<commit_message>
chore: refactor retrieval of case data
</commit_message>
<xml_diff>
--- a/backend/templates/complaint/CDOGS-CEEB-COMPLAINT-TEMPLATE-v1.docx
+++ b/backend/templates/complaint/CDOGS-CEEB-COMPLAINT-TEMPLATE-v1.docx
@@ -57,7 +57,6 @@
         </w:rPr>
         <w:t>#{</w:t>
       </w:r>
-      <w:proofErr w:type="gramStart"/>
       <w:r>
         <w:rPr>
           <w:rFonts w:ascii="BC Sans" w:hAnsi="BC Sans"/>
@@ -78,7 +77,7 @@
           <w:szCs w:val="32"/>
           <w:lang w:val="fr-FR"/>
         </w:rPr>
-        <w:t>.complaint.</w:t>
+        <w:t>.</w:t>
       </w:r>
       <w:r>
         <w:rPr>
@@ -91,7 +90,6 @@
         </w:rPr>
         <w:t>id</w:t>
       </w:r>
-      <w:proofErr w:type="gramEnd"/>
       <w:r>
         <w:rPr>
           <w:rFonts w:ascii="BC Sans" w:hAnsi="BC Sans"/>
@@ -160,7 +158,6 @@
               <w:t>{</w:t>
             </w:r>
             <w:proofErr w:type="spellStart"/>
-            <w:proofErr w:type="gramStart"/>
             <w:r>
               <w:rPr>
                 <w:rFonts w:ascii="BC Sans" w:eastAsia="Times New Roman" w:hAnsi="BC Sans" w:cs="Times New Roman"/>
@@ -182,21 +179,74 @@
             </w:r>
             <w:r>
               <w:rPr>
+                <w:rFonts w:ascii="BC Sans" w:eastAsia="Times New Roman" w:hAnsi="BC Sans" w:cs="Times New Roman"/>
+                <w:b w:val="0"/>
+                <w:bCs w:val="0"/>
+                <w:color w:val="000000" w:themeColor="text1"/>
+                <w:sz w:val="20"/>
+                <w:szCs w:val="20"/>
+              </w:rPr>
+              <w:t>reportedOn</w:t>
+            </w:r>
+            <w:proofErr w:type="spellEnd"/>
+            <w:r>
+              <w:rPr>
+                <w:rFonts w:ascii="BC Sans" w:eastAsia="Times New Roman" w:hAnsi="BC Sans" w:cs="Times New Roman"/>
+                <w:b w:val="0"/>
+                <w:bCs w:val="0"/>
+                <w:color w:val="000000" w:themeColor="text1"/>
+                <w:sz w:val="20"/>
+                <w:szCs w:val="20"/>
+              </w:rPr>
+              <w:t>}</w:t>
+            </w:r>
+          </w:p>
+        </w:tc>
+        <w:tc>
+          <w:tcPr>
+            <w:tcW w:w="4071" w:type="dxa"/>
+          </w:tcPr>
+          <w:p>
+            <w:pPr>
+              <w:cnfStyle w:val="100000000000" w:firstRow="1" w:lastRow="0" w:firstColumn="0" w:lastColumn="0" w:oddVBand="0" w:evenVBand="0" w:oddHBand="0" w:evenHBand="0" w:firstRowFirstColumn="0" w:firstRowLastColumn="0" w:lastRowFirstColumn="0" w:lastRowLastColumn="0"/>
+              <w:rPr>
+                <w:rFonts w:ascii="BC Sans" w:eastAsia="Times New Roman" w:hAnsi="BC Sans" w:cs="Times New Roman"/>
+                <w:color w:val="000000" w:themeColor="text1"/>
+                <w:sz w:val="20"/>
+                <w:szCs w:val="20"/>
+              </w:rPr>
+            </w:pPr>
+            <w:r>
+              <w:rPr>
+                <w:rFonts w:ascii="BC Sans" w:eastAsia="Times New Roman" w:hAnsi="BC Sans" w:cs="Times New Roman"/>
+                <w:b w:val="0"/>
+                <w:bCs w:val="0"/>
+                <w:color w:val="000000" w:themeColor="text1"/>
+                <w:sz w:val="20"/>
+                <w:szCs w:val="20"/>
+              </w:rPr>
+              <w:t>Created by: {</w:t>
+            </w:r>
+            <w:proofErr w:type="spellStart"/>
+            <w:r>
+              <w:rPr>
+                <w:rFonts w:ascii="BC Sans" w:eastAsia="Times New Roman" w:hAnsi="BC Sans" w:cs="Times New Roman"/>
+                <w:b w:val="0"/>
+                <w:bCs w:val="0"/>
+                <w:color w:val="000000" w:themeColor="text1"/>
+                <w:sz w:val="20"/>
+                <w:szCs w:val="20"/>
+              </w:rPr>
+              <w:t>d</w:t>
+            </w:r>
+            <w:r>
+              <w:rPr>
                 <w:rFonts w:ascii="BC Sans" w:eastAsia="BC Sans" w:hAnsi="BC Sans" w:cs="BC Sans"/>
                 <w:b w:val="0"/>
                 <w:bCs w:val="0"/>
                 <w:sz w:val="18"/>
                 <w:szCs w:val="18"/>
               </w:rPr>
-              <w:t>complaint</w:t>
-            </w:r>
-            <w:proofErr w:type="gramEnd"/>
-            <w:r>
-              <w:rPr>
-                <w:rFonts w:ascii="BC Sans" w:eastAsia="BC Sans" w:hAnsi="BC Sans" w:cs="BC Sans"/>
-                <w:sz w:val="18"/>
-                <w:szCs w:val="18"/>
-              </w:rPr>
               <w:t>.</w:t>
             </w:r>
             <w:r>
@@ -208,7 +258,7 @@
                 <w:sz w:val="20"/>
                 <w:szCs w:val="20"/>
               </w:rPr>
-              <w:t>reportedOn</w:t>
+              <w:t>createdBy</w:t>
             </w:r>
             <w:proofErr w:type="spellEnd"/>
             <w:r>
@@ -226,31 +276,24 @@
         </w:tc>
         <w:tc>
           <w:tcPr>
-            <w:tcW w:w="4071" w:type="dxa"/>
+            <w:tcW w:w="3548" w:type="dxa"/>
           </w:tcPr>
           <w:p>
             <w:pPr>
               <w:cnfStyle w:val="100000000000" w:firstRow="1" w:lastRow="0" w:firstColumn="0" w:lastColumn="0" w:oddVBand="0" w:evenVBand="0" w:oddHBand="0" w:evenHBand="0" w:firstRowFirstColumn="0" w:firstRowLastColumn="0" w:lastRowFirstColumn="0" w:lastRowLastColumn="0"/>
-              <w:rPr>
-                <w:rFonts w:ascii="BC Sans" w:eastAsia="Times New Roman" w:hAnsi="BC Sans" w:cs="Times New Roman"/>
-                <w:color w:val="000000" w:themeColor="text1"/>
-                <w:sz w:val="20"/>
-                <w:szCs w:val="20"/>
-              </w:rPr>
-            </w:pPr>
-            <w:r>
-              <w:rPr>
-                <w:rFonts w:ascii="BC Sans" w:eastAsia="Times New Roman" w:hAnsi="BC Sans" w:cs="Times New Roman"/>
-                <w:b w:val="0"/>
-                <w:bCs w:val="0"/>
-                <w:color w:val="000000" w:themeColor="text1"/>
-                <w:sz w:val="20"/>
-                <w:szCs w:val="20"/>
-              </w:rPr>
-              <w:t>Created by: {</w:t>
+            </w:pPr>
+            <w:r>
+              <w:rPr>
+                <w:rFonts w:ascii="BC Sans" w:eastAsia="Times New Roman" w:hAnsi="BC Sans" w:cs="Times New Roman"/>
+                <w:b w:val="0"/>
+                <w:bCs w:val="0"/>
+                <w:color w:val="000000" w:themeColor="text1"/>
+                <w:sz w:val="20"/>
+                <w:szCs w:val="20"/>
+              </w:rPr>
+              <w:t>Status: {</w:t>
             </w:r>
             <w:proofErr w:type="spellStart"/>
-            <w:proofErr w:type="gramStart"/>
             <w:r>
               <w:rPr>
                 <w:rFonts w:ascii="BC Sans" w:eastAsia="Times New Roman" w:hAnsi="BC Sans" w:cs="Times New Roman"/>
@@ -262,103 +305,6 @@
               </w:rPr>
               <w:t>d</w:t>
             </w:r>
-            <w:r>
-              <w:rPr>
-                <w:rFonts w:ascii="BC Sans" w:eastAsia="BC Sans" w:hAnsi="BC Sans" w:cs="BC Sans"/>
-                <w:sz w:val="18"/>
-                <w:szCs w:val="18"/>
-              </w:rPr>
-              <w:t>.</w:t>
-            </w:r>
-            <w:r>
-              <w:rPr>
-                <w:rFonts w:ascii="BC Sans" w:eastAsia="BC Sans" w:hAnsi="BC Sans" w:cs="BC Sans"/>
-                <w:b w:val="0"/>
-                <w:bCs w:val="0"/>
-                <w:sz w:val="18"/>
-                <w:szCs w:val="18"/>
-              </w:rPr>
-              <w:t>complaint</w:t>
-            </w:r>
-            <w:proofErr w:type="gramEnd"/>
-            <w:r>
-              <w:rPr>
-                <w:rFonts w:ascii="BC Sans" w:eastAsia="BC Sans" w:hAnsi="BC Sans" w:cs="BC Sans"/>
-                <w:b w:val="0"/>
-                <w:bCs w:val="0"/>
-                <w:sz w:val="18"/>
-                <w:szCs w:val="18"/>
-              </w:rPr>
-              <w:t>.</w:t>
-            </w:r>
-            <w:r>
-              <w:rPr>
-                <w:rFonts w:ascii="BC Sans" w:eastAsia="Times New Roman" w:hAnsi="BC Sans" w:cs="Times New Roman"/>
-                <w:b w:val="0"/>
-                <w:bCs w:val="0"/>
-                <w:color w:val="000000" w:themeColor="text1"/>
-                <w:sz w:val="20"/>
-                <w:szCs w:val="20"/>
-              </w:rPr>
-              <w:t>createdBy</w:t>
-            </w:r>
-            <w:proofErr w:type="spellEnd"/>
-            <w:r>
-              <w:rPr>
-                <w:rFonts w:ascii="BC Sans" w:eastAsia="Times New Roman" w:hAnsi="BC Sans" w:cs="Times New Roman"/>
-                <w:b w:val="0"/>
-                <w:bCs w:val="0"/>
-                <w:color w:val="000000" w:themeColor="text1"/>
-                <w:sz w:val="20"/>
-                <w:szCs w:val="20"/>
-              </w:rPr>
-              <w:t>}</w:t>
-            </w:r>
-          </w:p>
-        </w:tc>
-        <w:tc>
-          <w:tcPr>
-            <w:tcW w:w="3548" w:type="dxa"/>
-          </w:tcPr>
-          <w:p>
-            <w:pPr>
-              <w:cnfStyle w:val="100000000000" w:firstRow="1" w:lastRow="0" w:firstColumn="0" w:lastColumn="0" w:oddVBand="0" w:evenVBand="0" w:oddHBand="0" w:evenHBand="0" w:firstRowFirstColumn="0" w:firstRowLastColumn="0" w:lastRowFirstColumn="0" w:lastRowLastColumn="0"/>
-            </w:pPr>
-            <w:r>
-              <w:rPr>
-                <w:rFonts w:ascii="BC Sans" w:eastAsia="Times New Roman" w:hAnsi="BC Sans" w:cs="Times New Roman"/>
-                <w:b w:val="0"/>
-                <w:bCs w:val="0"/>
-                <w:color w:val="000000" w:themeColor="text1"/>
-                <w:sz w:val="20"/>
-                <w:szCs w:val="20"/>
-              </w:rPr>
-              <w:t>Status: {</w:t>
-            </w:r>
-            <w:proofErr w:type="spellStart"/>
-            <w:proofErr w:type="gramStart"/>
-            <w:r>
-              <w:rPr>
-                <w:rFonts w:ascii="BC Sans" w:eastAsia="Times New Roman" w:hAnsi="BC Sans" w:cs="Times New Roman"/>
-                <w:b w:val="0"/>
-                <w:bCs w:val="0"/>
-                <w:color w:val="000000" w:themeColor="text1"/>
-                <w:sz w:val="20"/>
-                <w:szCs w:val="20"/>
-              </w:rPr>
-              <w:t>d</w:t>
-            </w:r>
-            <w:r>
-              <w:rPr>
-                <w:rFonts w:ascii="BC Sans" w:eastAsia="BC Sans" w:hAnsi="BC Sans" w:cs="BC Sans"/>
-                <w:b w:val="0"/>
-                <w:bCs w:val="0"/>
-                <w:sz w:val="18"/>
-                <w:szCs w:val="18"/>
-              </w:rPr>
-              <w:t>.complaint</w:t>
-            </w:r>
-            <w:proofErr w:type="gramEnd"/>
             <w:r>
               <w:rPr>
                 <w:rFonts w:ascii="BC Sans" w:eastAsia="BC Sans" w:hAnsi="BC Sans" w:cs="BC Sans"/>
@@ -449,7 +395,6 @@
               <w:t>{</w:t>
             </w:r>
             <w:proofErr w:type="spellStart"/>
-            <w:proofErr w:type="gramStart"/>
             <w:r>
               <w:rPr>
                 <w:rFonts w:ascii="BC Sans" w:eastAsia="Times New Roman" w:hAnsi="BC Sans" w:cs="Times New Roman"/>
@@ -464,6 +409,8 @@
             <w:r>
               <w:rPr>
                 <w:rFonts w:ascii="BC Sans" w:eastAsia="BC Sans" w:hAnsi="BC Sans" w:cs="BC Sans"/>
+                <w:b w:val="0"/>
+                <w:bCs w:val="0"/>
                 <w:sz w:val="18"/>
                 <w:szCs w:val="18"/>
               </w:rPr>
@@ -471,27 +418,6 @@
             </w:r>
             <w:r>
               <w:rPr>
-                <w:rFonts w:ascii="BC Sans" w:eastAsia="BC Sans" w:hAnsi="BC Sans" w:cs="BC Sans"/>
-                <w:b w:val="0"/>
-                <w:bCs w:val="0"/>
-                <w:sz w:val="18"/>
-                <w:szCs w:val="18"/>
-              </w:rPr>
-              <w:t>complaint</w:t>
-            </w:r>
-            <w:proofErr w:type="gramEnd"/>
-            <w:r>
-              <w:rPr>
-                <w:rFonts w:ascii="BC Sans" w:eastAsia="BC Sans" w:hAnsi="BC Sans" w:cs="BC Sans"/>
-                <w:b w:val="0"/>
-                <w:bCs w:val="0"/>
-                <w:sz w:val="18"/>
-                <w:szCs w:val="18"/>
-              </w:rPr>
-              <w:t>.</w:t>
-            </w:r>
-            <w:r>
-              <w:rPr>
                 <w:rFonts w:ascii="BC Sans" w:eastAsia="Times New Roman" w:hAnsi="BC Sans" w:cs="Times New Roman"/>
                 <w:b w:val="0"/>
                 <w:bCs w:val="0"/>
@@ -548,7 +474,6 @@
               <w:t xml:space="preserve"> {</w:t>
             </w:r>
             <w:proofErr w:type="spellStart"/>
-            <w:proofErr w:type="gramStart"/>
             <w:r>
               <w:rPr>
                 <w:rFonts w:ascii="BC Sans" w:eastAsia="Times New Roman" w:hAnsi="BC Sans" w:cs="Times New Roman"/>
@@ -558,23 +483,6 @@
               </w:rPr>
               <w:t>d</w:t>
             </w:r>
-            <w:r>
-              <w:rPr>
-                <w:rFonts w:ascii="BC Sans" w:eastAsia="BC Sans" w:hAnsi="BC Sans" w:cs="BC Sans"/>
-                <w:sz w:val="18"/>
-                <w:szCs w:val="18"/>
-              </w:rPr>
-              <w:t>.</w:t>
-            </w:r>
-            <w:r>
-              <w:rPr>
-                <w:rFonts w:ascii="BC Sans" w:eastAsia="BC Sans" w:hAnsi="BC Sans" w:cs="BC Sans"/>
-                <w:sz w:val="18"/>
-                <w:szCs w:val="18"/>
-              </w:rPr>
-              <w:t>complaint</w:t>
-            </w:r>
-            <w:proofErr w:type="gramEnd"/>
             <w:r>
               <w:rPr>
                 <w:rFonts w:ascii="BC Sans" w:eastAsia="BC Sans" w:hAnsi="BC Sans" w:cs="BC Sans"/>
@@ -630,7 +538,6 @@
               <w:t>{</w:t>
             </w:r>
             <w:proofErr w:type="spellStart"/>
-            <w:proofErr w:type="gramStart"/>
             <w:r>
               <w:rPr>
                 <w:rFonts w:ascii="BC Sans" w:eastAsia="Times New Roman" w:hAnsi="BC Sans" w:cs="Times New Roman"/>
@@ -648,7 +555,6 @@
               </w:rPr>
               <w:t>.outcome</w:t>
             </w:r>
-            <w:proofErr w:type="gramEnd"/>
             <w:r>
               <w:rPr>
                 <w:rFonts w:ascii="BC Sans" w:eastAsia="BC Sans" w:hAnsi="BC Sans" w:cs="BC Sans"/>
@@ -1012,26 +918,15 @@
               <w:t>{</w:t>
             </w:r>
             <w:proofErr w:type="spellStart"/>
-            <w:proofErr w:type="gramStart"/>
-            <w:r>
-              <w:rPr>
-                <w:rFonts w:ascii="BC Sans" w:eastAsia="Times New Roman" w:hAnsi="BC Sans" w:cs="Times New Roman"/>
-                <w:color w:val="000000" w:themeColor="text1"/>
-                <w:sz w:val="20"/>
-                <w:szCs w:val="20"/>
-              </w:rPr>
-              <w:t>d.</w:t>
-            </w:r>
-            <w:r>
-              <w:rPr>
-                <w:rFonts w:ascii="BC Sans" w:eastAsia="Times New Roman" w:hAnsi="BC Sans" w:cs="Times New Roman"/>
-                <w:color w:val="000000" w:themeColor="text1"/>
-                <w:sz w:val="20"/>
-                <w:szCs w:val="20"/>
-              </w:rPr>
-              <w:t>complaint</w:t>
-            </w:r>
-            <w:proofErr w:type="gramEnd"/>
+            <w:r>
+              <w:rPr>
+                <w:rFonts w:ascii="BC Sans" w:eastAsia="Times New Roman" w:hAnsi="BC Sans" w:cs="Times New Roman"/>
+                <w:color w:val="000000" w:themeColor="text1"/>
+                <w:sz w:val="20"/>
+                <w:szCs w:val="20"/>
+              </w:rPr>
+              <w:t>d</w:t>
+            </w:r>
             <w:r>
               <w:rPr>
                 <w:rFonts w:ascii="BC Sans" w:eastAsia="Times New Roman" w:hAnsi="BC Sans" w:cs="Times New Roman"/>
@@ -1145,8 +1040,6 @@
               </w:rPr>
               <w:t>{</w:t>
             </w:r>
-            <w:proofErr w:type="spellStart"/>
-            <w:proofErr w:type="gramStart"/>
             <w:r>
               <w:rPr>
                 <w:rFonts w:ascii="BC Sans" w:eastAsia="Times New Roman" w:hAnsi="BC Sans" w:cs="Times New Roman"/>
@@ -1156,17 +1049,6 @@
               </w:rPr>
               <w:t>d</w:t>
             </w:r>
-            <w:r>
-              <w:rPr>
-                <w:rFonts w:ascii="BC Sans" w:eastAsia="Times New Roman" w:hAnsi="BC Sans" w:cs="Times New Roman"/>
-                <w:color w:val="000000" w:themeColor="text1"/>
-                <w:sz w:val="20"/>
-                <w:szCs w:val="20"/>
-              </w:rPr>
-              <w:t>.complaint</w:t>
-            </w:r>
-            <w:proofErr w:type="spellEnd"/>
-            <w:proofErr w:type="gramEnd"/>
             <w:r>
               <w:rPr>
                 <w:rFonts w:ascii="BC Sans" w:eastAsia="Times New Roman" w:hAnsi="BC Sans" w:cs="Times New Roman"/>
@@ -1263,7 +1145,6 @@
               <w:t>{</w:t>
             </w:r>
             <w:proofErr w:type="spellStart"/>
-            <w:proofErr w:type="gramStart"/>
             <w:r>
               <w:rPr>
                 <w:rFonts w:ascii="BC Sans" w:eastAsia="Times New Roman" w:hAnsi="BC Sans" w:cs="Times New Roman"/>
@@ -1273,16 +1154,6 @@
               </w:rPr>
               <w:t>d</w:t>
             </w:r>
-            <w:r>
-              <w:rPr>
-                <w:rFonts w:ascii="BC Sans" w:eastAsia="Times New Roman" w:hAnsi="BC Sans" w:cs="Times New Roman"/>
-                <w:color w:val="000000" w:themeColor="text1"/>
-                <w:sz w:val="20"/>
-                <w:szCs w:val="20"/>
-              </w:rPr>
-              <w:t>.complaint</w:t>
-            </w:r>
-            <w:proofErr w:type="gramEnd"/>
             <w:r>
               <w:rPr>
                 <w:rFonts w:ascii="BC Sans" w:eastAsia="Times New Roman" w:hAnsi="BC Sans" w:cs="Times New Roman"/>
@@ -1377,7 +1248,6 @@
               <w:t>{</w:t>
             </w:r>
             <w:proofErr w:type="spellStart"/>
-            <w:proofErr w:type="gramStart"/>
             <w:r>
               <w:rPr>
                 <w:rFonts w:ascii="BC Sans" w:eastAsia="Times New Roman" w:hAnsi="BC Sans" w:cs="Times New Roman"/>
@@ -1387,16 +1257,6 @@
               </w:rPr>
               <w:t>d</w:t>
             </w:r>
-            <w:r>
-              <w:rPr>
-                <w:rFonts w:ascii="BC Sans" w:eastAsia="Times New Roman" w:hAnsi="BC Sans" w:cs="Times New Roman"/>
-                <w:color w:val="000000" w:themeColor="text1"/>
-                <w:sz w:val="20"/>
-                <w:szCs w:val="20"/>
-              </w:rPr>
-              <w:t>.complaint</w:t>
-            </w:r>
-            <w:proofErr w:type="gramEnd"/>
             <w:r>
               <w:rPr>
                 <w:rFonts w:ascii="BC Sans" w:eastAsia="Times New Roman" w:hAnsi="BC Sans" w:cs="Times New Roman"/>
@@ -1492,7 +1352,6 @@
               <w:t>{</w:t>
             </w:r>
             <w:proofErr w:type="spellStart"/>
-            <w:proofErr w:type="gramStart"/>
             <w:r>
               <w:rPr>
                 <w:rFonts w:ascii="BC Sans" w:eastAsia="Times New Roman" w:hAnsi="BC Sans" w:cs="Times New Roman"/>
@@ -1502,16 +1361,6 @@
               </w:rPr>
               <w:t>d</w:t>
             </w:r>
-            <w:r>
-              <w:rPr>
-                <w:rFonts w:ascii="BC Sans" w:eastAsia="Times New Roman" w:hAnsi="BC Sans" w:cs="Times New Roman"/>
-                <w:color w:val="000000" w:themeColor="text1"/>
-                <w:sz w:val="20"/>
-                <w:szCs w:val="20"/>
-              </w:rPr>
-              <w:t>.complaint</w:t>
-            </w:r>
-            <w:proofErr w:type="gramEnd"/>
             <w:r>
               <w:rPr>
                 <w:rFonts w:ascii="BC Sans" w:eastAsia="Times New Roman" w:hAnsi="BC Sans" w:cs="Times New Roman"/>
@@ -1609,7 +1458,6 @@
               <w:t>{</w:t>
             </w:r>
             <w:proofErr w:type="spellStart"/>
-            <w:proofErr w:type="gramStart"/>
             <w:r>
               <w:rPr>
                 <w:rFonts w:ascii="BC Sans" w:eastAsia="Times New Roman" w:hAnsi="BC Sans" w:cs="Times New Roman"/>
@@ -1621,16 +1469,6 @@
               </w:rPr>
               <w:t>d</w:t>
             </w:r>
-            <w:r>
-              <w:rPr>
-                <w:rFonts w:ascii="BC Sans" w:eastAsia="Times New Roman" w:hAnsi="BC Sans" w:cs="Times New Roman"/>
-                <w:color w:val="000000" w:themeColor="text1"/>
-                <w:sz w:val="20"/>
-                <w:szCs w:val="20"/>
-              </w:rPr>
-              <w:t>.complaint</w:t>
-            </w:r>
-            <w:proofErr w:type="gramEnd"/>
             <w:r>
               <w:rPr>
                 <w:rFonts w:ascii="BC Sans" w:eastAsia="Times New Roman" w:hAnsi="BC Sans" w:cs="Times New Roman"/>
@@ -1731,7 +1569,6 @@
               <w:t>{</w:t>
             </w:r>
             <w:proofErr w:type="spellStart"/>
-            <w:proofErr w:type="gramStart"/>
             <w:r>
               <w:rPr>
                 <w:rFonts w:ascii="BC Sans" w:hAnsi="BC Sans" w:cs="BC Sans Light"/>
@@ -1747,16 +1584,6 @@
                 <w:sz w:val="20"/>
                 <w:szCs w:val="20"/>
               </w:rPr>
-              <w:t>.complaint</w:t>
-            </w:r>
-            <w:proofErr w:type="gramEnd"/>
-            <w:r>
-              <w:rPr>
-                <w:rFonts w:ascii="BC Sans" w:eastAsia="Times New Roman" w:hAnsi="BC Sans" w:cs="Times New Roman"/>
-                <w:color w:val="000000" w:themeColor="text1"/>
-                <w:sz w:val="20"/>
-                <w:szCs w:val="20"/>
-              </w:rPr>
               <w:t>.</w:t>
             </w:r>
             <w:r>
@@ -1852,7 +1679,7 @@
                 <w:sz w:val="20"/>
                 <w:szCs w:val="20"/>
               </w:rPr>
-              <w:t>.complaint.</w:t>
+              <w:t>.</w:t>
             </w:r>
             <w:r>
               <w:rPr>
@@ -1890,7 +1717,7 @@
                 <w:sz w:val="20"/>
                 <w:szCs w:val="20"/>
               </w:rPr>
-              <w:t>.complaint.</w:t>
+              <w:t>.</w:t>
             </w:r>
             <w:r>
               <w:rPr>
@@ -1935,7 +1762,7 @@
                 <w:sz w:val="20"/>
                 <w:szCs w:val="20"/>
               </w:rPr>
-              <w:t>.complaint.</w:t>
+              <w:t>.</w:t>
             </w:r>
             <w:r>
               <w:rPr>
@@ -2082,7 +1909,6 @@
               <w:t>{</w:t>
             </w:r>
             <w:proofErr w:type="spellStart"/>
-            <w:proofErr w:type="gramStart"/>
             <w:r>
               <w:rPr>
                 <w:rFonts w:ascii="BC Sans" w:eastAsia="BC Sans" w:hAnsi="BC Sans" w:cs="BC Sans"/>
@@ -2099,16 +1925,6 @@
                 <w:sz w:val="20"/>
                 <w:szCs w:val="20"/>
               </w:rPr>
-              <w:t>.complaint</w:t>
-            </w:r>
-            <w:proofErr w:type="gramEnd"/>
-            <w:r>
-              <w:rPr>
-                <w:rFonts w:ascii="BC Sans" w:eastAsia="Times New Roman" w:hAnsi="BC Sans" w:cs="Times New Roman"/>
-                <w:color w:val="000000" w:themeColor="text1"/>
-                <w:sz w:val="20"/>
-                <w:szCs w:val="20"/>
-              </w:rPr>
               <w:t>.</w:t>
             </w:r>
             <w:r>
@@ -2147,7 +1963,7 @@
                 <w:sz w:val="20"/>
                 <w:szCs w:val="20"/>
               </w:rPr>
-              <w:t>.complaint.</w:t>
+              <w:t>.</w:t>
             </w:r>
             <w:r>
               <w:rPr>
@@ -2185,7 +2001,7 @@
                 <w:sz w:val="20"/>
                 <w:szCs w:val="20"/>
               </w:rPr>
-              <w:t>.complaint.</w:t>
+              <w:t>.</w:t>
             </w:r>
             <w:r>
               <w:rPr>
@@ -2272,7 +2088,6 @@
               <w:t>{</w:t>
             </w:r>
             <w:proofErr w:type="spellStart"/>
-            <w:proofErr w:type="gramStart"/>
             <w:r>
               <w:rPr>
                 <w:rFonts w:ascii="BC Sans" w:eastAsia="Times New Roman" w:hAnsi="BC Sans" w:cs="Times New Roman"/>
@@ -2282,16 +2097,6 @@
               </w:rPr>
               <w:t>d</w:t>
             </w:r>
-            <w:r>
-              <w:rPr>
-                <w:rFonts w:ascii="BC Sans" w:eastAsia="Times New Roman" w:hAnsi="BC Sans" w:cs="Times New Roman"/>
-                <w:color w:val="000000" w:themeColor="text1"/>
-                <w:sz w:val="20"/>
-                <w:szCs w:val="20"/>
-              </w:rPr>
-              <w:t>.complaint</w:t>
-            </w:r>
-            <w:proofErr w:type="gramEnd"/>
             <w:r>
               <w:rPr>
                 <w:rFonts w:ascii="BC Sans" w:eastAsia="Times New Roman" w:hAnsi="BC Sans" w:cs="Times New Roman"/>
@@ -2385,7 +2190,6 @@
               <w:t>{</w:t>
             </w:r>
             <w:proofErr w:type="spellStart"/>
-            <w:proofErr w:type="gramStart"/>
             <w:r>
               <w:rPr>
                 <w:rFonts w:ascii="BC Sans" w:eastAsia="Times New Roman" w:hAnsi="BC Sans" w:cs="Times New Roman"/>
@@ -2395,16 +2199,6 @@
               </w:rPr>
               <w:t>d</w:t>
             </w:r>
-            <w:r>
-              <w:rPr>
-                <w:rFonts w:ascii="BC Sans" w:eastAsia="Times New Roman" w:hAnsi="BC Sans" w:cs="Times New Roman"/>
-                <w:color w:val="000000" w:themeColor="text1"/>
-                <w:sz w:val="20"/>
-                <w:szCs w:val="20"/>
-              </w:rPr>
-              <w:t>.complaint</w:t>
-            </w:r>
-            <w:proofErr w:type="gramEnd"/>
             <w:r>
               <w:rPr>
                 <w:rFonts w:ascii="BC Sans" w:eastAsia="Times New Roman" w:hAnsi="BC Sans" w:cs="Times New Roman"/>
@@ -2528,7 +2322,6 @@
               <w:t>{</w:t>
             </w:r>
             <w:proofErr w:type="spellStart"/>
-            <w:proofErr w:type="gramStart"/>
             <w:r>
               <w:rPr>
                 <w:rFonts w:ascii="BC Sans" w:eastAsia="BC Sans" w:hAnsi="BC Sans" w:cs="BC Sans"/>
@@ -2538,16 +2331,6 @@
               </w:rPr>
               <w:t>d</w:t>
             </w:r>
-            <w:r>
-              <w:rPr>
-                <w:rFonts w:ascii="BC Sans" w:eastAsia="Times New Roman" w:hAnsi="BC Sans" w:cs="Times New Roman"/>
-                <w:color w:val="000000" w:themeColor="text1"/>
-                <w:sz w:val="20"/>
-                <w:szCs w:val="20"/>
-              </w:rPr>
-              <w:t>.complaint</w:t>
-            </w:r>
-            <w:proofErr w:type="gramEnd"/>
             <w:r>
               <w:rPr>
                 <w:rFonts w:ascii="BC Sans" w:eastAsia="Times New Roman" w:hAnsi="BC Sans" w:cs="Times New Roman"/>
@@ -2694,7 +2477,6 @@
               <w:t>{</w:t>
             </w:r>
             <w:proofErr w:type="spellStart"/>
-            <w:proofErr w:type="gramStart"/>
             <w:r>
               <w:rPr>
                 <w:rFonts w:ascii="BC Sans" w:hAnsi="BC Sans" w:cs="BC Sans Light"/>
@@ -2727,7 +2509,6 @@
               </w:rPr>
               <w:t>complaint</w:t>
             </w:r>
-            <w:proofErr w:type="gramEnd"/>
             <w:r>
               <w:rPr>
                 <w:rFonts w:ascii="BC Sans" w:eastAsia="Times New Roman" w:hAnsi="BC Sans" w:cs="Times New Roman"/>
@@ -2823,7 +2604,6 @@
               <w:t>{</w:t>
             </w:r>
             <w:proofErr w:type="spellStart"/>
-            <w:proofErr w:type="gramStart"/>
             <w:r>
               <w:rPr>
                 <w:rFonts w:ascii="BC Sans" w:hAnsi="BC Sans" w:cs="BC Sans Light"/>
@@ -2832,16 +2612,6 @@
               </w:rPr>
               <w:t>d</w:t>
             </w:r>
-            <w:r>
-              <w:rPr>
-                <w:rFonts w:ascii="BC Sans" w:eastAsia="Times New Roman" w:hAnsi="BC Sans" w:cs="Times New Roman"/>
-                <w:color w:val="000000" w:themeColor="text1"/>
-                <w:sz w:val="20"/>
-                <w:szCs w:val="20"/>
-              </w:rPr>
-              <w:t>.complaint</w:t>
-            </w:r>
-            <w:proofErr w:type="gramEnd"/>
             <w:r>
               <w:rPr>
                 <w:rFonts w:ascii="BC Sans" w:eastAsia="Times New Roman" w:hAnsi="BC Sans" w:cs="Times New Roman"/>
@@ -2947,7 +2717,6 @@
               <w:t>Privacy requested {</w:t>
             </w:r>
             <w:proofErr w:type="spellStart"/>
-            <w:proofErr w:type="gramStart"/>
             <w:r>
               <w:rPr>
                 <w:rFonts w:ascii="BC Sans" w:hAnsi="BC Sans" w:cs="BC Sans Light"/>
@@ -2980,7 +2749,6 @@
               </w:rPr>
               <w:t>complaint</w:t>
             </w:r>
-            <w:proofErr w:type="gramEnd"/>
             <w:r>
               <w:rPr>
                 <w:rFonts w:ascii="BC Sans" w:eastAsia="Times New Roman" w:hAnsi="BC Sans" w:cs="Times New Roman"/>
@@ -3063,7 +2831,6 @@
               <w:t>{</w:t>
             </w:r>
             <w:proofErr w:type="spellStart"/>
-            <w:proofErr w:type="gramStart"/>
             <w:r>
               <w:rPr>
                 <w:rFonts w:ascii="BC Sans" w:hAnsi="BC Sans" w:cs="BC Sans Light"/>
@@ -3072,16 +2839,6 @@
               </w:rPr>
               <w:t>d</w:t>
             </w:r>
-            <w:r>
-              <w:rPr>
-                <w:rFonts w:ascii="BC Sans" w:eastAsia="Times New Roman" w:hAnsi="BC Sans" w:cs="Times New Roman"/>
-                <w:color w:val="000000" w:themeColor="text1"/>
-                <w:sz w:val="20"/>
-                <w:szCs w:val="20"/>
-              </w:rPr>
-              <w:t>.complaint</w:t>
-            </w:r>
-            <w:proofErr w:type="gramEnd"/>
             <w:r>
               <w:rPr>
                 <w:rFonts w:ascii="BC Sans" w:eastAsia="Times New Roman" w:hAnsi="BC Sans" w:cs="Times New Roman"/>
@@ -3186,7 +2943,6 @@
               </w:rPr>
               <w:t>{</w:t>
             </w:r>
-            <w:proofErr w:type="gramStart"/>
             <w:r>
               <w:rPr>
                 <w:rFonts w:ascii="BC Sans" w:hAnsi="BC Sans" w:cs="BC Sans Light"/>
@@ -3201,24 +2957,15 @@
                 <w:sz w:val="20"/>
                 <w:szCs w:val="20"/>
               </w:rPr>
-              <w:t>.complaint.</w:t>
-            </w:r>
-            <w:r>
-              <w:rPr>
-                <w:rFonts w:ascii="BC Sans" w:hAnsi="BC Sans" w:cs="BC Sans Light"/>
-                <w:sz w:val="20"/>
-                <w:szCs w:val="20"/>
-              </w:rPr>
-              <w:t>name</w:t>
-            </w:r>
-            <w:proofErr w:type="gramEnd"/>
-            <w:r>
-              <w:rPr>
-                <w:rFonts w:ascii="BC Sans" w:hAnsi="BC Sans" w:cs="BC Sans Light"/>
-                <w:sz w:val="20"/>
-                <w:szCs w:val="20"/>
-              </w:rPr>
-              <w:t>}</w:t>
+              <w:t>.</w:t>
+            </w:r>
+            <w:r>
+              <w:rPr>
+                <w:rFonts w:ascii="BC Sans" w:hAnsi="BC Sans" w:cs="BC Sans Light"/>
+                <w:sz w:val="20"/>
+                <w:szCs w:val="20"/>
+              </w:rPr>
+              <w:t>name}</w:t>
             </w:r>
           </w:p>
         </w:tc>
@@ -3281,7 +3028,6 @@
               </w:rPr>
               <w:t>{</w:t>
             </w:r>
-            <w:proofErr w:type="gramStart"/>
             <w:r>
               <w:rPr>
                 <w:rFonts w:ascii="BC Sans" w:hAnsi="BC Sans" w:cs="BC Sans Light"/>
@@ -3290,15 +3036,6 @@
               </w:rPr>
               <w:t>d</w:t>
             </w:r>
-            <w:r>
-              <w:rPr>
-                <w:rFonts w:ascii="BC Sans" w:hAnsi="BC Sans" w:cs="BC Sans Light"/>
-                <w:sz w:val="20"/>
-                <w:szCs w:val="20"/>
-              </w:rPr>
-              <w:t>.complaint</w:t>
-            </w:r>
-            <w:proofErr w:type="gramEnd"/>
             <w:r>
               <w:rPr>
                 <w:rFonts w:ascii="BC Sans" w:hAnsi="BC Sans" w:cs="BC Sans Light"/>
@@ -3393,7 +3130,6 @@
               </w:rPr>
               <w:t>{</w:t>
             </w:r>
-            <w:proofErr w:type="gramStart"/>
             <w:r>
               <w:rPr>
                 <w:rFonts w:ascii="BC Sans" w:hAnsi="BC Sans" w:cs="BC Sans Light"/>
@@ -3402,15 +3138,6 @@
               </w:rPr>
               <w:t>d</w:t>
             </w:r>
-            <w:r>
-              <w:rPr>
-                <w:rFonts w:ascii="BC Sans" w:hAnsi="BC Sans" w:cs="BC Sans Light"/>
-                <w:sz w:val="20"/>
-                <w:szCs w:val="20"/>
-              </w:rPr>
-              <w:t>.complaint</w:t>
-            </w:r>
-            <w:proofErr w:type="gramEnd"/>
             <w:r>
               <w:rPr>
                 <w:rFonts w:ascii="BC Sans" w:hAnsi="BC Sans" w:cs="BC Sans Light"/>
@@ -3504,7 +3231,6 @@
               </w:rPr>
               <w:t>{</w:t>
             </w:r>
-            <w:proofErr w:type="gramStart"/>
             <w:r>
               <w:rPr>
                 <w:rFonts w:ascii="BC Sans" w:hAnsi="BC Sans" w:cs="BC Sans Light"/>
@@ -3513,15 +3239,6 @@
               </w:rPr>
               <w:t>d</w:t>
             </w:r>
-            <w:r>
-              <w:rPr>
-                <w:rFonts w:ascii="BC Sans" w:hAnsi="BC Sans" w:cs="BC Sans Light"/>
-                <w:sz w:val="20"/>
-                <w:szCs w:val="20"/>
-              </w:rPr>
-              <w:t>.complaint</w:t>
-            </w:r>
-            <w:proofErr w:type="gramEnd"/>
             <w:r>
               <w:rPr>
                 <w:rFonts w:ascii="BC Sans" w:hAnsi="BC Sans" w:cs="BC Sans Light"/>
@@ -3617,7 +3334,6 @@
               <w:t>{</w:t>
             </w:r>
             <w:proofErr w:type="spellStart"/>
-            <w:proofErr w:type="gramStart"/>
             <w:r>
               <w:rPr>
                 <w:rFonts w:ascii="BC Sans" w:hAnsi="BC Sans" w:cs="BC Sans Light"/>
@@ -3626,15 +3342,6 @@
               </w:rPr>
               <w:t>d</w:t>
             </w:r>
-            <w:r>
-              <w:rPr>
-                <w:rFonts w:ascii="BC Sans" w:hAnsi="BC Sans" w:cs="BC Sans Light"/>
-                <w:sz w:val="20"/>
-                <w:szCs w:val="20"/>
-              </w:rPr>
-              <w:t>.complaint</w:t>
-            </w:r>
-            <w:proofErr w:type="gramEnd"/>
             <w:r>
               <w:rPr>
                 <w:rFonts w:ascii="BC Sans" w:hAnsi="BC Sans" w:cs="BC Sans Light"/>
@@ -3722,7 +3429,6 @@
               <w:t>{</w:t>
             </w:r>
             <w:proofErr w:type="spellStart"/>
-            <w:proofErr w:type="gramStart"/>
             <w:r>
               <w:rPr>
                 <w:rFonts w:ascii="BC Sans" w:hAnsi="BC Sans" w:cs="BC Sans Light"/>
@@ -3731,15 +3437,6 @@
               </w:rPr>
               <w:t>d</w:t>
             </w:r>
-            <w:r>
-              <w:rPr>
-                <w:rFonts w:ascii="BC Sans" w:hAnsi="BC Sans" w:cs="BC Sans Light"/>
-                <w:sz w:val="20"/>
-                <w:szCs w:val="20"/>
-              </w:rPr>
-              <w:t>.complaint</w:t>
-            </w:r>
-            <w:proofErr w:type="gramEnd"/>
             <w:r>
               <w:rPr>
                 <w:rFonts w:ascii="BC Sans" w:hAnsi="BC Sans" w:cs="BC Sans Light"/>
@@ -3828,7 +3525,6 @@
               <w:t>{</w:t>
             </w:r>
             <w:proofErr w:type="spellStart"/>
-            <w:proofErr w:type="gramStart"/>
             <w:r>
               <w:rPr>
                 <w:rFonts w:ascii="BC Sans" w:hAnsi="BC Sans" w:cs="BC Sans Light"/>
@@ -3837,15 +3533,6 @@
               </w:rPr>
               <w:t>d</w:t>
             </w:r>
-            <w:r>
-              <w:rPr>
-                <w:rFonts w:ascii="BC Sans" w:hAnsi="BC Sans" w:cs="BC Sans Light"/>
-                <w:sz w:val="20"/>
-                <w:szCs w:val="20"/>
-              </w:rPr>
-              <w:t>.complaint</w:t>
-            </w:r>
-            <w:proofErr w:type="gramEnd"/>
             <w:r>
               <w:rPr>
                 <w:rFonts w:ascii="BC Sans" w:hAnsi="BC Sans" w:cs="BC Sans Light"/>
@@ -3888,7 +3575,7 @@
       </w:tblPr>
       <w:tblGrid>
         <w:gridCol w:w="2552"/>
-        <w:gridCol w:w="9054"/>
+        <w:gridCol w:w="8364"/>
       </w:tblGrid>
       <w:tr>
         <w:trPr>
@@ -3924,9 +3611,8 @@
                 <w:szCs w:val="20"/>
                 <w14:ligatures w14:val="none"/>
               </w:rPr>
-              <w:t>Update #{</w:t>
-            </w:r>
-            <w:proofErr w:type="gramStart"/>
+              <w:t>Update #{d</w:t>
+            </w:r>
             <w:r>
               <w:rPr>
                 <w:rFonts w:ascii="BC Sans" w:eastAsia="Times New Roman" w:hAnsi="BC Sans" w:cs="Times New Roman"/>
@@ -3937,7 +3623,7 @@
                 <w:szCs w:val="20"/>
                 <w14:ligatures w14:val="none"/>
               </w:rPr>
-              <w:t>d.</w:t>
+              <w:t>.</w:t>
             </w:r>
             <w:r>
               <w:rPr>
@@ -3949,12 +3635,13 @@
                 <w:szCs w:val="20"/>
                 <w14:ligatures w14:val="none"/>
               </w:rPr>
-              <w:t>complaint</w:t>
-            </w:r>
-            <w:proofErr w:type="gramEnd"/>
-            <w:r>
-              <w:rPr>
-                <w:rFonts w:ascii="BC Sans" w:eastAsia="Times New Roman" w:hAnsi="BC Sans" w:cs="Times New Roman"/>
+              <w:t>updates[i].sequenceId}</w:t>
+            </w:r>
+            <w:r>
+              <w:rPr>
+                <w:rFonts w:ascii="BC Sans" w:eastAsia="Times New Roman" w:hAnsi="BC Sans" w:cs="Times New Roman"/>
+                <w:b w:val="0"/>
+                <w:bCs w:val="0"/>
                 <w:caps w:val="0"/>
                 <w:color w:val="000000"/>
                 <w:kern w:val="0"/>
@@ -3962,11 +3649,14 @@
                 <w:szCs w:val="20"/>
                 <w14:ligatures w14:val="none"/>
               </w:rPr>
-              <w:t>.</w:t>
-            </w:r>
-            <w:r>
-              <w:rPr>
-                <w:rFonts w:ascii="BC Sans" w:eastAsia="Times New Roman" w:hAnsi="BC Sans" w:cs="Times New Roman"/>
+              <w:t>, received: {</w:t>
+            </w:r>
+            <w:proofErr w:type="spellStart"/>
+            <w:r>
+              <w:rPr>
+                <w:rFonts w:ascii="BC Sans" w:eastAsia="Times New Roman" w:hAnsi="BC Sans" w:cs="Times New Roman"/>
+                <w:b w:val="0"/>
+                <w:bCs w:val="0"/>
                 <w:caps w:val="0"/>
                 <w:color w:val="000000"/>
                 <w:kern w:val="0"/>
@@ -3974,55 +3664,7 @@
                 <w:szCs w:val="20"/>
                 <w14:ligatures w14:val="none"/>
               </w:rPr>
-              <w:t>updates[i].sequenceId}</w:t>
-            </w:r>
-            <w:r>
-              <w:rPr>
-                <w:rFonts w:ascii="BC Sans" w:eastAsia="Times New Roman" w:hAnsi="BC Sans" w:cs="Times New Roman"/>
-                <w:b w:val="0"/>
-                <w:bCs w:val="0"/>
-                <w:caps w:val="0"/>
-                <w:color w:val="000000"/>
-                <w:kern w:val="0"/>
-                <w:sz w:val="20"/>
-                <w:szCs w:val="20"/>
-                <w14:ligatures w14:val="none"/>
-              </w:rPr>
-              <w:t>, received: {</w:t>
-            </w:r>
-            <w:proofErr w:type="spellStart"/>
-            <w:r>
-              <w:rPr>
-                <w:rFonts w:ascii="BC Sans" w:eastAsia="Times New Roman" w:hAnsi="BC Sans" w:cs="Times New Roman"/>
-                <w:b w:val="0"/>
-                <w:bCs w:val="0"/>
-                <w:caps w:val="0"/>
-                <w:color w:val="000000"/>
-                <w:kern w:val="0"/>
-                <w:sz w:val="20"/>
-                <w:szCs w:val="20"/>
-                <w14:ligatures w14:val="none"/>
-              </w:rPr>
               <w:t>d</w:t>
-            </w:r>
-            <w:r>
-              <w:rPr>
-                <w:rFonts w:ascii="BC Sans" w:hAnsi="BC Sans" w:cs="BC Sans Light"/>
-                <w:sz w:val="20"/>
-                <w:szCs w:val="20"/>
-              </w:rPr>
-              <w:t>.</w:t>
-            </w:r>
-            <w:r>
-              <w:rPr>
-                <w:rFonts w:ascii="BC Sans" w:hAnsi="BC Sans" w:cs="BC Sans Light"/>
-                <w:b w:val="0"/>
-                <w:bCs w:val="0"/>
-                <w:caps w:val="0"/>
-                <w:sz w:val="20"/>
-                <w:szCs w:val="20"/>
-              </w:rPr>
-              <w:t>complaint</w:t>
             </w:r>
             <w:r>
               <w:rPr>
@@ -4170,7 +3812,6 @@
                 <w:sz w:val="20"/>
                 <w:szCs w:val="20"/>
               </w:rPr>
-              <w:lastRenderedPageBreak/>
               <w:t>Description</w:t>
             </w:r>
           </w:p>
@@ -4199,7 +3840,6 @@
               <w:t>{</w:t>
             </w:r>
             <w:proofErr w:type="spellStart"/>
-            <w:proofErr w:type="gramStart"/>
             <w:r>
               <w:rPr>
                 <w:rFonts w:ascii="BC Sans" w:hAnsi="BC Sans" w:cs="BC Sans Light"/>
@@ -4208,15 +3848,6 @@
               </w:rPr>
               <w:t>d</w:t>
             </w:r>
-            <w:r>
-              <w:rPr>
-                <w:rFonts w:ascii="BC Sans" w:hAnsi="BC Sans" w:cs="BC Sans Light"/>
-                <w:sz w:val="20"/>
-                <w:szCs w:val="20"/>
-              </w:rPr>
-              <w:t>.complaint</w:t>
-            </w:r>
-            <w:proofErr w:type="gramEnd"/>
             <w:r>
               <w:rPr>
                 <w:rFonts w:ascii="BC Sans" w:hAnsi="BC Sans" w:cs="BC Sans Light"/>
@@ -4302,6 +3933,7 @@
                 <w:sz w:val="20"/>
                 <w:szCs w:val="20"/>
               </w:rPr>
+              <w:lastRenderedPageBreak/>
               <w:t>Location summary</w:t>
             </w:r>
           </w:p>
@@ -4330,7 +3962,6 @@
               <w:t>{</w:t>
             </w:r>
             <w:proofErr w:type="spellStart"/>
-            <w:proofErr w:type="gramStart"/>
             <w:r>
               <w:rPr>
                 <w:rFonts w:ascii="BC Sans" w:hAnsi="BC Sans" w:cs="BC Sans Light"/>
@@ -4339,15 +3970,6 @@
               </w:rPr>
               <w:t>d</w:t>
             </w:r>
-            <w:r>
-              <w:rPr>
-                <w:rFonts w:ascii="BC Sans" w:hAnsi="BC Sans" w:cs="BC Sans Light"/>
-                <w:sz w:val="20"/>
-                <w:szCs w:val="20"/>
-              </w:rPr>
-              <w:t>.complaint</w:t>
-            </w:r>
-            <w:proofErr w:type="gramEnd"/>
             <w:r>
               <w:rPr>
                 <w:rFonts w:ascii="BC Sans" w:hAnsi="BC Sans" w:cs="BC Sans Light"/>
@@ -4472,7 +4094,6 @@
               <w:t>{</w:t>
             </w:r>
             <w:proofErr w:type="spellStart"/>
-            <w:proofErr w:type="gramStart"/>
             <w:r>
               <w:rPr>
                 <w:rFonts w:ascii="BC Sans" w:hAnsi="BC Sans" w:cs="BC Sans Light"/>
@@ -4481,15 +4102,6 @@
               </w:rPr>
               <w:t>d</w:t>
             </w:r>
-            <w:r>
-              <w:rPr>
-                <w:rFonts w:ascii="BC Sans" w:hAnsi="BC Sans" w:cs="BC Sans Light"/>
-                <w:sz w:val="20"/>
-                <w:szCs w:val="20"/>
-              </w:rPr>
-              <w:t>.complaint</w:t>
-            </w:r>
-            <w:proofErr w:type="gramEnd"/>
             <w:r>
               <w:rPr>
                 <w:rFonts w:ascii="BC Sans" w:hAnsi="BC Sans" w:cs="BC Sans Light"/>
@@ -4610,9 +4222,56 @@
                 <w:sz w:val="20"/>
                 <w:szCs w:val="20"/>
               </w:rPr>
+              <w:t>{d</w:t>
+            </w:r>
+            <w:r>
+              <w:rPr>
+                <w:rFonts w:ascii="BC Sans" w:hAnsi="BC Sans" w:cs="BC Sans Light"/>
+                <w:sz w:val="20"/>
+                <w:szCs w:val="20"/>
+              </w:rPr>
+              <w:t>.</w:t>
+            </w:r>
+            <w:r>
+              <w:rPr>
+                <w:rFonts w:ascii="BC Sans" w:hAnsi="BC Sans" w:cs="BC Sans Light"/>
+                <w:sz w:val="20"/>
+                <w:szCs w:val="20"/>
+              </w:rPr>
+              <w:t>updates[i].location.latitude</w:t>
+            </w:r>
+            <w:r>
+              <w:rPr>
+                <w:rFonts w:ascii="BC Sans" w:hAnsi="BC Sans" w:cs="BC Sans Light"/>
+                <w:sz w:val="20"/>
+                <w:szCs w:val="20"/>
+              </w:rPr>
+              <w:t>:if</w:t>
+            </w:r>
+            <w:r>
+              <w:rPr>
+                <w:rFonts w:ascii="BC Sans" w:hAnsi="BC Sans" w:cs="BC Sans Light"/>
+                <w:sz w:val="20"/>
+                <w:szCs w:val="20"/>
+              </w:rPr>
+              <w:t>NEM</w:t>
+            </w:r>
+            <w:r>
+              <w:rPr>
+                <w:rFonts w:ascii="BC Sans" w:hAnsi="BC Sans" w:cs="BC Sans Light"/>
+                <w:sz w:val="20"/>
+                <w:szCs w:val="20"/>
+              </w:rPr>
+              <w:t>():showBegin}</w:t>
+            </w:r>
+            <w:r>
+              <w:rPr>
+                <w:rFonts w:ascii="BC Sans" w:hAnsi="BC Sans" w:cs="BC Sans Light"/>
+                <w:sz w:val="20"/>
+                <w:szCs w:val="20"/>
+              </w:rPr>
               <w:t>{</w:t>
             </w:r>
-            <w:proofErr w:type="gramStart"/>
             <w:r>
               <w:rPr>
                 <w:rFonts w:ascii="BC Sans" w:hAnsi="BC Sans" w:cs="BC Sans Light"/>
@@ -4627,15 +4286,6 @@
                 <w:sz w:val="20"/>
                 <w:szCs w:val="20"/>
               </w:rPr>
-              <w:t>.complaint</w:t>
-            </w:r>
-            <w:proofErr w:type="gramEnd"/>
-            <w:r>
-              <w:rPr>
-                <w:rFonts w:ascii="BC Sans" w:hAnsi="BC Sans" w:cs="BC Sans Light"/>
-                <w:sz w:val="20"/>
-                <w:szCs w:val="20"/>
-              </w:rPr>
               <w:t>.</w:t>
             </w:r>
             <w:r>
@@ -4652,23 +4302,15 @@
                 <w:sz w:val="20"/>
                 <w:szCs w:val="20"/>
               </w:rPr>
-              <w:t>:if</w:t>
-            </w:r>
-            <w:r>
-              <w:rPr>
-                <w:rFonts w:ascii="BC Sans" w:hAnsi="BC Sans" w:cs="BC Sans Light"/>
-                <w:sz w:val="20"/>
-                <w:szCs w:val="20"/>
-              </w:rPr>
-              <w:t>NEM</w:t>
-            </w:r>
-            <w:r>
-              <w:rPr>
-                <w:rFonts w:ascii="BC Sans" w:hAnsi="BC Sans" w:cs="BC Sans Light"/>
-                <w:sz w:val="20"/>
-                <w:szCs w:val="20"/>
-              </w:rPr>
-              <w:t>():showBegin}</w:t>
+              <w:t>}</w:t>
+            </w:r>
+            <w:r>
+              <w:rPr>
+                <w:rFonts w:ascii="BC Sans" w:hAnsi="BC Sans" w:cs="BC Sans Light"/>
+                <w:sz w:val="20"/>
+                <w:szCs w:val="20"/>
+              </w:rPr>
+              <w:t xml:space="preserve">,  </w:t>
             </w:r>
             <w:r>
               <w:rPr>
@@ -4692,15 +4334,15 @@
                 <w:sz w:val="20"/>
                 <w:szCs w:val="20"/>
               </w:rPr>
-              <w:t>.complaint.</w:t>
-            </w:r>
-            <w:r>
-              <w:rPr>
-                <w:rFonts w:ascii="BC Sans" w:hAnsi="BC Sans" w:cs="BC Sans Light"/>
-                <w:sz w:val="20"/>
-                <w:szCs w:val="20"/>
-              </w:rPr>
-              <w:t>updates[i].location.latitude</w:t>
+              <w:t>.</w:t>
+            </w:r>
+            <w:r>
+              <w:rPr>
+                <w:rFonts w:ascii="BC Sans" w:hAnsi="BC Sans" w:cs="BC Sans Light"/>
+                <w:sz w:val="20"/>
+                <w:szCs w:val="20"/>
+              </w:rPr>
+              <w:t>updates[i].location.longitude</w:t>
             </w:r>
             <w:r>
               <w:rPr>
@@ -4716,54 +4358,6 @@
                 <w:sz w:val="20"/>
                 <w:szCs w:val="20"/>
               </w:rPr>
-              <w:t xml:space="preserve">,  </w:t>
-            </w:r>
-            <w:r>
-              <w:rPr>
-                <w:rFonts w:ascii="BC Sans" w:hAnsi="BC Sans" w:cs="BC Sans Light"/>
-                <w:sz w:val="20"/>
-                <w:szCs w:val="20"/>
-              </w:rPr>
-              <w:t>{</w:t>
-            </w:r>
-            <w:r>
-              <w:rPr>
-                <w:rFonts w:ascii="BC Sans" w:hAnsi="BC Sans" w:cs="BC Sans Light"/>
-                <w:sz w:val="20"/>
-                <w:szCs w:val="20"/>
-              </w:rPr>
-              <w:t>d</w:t>
-            </w:r>
-            <w:r>
-              <w:rPr>
-                <w:rFonts w:ascii="BC Sans" w:hAnsi="BC Sans" w:cs="BC Sans Light"/>
-                <w:sz w:val="20"/>
-                <w:szCs w:val="20"/>
-              </w:rPr>
-              <w:t>.complaint.</w:t>
-            </w:r>
-            <w:r>
-              <w:rPr>
-                <w:rFonts w:ascii="BC Sans" w:hAnsi="BC Sans" w:cs="BC Sans Light"/>
-                <w:sz w:val="20"/>
-                <w:szCs w:val="20"/>
-              </w:rPr>
-              <w:t>updates[i].location.longitude</w:t>
-            </w:r>
-            <w:r>
-              <w:rPr>
-                <w:rFonts w:ascii="BC Sans" w:hAnsi="BC Sans" w:cs="BC Sans Light"/>
-                <w:sz w:val="20"/>
-                <w:szCs w:val="20"/>
-              </w:rPr>
-              <w:t>}</w:t>
-            </w:r>
-            <w:r>
-              <w:rPr>
-                <w:rFonts w:ascii="BC Sans" w:hAnsi="BC Sans" w:cs="BC Sans Light"/>
-                <w:sz w:val="20"/>
-                <w:szCs w:val="20"/>
-              </w:rPr>
               <w:t>{d</w:t>
             </w:r>
             <w:r>
@@ -4772,7 +4366,7 @@
                 <w:sz w:val="20"/>
                 <w:szCs w:val="20"/>
               </w:rPr>
-              <w:t>.complaint.</w:t>
+              <w:t>.</w:t>
             </w:r>
             <w:r>
               <w:rPr>
@@ -4855,7 +4449,6 @@
         <w:t>{</w:t>
       </w:r>
       <w:proofErr w:type="spellStart"/>
-      <w:proofErr w:type="gramStart"/>
       <w:r>
         <w:rPr>
           <w:rFonts w:ascii="BC Sans" w:hAnsi="BC Sans"/>
@@ -4864,15 +4457,6 @@
         </w:rPr>
         <w:t>d</w:t>
       </w:r>
-      <w:r>
-        <w:rPr>
-          <w:rFonts w:ascii="BC Sans" w:hAnsi="BC Sans" w:cs="BC Sans Light"/>
-          <w:sz w:val="20"/>
-          <w:szCs w:val="20"/>
-        </w:rPr>
-        <w:t>.complaint</w:t>
-      </w:r>
-      <w:proofErr w:type="gramEnd"/>
       <w:r>
         <w:rPr>
           <w:rFonts w:ascii="BC Sans" w:hAnsi="BC Sans" w:cs="BC Sans Light"/>
@@ -6588,7 +6172,6 @@
             <w:t>Report printed on {</w:t>
           </w:r>
           <w:proofErr w:type="spellStart"/>
-          <w:proofErr w:type="gramStart"/>
           <w:r>
             <w:rPr>
               <w:rFonts w:ascii="BC Sans" w:eastAsia="BC Sans" w:hAnsi="BC Sans" w:cs="BC Sans"/>
@@ -6597,23 +6180,6 @@
             </w:rPr>
             <w:t>d</w:t>
           </w:r>
-          <w:r>
-            <w:rPr>
-              <w:rFonts w:ascii="BC Sans" w:eastAsia="BC Sans" w:hAnsi="BC Sans" w:cs="BC Sans"/>
-              <w:sz w:val="18"/>
-              <w:szCs w:val="18"/>
-            </w:rPr>
-            <w:t>.</w:t>
-          </w:r>
-          <w:r>
-            <w:rPr>
-              <w:rFonts w:ascii="BC Sans" w:eastAsia="BC Sans" w:hAnsi="BC Sans" w:cs="BC Sans"/>
-              <w:sz w:val="18"/>
-              <w:szCs w:val="18"/>
-            </w:rPr>
-            <w:t>complaint</w:t>
-          </w:r>
-          <w:proofErr w:type="gramEnd"/>
           <w:r>
             <w:rPr>
               <w:rFonts w:ascii="BC Sans" w:eastAsia="BC Sans" w:hAnsi="BC Sans" w:cs="BC Sans"/>
@@ -8142,6 +7708,33 @@
 </file>
 
 <file path=customXml/item1.xml><?xml version="1.0" encoding="utf-8"?>
+<p:properties xmlns:p="http://schemas.microsoft.com/office/2006/metadata/properties" xmlns:xsi="http://www.w3.org/2001/XMLSchema-instance" xmlns:pc="http://schemas.microsoft.com/office/infopath/2007/PartnerControls">
+  <documentManagement>
+    <TaxCatchAll xmlns="cbeac988-4fd5-47cf-ad03-89cc7678fa90" xsi:nil="true"/>
+    <lcf76f155ced4ddcb4097134ff3c332f xmlns="aa9c99c1-69c1-4b58-9df5-4d4796c46f8a">
+      <Terms xmlns="http://schemas.microsoft.com/office/infopath/2007/PartnerControls"/>
+    </lcf76f155ced4ddcb4097134ff3c332f>
+    <SharedWithUsers xmlns="cbeac988-4fd5-47cf-ad03-89cc7678fa90">
+      <UserInfo>
+        <DisplayName/>
+        <AccountId xsi:nil="true"/>
+        <AccountType/>
+      </UserInfo>
+    </SharedWithUsers>
+  </documentManagement>
+</p:properties>
+</file>
+
+<file path=customXml/item2.xml><?xml version="1.0" encoding="utf-8"?>
+<?mso-contentType ?>
+<FormTemplates xmlns="http://schemas.microsoft.com/sharepoint/v3/contenttype/forms">
+  <Display>DocumentLibraryForm</Display>
+  <Edit>DocumentLibraryForm</Edit>
+  <New>DocumentLibraryForm</New>
+</FormTemplates>
+</file>
+
+<file path=customXml/item3.xml><?xml version="1.0" encoding="utf-8"?>
 <ct:contentTypeSchema xmlns:ct="http://schemas.microsoft.com/office/2006/metadata/contentType" xmlns:ma="http://schemas.microsoft.com/office/2006/metadata/properties/metaAttributes" ct:_="" ma:_="" ma:contentTypeName="Document" ma:contentTypeID="0x010100ED0089B3ED392A4CB3C10705735CFAD3" ma:contentTypeVersion="15" ma:contentTypeDescription="Create a new document." ma:contentTypeScope="" ma:versionID="e9715c4352d5d9c94cf397f6db7911f6">
   <xsd:schema xmlns:xsd="http://www.w3.org/2001/XMLSchema" xmlns:xs="http://www.w3.org/2001/XMLSchema" xmlns:p="http://schemas.microsoft.com/office/2006/metadata/properties" xmlns:ns2="aa9c99c1-69c1-4b58-9df5-4d4796c46f8a" xmlns:ns3="cbeac988-4fd5-47cf-ad03-89cc7678fa90" targetNamespace="http://schemas.microsoft.com/office/2006/metadata/properties" ma:root="true" ma:fieldsID="4a7b24a40f906d6832371abf7aef78d6" ns2:_="" ns3:_="">
     <xsd:import namespace="aa9c99c1-69c1-4b58-9df5-4d4796c46f8a"/>
@@ -8376,34 +7969,26 @@
 </ct:contentTypeSchema>
 </file>
 
-<file path=customXml/item2.xml><?xml version="1.0" encoding="utf-8"?>
-<?mso-contentType ?>
-<FormTemplates xmlns="http://schemas.microsoft.com/sharepoint/v3/contenttype/forms">
-  <Display>DocumentLibraryForm</Display>
-  <Edit>DocumentLibraryForm</Edit>
-  <New>DocumentLibraryForm</New>
-</FormTemplates>
+<file path=customXml/itemProps1.xml><?xml version="1.0" encoding="utf-8"?>
+<ds:datastoreItem xmlns:ds="http://schemas.openxmlformats.org/officeDocument/2006/customXml" ds:itemID="{C6C5DCE0-D69C-4B6E-96D9-C69B23DE6D4A}">
+  <ds:schemaRefs>
+    <ds:schemaRef ds:uri="http://schemas.microsoft.com/office/2006/metadata/properties"/>
+    <ds:schemaRef ds:uri="http://schemas.microsoft.com/office/infopath/2007/PartnerControls"/>
+    <ds:schemaRef ds:uri="cbeac988-4fd5-47cf-ad03-89cc7678fa90"/>
+    <ds:schemaRef ds:uri="aa9c99c1-69c1-4b58-9df5-4d4796c46f8a"/>
+  </ds:schemaRefs>
+</ds:datastoreItem>
 </file>
 
-<file path=customXml/item3.xml><?xml version="1.0" encoding="utf-8"?>
-<p:properties xmlns:p="http://schemas.microsoft.com/office/2006/metadata/properties" xmlns:xsi="http://www.w3.org/2001/XMLSchema-instance" xmlns:pc="http://schemas.microsoft.com/office/infopath/2007/PartnerControls">
-  <documentManagement>
-    <TaxCatchAll xmlns="cbeac988-4fd5-47cf-ad03-89cc7678fa90" xsi:nil="true"/>
-    <lcf76f155ced4ddcb4097134ff3c332f xmlns="aa9c99c1-69c1-4b58-9df5-4d4796c46f8a">
-      <Terms xmlns="http://schemas.microsoft.com/office/infopath/2007/PartnerControls"/>
-    </lcf76f155ced4ddcb4097134ff3c332f>
-    <SharedWithUsers xmlns="cbeac988-4fd5-47cf-ad03-89cc7678fa90">
-      <UserInfo>
-        <DisplayName/>
-        <AccountId xsi:nil="true"/>
-        <AccountType/>
-      </UserInfo>
-    </SharedWithUsers>
-  </documentManagement>
-</p:properties>
+<file path=customXml/itemProps2.xml><?xml version="1.0" encoding="utf-8"?>
+<ds:datastoreItem xmlns:ds="http://schemas.openxmlformats.org/officeDocument/2006/customXml" ds:itemID="{4BECF9F2-3A10-48CC-8D31-4F6E8664527E}">
+  <ds:schemaRefs>
+    <ds:schemaRef ds:uri="http://schemas.microsoft.com/sharepoint/v3/contenttype/forms"/>
+  </ds:schemaRefs>
+</ds:datastoreItem>
 </file>
 
-<file path=customXml/itemProps1.xml><?xml version="1.0" encoding="utf-8"?>
+<file path=customXml/itemProps3.xml><?xml version="1.0" encoding="utf-8"?>
 <ds:datastoreItem xmlns:ds="http://schemas.openxmlformats.org/officeDocument/2006/customXml" ds:itemID="{26FF9410-7F49-4DD5-9478-D670A139DF54}">
   <ds:schemaRefs>
     <ds:schemaRef ds:uri="http://schemas.microsoft.com/office/2006/metadata/contentType"/>
@@ -8420,23 +8005,4 @@
     <ds:schemaRef ds:uri="http://schemas.microsoft.com/internal/obd"/>
   </ds:schemaRefs>
 </ds:datastoreItem>
-</file>
-
-<file path=customXml/itemProps2.xml><?xml version="1.0" encoding="utf-8"?>
-<ds:datastoreItem xmlns:ds="http://schemas.openxmlformats.org/officeDocument/2006/customXml" ds:itemID="{4BECF9F2-3A10-48CC-8D31-4F6E8664527E}">
-  <ds:schemaRefs>
-    <ds:schemaRef ds:uri="http://schemas.microsoft.com/sharepoint/v3/contenttype/forms"/>
-  </ds:schemaRefs>
-</ds:datastoreItem>
-</file>
-
-<file path=customXml/itemProps3.xml><?xml version="1.0" encoding="utf-8"?>
-<ds:datastoreItem xmlns:ds="http://schemas.openxmlformats.org/officeDocument/2006/customXml" ds:itemID="{C6C5DCE0-D69C-4B6E-96D9-C69B23DE6D4A}">
-  <ds:schemaRefs>
-    <ds:schemaRef ds:uri="http://schemas.microsoft.com/office/2006/metadata/properties"/>
-    <ds:schemaRef ds:uri="http://schemas.microsoft.com/office/infopath/2007/PartnerControls"/>
-    <ds:schemaRef ds:uri="cbeac988-4fd5-47cf-ad03-89cc7678fa90"/>
-    <ds:schemaRef ds:uri="aa9c99c1-69c1-4b58-9df5-4d4796c46f8a"/>
-  </ds:schemaRefs>
-</ds:datastoreItem>
 </file>
</xml_diff>

<commit_message>
feat: add outcome report to CEEB exports
</commit_message>
<xml_diff>
--- a/backend/templates/complaint/CDOGS-CEEB-COMPLAINT-TEMPLATE-v1.docx
+++ b/backend/templates/complaint/CDOGS-CEEB-COMPLAINT-TEMPLATE-v1.docx
@@ -157,7 +157,6 @@
               </w:rPr>
               <w:t>{</w:t>
             </w:r>
-            <w:proofErr w:type="spellStart"/>
             <w:r>
               <w:rPr>
                 <w:rFonts w:ascii="BC Sans" w:eastAsia="Times New Roman" w:hAnsi="BC Sans" w:cs="Times New Roman"/>
@@ -188,7 +187,6 @@
               </w:rPr>
               <w:t>reportedOn</w:t>
             </w:r>
-            <w:proofErr w:type="spellEnd"/>
             <w:r>
               <w:rPr>
                 <w:rFonts w:ascii="BC Sans" w:eastAsia="Times New Roman" w:hAnsi="BC Sans" w:cs="Times New Roman"/>
@@ -227,7 +225,6 @@
               </w:rPr>
               <w:t>Created by: {</w:t>
             </w:r>
-            <w:proofErr w:type="spellStart"/>
             <w:r>
               <w:rPr>
                 <w:rFonts w:ascii="BC Sans" w:eastAsia="Times New Roman" w:hAnsi="BC Sans" w:cs="Times New Roman"/>
@@ -260,7 +257,6 @@
               </w:rPr>
               <w:t>createdBy</w:t>
             </w:r>
-            <w:proofErr w:type="spellEnd"/>
             <w:r>
               <w:rPr>
                 <w:rFonts w:ascii="BC Sans" w:eastAsia="Times New Roman" w:hAnsi="BC Sans" w:cs="Times New Roman"/>
@@ -293,7 +289,6 @@
               </w:rPr>
               <w:t>Status: {</w:t>
             </w:r>
-            <w:proofErr w:type="spellStart"/>
             <w:r>
               <w:rPr>
                 <w:rFonts w:ascii="BC Sans" w:eastAsia="Times New Roman" w:hAnsi="BC Sans" w:cs="Times New Roman"/>
@@ -326,7 +321,6 @@
               </w:rPr>
               <w:t>status</w:t>
             </w:r>
-            <w:proofErr w:type="spellEnd"/>
             <w:r>
               <w:rPr>
                 <w:rFonts w:ascii="BC Sans" w:eastAsia="Times New Roman" w:hAnsi="BC Sans" w:cs="Times New Roman"/>
@@ -394,7 +388,6 @@
               </w:rPr>
               <w:t>{</w:t>
             </w:r>
-            <w:proofErr w:type="spellStart"/>
             <w:r>
               <w:rPr>
                 <w:rFonts w:ascii="BC Sans" w:eastAsia="Times New Roman" w:hAnsi="BC Sans" w:cs="Times New Roman"/>
@@ -427,7 +420,6 @@
               </w:rPr>
               <w:t>updatedOn</w:t>
             </w:r>
-            <w:proofErr w:type="spellEnd"/>
             <w:r>
               <w:rPr>
                 <w:rFonts w:ascii="BC Sans" w:eastAsia="Times New Roman" w:hAnsi="BC Sans" w:cs="Times New Roman"/>
@@ -471,17 +463,7 @@
                 <w:sz w:val="20"/>
                 <w:szCs w:val="20"/>
               </w:rPr>
-              <w:t xml:space="preserve"> {</w:t>
-            </w:r>
-            <w:proofErr w:type="spellStart"/>
-            <w:r>
-              <w:rPr>
-                <w:rFonts w:ascii="BC Sans" w:eastAsia="Times New Roman" w:hAnsi="BC Sans" w:cs="Times New Roman"/>
-                <w:color w:val="000000" w:themeColor="text1"/>
-                <w:sz w:val="20"/>
-                <w:szCs w:val="20"/>
-              </w:rPr>
-              <w:t>d</w:t>
+              <w:t xml:space="preserve"> {d</w:t>
             </w:r>
             <w:r>
               <w:rPr>
@@ -500,17 +482,7 @@
                 <w:sz w:val="20"/>
                 <w:szCs w:val="20"/>
               </w:rPr>
-              <w:t>officerAssigned</w:t>
-            </w:r>
-            <w:proofErr w:type="spellEnd"/>
-            <w:r>
-              <w:rPr>
-                <w:rFonts w:ascii="BC Sans" w:eastAsia="Times New Roman" w:hAnsi="BC Sans" w:cs="Times New Roman"/>
-                <w:color w:val="000000" w:themeColor="text1"/>
-                <w:sz w:val="20"/>
-                <w:szCs w:val="20"/>
-              </w:rPr>
-              <w:t>}</w:t>
+              <w:t>officerAssigned}</w:t>
             </w:r>
           </w:p>
         </w:tc>
@@ -535,17 +507,7 @@
                 <w:sz w:val="20"/>
                 <w:szCs w:val="20"/>
               </w:rPr>
-              <w:t>{</w:t>
-            </w:r>
-            <w:proofErr w:type="spellStart"/>
-            <w:r>
-              <w:rPr>
-                <w:rFonts w:ascii="BC Sans" w:eastAsia="Times New Roman" w:hAnsi="BC Sans" w:cs="Times New Roman"/>
-                <w:color w:val="000000" w:themeColor="text1"/>
-                <w:sz w:val="20"/>
-                <w:szCs w:val="20"/>
-              </w:rPr>
-              <w:t>d</w:t>
+              <w:t>{d</w:t>
             </w:r>
             <w:r>
               <w:rPr>
@@ -597,17 +559,7 @@
                 <w:sz w:val="20"/>
                 <w:szCs w:val="20"/>
               </w:rPr>
-              <w:t>:ifEM:hideBegin</w:t>
-            </w:r>
-            <w:proofErr w:type="spellEnd"/>
-            <w:r>
-              <w:rPr>
-                <w:rFonts w:ascii="BC Sans" w:eastAsia="Times New Roman" w:hAnsi="BC Sans" w:cs="Times New Roman"/>
-                <w:color w:val="000000" w:themeColor="text1"/>
-                <w:sz w:val="20"/>
-                <w:szCs w:val="20"/>
-              </w:rPr>
-              <w:t>}</w:t>
+              <w:t>:ifEM:hideBegin}</w:t>
             </w:r>
             <w:r>
               <w:rPr>
@@ -917,7 +869,6 @@
               </w:rPr>
               <w:t>{</w:t>
             </w:r>
-            <w:proofErr w:type="spellStart"/>
             <w:r>
               <w:rPr>
                 <w:rFonts w:ascii="BC Sans" w:eastAsia="Times New Roman" w:hAnsi="BC Sans" w:cs="Times New Roman"/>
@@ -945,7 +896,6 @@
               </w:rPr>
               <w:t>incidentDateTime</w:t>
             </w:r>
-            <w:proofErr w:type="spellEnd"/>
             <w:r>
               <w:rPr>
                 <w:rFonts w:ascii="BC Sans" w:eastAsia="Times New Roman" w:hAnsi="BC Sans" w:cs="Times New Roman"/>
@@ -1058,7 +1008,6 @@
               </w:rPr>
               <w:t>.</w:t>
             </w:r>
-            <w:proofErr w:type="spellStart"/>
             <w:r>
               <w:rPr>
                 <w:rFonts w:ascii="BC Sans" w:eastAsia="Times New Roman" w:hAnsi="BC Sans" w:cs="Times New Roman"/>
@@ -1069,7 +1018,6 @@
               </w:rPr>
               <w:t>complaintMethodReceivedCode</w:t>
             </w:r>
-            <w:proofErr w:type="spellEnd"/>
             <w:r>
               <w:rPr>
                 <w:rFonts w:ascii="BC Sans" w:hAnsi="BC Sans"/>
@@ -1144,7 +1092,6 @@
               </w:rPr>
               <w:t>{</w:t>
             </w:r>
-            <w:proofErr w:type="spellStart"/>
             <w:r>
               <w:rPr>
                 <w:rFonts w:ascii="BC Sans" w:eastAsia="Times New Roman" w:hAnsi="BC Sans" w:cs="Times New Roman"/>
@@ -1172,7 +1119,6 @@
               </w:rPr>
               <w:t>violationType</w:t>
             </w:r>
-            <w:proofErr w:type="spellEnd"/>
             <w:r>
               <w:rPr>
                 <w:rFonts w:ascii="BC Sans" w:eastAsia="Times New Roman" w:hAnsi="BC Sans" w:cs="Times New Roman"/>
@@ -1247,7 +1193,6 @@
               </w:rPr>
               <w:t>{</w:t>
             </w:r>
-            <w:proofErr w:type="spellStart"/>
             <w:r>
               <w:rPr>
                 <w:rFonts w:ascii="BC Sans" w:eastAsia="Times New Roman" w:hAnsi="BC Sans" w:cs="Times New Roman"/>
@@ -1275,7 +1220,6 @@
               </w:rPr>
               <w:t>inProgress</w:t>
             </w:r>
-            <w:proofErr w:type="spellEnd"/>
             <w:r>
               <w:rPr>
                 <w:rFonts w:ascii="BC Sans" w:eastAsia="Times New Roman" w:hAnsi="BC Sans" w:cs="Times New Roman"/>
@@ -1351,7 +1295,6 @@
               </w:rPr>
               <w:t>{</w:t>
             </w:r>
-            <w:proofErr w:type="spellStart"/>
             <w:r>
               <w:rPr>
                 <w:rFonts w:ascii="BC Sans" w:eastAsia="Times New Roman" w:hAnsi="BC Sans" w:cs="Times New Roman"/>
@@ -1379,7 +1322,6 @@
               </w:rPr>
               <w:t>wasObserved</w:t>
             </w:r>
-            <w:proofErr w:type="spellEnd"/>
             <w:r>
               <w:rPr>
                 <w:rFonts w:ascii="BC Sans" w:eastAsia="Times New Roman" w:hAnsi="BC Sans" w:cs="Times New Roman"/>
@@ -1457,7 +1399,6 @@
               </w:rPr>
               <w:t>{</w:t>
             </w:r>
-            <w:proofErr w:type="spellStart"/>
             <w:r>
               <w:rPr>
                 <w:rFonts w:ascii="BC Sans" w:eastAsia="Times New Roman" w:hAnsi="BC Sans" w:cs="Times New Roman"/>
@@ -1489,7 +1430,6 @@
               </w:rPr>
               <w:t>location</w:t>
             </w:r>
-            <w:proofErr w:type="spellEnd"/>
             <w:r>
               <w:rPr>
                 <w:rFonts w:ascii="BC Sans" w:eastAsia="Times New Roman" w:hAnsi="BC Sans" w:cs="Times New Roman"/>
@@ -1566,12 +1506,78 @@
                 <w:sz w:val="20"/>
                 <w:szCs w:val="20"/>
               </w:rPr>
+              <w:t>{d</w:t>
+            </w:r>
+            <w:r>
+              <w:rPr>
+                <w:rFonts w:ascii="BC Sans" w:eastAsia="Times New Roman" w:hAnsi="BC Sans" w:cs="Times New Roman"/>
+                <w:color w:val="000000" w:themeColor="text1"/>
+                <w:sz w:val="20"/>
+                <w:szCs w:val="20"/>
+              </w:rPr>
+              <w:t>.</w:t>
+            </w:r>
+            <w:r>
+              <w:rPr>
+                <w:rFonts w:ascii="BC Sans" w:hAnsi="BC Sans" w:cs="BC Sans Light"/>
+                <w:sz w:val="20"/>
+                <w:szCs w:val="20"/>
+              </w:rPr>
+              <w:t>latitude</w:t>
+            </w:r>
+            <w:r>
+              <w:rPr>
+                <w:rFonts w:ascii="BC Sans" w:hAnsi="BC Sans" w:cs="BC Sans Light"/>
+                <w:sz w:val="20"/>
+                <w:szCs w:val="20"/>
+              </w:rPr>
+              <w:t>:if</w:t>
+            </w:r>
+            <w:r>
+              <w:rPr>
+                <w:rFonts w:ascii="BC Sans" w:hAnsi="BC Sans" w:cs="BC Sans Light"/>
+                <w:sz w:val="20"/>
+                <w:szCs w:val="20"/>
+              </w:rPr>
+              <w:t>NE</w:t>
+            </w:r>
+            <w:r>
+              <w:rPr>
+                <w:rFonts w:ascii="BC Sans" w:hAnsi="BC Sans" w:cs="BC Sans Light"/>
+                <w:sz w:val="20"/>
+                <w:szCs w:val="20"/>
+              </w:rPr>
+              <w:t>(</w:t>
+            </w:r>
+            <w:r>
+              <w:rPr>
+                <w:rFonts w:ascii="BC Sans" w:hAnsi="BC Sans" w:cs="BC Sans Light"/>
+                <w:sz w:val="20"/>
+                <w:szCs w:val="20"/>
+              </w:rPr>
+              <w:t>0</w:t>
+            </w:r>
+            <w:r>
+              <w:rPr>
+                <w:rFonts w:ascii="BC Sans" w:hAnsi="BC Sans" w:cs="BC Sans Light"/>
+                <w:sz w:val="20"/>
+                <w:szCs w:val="20"/>
+              </w:rPr>
+              <w:t>):showBegin}</w:t>
+            </w:r>
+            <w:r>
+              <w:rPr>
+                <w:rFonts w:ascii="BC Sans" w:eastAsia="Times New Roman" w:hAnsi="BC Sans" w:cs="Times New Roman"/>
+                <w:color w:val="000000" w:themeColor="text1"/>
+                <w:sz w:val="20"/>
+                <w:szCs w:val="20"/>
+              </w:rPr>
               <w:t>{</w:t>
             </w:r>
-            <w:proofErr w:type="spellStart"/>
-            <w:r>
-              <w:rPr>
-                <w:rFonts w:ascii="BC Sans" w:hAnsi="BC Sans" w:cs="BC Sans Light"/>
+            <w:r>
+              <w:rPr>
+                <w:rFonts w:ascii="BC Sans" w:eastAsia="Times New Roman" w:hAnsi="BC Sans" w:cs="Times New Roman"/>
+                <w:color w:val="000000" w:themeColor="text1"/>
                 <w:sz w:val="20"/>
                 <w:szCs w:val="20"/>
               </w:rPr>
@@ -1588,7 +1594,8 @@
             </w:r>
             <w:r>
               <w:rPr>
-                <w:rFonts w:ascii="BC Sans" w:hAnsi="BC Sans" w:cs="BC Sans Light"/>
+                <w:rFonts w:ascii="BC Sans" w:eastAsia="Times New Roman" w:hAnsi="BC Sans" w:cs="Times New Roman"/>
+                <w:color w:val="000000" w:themeColor="text1"/>
                 <w:sz w:val="20"/>
                 <w:szCs w:val="20"/>
               </w:rPr>
@@ -1596,6 +1603,76 @@
             </w:r>
             <w:r>
               <w:rPr>
+                <w:rFonts w:ascii="BC Sans" w:eastAsia="Times New Roman" w:hAnsi="BC Sans" w:cs="Times New Roman"/>
+                <w:color w:val="000000" w:themeColor="text1"/>
+                <w:sz w:val="20"/>
+                <w:szCs w:val="20"/>
+              </w:rPr>
+              <w:t>}, {</w:t>
+            </w:r>
+            <w:r>
+              <w:rPr>
+                <w:rFonts w:ascii="BC Sans" w:eastAsia="Times New Roman" w:hAnsi="BC Sans" w:cs="Times New Roman"/>
+                <w:color w:val="000000" w:themeColor="text1"/>
+                <w:sz w:val="20"/>
+                <w:szCs w:val="20"/>
+              </w:rPr>
+              <w:t>d</w:t>
+            </w:r>
+            <w:r>
+              <w:rPr>
+                <w:rFonts w:ascii="BC Sans" w:eastAsia="Times New Roman" w:hAnsi="BC Sans" w:cs="Times New Roman"/>
+                <w:color w:val="000000" w:themeColor="text1"/>
+                <w:sz w:val="20"/>
+                <w:szCs w:val="20"/>
+              </w:rPr>
+              <w:t>.</w:t>
+            </w:r>
+            <w:r>
+              <w:rPr>
+                <w:rFonts w:ascii="BC Sans" w:eastAsia="Times New Roman" w:hAnsi="BC Sans" w:cs="Times New Roman"/>
+                <w:color w:val="000000" w:themeColor="text1"/>
+                <w:sz w:val="20"/>
+                <w:szCs w:val="20"/>
+              </w:rPr>
+              <w:t>longitude</w:t>
+            </w:r>
+            <w:r>
+              <w:rPr>
+                <w:rFonts w:ascii="BC Sans" w:eastAsia="Times New Roman" w:hAnsi="BC Sans" w:cs="Times New Roman"/>
+                <w:color w:val="000000" w:themeColor="text1"/>
+                <w:sz w:val="20"/>
+                <w:szCs w:val="20"/>
+              </w:rPr>
+              <w:t>}</w:t>
+            </w:r>
+            <w:r>
+              <w:rPr>
+                <w:rFonts w:ascii="BC Sans" w:hAnsi="BC Sans" w:cs="BC Sans Light"/>
+                <w:sz w:val="20"/>
+                <w:szCs w:val="20"/>
+              </w:rPr>
+              <w:t>{d</w:t>
+            </w:r>
+            <w:r>
+              <w:rPr>
+                <w:rFonts w:ascii="BC Sans" w:eastAsia="Times New Roman" w:hAnsi="BC Sans" w:cs="Times New Roman"/>
+                <w:color w:val="000000" w:themeColor="text1"/>
+                <w:sz w:val="20"/>
+                <w:szCs w:val="20"/>
+              </w:rPr>
+              <w:t>.</w:t>
+            </w:r>
+            <w:r>
+              <w:rPr>
+                <w:rFonts w:ascii="BC Sans" w:hAnsi="BC Sans" w:cs="BC Sans Light"/>
+                <w:sz w:val="20"/>
+                <w:szCs w:val="20"/>
+              </w:rPr>
+              <w:t>latitude</w:t>
+            </w:r>
+            <w:r>
+              <w:rPr>
                 <w:rFonts w:ascii="BC Sans" w:hAnsi="BC Sans" w:cs="BC Sans Light"/>
                 <w:sz w:val="20"/>
                 <w:szCs w:val="20"/>
@@ -1610,7 +1687,6 @@
               </w:rPr>
               <w:t>NE</w:t>
             </w:r>
-            <w:proofErr w:type="spellEnd"/>
             <w:r>
               <w:rPr>
                 <w:rFonts w:ascii="BC Sans" w:hAnsi="BC Sans" w:cs="BC Sans Light"/>
@@ -1633,194 +1709,7 @@
                 <w:sz w:val="20"/>
                 <w:szCs w:val="20"/>
               </w:rPr>
-              <w:t>):</w:t>
-            </w:r>
-            <w:proofErr w:type="spellStart"/>
-            <w:r>
-              <w:rPr>
-                <w:rFonts w:ascii="BC Sans" w:hAnsi="BC Sans" w:cs="BC Sans Light"/>
-                <w:sz w:val="20"/>
-                <w:szCs w:val="20"/>
-              </w:rPr>
-              <w:t>showBegin</w:t>
-            </w:r>
-            <w:proofErr w:type="spellEnd"/>
-            <w:r>
-              <w:rPr>
-                <w:rFonts w:ascii="BC Sans" w:hAnsi="BC Sans" w:cs="BC Sans Light"/>
-                <w:sz w:val="20"/>
-                <w:szCs w:val="20"/>
-              </w:rPr>
-              <w:t>}</w:t>
-            </w:r>
-            <w:r>
-              <w:rPr>
-                <w:rFonts w:ascii="BC Sans" w:eastAsia="Times New Roman" w:hAnsi="BC Sans" w:cs="Times New Roman"/>
-                <w:color w:val="000000" w:themeColor="text1"/>
-                <w:sz w:val="20"/>
-                <w:szCs w:val="20"/>
-              </w:rPr>
-              <w:t>{</w:t>
-            </w:r>
-            <w:proofErr w:type="spellStart"/>
-            <w:r>
-              <w:rPr>
-                <w:rFonts w:ascii="BC Sans" w:eastAsia="Times New Roman" w:hAnsi="BC Sans" w:cs="Times New Roman"/>
-                <w:color w:val="000000" w:themeColor="text1"/>
-                <w:sz w:val="20"/>
-                <w:szCs w:val="20"/>
-              </w:rPr>
-              <w:t>d</w:t>
-            </w:r>
-            <w:r>
-              <w:rPr>
-                <w:rFonts w:ascii="BC Sans" w:eastAsia="Times New Roman" w:hAnsi="BC Sans" w:cs="Times New Roman"/>
-                <w:color w:val="000000" w:themeColor="text1"/>
-                <w:sz w:val="20"/>
-                <w:szCs w:val="20"/>
-              </w:rPr>
-              <w:t>.</w:t>
-            </w:r>
-            <w:r>
-              <w:rPr>
-                <w:rFonts w:ascii="BC Sans" w:eastAsia="Times New Roman" w:hAnsi="BC Sans" w:cs="Times New Roman"/>
-                <w:color w:val="000000" w:themeColor="text1"/>
-                <w:sz w:val="20"/>
-                <w:szCs w:val="20"/>
-              </w:rPr>
-              <w:t>latitude</w:t>
-            </w:r>
-            <w:proofErr w:type="spellEnd"/>
-            <w:r>
-              <w:rPr>
-                <w:rFonts w:ascii="BC Sans" w:eastAsia="Times New Roman" w:hAnsi="BC Sans" w:cs="Times New Roman"/>
-                <w:color w:val="000000" w:themeColor="text1"/>
-                <w:sz w:val="20"/>
-                <w:szCs w:val="20"/>
-              </w:rPr>
-              <w:t>}, {</w:t>
-            </w:r>
-            <w:proofErr w:type="spellStart"/>
-            <w:r>
-              <w:rPr>
-                <w:rFonts w:ascii="BC Sans" w:eastAsia="Times New Roman" w:hAnsi="BC Sans" w:cs="Times New Roman"/>
-                <w:color w:val="000000" w:themeColor="text1"/>
-                <w:sz w:val="20"/>
-                <w:szCs w:val="20"/>
-              </w:rPr>
-              <w:t>d</w:t>
-            </w:r>
-            <w:r>
-              <w:rPr>
-                <w:rFonts w:ascii="BC Sans" w:eastAsia="Times New Roman" w:hAnsi="BC Sans" w:cs="Times New Roman"/>
-                <w:color w:val="000000" w:themeColor="text1"/>
-                <w:sz w:val="20"/>
-                <w:szCs w:val="20"/>
-              </w:rPr>
-              <w:t>.</w:t>
-            </w:r>
-            <w:r>
-              <w:rPr>
-                <w:rFonts w:ascii="BC Sans" w:eastAsia="Times New Roman" w:hAnsi="BC Sans" w:cs="Times New Roman"/>
-                <w:color w:val="000000" w:themeColor="text1"/>
-                <w:sz w:val="20"/>
-                <w:szCs w:val="20"/>
-              </w:rPr>
-              <w:t>longitude</w:t>
-            </w:r>
-            <w:proofErr w:type="spellEnd"/>
-            <w:r>
-              <w:rPr>
-                <w:rFonts w:ascii="BC Sans" w:eastAsia="Times New Roman" w:hAnsi="BC Sans" w:cs="Times New Roman"/>
-                <w:color w:val="000000" w:themeColor="text1"/>
-                <w:sz w:val="20"/>
-                <w:szCs w:val="20"/>
-              </w:rPr>
-              <w:t>}</w:t>
-            </w:r>
-            <w:r>
-              <w:rPr>
-                <w:rFonts w:ascii="BC Sans" w:hAnsi="BC Sans" w:cs="BC Sans Light"/>
-                <w:sz w:val="20"/>
-                <w:szCs w:val="20"/>
-              </w:rPr>
-              <w:t>{</w:t>
-            </w:r>
-            <w:proofErr w:type="spellStart"/>
-            <w:r>
-              <w:rPr>
-                <w:rFonts w:ascii="BC Sans" w:hAnsi="BC Sans" w:cs="BC Sans Light"/>
-                <w:sz w:val="20"/>
-                <w:szCs w:val="20"/>
-              </w:rPr>
-              <w:t>d</w:t>
-            </w:r>
-            <w:r>
-              <w:rPr>
-                <w:rFonts w:ascii="BC Sans" w:eastAsia="Times New Roman" w:hAnsi="BC Sans" w:cs="Times New Roman"/>
-                <w:color w:val="000000" w:themeColor="text1"/>
-                <w:sz w:val="20"/>
-                <w:szCs w:val="20"/>
-              </w:rPr>
-              <w:t>.</w:t>
-            </w:r>
-            <w:r>
-              <w:rPr>
-                <w:rFonts w:ascii="BC Sans" w:hAnsi="BC Sans" w:cs="BC Sans Light"/>
-                <w:sz w:val="20"/>
-                <w:szCs w:val="20"/>
-              </w:rPr>
-              <w:t>latitude</w:t>
-            </w:r>
-            <w:r>
-              <w:rPr>
-                <w:rFonts w:ascii="BC Sans" w:hAnsi="BC Sans" w:cs="BC Sans Light"/>
-                <w:sz w:val="20"/>
-                <w:szCs w:val="20"/>
-              </w:rPr>
-              <w:t>:if</w:t>
-            </w:r>
-            <w:r>
-              <w:rPr>
-                <w:rFonts w:ascii="BC Sans" w:hAnsi="BC Sans" w:cs="BC Sans Light"/>
-                <w:sz w:val="20"/>
-                <w:szCs w:val="20"/>
-              </w:rPr>
-              <w:t>NE</w:t>
-            </w:r>
-            <w:proofErr w:type="spellEnd"/>
-            <w:r>
-              <w:rPr>
-                <w:rFonts w:ascii="BC Sans" w:hAnsi="BC Sans" w:cs="BC Sans Light"/>
-                <w:sz w:val="20"/>
-                <w:szCs w:val="20"/>
-              </w:rPr>
-              <w:t>(</w:t>
-            </w:r>
-            <w:r>
-              <w:rPr>
-                <w:rFonts w:ascii="BC Sans" w:hAnsi="BC Sans" w:cs="BC Sans Light"/>
-                <w:sz w:val="20"/>
-                <w:szCs w:val="20"/>
-              </w:rPr>
-              <w:t>0</w:t>
-            </w:r>
-            <w:r>
-              <w:rPr>
-                <w:rFonts w:ascii="BC Sans" w:hAnsi="BC Sans" w:cs="BC Sans Light"/>
-                <w:sz w:val="20"/>
-                <w:szCs w:val="20"/>
-              </w:rPr>
-              <w:t>):</w:t>
-            </w:r>
-            <w:proofErr w:type="spellStart"/>
-            <w:r>
-              <w:rPr>
-                <w:rFonts w:ascii="BC Sans" w:hAnsi="BC Sans" w:cs="BC Sans Light"/>
-                <w:sz w:val="20"/>
-                <w:szCs w:val="20"/>
-              </w:rPr>
-              <w:t>show</w:t>
+              <w:t>):show</w:t>
             </w:r>
             <w:r>
               <w:rPr>
@@ -1830,7 +1719,6 @@
               </w:rPr>
               <w:t>End</w:t>
             </w:r>
-            <w:proofErr w:type="spellEnd"/>
             <w:r>
               <w:rPr>
                 <w:rFonts w:ascii="BC Sans" w:hAnsi="BC Sans" w:cs="BC Sans Light"/>
@@ -1908,7 +1796,6 @@
               </w:rPr>
               <w:t>{</w:t>
             </w:r>
-            <w:proofErr w:type="spellStart"/>
             <w:r>
               <w:rPr>
                 <w:rFonts w:ascii="BC Sans" w:eastAsia="BC Sans" w:hAnsi="BC Sans" w:cs="BC Sans"/>
@@ -1936,7 +1823,6 @@
               </w:rPr>
               <w:t>community</w:t>
             </w:r>
-            <w:proofErr w:type="spellEnd"/>
             <w:r>
               <w:rPr>
                 <w:rFonts w:ascii="BC Sans" w:eastAsia="BC Sans" w:hAnsi="BC Sans" w:cs="BC Sans"/>
@@ -1946,7 +1832,6 @@
               </w:rPr>
               <w:t>}, {</w:t>
             </w:r>
-            <w:proofErr w:type="spellStart"/>
             <w:r>
               <w:rPr>
                 <w:rFonts w:ascii="BC Sans" w:eastAsia="BC Sans" w:hAnsi="BC Sans" w:cs="BC Sans"/>
@@ -1974,7 +1859,6 @@
               </w:rPr>
               <w:t>office</w:t>
             </w:r>
-            <w:proofErr w:type="spellEnd"/>
             <w:r>
               <w:rPr>
                 <w:rFonts w:ascii="BC Sans" w:eastAsia="BC Sans" w:hAnsi="BC Sans" w:cs="BC Sans"/>
@@ -1984,7 +1868,6 @@
               </w:rPr>
               <w:t>}, {</w:t>
             </w:r>
-            <w:proofErr w:type="spellStart"/>
             <w:r>
               <w:rPr>
                 <w:rFonts w:ascii="BC Sans" w:eastAsia="BC Sans" w:hAnsi="BC Sans" w:cs="BC Sans"/>
@@ -2010,17 +1893,7 @@
                 <w:sz w:val="20"/>
                 <w:szCs w:val="20"/>
               </w:rPr>
-              <w:t>region</w:t>
-            </w:r>
-            <w:proofErr w:type="spellEnd"/>
-            <w:r>
-              <w:rPr>
-                <w:rFonts w:ascii="BC Sans" w:eastAsia="BC Sans" w:hAnsi="BC Sans" w:cs="BC Sans"/>
-                <w:color w:val="000000" w:themeColor="text1"/>
-                <w:sz w:val="20"/>
-                <w:szCs w:val="20"/>
-              </w:rPr>
-              <w:t>}</w:t>
+              <w:t>region}</w:t>
             </w:r>
           </w:p>
         </w:tc>
@@ -2087,7 +1960,6 @@
               </w:rPr>
               <w:t>{</w:t>
             </w:r>
-            <w:proofErr w:type="spellStart"/>
             <w:r>
               <w:rPr>
                 <w:rFonts w:ascii="BC Sans" w:eastAsia="Times New Roman" w:hAnsi="BC Sans" w:cs="Times New Roman"/>
@@ -2115,7 +1987,6 @@
               </w:rPr>
               <w:t>locationDescription</w:t>
             </w:r>
-            <w:proofErr w:type="spellEnd"/>
             <w:r>
               <w:rPr>
                 <w:rFonts w:ascii="BC Sans" w:eastAsia="Times New Roman" w:hAnsi="BC Sans" w:cs="Times New Roman"/>
@@ -2189,7 +2060,6 @@
               </w:rPr>
               <w:t>{</w:t>
             </w:r>
-            <w:proofErr w:type="spellStart"/>
             <w:r>
               <w:rPr>
                 <w:rFonts w:ascii="BC Sans" w:eastAsia="Times New Roman" w:hAnsi="BC Sans" w:cs="Times New Roman"/>
@@ -2217,7 +2087,6 @@
               </w:rPr>
               <w:t>description</w:t>
             </w:r>
-            <w:proofErr w:type="spellEnd"/>
             <w:r>
               <w:rPr>
                 <w:rFonts w:ascii="BC Sans" w:eastAsia="Times New Roman" w:hAnsi="BC Sans" w:cs="Times New Roman"/>
@@ -2319,9 +2188,17 @@
                 <w:sz w:val="20"/>
                 <w:szCs w:val="20"/>
               </w:rPr>
-              <w:t>{</w:t>
-            </w:r>
-            <w:proofErr w:type="spellStart"/>
+              <w:t>{d</w:t>
+            </w:r>
+            <w:r>
+              <w:rPr>
+                <w:rFonts w:ascii="BC Sans" w:eastAsia="Times New Roman" w:hAnsi="BC Sans" w:cs="Times New Roman"/>
+                <w:color w:val="000000" w:themeColor="text1"/>
+                <w:sz w:val="20"/>
+                <w:szCs w:val="20"/>
+              </w:rPr>
+              <w:t>.</w:t>
+            </w:r>
             <w:r>
               <w:rPr>
                 <w:rFonts w:ascii="BC Sans" w:eastAsia="BC Sans" w:hAnsi="BC Sans" w:cs="BC Sans"/>
@@ -2329,35 +2206,7 @@
                 <w:sz w:val="20"/>
                 <w:szCs w:val="20"/>
               </w:rPr>
-              <w:t>d</w:t>
-            </w:r>
-            <w:r>
-              <w:rPr>
-                <w:rFonts w:ascii="BC Sans" w:eastAsia="Times New Roman" w:hAnsi="BC Sans" w:cs="Times New Roman"/>
-                <w:color w:val="000000" w:themeColor="text1"/>
-                <w:sz w:val="20"/>
-                <w:szCs w:val="20"/>
-              </w:rPr>
-              <w:t>.</w:t>
-            </w:r>
-            <w:r>
-              <w:rPr>
-                <w:rFonts w:ascii="BC Sans" w:eastAsia="BC Sans" w:hAnsi="BC Sans" w:cs="BC Sans"/>
-                <w:color w:val="000000" w:themeColor="text1"/>
-                <w:sz w:val="20"/>
-                <w:szCs w:val="20"/>
-              </w:rPr>
-              <w:t>details</w:t>
-            </w:r>
-            <w:proofErr w:type="spellEnd"/>
-            <w:r>
-              <w:rPr>
-                <w:rFonts w:ascii="BC Sans" w:eastAsia="BC Sans" w:hAnsi="BC Sans" w:cs="BC Sans"/>
-                <w:color w:val="000000" w:themeColor="text1"/>
-                <w:sz w:val="20"/>
-                <w:szCs w:val="20"/>
-              </w:rPr>
-              <w:t>}</w:t>
+              <w:t>details}</w:t>
             </w:r>
           </w:p>
         </w:tc>
@@ -2393,6 +2242,9 @@
             <w:cnfStyle w:val="001000000100" w:firstRow="0" w:lastRow="0" w:firstColumn="1" w:lastColumn="0" w:oddVBand="0" w:evenVBand="0" w:oddHBand="0" w:evenHBand="0" w:firstRowFirstColumn="1" w:firstRowLastColumn="0" w:lastRowFirstColumn="0" w:lastRowLastColumn="0"/>
             <w:tcW w:w="10916" w:type="dxa"/>
             <w:gridSpan w:val="2"/>
+            <w:tcBorders>
+              <w:bottom w:val="none" w:sz="0" w:space="0" w:color="auto"/>
+            </w:tcBorders>
             <w:noWrap/>
             <w:vAlign w:val="center"/>
           </w:tcPr>
@@ -2432,6 +2284,7 @@
           <w:tcPr>
             <w:cnfStyle w:val="001000000000" w:firstRow="0" w:lastRow="0" w:firstColumn="1" w:lastColumn="0" w:oddVBand="0" w:evenVBand="0" w:oddHBand="0" w:evenHBand="0" w:firstRowFirstColumn="0" w:firstRowLastColumn="0" w:lastRowFirstColumn="0" w:lastRowLastColumn="0"/>
             <w:tcW w:w="2552" w:type="dxa"/>
+            <w:shd w:val="clear" w:color="auto" w:fill="F2F2F2"/>
             <w:noWrap/>
             <w:vAlign w:val="center"/>
           </w:tcPr>
@@ -2474,9 +2327,19 @@
                 <w:sz w:val="20"/>
                 <w:szCs w:val="20"/>
               </w:rPr>
-              <w:t>{</w:t>
-            </w:r>
-            <w:proofErr w:type="spellStart"/>
+              <w:t>{d</w:t>
+            </w:r>
+            <w:r>
+              <w:rPr>
+                <w:rFonts w:ascii="BC Sans" w:eastAsia="Times New Roman" w:hAnsi="BC Sans" w:cs="Times New Roman"/>
+                <w:b w:val="0"/>
+                <w:bCs w:val="0"/>
+                <w:color w:val="000000" w:themeColor="text1"/>
+                <w:sz w:val="20"/>
+                <w:szCs w:val="20"/>
+              </w:rPr>
+              <w:t>.</w:t>
+            </w:r>
             <w:r>
               <w:rPr>
                 <w:rFonts w:ascii="BC Sans" w:hAnsi="BC Sans" w:cs="BC Sans Light"/>
@@ -2486,39 +2349,18 @@
                 <w:sz w:val="20"/>
                 <w:szCs w:val="20"/>
               </w:rPr>
-              <w:t>d</w:t>
-            </w:r>
-            <w:r>
-              <w:rPr>
-                <w:rFonts w:ascii="BC Sans" w:eastAsia="Times New Roman" w:hAnsi="BC Sans" w:cs="Times New Roman"/>
-                <w:color w:val="000000" w:themeColor="text1"/>
-                <w:sz w:val="20"/>
-                <w:szCs w:val="20"/>
-              </w:rPr>
-              <w:t>.</w:t>
-            </w:r>
-            <w:r>
-              <w:rPr>
-                <w:rFonts w:ascii="BC Sans" w:eastAsia="Times New Roman" w:hAnsi="BC Sans" w:cs="Times New Roman"/>
+              <w:t>privacy</w:t>
+            </w:r>
+            <w:r>
+              <w:rPr>
+                <w:rFonts w:ascii="BC Sans" w:hAnsi="BC Sans" w:cs="BC Sans Light"/>
                 <w:b w:val="0"/>
                 <w:bCs w:val="0"/>
                 <w:caps w:val="0"/>
-                <w:color w:val="000000" w:themeColor="text1"/>
-                <w:sz w:val="20"/>
-                <w:szCs w:val="20"/>
-              </w:rPr>
-              <w:t>complaint</w:t>
-            </w:r>
-            <w:r>
-              <w:rPr>
-                <w:rFonts w:ascii="BC Sans" w:eastAsia="Times New Roman" w:hAnsi="BC Sans" w:cs="Times New Roman"/>
-                <w:b w:val="0"/>
-                <w:bCs w:val="0"/>
-                <w:color w:val="000000" w:themeColor="text1"/>
-                <w:sz w:val="20"/>
-                <w:szCs w:val="20"/>
-              </w:rPr>
-              <w:t>.</w:t>
+                <w:sz w:val="20"/>
+                <w:szCs w:val="20"/>
+              </w:rPr>
+              <w:t>[i]</w:t>
             </w:r>
             <w:r>
               <w:rPr>
@@ -2529,53 +2371,6 @@
                 <w:sz w:val="20"/>
                 <w:szCs w:val="20"/>
               </w:rPr>
-              <w:t>privacy</w:t>
-            </w:r>
-            <w:proofErr w:type="spellEnd"/>
-            <w:r>
-              <w:rPr>
-                <w:rFonts w:ascii="BC Sans" w:hAnsi="BC Sans" w:cs="BC Sans Light"/>
-                <w:b w:val="0"/>
-                <w:bCs w:val="0"/>
-                <w:caps w:val="0"/>
-                <w:sz w:val="20"/>
-                <w:szCs w:val="20"/>
-              </w:rPr>
-              <w:t>[</w:t>
-            </w:r>
-            <w:proofErr w:type="spellStart"/>
-            <w:r>
-              <w:rPr>
-                <w:rFonts w:ascii="BC Sans" w:hAnsi="BC Sans" w:cs="BC Sans Light"/>
-                <w:b w:val="0"/>
-                <w:bCs w:val="0"/>
-                <w:caps w:val="0"/>
-                <w:sz w:val="20"/>
-                <w:szCs w:val="20"/>
-              </w:rPr>
-              <w:t>i</w:t>
-            </w:r>
-            <w:proofErr w:type="spellEnd"/>
-            <w:r>
-              <w:rPr>
-                <w:rFonts w:ascii="BC Sans" w:hAnsi="BC Sans" w:cs="BC Sans Light"/>
-                <w:b w:val="0"/>
-                <w:bCs w:val="0"/>
-                <w:caps w:val="0"/>
-                <w:sz w:val="20"/>
-                <w:szCs w:val="20"/>
-              </w:rPr>
-              <w:t>]</w:t>
-            </w:r>
-            <w:r>
-              <w:rPr>
-                <w:rFonts w:ascii="BC Sans" w:hAnsi="BC Sans" w:cs="BC Sans Light"/>
-                <w:b w:val="0"/>
-                <w:bCs w:val="0"/>
-                <w:caps w:val="0"/>
-                <w:sz w:val="20"/>
-                <w:szCs w:val="20"/>
-              </w:rPr>
               <w:t>}</w:t>
             </w:r>
           </w:p>
@@ -2583,6 +2378,7 @@
         <w:tc>
           <w:tcPr>
             <w:tcW w:w="8364" w:type="dxa"/>
+            <w:shd w:val="clear" w:color="auto" w:fill="F2F2F2"/>
             <w:noWrap/>
             <w:vAlign w:val="center"/>
           </w:tcPr>
@@ -2601,16 +2397,7 @@
                 <w:sz w:val="20"/>
                 <w:szCs w:val="20"/>
               </w:rPr>
-              <w:t>{</w:t>
-            </w:r>
-            <w:proofErr w:type="spellStart"/>
-            <w:r>
-              <w:rPr>
-                <w:rFonts w:ascii="BC Sans" w:hAnsi="BC Sans" w:cs="BC Sans Light"/>
-                <w:sz w:val="20"/>
-                <w:szCs w:val="20"/>
-              </w:rPr>
-              <w:t>d</w:t>
+              <w:t>{d</w:t>
             </w:r>
             <w:r>
               <w:rPr>
@@ -2629,32 +2416,13 @@
               </w:rPr>
               <w:t>privacy</w:t>
             </w:r>
-            <w:proofErr w:type="spellEnd"/>
-            <w:r>
-              <w:rPr>
-                <w:rFonts w:ascii="BC Sans" w:hAnsi="BC Sans" w:cs="BC Sans Light"/>
-                <w:sz w:val="20"/>
-                <w:szCs w:val="20"/>
-              </w:rPr>
-              <w:t>[</w:t>
-            </w:r>
-            <w:proofErr w:type="spellStart"/>
-            <w:r>
-              <w:rPr>
-                <w:rFonts w:ascii="BC Sans" w:hAnsi="BC Sans" w:cs="BC Sans Light"/>
-                <w:sz w:val="20"/>
-                <w:szCs w:val="20"/>
-              </w:rPr>
-              <w:t>i</w:t>
-            </w:r>
-            <w:proofErr w:type="spellEnd"/>
-            <w:r>
-              <w:rPr>
-                <w:rFonts w:ascii="BC Sans" w:hAnsi="BC Sans" w:cs="BC Sans Light"/>
-                <w:sz w:val="20"/>
-                <w:szCs w:val="20"/>
-              </w:rPr>
-              <w:t>].</w:t>
+            <w:r>
+              <w:rPr>
+                <w:rFonts w:ascii="BC Sans" w:hAnsi="BC Sans" w:cs="BC Sans Light"/>
+                <w:sz w:val="20"/>
+                <w:szCs w:val="20"/>
+              </w:rPr>
+              <w:t>[i].</w:t>
             </w:r>
             <w:commentRangeStart w:id="0"/>
             <w:r>
@@ -2692,6 +2460,7 @@
           <w:tcPr>
             <w:cnfStyle w:val="001000000000" w:firstRow="0" w:lastRow="0" w:firstColumn="1" w:lastColumn="0" w:oddVBand="0" w:evenVBand="0" w:oddHBand="0" w:evenHBand="0" w:firstRowFirstColumn="0" w:firstRowLastColumn="0" w:lastRowFirstColumn="0" w:lastRowLastColumn="0"/>
             <w:tcW w:w="2552" w:type="dxa"/>
+            <w:shd w:val="clear" w:color="auto" w:fill="auto"/>
             <w:noWrap/>
             <w:vAlign w:val="center"/>
           </w:tcPr>
@@ -2714,9 +2483,19 @@
                 <w:sz w:val="20"/>
                 <w:szCs w:val="20"/>
               </w:rPr>
-              <w:t>Privacy requested {</w:t>
-            </w:r>
-            <w:proofErr w:type="spellStart"/>
+              <w:t>Privacy requested {d</w:t>
+            </w:r>
+            <w:r>
+              <w:rPr>
+                <w:rFonts w:ascii="BC Sans" w:eastAsia="Times New Roman" w:hAnsi="BC Sans" w:cs="Times New Roman"/>
+                <w:b w:val="0"/>
+                <w:bCs w:val="0"/>
+                <w:color w:val="000000" w:themeColor="text1"/>
+                <w:sz w:val="20"/>
+                <w:szCs w:val="20"/>
+              </w:rPr>
+              <w:t>.</w:t>
+            </w:r>
             <w:r>
               <w:rPr>
                 <w:rFonts w:ascii="BC Sans" w:hAnsi="BC Sans" w:cs="BC Sans Light"/>
@@ -2726,39 +2505,18 @@
                 <w:sz w:val="20"/>
                 <w:szCs w:val="20"/>
               </w:rPr>
-              <w:t>d</w:t>
-            </w:r>
-            <w:r>
-              <w:rPr>
-                <w:rFonts w:ascii="BC Sans" w:eastAsia="Times New Roman" w:hAnsi="BC Sans" w:cs="Times New Roman"/>
-                <w:color w:val="000000" w:themeColor="text1"/>
-                <w:sz w:val="20"/>
-                <w:szCs w:val="20"/>
-              </w:rPr>
-              <w:t>.</w:t>
-            </w:r>
-            <w:r>
-              <w:rPr>
-                <w:rFonts w:ascii="BC Sans" w:eastAsia="Times New Roman" w:hAnsi="BC Sans" w:cs="Times New Roman"/>
+              <w:t>privacy</w:t>
+            </w:r>
+            <w:r>
+              <w:rPr>
+                <w:rFonts w:ascii="BC Sans" w:hAnsi="BC Sans" w:cs="BC Sans Light"/>
                 <w:b w:val="0"/>
                 <w:bCs w:val="0"/>
                 <w:caps w:val="0"/>
-                <w:color w:val="000000" w:themeColor="text1"/>
-                <w:sz w:val="20"/>
-                <w:szCs w:val="20"/>
-              </w:rPr>
-              <w:t>complaint</w:t>
-            </w:r>
-            <w:r>
-              <w:rPr>
-                <w:rFonts w:ascii="BC Sans" w:eastAsia="Times New Roman" w:hAnsi="BC Sans" w:cs="Times New Roman"/>
-                <w:b w:val="0"/>
-                <w:bCs w:val="0"/>
-                <w:color w:val="000000" w:themeColor="text1"/>
-                <w:sz w:val="20"/>
-                <w:szCs w:val="20"/>
-              </w:rPr>
-              <w:t>.</w:t>
+                <w:sz w:val="20"/>
+                <w:szCs w:val="20"/>
+              </w:rPr>
+              <w:t>[i</w:t>
             </w:r>
             <w:r>
               <w:rPr>
@@ -2769,9 +2527,8 @@
                 <w:sz w:val="20"/>
                 <w:szCs w:val="20"/>
               </w:rPr>
-              <w:t>privacy</w:t>
-            </w:r>
-            <w:proofErr w:type="spellEnd"/>
+              <w:t>+1</w:t>
+            </w:r>
             <w:r>
               <w:rPr>
                 <w:rFonts w:ascii="BC Sans" w:hAnsi="BC Sans" w:cs="BC Sans Light"/>
@@ -2781,28 +2538,6 @@
                 <w:sz w:val="20"/>
                 <w:szCs w:val="20"/>
               </w:rPr>
-              <w:t>[i</w:t>
-            </w:r>
-            <w:r>
-              <w:rPr>
-                <w:rFonts w:ascii="BC Sans" w:hAnsi="BC Sans" w:cs="BC Sans Light"/>
-                <w:b w:val="0"/>
-                <w:bCs w:val="0"/>
-                <w:caps w:val="0"/>
-                <w:sz w:val="20"/>
-                <w:szCs w:val="20"/>
-              </w:rPr>
-              <w:t>+1</w:t>
-            </w:r>
-            <w:r>
-              <w:rPr>
-                <w:rFonts w:ascii="BC Sans" w:hAnsi="BC Sans" w:cs="BC Sans Light"/>
-                <w:b w:val="0"/>
-                <w:bCs w:val="0"/>
-                <w:caps w:val="0"/>
-                <w:sz w:val="20"/>
-                <w:szCs w:val="20"/>
-              </w:rPr>
               <w:t>]}</w:t>
             </w:r>
           </w:p>
@@ -2810,6 +2545,7 @@
         <w:tc>
           <w:tcPr>
             <w:tcW w:w="8364" w:type="dxa"/>
+            <w:shd w:val="clear" w:color="auto" w:fill="auto"/>
             <w:noWrap/>
             <w:vAlign w:val="center"/>
           </w:tcPr>
@@ -2828,16 +2564,7 @@
                 <w:sz w:val="20"/>
                 <w:szCs w:val="20"/>
               </w:rPr>
-              <w:t>{</w:t>
-            </w:r>
-            <w:proofErr w:type="spellStart"/>
-            <w:r>
-              <w:rPr>
-                <w:rFonts w:ascii="BC Sans" w:hAnsi="BC Sans" w:cs="BC Sans Light"/>
-                <w:sz w:val="20"/>
-                <w:szCs w:val="20"/>
-              </w:rPr>
-              <w:t>d</w:t>
+              <w:t>{d</w:t>
             </w:r>
             <w:r>
               <w:rPr>
@@ -2854,16 +2581,7 @@
                 <w:sz w:val="20"/>
                 <w:szCs w:val="20"/>
               </w:rPr>
-              <w:t>privacy</w:t>
-            </w:r>
-            <w:proofErr w:type="spellEnd"/>
-            <w:r>
-              <w:rPr>
-                <w:rFonts w:ascii="BC Sans" w:hAnsi="BC Sans" w:cs="BC Sans Light"/>
-                <w:sz w:val="20"/>
-                <w:szCs w:val="20"/>
-              </w:rPr>
-              <w:t>[i</w:t>
+              <w:t>privacy[i</w:t>
             </w:r>
             <w:r>
               <w:rPr>
@@ -3333,7 +3051,6 @@
               </w:rPr>
               <w:t>{</w:t>
             </w:r>
-            <w:proofErr w:type="spellStart"/>
             <w:r>
               <w:rPr>
                 <w:rFonts w:ascii="BC Sans" w:hAnsi="BC Sans" w:cs="BC Sans Light"/>
@@ -3356,16 +3073,7 @@
                 <w:sz w:val="20"/>
                 <w:szCs w:val="20"/>
               </w:rPr>
-              <w:t>address</w:t>
-            </w:r>
-            <w:proofErr w:type="spellEnd"/>
-            <w:r>
-              <w:rPr>
-                <w:rFonts w:ascii="BC Sans" w:hAnsi="BC Sans" w:cs="BC Sans Light"/>
-                <w:sz w:val="20"/>
-                <w:szCs w:val="20"/>
-              </w:rPr>
-              <w:t>}</w:t>
+              <w:t>address}</w:t>
             </w:r>
           </w:p>
         </w:tc>
@@ -3428,7 +3136,6 @@
               </w:rPr>
               <w:t>{</w:t>
             </w:r>
-            <w:proofErr w:type="spellStart"/>
             <w:r>
               <w:rPr>
                 <w:rFonts w:ascii="BC Sans" w:hAnsi="BC Sans" w:cs="BC Sans Light"/>
@@ -3451,16 +3158,7 @@
                 <w:sz w:val="20"/>
                 <w:szCs w:val="20"/>
               </w:rPr>
-              <w:t>email</w:t>
-            </w:r>
-            <w:proofErr w:type="spellEnd"/>
-            <w:r>
-              <w:rPr>
-                <w:rFonts w:ascii="BC Sans" w:hAnsi="BC Sans" w:cs="BC Sans Light"/>
-                <w:sz w:val="20"/>
-                <w:szCs w:val="20"/>
-              </w:rPr>
-              <w:t>}</w:t>
+              <w:t>email}</w:t>
             </w:r>
           </w:p>
         </w:tc>
@@ -3524,7 +3222,6 @@
               </w:rPr>
               <w:t>{</w:t>
             </w:r>
-            <w:proofErr w:type="spellStart"/>
             <w:r>
               <w:rPr>
                 <w:rFonts w:ascii="BC Sans" w:hAnsi="BC Sans" w:cs="BC Sans Light"/>
@@ -3549,7 +3246,6 @@
               </w:rPr>
               <w:t>reportedBy</w:t>
             </w:r>
-            <w:proofErr w:type="spellEnd"/>
             <w:r>
               <w:rPr>
                 <w:rFonts w:ascii="BC Sans" w:hAnsi="BC Sans" w:cs="BC Sans Light"/>
@@ -3649,9 +3345,18 @@
                 <w:szCs w:val="20"/>
                 <w14:ligatures w14:val="none"/>
               </w:rPr>
-              <w:t>, received: {</w:t>
-            </w:r>
-            <w:proofErr w:type="spellStart"/>
+              <w:t>, received: {d</w:t>
+            </w:r>
+            <w:r>
+              <w:rPr>
+                <w:rFonts w:ascii="BC Sans" w:hAnsi="BC Sans" w:cs="BC Sans Light"/>
+                <w:b w:val="0"/>
+                <w:bCs w:val="0"/>
+                <w:sz w:val="20"/>
+                <w:szCs w:val="20"/>
+              </w:rPr>
+              <w:t>.</w:t>
+            </w:r>
             <w:r>
               <w:rPr>
                 <w:rFonts w:ascii="BC Sans" w:eastAsia="Times New Roman" w:hAnsi="BC Sans" w:cs="Times New Roman"/>
@@ -3664,106 +3369,7 @@
                 <w:szCs w:val="20"/>
                 <w14:ligatures w14:val="none"/>
               </w:rPr>
-              <w:t>d</w:t>
-            </w:r>
-            <w:r>
-              <w:rPr>
-                <w:rFonts w:ascii="BC Sans" w:hAnsi="BC Sans" w:cs="BC Sans Light"/>
-                <w:b w:val="0"/>
-                <w:bCs w:val="0"/>
-                <w:sz w:val="20"/>
-                <w:szCs w:val="20"/>
-              </w:rPr>
-              <w:t>.</w:t>
-            </w:r>
-            <w:r>
-              <w:rPr>
-                <w:rFonts w:ascii="BC Sans" w:eastAsia="Times New Roman" w:hAnsi="BC Sans" w:cs="Times New Roman"/>
-                <w:b w:val="0"/>
-                <w:bCs w:val="0"/>
-                <w:caps w:val="0"/>
-                <w:color w:val="000000"/>
-                <w:kern w:val="0"/>
-                <w:sz w:val="20"/>
-                <w:szCs w:val="20"/>
-                <w14:ligatures w14:val="none"/>
-              </w:rPr>
-              <w:t>updates</w:t>
-            </w:r>
-            <w:proofErr w:type="spellEnd"/>
-            <w:r>
-              <w:rPr>
-                <w:rFonts w:ascii="BC Sans" w:eastAsia="Times New Roman" w:hAnsi="BC Sans" w:cs="Times New Roman"/>
-                <w:b w:val="0"/>
-                <w:bCs w:val="0"/>
-                <w:caps w:val="0"/>
-                <w:color w:val="000000"/>
-                <w:kern w:val="0"/>
-                <w:sz w:val="20"/>
-                <w:szCs w:val="20"/>
-                <w14:ligatures w14:val="none"/>
-              </w:rPr>
-              <w:t>[</w:t>
-            </w:r>
-            <w:proofErr w:type="spellStart"/>
-            <w:r>
-              <w:rPr>
-                <w:rFonts w:ascii="BC Sans" w:eastAsia="Times New Roman" w:hAnsi="BC Sans" w:cs="Times New Roman"/>
-                <w:b w:val="0"/>
-                <w:bCs w:val="0"/>
-                <w:caps w:val="0"/>
-                <w:color w:val="000000"/>
-                <w:kern w:val="0"/>
-                <w:sz w:val="20"/>
-                <w:szCs w:val="20"/>
-                <w14:ligatures w14:val="none"/>
-              </w:rPr>
-              <w:t>i</w:t>
-            </w:r>
-            <w:proofErr w:type="spellEnd"/>
-            <w:r>
-              <w:rPr>
-                <w:rFonts w:ascii="BC Sans" w:eastAsia="Times New Roman" w:hAnsi="BC Sans" w:cs="Times New Roman"/>
-                <w:b w:val="0"/>
-                <w:bCs w:val="0"/>
-                <w:caps w:val="0"/>
-                <w:color w:val="000000"/>
-                <w:kern w:val="0"/>
-                <w:sz w:val="20"/>
-                <w:szCs w:val="20"/>
-                <w14:ligatures w14:val="none"/>
-              </w:rPr>
-              <w:t>].</w:t>
-            </w:r>
-            <w:proofErr w:type="spellStart"/>
-            <w:r>
-              <w:rPr>
-                <w:rFonts w:ascii="BC Sans" w:eastAsia="Times New Roman" w:hAnsi="BC Sans" w:cs="Times New Roman"/>
-                <w:b w:val="0"/>
-                <w:bCs w:val="0"/>
-                <w:caps w:val="0"/>
-                <w:color w:val="000000"/>
-                <w:kern w:val="0"/>
-                <w:sz w:val="20"/>
-                <w:szCs w:val="20"/>
-                <w14:ligatures w14:val="none"/>
-              </w:rPr>
-              <w:t>updateOn</w:t>
-            </w:r>
-            <w:proofErr w:type="spellEnd"/>
-            <w:r>
-              <w:rPr>
-                <w:rFonts w:ascii="BC Sans" w:eastAsia="Times New Roman" w:hAnsi="BC Sans" w:cs="Times New Roman"/>
-                <w:b w:val="0"/>
-                <w:bCs w:val="0"/>
-                <w:caps w:val="0"/>
-                <w:color w:val="000000"/>
-                <w:kern w:val="0"/>
-                <w:sz w:val="20"/>
-                <w:szCs w:val="20"/>
-                <w14:ligatures w14:val="none"/>
-              </w:rPr>
-              <w:t>}</w:t>
+              <w:t>updates[i].updateOn}</w:t>
             </w:r>
             <w:r>
               <w:rPr>
@@ -3839,7 +3445,6 @@
               </w:rPr>
               <w:t>{</w:t>
             </w:r>
-            <w:proofErr w:type="spellStart"/>
             <w:r>
               <w:rPr>
                 <w:rFonts w:ascii="BC Sans" w:hAnsi="BC Sans" w:cs="BC Sans Light"/>
@@ -3862,34 +3467,7 @@
                 <w:sz w:val="20"/>
                 <w:szCs w:val="20"/>
               </w:rPr>
-              <w:t>updates</w:t>
-            </w:r>
-            <w:proofErr w:type="spellEnd"/>
-            <w:r>
-              <w:rPr>
-                <w:rFonts w:ascii="BC Sans" w:hAnsi="BC Sans" w:cs="BC Sans Light"/>
-                <w:sz w:val="20"/>
-                <w:szCs w:val="20"/>
-              </w:rPr>
-              <w:t>[</w:t>
-            </w:r>
-            <w:proofErr w:type="spellStart"/>
-            <w:r>
-              <w:rPr>
-                <w:rFonts w:ascii="BC Sans" w:hAnsi="BC Sans" w:cs="BC Sans Light"/>
-                <w:sz w:val="20"/>
-                <w:szCs w:val="20"/>
-              </w:rPr>
-              <w:t>i</w:t>
-            </w:r>
-            <w:proofErr w:type="spellEnd"/>
-            <w:r>
-              <w:rPr>
-                <w:rFonts w:ascii="BC Sans" w:hAnsi="BC Sans" w:cs="BC Sans Light"/>
-                <w:sz w:val="20"/>
-                <w:szCs w:val="20"/>
-              </w:rPr>
-              <w:t>].description</w:t>
+              <w:t>updates[i].description</w:t>
             </w:r>
             <w:r>
               <w:rPr>
@@ -3961,7 +3539,6 @@
               </w:rPr>
               <w:t>{</w:t>
             </w:r>
-            <w:proofErr w:type="spellStart"/>
             <w:r>
               <w:rPr>
                 <w:rFonts w:ascii="BC Sans" w:hAnsi="BC Sans" w:cs="BC Sans Light"/>
@@ -3984,45 +3561,8 @@
                 <w:sz w:val="20"/>
                 <w:szCs w:val="20"/>
               </w:rPr>
-              <w:t>updates</w:t>
-            </w:r>
-            <w:proofErr w:type="spellEnd"/>
-            <w:r>
-              <w:rPr>
-                <w:rFonts w:ascii="BC Sans" w:hAnsi="BC Sans" w:cs="BC Sans Light"/>
-                <w:sz w:val="20"/>
-                <w:szCs w:val="20"/>
-              </w:rPr>
-              <w:t>[</w:t>
-            </w:r>
-            <w:proofErr w:type="spellStart"/>
-            <w:r>
-              <w:rPr>
-                <w:rFonts w:ascii="BC Sans" w:hAnsi="BC Sans" w:cs="BC Sans Light"/>
-                <w:sz w:val="20"/>
-                <w:szCs w:val="20"/>
-              </w:rPr>
-              <w:t>i</w:t>
-            </w:r>
-            <w:proofErr w:type="spellEnd"/>
-            <w:r>
-              <w:rPr>
-                <w:rFonts w:ascii="BC Sans" w:hAnsi="BC Sans" w:cs="BC Sans Light"/>
-                <w:sz w:val="20"/>
-                <w:szCs w:val="20"/>
-              </w:rPr>
-              <w:t>].</w:t>
-            </w:r>
-            <w:proofErr w:type="spellStart"/>
-            <w:r>
-              <w:rPr>
-                <w:rFonts w:ascii="BC Sans" w:hAnsi="BC Sans" w:cs="BC Sans Light"/>
-                <w:sz w:val="20"/>
-                <w:szCs w:val="20"/>
-              </w:rPr>
-              <w:t>location.summary</w:t>
-            </w:r>
-            <w:proofErr w:type="spellEnd"/>
+              <w:t>updates[i].location.summary</w:t>
+            </w:r>
             <w:r>
               <w:rPr>
                 <w:rFonts w:ascii="BC Sans" w:hAnsi="BC Sans" w:cs="BC Sans Light"/>
@@ -4093,7 +3633,6 @@
               </w:rPr>
               <w:t>{</w:t>
             </w:r>
-            <w:proofErr w:type="spellStart"/>
             <w:r>
               <w:rPr>
                 <w:rFonts w:ascii="BC Sans" w:hAnsi="BC Sans" w:cs="BC Sans Light"/>
@@ -4116,45 +3655,8 @@
                 <w:sz w:val="20"/>
                 <w:szCs w:val="20"/>
               </w:rPr>
-              <w:t>updates</w:t>
-            </w:r>
-            <w:proofErr w:type="spellEnd"/>
-            <w:r>
-              <w:rPr>
-                <w:rFonts w:ascii="BC Sans" w:hAnsi="BC Sans" w:cs="BC Sans Light"/>
-                <w:sz w:val="20"/>
-                <w:szCs w:val="20"/>
-              </w:rPr>
-              <w:t>[</w:t>
-            </w:r>
-            <w:proofErr w:type="spellStart"/>
-            <w:r>
-              <w:rPr>
-                <w:rFonts w:ascii="BC Sans" w:hAnsi="BC Sans" w:cs="BC Sans Light"/>
-                <w:sz w:val="20"/>
-                <w:szCs w:val="20"/>
-              </w:rPr>
-              <w:t>i</w:t>
-            </w:r>
-            <w:proofErr w:type="spellEnd"/>
-            <w:r>
-              <w:rPr>
-                <w:rFonts w:ascii="BC Sans" w:hAnsi="BC Sans" w:cs="BC Sans Light"/>
-                <w:sz w:val="20"/>
-                <w:szCs w:val="20"/>
-              </w:rPr>
-              <w:t>].</w:t>
-            </w:r>
-            <w:proofErr w:type="spellStart"/>
-            <w:r>
-              <w:rPr>
-                <w:rFonts w:ascii="BC Sans" w:hAnsi="BC Sans" w:cs="BC Sans Light"/>
-                <w:sz w:val="20"/>
-                <w:szCs w:val="20"/>
-              </w:rPr>
-              <w:t>location.details</w:t>
-            </w:r>
-            <w:proofErr w:type="spellEnd"/>
+              <w:t>updates[i].location.details</w:t>
+            </w:r>
             <w:r>
               <w:rPr>
                 <w:rFonts w:ascii="BC Sans" w:hAnsi="BC Sans" w:cs="BC Sans Light"/>
@@ -4446,16 +3948,7 @@
           <w:szCs w:val="20"/>
         </w:rPr>
         <w:br/>
-        <w:t>{</w:t>
-      </w:r>
-      <w:proofErr w:type="spellStart"/>
-      <w:r>
-        <w:rPr>
-          <w:rFonts w:ascii="BC Sans" w:hAnsi="BC Sans"/>
-          <w:sz w:val="20"/>
-          <w:szCs w:val="20"/>
-        </w:rPr>
-        <w:t>d</w:t>
+        <w:t>{d</w:t>
       </w:r>
       <w:r>
         <w:rPr>
@@ -4471,34 +3964,7 @@
           <w:sz w:val="20"/>
           <w:szCs w:val="20"/>
         </w:rPr>
-        <w:t>updates</w:t>
-      </w:r>
-      <w:proofErr w:type="spellEnd"/>
-      <w:r>
-        <w:rPr>
-          <w:rFonts w:ascii="BC Sans" w:hAnsi="BC Sans"/>
-          <w:sz w:val="20"/>
-          <w:szCs w:val="20"/>
-        </w:rPr>
-        <w:t>[i+1].</w:t>
-      </w:r>
-      <w:proofErr w:type="spellStart"/>
-      <w:r>
-        <w:rPr>
-          <w:rFonts w:ascii="BC Sans" w:hAnsi="BC Sans"/>
-          <w:sz w:val="20"/>
-          <w:szCs w:val="20"/>
-        </w:rPr>
-        <w:t>sequenceId</w:t>
-      </w:r>
-      <w:proofErr w:type="spellEnd"/>
-      <w:r>
-        <w:rPr>
-          <w:rFonts w:ascii="BC Sans" w:hAnsi="BC Sans"/>
-          <w:sz w:val="20"/>
-          <w:szCs w:val="20"/>
-        </w:rPr>
-        <w:t>}</w:t>
+        <w:t>updates[i+1].sequenceId}</w:t>
       </w:r>
     </w:p>
     <w:p>
@@ -4520,10 +3986,9 @@
           <w:bCs/>
           <w:sz w:val="24"/>
           <w:szCs w:val="24"/>
-          <w:lang w:val="fr-FR"/>
+          <w:lang w:val="en-CA"/>
         </w:rPr>
       </w:pPr>
-      <w:proofErr w:type="spellStart"/>
       <w:r>
         <w:rPr>
           <w:rFonts w:ascii="BC Sans" w:hAnsi="BC Sans"/>
@@ -4531,21 +3996,9 @@
           <w:bCs/>
           <w:sz w:val="24"/>
           <w:szCs w:val="24"/>
-          <w:lang w:val="fr-FR"/>
+          <w:lang w:val="en-CA"/>
         </w:rPr>
-        <w:t>Outcome</w:t>
-      </w:r>
-      <w:proofErr w:type="spellEnd"/>
-      <w:r>
-        <w:rPr>
-          <w:rFonts w:ascii="BC Sans" w:hAnsi="BC Sans"/>
-          <w:b/>
-          <w:bCs/>
-          <w:sz w:val="24"/>
-          <w:szCs w:val="24"/>
-          <w:lang w:val="fr-FR"/>
-        </w:rPr>
-        <w:t xml:space="preserve"> report</w:t>
+        <w:t>Outcome report</w:t>
       </w:r>
     </w:p>
     <w:p>
@@ -4570,7 +4023,7 @@
     </w:p>
     <w:tbl>
       <w:tblPr>
-        <w:tblW w:w="0" w:type="dxa"/>
+        <w:tblW w:w="10800" w:type="dxa"/>
         <w:tblBorders>
           <w:top w:val="outset" w:sz="6" w:space="0" w:color="auto"/>
           <w:left w:val="outset" w:sz="6" w:space="0" w:color="auto"/>
@@ -4584,8 +4037,8 @@
         <w:tblLook w:val="04A0" w:firstRow="1" w:lastRow="0" w:firstColumn="1" w:lastColumn="0" w:noHBand="0" w:noVBand="1"/>
       </w:tblPr>
       <w:tblGrid>
-        <w:gridCol w:w="2538"/>
-        <w:gridCol w:w="8262"/>
+        <w:gridCol w:w="2552"/>
+        <w:gridCol w:w="8248"/>
       </w:tblGrid>
       <w:tr>
         <w:trPr>
@@ -4593,7 +4046,7 @@
         </w:trPr>
         <w:tc>
           <w:tcPr>
-            <w:tcW w:w="10905" w:type="dxa"/>
+            <w:tcW w:w="10800" w:type="dxa"/>
             <w:gridSpan w:val="2"/>
             <w:tcBorders>
               <w:top w:val="nil"/>
@@ -4648,7 +4101,7 @@
         </w:trPr>
         <w:tc>
           <w:tcPr>
-            <w:tcW w:w="2550" w:type="dxa"/>
+            <w:tcW w:w="2552" w:type="dxa"/>
             <w:tcBorders>
               <w:top w:val="nil"/>
               <w:left w:val="nil"/>
@@ -4694,7 +4147,7 @@
         </w:tc>
         <w:tc>
           <w:tcPr>
-            <w:tcW w:w="8340" w:type="dxa"/>
+            <w:tcW w:w="8248" w:type="dxa"/>
             <w:tcBorders>
               <w:top w:val="nil"/>
               <w:left w:val="nil"/>
@@ -4722,7 +4175,65 @@
                 <w:szCs w:val="20"/>
                 <w:lang w:val="en-CA"/>
               </w:rPr>
-              <w:t> </w:t>
+              <w:t xml:space="preserve"> </w:t>
+            </w:r>
+            <w:r>
+              <w:rPr>
+                <w:rFonts w:ascii="BC Sans" w:hAnsi="BC Sans"/>
+                <w:sz w:val="20"/>
+                <w:szCs w:val="20"/>
+                <w:lang w:val="en-CA"/>
+              </w:rPr>
+              <w:t>{</w:t>
+            </w:r>
+            <w:r>
+              <w:rPr>
+                <w:rFonts w:ascii="BC Sans" w:eastAsia="Times New Roman" w:hAnsi="BC Sans" w:cs="Times New Roman"/>
+                <w:color w:val="000000" w:themeColor="text1"/>
+                <w:sz w:val="20"/>
+                <w:szCs w:val="20"/>
+              </w:rPr>
+              <w:t>d</w:t>
+            </w:r>
+            <w:r>
+              <w:rPr>
+                <w:rFonts w:ascii="BC Sans" w:eastAsia="BC Sans" w:hAnsi="BC Sans" w:cs="BC Sans"/>
+                <w:sz w:val="18"/>
+                <w:szCs w:val="18"/>
+              </w:rPr>
+              <w:t>.outcome</w:t>
+            </w:r>
+            <w:r>
+              <w:rPr>
+                <w:rFonts w:ascii="BC Sans" w:eastAsia="BC Sans" w:hAnsi="BC Sans" w:cs="BC Sans"/>
+                <w:sz w:val="18"/>
+                <w:szCs w:val="18"/>
+              </w:rPr>
+              <w:t>.</w:t>
+            </w:r>
+            <w:r>
+              <w:rPr>
+                <w:rFonts w:ascii="BC Sans" w:eastAsia="BC Sans" w:hAnsi="BC Sans" w:cs="BC Sans"/>
+                <w:sz w:val="18"/>
+                <w:szCs w:val="18"/>
+              </w:rPr>
+              <w:t>decision.schedule</w:t>
+            </w:r>
+            <w:r>
+              <w:rPr>
+                <w:rFonts w:ascii="BC Sans" w:eastAsia="BC Sans" w:hAnsi="BC Sans" w:cs="BC Sans"/>
+                <w:sz w:val="18"/>
+                <w:szCs w:val="18"/>
+              </w:rPr>
+              <w:t>LongDescription</w:t>
+            </w:r>
+            <w:r>
+              <w:rPr>
+                <w:rFonts w:ascii="BC Sans" w:eastAsia="BC Sans" w:hAnsi="BC Sans" w:cs="BC Sans"/>
+                <w:sz w:val="18"/>
+                <w:szCs w:val="18"/>
+              </w:rPr>
+              <w:t>}</w:t>
             </w:r>
           </w:p>
         </w:tc>
@@ -4733,7 +4244,7 @@
         </w:trPr>
         <w:tc>
           <w:tcPr>
-            <w:tcW w:w="2550" w:type="dxa"/>
+            <w:tcW w:w="2552" w:type="dxa"/>
             <w:tcBorders>
               <w:top w:val="nil"/>
               <w:left w:val="nil"/>
@@ -4779,7 +4290,7 @@
         </w:tc>
         <w:tc>
           <w:tcPr>
-            <w:tcW w:w="8340" w:type="dxa"/>
+            <w:tcW w:w="8248" w:type="dxa"/>
             <w:tcBorders>
               <w:top w:val="nil"/>
               <w:left w:val="nil"/>
@@ -4807,7 +4318,65 @@
                 <w:szCs w:val="20"/>
                 <w:lang w:val="en-CA"/>
               </w:rPr>
-              <w:t> </w:t>
+              <w:t xml:space="preserve"> </w:t>
+            </w:r>
+            <w:r>
+              <w:rPr>
+                <w:rFonts w:ascii="BC Sans" w:hAnsi="BC Sans"/>
+                <w:sz w:val="20"/>
+                <w:szCs w:val="20"/>
+                <w:lang w:val="en-CA"/>
+              </w:rPr>
+              <w:t>{</w:t>
+            </w:r>
+            <w:r>
+              <w:rPr>
+                <w:rFonts w:ascii="BC Sans" w:eastAsia="Times New Roman" w:hAnsi="BC Sans" w:cs="Times New Roman"/>
+                <w:color w:val="000000" w:themeColor="text1"/>
+                <w:sz w:val="20"/>
+                <w:szCs w:val="20"/>
+              </w:rPr>
+              <w:t>d</w:t>
+            </w:r>
+            <w:r>
+              <w:rPr>
+                <w:rFonts w:ascii="BC Sans" w:eastAsia="BC Sans" w:hAnsi="BC Sans" w:cs="BC Sans"/>
+                <w:sz w:val="18"/>
+                <w:szCs w:val="18"/>
+              </w:rPr>
+              <w:t>.outcome</w:t>
+            </w:r>
+            <w:r>
+              <w:rPr>
+                <w:rFonts w:ascii="BC Sans" w:eastAsia="BC Sans" w:hAnsi="BC Sans" w:cs="BC Sans"/>
+                <w:sz w:val="18"/>
+                <w:szCs w:val="18"/>
+              </w:rPr>
+              <w:t>.</w:t>
+            </w:r>
+            <w:r>
+              <w:rPr>
+                <w:rFonts w:ascii="BC Sans" w:eastAsia="BC Sans" w:hAnsi="BC Sans" w:cs="BC Sans"/>
+                <w:sz w:val="18"/>
+                <w:szCs w:val="18"/>
+              </w:rPr>
+              <w:t>decision.sector</w:t>
+            </w:r>
+            <w:r>
+              <w:rPr>
+                <w:rFonts w:ascii="BC Sans" w:eastAsia="BC Sans" w:hAnsi="BC Sans" w:cs="BC Sans"/>
+                <w:sz w:val="18"/>
+                <w:szCs w:val="18"/>
+              </w:rPr>
+              <w:t>LongDescription</w:t>
+            </w:r>
+            <w:r>
+              <w:rPr>
+                <w:rFonts w:ascii="BC Sans" w:eastAsia="BC Sans" w:hAnsi="BC Sans" w:cs="BC Sans"/>
+                <w:sz w:val="18"/>
+                <w:szCs w:val="18"/>
+              </w:rPr>
+              <w:t>}</w:t>
             </w:r>
           </w:p>
         </w:tc>
@@ -4818,7 +4387,7 @@
         </w:trPr>
         <w:tc>
           <w:tcPr>
-            <w:tcW w:w="2550" w:type="dxa"/>
+            <w:tcW w:w="2552" w:type="dxa"/>
             <w:tcBorders>
               <w:top w:val="nil"/>
               <w:left w:val="nil"/>
@@ -4864,7 +4433,7 @@
         </w:tc>
         <w:tc>
           <w:tcPr>
-            <w:tcW w:w="8340" w:type="dxa"/>
+            <w:tcW w:w="8248" w:type="dxa"/>
             <w:tcBorders>
               <w:top w:val="nil"/>
               <w:left w:val="nil"/>
@@ -4892,7 +4461,65 @@
                 <w:szCs w:val="20"/>
                 <w:lang w:val="en-CA"/>
               </w:rPr>
-              <w:t> </w:t>
+              <w:t xml:space="preserve"> </w:t>
+            </w:r>
+            <w:r>
+              <w:rPr>
+                <w:rFonts w:ascii="BC Sans" w:hAnsi="BC Sans"/>
+                <w:sz w:val="20"/>
+                <w:szCs w:val="20"/>
+                <w:lang w:val="en-CA"/>
+              </w:rPr>
+              <w:t>{</w:t>
+            </w:r>
+            <w:r>
+              <w:rPr>
+                <w:rFonts w:ascii="BC Sans" w:eastAsia="Times New Roman" w:hAnsi="BC Sans" w:cs="Times New Roman"/>
+                <w:color w:val="000000" w:themeColor="text1"/>
+                <w:sz w:val="20"/>
+                <w:szCs w:val="20"/>
+              </w:rPr>
+              <w:t>d</w:t>
+            </w:r>
+            <w:r>
+              <w:rPr>
+                <w:rFonts w:ascii="BC Sans" w:eastAsia="BC Sans" w:hAnsi="BC Sans" w:cs="BC Sans"/>
+                <w:sz w:val="18"/>
+                <w:szCs w:val="18"/>
+              </w:rPr>
+              <w:t>.outcome</w:t>
+            </w:r>
+            <w:r>
+              <w:rPr>
+                <w:rFonts w:ascii="BC Sans" w:eastAsia="BC Sans" w:hAnsi="BC Sans" w:cs="BC Sans"/>
+                <w:sz w:val="18"/>
+                <w:szCs w:val="18"/>
+              </w:rPr>
+              <w:t>.</w:t>
+            </w:r>
+            <w:r>
+              <w:rPr>
+                <w:rFonts w:ascii="BC Sans" w:eastAsia="BC Sans" w:hAnsi="BC Sans" w:cs="BC Sans"/>
+                <w:sz w:val="18"/>
+                <w:szCs w:val="18"/>
+              </w:rPr>
+              <w:t>decision.discharge</w:t>
+            </w:r>
+            <w:r>
+              <w:rPr>
+                <w:rFonts w:ascii="BC Sans" w:eastAsia="BC Sans" w:hAnsi="BC Sans" w:cs="BC Sans"/>
+                <w:sz w:val="18"/>
+                <w:szCs w:val="18"/>
+              </w:rPr>
+              <w:t>LongDescription</w:t>
+            </w:r>
+            <w:r>
+              <w:rPr>
+                <w:rFonts w:ascii="BC Sans" w:eastAsia="BC Sans" w:hAnsi="BC Sans" w:cs="BC Sans"/>
+                <w:sz w:val="18"/>
+                <w:szCs w:val="18"/>
+              </w:rPr>
+              <w:t>}</w:t>
             </w:r>
           </w:p>
         </w:tc>
@@ -4903,7 +4530,7 @@
         </w:trPr>
         <w:tc>
           <w:tcPr>
-            <w:tcW w:w="2550" w:type="dxa"/>
+            <w:tcW w:w="2552" w:type="dxa"/>
             <w:tcBorders>
               <w:top w:val="nil"/>
               <w:left w:val="nil"/>
@@ -4949,7 +4576,7 @@
         </w:tc>
         <w:tc>
           <w:tcPr>
-            <w:tcW w:w="8340" w:type="dxa"/>
+            <w:tcW w:w="8248" w:type="dxa"/>
             <w:tcBorders>
               <w:top w:val="nil"/>
               <w:left w:val="nil"/>
@@ -4977,7 +4604,65 @@
                 <w:szCs w:val="20"/>
                 <w:lang w:val="en-CA"/>
               </w:rPr>
-              <w:t> </w:t>
+              <w:t xml:space="preserve"> </w:t>
+            </w:r>
+            <w:r>
+              <w:rPr>
+                <w:rFonts w:ascii="BC Sans" w:hAnsi="BC Sans"/>
+                <w:sz w:val="20"/>
+                <w:szCs w:val="20"/>
+                <w:lang w:val="en-CA"/>
+              </w:rPr>
+              <w:t>{</w:t>
+            </w:r>
+            <w:r>
+              <w:rPr>
+                <w:rFonts w:ascii="BC Sans" w:eastAsia="Times New Roman" w:hAnsi="BC Sans" w:cs="Times New Roman"/>
+                <w:color w:val="000000" w:themeColor="text1"/>
+                <w:sz w:val="20"/>
+                <w:szCs w:val="20"/>
+              </w:rPr>
+              <w:t>d</w:t>
+            </w:r>
+            <w:r>
+              <w:rPr>
+                <w:rFonts w:ascii="BC Sans" w:eastAsia="BC Sans" w:hAnsi="BC Sans" w:cs="BC Sans"/>
+                <w:sz w:val="18"/>
+                <w:szCs w:val="18"/>
+              </w:rPr>
+              <w:t>.outcome</w:t>
+            </w:r>
+            <w:r>
+              <w:rPr>
+                <w:rFonts w:ascii="BC Sans" w:eastAsia="BC Sans" w:hAnsi="BC Sans" w:cs="BC Sans"/>
+                <w:sz w:val="18"/>
+                <w:szCs w:val="18"/>
+              </w:rPr>
+              <w:t>.</w:t>
+            </w:r>
+            <w:r>
+              <w:rPr>
+                <w:rFonts w:ascii="BC Sans" w:eastAsia="BC Sans" w:hAnsi="BC Sans" w:cs="BC Sans"/>
+                <w:sz w:val="18"/>
+                <w:szCs w:val="18"/>
+              </w:rPr>
+              <w:t>decision.actionTaken</w:t>
+            </w:r>
+            <w:r>
+              <w:rPr>
+                <w:rFonts w:ascii="BC Sans" w:eastAsia="BC Sans" w:hAnsi="BC Sans" w:cs="BC Sans"/>
+                <w:sz w:val="18"/>
+                <w:szCs w:val="18"/>
+              </w:rPr>
+              <w:t>LongDescription</w:t>
+            </w:r>
+            <w:r>
+              <w:rPr>
+                <w:rFonts w:ascii="BC Sans" w:eastAsia="BC Sans" w:hAnsi="BC Sans" w:cs="BC Sans"/>
+                <w:sz w:val="18"/>
+                <w:szCs w:val="18"/>
+              </w:rPr>
+              <w:t>}</w:t>
             </w:r>
           </w:p>
         </w:tc>
@@ -4988,7 +4673,656 @@
         </w:trPr>
         <w:tc>
           <w:tcPr>
-            <w:tcW w:w="2550" w:type="dxa"/>
+            <w:tcW w:w="2552" w:type="dxa"/>
+            <w:tcBorders>
+              <w:top w:val="nil"/>
+              <w:left w:val="nil"/>
+              <w:bottom w:val="nil"/>
+              <w:right w:val="single" w:sz="6" w:space="0" w:color="7F7F7F"/>
+            </w:tcBorders>
+            <w:shd w:val="clear" w:color="auto" w:fill="auto"/>
+            <w:vAlign w:val="center"/>
+            <w:hideMark/>
+          </w:tcPr>
+          <w:p>
+            <w:pPr>
+              <w:spacing w:after="0"/>
+              <w:rPr>
+                <w:rFonts w:ascii="BC Sans" w:hAnsi="BC Sans"/>
+                <w:sz w:val="20"/>
+                <w:szCs w:val="20"/>
+              </w:rPr>
+            </w:pPr>
+            <w:r>
+              <w:rPr>
+                <w:rFonts w:ascii="BC Sans" w:hAnsi="BC Sans"/>
+                <w:sz w:val="20"/>
+                <w:szCs w:val="20"/>
+              </w:rPr>
+              <w:t>Lead agency</w:t>
+            </w:r>
+            <w:r>
+              <w:rPr>
+                <w:rFonts w:ascii="BC Sans" w:hAnsi="BC Sans"/>
+                <w:sz w:val="20"/>
+                <w:szCs w:val="20"/>
+              </w:rPr>
+              <w:t xml:space="preserve"> </w:t>
+            </w:r>
+            <w:r>
+              <w:rPr>
+                <w:rFonts w:ascii="BC Sans" w:hAnsi="BC Sans" w:cs="BC Sans Light"/>
+                <w:sz w:val="20"/>
+                <w:szCs w:val="20"/>
+              </w:rPr>
+              <w:t>{d</w:t>
+            </w:r>
+            <w:r>
+              <w:rPr>
+                <w:rFonts w:ascii="BC Sans" w:eastAsia="Times New Roman" w:hAnsi="BC Sans" w:cs="Times New Roman"/>
+                <w:color w:val="000000" w:themeColor="text1"/>
+                <w:sz w:val="20"/>
+                <w:szCs w:val="20"/>
+              </w:rPr>
+              <w:t>.</w:t>
+            </w:r>
+            <w:r>
+              <w:rPr>
+                <w:rFonts w:ascii="BC Sans" w:eastAsia="BC Sans" w:hAnsi="BC Sans" w:cs="BC Sans"/>
+                <w:sz w:val="18"/>
+                <w:szCs w:val="18"/>
+              </w:rPr>
+              <w:t>agency</w:t>
+            </w:r>
+            <w:r>
+              <w:rPr>
+                <w:rFonts w:ascii="BC Sans" w:hAnsi="BC Sans" w:cs="BC Sans Light"/>
+                <w:sz w:val="20"/>
+                <w:szCs w:val="20"/>
+              </w:rPr>
+              <w:t>[i]</w:t>
+            </w:r>
+            <w:r>
+              <w:rPr>
+                <w:rFonts w:ascii="BC Sans" w:hAnsi="BC Sans" w:cs="BC Sans Light"/>
+                <w:sz w:val="20"/>
+                <w:szCs w:val="20"/>
+              </w:rPr>
+              <w:t>}</w:t>
+            </w:r>
+          </w:p>
+        </w:tc>
+        <w:tc>
+          <w:tcPr>
+            <w:tcW w:w="8248" w:type="dxa"/>
+            <w:tcBorders>
+              <w:top w:val="nil"/>
+              <w:left w:val="nil"/>
+              <w:bottom w:val="nil"/>
+              <w:right w:val="nil"/>
+            </w:tcBorders>
+            <w:shd w:val="clear" w:color="auto" w:fill="auto"/>
+            <w:hideMark/>
+          </w:tcPr>
+          <w:p>
+            <w:pPr>
+              <w:spacing w:after="0"/>
+              <w:rPr>
+                <w:rFonts w:ascii="BC Sans" w:hAnsi="BC Sans"/>
+                <w:sz w:val="20"/>
+                <w:szCs w:val="20"/>
+                <w:lang w:val="en-CA"/>
+              </w:rPr>
+            </w:pPr>
+            <w:r>
+              <w:rPr>
+                <w:rFonts w:ascii="BC Sans" w:hAnsi="BC Sans" w:cs="BC Sans Light"/>
+                <w:sz w:val="20"/>
+                <w:szCs w:val="20"/>
+              </w:rPr>
+              <w:t xml:space="preserve"> </w:t>
+            </w:r>
+            <w:r>
+              <w:rPr>
+                <w:rFonts w:ascii="BC Sans" w:hAnsi="BC Sans" w:cs="BC Sans Light"/>
+                <w:sz w:val="20"/>
+                <w:szCs w:val="20"/>
+              </w:rPr>
+              <w:t>{d</w:t>
+            </w:r>
+            <w:r>
+              <w:rPr>
+                <w:rFonts w:ascii="BC Sans" w:eastAsia="Times New Roman" w:hAnsi="BC Sans" w:cs="Times New Roman"/>
+                <w:color w:val="000000" w:themeColor="text1"/>
+                <w:sz w:val="20"/>
+                <w:szCs w:val="20"/>
+              </w:rPr>
+              <w:t>.</w:t>
+            </w:r>
+            <w:r>
+              <w:rPr>
+                <w:rFonts w:ascii="BC Sans" w:eastAsia="BC Sans" w:hAnsi="BC Sans" w:cs="BC Sans"/>
+                <w:sz w:val="18"/>
+                <w:szCs w:val="18"/>
+              </w:rPr>
+              <w:t>agency</w:t>
+            </w:r>
+            <w:r>
+              <w:rPr>
+                <w:rFonts w:ascii="BC Sans" w:hAnsi="BC Sans" w:cs="BC Sans Light"/>
+                <w:sz w:val="20"/>
+                <w:szCs w:val="20"/>
+              </w:rPr>
+              <w:t>[i].value</w:t>
+            </w:r>
+            <w:r>
+              <w:rPr>
+                <w:rFonts w:ascii="BC Sans" w:hAnsi="BC Sans" w:cs="BC Sans Light"/>
+                <w:sz w:val="20"/>
+                <w:szCs w:val="20"/>
+              </w:rPr>
+              <w:t>}</w:t>
+            </w:r>
+          </w:p>
+        </w:tc>
+      </w:tr>
+      <w:tr>
+        <w:trPr>
+          <w:trHeight w:val="300"/>
+        </w:trPr>
+        <w:tc>
+          <w:tcPr>
+            <w:tcW w:w="2552" w:type="dxa"/>
+            <w:tcBorders>
+              <w:top w:val="nil"/>
+              <w:left w:val="nil"/>
+              <w:bottom w:val="nil"/>
+              <w:right w:val="single" w:sz="6" w:space="0" w:color="7F7F7F"/>
+            </w:tcBorders>
+            <w:shd w:val="clear" w:color="auto" w:fill="auto"/>
+            <w:vAlign w:val="center"/>
+          </w:tcPr>
+          <w:p>
+            <w:pPr>
+              <w:spacing w:after="0"/>
+              <w:rPr>
+                <w:rFonts w:ascii="BC Sans" w:hAnsi="BC Sans"/>
+                <w:sz w:val="20"/>
+                <w:szCs w:val="20"/>
+              </w:rPr>
+            </w:pPr>
+            <w:r>
+              <w:rPr>
+                <w:rFonts w:ascii="BC Sans" w:hAnsi="BC Sans"/>
+                <w:sz w:val="20"/>
+                <w:szCs w:val="20"/>
+              </w:rPr>
+              <w:t>Lead agency</w:t>
+            </w:r>
+            <w:r>
+              <w:rPr>
+                <w:rFonts w:ascii="BC Sans" w:hAnsi="BC Sans"/>
+                <w:sz w:val="20"/>
+                <w:szCs w:val="20"/>
+              </w:rPr>
+              <w:t xml:space="preserve"> </w:t>
+            </w:r>
+            <w:r>
+              <w:rPr>
+                <w:rFonts w:ascii="BC Sans" w:hAnsi="BC Sans" w:cs="BC Sans Light"/>
+                <w:sz w:val="20"/>
+                <w:szCs w:val="20"/>
+              </w:rPr>
+              <w:t>{d</w:t>
+            </w:r>
+            <w:r>
+              <w:rPr>
+                <w:rFonts w:ascii="BC Sans" w:eastAsia="Times New Roman" w:hAnsi="BC Sans" w:cs="Times New Roman"/>
+                <w:color w:val="000000" w:themeColor="text1"/>
+                <w:sz w:val="20"/>
+                <w:szCs w:val="20"/>
+              </w:rPr>
+              <w:t>.</w:t>
+            </w:r>
+            <w:r>
+              <w:rPr>
+                <w:rFonts w:ascii="BC Sans" w:eastAsia="BC Sans" w:hAnsi="BC Sans" w:cs="BC Sans"/>
+                <w:sz w:val="18"/>
+                <w:szCs w:val="18"/>
+              </w:rPr>
+              <w:t>agency</w:t>
+            </w:r>
+            <w:r>
+              <w:rPr>
+                <w:rFonts w:ascii="BC Sans" w:hAnsi="BC Sans" w:cs="BC Sans Light"/>
+                <w:sz w:val="20"/>
+                <w:szCs w:val="20"/>
+              </w:rPr>
+              <w:t>[i+1]</w:t>
+            </w:r>
+            <w:r>
+              <w:rPr>
+                <w:rFonts w:ascii="BC Sans" w:hAnsi="BC Sans" w:cs="BC Sans Light"/>
+                <w:sz w:val="20"/>
+                <w:szCs w:val="20"/>
+              </w:rPr>
+              <w:t>}</w:t>
+            </w:r>
+          </w:p>
+        </w:tc>
+        <w:tc>
+          <w:tcPr>
+            <w:tcW w:w="8248" w:type="dxa"/>
+            <w:tcBorders>
+              <w:top w:val="nil"/>
+              <w:left w:val="nil"/>
+              <w:bottom w:val="nil"/>
+              <w:right w:val="nil"/>
+            </w:tcBorders>
+            <w:shd w:val="clear" w:color="auto" w:fill="auto"/>
+          </w:tcPr>
+          <w:p>
+            <w:pPr>
+              <w:spacing w:after="0"/>
+              <w:rPr>
+                <w:rFonts w:ascii="BC Sans" w:hAnsi="BC Sans" w:cs="BC Sans Light"/>
+                <w:sz w:val="20"/>
+                <w:szCs w:val="20"/>
+              </w:rPr>
+            </w:pPr>
+            <w:r>
+              <w:rPr>
+                <w:rFonts w:ascii="BC Sans" w:hAnsi="BC Sans" w:cs="BC Sans Light"/>
+                <w:sz w:val="20"/>
+                <w:szCs w:val="20"/>
+              </w:rPr>
+              <w:t xml:space="preserve"> </w:t>
+            </w:r>
+            <w:r>
+              <w:rPr>
+                <w:rFonts w:ascii="BC Sans" w:hAnsi="BC Sans" w:cs="BC Sans Light"/>
+                <w:sz w:val="20"/>
+                <w:szCs w:val="20"/>
+              </w:rPr>
+              <w:t>{d</w:t>
+            </w:r>
+            <w:r>
+              <w:rPr>
+                <w:rFonts w:ascii="BC Sans" w:eastAsia="Times New Roman" w:hAnsi="BC Sans" w:cs="Times New Roman"/>
+                <w:color w:val="000000" w:themeColor="text1"/>
+                <w:sz w:val="20"/>
+                <w:szCs w:val="20"/>
+              </w:rPr>
+              <w:t>.</w:t>
+            </w:r>
+            <w:r>
+              <w:rPr>
+                <w:rFonts w:ascii="BC Sans" w:eastAsia="BC Sans" w:hAnsi="BC Sans" w:cs="BC Sans"/>
+                <w:sz w:val="18"/>
+                <w:szCs w:val="18"/>
+              </w:rPr>
+              <w:t>agency</w:t>
+            </w:r>
+            <w:r>
+              <w:rPr>
+                <w:rFonts w:ascii="BC Sans" w:hAnsi="BC Sans" w:cs="BC Sans Light"/>
+                <w:sz w:val="20"/>
+                <w:szCs w:val="20"/>
+              </w:rPr>
+              <w:t>[i+1].value</w:t>
+            </w:r>
+            <w:r>
+              <w:rPr>
+                <w:rFonts w:ascii="BC Sans" w:hAnsi="BC Sans" w:cs="BC Sans Light"/>
+                <w:sz w:val="20"/>
+                <w:szCs w:val="20"/>
+              </w:rPr>
+              <w:t>}</w:t>
+            </w:r>
+          </w:p>
+        </w:tc>
+      </w:tr>
+      <w:tr>
+        <w:trPr>
+          <w:trHeight w:val="300"/>
+        </w:trPr>
+        <w:tc>
+          <w:tcPr>
+            <w:tcW w:w="2552" w:type="dxa"/>
+            <w:tcBorders>
+              <w:top w:val="nil"/>
+              <w:left w:val="nil"/>
+              <w:bottom w:val="nil"/>
+              <w:right w:val="single" w:sz="6" w:space="0" w:color="7F7F7F"/>
+            </w:tcBorders>
+            <w:shd w:val="clear" w:color="auto" w:fill="auto"/>
+            <w:vAlign w:val="center"/>
+            <w:hideMark/>
+          </w:tcPr>
+          <w:p>
+            <w:pPr>
+              <w:spacing w:after="0"/>
+              <w:rPr>
+                <w:rFonts w:ascii="BC Sans" w:hAnsi="BC Sans"/>
+                <w:b/>
+                <w:bCs/>
+                <w:sz w:val="20"/>
+                <w:szCs w:val="20"/>
+                <w:lang w:val="en-CA"/>
+              </w:rPr>
+            </w:pPr>
+            <w:r>
+              <w:rPr>
+                <w:rFonts w:ascii="BC Sans" w:hAnsi="BC Sans"/>
+                <w:sz w:val="20"/>
+                <w:szCs w:val="20"/>
+              </w:rPr>
+              <w:t>NRIS Inspection number</w:t>
+            </w:r>
+            <w:r>
+              <w:rPr>
+                <w:rFonts w:ascii="BC Sans" w:hAnsi="BC Sans"/>
+                <w:b/>
+                <w:bCs/>
+                <w:sz w:val="20"/>
+                <w:szCs w:val="20"/>
+                <w:lang w:val="en-CA"/>
+              </w:rPr>
+              <w:t> </w:t>
+            </w:r>
+            <w:r>
+              <w:rPr>
+                <w:rFonts w:ascii="BC Sans" w:hAnsi="BC Sans"/>
+                <w:sz w:val="20"/>
+                <w:szCs w:val="20"/>
+                <w:lang w:val="en-CA"/>
+              </w:rPr>
+              <w:t>{</w:t>
+            </w:r>
+            <w:r>
+              <w:rPr>
+                <w:rFonts w:ascii="BC Sans" w:eastAsia="Times New Roman" w:hAnsi="BC Sans" w:cs="Times New Roman"/>
+                <w:color w:val="000000" w:themeColor="text1"/>
+                <w:sz w:val="20"/>
+                <w:szCs w:val="20"/>
+              </w:rPr>
+              <w:t>d</w:t>
+            </w:r>
+            <w:r>
+              <w:rPr>
+                <w:rFonts w:ascii="BC Sans" w:eastAsia="BC Sans" w:hAnsi="BC Sans" w:cs="BC Sans"/>
+                <w:sz w:val="18"/>
+                <w:szCs w:val="18"/>
+              </w:rPr>
+              <w:t>.</w:t>
+            </w:r>
+            <w:r>
+              <w:rPr>
+                <w:rFonts w:ascii="BC Sans" w:eastAsia="BC Sans" w:hAnsi="BC Sans" w:cs="BC Sans"/>
+                <w:sz w:val="18"/>
+                <w:szCs w:val="18"/>
+              </w:rPr>
+              <w:t>inspection</w:t>
+            </w:r>
+            <w:r>
+              <w:rPr>
+                <w:rFonts w:ascii="BC Sans" w:eastAsia="BC Sans" w:hAnsi="BC Sans" w:cs="BC Sans"/>
+                <w:sz w:val="18"/>
+                <w:szCs w:val="18"/>
+              </w:rPr>
+              <w:t>[i]}</w:t>
+            </w:r>
+          </w:p>
+        </w:tc>
+        <w:tc>
+          <w:tcPr>
+            <w:tcW w:w="8248" w:type="dxa"/>
+            <w:tcBorders>
+              <w:top w:val="nil"/>
+              <w:left w:val="nil"/>
+              <w:bottom w:val="nil"/>
+              <w:right w:val="nil"/>
+            </w:tcBorders>
+            <w:shd w:val="clear" w:color="auto" w:fill="auto"/>
+            <w:hideMark/>
+          </w:tcPr>
+          <w:p>
+            <w:pPr>
+              <w:spacing w:after="0"/>
+              <w:rPr>
+                <w:rFonts w:ascii="BC Sans" w:hAnsi="BC Sans"/>
+                <w:sz w:val="20"/>
+                <w:szCs w:val="20"/>
+                <w:lang w:val="en-CA"/>
+              </w:rPr>
+            </w:pPr>
+            <w:r>
+              <w:rPr>
+                <w:rFonts w:ascii="BC Sans" w:hAnsi="BC Sans"/>
+                <w:sz w:val="20"/>
+                <w:szCs w:val="20"/>
+                <w:lang w:val="en-CA"/>
+              </w:rPr>
+              <w:t xml:space="preserve"> </w:t>
+            </w:r>
+            <w:r>
+              <w:rPr>
+                <w:rFonts w:ascii="BC Sans" w:hAnsi="BC Sans"/>
+                <w:sz w:val="20"/>
+                <w:szCs w:val="20"/>
+                <w:lang w:val="en-CA"/>
+              </w:rPr>
+              <w:t>{</w:t>
+            </w:r>
+            <w:r>
+              <w:rPr>
+                <w:rFonts w:ascii="BC Sans" w:eastAsia="Times New Roman" w:hAnsi="BC Sans" w:cs="Times New Roman"/>
+                <w:color w:val="000000" w:themeColor="text1"/>
+                <w:sz w:val="20"/>
+                <w:szCs w:val="20"/>
+              </w:rPr>
+              <w:t>d</w:t>
+            </w:r>
+            <w:r>
+              <w:rPr>
+                <w:rFonts w:ascii="BC Sans" w:eastAsia="BC Sans" w:hAnsi="BC Sans" w:cs="BC Sans"/>
+                <w:sz w:val="18"/>
+                <w:szCs w:val="18"/>
+              </w:rPr>
+              <w:t>.</w:t>
+            </w:r>
+            <w:r>
+              <w:rPr>
+                <w:rFonts w:ascii="BC Sans" w:eastAsia="BC Sans" w:hAnsi="BC Sans" w:cs="BC Sans"/>
+                <w:sz w:val="18"/>
+                <w:szCs w:val="18"/>
+              </w:rPr>
+              <w:t>inspection</w:t>
+            </w:r>
+            <w:r>
+              <w:rPr>
+                <w:rFonts w:ascii="BC Sans" w:eastAsia="BC Sans" w:hAnsi="BC Sans" w:cs="BC Sans"/>
+                <w:sz w:val="18"/>
+                <w:szCs w:val="18"/>
+              </w:rPr>
+              <w:t>[i].value}</w:t>
+            </w:r>
+          </w:p>
+        </w:tc>
+      </w:tr>
+      <w:tr>
+        <w:trPr>
+          <w:trHeight w:val="300"/>
+        </w:trPr>
+        <w:tc>
+          <w:tcPr>
+            <w:tcW w:w="2552" w:type="dxa"/>
+            <w:tcBorders>
+              <w:top w:val="nil"/>
+              <w:left w:val="nil"/>
+              <w:bottom w:val="nil"/>
+              <w:right w:val="single" w:sz="6" w:space="0" w:color="7F7F7F"/>
+            </w:tcBorders>
+            <w:shd w:val="clear" w:color="auto" w:fill="auto"/>
+            <w:vAlign w:val="center"/>
+          </w:tcPr>
+          <w:p>
+            <w:pPr>
+              <w:spacing w:after="0"/>
+              <w:rPr>
+                <w:rFonts w:ascii="BC Sans" w:hAnsi="BC Sans"/>
+                <w:b/>
+                <w:bCs/>
+                <w:sz w:val="20"/>
+                <w:szCs w:val="20"/>
+                <w:lang w:val="en-CA"/>
+              </w:rPr>
+            </w:pPr>
+            <w:r>
+              <w:rPr>
+                <w:rFonts w:ascii="BC Sans" w:hAnsi="BC Sans"/>
+                <w:sz w:val="20"/>
+                <w:szCs w:val="20"/>
+              </w:rPr>
+              <w:t>NRIS Inspection number</w:t>
+            </w:r>
+            <w:r>
+              <w:rPr>
+                <w:rFonts w:ascii="BC Sans" w:hAnsi="BC Sans"/>
+                <w:b/>
+                <w:bCs/>
+                <w:sz w:val="20"/>
+                <w:szCs w:val="20"/>
+                <w:lang w:val="en-CA"/>
+              </w:rPr>
+              <w:t> </w:t>
+            </w:r>
+            <w:r>
+              <w:rPr>
+                <w:rFonts w:ascii="BC Sans" w:hAnsi="BC Sans"/>
+                <w:sz w:val="20"/>
+                <w:szCs w:val="20"/>
+                <w:lang w:val="en-CA"/>
+              </w:rPr>
+              <w:t>{</w:t>
+            </w:r>
+            <w:r>
+              <w:rPr>
+                <w:rFonts w:ascii="BC Sans" w:eastAsia="Times New Roman" w:hAnsi="BC Sans" w:cs="Times New Roman"/>
+                <w:color w:val="000000" w:themeColor="text1"/>
+                <w:sz w:val="20"/>
+                <w:szCs w:val="20"/>
+              </w:rPr>
+              <w:t>d</w:t>
+            </w:r>
+            <w:r>
+              <w:rPr>
+                <w:rFonts w:ascii="BC Sans" w:eastAsia="BC Sans" w:hAnsi="BC Sans" w:cs="BC Sans"/>
+                <w:sz w:val="18"/>
+                <w:szCs w:val="18"/>
+              </w:rPr>
+              <w:t>.</w:t>
+            </w:r>
+            <w:r>
+              <w:rPr>
+                <w:rFonts w:ascii="BC Sans" w:eastAsia="BC Sans" w:hAnsi="BC Sans" w:cs="BC Sans"/>
+                <w:sz w:val="18"/>
+                <w:szCs w:val="18"/>
+              </w:rPr>
+              <w:t>inspection</w:t>
+            </w:r>
+            <w:r>
+              <w:rPr>
+                <w:rFonts w:ascii="BC Sans" w:eastAsia="BC Sans" w:hAnsi="BC Sans" w:cs="BC Sans"/>
+                <w:sz w:val="18"/>
+                <w:szCs w:val="18"/>
+              </w:rPr>
+              <w:t>[i+1]}</w:t>
+            </w:r>
+          </w:p>
+        </w:tc>
+        <w:tc>
+          <w:tcPr>
+            <w:tcW w:w="8248" w:type="dxa"/>
+            <w:tcBorders>
+              <w:top w:val="nil"/>
+              <w:left w:val="nil"/>
+              <w:bottom w:val="nil"/>
+              <w:right w:val="nil"/>
+            </w:tcBorders>
+            <w:shd w:val="clear" w:color="auto" w:fill="auto"/>
+          </w:tcPr>
+          <w:p>
+            <w:pPr>
+              <w:spacing w:after="0"/>
+              <w:rPr>
+                <w:rFonts w:ascii="BC Sans" w:hAnsi="BC Sans"/>
+                <w:sz w:val="20"/>
+                <w:szCs w:val="20"/>
+                <w:lang w:val="en-CA"/>
+              </w:rPr>
+            </w:pPr>
+            <w:r>
+              <w:rPr>
+                <w:rFonts w:ascii="BC Sans" w:hAnsi="BC Sans"/>
+                <w:sz w:val="20"/>
+                <w:szCs w:val="20"/>
+                <w:lang w:val="en-CA"/>
+              </w:rPr>
+              <w:t xml:space="preserve"> </w:t>
+            </w:r>
+            <w:r>
+              <w:rPr>
+                <w:rFonts w:ascii="BC Sans" w:hAnsi="BC Sans"/>
+                <w:sz w:val="20"/>
+                <w:szCs w:val="20"/>
+                <w:lang w:val="en-CA"/>
+              </w:rPr>
+              <w:t>{</w:t>
+            </w:r>
+            <w:r>
+              <w:rPr>
+                <w:rFonts w:ascii="BC Sans" w:eastAsia="Times New Roman" w:hAnsi="BC Sans" w:cs="Times New Roman"/>
+                <w:color w:val="000000" w:themeColor="text1"/>
+                <w:sz w:val="20"/>
+                <w:szCs w:val="20"/>
+              </w:rPr>
+              <w:t>d</w:t>
+            </w:r>
+            <w:r>
+              <w:rPr>
+                <w:rFonts w:ascii="BC Sans" w:eastAsia="BC Sans" w:hAnsi="BC Sans" w:cs="BC Sans"/>
+                <w:sz w:val="18"/>
+                <w:szCs w:val="18"/>
+              </w:rPr>
+              <w:t>.</w:t>
+            </w:r>
+            <w:r>
+              <w:rPr>
+                <w:rFonts w:ascii="BC Sans" w:eastAsia="BC Sans" w:hAnsi="BC Sans" w:cs="BC Sans"/>
+                <w:sz w:val="18"/>
+                <w:szCs w:val="18"/>
+              </w:rPr>
+              <w:t>inspection</w:t>
+            </w:r>
+            <w:r>
+              <w:rPr>
+                <w:rFonts w:ascii="BC Sans" w:eastAsia="BC Sans" w:hAnsi="BC Sans" w:cs="BC Sans"/>
+                <w:sz w:val="18"/>
+                <w:szCs w:val="18"/>
+              </w:rPr>
+              <w:t>[i+1].value}</w:t>
+            </w:r>
+          </w:p>
+        </w:tc>
+      </w:tr>
+      <w:tr>
+        <w:trPr>
+          <w:trHeight w:val="300"/>
+        </w:trPr>
+        <w:tc>
+          <w:tcPr>
+            <w:tcW w:w="2552" w:type="dxa"/>
             <w:tcBorders>
               <w:top w:val="nil"/>
               <w:left w:val="nil"/>
@@ -5017,7 +5351,7 @@
                 <w:sz w:val="20"/>
                 <w:szCs w:val="20"/>
               </w:rPr>
-              <w:t>Lead agency</w:t>
+              <w:t>Non-compliance decision matrix</w:t>
             </w:r>
             <w:r>
               <w:rPr>
@@ -5034,7 +5368,7 @@
         </w:tc>
         <w:tc>
           <w:tcPr>
-            <w:tcW w:w="8340" w:type="dxa"/>
+            <w:tcW w:w="8248" w:type="dxa"/>
             <w:tcBorders>
               <w:top w:val="nil"/>
               <w:left w:val="nil"/>
@@ -5062,7 +5396,65 @@
                 <w:szCs w:val="20"/>
                 <w:lang w:val="en-CA"/>
               </w:rPr>
-              <w:t> </w:t>
+              <w:t xml:space="preserve"> </w:t>
+            </w:r>
+            <w:r>
+              <w:rPr>
+                <w:rFonts w:ascii="BC Sans" w:hAnsi="BC Sans"/>
+                <w:sz w:val="20"/>
+                <w:szCs w:val="20"/>
+                <w:lang w:val="en-CA"/>
+              </w:rPr>
+              <w:t>{</w:t>
+            </w:r>
+            <w:r>
+              <w:rPr>
+                <w:rFonts w:ascii="BC Sans" w:eastAsia="Times New Roman" w:hAnsi="BC Sans" w:cs="Times New Roman"/>
+                <w:color w:val="000000" w:themeColor="text1"/>
+                <w:sz w:val="20"/>
+                <w:szCs w:val="20"/>
+              </w:rPr>
+              <w:t>d</w:t>
+            </w:r>
+            <w:r>
+              <w:rPr>
+                <w:rFonts w:ascii="BC Sans" w:eastAsia="BC Sans" w:hAnsi="BC Sans" w:cs="BC Sans"/>
+                <w:sz w:val="18"/>
+                <w:szCs w:val="18"/>
+              </w:rPr>
+              <w:t>.outcome</w:t>
+            </w:r>
+            <w:r>
+              <w:rPr>
+                <w:rFonts w:ascii="BC Sans" w:eastAsia="BC Sans" w:hAnsi="BC Sans" w:cs="BC Sans"/>
+                <w:sz w:val="18"/>
+                <w:szCs w:val="18"/>
+              </w:rPr>
+              <w:t>.</w:t>
+            </w:r>
+            <w:r>
+              <w:rPr>
+                <w:rFonts w:ascii="BC Sans" w:eastAsia="BC Sans" w:hAnsi="BC Sans" w:cs="BC Sans"/>
+                <w:sz w:val="18"/>
+                <w:szCs w:val="18"/>
+              </w:rPr>
+              <w:t>decision.nonCompliance</w:t>
+            </w:r>
+            <w:r>
+              <w:rPr>
+                <w:rFonts w:ascii="BC Sans" w:eastAsia="BC Sans" w:hAnsi="BC Sans" w:cs="BC Sans"/>
+                <w:sz w:val="18"/>
+                <w:szCs w:val="18"/>
+              </w:rPr>
+              <w:t>LongDescription</w:t>
+            </w:r>
+            <w:r>
+              <w:rPr>
+                <w:rFonts w:ascii="BC Sans" w:eastAsia="BC Sans" w:hAnsi="BC Sans" w:cs="BC Sans"/>
+                <w:sz w:val="18"/>
+                <w:szCs w:val="18"/>
+              </w:rPr>
+              <w:t>}</w:t>
             </w:r>
           </w:p>
         </w:tc>
@@ -5073,7 +5465,7 @@
         </w:trPr>
         <w:tc>
           <w:tcPr>
-            <w:tcW w:w="2550" w:type="dxa"/>
+            <w:tcW w:w="2552" w:type="dxa"/>
             <w:tcBorders>
               <w:top w:val="nil"/>
               <w:left w:val="nil"/>
@@ -5102,7 +5494,7 @@
                 <w:sz w:val="20"/>
                 <w:szCs w:val="20"/>
               </w:rPr>
-              <w:t>NRIS Inspection number</w:t>
+              <w:t>Rationale</w:t>
             </w:r>
             <w:r>
               <w:rPr>
@@ -5119,7 +5511,7 @@
         </w:tc>
         <w:tc>
           <w:tcPr>
-            <w:tcW w:w="8340" w:type="dxa"/>
+            <w:tcW w:w="8248" w:type="dxa"/>
             <w:tcBorders>
               <w:top w:val="nil"/>
               <w:left w:val="nil"/>
@@ -5147,18 +5539,76 @@
                 <w:szCs w:val="20"/>
                 <w:lang w:val="en-CA"/>
               </w:rPr>
-              <w:t> </w:t>
+              <w:t xml:space="preserve"> </w:t>
+            </w:r>
+            <w:r>
+              <w:rPr>
+                <w:rFonts w:ascii="BC Sans" w:hAnsi="BC Sans"/>
+                <w:sz w:val="20"/>
+                <w:szCs w:val="20"/>
+                <w:lang w:val="en-CA"/>
+              </w:rPr>
+              <w:t>{</w:t>
+            </w:r>
+            <w:r>
+              <w:rPr>
+                <w:rFonts w:ascii="BC Sans" w:eastAsia="Times New Roman" w:hAnsi="BC Sans" w:cs="Times New Roman"/>
+                <w:color w:val="000000" w:themeColor="text1"/>
+                <w:sz w:val="20"/>
+                <w:szCs w:val="20"/>
+              </w:rPr>
+              <w:t>d</w:t>
+            </w:r>
+            <w:r>
+              <w:rPr>
+                <w:rFonts w:ascii="BC Sans" w:eastAsia="BC Sans" w:hAnsi="BC Sans" w:cs="BC Sans"/>
+                <w:sz w:val="18"/>
+                <w:szCs w:val="18"/>
+              </w:rPr>
+              <w:t>.outcome</w:t>
+            </w:r>
+            <w:r>
+              <w:rPr>
+                <w:rFonts w:ascii="BC Sans" w:eastAsia="BC Sans" w:hAnsi="BC Sans" w:cs="BC Sans"/>
+                <w:sz w:val="18"/>
+                <w:szCs w:val="18"/>
+              </w:rPr>
+              <w:t>.</w:t>
+            </w:r>
+            <w:r>
+              <w:rPr>
+                <w:rFonts w:ascii="BC Sans" w:eastAsia="BC Sans" w:hAnsi="BC Sans" w:cs="BC Sans"/>
+                <w:sz w:val="18"/>
+                <w:szCs w:val="18"/>
+              </w:rPr>
+              <w:t>decision.</w:t>
+            </w:r>
+            <w:r>
+              <w:rPr>
+                <w:rFonts w:ascii="BC Sans" w:eastAsia="BC Sans" w:hAnsi="BC Sans" w:cs="BC Sans"/>
+                <w:sz w:val="18"/>
+                <w:szCs w:val="18"/>
+              </w:rPr>
+              <w:t>rationale</w:t>
+            </w:r>
+            <w:r>
+              <w:rPr>
+                <w:rFonts w:ascii="BC Sans" w:eastAsia="BC Sans" w:hAnsi="BC Sans" w:cs="BC Sans"/>
+                <w:sz w:val="18"/>
+                <w:szCs w:val="18"/>
+              </w:rPr>
+              <w:t>}</w:t>
             </w:r>
           </w:p>
         </w:tc>
       </w:tr>
       <w:tr>
         <w:trPr>
-          <w:trHeight w:val="300"/>
+          <w:trHeight w:val="57"/>
         </w:trPr>
         <w:tc>
           <w:tcPr>
-            <w:tcW w:w="2550" w:type="dxa"/>
+            <w:tcW w:w="2552" w:type="dxa"/>
             <w:tcBorders>
               <w:top w:val="nil"/>
               <w:left w:val="nil"/>
@@ -5174,29 +5624,23 @@
               <w:spacing w:after="0"/>
               <w:rPr>
                 <w:rFonts w:ascii="BC Sans" w:hAnsi="BC Sans"/>
-                <w:b/>
-                <w:bCs/>
-                <w:sz w:val="20"/>
-                <w:szCs w:val="20"/>
-                <w:lang w:val="en-CA"/>
-              </w:rPr>
-            </w:pPr>
-            <w:r>
-              <w:rPr>
-                <w:rFonts w:ascii="BC Sans" w:hAnsi="BC Sans"/>
-                <w:sz w:val="20"/>
-                <w:szCs w:val="20"/>
-              </w:rPr>
-              <w:t>Non-compliance decision matrix</w:t>
-            </w:r>
-            <w:r>
-              <w:rPr>
-                <w:rFonts w:ascii="BC Sans" w:hAnsi="BC Sans"/>
-                <w:b/>
-                <w:bCs/>
-                <w:sz w:val="20"/>
-                <w:szCs w:val="20"/>
-                <w:lang w:val="en-CA"/>
+                <w:sz w:val="20"/>
+                <w:szCs w:val="20"/>
+              </w:rPr>
+            </w:pPr>
+            <w:r>
+              <w:rPr>
+                <w:rFonts w:ascii="BC Sans" w:hAnsi="BC Sans"/>
+                <w:sz w:val="20"/>
+                <w:szCs w:val="20"/>
+              </w:rPr>
+              <w:t>Date action taken</w:t>
+            </w:r>
+            <w:r>
+              <w:rPr>
+                <w:rFonts w:ascii="BC Sans" w:hAnsi="BC Sans"/>
+                <w:sz w:val="20"/>
+                <w:szCs w:val="20"/>
               </w:rPr>
               <w:t> </w:t>
             </w:r>
@@ -5204,7 +5648,7 @@
         </w:tc>
         <w:tc>
           <w:tcPr>
-            <w:tcW w:w="8340" w:type="dxa"/>
+            <w:tcW w:w="8248" w:type="dxa"/>
             <w:tcBorders>
               <w:top w:val="nil"/>
               <w:left w:val="nil"/>
@@ -5222,272 +5666,23 @@
                 <w:rFonts w:ascii="BC Sans" w:hAnsi="BC Sans"/>
                 <w:sz w:val="20"/>
                 <w:szCs w:val="20"/>
-                <w:lang w:val="en-CA"/>
-              </w:rPr>
-            </w:pPr>
-            <w:r>
-              <w:rPr>
-                <w:rFonts w:ascii="BC Sans" w:hAnsi="BC Sans"/>
-                <w:sz w:val="20"/>
-                <w:szCs w:val="20"/>
-                <w:lang w:val="en-CA"/>
-              </w:rPr>
-              <w:t> </w:t>
-            </w:r>
-          </w:p>
-        </w:tc>
-      </w:tr>
-      <w:tr>
-        <w:trPr>
-          <w:trHeight w:val="300"/>
-        </w:trPr>
-        <w:tc>
-          <w:tcPr>
-            <w:tcW w:w="2550" w:type="dxa"/>
-            <w:tcBorders>
-              <w:top w:val="nil"/>
-              <w:left w:val="nil"/>
-              <w:bottom w:val="nil"/>
-              <w:right w:val="single" w:sz="6" w:space="0" w:color="7F7F7F"/>
-            </w:tcBorders>
-            <w:shd w:val="clear" w:color="auto" w:fill="auto"/>
-            <w:vAlign w:val="center"/>
-            <w:hideMark/>
-          </w:tcPr>
-          <w:p>
-            <w:pPr>
-              <w:spacing w:after="0"/>
-              <w:rPr>
-                <w:rFonts w:ascii="BC Sans" w:hAnsi="BC Sans"/>
-                <w:b/>
-                <w:bCs/>
-                <w:sz w:val="20"/>
-                <w:szCs w:val="20"/>
-                <w:lang w:val="en-CA"/>
-              </w:rPr>
-            </w:pPr>
-            <w:r>
-              <w:rPr>
-                <w:rFonts w:ascii="BC Sans" w:hAnsi="BC Sans"/>
-                <w:sz w:val="20"/>
-                <w:szCs w:val="20"/>
-              </w:rPr>
-              <w:t>Rationale</w:t>
-            </w:r>
-            <w:r>
-              <w:rPr>
-                <w:rFonts w:ascii="BC Sans" w:hAnsi="BC Sans"/>
-                <w:b/>
-                <w:bCs/>
-                <w:sz w:val="20"/>
-                <w:szCs w:val="20"/>
-                <w:lang w:val="en-CA"/>
-              </w:rPr>
-              <w:t> </w:t>
-            </w:r>
-          </w:p>
-        </w:tc>
-        <w:tc>
-          <w:tcPr>
-            <w:tcW w:w="8340" w:type="dxa"/>
-            <w:tcBorders>
-              <w:top w:val="nil"/>
-              <w:left w:val="nil"/>
-              <w:bottom w:val="nil"/>
-              <w:right w:val="nil"/>
-            </w:tcBorders>
-            <w:shd w:val="clear" w:color="auto" w:fill="auto"/>
-            <w:vAlign w:val="center"/>
-            <w:hideMark/>
-          </w:tcPr>
-          <w:p>
-            <w:pPr>
-              <w:spacing w:after="0"/>
-              <w:rPr>
-                <w:rFonts w:ascii="BC Sans" w:hAnsi="BC Sans"/>
-                <w:sz w:val="20"/>
-                <w:szCs w:val="20"/>
-                <w:lang w:val="en-CA"/>
-              </w:rPr>
-            </w:pPr>
-            <w:r>
-              <w:rPr>
-                <w:rFonts w:ascii="BC Sans" w:hAnsi="BC Sans"/>
-                <w:sz w:val="20"/>
-                <w:szCs w:val="20"/>
-                <w:lang w:val="en-CA"/>
-              </w:rPr>
-              <w:t> </w:t>
-            </w:r>
-          </w:p>
-        </w:tc>
-      </w:tr>
-      <w:tr>
-        <w:trPr>
-          <w:trHeight w:val="300"/>
-        </w:trPr>
-        <w:tc>
-          <w:tcPr>
-            <w:tcW w:w="2550" w:type="dxa"/>
-            <w:tcBorders>
-              <w:top w:val="nil"/>
-              <w:left w:val="nil"/>
-              <w:bottom w:val="nil"/>
-              <w:right w:val="single" w:sz="6" w:space="0" w:color="7F7F7F"/>
-            </w:tcBorders>
-            <w:shd w:val="clear" w:color="auto" w:fill="F2F2F2"/>
-            <w:vAlign w:val="center"/>
-            <w:hideMark/>
-          </w:tcPr>
-          <w:p>
-            <w:pPr>
-              <w:spacing w:after="0"/>
-              <w:rPr>
-                <w:rFonts w:ascii="BC Sans" w:hAnsi="BC Sans"/>
-                <w:b/>
-                <w:bCs/>
-                <w:sz w:val="20"/>
-                <w:szCs w:val="20"/>
-                <w:lang w:val="en-CA"/>
-              </w:rPr>
-            </w:pPr>
-            <w:r>
-              <w:rPr>
-                <w:rFonts w:ascii="BC Sans" w:hAnsi="BC Sans"/>
-                <w:sz w:val="20"/>
-                <w:szCs w:val="20"/>
-              </w:rPr>
-              <w:t>Assigned to</w:t>
-            </w:r>
-            <w:r>
-              <w:rPr>
-                <w:rFonts w:ascii="BC Sans" w:hAnsi="BC Sans"/>
-                <w:b/>
-                <w:bCs/>
-                <w:sz w:val="20"/>
-                <w:szCs w:val="20"/>
-                <w:lang w:val="en-CA"/>
-              </w:rPr>
-              <w:t> </w:t>
-            </w:r>
-          </w:p>
-        </w:tc>
-        <w:tc>
-          <w:tcPr>
-            <w:tcW w:w="8340" w:type="dxa"/>
-            <w:tcBorders>
-              <w:top w:val="nil"/>
-              <w:left w:val="nil"/>
-              <w:bottom w:val="nil"/>
-              <w:right w:val="nil"/>
-            </w:tcBorders>
-            <w:shd w:val="clear" w:color="auto" w:fill="F2F2F2"/>
-            <w:vAlign w:val="center"/>
-            <w:hideMark/>
-          </w:tcPr>
-          <w:p>
-            <w:pPr>
-              <w:spacing w:after="0"/>
-              <w:rPr>
-                <w:rFonts w:ascii="BC Sans" w:hAnsi="BC Sans"/>
-                <w:sz w:val="20"/>
-                <w:szCs w:val="20"/>
-                <w:lang w:val="en-CA"/>
-              </w:rPr>
-            </w:pPr>
-            <w:r>
-              <w:rPr>
-                <w:rFonts w:ascii="BC Sans" w:hAnsi="BC Sans"/>
-                <w:sz w:val="20"/>
-                <w:szCs w:val="20"/>
-                <w:lang w:val="en-CA"/>
-              </w:rPr>
-              <w:t> </w:t>
-            </w:r>
-          </w:p>
-        </w:tc>
-      </w:tr>
-      <w:tr>
-        <w:trPr>
-          <w:trHeight w:val="300"/>
-        </w:trPr>
-        <w:tc>
-          <w:tcPr>
-            <w:tcW w:w="2550" w:type="dxa"/>
-            <w:tcBorders>
-              <w:top w:val="nil"/>
-              <w:left w:val="nil"/>
-              <w:bottom w:val="nil"/>
-              <w:right w:val="single" w:sz="6" w:space="0" w:color="7F7F7F"/>
-            </w:tcBorders>
-            <w:shd w:val="clear" w:color="auto" w:fill="auto"/>
-            <w:vAlign w:val="center"/>
-            <w:hideMark/>
-          </w:tcPr>
-          <w:p>
-            <w:pPr>
-              <w:spacing w:after="0"/>
-              <w:rPr>
-                <w:rFonts w:ascii="BC Sans" w:hAnsi="BC Sans"/>
-                <w:b/>
-                <w:bCs/>
-                <w:sz w:val="20"/>
-                <w:szCs w:val="20"/>
-                <w:lang w:val="en-CA"/>
-              </w:rPr>
-            </w:pPr>
-            <w:r>
-              <w:rPr>
-                <w:rFonts w:ascii="BC Sans" w:hAnsi="BC Sans"/>
-                <w:sz w:val="20"/>
-                <w:szCs w:val="20"/>
-              </w:rPr>
-              <w:t>Date action taken</w:t>
-            </w:r>
-            <w:r>
-              <w:rPr>
-                <w:rFonts w:ascii="BC Sans" w:hAnsi="BC Sans"/>
-                <w:b/>
-                <w:bCs/>
-                <w:sz w:val="20"/>
-                <w:szCs w:val="20"/>
-                <w:lang w:val="en-CA"/>
-              </w:rPr>
-              <w:t> </w:t>
-            </w:r>
-          </w:p>
-        </w:tc>
-        <w:tc>
-          <w:tcPr>
-            <w:tcW w:w="8340" w:type="dxa"/>
-            <w:tcBorders>
-              <w:top w:val="nil"/>
-              <w:left w:val="nil"/>
-              <w:bottom w:val="nil"/>
-              <w:right w:val="nil"/>
-            </w:tcBorders>
-            <w:shd w:val="clear" w:color="auto" w:fill="auto"/>
-            <w:vAlign w:val="center"/>
-            <w:hideMark/>
-          </w:tcPr>
-          <w:p>
-            <w:pPr>
-              <w:spacing w:after="0"/>
-              <w:rPr>
-                <w:rFonts w:ascii="BC Sans" w:hAnsi="BC Sans"/>
-                <w:sz w:val="20"/>
-                <w:szCs w:val="20"/>
-                <w:lang w:val="en-CA"/>
-              </w:rPr>
-            </w:pPr>
-            <w:r>
-              <w:rPr>
-                <w:rFonts w:ascii="BC Sans" w:hAnsi="BC Sans"/>
-                <w:sz w:val="20"/>
-                <w:szCs w:val="20"/>
-                <w:lang w:val="en-CA"/>
-              </w:rPr>
-              <w:t> </w:t>
+              </w:rPr>
+            </w:pPr>
+            <w:r>
+              <w:rPr>
+                <w:rFonts w:ascii="BC Sans" w:hAnsi="BC Sans"/>
+                <w:sz w:val="20"/>
+                <w:szCs w:val="20"/>
+              </w:rPr>
+              <w:t xml:space="preserve"> </w:t>
+            </w:r>
+            <w:r>
+              <w:rPr>
+                <w:rFonts w:ascii="BC Sans" w:hAnsi="BC Sans"/>
+                <w:sz w:val="20"/>
+                <w:szCs w:val="20"/>
+              </w:rPr>
+              <w:t>{d.outcome.decision.actionTakenDate}</w:t>
             </w:r>
           </w:p>
         </w:tc>
@@ -5529,8 +5724,8 @@
         <w:tblLook w:val="04A0" w:firstRow="1" w:lastRow="0" w:firstColumn="1" w:lastColumn="0" w:noHBand="0" w:noVBand="1"/>
       </w:tblPr>
       <w:tblGrid>
-        <w:gridCol w:w="2529"/>
-        <w:gridCol w:w="8271"/>
+        <w:gridCol w:w="2524"/>
+        <w:gridCol w:w="8276"/>
       </w:tblGrid>
       <w:tr>
         <w:trPr>
@@ -5666,7 +5861,31 @@
                 <w:sz w:val="20"/>
                 <w:szCs w:val="20"/>
               </w:rPr>
-              <w:t>{Note}</w:t>
+              <w:t xml:space="preserve"> </w:t>
+            </w:r>
+            <w:r>
+              <w:rPr>
+                <w:rFonts w:ascii="BC Sans" w:hAnsi="BC Sans"/>
+                <w:sz w:val="20"/>
+                <w:szCs w:val="20"/>
+              </w:rPr>
+              <w:t>{</w:t>
+            </w:r>
+            <w:r>
+              <w:rPr>
+                <w:rFonts w:ascii="BC Sans" w:hAnsi="BC Sans"/>
+                <w:sz w:val="20"/>
+                <w:szCs w:val="20"/>
+              </w:rPr>
+              <w:t>d.outcome.note.note</w:t>
+            </w:r>
+            <w:r>
+              <w:rPr>
+                <w:rFonts w:ascii="BC Sans" w:hAnsi="BC Sans"/>
+                <w:sz w:val="20"/>
+                <w:szCs w:val="20"/>
+              </w:rPr>
+              <w:t>}</w:t>
             </w:r>
             <w:r>
               <w:rPr>
@@ -5759,7 +5978,31 @@
                 <w:sz w:val="20"/>
                 <w:szCs w:val="20"/>
               </w:rPr>
-              <w:t>{officer}</w:t>
+              <w:t xml:space="preserve"> </w:t>
+            </w:r>
+            <w:r>
+              <w:rPr>
+                <w:rFonts w:ascii="BC Sans" w:hAnsi="BC Sans"/>
+                <w:sz w:val="20"/>
+                <w:szCs w:val="20"/>
+              </w:rPr>
+              <w:t>{</w:t>
+            </w:r>
+            <w:r>
+              <w:rPr>
+                <w:rFonts w:ascii="BC Sans" w:hAnsi="BC Sans"/>
+                <w:sz w:val="20"/>
+                <w:szCs w:val="20"/>
+              </w:rPr>
+              <w:t>d.outcome.note.action.actor</w:t>
+            </w:r>
+            <w:r>
+              <w:rPr>
+                <w:rFonts w:ascii="BC Sans" w:hAnsi="BC Sans"/>
+                <w:sz w:val="20"/>
+                <w:szCs w:val="20"/>
+              </w:rPr>
+              <w:t>}</w:t>
             </w:r>
             <w:r>
               <w:rPr>
@@ -5852,7 +6095,31 @@
                 <w:sz w:val="20"/>
                 <w:szCs w:val="20"/>
               </w:rPr>
-              <w:t>{date}</w:t>
+              <w:t xml:space="preserve"> </w:t>
+            </w:r>
+            <w:r>
+              <w:rPr>
+                <w:rFonts w:ascii="BC Sans" w:hAnsi="BC Sans"/>
+                <w:sz w:val="20"/>
+                <w:szCs w:val="20"/>
+              </w:rPr>
+              <w:t>{</w:t>
+            </w:r>
+            <w:r>
+              <w:rPr>
+                <w:rFonts w:ascii="BC Sans" w:hAnsi="BC Sans"/>
+                <w:sz w:val="20"/>
+                <w:szCs w:val="20"/>
+              </w:rPr>
+              <w:t>d.outcome.note.action.date</w:t>
+            </w:r>
+            <w:r>
+              <w:rPr>
+                <w:rFonts w:ascii="BC Sans" w:hAnsi="BC Sans"/>
+                <w:sz w:val="20"/>
+                <w:szCs w:val="20"/>
+              </w:rPr>
+              <w:t>}</w:t>
             </w:r>
             <w:r>
               <w:rPr>
@@ -6171,7 +6438,6 @@
             </w:rPr>
             <w:t>Report printed on {</w:t>
           </w:r>
-          <w:proofErr w:type="spellStart"/>
           <w:r>
             <w:rPr>
               <w:rFonts w:ascii="BC Sans" w:eastAsia="BC Sans" w:hAnsi="BC Sans" w:cs="BC Sans"/>
@@ -6196,7 +6462,6 @@
             </w:rPr>
             <w:t>generatedOn</w:t>
           </w:r>
-          <w:proofErr w:type="spellEnd"/>
           <w:r>
             <w:rPr>
               <w:rFonts w:ascii="BC Sans" w:eastAsia="BC Sans" w:hAnsi="BC Sans" w:cs="BC Sans"/>
@@ -6625,7 +6890,7 @@
   <w:style w:type="paragraph" w:default="1" w:styleId="Normal">
     <w:name w:val="Normal"/>
     <w:qFormat/>
-    <w:rsid w:val="00F113CA"/>
+    <w:rsid w:val="00B37B73"/>
   </w:style>
   <w:style w:type="paragraph" w:styleId="Heading1">
     <w:name w:val="heading 1"/>
@@ -7708,33 +7973,6 @@
 </file>
 
 <file path=customXml/item1.xml><?xml version="1.0" encoding="utf-8"?>
-<p:properties xmlns:p="http://schemas.microsoft.com/office/2006/metadata/properties" xmlns:xsi="http://www.w3.org/2001/XMLSchema-instance" xmlns:pc="http://schemas.microsoft.com/office/infopath/2007/PartnerControls">
-  <documentManagement>
-    <TaxCatchAll xmlns="cbeac988-4fd5-47cf-ad03-89cc7678fa90" xsi:nil="true"/>
-    <lcf76f155ced4ddcb4097134ff3c332f xmlns="aa9c99c1-69c1-4b58-9df5-4d4796c46f8a">
-      <Terms xmlns="http://schemas.microsoft.com/office/infopath/2007/PartnerControls"/>
-    </lcf76f155ced4ddcb4097134ff3c332f>
-    <SharedWithUsers xmlns="cbeac988-4fd5-47cf-ad03-89cc7678fa90">
-      <UserInfo>
-        <DisplayName/>
-        <AccountId xsi:nil="true"/>
-        <AccountType/>
-      </UserInfo>
-    </SharedWithUsers>
-  </documentManagement>
-</p:properties>
-</file>
-
-<file path=customXml/item2.xml><?xml version="1.0" encoding="utf-8"?>
-<?mso-contentType ?>
-<FormTemplates xmlns="http://schemas.microsoft.com/sharepoint/v3/contenttype/forms">
-  <Display>DocumentLibraryForm</Display>
-  <Edit>DocumentLibraryForm</Edit>
-  <New>DocumentLibraryForm</New>
-</FormTemplates>
-</file>
-
-<file path=customXml/item3.xml><?xml version="1.0" encoding="utf-8"?>
 <ct:contentTypeSchema xmlns:ct="http://schemas.microsoft.com/office/2006/metadata/contentType" xmlns:ma="http://schemas.microsoft.com/office/2006/metadata/properties/metaAttributes" ct:_="" ma:_="" ma:contentTypeName="Document" ma:contentTypeID="0x010100ED0089B3ED392A4CB3C10705735CFAD3" ma:contentTypeVersion="15" ma:contentTypeDescription="Create a new document." ma:contentTypeScope="" ma:versionID="e9715c4352d5d9c94cf397f6db7911f6">
   <xsd:schema xmlns:xsd="http://www.w3.org/2001/XMLSchema" xmlns:xs="http://www.w3.org/2001/XMLSchema" xmlns:p="http://schemas.microsoft.com/office/2006/metadata/properties" xmlns:ns2="aa9c99c1-69c1-4b58-9df5-4d4796c46f8a" xmlns:ns3="cbeac988-4fd5-47cf-ad03-89cc7678fa90" targetNamespace="http://schemas.microsoft.com/office/2006/metadata/properties" ma:root="true" ma:fieldsID="4a7b24a40f906d6832371abf7aef78d6" ns2:_="" ns3:_="">
     <xsd:import namespace="aa9c99c1-69c1-4b58-9df5-4d4796c46f8a"/>
@@ -7969,26 +8207,34 @@
 </ct:contentTypeSchema>
 </file>
 
-<file path=customXml/itemProps1.xml><?xml version="1.0" encoding="utf-8"?>
-<ds:datastoreItem xmlns:ds="http://schemas.openxmlformats.org/officeDocument/2006/customXml" ds:itemID="{C6C5DCE0-D69C-4B6E-96D9-C69B23DE6D4A}">
-  <ds:schemaRefs>
-    <ds:schemaRef ds:uri="http://schemas.microsoft.com/office/2006/metadata/properties"/>
-    <ds:schemaRef ds:uri="http://schemas.microsoft.com/office/infopath/2007/PartnerControls"/>
-    <ds:schemaRef ds:uri="cbeac988-4fd5-47cf-ad03-89cc7678fa90"/>
-    <ds:schemaRef ds:uri="aa9c99c1-69c1-4b58-9df5-4d4796c46f8a"/>
-  </ds:schemaRefs>
-</ds:datastoreItem>
+<file path=customXml/item2.xml><?xml version="1.0" encoding="utf-8"?>
+<?mso-contentType ?>
+<FormTemplates xmlns="http://schemas.microsoft.com/sharepoint/v3/contenttype/forms">
+  <Display>DocumentLibraryForm</Display>
+  <Edit>DocumentLibraryForm</Edit>
+  <New>DocumentLibraryForm</New>
+</FormTemplates>
 </file>
 
-<file path=customXml/itemProps2.xml><?xml version="1.0" encoding="utf-8"?>
-<ds:datastoreItem xmlns:ds="http://schemas.openxmlformats.org/officeDocument/2006/customXml" ds:itemID="{4BECF9F2-3A10-48CC-8D31-4F6E8664527E}">
-  <ds:schemaRefs>
-    <ds:schemaRef ds:uri="http://schemas.microsoft.com/sharepoint/v3/contenttype/forms"/>
-  </ds:schemaRefs>
-</ds:datastoreItem>
+<file path=customXml/item3.xml><?xml version="1.0" encoding="utf-8"?>
+<p:properties xmlns:p="http://schemas.microsoft.com/office/2006/metadata/properties" xmlns:xsi="http://www.w3.org/2001/XMLSchema-instance" xmlns:pc="http://schemas.microsoft.com/office/infopath/2007/PartnerControls">
+  <documentManagement>
+    <TaxCatchAll xmlns="cbeac988-4fd5-47cf-ad03-89cc7678fa90" xsi:nil="true"/>
+    <lcf76f155ced4ddcb4097134ff3c332f xmlns="aa9c99c1-69c1-4b58-9df5-4d4796c46f8a">
+      <Terms xmlns="http://schemas.microsoft.com/office/infopath/2007/PartnerControls"/>
+    </lcf76f155ced4ddcb4097134ff3c332f>
+    <SharedWithUsers xmlns="cbeac988-4fd5-47cf-ad03-89cc7678fa90">
+      <UserInfo>
+        <DisplayName/>
+        <AccountId xsi:nil="true"/>
+        <AccountType/>
+      </UserInfo>
+    </SharedWithUsers>
+  </documentManagement>
+</p:properties>
 </file>
 
-<file path=customXml/itemProps3.xml><?xml version="1.0" encoding="utf-8"?>
+<file path=customXml/itemProps1.xml><?xml version="1.0" encoding="utf-8"?>
 <ds:datastoreItem xmlns:ds="http://schemas.openxmlformats.org/officeDocument/2006/customXml" ds:itemID="{26FF9410-7F49-4DD5-9478-D670A139DF54}">
   <ds:schemaRefs>
     <ds:schemaRef ds:uri="http://schemas.microsoft.com/office/2006/metadata/contentType"/>
@@ -8005,4 +8251,23 @@
     <ds:schemaRef ds:uri="http://schemas.microsoft.com/internal/obd"/>
   </ds:schemaRefs>
 </ds:datastoreItem>
+</file>
+
+<file path=customXml/itemProps2.xml><?xml version="1.0" encoding="utf-8"?>
+<ds:datastoreItem xmlns:ds="http://schemas.openxmlformats.org/officeDocument/2006/customXml" ds:itemID="{4BECF9F2-3A10-48CC-8D31-4F6E8664527E}">
+  <ds:schemaRefs>
+    <ds:schemaRef ds:uri="http://schemas.microsoft.com/sharepoint/v3/contenttype/forms"/>
+  </ds:schemaRefs>
+</ds:datastoreItem>
+</file>
+
+<file path=customXml/itemProps3.xml><?xml version="1.0" encoding="utf-8"?>
+<ds:datastoreItem xmlns:ds="http://schemas.openxmlformats.org/officeDocument/2006/customXml" ds:itemID="{C6C5DCE0-D69C-4B6E-96D9-C69B23DE6D4A}">
+  <ds:schemaRefs>
+    <ds:schemaRef ds:uri="http://schemas.microsoft.com/office/2006/metadata/properties"/>
+    <ds:schemaRef ds:uri="http://schemas.microsoft.com/office/infopath/2007/PartnerControls"/>
+    <ds:schemaRef ds:uri="cbeac988-4fd5-47cf-ad03-89cc7678fa90"/>
+    <ds:schemaRef ds:uri="aa9c99c1-69c1-4b58-9df5-4d4796c46f8a"/>
+  </ds:schemaRefs>
+</ds:datastoreItem>
 </file>
</xml_diff>

<commit_message>
fix: Add missing border, validate action present
</commit_message>
<xml_diff>
--- a/backend/templates/complaint/CDOGS-CEEB-COMPLAINT-TEMPLATE-v1.docx
+++ b/backend/templates/complaint/CDOGS-CEEB-COMPLAINT-TEMPLATE-v1.docx
@@ -157,6 +157,8 @@
               </w:rPr>
               <w:t>{</w:t>
             </w:r>
+            <w:proofErr w:type="spellStart"/>
+            <w:proofErr w:type="gramStart"/>
             <w:r>
               <w:rPr>
                 <w:rFonts w:ascii="BC Sans" w:eastAsia="Times New Roman" w:hAnsi="BC Sans" w:cs="Times New Roman"/>
@@ -187,6 +189,8 @@
               </w:rPr>
               <w:t>reportedOn</w:t>
             </w:r>
+            <w:proofErr w:type="spellEnd"/>
+            <w:proofErr w:type="gramEnd"/>
             <w:r>
               <w:rPr>
                 <w:rFonts w:ascii="BC Sans" w:eastAsia="Times New Roman" w:hAnsi="BC Sans" w:cs="Times New Roman"/>
@@ -225,6 +229,8 @@
               </w:rPr>
               <w:t>Created by: {</w:t>
             </w:r>
+            <w:proofErr w:type="spellStart"/>
+            <w:proofErr w:type="gramStart"/>
             <w:r>
               <w:rPr>
                 <w:rFonts w:ascii="BC Sans" w:eastAsia="Times New Roman" w:hAnsi="BC Sans" w:cs="Times New Roman"/>
@@ -257,6 +263,8 @@
               </w:rPr>
               <w:t>createdBy</w:t>
             </w:r>
+            <w:proofErr w:type="spellEnd"/>
+            <w:proofErr w:type="gramEnd"/>
             <w:r>
               <w:rPr>
                 <w:rFonts w:ascii="BC Sans" w:eastAsia="Times New Roman" w:hAnsi="BC Sans" w:cs="Times New Roman"/>
@@ -289,6 +297,8 @@
               </w:rPr>
               <w:t>Status: {</w:t>
             </w:r>
+            <w:proofErr w:type="spellStart"/>
+            <w:proofErr w:type="gramStart"/>
             <w:r>
               <w:rPr>
                 <w:rFonts w:ascii="BC Sans" w:eastAsia="Times New Roman" w:hAnsi="BC Sans" w:cs="Times New Roman"/>
@@ -321,6 +331,8 @@
               </w:rPr>
               <w:t>status</w:t>
             </w:r>
+            <w:proofErr w:type="spellEnd"/>
+            <w:proofErr w:type="gramEnd"/>
             <w:r>
               <w:rPr>
                 <w:rFonts w:ascii="BC Sans" w:eastAsia="Times New Roman" w:hAnsi="BC Sans" w:cs="Times New Roman"/>
@@ -388,6 +400,8 @@
               </w:rPr>
               <w:t>{</w:t>
             </w:r>
+            <w:proofErr w:type="spellStart"/>
+            <w:proofErr w:type="gramStart"/>
             <w:r>
               <w:rPr>
                 <w:rFonts w:ascii="BC Sans" w:eastAsia="Times New Roman" w:hAnsi="BC Sans" w:cs="Times New Roman"/>
@@ -420,6 +434,8 @@
               </w:rPr>
               <w:t>updatedOn</w:t>
             </w:r>
+            <w:proofErr w:type="spellEnd"/>
+            <w:proofErr w:type="gramEnd"/>
             <w:r>
               <w:rPr>
                 <w:rFonts w:ascii="BC Sans" w:eastAsia="Times New Roman" w:hAnsi="BC Sans" w:cs="Times New Roman"/>
@@ -463,7 +479,18 @@
                 <w:sz w:val="20"/>
                 <w:szCs w:val="20"/>
               </w:rPr>
-              <w:t xml:space="preserve"> {d</w:t>
+              <w:t xml:space="preserve"> {</w:t>
+            </w:r>
+            <w:proofErr w:type="spellStart"/>
+            <w:proofErr w:type="gramStart"/>
+            <w:r>
+              <w:rPr>
+                <w:rFonts w:ascii="BC Sans" w:eastAsia="Times New Roman" w:hAnsi="BC Sans" w:cs="Times New Roman"/>
+                <w:color w:val="000000" w:themeColor="text1"/>
+                <w:sz w:val="20"/>
+                <w:szCs w:val="20"/>
+              </w:rPr>
+              <w:t>d</w:t>
             </w:r>
             <w:r>
               <w:rPr>
@@ -482,7 +509,18 @@
                 <w:sz w:val="20"/>
                 <w:szCs w:val="20"/>
               </w:rPr>
-              <w:t>officerAssigned}</w:t>
+              <w:t>officerAssigned</w:t>
+            </w:r>
+            <w:proofErr w:type="spellEnd"/>
+            <w:proofErr w:type="gramEnd"/>
+            <w:r>
+              <w:rPr>
+                <w:rFonts w:ascii="BC Sans" w:eastAsia="Times New Roman" w:hAnsi="BC Sans" w:cs="Times New Roman"/>
+                <w:color w:val="000000" w:themeColor="text1"/>
+                <w:sz w:val="20"/>
+                <w:szCs w:val="20"/>
+              </w:rPr>
+              <w:t>}</w:t>
             </w:r>
           </w:p>
         </w:tc>
@@ -507,7 +545,18 @@
                 <w:sz w:val="20"/>
                 <w:szCs w:val="20"/>
               </w:rPr>
-              <w:t>{d</w:t>
+              <w:t>{</w:t>
+            </w:r>
+            <w:proofErr w:type="spellStart"/>
+            <w:proofErr w:type="gramStart"/>
+            <w:r>
+              <w:rPr>
+                <w:rFonts w:ascii="BC Sans" w:eastAsia="Times New Roman" w:hAnsi="BC Sans" w:cs="Times New Roman"/>
+                <w:color w:val="000000" w:themeColor="text1"/>
+                <w:sz w:val="20"/>
+                <w:szCs w:val="20"/>
+              </w:rPr>
+              <w:t>d</w:t>
             </w:r>
             <w:r>
               <w:rPr>
@@ -517,6 +566,7 @@
               </w:rPr>
               <w:t>.outcome</w:t>
             </w:r>
+            <w:proofErr w:type="gramEnd"/>
             <w:r>
               <w:rPr>
                 <w:rFonts w:ascii="BC Sans" w:eastAsia="BC Sans" w:hAnsi="BC Sans" w:cs="BC Sans"/>
@@ -559,7 +609,17 @@
                 <w:sz w:val="20"/>
                 <w:szCs w:val="20"/>
               </w:rPr>
-              <w:t>:ifEM:hideBegin}</w:t>
+              <w:t>:ifEM:hideBegin</w:t>
+            </w:r>
+            <w:proofErr w:type="spellEnd"/>
+            <w:r>
+              <w:rPr>
+                <w:rFonts w:ascii="BC Sans" w:eastAsia="Times New Roman" w:hAnsi="BC Sans" w:cs="Times New Roman"/>
+                <w:color w:val="000000" w:themeColor="text1"/>
+                <w:sz w:val="20"/>
+                <w:szCs w:val="20"/>
+              </w:rPr>
+              <w:t>}</w:t>
             </w:r>
             <w:r>
               <w:rPr>
@@ -869,6 +929,8 @@
               </w:rPr>
               <w:t>{</w:t>
             </w:r>
+            <w:proofErr w:type="spellStart"/>
+            <w:proofErr w:type="gramStart"/>
             <w:r>
               <w:rPr>
                 <w:rFonts w:ascii="BC Sans" w:eastAsia="Times New Roman" w:hAnsi="BC Sans" w:cs="Times New Roman"/>
@@ -896,6 +958,8 @@
               </w:rPr>
               <w:t>incidentDateTime</w:t>
             </w:r>
+            <w:proofErr w:type="spellEnd"/>
+            <w:proofErr w:type="gramEnd"/>
             <w:r>
               <w:rPr>
                 <w:rFonts w:ascii="BC Sans" w:eastAsia="Times New Roman" w:hAnsi="BC Sans" w:cs="Times New Roman"/>
@@ -990,6 +1054,7 @@
               </w:rPr>
               <w:t>{</w:t>
             </w:r>
+            <w:proofErr w:type="gramStart"/>
             <w:r>
               <w:rPr>
                 <w:rFonts w:ascii="BC Sans" w:eastAsia="Times New Roman" w:hAnsi="BC Sans" w:cs="Times New Roman"/>
@@ -1008,6 +1073,7 @@
               </w:rPr>
               <w:t>.</w:t>
             </w:r>
+            <w:proofErr w:type="spellStart"/>
             <w:r>
               <w:rPr>
                 <w:rFonts w:ascii="BC Sans" w:eastAsia="Times New Roman" w:hAnsi="BC Sans" w:cs="Times New Roman"/>
@@ -1018,6 +1084,8 @@
               </w:rPr>
               <w:t>complaintMethodReceivedCode</w:t>
             </w:r>
+            <w:proofErr w:type="spellEnd"/>
+            <w:proofErr w:type="gramEnd"/>
             <w:r>
               <w:rPr>
                 <w:rFonts w:ascii="BC Sans" w:hAnsi="BC Sans"/>
@@ -1092,6 +1160,8 @@
               </w:rPr>
               <w:t>{</w:t>
             </w:r>
+            <w:proofErr w:type="spellStart"/>
+            <w:proofErr w:type="gramStart"/>
             <w:r>
               <w:rPr>
                 <w:rFonts w:ascii="BC Sans" w:eastAsia="Times New Roman" w:hAnsi="BC Sans" w:cs="Times New Roman"/>
@@ -1119,6 +1189,8 @@
               </w:rPr>
               <w:t>violationType</w:t>
             </w:r>
+            <w:proofErr w:type="spellEnd"/>
+            <w:proofErr w:type="gramEnd"/>
             <w:r>
               <w:rPr>
                 <w:rFonts w:ascii="BC Sans" w:eastAsia="Times New Roman" w:hAnsi="BC Sans" w:cs="Times New Roman"/>
@@ -1193,6 +1265,8 @@
               </w:rPr>
               <w:t>{</w:t>
             </w:r>
+            <w:proofErr w:type="spellStart"/>
+            <w:proofErr w:type="gramStart"/>
             <w:r>
               <w:rPr>
                 <w:rFonts w:ascii="BC Sans" w:eastAsia="Times New Roman" w:hAnsi="BC Sans" w:cs="Times New Roman"/>
@@ -1220,6 +1294,8 @@
               </w:rPr>
               <w:t>inProgress</w:t>
             </w:r>
+            <w:proofErr w:type="spellEnd"/>
+            <w:proofErr w:type="gramEnd"/>
             <w:r>
               <w:rPr>
                 <w:rFonts w:ascii="BC Sans" w:eastAsia="Times New Roman" w:hAnsi="BC Sans" w:cs="Times New Roman"/>
@@ -1295,6 +1371,8 @@
               </w:rPr>
               <w:t>{</w:t>
             </w:r>
+            <w:proofErr w:type="spellStart"/>
+            <w:proofErr w:type="gramStart"/>
             <w:r>
               <w:rPr>
                 <w:rFonts w:ascii="BC Sans" w:eastAsia="Times New Roman" w:hAnsi="BC Sans" w:cs="Times New Roman"/>
@@ -1322,6 +1400,8 @@
               </w:rPr>
               <w:t>wasObserved</w:t>
             </w:r>
+            <w:proofErr w:type="spellEnd"/>
+            <w:proofErr w:type="gramEnd"/>
             <w:r>
               <w:rPr>
                 <w:rFonts w:ascii="BC Sans" w:eastAsia="Times New Roman" w:hAnsi="BC Sans" w:cs="Times New Roman"/>
@@ -1399,6 +1479,8 @@
               </w:rPr>
               <w:t>{</w:t>
             </w:r>
+            <w:proofErr w:type="spellStart"/>
+            <w:proofErr w:type="gramStart"/>
             <w:r>
               <w:rPr>
                 <w:rFonts w:ascii="BC Sans" w:eastAsia="Times New Roman" w:hAnsi="BC Sans" w:cs="Times New Roman"/>
@@ -1430,6 +1512,8 @@
               </w:rPr>
               <w:t>location</w:t>
             </w:r>
+            <w:proofErr w:type="spellEnd"/>
+            <w:proofErr w:type="gramEnd"/>
             <w:r>
               <w:rPr>
                 <w:rFonts w:ascii="BC Sans" w:eastAsia="Times New Roman" w:hAnsi="BC Sans" w:cs="Times New Roman"/>
@@ -1506,7 +1590,17 @@
                 <w:sz w:val="20"/>
                 <w:szCs w:val="20"/>
               </w:rPr>
-              <w:t>{d</w:t>
+              <w:t>{</w:t>
+            </w:r>
+            <w:proofErr w:type="spellStart"/>
+            <w:proofErr w:type="gramStart"/>
+            <w:r>
+              <w:rPr>
+                <w:rFonts w:ascii="BC Sans" w:hAnsi="BC Sans" w:cs="BC Sans Light"/>
+                <w:sz w:val="20"/>
+                <w:szCs w:val="20"/>
+              </w:rPr>
+              <w:t>d</w:t>
             </w:r>
             <w:r>
               <w:rPr>
@@ -1525,6 +1619,7 @@
               </w:rPr>
               <w:t>latitude</w:t>
             </w:r>
+            <w:proofErr w:type="gramEnd"/>
             <w:r>
               <w:rPr>
                 <w:rFonts w:ascii="BC Sans" w:hAnsi="BC Sans" w:cs="BC Sans Light"/>
@@ -1541,6 +1636,7 @@
               </w:rPr>
               <w:t>NE</w:t>
             </w:r>
+            <w:proofErr w:type="spellEnd"/>
             <w:r>
               <w:rPr>
                 <w:rFonts w:ascii="BC Sans" w:hAnsi="BC Sans" w:cs="BC Sans Light"/>
@@ -1563,7 +1659,25 @@
                 <w:sz w:val="20"/>
                 <w:szCs w:val="20"/>
               </w:rPr>
-              <w:t>):showBegin}</w:t>
+              <w:t>):</w:t>
+            </w:r>
+            <w:proofErr w:type="spellStart"/>
+            <w:r>
+              <w:rPr>
+                <w:rFonts w:ascii="BC Sans" w:hAnsi="BC Sans" w:cs="BC Sans Light"/>
+                <w:sz w:val="20"/>
+                <w:szCs w:val="20"/>
+              </w:rPr>
+              <w:t>showBegin</w:t>
+            </w:r>
+            <w:proofErr w:type="spellEnd"/>
+            <w:r>
+              <w:rPr>
+                <w:rFonts w:ascii="BC Sans" w:hAnsi="BC Sans" w:cs="BC Sans Light"/>
+                <w:sz w:val="20"/>
+                <w:szCs w:val="20"/>
+              </w:rPr>
+              <w:t>}</w:t>
             </w:r>
             <w:r>
               <w:rPr>
@@ -1574,6 +1688,7 @@
               </w:rPr>
               <w:t>{</w:t>
             </w:r>
+            <w:proofErr w:type="spellStart"/>
             <w:r>
               <w:rPr>
                 <w:rFonts w:ascii="BC Sans" w:eastAsia="Times New Roman" w:hAnsi="BC Sans" w:cs="Times New Roman"/>
@@ -1601,6 +1716,7 @@
               </w:rPr>
               <w:t>latitude</w:t>
             </w:r>
+            <w:proofErr w:type="spellEnd"/>
             <w:r>
               <w:rPr>
                 <w:rFonts w:ascii="BC Sans" w:eastAsia="Times New Roman" w:hAnsi="BC Sans" w:cs="Times New Roman"/>
@@ -1610,6 +1726,7 @@
               </w:rPr>
               <w:t>}, {</w:t>
             </w:r>
+            <w:proofErr w:type="spellStart"/>
             <w:r>
               <w:rPr>
                 <w:rFonts w:ascii="BC Sans" w:eastAsia="Times New Roman" w:hAnsi="BC Sans" w:cs="Times New Roman"/>
@@ -1637,6 +1754,7 @@
               </w:rPr>
               <w:t>longitude</w:t>
             </w:r>
+            <w:proofErr w:type="spellEnd"/>
             <w:r>
               <w:rPr>
                 <w:rFonts w:ascii="BC Sans" w:eastAsia="Times New Roman" w:hAnsi="BC Sans" w:cs="Times New Roman"/>
@@ -1652,7 +1770,16 @@
                 <w:sz w:val="20"/>
                 <w:szCs w:val="20"/>
               </w:rPr>
-              <w:t>{d</w:t>
+              <w:t>{</w:t>
+            </w:r>
+            <w:proofErr w:type="spellStart"/>
+            <w:r>
+              <w:rPr>
+                <w:rFonts w:ascii="BC Sans" w:hAnsi="BC Sans" w:cs="BC Sans Light"/>
+                <w:sz w:val="20"/>
+                <w:szCs w:val="20"/>
+              </w:rPr>
+              <w:t>d</w:t>
             </w:r>
             <w:r>
               <w:rPr>
@@ -1687,6 +1814,7 @@
               </w:rPr>
               <w:t>NE</w:t>
             </w:r>
+            <w:proofErr w:type="spellEnd"/>
             <w:r>
               <w:rPr>
                 <w:rFonts w:ascii="BC Sans" w:hAnsi="BC Sans" w:cs="BC Sans Light"/>
@@ -1709,7 +1837,16 @@
                 <w:sz w:val="20"/>
                 <w:szCs w:val="20"/>
               </w:rPr>
-              <w:t>):show</w:t>
+              <w:t>):</w:t>
+            </w:r>
+            <w:proofErr w:type="spellStart"/>
+            <w:r>
+              <w:rPr>
+                <w:rFonts w:ascii="BC Sans" w:hAnsi="BC Sans" w:cs="BC Sans Light"/>
+                <w:sz w:val="20"/>
+                <w:szCs w:val="20"/>
+              </w:rPr>
+              <w:t>show</w:t>
             </w:r>
             <w:r>
               <w:rPr>
@@ -1719,6 +1856,7 @@
               </w:rPr>
               <w:t>End</w:t>
             </w:r>
+            <w:proofErr w:type="spellEnd"/>
             <w:r>
               <w:rPr>
                 <w:rFonts w:ascii="BC Sans" w:hAnsi="BC Sans" w:cs="BC Sans Light"/>
@@ -1796,6 +1934,8 @@
               </w:rPr>
               <w:t>{</w:t>
             </w:r>
+            <w:proofErr w:type="spellStart"/>
+            <w:proofErr w:type="gramStart"/>
             <w:r>
               <w:rPr>
                 <w:rFonts w:ascii="BC Sans" w:eastAsia="BC Sans" w:hAnsi="BC Sans" w:cs="BC Sans"/>
@@ -1823,6 +1963,8 @@
               </w:rPr>
               <w:t>community</w:t>
             </w:r>
+            <w:proofErr w:type="spellEnd"/>
+            <w:proofErr w:type="gramEnd"/>
             <w:r>
               <w:rPr>
                 <w:rFonts w:ascii="BC Sans" w:eastAsia="BC Sans" w:hAnsi="BC Sans" w:cs="BC Sans"/>
@@ -1832,6 +1974,7 @@
               </w:rPr>
               <w:t>}, {</w:t>
             </w:r>
+            <w:proofErr w:type="spellStart"/>
             <w:r>
               <w:rPr>
                 <w:rFonts w:ascii="BC Sans" w:eastAsia="BC Sans" w:hAnsi="BC Sans" w:cs="BC Sans"/>
@@ -1859,6 +2002,7 @@
               </w:rPr>
               <w:t>office</w:t>
             </w:r>
+            <w:proofErr w:type="spellEnd"/>
             <w:r>
               <w:rPr>
                 <w:rFonts w:ascii="BC Sans" w:eastAsia="BC Sans" w:hAnsi="BC Sans" w:cs="BC Sans"/>
@@ -1868,6 +2012,7 @@
               </w:rPr>
               <w:t>}, {</w:t>
             </w:r>
+            <w:proofErr w:type="spellStart"/>
             <w:r>
               <w:rPr>
                 <w:rFonts w:ascii="BC Sans" w:eastAsia="BC Sans" w:hAnsi="BC Sans" w:cs="BC Sans"/>
@@ -1893,7 +2038,17 @@
                 <w:sz w:val="20"/>
                 <w:szCs w:val="20"/>
               </w:rPr>
-              <w:t>region}</w:t>
+              <w:t>region</w:t>
+            </w:r>
+            <w:proofErr w:type="spellEnd"/>
+            <w:r>
+              <w:rPr>
+                <w:rFonts w:ascii="BC Sans" w:eastAsia="BC Sans" w:hAnsi="BC Sans" w:cs="BC Sans"/>
+                <w:color w:val="000000" w:themeColor="text1"/>
+                <w:sz w:val="20"/>
+                <w:szCs w:val="20"/>
+              </w:rPr>
+              <w:t>}</w:t>
             </w:r>
           </w:p>
         </w:tc>
@@ -1960,6 +2115,8 @@
               </w:rPr>
               <w:t>{</w:t>
             </w:r>
+            <w:proofErr w:type="spellStart"/>
+            <w:proofErr w:type="gramStart"/>
             <w:r>
               <w:rPr>
                 <w:rFonts w:ascii="BC Sans" w:eastAsia="Times New Roman" w:hAnsi="BC Sans" w:cs="Times New Roman"/>
@@ -1987,6 +2144,8 @@
               </w:rPr>
               <w:t>locationDescription</w:t>
             </w:r>
+            <w:proofErr w:type="spellEnd"/>
+            <w:proofErr w:type="gramEnd"/>
             <w:r>
               <w:rPr>
                 <w:rFonts w:ascii="BC Sans" w:eastAsia="Times New Roman" w:hAnsi="BC Sans" w:cs="Times New Roman"/>
@@ -2060,6 +2219,8 @@
               </w:rPr>
               <w:t>{</w:t>
             </w:r>
+            <w:proofErr w:type="spellStart"/>
+            <w:proofErr w:type="gramStart"/>
             <w:r>
               <w:rPr>
                 <w:rFonts w:ascii="BC Sans" w:eastAsia="Times New Roman" w:hAnsi="BC Sans" w:cs="Times New Roman"/>
@@ -2087,6 +2248,8 @@
               </w:rPr>
               <w:t>description</w:t>
             </w:r>
+            <w:proofErr w:type="spellEnd"/>
+            <w:proofErr w:type="gramEnd"/>
             <w:r>
               <w:rPr>
                 <w:rFonts w:ascii="BC Sans" w:eastAsia="Times New Roman" w:hAnsi="BC Sans" w:cs="Times New Roman"/>
@@ -2188,7 +2351,18 @@
                 <w:sz w:val="20"/>
                 <w:szCs w:val="20"/>
               </w:rPr>
-              <w:t>{d</w:t>
+              <w:t>{</w:t>
+            </w:r>
+            <w:proofErr w:type="spellStart"/>
+            <w:proofErr w:type="gramStart"/>
+            <w:r>
+              <w:rPr>
+                <w:rFonts w:ascii="BC Sans" w:eastAsia="BC Sans" w:hAnsi="BC Sans" w:cs="BC Sans"/>
+                <w:color w:val="000000" w:themeColor="text1"/>
+                <w:sz w:val="20"/>
+                <w:szCs w:val="20"/>
+              </w:rPr>
+              <w:t>d</w:t>
             </w:r>
             <w:r>
               <w:rPr>
@@ -2206,7 +2380,18 @@
                 <w:sz w:val="20"/>
                 <w:szCs w:val="20"/>
               </w:rPr>
-              <w:t>details}</w:t>
+              <w:t>details</w:t>
+            </w:r>
+            <w:proofErr w:type="spellEnd"/>
+            <w:proofErr w:type="gramEnd"/>
+            <w:r>
+              <w:rPr>
+                <w:rFonts w:ascii="BC Sans" w:eastAsia="BC Sans" w:hAnsi="BC Sans" w:cs="BC Sans"/>
+                <w:color w:val="000000" w:themeColor="text1"/>
+                <w:sz w:val="20"/>
+                <w:szCs w:val="20"/>
+              </w:rPr>
+              <w:t>}</w:t>
             </w:r>
           </w:p>
         </w:tc>
@@ -2243,7 +2428,7 @@
             <w:tcW w:w="10916" w:type="dxa"/>
             <w:gridSpan w:val="2"/>
             <w:tcBorders>
-              <w:bottom w:val="none" w:sz="0" w:space="0" w:color="auto"/>
+              <w:bottom w:val="single" w:sz="4" w:space="0" w:color="auto"/>
             </w:tcBorders>
             <w:noWrap/>
             <w:vAlign w:val="center"/>
@@ -2284,6 +2469,9 @@
           <w:tcPr>
             <w:cnfStyle w:val="001000000000" w:firstRow="0" w:lastRow="0" w:firstColumn="1" w:lastColumn="0" w:oddVBand="0" w:evenVBand="0" w:oddHBand="0" w:evenHBand="0" w:firstRowFirstColumn="0" w:firstRowLastColumn="0" w:lastRowFirstColumn="0" w:lastRowLastColumn="0"/>
             <w:tcW w:w="2552" w:type="dxa"/>
+            <w:tcBorders>
+              <w:top w:val="single" w:sz="4" w:space="0" w:color="auto"/>
+            </w:tcBorders>
             <w:shd w:val="clear" w:color="auto" w:fill="F2F2F2"/>
             <w:noWrap/>
             <w:vAlign w:val="center"/>
@@ -2327,7 +2515,20 @@
                 <w:sz w:val="20"/>
                 <w:szCs w:val="20"/>
               </w:rPr>
-              <w:t>{d</w:t>
+              <w:t>{</w:t>
+            </w:r>
+            <w:proofErr w:type="spellStart"/>
+            <w:proofErr w:type="gramStart"/>
+            <w:r>
+              <w:rPr>
+                <w:rFonts w:ascii="BC Sans" w:hAnsi="BC Sans" w:cs="BC Sans Light"/>
+                <w:b w:val="0"/>
+                <w:bCs w:val="0"/>
+                <w:caps w:val="0"/>
+                <w:sz w:val="20"/>
+                <w:szCs w:val="20"/>
+              </w:rPr>
+              <w:t>d</w:t>
             </w:r>
             <w:r>
               <w:rPr>
@@ -2351,6 +2552,8 @@
               </w:rPr>
               <w:t>privacy</w:t>
             </w:r>
+            <w:proofErr w:type="spellEnd"/>
+            <w:proofErr w:type="gramEnd"/>
             <w:r>
               <w:rPr>
                 <w:rFonts w:ascii="BC Sans" w:hAnsi="BC Sans" w:cs="BC Sans Light"/>
@@ -2360,7 +2563,31 @@
                 <w:sz w:val="20"/>
                 <w:szCs w:val="20"/>
               </w:rPr>
-              <w:t>[i]</w:t>
+              <w:t>[</w:t>
+            </w:r>
+            <w:proofErr w:type="spellStart"/>
+            <w:r>
+              <w:rPr>
+                <w:rFonts w:ascii="BC Sans" w:hAnsi="BC Sans" w:cs="BC Sans Light"/>
+                <w:b w:val="0"/>
+                <w:bCs w:val="0"/>
+                <w:caps w:val="0"/>
+                <w:sz w:val="20"/>
+                <w:szCs w:val="20"/>
+              </w:rPr>
+              <w:t>i</w:t>
+            </w:r>
+            <w:proofErr w:type="spellEnd"/>
+            <w:r>
+              <w:rPr>
+                <w:rFonts w:ascii="BC Sans" w:hAnsi="BC Sans" w:cs="BC Sans Light"/>
+                <w:b w:val="0"/>
+                <w:bCs w:val="0"/>
+                <w:caps w:val="0"/>
+                <w:sz w:val="20"/>
+                <w:szCs w:val="20"/>
+              </w:rPr>
+              <w:t>]</w:t>
             </w:r>
             <w:r>
               <w:rPr>
@@ -2378,6 +2605,9 @@
         <w:tc>
           <w:tcPr>
             <w:tcW w:w="8364" w:type="dxa"/>
+            <w:tcBorders>
+              <w:top w:val="single" w:sz="4" w:space="0" w:color="auto"/>
+            </w:tcBorders>
             <w:shd w:val="clear" w:color="auto" w:fill="F2F2F2"/>
             <w:noWrap/>
             <w:vAlign w:val="center"/>
@@ -2397,7 +2627,17 @@
                 <w:sz w:val="20"/>
                 <w:szCs w:val="20"/>
               </w:rPr>
-              <w:t>{d</w:t>
+              <w:t>{</w:t>
+            </w:r>
+            <w:proofErr w:type="spellStart"/>
+            <w:proofErr w:type="gramStart"/>
+            <w:r>
+              <w:rPr>
+                <w:rFonts w:ascii="BC Sans" w:hAnsi="BC Sans" w:cs="BC Sans Light"/>
+                <w:sz w:val="20"/>
+                <w:szCs w:val="20"/>
+              </w:rPr>
+              <w:t>d</w:t>
             </w:r>
             <w:r>
               <w:rPr>
@@ -2416,13 +2656,33 @@
               </w:rPr>
               <w:t>privacy</w:t>
             </w:r>
-            <w:r>
-              <w:rPr>
-                <w:rFonts w:ascii="BC Sans" w:hAnsi="BC Sans" w:cs="BC Sans Light"/>
-                <w:sz w:val="20"/>
-                <w:szCs w:val="20"/>
-              </w:rPr>
-              <w:t>[i].</w:t>
+            <w:proofErr w:type="spellEnd"/>
+            <w:proofErr w:type="gramEnd"/>
+            <w:r>
+              <w:rPr>
+                <w:rFonts w:ascii="BC Sans" w:hAnsi="BC Sans" w:cs="BC Sans Light"/>
+                <w:sz w:val="20"/>
+                <w:szCs w:val="20"/>
+              </w:rPr>
+              <w:t>[</w:t>
+            </w:r>
+            <w:proofErr w:type="spellStart"/>
+            <w:r>
+              <w:rPr>
+                <w:rFonts w:ascii="BC Sans" w:hAnsi="BC Sans" w:cs="BC Sans Light"/>
+                <w:sz w:val="20"/>
+                <w:szCs w:val="20"/>
+              </w:rPr>
+              <w:t>i</w:t>
+            </w:r>
+            <w:proofErr w:type="spellEnd"/>
+            <w:r>
+              <w:rPr>
+                <w:rFonts w:ascii="BC Sans" w:hAnsi="BC Sans" w:cs="BC Sans Light"/>
+                <w:sz w:val="20"/>
+                <w:szCs w:val="20"/>
+              </w:rPr>
+              <w:t>].</w:t>
             </w:r>
             <w:commentRangeStart w:id="0"/>
             <w:r>
@@ -2483,7 +2743,20 @@
                 <w:sz w:val="20"/>
                 <w:szCs w:val="20"/>
               </w:rPr>
-              <w:t>Privacy requested {d</w:t>
+              <w:t>Privacy requested {</w:t>
+            </w:r>
+            <w:proofErr w:type="spellStart"/>
+            <w:proofErr w:type="gramStart"/>
+            <w:r>
+              <w:rPr>
+                <w:rFonts w:ascii="BC Sans" w:hAnsi="BC Sans" w:cs="BC Sans Light"/>
+                <w:b w:val="0"/>
+                <w:bCs w:val="0"/>
+                <w:caps w:val="0"/>
+                <w:sz w:val="20"/>
+                <w:szCs w:val="20"/>
+              </w:rPr>
+              <w:t>d</w:t>
             </w:r>
             <w:r>
               <w:rPr>
@@ -2507,6 +2780,8 @@
               </w:rPr>
               <w:t>privacy</w:t>
             </w:r>
+            <w:proofErr w:type="spellEnd"/>
+            <w:proofErr w:type="gramEnd"/>
             <w:r>
               <w:rPr>
                 <w:rFonts w:ascii="BC Sans" w:hAnsi="BC Sans" w:cs="BC Sans Light"/>
@@ -2564,7 +2839,17 @@
                 <w:sz w:val="20"/>
                 <w:szCs w:val="20"/>
               </w:rPr>
-              <w:t>{d</w:t>
+              <w:t>{</w:t>
+            </w:r>
+            <w:proofErr w:type="spellStart"/>
+            <w:proofErr w:type="gramStart"/>
+            <w:r>
+              <w:rPr>
+                <w:rFonts w:ascii="BC Sans" w:hAnsi="BC Sans" w:cs="BC Sans Light"/>
+                <w:sz w:val="20"/>
+                <w:szCs w:val="20"/>
+              </w:rPr>
+              <w:t>d</w:t>
             </w:r>
             <w:r>
               <w:rPr>
@@ -2581,7 +2866,17 @@
                 <w:sz w:val="20"/>
                 <w:szCs w:val="20"/>
               </w:rPr>
-              <w:t>privacy[i</w:t>
+              <w:t>privacy</w:t>
+            </w:r>
+            <w:proofErr w:type="spellEnd"/>
+            <w:proofErr w:type="gramEnd"/>
+            <w:r>
+              <w:rPr>
+                <w:rFonts w:ascii="BC Sans" w:hAnsi="BC Sans" w:cs="BC Sans Light"/>
+                <w:sz w:val="20"/>
+                <w:szCs w:val="20"/>
+              </w:rPr>
+              <w:t>[i</w:t>
             </w:r>
             <w:r>
               <w:rPr>
@@ -2746,6 +3041,7 @@
               </w:rPr>
               <w:t>{</w:t>
             </w:r>
+            <w:proofErr w:type="gramStart"/>
             <w:r>
               <w:rPr>
                 <w:rFonts w:ascii="BC Sans" w:hAnsi="BC Sans" w:cs="BC Sans Light"/>
@@ -2770,6 +3066,7 @@
               </w:rPr>
               <w:t>phone</w:t>
             </w:r>
+            <w:proofErr w:type="gramEnd"/>
             <w:r>
               <w:rPr>
                 <w:rFonts w:ascii="BC Sans" w:hAnsi="BC Sans" w:cs="BC Sans Light"/>
@@ -2848,6 +3145,7 @@
               </w:rPr>
               <w:t>{</w:t>
             </w:r>
+            <w:proofErr w:type="gramStart"/>
             <w:r>
               <w:rPr>
                 <w:rFonts w:ascii="BC Sans" w:hAnsi="BC Sans" w:cs="BC Sans Light"/>
@@ -2872,6 +3170,7 @@
               </w:rPr>
               <w:t>phone</w:t>
             </w:r>
+            <w:proofErr w:type="gramEnd"/>
             <w:r>
               <w:rPr>
                 <w:rFonts w:ascii="BC Sans" w:hAnsi="BC Sans" w:cs="BC Sans Light"/>
@@ -2949,6 +3248,7 @@
               </w:rPr>
               <w:t>{</w:t>
             </w:r>
+            <w:proofErr w:type="gramStart"/>
             <w:r>
               <w:rPr>
                 <w:rFonts w:ascii="BC Sans" w:hAnsi="BC Sans" w:cs="BC Sans Light"/>
@@ -2973,6 +3273,7 @@
               </w:rPr>
               <w:t>phone</w:t>
             </w:r>
+            <w:proofErr w:type="gramEnd"/>
             <w:r>
               <w:rPr>
                 <w:rFonts w:ascii="BC Sans" w:hAnsi="BC Sans" w:cs="BC Sans Light"/>
@@ -3051,6 +3352,8 @@
               </w:rPr>
               <w:t>{</w:t>
             </w:r>
+            <w:proofErr w:type="spellStart"/>
+            <w:proofErr w:type="gramStart"/>
             <w:r>
               <w:rPr>
                 <w:rFonts w:ascii="BC Sans" w:hAnsi="BC Sans" w:cs="BC Sans Light"/>
@@ -3073,7 +3376,17 @@
                 <w:sz w:val="20"/>
                 <w:szCs w:val="20"/>
               </w:rPr>
-              <w:t>address}</w:t>
+              <w:t>address</w:t>
+            </w:r>
+            <w:proofErr w:type="spellEnd"/>
+            <w:proofErr w:type="gramEnd"/>
+            <w:r>
+              <w:rPr>
+                <w:rFonts w:ascii="BC Sans" w:hAnsi="BC Sans" w:cs="BC Sans Light"/>
+                <w:sz w:val="20"/>
+                <w:szCs w:val="20"/>
+              </w:rPr>
+              <w:t>}</w:t>
             </w:r>
           </w:p>
         </w:tc>
@@ -3136,6 +3449,8 @@
               </w:rPr>
               <w:t>{</w:t>
             </w:r>
+            <w:proofErr w:type="spellStart"/>
+            <w:proofErr w:type="gramStart"/>
             <w:r>
               <w:rPr>
                 <w:rFonts w:ascii="BC Sans" w:hAnsi="BC Sans" w:cs="BC Sans Light"/>
@@ -3158,7 +3473,17 @@
                 <w:sz w:val="20"/>
                 <w:szCs w:val="20"/>
               </w:rPr>
-              <w:t>email}</w:t>
+              <w:t>email</w:t>
+            </w:r>
+            <w:proofErr w:type="spellEnd"/>
+            <w:proofErr w:type="gramEnd"/>
+            <w:r>
+              <w:rPr>
+                <w:rFonts w:ascii="BC Sans" w:hAnsi="BC Sans" w:cs="BC Sans Light"/>
+                <w:sz w:val="20"/>
+                <w:szCs w:val="20"/>
+              </w:rPr>
+              <w:t>}</w:t>
             </w:r>
           </w:p>
         </w:tc>
@@ -3222,6 +3547,8 @@
               </w:rPr>
               <w:t>{</w:t>
             </w:r>
+            <w:proofErr w:type="spellStart"/>
+            <w:proofErr w:type="gramStart"/>
             <w:r>
               <w:rPr>
                 <w:rFonts w:ascii="BC Sans" w:hAnsi="BC Sans" w:cs="BC Sans Light"/>
@@ -3246,6 +3573,8 @@
               </w:rPr>
               <w:t>reportedBy</w:t>
             </w:r>
+            <w:proofErr w:type="spellEnd"/>
+            <w:proofErr w:type="gramEnd"/>
             <w:r>
               <w:rPr>
                 <w:rFonts w:ascii="BC Sans" w:hAnsi="BC Sans" w:cs="BC Sans Light"/>
@@ -3307,8 +3636,9 @@
                 <w:szCs w:val="20"/>
                 <w14:ligatures w14:val="none"/>
               </w:rPr>
-              <w:t>Update #{d</w:t>
-            </w:r>
+              <w:t>Update #{</w:t>
+            </w:r>
+            <w:proofErr w:type="gramStart"/>
             <w:r>
               <w:rPr>
                 <w:rFonts w:ascii="BC Sans" w:eastAsia="Times New Roman" w:hAnsi="BC Sans" w:cs="Times New Roman"/>
@@ -3319,7 +3649,7 @@
                 <w:szCs w:val="20"/>
                 <w14:ligatures w14:val="none"/>
               </w:rPr>
-              <w:t>.</w:t>
+              <w:t>d</w:t>
             </w:r>
             <w:r>
               <w:rPr>
@@ -3331,13 +3661,11 @@
                 <w:szCs w:val="20"/>
                 <w14:ligatures w14:val="none"/>
               </w:rPr>
-              <w:t>updates[i].sequenceId}</w:t>
-            </w:r>
-            <w:r>
-              <w:rPr>
-                <w:rFonts w:ascii="BC Sans" w:eastAsia="Times New Roman" w:hAnsi="BC Sans" w:cs="Times New Roman"/>
-                <w:b w:val="0"/>
-                <w:bCs w:val="0"/>
+              <w:t>.</w:t>
+            </w:r>
+            <w:r>
+              <w:rPr>
+                <w:rFonts w:ascii="BC Sans" w:eastAsia="Times New Roman" w:hAnsi="BC Sans" w:cs="Times New Roman"/>
                 <w:caps w:val="0"/>
                 <w:color w:val="000000"/>
                 <w:kern w:val="0"/>
@@ -3345,23 +3673,12 @@
                 <w:szCs w:val="20"/>
                 <w14:ligatures w14:val="none"/>
               </w:rPr>
-              <w:t>, received: {d</w:t>
-            </w:r>
-            <w:r>
-              <w:rPr>
-                <w:rFonts w:ascii="BC Sans" w:hAnsi="BC Sans" w:cs="BC Sans Light"/>
-                <w:b w:val="0"/>
-                <w:bCs w:val="0"/>
-                <w:sz w:val="20"/>
-                <w:szCs w:val="20"/>
-              </w:rPr>
-              <w:t>.</w:t>
-            </w:r>
-            <w:r>
-              <w:rPr>
-                <w:rFonts w:ascii="BC Sans" w:eastAsia="Times New Roman" w:hAnsi="BC Sans" w:cs="Times New Roman"/>
-                <w:b w:val="0"/>
-                <w:bCs w:val="0"/>
+              <w:t>updates</w:t>
+            </w:r>
+            <w:proofErr w:type="gramEnd"/>
+            <w:r>
+              <w:rPr>
+                <w:rFonts w:ascii="BC Sans" w:eastAsia="Times New Roman" w:hAnsi="BC Sans" w:cs="Times New Roman"/>
                 <w:caps w:val="0"/>
                 <w:color w:val="000000"/>
                 <w:kern w:val="0"/>
@@ -3369,7 +3686,135 @@
                 <w:szCs w:val="20"/>
                 <w14:ligatures w14:val="none"/>
               </w:rPr>
-              <w:t>updates[i].updateOn}</w:t>
+              <w:t>[i].sequenceId}</w:t>
+            </w:r>
+            <w:r>
+              <w:rPr>
+                <w:rFonts w:ascii="BC Sans" w:eastAsia="Times New Roman" w:hAnsi="BC Sans" w:cs="Times New Roman"/>
+                <w:b w:val="0"/>
+                <w:bCs w:val="0"/>
+                <w:caps w:val="0"/>
+                <w:color w:val="000000"/>
+                <w:kern w:val="0"/>
+                <w:sz w:val="20"/>
+                <w:szCs w:val="20"/>
+                <w14:ligatures w14:val="none"/>
+              </w:rPr>
+              <w:t>, received: {</w:t>
+            </w:r>
+            <w:proofErr w:type="spellStart"/>
+            <w:r>
+              <w:rPr>
+                <w:rFonts w:ascii="BC Sans" w:eastAsia="Times New Roman" w:hAnsi="BC Sans" w:cs="Times New Roman"/>
+                <w:b w:val="0"/>
+                <w:bCs w:val="0"/>
+                <w:caps w:val="0"/>
+                <w:color w:val="000000"/>
+                <w:kern w:val="0"/>
+                <w:sz w:val="20"/>
+                <w:szCs w:val="20"/>
+                <w14:ligatures w14:val="none"/>
+              </w:rPr>
+              <w:t>d</w:t>
+            </w:r>
+            <w:r>
+              <w:rPr>
+                <w:rFonts w:ascii="BC Sans" w:hAnsi="BC Sans" w:cs="BC Sans Light"/>
+                <w:b w:val="0"/>
+                <w:bCs w:val="0"/>
+                <w:sz w:val="20"/>
+                <w:szCs w:val="20"/>
+              </w:rPr>
+              <w:t>.</w:t>
+            </w:r>
+            <w:r>
+              <w:rPr>
+                <w:rFonts w:ascii="BC Sans" w:eastAsia="Times New Roman" w:hAnsi="BC Sans" w:cs="Times New Roman"/>
+                <w:b w:val="0"/>
+                <w:bCs w:val="0"/>
+                <w:caps w:val="0"/>
+                <w:color w:val="000000"/>
+                <w:kern w:val="0"/>
+                <w:sz w:val="20"/>
+                <w:szCs w:val="20"/>
+                <w14:ligatures w14:val="none"/>
+              </w:rPr>
+              <w:t>updates</w:t>
+            </w:r>
+            <w:proofErr w:type="spellEnd"/>
+            <w:r>
+              <w:rPr>
+                <w:rFonts w:ascii="BC Sans" w:eastAsia="Times New Roman" w:hAnsi="BC Sans" w:cs="Times New Roman"/>
+                <w:b w:val="0"/>
+                <w:bCs w:val="0"/>
+                <w:caps w:val="0"/>
+                <w:color w:val="000000"/>
+                <w:kern w:val="0"/>
+                <w:sz w:val="20"/>
+                <w:szCs w:val="20"/>
+                <w14:ligatures w14:val="none"/>
+              </w:rPr>
+              <w:t>[</w:t>
+            </w:r>
+            <w:proofErr w:type="spellStart"/>
+            <w:r>
+              <w:rPr>
+                <w:rFonts w:ascii="BC Sans" w:eastAsia="Times New Roman" w:hAnsi="BC Sans" w:cs="Times New Roman"/>
+                <w:b w:val="0"/>
+                <w:bCs w:val="0"/>
+                <w:caps w:val="0"/>
+                <w:color w:val="000000"/>
+                <w:kern w:val="0"/>
+                <w:sz w:val="20"/>
+                <w:szCs w:val="20"/>
+                <w14:ligatures w14:val="none"/>
+              </w:rPr>
+              <w:t>i</w:t>
+            </w:r>
+            <w:proofErr w:type="spellEnd"/>
+            <w:r>
+              <w:rPr>
+                <w:rFonts w:ascii="BC Sans" w:eastAsia="Times New Roman" w:hAnsi="BC Sans" w:cs="Times New Roman"/>
+                <w:b w:val="0"/>
+                <w:bCs w:val="0"/>
+                <w:caps w:val="0"/>
+                <w:color w:val="000000"/>
+                <w:kern w:val="0"/>
+                <w:sz w:val="20"/>
+                <w:szCs w:val="20"/>
+                <w14:ligatures w14:val="none"/>
+              </w:rPr>
+              <w:t>].</w:t>
+            </w:r>
+            <w:proofErr w:type="spellStart"/>
+            <w:r>
+              <w:rPr>
+                <w:rFonts w:ascii="BC Sans" w:eastAsia="Times New Roman" w:hAnsi="BC Sans" w:cs="Times New Roman"/>
+                <w:b w:val="0"/>
+                <w:bCs w:val="0"/>
+                <w:caps w:val="0"/>
+                <w:color w:val="000000"/>
+                <w:kern w:val="0"/>
+                <w:sz w:val="20"/>
+                <w:szCs w:val="20"/>
+                <w14:ligatures w14:val="none"/>
+              </w:rPr>
+              <w:t>updateOn</w:t>
+            </w:r>
+            <w:proofErr w:type="spellEnd"/>
+            <w:r>
+              <w:rPr>
+                <w:rFonts w:ascii="BC Sans" w:eastAsia="Times New Roman" w:hAnsi="BC Sans" w:cs="Times New Roman"/>
+                <w:b w:val="0"/>
+                <w:bCs w:val="0"/>
+                <w:caps w:val="0"/>
+                <w:color w:val="000000"/>
+                <w:kern w:val="0"/>
+                <w:sz w:val="20"/>
+                <w:szCs w:val="20"/>
+                <w14:ligatures w14:val="none"/>
+              </w:rPr>
+              <w:t>}</w:t>
             </w:r>
             <w:r>
               <w:rPr>
@@ -3445,6 +3890,8 @@
               </w:rPr>
               <w:t>{</w:t>
             </w:r>
+            <w:proofErr w:type="spellStart"/>
+            <w:proofErr w:type="gramStart"/>
             <w:r>
               <w:rPr>
                 <w:rFonts w:ascii="BC Sans" w:hAnsi="BC Sans" w:cs="BC Sans Light"/>
@@ -3467,7 +3914,35 @@
                 <w:sz w:val="20"/>
                 <w:szCs w:val="20"/>
               </w:rPr>
-              <w:t>updates[i].description</w:t>
+              <w:t>updates</w:t>
+            </w:r>
+            <w:proofErr w:type="spellEnd"/>
+            <w:proofErr w:type="gramEnd"/>
+            <w:r>
+              <w:rPr>
+                <w:rFonts w:ascii="BC Sans" w:hAnsi="BC Sans" w:cs="BC Sans Light"/>
+                <w:sz w:val="20"/>
+                <w:szCs w:val="20"/>
+              </w:rPr>
+              <w:t>[</w:t>
+            </w:r>
+            <w:proofErr w:type="spellStart"/>
+            <w:r>
+              <w:rPr>
+                <w:rFonts w:ascii="BC Sans" w:hAnsi="BC Sans" w:cs="BC Sans Light"/>
+                <w:sz w:val="20"/>
+                <w:szCs w:val="20"/>
+              </w:rPr>
+              <w:t>i</w:t>
+            </w:r>
+            <w:proofErr w:type="spellEnd"/>
+            <w:r>
+              <w:rPr>
+                <w:rFonts w:ascii="BC Sans" w:hAnsi="BC Sans" w:cs="BC Sans Light"/>
+                <w:sz w:val="20"/>
+                <w:szCs w:val="20"/>
+              </w:rPr>
+              <w:t>].description</w:t>
             </w:r>
             <w:r>
               <w:rPr>
@@ -3539,6 +4014,8 @@
               </w:rPr>
               <w:t>{</w:t>
             </w:r>
+            <w:proofErr w:type="spellStart"/>
+            <w:proofErr w:type="gramStart"/>
             <w:r>
               <w:rPr>
                 <w:rFonts w:ascii="BC Sans" w:hAnsi="BC Sans" w:cs="BC Sans Light"/>
@@ -3561,8 +4038,46 @@
                 <w:sz w:val="20"/>
                 <w:szCs w:val="20"/>
               </w:rPr>
-              <w:t>updates[i].location.summary</w:t>
-            </w:r>
+              <w:t>updates</w:t>
+            </w:r>
+            <w:proofErr w:type="spellEnd"/>
+            <w:proofErr w:type="gramEnd"/>
+            <w:r>
+              <w:rPr>
+                <w:rFonts w:ascii="BC Sans" w:hAnsi="BC Sans" w:cs="BC Sans Light"/>
+                <w:sz w:val="20"/>
+                <w:szCs w:val="20"/>
+              </w:rPr>
+              <w:t>[</w:t>
+            </w:r>
+            <w:proofErr w:type="spellStart"/>
+            <w:r>
+              <w:rPr>
+                <w:rFonts w:ascii="BC Sans" w:hAnsi="BC Sans" w:cs="BC Sans Light"/>
+                <w:sz w:val="20"/>
+                <w:szCs w:val="20"/>
+              </w:rPr>
+              <w:t>i</w:t>
+            </w:r>
+            <w:proofErr w:type="spellEnd"/>
+            <w:r>
+              <w:rPr>
+                <w:rFonts w:ascii="BC Sans" w:hAnsi="BC Sans" w:cs="BC Sans Light"/>
+                <w:sz w:val="20"/>
+                <w:szCs w:val="20"/>
+              </w:rPr>
+              <w:t>].</w:t>
+            </w:r>
+            <w:proofErr w:type="spellStart"/>
+            <w:r>
+              <w:rPr>
+                <w:rFonts w:ascii="BC Sans" w:hAnsi="BC Sans" w:cs="BC Sans Light"/>
+                <w:sz w:val="20"/>
+                <w:szCs w:val="20"/>
+              </w:rPr>
+              <w:t>location.summary</w:t>
+            </w:r>
+            <w:proofErr w:type="spellEnd"/>
             <w:r>
               <w:rPr>
                 <w:rFonts w:ascii="BC Sans" w:hAnsi="BC Sans" w:cs="BC Sans Light"/>
@@ -3633,6 +4148,8 @@
               </w:rPr>
               <w:t>{</w:t>
             </w:r>
+            <w:proofErr w:type="spellStart"/>
+            <w:proofErr w:type="gramStart"/>
             <w:r>
               <w:rPr>
                 <w:rFonts w:ascii="BC Sans" w:hAnsi="BC Sans" w:cs="BC Sans Light"/>
@@ -3655,8 +4172,46 @@
                 <w:sz w:val="20"/>
                 <w:szCs w:val="20"/>
               </w:rPr>
-              <w:t>updates[i].location.details</w:t>
-            </w:r>
+              <w:t>updates</w:t>
+            </w:r>
+            <w:proofErr w:type="spellEnd"/>
+            <w:proofErr w:type="gramEnd"/>
+            <w:r>
+              <w:rPr>
+                <w:rFonts w:ascii="BC Sans" w:hAnsi="BC Sans" w:cs="BC Sans Light"/>
+                <w:sz w:val="20"/>
+                <w:szCs w:val="20"/>
+              </w:rPr>
+              <w:t>[</w:t>
+            </w:r>
+            <w:proofErr w:type="spellStart"/>
+            <w:r>
+              <w:rPr>
+                <w:rFonts w:ascii="BC Sans" w:hAnsi="BC Sans" w:cs="BC Sans Light"/>
+                <w:sz w:val="20"/>
+                <w:szCs w:val="20"/>
+              </w:rPr>
+              <w:t>i</w:t>
+            </w:r>
+            <w:proofErr w:type="spellEnd"/>
+            <w:r>
+              <w:rPr>
+                <w:rFonts w:ascii="BC Sans" w:hAnsi="BC Sans" w:cs="BC Sans Light"/>
+                <w:sz w:val="20"/>
+                <w:szCs w:val="20"/>
+              </w:rPr>
+              <w:t>].</w:t>
+            </w:r>
+            <w:proofErr w:type="spellStart"/>
+            <w:r>
+              <w:rPr>
+                <w:rFonts w:ascii="BC Sans" w:hAnsi="BC Sans" w:cs="BC Sans Light"/>
+                <w:sz w:val="20"/>
+                <w:szCs w:val="20"/>
+              </w:rPr>
+              <w:t>location.details</w:t>
+            </w:r>
+            <w:proofErr w:type="spellEnd"/>
             <w:r>
               <w:rPr>
                 <w:rFonts w:ascii="BC Sans" w:hAnsi="BC Sans" w:cs="BC Sans Light"/>
@@ -3724,7 +4279,16 @@
                 <w:sz w:val="20"/>
                 <w:szCs w:val="20"/>
               </w:rPr>
-              <w:t>{d</w:t>
+              <w:t>{</w:t>
+            </w:r>
+            <w:proofErr w:type="gramStart"/>
+            <w:r>
+              <w:rPr>
+                <w:rFonts w:ascii="BC Sans" w:hAnsi="BC Sans" w:cs="BC Sans Light"/>
+                <w:sz w:val="20"/>
+                <w:szCs w:val="20"/>
+              </w:rPr>
+              <w:t>d</w:t>
             </w:r>
             <w:r>
               <w:rPr>
@@ -3740,7 +4304,16 @@
                 <w:sz w:val="20"/>
                 <w:szCs w:val="20"/>
               </w:rPr>
-              <w:t>updates[i].location.latitude</w:t>
+              <w:t>updates</w:t>
+            </w:r>
+            <w:proofErr w:type="gramEnd"/>
+            <w:r>
+              <w:rPr>
+                <w:rFonts w:ascii="BC Sans" w:hAnsi="BC Sans" w:cs="BC Sans Light"/>
+                <w:sz w:val="20"/>
+                <w:szCs w:val="20"/>
+              </w:rPr>
+              <w:t>[i].location.latitude</w:t>
             </w:r>
             <w:r>
               <w:rPr>
@@ -3948,7 +4521,17 @@
           <w:szCs w:val="20"/>
         </w:rPr>
         <w:br/>
-        <w:t>{d</w:t>
+        <w:t>{</w:t>
+      </w:r>
+      <w:proofErr w:type="spellStart"/>
+      <w:proofErr w:type="gramStart"/>
+      <w:r>
+        <w:rPr>
+          <w:rFonts w:ascii="BC Sans" w:hAnsi="BC Sans"/>
+          <w:sz w:val="20"/>
+          <w:szCs w:val="20"/>
+        </w:rPr>
+        <w:t>d</w:t>
       </w:r>
       <w:r>
         <w:rPr>
@@ -3964,7 +4547,35 @@
           <w:sz w:val="20"/>
           <w:szCs w:val="20"/>
         </w:rPr>
-        <w:t>updates[i+1].sequenceId}</w:t>
+        <w:t>updates</w:t>
+      </w:r>
+      <w:proofErr w:type="spellEnd"/>
+      <w:proofErr w:type="gramEnd"/>
+      <w:r>
+        <w:rPr>
+          <w:rFonts w:ascii="BC Sans" w:hAnsi="BC Sans"/>
+          <w:sz w:val="20"/>
+          <w:szCs w:val="20"/>
+        </w:rPr>
+        <w:t>[i+1].</w:t>
+      </w:r>
+      <w:proofErr w:type="spellStart"/>
+      <w:r>
+        <w:rPr>
+          <w:rFonts w:ascii="BC Sans" w:hAnsi="BC Sans"/>
+          <w:sz w:val="20"/>
+          <w:szCs w:val="20"/>
+        </w:rPr>
+        <w:t>sequenceId</w:t>
+      </w:r>
+      <w:proofErr w:type="spellEnd"/>
+      <w:r>
+        <w:rPr>
+          <w:rFonts w:ascii="BC Sans" w:hAnsi="BC Sans"/>
+          <w:sz w:val="20"/>
+          <w:szCs w:val="20"/>
+        </w:rPr>
+        <w:t>}</w:t>
       </w:r>
     </w:p>
     <w:p>
@@ -4186,6 +4797,8 @@
               </w:rPr>
               <w:t>{</w:t>
             </w:r>
+            <w:proofErr w:type="spellStart"/>
+            <w:proofErr w:type="gramStart"/>
             <w:r>
               <w:rPr>
                 <w:rFonts w:ascii="BC Sans" w:eastAsia="Times New Roman" w:hAnsi="BC Sans" w:cs="Times New Roman"/>
@@ -4203,6 +4816,7 @@
               </w:rPr>
               <w:t>.outcome</w:t>
             </w:r>
+            <w:proofErr w:type="gramEnd"/>
             <w:r>
               <w:rPr>
                 <w:rFonts w:ascii="BC Sans" w:eastAsia="BC Sans" w:hAnsi="BC Sans" w:cs="BC Sans"/>
@@ -4227,6 +4841,7 @@
               </w:rPr>
               <w:t>LongDescription</w:t>
             </w:r>
+            <w:proofErr w:type="spellEnd"/>
             <w:r>
               <w:rPr>
                 <w:rFonts w:ascii="BC Sans" w:eastAsia="BC Sans" w:hAnsi="BC Sans" w:cs="BC Sans"/>
@@ -4329,6 +4944,8 @@
               </w:rPr>
               <w:t>{</w:t>
             </w:r>
+            <w:proofErr w:type="spellStart"/>
+            <w:proofErr w:type="gramStart"/>
             <w:r>
               <w:rPr>
                 <w:rFonts w:ascii="BC Sans" w:eastAsia="Times New Roman" w:hAnsi="BC Sans" w:cs="Times New Roman"/>
@@ -4346,6 +4963,7 @@
               </w:rPr>
               <w:t>.outcome</w:t>
             </w:r>
+            <w:proofErr w:type="gramEnd"/>
             <w:r>
               <w:rPr>
                 <w:rFonts w:ascii="BC Sans" w:eastAsia="BC Sans" w:hAnsi="BC Sans" w:cs="BC Sans"/>
@@ -4370,6 +4988,7 @@
               </w:rPr>
               <w:t>LongDescription</w:t>
             </w:r>
+            <w:proofErr w:type="spellEnd"/>
             <w:r>
               <w:rPr>
                 <w:rFonts w:ascii="BC Sans" w:eastAsia="BC Sans" w:hAnsi="BC Sans" w:cs="BC Sans"/>
@@ -4472,6 +5091,8 @@
               </w:rPr>
               <w:t>{</w:t>
             </w:r>
+            <w:proofErr w:type="spellStart"/>
+            <w:proofErr w:type="gramStart"/>
             <w:r>
               <w:rPr>
                 <w:rFonts w:ascii="BC Sans" w:eastAsia="Times New Roman" w:hAnsi="BC Sans" w:cs="Times New Roman"/>
@@ -4489,6 +5110,7 @@
               </w:rPr>
               <w:t>.outcome</w:t>
             </w:r>
+            <w:proofErr w:type="gramEnd"/>
             <w:r>
               <w:rPr>
                 <w:rFonts w:ascii="BC Sans" w:eastAsia="BC Sans" w:hAnsi="BC Sans" w:cs="BC Sans"/>
@@ -4513,6 +5135,7 @@
               </w:rPr>
               <w:t>LongDescription</w:t>
             </w:r>
+            <w:proofErr w:type="spellEnd"/>
             <w:r>
               <w:rPr>
                 <w:rFonts w:ascii="BC Sans" w:eastAsia="BC Sans" w:hAnsi="BC Sans" w:cs="BC Sans"/>
@@ -4615,6 +5238,8 @@
               </w:rPr>
               <w:t>{</w:t>
             </w:r>
+            <w:proofErr w:type="spellStart"/>
+            <w:proofErr w:type="gramStart"/>
             <w:r>
               <w:rPr>
                 <w:rFonts w:ascii="BC Sans" w:eastAsia="Times New Roman" w:hAnsi="BC Sans" w:cs="Times New Roman"/>
@@ -4632,6 +5257,7 @@
               </w:rPr>
               <w:t>.outcome</w:t>
             </w:r>
+            <w:proofErr w:type="gramEnd"/>
             <w:r>
               <w:rPr>
                 <w:rFonts w:ascii="BC Sans" w:eastAsia="BC Sans" w:hAnsi="BC Sans" w:cs="BC Sans"/>
@@ -4656,6 +5282,7 @@
               </w:rPr>
               <w:t>LongDescription</w:t>
             </w:r>
+            <w:proofErr w:type="spellEnd"/>
             <w:r>
               <w:rPr>
                 <w:rFonts w:ascii="BC Sans" w:eastAsia="BC Sans" w:hAnsi="BC Sans" w:cs="BC Sans"/>
@@ -4715,7 +5342,17 @@
                 <w:sz w:val="20"/>
                 <w:szCs w:val="20"/>
               </w:rPr>
-              <w:t>{d</w:t>
+              <w:t>{</w:t>
+            </w:r>
+            <w:proofErr w:type="spellStart"/>
+            <w:proofErr w:type="gramStart"/>
+            <w:r>
+              <w:rPr>
+                <w:rFonts w:ascii="BC Sans" w:hAnsi="BC Sans" w:cs="BC Sans Light"/>
+                <w:sz w:val="20"/>
+                <w:szCs w:val="20"/>
+              </w:rPr>
+              <w:t>d</w:t>
             </w:r>
             <w:r>
               <w:rPr>
@@ -4734,13 +5371,33 @@
               </w:rPr>
               <w:t>agency</w:t>
             </w:r>
-            <w:r>
-              <w:rPr>
-                <w:rFonts w:ascii="BC Sans" w:hAnsi="BC Sans" w:cs="BC Sans Light"/>
-                <w:sz w:val="20"/>
-                <w:szCs w:val="20"/>
-              </w:rPr>
-              <w:t>[i]</w:t>
+            <w:proofErr w:type="spellEnd"/>
+            <w:proofErr w:type="gramEnd"/>
+            <w:r>
+              <w:rPr>
+                <w:rFonts w:ascii="BC Sans" w:hAnsi="BC Sans" w:cs="BC Sans Light"/>
+                <w:sz w:val="20"/>
+                <w:szCs w:val="20"/>
+              </w:rPr>
+              <w:t>[</w:t>
+            </w:r>
+            <w:proofErr w:type="spellStart"/>
+            <w:r>
+              <w:rPr>
+                <w:rFonts w:ascii="BC Sans" w:hAnsi="BC Sans" w:cs="BC Sans Light"/>
+                <w:sz w:val="20"/>
+                <w:szCs w:val="20"/>
+              </w:rPr>
+              <w:t>i</w:t>
+            </w:r>
+            <w:proofErr w:type="spellEnd"/>
+            <w:r>
+              <w:rPr>
+                <w:rFonts w:ascii="BC Sans" w:hAnsi="BC Sans" w:cs="BC Sans Light"/>
+                <w:sz w:val="20"/>
+                <w:szCs w:val="20"/>
+              </w:rPr>
+              <w:t>]</w:t>
             </w:r>
             <w:r>
               <w:rPr>
@@ -4788,7 +5445,17 @@
                 <w:sz w:val="20"/>
                 <w:szCs w:val="20"/>
               </w:rPr>
-              <w:t>{d</w:t>
+              <w:t>{</w:t>
+            </w:r>
+            <w:proofErr w:type="spellStart"/>
+            <w:proofErr w:type="gramStart"/>
+            <w:r>
+              <w:rPr>
+                <w:rFonts w:ascii="BC Sans" w:hAnsi="BC Sans" w:cs="BC Sans Light"/>
+                <w:sz w:val="20"/>
+                <w:szCs w:val="20"/>
+              </w:rPr>
+              <w:t>d</w:t>
             </w:r>
             <w:r>
               <w:rPr>
@@ -4807,13 +5474,33 @@
               </w:rPr>
               <w:t>agency</w:t>
             </w:r>
-            <w:r>
-              <w:rPr>
-                <w:rFonts w:ascii="BC Sans" w:hAnsi="BC Sans" w:cs="BC Sans Light"/>
-                <w:sz w:val="20"/>
-                <w:szCs w:val="20"/>
-              </w:rPr>
-              <w:t>[i].value</w:t>
+            <w:proofErr w:type="spellEnd"/>
+            <w:proofErr w:type="gramEnd"/>
+            <w:r>
+              <w:rPr>
+                <w:rFonts w:ascii="BC Sans" w:hAnsi="BC Sans" w:cs="BC Sans Light"/>
+                <w:sz w:val="20"/>
+                <w:szCs w:val="20"/>
+              </w:rPr>
+              <w:t>[</w:t>
+            </w:r>
+            <w:proofErr w:type="spellStart"/>
+            <w:r>
+              <w:rPr>
+                <w:rFonts w:ascii="BC Sans" w:hAnsi="BC Sans" w:cs="BC Sans Light"/>
+                <w:sz w:val="20"/>
+                <w:szCs w:val="20"/>
+              </w:rPr>
+              <w:t>i</w:t>
+            </w:r>
+            <w:proofErr w:type="spellEnd"/>
+            <w:r>
+              <w:rPr>
+                <w:rFonts w:ascii="BC Sans" w:hAnsi="BC Sans" w:cs="BC Sans Light"/>
+                <w:sz w:val="20"/>
+                <w:szCs w:val="20"/>
+              </w:rPr>
+              <w:t>].value</w:t>
             </w:r>
             <w:r>
               <w:rPr>
@@ -4873,7 +5560,17 @@
                 <w:sz w:val="20"/>
                 <w:szCs w:val="20"/>
               </w:rPr>
-              <w:t>{d</w:t>
+              <w:t>{</w:t>
+            </w:r>
+            <w:proofErr w:type="spellStart"/>
+            <w:proofErr w:type="gramStart"/>
+            <w:r>
+              <w:rPr>
+                <w:rFonts w:ascii="BC Sans" w:hAnsi="BC Sans" w:cs="BC Sans Light"/>
+                <w:sz w:val="20"/>
+                <w:szCs w:val="20"/>
+              </w:rPr>
+              <w:t>d</w:t>
             </w:r>
             <w:r>
               <w:rPr>
@@ -4892,6 +5589,8 @@
               </w:rPr>
               <w:t>agency</w:t>
             </w:r>
+            <w:proofErr w:type="spellEnd"/>
+            <w:proofErr w:type="gramEnd"/>
             <w:r>
               <w:rPr>
                 <w:rFonts w:ascii="BC Sans" w:hAnsi="BC Sans" w:cs="BC Sans Light"/>
@@ -4944,7 +5643,17 @@
                 <w:sz w:val="20"/>
                 <w:szCs w:val="20"/>
               </w:rPr>
-              <w:t>{d</w:t>
+              <w:t>{</w:t>
+            </w:r>
+            <w:proofErr w:type="spellStart"/>
+            <w:proofErr w:type="gramStart"/>
+            <w:r>
+              <w:rPr>
+                <w:rFonts w:ascii="BC Sans" w:hAnsi="BC Sans" w:cs="BC Sans Light"/>
+                <w:sz w:val="20"/>
+                <w:szCs w:val="20"/>
+              </w:rPr>
+              <w:t>d</w:t>
             </w:r>
             <w:r>
               <w:rPr>
@@ -4963,6 +5672,8 @@
               </w:rPr>
               <w:t>agency</w:t>
             </w:r>
+            <w:proofErr w:type="spellEnd"/>
+            <w:proofErr w:type="gramEnd"/>
             <w:r>
               <w:rPr>
                 <w:rFonts w:ascii="BC Sans" w:hAnsi="BC Sans" w:cs="BC Sans Light"/>
@@ -5039,6 +5750,8 @@
               </w:rPr>
               <w:t>{</w:t>
             </w:r>
+            <w:proofErr w:type="spellStart"/>
+            <w:proofErr w:type="gramStart"/>
             <w:r>
               <w:rPr>
                 <w:rFonts w:ascii="BC Sans" w:eastAsia="Times New Roman" w:hAnsi="BC Sans" w:cs="Times New Roman"/>
@@ -5064,13 +5777,33 @@
               </w:rPr>
               <w:t>inspection</w:t>
             </w:r>
+            <w:proofErr w:type="spellEnd"/>
+            <w:proofErr w:type="gramEnd"/>
             <w:r>
               <w:rPr>
                 <w:rFonts w:ascii="BC Sans" w:eastAsia="BC Sans" w:hAnsi="BC Sans" w:cs="BC Sans"/>
                 <w:sz w:val="18"/>
                 <w:szCs w:val="18"/>
               </w:rPr>
-              <w:t>[i]}</w:t>
+              <w:t>[</w:t>
+            </w:r>
+            <w:proofErr w:type="spellStart"/>
+            <w:r>
+              <w:rPr>
+                <w:rFonts w:ascii="BC Sans" w:eastAsia="BC Sans" w:hAnsi="BC Sans" w:cs="BC Sans"/>
+                <w:sz w:val="18"/>
+                <w:szCs w:val="18"/>
+              </w:rPr>
+              <w:t>i</w:t>
+            </w:r>
+            <w:proofErr w:type="spellEnd"/>
+            <w:r>
+              <w:rPr>
+                <w:rFonts w:ascii="BC Sans" w:eastAsia="BC Sans" w:hAnsi="BC Sans" w:cs="BC Sans"/>
+                <w:sz w:val="18"/>
+                <w:szCs w:val="18"/>
+              </w:rPr>
+              <w:t>]}</w:t>
             </w:r>
           </w:p>
         </w:tc>
@@ -5114,6 +5847,8 @@
               </w:rPr>
               <w:t>{</w:t>
             </w:r>
+            <w:proofErr w:type="spellStart"/>
+            <w:proofErr w:type="gramStart"/>
             <w:r>
               <w:rPr>
                 <w:rFonts w:ascii="BC Sans" w:eastAsia="Times New Roman" w:hAnsi="BC Sans" w:cs="Times New Roman"/>
@@ -5139,13 +5874,33 @@
               </w:rPr>
               <w:t>inspection</w:t>
             </w:r>
+            <w:proofErr w:type="spellEnd"/>
+            <w:proofErr w:type="gramEnd"/>
             <w:r>
               <w:rPr>
                 <w:rFonts w:ascii="BC Sans" w:eastAsia="BC Sans" w:hAnsi="BC Sans" w:cs="BC Sans"/>
                 <w:sz w:val="18"/>
                 <w:szCs w:val="18"/>
               </w:rPr>
-              <w:t>[i].value}</w:t>
+              <w:t>[</w:t>
+            </w:r>
+            <w:proofErr w:type="spellStart"/>
+            <w:r>
+              <w:rPr>
+                <w:rFonts w:ascii="BC Sans" w:eastAsia="BC Sans" w:hAnsi="BC Sans" w:cs="BC Sans"/>
+                <w:sz w:val="18"/>
+                <w:szCs w:val="18"/>
+              </w:rPr>
+              <w:t>i</w:t>
+            </w:r>
+            <w:proofErr w:type="spellEnd"/>
+            <w:r>
+              <w:rPr>
+                <w:rFonts w:ascii="BC Sans" w:eastAsia="BC Sans" w:hAnsi="BC Sans" w:cs="BC Sans"/>
+                <w:sz w:val="18"/>
+                <w:szCs w:val="18"/>
+              </w:rPr>
+              <w:t>].value}</w:t>
             </w:r>
           </w:p>
         </w:tc>
@@ -5206,6 +5961,8 @@
               </w:rPr>
               <w:t>{</w:t>
             </w:r>
+            <w:proofErr w:type="spellStart"/>
+            <w:proofErr w:type="gramStart"/>
             <w:r>
               <w:rPr>
                 <w:rFonts w:ascii="BC Sans" w:eastAsia="Times New Roman" w:hAnsi="BC Sans" w:cs="Times New Roman"/>
@@ -5231,6 +5988,8 @@
               </w:rPr>
               <w:t>inspection</w:t>
             </w:r>
+            <w:proofErr w:type="spellEnd"/>
+            <w:proofErr w:type="gramEnd"/>
             <w:r>
               <w:rPr>
                 <w:rFonts w:ascii="BC Sans" w:eastAsia="BC Sans" w:hAnsi="BC Sans" w:cs="BC Sans"/>
@@ -5280,6 +6039,8 @@
               </w:rPr>
               <w:t>{</w:t>
             </w:r>
+            <w:proofErr w:type="spellStart"/>
+            <w:proofErr w:type="gramStart"/>
             <w:r>
               <w:rPr>
                 <w:rFonts w:ascii="BC Sans" w:eastAsia="Times New Roman" w:hAnsi="BC Sans" w:cs="Times New Roman"/>
@@ -5305,6 +6066,8 @@
               </w:rPr>
               <w:t>inspection</w:t>
             </w:r>
+            <w:proofErr w:type="spellEnd"/>
+            <w:proofErr w:type="gramEnd"/>
             <w:r>
               <w:rPr>
                 <w:rFonts w:ascii="BC Sans" w:eastAsia="BC Sans" w:hAnsi="BC Sans" w:cs="BC Sans"/>
@@ -5407,6 +6170,8 @@
               </w:rPr>
               <w:t>{</w:t>
             </w:r>
+            <w:proofErr w:type="spellStart"/>
+            <w:proofErr w:type="gramStart"/>
             <w:r>
               <w:rPr>
                 <w:rFonts w:ascii="BC Sans" w:eastAsia="Times New Roman" w:hAnsi="BC Sans" w:cs="Times New Roman"/>
@@ -5424,6 +6189,7 @@
               </w:rPr>
               <w:t>.outcome</w:t>
             </w:r>
+            <w:proofErr w:type="gramEnd"/>
             <w:r>
               <w:rPr>
                 <w:rFonts w:ascii="BC Sans" w:eastAsia="BC Sans" w:hAnsi="BC Sans" w:cs="BC Sans"/>
@@ -5448,6 +6214,7 @@
               </w:rPr>
               <w:t>LongDescription</w:t>
             </w:r>
+            <w:proofErr w:type="spellEnd"/>
             <w:r>
               <w:rPr>
                 <w:rFonts w:ascii="BC Sans" w:eastAsia="BC Sans" w:hAnsi="BC Sans" w:cs="BC Sans"/>
@@ -5550,6 +6317,8 @@
               </w:rPr>
               <w:t>{</w:t>
             </w:r>
+            <w:proofErr w:type="spellStart"/>
+            <w:proofErr w:type="gramStart"/>
             <w:r>
               <w:rPr>
                 <w:rFonts w:ascii="BC Sans" w:eastAsia="Times New Roman" w:hAnsi="BC Sans" w:cs="Times New Roman"/>
@@ -5567,6 +6336,7 @@
               </w:rPr>
               <w:t>.outcome</w:t>
             </w:r>
+            <w:proofErr w:type="gramEnd"/>
             <w:r>
               <w:rPr>
                 <w:rFonts w:ascii="BC Sans" w:eastAsia="BC Sans" w:hAnsi="BC Sans" w:cs="BC Sans"/>
@@ -5591,6 +6361,7 @@
               </w:rPr>
               <w:t>rationale</w:t>
             </w:r>
+            <w:proofErr w:type="spellEnd"/>
             <w:r>
               <w:rPr>
                 <w:rFonts w:ascii="BC Sans" w:eastAsia="BC Sans" w:hAnsi="BC Sans" w:cs="BC Sans"/>
@@ -5682,7 +6453,35 @@
                 <w:sz w:val="20"/>
                 <w:szCs w:val="20"/>
               </w:rPr>
-              <w:t>{d.outcome.decision.actionTakenDate}</w:t>
+              <w:t>{</w:t>
+            </w:r>
+            <w:proofErr w:type="spellStart"/>
+            <w:proofErr w:type="gramStart"/>
+            <w:r>
+              <w:rPr>
+                <w:rFonts w:ascii="BC Sans" w:hAnsi="BC Sans"/>
+                <w:sz w:val="20"/>
+                <w:szCs w:val="20"/>
+              </w:rPr>
+              <w:t>d.outcome</w:t>
+            </w:r>
+            <w:proofErr w:type="gramEnd"/>
+            <w:r>
+              <w:rPr>
+                <w:rFonts w:ascii="BC Sans" w:hAnsi="BC Sans"/>
+                <w:sz w:val="20"/>
+                <w:szCs w:val="20"/>
+              </w:rPr>
+              <w:t>.decision.actionTakenDate</w:t>
+            </w:r>
+            <w:proofErr w:type="spellEnd"/>
+            <w:r>
+              <w:rPr>
+                <w:rFonts w:ascii="BC Sans" w:hAnsi="BC Sans"/>
+                <w:sz w:val="20"/>
+                <w:szCs w:val="20"/>
+              </w:rPr>
+              <w:t>}</w:t>
             </w:r>
           </w:p>
         </w:tc>
@@ -5871,14 +6670,26 @@
               </w:rPr>
               <w:t>{</w:t>
             </w:r>
-            <w:r>
-              <w:rPr>
-                <w:rFonts w:ascii="BC Sans" w:hAnsi="BC Sans"/>
-                <w:sz w:val="20"/>
-                <w:szCs w:val="20"/>
-              </w:rPr>
-              <w:t>d.outcome.note.note</w:t>
-            </w:r>
+            <w:proofErr w:type="spellStart"/>
+            <w:proofErr w:type="gramStart"/>
+            <w:r>
+              <w:rPr>
+                <w:rFonts w:ascii="BC Sans" w:hAnsi="BC Sans"/>
+                <w:sz w:val="20"/>
+                <w:szCs w:val="20"/>
+              </w:rPr>
+              <w:t>d.outcome</w:t>
+            </w:r>
+            <w:proofErr w:type="gramEnd"/>
+            <w:r>
+              <w:rPr>
+                <w:rFonts w:ascii="BC Sans" w:hAnsi="BC Sans"/>
+                <w:sz w:val="20"/>
+                <w:szCs w:val="20"/>
+              </w:rPr>
+              <w:t>.note.note</w:t>
+            </w:r>
+            <w:proofErr w:type="spellEnd"/>
             <w:r>
               <w:rPr>
                 <w:rFonts w:ascii="BC Sans" w:hAnsi="BC Sans"/>
@@ -5988,14 +6799,26 @@
               </w:rPr>
               <w:t>{</w:t>
             </w:r>
-            <w:r>
-              <w:rPr>
-                <w:rFonts w:ascii="BC Sans" w:hAnsi="BC Sans"/>
-                <w:sz w:val="20"/>
-                <w:szCs w:val="20"/>
-              </w:rPr>
-              <w:t>d.outcome.note.action.actor</w:t>
-            </w:r>
+            <w:proofErr w:type="spellStart"/>
+            <w:proofErr w:type="gramStart"/>
+            <w:r>
+              <w:rPr>
+                <w:rFonts w:ascii="BC Sans" w:hAnsi="BC Sans"/>
+                <w:sz w:val="20"/>
+                <w:szCs w:val="20"/>
+              </w:rPr>
+              <w:t>d.outcome</w:t>
+            </w:r>
+            <w:proofErr w:type="gramEnd"/>
+            <w:r>
+              <w:rPr>
+                <w:rFonts w:ascii="BC Sans" w:hAnsi="BC Sans"/>
+                <w:sz w:val="20"/>
+                <w:szCs w:val="20"/>
+              </w:rPr>
+              <w:t>.note.action.actor</w:t>
+            </w:r>
+            <w:proofErr w:type="spellEnd"/>
             <w:r>
               <w:rPr>
                 <w:rFonts w:ascii="BC Sans" w:hAnsi="BC Sans"/>
@@ -6105,14 +6928,26 @@
               </w:rPr>
               <w:t>{</w:t>
             </w:r>
-            <w:r>
-              <w:rPr>
-                <w:rFonts w:ascii="BC Sans" w:hAnsi="BC Sans"/>
-                <w:sz w:val="20"/>
-                <w:szCs w:val="20"/>
-              </w:rPr>
-              <w:t>d.outcome.note.action.date</w:t>
-            </w:r>
+            <w:proofErr w:type="spellStart"/>
+            <w:proofErr w:type="gramStart"/>
+            <w:r>
+              <w:rPr>
+                <w:rFonts w:ascii="BC Sans" w:hAnsi="BC Sans"/>
+                <w:sz w:val="20"/>
+                <w:szCs w:val="20"/>
+              </w:rPr>
+              <w:t>d.outcome</w:t>
+            </w:r>
+            <w:proofErr w:type="gramEnd"/>
+            <w:r>
+              <w:rPr>
+                <w:rFonts w:ascii="BC Sans" w:hAnsi="BC Sans"/>
+                <w:sz w:val="20"/>
+                <w:szCs w:val="20"/>
+              </w:rPr>
+              <w:t>.note.action.date</w:t>
+            </w:r>
+            <w:proofErr w:type="spellEnd"/>
             <w:r>
               <w:rPr>
                 <w:rFonts w:ascii="BC Sans" w:hAnsi="BC Sans"/>
@@ -6438,6 +7273,8 @@
             </w:rPr>
             <w:t>Report printed on {</w:t>
           </w:r>
+          <w:proofErr w:type="spellStart"/>
+          <w:proofErr w:type="gramStart"/>
           <w:r>
             <w:rPr>
               <w:rFonts w:ascii="BC Sans" w:eastAsia="BC Sans" w:hAnsi="BC Sans" w:cs="BC Sans"/>
@@ -6462,6 +7299,8 @@
             </w:rPr>
             <w:t>generatedOn</w:t>
           </w:r>
+          <w:proofErr w:type="spellEnd"/>
+          <w:proofErr w:type="gramEnd"/>
           <w:r>
             <w:rPr>
               <w:rFonts w:ascii="BC Sans" w:eastAsia="BC Sans" w:hAnsi="BC Sans" w:cs="BC Sans"/>
@@ -7973,6 +8812,33 @@
 </file>
 
 <file path=customXml/item1.xml><?xml version="1.0" encoding="utf-8"?>
+<p:properties xmlns:p="http://schemas.microsoft.com/office/2006/metadata/properties" xmlns:xsi="http://www.w3.org/2001/XMLSchema-instance" xmlns:pc="http://schemas.microsoft.com/office/infopath/2007/PartnerControls">
+  <documentManagement>
+    <TaxCatchAll xmlns="cbeac988-4fd5-47cf-ad03-89cc7678fa90" xsi:nil="true"/>
+    <lcf76f155ced4ddcb4097134ff3c332f xmlns="aa9c99c1-69c1-4b58-9df5-4d4796c46f8a">
+      <Terms xmlns="http://schemas.microsoft.com/office/infopath/2007/PartnerControls"/>
+    </lcf76f155ced4ddcb4097134ff3c332f>
+    <SharedWithUsers xmlns="cbeac988-4fd5-47cf-ad03-89cc7678fa90">
+      <UserInfo>
+        <DisplayName/>
+        <AccountId xsi:nil="true"/>
+        <AccountType/>
+      </UserInfo>
+    </SharedWithUsers>
+  </documentManagement>
+</p:properties>
+</file>
+
+<file path=customXml/item2.xml><?xml version="1.0" encoding="utf-8"?>
+<?mso-contentType ?>
+<FormTemplates xmlns="http://schemas.microsoft.com/sharepoint/v3/contenttype/forms">
+  <Display>DocumentLibraryForm</Display>
+  <Edit>DocumentLibraryForm</Edit>
+  <New>DocumentLibraryForm</New>
+</FormTemplates>
+</file>
+
+<file path=customXml/item3.xml><?xml version="1.0" encoding="utf-8"?>
 <ct:contentTypeSchema xmlns:ct="http://schemas.microsoft.com/office/2006/metadata/contentType" xmlns:ma="http://schemas.microsoft.com/office/2006/metadata/properties/metaAttributes" ct:_="" ma:_="" ma:contentTypeName="Document" ma:contentTypeID="0x010100ED0089B3ED392A4CB3C10705735CFAD3" ma:contentTypeVersion="15" ma:contentTypeDescription="Create a new document." ma:contentTypeScope="" ma:versionID="e9715c4352d5d9c94cf397f6db7911f6">
   <xsd:schema xmlns:xsd="http://www.w3.org/2001/XMLSchema" xmlns:xs="http://www.w3.org/2001/XMLSchema" xmlns:p="http://schemas.microsoft.com/office/2006/metadata/properties" xmlns:ns2="aa9c99c1-69c1-4b58-9df5-4d4796c46f8a" xmlns:ns3="cbeac988-4fd5-47cf-ad03-89cc7678fa90" targetNamespace="http://schemas.microsoft.com/office/2006/metadata/properties" ma:root="true" ma:fieldsID="4a7b24a40f906d6832371abf7aef78d6" ns2:_="" ns3:_="">
     <xsd:import namespace="aa9c99c1-69c1-4b58-9df5-4d4796c46f8a"/>
@@ -8207,34 +9073,26 @@
 </ct:contentTypeSchema>
 </file>
 
-<file path=customXml/item2.xml><?xml version="1.0" encoding="utf-8"?>
-<?mso-contentType ?>
-<FormTemplates xmlns="http://schemas.microsoft.com/sharepoint/v3/contenttype/forms">
-  <Display>DocumentLibraryForm</Display>
-  <Edit>DocumentLibraryForm</Edit>
-  <New>DocumentLibraryForm</New>
-</FormTemplates>
+<file path=customXml/itemProps1.xml><?xml version="1.0" encoding="utf-8"?>
+<ds:datastoreItem xmlns:ds="http://schemas.openxmlformats.org/officeDocument/2006/customXml" ds:itemID="{C6C5DCE0-D69C-4B6E-96D9-C69B23DE6D4A}">
+  <ds:schemaRefs>
+    <ds:schemaRef ds:uri="http://schemas.microsoft.com/office/2006/metadata/properties"/>
+    <ds:schemaRef ds:uri="http://schemas.microsoft.com/office/infopath/2007/PartnerControls"/>
+    <ds:schemaRef ds:uri="cbeac988-4fd5-47cf-ad03-89cc7678fa90"/>
+    <ds:schemaRef ds:uri="aa9c99c1-69c1-4b58-9df5-4d4796c46f8a"/>
+  </ds:schemaRefs>
+</ds:datastoreItem>
 </file>
 
-<file path=customXml/item3.xml><?xml version="1.0" encoding="utf-8"?>
-<p:properties xmlns:p="http://schemas.microsoft.com/office/2006/metadata/properties" xmlns:xsi="http://www.w3.org/2001/XMLSchema-instance" xmlns:pc="http://schemas.microsoft.com/office/infopath/2007/PartnerControls">
-  <documentManagement>
-    <TaxCatchAll xmlns="cbeac988-4fd5-47cf-ad03-89cc7678fa90" xsi:nil="true"/>
-    <lcf76f155ced4ddcb4097134ff3c332f xmlns="aa9c99c1-69c1-4b58-9df5-4d4796c46f8a">
-      <Terms xmlns="http://schemas.microsoft.com/office/infopath/2007/PartnerControls"/>
-    </lcf76f155ced4ddcb4097134ff3c332f>
-    <SharedWithUsers xmlns="cbeac988-4fd5-47cf-ad03-89cc7678fa90">
-      <UserInfo>
-        <DisplayName/>
-        <AccountId xsi:nil="true"/>
-        <AccountType/>
-      </UserInfo>
-    </SharedWithUsers>
-  </documentManagement>
-</p:properties>
+<file path=customXml/itemProps2.xml><?xml version="1.0" encoding="utf-8"?>
+<ds:datastoreItem xmlns:ds="http://schemas.openxmlformats.org/officeDocument/2006/customXml" ds:itemID="{4BECF9F2-3A10-48CC-8D31-4F6E8664527E}">
+  <ds:schemaRefs>
+    <ds:schemaRef ds:uri="http://schemas.microsoft.com/sharepoint/v3/contenttype/forms"/>
+  </ds:schemaRefs>
+</ds:datastoreItem>
 </file>
 
-<file path=customXml/itemProps1.xml><?xml version="1.0" encoding="utf-8"?>
+<file path=customXml/itemProps3.xml><?xml version="1.0" encoding="utf-8"?>
 <ds:datastoreItem xmlns:ds="http://schemas.openxmlformats.org/officeDocument/2006/customXml" ds:itemID="{26FF9410-7F49-4DD5-9478-D670A139DF54}">
   <ds:schemaRefs>
     <ds:schemaRef ds:uri="http://schemas.microsoft.com/office/2006/metadata/contentType"/>
@@ -8251,23 +9109,4 @@
     <ds:schemaRef ds:uri="http://schemas.microsoft.com/internal/obd"/>
   </ds:schemaRefs>
 </ds:datastoreItem>
-</file>
-
-<file path=customXml/itemProps2.xml><?xml version="1.0" encoding="utf-8"?>
-<ds:datastoreItem xmlns:ds="http://schemas.openxmlformats.org/officeDocument/2006/customXml" ds:itemID="{4BECF9F2-3A10-48CC-8D31-4F6E8664527E}">
-  <ds:schemaRefs>
-    <ds:schemaRef ds:uri="http://schemas.microsoft.com/sharepoint/v3/contenttype/forms"/>
-  </ds:schemaRefs>
-</ds:datastoreItem>
-</file>
-
-<file path=customXml/itemProps3.xml><?xml version="1.0" encoding="utf-8"?>
-<ds:datastoreItem xmlns:ds="http://schemas.openxmlformats.org/officeDocument/2006/customXml" ds:itemID="{C6C5DCE0-D69C-4B6E-96D9-C69B23DE6D4A}">
-  <ds:schemaRefs>
-    <ds:schemaRef ds:uri="http://schemas.microsoft.com/office/2006/metadata/properties"/>
-    <ds:schemaRef ds:uri="http://schemas.microsoft.com/office/infopath/2007/PartnerControls"/>
-    <ds:schemaRef ds:uri="cbeac988-4fd5-47cf-ad03-89cc7678fa90"/>
-    <ds:schemaRef ds:uri="aa9c99c1-69c1-4b58-9df5-4d4796c46f8a"/>
-  </ds:schemaRefs>
-</ds:datastoreItem>
 </file>
</xml_diff>

<commit_message>
fix: CEEB Export Bugs (#739)
</commit_message>
<xml_diff>
--- a/backend/templates/complaint/CDOGS-CEEB-COMPLAINT-TEMPLATE-v1.docx
+++ b/backend/templates/complaint/CDOGS-CEEB-COMPLAINT-TEMPLATE-v1.docx
@@ -157,6 +157,8 @@
               </w:rPr>
               <w:t>{</w:t>
             </w:r>
+            <w:proofErr w:type="spellStart"/>
+            <w:proofErr w:type="gramStart"/>
             <w:r>
               <w:rPr>
                 <w:rFonts w:ascii="BC Sans" w:eastAsia="Times New Roman" w:hAnsi="BC Sans" w:cs="Times New Roman"/>
@@ -187,6 +189,8 @@
               </w:rPr>
               <w:t>reportedOn</w:t>
             </w:r>
+            <w:proofErr w:type="spellEnd"/>
+            <w:proofErr w:type="gramEnd"/>
             <w:r>
               <w:rPr>
                 <w:rFonts w:ascii="BC Sans" w:eastAsia="Times New Roman" w:hAnsi="BC Sans" w:cs="Times New Roman"/>
@@ -225,6 +229,8 @@
               </w:rPr>
               <w:t>Created by: {</w:t>
             </w:r>
+            <w:proofErr w:type="spellStart"/>
+            <w:proofErr w:type="gramStart"/>
             <w:r>
               <w:rPr>
                 <w:rFonts w:ascii="BC Sans" w:eastAsia="Times New Roman" w:hAnsi="BC Sans" w:cs="Times New Roman"/>
@@ -257,6 +263,8 @@
               </w:rPr>
               <w:t>createdBy</w:t>
             </w:r>
+            <w:proofErr w:type="spellEnd"/>
+            <w:proofErr w:type="gramEnd"/>
             <w:r>
               <w:rPr>
                 <w:rFonts w:ascii="BC Sans" w:eastAsia="Times New Roman" w:hAnsi="BC Sans" w:cs="Times New Roman"/>
@@ -289,6 +297,8 @@
               </w:rPr>
               <w:t>Status: {</w:t>
             </w:r>
+            <w:proofErr w:type="spellStart"/>
+            <w:proofErr w:type="gramStart"/>
             <w:r>
               <w:rPr>
                 <w:rFonts w:ascii="BC Sans" w:eastAsia="Times New Roman" w:hAnsi="BC Sans" w:cs="Times New Roman"/>
@@ -321,6 +331,8 @@
               </w:rPr>
               <w:t>status</w:t>
             </w:r>
+            <w:proofErr w:type="spellEnd"/>
+            <w:proofErr w:type="gramEnd"/>
             <w:r>
               <w:rPr>
                 <w:rFonts w:ascii="BC Sans" w:eastAsia="Times New Roman" w:hAnsi="BC Sans" w:cs="Times New Roman"/>
@@ -388,6 +400,8 @@
               </w:rPr>
               <w:t>{</w:t>
             </w:r>
+            <w:proofErr w:type="spellStart"/>
+            <w:proofErr w:type="gramStart"/>
             <w:r>
               <w:rPr>
                 <w:rFonts w:ascii="BC Sans" w:eastAsia="Times New Roman" w:hAnsi="BC Sans" w:cs="Times New Roman"/>
@@ -420,6 +434,8 @@
               </w:rPr>
               <w:t>updatedOn</w:t>
             </w:r>
+            <w:proofErr w:type="spellEnd"/>
+            <w:proofErr w:type="gramEnd"/>
             <w:r>
               <w:rPr>
                 <w:rFonts w:ascii="BC Sans" w:eastAsia="Times New Roman" w:hAnsi="BC Sans" w:cs="Times New Roman"/>
@@ -463,7 +479,18 @@
                 <w:sz w:val="20"/>
                 <w:szCs w:val="20"/>
               </w:rPr>
-              <w:t xml:space="preserve"> {d</w:t>
+              <w:t xml:space="preserve"> {</w:t>
+            </w:r>
+            <w:proofErr w:type="spellStart"/>
+            <w:proofErr w:type="gramStart"/>
+            <w:r>
+              <w:rPr>
+                <w:rFonts w:ascii="BC Sans" w:eastAsia="Times New Roman" w:hAnsi="BC Sans" w:cs="Times New Roman"/>
+                <w:color w:val="000000" w:themeColor="text1"/>
+                <w:sz w:val="20"/>
+                <w:szCs w:val="20"/>
+              </w:rPr>
+              <w:t>d</w:t>
             </w:r>
             <w:r>
               <w:rPr>
@@ -482,7 +509,18 @@
                 <w:sz w:val="20"/>
                 <w:szCs w:val="20"/>
               </w:rPr>
-              <w:t>officerAssigned}</w:t>
+              <w:t>officerAssigned</w:t>
+            </w:r>
+            <w:proofErr w:type="spellEnd"/>
+            <w:proofErr w:type="gramEnd"/>
+            <w:r>
+              <w:rPr>
+                <w:rFonts w:ascii="BC Sans" w:eastAsia="Times New Roman" w:hAnsi="BC Sans" w:cs="Times New Roman"/>
+                <w:color w:val="000000" w:themeColor="text1"/>
+                <w:sz w:val="20"/>
+                <w:szCs w:val="20"/>
+              </w:rPr>
+              <w:t>}</w:t>
             </w:r>
           </w:p>
         </w:tc>
@@ -507,7 +545,18 @@
                 <w:sz w:val="20"/>
                 <w:szCs w:val="20"/>
               </w:rPr>
-              <w:t>{d</w:t>
+              <w:t>{</w:t>
+            </w:r>
+            <w:proofErr w:type="spellStart"/>
+            <w:proofErr w:type="gramStart"/>
+            <w:r>
+              <w:rPr>
+                <w:rFonts w:ascii="BC Sans" w:eastAsia="Times New Roman" w:hAnsi="BC Sans" w:cs="Times New Roman"/>
+                <w:color w:val="000000" w:themeColor="text1"/>
+                <w:sz w:val="20"/>
+                <w:szCs w:val="20"/>
+              </w:rPr>
+              <w:t>d</w:t>
             </w:r>
             <w:r>
               <w:rPr>
@@ -517,6 +566,7 @@
               </w:rPr>
               <w:t>.outcome</w:t>
             </w:r>
+            <w:proofErr w:type="gramEnd"/>
             <w:r>
               <w:rPr>
                 <w:rFonts w:ascii="BC Sans" w:eastAsia="BC Sans" w:hAnsi="BC Sans" w:cs="BC Sans"/>
@@ -559,7 +609,17 @@
                 <w:sz w:val="20"/>
                 <w:szCs w:val="20"/>
               </w:rPr>
-              <w:t>:ifEM:hideBegin}</w:t>
+              <w:t>:ifEM:hideBegin</w:t>
+            </w:r>
+            <w:proofErr w:type="spellEnd"/>
+            <w:r>
+              <w:rPr>
+                <w:rFonts w:ascii="BC Sans" w:eastAsia="Times New Roman" w:hAnsi="BC Sans" w:cs="Times New Roman"/>
+                <w:color w:val="000000" w:themeColor="text1"/>
+                <w:sz w:val="20"/>
+                <w:szCs w:val="20"/>
+              </w:rPr>
+              <w:t>}</w:t>
             </w:r>
             <w:r>
               <w:rPr>
@@ -869,6 +929,8 @@
               </w:rPr>
               <w:t>{</w:t>
             </w:r>
+            <w:proofErr w:type="spellStart"/>
+            <w:proofErr w:type="gramStart"/>
             <w:r>
               <w:rPr>
                 <w:rFonts w:ascii="BC Sans" w:eastAsia="Times New Roman" w:hAnsi="BC Sans" w:cs="Times New Roman"/>
@@ -896,6 +958,8 @@
               </w:rPr>
               <w:t>incidentDateTime</w:t>
             </w:r>
+            <w:proofErr w:type="spellEnd"/>
+            <w:proofErr w:type="gramEnd"/>
             <w:r>
               <w:rPr>
                 <w:rFonts w:ascii="BC Sans" w:eastAsia="Times New Roman" w:hAnsi="BC Sans" w:cs="Times New Roman"/>
@@ -990,6 +1054,7 @@
               </w:rPr>
               <w:t>{</w:t>
             </w:r>
+            <w:proofErr w:type="gramStart"/>
             <w:r>
               <w:rPr>
                 <w:rFonts w:ascii="BC Sans" w:eastAsia="Times New Roman" w:hAnsi="BC Sans" w:cs="Times New Roman"/>
@@ -1008,6 +1073,7 @@
               </w:rPr>
               <w:t>.</w:t>
             </w:r>
+            <w:proofErr w:type="spellStart"/>
             <w:r>
               <w:rPr>
                 <w:rFonts w:ascii="BC Sans" w:eastAsia="Times New Roman" w:hAnsi="BC Sans" w:cs="Times New Roman"/>
@@ -1018,6 +1084,8 @@
               </w:rPr>
               <w:t>complaintMethodReceivedCode</w:t>
             </w:r>
+            <w:proofErr w:type="spellEnd"/>
+            <w:proofErr w:type="gramEnd"/>
             <w:r>
               <w:rPr>
                 <w:rFonts w:ascii="BC Sans" w:hAnsi="BC Sans"/>
@@ -1092,6 +1160,8 @@
               </w:rPr>
               <w:t>{</w:t>
             </w:r>
+            <w:proofErr w:type="spellStart"/>
+            <w:proofErr w:type="gramStart"/>
             <w:r>
               <w:rPr>
                 <w:rFonts w:ascii="BC Sans" w:eastAsia="Times New Roman" w:hAnsi="BC Sans" w:cs="Times New Roman"/>
@@ -1119,6 +1189,8 @@
               </w:rPr>
               <w:t>violationType</w:t>
             </w:r>
+            <w:proofErr w:type="spellEnd"/>
+            <w:proofErr w:type="gramEnd"/>
             <w:r>
               <w:rPr>
                 <w:rFonts w:ascii="BC Sans" w:eastAsia="Times New Roman" w:hAnsi="BC Sans" w:cs="Times New Roman"/>
@@ -1193,6 +1265,8 @@
               </w:rPr>
               <w:t>{</w:t>
             </w:r>
+            <w:proofErr w:type="spellStart"/>
+            <w:proofErr w:type="gramStart"/>
             <w:r>
               <w:rPr>
                 <w:rFonts w:ascii="BC Sans" w:eastAsia="Times New Roman" w:hAnsi="BC Sans" w:cs="Times New Roman"/>
@@ -1220,6 +1294,8 @@
               </w:rPr>
               <w:t>inProgress</w:t>
             </w:r>
+            <w:proofErr w:type="spellEnd"/>
+            <w:proofErr w:type="gramEnd"/>
             <w:r>
               <w:rPr>
                 <w:rFonts w:ascii="BC Sans" w:eastAsia="Times New Roman" w:hAnsi="BC Sans" w:cs="Times New Roman"/>
@@ -1295,6 +1371,8 @@
               </w:rPr>
               <w:t>{</w:t>
             </w:r>
+            <w:proofErr w:type="spellStart"/>
+            <w:proofErr w:type="gramStart"/>
             <w:r>
               <w:rPr>
                 <w:rFonts w:ascii="BC Sans" w:eastAsia="Times New Roman" w:hAnsi="BC Sans" w:cs="Times New Roman"/>
@@ -1322,6 +1400,8 @@
               </w:rPr>
               <w:t>wasObserved</w:t>
             </w:r>
+            <w:proofErr w:type="spellEnd"/>
+            <w:proofErr w:type="gramEnd"/>
             <w:r>
               <w:rPr>
                 <w:rFonts w:ascii="BC Sans" w:eastAsia="Times New Roman" w:hAnsi="BC Sans" w:cs="Times New Roman"/>
@@ -1399,6 +1479,8 @@
               </w:rPr>
               <w:t>{</w:t>
             </w:r>
+            <w:proofErr w:type="spellStart"/>
+            <w:proofErr w:type="gramStart"/>
             <w:r>
               <w:rPr>
                 <w:rFonts w:ascii="BC Sans" w:eastAsia="Times New Roman" w:hAnsi="BC Sans" w:cs="Times New Roman"/>
@@ -1430,6 +1512,8 @@
               </w:rPr>
               <w:t>location</w:t>
             </w:r>
+            <w:proofErr w:type="spellEnd"/>
+            <w:proofErr w:type="gramEnd"/>
             <w:r>
               <w:rPr>
                 <w:rFonts w:ascii="BC Sans" w:eastAsia="Times New Roman" w:hAnsi="BC Sans" w:cs="Times New Roman"/>
@@ -1506,7 +1590,17 @@
                 <w:sz w:val="20"/>
                 <w:szCs w:val="20"/>
               </w:rPr>
-              <w:t>{d</w:t>
+              <w:t>{</w:t>
+            </w:r>
+            <w:proofErr w:type="spellStart"/>
+            <w:proofErr w:type="gramStart"/>
+            <w:r>
+              <w:rPr>
+                <w:rFonts w:ascii="BC Sans" w:hAnsi="BC Sans" w:cs="BC Sans Light"/>
+                <w:sz w:val="20"/>
+                <w:szCs w:val="20"/>
+              </w:rPr>
+              <w:t>d</w:t>
             </w:r>
             <w:r>
               <w:rPr>
@@ -1525,6 +1619,7 @@
               </w:rPr>
               <w:t>latitude</w:t>
             </w:r>
+            <w:proofErr w:type="gramEnd"/>
             <w:r>
               <w:rPr>
                 <w:rFonts w:ascii="BC Sans" w:hAnsi="BC Sans" w:cs="BC Sans Light"/>
@@ -1541,6 +1636,7 @@
               </w:rPr>
               <w:t>NE</w:t>
             </w:r>
+            <w:proofErr w:type="spellEnd"/>
             <w:r>
               <w:rPr>
                 <w:rFonts w:ascii="BC Sans" w:hAnsi="BC Sans" w:cs="BC Sans Light"/>
@@ -1563,7 +1659,25 @@
                 <w:sz w:val="20"/>
                 <w:szCs w:val="20"/>
               </w:rPr>
-              <w:t>):showBegin}</w:t>
+              <w:t>):</w:t>
+            </w:r>
+            <w:proofErr w:type="spellStart"/>
+            <w:r>
+              <w:rPr>
+                <w:rFonts w:ascii="BC Sans" w:hAnsi="BC Sans" w:cs="BC Sans Light"/>
+                <w:sz w:val="20"/>
+                <w:szCs w:val="20"/>
+              </w:rPr>
+              <w:t>showBegin</w:t>
+            </w:r>
+            <w:proofErr w:type="spellEnd"/>
+            <w:r>
+              <w:rPr>
+                <w:rFonts w:ascii="BC Sans" w:hAnsi="BC Sans" w:cs="BC Sans Light"/>
+                <w:sz w:val="20"/>
+                <w:szCs w:val="20"/>
+              </w:rPr>
+              <w:t>}</w:t>
             </w:r>
             <w:r>
               <w:rPr>
@@ -1574,6 +1688,7 @@
               </w:rPr>
               <w:t>{</w:t>
             </w:r>
+            <w:proofErr w:type="spellStart"/>
             <w:r>
               <w:rPr>
                 <w:rFonts w:ascii="BC Sans" w:eastAsia="Times New Roman" w:hAnsi="BC Sans" w:cs="Times New Roman"/>
@@ -1601,6 +1716,7 @@
               </w:rPr>
               <w:t>latitude</w:t>
             </w:r>
+            <w:proofErr w:type="spellEnd"/>
             <w:r>
               <w:rPr>
                 <w:rFonts w:ascii="BC Sans" w:eastAsia="Times New Roman" w:hAnsi="BC Sans" w:cs="Times New Roman"/>
@@ -1610,6 +1726,7 @@
               </w:rPr>
               <w:t>}, {</w:t>
             </w:r>
+            <w:proofErr w:type="spellStart"/>
             <w:r>
               <w:rPr>
                 <w:rFonts w:ascii="BC Sans" w:eastAsia="Times New Roman" w:hAnsi="BC Sans" w:cs="Times New Roman"/>
@@ -1637,6 +1754,7 @@
               </w:rPr>
               <w:t>longitude</w:t>
             </w:r>
+            <w:proofErr w:type="spellEnd"/>
             <w:r>
               <w:rPr>
                 <w:rFonts w:ascii="BC Sans" w:eastAsia="Times New Roman" w:hAnsi="BC Sans" w:cs="Times New Roman"/>
@@ -1652,7 +1770,16 @@
                 <w:sz w:val="20"/>
                 <w:szCs w:val="20"/>
               </w:rPr>
-              <w:t>{d</w:t>
+              <w:t>{</w:t>
+            </w:r>
+            <w:proofErr w:type="spellStart"/>
+            <w:r>
+              <w:rPr>
+                <w:rFonts w:ascii="BC Sans" w:hAnsi="BC Sans" w:cs="BC Sans Light"/>
+                <w:sz w:val="20"/>
+                <w:szCs w:val="20"/>
+              </w:rPr>
+              <w:t>d</w:t>
             </w:r>
             <w:r>
               <w:rPr>
@@ -1687,6 +1814,7 @@
               </w:rPr>
               <w:t>NE</w:t>
             </w:r>
+            <w:proofErr w:type="spellEnd"/>
             <w:r>
               <w:rPr>
                 <w:rFonts w:ascii="BC Sans" w:hAnsi="BC Sans" w:cs="BC Sans Light"/>
@@ -1709,7 +1837,16 @@
                 <w:sz w:val="20"/>
                 <w:szCs w:val="20"/>
               </w:rPr>
-              <w:t>):show</w:t>
+              <w:t>):</w:t>
+            </w:r>
+            <w:proofErr w:type="spellStart"/>
+            <w:r>
+              <w:rPr>
+                <w:rFonts w:ascii="BC Sans" w:hAnsi="BC Sans" w:cs="BC Sans Light"/>
+                <w:sz w:val="20"/>
+                <w:szCs w:val="20"/>
+              </w:rPr>
+              <w:t>show</w:t>
             </w:r>
             <w:r>
               <w:rPr>
@@ -1719,6 +1856,7 @@
               </w:rPr>
               <w:t>End</w:t>
             </w:r>
+            <w:proofErr w:type="spellEnd"/>
             <w:r>
               <w:rPr>
                 <w:rFonts w:ascii="BC Sans" w:hAnsi="BC Sans" w:cs="BC Sans Light"/>
@@ -1796,6 +1934,8 @@
               </w:rPr>
               <w:t>{</w:t>
             </w:r>
+            <w:proofErr w:type="spellStart"/>
+            <w:proofErr w:type="gramStart"/>
             <w:r>
               <w:rPr>
                 <w:rFonts w:ascii="BC Sans" w:eastAsia="BC Sans" w:hAnsi="BC Sans" w:cs="BC Sans"/>
@@ -1823,6 +1963,8 @@
               </w:rPr>
               <w:t>community</w:t>
             </w:r>
+            <w:proofErr w:type="spellEnd"/>
+            <w:proofErr w:type="gramEnd"/>
             <w:r>
               <w:rPr>
                 <w:rFonts w:ascii="BC Sans" w:eastAsia="BC Sans" w:hAnsi="BC Sans" w:cs="BC Sans"/>
@@ -1832,6 +1974,7 @@
               </w:rPr>
               <w:t>}, {</w:t>
             </w:r>
+            <w:proofErr w:type="spellStart"/>
             <w:r>
               <w:rPr>
                 <w:rFonts w:ascii="BC Sans" w:eastAsia="BC Sans" w:hAnsi="BC Sans" w:cs="BC Sans"/>
@@ -1859,6 +2002,7 @@
               </w:rPr>
               <w:t>office</w:t>
             </w:r>
+            <w:proofErr w:type="spellEnd"/>
             <w:r>
               <w:rPr>
                 <w:rFonts w:ascii="BC Sans" w:eastAsia="BC Sans" w:hAnsi="BC Sans" w:cs="BC Sans"/>
@@ -1868,6 +2012,7 @@
               </w:rPr>
               <w:t>}, {</w:t>
             </w:r>
+            <w:proofErr w:type="spellStart"/>
             <w:r>
               <w:rPr>
                 <w:rFonts w:ascii="BC Sans" w:eastAsia="BC Sans" w:hAnsi="BC Sans" w:cs="BC Sans"/>
@@ -1893,7 +2038,17 @@
                 <w:sz w:val="20"/>
                 <w:szCs w:val="20"/>
               </w:rPr>
-              <w:t>region}</w:t>
+              <w:t>region</w:t>
+            </w:r>
+            <w:proofErr w:type="spellEnd"/>
+            <w:r>
+              <w:rPr>
+                <w:rFonts w:ascii="BC Sans" w:eastAsia="BC Sans" w:hAnsi="BC Sans" w:cs="BC Sans"/>
+                <w:color w:val="000000" w:themeColor="text1"/>
+                <w:sz w:val="20"/>
+                <w:szCs w:val="20"/>
+              </w:rPr>
+              <w:t>}</w:t>
             </w:r>
           </w:p>
         </w:tc>
@@ -1960,6 +2115,8 @@
               </w:rPr>
               <w:t>{</w:t>
             </w:r>
+            <w:proofErr w:type="spellStart"/>
+            <w:proofErr w:type="gramStart"/>
             <w:r>
               <w:rPr>
                 <w:rFonts w:ascii="BC Sans" w:eastAsia="Times New Roman" w:hAnsi="BC Sans" w:cs="Times New Roman"/>
@@ -1987,6 +2144,8 @@
               </w:rPr>
               <w:t>locationDescription</w:t>
             </w:r>
+            <w:proofErr w:type="spellEnd"/>
+            <w:proofErr w:type="gramEnd"/>
             <w:r>
               <w:rPr>
                 <w:rFonts w:ascii="BC Sans" w:eastAsia="Times New Roman" w:hAnsi="BC Sans" w:cs="Times New Roman"/>
@@ -2060,6 +2219,8 @@
               </w:rPr>
               <w:t>{</w:t>
             </w:r>
+            <w:proofErr w:type="spellStart"/>
+            <w:proofErr w:type="gramStart"/>
             <w:r>
               <w:rPr>
                 <w:rFonts w:ascii="BC Sans" w:eastAsia="Times New Roman" w:hAnsi="BC Sans" w:cs="Times New Roman"/>
@@ -2087,6 +2248,8 @@
               </w:rPr>
               <w:t>description</w:t>
             </w:r>
+            <w:proofErr w:type="spellEnd"/>
+            <w:proofErr w:type="gramEnd"/>
             <w:r>
               <w:rPr>
                 <w:rFonts w:ascii="BC Sans" w:eastAsia="Times New Roman" w:hAnsi="BC Sans" w:cs="Times New Roman"/>
@@ -2188,7 +2351,18 @@
                 <w:sz w:val="20"/>
                 <w:szCs w:val="20"/>
               </w:rPr>
-              <w:t>{d</w:t>
+              <w:t>{</w:t>
+            </w:r>
+            <w:proofErr w:type="spellStart"/>
+            <w:proofErr w:type="gramStart"/>
+            <w:r>
+              <w:rPr>
+                <w:rFonts w:ascii="BC Sans" w:eastAsia="BC Sans" w:hAnsi="BC Sans" w:cs="BC Sans"/>
+                <w:color w:val="000000" w:themeColor="text1"/>
+                <w:sz w:val="20"/>
+                <w:szCs w:val="20"/>
+              </w:rPr>
+              <w:t>d</w:t>
             </w:r>
             <w:r>
               <w:rPr>
@@ -2206,7 +2380,18 @@
                 <w:sz w:val="20"/>
                 <w:szCs w:val="20"/>
               </w:rPr>
-              <w:t>details}</w:t>
+              <w:t>details</w:t>
+            </w:r>
+            <w:proofErr w:type="spellEnd"/>
+            <w:proofErr w:type="gramEnd"/>
+            <w:r>
+              <w:rPr>
+                <w:rFonts w:ascii="BC Sans" w:eastAsia="BC Sans" w:hAnsi="BC Sans" w:cs="BC Sans"/>
+                <w:color w:val="000000" w:themeColor="text1"/>
+                <w:sz w:val="20"/>
+                <w:szCs w:val="20"/>
+              </w:rPr>
+              <w:t>}</w:t>
             </w:r>
           </w:p>
         </w:tc>
@@ -2243,7 +2428,7 @@
             <w:tcW w:w="10916" w:type="dxa"/>
             <w:gridSpan w:val="2"/>
             <w:tcBorders>
-              <w:bottom w:val="none" w:sz="0" w:space="0" w:color="auto"/>
+              <w:bottom w:val="single" w:sz="4" w:space="0" w:color="auto"/>
             </w:tcBorders>
             <w:noWrap/>
             <w:vAlign w:val="center"/>
@@ -2284,6 +2469,9 @@
           <w:tcPr>
             <w:cnfStyle w:val="001000000000" w:firstRow="0" w:lastRow="0" w:firstColumn="1" w:lastColumn="0" w:oddVBand="0" w:evenVBand="0" w:oddHBand="0" w:evenHBand="0" w:firstRowFirstColumn="0" w:firstRowLastColumn="0" w:lastRowFirstColumn="0" w:lastRowLastColumn="0"/>
             <w:tcW w:w="2552" w:type="dxa"/>
+            <w:tcBorders>
+              <w:top w:val="single" w:sz="4" w:space="0" w:color="auto"/>
+            </w:tcBorders>
             <w:shd w:val="clear" w:color="auto" w:fill="F2F2F2"/>
             <w:noWrap/>
             <w:vAlign w:val="center"/>
@@ -2327,7 +2515,20 @@
                 <w:sz w:val="20"/>
                 <w:szCs w:val="20"/>
               </w:rPr>
-              <w:t>{d</w:t>
+              <w:t>{</w:t>
+            </w:r>
+            <w:proofErr w:type="spellStart"/>
+            <w:proofErr w:type="gramStart"/>
+            <w:r>
+              <w:rPr>
+                <w:rFonts w:ascii="BC Sans" w:hAnsi="BC Sans" w:cs="BC Sans Light"/>
+                <w:b w:val="0"/>
+                <w:bCs w:val="0"/>
+                <w:caps w:val="0"/>
+                <w:sz w:val="20"/>
+                <w:szCs w:val="20"/>
+              </w:rPr>
+              <w:t>d</w:t>
             </w:r>
             <w:r>
               <w:rPr>
@@ -2351,6 +2552,8 @@
               </w:rPr>
               <w:t>privacy</w:t>
             </w:r>
+            <w:proofErr w:type="spellEnd"/>
+            <w:proofErr w:type="gramEnd"/>
             <w:r>
               <w:rPr>
                 <w:rFonts w:ascii="BC Sans" w:hAnsi="BC Sans" w:cs="BC Sans Light"/>
@@ -2360,7 +2563,31 @@
                 <w:sz w:val="20"/>
                 <w:szCs w:val="20"/>
               </w:rPr>
-              <w:t>[i]</w:t>
+              <w:t>[</w:t>
+            </w:r>
+            <w:proofErr w:type="spellStart"/>
+            <w:r>
+              <w:rPr>
+                <w:rFonts w:ascii="BC Sans" w:hAnsi="BC Sans" w:cs="BC Sans Light"/>
+                <w:b w:val="0"/>
+                <w:bCs w:val="0"/>
+                <w:caps w:val="0"/>
+                <w:sz w:val="20"/>
+                <w:szCs w:val="20"/>
+              </w:rPr>
+              <w:t>i</w:t>
+            </w:r>
+            <w:proofErr w:type="spellEnd"/>
+            <w:r>
+              <w:rPr>
+                <w:rFonts w:ascii="BC Sans" w:hAnsi="BC Sans" w:cs="BC Sans Light"/>
+                <w:b w:val="0"/>
+                <w:bCs w:val="0"/>
+                <w:caps w:val="0"/>
+                <w:sz w:val="20"/>
+                <w:szCs w:val="20"/>
+              </w:rPr>
+              <w:t>]</w:t>
             </w:r>
             <w:r>
               <w:rPr>
@@ -2378,6 +2605,9 @@
         <w:tc>
           <w:tcPr>
             <w:tcW w:w="8364" w:type="dxa"/>
+            <w:tcBorders>
+              <w:top w:val="single" w:sz="4" w:space="0" w:color="auto"/>
+            </w:tcBorders>
             <w:shd w:val="clear" w:color="auto" w:fill="F2F2F2"/>
             <w:noWrap/>
             <w:vAlign w:val="center"/>
@@ -2397,7 +2627,17 @@
                 <w:sz w:val="20"/>
                 <w:szCs w:val="20"/>
               </w:rPr>
-              <w:t>{d</w:t>
+              <w:t>{</w:t>
+            </w:r>
+            <w:proofErr w:type="spellStart"/>
+            <w:proofErr w:type="gramStart"/>
+            <w:r>
+              <w:rPr>
+                <w:rFonts w:ascii="BC Sans" w:hAnsi="BC Sans" w:cs="BC Sans Light"/>
+                <w:sz w:val="20"/>
+                <w:szCs w:val="20"/>
+              </w:rPr>
+              <w:t>d</w:t>
             </w:r>
             <w:r>
               <w:rPr>
@@ -2416,13 +2656,33 @@
               </w:rPr>
               <w:t>privacy</w:t>
             </w:r>
-            <w:r>
-              <w:rPr>
-                <w:rFonts w:ascii="BC Sans" w:hAnsi="BC Sans" w:cs="BC Sans Light"/>
-                <w:sz w:val="20"/>
-                <w:szCs w:val="20"/>
-              </w:rPr>
-              <w:t>[i].</w:t>
+            <w:proofErr w:type="spellEnd"/>
+            <w:proofErr w:type="gramEnd"/>
+            <w:r>
+              <w:rPr>
+                <w:rFonts w:ascii="BC Sans" w:hAnsi="BC Sans" w:cs="BC Sans Light"/>
+                <w:sz w:val="20"/>
+                <w:szCs w:val="20"/>
+              </w:rPr>
+              <w:t>[</w:t>
+            </w:r>
+            <w:proofErr w:type="spellStart"/>
+            <w:r>
+              <w:rPr>
+                <w:rFonts w:ascii="BC Sans" w:hAnsi="BC Sans" w:cs="BC Sans Light"/>
+                <w:sz w:val="20"/>
+                <w:szCs w:val="20"/>
+              </w:rPr>
+              <w:t>i</w:t>
+            </w:r>
+            <w:proofErr w:type="spellEnd"/>
+            <w:r>
+              <w:rPr>
+                <w:rFonts w:ascii="BC Sans" w:hAnsi="BC Sans" w:cs="BC Sans Light"/>
+                <w:sz w:val="20"/>
+                <w:szCs w:val="20"/>
+              </w:rPr>
+              <w:t>].</w:t>
             </w:r>
             <w:commentRangeStart w:id="0"/>
             <w:r>
@@ -2483,7 +2743,20 @@
                 <w:sz w:val="20"/>
                 <w:szCs w:val="20"/>
               </w:rPr>
-              <w:t>Privacy requested {d</w:t>
+              <w:t>Privacy requested {</w:t>
+            </w:r>
+            <w:proofErr w:type="spellStart"/>
+            <w:proofErr w:type="gramStart"/>
+            <w:r>
+              <w:rPr>
+                <w:rFonts w:ascii="BC Sans" w:hAnsi="BC Sans" w:cs="BC Sans Light"/>
+                <w:b w:val="0"/>
+                <w:bCs w:val="0"/>
+                <w:caps w:val="0"/>
+                <w:sz w:val="20"/>
+                <w:szCs w:val="20"/>
+              </w:rPr>
+              <w:t>d</w:t>
             </w:r>
             <w:r>
               <w:rPr>
@@ -2507,6 +2780,8 @@
               </w:rPr>
               <w:t>privacy</w:t>
             </w:r>
+            <w:proofErr w:type="spellEnd"/>
+            <w:proofErr w:type="gramEnd"/>
             <w:r>
               <w:rPr>
                 <w:rFonts w:ascii="BC Sans" w:hAnsi="BC Sans" w:cs="BC Sans Light"/>
@@ -2564,7 +2839,17 @@
                 <w:sz w:val="20"/>
                 <w:szCs w:val="20"/>
               </w:rPr>
-              <w:t>{d</w:t>
+              <w:t>{</w:t>
+            </w:r>
+            <w:proofErr w:type="spellStart"/>
+            <w:proofErr w:type="gramStart"/>
+            <w:r>
+              <w:rPr>
+                <w:rFonts w:ascii="BC Sans" w:hAnsi="BC Sans" w:cs="BC Sans Light"/>
+                <w:sz w:val="20"/>
+                <w:szCs w:val="20"/>
+              </w:rPr>
+              <w:t>d</w:t>
             </w:r>
             <w:r>
               <w:rPr>
@@ -2581,7 +2866,17 @@
                 <w:sz w:val="20"/>
                 <w:szCs w:val="20"/>
               </w:rPr>
-              <w:t>privacy[i</w:t>
+              <w:t>privacy</w:t>
+            </w:r>
+            <w:proofErr w:type="spellEnd"/>
+            <w:proofErr w:type="gramEnd"/>
+            <w:r>
+              <w:rPr>
+                <w:rFonts w:ascii="BC Sans" w:hAnsi="BC Sans" w:cs="BC Sans Light"/>
+                <w:sz w:val="20"/>
+                <w:szCs w:val="20"/>
+              </w:rPr>
+              <w:t>[i</w:t>
             </w:r>
             <w:r>
               <w:rPr>
@@ -2746,6 +3041,7 @@
               </w:rPr>
               <w:t>{</w:t>
             </w:r>
+            <w:proofErr w:type="gramStart"/>
             <w:r>
               <w:rPr>
                 <w:rFonts w:ascii="BC Sans" w:hAnsi="BC Sans" w:cs="BC Sans Light"/>
@@ -2770,6 +3066,7 @@
               </w:rPr>
               <w:t>phone</w:t>
             </w:r>
+            <w:proofErr w:type="gramEnd"/>
             <w:r>
               <w:rPr>
                 <w:rFonts w:ascii="BC Sans" w:hAnsi="BC Sans" w:cs="BC Sans Light"/>
@@ -2848,6 +3145,7 @@
               </w:rPr>
               <w:t>{</w:t>
             </w:r>
+            <w:proofErr w:type="gramStart"/>
             <w:r>
               <w:rPr>
                 <w:rFonts w:ascii="BC Sans" w:hAnsi="BC Sans" w:cs="BC Sans Light"/>
@@ -2872,6 +3170,7 @@
               </w:rPr>
               <w:t>phone</w:t>
             </w:r>
+            <w:proofErr w:type="gramEnd"/>
             <w:r>
               <w:rPr>
                 <w:rFonts w:ascii="BC Sans" w:hAnsi="BC Sans" w:cs="BC Sans Light"/>
@@ -2949,6 +3248,7 @@
               </w:rPr>
               <w:t>{</w:t>
             </w:r>
+            <w:proofErr w:type="gramStart"/>
             <w:r>
               <w:rPr>
                 <w:rFonts w:ascii="BC Sans" w:hAnsi="BC Sans" w:cs="BC Sans Light"/>
@@ -2973,6 +3273,7 @@
               </w:rPr>
               <w:t>phone</w:t>
             </w:r>
+            <w:proofErr w:type="gramEnd"/>
             <w:r>
               <w:rPr>
                 <w:rFonts w:ascii="BC Sans" w:hAnsi="BC Sans" w:cs="BC Sans Light"/>
@@ -3051,6 +3352,8 @@
               </w:rPr>
               <w:t>{</w:t>
             </w:r>
+            <w:proofErr w:type="spellStart"/>
+            <w:proofErr w:type="gramStart"/>
             <w:r>
               <w:rPr>
                 <w:rFonts w:ascii="BC Sans" w:hAnsi="BC Sans" w:cs="BC Sans Light"/>
@@ -3073,7 +3376,17 @@
                 <w:sz w:val="20"/>
                 <w:szCs w:val="20"/>
               </w:rPr>
-              <w:t>address}</w:t>
+              <w:t>address</w:t>
+            </w:r>
+            <w:proofErr w:type="spellEnd"/>
+            <w:proofErr w:type="gramEnd"/>
+            <w:r>
+              <w:rPr>
+                <w:rFonts w:ascii="BC Sans" w:hAnsi="BC Sans" w:cs="BC Sans Light"/>
+                <w:sz w:val="20"/>
+                <w:szCs w:val="20"/>
+              </w:rPr>
+              <w:t>}</w:t>
             </w:r>
           </w:p>
         </w:tc>
@@ -3136,6 +3449,8 @@
               </w:rPr>
               <w:t>{</w:t>
             </w:r>
+            <w:proofErr w:type="spellStart"/>
+            <w:proofErr w:type="gramStart"/>
             <w:r>
               <w:rPr>
                 <w:rFonts w:ascii="BC Sans" w:hAnsi="BC Sans" w:cs="BC Sans Light"/>
@@ -3158,7 +3473,17 @@
                 <w:sz w:val="20"/>
                 <w:szCs w:val="20"/>
               </w:rPr>
-              <w:t>email}</w:t>
+              <w:t>email</w:t>
+            </w:r>
+            <w:proofErr w:type="spellEnd"/>
+            <w:proofErr w:type="gramEnd"/>
+            <w:r>
+              <w:rPr>
+                <w:rFonts w:ascii="BC Sans" w:hAnsi="BC Sans" w:cs="BC Sans Light"/>
+                <w:sz w:val="20"/>
+                <w:szCs w:val="20"/>
+              </w:rPr>
+              <w:t>}</w:t>
             </w:r>
           </w:p>
         </w:tc>
@@ -3222,6 +3547,8 @@
               </w:rPr>
               <w:t>{</w:t>
             </w:r>
+            <w:proofErr w:type="spellStart"/>
+            <w:proofErr w:type="gramStart"/>
             <w:r>
               <w:rPr>
                 <w:rFonts w:ascii="BC Sans" w:hAnsi="BC Sans" w:cs="BC Sans Light"/>
@@ -3246,6 +3573,8 @@
               </w:rPr>
               <w:t>reportedBy</w:t>
             </w:r>
+            <w:proofErr w:type="spellEnd"/>
+            <w:proofErr w:type="gramEnd"/>
             <w:r>
               <w:rPr>
                 <w:rFonts w:ascii="BC Sans" w:hAnsi="BC Sans" w:cs="BC Sans Light"/>
@@ -3307,8 +3636,9 @@
                 <w:szCs w:val="20"/>
                 <w14:ligatures w14:val="none"/>
               </w:rPr>
-              <w:t>Update #{d</w:t>
-            </w:r>
+              <w:t>Update #{</w:t>
+            </w:r>
+            <w:proofErr w:type="gramStart"/>
             <w:r>
               <w:rPr>
                 <w:rFonts w:ascii="BC Sans" w:eastAsia="Times New Roman" w:hAnsi="BC Sans" w:cs="Times New Roman"/>
@@ -3319,7 +3649,7 @@
                 <w:szCs w:val="20"/>
                 <w14:ligatures w14:val="none"/>
               </w:rPr>
-              <w:t>.</w:t>
+              <w:t>d</w:t>
             </w:r>
             <w:r>
               <w:rPr>
@@ -3331,13 +3661,11 @@
                 <w:szCs w:val="20"/>
                 <w14:ligatures w14:val="none"/>
               </w:rPr>
-              <w:t>updates[i].sequenceId}</w:t>
-            </w:r>
-            <w:r>
-              <w:rPr>
-                <w:rFonts w:ascii="BC Sans" w:eastAsia="Times New Roman" w:hAnsi="BC Sans" w:cs="Times New Roman"/>
-                <w:b w:val="0"/>
-                <w:bCs w:val="0"/>
+              <w:t>.</w:t>
+            </w:r>
+            <w:r>
+              <w:rPr>
+                <w:rFonts w:ascii="BC Sans" w:eastAsia="Times New Roman" w:hAnsi="BC Sans" w:cs="Times New Roman"/>
                 <w:caps w:val="0"/>
                 <w:color w:val="000000"/>
                 <w:kern w:val="0"/>
@@ -3345,23 +3673,12 @@
                 <w:szCs w:val="20"/>
                 <w14:ligatures w14:val="none"/>
               </w:rPr>
-              <w:t>, received: {d</w:t>
-            </w:r>
-            <w:r>
-              <w:rPr>
-                <w:rFonts w:ascii="BC Sans" w:hAnsi="BC Sans" w:cs="BC Sans Light"/>
-                <w:b w:val="0"/>
-                <w:bCs w:val="0"/>
-                <w:sz w:val="20"/>
-                <w:szCs w:val="20"/>
-              </w:rPr>
-              <w:t>.</w:t>
-            </w:r>
-            <w:r>
-              <w:rPr>
-                <w:rFonts w:ascii="BC Sans" w:eastAsia="Times New Roman" w:hAnsi="BC Sans" w:cs="Times New Roman"/>
-                <w:b w:val="0"/>
-                <w:bCs w:val="0"/>
+              <w:t>updates</w:t>
+            </w:r>
+            <w:proofErr w:type="gramEnd"/>
+            <w:r>
+              <w:rPr>
+                <w:rFonts w:ascii="BC Sans" w:eastAsia="Times New Roman" w:hAnsi="BC Sans" w:cs="Times New Roman"/>
                 <w:caps w:val="0"/>
                 <w:color w:val="000000"/>
                 <w:kern w:val="0"/>
@@ -3369,7 +3686,135 @@
                 <w:szCs w:val="20"/>
                 <w14:ligatures w14:val="none"/>
               </w:rPr>
-              <w:t>updates[i].updateOn}</w:t>
+              <w:t>[i].sequenceId}</w:t>
+            </w:r>
+            <w:r>
+              <w:rPr>
+                <w:rFonts w:ascii="BC Sans" w:eastAsia="Times New Roman" w:hAnsi="BC Sans" w:cs="Times New Roman"/>
+                <w:b w:val="0"/>
+                <w:bCs w:val="0"/>
+                <w:caps w:val="0"/>
+                <w:color w:val="000000"/>
+                <w:kern w:val="0"/>
+                <w:sz w:val="20"/>
+                <w:szCs w:val="20"/>
+                <w14:ligatures w14:val="none"/>
+              </w:rPr>
+              <w:t>, received: {</w:t>
+            </w:r>
+            <w:proofErr w:type="spellStart"/>
+            <w:r>
+              <w:rPr>
+                <w:rFonts w:ascii="BC Sans" w:eastAsia="Times New Roman" w:hAnsi="BC Sans" w:cs="Times New Roman"/>
+                <w:b w:val="0"/>
+                <w:bCs w:val="0"/>
+                <w:caps w:val="0"/>
+                <w:color w:val="000000"/>
+                <w:kern w:val="0"/>
+                <w:sz w:val="20"/>
+                <w:szCs w:val="20"/>
+                <w14:ligatures w14:val="none"/>
+              </w:rPr>
+              <w:t>d</w:t>
+            </w:r>
+            <w:r>
+              <w:rPr>
+                <w:rFonts w:ascii="BC Sans" w:hAnsi="BC Sans" w:cs="BC Sans Light"/>
+                <w:b w:val="0"/>
+                <w:bCs w:val="0"/>
+                <w:sz w:val="20"/>
+                <w:szCs w:val="20"/>
+              </w:rPr>
+              <w:t>.</w:t>
+            </w:r>
+            <w:r>
+              <w:rPr>
+                <w:rFonts w:ascii="BC Sans" w:eastAsia="Times New Roman" w:hAnsi="BC Sans" w:cs="Times New Roman"/>
+                <w:b w:val="0"/>
+                <w:bCs w:val="0"/>
+                <w:caps w:val="0"/>
+                <w:color w:val="000000"/>
+                <w:kern w:val="0"/>
+                <w:sz w:val="20"/>
+                <w:szCs w:val="20"/>
+                <w14:ligatures w14:val="none"/>
+              </w:rPr>
+              <w:t>updates</w:t>
+            </w:r>
+            <w:proofErr w:type="spellEnd"/>
+            <w:r>
+              <w:rPr>
+                <w:rFonts w:ascii="BC Sans" w:eastAsia="Times New Roman" w:hAnsi="BC Sans" w:cs="Times New Roman"/>
+                <w:b w:val="0"/>
+                <w:bCs w:val="0"/>
+                <w:caps w:val="0"/>
+                <w:color w:val="000000"/>
+                <w:kern w:val="0"/>
+                <w:sz w:val="20"/>
+                <w:szCs w:val="20"/>
+                <w14:ligatures w14:val="none"/>
+              </w:rPr>
+              <w:t>[</w:t>
+            </w:r>
+            <w:proofErr w:type="spellStart"/>
+            <w:r>
+              <w:rPr>
+                <w:rFonts w:ascii="BC Sans" w:eastAsia="Times New Roman" w:hAnsi="BC Sans" w:cs="Times New Roman"/>
+                <w:b w:val="0"/>
+                <w:bCs w:val="0"/>
+                <w:caps w:val="0"/>
+                <w:color w:val="000000"/>
+                <w:kern w:val="0"/>
+                <w:sz w:val="20"/>
+                <w:szCs w:val="20"/>
+                <w14:ligatures w14:val="none"/>
+              </w:rPr>
+              <w:t>i</w:t>
+            </w:r>
+            <w:proofErr w:type="spellEnd"/>
+            <w:r>
+              <w:rPr>
+                <w:rFonts w:ascii="BC Sans" w:eastAsia="Times New Roman" w:hAnsi="BC Sans" w:cs="Times New Roman"/>
+                <w:b w:val="0"/>
+                <w:bCs w:val="0"/>
+                <w:caps w:val="0"/>
+                <w:color w:val="000000"/>
+                <w:kern w:val="0"/>
+                <w:sz w:val="20"/>
+                <w:szCs w:val="20"/>
+                <w14:ligatures w14:val="none"/>
+              </w:rPr>
+              <w:t>].</w:t>
+            </w:r>
+            <w:proofErr w:type="spellStart"/>
+            <w:r>
+              <w:rPr>
+                <w:rFonts w:ascii="BC Sans" w:eastAsia="Times New Roman" w:hAnsi="BC Sans" w:cs="Times New Roman"/>
+                <w:b w:val="0"/>
+                <w:bCs w:val="0"/>
+                <w:caps w:val="0"/>
+                <w:color w:val="000000"/>
+                <w:kern w:val="0"/>
+                <w:sz w:val="20"/>
+                <w:szCs w:val="20"/>
+                <w14:ligatures w14:val="none"/>
+              </w:rPr>
+              <w:t>updateOn</w:t>
+            </w:r>
+            <w:proofErr w:type="spellEnd"/>
+            <w:r>
+              <w:rPr>
+                <w:rFonts w:ascii="BC Sans" w:eastAsia="Times New Roman" w:hAnsi="BC Sans" w:cs="Times New Roman"/>
+                <w:b w:val="0"/>
+                <w:bCs w:val="0"/>
+                <w:caps w:val="0"/>
+                <w:color w:val="000000"/>
+                <w:kern w:val="0"/>
+                <w:sz w:val="20"/>
+                <w:szCs w:val="20"/>
+                <w14:ligatures w14:val="none"/>
+              </w:rPr>
+              <w:t>}</w:t>
             </w:r>
             <w:r>
               <w:rPr>
@@ -3445,6 +3890,8 @@
               </w:rPr>
               <w:t>{</w:t>
             </w:r>
+            <w:proofErr w:type="spellStart"/>
+            <w:proofErr w:type="gramStart"/>
             <w:r>
               <w:rPr>
                 <w:rFonts w:ascii="BC Sans" w:hAnsi="BC Sans" w:cs="BC Sans Light"/>
@@ -3467,7 +3914,35 @@
                 <w:sz w:val="20"/>
                 <w:szCs w:val="20"/>
               </w:rPr>
-              <w:t>updates[i].description</w:t>
+              <w:t>updates</w:t>
+            </w:r>
+            <w:proofErr w:type="spellEnd"/>
+            <w:proofErr w:type="gramEnd"/>
+            <w:r>
+              <w:rPr>
+                <w:rFonts w:ascii="BC Sans" w:hAnsi="BC Sans" w:cs="BC Sans Light"/>
+                <w:sz w:val="20"/>
+                <w:szCs w:val="20"/>
+              </w:rPr>
+              <w:t>[</w:t>
+            </w:r>
+            <w:proofErr w:type="spellStart"/>
+            <w:r>
+              <w:rPr>
+                <w:rFonts w:ascii="BC Sans" w:hAnsi="BC Sans" w:cs="BC Sans Light"/>
+                <w:sz w:val="20"/>
+                <w:szCs w:val="20"/>
+              </w:rPr>
+              <w:t>i</w:t>
+            </w:r>
+            <w:proofErr w:type="spellEnd"/>
+            <w:r>
+              <w:rPr>
+                <w:rFonts w:ascii="BC Sans" w:hAnsi="BC Sans" w:cs="BC Sans Light"/>
+                <w:sz w:val="20"/>
+                <w:szCs w:val="20"/>
+              </w:rPr>
+              <w:t>].description</w:t>
             </w:r>
             <w:r>
               <w:rPr>
@@ -3539,6 +4014,8 @@
               </w:rPr>
               <w:t>{</w:t>
             </w:r>
+            <w:proofErr w:type="spellStart"/>
+            <w:proofErr w:type="gramStart"/>
             <w:r>
               <w:rPr>
                 <w:rFonts w:ascii="BC Sans" w:hAnsi="BC Sans" w:cs="BC Sans Light"/>
@@ -3561,8 +4038,46 @@
                 <w:sz w:val="20"/>
                 <w:szCs w:val="20"/>
               </w:rPr>
-              <w:t>updates[i].location.summary</w:t>
-            </w:r>
+              <w:t>updates</w:t>
+            </w:r>
+            <w:proofErr w:type="spellEnd"/>
+            <w:proofErr w:type="gramEnd"/>
+            <w:r>
+              <w:rPr>
+                <w:rFonts w:ascii="BC Sans" w:hAnsi="BC Sans" w:cs="BC Sans Light"/>
+                <w:sz w:val="20"/>
+                <w:szCs w:val="20"/>
+              </w:rPr>
+              <w:t>[</w:t>
+            </w:r>
+            <w:proofErr w:type="spellStart"/>
+            <w:r>
+              <w:rPr>
+                <w:rFonts w:ascii="BC Sans" w:hAnsi="BC Sans" w:cs="BC Sans Light"/>
+                <w:sz w:val="20"/>
+                <w:szCs w:val="20"/>
+              </w:rPr>
+              <w:t>i</w:t>
+            </w:r>
+            <w:proofErr w:type="spellEnd"/>
+            <w:r>
+              <w:rPr>
+                <w:rFonts w:ascii="BC Sans" w:hAnsi="BC Sans" w:cs="BC Sans Light"/>
+                <w:sz w:val="20"/>
+                <w:szCs w:val="20"/>
+              </w:rPr>
+              <w:t>].</w:t>
+            </w:r>
+            <w:proofErr w:type="spellStart"/>
+            <w:r>
+              <w:rPr>
+                <w:rFonts w:ascii="BC Sans" w:hAnsi="BC Sans" w:cs="BC Sans Light"/>
+                <w:sz w:val="20"/>
+                <w:szCs w:val="20"/>
+              </w:rPr>
+              <w:t>location.summary</w:t>
+            </w:r>
+            <w:proofErr w:type="spellEnd"/>
             <w:r>
               <w:rPr>
                 <w:rFonts w:ascii="BC Sans" w:hAnsi="BC Sans" w:cs="BC Sans Light"/>
@@ -3633,6 +4148,8 @@
               </w:rPr>
               <w:t>{</w:t>
             </w:r>
+            <w:proofErr w:type="spellStart"/>
+            <w:proofErr w:type="gramStart"/>
             <w:r>
               <w:rPr>
                 <w:rFonts w:ascii="BC Sans" w:hAnsi="BC Sans" w:cs="BC Sans Light"/>
@@ -3655,8 +4172,46 @@
                 <w:sz w:val="20"/>
                 <w:szCs w:val="20"/>
               </w:rPr>
-              <w:t>updates[i].location.details</w:t>
-            </w:r>
+              <w:t>updates</w:t>
+            </w:r>
+            <w:proofErr w:type="spellEnd"/>
+            <w:proofErr w:type="gramEnd"/>
+            <w:r>
+              <w:rPr>
+                <w:rFonts w:ascii="BC Sans" w:hAnsi="BC Sans" w:cs="BC Sans Light"/>
+                <w:sz w:val="20"/>
+                <w:szCs w:val="20"/>
+              </w:rPr>
+              <w:t>[</w:t>
+            </w:r>
+            <w:proofErr w:type="spellStart"/>
+            <w:r>
+              <w:rPr>
+                <w:rFonts w:ascii="BC Sans" w:hAnsi="BC Sans" w:cs="BC Sans Light"/>
+                <w:sz w:val="20"/>
+                <w:szCs w:val="20"/>
+              </w:rPr>
+              <w:t>i</w:t>
+            </w:r>
+            <w:proofErr w:type="spellEnd"/>
+            <w:r>
+              <w:rPr>
+                <w:rFonts w:ascii="BC Sans" w:hAnsi="BC Sans" w:cs="BC Sans Light"/>
+                <w:sz w:val="20"/>
+                <w:szCs w:val="20"/>
+              </w:rPr>
+              <w:t>].</w:t>
+            </w:r>
+            <w:proofErr w:type="spellStart"/>
+            <w:r>
+              <w:rPr>
+                <w:rFonts w:ascii="BC Sans" w:hAnsi="BC Sans" w:cs="BC Sans Light"/>
+                <w:sz w:val="20"/>
+                <w:szCs w:val="20"/>
+              </w:rPr>
+              <w:t>location.details</w:t>
+            </w:r>
+            <w:proofErr w:type="spellEnd"/>
             <w:r>
               <w:rPr>
                 <w:rFonts w:ascii="BC Sans" w:hAnsi="BC Sans" w:cs="BC Sans Light"/>
@@ -3724,7 +4279,16 @@
                 <w:sz w:val="20"/>
                 <w:szCs w:val="20"/>
               </w:rPr>
-              <w:t>{d</w:t>
+              <w:t>{</w:t>
+            </w:r>
+            <w:proofErr w:type="gramStart"/>
+            <w:r>
+              <w:rPr>
+                <w:rFonts w:ascii="BC Sans" w:hAnsi="BC Sans" w:cs="BC Sans Light"/>
+                <w:sz w:val="20"/>
+                <w:szCs w:val="20"/>
+              </w:rPr>
+              <w:t>d</w:t>
             </w:r>
             <w:r>
               <w:rPr>
@@ -3740,7 +4304,16 @@
                 <w:sz w:val="20"/>
                 <w:szCs w:val="20"/>
               </w:rPr>
-              <w:t>updates[i].location.latitude</w:t>
+              <w:t>updates</w:t>
+            </w:r>
+            <w:proofErr w:type="gramEnd"/>
+            <w:r>
+              <w:rPr>
+                <w:rFonts w:ascii="BC Sans" w:hAnsi="BC Sans" w:cs="BC Sans Light"/>
+                <w:sz w:val="20"/>
+                <w:szCs w:val="20"/>
+              </w:rPr>
+              <w:t>[i].location.latitude</w:t>
             </w:r>
             <w:r>
               <w:rPr>
@@ -3948,7 +4521,17 @@
           <w:szCs w:val="20"/>
         </w:rPr>
         <w:br/>
-        <w:t>{d</w:t>
+        <w:t>{</w:t>
+      </w:r>
+      <w:proofErr w:type="spellStart"/>
+      <w:proofErr w:type="gramStart"/>
+      <w:r>
+        <w:rPr>
+          <w:rFonts w:ascii="BC Sans" w:hAnsi="BC Sans"/>
+          <w:sz w:val="20"/>
+          <w:szCs w:val="20"/>
+        </w:rPr>
+        <w:t>d</w:t>
       </w:r>
       <w:r>
         <w:rPr>
@@ -3964,7 +4547,35 @@
           <w:sz w:val="20"/>
           <w:szCs w:val="20"/>
         </w:rPr>
-        <w:t>updates[i+1].sequenceId}</w:t>
+        <w:t>updates</w:t>
+      </w:r>
+      <w:proofErr w:type="spellEnd"/>
+      <w:proofErr w:type="gramEnd"/>
+      <w:r>
+        <w:rPr>
+          <w:rFonts w:ascii="BC Sans" w:hAnsi="BC Sans"/>
+          <w:sz w:val="20"/>
+          <w:szCs w:val="20"/>
+        </w:rPr>
+        <w:t>[i+1].</w:t>
+      </w:r>
+      <w:proofErr w:type="spellStart"/>
+      <w:r>
+        <w:rPr>
+          <w:rFonts w:ascii="BC Sans" w:hAnsi="BC Sans"/>
+          <w:sz w:val="20"/>
+          <w:szCs w:val="20"/>
+        </w:rPr>
+        <w:t>sequenceId</w:t>
+      </w:r>
+      <w:proofErr w:type="spellEnd"/>
+      <w:r>
+        <w:rPr>
+          <w:rFonts w:ascii="BC Sans" w:hAnsi="BC Sans"/>
+          <w:sz w:val="20"/>
+          <w:szCs w:val="20"/>
+        </w:rPr>
+        <w:t>}</w:t>
       </w:r>
     </w:p>
     <w:p>
@@ -4186,6 +4797,8 @@
               </w:rPr>
               <w:t>{</w:t>
             </w:r>
+            <w:proofErr w:type="spellStart"/>
+            <w:proofErr w:type="gramStart"/>
             <w:r>
               <w:rPr>
                 <w:rFonts w:ascii="BC Sans" w:eastAsia="Times New Roman" w:hAnsi="BC Sans" w:cs="Times New Roman"/>
@@ -4203,6 +4816,7 @@
               </w:rPr>
               <w:t>.outcome</w:t>
             </w:r>
+            <w:proofErr w:type="gramEnd"/>
             <w:r>
               <w:rPr>
                 <w:rFonts w:ascii="BC Sans" w:eastAsia="BC Sans" w:hAnsi="BC Sans" w:cs="BC Sans"/>
@@ -4227,6 +4841,7 @@
               </w:rPr>
               <w:t>LongDescription</w:t>
             </w:r>
+            <w:proofErr w:type="spellEnd"/>
             <w:r>
               <w:rPr>
                 <w:rFonts w:ascii="BC Sans" w:eastAsia="BC Sans" w:hAnsi="BC Sans" w:cs="BC Sans"/>
@@ -4329,6 +4944,8 @@
               </w:rPr>
               <w:t>{</w:t>
             </w:r>
+            <w:proofErr w:type="spellStart"/>
+            <w:proofErr w:type="gramStart"/>
             <w:r>
               <w:rPr>
                 <w:rFonts w:ascii="BC Sans" w:eastAsia="Times New Roman" w:hAnsi="BC Sans" w:cs="Times New Roman"/>
@@ -4346,6 +4963,7 @@
               </w:rPr>
               <w:t>.outcome</w:t>
             </w:r>
+            <w:proofErr w:type="gramEnd"/>
             <w:r>
               <w:rPr>
                 <w:rFonts w:ascii="BC Sans" w:eastAsia="BC Sans" w:hAnsi="BC Sans" w:cs="BC Sans"/>
@@ -4370,6 +4988,7 @@
               </w:rPr>
               <w:t>LongDescription</w:t>
             </w:r>
+            <w:proofErr w:type="spellEnd"/>
             <w:r>
               <w:rPr>
                 <w:rFonts w:ascii="BC Sans" w:eastAsia="BC Sans" w:hAnsi="BC Sans" w:cs="BC Sans"/>
@@ -4472,6 +5091,8 @@
               </w:rPr>
               <w:t>{</w:t>
             </w:r>
+            <w:proofErr w:type="spellStart"/>
+            <w:proofErr w:type="gramStart"/>
             <w:r>
               <w:rPr>
                 <w:rFonts w:ascii="BC Sans" w:eastAsia="Times New Roman" w:hAnsi="BC Sans" w:cs="Times New Roman"/>
@@ -4489,6 +5110,7 @@
               </w:rPr>
               <w:t>.outcome</w:t>
             </w:r>
+            <w:proofErr w:type="gramEnd"/>
             <w:r>
               <w:rPr>
                 <w:rFonts w:ascii="BC Sans" w:eastAsia="BC Sans" w:hAnsi="BC Sans" w:cs="BC Sans"/>
@@ -4513,6 +5135,7 @@
               </w:rPr>
               <w:t>LongDescription</w:t>
             </w:r>
+            <w:proofErr w:type="spellEnd"/>
             <w:r>
               <w:rPr>
                 <w:rFonts w:ascii="BC Sans" w:eastAsia="BC Sans" w:hAnsi="BC Sans" w:cs="BC Sans"/>
@@ -4615,6 +5238,8 @@
               </w:rPr>
               <w:t>{</w:t>
             </w:r>
+            <w:proofErr w:type="spellStart"/>
+            <w:proofErr w:type="gramStart"/>
             <w:r>
               <w:rPr>
                 <w:rFonts w:ascii="BC Sans" w:eastAsia="Times New Roman" w:hAnsi="BC Sans" w:cs="Times New Roman"/>
@@ -4632,6 +5257,7 @@
               </w:rPr>
               <w:t>.outcome</w:t>
             </w:r>
+            <w:proofErr w:type="gramEnd"/>
             <w:r>
               <w:rPr>
                 <w:rFonts w:ascii="BC Sans" w:eastAsia="BC Sans" w:hAnsi="BC Sans" w:cs="BC Sans"/>
@@ -4656,6 +5282,7 @@
               </w:rPr>
               <w:t>LongDescription</w:t>
             </w:r>
+            <w:proofErr w:type="spellEnd"/>
             <w:r>
               <w:rPr>
                 <w:rFonts w:ascii="BC Sans" w:eastAsia="BC Sans" w:hAnsi="BC Sans" w:cs="BC Sans"/>
@@ -4715,7 +5342,17 @@
                 <w:sz w:val="20"/>
                 <w:szCs w:val="20"/>
               </w:rPr>
-              <w:t>{d</w:t>
+              <w:t>{</w:t>
+            </w:r>
+            <w:proofErr w:type="spellStart"/>
+            <w:proofErr w:type="gramStart"/>
+            <w:r>
+              <w:rPr>
+                <w:rFonts w:ascii="BC Sans" w:hAnsi="BC Sans" w:cs="BC Sans Light"/>
+                <w:sz w:val="20"/>
+                <w:szCs w:val="20"/>
+              </w:rPr>
+              <w:t>d</w:t>
             </w:r>
             <w:r>
               <w:rPr>
@@ -4734,13 +5371,33 @@
               </w:rPr>
               <w:t>agency</w:t>
             </w:r>
-            <w:r>
-              <w:rPr>
-                <w:rFonts w:ascii="BC Sans" w:hAnsi="BC Sans" w:cs="BC Sans Light"/>
-                <w:sz w:val="20"/>
-                <w:szCs w:val="20"/>
-              </w:rPr>
-              <w:t>[i]</w:t>
+            <w:proofErr w:type="spellEnd"/>
+            <w:proofErr w:type="gramEnd"/>
+            <w:r>
+              <w:rPr>
+                <w:rFonts w:ascii="BC Sans" w:hAnsi="BC Sans" w:cs="BC Sans Light"/>
+                <w:sz w:val="20"/>
+                <w:szCs w:val="20"/>
+              </w:rPr>
+              <w:t>[</w:t>
+            </w:r>
+            <w:proofErr w:type="spellStart"/>
+            <w:r>
+              <w:rPr>
+                <w:rFonts w:ascii="BC Sans" w:hAnsi="BC Sans" w:cs="BC Sans Light"/>
+                <w:sz w:val="20"/>
+                <w:szCs w:val="20"/>
+              </w:rPr>
+              <w:t>i</w:t>
+            </w:r>
+            <w:proofErr w:type="spellEnd"/>
+            <w:r>
+              <w:rPr>
+                <w:rFonts w:ascii="BC Sans" w:hAnsi="BC Sans" w:cs="BC Sans Light"/>
+                <w:sz w:val="20"/>
+                <w:szCs w:val="20"/>
+              </w:rPr>
+              <w:t>]</w:t>
             </w:r>
             <w:r>
               <w:rPr>
@@ -4788,7 +5445,17 @@
                 <w:sz w:val="20"/>
                 <w:szCs w:val="20"/>
               </w:rPr>
-              <w:t>{d</w:t>
+              <w:t>{</w:t>
+            </w:r>
+            <w:proofErr w:type="spellStart"/>
+            <w:proofErr w:type="gramStart"/>
+            <w:r>
+              <w:rPr>
+                <w:rFonts w:ascii="BC Sans" w:hAnsi="BC Sans" w:cs="BC Sans Light"/>
+                <w:sz w:val="20"/>
+                <w:szCs w:val="20"/>
+              </w:rPr>
+              <w:t>d</w:t>
             </w:r>
             <w:r>
               <w:rPr>
@@ -4807,13 +5474,33 @@
               </w:rPr>
               <w:t>agency</w:t>
             </w:r>
-            <w:r>
-              <w:rPr>
-                <w:rFonts w:ascii="BC Sans" w:hAnsi="BC Sans" w:cs="BC Sans Light"/>
-                <w:sz w:val="20"/>
-                <w:szCs w:val="20"/>
-              </w:rPr>
-              <w:t>[i].value</w:t>
+            <w:proofErr w:type="spellEnd"/>
+            <w:proofErr w:type="gramEnd"/>
+            <w:r>
+              <w:rPr>
+                <w:rFonts w:ascii="BC Sans" w:hAnsi="BC Sans" w:cs="BC Sans Light"/>
+                <w:sz w:val="20"/>
+                <w:szCs w:val="20"/>
+              </w:rPr>
+              <w:t>[</w:t>
+            </w:r>
+            <w:proofErr w:type="spellStart"/>
+            <w:r>
+              <w:rPr>
+                <w:rFonts w:ascii="BC Sans" w:hAnsi="BC Sans" w:cs="BC Sans Light"/>
+                <w:sz w:val="20"/>
+                <w:szCs w:val="20"/>
+              </w:rPr>
+              <w:t>i</w:t>
+            </w:r>
+            <w:proofErr w:type="spellEnd"/>
+            <w:r>
+              <w:rPr>
+                <w:rFonts w:ascii="BC Sans" w:hAnsi="BC Sans" w:cs="BC Sans Light"/>
+                <w:sz w:val="20"/>
+                <w:szCs w:val="20"/>
+              </w:rPr>
+              <w:t>].value</w:t>
             </w:r>
             <w:r>
               <w:rPr>
@@ -4873,7 +5560,17 @@
                 <w:sz w:val="20"/>
                 <w:szCs w:val="20"/>
               </w:rPr>
-              <w:t>{d</w:t>
+              <w:t>{</w:t>
+            </w:r>
+            <w:proofErr w:type="spellStart"/>
+            <w:proofErr w:type="gramStart"/>
+            <w:r>
+              <w:rPr>
+                <w:rFonts w:ascii="BC Sans" w:hAnsi="BC Sans" w:cs="BC Sans Light"/>
+                <w:sz w:val="20"/>
+                <w:szCs w:val="20"/>
+              </w:rPr>
+              <w:t>d</w:t>
             </w:r>
             <w:r>
               <w:rPr>
@@ -4892,6 +5589,8 @@
               </w:rPr>
               <w:t>agency</w:t>
             </w:r>
+            <w:proofErr w:type="spellEnd"/>
+            <w:proofErr w:type="gramEnd"/>
             <w:r>
               <w:rPr>
                 <w:rFonts w:ascii="BC Sans" w:hAnsi="BC Sans" w:cs="BC Sans Light"/>
@@ -4944,7 +5643,17 @@
                 <w:sz w:val="20"/>
                 <w:szCs w:val="20"/>
               </w:rPr>
-              <w:t>{d</w:t>
+              <w:t>{</w:t>
+            </w:r>
+            <w:proofErr w:type="spellStart"/>
+            <w:proofErr w:type="gramStart"/>
+            <w:r>
+              <w:rPr>
+                <w:rFonts w:ascii="BC Sans" w:hAnsi="BC Sans" w:cs="BC Sans Light"/>
+                <w:sz w:val="20"/>
+                <w:szCs w:val="20"/>
+              </w:rPr>
+              <w:t>d</w:t>
             </w:r>
             <w:r>
               <w:rPr>
@@ -4963,6 +5672,8 @@
               </w:rPr>
               <w:t>agency</w:t>
             </w:r>
+            <w:proofErr w:type="spellEnd"/>
+            <w:proofErr w:type="gramEnd"/>
             <w:r>
               <w:rPr>
                 <w:rFonts w:ascii="BC Sans" w:hAnsi="BC Sans" w:cs="BC Sans Light"/>
@@ -5039,6 +5750,8 @@
               </w:rPr>
               <w:t>{</w:t>
             </w:r>
+            <w:proofErr w:type="spellStart"/>
+            <w:proofErr w:type="gramStart"/>
             <w:r>
               <w:rPr>
                 <w:rFonts w:ascii="BC Sans" w:eastAsia="Times New Roman" w:hAnsi="BC Sans" w:cs="Times New Roman"/>
@@ -5064,13 +5777,33 @@
               </w:rPr>
               <w:t>inspection</w:t>
             </w:r>
+            <w:proofErr w:type="spellEnd"/>
+            <w:proofErr w:type="gramEnd"/>
             <w:r>
               <w:rPr>
                 <w:rFonts w:ascii="BC Sans" w:eastAsia="BC Sans" w:hAnsi="BC Sans" w:cs="BC Sans"/>
                 <w:sz w:val="18"/>
                 <w:szCs w:val="18"/>
               </w:rPr>
-              <w:t>[i]}</w:t>
+              <w:t>[</w:t>
+            </w:r>
+            <w:proofErr w:type="spellStart"/>
+            <w:r>
+              <w:rPr>
+                <w:rFonts w:ascii="BC Sans" w:eastAsia="BC Sans" w:hAnsi="BC Sans" w:cs="BC Sans"/>
+                <w:sz w:val="18"/>
+                <w:szCs w:val="18"/>
+              </w:rPr>
+              <w:t>i</w:t>
+            </w:r>
+            <w:proofErr w:type="spellEnd"/>
+            <w:r>
+              <w:rPr>
+                <w:rFonts w:ascii="BC Sans" w:eastAsia="BC Sans" w:hAnsi="BC Sans" w:cs="BC Sans"/>
+                <w:sz w:val="18"/>
+                <w:szCs w:val="18"/>
+              </w:rPr>
+              <w:t>]}</w:t>
             </w:r>
           </w:p>
         </w:tc>
@@ -5114,6 +5847,8 @@
               </w:rPr>
               <w:t>{</w:t>
             </w:r>
+            <w:proofErr w:type="spellStart"/>
+            <w:proofErr w:type="gramStart"/>
             <w:r>
               <w:rPr>
                 <w:rFonts w:ascii="BC Sans" w:eastAsia="Times New Roman" w:hAnsi="BC Sans" w:cs="Times New Roman"/>
@@ -5139,13 +5874,33 @@
               </w:rPr>
               <w:t>inspection</w:t>
             </w:r>
+            <w:proofErr w:type="spellEnd"/>
+            <w:proofErr w:type="gramEnd"/>
             <w:r>
               <w:rPr>
                 <w:rFonts w:ascii="BC Sans" w:eastAsia="BC Sans" w:hAnsi="BC Sans" w:cs="BC Sans"/>
                 <w:sz w:val="18"/>
                 <w:szCs w:val="18"/>
               </w:rPr>
-              <w:t>[i].value}</w:t>
+              <w:t>[</w:t>
+            </w:r>
+            <w:proofErr w:type="spellStart"/>
+            <w:r>
+              <w:rPr>
+                <w:rFonts w:ascii="BC Sans" w:eastAsia="BC Sans" w:hAnsi="BC Sans" w:cs="BC Sans"/>
+                <w:sz w:val="18"/>
+                <w:szCs w:val="18"/>
+              </w:rPr>
+              <w:t>i</w:t>
+            </w:r>
+            <w:proofErr w:type="spellEnd"/>
+            <w:r>
+              <w:rPr>
+                <w:rFonts w:ascii="BC Sans" w:eastAsia="BC Sans" w:hAnsi="BC Sans" w:cs="BC Sans"/>
+                <w:sz w:val="18"/>
+                <w:szCs w:val="18"/>
+              </w:rPr>
+              <w:t>].value}</w:t>
             </w:r>
           </w:p>
         </w:tc>
@@ -5206,6 +5961,8 @@
               </w:rPr>
               <w:t>{</w:t>
             </w:r>
+            <w:proofErr w:type="spellStart"/>
+            <w:proofErr w:type="gramStart"/>
             <w:r>
               <w:rPr>
                 <w:rFonts w:ascii="BC Sans" w:eastAsia="Times New Roman" w:hAnsi="BC Sans" w:cs="Times New Roman"/>
@@ -5231,6 +5988,8 @@
               </w:rPr>
               <w:t>inspection</w:t>
             </w:r>
+            <w:proofErr w:type="spellEnd"/>
+            <w:proofErr w:type="gramEnd"/>
             <w:r>
               <w:rPr>
                 <w:rFonts w:ascii="BC Sans" w:eastAsia="BC Sans" w:hAnsi="BC Sans" w:cs="BC Sans"/>
@@ -5280,6 +6039,8 @@
               </w:rPr>
               <w:t>{</w:t>
             </w:r>
+            <w:proofErr w:type="spellStart"/>
+            <w:proofErr w:type="gramStart"/>
             <w:r>
               <w:rPr>
                 <w:rFonts w:ascii="BC Sans" w:eastAsia="Times New Roman" w:hAnsi="BC Sans" w:cs="Times New Roman"/>
@@ -5305,6 +6066,8 @@
               </w:rPr>
               <w:t>inspection</w:t>
             </w:r>
+            <w:proofErr w:type="spellEnd"/>
+            <w:proofErr w:type="gramEnd"/>
             <w:r>
               <w:rPr>
                 <w:rFonts w:ascii="BC Sans" w:eastAsia="BC Sans" w:hAnsi="BC Sans" w:cs="BC Sans"/>
@@ -5407,6 +6170,8 @@
               </w:rPr>
               <w:t>{</w:t>
             </w:r>
+            <w:proofErr w:type="spellStart"/>
+            <w:proofErr w:type="gramStart"/>
             <w:r>
               <w:rPr>
                 <w:rFonts w:ascii="BC Sans" w:eastAsia="Times New Roman" w:hAnsi="BC Sans" w:cs="Times New Roman"/>
@@ -5424,6 +6189,7 @@
               </w:rPr>
               <w:t>.outcome</w:t>
             </w:r>
+            <w:proofErr w:type="gramEnd"/>
             <w:r>
               <w:rPr>
                 <w:rFonts w:ascii="BC Sans" w:eastAsia="BC Sans" w:hAnsi="BC Sans" w:cs="BC Sans"/>
@@ -5448,6 +6214,7 @@
               </w:rPr>
               <w:t>LongDescription</w:t>
             </w:r>
+            <w:proofErr w:type="spellEnd"/>
             <w:r>
               <w:rPr>
                 <w:rFonts w:ascii="BC Sans" w:eastAsia="BC Sans" w:hAnsi="BC Sans" w:cs="BC Sans"/>
@@ -5550,6 +6317,8 @@
               </w:rPr>
               <w:t>{</w:t>
             </w:r>
+            <w:proofErr w:type="spellStart"/>
+            <w:proofErr w:type="gramStart"/>
             <w:r>
               <w:rPr>
                 <w:rFonts w:ascii="BC Sans" w:eastAsia="Times New Roman" w:hAnsi="BC Sans" w:cs="Times New Roman"/>
@@ -5567,6 +6336,7 @@
               </w:rPr>
               <w:t>.outcome</w:t>
             </w:r>
+            <w:proofErr w:type="gramEnd"/>
             <w:r>
               <w:rPr>
                 <w:rFonts w:ascii="BC Sans" w:eastAsia="BC Sans" w:hAnsi="BC Sans" w:cs="BC Sans"/>
@@ -5591,6 +6361,7 @@
               </w:rPr>
               <w:t>rationale</w:t>
             </w:r>
+            <w:proofErr w:type="spellEnd"/>
             <w:r>
               <w:rPr>
                 <w:rFonts w:ascii="BC Sans" w:eastAsia="BC Sans" w:hAnsi="BC Sans" w:cs="BC Sans"/>
@@ -5682,7 +6453,35 @@
                 <w:sz w:val="20"/>
                 <w:szCs w:val="20"/>
               </w:rPr>
-              <w:t>{d.outcome.decision.actionTakenDate}</w:t>
+              <w:t>{</w:t>
+            </w:r>
+            <w:proofErr w:type="spellStart"/>
+            <w:proofErr w:type="gramStart"/>
+            <w:r>
+              <w:rPr>
+                <w:rFonts w:ascii="BC Sans" w:hAnsi="BC Sans"/>
+                <w:sz w:val="20"/>
+                <w:szCs w:val="20"/>
+              </w:rPr>
+              <w:t>d.outcome</w:t>
+            </w:r>
+            <w:proofErr w:type="gramEnd"/>
+            <w:r>
+              <w:rPr>
+                <w:rFonts w:ascii="BC Sans" w:hAnsi="BC Sans"/>
+                <w:sz w:val="20"/>
+                <w:szCs w:val="20"/>
+              </w:rPr>
+              <w:t>.decision.actionTakenDate</w:t>
+            </w:r>
+            <w:proofErr w:type="spellEnd"/>
+            <w:r>
+              <w:rPr>
+                <w:rFonts w:ascii="BC Sans" w:hAnsi="BC Sans"/>
+                <w:sz w:val="20"/>
+                <w:szCs w:val="20"/>
+              </w:rPr>
+              <w:t>}</w:t>
             </w:r>
           </w:p>
         </w:tc>
@@ -5871,14 +6670,26 @@
               </w:rPr>
               <w:t>{</w:t>
             </w:r>
-            <w:r>
-              <w:rPr>
-                <w:rFonts w:ascii="BC Sans" w:hAnsi="BC Sans"/>
-                <w:sz w:val="20"/>
-                <w:szCs w:val="20"/>
-              </w:rPr>
-              <w:t>d.outcome.note.note</w:t>
-            </w:r>
+            <w:proofErr w:type="spellStart"/>
+            <w:proofErr w:type="gramStart"/>
+            <w:r>
+              <w:rPr>
+                <w:rFonts w:ascii="BC Sans" w:hAnsi="BC Sans"/>
+                <w:sz w:val="20"/>
+                <w:szCs w:val="20"/>
+              </w:rPr>
+              <w:t>d.outcome</w:t>
+            </w:r>
+            <w:proofErr w:type="gramEnd"/>
+            <w:r>
+              <w:rPr>
+                <w:rFonts w:ascii="BC Sans" w:hAnsi="BC Sans"/>
+                <w:sz w:val="20"/>
+                <w:szCs w:val="20"/>
+              </w:rPr>
+              <w:t>.note.note</w:t>
+            </w:r>
+            <w:proofErr w:type="spellEnd"/>
             <w:r>
               <w:rPr>
                 <w:rFonts w:ascii="BC Sans" w:hAnsi="BC Sans"/>
@@ -5988,14 +6799,26 @@
               </w:rPr>
               <w:t>{</w:t>
             </w:r>
-            <w:r>
-              <w:rPr>
-                <w:rFonts w:ascii="BC Sans" w:hAnsi="BC Sans"/>
-                <w:sz w:val="20"/>
-                <w:szCs w:val="20"/>
-              </w:rPr>
-              <w:t>d.outcome.note.action.actor</w:t>
-            </w:r>
+            <w:proofErr w:type="spellStart"/>
+            <w:proofErr w:type="gramStart"/>
+            <w:r>
+              <w:rPr>
+                <w:rFonts w:ascii="BC Sans" w:hAnsi="BC Sans"/>
+                <w:sz w:val="20"/>
+                <w:szCs w:val="20"/>
+              </w:rPr>
+              <w:t>d.outcome</w:t>
+            </w:r>
+            <w:proofErr w:type="gramEnd"/>
+            <w:r>
+              <w:rPr>
+                <w:rFonts w:ascii="BC Sans" w:hAnsi="BC Sans"/>
+                <w:sz w:val="20"/>
+                <w:szCs w:val="20"/>
+              </w:rPr>
+              <w:t>.note.action.actor</w:t>
+            </w:r>
+            <w:proofErr w:type="spellEnd"/>
             <w:r>
               <w:rPr>
                 <w:rFonts w:ascii="BC Sans" w:hAnsi="BC Sans"/>
@@ -6105,14 +6928,26 @@
               </w:rPr>
               <w:t>{</w:t>
             </w:r>
-            <w:r>
-              <w:rPr>
-                <w:rFonts w:ascii="BC Sans" w:hAnsi="BC Sans"/>
-                <w:sz w:val="20"/>
-                <w:szCs w:val="20"/>
-              </w:rPr>
-              <w:t>d.outcome.note.action.date</w:t>
-            </w:r>
+            <w:proofErr w:type="spellStart"/>
+            <w:proofErr w:type="gramStart"/>
+            <w:r>
+              <w:rPr>
+                <w:rFonts w:ascii="BC Sans" w:hAnsi="BC Sans"/>
+                <w:sz w:val="20"/>
+                <w:szCs w:val="20"/>
+              </w:rPr>
+              <w:t>d.outcome</w:t>
+            </w:r>
+            <w:proofErr w:type="gramEnd"/>
+            <w:r>
+              <w:rPr>
+                <w:rFonts w:ascii="BC Sans" w:hAnsi="BC Sans"/>
+                <w:sz w:val="20"/>
+                <w:szCs w:val="20"/>
+              </w:rPr>
+              <w:t>.note.action.date</w:t>
+            </w:r>
+            <w:proofErr w:type="spellEnd"/>
             <w:r>
               <w:rPr>
                 <w:rFonts w:ascii="BC Sans" w:hAnsi="BC Sans"/>
@@ -6438,6 +7273,8 @@
             </w:rPr>
             <w:t>Report printed on {</w:t>
           </w:r>
+          <w:proofErr w:type="spellStart"/>
+          <w:proofErr w:type="gramStart"/>
           <w:r>
             <w:rPr>
               <w:rFonts w:ascii="BC Sans" w:eastAsia="BC Sans" w:hAnsi="BC Sans" w:cs="BC Sans"/>
@@ -6462,6 +7299,8 @@
             </w:rPr>
             <w:t>generatedOn</w:t>
           </w:r>
+          <w:proofErr w:type="spellEnd"/>
+          <w:proofErr w:type="gramEnd"/>
           <w:r>
             <w:rPr>
               <w:rFonts w:ascii="BC Sans" w:eastAsia="BC Sans" w:hAnsi="BC Sans" w:cs="BC Sans"/>
@@ -7973,6 +8812,33 @@
 </file>
 
 <file path=customXml/item1.xml><?xml version="1.0" encoding="utf-8"?>
+<p:properties xmlns:p="http://schemas.microsoft.com/office/2006/metadata/properties" xmlns:xsi="http://www.w3.org/2001/XMLSchema-instance" xmlns:pc="http://schemas.microsoft.com/office/infopath/2007/PartnerControls">
+  <documentManagement>
+    <TaxCatchAll xmlns="cbeac988-4fd5-47cf-ad03-89cc7678fa90" xsi:nil="true"/>
+    <lcf76f155ced4ddcb4097134ff3c332f xmlns="aa9c99c1-69c1-4b58-9df5-4d4796c46f8a">
+      <Terms xmlns="http://schemas.microsoft.com/office/infopath/2007/PartnerControls"/>
+    </lcf76f155ced4ddcb4097134ff3c332f>
+    <SharedWithUsers xmlns="cbeac988-4fd5-47cf-ad03-89cc7678fa90">
+      <UserInfo>
+        <DisplayName/>
+        <AccountId xsi:nil="true"/>
+        <AccountType/>
+      </UserInfo>
+    </SharedWithUsers>
+  </documentManagement>
+</p:properties>
+</file>
+
+<file path=customXml/item2.xml><?xml version="1.0" encoding="utf-8"?>
+<?mso-contentType ?>
+<FormTemplates xmlns="http://schemas.microsoft.com/sharepoint/v3/contenttype/forms">
+  <Display>DocumentLibraryForm</Display>
+  <Edit>DocumentLibraryForm</Edit>
+  <New>DocumentLibraryForm</New>
+</FormTemplates>
+</file>
+
+<file path=customXml/item3.xml><?xml version="1.0" encoding="utf-8"?>
 <ct:contentTypeSchema xmlns:ct="http://schemas.microsoft.com/office/2006/metadata/contentType" xmlns:ma="http://schemas.microsoft.com/office/2006/metadata/properties/metaAttributes" ct:_="" ma:_="" ma:contentTypeName="Document" ma:contentTypeID="0x010100ED0089B3ED392A4CB3C10705735CFAD3" ma:contentTypeVersion="15" ma:contentTypeDescription="Create a new document." ma:contentTypeScope="" ma:versionID="e9715c4352d5d9c94cf397f6db7911f6">
   <xsd:schema xmlns:xsd="http://www.w3.org/2001/XMLSchema" xmlns:xs="http://www.w3.org/2001/XMLSchema" xmlns:p="http://schemas.microsoft.com/office/2006/metadata/properties" xmlns:ns2="aa9c99c1-69c1-4b58-9df5-4d4796c46f8a" xmlns:ns3="cbeac988-4fd5-47cf-ad03-89cc7678fa90" targetNamespace="http://schemas.microsoft.com/office/2006/metadata/properties" ma:root="true" ma:fieldsID="4a7b24a40f906d6832371abf7aef78d6" ns2:_="" ns3:_="">
     <xsd:import namespace="aa9c99c1-69c1-4b58-9df5-4d4796c46f8a"/>
@@ -8207,34 +9073,26 @@
 </ct:contentTypeSchema>
 </file>
 
-<file path=customXml/item2.xml><?xml version="1.0" encoding="utf-8"?>
-<?mso-contentType ?>
-<FormTemplates xmlns="http://schemas.microsoft.com/sharepoint/v3/contenttype/forms">
-  <Display>DocumentLibraryForm</Display>
-  <Edit>DocumentLibraryForm</Edit>
-  <New>DocumentLibraryForm</New>
-</FormTemplates>
+<file path=customXml/itemProps1.xml><?xml version="1.0" encoding="utf-8"?>
+<ds:datastoreItem xmlns:ds="http://schemas.openxmlformats.org/officeDocument/2006/customXml" ds:itemID="{C6C5DCE0-D69C-4B6E-96D9-C69B23DE6D4A}">
+  <ds:schemaRefs>
+    <ds:schemaRef ds:uri="http://schemas.microsoft.com/office/2006/metadata/properties"/>
+    <ds:schemaRef ds:uri="http://schemas.microsoft.com/office/infopath/2007/PartnerControls"/>
+    <ds:schemaRef ds:uri="cbeac988-4fd5-47cf-ad03-89cc7678fa90"/>
+    <ds:schemaRef ds:uri="aa9c99c1-69c1-4b58-9df5-4d4796c46f8a"/>
+  </ds:schemaRefs>
+</ds:datastoreItem>
 </file>
 
-<file path=customXml/item3.xml><?xml version="1.0" encoding="utf-8"?>
-<p:properties xmlns:p="http://schemas.microsoft.com/office/2006/metadata/properties" xmlns:xsi="http://www.w3.org/2001/XMLSchema-instance" xmlns:pc="http://schemas.microsoft.com/office/infopath/2007/PartnerControls">
-  <documentManagement>
-    <TaxCatchAll xmlns="cbeac988-4fd5-47cf-ad03-89cc7678fa90" xsi:nil="true"/>
-    <lcf76f155ced4ddcb4097134ff3c332f xmlns="aa9c99c1-69c1-4b58-9df5-4d4796c46f8a">
-      <Terms xmlns="http://schemas.microsoft.com/office/infopath/2007/PartnerControls"/>
-    </lcf76f155ced4ddcb4097134ff3c332f>
-    <SharedWithUsers xmlns="cbeac988-4fd5-47cf-ad03-89cc7678fa90">
-      <UserInfo>
-        <DisplayName/>
-        <AccountId xsi:nil="true"/>
-        <AccountType/>
-      </UserInfo>
-    </SharedWithUsers>
-  </documentManagement>
-</p:properties>
+<file path=customXml/itemProps2.xml><?xml version="1.0" encoding="utf-8"?>
+<ds:datastoreItem xmlns:ds="http://schemas.openxmlformats.org/officeDocument/2006/customXml" ds:itemID="{4BECF9F2-3A10-48CC-8D31-4F6E8664527E}">
+  <ds:schemaRefs>
+    <ds:schemaRef ds:uri="http://schemas.microsoft.com/sharepoint/v3/contenttype/forms"/>
+  </ds:schemaRefs>
+</ds:datastoreItem>
 </file>
 
-<file path=customXml/itemProps1.xml><?xml version="1.0" encoding="utf-8"?>
+<file path=customXml/itemProps3.xml><?xml version="1.0" encoding="utf-8"?>
 <ds:datastoreItem xmlns:ds="http://schemas.openxmlformats.org/officeDocument/2006/customXml" ds:itemID="{26FF9410-7F49-4DD5-9478-D670A139DF54}">
   <ds:schemaRefs>
     <ds:schemaRef ds:uri="http://schemas.microsoft.com/office/2006/metadata/contentType"/>
@@ -8251,23 +9109,4 @@
     <ds:schemaRef ds:uri="http://schemas.microsoft.com/internal/obd"/>
   </ds:schemaRefs>
 </ds:datastoreItem>
-</file>
-
-<file path=customXml/itemProps2.xml><?xml version="1.0" encoding="utf-8"?>
-<ds:datastoreItem xmlns:ds="http://schemas.openxmlformats.org/officeDocument/2006/customXml" ds:itemID="{4BECF9F2-3A10-48CC-8D31-4F6E8664527E}">
-  <ds:schemaRefs>
-    <ds:schemaRef ds:uri="http://schemas.microsoft.com/sharepoint/v3/contenttype/forms"/>
-  </ds:schemaRefs>
-</ds:datastoreItem>
-</file>
-
-<file path=customXml/itemProps3.xml><?xml version="1.0" encoding="utf-8"?>
-<ds:datastoreItem xmlns:ds="http://schemas.openxmlformats.org/officeDocument/2006/customXml" ds:itemID="{C6C5DCE0-D69C-4B6E-96D9-C69B23DE6D4A}">
-  <ds:schemaRefs>
-    <ds:schemaRef ds:uri="http://schemas.microsoft.com/office/2006/metadata/properties"/>
-    <ds:schemaRef ds:uri="http://schemas.microsoft.com/office/infopath/2007/PartnerControls"/>
-    <ds:schemaRef ds:uri="cbeac988-4fd5-47cf-ad03-89cc7678fa90"/>
-    <ds:schemaRef ds:uri="aa9c99c1-69c1-4b58-9df5-4d4796c46f8a"/>
-  </ds:schemaRefs>
-</ds:datastoreItem>
 </file>
</xml_diff>

<commit_message>
fix: replace office with zone on export. fix: template cache bug
</commit_message>
<xml_diff>
--- a/backend/templates/complaint/CDOGS-CEEB-COMPLAINT-TEMPLATE-v1.docx
+++ b/backend/templates/complaint/CDOGS-CEEB-COMPLAINT-TEMPLATE-v1.docx
@@ -157,8 +157,6 @@
               </w:rPr>
               <w:t>{</w:t>
             </w:r>
-            <w:proofErr w:type="spellStart"/>
-            <w:proofErr w:type="gramStart"/>
             <w:r>
               <w:rPr>
                 <w:rFonts w:ascii="BC Sans" w:eastAsia="Times New Roman" w:hAnsi="BC Sans" w:cs="Times New Roman"/>
@@ -189,8 +187,6 @@
               </w:rPr>
               <w:t>reportedOn</w:t>
             </w:r>
-            <w:proofErr w:type="spellEnd"/>
-            <w:proofErr w:type="gramEnd"/>
             <w:r>
               <w:rPr>
                 <w:rFonts w:ascii="BC Sans" w:eastAsia="Times New Roman" w:hAnsi="BC Sans" w:cs="Times New Roman"/>
@@ -229,8 +225,6 @@
               </w:rPr>
               <w:t>Created by: {</w:t>
             </w:r>
-            <w:proofErr w:type="spellStart"/>
-            <w:proofErr w:type="gramStart"/>
             <w:r>
               <w:rPr>
                 <w:rFonts w:ascii="BC Sans" w:eastAsia="Times New Roman" w:hAnsi="BC Sans" w:cs="Times New Roman"/>
@@ -263,8 +257,6 @@
               </w:rPr>
               <w:t>createdBy</w:t>
             </w:r>
-            <w:proofErr w:type="spellEnd"/>
-            <w:proofErr w:type="gramEnd"/>
             <w:r>
               <w:rPr>
                 <w:rFonts w:ascii="BC Sans" w:eastAsia="Times New Roman" w:hAnsi="BC Sans" w:cs="Times New Roman"/>
@@ -297,8 +289,6 @@
               </w:rPr>
               <w:t>Status: {</w:t>
             </w:r>
-            <w:proofErr w:type="spellStart"/>
-            <w:proofErr w:type="gramStart"/>
             <w:r>
               <w:rPr>
                 <w:rFonts w:ascii="BC Sans" w:eastAsia="Times New Roman" w:hAnsi="BC Sans" w:cs="Times New Roman"/>
@@ -331,8 +321,6 @@
               </w:rPr>
               <w:t>status</w:t>
             </w:r>
-            <w:proofErr w:type="spellEnd"/>
-            <w:proofErr w:type="gramEnd"/>
             <w:r>
               <w:rPr>
                 <w:rFonts w:ascii="BC Sans" w:eastAsia="Times New Roman" w:hAnsi="BC Sans" w:cs="Times New Roman"/>
@@ -400,8 +388,6 @@
               </w:rPr>
               <w:t>{</w:t>
             </w:r>
-            <w:proofErr w:type="spellStart"/>
-            <w:proofErr w:type="gramStart"/>
             <w:r>
               <w:rPr>
                 <w:rFonts w:ascii="BC Sans" w:eastAsia="Times New Roman" w:hAnsi="BC Sans" w:cs="Times New Roman"/>
@@ -434,8 +420,6 @@
               </w:rPr>
               <w:t>updatedOn</w:t>
             </w:r>
-            <w:proofErr w:type="spellEnd"/>
-            <w:proofErr w:type="gramEnd"/>
             <w:r>
               <w:rPr>
                 <w:rFonts w:ascii="BC Sans" w:eastAsia="Times New Roman" w:hAnsi="BC Sans" w:cs="Times New Roman"/>
@@ -479,18 +463,7 @@
                 <w:sz w:val="20"/>
                 <w:szCs w:val="20"/>
               </w:rPr>
-              <w:t xml:space="preserve"> {</w:t>
-            </w:r>
-            <w:proofErr w:type="spellStart"/>
-            <w:proofErr w:type="gramStart"/>
-            <w:r>
-              <w:rPr>
-                <w:rFonts w:ascii="BC Sans" w:eastAsia="Times New Roman" w:hAnsi="BC Sans" w:cs="Times New Roman"/>
-                <w:color w:val="000000" w:themeColor="text1"/>
-                <w:sz w:val="20"/>
-                <w:szCs w:val="20"/>
-              </w:rPr>
-              <w:t>d</w:t>
+              <w:t xml:space="preserve"> {d</w:t>
             </w:r>
             <w:r>
               <w:rPr>
@@ -509,18 +482,7 @@
                 <w:sz w:val="20"/>
                 <w:szCs w:val="20"/>
               </w:rPr>
-              <w:t>officerAssigned</w:t>
-            </w:r>
-            <w:proofErr w:type="spellEnd"/>
-            <w:proofErr w:type="gramEnd"/>
-            <w:r>
-              <w:rPr>
-                <w:rFonts w:ascii="BC Sans" w:eastAsia="Times New Roman" w:hAnsi="BC Sans" w:cs="Times New Roman"/>
-                <w:color w:val="000000" w:themeColor="text1"/>
-                <w:sz w:val="20"/>
-                <w:szCs w:val="20"/>
-              </w:rPr>
-              <w:t>}</w:t>
+              <w:t>officerAssigned}</w:t>
             </w:r>
           </w:p>
         </w:tc>
@@ -545,18 +507,7 @@
                 <w:sz w:val="20"/>
                 <w:szCs w:val="20"/>
               </w:rPr>
-              <w:t>{</w:t>
-            </w:r>
-            <w:proofErr w:type="spellStart"/>
-            <w:proofErr w:type="gramStart"/>
-            <w:r>
-              <w:rPr>
-                <w:rFonts w:ascii="BC Sans" w:eastAsia="Times New Roman" w:hAnsi="BC Sans" w:cs="Times New Roman"/>
-                <w:color w:val="000000" w:themeColor="text1"/>
-                <w:sz w:val="20"/>
-                <w:szCs w:val="20"/>
-              </w:rPr>
-              <w:t>d</w:t>
+              <w:t>{d</w:t>
             </w:r>
             <w:r>
               <w:rPr>
@@ -566,7 +517,6 @@
               </w:rPr>
               <w:t>.outcome</w:t>
             </w:r>
-            <w:proofErr w:type="gramEnd"/>
             <w:r>
               <w:rPr>
                 <w:rFonts w:ascii="BC Sans" w:eastAsia="BC Sans" w:hAnsi="BC Sans" w:cs="BC Sans"/>
@@ -609,17 +559,7 @@
                 <w:sz w:val="20"/>
                 <w:szCs w:val="20"/>
               </w:rPr>
-              <w:t>:ifEM:hideBegin</w:t>
-            </w:r>
-            <w:proofErr w:type="spellEnd"/>
-            <w:r>
-              <w:rPr>
-                <w:rFonts w:ascii="BC Sans" w:eastAsia="Times New Roman" w:hAnsi="BC Sans" w:cs="Times New Roman"/>
-                <w:color w:val="000000" w:themeColor="text1"/>
-                <w:sz w:val="20"/>
-                <w:szCs w:val="20"/>
-              </w:rPr>
-              <w:t>}</w:t>
+              <w:t>:ifEM:hideBegin}</w:t>
             </w:r>
             <w:r>
               <w:rPr>
@@ -929,8 +869,6 @@
               </w:rPr>
               <w:t>{</w:t>
             </w:r>
-            <w:proofErr w:type="spellStart"/>
-            <w:proofErr w:type="gramStart"/>
             <w:r>
               <w:rPr>
                 <w:rFonts w:ascii="BC Sans" w:eastAsia="Times New Roman" w:hAnsi="BC Sans" w:cs="Times New Roman"/>
@@ -958,8 +896,6 @@
               </w:rPr>
               <w:t>incidentDateTime</w:t>
             </w:r>
-            <w:proofErr w:type="spellEnd"/>
-            <w:proofErr w:type="gramEnd"/>
             <w:r>
               <w:rPr>
                 <w:rFonts w:ascii="BC Sans" w:eastAsia="Times New Roman" w:hAnsi="BC Sans" w:cs="Times New Roman"/>
@@ -1054,7 +990,6 @@
               </w:rPr>
               <w:t>{</w:t>
             </w:r>
-            <w:proofErr w:type="gramStart"/>
             <w:r>
               <w:rPr>
                 <w:rFonts w:ascii="BC Sans" w:eastAsia="Times New Roman" w:hAnsi="BC Sans" w:cs="Times New Roman"/>
@@ -1073,7 +1008,6 @@
               </w:rPr>
               <w:t>.</w:t>
             </w:r>
-            <w:proofErr w:type="spellStart"/>
             <w:r>
               <w:rPr>
                 <w:rFonts w:ascii="BC Sans" w:eastAsia="Times New Roman" w:hAnsi="BC Sans" w:cs="Times New Roman"/>
@@ -1084,8 +1018,6 @@
               </w:rPr>
               <w:t>complaintMethodReceivedCode</w:t>
             </w:r>
-            <w:proofErr w:type="spellEnd"/>
-            <w:proofErr w:type="gramEnd"/>
             <w:r>
               <w:rPr>
                 <w:rFonts w:ascii="BC Sans" w:hAnsi="BC Sans"/>
@@ -1160,8 +1092,6 @@
               </w:rPr>
               <w:t>{</w:t>
             </w:r>
-            <w:proofErr w:type="spellStart"/>
-            <w:proofErr w:type="gramStart"/>
             <w:r>
               <w:rPr>
                 <w:rFonts w:ascii="BC Sans" w:eastAsia="Times New Roman" w:hAnsi="BC Sans" w:cs="Times New Roman"/>
@@ -1189,8 +1119,6 @@
               </w:rPr>
               <w:t>violationType</w:t>
             </w:r>
-            <w:proofErr w:type="spellEnd"/>
-            <w:proofErr w:type="gramEnd"/>
             <w:r>
               <w:rPr>
                 <w:rFonts w:ascii="BC Sans" w:eastAsia="Times New Roman" w:hAnsi="BC Sans" w:cs="Times New Roman"/>
@@ -1265,8 +1193,6 @@
               </w:rPr>
               <w:t>{</w:t>
             </w:r>
-            <w:proofErr w:type="spellStart"/>
-            <w:proofErr w:type="gramStart"/>
             <w:r>
               <w:rPr>
                 <w:rFonts w:ascii="BC Sans" w:eastAsia="Times New Roman" w:hAnsi="BC Sans" w:cs="Times New Roman"/>
@@ -1294,8 +1220,6 @@
               </w:rPr>
               <w:t>inProgress</w:t>
             </w:r>
-            <w:proofErr w:type="spellEnd"/>
-            <w:proofErr w:type="gramEnd"/>
             <w:r>
               <w:rPr>
                 <w:rFonts w:ascii="BC Sans" w:eastAsia="Times New Roman" w:hAnsi="BC Sans" w:cs="Times New Roman"/>
@@ -1371,8 +1295,6 @@
               </w:rPr>
               <w:t>{</w:t>
             </w:r>
-            <w:proofErr w:type="spellStart"/>
-            <w:proofErr w:type="gramStart"/>
             <w:r>
               <w:rPr>
                 <w:rFonts w:ascii="BC Sans" w:eastAsia="Times New Roman" w:hAnsi="BC Sans" w:cs="Times New Roman"/>
@@ -1400,8 +1322,6 @@
               </w:rPr>
               <w:t>wasObserved</w:t>
             </w:r>
-            <w:proofErr w:type="spellEnd"/>
-            <w:proofErr w:type="gramEnd"/>
             <w:r>
               <w:rPr>
                 <w:rFonts w:ascii="BC Sans" w:eastAsia="Times New Roman" w:hAnsi="BC Sans" w:cs="Times New Roman"/>
@@ -1479,8 +1399,6 @@
               </w:rPr>
               <w:t>{</w:t>
             </w:r>
-            <w:proofErr w:type="spellStart"/>
-            <w:proofErr w:type="gramStart"/>
             <w:r>
               <w:rPr>
                 <w:rFonts w:ascii="BC Sans" w:eastAsia="Times New Roman" w:hAnsi="BC Sans" w:cs="Times New Roman"/>
@@ -1512,8 +1430,6 @@
               </w:rPr>
               <w:t>location</w:t>
             </w:r>
-            <w:proofErr w:type="spellEnd"/>
-            <w:proofErr w:type="gramEnd"/>
             <w:r>
               <w:rPr>
                 <w:rFonts w:ascii="BC Sans" w:eastAsia="Times New Roman" w:hAnsi="BC Sans" w:cs="Times New Roman"/>
@@ -1590,13 +1506,78 @@
                 <w:sz w:val="20"/>
                 <w:szCs w:val="20"/>
               </w:rPr>
+              <w:t>{d</w:t>
+            </w:r>
+            <w:r>
+              <w:rPr>
+                <w:rFonts w:ascii="BC Sans" w:eastAsia="Times New Roman" w:hAnsi="BC Sans" w:cs="Times New Roman"/>
+                <w:color w:val="000000" w:themeColor="text1"/>
+                <w:sz w:val="20"/>
+                <w:szCs w:val="20"/>
+              </w:rPr>
+              <w:t>.</w:t>
+            </w:r>
+            <w:r>
+              <w:rPr>
+                <w:rFonts w:ascii="BC Sans" w:hAnsi="BC Sans" w:cs="BC Sans Light"/>
+                <w:sz w:val="20"/>
+                <w:szCs w:val="20"/>
+              </w:rPr>
+              <w:t>latitude</w:t>
+            </w:r>
+            <w:r>
+              <w:rPr>
+                <w:rFonts w:ascii="BC Sans" w:hAnsi="BC Sans" w:cs="BC Sans Light"/>
+                <w:sz w:val="20"/>
+                <w:szCs w:val="20"/>
+              </w:rPr>
+              <w:t>:if</w:t>
+            </w:r>
+            <w:r>
+              <w:rPr>
+                <w:rFonts w:ascii="BC Sans" w:hAnsi="BC Sans" w:cs="BC Sans Light"/>
+                <w:sz w:val="20"/>
+                <w:szCs w:val="20"/>
+              </w:rPr>
+              <w:t>NE</w:t>
+            </w:r>
+            <w:r>
+              <w:rPr>
+                <w:rFonts w:ascii="BC Sans" w:hAnsi="BC Sans" w:cs="BC Sans Light"/>
+                <w:sz w:val="20"/>
+                <w:szCs w:val="20"/>
+              </w:rPr>
+              <w:t>(</w:t>
+            </w:r>
+            <w:r>
+              <w:rPr>
+                <w:rFonts w:ascii="BC Sans" w:hAnsi="BC Sans" w:cs="BC Sans Light"/>
+                <w:sz w:val="20"/>
+                <w:szCs w:val="20"/>
+              </w:rPr>
+              <w:t>0</w:t>
+            </w:r>
+            <w:r>
+              <w:rPr>
+                <w:rFonts w:ascii="BC Sans" w:hAnsi="BC Sans" w:cs="BC Sans Light"/>
+                <w:sz w:val="20"/>
+                <w:szCs w:val="20"/>
+              </w:rPr>
+              <w:t>):showBegin}</w:t>
+            </w:r>
+            <w:r>
+              <w:rPr>
+                <w:rFonts w:ascii="BC Sans" w:eastAsia="Times New Roman" w:hAnsi="BC Sans" w:cs="Times New Roman"/>
+                <w:color w:val="000000" w:themeColor="text1"/>
+                <w:sz w:val="20"/>
+                <w:szCs w:val="20"/>
+              </w:rPr>
               <w:t>{</w:t>
             </w:r>
-            <w:proofErr w:type="spellStart"/>
-            <w:proofErr w:type="gramStart"/>
-            <w:r>
-              <w:rPr>
-                <w:rFonts w:ascii="BC Sans" w:hAnsi="BC Sans" w:cs="BC Sans Light"/>
+            <w:r>
+              <w:rPr>
+                <w:rFonts w:ascii="BC Sans" w:eastAsia="Times New Roman" w:hAnsi="BC Sans" w:cs="Times New Roman"/>
+                <w:color w:val="000000" w:themeColor="text1"/>
                 <w:sz w:val="20"/>
                 <w:szCs w:val="20"/>
               </w:rPr>
@@ -1613,13 +1594,83 @@
             </w:r>
             <w:r>
               <w:rPr>
-                <w:rFonts w:ascii="BC Sans" w:hAnsi="BC Sans" w:cs="BC Sans Light"/>
+                <w:rFonts w:ascii="BC Sans" w:eastAsia="Times New Roman" w:hAnsi="BC Sans" w:cs="Times New Roman"/>
+                <w:color w:val="000000" w:themeColor="text1"/>
                 <w:sz w:val="20"/>
                 <w:szCs w:val="20"/>
               </w:rPr>
               <w:t>latitude</w:t>
             </w:r>
-            <w:proofErr w:type="gramEnd"/>
+            <w:r>
+              <w:rPr>
+                <w:rFonts w:ascii="BC Sans" w:eastAsia="Times New Roman" w:hAnsi="BC Sans" w:cs="Times New Roman"/>
+                <w:color w:val="000000" w:themeColor="text1"/>
+                <w:sz w:val="20"/>
+                <w:szCs w:val="20"/>
+              </w:rPr>
+              <w:t>}, {</w:t>
+            </w:r>
+            <w:r>
+              <w:rPr>
+                <w:rFonts w:ascii="BC Sans" w:eastAsia="Times New Roman" w:hAnsi="BC Sans" w:cs="Times New Roman"/>
+                <w:color w:val="000000" w:themeColor="text1"/>
+                <w:sz w:val="20"/>
+                <w:szCs w:val="20"/>
+              </w:rPr>
+              <w:t>d</w:t>
+            </w:r>
+            <w:r>
+              <w:rPr>
+                <w:rFonts w:ascii="BC Sans" w:eastAsia="Times New Roman" w:hAnsi="BC Sans" w:cs="Times New Roman"/>
+                <w:color w:val="000000" w:themeColor="text1"/>
+                <w:sz w:val="20"/>
+                <w:szCs w:val="20"/>
+              </w:rPr>
+              <w:t>.</w:t>
+            </w:r>
+            <w:r>
+              <w:rPr>
+                <w:rFonts w:ascii="BC Sans" w:eastAsia="Times New Roman" w:hAnsi="BC Sans" w:cs="Times New Roman"/>
+                <w:color w:val="000000" w:themeColor="text1"/>
+                <w:sz w:val="20"/>
+                <w:szCs w:val="20"/>
+              </w:rPr>
+              <w:t>longitude</w:t>
+            </w:r>
+            <w:r>
+              <w:rPr>
+                <w:rFonts w:ascii="BC Sans" w:eastAsia="Times New Roman" w:hAnsi="BC Sans" w:cs="Times New Roman"/>
+                <w:color w:val="000000" w:themeColor="text1"/>
+                <w:sz w:val="20"/>
+                <w:szCs w:val="20"/>
+              </w:rPr>
+              <w:t>}</w:t>
+            </w:r>
+            <w:r>
+              <w:rPr>
+                <w:rFonts w:ascii="BC Sans" w:hAnsi="BC Sans" w:cs="BC Sans Light"/>
+                <w:sz w:val="20"/>
+                <w:szCs w:val="20"/>
+              </w:rPr>
+              <w:t>{d</w:t>
+            </w:r>
+            <w:r>
+              <w:rPr>
+                <w:rFonts w:ascii="BC Sans" w:eastAsia="Times New Roman" w:hAnsi="BC Sans" w:cs="Times New Roman"/>
+                <w:color w:val="000000" w:themeColor="text1"/>
+                <w:sz w:val="20"/>
+                <w:szCs w:val="20"/>
+              </w:rPr>
+              <w:t>.</w:t>
+            </w:r>
+            <w:r>
+              <w:rPr>
+                <w:rFonts w:ascii="BC Sans" w:hAnsi="BC Sans" w:cs="BC Sans Light"/>
+                <w:sz w:val="20"/>
+                <w:szCs w:val="20"/>
+              </w:rPr>
+              <w:t>latitude</w:t>
+            </w:r>
             <w:r>
               <w:rPr>
                 <w:rFonts w:ascii="BC Sans" w:hAnsi="BC Sans" w:cs="BC Sans Light"/>
@@ -1636,7 +1687,6 @@
               </w:rPr>
               <w:t>NE</w:t>
             </w:r>
-            <w:proofErr w:type="spellEnd"/>
             <w:r>
               <w:rPr>
                 <w:rFonts w:ascii="BC Sans" w:hAnsi="BC Sans" w:cs="BC Sans Light"/>
@@ -1659,194 +1709,7 @@
                 <w:sz w:val="20"/>
                 <w:szCs w:val="20"/>
               </w:rPr>
-              <w:t>):</w:t>
-            </w:r>
-            <w:proofErr w:type="spellStart"/>
-            <w:r>
-              <w:rPr>
-                <w:rFonts w:ascii="BC Sans" w:hAnsi="BC Sans" w:cs="BC Sans Light"/>
-                <w:sz w:val="20"/>
-                <w:szCs w:val="20"/>
-              </w:rPr>
-              <w:t>showBegin</w:t>
-            </w:r>
-            <w:proofErr w:type="spellEnd"/>
-            <w:r>
-              <w:rPr>
-                <w:rFonts w:ascii="BC Sans" w:hAnsi="BC Sans" w:cs="BC Sans Light"/>
-                <w:sz w:val="20"/>
-                <w:szCs w:val="20"/>
-              </w:rPr>
-              <w:t>}</w:t>
-            </w:r>
-            <w:r>
-              <w:rPr>
-                <w:rFonts w:ascii="BC Sans" w:eastAsia="Times New Roman" w:hAnsi="BC Sans" w:cs="Times New Roman"/>
-                <w:color w:val="000000" w:themeColor="text1"/>
-                <w:sz w:val="20"/>
-                <w:szCs w:val="20"/>
-              </w:rPr>
-              <w:t>{</w:t>
-            </w:r>
-            <w:proofErr w:type="spellStart"/>
-            <w:r>
-              <w:rPr>
-                <w:rFonts w:ascii="BC Sans" w:eastAsia="Times New Roman" w:hAnsi="BC Sans" w:cs="Times New Roman"/>
-                <w:color w:val="000000" w:themeColor="text1"/>
-                <w:sz w:val="20"/>
-                <w:szCs w:val="20"/>
-              </w:rPr>
-              <w:t>d</w:t>
-            </w:r>
-            <w:r>
-              <w:rPr>
-                <w:rFonts w:ascii="BC Sans" w:eastAsia="Times New Roman" w:hAnsi="BC Sans" w:cs="Times New Roman"/>
-                <w:color w:val="000000" w:themeColor="text1"/>
-                <w:sz w:val="20"/>
-                <w:szCs w:val="20"/>
-              </w:rPr>
-              <w:t>.</w:t>
-            </w:r>
-            <w:r>
-              <w:rPr>
-                <w:rFonts w:ascii="BC Sans" w:eastAsia="Times New Roman" w:hAnsi="BC Sans" w:cs="Times New Roman"/>
-                <w:color w:val="000000" w:themeColor="text1"/>
-                <w:sz w:val="20"/>
-                <w:szCs w:val="20"/>
-              </w:rPr>
-              <w:t>latitude</w:t>
-            </w:r>
-            <w:proofErr w:type="spellEnd"/>
-            <w:r>
-              <w:rPr>
-                <w:rFonts w:ascii="BC Sans" w:eastAsia="Times New Roman" w:hAnsi="BC Sans" w:cs="Times New Roman"/>
-                <w:color w:val="000000" w:themeColor="text1"/>
-                <w:sz w:val="20"/>
-                <w:szCs w:val="20"/>
-              </w:rPr>
-              <w:t>}, {</w:t>
-            </w:r>
-            <w:proofErr w:type="spellStart"/>
-            <w:r>
-              <w:rPr>
-                <w:rFonts w:ascii="BC Sans" w:eastAsia="Times New Roman" w:hAnsi="BC Sans" w:cs="Times New Roman"/>
-                <w:color w:val="000000" w:themeColor="text1"/>
-                <w:sz w:val="20"/>
-                <w:szCs w:val="20"/>
-              </w:rPr>
-              <w:t>d</w:t>
-            </w:r>
-            <w:r>
-              <w:rPr>
-                <w:rFonts w:ascii="BC Sans" w:eastAsia="Times New Roman" w:hAnsi="BC Sans" w:cs="Times New Roman"/>
-                <w:color w:val="000000" w:themeColor="text1"/>
-                <w:sz w:val="20"/>
-                <w:szCs w:val="20"/>
-              </w:rPr>
-              <w:t>.</w:t>
-            </w:r>
-            <w:r>
-              <w:rPr>
-                <w:rFonts w:ascii="BC Sans" w:eastAsia="Times New Roman" w:hAnsi="BC Sans" w:cs="Times New Roman"/>
-                <w:color w:val="000000" w:themeColor="text1"/>
-                <w:sz w:val="20"/>
-                <w:szCs w:val="20"/>
-              </w:rPr>
-              <w:t>longitude</w:t>
-            </w:r>
-            <w:proofErr w:type="spellEnd"/>
-            <w:r>
-              <w:rPr>
-                <w:rFonts w:ascii="BC Sans" w:eastAsia="Times New Roman" w:hAnsi="BC Sans" w:cs="Times New Roman"/>
-                <w:color w:val="000000" w:themeColor="text1"/>
-                <w:sz w:val="20"/>
-                <w:szCs w:val="20"/>
-              </w:rPr>
-              <w:t>}</w:t>
-            </w:r>
-            <w:r>
-              <w:rPr>
-                <w:rFonts w:ascii="BC Sans" w:hAnsi="BC Sans" w:cs="BC Sans Light"/>
-                <w:sz w:val="20"/>
-                <w:szCs w:val="20"/>
-              </w:rPr>
-              <w:t>{</w:t>
-            </w:r>
-            <w:proofErr w:type="spellStart"/>
-            <w:r>
-              <w:rPr>
-                <w:rFonts w:ascii="BC Sans" w:hAnsi="BC Sans" w:cs="BC Sans Light"/>
-                <w:sz w:val="20"/>
-                <w:szCs w:val="20"/>
-              </w:rPr>
-              <w:t>d</w:t>
-            </w:r>
-            <w:r>
-              <w:rPr>
-                <w:rFonts w:ascii="BC Sans" w:eastAsia="Times New Roman" w:hAnsi="BC Sans" w:cs="Times New Roman"/>
-                <w:color w:val="000000" w:themeColor="text1"/>
-                <w:sz w:val="20"/>
-                <w:szCs w:val="20"/>
-              </w:rPr>
-              <w:t>.</w:t>
-            </w:r>
-            <w:r>
-              <w:rPr>
-                <w:rFonts w:ascii="BC Sans" w:hAnsi="BC Sans" w:cs="BC Sans Light"/>
-                <w:sz w:val="20"/>
-                <w:szCs w:val="20"/>
-              </w:rPr>
-              <w:t>latitude</w:t>
-            </w:r>
-            <w:r>
-              <w:rPr>
-                <w:rFonts w:ascii="BC Sans" w:hAnsi="BC Sans" w:cs="BC Sans Light"/>
-                <w:sz w:val="20"/>
-                <w:szCs w:val="20"/>
-              </w:rPr>
-              <w:t>:if</w:t>
-            </w:r>
-            <w:r>
-              <w:rPr>
-                <w:rFonts w:ascii="BC Sans" w:hAnsi="BC Sans" w:cs="BC Sans Light"/>
-                <w:sz w:val="20"/>
-                <w:szCs w:val="20"/>
-              </w:rPr>
-              <w:t>NE</w:t>
-            </w:r>
-            <w:proofErr w:type="spellEnd"/>
-            <w:r>
-              <w:rPr>
-                <w:rFonts w:ascii="BC Sans" w:hAnsi="BC Sans" w:cs="BC Sans Light"/>
-                <w:sz w:val="20"/>
-                <w:szCs w:val="20"/>
-              </w:rPr>
-              <w:t>(</w:t>
-            </w:r>
-            <w:r>
-              <w:rPr>
-                <w:rFonts w:ascii="BC Sans" w:hAnsi="BC Sans" w:cs="BC Sans Light"/>
-                <w:sz w:val="20"/>
-                <w:szCs w:val="20"/>
-              </w:rPr>
-              <w:t>0</w:t>
-            </w:r>
-            <w:r>
-              <w:rPr>
-                <w:rFonts w:ascii="BC Sans" w:hAnsi="BC Sans" w:cs="BC Sans Light"/>
-                <w:sz w:val="20"/>
-                <w:szCs w:val="20"/>
-              </w:rPr>
-              <w:t>):</w:t>
-            </w:r>
-            <w:proofErr w:type="spellStart"/>
-            <w:r>
-              <w:rPr>
-                <w:rFonts w:ascii="BC Sans" w:hAnsi="BC Sans" w:cs="BC Sans Light"/>
-                <w:sz w:val="20"/>
-                <w:szCs w:val="20"/>
-              </w:rPr>
-              <w:t>show</w:t>
+              <w:t>):show</w:t>
             </w:r>
             <w:r>
               <w:rPr>
@@ -1856,7 +1719,6 @@
               </w:rPr>
               <w:t>End</w:t>
             </w:r>
-            <w:proofErr w:type="spellEnd"/>
             <w:r>
               <w:rPr>
                 <w:rFonts w:ascii="BC Sans" w:hAnsi="BC Sans" w:cs="BC Sans Light"/>
@@ -1903,7 +1765,31 @@
                 <w:sz w:val="20"/>
                 <w:szCs w:val="20"/>
               </w:rPr>
-              <w:t>Community, Office, Region</w:t>
+              <w:t xml:space="preserve">Community, </w:t>
+            </w:r>
+            <w:r>
+              <w:rPr>
+                <w:rFonts w:ascii="BC Sans" w:eastAsia="BC Sans" w:hAnsi="BC Sans" w:cs="BC Sans"/>
+                <w:b w:val="0"/>
+                <w:bCs w:val="0"/>
+                <w:caps w:val="0"/>
+                <w:color w:val="000000" w:themeColor="text1"/>
+                <w:sz w:val="20"/>
+                <w:szCs w:val="20"/>
+              </w:rPr>
+              <w:t>Zone</w:t>
+            </w:r>
+            <w:r>
+              <w:rPr>
+                <w:rFonts w:ascii="BC Sans" w:eastAsia="BC Sans" w:hAnsi="BC Sans" w:cs="BC Sans"/>
+                <w:b w:val="0"/>
+                <w:bCs w:val="0"/>
+                <w:caps w:val="0"/>
+                <w:color w:val="000000" w:themeColor="text1"/>
+                <w:sz w:val="20"/>
+                <w:szCs w:val="20"/>
+              </w:rPr>
+              <w:t>, Region</w:t>
             </w:r>
           </w:p>
         </w:tc>
@@ -1934,8 +1820,6 @@
               </w:rPr>
               <w:t>{</w:t>
             </w:r>
-            <w:proofErr w:type="spellStart"/>
-            <w:proofErr w:type="gramStart"/>
             <w:r>
               <w:rPr>
                 <w:rFonts w:ascii="BC Sans" w:eastAsia="BC Sans" w:hAnsi="BC Sans" w:cs="BC Sans"/>
@@ -1963,8 +1847,6 @@
               </w:rPr>
               <w:t>community</w:t>
             </w:r>
-            <w:proofErr w:type="spellEnd"/>
-            <w:proofErr w:type="gramEnd"/>
             <w:r>
               <w:rPr>
                 <w:rFonts w:ascii="BC Sans" w:eastAsia="BC Sans" w:hAnsi="BC Sans" w:cs="BC Sans"/>
@@ -1974,7 +1856,6 @@
               </w:rPr>
               <w:t>}, {</w:t>
             </w:r>
-            <w:proofErr w:type="spellStart"/>
             <w:r>
               <w:rPr>
                 <w:rFonts w:ascii="BC Sans" w:eastAsia="BC Sans" w:hAnsi="BC Sans" w:cs="BC Sans"/>
@@ -2000,9 +1881,8 @@
                 <w:sz w:val="20"/>
                 <w:szCs w:val="20"/>
               </w:rPr>
-              <w:t>office</w:t>
-            </w:r>
-            <w:proofErr w:type="spellEnd"/>
+              <w:t>zone</w:t>
+            </w:r>
             <w:r>
               <w:rPr>
                 <w:rFonts w:ascii="BC Sans" w:eastAsia="BC Sans" w:hAnsi="BC Sans" w:cs="BC Sans"/>
@@ -2012,7 +1892,6 @@
               </w:rPr>
               <w:t>}, {</w:t>
             </w:r>
-            <w:proofErr w:type="spellStart"/>
             <w:r>
               <w:rPr>
                 <w:rFonts w:ascii="BC Sans" w:eastAsia="BC Sans" w:hAnsi="BC Sans" w:cs="BC Sans"/>
@@ -2038,17 +1917,7 @@
                 <w:sz w:val="20"/>
                 <w:szCs w:val="20"/>
               </w:rPr>
-              <w:t>region</w:t>
-            </w:r>
-            <w:proofErr w:type="spellEnd"/>
-            <w:r>
-              <w:rPr>
-                <w:rFonts w:ascii="BC Sans" w:eastAsia="BC Sans" w:hAnsi="BC Sans" w:cs="BC Sans"/>
-                <w:color w:val="000000" w:themeColor="text1"/>
-                <w:sz w:val="20"/>
-                <w:szCs w:val="20"/>
-              </w:rPr>
-              <w:t>}</w:t>
+              <w:t>region}</w:t>
             </w:r>
           </w:p>
         </w:tc>
@@ -2115,8 +1984,6 @@
               </w:rPr>
               <w:t>{</w:t>
             </w:r>
-            <w:proofErr w:type="spellStart"/>
-            <w:proofErr w:type="gramStart"/>
             <w:r>
               <w:rPr>
                 <w:rFonts w:ascii="BC Sans" w:eastAsia="Times New Roman" w:hAnsi="BC Sans" w:cs="Times New Roman"/>
@@ -2144,8 +2011,6 @@
               </w:rPr>
               <w:t>locationDescription</w:t>
             </w:r>
-            <w:proofErr w:type="spellEnd"/>
-            <w:proofErr w:type="gramEnd"/>
             <w:r>
               <w:rPr>
                 <w:rFonts w:ascii="BC Sans" w:eastAsia="Times New Roman" w:hAnsi="BC Sans" w:cs="Times New Roman"/>
@@ -2219,8 +2084,6 @@
               </w:rPr>
               <w:t>{</w:t>
             </w:r>
-            <w:proofErr w:type="spellStart"/>
-            <w:proofErr w:type="gramStart"/>
             <w:r>
               <w:rPr>
                 <w:rFonts w:ascii="BC Sans" w:eastAsia="Times New Roman" w:hAnsi="BC Sans" w:cs="Times New Roman"/>
@@ -2248,8 +2111,6 @@
               </w:rPr>
               <w:t>description</w:t>
             </w:r>
-            <w:proofErr w:type="spellEnd"/>
-            <w:proofErr w:type="gramEnd"/>
             <w:r>
               <w:rPr>
                 <w:rFonts w:ascii="BC Sans" w:eastAsia="Times New Roman" w:hAnsi="BC Sans" w:cs="Times New Roman"/>
@@ -2351,10 +2212,17 @@
                 <w:sz w:val="20"/>
                 <w:szCs w:val="20"/>
               </w:rPr>
-              <w:t>{</w:t>
-            </w:r>
-            <w:proofErr w:type="spellStart"/>
-            <w:proofErr w:type="gramStart"/>
+              <w:t>{d</w:t>
+            </w:r>
+            <w:r>
+              <w:rPr>
+                <w:rFonts w:ascii="BC Sans" w:eastAsia="Times New Roman" w:hAnsi="BC Sans" w:cs="Times New Roman"/>
+                <w:color w:val="000000" w:themeColor="text1"/>
+                <w:sz w:val="20"/>
+                <w:szCs w:val="20"/>
+              </w:rPr>
+              <w:t>.</w:t>
+            </w:r>
             <w:r>
               <w:rPr>
                 <w:rFonts w:ascii="BC Sans" w:eastAsia="BC Sans" w:hAnsi="BC Sans" w:cs="BC Sans"/>
@@ -2362,36 +2230,7 @@
                 <w:sz w:val="20"/>
                 <w:szCs w:val="20"/>
               </w:rPr>
-              <w:t>d</w:t>
-            </w:r>
-            <w:r>
-              <w:rPr>
-                <w:rFonts w:ascii="BC Sans" w:eastAsia="Times New Roman" w:hAnsi="BC Sans" w:cs="Times New Roman"/>
-                <w:color w:val="000000" w:themeColor="text1"/>
-                <w:sz w:val="20"/>
-                <w:szCs w:val="20"/>
-              </w:rPr>
-              <w:t>.</w:t>
-            </w:r>
-            <w:r>
-              <w:rPr>
-                <w:rFonts w:ascii="BC Sans" w:eastAsia="BC Sans" w:hAnsi="BC Sans" w:cs="BC Sans"/>
-                <w:color w:val="000000" w:themeColor="text1"/>
-                <w:sz w:val="20"/>
-                <w:szCs w:val="20"/>
-              </w:rPr>
-              <w:t>details</w:t>
-            </w:r>
-            <w:proofErr w:type="spellEnd"/>
-            <w:proofErr w:type="gramEnd"/>
-            <w:r>
-              <w:rPr>
-                <w:rFonts w:ascii="BC Sans" w:eastAsia="BC Sans" w:hAnsi="BC Sans" w:cs="BC Sans"/>
-                <w:color w:val="000000" w:themeColor="text1"/>
-                <w:sz w:val="20"/>
-                <w:szCs w:val="20"/>
-              </w:rPr>
-              <w:t>}</w:t>
+              <w:t>details}</w:t>
             </w:r>
           </w:p>
         </w:tc>
@@ -2427,9 +2266,6 @@
             <w:cnfStyle w:val="001000000100" w:firstRow="0" w:lastRow="0" w:firstColumn="1" w:lastColumn="0" w:oddVBand="0" w:evenVBand="0" w:oddHBand="0" w:evenHBand="0" w:firstRowFirstColumn="1" w:firstRowLastColumn="0" w:lastRowFirstColumn="0" w:lastRowLastColumn="0"/>
             <w:tcW w:w="10916" w:type="dxa"/>
             <w:gridSpan w:val="2"/>
-            <w:tcBorders>
-              <w:bottom w:val="single" w:sz="4" w:space="0" w:color="auto"/>
-            </w:tcBorders>
             <w:noWrap/>
             <w:vAlign w:val="center"/>
           </w:tcPr>
@@ -2470,7 +2306,7 @@
             <w:cnfStyle w:val="001000000000" w:firstRow="0" w:lastRow="0" w:firstColumn="1" w:lastColumn="0" w:oddVBand="0" w:evenVBand="0" w:oddHBand="0" w:evenHBand="0" w:firstRowFirstColumn="0" w:firstRowLastColumn="0" w:lastRowFirstColumn="0" w:lastRowLastColumn="0"/>
             <w:tcW w:w="2552" w:type="dxa"/>
             <w:tcBorders>
-              <w:top w:val="single" w:sz="4" w:space="0" w:color="auto"/>
+              <w:top w:val="single" w:sz="4" w:space="0" w:color="7F7F7F" w:themeColor="text1" w:themeTint="80"/>
             </w:tcBorders>
             <w:shd w:val="clear" w:color="auto" w:fill="F2F2F2"/>
             <w:noWrap/>
@@ -2515,10 +2351,19 @@
                 <w:sz w:val="20"/>
                 <w:szCs w:val="20"/>
               </w:rPr>
-              <w:t>{</w:t>
-            </w:r>
-            <w:proofErr w:type="spellStart"/>
-            <w:proofErr w:type="gramStart"/>
+              <w:t>{d</w:t>
+            </w:r>
+            <w:r>
+              <w:rPr>
+                <w:rFonts w:ascii="BC Sans" w:eastAsia="Times New Roman" w:hAnsi="BC Sans" w:cs="Times New Roman"/>
+                <w:b w:val="0"/>
+                <w:bCs w:val="0"/>
+                <w:color w:val="000000" w:themeColor="text1"/>
+                <w:sz w:val="20"/>
+                <w:szCs w:val="20"/>
+              </w:rPr>
+              <w:t>.</w:t>
+            </w:r>
             <w:r>
               <w:rPr>
                 <w:rFonts w:ascii="BC Sans" w:hAnsi="BC Sans" w:cs="BC Sans Light"/>
@@ -2528,18 +2373,7 @@
                 <w:sz w:val="20"/>
                 <w:szCs w:val="20"/>
               </w:rPr>
-              <w:t>d</w:t>
-            </w:r>
-            <w:r>
-              <w:rPr>
-                <w:rFonts w:ascii="BC Sans" w:eastAsia="Times New Roman" w:hAnsi="BC Sans" w:cs="Times New Roman"/>
-                <w:b w:val="0"/>
-                <w:bCs w:val="0"/>
-                <w:color w:val="000000" w:themeColor="text1"/>
-                <w:sz w:val="20"/>
-                <w:szCs w:val="20"/>
-              </w:rPr>
-              <w:t>.</w:t>
+              <w:t>privacy</w:t>
             </w:r>
             <w:r>
               <w:rPr>
@@ -2550,44 +2384,7 @@
                 <w:sz w:val="20"/>
                 <w:szCs w:val="20"/>
               </w:rPr>
-              <w:t>privacy</w:t>
-            </w:r>
-            <w:proofErr w:type="spellEnd"/>
-            <w:proofErr w:type="gramEnd"/>
-            <w:r>
-              <w:rPr>
-                <w:rFonts w:ascii="BC Sans" w:hAnsi="BC Sans" w:cs="BC Sans Light"/>
-                <w:b w:val="0"/>
-                <w:bCs w:val="0"/>
-                <w:caps w:val="0"/>
-                <w:sz w:val="20"/>
-                <w:szCs w:val="20"/>
-              </w:rPr>
-              <w:t>[</w:t>
-            </w:r>
-            <w:proofErr w:type="spellStart"/>
-            <w:r>
-              <w:rPr>
-                <w:rFonts w:ascii="BC Sans" w:hAnsi="BC Sans" w:cs="BC Sans Light"/>
-                <w:b w:val="0"/>
-                <w:bCs w:val="0"/>
-                <w:caps w:val="0"/>
-                <w:sz w:val="20"/>
-                <w:szCs w:val="20"/>
-              </w:rPr>
-              <w:t>i</w:t>
-            </w:r>
-            <w:proofErr w:type="spellEnd"/>
-            <w:r>
-              <w:rPr>
-                <w:rFonts w:ascii="BC Sans" w:hAnsi="BC Sans" w:cs="BC Sans Light"/>
-                <w:b w:val="0"/>
-                <w:bCs w:val="0"/>
-                <w:caps w:val="0"/>
-                <w:sz w:val="20"/>
-                <w:szCs w:val="20"/>
-              </w:rPr>
-              <w:t>]</w:t>
+              <w:t>[i]</w:t>
             </w:r>
             <w:r>
               <w:rPr>
@@ -2606,7 +2403,7 @@
           <w:tcPr>
             <w:tcW w:w="8364" w:type="dxa"/>
             <w:tcBorders>
-              <w:top w:val="single" w:sz="4" w:space="0" w:color="auto"/>
+              <w:top w:val="single" w:sz="4" w:space="0" w:color="7F7F7F" w:themeColor="text1" w:themeTint="80"/>
             </w:tcBorders>
             <w:shd w:val="clear" w:color="auto" w:fill="F2F2F2"/>
             <w:noWrap/>
@@ -2627,17 +2424,7 @@
                 <w:sz w:val="20"/>
                 <w:szCs w:val="20"/>
               </w:rPr>
-              <w:t>{</w:t>
-            </w:r>
-            <w:proofErr w:type="spellStart"/>
-            <w:proofErr w:type="gramStart"/>
-            <w:r>
-              <w:rPr>
-                <w:rFonts w:ascii="BC Sans" w:hAnsi="BC Sans" w:cs="BC Sans Light"/>
-                <w:sz w:val="20"/>
-                <w:szCs w:val="20"/>
-              </w:rPr>
-              <w:t>d</w:t>
+              <w:t>{d</w:t>
             </w:r>
             <w:r>
               <w:rPr>
@@ -2656,33 +2443,13 @@
               </w:rPr>
               <w:t>privacy</w:t>
             </w:r>
-            <w:proofErr w:type="spellEnd"/>
-            <w:proofErr w:type="gramEnd"/>
-            <w:r>
-              <w:rPr>
-                <w:rFonts w:ascii="BC Sans" w:hAnsi="BC Sans" w:cs="BC Sans Light"/>
-                <w:sz w:val="20"/>
-                <w:szCs w:val="20"/>
-              </w:rPr>
-              <w:t>[</w:t>
-            </w:r>
-            <w:proofErr w:type="spellStart"/>
-            <w:r>
-              <w:rPr>
-                <w:rFonts w:ascii="BC Sans" w:hAnsi="BC Sans" w:cs="BC Sans Light"/>
-                <w:sz w:val="20"/>
-                <w:szCs w:val="20"/>
-              </w:rPr>
-              <w:t>i</w:t>
-            </w:r>
-            <w:proofErr w:type="spellEnd"/>
-            <w:r>
-              <w:rPr>
-                <w:rFonts w:ascii="BC Sans" w:hAnsi="BC Sans" w:cs="BC Sans Light"/>
-                <w:sz w:val="20"/>
-                <w:szCs w:val="20"/>
-              </w:rPr>
-              <w:t>].</w:t>
+            <w:r>
+              <w:rPr>
+                <w:rFonts w:ascii="BC Sans" w:hAnsi="BC Sans" w:cs="BC Sans Light"/>
+                <w:sz w:val="20"/>
+                <w:szCs w:val="20"/>
+              </w:rPr>
+              <w:t>[i].</w:t>
             </w:r>
             <w:commentRangeStart w:id="0"/>
             <w:r>
@@ -2743,10 +2510,19 @@
                 <w:sz w:val="20"/>
                 <w:szCs w:val="20"/>
               </w:rPr>
-              <w:t>Privacy requested {</w:t>
-            </w:r>
-            <w:proofErr w:type="spellStart"/>
-            <w:proofErr w:type="gramStart"/>
+              <w:t>Privacy requested {d</w:t>
+            </w:r>
+            <w:r>
+              <w:rPr>
+                <w:rFonts w:ascii="BC Sans" w:eastAsia="Times New Roman" w:hAnsi="BC Sans" w:cs="Times New Roman"/>
+                <w:b w:val="0"/>
+                <w:bCs w:val="0"/>
+                <w:color w:val="000000" w:themeColor="text1"/>
+                <w:sz w:val="20"/>
+                <w:szCs w:val="20"/>
+              </w:rPr>
+              <w:t>.</w:t>
+            </w:r>
             <w:r>
               <w:rPr>
                 <w:rFonts w:ascii="BC Sans" w:hAnsi="BC Sans" w:cs="BC Sans Light"/>
@@ -2756,32 +2532,8 @@
                 <w:sz w:val="20"/>
                 <w:szCs w:val="20"/>
               </w:rPr>
-              <w:t>d</w:t>
-            </w:r>
-            <w:r>
-              <w:rPr>
-                <w:rFonts w:ascii="BC Sans" w:eastAsia="Times New Roman" w:hAnsi="BC Sans" w:cs="Times New Roman"/>
-                <w:b w:val="0"/>
-                <w:bCs w:val="0"/>
-                <w:color w:val="000000" w:themeColor="text1"/>
-                <w:sz w:val="20"/>
-                <w:szCs w:val="20"/>
-              </w:rPr>
-              <w:t>.</w:t>
-            </w:r>
-            <w:r>
-              <w:rPr>
-                <w:rFonts w:ascii="BC Sans" w:hAnsi="BC Sans" w:cs="BC Sans Light"/>
-                <w:b w:val="0"/>
-                <w:bCs w:val="0"/>
-                <w:caps w:val="0"/>
-                <w:sz w:val="20"/>
-                <w:szCs w:val="20"/>
-              </w:rPr>
               <w:t>privacy</w:t>
             </w:r>
-            <w:proofErr w:type="spellEnd"/>
-            <w:proofErr w:type="gramEnd"/>
             <w:r>
               <w:rPr>
                 <w:rFonts w:ascii="BC Sans" w:hAnsi="BC Sans" w:cs="BC Sans Light"/>
@@ -2839,17 +2591,7 @@
                 <w:sz w:val="20"/>
                 <w:szCs w:val="20"/>
               </w:rPr>
-              <w:t>{</w:t>
-            </w:r>
-            <w:proofErr w:type="spellStart"/>
-            <w:proofErr w:type="gramStart"/>
-            <w:r>
-              <w:rPr>
-                <w:rFonts w:ascii="BC Sans" w:hAnsi="BC Sans" w:cs="BC Sans Light"/>
-                <w:sz w:val="20"/>
-                <w:szCs w:val="20"/>
-              </w:rPr>
-              <w:t>d</w:t>
+              <w:t>{d</w:t>
             </w:r>
             <w:r>
               <w:rPr>
@@ -2866,17 +2608,7 @@
                 <w:sz w:val="20"/>
                 <w:szCs w:val="20"/>
               </w:rPr>
-              <w:t>privacy</w:t>
-            </w:r>
-            <w:proofErr w:type="spellEnd"/>
-            <w:proofErr w:type="gramEnd"/>
-            <w:r>
-              <w:rPr>
-                <w:rFonts w:ascii="BC Sans" w:hAnsi="BC Sans" w:cs="BC Sans Light"/>
-                <w:sz w:val="20"/>
-                <w:szCs w:val="20"/>
-              </w:rPr>
-              <w:t>[i</w:t>
+              <w:t>privacy[i</w:t>
             </w:r>
             <w:r>
               <w:rPr>
@@ -3041,7 +2773,6 @@
               </w:rPr>
               <w:t>{</w:t>
             </w:r>
-            <w:proofErr w:type="gramStart"/>
             <w:r>
               <w:rPr>
                 <w:rFonts w:ascii="BC Sans" w:hAnsi="BC Sans" w:cs="BC Sans Light"/>
@@ -3066,7 +2797,6 @@
               </w:rPr>
               <w:t>phone</w:t>
             </w:r>
-            <w:proofErr w:type="gramEnd"/>
             <w:r>
               <w:rPr>
                 <w:rFonts w:ascii="BC Sans" w:hAnsi="BC Sans" w:cs="BC Sans Light"/>
@@ -3145,7 +2875,6 @@
               </w:rPr>
               <w:t>{</w:t>
             </w:r>
-            <w:proofErr w:type="gramStart"/>
             <w:r>
               <w:rPr>
                 <w:rFonts w:ascii="BC Sans" w:hAnsi="BC Sans" w:cs="BC Sans Light"/>
@@ -3170,7 +2899,6 @@
               </w:rPr>
               <w:t>phone</w:t>
             </w:r>
-            <w:proofErr w:type="gramEnd"/>
             <w:r>
               <w:rPr>
                 <w:rFonts w:ascii="BC Sans" w:hAnsi="BC Sans" w:cs="BC Sans Light"/>
@@ -3248,7 +2976,6 @@
               </w:rPr>
               <w:t>{</w:t>
             </w:r>
-            <w:proofErr w:type="gramStart"/>
             <w:r>
               <w:rPr>
                 <w:rFonts w:ascii="BC Sans" w:hAnsi="BC Sans" w:cs="BC Sans Light"/>
@@ -3273,7 +3000,6 @@
               </w:rPr>
               <w:t>phone</w:t>
             </w:r>
-            <w:proofErr w:type="gramEnd"/>
             <w:r>
               <w:rPr>
                 <w:rFonts w:ascii="BC Sans" w:hAnsi="BC Sans" w:cs="BC Sans Light"/>
@@ -3352,8 +3078,6 @@
               </w:rPr>
               <w:t>{</w:t>
             </w:r>
-            <w:proofErr w:type="spellStart"/>
-            <w:proofErr w:type="gramStart"/>
             <w:r>
               <w:rPr>
                 <w:rFonts w:ascii="BC Sans" w:hAnsi="BC Sans" w:cs="BC Sans Light"/>
@@ -3376,17 +3100,7 @@
                 <w:sz w:val="20"/>
                 <w:szCs w:val="20"/>
               </w:rPr>
-              <w:t>address</w:t>
-            </w:r>
-            <w:proofErr w:type="spellEnd"/>
-            <w:proofErr w:type="gramEnd"/>
-            <w:r>
-              <w:rPr>
-                <w:rFonts w:ascii="BC Sans" w:hAnsi="BC Sans" w:cs="BC Sans Light"/>
-                <w:sz w:val="20"/>
-                <w:szCs w:val="20"/>
-              </w:rPr>
-              <w:t>}</w:t>
+              <w:t>address}</w:t>
             </w:r>
           </w:p>
         </w:tc>
@@ -3449,8 +3163,6 @@
               </w:rPr>
               <w:t>{</w:t>
             </w:r>
-            <w:proofErr w:type="spellStart"/>
-            <w:proofErr w:type="gramStart"/>
             <w:r>
               <w:rPr>
                 <w:rFonts w:ascii="BC Sans" w:hAnsi="BC Sans" w:cs="BC Sans Light"/>
@@ -3473,17 +3185,7 @@
                 <w:sz w:val="20"/>
                 <w:szCs w:val="20"/>
               </w:rPr>
-              <w:t>email</w:t>
-            </w:r>
-            <w:proofErr w:type="spellEnd"/>
-            <w:proofErr w:type="gramEnd"/>
-            <w:r>
-              <w:rPr>
-                <w:rFonts w:ascii="BC Sans" w:hAnsi="BC Sans" w:cs="BC Sans Light"/>
-                <w:sz w:val="20"/>
-                <w:szCs w:val="20"/>
-              </w:rPr>
-              <w:t>}</w:t>
+              <w:t>email}</w:t>
             </w:r>
           </w:p>
         </w:tc>
@@ -3547,8 +3249,6 @@
               </w:rPr>
               <w:t>{</w:t>
             </w:r>
-            <w:proofErr w:type="spellStart"/>
-            <w:proofErr w:type="gramStart"/>
             <w:r>
               <w:rPr>
                 <w:rFonts w:ascii="BC Sans" w:hAnsi="BC Sans" w:cs="BC Sans Light"/>
@@ -3573,8 +3273,6 @@
               </w:rPr>
               <w:t>reportedBy</w:t>
             </w:r>
-            <w:proofErr w:type="spellEnd"/>
-            <w:proofErr w:type="gramEnd"/>
             <w:r>
               <w:rPr>
                 <w:rFonts w:ascii="BC Sans" w:hAnsi="BC Sans" w:cs="BC Sans Light"/>
@@ -3636,9 +3334,8 @@
                 <w:szCs w:val="20"/>
                 <w14:ligatures w14:val="none"/>
               </w:rPr>
-              <w:t>Update #{</w:t>
-            </w:r>
-            <w:proofErr w:type="gramStart"/>
+              <w:t>Update #{d</w:t>
+            </w:r>
             <w:r>
               <w:rPr>
                 <w:rFonts w:ascii="BC Sans" w:eastAsia="Times New Roman" w:hAnsi="BC Sans" w:cs="Times New Roman"/>
@@ -3649,7 +3346,7 @@
                 <w:szCs w:val="20"/>
                 <w14:ligatures w14:val="none"/>
               </w:rPr>
-              <w:t>d</w:t>
+              <w:t>.</w:t>
             </w:r>
             <w:r>
               <w:rPr>
@@ -3661,11 +3358,13 @@
                 <w:szCs w:val="20"/>
                 <w14:ligatures w14:val="none"/>
               </w:rPr>
-              <w:t>.</w:t>
-            </w:r>
-            <w:r>
-              <w:rPr>
-                <w:rFonts w:ascii="BC Sans" w:eastAsia="Times New Roman" w:hAnsi="BC Sans" w:cs="Times New Roman"/>
+              <w:t>updates[i].sequenceId}</w:t>
+            </w:r>
+            <w:r>
+              <w:rPr>
+                <w:rFonts w:ascii="BC Sans" w:eastAsia="Times New Roman" w:hAnsi="BC Sans" w:cs="Times New Roman"/>
+                <w:b w:val="0"/>
+                <w:bCs w:val="0"/>
                 <w:caps w:val="0"/>
                 <w:color w:val="000000"/>
                 <w:kern w:val="0"/>
@@ -3673,12 +3372,23 @@
                 <w:szCs w:val="20"/>
                 <w14:ligatures w14:val="none"/>
               </w:rPr>
-              <w:t>updates</w:t>
-            </w:r>
-            <w:proofErr w:type="gramEnd"/>
-            <w:r>
-              <w:rPr>
-                <w:rFonts w:ascii="BC Sans" w:eastAsia="Times New Roman" w:hAnsi="BC Sans" w:cs="Times New Roman"/>
+              <w:t>, received: {d</w:t>
+            </w:r>
+            <w:r>
+              <w:rPr>
+                <w:rFonts w:ascii="BC Sans" w:hAnsi="BC Sans" w:cs="BC Sans Light"/>
+                <w:b w:val="0"/>
+                <w:bCs w:val="0"/>
+                <w:sz w:val="20"/>
+                <w:szCs w:val="20"/>
+              </w:rPr>
+              <w:t>.</w:t>
+            </w:r>
+            <w:r>
+              <w:rPr>
+                <w:rFonts w:ascii="BC Sans" w:eastAsia="Times New Roman" w:hAnsi="BC Sans" w:cs="Times New Roman"/>
+                <w:b w:val="0"/>
+                <w:bCs w:val="0"/>
                 <w:caps w:val="0"/>
                 <w:color w:val="000000"/>
                 <w:kern w:val="0"/>
@@ -3686,135 +3396,7 @@
                 <w:szCs w:val="20"/>
                 <w14:ligatures w14:val="none"/>
               </w:rPr>
-              <w:t>[i].sequenceId}</w:t>
-            </w:r>
-            <w:r>
-              <w:rPr>
-                <w:rFonts w:ascii="BC Sans" w:eastAsia="Times New Roman" w:hAnsi="BC Sans" w:cs="Times New Roman"/>
-                <w:b w:val="0"/>
-                <w:bCs w:val="0"/>
-                <w:caps w:val="0"/>
-                <w:color w:val="000000"/>
-                <w:kern w:val="0"/>
-                <w:sz w:val="20"/>
-                <w:szCs w:val="20"/>
-                <w14:ligatures w14:val="none"/>
-              </w:rPr>
-              <w:t>, received: {</w:t>
-            </w:r>
-            <w:proofErr w:type="spellStart"/>
-            <w:r>
-              <w:rPr>
-                <w:rFonts w:ascii="BC Sans" w:eastAsia="Times New Roman" w:hAnsi="BC Sans" w:cs="Times New Roman"/>
-                <w:b w:val="0"/>
-                <w:bCs w:val="0"/>
-                <w:caps w:val="0"/>
-                <w:color w:val="000000"/>
-                <w:kern w:val="0"/>
-                <w:sz w:val="20"/>
-                <w:szCs w:val="20"/>
-                <w14:ligatures w14:val="none"/>
-              </w:rPr>
-              <w:t>d</w:t>
-            </w:r>
-            <w:r>
-              <w:rPr>
-                <w:rFonts w:ascii="BC Sans" w:hAnsi="BC Sans" w:cs="BC Sans Light"/>
-                <w:b w:val="0"/>
-                <w:bCs w:val="0"/>
-                <w:sz w:val="20"/>
-                <w:szCs w:val="20"/>
-              </w:rPr>
-              <w:t>.</w:t>
-            </w:r>
-            <w:r>
-              <w:rPr>
-                <w:rFonts w:ascii="BC Sans" w:eastAsia="Times New Roman" w:hAnsi="BC Sans" w:cs="Times New Roman"/>
-                <w:b w:val="0"/>
-                <w:bCs w:val="0"/>
-                <w:caps w:val="0"/>
-                <w:color w:val="000000"/>
-                <w:kern w:val="0"/>
-                <w:sz w:val="20"/>
-                <w:szCs w:val="20"/>
-                <w14:ligatures w14:val="none"/>
-              </w:rPr>
-              <w:t>updates</w:t>
-            </w:r>
-            <w:proofErr w:type="spellEnd"/>
-            <w:r>
-              <w:rPr>
-                <w:rFonts w:ascii="BC Sans" w:eastAsia="Times New Roman" w:hAnsi="BC Sans" w:cs="Times New Roman"/>
-                <w:b w:val="0"/>
-                <w:bCs w:val="0"/>
-                <w:caps w:val="0"/>
-                <w:color w:val="000000"/>
-                <w:kern w:val="0"/>
-                <w:sz w:val="20"/>
-                <w:szCs w:val="20"/>
-                <w14:ligatures w14:val="none"/>
-              </w:rPr>
-              <w:t>[</w:t>
-            </w:r>
-            <w:proofErr w:type="spellStart"/>
-            <w:r>
-              <w:rPr>
-                <w:rFonts w:ascii="BC Sans" w:eastAsia="Times New Roman" w:hAnsi="BC Sans" w:cs="Times New Roman"/>
-                <w:b w:val="0"/>
-                <w:bCs w:val="0"/>
-                <w:caps w:val="0"/>
-                <w:color w:val="000000"/>
-                <w:kern w:val="0"/>
-                <w:sz w:val="20"/>
-                <w:szCs w:val="20"/>
-                <w14:ligatures w14:val="none"/>
-              </w:rPr>
-              <w:t>i</w:t>
-            </w:r>
-            <w:proofErr w:type="spellEnd"/>
-            <w:r>
-              <w:rPr>
-                <w:rFonts w:ascii="BC Sans" w:eastAsia="Times New Roman" w:hAnsi="BC Sans" w:cs="Times New Roman"/>
-                <w:b w:val="0"/>
-                <w:bCs w:val="0"/>
-                <w:caps w:val="0"/>
-                <w:color w:val="000000"/>
-                <w:kern w:val="0"/>
-                <w:sz w:val="20"/>
-                <w:szCs w:val="20"/>
-                <w14:ligatures w14:val="none"/>
-              </w:rPr>
-              <w:t>].</w:t>
-            </w:r>
-            <w:proofErr w:type="spellStart"/>
-            <w:r>
-              <w:rPr>
-                <w:rFonts w:ascii="BC Sans" w:eastAsia="Times New Roman" w:hAnsi="BC Sans" w:cs="Times New Roman"/>
-                <w:b w:val="0"/>
-                <w:bCs w:val="0"/>
-                <w:caps w:val="0"/>
-                <w:color w:val="000000"/>
-                <w:kern w:val="0"/>
-                <w:sz w:val="20"/>
-                <w:szCs w:val="20"/>
-                <w14:ligatures w14:val="none"/>
-              </w:rPr>
-              <w:t>updateOn</w:t>
-            </w:r>
-            <w:proofErr w:type="spellEnd"/>
-            <w:r>
-              <w:rPr>
-                <w:rFonts w:ascii="BC Sans" w:eastAsia="Times New Roman" w:hAnsi="BC Sans" w:cs="Times New Roman"/>
-                <w:b w:val="0"/>
-                <w:bCs w:val="0"/>
-                <w:caps w:val="0"/>
-                <w:color w:val="000000"/>
-                <w:kern w:val="0"/>
-                <w:sz w:val="20"/>
-                <w:szCs w:val="20"/>
-                <w14:ligatures w14:val="none"/>
-              </w:rPr>
-              <w:t>}</w:t>
+              <w:t>updates[i].updateOn}</w:t>
             </w:r>
             <w:r>
               <w:rPr>
@@ -3890,8 +3472,6 @@
               </w:rPr>
               <w:t>{</w:t>
             </w:r>
-            <w:proofErr w:type="spellStart"/>
-            <w:proofErr w:type="gramStart"/>
             <w:r>
               <w:rPr>
                 <w:rFonts w:ascii="BC Sans" w:hAnsi="BC Sans" w:cs="BC Sans Light"/>
@@ -3914,35 +3494,7 @@
                 <w:sz w:val="20"/>
                 <w:szCs w:val="20"/>
               </w:rPr>
-              <w:t>updates</w:t>
-            </w:r>
-            <w:proofErr w:type="spellEnd"/>
-            <w:proofErr w:type="gramEnd"/>
-            <w:r>
-              <w:rPr>
-                <w:rFonts w:ascii="BC Sans" w:hAnsi="BC Sans" w:cs="BC Sans Light"/>
-                <w:sz w:val="20"/>
-                <w:szCs w:val="20"/>
-              </w:rPr>
-              <w:t>[</w:t>
-            </w:r>
-            <w:proofErr w:type="spellStart"/>
-            <w:r>
-              <w:rPr>
-                <w:rFonts w:ascii="BC Sans" w:hAnsi="BC Sans" w:cs="BC Sans Light"/>
-                <w:sz w:val="20"/>
-                <w:szCs w:val="20"/>
-              </w:rPr>
-              <w:t>i</w:t>
-            </w:r>
-            <w:proofErr w:type="spellEnd"/>
-            <w:r>
-              <w:rPr>
-                <w:rFonts w:ascii="BC Sans" w:hAnsi="BC Sans" w:cs="BC Sans Light"/>
-                <w:sz w:val="20"/>
-                <w:szCs w:val="20"/>
-              </w:rPr>
-              <w:t>].description</w:t>
+              <w:t>updates[i].description</w:t>
             </w:r>
             <w:r>
               <w:rPr>
@@ -4014,8 +3566,6 @@
               </w:rPr>
               <w:t>{</w:t>
             </w:r>
-            <w:proofErr w:type="spellStart"/>
-            <w:proofErr w:type="gramStart"/>
             <w:r>
               <w:rPr>
                 <w:rFonts w:ascii="BC Sans" w:hAnsi="BC Sans" w:cs="BC Sans Light"/>
@@ -4038,46 +3588,8 @@
                 <w:sz w:val="20"/>
                 <w:szCs w:val="20"/>
               </w:rPr>
-              <w:t>updates</w:t>
-            </w:r>
-            <w:proofErr w:type="spellEnd"/>
-            <w:proofErr w:type="gramEnd"/>
-            <w:r>
-              <w:rPr>
-                <w:rFonts w:ascii="BC Sans" w:hAnsi="BC Sans" w:cs="BC Sans Light"/>
-                <w:sz w:val="20"/>
-                <w:szCs w:val="20"/>
-              </w:rPr>
-              <w:t>[</w:t>
-            </w:r>
-            <w:proofErr w:type="spellStart"/>
-            <w:r>
-              <w:rPr>
-                <w:rFonts w:ascii="BC Sans" w:hAnsi="BC Sans" w:cs="BC Sans Light"/>
-                <w:sz w:val="20"/>
-                <w:szCs w:val="20"/>
-              </w:rPr>
-              <w:t>i</w:t>
-            </w:r>
-            <w:proofErr w:type="spellEnd"/>
-            <w:r>
-              <w:rPr>
-                <w:rFonts w:ascii="BC Sans" w:hAnsi="BC Sans" w:cs="BC Sans Light"/>
-                <w:sz w:val="20"/>
-                <w:szCs w:val="20"/>
-              </w:rPr>
-              <w:t>].</w:t>
-            </w:r>
-            <w:proofErr w:type="spellStart"/>
-            <w:r>
-              <w:rPr>
-                <w:rFonts w:ascii="BC Sans" w:hAnsi="BC Sans" w:cs="BC Sans Light"/>
-                <w:sz w:val="20"/>
-                <w:szCs w:val="20"/>
-              </w:rPr>
-              <w:t>location.summary</w:t>
-            </w:r>
-            <w:proofErr w:type="spellEnd"/>
+              <w:t>updates[i].location.summary</w:t>
+            </w:r>
             <w:r>
               <w:rPr>
                 <w:rFonts w:ascii="BC Sans" w:hAnsi="BC Sans" w:cs="BC Sans Light"/>
@@ -4148,8 +3660,6 @@
               </w:rPr>
               <w:t>{</w:t>
             </w:r>
-            <w:proofErr w:type="spellStart"/>
-            <w:proofErr w:type="gramStart"/>
             <w:r>
               <w:rPr>
                 <w:rFonts w:ascii="BC Sans" w:hAnsi="BC Sans" w:cs="BC Sans Light"/>
@@ -4172,46 +3682,8 @@
                 <w:sz w:val="20"/>
                 <w:szCs w:val="20"/>
               </w:rPr>
-              <w:t>updates</w:t>
-            </w:r>
-            <w:proofErr w:type="spellEnd"/>
-            <w:proofErr w:type="gramEnd"/>
-            <w:r>
-              <w:rPr>
-                <w:rFonts w:ascii="BC Sans" w:hAnsi="BC Sans" w:cs="BC Sans Light"/>
-                <w:sz w:val="20"/>
-                <w:szCs w:val="20"/>
-              </w:rPr>
-              <w:t>[</w:t>
-            </w:r>
-            <w:proofErr w:type="spellStart"/>
-            <w:r>
-              <w:rPr>
-                <w:rFonts w:ascii="BC Sans" w:hAnsi="BC Sans" w:cs="BC Sans Light"/>
-                <w:sz w:val="20"/>
-                <w:szCs w:val="20"/>
-              </w:rPr>
-              <w:t>i</w:t>
-            </w:r>
-            <w:proofErr w:type="spellEnd"/>
-            <w:r>
-              <w:rPr>
-                <w:rFonts w:ascii="BC Sans" w:hAnsi="BC Sans" w:cs="BC Sans Light"/>
-                <w:sz w:val="20"/>
-                <w:szCs w:val="20"/>
-              </w:rPr>
-              <w:t>].</w:t>
-            </w:r>
-            <w:proofErr w:type="spellStart"/>
-            <w:r>
-              <w:rPr>
-                <w:rFonts w:ascii="BC Sans" w:hAnsi="BC Sans" w:cs="BC Sans Light"/>
-                <w:sz w:val="20"/>
-                <w:szCs w:val="20"/>
-              </w:rPr>
-              <w:t>location.details</w:t>
-            </w:r>
-            <w:proofErr w:type="spellEnd"/>
+              <w:t>updates[i].location.details</w:t>
+            </w:r>
             <w:r>
               <w:rPr>
                 <w:rFonts w:ascii="BC Sans" w:hAnsi="BC Sans" w:cs="BC Sans Light"/>
@@ -4279,16 +3751,7 @@
                 <w:sz w:val="20"/>
                 <w:szCs w:val="20"/>
               </w:rPr>
-              <w:t>{</w:t>
-            </w:r>
-            <w:proofErr w:type="gramStart"/>
-            <w:r>
-              <w:rPr>
-                <w:rFonts w:ascii="BC Sans" w:hAnsi="BC Sans" w:cs="BC Sans Light"/>
-                <w:sz w:val="20"/>
-                <w:szCs w:val="20"/>
-              </w:rPr>
-              <w:t>d</w:t>
+              <w:t>{d</w:t>
             </w:r>
             <w:r>
               <w:rPr>
@@ -4304,16 +3767,7 @@
                 <w:sz w:val="20"/>
                 <w:szCs w:val="20"/>
               </w:rPr>
-              <w:t>updates</w:t>
-            </w:r>
-            <w:proofErr w:type="gramEnd"/>
-            <w:r>
-              <w:rPr>
-                <w:rFonts w:ascii="BC Sans" w:hAnsi="BC Sans" w:cs="BC Sans Light"/>
-                <w:sz w:val="20"/>
-                <w:szCs w:val="20"/>
-              </w:rPr>
-              <w:t>[i].location.latitude</w:t>
+              <w:t>updates[i].location.latitude</w:t>
             </w:r>
             <w:r>
               <w:rPr>
@@ -4521,17 +3975,7 @@
           <w:szCs w:val="20"/>
         </w:rPr>
         <w:br/>
-        <w:t>{</w:t>
-      </w:r>
-      <w:proofErr w:type="spellStart"/>
-      <w:proofErr w:type="gramStart"/>
-      <w:r>
-        <w:rPr>
-          <w:rFonts w:ascii="BC Sans" w:hAnsi="BC Sans"/>
-          <w:sz w:val="20"/>
-          <w:szCs w:val="20"/>
-        </w:rPr>
-        <w:t>d</w:t>
+        <w:t>{d</w:t>
       </w:r>
       <w:r>
         <w:rPr>
@@ -4547,35 +3991,7 @@
           <w:sz w:val="20"/>
           <w:szCs w:val="20"/>
         </w:rPr>
-        <w:t>updates</w:t>
-      </w:r>
-      <w:proofErr w:type="spellEnd"/>
-      <w:proofErr w:type="gramEnd"/>
-      <w:r>
-        <w:rPr>
-          <w:rFonts w:ascii="BC Sans" w:hAnsi="BC Sans"/>
-          <w:sz w:val="20"/>
-          <w:szCs w:val="20"/>
-        </w:rPr>
-        <w:t>[i+1].</w:t>
-      </w:r>
-      <w:proofErr w:type="spellStart"/>
-      <w:r>
-        <w:rPr>
-          <w:rFonts w:ascii="BC Sans" w:hAnsi="BC Sans"/>
-          <w:sz w:val="20"/>
-          <w:szCs w:val="20"/>
-        </w:rPr>
-        <w:t>sequenceId</w:t>
-      </w:r>
-      <w:proofErr w:type="spellEnd"/>
-      <w:r>
-        <w:rPr>
-          <w:rFonts w:ascii="BC Sans" w:hAnsi="BC Sans"/>
-          <w:sz w:val="20"/>
-          <w:szCs w:val="20"/>
-        </w:rPr>
-        <w:t>}</w:t>
+        <w:t>updates[i+1].sequenceId}</w:t>
       </w:r>
     </w:p>
     <w:p>
@@ -4797,8 +4213,6 @@
               </w:rPr>
               <w:t>{</w:t>
             </w:r>
-            <w:proofErr w:type="spellStart"/>
-            <w:proofErr w:type="gramStart"/>
             <w:r>
               <w:rPr>
                 <w:rFonts w:ascii="BC Sans" w:eastAsia="Times New Roman" w:hAnsi="BC Sans" w:cs="Times New Roman"/>
@@ -4816,7 +4230,6 @@
               </w:rPr>
               <w:t>.outcome</w:t>
             </w:r>
-            <w:proofErr w:type="gramEnd"/>
             <w:r>
               <w:rPr>
                 <w:rFonts w:ascii="BC Sans" w:eastAsia="BC Sans" w:hAnsi="BC Sans" w:cs="BC Sans"/>
@@ -4841,7 +4254,6 @@
               </w:rPr>
               <w:t>LongDescription</w:t>
             </w:r>
-            <w:proofErr w:type="spellEnd"/>
             <w:r>
               <w:rPr>
                 <w:rFonts w:ascii="BC Sans" w:eastAsia="BC Sans" w:hAnsi="BC Sans" w:cs="BC Sans"/>
@@ -4944,8 +4356,6 @@
               </w:rPr>
               <w:t>{</w:t>
             </w:r>
-            <w:proofErr w:type="spellStart"/>
-            <w:proofErr w:type="gramStart"/>
             <w:r>
               <w:rPr>
                 <w:rFonts w:ascii="BC Sans" w:eastAsia="Times New Roman" w:hAnsi="BC Sans" w:cs="Times New Roman"/>
@@ -4963,7 +4373,6 @@
               </w:rPr>
               <w:t>.outcome</w:t>
             </w:r>
-            <w:proofErr w:type="gramEnd"/>
             <w:r>
               <w:rPr>
                 <w:rFonts w:ascii="BC Sans" w:eastAsia="BC Sans" w:hAnsi="BC Sans" w:cs="BC Sans"/>
@@ -4988,7 +4397,6 @@
               </w:rPr>
               <w:t>LongDescription</w:t>
             </w:r>
-            <w:proofErr w:type="spellEnd"/>
             <w:r>
               <w:rPr>
                 <w:rFonts w:ascii="BC Sans" w:eastAsia="BC Sans" w:hAnsi="BC Sans" w:cs="BC Sans"/>
@@ -5091,8 +4499,6 @@
               </w:rPr>
               <w:t>{</w:t>
             </w:r>
-            <w:proofErr w:type="spellStart"/>
-            <w:proofErr w:type="gramStart"/>
             <w:r>
               <w:rPr>
                 <w:rFonts w:ascii="BC Sans" w:eastAsia="Times New Roman" w:hAnsi="BC Sans" w:cs="Times New Roman"/>
@@ -5110,7 +4516,6 @@
               </w:rPr>
               <w:t>.outcome</w:t>
             </w:r>
-            <w:proofErr w:type="gramEnd"/>
             <w:r>
               <w:rPr>
                 <w:rFonts w:ascii="BC Sans" w:eastAsia="BC Sans" w:hAnsi="BC Sans" w:cs="BC Sans"/>
@@ -5135,7 +4540,6 @@
               </w:rPr>
               <w:t>LongDescription</w:t>
             </w:r>
-            <w:proofErr w:type="spellEnd"/>
             <w:r>
               <w:rPr>
                 <w:rFonts w:ascii="BC Sans" w:eastAsia="BC Sans" w:hAnsi="BC Sans" w:cs="BC Sans"/>
@@ -5238,8 +4642,6 @@
               </w:rPr>
               <w:t>{</w:t>
             </w:r>
-            <w:proofErr w:type="spellStart"/>
-            <w:proofErr w:type="gramStart"/>
             <w:r>
               <w:rPr>
                 <w:rFonts w:ascii="BC Sans" w:eastAsia="Times New Roman" w:hAnsi="BC Sans" w:cs="Times New Roman"/>
@@ -5257,7 +4659,6 @@
               </w:rPr>
               <w:t>.outcome</w:t>
             </w:r>
-            <w:proofErr w:type="gramEnd"/>
             <w:r>
               <w:rPr>
                 <w:rFonts w:ascii="BC Sans" w:eastAsia="BC Sans" w:hAnsi="BC Sans" w:cs="BC Sans"/>
@@ -5282,7 +4683,6 @@
               </w:rPr>
               <w:t>LongDescription</w:t>
             </w:r>
-            <w:proofErr w:type="spellEnd"/>
             <w:r>
               <w:rPr>
                 <w:rFonts w:ascii="BC Sans" w:eastAsia="BC Sans" w:hAnsi="BC Sans" w:cs="BC Sans"/>
@@ -5342,17 +4742,7 @@
                 <w:sz w:val="20"/>
                 <w:szCs w:val="20"/>
               </w:rPr>
-              <w:t>{</w:t>
-            </w:r>
-            <w:proofErr w:type="spellStart"/>
-            <w:proofErr w:type="gramStart"/>
-            <w:r>
-              <w:rPr>
-                <w:rFonts w:ascii="BC Sans" w:hAnsi="BC Sans" w:cs="BC Sans Light"/>
-                <w:sz w:val="20"/>
-                <w:szCs w:val="20"/>
-              </w:rPr>
-              <w:t>d</w:t>
+              <w:t>{d</w:t>
             </w:r>
             <w:r>
               <w:rPr>
@@ -5371,33 +4761,13 @@
               </w:rPr>
               <w:t>agency</w:t>
             </w:r>
-            <w:proofErr w:type="spellEnd"/>
-            <w:proofErr w:type="gramEnd"/>
-            <w:r>
-              <w:rPr>
-                <w:rFonts w:ascii="BC Sans" w:hAnsi="BC Sans" w:cs="BC Sans Light"/>
-                <w:sz w:val="20"/>
-                <w:szCs w:val="20"/>
-              </w:rPr>
-              <w:t>[</w:t>
-            </w:r>
-            <w:proofErr w:type="spellStart"/>
-            <w:r>
-              <w:rPr>
-                <w:rFonts w:ascii="BC Sans" w:hAnsi="BC Sans" w:cs="BC Sans Light"/>
-                <w:sz w:val="20"/>
-                <w:szCs w:val="20"/>
-              </w:rPr>
-              <w:t>i</w:t>
-            </w:r>
-            <w:proofErr w:type="spellEnd"/>
-            <w:r>
-              <w:rPr>
-                <w:rFonts w:ascii="BC Sans" w:hAnsi="BC Sans" w:cs="BC Sans Light"/>
-                <w:sz w:val="20"/>
-                <w:szCs w:val="20"/>
-              </w:rPr>
-              <w:t>]</w:t>
+            <w:r>
+              <w:rPr>
+                <w:rFonts w:ascii="BC Sans" w:hAnsi="BC Sans" w:cs="BC Sans Light"/>
+                <w:sz w:val="20"/>
+                <w:szCs w:val="20"/>
+              </w:rPr>
+              <w:t>[i]</w:t>
             </w:r>
             <w:r>
               <w:rPr>
@@ -5445,17 +4815,7 @@
                 <w:sz w:val="20"/>
                 <w:szCs w:val="20"/>
               </w:rPr>
-              <w:t>{</w:t>
-            </w:r>
-            <w:proofErr w:type="spellStart"/>
-            <w:proofErr w:type="gramStart"/>
-            <w:r>
-              <w:rPr>
-                <w:rFonts w:ascii="BC Sans" w:hAnsi="BC Sans" w:cs="BC Sans Light"/>
-                <w:sz w:val="20"/>
-                <w:szCs w:val="20"/>
-              </w:rPr>
-              <w:t>d</w:t>
+              <w:t>{d</w:t>
             </w:r>
             <w:r>
               <w:rPr>
@@ -5474,33 +4834,13 @@
               </w:rPr>
               <w:t>agency</w:t>
             </w:r>
-            <w:proofErr w:type="spellEnd"/>
-            <w:proofErr w:type="gramEnd"/>
-            <w:r>
-              <w:rPr>
-                <w:rFonts w:ascii="BC Sans" w:hAnsi="BC Sans" w:cs="BC Sans Light"/>
-                <w:sz w:val="20"/>
-                <w:szCs w:val="20"/>
-              </w:rPr>
-              <w:t>[</w:t>
-            </w:r>
-            <w:proofErr w:type="spellStart"/>
-            <w:r>
-              <w:rPr>
-                <w:rFonts w:ascii="BC Sans" w:hAnsi="BC Sans" w:cs="BC Sans Light"/>
-                <w:sz w:val="20"/>
-                <w:szCs w:val="20"/>
-              </w:rPr>
-              <w:t>i</w:t>
-            </w:r>
-            <w:proofErr w:type="spellEnd"/>
-            <w:r>
-              <w:rPr>
-                <w:rFonts w:ascii="BC Sans" w:hAnsi="BC Sans" w:cs="BC Sans Light"/>
-                <w:sz w:val="20"/>
-                <w:szCs w:val="20"/>
-              </w:rPr>
-              <w:t>].value</w:t>
+            <w:r>
+              <w:rPr>
+                <w:rFonts w:ascii="BC Sans" w:hAnsi="BC Sans" w:cs="BC Sans Light"/>
+                <w:sz w:val="20"/>
+                <w:szCs w:val="20"/>
+              </w:rPr>
+              <w:t>[i].value</w:t>
             </w:r>
             <w:r>
               <w:rPr>
@@ -5560,17 +4900,7 @@
                 <w:sz w:val="20"/>
                 <w:szCs w:val="20"/>
               </w:rPr>
-              <w:t>{</w:t>
-            </w:r>
-            <w:proofErr w:type="spellStart"/>
-            <w:proofErr w:type="gramStart"/>
-            <w:r>
-              <w:rPr>
-                <w:rFonts w:ascii="BC Sans" w:hAnsi="BC Sans" w:cs="BC Sans Light"/>
-                <w:sz w:val="20"/>
-                <w:szCs w:val="20"/>
-              </w:rPr>
-              <w:t>d</w:t>
+              <w:t>{d</w:t>
             </w:r>
             <w:r>
               <w:rPr>
@@ -5589,8 +4919,6 @@
               </w:rPr>
               <w:t>agency</w:t>
             </w:r>
-            <w:proofErr w:type="spellEnd"/>
-            <w:proofErr w:type="gramEnd"/>
             <w:r>
               <w:rPr>
                 <w:rFonts w:ascii="BC Sans" w:hAnsi="BC Sans" w:cs="BC Sans Light"/>
@@ -5643,17 +4971,7 @@
                 <w:sz w:val="20"/>
                 <w:szCs w:val="20"/>
               </w:rPr>
-              <w:t>{</w:t>
-            </w:r>
-            <w:proofErr w:type="spellStart"/>
-            <w:proofErr w:type="gramStart"/>
-            <w:r>
-              <w:rPr>
-                <w:rFonts w:ascii="BC Sans" w:hAnsi="BC Sans" w:cs="BC Sans Light"/>
-                <w:sz w:val="20"/>
-                <w:szCs w:val="20"/>
-              </w:rPr>
-              <w:t>d</w:t>
+              <w:t>{d</w:t>
             </w:r>
             <w:r>
               <w:rPr>
@@ -5672,8 +4990,6 @@
               </w:rPr>
               <w:t>agency</w:t>
             </w:r>
-            <w:proofErr w:type="spellEnd"/>
-            <w:proofErr w:type="gramEnd"/>
             <w:r>
               <w:rPr>
                 <w:rFonts w:ascii="BC Sans" w:hAnsi="BC Sans" w:cs="BC Sans Light"/>
@@ -5750,8 +5066,6 @@
               </w:rPr>
               <w:t>{</w:t>
             </w:r>
-            <w:proofErr w:type="spellStart"/>
-            <w:proofErr w:type="gramStart"/>
             <w:r>
               <w:rPr>
                 <w:rFonts w:ascii="BC Sans" w:eastAsia="Times New Roman" w:hAnsi="BC Sans" w:cs="Times New Roman"/>
@@ -5777,33 +5091,13 @@
               </w:rPr>
               <w:t>inspection</w:t>
             </w:r>
-            <w:proofErr w:type="spellEnd"/>
-            <w:proofErr w:type="gramEnd"/>
             <w:r>
               <w:rPr>
                 <w:rFonts w:ascii="BC Sans" w:eastAsia="BC Sans" w:hAnsi="BC Sans" w:cs="BC Sans"/>
                 <w:sz w:val="18"/>
                 <w:szCs w:val="18"/>
               </w:rPr>
-              <w:t>[</w:t>
-            </w:r>
-            <w:proofErr w:type="spellStart"/>
-            <w:r>
-              <w:rPr>
-                <w:rFonts w:ascii="BC Sans" w:eastAsia="BC Sans" w:hAnsi="BC Sans" w:cs="BC Sans"/>
-                <w:sz w:val="18"/>
-                <w:szCs w:val="18"/>
-              </w:rPr>
-              <w:t>i</w:t>
-            </w:r>
-            <w:proofErr w:type="spellEnd"/>
-            <w:r>
-              <w:rPr>
-                <w:rFonts w:ascii="BC Sans" w:eastAsia="BC Sans" w:hAnsi="BC Sans" w:cs="BC Sans"/>
-                <w:sz w:val="18"/>
-                <w:szCs w:val="18"/>
-              </w:rPr>
-              <w:t>]}</w:t>
+              <w:t>[i]}</w:t>
             </w:r>
           </w:p>
         </w:tc>
@@ -5847,8 +5141,6 @@
               </w:rPr>
               <w:t>{</w:t>
             </w:r>
-            <w:proofErr w:type="spellStart"/>
-            <w:proofErr w:type="gramStart"/>
             <w:r>
               <w:rPr>
                 <w:rFonts w:ascii="BC Sans" w:eastAsia="Times New Roman" w:hAnsi="BC Sans" w:cs="Times New Roman"/>
@@ -5874,33 +5166,13 @@
               </w:rPr>
               <w:t>inspection</w:t>
             </w:r>
-            <w:proofErr w:type="spellEnd"/>
-            <w:proofErr w:type="gramEnd"/>
             <w:r>
               <w:rPr>
                 <w:rFonts w:ascii="BC Sans" w:eastAsia="BC Sans" w:hAnsi="BC Sans" w:cs="BC Sans"/>
                 <w:sz w:val="18"/>
                 <w:szCs w:val="18"/>
               </w:rPr>
-              <w:t>[</w:t>
-            </w:r>
-            <w:proofErr w:type="spellStart"/>
-            <w:r>
-              <w:rPr>
-                <w:rFonts w:ascii="BC Sans" w:eastAsia="BC Sans" w:hAnsi="BC Sans" w:cs="BC Sans"/>
-                <w:sz w:val="18"/>
-                <w:szCs w:val="18"/>
-              </w:rPr>
-              <w:t>i</w:t>
-            </w:r>
-            <w:proofErr w:type="spellEnd"/>
-            <w:r>
-              <w:rPr>
-                <w:rFonts w:ascii="BC Sans" w:eastAsia="BC Sans" w:hAnsi="BC Sans" w:cs="BC Sans"/>
-                <w:sz w:val="18"/>
-                <w:szCs w:val="18"/>
-              </w:rPr>
-              <w:t>].value}</w:t>
+              <w:t>[i].value}</w:t>
             </w:r>
           </w:p>
         </w:tc>
@@ -5961,8 +5233,6 @@
               </w:rPr>
               <w:t>{</w:t>
             </w:r>
-            <w:proofErr w:type="spellStart"/>
-            <w:proofErr w:type="gramStart"/>
             <w:r>
               <w:rPr>
                 <w:rFonts w:ascii="BC Sans" w:eastAsia="Times New Roman" w:hAnsi="BC Sans" w:cs="Times New Roman"/>
@@ -5988,8 +5258,6 @@
               </w:rPr>
               <w:t>inspection</w:t>
             </w:r>
-            <w:proofErr w:type="spellEnd"/>
-            <w:proofErr w:type="gramEnd"/>
             <w:r>
               <w:rPr>
                 <w:rFonts w:ascii="BC Sans" w:eastAsia="BC Sans" w:hAnsi="BC Sans" w:cs="BC Sans"/>
@@ -6039,8 +5307,6 @@
               </w:rPr>
               <w:t>{</w:t>
             </w:r>
-            <w:proofErr w:type="spellStart"/>
-            <w:proofErr w:type="gramStart"/>
             <w:r>
               <w:rPr>
                 <w:rFonts w:ascii="BC Sans" w:eastAsia="Times New Roman" w:hAnsi="BC Sans" w:cs="Times New Roman"/>
@@ -6066,8 +5332,6 @@
               </w:rPr>
               <w:t>inspection</w:t>
             </w:r>
-            <w:proofErr w:type="spellEnd"/>
-            <w:proofErr w:type="gramEnd"/>
             <w:r>
               <w:rPr>
                 <w:rFonts w:ascii="BC Sans" w:eastAsia="BC Sans" w:hAnsi="BC Sans" w:cs="BC Sans"/>
@@ -6170,8 +5434,6 @@
               </w:rPr>
               <w:t>{</w:t>
             </w:r>
-            <w:proofErr w:type="spellStart"/>
-            <w:proofErr w:type="gramStart"/>
             <w:r>
               <w:rPr>
                 <w:rFonts w:ascii="BC Sans" w:eastAsia="Times New Roman" w:hAnsi="BC Sans" w:cs="Times New Roman"/>
@@ -6189,7 +5451,6 @@
               </w:rPr>
               <w:t>.outcome</w:t>
             </w:r>
-            <w:proofErr w:type="gramEnd"/>
             <w:r>
               <w:rPr>
                 <w:rFonts w:ascii="BC Sans" w:eastAsia="BC Sans" w:hAnsi="BC Sans" w:cs="BC Sans"/>
@@ -6214,7 +5475,6 @@
               </w:rPr>
               <w:t>LongDescription</w:t>
             </w:r>
-            <w:proofErr w:type="spellEnd"/>
             <w:r>
               <w:rPr>
                 <w:rFonts w:ascii="BC Sans" w:eastAsia="BC Sans" w:hAnsi="BC Sans" w:cs="BC Sans"/>
@@ -6317,8 +5577,6 @@
               </w:rPr>
               <w:t>{</w:t>
             </w:r>
-            <w:proofErr w:type="spellStart"/>
-            <w:proofErr w:type="gramStart"/>
             <w:r>
               <w:rPr>
                 <w:rFonts w:ascii="BC Sans" w:eastAsia="Times New Roman" w:hAnsi="BC Sans" w:cs="Times New Roman"/>
@@ -6336,7 +5594,6 @@
               </w:rPr>
               <w:t>.outcome</w:t>
             </w:r>
-            <w:proofErr w:type="gramEnd"/>
             <w:r>
               <w:rPr>
                 <w:rFonts w:ascii="BC Sans" w:eastAsia="BC Sans" w:hAnsi="BC Sans" w:cs="BC Sans"/>
@@ -6361,7 +5618,6 @@
               </w:rPr>
               <w:t>rationale</w:t>
             </w:r>
-            <w:proofErr w:type="spellEnd"/>
             <w:r>
               <w:rPr>
                 <w:rFonts w:ascii="BC Sans" w:eastAsia="BC Sans" w:hAnsi="BC Sans" w:cs="BC Sans"/>
@@ -6453,35 +5709,7 @@
                 <w:sz w:val="20"/>
                 <w:szCs w:val="20"/>
               </w:rPr>
-              <w:t>{</w:t>
-            </w:r>
-            <w:proofErr w:type="spellStart"/>
-            <w:proofErr w:type="gramStart"/>
-            <w:r>
-              <w:rPr>
-                <w:rFonts w:ascii="BC Sans" w:hAnsi="BC Sans"/>
-                <w:sz w:val="20"/>
-                <w:szCs w:val="20"/>
-              </w:rPr>
-              <w:t>d.outcome</w:t>
-            </w:r>
-            <w:proofErr w:type="gramEnd"/>
-            <w:r>
-              <w:rPr>
-                <w:rFonts w:ascii="BC Sans" w:hAnsi="BC Sans"/>
-                <w:sz w:val="20"/>
-                <w:szCs w:val="20"/>
-              </w:rPr>
-              <w:t>.decision.actionTakenDate</w:t>
-            </w:r>
-            <w:proofErr w:type="spellEnd"/>
-            <w:r>
-              <w:rPr>
-                <w:rFonts w:ascii="BC Sans" w:hAnsi="BC Sans"/>
-                <w:sz w:val="20"/>
-                <w:szCs w:val="20"/>
-              </w:rPr>
-              <w:t>}</w:t>
+              <w:t>{d.outcome.decision.actionTakenDate}</w:t>
             </w:r>
           </w:p>
         </w:tc>
@@ -6670,26 +5898,14 @@
               </w:rPr>
               <w:t>{</w:t>
             </w:r>
-            <w:proofErr w:type="spellStart"/>
-            <w:proofErr w:type="gramStart"/>
-            <w:r>
-              <w:rPr>
-                <w:rFonts w:ascii="BC Sans" w:hAnsi="BC Sans"/>
-                <w:sz w:val="20"/>
-                <w:szCs w:val="20"/>
-              </w:rPr>
-              <w:t>d.outcome</w:t>
-            </w:r>
-            <w:proofErr w:type="gramEnd"/>
-            <w:r>
-              <w:rPr>
-                <w:rFonts w:ascii="BC Sans" w:hAnsi="BC Sans"/>
-                <w:sz w:val="20"/>
-                <w:szCs w:val="20"/>
-              </w:rPr>
-              <w:t>.note.note</w:t>
-            </w:r>
-            <w:proofErr w:type="spellEnd"/>
+            <w:r>
+              <w:rPr>
+                <w:rFonts w:ascii="BC Sans" w:hAnsi="BC Sans"/>
+                <w:sz w:val="20"/>
+                <w:szCs w:val="20"/>
+              </w:rPr>
+              <w:t>d.outcome.note.note</w:t>
+            </w:r>
             <w:r>
               <w:rPr>
                 <w:rFonts w:ascii="BC Sans" w:hAnsi="BC Sans"/>
@@ -6799,26 +6015,14 @@
               </w:rPr>
               <w:t>{</w:t>
             </w:r>
-            <w:proofErr w:type="spellStart"/>
-            <w:proofErr w:type="gramStart"/>
-            <w:r>
-              <w:rPr>
-                <w:rFonts w:ascii="BC Sans" w:hAnsi="BC Sans"/>
-                <w:sz w:val="20"/>
-                <w:szCs w:val="20"/>
-              </w:rPr>
-              <w:t>d.outcome</w:t>
-            </w:r>
-            <w:proofErr w:type="gramEnd"/>
-            <w:r>
-              <w:rPr>
-                <w:rFonts w:ascii="BC Sans" w:hAnsi="BC Sans"/>
-                <w:sz w:val="20"/>
-                <w:szCs w:val="20"/>
-              </w:rPr>
-              <w:t>.note.action.actor</w:t>
-            </w:r>
-            <w:proofErr w:type="spellEnd"/>
+            <w:r>
+              <w:rPr>
+                <w:rFonts w:ascii="BC Sans" w:hAnsi="BC Sans"/>
+                <w:sz w:val="20"/>
+                <w:szCs w:val="20"/>
+              </w:rPr>
+              <w:t>d.outcome.note.action.actor</w:t>
+            </w:r>
             <w:r>
               <w:rPr>
                 <w:rFonts w:ascii="BC Sans" w:hAnsi="BC Sans"/>
@@ -6928,26 +6132,14 @@
               </w:rPr>
               <w:t>{</w:t>
             </w:r>
-            <w:proofErr w:type="spellStart"/>
-            <w:proofErr w:type="gramStart"/>
-            <w:r>
-              <w:rPr>
-                <w:rFonts w:ascii="BC Sans" w:hAnsi="BC Sans"/>
-                <w:sz w:val="20"/>
-                <w:szCs w:val="20"/>
-              </w:rPr>
-              <w:t>d.outcome</w:t>
-            </w:r>
-            <w:proofErr w:type="gramEnd"/>
-            <w:r>
-              <w:rPr>
-                <w:rFonts w:ascii="BC Sans" w:hAnsi="BC Sans"/>
-                <w:sz w:val="20"/>
-                <w:szCs w:val="20"/>
-              </w:rPr>
-              <w:t>.note.action.date</w:t>
-            </w:r>
-            <w:proofErr w:type="spellEnd"/>
+            <w:r>
+              <w:rPr>
+                <w:rFonts w:ascii="BC Sans" w:hAnsi="BC Sans"/>
+                <w:sz w:val="20"/>
+                <w:szCs w:val="20"/>
+              </w:rPr>
+              <w:t>d.outcome.note.action.date</w:t>
+            </w:r>
             <w:r>
               <w:rPr>
                 <w:rFonts w:ascii="BC Sans" w:hAnsi="BC Sans"/>
@@ -7273,8 +6465,6 @@
             </w:rPr>
             <w:t>Report printed on {</w:t>
           </w:r>
-          <w:proofErr w:type="spellStart"/>
-          <w:proofErr w:type="gramStart"/>
           <w:r>
             <w:rPr>
               <w:rFonts w:ascii="BC Sans" w:eastAsia="BC Sans" w:hAnsi="BC Sans" w:cs="BC Sans"/>
@@ -7299,8 +6489,6 @@
             </w:rPr>
             <w:t>generatedOn</w:t>
           </w:r>
-          <w:proofErr w:type="spellEnd"/>
-          <w:proofErr w:type="gramEnd"/>
           <w:r>
             <w:rPr>
               <w:rFonts w:ascii="BC Sans" w:eastAsia="BC Sans" w:hAnsi="BC Sans" w:cs="BC Sans"/>

</xml_diff>

<commit_message>
fix: CE-1208 Remove Office from CEEB Export, Add Zone (#741)
</commit_message>
<xml_diff>
--- a/backend/templates/complaint/CDOGS-CEEB-COMPLAINT-TEMPLATE-v1.docx
+++ b/backend/templates/complaint/CDOGS-CEEB-COMPLAINT-TEMPLATE-v1.docx
@@ -157,8 +157,6 @@
               </w:rPr>
               <w:t>{</w:t>
             </w:r>
-            <w:proofErr w:type="spellStart"/>
-            <w:proofErr w:type="gramStart"/>
             <w:r>
               <w:rPr>
                 <w:rFonts w:ascii="BC Sans" w:eastAsia="Times New Roman" w:hAnsi="BC Sans" w:cs="Times New Roman"/>
@@ -189,8 +187,6 @@
               </w:rPr>
               <w:t>reportedOn</w:t>
             </w:r>
-            <w:proofErr w:type="spellEnd"/>
-            <w:proofErr w:type="gramEnd"/>
             <w:r>
               <w:rPr>
                 <w:rFonts w:ascii="BC Sans" w:eastAsia="Times New Roman" w:hAnsi="BC Sans" w:cs="Times New Roman"/>
@@ -229,8 +225,6 @@
               </w:rPr>
               <w:t>Created by: {</w:t>
             </w:r>
-            <w:proofErr w:type="spellStart"/>
-            <w:proofErr w:type="gramStart"/>
             <w:r>
               <w:rPr>
                 <w:rFonts w:ascii="BC Sans" w:eastAsia="Times New Roman" w:hAnsi="BC Sans" w:cs="Times New Roman"/>
@@ -263,8 +257,6 @@
               </w:rPr>
               <w:t>createdBy</w:t>
             </w:r>
-            <w:proofErr w:type="spellEnd"/>
-            <w:proofErr w:type="gramEnd"/>
             <w:r>
               <w:rPr>
                 <w:rFonts w:ascii="BC Sans" w:eastAsia="Times New Roman" w:hAnsi="BC Sans" w:cs="Times New Roman"/>
@@ -297,8 +289,6 @@
               </w:rPr>
               <w:t>Status: {</w:t>
             </w:r>
-            <w:proofErr w:type="spellStart"/>
-            <w:proofErr w:type="gramStart"/>
             <w:r>
               <w:rPr>
                 <w:rFonts w:ascii="BC Sans" w:eastAsia="Times New Roman" w:hAnsi="BC Sans" w:cs="Times New Roman"/>
@@ -331,8 +321,6 @@
               </w:rPr>
               <w:t>status</w:t>
             </w:r>
-            <w:proofErr w:type="spellEnd"/>
-            <w:proofErr w:type="gramEnd"/>
             <w:r>
               <w:rPr>
                 <w:rFonts w:ascii="BC Sans" w:eastAsia="Times New Roman" w:hAnsi="BC Sans" w:cs="Times New Roman"/>
@@ -400,8 +388,6 @@
               </w:rPr>
               <w:t>{</w:t>
             </w:r>
-            <w:proofErr w:type="spellStart"/>
-            <w:proofErr w:type="gramStart"/>
             <w:r>
               <w:rPr>
                 <w:rFonts w:ascii="BC Sans" w:eastAsia="Times New Roman" w:hAnsi="BC Sans" w:cs="Times New Roman"/>
@@ -434,8 +420,6 @@
               </w:rPr>
               <w:t>updatedOn</w:t>
             </w:r>
-            <w:proofErr w:type="spellEnd"/>
-            <w:proofErr w:type="gramEnd"/>
             <w:r>
               <w:rPr>
                 <w:rFonts w:ascii="BC Sans" w:eastAsia="Times New Roman" w:hAnsi="BC Sans" w:cs="Times New Roman"/>
@@ -479,18 +463,7 @@
                 <w:sz w:val="20"/>
                 <w:szCs w:val="20"/>
               </w:rPr>
-              <w:t xml:space="preserve"> {</w:t>
-            </w:r>
-            <w:proofErr w:type="spellStart"/>
-            <w:proofErr w:type="gramStart"/>
-            <w:r>
-              <w:rPr>
-                <w:rFonts w:ascii="BC Sans" w:eastAsia="Times New Roman" w:hAnsi="BC Sans" w:cs="Times New Roman"/>
-                <w:color w:val="000000" w:themeColor="text1"/>
-                <w:sz w:val="20"/>
-                <w:szCs w:val="20"/>
-              </w:rPr>
-              <w:t>d</w:t>
+              <w:t xml:space="preserve"> {d</w:t>
             </w:r>
             <w:r>
               <w:rPr>
@@ -509,18 +482,7 @@
                 <w:sz w:val="20"/>
                 <w:szCs w:val="20"/>
               </w:rPr>
-              <w:t>officerAssigned</w:t>
-            </w:r>
-            <w:proofErr w:type="spellEnd"/>
-            <w:proofErr w:type="gramEnd"/>
-            <w:r>
-              <w:rPr>
-                <w:rFonts w:ascii="BC Sans" w:eastAsia="Times New Roman" w:hAnsi="BC Sans" w:cs="Times New Roman"/>
-                <w:color w:val="000000" w:themeColor="text1"/>
-                <w:sz w:val="20"/>
-                <w:szCs w:val="20"/>
-              </w:rPr>
-              <w:t>}</w:t>
+              <w:t>officerAssigned}</w:t>
             </w:r>
           </w:p>
         </w:tc>
@@ -545,18 +507,7 @@
                 <w:sz w:val="20"/>
                 <w:szCs w:val="20"/>
               </w:rPr>
-              <w:t>{</w:t>
-            </w:r>
-            <w:proofErr w:type="spellStart"/>
-            <w:proofErr w:type="gramStart"/>
-            <w:r>
-              <w:rPr>
-                <w:rFonts w:ascii="BC Sans" w:eastAsia="Times New Roman" w:hAnsi="BC Sans" w:cs="Times New Roman"/>
-                <w:color w:val="000000" w:themeColor="text1"/>
-                <w:sz w:val="20"/>
-                <w:szCs w:val="20"/>
-              </w:rPr>
-              <w:t>d</w:t>
+              <w:t>{d</w:t>
             </w:r>
             <w:r>
               <w:rPr>
@@ -566,7 +517,6 @@
               </w:rPr>
               <w:t>.outcome</w:t>
             </w:r>
-            <w:proofErr w:type="gramEnd"/>
             <w:r>
               <w:rPr>
                 <w:rFonts w:ascii="BC Sans" w:eastAsia="BC Sans" w:hAnsi="BC Sans" w:cs="BC Sans"/>
@@ -609,17 +559,7 @@
                 <w:sz w:val="20"/>
                 <w:szCs w:val="20"/>
               </w:rPr>
-              <w:t>:ifEM:hideBegin</w:t>
-            </w:r>
-            <w:proofErr w:type="spellEnd"/>
-            <w:r>
-              <w:rPr>
-                <w:rFonts w:ascii="BC Sans" w:eastAsia="Times New Roman" w:hAnsi="BC Sans" w:cs="Times New Roman"/>
-                <w:color w:val="000000" w:themeColor="text1"/>
-                <w:sz w:val="20"/>
-                <w:szCs w:val="20"/>
-              </w:rPr>
-              <w:t>}</w:t>
+              <w:t>:ifEM:hideBegin}</w:t>
             </w:r>
             <w:r>
               <w:rPr>
@@ -929,8 +869,6 @@
               </w:rPr>
               <w:t>{</w:t>
             </w:r>
-            <w:proofErr w:type="spellStart"/>
-            <w:proofErr w:type="gramStart"/>
             <w:r>
               <w:rPr>
                 <w:rFonts w:ascii="BC Sans" w:eastAsia="Times New Roman" w:hAnsi="BC Sans" w:cs="Times New Roman"/>
@@ -958,8 +896,6 @@
               </w:rPr>
               <w:t>incidentDateTime</w:t>
             </w:r>
-            <w:proofErr w:type="spellEnd"/>
-            <w:proofErr w:type="gramEnd"/>
             <w:r>
               <w:rPr>
                 <w:rFonts w:ascii="BC Sans" w:eastAsia="Times New Roman" w:hAnsi="BC Sans" w:cs="Times New Roman"/>
@@ -1054,7 +990,6 @@
               </w:rPr>
               <w:t>{</w:t>
             </w:r>
-            <w:proofErr w:type="gramStart"/>
             <w:r>
               <w:rPr>
                 <w:rFonts w:ascii="BC Sans" w:eastAsia="Times New Roman" w:hAnsi="BC Sans" w:cs="Times New Roman"/>
@@ -1073,7 +1008,6 @@
               </w:rPr>
               <w:t>.</w:t>
             </w:r>
-            <w:proofErr w:type="spellStart"/>
             <w:r>
               <w:rPr>
                 <w:rFonts w:ascii="BC Sans" w:eastAsia="Times New Roman" w:hAnsi="BC Sans" w:cs="Times New Roman"/>
@@ -1084,8 +1018,6 @@
               </w:rPr>
               <w:t>complaintMethodReceivedCode</w:t>
             </w:r>
-            <w:proofErr w:type="spellEnd"/>
-            <w:proofErr w:type="gramEnd"/>
             <w:r>
               <w:rPr>
                 <w:rFonts w:ascii="BC Sans" w:hAnsi="BC Sans"/>
@@ -1160,8 +1092,6 @@
               </w:rPr>
               <w:t>{</w:t>
             </w:r>
-            <w:proofErr w:type="spellStart"/>
-            <w:proofErr w:type="gramStart"/>
             <w:r>
               <w:rPr>
                 <w:rFonts w:ascii="BC Sans" w:eastAsia="Times New Roman" w:hAnsi="BC Sans" w:cs="Times New Roman"/>
@@ -1189,8 +1119,6 @@
               </w:rPr>
               <w:t>violationType</w:t>
             </w:r>
-            <w:proofErr w:type="spellEnd"/>
-            <w:proofErr w:type="gramEnd"/>
             <w:r>
               <w:rPr>
                 <w:rFonts w:ascii="BC Sans" w:eastAsia="Times New Roman" w:hAnsi="BC Sans" w:cs="Times New Roman"/>
@@ -1265,8 +1193,6 @@
               </w:rPr>
               <w:t>{</w:t>
             </w:r>
-            <w:proofErr w:type="spellStart"/>
-            <w:proofErr w:type="gramStart"/>
             <w:r>
               <w:rPr>
                 <w:rFonts w:ascii="BC Sans" w:eastAsia="Times New Roman" w:hAnsi="BC Sans" w:cs="Times New Roman"/>
@@ -1294,8 +1220,6 @@
               </w:rPr>
               <w:t>inProgress</w:t>
             </w:r>
-            <w:proofErr w:type="spellEnd"/>
-            <w:proofErr w:type="gramEnd"/>
             <w:r>
               <w:rPr>
                 <w:rFonts w:ascii="BC Sans" w:eastAsia="Times New Roman" w:hAnsi="BC Sans" w:cs="Times New Roman"/>
@@ -1371,8 +1295,6 @@
               </w:rPr>
               <w:t>{</w:t>
             </w:r>
-            <w:proofErr w:type="spellStart"/>
-            <w:proofErr w:type="gramStart"/>
             <w:r>
               <w:rPr>
                 <w:rFonts w:ascii="BC Sans" w:eastAsia="Times New Roman" w:hAnsi="BC Sans" w:cs="Times New Roman"/>
@@ -1400,8 +1322,6 @@
               </w:rPr>
               <w:t>wasObserved</w:t>
             </w:r>
-            <w:proofErr w:type="spellEnd"/>
-            <w:proofErr w:type="gramEnd"/>
             <w:r>
               <w:rPr>
                 <w:rFonts w:ascii="BC Sans" w:eastAsia="Times New Roman" w:hAnsi="BC Sans" w:cs="Times New Roman"/>
@@ -1479,8 +1399,6 @@
               </w:rPr>
               <w:t>{</w:t>
             </w:r>
-            <w:proofErr w:type="spellStart"/>
-            <w:proofErr w:type="gramStart"/>
             <w:r>
               <w:rPr>
                 <w:rFonts w:ascii="BC Sans" w:eastAsia="Times New Roman" w:hAnsi="BC Sans" w:cs="Times New Roman"/>
@@ -1512,8 +1430,6 @@
               </w:rPr>
               <w:t>location</w:t>
             </w:r>
-            <w:proofErr w:type="spellEnd"/>
-            <w:proofErr w:type="gramEnd"/>
             <w:r>
               <w:rPr>
                 <w:rFonts w:ascii="BC Sans" w:eastAsia="Times New Roman" w:hAnsi="BC Sans" w:cs="Times New Roman"/>
@@ -1590,13 +1506,78 @@
                 <w:sz w:val="20"/>
                 <w:szCs w:val="20"/>
               </w:rPr>
+              <w:t>{d</w:t>
+            </w:r>
+            <w:r>
+              <w:rPr>
+                <w:rFonts w:ascii="BC Sans" w:eastAsia="Times New Roman" w:hAnsi="BC Sans" w:cs="Times New Roman"/>
+                <w:color w:val="000000" w:themeColor="text1"/>
+                <w:sz w:val="20"/>
+                <w:szCs w:val="20"/>
+              </w:rPr>
+              <w:t>.</w:t>
+            </w:r>
+            <w:r>
+              <w:rPr>
+                <w:rFonts w:ascii="BC Sans" w:hAnsi="BC Sans" w:cs="BC Sans Light"/>
+                <w:sz w:val="20"/>
+                <w:szCs w:val="20"/>
+              </w:rPr>
+              <w:t>latitude</w:t>
+            </w:r>
+            <w:r>
+              <w:rPr>
+                <w:rFonts w:ascii="BC Sans" w:hAnsi="BC Sans" w:cs="BC Sans Light"/>
+                <w:sz w:val="20"/>
+                <w:szCs w:val="20"/>
+              </w:rPr>
+              <w:t>:if</w:t>
+            </w:r>
+            <w:r>
+              <w:rPr>
+                <w:rFonts w:ascii="BC Sans" w:hAnsi="BC Sans" w:cs="BC Sans Light"/>
+                <w:sz w:val="20"/>
+                <w:szCs w:val="20"/>
+              </w:rPr>
+              <w:t>NE</w:t>
+            </w:r>
+            <w:r>
+              <w:rPr>
+                <w:rFonts w:ascii="BC Sans" w:hAnsi="BC Sans" w:cs="BC Sans Light"/>
+                <w:sz w:val="20"/>
+                <w:szCs w:val="20"/>
+              </w:rPr>
+              <w:t>(</w:t>
+            </w:r>
+            <w:r>
+              <w:rPr>
+                <w:rFonts w:ascii="BC Sans" w:hAnsi="BC Sans" w:cs="BC Sans Light"/>
+                <w:sz w:val="20"/>
+                <w:szCs w:val="20"/>
+              </w:rPr>
+              <w:t>0</w:t>
+            </w:r>
+            <w:r>
+              <w:rPr>
+                <w:rFonts w:ascii="BC Sans" w:hAnsi="BC Sans" w:cs="BC Sans Light"/>
+                <w:sz w:val="20"/>
+                <w:szCs w:val="20"/>
+              </w:rPr>
+              <w:t>):showBegin}</w:t>
+            </w:r>
+            <w:r>
+              <w:rPr>
+                <w:rFonts w:ascii="BC Sans" w:eastAsia="Times New Roman" w:hAnsi="BC Sans" w:cs="Times New Roman"/>
+                <w:color w:val="000000" w:themeColor="text1"/>
+                <w:sz w:val="20"/>
+                <w:szCs w:val="20"/>
+              </w:rPr>
               <w:t>{</w:t>
             </w:r>
-            <w:proofErr w:type="spellStart"/>
-            <w:proofErr w:type="gramStart"/>
-            <w:r>
-              <w:rPr>
-                <w:rFonts w:ascii="BC Sans" w:hAnsi="BC Sans" w:cs="BC Sans Light"/>
+            <w:r>
+              <w:rPr>
+                <w:rFonts w:ascii="BC Sans" w:eastAsia="Times New Roman" w:hAnsi="BC Sans" w:cs="Times New Roman"/>
+                <w:color w:val="000000" w:themeColor="text1"/>
                 <w:sz w:val="20"/>
                 <w:szCs w:val="20"/>
               </w:rPr>
@@ -1613,13 +1594,83 @@
             </w:r>
             <w:r>
               <w:rPr>
-                <w:rFonts w:ascii="BC Sans" w:hAnsi="BC Sans" w:cs="BC Sans Light"/>
+                <w:rFonts w:ascii="BC Sans" w:eastAsia="Times New Roman" w:hAnsi="BC Sans" w:cs="Times New Roman"/>
+                <w:color w:val="000000" w:themeColor="text1"/>
                 <w:sz w:val="20"/>
                 <w:szCs w:val="20"/>
               </w:rPr>
               <w:t>latitude</w:t>
             </w:r>
-            <w:proofErr w:type="gramEnd"/>
+            <w:r>
+              <w:rPr>
+                <w:rFonts w:ascii="BC Sans" w:eastAsia="Times New Roman" w:hAnsi="BC Sans" w:cs="Times New Roman"/>
+                <w:color w:val="000000" w:themeColor="text1"/>
+                <w:sz w:val="20"/>
+                <w:szCs w:val="20"/>
+              </w:rPr>
+              <w:t>}, {</w:t>
+            </w:r>
+            <w:r>
+              <w:rPr>
+                <w:rFonts w:ascii="BC Sans" w:eastAsia="Times New Roman" w:hAnsi="BC Sans" w:cs="Times New Roman"/>
+                <w:color w:val="000000" w:themeColor="text1"/>
+                <w:sz w:val="20"/>
+                <w:szCs w:val="20"/>
+              </w:rPr>
+              <w:t>d</w:t>
+            </w:r>
+            <w:r>
+              <w:rPr>
+                <w:rFonts w:ascii="BC Sans" w:eastAsia="Times New Roman" w:hAnsi="BC Sans" w:cs="Times New Roman"/>
+                <w:color w:val="000000" w:themeColor="text1"/>
+                <w:sz w:val="20"/>
+                <w:szCs w:val="20"/>
+              </w:rPr>
+              <w:t>.</w:t>
+            </w:r>
+            <w:r>
+              <w:rPr>
+                <w:rFonts w:ascii="BC Sans" w:eastAsia="Times New Roman" w:hAnsi="BC Sans" w:cs="Times New Roman"/>
+                <w:color w:val="000000" w:themeColor="text1"/>
+                <w:sz w:val="20"/>
+                <w:szCs w:val="20"/>
+              </w:rPr>
+              <w:t>longitude</w:t>
+            </w:r>
+            <w:r>
+              <w:rPr>
+                <w:rFonts w:ascii="BC Sans" w:eastAsia="Times New Roman" w:hAnsi="BC Sans" w:cs="Times New Roman"/>
+                <w:color w:val="000000" w:themeColor="text1"/>
+                <w:sz w:val="20"/>
+                <w:szCs w:val="20"/>
+              </w:rPr>
+              <w:t>}</w:t>
+            </w:r>
+            <w:r>
+              <w:rPr>
+                <w:rFonts w:ascii="BC Sans" w:hAnsi="BC Sans" w:cs="BC Sans Light"/>
+                <w:sz w:val="20"/>
+                <w:szCs w:val="20"/>
+              </w:rPr>
+              <w:t>{d</w:t>
+            </w:r>
+            <w:r>
+              <w:rPr>
+                <w:rFonts w:ascii="BC Sans" w:eastAsia="Times New Roman" w:hAnsi="BC Sans" w:cs="Times New Roman"/>
+                <w:color w:val="000000" w:themeColor="text1"/>
+                <w:sz w:val="20"/>
+                <w:szCs w:val="20"/>
+              </w:rPr>
+              <w:t>.</w:t>
+            </w:r>
+            <w:r>
+              <w:rPr>
+                <w:rFonts w:ascii="BC Sans" w:hAnsi="BC Sans" w:cs="BC Sans Light"/>
+                <w:sz w:val="20"/>
+                <w:szCs w:val="20"/>
+              </w:rPr>
+              <w:t>latitude</w:t>
+            </w:r>
             <w:r>
               <w:rPr>
                 <w:rFonts w:ascii="BC Sans" w:hAnsi="BC Sans" w:cs="BC Sans Light"/>
@@ -1636,7 +1687,6 @@
               </w:rPr>
               <w:t>NE</w:t>
             </w:r>
-            <w:proofErr w:type="spellEnd"/>
             <w:r>
               <w:rPr>
                 <w:rFonts w:ascii="BC Sans" w:hAnsi="BC Sans" w:cs="BC Sans Light"/>
@@ -1659,194 +1709,7 @@
                 <w:sz w:val="20"/>
                 <w:szCs w:val="20"/>
               </w:rPr>
-              <w:t>):</w:t>
-            </w:r>
-            <w:proofErr w:type="spellStart"/>
-            <w:r>
-              <w:rPr>
-                <w:rFonts w:ascii="BC Sans" w:hAnsi="BC Sans" w:cs="BC Sans Light"/>
-                <w:sz w:val="20"/>
-                <w:szCs w:val="20"/>
-              </w:rPr>
-              <w:t>showBegin</w:t>
-            </w:r>
-            <w:proofErr w:type="spellEnd"/>
-            <w:r>
-              <w:rPr>
-                <w:rFonts w:ascii="BC Sans" w:hAnsi="BC Sans" w:cs="BC Sans Light"/>
-                <w:sz w:val="20"/>
-                <w:szCs w:val="20"/>
-              </w:rPr>
-              <w:t>}</w:t>
-            </w:r>
-            <w:r>
-              <w:rPr>
-                <w:rFonts w:ascii="BC Sans" w:eastAsia="Times New Roman" w:hAnsi="BC Sans" w:cs="Times New Roman"/>
-                <w:color w:val="000000" w:themeColor="text1"/>
-                <w:sz w:val="20"/>
-                <w:szCs w:val="20"/>
-              </w:rPr>
-              <w:t>{</w:t>
-            </w:r>
-            <w:proofErr w:type="spellStart"/>
-            <w:r>
-              <w:rPr>
-                <w:rFonts w:ascii="BC Sans" w:eastAsia="Times New Roman" w:hAnsi="BC Sans" w:cs="Times New Roman"/>
-                <w:color w:val="000000" w:themeColor="text1"/>
-                <w:sz w:val="20"/>
-                <w:szCs w:val="20"/>
-              </w:rPr>
-              <w:t>d</w:t>
-            </w:r>
-            <w:r>
-              <w:rPr>
-                <w:rFonts w:ascii="BC Sans" w:eastAsia="Times New Roman" w:hAnsi="BC Sans" w:cs="Times New Roman"/>
-                <w:color w:val="000000" w:themeColor="text1"/>
-                <w:sz w:val="20"/>
-                <w:szCs w:val="20"/>
-              </w:rPr>
-              <w:t>.</w:t>
-            </w:r>
-            <w:r>
-              <w:rPr>
-                <w:rFonts w:ascii="BC Sans" w:eastAsia="Times New Roman" w:hAnsi="BC Sans" w:cs="Times New Roman"/>
-                <w:color w:val="000000" w:themeColor="text1"/>
-                <w:sz w:val="20"/>
-                <w:szCs w:val="20"/>
-              </w:rPr>
-              <w:t>latitude</w:t>
-            </w:r>
-            <w:proofErr w:type="spellEnd"/>
-            <w:r>
-              <w:rPr>
-                <w:rFonts w:ascii="BC Sans" w:eastAsia="Times New Roman" w:hAnsi="BC Sans" w:cs="Times New Roman"/>
-                <w:color w:val="000000" w:themeColor="text1"/>
-                <w:sz w:val="20"/>
-                <w:szCs w:val="20"/>
-              </w:rPr>
-              <w:t>}, {</w:t>
-            </w:r>
-            <w:proofErr w:type="spellStart"/>
-            <w:r>
-              <w:rPr>
-                <w:rFonts w:ascii="BC Sans" w:eastAsia="Times New Roman" w:hAnsi="BC Sans" w:cs="Times New Roman"/>
-                <w:color w:val="000000" w:themeColor="text1"/>
-                <w:sz w:val="20"/>
-                <w:szCs w:val="20"/>
-              </w:rPr>
-              <w:t>d</w:t>
-            </w:r>
-            <w:r>
-              <w:rPr>
-                <w:rFonts w:ascii="BC Sans" w:eastAsia="Times New Roman" w:hAnsi="BC Sans" w:cs="Times New Roman"/>
-                <w:color w:val="000000" w:themeColor="text1"/>
-                <w:sz w:val="20"/>
-                <w:szCs w:val="20"/>
-              </w:rPr>
-              <w:t>.</w:t>
-            </w:r>
-            <w:r>
-              <w:rPr>
-                <w:rFonts w:ascii="BC Sans" w:eastAsia="Times New Roman" w:hAnsi="BC Sans" w:cs="Times New Roman"/>
-                <w:color w:val="000000" w:themeColor="text1"/>
-                <w:sz w:val="20"/>
-                <w:szCs w:val="20"/>
-              </w:rPr>
-              <w:t>longitude</w:t>
-            </w:r>
-            <w:proofErr w:type="spellEnd"/>
-            <w:r>
-              <w:rPr>
-                <w:rFonts w:ascii="BC Sans" w:eastAsia="Times New Roman" w:hAnsi="BC Sans" w:cs="Times New Roman"/>
-                <w:color w:val="000000" w:themeColor="text1"/>
-                <w:sz w:val="20"/>
-                <w:szCs w:val="20"/>
-              </w:rPr>
-              <w:t>}</w:t>
-            </w:r>
-            <w:r>
-              <w:rPr>
-                <w:rFonts w:ascii="BC Sans" w:hAnsi="BC Sans" w:cs="BC Sans Light"/>
-                <w:sz w:val="20"/>
-                <w:szCs w:val="20"/>
-              </w:rPr>
-              <w:t>{</w:t>
-            </w:r>
-            <w:proofErr w:type="spellStart"/>
-            <w:r>
-              <w:rPr>
-                <w:rFonts w:ascii="BC Sans" w:hAnsi="BC Sans" w:cs="BC Sans Light"/>
-                <w:sz w:val="20"/>
-                <w:szCs w:val="20"/>
-              </w:rPr>
-              <w:t>d</w:t>
-            </w:r>
-            <w:r>
-              <w:rPr>
-                <w:rFonts w:ascii="BC Sans" w:eastAsia="Times New Roman" w:hAnsi="BC Sans" w:cs="Times New Roman"/>
-                <w:color w:val="000000" w:themeColor="text1"/>
-                <w:sz w:val="20"/>
-                <w:szCs w:val="20"/>
-              </w:rPr>
-              <w:t>.</w:t>
-            </w:r>
-            <w:r>
-              <w:rPr>
-                <w:rFonts w:ascii="BC Sans" w:hAnsi="BC Sans" w:cs="BC Sans Light"/>
-                <w:sz w:val="20"/>
-                <w:szCs w:val="20"/>
-              </w:rPr>
-              <w:t>latitude</w:t>
-            </w:r>
-            <w:r>
-              <w:rPr>
-                <w:rFonts w:ascii="BC Sans" w:hAnsi="BC Sans" w:cs="BC Sans Light"/>
-                <w:sz w:val="20"/>
-                <w:szCs w:val="20"/>
-              </w:rPr>
-              <w:t>:if</w:t>
-            </w:r>
-            <w:r>
-              <w:rPr>
-                <w:rFonts w:ascii="BC Sans" w:hAnsi="BC Sans" w:cs="BC Sans Light"/>
-                <w:sz w:val="20"/>
-                <w:szCs w:val="20"/>
-              </w:rPr>
-              <w:t>NE</w:t>
-            </w:r>
-            <w:proofErr w:type="spellEnd"/>
-            <w:r>
-              <w:rPr>
-                <w:rFonts w:ascii="BC Sans" w:hAnsi="BC Sans" w:cs="BC Sans Light"/>
-                <w:sz w:val="20"/>
-                <w:szCs w:val="20"/>
-              </w:rPr>
-              <w:t>(</w:t>
-            </w:r>
-            <w:r>
-              <w:rPr>
-                <w:rFonts w:ascii="BC Sans" w:hAnsi="BC Sans" w:cs="BC Sans Light"/>
-                <w:sz w:val="20"/>
-                <w:szCs w:val="20"/>
-              </w:rPr>
-              <w:t>0</w:t>
-            </w:r>
-            <w:r>
-              <w:rPr>
-                <w:rFonts w:ascii="BC Sans" w:hAnsi="BC Sans" w:cs="BC Sans Light"/>
-                <w:sz w:val="20"/>
-                <w:szCs w:val="20"/>
-              </w:rPr>
-              <w:t>):</w:t>
-            </w:r>
-            <w:proofErr w:type="spellStart"/>
-            <w:r>
-              <w:rPr>
-                <w:rFonts w:ascii="BC Sans" w:hAnsi="BC Sans" w:cs="BC Sans Light"/>
-                <w:sz w:val="20"/>
-                <w:szCs w:val="20"/>
-              </w:rPr>
-              <w:t>show</w:t>
+              <w:t>):show</w:t>
             </w:r>
             <w:r>
               <w:rPr>
@@ -1856,7 +1719,6 @@
               </w:rPr>
               <w:t>End</w:t>
             </w:r>
-            <w:proofErr w:type="spellEnd"/>
             <w:r>
               <w:rPr>
                 <w:rFonts w:ascii="BC Sans" w:hAnsi="BC Sans" w:cs="BC Sans Light"/>
@@ -1903,7 +1765,31 @@
                 <w:sz w:val="20"/>
                 <w:szCs w:val="20"/>
               </w:rPr>
-              <w:t>Community, Office, Region</w:t>
+              <w:t xml:space="preserve">Community, </w:t>
+            </w:r>
+            <w:r>
+              <w:rPr>
+                <w:rFonts w:ascii="BC Sans" w:eastAsia="BC Sans" w:hAnsi="BC Sans" w:cs="BC Sans"/>
+                <w:b w:val="0"/>
+                <w:bCs w:val="0"/>
+                <w:caps w:val="0"/>
+                <w:color w:val="000000" w:themeColor="text1"/>
+                <w:sz w:val="20"/>
+                <w:szCs w:val="20"/>
+              </w:rPr>
+              <w:t>Zone</w:t>
+            </w:r>
+            <w:r>
+              <w:rPr>
+                <w:rFonts w:ascii="BC Sans" w:eastAsia="BC Sans" w:hAnsi="BC Sans" w:cs="BC Sans"/>
+                <w:b w:val="0"/>
+                <w:bCs w:val="0"/>
+                <w:caps w:val="0"/>
+                <w:color w:val="000000" w:themeColor="text1"/>
+                <w:sz w:val="20"/>
+                <w:szCs w:val="20"/>
+              </w:rPr>
+              <w:t>, Region</w:t>
             </w:r>
           </w:p>
         </w:tc>
@@ -1934,8 +1820,6 @@
               </w:rPr>
               <w:t>{</w:t>
             </w:r>
-            <w:proofErr w:type="spellStart"/>
-            <w:proofErr w:type="gramStart"/>
             <w:r>
               <w:rPr>
                 <w:rFonts w:ascii="BC Sans" w:eastAsia="BC Sans" w:hAnsi="BC Sans" w:cs="BC Sans"/>
@@ -1963,8 +1847,6 @@
               </w:rPr>
               <w:t>community</w:t>
             </w:r>
-            <w:proofErr w:type="spellEnd"/>
-            <w:proofErr w:type="gramEnd"/>
             <w:r>
               <w:rPr>
                 <w:rFonts w:ascii="BC Sans" w:eastAsia="BC Sans" w:hAnsi="BC Sans" w:cs="BC Sans"/>
@@ -1974,7 +1856,6 @@
               </w:rPr>
               <w:t>}, {</w:t>
             </w:r>
-            <w:proofErr w:type="spellStart"/>
             <w:r>
               <w:rPr>
                 <w:rFonts w:ascii="BC Sans" w:eastAsia="BC Sans" w:hAnsi="BC Sans" w:cs="BC Sans"/>
@@ -2000,9 +1881,8 @@
                 <w:sz w:val="20"/>
                 <w:szCs w:val="20"/>
               </w:rPr>
-              <w:t>office</w:t>
-            </w:r>
-            <w:proofErr w:type="spellEnd"/>
+              <w:t>zone</w:t>
+            </w:r>
             <w:r>
               <w:rPr>
                 <w:rFonts w:ascii="BC Sans" w:eastAsia="BC Sans" w:hAnsi="BC Sans" w:cs="BC Sans"/>
@@ -2012,7 +1892,6 @@
               </w:rPr>
               <w:t>}, {</w:t>
             </w:r>
-            <w:proofErr w:type="spellStart"/>
             <w:r>
               <w:rPr>
                 <w:rFonts w:ascii="BC Sans" w:eastAsia="BC Sans" w:hAnsi="BC Sans" w:cs="BC Sans"/>
@@ -2038,17 +1917,7 @@
                 <w:sz w:val="20"/>
                 <w:szCs w:val="20"/>
               </w:rPr>
-              <w:t>region</w:t>
-            </w:r>
-            <w:proofErr w:type="spellEnd"/>
-            <w:r>
-              <w:rPr>
-                <w:rFonts w:ascii="BC Sans" w:eastAsia="BC Sans" w:hAnsi="BC Sans" w:cs="BC Sans"/>
-                <w:color w:val="000000" w:themeColor="text1"/>
-                <w:sz w:val="20"/>
-                <w:szCs w:val="20"/>
-              </w:rPr>
-              <w:t>}</w:t>
+              <w:t>region}</w:t>
             </w:r>
           </w:p>
         </w:tc>
@@ -2115,8 +1984,6 @@
               </w:rPr>
               <w:t>{</w:t>
             </w:r>
-            <w:proofErr w:type="spellStart"/>
-            <w:proofErr w:type="gramStart"/>
             <w:r>
               <w:rPr>
                 <w:rFonts w:ascii="BC Sans" w:eastAsia="Times New Roman" w:hAnsi="BC Sans" w:cs="Times New Roman"/>
@@ -2144,8 +2011,6 @@
               </w:rPr>
               <w:t>locationDescription</w:t>
             </w:r>
-            <w:proofErr w:type="spellEnd"/>
-            <w:proofErr w:type="gramEnd"/>
             <w:r>
               <w:rPr>
                 <w:rFonts w:ascii="BC Sans" w:eastAsia="Times New Roman" w:hAnsi="BC Sans" w:cs="Times New Roman"/>
@@ -2219,8 +2084,6 @@
               </w:rPr>
               <w:t>{</w:t>
             </w:r>
-            <w:proofErr w:type="spellStart"/>
-            <w:proofErr w:type="gramStart"/>
             <w:r>
               <w:rPr>
                 <w:rFonts w:ascii="BC Sans" w:eastAsia="Times New Roman" w:hAnsi="BC Sans" w:cs="Times New Roman"/>
@@ -2248,8 +2111,6 @@
               </w:rPr>
               <w:t>description</w:t>
             </w:r>
-            <w:proofErr w:type="spellEnd"/>
-            <w:proofErr w:type="gramEnd"/>
             <w:r>
               <w:rPr>
                 <w:rFonts w:ascii="BC Sans" w:eastAsia="Times New Roman" w:hAnsi="BC Sans" w:cs="Times New Roman"/>
@@ -2351,10 +2212,17 @@
                 <w:sz w:val="20"/>
                 <w:szCs w:val="20"/>
               </w:rPr>
-              <w:t>{</w:t>
-            </w:r>
-            <w:proofErr w:type="spellStart"/>
-            <w:proofErr w:type="gramStart"/>
+              <w:t>{d</w:t>
+            </w:r>
+            <w:r>
+              <w:rPr>
+                <w:rFonts w:ascii="BC Sans" w:eastAsia="Times New Roman" w:hAnsi="BC Sans" w:cs="Times New Roman"/>
+                <w:color w:val="000000" w:themeColor="text1"/>
+                <w:sz w:val="20"/>
+                <w:szCs w:val="20"/>
+              </w:rPr>
+              <w:t>.</w:t>
+            </w:r>
             <w:r>
               <w:rPr>
                 <w:rFonts w:ascii="BC Sans" w:eastAsia="BC Sans" w:hAnsi="BC Sans" w:cs="BC Sans"/>
@@ -2362,36 +2230,7 @@
                 <w:sz w:val="20"/>
                 <w:szCs w:val="20"/>
               </w:rPr>
-              <w:t>d</w:t>
-            </w:r>
-            <w:r>
-              <w:rPr>
-                <w:rFonts w:ascii="BC Sans" w:eastAsia="Times New Roman" w:hAnsi="BC Sans" w:cs="Times New Roman"/>
-                <w:color w:val="000000" w:themeColor="text1"/>
-                <w:sz w:val="20"/>
-                <w:szCs w:val="20"/>
-              </w:rPr>
-              <w:t>.</w:t>
-            </w:r>
-            <w:r>
-              <w:rPr>
-                <w:rFonts w:ascii="BC Sans" w:eastAsia="BC Sans" w:hAnsi="BC Sans" w:cs="BC Sans"/>
-                <w:color w:val="000000" w:themeColor="text1"/>
-                <w:sz w:val="20"/>
-                <w:szCs w:val="20"/>
-              </w:rPr>
-              <w:t>details</w:t>
-            </w:r>
-            <w:proofErr w:type="spellEnd"/>
-            <w:proofErr w:type="gramEnd"/>
-            <w:r>
-              <w:rPr>
-                <w:rFonts w:ascii="BC Sans" w:eastAsia="BC Sans" w:hAnsi="BC Sans" w:cs="BC Sans"/>
-                <w:color w:val="000000" w:themeColor="text1"/>
-                <w:sz w:val="20"/>
-                <w:szCs w:val="20"/>
-              </w:rPr>
-              <w:t>}</w:t>
+              <w:t>details}</w:t>
             </w:r>
           </w:p>
         </w:tc>
@@ -2427,9 +2266,6 @@
             <w:cnfStyle w:val="001000000100" w:firstRow="0" w:lastRow="0" w:firstColumn="1" w:lastColumn="0" w:oddVBand="0" w:evenVBand="0" w:oddHBand="0" w:evenHBand="0" w:firstRowFirstColumn="1" w:firstRowLastColumn="0" w:lastRowFirstColumn="0" w:lastRowLastColumn="0"/>
             <w:tcW w:w="10916" w:type="dxa"/>
             <w:gridSpan w:val="2"/>
-            <w:tcBorders>
-              <w:bottom w:val="single" w:sz="4" w:space="0" w:color="auto"/>
-            </w:tcBorders>
             <w:noWrap/>
             <w:vAlign w:val="center"/>
           </w:tcPr>
@@ -2470,7 +2306,7 @@
             <w:cnfStyle w:val="001000000000" w:firstRow="0" w:lastRow="0" w:firstColumn="1" w:lastColumn="0" w:oddVBand="0" w:evenVBand="0" w:oddHBand="0" w:evenHBand="0" w:firstRowFirstColumn="0" w:firstRowLastColumn="0" w:lastRowFirstColumn="0" w:lastRowLastColumn="0"/>
             <w:tcW w:w="2552" w:type="dxa"/>
             <w:tcBorders>
-              <w:top w:val="single" w:sz="4" w:space="0" w:color="auto"/>
+              <w:top w:val="single" w:sz="4" w:space="0" w:color="7F7F7F" w:themeColor="text1" w:themeTint="80"/>
             </w:tcBorders>
             <w:shd w:val="clear" w:color="auto" w:fill="F2F2F2"/>
             <w:noWrap/>
@@ -2515,10 +2351,19 @@
                 <w:sz w:val="20"/>
                 <w:szCs w:val="20"/>
               </w:rPr>
-              <w:t>{</w:t>
-            </w:r>
-            <w:proofErr w:type="spellStart"/>
-            <w:proofErr w:type="gramStart"/>
+              <w:t>{d</w:t>
+            </w:r>
+            <w:r>
+              <w:rPr>
+                <w:rFonts w:ascii="BC Sans" w:eastAsia="Times New Roman" w:hAnsi="BC Sans" w:cs="Times New Roman"/>
+                <w:b w:val="0"/>
+                <w:bCs w:val="0"/>
+                <w:color w:val="000000" w:themeColor="text1"/>
+                <w:sz w:val="20"/>
+                <w:szCs w:val="20"/>
+              </w:rPr>
+              <w:t>.</w:t>
+            </w:r>
             <w:r>
               <w:rPr>
                 <w:rFonts w:ascii="BC Sans" w:hAnsi="BC Sans" w:cs="BC Sans Light"/>
@@ -2528,18 +2373,7 @@
                 <w:sz w:val="20"/>
                 <w:szCs w:val="20"/>
               </w:rPr>
-              <w:t>d</w:t>
-            </w:r>
-            <w:r>
-              <w:rPr>
-                <w:rFonts w:ascii="BC Sans" w:eastAsia="Times New Roman" w:hAnsi="BC Sans" w:cs="Times New Roman"/>
-                <w:b w:val="0"/>
-                <w:bCs w:val="0"/>
-                <w:color w:val="000000" w:themeColor="text1"/>
-                <w:sz w:val="20"/>
-                <w:szCs w:val="20"/>
-              </w:rPr>
-              <w:t>.</w:t>
+              <w:t>privacy</w:t>
             </w:r>
             <w:r>
               <w:rPr>
@@ -2550,44 +2384,7 @@
                 <w:sz w:val="20"/>
                 <w:szCs w:val="20"/>
               </w:rPr>
-              <w:t>privacy</w:t>
-            </w:r>
-            <w:proofErr w:type="spellEnd"/>
-            <w:proofErr w:type="gramEnd"/>
-            <w:r>
-              <w:rPr>
-                <w:rFonts w:ascii="BC Sans" w:hAnsi="BC Sans" w:cs="BC Sans Light"/>
-                <w:b w:val="0"/>
-                <w:bCs w:val="0"/>
-                <w:caps w:val="0"/>
-                <w:sz w:val="20"/>
-                <w:szCs w:val="20"/>
-              </w:rPr>
-              <w:t>[</w:t>
-            </w:r>
-            <w:proofErr w:type="spellStart"/>
-            <w:r>
-              <w:rPr>
-                <w:rFonts w:ascii="BC Sans" w:hAnsi="BC Sans" w:cs="BC Sans Light"/>
-                <w:b w:val="0"/>
-                <w:bCs w:val="0"/>
-                <w:caps w:val="0"/>
-                <w:sz w:val="20"/>
-                <w:szCs w:val="20"/>
-              </w:rPr>
-              <w:t>i</w:t>
-            </w:r>
-            <w:proofErr w:type="spellEnd"/>
-            <w:r>
-              <w:rPr>
-                <w:rFonts w:ascii="BC Sans" w:hAnsi="BC Sans" w:cs="BC Sans Light"/>
-                <w:b w:val="0"/>
-                <w:bCs w:val="0"/>
-                <w:caps w:val="0"/>
-                <w:sz w:val="20"/>
-                <w:szCs w:val="20"/>
-              </w:rPr>
-              <w:t>]</w:t>
+              <w:t>[i]</w:t>
             </w:r>
             <w:r>
               <w:rPr>
@@ -2606,7 +2403,7 @@
           <w:tcPr>
             <w:tcW w:w="8364" w:type="dxa"/>
             <w:tcBorders>
-              <w:top w:val="single" w:sz="4" w:space="0" w:color="auto"/>
+              <w:top w:val="single" w:sz="4" w:space="0" w:color="7F7F7F" w:themeColor="text1" w:themeTint="80"/>
             </w:tcBorders>
             <w:shd w:val="clear" w:color="auto" w:fill="F2F2F2"/>
             <w:noWrap/>
@@ -2627,17 +2424,7 @@
                 <w:sz w:val="20"/>
                 <w:szCs w:val="20"/>
               </w:rPr>
-              <w:t>{</w:t>
-            </w:r>
-            <w:proofErr w:type="spellStart"/>
-            <w:proofErr w:type="gramStart"/>
-            <w:r>
-              <w:rPr>
-                <w:rFonts w:ascii="BC Sans" w:hAnsi="BC Sans" w:cs="BC Sans Light"/>
-                <w:sz w:val="20"/>
-                <w:szCs w:val="20"/>
-              </w:rPr>
-              <w:t>d</w:t>
+              <w:t>{d</w:t>
             </w:r>
             <w:r>
               <w:rPr>
@@ -2656,33 +2443,13 @@
               </w:rPr>
               <w:t>privacy</w:t>
             </w:r>
-            <w:proofErr w:type="spellEnd"/>
-            <w:proofErr w:type="gramEnd"/>
-            <w:r>
-              <w:rPr>
-                <w:rFonts w:ascii="BC Sans" w:hAnsi="BC Sans" w:cs="BC Sans Light"/>
-                <w:sz w:val="20"/>
-                <w:szCs w:val="20"/>
-              </w:rPr>
-              <w:t>[</w:t>
-            </w:r>
-            <w:proofErr w:type="spellStart"/>
-            <w:r>
-              <w:rPr>
-                <w:rFonts w:ascii="BC Sans" w:hAnsi="BC Sans" w:cs="BC Sans Light"/>
-                <w:sz w:val="20"/>
-                <w:szCs w:val="20"/>
-              </w:rPr>
-              <w:t>i</w:t>
-            </w:r>
-            <w:proofErr w:type="spellEnd"/>
-            <w:r>
-              <w:rPr>
-                <w:rFonts w:ascii="BC Sans" w:hAnsi="BC Sans" w:cs="BC Sans Light"/>
-                <w:sz w:val="20"/>
-                <w:szCs w:val="20"/>
-              </w:rPr>
-              <w:t>].</w:t>
+            <w:r>
+              <w:rPr>
+                <w:rFonts w:ascii="BC Sans" w:hAnsi="BC Sans" w:cs="BC Sans Light"/>
+                <w:sz w:val="20"/>
+                <w:szCs w:val="20"/>
+              </w:rPr>
+              <w:t>[i].</w:t>
             </w:r>
             <w:commentRangeStart w:id="0"/>
             <w:r>
@@ -2743,10 +2510,19 @@
                 <w:sz w:val="20"/>
                 <w:szCs w:val="20"/>
               </w:rPr>
-              <w:t>Privacy requested {</w:t>
-            </w:r>
-            <w:proofErr w:type="spellStart"/>
-            <w:proofErr w:type="gramStart"/>
+              <w:t>Privacy requested {d</w:t>
+            </w:r>
+            <w:r>
+              <w:rPr>
+                <w:rFonts w:ascii="BC Sans" w:eastAsia="Times New Roman" w:hAnsi="BC Sans" w:cs="Times New Roman"/>
+                <w:b w:val="0"/>
+                <w:bCs w:val="0"/>
+                <w:color w:val="000000" w:themeColor="text1"/>
+                <w:sz w:val="20"/>
+                <w:szCs w:val="20"/>
+              </w:rPr>
+              <w:t>.</w:t>
+            </w:r>
             <w:r>
               <w:rPr>
                 <w:rFonts w:ascii="BC Sans" w:hAnsi="BC Sans" w:cs="BC Sans Light"/>
@@ -2756,32 +2532,8 @@
                 <w:sz w:val="20"/>
                 <w:szCs w:val="20"/>
               </w:rPr>
-              <w:t>d</w:t>
-            </w:r>
-            <w:r>
-              <w:rPr>
-                <w:rFonts w:ascii="BC Sans" w:eastAsia="Times New Roman" w:hAnsi="BC Sans" w:cs="Times New Roman"/>
-                <w:b w:val="0"/>
-                <w:bCs w:val="0"/>
-                <w:color w:val="000000" w:themeColor="text1"/>
-                <w:sz w:val="20"/>
-                <w:szCs w:val="20"/>
-              </w:rPr>
-              <w:t>.</w:t>
-            </w:r>
-            <w:r>
-              <w:rPr>
-                <w:rFonts w:ascii="BC Sans" w:hAnsi="BC Sans" w:cs="BC Sans Light"/>
-                <w:b w:val="0"/>
-                <w:bCs w:val="0"/>
-                <w:caps w:val="0"/>
-                <w:sz w:val="20"/>
-                <w:szCs w:val="20"/>
-              </w:rPr>
               <w:t>privacy</w:t>
             </w:r>
-            <w:proofErr w:type="spellEnd"/>
-            <w:proofErr w:type="gramEnd"/>
             <w:r>
               <w:rPr>
                 <w:rFonts w:ascii="BC Sans" w:hAnsi="BC Sans" w:cs="BC Sans Light"/>
@@ -2839,17 +2591,7 @@
                 <w:sz w:val="20"/>
                 <w:szCs w:val="20"/>
               </w:rPr>
-              <w:t>{</w:t>
-            </w:r>
-            <w:proofErr w:type="spellStart"/>
-            <w:proofErr w:type="gramStart"/>
-            <w:r>
-              <w:rPr>
-                <w:rFonts w:ascii="BC Sans" w:hAnsi="BC Sans" w:cs="BC Sans Light"/>
-                <w:sz w:val="20"/>
-                <w:szCs w:val="20"/>
-              </w:rPr>
-              <w:t>d</w:t>
+              <w:t>{d</w:t>
             </w:r>
             <w:r>
               <w:rPr>
@@ -2866,17 +2608,7 @@
                 <w:sz w:val="20"/>
                 <w:szCs w:val="20"/>
               </w:rPr>
-              <w:t>privacy</w:t>
-            </w:r>
-            <w:proofErr w:type="spellEnd"/>
-            <w:proofErr w:type="gramEnd"/>
-            <w:r>
-              <w:rPr>
-                <w:rFonts w:ascii="BC Sans" w:hAnsi="BC Sans" w:cs="BC Sans Light"/>
-                <w:sz w:val="20"/>
-                <w:szCs w:val="20"/>
-              </w:rPr>
-              <w:t>[i</w:t>
+              <w:t>privacy[i</w:t>
             </w:r>
             <w:r>
               <w:rPr>
@@ -3041,7 +2773,6 @@
               </w:rPr>
               <w:t>{</w:t>
             </w:r>
-            <w:proofErr w:type="gramStart"/>
             <w:r>
               <w:rPr>
                 <w:rFonts w:ascii="BC Sans" w:hAnsi="BC Sans" w:cs="BC Sans Light"/>
@@ -3066,7 +2797,6 @@
               </w:rPr>
               <w:t>phone</w:t>
             </w:r>
-            <w:proofErr w:type="gramEnd"/>
             <w:r>
               <w:rPr>
                 <w:rFonts w:ascii="BC Sans" w:hAnsi="BC Sans" w:cs="BC Sans Light"/>
@@ -3145,7 +2875,6 @@
               </w:rPr>
               <w:t>{</w:t>
             </w:r>
-            <w:proofErr w:type="gramStart"/>
             <w:r>
               <w:rPr>
                 <w:rFonts w:ascii="BC Sans" w:hAnsi="BC Sans" w:cs="BC Sans Light"/>
@@ -3170,7 +2899,6 @@
               </w:rPr>
               <w:t>phone</w:t>
             </w:r>
-            <w:proofErr w:type="gramEnd"/>
             <w:r>
               <w:rPr>
                 <w:rFonts w:ascii="BC Sans" w:hAnsi="BC Sans" w:cs="BC Sans Light"/>
@@ -3248,7 +2976,6 @@
               </w:rPr>
               <w:t>{</w:t>
             </w:r>
-            <w:proofErr w:type="gramStart"/>
             <w:r>
               <w:rPr>
                 <w:rFonts w:ascii="BC Sans" w:hAnsi="BC Sans" w:cs="BC Sans Light"/>
@@ -3273,7 +3000,6 @@
               </w:rPr>
               <w:t>phone</w:t>
             </w:r>
-            <w:proofErr w:type="gramEnd"/>
             <w:r>
               <w:rPr>
                 <w:rFonts w:ascii="BC Sans" w:hAnsi="BC Sans" w:cs="BC Sans Light"/>
@@ -3352,8 +3078,6 @@
               </w:rPr>
               <w:t>{</w:t>
             </w:r>
-            <w:proofErr w:type="spellStart"/>
-            <w:proofErr w:type="gramStart"/>
             <w:r>
               <w:rPr>
                 <w:rFonts w:ascii="BC Sans" w:hAnsi="BC Sans" w:cs="BC Sans Light"/>
@@ -3376,17 +3100,7 @@
                 <w:sz w:val="20"/>
                 <w:szCs w:val="20"/>
               </w:rPr>
-              <w:t>address</w:t>
-            </w:r>
-            <w:proofErr w:type="spellEnd"/>
-            <w:proofErr w:type="gramEnd"/>
-            <w:r>
-              <w:rPr>
-                <w:rFonts w:ascii="BC Sans" w:hAnsi="BC Sans" w:cs="BC Sans Light"/>
-                <w:sz w:val="20"/>
-                <w:szCs w:val="20"/>
-              </w:rPr>
-              <w:t>}</w:t>
+              <w:t>address}</w:t>
             </w:r>
           </w:p>
         </w:tc>
@@ -3449,8 +3163,6 @@
               </w:rPr>
               <w:t>{</w:t>
             </w:r>
-            <w:proofErr w:type="spellStart"/>
-            <w:proofErr w:type="gramStart"/>
             <w:r>
               <w:rPr>
                 <w:rFonts w:ascii="BC Sans" w:hAnsi="BC Sans" w:cs="BC Sans Light"/>
@@ -3473,17 +3185,7 @@
                 <w:sz w:val="20"/>
                 <w:szCs w:val="20"/>
               </w:rPr>
-              <w:t>email</w:t>
-            </w:r>
-            <w:proofErr w:type="spellEnd"/>
-            <w:proofErr w:type="gramEnd"/>
-            <w:r>
-              <w:rPr>
-                <w:rFonts w:ascii="BC Sans" w:hAnsi="BC Sans" w:cs="BC Sans Light"/>
-                <w:sz w:val="20"/>
-                <w:szCs w:val="20"/>
-              </w:rPr>
-              <w:t>}</w:t>
+              <w:t>email}</w:t>
             </w:r>
           </w:p>
         </w:tc>
@@ -3547,8 +3249,6 @@
               </w:rPr>
               <w:t>{</w:t>
             </w:r>
-            <w:proofErr w:type="spellStart"/>
-            <w:proofErr w:type="gramStart"/>
             <w:r>
               <w:rPr>
                 <w:rFonts w:ascii="BC Sans" w:hAnsi="BC Sans" w:cs="BC Sans Light"/>
@@ -3573,8 +3273,6 @@
               </w:rPr>
               <w:t>reportedBy</w:t>
             </w:r>
-            <w:proofErr w:type="spellEnd"/>
-            <w:proofErr w:type="gramEnd"/>
             <w:r>
               <w:rPr>
                 <w:rFonts w:ascii="BC Sans" w:hAnsi="BC Sans" w:cs="BC Sans Light"/>
@@ -3636,9 +3334,8 @@
                 <w:szCs w:val="20"/>
                 <w14:ligatures w14:val="none"/>
               </w:rPr>
-              <w:t>Update #{</w:t>
-            </w:r>
-            <w:proofErr w:type="gramStart"/>
+              <w:t>Update #{d</w:t>
+            </w:r>
             <w:r>
               <w:rPr>
                 <w:rFonts w:ascii="BC Sans" w:eastAsia="Times New Roman" w:hAnsi="BC Sans" w:cs="Times New Roman"/>
@@ -3649,7 +3346,7 @@
                 <w:szCs w:val="20"/>
                 <w14:ligatures w14:val="none"/>
               </w:rPr>
-              <w:t>d</w:t>
+              <w:t>.</w:t>
             </w:r>
             <w:r>
               <w:rPr>
@@ -3661,11 +3358,13 @@
                 <w:szCs w:val="20"/>
                 <w14:ligatures w14:val="none"/>
               </w:rPr>
-              <w:t>.</w:t>
-            </w:r>
-            <w:r>
-              <w:rPr>
-                <w:rFonts w:ascii="BC Sans" w:eastAsia="Times New Roman" w:hAnsi="BC Sans" w:cs="Times New Roman"/>
+              <w:t>updates[i].sequenceId}</w:t>
+            </w:r>
+            <w:r>
+              <w:rPr>
+                <w:rFonts w:ascii="BC Sans" w:eastAsia="Times New Roman" w:hAnsi="BC Sans" w:cs="Times New Roman"/>
+                <w:b w:val="0"/>
+                <w:bCs w:val="0"/>
                 <w:caps w:val="0"/>
                 <w:color w:val="000000"/>
                 <w:kern w:val="0"/>
@@ -3673,12 +3372,23 @@
                 <w:szCs w:val="20"/>
                 <w14:ligatures w14:val="none"/>
               </w:rPr>
-              <w:t>updates</w:t>
-            </w:r>
-            <w:proofErr w:type="gramEnd"/>
-            <w:r>
-              <w:rPr>
-                <w:rFonts w:ascii="BC Sans" w:eastAsia="Times New Roman" w:hAnsi="BC Sans" w:cs="Times New Roman"/>
+              <w:t>, received: {d</w:t>
+            </w:r>
+            <w:r>
+              <w:rPr>
+                <w:rFonts w:ascii="BC Sans" w:hAnsi="BC Sans" w:cs="BC Sans Light"/>
+                <w:b w:val="0"/>
+                <w:bCs w:val="0"/>
+                <w:sz w:val="20"/>
+                <w:szCs w:val="20"/>
+              </w:rPr>
+              <w:t>.</w:t>
+            </w:r>
+            <w:r>
+              <w:rPr>
+                <w:rFonts w:ascii="BC Sans" w:eastAsia="Times New Roman" w:hAnsi="BC Sans" w:cs="Times New Roman"/>
+                <w:b w:val="0"/>
+                <w:bCs w:val="0"/>
                 <w:caps w:val="0"/>
                 <w:color w:val="000000"/>
                 <w:kern w:val="0"/>
@@ -3686,135 +3396,7 @@
                 <w:szCs w:val="20"/>
                 <w14:ligatures w14:val="none"/>
               </w:rPr>
-              <w:t>[i].sequenceId}</w:t>
-            </w:r>
-            <w:r>
-              <w:rPr>
-                <w:rFonts w:ascii="BC Sans" w:eastAsia="Times New Roman" w:hAnsi="BC Sans" w:cs="Times New Roman"/>
-                <w:b w:val="0"/>
-                <w:bCs w:val="0"/>
-                <w:caps w:val="0"/>
-                <w:color w:val="000000"/>
-                <w:kern w:val="0"/>
-                <w:sz w:val="20"/>
-                <w:szCs w:val="20"/>
-                <w14:ligatures w14:val="none"/>
-              </w:rPr>
-              <w:t>, received: {</w:t>
-            </w:r>
-            <w:proofErr w:type="spellStart"/>
-            <w:r>
-              <w:rPr>
-                <w:rFonts w:ascii="BC Sans" w:eastAsia="Times New Roman" w:hAnsi="BC Sans" w:cs="Times New Roman"/>
-                <w:b w:val="0"/>
-                <w:bCs w:val="0"/>
-                <w:caps w:val="0"/>
-                <w:color w:val="000000"/>
-                <w:kern w:val="0"/>
-                <w:sz w:val="20"/>
-                <w:szCs w:val="20"/>
-                <w14:ligatures w14:val="none"/>
-              </w:rPr>
-              <w:t>d</w:t>
-            </w:r>
-            <w:r>
-              <w:rPr>
-                <w:rFonts w:ascii="BC Sans" w:hAnsi="BC Sans" w:cs="BC Sans Light"/>
-                <w:b w:val="0"/>
-                <w:bCs w:val="0"/>
-                <w:sz w:val="20"/>
-                <w:szCs w:val="20"/>
-              </w:rPr>
-              <w:t>.</w:t>
-            </w:r>
-            <w:r>
-              <w:rPr>
-                <w:rFonts w:ascii="BC Sans" w:eastAsia="Times New Roman" w:hAnsi="BC Sans" w:cs="Times New Roman"/>
-                <w:b w:val="0"/>
-                <w:bCs w:val="0"/>
-                <w:caps w:val="0"/>
-                <w:color w:val="000000"/>
-                <w:kern w:val="0"/>
-                <w:sz w:val="20"/>
-                <w:szCs w:val="20"/>
-                <w14:ligatures w14:val="none"/>
-              </w:rPr>
-              <w:t>updates</w:t>
-            </w:r>
-            <w:proofErr w:type="spellEnd"/>
-            <w:r>
-              <w:rPr>
-                <w:rFonts w:ascii="BC Sans" w:eastAsia="Times New Roman" w:hAnsi="BC Sans" w:cs="Times New Roman"/>
-                <w:b w:val="0"/>
-                <w:bCs w:val="0"/>
-                <w:caps w:val="0"/>
-                <w:color w:val="000000"/>
-                <w:kern w:val="0"/>
-                <w:sz w:val="20"/>
-                <w:szCs w:val="20"/>
-                <w14:ligatures w14:val="none"/>
-              </w:rPr>
-              <w:t>[</w:t>
-            </w:r>
-            <w:proofErr w:type="spellStart"/>
-            <w:r>
-              <w:rPr>
-                <w:rFonts w:ascii="BC Sans" w:eastAsia="Times New Roman" w:hAnsi="BC Sans" w:cs="Times New Roman"/>
-                <w:b w:val="0"/>
-                <w:bCs w:val="0"/>
-                <w:caps w:val="0"/>
-                <w:color w:val="000000"/>
-                <w:kern w:val="0"/>
-                <w:sz w:val="20"/>
-                <w:szCs w:val="20"/>
-                <w14:ligatures w14:val="none"/>
-              </w:rPr>
-              <w:t>i</w:t>
-            </w:r>
-            <w:proofErr w:type="spellEnd"/>
-            <w:r>
-              <w:rPr>
-                <w:rFonts w:ascii="BC Sans" w:eastAsia="Times New Roman" w:hAnsi="BC Sans" w:cs="Times New Roman"/>
-                <w:b w:val="0"/>
-                <w:bCs w:val="0"/>
-                <w:caps w:val="0"/>
-                <w:color w:val="000000"/>
-                <w:kern w:val="0"/>
-                <w:sz w:val="20"/>
-                <w:szCs w:val="20"/>
-                <w14:ligatures w14:val="none"/>
-              </w:rPr>
-              <w:t>].</w:t>
-            </w:r>
-            <w:proofErr w:type="spellStart"/>
-            <w:r>
-              <w:rPr>
-                <w:rFonts w:ascii="BC Sans" w:eastAsia="Times New Roman" w:hAnsi="BC Sans" w:cs="Times New Roman"/>
-                <w:b w:val="0"/>
-                <w:bCs w:val="0"/>
-                <w:caps w:val="0"/>
-                <w:color w:val="000000"/>
-                <w:kern w:val="0"/>
-                <w:sz w:val="20"/>
-                <w:szCs w:val="20"/>
-                <w14:ligatures w14:val="none"/>
-              </w:rPr>
-              <w:t>updateOn</w:t>
-            </w:r>
-            <w:proofErr w:type="spellEnd"/>
-            <w:r>
-              <w:rPr>
-                <w:rFonts w:ascii="BC Sans" w:eastAsia="Times New Roman" w:hAnsi="BC Sans" w:cs="Times New Roman"/>
-                <w:b w:val="0"/>
-                <w:bCs w:val="0"/>
-                <w:caps w:val="0"/>
-                <w:color w:val="000000"/>
-                <w:kern w:val="0"/>
-                <w:sz w:val="20"/>
-                <w:szCs w:val="20"/>
-                <w14:ligatures w14:val="none"/>
-              </w:rPr>
-              <w:t>}</w:t>
+              <w:t>updates[i].updateOn}</w:t>
             </w:r>
             <w:r>
               <w:rPr>
@@ -3890,8 +3472,6 @@
               </w:rPr>
               <w:t>{</w:t>
             </w:r>
-            <w:proofErr w:type="spellStart"/>
-            <w:proofErr w:type="gramStart"/>
             <w:r>
               <w:rPr>
                 <w:rFonts w:ascii="BC Sans" w:hAnsi="BC Sans" w:cs="BC Sans Light"/>
@@ -3914,35 +3494,7 @@
                 <w:sz w:val="20"/>
                 <w:szCs w:val="20"/>
               </w:rPr>
-              <w:t>updates</w:t>
-            </w:r>
-            <w:proofErr w:type="spellEnd"/>
-            <w:proofErr w:type="gramEnd"/>
-            <w:r>
-              <w:rPr>
-                <w:rFonts w:ascii="BC Sans" w:hAnsi="BC Sans" w:cs="BC Sans Light"/>
-                <w:sz w:val="20"/>
-                <w:szCs w:val="20"/>
-              </w:rPr>
-              <w:t>[</w:t>
-            </w:r>
-            <w:proofErr w:type="spellStart"/>
-            <w:r>
-              <w:rPr>
-                <w:rFonts w:ascii="BC Sans" w:hAnsi="BC Sans" w:cs="BC Sans Light"/>
-                <w:sz w:val="20"/>
-                <w:szCs w:val="20"/>
-              </w:rPr>
-              <w:t>i</w:t>
-            </w:r>
-            <w:proofErr w:type="spellEnd"/>
-            <w:r>
-              <w:rPr>
-                <w:rFonts w:ascii="BC Sans" w:hAnsi="BC Sans" w:cs="BC Sans Light"/>
-                <w:sz w:val="20"/>
-                <w:szCs w:val="20"/>
-              </w:rPr>
-              <w:t>].description</w:t>
+              <w:t>updates[i].description</w:t>
             </w:r>
             <w:r>
               <w:rPr>
@@ -4014,8 +3566,6 @@
               </w:rPr>
               <w:t>{</w:t>
             </w:r>
-            <w:proofErr w:type="spellStart"/>
-            <w:proofErr w:type="gramStart"/>
             <w:r>
               <w:rPr>
                 <w:rFonts w:ascii="BC Sans" w:hAnsi="BC Sans" w:cs="BC Sans Light"/>
@@ -4038,46 +3588,8 @@
                 <w:sz w:val="20"/>
                 <w:szCs w:val="20"/>
               </w:rPr>
-              <w:t>updates</w:t>
-            </w:r>
-            <w:proofErr w:type="spellEnd"/>
-            <w:proofErr w:type="gramEnd"/>
-            <w:r>
-              <w:rPr>
-                <w:rFonts w:ascii="BC Sans" w:hAnsi="BC Sans" w:cs="BC Sans Light"/>
-                <w:sz w:val="20"/>
-                <w:szCs w:val="20"/>
-              </w:rPr>
-              <w:t>[</w:t>
-            </w:r>
-            <w:proofErr w:type="spellStart"/>
-            <w:r>
-              <w:rPr>
-                <w:rFonts w:ascii="BC Sans" w:hAnsi="BC Sans" w:cs="BC Sans Light"/>
-                <w:sz w:val="20"/>
-                <w:szCs w:val="20"/>
-              </w:rPr>
-              <w:t>i</w:t>
-            </w:r>
-            <w:proofErr w:type="spellEnd"/>
-            <w:r>
-              <w:rPr>
-                <w:rFonts w:ascii="BC Sans" w:hAnsi="BC Sans" w:cs="BC Sans Light"/>
-                <w:sz w:val="20"/>
-                <w:szCs w:val="20"/>
-              </w:rPr>
-              <w:t>].</w:t>
-            </w:r>
-            <w:proofErr w:type="spellStart"/>
-            <w:r>
-              <w:rPr>
-                <w:rFonts w:ascii="BC Sans" w:hAnsi="BC Sans" w:cs="BC Sans Light"/>
-                <w:sz w:val="20"/>
-                <w:szCs w:val="20"/>
-              </w:rPr>
-              <w:t>location.summary</w:t>
-            </w:r>
-            <w:proofErr w:type="spellEnd"/>
+              <w:t>updates[i].location.summary</w:t>
+            </w:r>
             <w:r>
               <w:rPr>
                 <w:rFonts w:ascii="BC Sans" w:hAnsi="BC Sans" w:cs="BC Sans Light"/>
@@ -4148,8 +3660,6 @@
               </w:rPr>
               <w:t>{</w:t>
             </w:r>
-            <w:proofErr w:type="spellStart"/>
-            <w:proofErr w:type="gramStart"/>
             <w:r>
               <w:rPr>
                 <w:rFonts w:ascii="BC Sans" w:hAnsi="BC Sans" w:cs="BC Sans Light"/>
@@ -4172,46 +3682,8 @@
                 <w:sz w:val="20"/>
                 <w:szCs w:val="20"/>
               </w:rPr>
-              <w:t>updates</w:t>
-            </w:r>
-            <w:proofErr w:type="spellEnd"/>
-            <w:proofErr w:type="gramEnd"/>
-            <w:r>
-              <w:rPr>
-                <w:rFonts w:ascii="BC Sans" w:hAnsi="BC Sans" w:cs="BC Sans Light"/>
-                <w:sz w:val="20"/>
-                <w:szCs w:val="20"/>
-              </w:rPr>
-              <w:t>[</w:t>
-            </w:r>
-            <w:proofErr w:type="spellStart"/>
-            <w:r>
-              <w:rPr>
-                <w:rFonts w:ascii="BC Sans" w:hAnsi="BC Sans" w:cs="BC Sans Light"/>
-                <w:sz w:val="20"/>
-                <w:szCs w:val="20"/>
-              </w:rPr>
-              <w:t>i</w:t>
-            </w:r>
-            <w:proofErr w:type="spellEnd"/>
-            <w:r>
-              <w:rPr>
-                <w:rFonts w:ascii="BC Sans" w:hAnsi="BC Sans" w:cs="BC Sans Light"/>
-                <w:sz w:val="20"/>
-                <w:szCs w:val="20"/>
-              </w:rPr>
-              <w:t>].</w:t>
-            </w:r>
-            <w:proofErr w:type="spellStart"/>
-            <w:r>
-              <w:rPr>
-                <w:rFonts w:ascii="BC Sans" w:hAnsi="BC Sans" w:cs="BC Sans Light"/>
-                <w:sz w:val="20"/>
-                <w:szCs w:val="20"/>
-              </w:rPr>
-              <w:t>location.details</w:t>
-            </w:r>
-            <w:proofErr w:type="spellEnd"/>
+              <w:t>updates[i].location.details</w:t>
+            </w:r>
             <w:r>
               <w:rPr>
                 <w:rFonts w:ascii="BC Sans" w:hAnsi="BC Sans" w:cs="BC Sans Light"/>
@@ -4279,16 +3751,7 @@
                 <w:sz w:val="20"/>
                 <w:szCs w:val="20"/>
               </w:rPr>
-              <w:t>{</w:t>
-            </w:r>
-            <w:proofErr w:type="gramStart"/>
-            <w:r>
-              <w:rPr>
-                <w:rFonts w:ascii="BC Sans" w:hAnsi="BC Sans" w:cs="BC Sans Light"/>
-                <w:sz w:val="20"/>
-                <w:szCs w:val="20"/>
-              </w:rPr>
-              <w:t>d</w:t>
+              <w:t>{d</w:t>
             </w:r>
             <w:r>
               <w:rPr>
@@ -4304,16 +3767,7 @@
                 <w:sz w:val="20"/>
                 <w:szCs w:val="20"/>
               </w:rPr>
-              <w:t>updates</w:t>
-            </w:r>
-            <w:proofErr w:type="gramEnd"/>
-            <w:r>
-              <w:rPr>
-                <w:rFonts w:ascii="BC Sans" w:hAnsi="BC Sans" w:cs="BC Sans Light"/>
-                <w:sz w:val="20"/>
-                <w:szCs w:val="20"/>
-              </w:rPr>
-              <w:t>[i].location.latitude</w:t>
+              <w:t>updates[i].location.latitude</w:t>
             </w:r>
             <w:r>
               <w:rPr>
@@ -4521,17 +3975,7 @@
           <w:szCs w:val="20"/>
         </w:rPr>
         <w:br/>
-        <w:t>{</w:t>
-      </w:r>
-      <w:proofErr w:type="spellStart"/>
-      <w:proofErr w:type="gramStart"/>
-      <w:r>
-        <w:rPr>
-          <w:rFonts w:ascii="BC Sans" w:hAnsi="BC Sans"/>
-          <w:sz w:val="20"/>
-          <w:szCs w:val="20"/>
-        </w:rPr>
-        <w:t>d</w:t>
+        <w:t>{d</w:t>
       </w:r>
       <w:r>
         <w:rPr>
@@ -4547,35 +3991,7 @@
           <w:sz w:val="20"/>
           <w:szCs w:val="20"/>
         </w:rPr>
-        <w:t>updates</w:t>
-      </w:r>
-      <w:proofErr w:type="spellEnd"/>
-      <w:proofErr w:type="gramEnd"/>
-      <w:r>
-        <w:rPr>
-          <w:rFonts w:ascii="BC Sans" w:hAnsi="BC Sans"/>
-          <w:sz w:val="20"/>
-          <w:szCs w:val="20"/>
-        </w:rPr>
-        <w:t>[i+1].</w:t>
-      </w:r>
-      <w:proofErr w:type="spellStart"/>
-      <w:r>
-        <w:rPr>
-          <w:rFonts w:ascii="BC Sans" w:hAnsi="BC Sans"/>
-          <w:sz w:val="20"/>
-          <w:szCs w:val="20"/>
-        </w:rPr>
-        <w:t>sequenceId</w:t>
-      </w:r>
-      <w:proofErr w:type="spellEnd"/>
-      <w:r>
-        <w:rPr>
-          <w:rFonts w:ascii="BC Sans" w:hAnsi="BC Sans"/>
-          <w:sz w:val="20"/>
-          <w:szCs w:val="20"/>
-        </w:rPr>
-        <w:t>}</w:t>
+        <w:t>updates[i+1].sequenceId}</w:t>
       </w:r>
     </w:p>
     <w:p>
@@ -4797,8 +4213,6 @@
               </w:rPr>
               <w:t>{</w:t>
             </w:r>
-            <w:proofErr w:type="spellStart"/>
-            <w:proofErr w:type="gramStart"/>
             <w:r>
               <w:rPr>
                 <w:rFonts w:ascii="BC Sans" w:eastAsia="Times New Roman" w:hAnsi="BC Sans" w:cs="Times New Roman"/>
@@ -4816,7 +4230,6 @@
               </w:rPr>
               <w:t>.outcome</w:t>
             </w:r>
-            <w:proofErr w:type="gramEnd"/>
             <w:r>
               <w:rPr>
                 <w:rFonts w:ascii="BC Sans" w:eastAsia="BC Sans" w:hAnsi="BC Sans" w:cs="BC Sans"/>
@@ -4841,7 +4254,6 @@
               </w:rPr>
               <w:t>LongDescription</w:t>
             </w:r>
-            <w:proofErr w:type="spellEnd"/>
             <w:r>
               <w:rPr>
                 <w:rFonts w:ascii="BC Sans" w:eastAsia="BC Sans" w:hAnsi="BC Sans" w:cs="BC Sans"/>
@@ -4944,8 +4356,6 @@
               </w:rPr>
               <w:t>{</w:t>
             </w:r>
-            <w:proofErr w:type="spellStart"/>
-            <w:proofErr w:type="gramStart"/>
             <w:r>
               <w:rPr>
                 <w:rFonts w:ascii="BC Sans" w:eastAsia="Times New Roman" w:hAnsi="BC Sans" w:cs="Times New Roman"/>
@@ -4963,7 +4373,6 @@
               </w:rPr>
               <w:t>.outcome</w:t>
             </w:r>
-            <w:proofErr w:type="gramEnd"/>
             <w:r>
               <w:rPr>
                 <w:rFonts w:ascii="BC Sans" w:eastAsia="BC Sans" w:hAnsi="BC Sans" w:cs="BC Sans"/>
@@ -4988,7 +4397,6 @@
               </w:rPr>
               <w:t>LongDescription</w:t>
             </w:r>
-            <w:proofErr w:type="spellEnd"/>
             <w:r>
               <w:rPr>
                 <w:rFonts w:ascii="BC Sans" w:eastAsia="BC Sans" w:hAnsi="BC Sans" w:cs="BC Sans"/>
@@ -5091,8 +4499,6 @@
               </w:rPr>
               <w:t>{</w:t>
             </w:r>
-            <w:proofErr w:type="spellStart"/>
-            <w:proofErr w:type="gramStart"/>
             <w:r>
               <w:rPr>
                 <w:rFonts w:ascii="BC Sans" w:eastAsia="Times New Roman" w:hAnsi="BC Sans" w:cs="Times New Roman"/>
@@ -5110,7 +4516,6 @@
               </w:rPr>
               <w:t>.outcome</w:t>
             </w:r>
-            <w:proofErr w:type="gramEnd"/>
             <w:r>
               <w:rPr>
                 <w:rFonts w:ascii="BC Sans" w:eastAsia="BC Sans" w:hAnsi="BC Sans" w:cs="BC Sans"/>
@@ -5135,7 +4540,6 @@
               </w:rPr>
               <w:t>LongDescription</w:t>
             </w:r>
-            <w:proofErr w:type="spellEnd"/>
             <w:r>
               <w:rPr>
                 <w:rFonts w:ascii="BC Sans" w:eastAsia="BC Sans" w:hAnsi="BC Sans" w:cs="BC Sans"/>
@@ -5238,8 +4642,6 @@
               </w:rPr>
               <w:t>{</w:t>
             </w:r>
-            <w:proofErr w:type="spellStart"/>
-            <w:proofErr w:type="gramStart"/>
             <w:r>
               <w:rPr>
                 <w:rFonts w:ascii="BC Sans" w:eastAsia="Times New Roman" w:hAnsi="BC Sans" w:cs="Times New Roman"/>
@@ -5257,7 +4659,6 @@
               </w:rPr>
               <w:t>.outcome</w:t>
             </w:r>
-            <w:proofErr w:type="gramEnd"/>
             <w:r>
               <w:rPr>
                 <w:rFonts w:ascii="BC Sans" w:eastAsia="BC Sans" w:hAnsi="BC Sans" w:cs="BC Sans"/>
@@ -5282,7 +4683,6 @@
               </w:rPr>
               <w:t>LongDescription</w:t>
             </w:r>
-            <w:proofErr w:type="spellEnd"/>
             <w:r>
               <w:rPr>
                 <w:rFonts w:ascii="BC Sans" w:eastAsia="BC Sans" w:hAnsi="BC Sans" w:cs="BC Sans"/>
@@ -5342,17 +4742,7 @@
                 <w:sz w:val="20"/>
                 <w:szCs w:val="20"/>
               </w:rPr>
-              <w:t>{</w:t>
-            </w:r>
-            <w:proofErr w:type="spellStart"/>
-            <w:proofErr w:type="gramStart"/>
-            <w:r>
-              <w:rPr>
-                <w:rFonts w:ascii="BC Sans" w:hAnsi="BC Sans" w:cs="BC Sans Light"/>
-                <w:sz w:val="20"/>
-                <w:szCs w:val="20"/>
-              </w:rPr>
-              <w:t>d</w:t>
+              <w:t>{d</w:t>
             </w:r>
             <w:r>
               <w:rPr>
@@ -5371,33 +4761,13 @@
               </w:rPr>
               <w:t>agency</w:t>
             </w:r>
-            <w:proofErr w:type="spellEnd"/>
-            <w:proofErr w:type="gramEnd"/>
-            <w:r>
-              <w:rPr>
-                <w:rFonts w:ascii="BC Sans" w:hAnsi="BC Sans" w:cs="BC Sans Light"/>
-                <w:sz w:val="20"/>
-                <w:szCs w:val="20"/>
-              </w:rPr>
-              <w:t>[</w:t>
-            </w:r>
-            <w:proofErr w:type="spellStart"/>
-            <w:r>
-              <w:rPr>
-                <w:rFonts w:ascii="BC Sans" w:hAnsi="BC Sans" w:cs="BC Sans Light"/>
-                <w:sz w:val="20"/>
-                <w:szCs w:val="20"/>
-              </w:rPr>
-              <w:t>i</w:t>
-            </w:r>
-            <w:proofErr w:type="spellEnd"/>
-            <w:r>
-              <w:rPr>
-                <w:rFonts w:ascii="BC Sans" w:hAnsi="BC Sans" w:cs="BC Sans Light"/>
-                <w:sz w:val="20"/>
-                <w:szCs w:val="20"/>
-              </w:rPr>
-              <w:t>]</w:t>
+            <w:r>
+              <w:rPr>
+                <w:rFonts w:ascii="BC Sans" w:hAnsi="BC Sans" w:cs="BC Sans Light"/>
+                <w:sz w:val="20"/>
+                <w:szCs w:val="20"/>
+              </w:rPr>
+              <w:t>[i]</w:t>
             </w:r>
             <w:r>
               <w:rPr>
@@ -5445,17 +4815,7 @@
                 <w:sz w:val="20"/>
                 <w:szCs w:val="20"/>
               </w:rPr>
-              <w:t>{</w:t>
-            </w:r>
-            <w:proofErr w:type="spellStart"/>
-            <w:proofErr w:type="gramStart"/>
-            <w:r>
-              <w:rPr>
-                <w:rFonts w:ascii="BC Sans" w:hAnsi="BC Sans" w:cs="BC Sans Light"/>
-                <w:sz w:val="20"/>
-                <w:szCs w:val="20"/>
-              </w:rPr>
-              <w:t>d</w:t>
+              <w:t>{d</w:t>
             </w:r>
             <w:r>
               <w:rPr>
@@ -5474,33 +4834,13 @@
               </w:rPr>
               <w:t>agency</w:t>
             </w:r>
-            <w:proofErr w:type="spellEnd"/>
-            <w:proofErr w:type="gramEnd"/>
-            <w:r>
-              <w:rPr>
-                <w:rFonts w:ascii="BC Sans" w:hAnsi="BC Sans" w:cs="BC Sans Light"/>
-                <w:sz w:val="20"/>
-                <w:szCs w:val="20"/>
-              </w:rPr>
-              <w:t>[</w:t>
-            </w:r>
-            <w:proofErr w:type="spellStart"/>
-            <w:r>
-              <w:rPr>
-                <w:rFonts w:ascii="BC Sans" w:hAnsi="BC Sans" w:cs="BC Sans Light"/>
-                <w:sz w:val="20"/>
-                <w:szCs w:val="20"/>
-              </w:rPr>
-              <w:t>i</w:t>
-            </w:r>
-            <w:proofErr w:type="spellEnd"/>
-            <w:r>
-              <w:rPr>
-                <w:rFonts w:ascii="BC Sans" w:hAnsi="BC Sans" w:cs="BC Sans Light"/>
-                <w:sz w:val="20"/>
-                <w:szCs w:val="20"/>
-              </w:rPr>
-              <w:t>].value</w:t>
+            <w:r>
+              <w:rPr>
+                <w:rFonts w:ascii="BC Sans" w:hAnsi="BC Sans" w:cs="BC Sans Light"/>
+                <w:sz w:val="20"/>
+                <w:szCs w:val="20"/>
+              </w:rPr>
+              <w:t>[i].value</w:t>
             </w:r>
             <w:r>
               <w:rPr>
@@ -5560,17 +4900,7 @@
                 <w:sz w:val="20"/>
                 <w:szCs w:val="20"/>
               </w:rPr>
-              <w:t>{</w:t>
-            </w:r>
-            <w:proofErr w:type="spellStart"/>
-            <w:proofErr w:type="gramStart"/>
-            <w:r>
-              <w:rPr>
-                <w:rFonts w:ascii="BC Sans" w:hAnsi="BC Sans" w:cs="BC Sans Light"/>
-                <w:sz w:val="20"/>
-                <w:szCs w:val="20"/>
-              </w:rPr>
-              <w:t>d</w:t>
+              <w:t>{d</w:t>
             </w:r>
             <w:r>
               <w:rPr>
@@ -5589,8 +4919,6 @@
               </w:rPr>
               <w:t>agency</w:t>
             </w:r>
-            <w:proofErr w:type="spellEnd"/>
-            <w:proofErr w:type="gramEnd"/>
             <w:r>
               <w:rPr>
                 <w:rFonts w:ascii="BC Sans" w:hAnsi="BC Sans" w:cs="BC Sans Light"/>
@@ -5643,17 +4971,7 @@
                 <w:sz w:val="20"/>
                 <w:szCs w:val="20"/>
               </w:rPr>
-              <w:t>{</w:t>
-            </w:r>
-            <w:proofErr w:type="spellStart"/>
-            <w:proofErr w:type="gramStart"/>
-            <w:r>
-              <w:rPr>
-                <w:rFonts w:ascii="BC Sans" w:hAnsi="BC Sans" w:cs="BC Sans Light"/>
-                <w:sz w:val="20"/>
-                <w:szCs w:val="20"/>
-              </w:rPr>
-              <w:t>d</w:t>
+              <w:t>{d</w:t>
             </w:r>
             <w:r>
               <w:rPr>
@@ -5672,8 +4990,6 @@
               </w:rPr>
               <w:t>agency</w:t>
             </w:r>
-            <w:proofErr w:type="spellEnd"/>
-            <w:proofErr w:type="gramEnd"/>
             <w:r>
               <w:rPr>
                 <w:rFonts w:ascii="BC Sans" w:hAnsi="BC Sans" w:cs="BC Sans Light"/>
@@ -5750,8 +5066,6 @@
               </w:rPr>
               <w:t>{</w:t>
             </w:r>
-            <w:proofErr w:type="spellStart"/>
-            <w:proofErr w:type="gramStart"/>
             <w:r>
               <w:rPr>
                 <w:rFonts w:ascii="BC Sans" w:eastAsia="Times New Roman" w:hAnsi="BC Sans" w:cs="Times New Roman"/>
@@ -5777,33 +5091,13 @@
               </w:rPr>
               <w:t>inspection</w:t>
             </w:r>
-            <w:proofErr w:type="spellEnd"/>
-            <w:proofErr w:type="gramEnd"/>
             <w:r>
               <w:rPr>
                 <w:rFonts w:ascii="BC Sans" w:eastAsia="BC Sans" w:hAnsi="BC Sans" w:cs="BC Sans"/>
                 <w:sz w:val="18"/>
                 <w:szCs w:val="18"/>
               </w:rPr>
-              <w:t>[</w:t>
-            </w:r>
-            <w:proofErr w:type="spellStart"/>
-            <w:r>
-              <w:rPr>
-                <w:rFonts w:ascii="BC Sans" w:eastAsia="BC Sans" w:hAnsi="BC Sans" w:cs="BC Sans"/>
-                <w:sz w:val="18"/>
-                <w:szCs w:val="18"/>
-              </w:rPr>
-              <w:t>i</w:t>
-            </w:r>
-            <w:proofErr w:type="spellEnd"/>
-            <w:r>
-              <w:rPr>
-                <w:rFonts w:ascii="BC Sans" w:eastAsia="BC Sans" w:hAnsi="BC Sans" w:cs="BC Sans"/>
-                <w:sz w:val="18"/>
-                <w:szCs w:val="18"/>
-              </w:rPr>
-              <w:t>]}</w:t>
+              <w:t>[i]}</w:t>
             </w:r>
           </w:p>
         </w:tc>
@@ -5847,8 +5141,6 @@
               </w:rPr>
               <w:t>{</w:t>
             </w:r>
-            <w:proofErr w:type="spellStart"/>
-            <w:proofErr w:type="gramStart"/>
             <w:r>
               <w:rPr>
                 <w:rFonts w:ascii="BC Sans" w:eastAsia="Times New Roman" w:hAnsi="BC Sans" w:cs="Times New Roman"/>
@@ -5874,33 +5166,13 @@
               </w:rPr>
               <w:t>inspection</w:t>
             </w:r>
-            <w:proofErr w:type="spellEnd"/>
-            <w:proofErr w:type="gramEnd"/>
             <w:r>
               <w:rPr>
                 <w:rFonts w:ascii="BC Sans" w:eastAsia="BC Sans" w:hAnsi="BC Sans" w:cs="BC Sans"/>
                 <w:sz w:val="18"/>
                 <w:szCs w:val="18"/>
               </w:rPr>
-              <w:t>[</w:t>
-            </w:r>
-            <w:proofErr w:type="spellStart"/>
-            <w:r>
-              <w:rPr>
-                <w:rFonts w:ascii="BC Sans" w:eastAsia="BC Sans" w:hAnsi="BC Sans" w:cs="BC Sans"/>
-                <w:sz w:val="18"/>
-                <w:szCs w:val="18"/>
-              </w:rPr>
-              <w:t>i</w:t>
-            </w:r>
-            <w:proofErr w:type="spellEnd"/>
-            <w:r>
-              <w:rPr>
-                <w:rFonts w:ascii="BC Sans" w:eastAsia="BC Sans" w:hAnsi="BC Sans" w:cs="BC Sans"/>
-                <w:sz w:val="18"/>
-                <w:szCs w:val="18"/>
-              </w:rPr>
-              <w:t>].value}</w:t>
+              <w:t>[i].value}</w:t>
             </w:r>
           </w:p>
         </w:tc>
@@ -5961,8 +5233,6 @@
               </w:rPr>
               <w:t>{</w:t>
             </w:r>
-            <w:proofErr w:type="spellStart"/>
-            <w:proofErr w:type="gramStart"/>
             <w:r>
               <w:rPr>
                 <w:rFonts w:ascii="BC Sans" w:eastAsia="Times New Roman" w:hAnsi="BC Sans" w:cs="Times New Roman"/>
@@ -5988,8 +5258,6 @@
               </w:rPr>
               <w:t>inspection</w:t>
             </w:r>
-            <w:proofErr w:type="spellEnd"/>
-            <w:proofErr w:type="gramEnd"/>
             <w:r>
               <w:rPr>
                 <w:rFonts w:ascii="BC Sans" w:eastAsia="BC Sans" w:hAnsi="BC Sans" w:cs="BC Sans"/>
@@ -6039,8 +5307,6 @@
               </w:rPr>
               <w:t>{</w:t>
             </w:r>
-            <w:proofErr w:type="spellStart"/>
-            <w:proofErr w:type="gramStart"/>
             <w:r>
               <w:rPr>
                 <w:rFonts w:ascii="BC Sans" w:eastAsia="Times New Roman" w:hAnsi="BC Sans" w:cs="Times New Roman"/>
@@ -6066,8 +5332,6 @@
               </w:rPr>
               <w:t>inspection</w:t>
             </w:r>
-            <w:proofErr w:type="spellEnd"/>
-            <w:proofErr w:type="gramEnd"/>
             <w:r>
               <w:rPr>
                 <w:rFonts w:ascii="BC Sans" w:eastAsia="BC Sans" w:hAnsi="BC Sans" w:cs="BC Sans"/>
@@ -6170,8 +5434,6 @@
               </w:rPr>
               <w:t>{</w:t>
             </w:r>
-            <w:proofErr w:type="spellStart"/>
-            <w:proofErr w:type="gramStart"/>
             <w:r>
               <w:rPr>
                 <w:rFonts w:ascii="BC Sans" w:eastAsia="Times New Roman" w:hAnsi="BC Sans" w:cs="Times New Roman"/>
@@ -6189,7 +5451,6 @@
               </w:rPr>
               <w:t>.outcome</w:t>
             </w:r>
-            <w:proofErr w:type="gramEnd"/>
             <w:r>
               <w:rPr>
                 <w:rFonts w:ascii="BC Sans" w:eastAsia="BC Sans" w:hAnsi="BC Sans" w:cs="BC Sans"/>
@@ -6214,7 +5475,6 @@
               </w:rPr>
               <w:t>LongDescription</w:t>
             </w:r>
-            <w:proofErr w:type="spellEnd"/>
             <w:r>
               <w:rPr>
                 <w:rFonts w:ascii="BC Sans" w:eastAsia="BC Sans" w:hAnsi="BC Sans" w:cs="BC Sans"/>
@@ -6317,8 +5577,6 @@
               </w:rPr>
               <w:t>{</w:t>
             </w:r>
-            <w:proofErr w:type="spellStart"/>
-            <w:proofErr w:type="gramStart"/>
             <w:r>
               <w:rPr>
                 <w:rFonts w:ascii="BC Sans" w:eastAsia="Times New Roman" w:hAnsi="BC Sans" w:cs="Times New Roman"/>
@@ -6336,7 +5594,6 @@
               </w:rPr>
               <w:t>.outcome</w:t>
             </w:r>
-            <w:proofErr w:type="gramEnd"/>
             <w:r>
               <w:rPr>
                 <w:rFonts w:ascii="BC Sans" w:eastAsia="BC Sans" w:hAnsi="BC Sans" w:cs="BC Sans"/>
@@ -6361,7 +5618,6 @@
               </w:rPr>
               <w:t>rationale</w:t>
             </w:r>
-            <w:proofErr w:type="spellEnd"/>
             <w:r>
               <w:rPr>
                 <w:rFonts w:ascii="BC Sans" w:eastAsia="BC Sans" w:hAnsi="BC Sans" w:cs="BC Sans"/>
@@ -6453,35 +5709,7 @@
                 <w:sz w:val="20"/>
                 <w:szCs w:val="20"/>
               </w:rPr>
-              <w:t>{</w:t>
-            </w:r>
-            <w:proofErr w:type="spellStart"/>
-            <w:proofErr w:type="gramStart"/>
-            <w:r>
-              <w:rPr>
-                <w:rFonts w:ascii="BC Sans" w:hAnsi="BC Sans"/>
-                <w:sz w:val="20"/>
-                <w:szCs w:val="20"/>
-              </w:rPr>
-              <w:t>d.outcome</w:t>
-            </w:r>
-            <w:proofErr w:type="gramEnd"/>
-            <w:r>
-              <w:rPr>
-                <w:rFonts w:ascii="BC Sans" w:hAnsi="BC Sans"/>
-                <w:sz w:val="20"/>
-                <w:szCs w:val="20"/>
-              </w:rPr>
-              <w:t>.decision.actionTakenDate</w:t>
-            </w:r>
-            <w:proofErr w:type="spellEnd"/>
-            <w:r>
-              <w:rPr>
-                <w:rFonts w:ascii="BC Sans" w:hAnsi="BC Sans"/>
-                <w:sz w:val="20"/>
-                <w:szCs w:val="20"/>
-              </w:rPr>
-              <w:t>}</w:t>
+              <w:t>{d.outcome.decision.actionTakenDate}</w:t>
             </w:r>
           </w:p>
         </w:tc>
@@ -6670,26 +5898,14 @@
               </w:rPr>
               <w:t>{</w:t>
             </w:r>
-            <w:proofErr w:type="spellStart"/>
-            <w:proofErr w:type="gramStart"/>
-            <w:r>
-              <w:rPr>
-                <w:rFonts w:ascii="BC Sans" w:hAnsi="BC Sans"/>
-                <w:sz w:val="20"/>
-                <w:szCs w:val="20"/>
-              </w:rPr>
-              <w:t>d.outcome</w:t>
-            </w:r>
-            <w:proofErr w:type="gramEnd"/>
-            <w:r>
-              <w:rPr>
-                <w:rFonts w:ascii="BC Sans" w:hAnsi="BC Sans"/>
-                <w:sz w:val="20"/>
-                <w:szCs w:val="20"/>
-              </w:rPr>
-              <w:t>.note.note</w:t>
-            </w:r>
-            <w:proofErr w:type="spellEnd"/>
+            <w:r>
+              <w:rPr>
+                <w:rFonts w:ascii="BC Sans" w:hAnsi="BC Sans"/>
+                <w:sz w:val="20"/>
+                <w:szCs w:val="20"/>
+              </w:rPr>
+              <w:t>d.outcome.note.note</w:t>
+            </w:r>
             <w:r>
               <w:rPr>
                 <w:rFonts w:ascii="BC Sans" w:hAnsi="BC Sans"/>
@@ -6799,26 +6015,14 @@
               </w:rPr>
               <w:t>{</w:t>
             </w:r>
-            <w:proofErr w:type="spellStart"/>
-            <w:proofErr w:type="gramStart"/>
-            <w:r>
-              <w:rPr>
-                <w:rFonts w:ascii="BC Sans" w:hAnsi="BC Sans"/>
-                <w:sz w:val="20"/>
-                <w:szCs w:val="20"/>
-              </w:rPr>
-              <w:t>d.outcome</w:t>
-            </w:r>
-            <w:proofErr w:type="gramEnd"/>
-            <w:r>
-              <w:rPr>
-                <w:rFonts w:ascii="BC Sans" w:hAnsi="BC Sans"/>
-                <w:sz w:val="20"/>
-                <w:szCs w:val="20"/>
-              </w:rPr>
-              <w:t>.note.action.actor</w:t>
-            </w:r>
-            <w:proofErr w:type="spellEnd"/>
+            <w:r>
+              <w:rPr>
+                <w:rFonts w:ascii="BC Sans" w:hAnsi="BC Sans"/>
+                <w:sz w:val="20"/>
+                <w:szCs w:val="20"/>
+              </w:rPr>
+              <w:t>d.outcome.note.action.actor</w:t>
+            </w:r>
             <w:r>
               <w:rPr>
                 <w:rFonts w:ascii="BC Sans" w:hAnsi="BC Sans"/>
@@ -6928,26 +6132,14 @@
               </w:rPr>
               <w:t>{</w:t>
             </w:r>
-            <w:proofErr w:type="spellStart"/>
-            <w:proofErr w:type="gramStart"/>
-            <w:r>
-              <w:rPr>
-                <w:rFonts w:ascii="BC Sans" w:hAnsi="BC Sans"/>
-                <w:sz w:val="20"/>
-                <w:szCs w:val="20"/>
-              </w:rPr>
-              <w:t>d.outcome</w:t>
-            </w:r>
-            <w:proofErr w:type="gramEnd"/>
-            <w:r>
-              <w:rPr>
-                <w:rFonts w:ascii="BC Sans" w:hAnsi="BC Sans"/>
-                <w:sz w:val="20"/>
-                <w:szCs w:val="20"/>
-              </w:rPr>
-              <w:t>.note.action.date</w:t>
-            </w:r>
-            <w:proofErr w:type="spellEnd"/>
+            <w:r>
+              <w:rPr>
+                <w:rFonts w:ascii="BC Sans" w:hAnsi="BC Sans"/>
+                <w:sz w:val="20"/>
+                <w:szCs w:val="20"/>
+              </w:rPr>
+              <w:t>d.outcome.note.action.date</w:t>
+            </w:r>
             <w:r>
               <w:rPr>
                 <w:rFonts w:ascii="BC Sans" w:hAnsi="BC Sans"/>
@@ -7273,8 +6465,6 @@
             </w:rPr>
             <w:t>Report printed on {</w:t>
           </w:r>
-          <w:proofErr w:type="spellStart"/>
-          <w:proofErr w:type="gramStart"/>
           <w:r>
             <w:rPr>
               <w:rFonts w:ascii="BC Sans" w:eastAsia="BC Sans" w:hAnsi="BC Sans" w:cs="BC Sans"/>
@@ -7299,8 +6489,6 @@
             </w:rPr>
             <w:t>generatedOn</w:t>
           </w:r>
-          <w:proofErr w:type="spellEnd"/>
-          <w:proofErr w:type="gramEnd"/>
           <w:r>
             <w:rPr>
               <w:rFonts w:ascii="BC Sans" w:eastAsia="BC Sans" w:hAnsi="BC Sans" w:cs="BC Sans"/>

</xml_diff>

<commit_message>
Add attachment info to PDF export
</commit_message>
<xml_diff>
--- a/backend/templates/complaint/CDOGS-CEEB-COMPLAINT-TEMPLATE-v1.docx
+++ b/backend/templates/complaint/CDOGS-CEEB-COMPLAINT-TEMPLATE-v1.docx
@@ -3445,6 +3445,7 @@
                 <w:sz w:val="20"/>
                 <w:szCs w:val="20"/>
               </w:rPr>
+              <w:lastRenderedPageBreak/>
               <w:t>Description</w:t>
             </w:r>
           </w:p>
@@ -3538,7 +3539,6 @@
                 <w:sz w:val="20"/>
                 <w:szCs w:val="20"/>
               </w:rPr>
-              <w:lastRenderedPageBreak/>
               <w:t>Location summary</w:t>
             </w:r>
           </w:p>
@@ -3992,6 +3992,591 @@
           <w:szCs w:val="20"/>
         </w:rPr>
         <w:t>updates[i+1].sequenceId}</w:t>
+      </w:r>
+    </w:p>
+    <w:p>
+      <w:pPr>
+        <w:spacing w:after="0"/>
+        <w:rPr>
+          <w:rFonts w:ascii="BC Sans" w:eastAsia="Times New Roman" w:hAnsi="BC Sans" w:cs="Segoe UI"/>
+          <w:color w:val="000000"/>
+          <w:kern w:val="0"/>
+          <w:sz w:val="20"/>
+          <w:szCs w:val="20"/>
+          <w:lang w:eastAsia="en-CA"/>
+          <w14:ligatures w14:val="none"/>
+        </w:rPr>
+      </w:pPr>
+      <w:r>
+        <w:rPr>
+          <w:rFonts w:ascii="BC Sans" w:eastAsia="Times New Roman" w:hAnsi="BC Sans" w:cs="Segoe UI"/>
+          <w:color w:val="000000"/>
+          <w:kern w:val="0"/>
+          <w:sz w:val="20"/>
+          <w:szCs w:val="20"/>
+          <w:lang w:eastAsia="en-CA"/>
+          <w14:ligatures w14:val="none"/>
+        </w:rPr>
+        <w:t>{d.</w:t>
+      </w:r>
+      <w:r>
+        <w:rPr>
+          <w:rFonts w:ascii="BC Sans" w:eastAsia="Times New Roman" w:hAnsi="BC Sans" w:cs="Segoe UI"/>
+          <w:color w:val="000000"/>
+          <w:kern w:val="0"/>
+          <w:sz w:val="20"/>
+          <w:szCs w:val="20"/>
+          <w:lang w:eastAsia="en-CA"/>
+          <w14:ligatures w14:val="none"/>
+        </w:rPr>
+        <w:t>has</w:t>
+      </w:r>
+      <w:r>
+        <w:rPr>
+          <w:rFonts w:ascii="BC Sans" w:eastAsia="Times New Roman" w:hAnsi="BC Sans" w:cs="Segoe UI"/>
+          <w:color w:val="000000"/>
+          <w:kern w:val="0"/>
+          <w:sz w:val="20"/>
+          <w:szCs w:val="20"/>
+          <w:lang w:eastAsia="en-CA"/>
+          <w14:ligatures w14:val="none"/>
+        </w:rPr>
+        <w:t>ComplaintAttachments:ifEQ(true):showBegin}</w:t>
+      </w:r>
+    </w:p>
+    <w:tbl>
+      <w:tblPr>
+        <w:tblStyle w:val="PlainTable3"/>
+        <w:tblW w:w="10916" w:type="dxa"/>
+        <w:tblLook w:val="04A0" w:firstRow="1" w:lastRow="0" w:firstColumn="1" w:lastColumn="0" w:noHBand="0" w:noVBand="1"/>
+      </w:tblPr>
+      <w:tblGrid>
+        <w:gridCol w:w="2552"/>
+        <w:gridCol w:w="8364"/>
+      </w:tblGrid>
+      <w:tr>
+        <w:trPr>
+          <w:cnfStyle w:val="100000000000" w:firstRow="1" w:lastRow="0" w:firstColumn="0" w:lastColumn="0" w:oddVBand="0" w:evenVBand="0" w:oddHBand="0" w:evenHBand="0" w:firstRowFirstColumn="0" w:firstRowLastColumn="0" w:lastRowFirstColumn="0" w:lastRowLastColumn="0"/>
+          <w:trHeight w:val="360"/>
+        </w:trPr>
+        <w:tc>
+          <w:tcPr>
+            <w:cnfStyle w:val="001000000100" w:firstRow="0" w:lastRow="0" w:firstColumn="1" w:lastColumn="0" w:oddVBand="0" w:evenVBand="0" w:oddHBand="0" w:evenHBand="0" w:firstRowFirstColumn="1" w:firstRowLastColumn="0" w:lastRowFirstColumn="0" w:lastRowLastColumn="0"/>
+            <w:tcW w:w="10916" w:type="dxa"/>
+            <w:gridSpan w:val="2"/>
+            <w:noWrap/>
+            <w:vAlign w:val="center"/>
+          </w:tcPr>
+          <w:p>
+            <w:pPr>
+              <w:rPr>
+                <w:rFonts w:ascii="BC Sans" w:eastAsia="Times New Roman" w:hAnsi="BC Sans" w:cs="Times New Roman"/>
+                <w:color w:val="000000"/>
+                <w:kern w:val="0"/>
+                <w:sz w:val="20"/>
+                <w:szCs w:val="20"/>
+                <w14:ligatures w14:val="none"/>
+              </w:rPr>
+            </w:pPr>
+            <w:r>
+              <w:rPr>
+                <w:rFonts w:ascii="BC Sans" w:eastAsia="Times New Roman" w:hAnsi="BC Sans" w:cs="Times New Roman"/>
+                <w:caps w:val="0"/>
+                <w:color w:val="000000"/>
+                <w:kern w:val="0"/>
+                <w:sz w:val="20"/>
+                <w:szCs w:val="20"/>
+                <w14:ligatures w14:val="none"/>
+              </w:rPr>
+              <w:t>Complainant attachment</w:t>
+            </w:r>
+            <w:r>
+              <w:rPr>
+                <w:rFonts w:ascii="BC Sans" w:eastAsia="Times New Roman" w:hAnsi="BC Sans" w:cs="Times New Roman"/>
+                <w:caps w:val="0"/>
+                <w:color w:val="000000"/>
+                <w:kern w:val="0"/>
+                <w:sz w:val="20"/>
+                <w:szCs w:val="20"/>
+                <w14:ligatures w14:val="none"/>
+              </w:rPr>
+              <w:t>(s)</w:t>
+            </w:r>
+          </w:p>
+        </w:tc>
+      </w:tr>
+      <w:tr>
+        <w:trPr>
+          <w:cnfStyle w:val="000000100000" w:firstRow="0" w:lastRow="0" w:firstColumn="0" w:lastColumn="0" w:oddVBand="0" w:evenVBand="0" w:oddHBand="1" w:evenHBand="0" w:firstRowFirstColumn="0" w:firstRowLastColumn="0" w:lastRowFirstColumn="0" w:lastRowLastColumn="0"/>
+          <w:trHeight w:hRule="exact" w:val="20"/>
+        </w:trPr>
+        <w:tc>
+          <w:tcPr>
+            <w:cnfStyle w:val="001000000000" w:firstRow="0" w:lastRow="0" w:firstColumn="1" w:lastColumn="0" w:oddVBand="0" w:evenVBand="0" w:oddHBand="0" w:evenHBand="0" w:firstRowFirstColumn="0" w:firstRowLastColumn="0" w:lastRowFirstColumn="0" w:lastRowLastColumn="0"/>
+            <w:tcW w:w="10916" w:type="dxa"/>
+            <w:gridSpan w:val="2"/>
+            <w:tcBorders>
+              <w:right w:val="none" w:sz="0" w:space="0" w:color="auto"/>
+            </w:tcBorders>
+            <w:noWrap/>
+            <w:vAlign w:val="center"/>
+          </w:tcPr>
+          <w:p>
+            <w:pPr>
+              <w:spacing w:line="259" w:lineRule="auto"/>
+              <w:rPr>
+                <w:rFonts w:ascii="BC Sans" w:eastAsia="Times New Roman" w:hAnsi="BC Sans" w:cs="Times New Roman"/>
+                <w:color w:val="000000" w:themeColor="text1"/>
+                <w:sz w:val="18"/>
+                <w:szCs w:val="18"/>
+              </w:rPr>
+            </w:pPr>
+          </w:p>
+        </w:tc>
+      </w:tr>
+      <w:tr>
+        <w:trPr>
+          <w:trHeight w:hRule="exact" w:val="20"/>
+        </w:trPr>
+        <w:tc>
+          <w:tcPr>
+            <w:cnfStyle w:val="001000000000" w:firstRow="0" w:lastRow="0" w:firstColumn="1" w:lastColumn="0" w:oddVBand="0" w:evenVBand="0" w:oddHBand="0" w:evenHBand="0" w:firstRowFirstColumn="0" w:firstRowLastColumn="0" w:lastRowFirstColumn="0" w:lastRowLastColumn="0"/>
+            <w:tcW w:w="10916" w:type="dxa"/>
+            <w:gridSpan w:val="2"/>
+            <w:tcBorders>
+              <w:right w:val="none" w:sz="0" w:space="0" w:color="auto"/>
+            </w:tcBorders>
+            <w:noWrap/>
+            <w:vAlign w:val="center"/>
+          </w:tcPr>
+          <w:p>
+            <w:pPr>
+              <w:rPr>
+                <w:rFonts w:ascii="BC Sans" w:eastAsia="Times New Roman" w:hAnsi="BC Sans" w:cs="Times New Roman"/>
+                <w:color w:val="000000" w:themeColor="text1"/>
+                <w:sz w:val="20"/>
+                <w:szCs w:val="20"/>
+                <w:lang w:val="en-CA"/>
+              </w:rPr>
+            </w:pPr>
+          </w:p>
+        </w:tc>
+      </w:tr>
+      <w:tr>
+        <w:trPr>
+          <w:cnfStyle w:val="000000100000" w:firstRow="0" w:lastRow="0" w:firstColumn="0" w:lastColumn="0" w:oddVBand="0" w:evenVBand="0" w:oddHBand="1" w:evenHBand="0" w:firstRowFirstColumn="0" w:firstRowLastColumn="0" w:lastRowFirstColumn="0" w:lastRowLastColumn="0"/>
+          <w:trHeight w:val="360"/>
+        </w:trPr>
+        <w:tc>
+          <w:tcPr>
+            <w:cnfStyle w:val="001000000000" w:firstRow="0" w:lastRow="0" w:firstColumn="1" w:lastColumn="0" w:oddVBand="0" w:evenVBand="0" w:oddHBand="0" w:evenHBand="0" w:firstRowFirstColumn="0" w:firstRowLastColumn="0" w:lastRowFirstColumn="0" w:lastRowLastColumn="0"/>
+            <w:tcW w:w="2552" w:type="dxa"/>
+            <w:noWrap/>
+            <w:vAlign w:val="center"/>
+          </w:tcPr>
+          <w:p>
+            <w:pPr>
+              <w:rPr>
+                <w:rFonts w:ascii="BC Sans" w:eastAsia="Times New Roman" w:hAnsi="BC Sans" w:cs="Times New Roman"/>
+                <w:caps w:val="0"/>
+                <w:color w:val="000000" w:themeColor="text1"/>
+                <w:sz w:val="18"/>
+                <w:szCs w:val="18"/>
+              </w:rPr>
+            </w:pPr>
+            <w:r>
+              <w:rPr>
+                <w:rFonts w:ascii="BC Sans" w:eastAsia="Times New Roman" w:hAnsi="BC Sans" w:cs="Times New Roman"/>
+                <w:b w:val="0"/>
+                <w:bCs w:val="0"/>
+                <w:caps w:val="0"/>
+                <w:color w:val="000000" w:themeColor="text1"/>
+                <w:sz w:val="20"/>
+                <w:szCs w:val="20"/>
+              </w:rPr>
+              <w:t>{</w:t>
+            </w:r>
+            <w:r>
+              <w:rPr>
+                <w:rFonts w:ascii="BC Sans" w:eastAsia="Times New Roman" w:hAnsi="BC Sans" w:cs="Times New Roman"/>
+                <w:b w:val="0"/>
+                <w:bCs w:val="0"/>
+                <w:caps w:val="0"/>
+                <w:color w:val="000000" w:themeColor="text1"/>
+                <w:sz w:val="20"/>
+                <w:szCs w:val="20"/>
+              </w:rPr>
+              <w:t>d.</w:t>
+            </w:r>
+            <w:r>
+              <w:rPr>
+                <w:rFonts w:ascii="BC Sans" w:eastAsia="Times New Roman" w:hAnsi="BC Sans" w:cs="Times New Roman"/>
+                <w:b w:val="0"/>
+                <w:bCs w:val="0"/>
+                <w:caps w:val="0"/>
+                <w:color w:val="000000" w:themeColor="text1"/>
+                <w:sz w:val="20"/>
+                <w:szCs w:val="20"/>
+              </w:rPr>
+              <w:t>cAtts</w:t>
+            </w:r>
+            <w:r>
+              <w:rPr>
+                <w:rFonts w:ascii="BC Sans" w:eastAsia="Times New Roman" w:hAnsi="BC Sans" w:cs="Times New Roman"/>
+                <w:b w:val="0"/>
+                <w:bCs w:val="0"/>
+                <w:caps w:val="0"/>
+                <w:color w:val="000000" w:themeColor="text1"/>
+                <w:sz w:val="20"/>
+                <w:szCs w:val="20"/>
+              </w:rPr>
+              <w:t>[i].</w:t>
+            </w:r>
+            <w:r>
+              <w:rPr>
+                <w:rFonts w:ascii="BC Sans" w:eastAsia="Times New Roman" w:hAnsi="BC Sans" w:cs="Times New Roman"/>
+                <w:b w:val="0"/>
+                <w:bCs w:val="0"/>
+                <w:caps w:val="0"/>
+                <w:color w:val="000000" w:themeColor="text1"/>
+                <w:sz w:val="20"/>
+                <w:szCs w:val="20"/>
+              </w:rPr>
+              <w:t>fileType</w:t>
+            </w:r>
+            <w:r>
+              <w:rPr>
+                <w:rFonts w:ascii="BC Sans" w:eastAsia="Times New Roman" w:hAnsi="BC Sans" w:cs="Times New Roman"/>
+                <w:b w:val="0"/>
+                <w:bCs w:val="0"/>
+                <w:caps w:val="0"/>
+                <w:color w:val="000000" w:themeColor="text1"/>
+                <w:sz w:val="20"/>
+                <w:szCs w:val="20"/>
+              </w:rPr>
+              <w:t>}</w:t>
+            </w:r>
+          </w:p>
+        </w:tc>
+        <w:tc>
+          <w:tcPr>
+            <w:tcW w:w="8364" w:type="dxa"/>
+            <w:vAlign w:val="center"/>
+          </w:tcPr>
+          <w:p>
+            <w:pPr>
+              <w:spacing w:line="259" w:lineRule="auto"/>
+              <w:cnfStyle w:val="000000100000" w:firstRow="0" w:lastRow="0" w:firstColumn="0" w:lastColumn="0" w:oddVBand="0" w:evenVBand="0" w:oddHBand="1" w:evenHBand="0" w:firstRowFirstColumn="0" w:firstRowLastColumn="0" w:lastRowFirstColumn="0" w:lastRowLastColumn="0"/>
+              <w:rPr>
+                <w:rFonts w:ascii="BC Sans" w:eastAsia="Times New Roman" w:hAnsi="BC Sans" w:cs="Times New Roman"/>
+                <w:b/>
+                <w:bCs/>
+                <w:color w:val="000000" w:themeColor="text1"/>
+                <w:sz w:val="18"/>
+                <w:szCs w:val="18"/>
+              </w:rPr>
+            </w:pPr>
+            <w:r>
+              <w:rPr>
+                <w:rFonts w:ascii="BC Sans" w:eastAsia="Times New Roman" w:hAnsi="BC Sans" w:cs="Times New Roman"/>
+                <w:color w:val="000000" w:themeColor="text1"/>
+                <w:sz w:val="20"/>
+                <w:szCs w:val="20"/>
+              </w:rPr>
+              <w:t>{d.</w:t>
+            </w:r>
+            <w:r>
+              <w:rPr>
+                <w:rFonts w:ascii="BC Sans" w:eastAsia="Times New Roman" w:hAnsi="BC Sans" w:cs="Times New Roman"/>
+                <w:color w:val="000000" w:themeColor="text1"/>
+                <w:sz w:val="20"/>
+                <w:szCs w:val="20"/>
+              </w:rPr>
+              <w:t>cAtts</w:t>
+            </w:r>
+            <w:r>
+              <w:rPr>
+                <w:rFonts w:ascii="BC Sans" w:eastAsia="Times New Roman" w:hAnsi="BC Sans" w:cs="Times New Roman"/>
+                <w:color w:val="000000" w:themeColor="text1"/>
+                <w:sz w:val="20"/>
+                <w:szCs w:val="20"/>
+              </w:rPr>
+              <w:t>[i].</w:t>
+            </w:r>
+            <w:r>
+              <w:rPr>
+                <w:rFonts w:ascii="BC Sans" w:eastAsia="Times New Roman" w:hAnsi="BC Sans" w:cs="Times New Roman"/>
+                <w:color w:val="000000" w:themeColor="text1"/>
+                <w:sz w:val="20"/>
+                <w:szCs w:val="20"/>
+              </w:rPr>
+              <w:t>name</w:t>
+            </w:r>
+            <w:r>
+              <w:rPr>
+                <w:rFonts w:ascii="BC Sans" w:eastAsia="Times New Roman" w:hAnsi="BC Sans" w:cs="Times New Roman"/>
+                <w:color w:val="000000" w:themeColor="text1"/>
+                <w:sz w:val="20"/>
+                <w:szCs w:val="20"/>
+              </w:rPr>
+              <w:t>}</w:t>
+            </w:r>
+          </w:p>
+        </w:tc>
+      </w:tr>
+      <w:tr>
+        <w:trPr>
+          <w:trHeight w:val="360"/>
+        </w:trPr>
+        <w:tc>
+          <w:tcPr>
+            <w:cnfStyle w:val="001000000000" w:firstRow="0" w:lastRow="0" w:firstColumn="1" w:lastColumn="0" w:oddVBand="0" w:evenVBand="0" w:oddHBand="0" w:evenHBand="0" w:firstRowFirstColumn="0" w:firstRowLastColumn="0" w:lastRowFirstColumn="0" w:lastRowLastColumn="0"/>
+            <w:tcW w:w="2552" w:type="dxa"/>
+            <w:noWrap/>
+            <w:vAlign w:val="center"/>
+            <w:hideMark/>
+          </w:tcPr>
+          <w:p>
+            <w:pPr>
+              <w:rPr>
+                <w:rFonts w:ascii="BC Sans" w:eastAsia="Times New Roman" w:hAnsi="BC Sans" w:cs="Times New Roman"/>
+                <w:b w:val="0"/>
+                <w:bCs w:val="0"/>
+                <w:caps w:val="0"/>
+                <w:color w:val="000000" w:themeColor="text1"/>
+                <w:sz w:val="20"/>
+                <w:szCs w:val="20"/>
+              </w:rPr>
+            </w:pPr>
+            <w:r>
+              <w:rPr>
+                <w:rFonts w:ascii="BC Sans" w:eastAsia="Times New Roman" w:hAnsi="BC Sans" w:cs="Times New Roman"/>
+                <w:b w:val="0"/>
+                <w:bCs w:val="0"/>
+                <w:caps w:val="0"/>
+                <w:color w:val="000000" w:themeColor="text1"/>
+                <w:sz w:val="20"/>
+                <w:szCs w:val="20"/>
+              </w:rPr>
+              <w:t>{</w:t>
+            </w:r>
+            <w:r>
+              <w:rPr>
+                <w:rFonts w:ascii="BC Sans" w:eastAsia="Times New Roman" w:hAnsi="BC Sans" w:cs="Times New Roman"/>
+                <w:b w:val="0"/>
+                <w:bCs w:val="0"/>
+                <w:caps w:val="0"/>
+                <w:color w:val="000000" w:themeColor="text1"/>
+                <w:sz w:val="20"/>
+                <w:szCs w:val="20"/>
+              </w:rPr>
+              <w:t>d.</w:t>
+            </w:r>
+            <w:r>
+              <w:rPr>
+                <w:rFonts w:ascii="BC Sans" w:eastAsia="Times New Roman" w:hAnsi="BC Sans" w:cs="Times New Roman"/>
+                <w:b w:val="0"/>
+                <w:bCs w:val="0"/>
+                <w:caps w:val="0"/>
+                <w:color w:val="000000" w:themeColor="text1"/>
+                <w:sz w:val="20"/>
+                <w:szCs w:val="20"/>
+              </w:rPr>
+              <w:t>cAtts</w:t>
+            </w:r>
+            <w:r>
+              <w:rPr>
+                <w:rFonts w:ascii="BC Sans" w:eastAsia="Times New Roman" w:hAnsi="BC Sans" w:cs="Times New Roman"/>
+                <w:b w:val="0"/>
+                <w:bCs w:val="0"/>
+                <w:caps w:val="0"/>
+                <w:color w:val="000000" w:themeColor="text1"/>
+                <w:sz w:val="20"/>
+                <w:szCs w:val="20"/>
+              </w:rPr>
+              <w:t>[i</w:t>
+            </w:r>
+            <w:r>
+              <w:rPr>
+                <w:rFonts w:ascii="BC Sans" w:eastAsia="Times New Roman" w:hAnsi="BC Sans" w:cs="Times New Roman"/>
+                <w:b w:val="0"/>
+                <w:bCs w:val="0"/>
+                <w:caps w:val="0"/>
+                <w:color w:val="000000" w:themeColor="text1"/>
+                <w:sz w:val="20"/>
+                <w:szCs w:val="20"/>
+              </w:rPr>
+              <w:t>+1</w:t>
+            </w:r>
+            <w:r>
+              <w:rPr>
+                <w:rFonts w:ascii="BC Sans" w:eastAsia="Times New Roman" w:hAnsi="BC Sans" w:cs="Times New Roman"/>
+                <w:b w:val="0"/>
+                <w:bCs w:val="0"/>
+                <w:caps w:val="0"/>
+                <w:color w:val="000000" w:themeColor="text1"/>
+                <w:sz w:val="20"/>
+                <w:szCs w:val="20"/>
+              </w:rPr>
+              <w:t>].</w:t>
+            </w:r>
+            <w:r>
+              <w:rPr>
+                <w:rFonts w:ascii="BC Sans" w:eastAsia="Times New Roman" w:hAnsi="BC Sans" w:cs="Times New Roman"/>
+                <w:b w:val="0"/>
+                <w:bCs w:val="0"/>
+                <w:caps w:val="0"/>
+                <w:color w:val="000000" w:themeColor="text1"/>
+                <w:sz w:val="20"/>
+                <w:szCs w:val="20"/>
+              </w:rPr>
+              <w:t>fileType</w:t>
+            </w:r>
+            <w:r>
+              <w:rPr>
+                <w:rFonts w:ascii="BC Sans" w:eastAsia="Times New Roman" w:hAnsi="BC Sans" w:cs="Times New Roman"/>
+                <w:b w:val="0"/>
+                <w:bCs w:val="0"/>
+                <w:caps w:val="0"/>
+                <w:color w:val="000000" w:themeColor="text1"/>
+                <w:sz w:val="20"/>
+                <w:szCs w:val="20"/>
+              </w:rPr>
+              <w:t>}</w:t>
+            </w:r>
+          </w:p>
+        </w:tc>
+        <w:tc>
+          <w:tcPr>
+            <w:tcW w:w="8364" w:type="dxa"/>
+            <w:vAlign w:val="center"/>
+          </w:tcPr>
+          <w:p>
+            <w:pPr>
+              <w:cnfStyle w:val="000000000000" w:firstRow="0" w:lastRow="0" w:firstColumn="0" w:lastColumn="0" w:oddVBand="0" w:evenVBand="0" w:oddHBand="0" w:evenHBand="0" w:firstRowFirstColumn="0" w:firstRowLastColumn="0" w:lastRowFirstColumn="0" w:lastRowLastColumn="0"/>
+              <w:rPr>
+                <w:rFonts w:ascii="BC Sans" w:eastAsia="Times New Roman" w:hAnsi="BC Sans" w:cs="Times New Roman"/>
+                <w:color w:val="000000" w:themeColor="text1"/>
+                <w:sz w:val="20"/>
+                <w:szCs w:val="20"/>
+              </w:rPr>
+            </w:pPr>
+            <w:r>
+              <w:rPr>
+                <w:rFonts w:ascii="BC Sans" w:eastAsia="Times New Roman" w:hAnsi="BC Sans" w:cs="Times New Roman"/>
+                <w:color w:val="000000" w:themeColor="text1"/>
+                <w:sz w:val="20"/>
+                <w:szCs w:val="20"/>
+              </w:rPr>
+              <w:t>{d.</w:t>
+            </w:r>
+            <w:r>
+              <w:rPr>
+                <w:rFonts w:ascii="BC Sans" w:eastAsia="Times New Roman" w:hAnsi="BC Sans" w:cs="Times New Roman"/>
+                <w:color w:val="000000" w:themeColor="text1"/>
+                <w:sz w:val="20"/>
+                <w:szCs w:val="20"/>
+              </w:rPr>
+              <w:t>cAtts</w:t>
+            </w:r>
+            <w:r>
+              <w:rPr>
+                <w:rFonts w:ascii="BC Sans" w:eastAsia="Times New Roman" w:hAnsi="BC Sans" w:cs="Times New Roman"/>
+                <w:color w:val="000000" w:themeColor="text1"/>
+                <w:sz w:val="20"/>
+                <w:szCs w:val="20"/>
+              </w:rPr>
+              <w:t>[i</w:t>
+            </w:r>
+            <w:r>
+              <w:rPr>
+                <w:rFonts w:ascii="BC Sans" w:eastAsia="Times New Roman" w:hAnsi="BC Sans" w:cs="Times New Roman"/>
+                <w:color w:val="000000" w:themeColor="text1"/>
+                <w:sz w:val="20"/>
+                <w:szCs w:val="20"/>
+              </w:rPr>
+              <w:t>+1</w:t>
+            </w:r>
+            <w:r>
+              <w:rPr>
+                <w:rFonts w:ascii="BC Sans" w:eastAsia="Times New Roman" w:hAnsi="BC Sans" w:cs="Times New Roman"/>
+                <w:color w:val="000000" w:themeColor="text1"/>
+                <w:sz w:val="20"/>
+                <w:szCs w:val="20"/>
+              </w:rPr>
+              <w:t>].</w:t>
+            </w:r>
+            <w:r>
+              <w:rPr>
+                <w:rFonts w:ascii="BC Sans" w:eastAsia="Times New Roman" w:hAnsi="BC Sans" w:cs="Times New Roman"/>
+                <w:color w:val="000000" w:themeColor="text1"/>
+                <w:sz w:val="20"/>
+                <w:szCs w:val="20"/>
+              </w:rPr>
+              <w:t>name</w:t>
+            </w:r>
+            <w:r>
+              <w:rPr>
+                <w:rFonts w:ascii="BC Sans" w:eastAsia="Times New Roman" w:hAnsi="BC Sans" w:cs="Times New Roman"/>
+                <w:color w:val="000000" w:themeColor="text1"/>
+                <w:sz w:val="20"/>
+                <w:szCs w:val="20"/>
+              </w:rPr>
+              <w:t>}</w:t>
+            </w:r>
+          </w:p>
+        </w:tc>
+      </w:tr>
+    </w:tbl>
+    <w:p>
+      <w:pPr>
+        <w:spacing w:after="0" w:line="240" w:lineRule="auto"/>
+        <w:textAlignment w:val="baseline"/>
+        <w:rPr>
+          <w:rFonts w:ascii="BC Sans" w:eastAsia="Times New Roman" w:hAnsi="BC Sans" w:cs="Segoe UI"/>
+          <w:color w:val="000000"/>
+          <w:kern w:val="0"/>
+          <w:sz w:val="20"/>
+          <w:szCs w:val="20"/>
+          <w:lang w:eastAsia="en-CA"/>
+          <w14:ligatures w14:val="none"/>
+        </w:rPr>
+      </w:pPr>
+      <w:r>
+        <w:rPr>
+          <w:rFonts w:ascii="BC Sans" w:eastAsia="Times New Roman" w:hAnsi="BC Sans" w:cs="Segoe UI"/>
+          <w:color w:val="000000"/>
+          <w:kern w:val="0"/>
+          <w:sz w:val="20"/>
+          <w:szCs w:val="20"/>
+          <w:lang w:eastAsia="en-CA"/>
+          <w14:ligatures w14:val="none"/>
+        </w:rPr>
+        <w:t>{d.</w:t>
+      </w:r>
+      <w:r>
+        <w:rPr>
+          <w:rFonts w:ascii="BC Sans" w:eastAsia="Times New Roman" w:hAnsi="BC Sans" w:cs="Segoe UI"/>
+          <w:color w:val="000000"/>
+          <w:kern w:val="0"/>
+          <w:sz w:val="20"/>
+          <w:szCs w:val="20"/>
+          <w:lang w:eastAsia="en-CA"/>
+          <w14:ligatures w14:val="none"/>
+        </w:rPr>
+        <w:t>has</w:t>
+      </w:r>
+      <w:r>
+        <w:rPr>
+          <w:rFonts w:ascii="BC Sans" w:eastAsia="Times New Roman" w:hAnsi="BC Sans" w:cs="Segoe UI"/>
+          <w:color w:val="000000"/>
+          <w:kern w:val="0"/>
+          <w:sz w:val="20"/>
+          <w:szCs w:val="20"/>
+          <w:lang w:eastAsia="en-CA"/>
+          <w14:ligatures w14:val="none"/>
+        </w:rPr>
+        <w:t>ComplaintAttachments:showEnd}</w:t>
       </w:r>
     </w:p>
     <w:p>
@@ -5751,8 +6336,8 @@
         <w:tblLook w:val="04A0" w:firstRow="1" w:lastRow="0" w:firstColumn="1" w:lastColumn="0" w:noHBand="0" w:noVBand="1"/>
       </w:tblPr>
       <w:tblGrid>
-        <w:gridCol w:w="2524"/>
-        <w:gridCol w:w="8276"/>
+        <w:gridCol w:w="2523"/>
+        <w:gridCol w:w="8277"/>
       </w:tblGrid>
       <w:tr>
         <w:trPr>
@@ -8018,15 +8603,6 @@
 </file>
 
 <file path=customXml/item2.xml><?xml version="1.0" encoding="utf-8"?>
-<?mso-contentType ?>
-<FormTemplates xmlns="http://schemas.microsoft.com/sharepoint/v3/contenttype/forms">
-  <Display>DocumentLibraryForm</Display>
-  <Edit>DocumentLibraryForm</Edit>
-  <New>DocumentLibraryForm</New>
-</FormTemplates>
-</file>
-
-<file path=customXml/item3.xml><?xml version="1.0" encoding="utf-8"?>
 <ct:contentTypeSchema xmlns:ct="http://schemas.microsoft.com/office/2006/metadata/contentType" xmlns:ma="http://schemas.microsoft.com/office/2006/metadata/properties/metaAttributes" ct:_="" ma:_="" ma:contentTypeName="Document" ma:contentTypeID="0x010100ED0089B3ED392A4CB3C10705735CFAD3" ma:contentTypeVersion="15" ma:contentTypeDescription="Create a new document." ma:contentTypeScope="" ma:versionID="e9715c4352d5d9c94cf397f6db7911f6">
   <xsd:schema xmlns:xsd="http://www.w3.org/2001/XMLSchema" xmlns:xs="http://www.w3.org/2001/XMLSchema" xmlns:p="http://schemas.microsoft.com/office/2006/metadata/properties" xmlns:ns2="aa9c99c1-69c1-4b58-9df5-4d4796c46f8a" xmlns:ns3="cbeac988-4fd5-47cf-ad03-89cc7678fa90" targetNamespace="http://schemas.microsoft.com/office/2006/metadata/properties" ma:root="true" ma:fieldsID="4a7b24a40f906d6832371abf7aef78d6" ns2:_="" ns3:_="">
     <xsd:import namespace="aa9c99c1-69c1-4b58-9df5-4d4796c46f8a"/>
@@ -8261,6 +8837,15 @@
 </ct:contentTypeSchema>
 </file>
 
+<file path=customXml/item3.xml><?xml version="1.0" encoding="utf-8"?>
+<?mso-contentType ?>
+<FormTemplates xmlns="http://schemas.microsoft.com/sharepoint/v3/contenttype/forms">
+  <Display>DocumentLibraryForm</Display>
+  <Edit>DocumentLibraryForm</Edit>
+  <New>DocumentLibraryForm</New>
+</FormTemplates>
+</file>
+
 <file path=customXml/itemProps1.xml><?xml version="1.0" encoding="utf-8"?>
 <ds:datastoreItem xmlns:ds="http://schemas.openxmlformats.org/officeDocument/2006/customXml" ds:itemID="{C6C5DCE0-D69C-4B6E-96D9-C69B23DE6D4A}">
   <ds:schemaRefs>
@@ -8273,14 +8858,6 @@
 </file>
 
 <file path=customXml/itemProps2.xml><?xml version="1.0" encoding="utf-8"?>
-<ds:datastoreItem xmlns:ds="http://schemas.openxmlformats.org/officeDocument/2006/customXml" ds:itemID="{4BECF9F2-3A10-48CC-8D31-4F6E8664527E}">
-  <ds:schemaRefs>
-    <ds:schemaRef ds:uri="http://schemas.microsoft.com/sharepoint/v3/contenttype/forms"/>
-  </ds:schemaRefs>
-</ds:datastoreItem>
-</file>
-
-<file path=customXml/itemProps3.xml><?xml version="1.0" encoding="utf-8"?>
 <ds:datastoreItem xmlns:ds="http://schemas.openxmlformats.org/officeDocument/2006/customXml" ds:itemID="{26FF9410-7F49-4DD5-9478-D670A139DF54}">
   <ds:schemaRefs>
     <ds:schemaRef ds:uri="http://schemas.microsoft.com/office/2006/metadata/contentType"/>
@@ -8297,4 +8874,12 @@
     <ds:schemaRef ds:uri="http://schemas.microsoft.com/internal/obd"/>
   </ds:schemaRefs>
 </ds:datastoreItem>
+</file>
+
+<file path=customXml/itemProps3.xml><?xml version="1.0" encoding="utf-8"?>
+<ds:datastoreItem xmlns:ds="http://schemas.openxmlformats.org/officeDocument/2006/customXml" ds:itemID="{4BECF9F2-3A10-48CC-8D31-4F6E8664527E}">
+  <ds:schemaRefs>
+    <ds:schemaRef ds:uri="http://schemas.microsoft.com/sharepoint/v3/contenttype/forms"/>
+  </ds:schemaRefs>
+</ds:datastoreItem>
 </file>
</xml_diff>

<commit_message>
Update templates to use location/addresss
</commit_message>
<xml_diff>
--- a/backend/templates/complaint/CDOGS-CEEB-COMPLAINT-TEMPLATE-v1.docx
+++ b/backend/templates/complaint/CDOGS-CEEB-COMPLAINT-TEMPLATE-v1.docx
@@ -127,17 +127,17 @@
           <w:p>
             <w:pPr>
               <w:rPr>
-                <w:rFonts w:ascii="BC Sans" w:eastAsia="Times New Roman" w:hAnsi="BC Sans" w:cs="Times New Roman"/>
-                <w:b w:val="0"/>
-                <w:bCs w:val="0"/>
-                <w:color w:val="000000" w:themeColor="text1"/>
-                <w:sz w:val="20"/>
-                <w:szCs w:val="20"/>
-              </w:rPr>
-            </w:pPr>
-            <w:r>
-              <w:rPr>
-                <w:rFonts w:ascii="BC Sans" w:eastAsia="Times New Roman" w:hAnsi="BC Sans" w:cs="Times New Roman"/>
+                <w:rFonts w:ascii="BC Sans" w:hAnsi="BC Sans" w:eastAsia="Times New Roman" w:cs="Times New Roman"/>
+                <w:b w:val="0"/>
+                <w:bCs w:val="0"/>
+                <w:color w:val="000000" w:themeColor="text1"/>
+                <w:sz w:val="20"/>
+                <w:szCs w:val="20"/>
+              </w:rPr>
+            </w:pPr>
+            <w:r>
+              <w:rPr>
+                <w:rFonts w:ascii="BC Sans" w:hAnsi="BC Sans" w:eastAsia="Times New Roman" w:cs="Times New Roman"/>
                 <w:b w:val="0"/>
                 <w:bCs w:val="0"/>
                 <w:color w:val="000000" w:themeColor="text1"/>
@@ -148,7 +148,7 @@
             </w:r>
             <w:r>
               <w:rPr>
-                <w:rFonts w:ascii="BC Sans" w:eastAsia="Times New Roman" w:hAnsi="BC Sans" w:cs="Times New Roman"/>
+                <w:rFonts w:ascii="BC Sans" w:hAnsi="BC Sans" w:eastAsia="Times New Roman" w:cs="Times New Roman"/>
                 <w:b w:val="0"/>
                 <w:bCs w:val="0"/>
                 <w:color w:val="000000" w:themeColor="text1"/>
@@ -159,7 +159,7 @@
             </w:r>
             <w:r>
               <w:rPr>
-                <w:rFonts w:ascii="BC Sans" w:eastAsia="Times New Roman" w:hAnsi="BC Sans" w:cs="Times New Roman"/>
+                <w:rFonts w:ascii="BC Sans" w:hAnsi="BC Sans" w:eastAsia="Times New Roman" w:cs="Times New Roman"/>
                 <w:b w:val="0"/>
                 <w:bCs w:val="0"/>
                 <w:color w:val="000000" w:themeColor="text1"/>
@@ -170,7 +170,7 @@
             </w:r>
             <w:r>
               <w:rPr>
-                <w:rFonts w:ascii="BC Sans" w:eastAsia="BC Sans" w:hAnsi="BC Sans" w:cs="BC Sans"/>
+                <w:rFonts w:ascii="BC Sans" w:hAnsi="BC Sans" w:eastAsia="BC Sans" w:cs="BC Sans"/>
                 <w:sz w:val="18"/>
                 <w:szCs w:val="18"/>
               </w:rPr>
@@ -178,7 +178,7 @@
             </w:r>
             <w:r>
               <w:rPr>
-                <w:rFonts w:ascii="BC Sans" w:eastAsia="Times New Roman" w:hAnsi="BC Sans" w:cs="Times New Roman"/>
+                <w:rFonts w:ascii="BC Sans" w:hAnsi="BC Sans" w:eastAsia="Times New Roman" w:cs="Times New Roman"/>
                 <w:b w:val="0"/>
                 <w:bCs w:val="0"/>
                 <w:color w:val="000000" w:themeColor="text1"/>
@@ -189,7 +189,7 @@
             </w:r>
             <w:r>
               <w:rPr>
-                <w:rFonts w:ascii="BC Sans" w:eastAsia="Times New Roman" w:hAnsi="BC Sans" w:cs="Times New Roman"/>
+                <w:rFonts w:ascii="BC Sans" w:hAnsi="BC Sans" w:eastAsia="Times New Roman" w:cs="Times New Roman"/>
                 <w:b w:val="0"/>
                 <w:bCs w:val="0"/>
                 <w:color w:val="000000" w:themeColor="text1"/>
@@ -208,15 +208,15 @@
             <w:pPr>
               <w:cnfStyle w:val="100000000000" w:firstRow="1" w:lastRow="0" w:firstColumn="0" w:lastColumn="0" w:oddVBand="0" w:evenVBand="0" w:oddHBand="0" w:evenHBand="0" w:firstRowFirstColumn="0" w:firstRowLastColumn="0" w:lastRowFirstColumn="0" w:lastRowLastColumn="0"/>
               <w:rPr>
-                <w:rFonts w:ascii="BC Sans" w:eastAsia="Times New Roman" w:hAnsi="BC Sans" w:cs="Times New Roman"/>
-                <w:color w:val="000000" w:themeColor="text1"/>
-                <w:sz w:val="20"/>
-                <w:szCs w:val="20"/>
-              </w:rPr>
-            </w:pPr>
-            <w:r>
-              <w:rPr>
-                <w:rFonts w:ascii="BC Sans" w:eastAsia="Times New Roman" w:hAnsi="BC Sans" w:cs="Times New Roman"/>
+                <w:rFonts w:ascii="BC Sans" w:hAnsi="BC Sans" w:eastAsia="Times New Roman" w:cs="Times New Roman"/>
+                <w:color w:val="000000" w:themeColor="text1"/>
+                <w:sz w:val="20"/>
+                <w:szCs w:val="20"/>
+              </w:rPr>
+            </w:pPr>
+            <w:r>
+              <w:rPr>
+                <w:rFonts w:ascii="BC Sans" w:hAnsi="BC Sans" w:eastAsia="Times New Roman" w:cs="Times New Roman"/>
                 <w:b w:val="0"/>
                 <w:bCs w:val="0"/>
                 <w:color w:val="000000" w:themeColor="text1"/>
@@ -227,7 +227,7 @@
             </w:r>
             <w:r>
               <w:rPr>
-                <w:rFonts w:ascii="BC Sans" w:eastAsia="Times New Roman" w:hAnsi="BC Sans" w:cs="Times New Roman"/>
+                <w:rFonts w:ascii="BC Sans" w:hAnsi="BC Sans" w:eastAsia="Times New Roman" w:cs="Times New Roman"/>
                 <w:b w:val="0"/>
                 <w:bCs w:val="0"/>
                 <w:color w:val="000000" w:themeColor="text1"/>
@@ -238,7 +238,7 @@
             </w:r>
             <w:r>
               <w:rPr>
-                <w:rFonts w:ascii="BC Sans" w:eastAsia="BC Sans" w:hAnsi="BC Sans" w:cs="BC Sans"/>
+                <w:rFonts w:ascii="BC Sans" w:hAnsi="BC Sans" w:eastAsia="BC Sans" w:cs="BC Sans"/>
                 <w:b w:val="0"/>
                 <w:bCs w:val="0"/>
                 <w:sz w:val="18"/>
@@ -248,7 +248,7 @@
             </w:r>
             <w:r>
               <w:rPr>
-                <w:rFonts w:ascii="BC Sans" w:eastAsia="Times New Roman" w:hAnsi="BC Sans" w:cs="Times New Roman"/>
+                <w:rFonts w:ascii="BC Sans" w:hAnsi="BC Sans" w:eastAsia="Times New Roman" w:cs="Times New Roman"/>
                 <w:b w:val="0"/>
                 <w:bCs w:val="0"/>
                 <w:color w:val="000000" w:themeColor="text1"/>
@@ -259,7 +259,7 @@
             </w:r>
             <w:r>
               <w:rPr>
-                <w:rFonts w:ascii="BC Sans" w:eastAsia="Times New Roman" w:hAnsi="BC Sans" w:cs="Times New Roman"/>
+                <w:rFonts w:ascii="BC Sans" w:hAnsi="BC Sans" w:eastAsia="Times New Roman" w:cs="Times New Roman"/>
                 <w:b w:val="0"/>
                 <w:bCs w:val="0"/>
                 <w:color w:val="000000" w:themeColor="text1"/>
@@ -280,7 +280,7 @@
             </w:pPr>
             <w:r>
               <w:rPr>
-                <w:rFonts w:ascii="BC Sans" w:eastAsia="Times New Roman" w:hAnsi="BC Sans" w:cs="Times New Roman"/>
+                <w:rFonts w:ascii="BC Sans" w:hAnsi="BC Sans" w:eastAsia="Times New Roman" w:cs="Times New Roman"/>
                 <w:b w:val="0"/>
                 <w:bCs w:val="0"/>
                 <w:color w:val="000000" w:themeColor="text1"/>
@@ -291,7 +291,7 @@
             </w:r>
             <w:r>
               <w:rPr>
-                <w:rFonts w:ascii="BC Sans" w:eastAsia="Times New Roman" w:hAnsi="BC Sans" w:cs="Times New Roman"/>
+                <w:rFonts w:ascii="BC Sans" w:hAnsi="BC Sans" w:eastAsia="Times New Roman" w:cs="Times New Roman"/>
                 <w:b w:val="0"/>
                 <w:bCs w:val="0"/>
                 <w:color w:val="000000" w:themeColor="text1"/>
@@ -302,7 +302,7 @@
             </w:r>
             <w:r>
               <w:rPr>
-                <w:rFonts w:ascii="BC Sans" w:eastAsia="BC Sans" w:hAnsi="BC Sans" w:cs="BC Sans"/>
+                <w:rFonts w:ascii="BC Sans" w:hAnsi="BC Sans" w:eastAsia="BC Sans" w:cs="BC Sans"/>
                 <w:b w:val="0"/>
                 <w:bCs w:val="0"/>
                 <w:sz w:val="18"/>
@@ -312,7 +312,7 @@
             </w:r>
             <w:r>
               <w:rPr>
-                <w:rFonts w:ascii="BC Sans" w:eastAsia="Times New Roman" w:hAnsi="BC Sans" w:cs="Times New Roman"/>
+                <w:rFonts w:ascii="BC Sans" w:hAnsi="BC Sans" w:eastAsia="Times New Roman" w:cs="Times New Roman"/>
                 <w:b w:val="0"/>
                 <w:bCs w:val="0"/>
                 <w:color w:val="000000" w:themeColor="text1"/>
@@ -323,7 +323,7 @@
             </w:r>
             <w:r>
               <w:rPr>
-                <w:rFonts w:ascii="BC Sans" w:eastAsia="Times New Roman" w:hAnsi="BC Sans" w:cs="Times New Roman"/>
+                <w:rFonts w:ascii="BC Sans" w:hAnsi="BC Sans" w:eastAsia="Times New Roman" w:cs="Times New Roman"/>
                 <w:b w:val="0"/>
                 <w:bCs w:val="0"/>
                 <w:color w:val="000000" w:themeColor="text1"/>
@@ -347,17 +347,17 @@
           <w:p>
             <w:pPr>
               <w:rPr>
-                <w:rFonts w:ascii="BC Sans" w:eastAsia="Times New Roman" w:hAnsi="BC Sans" w:cs="Times New Roman"/>
-                <w:b w:val="0"/>
-                <w:bCs w:val="0"/>
-                <w:color w:val="000000" w:themeColor="text1"/>
-                <w:sz w:val="20"/>
-                <w:szCs w:val="20"/>
-              </w:rPr>
-            </w:pPr>
-            <w:r>
-              <w:rPr>
-                <w:rFonts w:ascii="BC Sans" w:eastAsia="Times New Roman" w:hAnsi="BC Sans" w:cs="Times New Roman"/>
+                <w:rFonts w:ascii="BC Sans" w:hAnsi="BC Sans" w:eastAsia="Times New Roman" w:cs="Times New Roman"/>
+                <w:b w:val="0"/>
+                <w:bCs w:val="0"/>
+                <w:color w:val="000000" w:themeColor="text1"/>
+                <w:sz w:val="20"/>
+                <w:szCs w:val="20"/>
+              </w:rPr>
+            </w:pPr>
+            <w:r>
+              <w:rPr>
+                <w:rFonts w:ascii="BC Sans" w:hAnsi="BC Sans" w:eastAsia="Times New Roman" w:cs="Times New Roman"/>
                 <w:b w:val="0"/>
                 <w:bCs w:val="0"/>
                 <w:color w:val="000000" w:themeColor="text1"/>
@@ -368,7 +368,7 @@
             </w:r>
             <w:r>
               <w:rPr>
-                <w:rFonts w:ascii="BC Sans" w:eastAsia="Times New Roman" w:hAnsi="BC Sans" w:cs="Times New Roman"/>
+                <w:rFonts w:ascii="BC Sans" w:hAnsi="BC Sans" w:eastAsia="Times New Roman" w:cs="Times New Roman"/>
                 <w:b w:val="0"/>
                 <w:bCs w:val="0"/>
                 <w:color w:val="000000" w:themeColor="text1"/>
@@ -379,7 +379,7 @@
             </w:r>
             <w:r>
               <w:rPr>
-                <w:rFonts w:ascii="BC Sans" w:eastAsia="Times New Roman" w:hAnsi="BC Sans" w:cs="Times New Roman"/>
+                <w:rFonts w:ascii="BC Sans" w:hAnsi="BC Sans" w:eastAsia="Times New Roman" w:cs="Times New Roman"/>
                 <w:b w:val="0"/>
                 <w:bCs w:val="0"/>
                 <w:color w:val="000000" w:themeColor="text1"/>
@@ -390,7 +390,7 @@
             </w:r>
             <w:r>
               <w:rPr>
-                <w:rFonts w:ascii="BC Sans" w:eastAsia="Times New Roman" w:hAnsi="BC Sans" w:cs="Times New Roman"/>
+                <w:rFonts w:ascii="BC Sans" w:hAnsi="BC Sans" w:eastAsia="Times New Roman" w:cs="Times New Roman"/>
                 <w:b w:val="0"/>
                 <w:bCs w:val="0"/>
                 <w:color w:val="000000" w:themeColor="text1"/>
@@ -401,7 +401,7 @@
             </w:r>
             <w:r>
               <w:rPr>
-                <w:rFonts w:ascii="BC Sans" w:eastAsia="BC Sans" w:hAnsi="BC Sans" w:cs="BC Sans"/>
+                <w:rFonts w:ascii="BC Sans" w:hAnsi="BC Sans" w:eastAsia="BC Sans" w:cs="BC Sans"/>
                 <w:b w:val="0"/>
                 <w:bCs w:val="0"/>
                 <w:sz w:val="18"/>
@@ -411,7 +411,7 @@
             </w:r>
             <w:r>
               <w:rPr>
-                <w:rFonts w:ascii="BC Sans" w:eastAsia="Times New Roman" w:hAnsi="BC Sans" w:cs="Times New Roman"/>
+                <w:rFonts w:ascii="BC Sans" w:hAnsi="BC Sans" w:eastAsia="Times New Roman" w:cs="Times New Roman"/>
                 <w:b w:val="0"/>
                 <w:bCs w:val="0"/>
                 <w:color w:val="000000" w:themeColor="text1"/>
@@ -422,7 +422,7 @@
             </w:r>
             <w:r>
               <w:rPr>
-                <w:rFonts w:ascii="BC Sans" w:eastAsia="Times New Roman" w:hAnsi="BC Sans" w:cs="Times New Roman"/>
+                <w:rFonts w:ascii="BC Sans" w:hAnsi="BC Sans" w:eastAsia="Times New Roman" w:cs="Times New Roman"/>
                 <w:b w:val="0"/>
                 <w:bCs w:val="0"/>
                 <w:color w:val="000000" w:themeColor="text1"/>
@@ -441,15 +441,15 @@
             <w:pPr>
               <w:cnfStyle w:val="000000000000" w:firstRow="0" w:lastRow="0" w:firstColumn="0" w:lastColumn="0" w:oddVBand="0" w:evenVBand="0" w:oddHBand="0" w:evenHBand="0" w:firstRowFirstColumn="0" w:firstRowLastColumn="0" w:lastRowFirstColumn="0" w:lastRowLastColumn="0"/>
               <w:rPr>
-                <w:rFonts w:ascii="BC Sans" w:eastAsia="Times New Roman" w:hAnsi="BC Sans" w:cs="Times New Roman"/>
-                <w:color w:val="000000" w:themeColor="text1"/>
-                <w:sz w:val="20"/>
-                <w:szCs w:val="20"/>
-              </w:rPr>
-            </w:pPr>
-            <w:r>
-              <w:rPr>
-                <w:rFonts w:ascii="BC Sans" w:eastAsia="Times New Roman" w:hAnsi="BC Sans" w:cs="Times New Roman"/>
+                <w:rFonts w:ascii="BC Sans" w:hAnsi="BC Sans" w:eastAsia="Times New Roman" w:cs="Times New Roman"/>
+                <w:color w:val="000000" w:themeColor="text1"/>
+                <w:sz w:val="20"/>
+                <w:szCs w:val="20"/>
+              </w:rPr>
+            </w:pPr>
+            <w:r>
+              <w:rPr>
+                <w:rFonts w:ascii="BC Sans" w:hAnsi="BC Sans" w:eastAsia="Times New Roman" w:cs="Times New Roman"/>
                 <w:color w:val="000000" w:themeColor="text1"/>
                 <w:sz w:val="20"/>
                 <w:szCs w:val="20"/>
@@ -458,7 +458,7 @@
             </w:r>
             <w:r>
               <w:rPr>
-                <w:rFonts w:ascii="BC Sans" w:eastAsia="Times New Roman" w:hAnsi="BC Sans" w:cs="Times New Roman"/>
+                <w:rFonts w:ascii="BC Sans" w:hAnsi="BC Sans" w:eastAsia="Times New Roman" w:cs="Times New Roman"/>
                 <w:color w:val="000000" w:themeColor="text1"/>
                 <w:sz w:val="20"/>
                 <w:szCs w:val="20"/>
@@ -467,7 +467,7 @@
             </w:r>
             <w:r>
               <w:rPr>
-                <w:rFonts w:ascii="BC Sans" w:eastAsia="BC Sans" w:hAnsi="BC Sans" w:cs="BC Sans"/>
+                <w:rFonts w:ascii="BC Sans" w:hAnsi="BC Sans" w:eastAsia="BC Sans" w:cs="BC Sans"/>
                 <w:b/>
                 <w:bCs/>
                 <w:sz w:val="18"/>
@@ -477,7 +477,7 @@
             </w:r>
             <w:r>
               <w:rPr>
-                <w:rFonts w:ascii="BC Sans" w:eastAsia="Times New Roman" w:hAnsi="BC Sans" w:cs="Times New Roman"/>
+                <w:rFonts w:ascii="BC Sans" w:hAnsi="BC Sans" w:eastAsia="Times New Roman" w:cs="Times New Roman"/>
                 <w:color w:val="000000" w:themeColor="text1"/>
                 <w:sz w:val="20"/>
                 <w:szCs w:val="20"/>
@@ -494,15 +494,15 @@
             <w:pPr>
               <w:cnfStyle w:val="000000000000" w:firstRow="0" w:lastRow="0" w:firstColumn="0" w:lastColumn="0" w:oddVBand="0" w:evenVBand="0" w:oddHBand="0" w:evenHBand="0" w:firstRowFirstColumn="0" w:firstRowLastColumn="0" w:lastRowFirstColumn="0" w:lastRowLastColumn="0"/>
               <w:rPr>
-                <w:rFonts w:ascii="BC Sans" w:eastAsia="Times New Roman" w:hAnsi="BC Sans" w:cs="Times New Roman"/>
-                <w:color w:val="000000" w:themeColor="text1"/>
-                <w:sz w:val="20"/>
-                <w:szCs w:val="20"/>
-              </w:rPr>
-            </w:pPr>
-            <w:r>
-              <w:rPr>
-                <w:rFonts w:ascii="BC Sans" w:eastAsia="Times New Roman" w:hAnsi="BC Sans" w:cs="Times New Roman"/>
+                <w:rFonts w:ascii="BC Sans" w:hAnsi="BC Sans" w:eastAsia="Times New Roman" w:cs="Times New Roman"/>
+                <w:color w:val="000000" w:themeColor="text1"/>
+                <w:sz w:val="20"/>
+                <w:szCs w:val="20"/>
+              </w:rPr>
+            </w:pPr>
+            <w:r>
+              <w:rPr>
+                <w:rFonts w:ascii="BC Sans" w:hAnsi="BC Sans" w:eastAsia="Times New Roman" w:cs="Times New Roman"/>
                 <w:color w:val="000000" w:themeColor="text1"/>
                 <w:sz w:val="20"/>
                 <w:szCs w:val="20"/>
@@ -511,7 +511,7 @@
             </w:r>
             <w:r>
               <w:rPr>
-                <w:rFonts w:ascii="BC Sans" w:eastAsia="BC Sans" w:hAnsi="BC Sans" w:cs="BC Sans"/>
+                <w:rFonts w:ascii="BC Sans" w:hAnsi="BC Sans" w:eastAsia="BC Sans" w:cs="BC Sans"/>
                 <w:sz w:val="18"/>
                 <w:szCs w:val="18"/>
               </w:rPr>
@@ -519,7 +519,7 @@
             </w:r>
             <w:r>
               <w:rPr>
-                <w:rFonts w:ascii="BC Sans" w:eastAsia="BC Sans" w:hAnsi="BC Sans" w:cs="BC Sans"/>
+                <w:rFonts w:ascii="BC Sans" w:hAnsi="BC Sans" w:eastAsia="BC Sans" w:cs="BC Sans"/>
                 <w:sz w:val="18"/>
                 <w:szCs w:val="18"/>
               </w:rPr>
@@ -527,7 +527,7 @@
             </w:r>
             <w:r>
               <w:rPr>
-                <w:rFonts w:ascii="BC Sans" w:eastAsia="Times New Roman" w:hAnsi="BC Sans" w:cs="Times New Roman"/>
+                <w:rFonts w:ascii="BC Sans" w:hAnsi="BC Sans" w:eastAsia="Times New Roman" w:cs="Times New Roman"/>
                 <w:color w:val="000000" w:themeColor="text1"/>
                 <w:sz w:val="20"/>
                 <w:szCs w:val="20"/>
@@ -536,7 +536,7 @@
             </w:r>
             <w:r>
               <w:rPr>
-                <w:rFonts w:ascii="BC Sans" w:eastAsia="Times New Roman" w:hAnsi="BC Sans" w:cs="Times New Roman"/>
+                <w:rFonts w:ascii="BC Sans" w:hAnsi="BC Sans" w:eastAsia="Times New Roman" w:cs="Times New Roman"/>
                 <w:color w:val="000000" w:themeColor="text1"/>
                 <w:sz w:val="20"/>
                 <w:szCs w:val="20"/>
@@ -545,7 +545,7 @@
             </w:r>
             <w:r>
               <w:rPr>
-                <w:rFonts w:ascii="BC Sans" w:eastAsia="Times New Roman" w:hAnsi="BC Sans" w:cs="Times New Roman"/>
+                <w:rFonts w:ascii="BC Sans" w:hAnsi="BC Sans" w:eastAsia="Times New Roman" w:cs="Times New Roman"/>
                 <w:color w:val="000000" w:themeColor="text1"/>
                 <w:sz w:val="20"/>
                 <w:szCs w:val="20"/>
@@ -554,7 +554,7 @@
             </w:r>
             <w:r>
               <w:rPr>
-                <w:rFonts w:ascii="BC Sans" w:eastAsia="Times New Roman" w:hAnsi="BC Sans" w:cs="Times New Roman"/>
+                <w:rFonts w:ascii="BC Sans" w:hAnsi="BC Sans" w:eastAsia="Times New Roman" w:cs="Times New Roman"/>
                 <w:color w:val="000000" w:themeColor="text1"/>
                 <w:sz w:val="20"/>
                 <w:szCs w:val="20"/>
@@ -563,7 +563,7 @@
             </w:r>
             <w:r>
               <w:rPr>
-                <w:rFonts w:ascii="BC Sans" w:eastAsia="Times New Roman" w:hAnsi="BC Sans" w:cs="Times New Roman"/>
+                <w:rFonts w:ascii="BC Sans" w:hAnsi="BC Sans" w:eastAsia="Times New Roman" w:cs="Times New Roman"/>
                 <w:color w:val="000000" w:themeColor="text1"/>
                 <w:sz w:val="20"/>
                 <w:szCs w:val="20"/>
@@ -572,7 +572,7 @@
             </w:r>
             <w:r>
               <w:rPr>
-                <w:rFonts w:ascii="BC Sans" w:eastAsia="Times New Roman" w:hAnsi="BC Sans" w:cs="Times New Roman"/>
+                <w:rFonts w:ascii="BC Sans" w:hAnsi="BC Sans" w:eastAsia="Times New Roman" w:cs="Times New Roman"/>
                 <w:color w:val="000000" w:themeColor="text1"/>
                 <w:sz w:val="20"/>
                 <w:szCs w:val="20"/>
@@ -581,7 +581,7 @@
             </w:r>
             <w:r>
               <w:rPr>
-                <w:rFonts w:ascii="BC Sans" w:eastAsia="Times New Roman" w:hAnsi="BC Sans" w:cs="Times New Roman"/>
+                <w:rFonts w:ascii="BC Sans" w:hAnsi="BC Sans" w:eastAsia="Times New Roman" w:cs="Times New Roman"/>
                 <w:color w:val="000000" w:themeColor="text1"/>
                 <w:sz w:val="20"/>
                 <w:szCs w:val="20"/>
@@ -590,7 +590,7 @@
             </w:r>
             <w:r>
               <w:rPr>
-                <w:rFonts w:ascii="BC Sans" w:eastAsia="Times New Roman" w:hAnsi="BC Sans" w:cs="Times New Roman"/>
+                <w:rFonts w:ascii="BC Sans" w:hAnsi="BC Sans" w:eastAsia="Times New Roman" w:cs="Times New Roman"/>
                 <w:color w:val="000000" w:themeColor="text1"/>
                 <w:sz w:val="20"/>
                 <w:szCs w:val="20"/>
@@ -599,7 +599,7 @@
             </w:r>
             <w:r>
               <w:rPr>
-                <w:rFonts w:ascii="BC Sans" w:eastAsia="BC Sans" w:hAnsi="BC Sans" w:cs="BC Sans"/>
+                <w:rFonts w:ascii="BC Sans" w:hAnsi="BC Sans" w:eastAsia="BC Sans" w:cs="BC Sans"/>
                 <w:sz w:val="18"/>
                 <w:szCs w:val="18"/>
               </w:rPr>
@@ -607,7 +607,7 @@
             </w:r>
             <w:r>
               <w:rPr>
-                <w:rFonts w:ascii="BC Sans" w:eastAsia="BC Sans" w:hAnsi="BC Sans" w:cs="BC Sans"/>
+                <w:rFonts w:ascii="BC Sans" w:hAnsi="BC Sans" w:eastAsia="BC Sans" w:cs="BC Sans"/>
                 <w:sz w:val="18"/>
                 <w:szCs w:val="18"/>
               </w:rPr>
@@ -615,7 +615,7 @@
             </w:r>
             <w:r>
               <w:rPr>
-                <w:rFonts w:ascii="BC Sans" w:eastAsia="Times New Roman" w:hAnsi="BC Sans" w:cs="Times New Roman"/>
+                <w:rFonts w:ascii="BC Sans" w:hAnsi="BC Sans" w:eastAsia="Times New Roman" w:cs="Times New Roman"/>
                 <w:color w:val="000000" w:themeColor="text1"/>
                 <w:sz w:val="20"/>
                 <w:szCs w:val="20"/>
@@ -624,7 +624,7 @@
             </w:r>
             <w:r>
               <w:rPr>
-                <w:rFonts w:ascii="BC Sans" w:eastAsia="Times New Roman" w:hAnsi="BC Sans" w:cs="Times New Roman"/>
+                <w:rFonts w:ascii="BC Sans" w:hAnsi="BC Sans" w:eastAsia="Times New Roman" w:cs="Times New Roman"/>
                 <w:color w:val="000000" w:themeColor="text1"/>
                 <w:sz w:val="20"/>
                 <w:szCs w:val="20"/>
@@ -633,7 +633,7 @@
             </w:r>
             <w:r>
               <w:rPr>
-                <w:rFonts w:ascii="BC Sans" w:eastAsia="Times New Roman" w:hAnsi="BC Sans" w:cs="Times New Roman"/>
+                <w:rFonts w:ascii="BC Sans" w:hAnsi="BC Sans" w:eastAsia="Times New Roman" w:cs="Times New Roman"/>
                 <w:color w:val="000000" w:themeColor="text1"/>
                 <w:sz w:val="20"/>
                 <w:szCs w:val="20"/>
@@ -642,7 +642,7 @@
             </w:r>
             <w:r>
               <w:rPr>
-                <w:rFonts w:ascii="BC Sans" w:eastAsia="Times New Roman" w:hAnsi="BC Sans" w:cs="Times New Roman"/>
+                <w:rFonts w:ascii="BC Sans" w:hAnsi="BC Sans" w:eastAsia="Times New Roman" w:cs="Times New Roman"/>
                 <w:color w:val="000000" w:themeColor="text1"/>
                 <w:sz w:val="20"/>
                 <w:szCs w:val="20"/>
@@ -651,7 +651,7 @@
             </w:r>
             <w:r>
               <w:rPr>
-                <w:rFonts w:ascii="BC Sans" w:eastAsia="BC Sans" w:hAnsi="BC Sans" w:cs="BC Sans"/>
+                <w:rFonts w:ascii="BC Sans" w:hAnsi="BC Sans" w:eastAsia="BC Sans" w:cs="BC Sans"/>
                 <w:sz w:val="18"/>
                 <w:szCs w:val="18"/>
               </w:rPr>
@@ -659,7 +659,7 @@
             </w:r>
             <w:r>
               <w:rPr>
-                <w:rFonts w:ascii="BC Sans" w:eastAsia="BC Sans" w:hAnsi="BC Sans" w:cs="BC Sans"/>
+                <w:rFonts w:ascii="BC Sans" w:hAnsi="BC Sans" w:eastAsia="BC Sans" w:cs="BC Sans"/>
                 <w:sz w:val="18"/>
                 <w:szCs w:val="18"/>
               </w:rPr>
@@ -667,7 +667,7 @@
             </w:r>
             <w:r>
               <w:rPr>
-                <w:rFonts w:ascii="BC Sans" w:eastAsia="Times New Roman" w:hAnsi="BC Sans" w:cs="Times New Roman"/>
+                <w:rFonts w:ascii="BC Sans" w:hAnsi="BC Sans" w:eastAsia="Times New Roman" w:cs="Times New Roman"/>
                 <w:color w:val="000000" w:themeColor="text1"/>
                 <w:sz w:val="20"/>
                 <w:szCs w:val="20"/>
@@ -676,7 +676,7 @@
             </w:r>
             <w:r>
               <w:rPr>
-                <w:rFonts w:ascii="BC Sans" w:eastAsia="Times New Roman" w:hAnsi="BC Sans" w:cs="Times New Roman"/>
+                <w:rFonts w:ascii="BC Sans" w:hAnsi="BC Sans" w:eastAsia="Times New Roman" w:cs="Times New Roman"/>
                 <w:color w:val="000000" w:themeColor="text1"/>
                 <w:sz w:val="20"/>
                 <w:szCs w:val="20"/>
@@ -685,7 +685,7 @@
             </w:r>
             <w:r>
               <w:rPr>
-                <w:rFonts w:ascii="BC Sans" w:eastAsia="Times New Roman" w:hAnsi="BC Sans" w:cs="Times New Roman"/>
+                <w:rFonts w:ascii="BC Sans" w:hAnsi="BC Sans" w:eastAsia="Times New Roman" w:cs="Times New Roman"/>
                 <w:color w:val="000000" w:themeColor="text1"/>
                 <w:sz w:val="20"/>
                 <w:szCs w:val="20"/>
@@ -694,7 +694,7 @@
             </w:r>
             <w:r>
               <w:rPr>
-                <w:rFonts w:ascii="BC Sans" w:eastAsia="Times New Roman" w:hAnsi="BC Sans" w:cs="Times New Roman"/>
+                <w:rFonts w:ascii="BC Sans" w:hAnsi="BC Sans" w:eastAsia="Times New Roman" w:cs="Times New Roman"/>
                 <w:color w:val="000000" w:themeColor="text1"/>
                 <w:sz w:val="20"/>
                 <w:szCs w:val="20"/>
@@ -709,7 +709,7 @@
       <w:pPr>
         <w:spacing w:after="0"/>
         <w:rPr>
-          <w:rFonts w:ascii="BC Sans" w:eastAsia="Times New Roman" w:hAnsi="BC Sans" w:cs="Times New Roman"/>
+          <w:rFonts w:ascii="BC Sans" w:hAnsi="BC Sans" w:eastAsia="Times New Roman" w:cs="Times New Roman"/>
           <w:color w:val="000000" w:themeColor="text1"/>
           <w:sz w:val="20"/>
           <w:szCs w:val="20"/>
@@ -736,12 +736,13 @@
             <w:cnfStyle w:val="001000000100" w:firstRow="0" w:lastRow="0" w:firstColumn="1" w:lastColumn="0" w:oddVBand="0" w:evenVBand="0" w:oddHBand="0" w:evenHBand="0" w:firstRowFirstColumn="1" w:firstRowLastColumn="0" w:lastRowFirstColumn="0" w:lastRowLastColumn="0"/>
             <w:tcW w:w="2552" w:type="dxa"/>
             <w:noWrap/>
+            <w:tcMar/>
             <w:vAlign w:val="center"/>
           </w:tcPr>
           <w:p>
             <w:pPr>
               <w:rPr>
-                <w:rFonts w:ascii="BC Sans" w:eastAsia="Times New Roman" w:hAnsi="BC Sans" w:cs="Times New Roman"/>
+                <w:rFonts w:ascii="BC Sans" w:hAnsi="BC Sans" w:eastAsia="Times New Roman" w:cs="Times New Roman"/>
                 <w:color w:val="000000"/>
                 <w:kern w:val="0"/>
                 <w:sz w:val="20"/>
@@ -751,7 +752,7 @@
             </w:pPr>
             <w:r>
               <w:rPr>
-                <w:rFonts w:ascii="BC Sans" w:eastAsia="Times New Roman" w:hAnsi="BC Sans" w:cs="Times New Roman"/>
+                <w:rFonts w:ascii="BC Sans" w:hAnsi="BC Sans" w:eastAsia="Times New Roman" w:cs="Times New Roman"/>
                 <w:caps w:val="0"/>
                 <w:color w:val="000000"/>
                 <w:kern w:val="0"/>
@@ -765,15 +766,17 @@
         </w:tc>
         <w:tc>
           <w:tcPr>
+            <w:cnfStyle w:val="000000000000" w:firstRow="0" w:lastRow="0" w:firstColumn="0" w:lastColumn="0" w:oddVBand="0" w:evenVBand="0" w:oddHBand="0" w:evenHBand="0" w:firstRowFirstColumn="0" w:firstRowLastColumn="0" w:lastRowFirstColumn="0" w:lastRowLastColumn="0"/>
             <w:tcW w:w="8364" w:type="dxa"/>
             <w:noWrap/>
+            <w:tcMar/>
             <w:vAlign w:val="center"/>
           </w:tcPr>
           <w:p>
             <w:pPr>
               <w:cnfStyle w:val="100000000000" w:firstRow="1" w:lastRow="0" w:firstColumn="0" w:lastColumn="0" w:oddVBand="0" w:evenVBand="0" w:oddHBand="0" w:evenHBand="0" w:firstRowFirstColumn="0" w:firstRowLastColumn="0" w:lastRowFirstColumn="0" w:lastRowLastColumn="0"/>
               <w:rPr>
-                <w:rFonts w:ascii="BC Sans" w:eastAsia="Times New Roman" w:hAnsi="BC Sans" w:cs="Times New Roman"/>
+                <w:rFonts w:ascii="BC Sans" w:hAnsi="BC Sans" w:eastAsia="Times New Roman" w:cs="Times New Roman"/>
                 <w:color w:val="000000"/>
                 <w:kern w:val="0"/>
                 <w:sz w:val="20"/>
@@ -794,6 +797,7 @@
             <w:cnfStyle w:val="001000000000" w:firstRow="0" w:lastRow="0" w:firstColumn="1" w:lastColumn="0" w:oddVBand="0" w:evenVBand="0" w:oddHBand="0" w:evenHBand="0" w:firstRowFirstColumn="0" w:firstRowLastColumn="0" w:lastRowFirstColumn="0" w:lastRowLastColumn="0"/>
             <w:tcW w:w="2552" w:type="dxa"/>
             <w:noWrap/>
+            <w:tcMar/>
             <w:vAlign w:val="center"/>
           </w:tcPr>
           <w:p>
@@ -845,8 +849,10 @@
         </w:tc>
         <w:tc>
           <w:tcPr>
+            <w:cnfStyle w:val="000000000000" w:firstRow="0" w:lastRow="0" w:firstColumn="0" w:lastColumn="0" w:oddVBand="0" w:evenVBand="0" w:oddHBand="0" w:evenHBand="0" w:firstRowFirstColumn="0" w:firstRowLastColumn="0" w:lastRowFirstColumn="0" w:lastRowLastColumn="0"/>
             <w:tcW w:w="8364" w:type="dxa"/>
             <w:noWrap/>
+            <w:tcMar/>
             <w:vAlign w:val="center"/>
           </w:tcPr>
           <w:p>
@@ -854,7 +860,7 @@
               <w:spacing w:line="259" w:lineRule="auto"/>
               <w:cnfStyle w:val="000000100000" w:firstRow="0" w:lastRow="0" w:firstColumn="0" w:lastColumn="0" w:oddVBand="0" w:evenVBand="0" w:oddHBand="1" w:evenHBand="0" w:firstRowFirstColumn="0" w:firstRowLastColumn="0" w:lastRowFirstColumn="0" w:lastRowLastColumn="0"/>
               <w:rPr>
-                <w:rFonts w:ascii="BC Sans" w:eastAsia="Times New Roman" w:hAnsi="BC Sans" w:cs="Times New Roman"/>
+                <w:rFonts w:ascii="BC Sans" w:hAnsi="BC Sans" w:eastAsia="Times New Roman" w:cs="Times New Roman"/>
                 <w:color w:val="000000" w:themeColor="text1"/>
                 <w:sz w:val="18"/>
                 <w:szCs w:val="18"/>
@@ -862,7 +868,7 @@
             </w:pPr>
             <w:r>
               <w:rPr>
-                <w:rFonts w:ascii="BC Sans" w:eastAsia="Times New Roman" w:hAnsi="BC Sans" w:cs="Times New Roman"/>
+                <w:rFonts w:ascii="BC Sans" w:hAnsi="BC Sans" w:eastAsia="Times New Roman" w:cs="Times New Roman"/>
                 <w:color w:val="000000" w:themeColor="text1"/>
                 <w:sz w:val="20"/>
                 <w:szCs w:val="20"/>
@@ -871,7 +877,7 @@
             </w:r>
             <w:r>
               <w:rPr>
-                <w:rFonts w:ascii="BC Sans" w:eastAsia="Times New Roman" w:hAnsi="BC Sans" w:cs="Times New Roman"/>
+                <w:rFonts w:ascii="BC Sans" w:hAnsi="BC Sans" w:eastAsia="Times New Roman" w:cs="Times New Roman"/>
                 <w:color w:val="000000" w:themeColor="text1"/>
                 <w:sz w:val="20"/>
                 <w:szCs w:val="20"/>
@@ -880,7 +886,7 @@
             </w:r>
             <w:r>
               <w:rPr>
-                <w:rFonts w:ascii="BC Sans" w:eastAsia="Times New Roman" w:hAnsi="BC Sans" w:cs="Times New Roman"/>
+                <w:rFonts w:ascii="BC Sans" w:hAnsi="BC Sans" w:eastAsia="Times New Roman" w:cs="Times New Roman"/>
                 <w:color w:val="000000" w:themeColor="text1"/>
                 <w:sz w:val="20"/>
                 <w:szCs w:val="20"/>
@@ -889,7 +895,7 @@
             </w:r>
             <w:r>
               <w:rPr>
-                <w:rFonts w:ascii="BC Sans" w:eastAsia="Times New Roman" w:hAnsi="BC Sans" w:cs="Times New Roman"/>
+                <w:rFonts w:ascii="BC Sans" w:hAnsi="BC Sans" w:eastAsia="Times New Roman" w:cs="Times New Roman"/>
                 <w:color w:val="000000" w:themeColor="text1"/>
                 <w:sz w:val="20"/>
                 <w:szCs w:val="20"/>
@@ -898,7 +904,7 @@
             </w:r>
             <w:r>
               <w:rPr>
-                <w:rFonts w:ascii="BC Sans" w:eastAsia="Times New Roman" w:hAnsi="BC Sans" w:cs="Times New Roman"/>
+                <w:rFonts w:ascii="BC Sans" w:hAnsi="BC Sans" w:eastAsia="Times New Roman" w:cs="Times New Roman"/>
                 <w:color w:val="000000" w:themeColor="text1"/>
                 <w:sz w:val="20"/>
                 <w:szCs w:val="20"/>
@@ -917,6 +923,7 @@
             <w:cnfStyle w:val="001000000000" w:firstRow="0" w:lastRow="0" w:firstColumn="1" w:lastColumn="0" w:oddVBand="0" w:evenVBand="0" w:oddHBand="0" w:evenHBand="0" w:firstRowFirstColumn="0" w:firstRowLastColumn="0" w:lastRowFirstColumn="0" w:lastRowLastColumn="0"/>
             <w:tcW w:w="2552" w:type="dxa"/>
             <w:noWrap/>
+            <w:tcMar/>
             <w:vAlign w:val="center"/>
           </w:tcPr>
           <w:p>
@@ -967,23 +974,25 @@
         </w:tc>
         <w:tc>
           <w:tcPr>
+            <w:cnfStyle w:val="000000000000" w:firstRow="0" w:lastRow="0" w:firstColumn="0" w:lastColumn="0" w:oddVBand="0" w:evenVBand="0" w:oddHBand="0" w:evenHBand="0" w:firstRowFirstColumn="0" w:firstRowLastColumn="0" w:lastRowFirstColumn="0" w:lastRowLastColumn="0"/>
             <w:tcW w:w="8364" w:type="dxa"/>
             <w:noWrap/>
+            <w:tcMar/>
             <w:vAlign w:val="center"/>
           </w:tcPr>
           <w:p>
             <w:pPr>
               <w:cnfStyle w:val="000000000000" w:firstRow="0" w:lastRow="0" w:firstColumn="0" w:lastColumn="0" w:oddVBand="0" w:evenVBand="0" w:oddHBand="0" w:evenHBand="0" w:firstRowFirstColumn="0" w:firstRowLastColumn="0" w:lastRowFirstColumn="0" w:lastRowLastColumn="0"/>
               <w:rPr>
-                <w:rFonts w:ascii="BC Sans" w:eastAsia="Times New Roman" w:hAnsi="BC Sans" w:cs="Times New Roman"/>
-                <w:color w:val="000000" w:themeColor="text1"/>
-                <w:sz w:val="20"/>
-                <w:szCs w:val="20"/>
-              </w:rPr>
-            </w:pPr>
-            <w:r>
-              <w:rPr>
-                <w:rFonts w:ascii="BC Sans" w:eastAsia="Times New Roman" w:hAnsi="BC Sans" w:cs="Times New Roman"/>
+                <w:rFonts w:ascii="BC Sans" w:hAnsi="BC Sans" w:eastAsia="Times New Roman" w:cs="Times New Roman"/>
+                <w:color w:val="000000" w:themeColor="text1"/>
+                <w:sz w:val="20"/>
+                <w:szCs w:val="20"/>
+              </w:rPr>
+            </w:pPr>
+            <w:r>
+              <w:rPr>
+                <w:rFonts w:ascii="BC Sans" w:hAnsi="BC Sans" w:eastAsia="Times New Roman" w:cs="Times New Roman"/>
                 <w:color w:val="000000" w:themeColor="text1"/>
                 <w:sz w:val="20"/>
                 <w:szCs w:val="20"/>
@@ -992,7 +1001,7 @@
             </w:r>
             <w:r>
               <w:rPr>
-                <w:rFonts w:ascii="BC Sans" w:eastAsia="Times New Roman" w:hAnsi="BC Sans" w:cs="Times New Roman"/>
+                <w:rFonts w:ascii="BC Sans" w:hAnsi="BC Sans" w:eastAsia="Times New Roman" w:cs="Times New Roman"/>
                 <w:color w:val="000000" w:themeColor="text1"/>
                 <w:sz w:val="20"/>
                 <w:szCs w:val="20"/>
@@ -1001,7 +1010,7 @@
             </w:r>
             <w:r>
               <w:rPr>
-                <w:rFonts w:ascii="BC Sans" w:eastAsia="Times New Roman" w:hAnsi="BC Sans" w:cs="Times New Roman"/>
+                <w:rFonts w:ascii="BC Sans" w:hAnsi="BC Sans" w:eastAsia="Times New Roman" w:cs="Times New Roman"/>
                 <w:color w:val="000000" w:themeColor="text1"/>
                 <w:sz w:val="20"/>
                 <w:szCs w:val="20"/>
@@ -1010,7 +1019,7 @@
             </w:r>
             <w:r>
               <w:rPr>
-                <w:rFonts w:ascii="BC Sans" w:eastAsia="Times New Roman" w:hAnsi="BC Sans" w:cs="Times New Roman"/>
+                <w:rFonts w:ascii="BC Sans" w:hAnsi="BC Sans" w:eastAsia="Times New Roman" w:cs="Times New Roman"/>
                 <w:color w:val="000000" w:themeColor="text1"/>
                 <w:sz w:val="20"/>
                 <w:szCs w:val="20"/>
@@ -1039,6 +1048,7 @@
             <w:cnfStyle w:val="001000000000" w:firstRow="0" w:lastRow="0" w:firstColumn="1" w:lastColumn="0" w:oddVBand="0" w:evenVBand="0" w:oddHBand="0" w:evenHBand="0" w:firstRowFirstColumn="0" w:firstRowLastColumn="0" w:lastRowFirstColumn="0" w:lastRowLastColumn="0"/>
             <w:tcW w:w="2552" w:type="dxa"/>
             <w:noWrap/>
+            <w:tcMar/>
             <w:vAlign w:val="center"/>
           </w:tcPr>
           <w:p>
@@ -1068,8 +1078,10 @@
         </w:tc>
         <w:tc>
           <w:tcPr>
+            <w:cnfStyle w:val="000000000000" w:firstRow="0" w:lastRow="0" w:firstColumn="0" w:lastColumn="0" w:oddVBand="0" w:evenVBand="0" w:oddHBand="0" w:evenHBand="0" w:firstRowFirstColumn="0" w:firstRowLastColumn="0" w:lastRowFirstColumn="0" w:lastRowLastColumn="0"/>
             <w:tcW w:w="8364" w:type="dxa"/>
             <w:noWrap/>
+            <w:tcMar/>
             <w:vAlign w:val="center"/>
           </w:tcPr>
           <w:p>
@@ -1077,7 +1089,7 @@
               <w:spacing w:line="259" w:lineRule="auto"/>
               <w:cnfStyle w:val="000000100000" w:firstRow="0" w:lastRow="0" w:firstColumn="0" w:lastColumn="0" w:oddVBand="0" w:evenVBand="0" w:oddHBand="1" w:evenHBand="0" w:firstRowFirstColumn="0" w:firstRowLastColumn="0" w:lastRowFirstColumn="0" w:lastRowLastColumn="0"/>
               <w:rPr>
-                <w:rFonts w:ascii="BC Sans" w:eastAsia="Times New Roman" w:hAnsi="BC Sans" w:cs="Times New Roman"/>
+                <w:rFonts w:ascii="BC Sans" w:hAnsi="BC Sans" w:eastAsia="Times New Roman" w:cs="Times New Roman"/>
                 <w:color w:val="000000" w:themeColor="text1"/>
                 <w:sz w:val="18"/>
                 <w:szCs w:val="18"/>
@@ -1085,7 +1097,7 @@
             </w:pPr>
             <w:r>
               <w:rPr>
-                <w:rFonts w:ascii="BC Sans" w:eastAsia="Times New Roman" w:hAnsi="BC Sans" w:cs="Times New Roman"/>
+                <w:rFonts w:ascii="BC Sans" w:hAnsi="BC Sans" w:eastAsia="Times New Roman" w:cs="Times New Roman"/>
                 <w:color w:val="000000" w:themeColor="text1"/>
                 <w:sz w:val="20"/>
                 <w:szCs w:val="20"/>
@@ -1094,7 +1106,7 @@
             </w:r>
             <w:r>
               <w:rPr>
-                <w:rFonts w:ascii="BC Sans" w:eastAsia="Times New Roman" w:hAnsi="BC Sans" w:cs="Times New Roman"/>
+                <w:rFonts w:ascii="BC Sans" w:hAnsi="BC Sans" w:eastAsia="Times New Roman" w:cs="Times New Roman"/>
                 <w:color w:val="000000" w:themeColor="text1"/>
                 <w:sz w:val="20"/>
                 <w:szCs w:val="20"/>
@@ -1103,7 +1115,7 @@
             </w:r>
             <w:r>
               <w:rPr>
-                <w:rFonts w:ascii="BC Sans" w:eastAsia="Times New Roman" w:hAnsi="BC Sans" w:cs="Times New Roman"/>
+                <w:rFonts w:ascii="BC Sans" w:hAnsi="BC Sans" w:eastAsia="Times New Roman" w:cs="Times New Roman"/>
                 <w:color w:val="000000" w:themeColor="text1"/>
                 <w:sz w:val="20"/>
                 <w:szCs w:val="20"/>
@@ -1112,7 +1124,7 @@
             </w:r>
             <w:r>
               <w:rPr>
-                <w:rFonts w:ascii="BC Sans" w:eastAsia="Times New Roman" w:hAnsi="BC Sans" w:cs="Times New Roman"/>
+                <w:rFonts w:ascii="BC Sans" w:hAnsi="BC Sans" w:eastAsia="Times New Roman" w:cs="Times New Roman"/>
                 <w:color w:val="000000" w:themeColor="text1"/>
                 <w:sz w:val="20"/>
                 <w:szCs w:val="20"/>
@@ -1121,7 +1133,7 @@
             </w:r>
             <w:r>
               <w:rPr>
-                <w:rFonts w:ascii="BC Sans" w:eastAsia="Times New Roman" w:hAnsi="BC Sans" w:cs="Times New Roman"/>
+                <w:rFonts w:ascii="BC Sans" w:hAnsi="BC Sans" w:eastAsia="Times New Roman" w:cs="Times New Roman"/>
                 <w:color w:val="000000" w:themeColor="text1"/>
                 <w:sz w:val="20"/>
                 <w:szCs w:val="20"/>
@@ -1140,6 +1152,7 @@
             <w:cnfStyle w:val="001000000000" w:firstRow="0" w:lastRow="0" w:firstColumn="1" w:lastColumn="0" w:oddVBand="0" w:evenVBand="0" w:oddHBand="0" w:evenHBand="0" w:firstRowFirstColumn="0" w:firstRowLastColumn="0" w:lastRowFirstColumn="0" w:lastRowLastColumn="0"/>
             <w:tcW w:w="2552" w:type="dxa"/>
             <w:noWrap/>
+            <w:tcMar/>
             <w:vAlign w:val="center"/>
             <w:hideMark/>
           </w:tcPr>
@@ -1169,8 +1182,10 @@
         </w:tc>
         <w:tc>
           <w:tcPr>
+            <w:cnfStyle w:val="000000000000" w:firstRow="0" w:lastRow="0" w:firstColumn="0" w:lastColumn="0" w:oddVBand="0" w:evenVBand="0" w:oddHBand="0" w:evenHBand="0" w:firstRowFirstColumn="0" w:firstRowLastColumn="0" w:lastRowFirstColumn="0" w:lastRowLastColumn="0"/>
             <w:tcW w:w="8364" w:type="dxa"/>
             <w:noWrap/>
+            <w:tcMar/>
             <w:vAlign w:val="center"/>
             <w:hideMark/>
           </w:tcPr>
@@ -1178,15 +1193,15 @@
             <w:pPr>
               <w:cnfStyle w:val="000000000000" w:firstRow="0" w:lastRow="0" w:firstColumn="0" w:lastColumn="0" w:oddVBand="0" w:evenVBand="0" w:oddHBand="0" w:evenHBand="0" w:firstRowFirstColumn="0" w:firstRowLastColumn="0" w:lastRowFirstColumn="0" w:lastRowLastColumn="0"/>
               <w:rPr>
-                <w:rFonts w:ascii="BC Sans" w:eastAsia="Times New Roman" w:hAnsi="BC Sans" w:cs="Times New Roman"/>
-                <w:color w:val="000000" w:themeColor="text1"/>
-                <w:sz w:val="20"/>
-                <w:szCs w:val="20"/>
-              </w:rPr>
-            </w:pPr>
-            <w:r>
-              <w:rPr>
-                <w:rFonts w:ascii="BC Sans" w:eastAsia="Times New Roman" w:hAnsi="BC Sans" w:cs="Times New Roman"/>
+                <w:rFonts w:ascii="BC Sans" w:hAnsi="BC Sans" w:eastAsia="Times New Roman" w:cs="Times New Roman"/>
+                <w:color w:val="000000" w:themeColor="text1"/>
+                <w:sz w:val="20"/>
+                <w:szCs w:val="20"/>
+              </w:rPr>
+            </w:pPr>
+            <w:r>
+              <w:rPr>
+                <w:rFonts w:ascii="BC Sans" w:hAnsi="BC Sans" w:eastAsia="Times New Roman" w:cs="Times New Roman"/>
                 <w:color w:val="000000" w:themeColor="text1"/>
                 <w:sz w:val="20"/>
                 <w:szCs w:val="20"/>
@@ -1195,7 +1210,7 @@
             </w:r>
             <w:r>
               <w:rPr>
-                <w:rFonts w:ascii="BC Sans" w:eastAsia="Times New Roman" w:hAnsi="BC Sans" w:cs="Times New Roman"/>
+                <w:rFonts w:ascii="BC Sans" w:hAnsi="BC Sans" w:eastAsia="Times New Roman" w:cs="Times New Roman"/>
                 <w:color w:val="000000" w:themeColor="text1"/>
                 <w:sz w:val="20"/>
                 <w:szCs w:val="20"/>
@@ -1204,7 +1219,7 @@
             </w:r>
             <w:r>
               <w:rPr>
-                <w:rFonts w:ascii="BC Sans" w:eastAsia="Times New Roman" w:hAnsi="BC Sans" w:cs="Times New Roman"/>
+                <w:rFonts w:ascii="BC Sans" w:hAnsi="BC Sans" w:eastAsia="Times New Roman" w:cs="Times New Roman"/>
                 <w:color w:val="000000" w:themeColor="text1"/>
                 <w:sz w:val="20"/>
                 <w:szCs w:val="20"/>
@@ -1213,7 +1228,7 @@
             </w:r>
             <w:r>
               <w:rPr>
-                <w:rFonts w:ascii="BC Sans" w:eastAsia="Times New Roman" w:hAnsi="BC Sans" w:cs="Times New Roman"/>
+                <w:rFonts w:ascii="BC Sans" w:hAnsi="BC Sans" w:eastAsia="Times New Roman" w:cs="Times New Roman"/>
                 <w:color w:val="000000" w:themeColor="text1"/>
                 <w:sz w:val="20"/>
                 <w:szCs w:val="20"/>
@@ -1222,7 +1237,7 @@
             </w:r>
             <w:r>
               <w:rPr>
-                <w:rFonts w:ascii="BC Sans" w:eastAsia="Times New Roman" w:hAnsi="BC Sans" w:cs="Times New Roman"/>
+                <w:rFonts w:ascii="BC Sans" w:hAnsi="BC Sans" w:eastAsia="Times New Roman" w:cs="Times New Roman"/>
                 <w:color w:val="000000" w:themeColor="text1"/>
                 <w:sz w:val="20"/>
                 <w:szCs w:val="20"/>
@@ -1242,6 +1257,7 @@
             <w:cnfStyle w:val="001000000000" w:firstRow="0" w:lastRow="0" w:firstColumn="1" w:lastColumn="0" w:oddVBand="0" w:evenVBand="0" w:oddHBand="0" w:evenHBand="0" w:firstRowFirstColumn="0" w:firstRowLastColumn="0" w:lastRowFirstColumn="0" w:lastRowLastColumn="0"/>
             <w:tcW w:w="2552" w:type="dxa"/>
             <w:noWrap/>
+            <w:tcMar/>
             <w:vAlign w:val="center"/>
             <w:hideMark/>
           </w:tcPr>
@@ -1271,8 +1287,10 @@
         </w:tc>
         <w:tc>
           <w:tcPr>
+            <w:cnfStyle w:val="000000000000" w:firstRow="0" w:lastRow="0" w:firstColumn="0" w:lastColumn="0" w:oddVBand="0" w:evenVBand="0" w:oddHBand="0" w:evenHBand="0" w:firstRowFirstColumn="0" w:firstRowLastColumn="0" w:lastRowFirstColumn="0" w:lastRowLastColumn="0"/>
             <w:tcW w:w="8364" w:type="dxa"/>
             <w:noWrap/>
+            <w:tcMar/>
             <w:vAlign w:val="center"/>
             <w:hideMark/>
           </w:tcPr>
@@ -1280,15 +1298,15 @@
             <w:pPr>
               <w:cnfStyle w:val="000000100000" w:firstRow="0" w:lastRow="0" w:firstColumn="0" w:lastColumn="0" w:oddVBand="0" w:evenVBand="0" w:oddHBand="1" w:evenHBand="0" w:firstRowFirstColumn="0" w:firstRowLastColumn="0" w:lastRowFirstColumn="0" w:lastRowLastColumn="0"/>
               <w:rPr>
-                <w:rFonts w:ascii="BC Sans" w:eastAsia="Times New Roman" w:hAnsi="BC Sans" w:cs="Times New Roman"/>
-                <w:color w:val="000000" w:themeColor="text1"/>
-                <w:sz w:val="20"/>
-                <w:szCs w:val="20"/>
-              </w:rPr>
-            </w:pPr>
-            <w:r>
-              <w:rPr>
-                <w:rFonts w:ascii="BC Sans" w:eastAsia="Times New Roman" w:hAnsi="BC Sans" w:cs="Times New Roman"/>
+                <w:rFonts w:ascii="BC Sans" w:hAnsi="BC Sans" w:eastAsia="Times New Roman" w:cs="Times New Roman"/>
+                <w:color w:val="000000" w:themeColor="text1"/>
+                <w:sz w:val="20"/>
+                <w:szCs w:val="20"/>
+              </w:rPr>
+            </w:pPr>
+            <w:r>
+              <w:rPr>
+                <w:rFonts w:ascii="BC Sans" w:hAnsi="BC Sans" w:eastAsia="Times New Roman" w:cs="Times New Roman"/>
                 <w:color w:val="000000" w:themeColor="text1"/>
                 <w:sz w:val="20"/>
                 <w:szCs w:val="20"/>
@@ -1297,7 +1315,7 @@
             </w:r>
             <w:r>
               <w:rPr>
-                <w:rFonts w:ascii="BC Sans" w:eastAsia="Times New Roman" w:hAnsi="BC Sans" w:cs="Times New Roman"/>
+                <w:rFonts w:ascii="BC Sans" w:hAnsi="BC Sans" w:eastAsia="Times New Roman" w:cs="Times New Roman"/>
                 <w:color w:val="000000" w:themeColor="text1"/>
                 <w:sz w:val="20"/>
                 <w:szCs w:val="20"/>
@@ -1306,7 +1324,7 @@
             </w:r>
             <w:r>
               <w:rPr>
-                <w:rFonts w:ascii="BC Sans" w:eastAsia="Times New Roman" w:hAnsi="BC Sans" w:cs="Times New Roman"/>
+                <w:rFonts w:ascii="BC Sans" w:hAnsi="BC Sans" w:eastAsia="Times New Roman" w:cs="Times New Roman"/>
                 <w:color w:val="000000" w:themeColor="text1"/>
                 <w:sz w:val="20"/>
                 <w:szCs w:val="20"/>
@@ -1315,7 +1333,7 @@
             </w:r>
             <w:r>
               <w:rPr>
-                <w:rFonts w:ascii="BC Sans" w:eastAsia="Times New Roman" w:hAnsi="BC Sans" w:cs="Times New Roman"/>
+                <w:rFonts w:ascii="BC Sans" w:hAnsi="BC Sans" w:eastAsia="Times New Roman" w:cs="Times New Roman"/>
                 <w:color w:val="000000" w:themeColor="text1"/>
                 <w:sz w:val="20"/>
                 <w:szCs w:val="20"/>
@@ -1324,7 +1342,7 @@
             </w:r>
             <w:r>
               <w:rPr>
-                <w:rFonts w:ascii="BC Sans" w:eastAsia="Times New Roman" w:hAnsi="BC Sans" w:cs="Times New Roman"/>
+                <w:rFonts w:ascii="BC Sans" w:hAnsi="BC Sans" w:eastAsia="Times New Roman" w:cs="Times New Roman"/>
                 <w:color w:val="000000" w:themeColor="text1"/>
                 <w:sz w:val="20"/>
                 <w:szCs w:val="20"/>
@@ -1343,18 +1361,18 @@
             <w:cnfStyle w:val="001000000000" w:firstRow="0" w:lastRow="0" w:firstColumn="1" w:lastColumn="0" w:oddVBand="0" w:evenVBand="0" w:oddHBand="0" w:evenHBand="0" w:firstRowFirstColumn="0" w:firstRowLastColumn="0" w:lastRowFirstColumn="0" w:lastRowLastColumn="0"/>
             <w:tcW w:w="2552" w:type="dxa"/>
             <w:noWrap/>
+            <w:tcMar/>
             <w:vAlign w:val="center"/>
             <w:hideMark/>
           </w:tcPr>
           <w:p>
             <w:pPr>
-              <w:rPr>
-                <w:rFonts w:ascii="BC Sans" w:hAnsi="BC Sans"/>
-                <w:b w:val="0"/>
-                <w:bCs w:val="0"/>
-                <w:sz w:val="20"/>
-                <w:szCs w:val="20"/>
-              </w:rPr>
+              <w:pStyle w:val="Normal"/>
+              <w:suppressLineNumbers w:val="0"/>
+              <w:bidi w:val="0"/>
+              <w:spacing w:before="0" w:beforeAutospacing="off" w:after="0" w:afterAutospacing="off" w:line="240" w:lineRule="auto"/>
+              <w:ind w:left="0" w:right="0"/>
+              <w:jc w:val="left"/>
             </w:pPr>
             <w:r>
               <w:rPr>
@@ -1362,17 +1380,20 @@
                 <w:b w:val="0"/>
                 <w:bCs w:val="0"/>
                 <w:caps w:val="0"/>
-                <w:sz w:val="20"/>
-                <w:szCs w:val="20"/>
-              </w:rPr>
-              <w:t>Complaint location</w:t>
-            </w:r>
-          </w:p>
-        </w:tc>
-        <w:tc>
-          <w:tcPr>
+                <w:smallCaps w:val="0"/>
+                <w:sz w:val="20"/>
+                <w:szCs w:val="20"/>
+              </w:rPr>
+              <w:t>Location/address</w:t>
+            </w:r>
+          </w:p>
+        </w:tc>
+        <w:tc>
+          <w:tcPr>
+            <w:cnfStyle w:val="000000000000" w:firstRow="0" w:lastRow="0" w:firstColumn="0" w:lastColumn="0" w:oddVBand="0" w:evenVBand="0" w:oddHBand="0" w:evenHBand="0" w:firstRowFirstColumn="0" w:firstRowLastColumn="0" w:lastRowFirstColumn="0" w:lastRowLastColumn="0"/>
             <w:tcW w:w="8364" w:type="dxa"/>
             <w:noWrap/>
+            <w:tcMar/>
             <w:vAlign w:val="center"/>
             <w:hideMark/>
           </w:tcPr>
@@ -1380,7 +1401,7 @@
             <w:pPr>
               <w:cnfStyle w:val="000000000000" w:firstRow="0" w:lastRow="0" w:firstColumn="0" w:lastColumn="0" w:oddVBand="0" w:evenVBand="0" w:oddHBand="0" w:evenHBand="0" w:firstRowFirstColumn="0" w:firstRowLastColumn="0" w:lastRowFirstColumn="0" w:lastRowLastColumn="0"/>
               <w:rPr>
-                <w:rFonts w:ascii="BC Sans" w:eastAsia="Times New Roman" w:hAnsi="BC Sans" w:cs="Times New Roman"/>
+                <w:rFonts w:ascii="BC Sans" w:hAnsi="BC Sans" w:eastAsia="Times New Roman" w:cs="Times New Roman"/>
                 <w:color w:val="000000"/>
                 <w:kern w:val="0"/>
                 <w:sz w:val="20"/>
@@ -1390,7 +1411,7 @@
             </w:pPr>
             <w:r>
               <w:rPr>
-                <w:rFonts w:ascii="BC Sans" w:eastAsia="Times New Roman" w:hAnsi="BC Sans" w:cs="Times New Roman"/>
+                <w:rFonts w:ascii="BC Sans" w:hAnsi="BC Sans" w:eastAsia="Times New Roman" w:cs="Times New Roman"/>
                 <w:color w:val="000000"/>
                 <w:kern w:val="0"/>
                 <w:sz w:val="20"/>
@@ -1401,7 +1422,7 @@
             </w:r>
             <w:r>
               <w:rPr>
-                <w:rFonts w:ascii="BC Sans" w:eastAsia="Times New Roman" w:hAnsi="BC Sans" w:cs="Times New Roman"/>
+                <w:rFonts w:ascii="BC Sans" w:hAnsi="BC Sans" w:eastAsia="Times New Roman" w:cs="Times New Roman"/>
                 <w:color w:val="000000"/>
                 <w:kern w:val="0"/>
                 <w:sz w:val="20"/>
@@ -1412,7 +1433,7 @@
             </w:r>
             <w:r>
               <w:rPr>
-                <w:rFonts w:ascii="BC Sans" w:eastAsia="Times New Roman" w:hAnsi="BC Sans" w:cs="Times New Roman"/>
+                <w:rFonts w:ascii="BC Sans" w:hAnsi="BC Sans" w:eastAsia="Times New Roman" w:cs="Times New Roman"/>
                 <w:color w:val="000000" w:themeColor="text1"/>
                 <w:sz w:val="20"/>
                 <w:szCs w:val="20"/>
@@ -1421,7 +1442,7 @@
             </w:r>
             <w:r>
               <w:rPr>
-                <w:rFonts w:ascii="BC Sans" w:eastAsia="Times New Roman" w:hAnsi="BC Sans" w:cs="Times New Roman"/>
+                <w:rFonts w:ascii="BC Sans" w:hAnsi="BC Sans" w:eastAsia="Times New Roman" w:cs="Times New Roman"/>
                 <w:color w:val="000000"/>
                 <w:kern w:val="0"/>
                 <w:sz w:val="20"/>
@@ -1432,7 +1453,7 @@
             </w:r>
             <w:r>
               <w:rPr>
-                <w:rFonts w:ascii="BC Sans" w:eastAsia="Times New Roman" w:hAnsi="BC Sans" w:cs="Times New Roman"/>
+                <w:rFonts w:ascii="BC Sans" w:hAnsi="BC Sans" w:eastAsia="Times New Roman" w:cs="Times New Roman"/>
                 <w:color w:val="000000"/>
                 <w:kern w:val="0"/>
                 <w:sz w:val="20"/>
@@ -1454,6 +1475,7 @@
             <w:cnfStyle w:val="001000000000" w:firstRow="0" w:lastRow="0" w:firstColumn="1" w:lastColumn="0" w:oddVBand="0" w:evenVBand="0" w:oddHBand="0" w:evenHBand="0" w:firstRowFirstColumn="0" w:firstRowLastColumn="0" w:lastRowFirstColumn="0" w:lastRowLastColumn="0"/>
             <w:tcW w:w="2552" w:type="dxa"/>
             <w:noWrap/>
+            <w:tcMar/>
             <w:vAlign w:val="center"/>
             <w:hideMark/>
           </w:tcPr>
@@ -1484,8 +1506,10 @@
         </w:tc>
         <w:tc>
           <w:tcPr>
+            <w:cnfStyle w:val="000000000000" w:firstRow="0" w:lastRow="0" w:firstColumn="0" w:lastColumn="0" w:oddVBand="0" w:evenVBand="0" w:oddHBand="0" w:evenHBand="0" w:firstRowFirstColumn="0" w:firstRowLastColumn="0" w:lastRowFirstColumn="0" w:lastRowLastColumn="0"/>
             <w:tcW w:w="8364" w:type="dxa"/>
             <w:noWrap/>
+            <w:tcMar/>
             <w:vAlign w:val="center"/>
             <w:hideMark/>
           </w:tcPr>
@@ -1494,7 +1518,7 @@
               <w:spacing w:line="259" w:lineRule="auto"/>
               <w:cnfStyle w:val="000000100000" w:firstRow="0" w:lastRow="0" w:firstColumn="0" w:lastColumn="0" w:oddVBand="0" w:evenVBand="0" w:oddHBand="1" w:evenHBand="0" w:firstRowFirstColumn="0" w:firstRowLastColumn="0" w:lastRowFirstColumn="0" w:lastRowLastColumn="0"/>
               <w:rPr>
-                <w:rFonts w:ascii="BC Sans" w:eastAsia="Times New Roman" w:hAnsi="BC Sans" w:cs="Times New Roman"/>
+                <w:rFonts w:ascii="BC Sans" w:hAnsi="BC Sans" w:eastAsia="Times New Roman" w:cs="Times New Roman"/>
                 <w:color w:val="000000" w:themeColor="text1"/>
                 <w:sz w:val="18"/>
                 <w:szCs w:val="18"/>
@@ -1510,7 +1534,7 @@
             </w:r>
             <w:r>
               <w:rPr>
-                <w:rFonts w:ascii="BC Sans" w:eastAsia="Times New Roman" w:hAnsi="BC Sans" w:cs="Times New Roman"/>
+                <w:rFonts w:ascii="BC Sans" w:hAnsi="BC Sans" w:eastAsia="Times New Roman" w:cs="Times New Roman"/>
                 <w:color w:val="000000" w:themeColor="text1"/>
                 <w:sz w:val="20"/>
                 <w:szCs w:val="20"/>
@@ -1567,7 +1591,7 @@
             </w:r>
             <w:r>
               <w:rPr>
-                <w:rFonts w:ascii="BC Sans" w:eastAsia="Times New Roman" w:hAnsi="BC Sans" w:cs="Times New Roman"/>
+                <w:rFonts w:ascii="BC Sans" w:hAnsi="BC Sans" w:eastAsia="Times New Roman" w:cs="Times New Roman"/>
                 <w:color w:val="000000" w:themeColor="text1"/>
                 <w:sz w:val="20"/>
                 <w:szCs w:val="20"/>
@@ -1576,7 +1600,7 @@
             </w:r>
             <w:r>
               <w:rPr>
-                <w:rFonts w:ascii="BC Sans" w:eastAsia="Times New Roman" w:hAnsi="BC Sans" w:cs="Times New Roman"/>
+                <w:rFonts w:ascii="BC Sans" w:hAnsi="BC Sans" w:eastAsia="Times New Roman" w:cs="Times New Roman"/>
                 <w:color w:val="000000" w:themeColor="text1"/>
                 <w:sz w:val="20"/>
                 <w:szCs w:val="20"/>
@@ -1585,7 +1609,7 @@
             </w:r>
             <w:r>
               <w:rPr>
-                <w:rFonts w:ascii="BC Sans" w:eastAsia="Times New Roman" w:hAnsi="BC Sans" w:cs="Times New Roman"/>
+                <w:rFonts w:ascii="BC Sans" w:hAnsi="BC Sans" w:eastAsia="Times New Roman" w:cs="Times New Roman"/>
                 <w:color w:val="000000" w:themeColor="text1"/>
                 <w:sz w:val="20"/>
                 <w:szCs w:val="20"/>
@@ -1594,7 +1618,7 @@
             </w:r>
             <w:r>
               <w:rPr>
-                <w:rFonts w:ascii="BC Sans" w:eastAsia="Times New Roman" w:hAnsi="BC Sans" w:cs="Times New Roman"/>
+                <w:rFonts w:ascii="BC Sans" w:hAnsi="BC Sans" w:eastAsia="Times New Roman" w:cs="Times New Roman"/>
                 <w:color w:val="000000" w:themeColor="text1"/>
                 <w:sz w:val="20"/>
                 <w:szCs w:val="20"/>
@@ -1603,7 +1627,7 @@
             </w:r>
             <w:r>
               <w:rPr>
-                <w:rFonts w:ascii="BC Sans" w:eastAsia="Times New Roman" w:hAnsi="BC Sans" w:cs="Times New Roman"/>
+                <w:rFonts w:ascii="BC Sans" w:hAnsi="BC Sans" w:eastAsia="Times New Roman" w:cs="Times New Roman"/>
                 <w:color w:val="000000" w:themeColor="text1"/>
                 <w:sz w:val="20"/>
                 <w:szCs w:val="20"/>
@@ -1612,7 +1636,7 @@
             </w:r>
             <w:r>
               <w:rPr>
-                <w:rFonts w:ascii="BC Sans" w:eastAsia="Times New Roman" w:hAnsi="BC Sans" w:cs="Times New Roman"/>
+                <w:rFonts w:ascii="BC Sans" w:hAnsi="BC Sans" w:eastAsia="Times New Roman" w:cs="Times New Roman"/>
                 <w:color w:val="000000" w:themeColor="text1"/>
                 <w:sz w:val="20"/>
                 <w:szCs w:val="20"/>
@@ -1621,7 +1645,7 @@
             </w:r>
             <w:r>
               <w:rPr>
-                <w:rFonts w:ascii="BC Sans" w:eastAsia="Times New Roman" w:hAnsi="BC Sans" w:cs="Times New Roman"/>
+                <w:rFonts w:ascii="BC Sans" w:hAnsi="BC Sans" w:eastAsia="Times New Roman" w:cs="Times New Roman"/>
                 <w:color w:val="000000" w:themeColor="text1"/>
                 <w:sz w:val="20"/>
                 <w:szCs w:val="20"/>
@@ -1630,7 +1654,7 @@
             </w:r>
             <w:r>
               <w:rPr>
-                <w:rFonts w:ascii="BC Sans" w:eastAsia="Times New Roman" w:hAnsi="BC Sans" w:cs="Times New Roman"/>
+                <w:rFonts w:ascii="BC Sans" w:hAnsi="BC Sans" w:eastAsia="Times New Roman" w:cs="Times New Roman"/>
                 <w:color w:val="000000" w:themeColor="text1"/>
                 <w:sz w:val="20"/>
                 <w:szCs w:val="20"/>
@@ -1639,7 +1663,7 @@
             </w:r>
             <w:r>
               <w:rPr>
-                <w:rFonts w:ascii="BC Sans" w:eastAsia="Times New Roman" w:hAnsi="BC Sans" w:cs="Times New Roman"/>
+                <w:rFonts w:ascii="BC Sans" w:hAnsi="BC Sans" w:eastAsia="Times New Roman" w:cs="Times New Roman"/>
                 <w:color w:val="000000" w:themeColor="text1"/>
                 <w:sz w:val="20"/>
                 <w:szCs w:val="20"/>
@@ -1656,7 +1680,7 @@
             </w:r>
             <w:r>
               <w:rPr>
-                <w:rFonts w:ascii="BC Sans" w:eastAsia="Times New Roman" w:hAnsi="BC Sans" w:cs="Times New Roman"/>
+                <w:rFonts w:ascii="BC Sans" w:hAnsi="BC Sans" w:eastAsia="Times New Roman" w:cs="Times New Roman"/>
                 <w:color w:val="000000" w:themeColor="text1"/>
                 <w:sz w:val="20"/>
                 <w:szCs w:val="20"/>
@@ -1739,6 +1763,7 @@
             <w:cnfStyle w:val="001000000000" w:firstRow="0" w:lastRow="0" w:firstColumn="1" w:lastColumn="0" w:oddVBand="0" w:evenVBand="0" w:oddHBand="0" w:evenHBand="0" w:firstRowFirstColumn="0" w:firstRowLastColumn="0" w:lastRowFirstColumn="0" w:lastRowLastColumn="0"/>
             <w:tcW w:w="2552" w:type="dxa"/>
             <w:noWrap/>
+            <w:tcMar/>
             <w:vAlign w:val="center"/>
             <w:hideMark/>
           </w:tcPr>
@@ -1746,7 +1771,7 @@
             <w:pPr>
               <w:spacing w:line="259" w:lineRule="auto"/>
               <w:rPr>
-                <w:rFonts w:ascii="BC Sans" w:eastAsia="BC Sans" w:hAnsi="BC Sans" w:cs="BC Sans"/>
+                <w:rFonts w:ascii="BC Sans" w:hAnsi="BC Sans" w:eastAsia="BC Sans" w:cs="BC Sans"/>
                 <w:b w:val="0"/>
                 <w:bCs w:val="0"/>
                 <w:caps w:val="0"/>
@@ -1757,7 +1782,7 @@
             </w:pPr>
             <w:r>
               <w:rPr>
-                <w:rFonts w:ascii="BC Sans" w:eastAsia="BC Sans" w:hAnsi="BC Sans" w:cs="BC Sans"/>
+                <w:rFonts w:ascii="BC Sans" w:hAnsi="BC Sans" w:eastAsia="BC Sans" w:cs="BC Sans"/>
                 <w:b w:val="0"/>
                 <w:bCs w:val="0"/>
                 <w:caps w:val="0"/>
@@ -1769,7 +1794,7 @@
             </w:r>
             <w:r>
               <w:rPr>
-                <w:rFonts w:ascii="BC Sans" w:eastAsia="BC Sans" w:hAnsi="BC Sans" w:cs="BC Sans"/>
+                <w:rFonts w:ascii="BC Sans" w:hAnsi="BC Sans" w:eastAsia="BC Sans" w:cs="BC Sans"/>
                 <w:b w:val="0"/>
                 <w:bCs w:val="0"/>
                 <w:caps w:val="0"/>
@@ -1781,7 +1806,7 @@
             </w:r>
             <w:r>
               <w:rPr>
-                <w:rFonts w:ascii="BC Sans" w:eastAsia="BC Sans" w:hAnsi="BC Sans" w:cs="BC Sans"/>
+                <w:rFonts w:ascii="BC Sans" w:hAnsi="BC Sans" w:eastAsia="BC Sans" w:cs="BC Sans"/>
                 <w:b w:val="0"/>
                 <w:bCs w:val="0"/>
                 <w:caps w:val="0"/>
@@ -1795,8 +1820,10 @@
         </w:tc>
         <w:tc>
           <w:tcPr>
+            <w:cnfStyle w:val="000000000000" w:firstRow="0" w:lastRow="0" w:firstColumn="0" w:lastColumn="0" w:oddVBand="0" w:evenVBand="0" w:oddHBand="0" w:evenHBand="0" w:firstRowFirstColumn="0" w:firstRowLastColumn="0" w:lastRowFirstColumn="0" w:lastRowLastColumn="0"/>
             <w:tcW w:w="8364" w:type="dxa"/>
             <w:noWrap/>
+            <w:tcMar/>
             <w:vAlign w:val="center"/>
             <w:hideMark/>
           </w:tcPr>
@@ -1805,15 +1832,15 @@
               <w:spacing w:line="259" w:lineRule="auto"/>
               <w:cnfStyle w:val="000000000000" w:firstRow="0" w:lastRow="0" w:firstColumn="0" w:lastColumn="0" w:oddVBand="0" w:evenVBand="0" w:oddHBand="0" w:evenHBand="0" w:firstRowFirstColumn="0" w:firstRowLastColumn="0" w:lastRowFirstColumn="0" w:lastRowLastColumn="0"/>
               <w:rPr>
-                <w:rFonts w:ascii="BC Sans" w:eastAsia="BC Sans" w:hAnsi="BC Sans" w:cs="BC Sans"/>
-                <w:color w:val="000000" w:themeColor="text1"/>
-                <w:sz w:val="20"/>
-                <w:szCs w:val="20"/>
-              </w:rPr>
-            </w:pPr>
-            <w:r>
-              <w:rPr>
-                <w:rFonts w:ascii="BC Sans" w:eastAsia="BC Sans" w:hAnsi="BC Sans" w:cs="BC Sans"/>
+                <w:rFonts w:ascii="BC Sans" w:hAnsi="BC Sans" w:eastAsia="BC Sans" w:cs="BC Sans"/>
+                <w:color w:val="000000" w:themeColor="text1"/>
+                <w:sz w:val="20"/>
+                <w:szCs w:val="20"/>
+              </w:rPr>
+            </w:pPr>
+            <w:r>
+              <w:rPr>
+                <w:rFonts w:ascii="BC Sans" w:hAnsi="BC Sans" w:eastAsia="BC Sans" w:cs="BC Sans"/>
                 <w:color w:val="000000" w:themeColor="text1"/>
                 <w:sz w:val="20"/>
                 <w:szCs w:val="20"/>
@@ -1822,7 +1849,7 @@
             </w:r>
             <w:r>
               <w:rPr>
-                <w:rFonts w:ascii="BC Sans" w:eastAsia="BC Sans" w:hAnsi="BC Sans" w:cs="BC Sans"/>
+                <w:rFonts w:ascii="BC Sans" w:hAnsi="BC Sans" w:eastAsia="BC Sans" w:cs="BC Sans"/>
                 <w:color w:val="000000" w:themeColor="text1"/>
                 <w:sz w:val="20"/>
                 <w:szCs w:val="20"/>
@@ -1831,7 +1858,7 @@
             </w:r>
             <w:r>
               <w:rPr>
-                <w:rFonts w:ascii="BC Sans" w:eastAsia="Times New Roman" w:hAnsi="BC Sans" w:cs="Times New Roman"/>
+                <w:rFonts w:ascii="BC Sans" w:hAnsi="BC Sans" w:eastAsia="Times New Roman" w:cs="Times New Roman"/>
                 <w:color w:val="000000" w:themeColor="text1"/>
                 <w:sz w:val="20"/>
                 <w:szCs w:val="20"/>
@@ -1840,7 +1867,7 @@
             </w:r>
             <w:r>
               <w:rPr>
-                <w:rFonts w:ascii="BC Sans" w:eastAsia="BC Sans" w:hAnsi="BC Sans" w:cs="BC Sans"/>
+                <w:rFonts w:ascii="BC Sans" w:hAnsi="BC Sans" w:eastAsia="BC Sans" w:cs="BC Sans"/>
                 <w:color w:val="000000" w:themeColor="text1"/>
                 <w:sz w:val="20"/>
                 <w:szCs w:val="20"/>
@@ -1849,7 +1876,7 @@
             </w:r>
             <w:r>
               <w:rPr>
-                <w:rFonts w:ascii="BC Sans" w:eastAsia="BC Sans" w:hAnsi="BC Sans" w:cs="BC Sans"/>
+                <w:rFonts w:ascii="BC Sans" w:hAnsi="BC Sans" w:eastAsia="BC Sans" w:cs="BC Sans"/>
                 <w:color w:val="000000" w:themeColor="text1"/>
                 <w:sz w:val="20"/>
                 <w:szCs w:val="20"/>
@@ -1858,7 +1885,7 @@
             </w:r>
             <w:r>
               <w:rPr>
-                <w:rFonts w:ascii="BC Sans" w:eastAsia="BC Sans" w:hAnsi="BC Sans" w:cs="BC Sans"/>
+                <w:rFonts w:ascii="BC Sans" w:hAnsi="BC Sans" w:eastAsia="BC Sans" w:cs="BC Sans"/>
                 <w:color w:val="000000" w:themeColor="text1"/>
                 <w:sz w:val="20"/>
                 <w:szCs w:val="20"/>
@@ -1867,7 +1894,7 @@
             </w:r>
             <w:r>
               <w:rPr>
-                <w:rFonts w:ascii="BC Sans" w:eastAsia="Times New Roman" w:hAnsi="BC Sans" w:cs="Times New Roman"/>
+                <w:rFonts w:ascii="BC Sans" w:hAnsi="BC Sans" w:eastAsia="Times New Roman" w:cs="Times New Roman"/>
                 <w:color w:val="000000" w:themeColor="text1"/>
                 <w:sz w:val="20"/>
                 <w:szCs w:val="20"/>
@@ -1876,7 +1903,7 @@
             </w:r>
             <w:r>
               <w:rPr>
-                <w:rFonts w:ascii="BC Sans" w:eastAsia="BC Sans" w:hAnsi="BC Sans" w:cs="BC Sans"/>
+                <w:rFonts w:ascii="BC Sans" w:hAnsi="BC Sans" w:eastAsia="BC Sans" w:cs="BC Sans"/>
                 <w:color w:val="000000" w:themeColor="text1"/>
                 <w:sz w:val="20"/>
                 <w:szCs w:val="20"/>
@@ -1885,7 +1912,7 @@
             </w:r>
             <w:r>
               <w:rPr>
-                <w:rFonts w:ascii="BC Sans" w:eastAsia="BC Sans" w:hAnsi="BC Sans" w:cs="BC Sans"/>
+                <w:rFonts w:ascii="BC Sans" w:hAnsi="BC Sans" w:eastAsia="BC Sans" w:cs="BC Sans"/>
                 <w:color w:val="000000" w:themeColor="text1"/>
                 <w:sz w:val="20"/>
                 <w:szCs w:val="20"/>
@@ -1894,7 +1921,7 @@
             </w:r>
             <w:r>
               <w:rPr>
-                <w:rFonts w:ascii="BC Sans" w:eastAsia="BC Sans" w:hAnsi="BC Sans" w:cs="BC Sans"/>
+                <w:rFonts w:ascii="BC Sans" w:hAnsi="BC Sans" w:eastAsia="BC Sans" w:cs="BC Sans"/>
                 <w:color w:val="000000" w:themeColor="text1"/>
                 <w:sz w:val="20"/>
                 <w:szCs w:val="20"/>
@@ -1903,7 +1930,7 @@
             </w:r>
             <w:r>
               <w:rPr>
-                <w:rFonts w:ascii="BC Sans" w:eastAsia="Times New Roman" w:hAnsi="BC Sans" w:cs="Times New Roman"/>
+                <w:rFonts w:ascii="BC Sans" w:hAnsi="BC Sans" w:eastAsia="Times New Roman" w:cs="Times New Roman"/>
                 <w:color w:val="000000" w:themeColor="text1"/>
                 <w:sz w:val="20"/>
                 <w:szCs w:val="20"/>
@@ -1912,7 +1939,7 @@
             </w:r>
             <w:r>
               <w:rPr>
-                <w:rFonts w:ascii="BC Sans" w:eastAsia="BC Sans" w:hAnsi="BC Sans" w:cs="BC Sans"/>
+                <w:rFonts w:ascii="BC Sans" w:hAnsi="BC Sans" w:eastAsia="BC Sans" w:cs="BC Sans"/>
                 <w:color w:val="000000" w:themeColor="text1"/>
                 <w:sz w:val="20"/>
                 <w:szCs w:val="20"/>
@@ -1932,6 +1959,7 @@
             <w:cnfStyle w:val="001000000000" w:firstRow="0" w:lastRow="0" w:firstColumn="1" w:lastColumn="0" w:oddVBand="0" w:evenVBand="0" w:oddHBand="0" w:evenHBand="0" w:firstRowFirstColumn="0" w:firstRowLastColumn="0" w:lastRowFirstColumn="0" w:lastRowLastColumn="0"/>
             <w:tcW w:w="2552" w:type="dxa"/>
             <w:noWrap/>
+            <w:tcMar/>
             <w:vAlign w:val="center"/>
             <w:hideMark/>
           </w:tcPr>
@@ -1960,8 +1988,10 @@
         </w:tc>
         <w:tc>
           <w:tcPr>
+            <w:cnfStyle w:val="000000000000" w:firstRow="0" w:lastRow="0" w:firstColumn="0" w:lastColumn="0" w:oddVBand="0" w:evenVBand="0" w:oddHBand="0" w:evenHBand="0" w:firstRowFirstColumn="0" w:firstRowLastColumn="0" w:lastRowFirstColumn="0" w:lastRowLastColumn="0"/>
             <w:tcW w:w="8364" w:type="dxa"/>
             <w:noWrap/>
+            <w:tcMar/>
             <w:vAlign w:val="center"/>
             <w:hideMark/>
           </w:tcPr>
@@ -1969,15 +1999,15 @@
             <w:pPr>
               <w:cnfStyle w:val="000000100000" w:firstRow="0" w:lastRow="0" w:firstColumn="0" w:lastColumn="0" w:oddVBand="0" w:evenVBand="0" w:oddHBand="1" w:evenHBand="0" w:firstRowFirstColumn="0" w:firstRowLastColumn="0" w:lastRowFirstColumn="0" w:lastRowLastColumn="0"/>
               <w:rPr>
-                <w:rFonts w:ascii="BC Sans" w:eastAsia="Times New Roman" w:hAnsi="BC Sans" w:cs="Times New Roman"/>
-                <w:color w:val="000000" w:themeColor="text1"/>
-                <w:sz w:val="20"/>
-                <w:szCs w:val="20"/>
-              </w:rPr>
-            </w:pPr>
-            <w:r>
-              <w:rPr>
-                <w:rFonts w:ascii="BC Sans" w:eastAsia="Times New Roman" w:hAnsi="BC Sans" w:cs="Times New Roman"/>
+                <w:rFonts w:ascii="BC Sans" w:hAnsi="BC Sans" w:eastAsia="Times New Roman" w:cs="Times New Roman"/>
+                <w:color w:val="000000" w:themeColor="text1"/>
+                <w:sz w:val="20"/>
+                <w:szCs w:val="20"/>
+              </w:rPr>
+            </w:pPr>
+            <w:r>
+              <w:rPr>
+                <w:rFonts w:ascii="BC Sans" w:hAnsi="BC Sans" w:eastAsia="Times New Roman" w:cs="Times New Roman"/>
                 <w:color w:val="000000" w:themeColor="text1"/>
                 <w:sz w:val="20"/>
                 <w:szCs w:val="20"/>
@@ -1986,7 +2016,7 @@
             </w:r>
             <w:r>
               <w:rPr>
-                <w:rFonts w:ascii="BC Sans" w:eastAsia="Times New Roman" w:hAnsi="BC Sans" w:cs="Times New Roman"/>
+                <w:rFonts w:ascii="BC Sans" w:hAnsi="BC Sans" w:eastAsia="Times New Roman" w:cs="Times New Roman"/>
                 <w:color w:val="000000" w:themeColor="text1"/>
                 <w:sz w:val="20"/>
                 <w:szCs w:val="20"/>
@@ -1995,7 +2025,7 @@
             </w:r>
             <w:r>
               <w:rPr>
-                <w:rFonts w:ascii="BC Sans" w:eastAsia="Times New Roman" w:hAnsi="BC Sans" w:cs="Times New Roman"/>
+                <w:rFonts w:ascii="BC Sans" w:hAnsi="BC Sans" w:eastAsia="Times New Roman" w:cs="Times New Roman"/>
                 <w:color w:val="000000" w:themeColor="text1"/>
                 <w:sz w:val="20"/>
                 <w:szCs w:val="20"/>
@@ -2004,7 +2034,7 @@
             </w:r>
             <w:r>
               <w:rPr>
-                <w:rFonts w:ascii="BC Sans" w:eastAsia="Times New Roman" w:hAnsi="BC Sans" w:cs="Times New Roman"/>
+                <w:rFonts w:ascii="BC Sans" w:hAnsi="BC Sans" w:eastAsia="Times New Roman" w:cs="Times New Roman"/>
                 <w:color w:val="000000" w:themeColor="text1"/>
                 <w:sz w:val="20"/>
                 <w:szCs w:val="20"/>
@@ -2013,7 +2043,7 @@
             </w:r>
             <w:r>
               <w:rPr>
-                <w:rFonts w:ascii="BC Sans" w:eastAsia="Times New Roman" w:hAnsi="BC Sans" w:cs="Times New Roman"/>
+                <w:rFonts w:ascii="BC Sans" w:hAnsi="BC Sans" w:eastAsia="Times New Roman" w:cs="Times New Roman"/>
                 <w:color w:val="000000" w:themeColor="text1"/>
                 <w:sz w:val="20"/>
                 <w:szCs w:val="20"/>
@@ -2032,6 +2062,7 @@
             <w:cnfStyle w:val="001000000000" w:firstRow="0" w:lastRow="0" w:firstColumn="1" w:lastColumn="0" w:oddVBand="0" w:evenVBand="0" w:oddHBand="0" w:evenHBand="0" w:firstRowFirstColumn="0" w:firstRowLastColumn="0" w:lastRowFirstColumn="0" w:lastRowLastColumn="0"/>
             <w:tcW w:w="2552" w:type="dxa"/>
             <w:noWrap/>
+            <w:tcMar/>
             <w:vAlign w:val="center"/>
             <w:hideMark/>
           </w:tcPr>
@@ -2060,8 +2091,10 @@
         </w:tc>
         <w:tc>
           <w:tcPr>
+            <w:cnfStyle w:val="000000000000" w:firstRow="0" w:lastRow="0" w:firstColumn="0" w:lastColumn="0" w:oddVBand="0" w:evenVBand="0" w:oddHBand="0" w:evenHBand="0" w:firstRowFirstColumn="0" w:firstRowLastColumn="0" w:lastRowFirstColumn="0" w:lastRowLastColumn="0"/>
             <w:tcW w:w="8364" w:type="dxa"/>
             <w:noWrap/>
+            <w:tcMar/>
             <w:vAlign w:val="center"/>
             <w:hideMark/>
           </w:tcPr>
@@ -2069,15 +2102,15 @@
             <w:pPr>
               <w:cnfStyle w:val="000000000000" w:firstRow="0" w:lastRow="0" w:firstColumn="0" w:lastColumn="0" w:oddVBand="0" w:evenVBand="0" w:oddHBand="0" w:evenHBand="0" w:firstRowFirstColumn="0" w:firstRowLastColumn="0" w:lastRowFirstColumn="0" w:lastRowLastColumn="0"/>
               <w:rPr>
-                <w:rFonts w:ascii="BC Sans" w:eastAsia="Times New Roman" w:hAnsi="BC Sans" w:cs="Times New Roman"/>
-                <w:color w:val="000000" w:themeColor="text1"/>
-                <w:sz w:val="20"/>
-                <w:szCs w:val="20"/>
-              </w:rPr>
-            </w:pPr>
-            <w:r>
-              <w:rPr>
-                <w:rFonts w:ascii="BC Sans" w:eastAsia="Times New Roman" w:hAnsi="BC Sans" w:cs="Times New Roman"/>
+                <w:rFonts w:ascii="BC Sans" w:hAnsi="BC Sans" w:eastAsia="Times New Roman" w:cs="Times New Roman"/>
+                <w:color w:val="000000" w:themeColor="text1"/>
+                <w:sz w:val="20"/>
+                <w:szCs w:val="20"/>
+              </w:rPr>
+            </w:pPr>
+            <w:r>
+              <w:rPr>
+                <w:rFonts w:ascii="BC Sans" w:hAnsi="BC Sans" w:eastAsia="Times New Roman" w:cs="Times New Roman"/>
                 <w:color w:val="000000" w:themeColor="text1"/>
                 <w:sz w:val="20"/>
                 <w:szCs w:val="20"/>
@@ -2086,7 +2119,7 @@
             </w:r>
             <w:r>
               <w:rPr>
-                <w:rFonts w:ascii="BC Sans" w:eastAsia="Times New Roman" w:hAnsi="BC Sans" w:cs="Times New Roman"/>
+                <w:rFonts w:ascii="BC Sans" w:hAnsi="BC Sans" w:eastAsia="Times New Roman" w:cs="Times New Roman"/>
                 <w:color w:val="000000" w:themeColor="text1"/>
                 <w:sz w:val="20"/>
                 <w:szCs w:val="20"/>
@@ -2095,7 +2128,7 @@
             </w:r>
             <w:r>
               <w:rPr>
-                <w:rFonts w:ascii="BC Sans" w:eastAsia="Times New Roman" w:hAnsi="BC Sans" w:cs="Times New Roman"/>
+                <w:rFonts w:ascii="BC Sans" w:hAnsi="BC Sans" w:eastAsia="Times New Roman" w:cs="Times New Roman"/>
                 <w:color w:val="000000" w:themeColor="text1"/>
                 <w:sz w:val="20"/>
                 <w:szCs w:val="20"/>
@@ -2104,7 +2137,7 @@
             </w:r>
             <w:r>
               <w:rPr>
-                <w:rFonts w:ascii="BC Sans" w:eastAsia="Times New Roman" w:hAnsi="BC Sans" w:cs="Times New Roman"/>
+                <w:rFonts w:ascii="BC Sans" w:hAnsi="BC Sans" w:eastAsia="Times New Roman" w:cs="Times New Roman"/>
                 <w:color w:val="000000" w:themeColor="text1"/>
                 <w:sz w:val="20"/>
                 <w:szCs w:val="20"/>
@@ -2113,7 +2146,7 @@
             </w:r>
             <w:r>
               <w:rPr>
-                <w:rFonts w:ascii="BC Sans" w:eastAsia="Times New Roman" w:hAnsi="BC Sans" w:cs="Times New Roman"/>
+                <w:rFonts w:ascii="BC Sans" w:hAnsi="BC Sans" w:eastAsia="Times New Roman" w:cs="Times New Roman"/>
                 <w:color w:val="000000" w:themeColor="text1"/>
                 <w:sz w:val="20"/>
                 <w:szCs w:val="20"/>
@@ -2133,6 +2166,7 @@
             <w:cnfStyle w:val="001000000000" w:firstRow="0" w:lastRow="0" w:firstColumn="1" w:lastColumn="0" w:oddVBand="0" w:evenVBand="0" w:oddHBand="0" w:evenHBand="0" w:firstRowFirstColumn="0" w:firstRowLastColumn="0" w:lastRowFirstColumn="0" w:lastRowLastColumn="0"/>
             <w:tcW w:w="2552" w:type="dxa"/>
             <w:noWrap/>
+            <w:tcMar/>
             <w:vAlign w:val="center"/>
             <w:hideMark/>
           </w:tcPr>
@@ -2140,7 +2174,7 @@
             <w:pPr>
               <w:spacing w:line="259" w:lineRule="auto"/>
               <w:rPr>
-                <w:rFonts w:ascii="BC Sans" w:eastAsia="BC Sans" w:hAnsi="BC Sans" w:cs="BC Sans"/>
+                <w:rFonts w:ascii="BC Sans" w:hAnsi="BC Sans" w:eastAsia="BC Sans" w:cs="BC Sans"/>
                 <w:b w:val="0"/>
                 <w:bCs w:val="0"/>
                 <w:caps w:val="0"/>
@@ -2151,7 +2185,7 @@
             </w:pPr>
             <w:r>
               <w:rPr>
-                <w:rFonts w:ascii="BC Sans" w:eastAsia="BC Sans" w:hAnsi="BC Sans" w:cs="BC Sans"/>
+                <w:rFonts w:ascii="BC Sans" w:hAnsi="BC Sans" w:eastAsia="BC Sans" w:cs="BC Sans"/>
                 <w:b w:val="0"/>
                 <w:bCs w:val="0"/>
                 <w:caps w:val="0"/>
@@ -2163,7 +2197,7 @@
             </w:r>
             <w:r>
               <w:rPr>
-                <w:rFonts w:ascii="BC Sans" w:eastAsia="BC Sans" w:hAnsi="BC Sans" w:cs="BC Sans"/>
+                <w:rFonts w:ascii="BC Sans" w:hAnsi="BC Sans" w:eastAsia="BC Sans" w:cs="BC Sans"/>
                 <w:b w:val="0"/>
                 <w:bCs w:val="0"/>
                 <w:caps w:val="0"/>
@@ -2175,7 +2209,7 @@
             </w:r>
             <w:r>
               <w:rPr>
-                <w:rFonts w:ascii="BC Sans" w:eastAsia="BC Sans" w:hAnsi="BC Sans" w:cs="BC Sans"/>
+                <w:rFonts w:ascii="BC Sans" w:hAnsi="BC Sans" w:eastAsia="BC Sans" w:cs="BC Sans"/>
                 <w:b w:val="0"/>
                 <w:bCs w:val="0"/>
                 <w:caps w:val="0"/>
@@ -2189,8 +2223,10 @@
         </w:tc>
         <w:tc>
           <w:tcPr>
+            <w:cnfStyle w:val="000000000000" w:firstRow="0" w:lastRow="0" w:firstColumn="0" w:lastColumn="0" w:oddVBand="0" w:evenVBand="0" w:oddHBand="0" w:evenHBand="0" w:firstRowFirstColumn="0" w:firstRowLastColumn="0" w:lastRowFirstColumn="0" w:lastRowLastColumn="0"/>
             <w:tcW w:w="8364" w:type="dxa"/>
             <w:noWrap/>
+            <w:tcMar/>
             <w:vAlign w:val="center"/>
             <w:hideMark/>
           </w:tcPr>
@@ -2199,15 +2235,15 @@
               <w:spacing w:line="259" w:lineRule="auto"/>
               <w:cnfStyle w:val="000000100000" w:firstRow="0" w:lastRow="0" w:firstColumn="0" w:lastColumn="0" w:oddVBand="0" w:evenVBand="0" w:oddHBand="1" w:evenHBand="0" w:firstRowFirstColumn="0" w:firstRowLastColumn="0" w:lastRowFirstColumn="0" w:lastRowLastColumn="0"/>
               <w:rPr>
-                <w:rFonts w:ascii="BC Sans" w:eastAsia="BC Sans" w:hAnsi="BC Sans" w:cs="BC Sans"/>
-                <w:color w:val="000000" w:themeColor="text1"/>
-                <w:sz w:val="20"/>
-                <w:szCs w:val="20"/>
-              </w:rPr>
-            </w:pPr>
-            <w:r>
-              <w:rPr>
-                <w:rFonts w:ascii="BC Sans" w:eastAsia="BC Sans" w:hAnsi="BC Sans" w:cs="BC Sans"/>
+                <w:rFonts w:ascii="BC Sans" w:hAnsi="BC Sans" w:eastAsia="BC Sans" w:cs="BC Sans"/>
+                <w:color w:val="000000" w:themeColor="text1"/>
+                <w:sz w:val="20"/>
+                <w:szCs w:val="20"/>
+              </w:rPr>
+            </w:pPr>
+            <w:r>
+              <w:rPr>
+                <w:rFonts w:ascii="BC Sans" w:hAnsi="BC Sans" w:eastAsia="BC Sans" w:cs="BC Sans"/>
                 <w:color w:val="000000" w:themeColor="text1"/>
                 <w:sz w:val="20"/>
                 <w:szCs w:val="20"/>
@@ -2216,7 +2252,7 @@
             </w:r>
             <w:r>
               <w:rPr>
-                <w:rFonts w:ascii="BC Sans" w:eastAsia="Times New Roman" w:hAnsi="BC Sans" w:cs="Times New Roman"/>
+                <w:rFonts w:ascii="BC Sans" w:hAnsi="BC Sans" w:eastAsia="Times New Roman" w:cs="Times New Roman"/>
                 <w:color w:val="000000" w:themeColor="text1"/>
                 <w:sz w:val="20"/>
                 <w:szCs w:val="20"/>
@@ -2225,7 +2261,7 @@
             </w:r>
             <w:r>
               <w:rPr>
-                <w:rFonts w:ascii="BC Sans" w:eastAsia="BC Sans" w:hAnsi="BC Sans" w:cs="BC Sans"/>
+                <w:rFonts w:ascii="BC Sans" w:hAnsi="BC Sans" w:eastAsia="BC Sans" w:cs="BC Sans"/>
                 <w:color w:val="000000" w:themeColor="text1"/>
                 <w:sz w:val="20"/>
                 <w:szCs w:val="20"/>
@@ -2272,7 +2308,7 @@
           <w:p>
             <w:pPr>
               <w:rPr>
-                <w:rFonts w:ascii="BC Sans" w:eastAsia="Times New Roman" w:hAnsi="BC Sans" w:cs="Times New Roman"/>
+                <w:rFonts w:ascii="BC Sans" w:hAnsi="BC Sans" w:eastAsia="Times New Roman" w:cs="Times New Roman"/>
                 <w:color w:val="000000"/>
                 <w:kern w:val="0"/>
                 <w:sz w:val="20"/>
@@ -2282,7 +2318,7 @@
             </w:pPr>
             <w:r>
               <w:rPr>
-                <w:rFonts w:ascii="BC Sans" w:eastAsia="Times New Roman" w:hAnsi="BC Sans" w:cs="Times New Roman"/>
+                <w:rFonts w:ascii="BC Sans" w:hAnsi="BC Sans" w:eastAsia="Times New Roman" w:cs="Times New Roman"/>
                 <w:caps w:val="0"/>
                 <w:color w:val="000000"/>
                 <w:kern w:val="0"/>
@@ -2306,7 +2342,7 @@
             <w:cnfStyle w:val="001000000000" w:firstRow="0" w:lastRow="0" w:firstColumn="1" w:lastColumn="0" w:oddVBand="0" w:evenVBand="0" w:oddHBand="0" w:evenHBand="0" w:firstRowFirstColumn="0" w:firstRowLastColumn="0" w:lastRowFirstColumn="0" w:lastRowLastColumn="0"/>
             <w:tcW w:w="2552" w:type="dxa"/>
             <w:tcBorders>
-              <w:top w:val="single" w:sz="4" w:space="0" w:color="7F7F7F" w:themeColor="text1" w:themeTint="80"/>
+              <w:top w:val="single" w:color="7F7F7F" w:themeColor="text1" w:themeTint="80" w:sz="4" w:space="0"/>
             </w:tcBorders>
             <w:shd w:val="clear" w:color="auto" w:fill="F2F2F2"/>
             <w:noWrap/>
@@ -2355,7 +2391,7 @@
             </w:r>
             <w:r>
               <w:rPr>
-                <w:rFonts w:ascii="BC Sans" w:eastAsia="Times New Roman" w:hAnsi="BC Sans" w:cs="Times New Roman"/>
+                <w:rFonts w:ascii="BC Sans" w:hAnsi="BC Sans" w:eastAsia="Times New Roman" w:cs="Times New Roman"/>
                 <w:b w:val="0"/>
                 <w:bCs w:val="0"/>
                 <w:color w:val="000000" w:themeColor="text1"/>
@@ -2403,7 +2439,7 @@
           <w:tcPr>
             <w:tcW w:w="8364" w:type="dxa"/>
             <w:tcBorders>
-              <w:top w:val="single" w:sz="4" w:space="0" w:color="7F7F7F" w:themeColor="text1" w:themeTint="80"/>
+              <w:top w:val="single" w:color="7F7F7F" w:themeColor="text1" w:themeTint="80" w:sz="4" w:space="0"/>
             </w:tcBorders>
             <w:shd w:val="clear" w:color="auto" w:fill="F2F2F2"/>
             <w:noWrap/>
@@ -2428,7 +2464,7 @@
             </w:r>
             <w:r>
               <w:rPr>
-                <w:rFonts w:ascii="BC Sans" w:eastAsia="Times New Roman" w:hAnsi="BC Sans" w:cs="Times New Roman"/>
+                <w:rFonts w:ascii="BC Sans" w:hAnsi="BC Sans" w:eastAsia="Times New Roman" w:cs="Times New Roman"/>
                 <w:color w:val="000000" w:themeColor="text1"/>
                 <w:sz w:val="20"/>
                 <w:szCs w:val="20"/>
@@ -2514,7 +2550,7 @@
             </w:r>
             <w:r>
               <w:rPr>
-                <w:rFonts w:ascii="BC Sans" w:eastAsia="Times New Roman" w:hAnsi="BC Sans" w:cs="Times New Roman"/>
+                <w:rFonts w:ascii="BC Sans" w:hAnsi="BC Sans" w:eastAsia="Times New Roman" w:cs="Times New Roman"/>
                 <w:b w:val="0"/>
                 <w:bCs w:val="0"/>
                 <w:color w:val="000000" w:themeColor="text1"/>
@@ -2595,7 +2631,7 @@
             </w:r>
             <w:r>
               <w:rPr>
-                <w:rFonts w:ascii="BC Sans" w:eastAsia="Times New Roman" w:hAnsi="BC Sans" w:cs="Times New Roman"/>
+                <w:rFonts w:ascii="BC Sans" w:hAnsi="BC Sans" w:eastAsia="Times New Roman" w:cs="Times New Roman"/>
                 <w:color w:val="000000" w:themeColor="text1"/>
                 <w:sz w:val="20"/>
                 <w:szCs w:val="20"/>
@@ -3316,7 +3352,7 @@
           <w:p>
             <w:pPr>
               <w:rPr>
-                <w:rFonts w:ascii="BC Sans" w:eastAsia="Times New Roman" w:hAnsi="BC Sans" w:cs="Times New Roman"/>
+                <w:rFonts w:ascii="BC Sans" w:hAnsi="BC Sans" w:eastAsia="Times New Roman" w:cs="Times New Roman"/>
                 <w:color w:val="000000"/>
                 <w:kern w:val="0"/>
                 <w:sz w:val="20"/>
@@ -3326,7 +3362,7 @@
             </w:pPr>
             <w:r>
               <w:rPr>
-                <w:rFonts w:ascii="BC Sans" w:eastAsia="Times New Roman" w:hAnsi="BC Sans" w:cs="Times New Roman"/>
+                <w:rFonts w:ascii="BC Sans" w:hAnsi="BC Sans" w:eastAsia="Times New Roman" w:cs="Times New Roman"/>
                 <w:caps w:val="0"/>
                 <w:color w:val="000000"/>
                 <w:kern w:val="0"/>
@@ -3338,7 +3374,7 @@
             </w:r>
             <w:r>
               <w:rPr>
-                <w:rFonts w:ascii="BC Sans" w:eastAsia="Times New Roman" w:hAnsi="BC Sans" w:cs="Times New Roman"/>
+                <w:rFonts w:ascii="BC Sans" w:hAnsi="BC Sans" w:eastAsia="Times New Roman" w:cs="Times New Roman"/>
                 <w:caps w:val="0"/>
                 <w:color w:val="000000"/>
                 <w:kern w:val="0"/>
@@ -3350,7 +3386,7 @@
             </w:r>
             <w:r>
               <w:rPr>
-                <w:rFonts w:ascii="BC Sans" w:eastAsia="Times New Roman" w:hAnsi="BC Sans" w:cs="Times New Roman"/>
+                <w:rFonts w:ascii="BC Sans" w:hAnsi="BC Sans" w:eastAsia="Times New Roman" w:cs="Times New Roman"/>
                 <w:caps w:val="0"/>
                 <w:color w:val="000000"/>
                 <w:kern w:val="0"/>
@@ -3362,7 +3398,7 @@
             </w:r>
             <w:r>
               <w:rPr>
-                <w:rFonts w:ascii="BC Sans" w:eastAsia="Times New Roman" w:hAnsi="BC Sans" w:cs="Times New Roman"/>
+                <w:rFonts w:ascii="BC Sans" w:hAnsi="BC Sans" w:eastAsia="Times New Roman" w:cs="Times New Roman"/>
                 <w:b w:val="0"/>
                 <w:bCs w:val="0"/>
                 <w:caps w:val="0"/>
@@ -3386,7 +3422,7 @@
             </w:r>
             <w:r>
               <w:rPr>
-                <w:rFonts w:ascii="BC Sans" w:eastAsia="Times New Roman" w:hAnsi="BC Sans" w:cs="Times New Roman"/>
+                <w:rFonts w:ascii="BC Sans" w:hAnsi="BC Sans" w:eastAsia="Times New Roman" w:cs="Times New Roman"/>
                 <w:b w:val="0"/>
                 <w:bCs w:val="0"/>
                 <w:caps w:val="0"/>
@@ -3400,7 +3436,7 @@
             </w:r>
             <w:r>
               <w:rPr>
-                <w:rFonts w:ascii="BC Sans" w:eastAsia="Times New Roman" w:hAnsi="BC Sans" w:cs="Times New Roman"/>
+                <w:rFonts w:ascii="BC Sans" w:hAnsi="BC Sans" w:eastAsia="Times New Roman" w:cs="Times New Roman"/>
                 <w:caps w:val="0"/>
                 <w:color w:val="000000"/>
                 <w:kern w:val="0"/>
@@ -3445,7 +3481,6 @@
                 <w:sz w:val="20"/>
                 <w:szCs w:val="20"/>
               </w:rPr>
-              <w:lastRenderedPageBreak/>
               <w:t>Description</w:t>
             </w:r>
           </w:p>
@@ -3975,6 +4010,13 @@
           <w:szCs w:val="20"/>
         </w:rPr>
         <w:br/>
+      </w:r>
+      <w:r>
+        <w:rPr>
+          <w:rFonts w:ascii="BC Sans" w:hAnsi="BC Sans"/>
+          <w:sz w:val="20"/>
+          <w:szCs w:val="20"/>
+        </w:rPr>
         <w:t>{d</w:t>
       </w:r>
       <w:r>
@@ -3998,7 +4040,7 @@
       <w:pPr>
         <w:spacing w:after="0"/>
         <w:rPr>
-          <w:rFonts w:ascii="BC Sans" w:eastAsia="Times New Roman" w:hAnsi="BC Sans" w:cs="Segoe UI"/>
+          <w:rFonts w:ascii="BC Sans" w:hAnsi="BC Sans" w:eastAsia="Times New Roman" w:cs="Segoe UI"/>
           <w:color w:val="000000"/>
           <w:kern w:val="0"/>
           <w:sz w:val="20"/>
@@ -4009,7 +4051,7 @@
       </w:pPr>
       <w:r>
         <w:rPr>
-          <w:rFonts w:ascii="BC Sans" w:eastAsia="Times New Roman" w:hAnsi="BC Sans" w:cs="Segoe UI"/>
+          <w:rFonts w:ascii="BC Sans" w:hAnsi="BC Sans" w:eastAsia="Times New Roman" w:cs="Segoe UI"/>
           <w:color w:val="000000"/>
           <w:kern w:val="0"/>
           <w:sz w:val="20"/>
@@ -4021,7 +4063,7 @@
       </w:r>
       <w:r>
         <w:rPr>
-          <w:rFonts w:ascii="BC Sans" w:eastAsia="Times New Roman" w:hAnsi="BC Sans" w:cs="Segoe UI"/>
+          <w:rFonts w:ascii="BC Sans" w:hAnsi="BC Sans" w:eastAsia="Times New Roman" w:cs="Segoe UI"/>
           <w:color w:val="000000"/>
           <w:kern w:val="0"/>
           <w:sz w:val="20"/>
@@ -4033,7 +4075,7 @@
       </w:r>
       <w:r>
         <w:rPr>
-          <w:rFonts w:ascii="BC Sans" w:eastAsia="Times New Roman" w:hAnsi="BC Sans" w:cs="Segoe UI"/>
+          <w:rFonts w:ascii="BC Sans" w:hAnsi="BC Sans" w:eastAsia="Times New Roman" w:cs="Segoe UI"/>
           <w:color w:val="000000"/>
           <w:kern w:val="0"/>
           <w:sz w:val="20"/>
@@ -4070,7 +4112,7 @@
           <w:p>
             <w:pPr>
               <w:rPr>
-                <w:rFonts w:ascii="BC Sans" w:eastAsia="Times New Roman" w:hAnsi="BC Sans" w:cs="Times New Roman"/>
+                <w:rFonts w:ascii="BC Sans" w:hAnsi="BC Sans" w:eastAsia="Times New Roman" w:cs="Times New Roman"/>
                 <w:color w:val="000000"/>
                 <w:kern w:val="0"/>
                 <w:sz w:val="20"/>
@@ -4080,7 +4122,7 @@
             </w:pPr>
             <w:r>
               <w:rPr>
-                <w:rFonts w:ascii="BC Sans" w:eastAsia="Times New Roman" w:hAnsi="BC Sans" w:cs="Times New Roman"/>
+                <w:rFonts w:ascii="BC Sans" w:hAnsi="BC Sans" w:eastAsia="Times New Roman" w:cs="Times New Roman"/>
                 <w:caps w:val="0"/>
                 <w:color w:val="000000"/>
                 <w:kern w:val="0"/>
@@ -4092,7 +4134,7 @@
             </w:r>
             <w:r>
               <w:rPr>
-                <w:rFonts w:ascii="BC Sans" w:eastAsia="Times New Roman" w:hAnsi="BC Sans" w:cs="Times New Roman"/>
+                <w:rFonts w:ascii="BC Sans" w:hAnsi="BC Sans" w:eastAsia="Times New Roman" w:cs="Times New Roman"/>
                 <w:caps w:val="0"/>
                 <w:color w:val="000000"/>
                 <w:kern w:val="0"/>
@@ -4108,7 +4150,7 @@
       <w:tr>
         <w:trPr>
           <w:cnfStyle w:val="000000100000" w:firstRow="0" w:lastRow="0" w:firstColumn="0" w:lastColumn="0" w:oddVBand="0" w:evenVBand="0" w:oddHBand="1" w:evenHBand="0" w:firstRowFirstColumn="0" w:firstRowLastColumn="0" w:lastRowFirstColumn="0" w:lastRowLastColumn="0"/>
-          <w:trHeight w:hRule="exact" w:val="20"/>
+          <w:trHeight w:val="20" w:hRule="exact"/>
         </w:trPr>
         <w:tc>
           <w:tcPr>
@@ -4116,7 +4158,7 @@
             <w:tcW w:w="10916" w:type="dxa"/>
             <w:gridSpan w:val="2"/>
             <w:tcBorders>
-              <w:right w:val="none" w:sz="0" w:space="0" w:color="auto"/>
+              <w:right w:val="none" w:color="auto" w:sz="0" w:space="0"/>
             </w:tcBorders>
             <w:noWrap/>
             <w:vAlign w:val="center"/>
@@ -4125,7 +4167,7 @@
             <w:pPr>
               <w:spacing w:line="259" w:lineRule="auto"/>
               <w:rPr>
-                <w:rFonts w:ascii="BC Sans" w:eastAsia="Times New Roman" w:hAnsi="BC Sans" w:cs="Times New Roman"/>
+                <w:rFonts w:ascii="BC Sans" w:hAnsi="BC Sans" w:eastAsia="Times New Roman" w:cs="Times New Roman"/>
                 <w:color w:val="000000" w:themeColor="text1"/>
                 <w:sz w:val="18"/>
                 <w:szCs w:val="18"/>
@@ -4136,7 +4178,7 @@
       </w:tr>
       <w:tr>
         <w:trPr>
-          <w:trHeight w:hRule="exact" w:val="20"/>
+          <w:trHeight w:val="20" w:hRule="exact"/>
         </w:trPr>
         <w:tc>
           <w:tcPr>
@@ -4144,7 +4186,7 @@
             <w:tcW w:w="10916" w:type="dxa"/>
             <w:gridSpan w:val="2"/>
             <w:tcBorders>
-              <w:right w:val="none" w:sz="0" w:space="0" w:color="auto"/>
+              <w:right w:val="none" w:color="auto" w:sz="0" w:space="0"/>
             </w:tcBorders>
             <w:noWrap/>
             <w:vAlign w:val="center"/>
@@ -4152,7 +4194,7 @@
           <w:p>
             <w:pPr>
               <w:rPr>
-                <w:rFonts w:ascii="BC Sans" w:eastAsia="Times New Roman" w:hAnsi="BC Sans" w:cs="Times New Roman"/>
+                <w:rFonts w:ascii="BC Sans" w:hAnsi="BC Sans" w:eastAsia="Times New Roman" w:cs="Times New Roman"/>
                 <w:color w:val="000000" w:themeColor="text1"/>
                 <w:sz w:val="20"/>
                 <w:szCs w:val="20"/>
@@ -4177,7 +4219,7 @@
           <w:p>
             <w:pPr>
               <w:rPr>
-                <w:rFonts w:ascii="BC Sans" w:eastAsia="Times New Roman" w:hAnsi="BC Sans" w:cs="Times New Roman"/>
+                <w:rFonts w:ascii="BC Sans" w:hAnsi="BC Sans" w:eastAsia="Times New Roman" w:cs="Times New Roman"/>
                 <w:caps w:val="0"/>
                 <w:color w:val="000000" w:themeColor="text1"/>
                 <w:sz w:val="18"/>
@@ -4186,7 +4228,7 @@
             </w:pPr>
             <w:r>
               <w:rPr>
-                <w:rFonts w:ascii="BC Sans" w:eastAsia="Times New Roman" w:hAnsi="BC Sans" w:cs="Times New Roman"/>
+                <w:rFonts w:ascii="BC Sans" w:hAnsi="BC Sans" w:eastAsia="Times New Roman" w:cs="Times New Roman"/>
                 <w:b w:val="0"/>
                 <w:bCs w:val="0"/>
                 <w:caps w:val="0"/>
@@ -4198,7 +4240,7 @@
             </w:r>
             <w:r>
               <w:rPr>
-                <w:rFonts w:ascii="BC Sans" w:eastAsia="Times New Roman" w:hAnsi="BC Sans" w:cs="Times New Roman"/>
+                <w:rFonts w:ascii="BC Sans" w:hAnsi="BC Sans" w:eastAsia="Times New Roman" w:cs="Times New Roman"/>
                 <w:b w:val="0"/>
                 <w:bCs w:val="0"/>
                 <w:caps w:val="0"/>
@@ -4210,7 +4252,7 @@
             </w:r>
             <w:r>
               <w:rPr>
-                <w:rFonts w:ascii="BC Sans" w:eastAsia="Times New Roman" w:hAnsi="BC Sans" w:cs="Times New Roman"/>
+                <w:rFonts w:ascii="BC Sans" w:hAnsi="BC Sans" w:eastAsia="Times New Roman" w:cs="Times New Roman"/>
                 <w:b w:val="0"/>
                 <w:bCs w:val="0"/>
                 <w:caps w:val="0"/>
@@ -4222,7 +4264,7 @@
             </w:r>
             <w:r>
               <w:rPr>
-                <w:rFonts w:ascii="BC Sans" w:eastAsia="Times New Roman" w:hAnsi="BC Sans" w:cs="Times New Roman"/>
+                <w:rFonts w:ascii="BC Sans" w:hAnsi="BC Sans" w:eastAsia="Times New Roman" w:cs="Times New Roman"/>
                 <w:b w:val="0"/>
                 <w:bCs w:val="0"/>
                 <w:caps w:val="0"/>
@@ -4234,7 +4276,7 @@
             </w:r>
             <w:r>
               <w:rPr>
-                <w:rFonts w:ascii="BC Sans" w:eastAsia="Times New Roman" w:hAnsi="BC Sans" w:cs="Times New Roman"/>
+                <w:rFonts w:ascii="BC Sans" w:hAnsi="BC Sans" w:eastAsia="Times New Roman" w:cs="Times New Roman"/>
                 <w:b w:val="0"/>
                 <w:bCs w:val="0"/>
                 <w:caps w:val="0"/>
@@ -4246,7 +4288,7 @@
             </w:r>
             <w:r>
               <w:rPr>
-                <w:rFonts w:ascii="BC Sans" w:eastAsia="Times New Roman" w:hAnsi="BC Sans" w:cs="Times New Roman"/>
+                <w:rFonts w:ascii="BC Sans" w:hAnsi="BC Sans" w:eastAsia="Times New Roman" w:cs="Times New Roman"/>
                 <w:b w:val="0"/>
                 <w:bCs w:val="0"/>
                 <w:caps w:val="0"/>
@@ -4268,7 +4310,7 @@
               <w:spacing w:line="259" w:lineRule="auto"/>
               <w:cnfStyle w:val="000000100000" w:firstRow="0" w:lastRow="0" w:firstColumn="0" w:lastColumn="0" w:oddVBand="0" w:evenVBand="0" w:oddHBand="1" w:evenHBand="0" w:firstRowFirstColumn="0" w:firstRowLastColumn="0" w:lastRowFirstColumn="0" w:lastRowLastColumn="0"/>
               <w:rPr>
-                <w:rFonts w:ascii="BC Sans" w:eastAsia="Times New Roman" w:hAnsi="BC Sans" w:cs="Times New Roman"/>
+                <w:rFonts w:ascii="BC Sans" w:hAnsi="BC Sans" w:eastAsia="Times New Roman" w:cs="Times New Roman"/>
                 <w:b/>
                 <w:bCs/>
                 <w:color w:val="000000" w:themeColor="text1"/>
@@ -4278,7 +4320,7 @@
             </w:pPr>
             <w:r>
               <w:rPr>
-                <w:rFonts w:ascii="BC Sans" w:eastAsia="Times New Roman" w:hAnsi="BC Sans" w:cs="Times New Roman"/>
+                <w:rFonts w:ascii="BC Sans" w:hAnsi="BC Sans" w:eastAsia="Times New Roman" w:cs="Times New Roman"/>
                 <w:color w:val="000000" w:themeColor="text1"/>
                 <w:sz w:val="20"/>
                 <w:szCs w:val="20"/>
@@ -4287,7 +4329,7 @@
             </w:r>
             <w:r>
               <w:rPr>
-                <w:rFonts w:ascii="BC Sans" w:eastAsia="Times New Roman" w:hAnsi="BC Sans" w:cs="Times New Roman"/>
+                <w:rFonts w:ascii="BC Sans" w:hAnsi="BC Sans" w:eastAsia="Times New Roman" w:cs="Times New Roman"/>
                 <w:color w:val="000000" w:themeColor="text1"/>
                 <w:sz w:val="20"/>
                 <w:szCs w:val="20"/>
@@ -4296,7 +4338,7 @@
             </w:r>
             <w:r>
               <w:rPr>
-                <w:rFonts w:ascii="BC Sans" w:eastAsia="Times New Roman" w:hAnsi="BC Sans" w:cs="Times New Roman"/>
+                <w:rFonts w:ascii="BC Sans" w:hAnsi="BC Sans" w:eastAsia="Times New Roman" w:cs="Times New Roman"/>
                 <w:color w:val="000000" w:themeColor="text1"/>
                 <w:sz w:val="20"/>
                 <w:szCs w:val="20"/>
@@ -4305,7 +4347,7 @@
             </w:r>
             <w:r>
               <w:rPr>
-                <w:rFonts w:ascii="BC Sans" w:eastAsia="Times New Roman" w:hAnsi="BC Sans" w:cs="Times New Roman"/>
+                <w:rFonts w:ascii="BC Sans" w:hAnsi="BC Sans" w:eastAsia="Times New Roman" w:cs="Times New Roman"/>
                 <w:color w:val="000000" w:themeColor="text1"/>
                 <w:sz w:val="20"/>
                 <w:szCs w:val="20"/>
@@ -4314,7 +4356,7 @@
             </w:r>
             <w:r>
               <w:rPr>
-                <w:rFonts w:ascii="BC Sans" w:eastAsia="Times New Roman" w:hAnsi="BC Sans" w:cs="Times New Roman"/>
+                <w:rFonts w:ascii="BC Sans" w:hAnsi="BC Sans" w:eastAsia="Times New Roman" w:cs="Times New Roman"/>
                 <w:color w:val="000000" w:themeColor="text1"/>
                 <w:sz w:val="20"/>
                 <w:szCs w:val="20"/>
@@ -4339,7 +4381,7 @@
           <w:p>
             <w:pPr>
               <w:rPr>
-                <w:rFonts w:ascii="BC Sans" w:eastAsia="Times New Roman" w:hAnsi="BC Sans" w:cs="Times New Roman"/>
+                <w:rFonts w:ascii="BC Sans" w:hAnsi="BC Sans" w:eastAsia="Times New Roman" w:cs="Times New Roman"/>
                 <w:b w:val="0"/>
                 <w:bCs w:val="0"/>
                 <w:caps w:val="0"/>
@@ -4350,7 +4392,7 @@
             </w:pPr>
             <w:r>
               <w:rPr>
-                <w:rFonts w:ascii="BC Sans" w:eastAsia="Times New Roman" w:hAnsi="BC Sans" w:cs="Times New Roman"/>
+                <w:rFonts w:ascii="BC Sans" w:hAnsi="BC Sans" w:eastAsia="Times New Roman" w:cs="Times New Roman"/>
                 <w:b w:val="0"/>
                 <w:bCs w:val="0"/>
                 <w:caps w:val="0"/>
@@ -4362,7 +4404,7 @@
             </w:r>
             <w:r>
               <w:rPr>
-                <w:rFonts w:ascii="BC Sans" w:eastAsia="Times New Roman" w:hAnsi="BC Sans" w:cs="Times New Roman"/>
+                <w:rFonts w:ascii="BC Sans" w:hAnsi="BC Sans" w:eastAsia="Times New Roman" w:cs="Times New Roman"/>
                 <w:b w:val="0"/>
                 <w:bCs w:val="0"/>
                 <w:caps w:val="0"/>
@@ -4374,7 +4416,7 @@
             </w:r>
             <w:r>
               <w:rPr>
-                <w:rFonts w:ascii="BC Sans" w:eastAsia="Times New Roman" w:hAnsi="BC Sans" w:cs="Times New Roman"/>
+                <w:rFonts w:ascii="BC Sans" w:hAnsi="BC Sans" w:eastAsia="Times New Roman" w:cs="Times New Roman"/>
                 <w:b w:val="0"/>
                 <w:bCs w:val="0"/>
                 <w:caps w:val="0"/>
@@ -4386,7 +4428,7 @@
             </w:r>
             <w:r>
               <w:rPr>
-                <w:rFonts w:ascii="BC Sans" w:eastAsia="Times New Roman" w:hAnsi="BC Sans" w:cs="Times New Roman"/>
+                <w:rFonts w:ascii="BC Sans" w:hAnsi="BC Sans" w:eastAsia="Times New Roman" w:cs="Times New Roman"/>
                 <w:b w:val="0"/>
                 <w:bCs w:val="0"/>
                 <w:caps w:val="0"/>
@@ -4398,7 +4440,7 @@
             </w:r>
             <w:r>
               <w:rPr>
-                <w:rFonts w:ascii="BC Sans" w:eastAsia="Times New Roman" w:hAnsi="BC Sans" w:cs="Times New Roman"/>
+                <w:rFonts w:ascii="BC Sans" w:hAnsi="BC Sans" w:eastAsia="Times New Roman" w:cs="Times New Roman"/>
                 <w:b w:val="0"/>
                 <w:bCs w:val="0"/>
                 <w:caps w:val="0"/>
@@ -4410,7 +4452,7 @@
             </w:r>
             <w:r>
               <w:rPr>
-                <w:rFonts w:ascii="BC Sans" w:eastAsia="Times New Roman" w:hAnsi="BC Sans" w:cs="Times New Roman"/>
+                <w:rFonts w:ascii="BC Sans" w:hAnsi="BC Sans" w:eastAsia="Times New Roman" w:cs="Times New Roman"/>
                 <w:b w:val="0"/>
                 <w:bCs w:val="0"/>
                 <w:caps w:val="0"/>
@@ -4422,7 +4464,7 @@
             </w:r>
             <w:r>
               <w:rPr>
-                <w:rFonts w:ascii="BC Sans" w:eastAsia="Times New Roman" w:hAnsi="BC Sans" w:cs="Times New Roman"/>
+                <w:rFonts w:ascii="BC Sans" w:hAnsi="BC Sans" w:eastAsia="Times New Roman" w:cs="Times New Roman"/>
                 <w:b w:val="0"/>
                 <w:bCs w:val="0"/>
                 <w:caps w:val="0"/>
@@ -4434,7 +4476,7 @@
             </w:r>
             <w:r>
               <w:rPr>
-                <w:rFonts w:ascii="BC Sans" w:eastAsia="Times New Roman" w:hAnsi="BC Sans" w:cs="Times New Roman"/>
+                <w:rFonts w:ascii="BC Sans" w:hAnsi="BC Sans" w:eastAsia="Times New Roman" w:cs="Times New Roman"/>
                 <w:b w:val="0"/>
                 <w:bCs w:val="0"/>
                 <w:caps w:val="0"/>
@@ -4455,15 +4497,15 @@
             <w:pPr>
               <w:cnfStyle w:val="000000000000" w:firstRow="0" w:lastRow="0" w:firstColumn="0" w:lastColumn="0" w:oddVBand="0" w:evenVBand="0" w:oddHBand="0" w:evenHBand="0" w:firstRowFirstColumn="0" w:firstRowLastColumn="0" w:lastRowFirstColumn="0" w:lastRowLastColumn="0"/>
               <w:rPr>
-                <w:rFonts w:ascii="BC Sans" w:eastAsia="Times New Roman" w:hAnsi="BC Sans" w:cs="Times New Roman"/>
-                <w:color w:val="000000" w:themeColor="text1"/>
-                <w:sz w:val="20"/>
-                <w:szCs w:val="20"/>
-              </w:rPr>
-            </w:pPr>
-            <w:r>
-              <w:rPr>
-                <w:rFonts w:ascii="BC Sans" w:eastAsia="Times New Roman" w:hAnsi="BC Sans" w:cs="Times New Roman"/>
+                <w:rFonts w:ascii="BC Sans" w:hAnsi="BC Sans" w:eastAsia="Times New Roman" w:cs="Times New Roman"/>
+                <w:color w:val="000000" w:themeColor="text1"/>
+                <w:sz w:val="20"/>
+                <w:szCs w:val="20"/>
+              </w:rPr>
+            </w:pPr>
+            <w:r>
+              <w:rPr>
+                <w:rFonts w:ascii="BC Sans" w:hAnsi="BC Sans" w:eastAsia="Times New Roman" w:cs="Times New Roman"/>
                 <w:color w:val="000000" w:themeColor="text1"/>
                 <w:sz w:val="20"/>
                 <w:szCs w:val="20"/>
@@ -4472,7 +4514,7 @@
             </w:r>
             <w:r>
               <w:rPr>
-                <w:rFonts w:ascii="BC Sans" w:eastAsia="Times New Roman" w:hAnsi="BC Sans" w:cs="Times New Roman"/>
+                <w:rFonts w:ascii="BC Sans" w:hAnsi="BC Sans" w:eastAsia="Times New Roman" w:cs="Times New Roman"/>
                 <w:color w:val="000000" w:themeColor="text1"/>
                 <w:sz w:val="20"/>
                 <w:szCs w:val="20"/>
@@ -4481,7 +4523,7 @@
             </w:r>
             <w:r>
               <w:rPr>
-                <w:rFonts w:ascii="BC Sans" w:eastAsia="Times New Roman" w:hAnsi="BC Sans" w:cs="Times New Roman"/>
+                <w:rFonts w:ascii="BC Sans" w:hAnsi="BC Sans" w:eastAsia="Times New Roman" w:cs="Times New Roman"/>
                 <w:color w:val="000000" w:themeColor="text1"/>
                 <w:sz w:val="20"/>
                 <w:szCs w:val="20"/>
@@ -4490,7 +4532,7 @@
             </w:r>
             <w:r>
               <w:rPr>
-                <w:rFonts w:ascii="BC Sans" w:eastAsia="Times New Roman" w:hAnsi="BC Sans" w:cs="Times New Roman"/>
+                <w:rFonts w:ascii="BC Sans" w:hAnsi="BC Sans" w:eastAsia="Times New Roman" w:cs="Times New Roman"/>
                 <w:color w:val="000000" w:themeColor="text1"/>
                 <w:sz w:val="20"/>
                 <w:szCs w:val="20"/>
@@ -4499,7 +4541,7 @@
             </w:r>
             <w:r>
               <w:rPr>
-                <w:rFonts w:ascii="BC Sans" w:eastAsia="Times New Roman" w:hAnsi="BC Sans" w:cs="Times New Roman"/>
+                <w:rFonts w:ascii="BC Sans" w:hAnsi="BC Sans" w:eastAsia="Times New Roman" w:cs="Times New Roman"/>
                 <w:color w:val="000000" w:themeColor="text1"/>
                 <w:sz w:val="20"/>
                 <w:szCs w:val="20"/>
@@ -4508,7 +4550,7 @@
             </w:r>
             <w:r>
               <w:rPr>
-                <w:rFonts w:ascii="BC Sans" w:eastAsia="Times New Roman" w:hAnsi="BC Sans" w:cs="Times New Roman"/>
+                <w:rFonts w:ascii="BC Sans" w:hAnsi="BC Sans" w:eastAsia="Times New Roman" w:cs="Times New Roman"/>
                 <w:color w:val="000000" w:themeColor="text1"/>
                 <w:sz w:val="20"/>
                 <w:szCs w:val="20"/>
@@ -4517,7 +4559,7 @@
             </w:r>
             <w:r>
               <w:rPr>
-                <w:rFonts w:ascii="BC Sans" w:eastAsia="Times New Roman" w:hAnsi="BC Sans" w:cs="Times New Roman"/>
+                <w:rFonts w:ascii="BC Sans" w:hAnsi="BC Sans" w:eastAsia="Times New Roman" w:cs="Times New Roman"/>
                 <w:color w:val="000000" w:themeColor="text1"/>
                 <w:sz w:val="20"/>
                 <w:szCs w:val="20"/>
@@ -4533,7 +4575,7 @@
         <w:spacing w:after="0" w:line="240" w:lineRule="auto"/>
         <w:textAlignment w:val="baseline"/>
         <w:rPr>
-          <w:rFonts w:ascii="BC Sans" w:eastAsia="Times New Roman" w:hAnsi="BC Sans" w:cs="Segoe UI"/>
+          <w:rFonts w:ascii="BC Sans" w:hAnsi="BC Sans" w:eastAsia="Times New Roman" w:cs="Segoe UI"/>
           <w:color w:val="000000"/>
           <w:kern w:val="0"/>
           <w:sz w:val="20"/>
@@ -4544,7 +4586,7 @@
       </w:pPr>
       <w:r>
         <w:rPr>
-          <w:rFonts w:ascii="BC Sans" w:eastAsia="Times New Roman" w:hAnsi="BC Sans" w:cs="Segoe UI"/>
+          <w:rFonts w:ascii="BC Sans" w:hAnsi="BC Sans" w:eastAsia="Times New Roman" w:cs="Segoe UI"/>
           <w:color w:val="000000"/>
           <w:kern w:val="0"/>
           <w:sz w:val="20"/>
@@ -4556,7 +4598,7 @@
       </w:r>
       <w:r>
         <w:rPr>
-          <w:rFonts w:ascii="BC Sans" w:eastAsia="Times New Roman" w:hAnsi="BC Sans" w:cs="Segoe UI"/>
+          <w:rFonts w:ascii="BC Sans" w:hAnsi="BC Sans" w:eastAsia="Times New Roman" w:cs="Segoe UI"/>
           <w:color w:val="000000"/>
           <w:kern w:val="0"/>
           <w:sz w:val="20"/>
@@ -4568,7 +4610,7 @@
       </w:r>
       <w:r>
         <w:rPr>
-          <w:rFonts w:ascii="BC Sans" w:eastAsia="Times New Roman" w:hAnsi="BC Sans" w:cs="Segoe UI"/>
+          <w:rFonts w:ascii="BC Sans" w:hAnsi="BC Sans" w:eastAsia="Times New Roman" w:cs="Segoe UI"/>
           <w:color w:val="000000"/>
           <w:kern w:val="0"/>
           <w:sz w:val="20"/>
@@ -4637,10 +4679,10 @@
       <w:tblPr>
         <w:tblW w:w="10800" w:type="dxa"/>
         <w:tblBorders>
-          <w:top w:val="outset" w:sz="6" w:space="0" w:color="auto"/>
-          <w:left w:val="outset" w:sz="6" w:space="0" w:color="auto"/>
-          <w:bottom w:val="outset" w:sz="6" w:space="0" w:color="auto"/>
-          <w:right w:val="outset" w:sz="6" w:space="0" w:color="auto"/>
+          <w:top w:val="outset" w:color="auto" w:sz="6" w:space="0"/>
+          <w:left w:val="outset" w:color="auto" w:sz="6" w:space="0"/>
+          <w:bottom w:val="outset" w:color="auto" w:sz="6" w:space="0"/>
+          <w:right w:val="outset" w:color="auto" w:sz="6" w:space="0"/>
         </w:tblBorders>
         <w:tblCellMar>
           <w:left w:w="0" w:type="dxa"/>
@@ -4663,7 +4705,7 @@
             <w:tcBorders>
               <w:top w:val="nil"/>
               <w:left w:val="nil"/>
-              <w:bottom w:val="single" w:sz="6" w:space="0" w:color="7F7F7F"/>
+              <w:bottom w:val="single" w:color="7F7F7F" w:sz="6" w:space="0"/>
               <w:right w:val="nil"/>
             </w:tcBorders>
             <w:shd w:val="clear" w:color="auto" w:fill="auto"/>
@@ -4718,7 +4760,7 @@
               <w:top w:val="nil"/>
               <w:left w:val="nil"/>
               <w:bottom w:val="nil"/>
-              <w:right w:val="single" w:sz="6" w:space="0" w:color="7F7F7F"/>
+              <w:right w:val="single" w:color="7F7F7F" w:sz="6" w:space="0"/>
             </w:tcBorders>
             <w:shd w:val="clear" w:color="auto" w:fill="F2F2F2"/>
             <w:vAlign w:val="center"/>
@@ -4800,7 +4842,7 @@
             </w:r>
             <w:r>
               <w:rPr>
-                <w:rFonts w:ascii="BC Sans" w:eastAsia="Times New Roman" w:hAnsi="BC Sans" w:cs="Times New Roman"/>
+                <w:rFonts w:ascii="BC Sans" w:hAnsi="BC Sans" w:eastAsia="Times New Roman" w:cs="Times New Roman"/>
                 <w:color w:val="000000" w:themeColor="text1"/>
                 <w:sz w:val="20"/>
                 <w:szCs w:val="20"/>
@@ -4809,7 +4851,7 @@
             </w:r>
             <w:r>
               <w:rPr>
-                <w:rFonts w:ascii="BC Sans" w:eastAsia="BC Sans" w:hAnsi="BC Sans" w:cs="BC Sans"/>
+                <w:rFonts w:ascii="BC Sans" w:hAnsi="BC Sans" w:eastAsia="BC Sans" w:cs="BC Sans"/>
                 <w:sz w:val="18"/>
                 <w:szCs w:val="18"/>
               </w:rPr>
@@ -4817,7 +4859,7 @@
             </w:r>
             <w:r>
               <w:rPr>
-                <w:rFonts w:ascii="BC Sans" w:eastAsia="BC Sans" w:hAnsi="BC Sans" w:cs="BC Sans"/>
+                <w:rFonts w:ascii="BC Sans" w:hAnsi="BC Sans" w:eastAsia="BC Sans" w:cs="BC Sans"/>
                 <w:sz w:val="18"/>
                 <w:szCs w:val="18"/>
               </w:rPr>
@@ -4825,7 +4867,7 @@
             </w:r>
             <w:r>
               <w:rPr>
-                <w:rFonts w:ascii="BC Sans" w:eastAsia="BC Sans" w:hAnsi="BC Sans" w:cs="BC Sans"/>
+                <w:rFonts w:ascii="BC Sans" w:hAnsi="BC Sans" w:eastAsia="BC Sans" w:cs="BC Sans"/>
                 <w:sz w:val="18"/>
                 <w:szCs w:val="18"/>
               </w:rPr>
@@ -4833,7 +4875,7 @@
             </w:r>
             <w:r>
               <w:rPr>
-                <w:rFonts w:ascii="BC Sans" w:eastAsia="BC Sans" w:hAnsi="BC Sans" w:cs="BC Sans"/>
+                <w:rFonts w:ascii="BC Sans" w:hAnsi="BC Sans" w:eastAsia="BC Sans" w:cs="BC Sans"/>
                 <w:sz w:val="18"/>
                 <w:szCs w:val="18"/>
               </w:rPr>
@@ -4841,7 +4883,7 @@
             </w:r>
             <w:r>
               <w:rPr>
-                <w:rFonts w:ascii="BC Sans" w:eastAsia="BC Sans" w:hAnsi="BC Sans" w:cs="BC Sans"/>
+                <w:rFonts w:ascii="BC Sans" w:hAnsi="BC Sans" w:eastAsia="BC Sans" w:cs="BC Sans"/>
                 <w:sz w:val="18"/>
                 <w:szCs w:val="18"/>
               </w:rPr>
@@ -4861,7 +4903,7 @@
               <w:top w:val="nil"/>
               <w:left w:val="nil"/>
               <w:bottom w:val="nil"/>
-              <w:right w:val="single" w:sz="6" w:space="0" w:color="7F7F7F"/>
+              <w:right w:val="single" w:color="7F7F7F" w:sz="6" w:space="0"/>
             </w:tcBorders>
             <w:shd w:val="clear" w:color="auto" w:fill="auto"/>
             <w:vAlign w:val="center"/>
@@ -4943,7 +4985,7 @@
             </w:r>
             <w:r>
               <w:rPr>
-                <w:rFonts w:ascii="BC Sans" w:eastAsia="Times New Roman" w:hAnsi="BC Sans" w:cs="Times New Roman"/>
+                <w:rFonts w:ascii="BC Sans" w:hAnsi="BC Sans" w:eastAsia="Times New Roman" w:cs="Times New Roman"/>
                 <w:color w:val="000000" w:themeColor="text1"/>
                 <w:sz w:val="20"/>
                 <w:szCs w:val="20"/>
@@ -4952,7 +4994,7 @@
             </w:r>
             <w:r>
               <w:rPr>
-                <w:rFonts w:ascii="BC Sans" w:eastAsia="BC Sans" w:hAnsi="BC Sans" w:cs="BC Sans"/>
+                <w:rFonts w:ascii="BC Sans" w:hAnsi="BC Sans" w:eastAsia="BC Sans" w:cs="BC Sans"/>
                 <w:sz w:val="18"/>
                 <w:szCs w:val="18"/>
               </w:rPr>
@@ -4960,7 +5002,7 @@
             </w:r>
             <w:r>
               <w:rPr>
-                <w:rFonts w:ascii="BC Sans" w:eastAsia="BC Sans" w:hAnsi="BC Sans" w:cs="BC Sans"/>
+                <w:rFonts w:ascii="BC Sans" w:hAnsi="BC Sans" w:eastAsia="BC Sans" w:cs="BC Sans"/>
                 <w:sz w:val="18"/>
                 <w:szCs w:val="18"/>
               </w:rPr>
@@ -4968,7 +5010,7 @@
             </w:r>
             <w:r>
               <w:rPr>
-                <w:rFonts w:ascii="BC Sans" w:eastAsia="BC Sans" w:hAnsi="BC Sans" w:cs="BC Sans"/>
+                <w:rFonts w:ascii="BC Sans" w:hAnsi="BC Sans" w:eastAsia="BC Sans" w:cs="BC Sans"/>
                 <w:sz w:val="18"/>
                 <w:szCs w:val="18"/>
               </w:rPr>
@@ -4976,7 +5018,7 @@
             </w:r>
             <w:r>
               <w:rPr>
-                <w:rFonts w:ascii="BC Sans" w:eastAsia="BC Sans" w:hAnsi="BC Sans" w:cs="BC Sans"/>
+                <w:rFonts w:ascii="BC Sans" w:hAnsi="BC Sans" w:eastAsia="BC Sans" w:cs="BC Sans"/>
                 <w:sz w:val="18"/>
                 <w:szCs w:val="18"/>
               </w:rPr>
@@ -4984,7 +5026,7 @@
             </w:r>
             <w:r>
               <w:rPr>
-                <w:rFonts w:ascii="BC Sans" w:eastAsia="BC Sans" w:hAnsi="BC Sans" w:cs="BC Sans"/>
+                <w:rFonts w:ascii="BC Sans" w:hAnsi="BC Sans" w:eastAsia="BC Sans" w:cs="BC Sans"/>
                 <w:sz w:val="18"/>
                 <w:szCs w:val="18"/>
               </w:rPr>
@@ -5004,7 +5046,7 @@
               <w:top w:val="nil"/>
               <w:left w:val="nil"/>
               <w:bottom w:val="nil"/>
-              <w:right w:val="single" w:sz="6" w:space="0" w:color="7F7F7F"/>
+              <w:right w:val="single" w:color="7F7F7F" w:sz="6" w:space="0"/>
             </w:tcBorders>
             <w:shd w:val="clear" w:color="auto" w:fill="F2F2F2"/>
             <w:vAlign w:val="center"/>
@@ -5086,7 +5128,7 @@
             </w:r>
             <w:r>
               <w:rPr>
-                <w:rFonts w:ascii="BC Sans" w:eastAsia="Times New Roman" w:hAnsi="BC Sans" w:cs="Times New Roman"/>
+                <w:rFonts w:ascii="BC Sans" w:hAnsi="BC Sans" w:eastAsia="Times New Roman" w:cs="Times New Roman"/>
                 <w:color w:val="000000" w:themeColor="text1"/>
                 <w:sz w:val="20"/>
                 <w:szCs w:val="20"/>
@@ -5095,7 +5137,7 @@
             </w:r>
             <w:r>
               <w:rPr>
-                <w:rFonts w:ascii="BC Sans" w:eastAsia="BC Sans" w:hAnsi="BC Sans" w:cs="BC Sans"/>
+                <w:rFonts w:ascii="BC Sans" w:hAnsi="BC Sans" w:eastAsia="BC Sans" w:cs="BC Sans"/>
                 <w:sz w:val="18"/>
                 <w:szCs w:val="18"/>
               </w:rPr>
@@ -5103,7 +5145,7 @@
             </w:r>
             <w:r>
               <w:rPr>
-                <w:rFonts w:ascii="BC Sans" w:eastAsia="BC Sans" w:hAnsi="BC Sans" w:cs="BC Sans"/>
+                <w:rFonts w:ascii="BC Sans" w:hAnsi="BC Sans" w:eastAsia="BC Sans" w:cs="BC Sans"/>
                 <w:sz w:val="18"/>
                 <w:szCs w:val="18"/>
               </w:rPr>
@@ -5111,7 +5153,7 @@
             </w:r>
             <w:r>
               <w:rPr>
-                <w:rFonts w:ascii="BC Sans" w:eastAsia="BC Sans" w:hAnsi="BC Sans" w:cs="BC Sans"/>
+                <w:rFonts w:ascii="BC Sans" w:hAnsi="BC Sans" w:eastAsia="BC Sans" w:cs="BC Sans"/>
                 <w:sz w:val="18"/>
                 <w:szCs w:val="18"/>
               </w:rPr>
@@ -5119,7 +5161,7 @@
             </w:r>
             <w:r>
               <w:rPr>
-                <w:rFonts w:ascii="BC Sans" w:eastAsia="BC Sans" w:hAnsi="BC Sans" w:cs="BC Sans"/>
+                <w:rFonts w:ascii="BC Sans" w:hAnsi="BC Sans" w:eastAsia="BC Sans" w:cs="BC Sans"/>
                 <w:sz w:val="18"/>
                 <w:szCs w:val="18"/>
               </w:rPr>
@@ -5127,7 +5169,7 @@
             </w:r>
             <w:r>
               <w:rPr>
-                <w:rFonts w:ascii="BC Sans" w:eastAsia="BC Sans" w:hAnsi="BC Sans" w:cs="BC Sans"/>
+                <w:rFonts w:ascii="BC Sans" w:hAnsi="BC Sans" w:eastAsia="BC Sans" w:cs="BC Sans"/>
                 <w:sz w:val="18"/>
                 <w:szCs w:val="18"/>
               </w:rPr>
@@ -5147,7 +5189,7 @@
               <w:top w:val="nil"/>
               <w:left w:val="nil"/>
               <w:bottom w:val="nil"/>
-              <w:right w:val="single" w:sz="6" w:space="0" w:color="7F7F7F"/>
+              <w:right w:val="single" w:color="7F7F7F" w:sz="6" w:space="0"/>
             </w:tcBorders>
             <w:shd w:val="clear" w:color="auto" w:fill="auto"/>
             <w:vAlign w:val="center"/>
@@ -5229,7 +5271,7 @@
             </w:r>
             <w:r>
               <w:rPr>
-                <w:rFonts w:ascii="BC Sans" w:eastAsia="Times New Roman" w:hAnsi="BC Sans" w:cs="Times New Roman"/>
+                <w:rFonts w:ascii="BC Sans" w:hAnsi="BC Sans" w:eastAsia="Times New Roman" w:cs="Times New Roman"/>
                 <w:color w:val="000000" w:themeColor="text1"/>
                 <w:sz w:val="20"/>
                 <w:szCs w:val="20"/>
@@ -5238,7 +5280,7 @@
             </w:r>
             <w:r>
               <w:rPr>
-                <w:rFonts w:ascii="BC Sans" w:eastAsia="BC Sans" w:hAnsi="BC Sans" w:cs="BC Sans"/>
+                <w:rFonts w:ascii="BC Sans" w:hAnsi="BC Sans" w:eastAsia="BC Sans" w:cs="BC Sans"/>
                 <w:sz w:val="18"/>
                 <w:szCs w:val="18"/>
               </w:rPr>
@@ -5246,7 +5288,7 @@
             </w:r>
             <w:r>
               <w:rPr>
-                <w:rFonts w:ascii="BC Sans" w:eastAsia="BC Sans" w:hAnsi="BC Sans" w:cs="BC Sans"/>
+                <w:rFonts w:ascii="BC Sans" w:hAnsi="BC Sans" w:eastAsia="BC Sans" w:cs="BC Sans"/>
                 <w:sz w:val="18"/>
                 <w:szCs w:val="18"/>
               </w:rPr>
@@ -5254,7 +5296,7 @@
             </w:r>
             <w:r>
               <w:rPr>
-                <w:rFonts w:ascii="BC Sans" w:eastAsia="BC Sans" w:hAnsi="BC Sans" w:cs="BC Sans"/>
+                <w:rFonts w:ascii="BC Sans" w:hAnsi="BC Sans" w:eastAsia="BC Sans" w:cs="BC Sans"/>
                 <w:sz w:val="18"/>
                 <w:szCs w:val="18"/>
               </w:rPr>
@@ -5262,7 +5304,7 @@
             </w:r>
             <w:r>
               <w:rPr>
-                <w:rFonts w:ascii="BC Sans" w:eastAsia="BC Sans" w:hAnsi="BC Sans" w:cs="BC Sans"/>
+                <w:rFonts w:ascii="BC Sans" w:hAnsi="BC Sans" w:eastAsia="BC Sans" w:cs="BC Sans"/>
                 <w:sz w:val="18"/>
                 <w:szCs w:val="18"/>
               </w:rPr>
@@ -5270,7 +5312,7 @@
             </w:r>
             <w:r>
               <w:rPr>
-                <w:rFonts w:ascii="BC Sans" w:eastAsia="BC Sans" w:hAnsi="BC Sans" w:cs="BC Sans"/>
+                <w:rFonts w:ascii="BC Sans" w:hAnsi="BC Sans" w:eastAsia="BC Sans" w:cs="BC Sans"/>
                 <w:sz w:val="18"/>
                 <w:szCs w:val="18"/>
               </w:rPr>
@@ -5290,7 +5332,7 @@
               <w:top w:val="nil"/>
               <w:left w:val="nil"/>
               <w:bottom w:val="nil"/>
-              <w:right w:val="single" w:sz="6" w:space="0" w:color="7F7F7F"/>
+              <w:right w:val="single" w:color="7F7F7F" w:sz="6" w:space="0"/>
             </w:tcBorders>
             <w:shd w:val="clear" w:color="auto" w:fill="auto"/>
             <w:vAlign w:val="center"/>
@@ -5331,7 +5373,7 @@
             </w:r>
             <w:r>
               <w:rPr>
-                <w:rFonts w:ascii="BC Sans" w:eastAsia="Times New Roman" w:hAnsi="BC Sans" w:cs="Times New Roman"/>
+                <w:rFonts w:ascii="BC Sans" w:hAnsi="BC Sans" w:eastAsia="Times New Roman" w:cs="Times New Roman"/>
                 <w:color w:val="000000" w:themeColor="text1"/>
                 <w:sz w:val="20"/>
                 <w:szCs w:val="20"/>
@@ -5340,7 +5382,7 @@
             </w:r>
             <w:r>
               <w:rPr>
-                <w:rFonts w:ascii="BC Sans" w:eastAsia="BC Sans" w:hAnsi="BC Sans" w:cs="BC Sans"/>
+                <w:rFonts w:ascii="BC Sans" w:hAnsi="BC Sans" w:eastAsia="BC Sans" w:cs="BC Sans"/>
                 <w:sz w:val="18"/>
                 <w:szCs w:val="18"/>
               </w:rPr>
@@ -5404,7 +5446,7 @@
             </w:r>
             <w:r>
               <w:rPr>
-                <w:rFonts w:ascii="BC Sans" w:eastAsia="Times New Roman" w:hAnsi="BC Sans" w:cs="Times New Roman"/>
+                <w:rFonts w:ascii="BC Sans" w:hAnsi="BC Sans" w:eastAsia="Times New Roman" w:cs="Times New Roman"/>
                 <w:color w:val="000000" w:themeColor="text1"/>
                 <w:sz w:val="20"/>
                 <w:szCs w:val="20"/>
@@ -5413,7 +5455,7 @@
             </w:r>
             <w:r>
               <w:rPr>
-                <w:rFonts w:ascii="BC Sans" w:eastAsia="BC Sans" w:hAnsi="BC Sans" w:cs="BC Sans"/>
+                <w:rFonts w:ascii="BC Sans" w:hAnsi="BC Sans" w:eastAsia="BC Sans" w:cs="BC Sans"/>
                 <w:sz w:val="18"/>
                 <w:szCs w:val="18"/>
               </w:rPr>
@@ -5449,7 +5491,7 @@
               <w:top w:val="nil"/>
               <w:left w:val="nil"/>
               <w:bottom w:val="nil"/>
-              <w:right w:val="single" w:sz="6" w:space="0" w:color="7F7F7F"/>
+              <w:right w:val="single" w:color="7F7F7F" w:sz="6" w:space="0"/>
             </w:tcBorders>
             <w:shd w:val="clear" w:color="auto" w:fill="auto"/>
             <w:vAlign w:val="center"/>
@@ -5489,7 +5531,7 @@
             </w:r>
             <w:r>
               <w:rPr>
-                <w:rFonts w:ascii="BC Sans" w:eastAsia="Times New Roman" w:hAnsi="BC Sans" w:cs="Times New Roman"/>
+                <w:rFonts w:ascii="BC Sans" w:hAnsi="BC Sans" w:eastAsia="Times New Roman" w:cs="Times New Roman"/>
                 <w:color w:val="000000" w:themeColor="text1"/>
                 <w:sz w:val="20"/>
                 <w:szCs w:val="20"/>
@@ -5498,7 +5540,7 @@
             </w:r>
             <w:r>
               <w:rPr>
-                <w:rFonts w:ascii="BC Sans" w:eastAsia="BC Sans" w:hAnsi="BC Sans" w:cs="BC Sans"/>
+                <w:rFonts w:ascii="BC Sans" w:hAnsi="BC Sans" w:eastAsia="BC Sans" w:cs="BC Sans"/>
                 <w:sz w:val="18"/>
                 <w:szCs w:val="18"/>
               </w:rPr>
@@ -5560,7 +5602,7 @@
             </w:r>
             <w:r>
               <w:rPr>
-                <w:rFonts w:ascii="BC Sans" w:eastAsia="Times New Roman" w:hAnsi="BC Sans" w:cs="Times New Roman"/>
+                <w:rFonts w:ascii="BC Sans" w:hAnsi="BC Sans" w:eastAsia="Times New Roman" w:cs="Times New Roman"/>
                 <w:color w:val="000000" w:themeColor="text1"/>
                 <w:sz w:val="20"/>
                 <w:szCs w:val="20"/>
@@ -5569,7 +5611,7 @@
             </w:r>
             <w:r>
               <w:rPr>
-                <w:rFonts w:ascii="BC Sans" w:eastAsia="BC Sans" w:hAnsi="BC Sans" w:cs="BC Sans"/>
+                <w:rFonts w:ascii="BC Sans" w:hAnsi="BC Sans" w:eastAsia="BC Sans" w:cs="BC Sans"/>
                 <w:sz w:val="18"/>
                 <w:szCs w:val="18"/>
               </w:rPr>
@@ -5605,7 +5647,7 @@
               <w:top w:val="nil"/>
               <w:left w:val="nil"/>
               <w:bottom w:val="nil"/>
-              <w:right w:val="single" w:sz="6" w:space="0" w:color="7F7F7F"/>
+              <w:right w:val="single" w:color="7F7F7F" w:sz="6" w:space="0"/>
             </w:tcBorders>
             <w:shd w:val="clear" w:color="auto" w:fill="auto"/>
             <w:vAlign w:val="center"/>
@@ -5653,7 +5695,7 @@
             </w:r>
             <w:r>
               <w:rPr>
-                <w:rFonts w:ascii="BC Sans" w:eastAsia="Times New Roman" w:hAnsi="BC Sans" w:cs="Times New Roman"/>
+                <w:rFonts w:ascii="BC Sans" w:hAnsi="BC Sans" w:eastAsia="Times New Roman" w:cs="Times New Roman"/>
                 <w:color w:val="000000" w:themeColor="text1"/>
                 <w:sz w:val="20"/>
                 <w:szCs w:val="20"/>
@@ -5662,7 +5704,7 @@
             </w:r>
             <w:r>
               <w:rPr>
-                <w:rFonts w:ascii="BC Sans" w:eastAsia="BC Sans" w:hAnsi="BC Sans" w:cs="BC Sans"/>
+                <w:rFonts w:ascii="BC Sans" w:hAnsi="BC Sans" w:eastAsia="BC Sans" w:cs="BC Sans"/>
                 <w:sz w:val="18"/>
                 <w:szCs w:val="18"/>
               </w:rPr>
@@ -5670,7 +5712,7 @@
             </w:r>
             <w:r>
               <w:rPr>
-                <w:rFonts w:ascii="BC Sans" w:eastAsia="BC Sans" w:hAnsi="BC Sans" w:cs="BC Sans"/>
+                <w:rFonts w:ascii="BC Sans" w:hAnsi="BC Sans" w:eastAsia="BC Sans" w:cs="BC Sans"/>
                 <w:sz w:val="18"/>
                 <w:szCs w:val="18"/>
               </w:rPr>
@@ -5678,7 +5720,7 @@
             </w:r>
             <w:r>
               <w:rPr>
-                <w:rFonts w:ascii="BC Sans" w:eastAsia="BC Sans" w:hAnsi="BC Sans" w:cs="BC Sans"/>
+                <w:rFonts w:ascii="BC Sans" w:hAnsi="BC Sans" w:eastAsia="BC Sans" w:cs="BC Sans"/>
                 <w:sz w:val="18"/>
                 <w:szCs w:val="18"/>
               </w:rPr>
@@ -5728,7 +5770,7 @@
             </w:r>
             <w:r>
               <w:rPr>
-                <w:rFonts w:ascii="BC Sans" w:eastAsia="Times New Roman" w:hAnsi="BC Sans" w:cs="Times New Roman"/>
+                <w:rFonts w:ascii="BC Sans" w:hAnsi="BC Sans" w:eastAsia="Times New Roman" w:cs="Times New Roman"/>
                 <w:color w:val="000000" w:themeColor="text1"/>
                 <w:sz w:val="20"/>
                 <w:szCs w:val="20"/>
@@ -5737,7 +5779,7 @@
             </w:r>
             <w:r>
               <w:rPr>
-                <w:rFonts w:ascii="BC Sans" w:eastAsia="BC Sans" w:hAnsi="BC Sans" w:cs="BC Sans"/>
+                <w:rFonts w:ascii="BC Sans" w:hAnsi="BC Sans" w:eastAsia="BC Sans" w:cs="BC Sans"/>
                 <w:sz w:val="18"/>
                 <w:szCs w:val="18"/>
               </w:rPr>
@@ -5745,7 +5787,7 @@
             </w:r>
             <w:r>
               <w:rPr>
-                <w:rFonts w:ascii="BC Sans" w:eastAsia="BC Sans" w:hAnsi="BC Sans" w:cs="BC Sans"/>
+                <w:rFonts w:ascii="BC Sans" w:hAnsi="BC Sans" w:eastAsia="BC Sans" w:cs="BC Sans"/>
                 <w:sz w:val="18"/>
                 <w:szCs w:val="18"/>
               </w:rPr>
@@ -5753,7 +5795,7 @@
             </w:r>
             <w:r>
               <w:rPr>
-                <w:rFonts w:ascii="BC Sans" w:eastAsia="BC Sans" w:hAnsi="BC Sans" w:cs="BC Sans"/>
+                <w:rFonts w:ascii="BC Sans" w:hAnsi="BC Sans" w:eastAsia="BC Sans" w:cs="BC Sans"/>
                 <w:sz w:val="18"/>
                 <w:szCs w:val="18"/>
               </w:rPr>
@@ -5773,7 +5815,7 @@
               <w:top w:val="nil"/>
               <w:left w:val="nil"/>
               <w:bottom w:val="nil"/>
-              <w:right w:val="single" w:sz="6" w:space="0" w:color="7F7F7F"/>
+              <w:right w:val="single" w:color="7F7F7F" w:sz="6" w:space="0"/>
             </w:tcBorders>
             <w:shd w:val="clear" w:color="auto" w:fill="auto"/>
             <w:vAlign w:val="center"/>
@@ -5820,7 +5862,7 @@
             </w:r>
             <w:r>
               <w:rPr>
-                <w:rFonts w:ascii="BC Sans" w:eastAsia="Times New Roman" w:hAnsi="BC Sans" w:cs="Times New Roman"/>
+                <w:rFonts w:ascii="BC Sans" w:hAnsi="BC Sans" w:eastAsia="Times New Roman" w:cs="Times New Roman"/>
                 <w:color w:val="000000" w:themeColor="text1"/>
                 <w:sz w:val="20"/>
                 <w:szCs w:val="20"/>
@@ -5829,7 +5871,7 @@
             </w:r>
             <w:r>
               <w:rPr>
-                <w:rFonts w:ascii="BC Sans" w:eastAsia="BC Sans" w:hAnsi="BC Sans" w:cs="BC Sans"/>
+                <w:rFonts w:ascii="BC Sans" w:hAnsi="BC Sans" w:eastAsia="BC Sans" w:cs="BC Sans"/>
                 <w:sz w:val="18"/>
                 <w:szCs w:val="18"/>
               </w:rPr>
@@ -5837,7 +5879,7 @@
             </w:r>
             <w:r>
               <w:rPr>
-                <w:rFonts w:ascii="BC Sans" w:eastAsia="BC Sans" w:hAnsi="BC Sans" w:cs="BC Sans"/>
+                <w:rFonts w:ascii="BC Sans" w:hAnsi="BC Sans" w:eastAsia="BC Sans" w:cs="BC Sans"/>
                 <w:sz w:val="18"/>
                 <w:szCs w:val="18"/>
               </w:rPr>
@@ -5845,7 +5887,7 @@
             </w:r>
             <w:r>
               <w:rPr>
-                <w:rFonts w:ascii="BC Sans" w:eastAsia="BC Sans" w:hAnsi="BC Sans" w:cs="BC Sans"/>
+                <w:rFonts w:ascii="BC Sans" w:hAnsi="BC Sans" w:eastAsia="BC Sans" w:cs="BC Sans"/>
                 <w:sz w:val="18"/>
                 <w:szCs w:val="18"/>
               </w:rPr>
@@ -5894,7 +5936,7 @@
             </w:r>
             <w:r>
               <w:rPr>
-                <w:rFonts w:ascii="BC Sans" w:eastAsia="Times New Roman" w:hAnsi="BC Sans" w:cs="Times New Roman"/>
+                <w:rFonts w:ascii="BC Sans" w:hAnsi="BC Sans" w:eastAsia="Times New Roman" w:cs="Times New Roman"/>
                 <w:color w:val="000000" w:themeColor="text1"/>
                 <w:sz w:val="20"/>
                 <w:szCs w:val="20"/>
@@ -5903,7 +5945,7 @@
             </w:r>
             <w:r>
               <w:rPr>
-                <w:rFonts w:ascii="BC Sans" w:eastAsia="BC Sans" w:hAnsi="BC Sans" w:cs="BC Sans"/>
+                <w:rFonts w:ascii="BC Sans" w:hAnsi="BC Sans" w:eastAsia="BC Sans" w:cs="BC Sans"/>
                 <w:sz w:val="18"/>
                 <w:szCs w:val="18"/>
               </w:rPr>
@@ -5911,7 +5953,7 @@
             </w:r>
             <w:r>
               <w:rPr>
-                <w:rFonts w:ascii="BC Sans" w:eastAsia="BC Sans" w:hAnsi="BC Sans" w:cs="BC Sans"/>
+                <w:rFonts w:ascii="BC Sans" w:hAnsi="BC Sans" w:eastAsia="BC Sans" w:cs="BC Sans"/>
                 <w:sz w:val="18"/>
                 <w:szCs w:val="18"/>
               </w:rPr>
@@ -5919,7 +5961,7 @@
             </w:r>
             <w:r>
               <w:rPr>
-                <w:rFonts w:ascii="BC Sans" w:eastAsia="BC Sans" w:hAnsi="BC Sans" w:cs="BC Sans"/>
+                <w:rFonts w:ascii="BC Sans" w:hAnsi="BC Sans" w:eastAsia="BC Sans" w:cs="BC Sans"/>
                 <w:sz w:val="18"/>
                 <w:szCs w:val="18"/>
               </w:rPr>
@@ -5939,7 +5981,7 @@
               <w:top w:val="nil"/>
               <w:left w:val="nil"/>
               <w:bottom w:val="nil"/>
-              <w:right w:val="single" w:sz="6" w:space="0" w:color="7F7F7F"/>
+              <w:right w:val="single" w:color="7F7F7F" w:sz="6" w:space="0"/>
             </w:tcBorders>
             <w:shd w:val="clear" w:color="auto" w:fill="F2F2F2"/>
             <w:vAlign w:val="center"/>
@@ -6021,7 +6063,7 @@
             </w:r>
             <w:r>
               <w:rPr>
-                <w:rFonts w:ascii="BC Sans" w:eastAsia="Times New Roman" w:hAnsi="BC Sans" w:cs="Times New Roman"/>
+                <w:rFonts w:ascii="BC Sans" w:hAnsi="BC Sans" w:eastAsia="Times New Roman" w:cs="Times New Roman"/>
                 <w:color w:val="000000" w:themeColor="text1"/>
                 <w:sz w:val="20"/>
                 <w:szCs w:val="20"/>
@@ -6030,7 +6072,7 @@
             </w:r>
             <w:r>
               <w:rPr>
-                <w:rFonts w:ascii="BC Sans" w:eastAsia="BC Sans" w:hAnsi="BC Sans" w:cs="BC Sans"/>
+                <w:rFonts w:ascii="BC Sans" w:hAnsi="BC Sans" w:eastAsia="BC Sans" w:cs="BC Sans"/>
                 <w:sz w:val="18"/>
                 <w:szCs w:val="18"/>
               </w:rPr>
@@ -6038,7 +6080,7 @@
             </w:r>
             <w:r>
               <w:rPr>
-                <w:rFonts w:ascii="BC Sans" w:eastAsia="BC Sans" w:hAnsi="BC Sans" w:cs="BC Sans"/>
+                <w:rFonts w:ascii="BC Sans" w:hAnsi="BC Sans" w:eastAsia="BC Sans" w:cs="BC Sans"/>
                 <w:sz w:val="18"/>
                 <w:szCs w:val="18"/>
               </w:rPr>
@@ -6046,7 +6088,7 @@
             </w:r>
             <w:r>
               <w:rPr>
-                <w:rFonts w:ascii="BC Sans" w:eastAsia="BC Sans" w:hAnsi="BC Sans" w:cs="BC Sans"/>
+                <w:rFonts w:ascii="BC Sans" w:hAnsi="BC Sans" w:eastAsia="BC Sans" w:cs="BC Sans"/>
                 <w:sz w:val="18"/>
                 <w:szCs w:val="18"/>
               </w:rPr>
@@ -6054,7 +6096,7 @@
             </w:r>
             <w:r>
               <w:rPr>
-                <w:rFonts w:ascii="BC Sans" w:eastAsia="BC Sans" w:hAnsi="BC Sans" w:cs="BC Sans"/>
+                <w:rFonts w:ascii="BC Sans" w:hAnsi="BC Sans" w:eastAsia="BC Sans" w:cs="BC Sans"/>
                 <w:sz w:val="18"/>
                 <w:szCs w:val="18"/>
               </w:rPr>
@@ -6062,7 +6104,7 @@
             </w:r>
             <w:r>
               <w:rPr>
-                <w:rFonts w:ascii="BC Sans" w:eastAsia="BC Sans" w:hAnsi="BC Sans" w:cs="BC Sans"/>
+                <w:rFonts w:ascii="BC Sans" w:hAnsi="BC Sans" w:eastAsia="BC Sans" w:cs="BC Sans"/>
                 <w:sz w:val="18"/>
                 <w:szCs w:val="18"/>
               </w:rPr>
@@ -6082,7 +6124,7 @@
               <w:top w:val="nil"/>
               <w:left w:val="nil"/>
               <w:bottom w:val="nil"/>
-              <w:right w:val="single" w:sz="6" w:space="0" w:color="7F7F7F"/>
+              <w:right w:val="single" w:color="7F7F7F" w:sz="6" w:space="0"/>
             </w:tcBorders>
             <w:shd w:val="clear" w:color="auto" w:fill="auto"/>
             <w:vAlign w:val="center"/>
@@ -6164,7 +6206,7 @@
             </w:r>
             <w:r>
               <w:rPr>
-                <w:rFonts w:ascii="BC Sans" w:eastAsia="Times New Roman" w:hAnsi="BC Sans" w:cs="Times New Roman"/>
+                <w:rFonts w:ascii="BC Sans" w:hAnsi="BC Sans" w:eastAsia="Times New Roman" w:cs="Times New Roman"/>
                 <w:color w:val="000000" w:themeColor="text1"/>
                 <w:sz w:val="20"/>
                 <w:szCs w:val="20"/>
@@ -6173,7 +6215,7 @@
             </w:r>
             <w:r>
               <w:rPr>
-                <w:rFonts w:ascii="BC Sans" w:eastAsia="BC Sans" w:hAnsi="BC Sans" w:cs="BC Sans"/>
+                <w:rFonts w:ascii="BC Sans" w:hAnsi="BC Sans" w:eastAsia="BC Sans" w:cs="BC Sans"/>
                 <w:sz w:val="18"/>
                 <w:szCs w:val="18"/>
               </w:rPr>
@@ -6181,7 +6223,7 @@
             </w:r>
             <w:r>
               <w:rPr>
-                <w:rFonts w:ascii="BC Sans" w:eastAsia="BC Sans" w:hAnsi="BC Sans" w:cs="BC Sans"/>
+                <w:rFonts w:ascii="BC Sans" w:hAnsi="BC Sans" w:eastAsia="BC Sans" w:cs="BC Sans"/>
                 <w:sz w:val="18"/>
                 <w:szCs w:val="18"/>
               </w:rPr>
@@ -6189,7 +6231,7 @@
             </w:r>
             <w:r>
               <w:rPr>
-                <w:rFonts w:ascii="BC Sans" w:eastAsia="BC Sans" w:hAnsi="BC Sans" w:cs="BC Sans"/>
+                <w:rFonts w:ascii="BC Sans" w:hAnsi="BC Sans" w:eastAsia="BC Sans" w:cs="BC Sans"/>
                 <w:sz w:val="18"/>
                 <w:szCs w:val="18"/>
               </w:rPr>
@@ -6197,7 +6239,7 @@
             </w:r>
             <w:r>
               <w:rPr>
-                <w:rFonts w:ascii="BC Sans" w:eastAsia="BC Sans" w:hAnsi="BC Sans" w:cs="BC Sans"/>
+                <w:rFonts w:ascii="BC Sans" w:hAnsi="BC Sans" w:eastAsia="BC Sans" w:cs="BC Sans"/>
                 <w:sz w:val="18"/>
                 <w:szCs w:val="18"/>
               </w:rPr>
@@ -6205,7 +6247,7 @@
             </w:r>
             <w:r>
               <w:rPr>
-                <w:rFonts w:ascii="BC Sans" w:eastAsia="BC Sans" w:hAnsi="BC Sans" w:cs="BC Sans"/>
+                <w:rFonts w:ascii="BC Sans" w:hAnsi="BC Sans" w:eastAsia="BC Sans" w:cs="BC Sans"/>
                 <w:sz w:val="18"/>
                 <w:szCs w:val="18"/>
               </w:rPr>
@@ -6225,7 +6267,7 @@
               <w:top w:val="nil"/>
               <w:left w:val="nil"/>
               <w:bottom w:val="nil"/>
-              <w:right w:val="single" w:sz="6" w:space="0" w:color="7F7F7F"/>
+              <w:right w:val="single" w:color="7F7F7F" w:sz="6" w:space="0"/>
             </w:tcBorders>
             <w:shd w:val="clear" w:color="auto" w:fill="F2F2F2"/>
             <w:vAlign w:val="center"/>
@@ -6324,10 +6366,10 @@
       <w:tblPr>
         <w:tblW w:w="0" w:type="dxa"/>
         <w:tblBorders>
-          <w:top w:val="outset" w:sz="6" w:space="0" w:color="auto"/>
-          <w:left w:val="outset" w:sz="6" w:space="0" w:color="auto"/>
-          <w:bottom w:val="outset" w:sz="6" w:space="0" w:color="auto"/>
-          <w:right w:val="outset" w:sz="6" w:space="0" w:color="auto"/>
+          <w:top w:val="outset" w:color="auto" w:sz="6" w:space="0"/>
+          <w:left w:val="outset" w:color="auto" w:sz="6" w:space="0"/>
+          <w:bottom w:val="outset" w:color="auto" w:sz="6" w:space="0"/>
+          <w:right w:val="outset" w:color="auto" w:sz="6" w:space="0"/>
         </w:tblBorders>
         <w:tblCellMar>
           <w:left w:w="0" w:type="dxa"/>
@@ -6350,7 +6392,7 @@
             <w:tcBorders>
               <w:top w:val="nil"/>
               <w:left w:val="nil"/>
-              <w:bottom w:val="single" w:sz="6" w:space="0" w:color="7F7F7F"/>
+              <w:bottom w:val="single" w:color="7F7F7F" w:sz="6" w:space="0"/>
               <w:right w:val="nil"/>
             </w:tcBorders>
             <w:shd w:val="clear" w:color="auto" w:fill="auto"/>
@@ -6405,7 +6447,7 @@
               <w:top w:val="nil"/>
               <w:left w:val="nil"/>
               <w:bottom w:val="nil"/>
-              <w:right w:val="single" w:sz="6" w:space="0" w:color="7F7F7F"/>
+              <w:right w:val="single" w:color="7F7F7F" w:sz="6" w:space="0"/>
             </w:tcBorders>
             <w:shd w:val="clear" w:color="auto" w:fill="F2F2F2"/>
             <w:vAlign w:val="center"/>
@@ -6522,7 +6564,7 @@
               <w:top w:val="nil"/>
               <w:left w:val="nil"/>
               <w:bottom w:val="nil"/>
-              <w:right w:val="single" w:sz="6" w:space="0" w:color="7F7F7F"/>
+              <w:right w:val="single" w:color="7F7F7F" w:sz="6" w:space="0"/>
             </w:tcBorders>
             <w:shd w:val="clear" w:color="auto" w:fill="auto"/>
             <w:vAlign w:val="center"/>
@@ -6639,7 +6681,7 @@
               <w:top w:val="nil"/>
               <w:left w:val="nil"/>
               <w:bottom w:val="nil"/>
-              <w:right w:val="single" w:sz="6" w:space="0" w:color="7F7F7F"/>
+              <w:right w:val="single" w:color="7F7F7F" w:sz="6" w:space="0"/>
             </w:tcBorders>
             <w:shd w:val="clear" w:color="auto" w:fill="F2F2F2"/>
             <w:vAlign w:val="center"/>
@@ -6780,7 +6822,7 @@
     <w:sectPr>
       <w:headerReference w:type="default" r:id="rId13"/>
       <w:footerReference w:type="default" r:id="rId14"/>
-      <w:pgSz w:w="12240" w:h="15840"/>
+      <w:pgSz w:w="12240" w:h="15840" w:orient="portrait"/>
       <w:pgMar w:top="720" w:right="720" w:bottom="720" w:left="720" w:header="708" w:footer="708" w:gutter="0"/>
       <w:cols w:space="708"/>
       <w:docGrid w:linePitch="360"/>
@@ -6791,7 +6833,7 @@
 
 <file path=word/comments.xml><?xml version="1.0" encoding="utf-8"?>
 <w:comments xmlns:wpc="http://schemas.microsoft.com/office/word/2010/wordprocessingCanvas" xmlns:cx="http://schemas.microsoft.com/office/drawing/2014/chartex" xmlns:cx1="http://schemas.microsoft.com/office/drawing/2015/9/8/chartex" xmlns:cx2="http://schemas.microsoft.com/office/drawing/2015/10/21/chartex" xmlns:cx3="http://schemas.microsoft.com/office/drawing/2016/5/9/chartex" xmlns:cx4="http://schemas.microsoft.com/office/drawing/2016/5/10/chartex" xmlns:cx5="http://schemas.microsoft.com/office/drawing/2016/5/11/chartex" xmlns:cx6="http://schemas.microsoft.com/office/drawing/2016/5/12/chartex" xmlns:cx7="http://schemas.microsoft.com/office/drawing/2016/5/13/chartex" xmlns:cx8="http://schemas.microsoft.com/office/drawing/2016/5/14/chartex" xmlns:mc="http://schemas.openxmlformats.org/markup-compatibility/2006" xmlns:aink="http://schemas.microsoft.com/office/drawing/2016/ink" xmlns:am3d="http://schemas.microsoft.com/office/drawing/2017/model3d" xmlns:o="urn:schemas-microsoft-com:office:office" xmlns:oel="http://schemas.microsoft.com/office/2019/extlst" xmlns:r="http://schemas.openxmlformats.org/officeDocument/2006/relationships" xmlns:m="http://schemas.openxmlformats.org/officeDocument/2006/math" xmlns:v="urn:schemas-microsoft-com:vml" xmlns:wp14="http://schemas.microsoft.com/office/word/2010/wordprocessingDrawing" xmlns:wp="http://schemas.openxmlformats.org/drawingml/2006/wordprocessingDrawing" xmlns:w10="urn:schemas-microsoft-com:office:word" xmlns:w="http://schemas.openxmlformats.org/wordprocessingml/2006/main" xmlns:w14="http://schemas.microsoft.com/office/word/2010/wordml" xmlns:w15="http://schemas.microsoft.com/office/word/2012/wordml" xmlns:w16cex="http://schemas.microsoft.com/office/word/2018/wordml/cex" xmlns:w16cid="http://schemas.microsoft.com/office/word/2016/wordml/cid" xmlns:w16="http://schemas.microsoft.com/office/word/2018/wordml" xmlns:w16du="http://schemas.microsoft.com/office/word/2023/wordml/word16du" xmlns:w16sdtdh="http://schemas.microsoft.com/office/word/2020/wordml/sdtdatahash" xmlns:w16se="http://schemas.microsoft.com/office/word/2015/wordml/symex" xmlns:wpg="http://schemas.microsoft.com/office/word/2010/wordprocessingGroup" xmlns:wpi="http://schemas.microsoft.com/office/word/2010/wordprocessingInk" xmlns:wne="http://schemas.microsoft.com/office/word/2006/wordml" xmlns:wps="http://schemas.microsoft.com/office/word/2010/wordprocessingShape" mc:Ignorable="w14 w15 w16se w16cid w16 w16cex w16sdtdh w16du wp14">
-  <w:comment w:id="0" w:author="Mike Sears" w:date="2024-09-23T10:33:00Z" w:initials="M">
+  <w:comment w:initials="M" w:author="Mike Sears" w:date="2024-09-23T10:33:00Z" w:id="0">
     <w:p>
       <w:r>
         <w:rPr>
@@ -6942,7 +6984,7 @@
 </file>
 
 <file path=word/header1.xml><?xml version="1.0" encoding="utf-8"?>
-<w:hdr xmlns:wpc="http://schemas.microsoft.com/office/word/2010/wordprocessingCanvas" xmlns:cx="http://schemas.microsoft.com/office/drawing/2014/chartex" xmlns:cx1="http://schemas.microsoft.com/office/drawing/2015/9/8/chartex" xmlns:cx2="http://schemas.microsoft.com/office/drawing/2015/10/21/chartex" xmlns:cx3="http://schemas.microsoft.com/office/drawing/2016/5/9/chartex" xmlns:cx4="http://schemas.microsoft.com/office/drawing/2016/5/10/chartex" xmlns:cx5="http://schemas.microsoft.com/office/drawing/2016/5/11/chartex" xmlns:cx6="http://schemas.microsoft.com/office/drawing/2016/5/12/chartex" xmlns:cx7="http://schemas.microsoft.com/office/drawing/2016/5/13/chartex" xmlns:cx8="http://schemas.microsoft.com/office/drawing/2016/5/14/chartex" xmlns:mc="http://schemas.openxmlformats.org/markup-compatibility/2006" xmlns:aink="http://schemas.microsoft.com/office/drawing/2016/ink" xmlns:am3d="http://schemas.microsoft.com/office/drawing/2017/model3d" xmlns:o="urn:schemas-microsoft-com:office:office" xmlns:oel="http://schemas.microsoft.com/office/2019/extlst" xmlns:r="http://schemas.openxmlformats.org/officeDocument/2006/relationships" xmlns:m="http://schemas.openxmlformats.org/officeDocument/2006/math" xmlns:v="urn:schemas-microsoft-com:vml" xmlns:wp14="http://schemas.microsoft.com/office/word/2010/wordprocessingDrawing" xmlns:wp="http://schemas.openxmlformats.org/drawingml/2006/wordprocessingDrawing" xmlns:w10="urn:schemas-microsoft-com:office:word" xmlns:w="http://schemas.openxmlformats.org/wordprocessingml/2006/main" xmlns:w14="http://schemas.microsoft.com/office/word/2010/wordml" xmlns:w15="http://schemas.microsoft.com/office/word/2012/wordml" xmlns:w16cex="http://schemas.microsoft.com/office/word/2018/wordml/cex" xmlns:w16cid="http://schemas.microsoft.com/office/word/2016/wordml/cid" xmlns:w16="http://schemas.microsoft.com/office/word/2018/wordml" xmlns:w16du="http://schemas.microsoft.com/office/word/2023/wordml/word16du" xmlns:w16sdtdh="http://schemas.microsoft.com/office/word/2020/wordml/sdtdatahash" xmlns:w16se="http://schemas.microsoft.com/office/word/2015/wordml/symex" xmlns:wpg="http://schemas.microsoft.com/office/word/2010/wordprocessingGroup" xmlns:wpi="http://schemas.microsoft.com/office/word/2010/wordprocessingInk" xmlns:wne="http://schemas.microsoft.com/office/word/2006/wordml" xmlns:wps="http://schemas.microsoft.com/office/word/2010/wordprocessingShape" mc:Ignorable="w14 w15 w16se w16cid w16 w16cex w16sdtdh w16du wp14">
+<w:hdr xmlns:wpc="http://schemas.microsoft.com/office/word/2010/wordprocessingCanvas" xmlns:cx="http://schemas.microsoft.com/office/drawing/2014/chartex" xmlns:cx1="http://schemas.microsoft.com/office/drawing/2015/9/8/chartex" xmlns:cx2="http://schemas.microsoft.com/office/drawing/2015/10/21/chartex" xmlns:cx3="http://schemas.microsoft.com/office/drawing/2016/5/9/chartex" xmlns:cx4="http://schemas.microsoft.com/office/drawing/2016/5/10/chartex" xmlns:cx5="http://schemas.microsoft.com/office/drawing/2016/5/11/chartex" xmlns:cx6="http://schemas.microsoft.com/office/drawing/2016/5/12/chartex" xmlns:cx7="http://schemas.microsoft.com/office/drawing/2016/5/13/chartex" xmlns:cx8="http://schemas.microsoft.com/office/drawing/2016/5/14/chartex" xmlns:mc="http://schemas.openxmlformats.org/markup-compatibility/2006" xmlns:aink="http://schemas.microsoft.com/office/drawing/2016/ink" xmlns:am3d="http://schemas.microsoft.com/office/drawing/2017/model3d" xmlns:o="urn:schemas-microsoft-com:office:office" xmlns:oel="http://schemas.microsoft.com/office/2019/extlst" xmlns:r="http://schemas.openxmlformats.org/officeDocument/2006/relationships" xmlns:m="http://schemas.openxmlformats.org/officeDocument/2006/math" xmlns:v="urn:schemas-microsoft-com:vml" xmlns:wp14="http://schemas.microsoft.com/office/word/2010/wordprocessingDrawing" xmlns:wp="http://schemas.openxmlformats.org/drawingml/2006/wordprocessingDrawing" xmlns:w10="urn:schemas-microsoft-com:office:word" xmlns:w="http://schemas.openxmlformats.org/wordprocessingml/2006/main" xmlns:w14="http://schemas.microsoft.com/office/word/2010/wordml" xmlns:w15="http://schemas.microsoft.com/office/word/2012/wordml" xmlns:w16cex="http://schemas.microsoft.com/office/word/2018/wordml/cex" xmlns:w16cid="http://schemas.microsoft.com/office/word/2016/wordml/cid" xmlns:w16="http://schemas.microsoft.com/office/word/2018/wordml" xmlns:w16du="http://schemas.microsoft.com/office/word/2023/wordml/word16du" xmlns:w16sdtdh="http://schemas.microsoft.com/office/word/2020/wordml/sdtdatahash" xmlns:w16se="http://schemas.microsoft.com/office/word/2015/wordml/symex" xmlns:wpg="http://schemas.microsoft.com/office/word/2010/wordprocessingGroup" xmlns:wpi="http://schemas.microsoft.com/office/word/2010/wordprocessingInk" xmlns:wne="http://schemas.microsoft.com/office/word/2006/wordml" xmlns:wps="http://schemas.microsoft.com/office/word/2010/wordprocessingShape" xmlns:a="http://schemas.openxmlformats.org/drawingml/2006/main" xmlns:pic="http://schemas.openxmlformats.org/drawingml/2006/picture" xmlns:a14="http://schemas.microsoft.com/office/drawing/2010/main" mc:Ignorable="w14 w15 w16se w16cid w16 w16cex w16sdtdh w16du wp14">
   <w:tbl>
     <w:tblPr>
       <w:tblW w:w="10802" w:type="dxa"/>
@@ -7037,14 +7079,14 @@
             <w:ind w:right="-115"/>
             <w:jc w:val="right"/>
             <w:rPr>
-              <w:rFonts w:ascii="BC Sans" w:eastAsia="BC Sans" w:hAnsi="BC Sans" w:cs="BC Sans"/>
+              <w:rFonts w:ascii="BC Sans" w:hAnsi="BC Sans" w:eastAsia="BC Sans" w:cs="BC Sans"/>
               <w:sz w:val="18"/>
               <w:szCs w:val="18"/>
             </w:rPr>
           </w:pPr>
           <w:r>
             <w:rPr>
-              <w:rFonts w:ascii="BC Sans" w:eastAsia="BC Sans" w:hAnsi="BC Sans" w:cs="BC Sans"/>
+              <w:rFonts w:ascii="BC Sans" w:hAnsi="BC Sans" w:eastAsia="BC Sans" w:cs="BC Sans"/>
               <w:sz w:val="18"/>
               <w:szCs w:val="18"/>
             </w:rPr>
@@ -7052,7 +7094,7 @@
           </w:r>
           <w:r>
             <w:rPr>
-              <w:rFonts w:ascii="BC Sans" w:eastAsia="BC Sans" w:hAnsi="BC Sans" w:cs="BC Sans"/>
+              <w:rFonts w:ascii="BC Sans" w:hAnsi="BC Sans" w:eastAsia="BC Sans" w:cs="BC Sans"/>
               <w:sz w:val="18"/>
               <w:szCs w:val="18"/>
             </w:rPr>
@@ -7060,7 +7102,7 @@
           </w:r>
           <w:r>
             <w:rPr>
-              <w:rFonts w:ascii="BC Sans" w:eastAsia="BC Sans" w:hAnsi="BC Sans" w:cs="BC Sans"/>
+              <w:rFonts w:ascii="BC Sans" w:hAnsi="BC Sans" w:eastAsia="BC Sans" w:cs="BC Sans"/>
               <w:sz w:val="18"/>
               <w:szCs w:val="18"/>
             </w:rPr>
@@ -7068,7 +7110,7 @@
           </w:r>
           <w:r>
             <w:rPr>
-              <w:rFonts w:ascii="BC Sans" w:eastAsia="BC Sans" w:hAnsi="BC Sans" w:cs="BC Sans"/>
+              <w:rFonts w:ascii="BC Sans" w:hAnsi="BC Sans" w:eastAsia="BC Sans" w:cs="BC Sans"/>
               <w:sz w:val="18"/>
               <w:szCs w:val="18"/>
             </w:rPr>
@@ -7076,7 +7118,7 @@
           </w:r>
           <w:r>
             <w:rPr>
-              <w:rFonts w:ascii="BC Sans" w:eastAsia="BC Sans" w:hAnsi="BC Sans" w:cs="BC Sans"/>
+              <w:rFonts w:ascii="BC Sans" w:hAnsi="BC Sans" w:eastAsia="BC Sans" w:cs="BC Sans"/>
               <w:sz w:val="18"/>
               <w:szCs w:val="18"/>
             </w:rPr>
@@ -7103,11 +7145,11 @@
 </file>
 
 <file path=word/styles.xml><?xml version="1.0" encoding="utf-8"?>
-<w:styles xmlns:mc="http://schemas.openxmlformats.org/markup-compatibility/2006" xmlns:r="http://schemas.openxmlformats.org/officeDocument/2006/relationships" xmlns:w="http://schemas.openxmlformats.org/wordprocessingml/2006/main" xmlns:w14="http://schemas.microsoft.com/office/word/2010/wordml" xmlns:w15="http://schemas.microsoft.com/office/word/2012/wordml" xmlns:w16cex="http://schemas.microsoft.com/office/word/2018/wordml/cex" xmlns:w16cid="http://schemas.microsoft.com/office/word/2016/wordml/cid" xmlns:w16="http://schemas.microsoft.com/office/word/2018/wordml" xmlns:w16du="http://schemas.microsoft.com/office/word/2023/wordml/word16du" xmlns:w16sdtdh="http://schemas.microsoft.com/office/word/2020/wordml/sdtdatahash" xmlns:w16se="http://schemas.microsoft.com/office/word/2015/wordml/symex" mc:Ignorable="w14 w15 w16se w16cid w16 w16cex w16sdtdh w16du">
+<w:styles xmlns:wp14="http://schemas.microsoft.com/office/word/2010/wordprocessingDrawing" xmlns:mc="http://schemas.openxmlformats.org/markup-compatibility/2006" xmlns:r="http://schemas.openxmlformats.org/officeDocument/2006/relationships" xmlns:w="http://schemas.openxmlformats.org/wordprocessingml/2006/main" xmlns:w14="http://schemas.microsoft.com/office/word/2010/wordml" xmlns:w15="http://schemas.microsoft.com/office/word/2012/wordml" xmlns:w16cex="http://schemas.microsoft.com/office/word/2018/wordml/cex" xmlns:w16cid="http://schemas.microsoft.com/office/word/2016/wordml/cid" xmlns:w16="http://schemas.microsoft.com/office/word/2018/wordml" xmlns:w16du="http://schemas.microsoft.com/office/word/2023/wordml/word16du" xmlns:w16sdtdh="http://schemas.microsoft.com/office/word/2020/wordml/sdtdatahash" xmlns:w16se="http://schemas.microsoft.com/office/word/2015/wordml/symex" mc:Ignorable="w14 w15 w16se w16cid w16 w16cex w16sdtdh w16du wp14">
   <w:docDefaults>
     <w:rPrDefault>
       <w:rPr>
-        <w:rFonts w:asciiTheme="minorHAnsi" w:eastAsiaTheme="minorHAnsi" w:hAnsiTheme="minorHAnsi" w:cstheme="minorBidi"/>
+        <w:rFonts w:asciiTheme="minorHAnsi" w:hAnsiTheme="minorHAnsi" w:eastAsiaTheme="minorHAnsi" w:cstheme="minorBidi"/>
         <w:kern w:val="2"/>
         <w:sz w:val="22"/>
         <w:szCs w:val="22"/>
@@ -7124,14 +7166,14 @@
   <w:latentStyles w:defLockedState="0" w:defUIPriority="99" w:defSemiHidden="0" w:defUnhideWhenUsed="0" w:defQFormat="0" w:count="376">
     <w:lsdException w:name="Normal" w:uiPriority="0" w:qFormat="1"/>
     <w:lsdException w:name="heading 1" w:uiPriority="9" w:qFormat="1"/>
-    <w:lsdException w:name="heading 2" w:semiHidden="1" w:uiPriority="9" w:unhideWhenUsed="1" w:qFormat="1"/>
-    <w:lsdException w:name="heading 3" w:semiHidden="1" w:uiPriority="9" w:unhideWhenUsed="1" w:qFormat="1"/>
-    <w:lsdException w:name="heading 4" w:semiHidden="1" w:uiPriority="9" w:unhideWhenUsed="1" w:qFormat="1"/>
-    <w:lsdException w:name="heading 5" w:semiHidden="1" w:uiPriority="9" w:unhideWhenUsed="1" w:qFormat="1"/>
-    <w:lsdException w:name="heading 6" w:semiHidden="1" w:uiPriority="9" w:unhideWhenUsed="1" w:qFormat="1"/>
-    <w:lsdException w:name="heading 7" w:semiHidden="1" w:uiPriority="9" w:unhideWhenUsed="1" w:qFormat="1"/>
-    <w:lsdException w:name="heading 8" w:semiHidden="1" w:uiPriority="9" w:unhideWhenUsed="1" w:qFormat="1"/>
-    <w:lsdException w:name="heading 9" w:semiHidden="1" w:uiPriority="9" w:unhideWhenUsed="1" w:qFormat="1"/>
+    <w:lsdException w:name="heading 2" w:uiPriority="9" w:semiHidden="1" w:unhideWhenUsed="1" w:qFormat="1"/>
+    <w:lsdException w:name="heading 3" w:uiPriority="9" w:semiHidden="1" w:unhideWhenUsed="1" w:qFormat="1"/>
+    <w:lsdException w:name="heading 4" w:uiPriority="9" w:semiHidden="1" w:unhideWhenUsed="1" w:qFormat="1"/>
+    <w:lsdException w:name="heading 5" w:uiPriority="9" w:semiHidden="1" w:unhideWhenUsed="1" w:qFormat="1"/>
+    <w:lsdException w:name="heading 6" w:uiPriority="9" w:semiHidden="1" w:unhideWhenUsed="1" w:qFormat="1"/>
+    <w:lsdException w:name="heading 7" w:uiPriority="9" w:semiHidden="1" w:unhideWhenUsed="1" w:qFormat="1"/>
+    <w:lsdException w:name="heading 8" w:uiPriority="9" w:semiHidden="1" w:unhideWhenUsed="1" w:qFormat="1"/>
+    <w:lsdException w:name="heading 9" w:uiPriority="9" w:semiHidden="1" w:unhideWhenUsed="1" w:qFormat="1"/>
     <w:lsdException w:name="index 1" w:semiHidden="1" w:unhideWhenUsed="1"/>
     <w:lsdException w:name="index 2" w:semiHidden="1" w:unhideWhenUsed="1"/>
     <w:lsdException w:name="index 3" w:semiHidden="1" w:unhideWhenUsed="1"/>
@@ -7141,22 +7183,22 @@
     <w:lsdException w:name="index 7" w:semiHidden="1" w:unhideWhenUsed="1"/>
     <w:lsdException w:name="index 8" w:semiHidden="1" w:unhideWhenUsed="1"/>
     <w:lsdException w:name="index 9" w:semiHidden="1" w:unhideWhenUsed="1"/>
-    <w:lsdException w:name="toc 1" w:semiHidden="1" w:uiPriority="39" w:unhideWhenUsed="1"/>
-    <w:lsdException w:name="toc 2" w:semiHidden="1" w:uiPriority="39" w:unhideWhenUsed="1"/>
-    <w:lsdException w:name="toc 3" w:semiHidden="1" w:uiPriority="39" w:unhideWhenUsed="1"/>
-    <w:lsdException w:name="toc 4" w:semiHidden="1" w:uiPriority="39" w:unhideWhenUsed="1"/>
-    <w:lsdException w:name="toc 5" w:semiHidden="1" w:uiPriority="39" w:unhideWhenUsed="1"/>
-    <w:lsdException w:name="toc 6" w:semiHidden="1" w:uiPriority="39" w:unhideWhenUsed="1"/>
-    <w:lsdException w:name="toc 7" w:semiHidden="1" w:uiPriority="39" w:unhideWhenUsed="1"/>
-    <w:lsdException w:name="toc 8" w:semiHidden="1" w:uiPriority="39" w:unhideWhenUsed="1"/>
-    <w:lsdException w:name="toc 9" w:semiHidden="1" w:uiPriority="39" w:unhideWhenUsed="1"/>
+    <w:lsdException w:name="toc 1" w:uiPriority="39" w:semiHidden="1" w:unhideWhenUsed="1"/>
+    <w:lsdException w:name="toc 2" w:uiPriority="39" w:semiHidden="1" w:unhideWhenUsed="1"/>
+    <w:lsdException w:name="toc 3" w:uiPriority="39" w:semiHidden="1" w:unhideWhenUsed="1"/>
+    <w:lsdException w:name="toc 4" w:uiPriority="39" w:semiHidden="1" w:unhideWhenUsed="1"/>
+    <w:lsdException w:name="toc 5" w:uiPriority="39" w:semiHidden="1" w:unhideWhenUsed="1"/>
+    <w:lsdException w:name="toc 6" w:uiPriority="39" w:semiHidden="1" w:unhideWhenUsed="1"/>
+    <w:lsdException w:name="toc 7" w:uiPriority="39" w:semiHidden="1" w:unhideWhenUsed="1"/>
+    <w:lsdException w:name="toc 8" w:uiPriority="39" w:semiHidden="1" w:unhideWhenUsed="1"/>
+    <w:lsdException w:name="toc 9" w:uiPriority="39" w:semiHidden="1" w:unhideWhenUsed="1"/>
     <w:lsdException w:name="Normal Indent" w:semiHidden="1" w:unhideWhenUsed="1"/>
     <w:lsdException w:name="footnote text" w:semiHidden="1" w:unhideWhenUsed="1"/>
     <w:lsdException w:name="annotation text" w:semiHidden="1" w:unhideWhenUsed="1"/>
     <w:lsdException w:name="header" w:semiHidden="1" w:unhideWhenUsed="1"/>
     <w:lsdException w:name="footer" w:semiHidden="1" w:unhideWhenUsed="1"/>
     <w:lsdException w:name="index heading" w:semiHidden="1" w:unhideWhenUsed="1"/>
-    <w:lsdException w:name="caption" w:semiHidden="1" w:uiPriority="35" w:unhideWhenUsed="1" w:qFormat="1"/>
+    <w:lsdException w:name="caption" w:uiPriority="35" w:semiHidden="1" w:unhideWhenUsed="1" w:qFormat="1"/>
     <w:lsdException w:name="table of figures" w:semiHidden="1" w:unhideWhenUsed="1"/>
     <w:lsdException w:name="envelope address" w:semiHidden="1" w:unhideWhenUsed="1"/>
     <w:lsdException w:name="envelope return" w:semiHidden="1" w:unhideWhenUsed="1"/>
@@ -7187,7 +7229,7 @@
     <w:lsdException w:name="Title" w:uiPriority="10" w:qFormat="1"/>
     <w:lsdException w:name="Closing" w:semiHidden="1" w:unhideWhenUsed="1"/>
     <w:lsdException w:name="Signature" w:semiHidden="1" w:unhideWhenUsed="1"/>
-    <w:lsdException w:name="Default Paragraph Font" w:semiHidden="1" w:uiPriority="1" w:unhideWhenUsed="1"/>
+    <w:lsdException w:name="Default Paragraph Font" w:uiPriority="1" w:semiHidden="1" w:unhideWhenUsed="1"/>
     <w:lsdException w:name="Body Text" w:semiHidden="1" w:unhideWhenUsed="1"/>
     <w:lsdException w:name="Body Text Indent" w:semiHidden="1" w:unhideWhenUsed="1"/>
     <w:lsdException w:name="List Continue" w:semiHidden="1" w:unhideWhenUsed="1"/>
@@ -7387,8 +7429,8 @@
     <w:lsdException w:name="Subtle Reference" w:uiPriority="31" w:qFormat="1"/>
     <w:lsdException w:name="Intense Reference" w:uiPriority="32" w:qFormat="1"/>
     <w:lsdException w:name="Book Title" w:uiPriority="33" w:qFormat="1"/>
-    <w:lsdException w:name="Bibliography" w:semiHidden="1" w:uiPriority="37" w:unhideWhenUsed="1"/>
-    <w:lsdException w:name="TOC Heading" w:semiHidden="1" w:uiPriority="39" w:unhideWhenUsed="1" w:qFormat="1"/>
+    <w:lsdException w:name="Bibliography" w:uiPriority="37" w:semiHidden="1" w:unhideWhenUsed="1"/>
+    <w:lsdException w:name="TOC Heading" w:uiPriority="39" w:semiHidden="1" w:unhideWhenUsed="1" w:qFormat="1"/>
     <w:lsdException w:name="Plain Table 1" w:uiPriority="41"/>
     <w:lsdException w:name="Plain Table 2" w:uiPriority="42"/>
     <w:lsdException w:name="Plain Table 3" w:uiPriority="43"/>
@@ -7499,7 +7541,7 @@
     <w:lsdException w:name="Unresolved Mention" w:semiHidden="1" w:unhideWhenUsed="1"/>
     <w:lsdException w:name="Smart Link" w:semiHidden="1" w:unhideWhenUsed="1"/>
   </w:latentStyles>
-  <w:style w:type="paragraph" w:default="1" w:styleId="Normal">
+  <w:style w:type="paragraph" w:styleId="Normal" w:default="1">
     <w:name w:val="Normal"/>
     <w:qFormat/>
     <w:rsid w:val="00B37B73"/>
@@ -7519,7 +7561,7 @@
       <w:outlineLvl w:val="0"/>
     </w:pPr>
     <w:rPr>
-      <w:rFonts w:asciiTheme="majorHAnsi" w:eastAsiaTheme="majorEastAsia" w:hAnsiTheme="majorHAnsi" w:cstheme="majorBidi"/>
+      <w:rFonts w:asciiTheme="majorHAnsi" w:hAnsiTheme="majorHAnsi" w:eastAsiaTheme="majorEastAsia" w:cstheme="majorBidi"/>
       <w:color w:val="0F4761" w:themeColor="accent1" w:themeShade="BF"/>
       <w:sz w:val="40"/>
       <w:szCs w:val="40"/>
@@ -7542,7 +7584,7 @@
       <w:outlineLvl w:val="1"/>
     </w:pPr>
     <w:rPr>
-      <w:rFonts w:asciiTheme="majorHAnsi" w:eastAsiaTheme="majorEastAsia" w:hAnsiTheme="majorHAnsi" w:cstheme="majorBidi"/>
+      <w:rFonts w:asciiTheme="majorHAnsi" w:hAnsiTheme="majorHAnsi" w:eastAsiaTheme="majorEastAsia" w:cstheme="majorBidi"/>
       <w:color w:val="0F4761" w:themeColor="accent1" w:themeShade="BF"/>
       <w:sz w:val="32"/>
       <w:szCs w:val="32"/>
@@ -7703,13 +7745,13 @@
       <w:color w:val="272727" w:themeColor="text1" w:themeTint="D8"/>
     </w:rPr>
   </w:style>
-  <w:style w:type="character" w:default="1" w:styleId="DefaultParagraphFont">
+  <w:style w:type="character" w:styleId="DefaultParagraphFont" w:default="1">
     <w:name w:val="Default Paragraph Font"/>
     <w:uiPriority w:val="1"/>
     <w:semiHidden/>
     <w:unhideWhenUsed/>
   </w:style>
-  <w:style w:type="table" w:default="1" w:styleId="TableNormal">
+  <w:style w:type="table" w:styleId="TableNormal" w:default="1">
     <w:name w:val="Normal Table"/>
     <w:uiPriority w:val="99"/>
     <w:semiHidden/>
@@ -7724,26 +7766,26 @@
       </w:tblCellMar>
     </w:tblPr>
   </w:style>
-  <w:style w:type="numbering" w:default="1" w:styleId="NoList">
+  <w:style w:type="numbering" w:styleId="NoList" w:default="1">
     <w:name w:val="No List"/>
     <w:uiPriority w:val="99"/>
     <w:semiHidden/>
     <w:unhideWhenUsed/>
   </w:style>
-  <w:style w:type="character" w:customStyle="1" w:styleId="Heading1Char">
+  <w:style w:type="character" w:styleId="Heading1Char" w:customStyle="1">
     <w:name w:val="Heading 1 Char"/>
     <w:basedOn w:val="DefaultParagraphFont"/>
     <w:link w:val="Heading1"/>
     <w:uiPriority w:val="9"/>
     <w:rsid w:val="002E5CD8"/>
     <w:rPr>
-      <w:rFonts w:asciiTheme="majorHAnsi" w:eastAsiaTheme="majorEastAsia" w:hAnsiTheme="majorHAnsi" w:cstheme="majorBidi"/>
+      <w:rFonts w:asciiTheme="majorHAnsi" w:hAnsiTheme="majorHAnsi" w:eastAsiaTheme="majorEastAsia" w:cstheme="majorBidi"/>
       <w:color w:val="0F4761" w:themeColor="accent1" w:themeShade="BF"/>
       <w:sz w:val="40"/>
       <w:szCs w:val="40"/>
     </w:rPr>
   </w:style>
-  <w:style w:type="character" w:customStyle="1" w:styleId="Heading2Char">
+  <w:style w:type="character" w:styleId="Heading2Char" w:customStyle="1">
     <w:name w:val="Heading 2 Char"/>
     <w:basedOn w:val="DefaultParagraphFont"/>
     <w:link w:val="Heading2"/>
@@ -7751,13 +7793,13 @@
     <w:semiHidden/>
     <w:rsid w:val="002E5CD8"/>
     <w:rPr>
-      <w:rFonts w:asciiTheme="majorHAnsi" w:eastAsiaTheme="majorEastAsia" w:hAnsiTheme="majorHAnsi" w:cstheme="majorBidi"/>
+      <w:rFonts w:asciiTheme="majorHAnsi" w:hAnsiTheme="majorHAnsi" w:eastAsiaTheme="majorEastAsia" w:cstheme="majorBidi"/>
       <w:color w:val="0F4761" w:themeColor="accent1" w:themeShade="BF"/>
       <w:sz w:val="32"/>
       <w:szCs w:val="32"/>
     </w:rPr>
   </w:style>
-  <w:style w:type="character" w:customStyle="1" w:styleId="Heading3Char">
+  <w:style w:type="character" w:styleId="Heading3Char" w:customStyle="1">
     <w:name w:val="Heading 3 Char"/>
     <w:basedOn w:val="DefaultParagraphFont"/>
     <w:link w:val="Heading3"/>
@@ -7771,7 +7813,7 @@
       <w:szCs w:val="28"/>
     </w:rPr>
   </w:style>
-  <w:style w:type="character" w:customStyle="1" w:styleId="Heading4Char">
+  <w:style w:type="character" w:styleId="Heading4Char" w:customStyle="1">
     <w:name w:val="Heading 4 Char"/>
     <w:basedOn w:val="DefaultParagraphFont"/>
     <w:link w:val="Heading4"/>
@@ -7785,7 +7827,7 @@
       <w:color w:val="0F4761" w:themeColor="accent1" w:themeShade="BF"/>
     </w:rPr>
   </w:style>
-  <w:style w:type="character" w:customStyle="1" w:styleId="Heading5Char">
+  <w:style w:type="character" w:styleId="Heading5Char" w:customStyle="1">
     <w:name w:val="Heading 5 Char"/>
     <w:basedOn w:val="DefaultParagraphFont"/>
     <w:link w:val="Heading5"/>
@@ -7797,7 +7839,7 @@
       <w:color w:val="0F4761" w:themeColor="accent1" w:themeShade="BF"/>
     </w:rPr>
   </w:style>
-  <w:style w:type="character" w:customStyle="1" w:styleId="Heading6Char">
+  <w:style w:type="character" w:styleId="Heading6Char" w:customStyle="1">
     <w:name w:val="Heading 6 Char"/>
     <w:basedOn w:val="DefaultParagraphFont"/>
     <w:link w:val="Heading6"/>
@@ -7811,7 +7853,7 @@
       <w:color w:val="595959" w:themeColor="text1" w:themeTint="A6"/>
     </w:rPr>
   </w:style>
-  <w:style w:type="character" w:customStyle="1" w:styleId="Heading7Char">
+  <w:style w:type="character" w:styleId="Heading7Char" w:customStyle="1">
     <w:name w:val="Heading 7 Char"/>
     <w:basedOn w:val="DefaultParagraphFont"/>
     <w:link w:val="Heading7"/>
@@ -7823,7 +7865,7 @@
       <w:color w:val="595959" w:themeColor="text1" w:themeTint="A6"/>
     </w:rPr>
   </w:style>
-  <w:style w:type="character" w:customStyle="1" w:styleId="Heading8Char">
+  <w:style w:type="character" w:styleId="Heading8Char" w:customStyle="1">
     <w:name w:val="Heading 8 Char"/>
     <w:basedOn w:val="DefaultParagraphFont"/>
     <w:link w:val="Heading8"/>
@@ -7837,7 +7879,7 @@
       <w:color w:val="272727" w:themeColor="text1" w:themeTint="D8"/>
     </w:rPr>
   </w:style>
-  <w:style w:type="character" w:customStyle="1" w:styleId="Heading9Char">
+  <w:style w:type="character" w:styleId="Heading9Char" w:customStyle="1">
     <w:name w:val="Heading 9 Char"/>
     <w:basedOn w:val="DefaultParagraphFont"/>
     <w:link w:val="Heading9"/>
@@ -7862,21 +7904,21 @@
       <w:contextualSpacing/>
     </w:pPr>
     <w:rPr>
-      <w:rFonts w:asciiTheme="majorHAnsi" w:eastAsiaTheme="majorEastAsia" w:hAnsiTheme="majorHAnsi" w:cstheme="majorBidi"/>
+      <w:rFonts w:asciiTheme="majorHAnsi" w:hAnsiTheme="majorHAnsi" w:eastAsiaTheme="majorEastAsia" w:cstheme="majorBidi"/>
       <w:spacing w:val="-10"/>
       <w:kern w:val="28"/>
       <w:sz w:val="56"/>
       <w:szCs w:val="56"/>
     </w:rPr>
   </w:style>
-  <w:style w:type="character" w:customStyle="1" w:styleId="TitleChar">
+  <w:style w:type="character" w:styleId="TitleChar" w:customStyle="1">
     <w:name w:val="Title Char"/>
     <w:basedOn w:val="DefaultParagraphFont"/>
     <w:link w:val="Title"/>
     <w:uiPriority w:val="10"/>
     <w:rsid w:val="002E5CD8"/>
     <w:rPr>
-      <w:rFonts w:asciiTheme="majorHAnsi" w:eastAsiaTheme="majorEastAsia" w:hAnsiTheme="majorHAnsi" w:cstheme="majorBidi"/>
+      <w:rFonts w:asciiTheme="majorHAnsi" w:hAnsiTheme="majorHAnsi" w:eastAsiaTheme="majorEastAsia" w:cstheme="majorBidi"/>
       <w:spacing w:val="-10"/>
       <w:kern w:val="28"/>
       <w:sz w:val="56"/>
@@ -7904,7 +7946,7 @@
       <w:szCs w:val="28"/>
     </w:rPr>
   </w:style>
-  <w:style w:type="character" w:customStyle="1" w:styleId="SubtitleChar">
+  <w:style w:type="character" w:styleId="SubtitleChar" w:customStyle="1">
     <w:name w:val="Subtitle Char"/>
     <w:basedOn w:val="DefaultParagraphFont"/>
     <w:link w:val="Subtitle"/>
@@ -7936,7 +7978,7 @@
       <w:color w:val="404040" w:themeColor="text1" w:themeTint="BF"/>
     </w:rPr>
   </w:style>
-  <w:style w:type="character" w:customStyle="1" w:styleId="QuoteChar">
+  <w:style w:type="character" w:styleId="QuoteChar" w:customStyle="1">
     <w:name w:val="Quote Char"/>
     <w:basedOn w:val="DefaultParagraphFont"/>
     <w:link w:val="Quote"/>
@@ -7981,8 +8023,8 @@
     <w:rsid w:val="002E5CD8"/>
     <w:pPr>
       <w:pBdr>
-        <w:top w:val="single" w:sz="4" w:space="10" w:color="0F4761" w:themeColor="accent1" w:themeShade="BF"/>
-        <w:bottom w:val="single" w:sz="4" w:space="10" w:color="0F4761" w:themeColor="accent1" w:themeShade="BF"/>
+        <w:top w:val="single" w:color="0F4761" w:themeColor="accent1" w:themeShade="BF" w:sz="4" w:space="10"/>
+        <w:bottom w:val="single" w:color="0F4761" w:themeColor="accent1" w:themeShade="BF" w:sz="4" w:space="10"/>
       </w:pBdr>
       <w:spacing w:before="360" w:after="360"/>
       <w:ind w:left="864" w:right="864"/>
@@ -7994,7 +8036,7 @@
       <w:color w:val="0F4761" w:themeColor="accent1" w:themeShade="BF"/>
     </w:rPr>
   </w:style>
-  <w:style w:type="character" w:customStyle="1" w:styleId="IntenseQuoteChar">
+  <w:style w:type="character" w:styleId="IntenseQuoteChar" w:customStyle="1">
     <w:name w:val="Intense Quote Char"/>
     <w:basedOn w:val="DefaultParagraphFont"/>
     <w:link w:val="IntenseQuote"/>
@@ -8030,12 +8072,12 @@
     </w:pPr>
     <w:tblPr>
       <w:tblBorders>
-        <w:top w:val="single" w:sz="4" w:space="0" w:color="auto"/>
-        <w:left w:val="single" w:sz="4" w:space="0" w:color="auto"/>
-        <w:bottom w:val="single" w:sz="4" w:space="0" w:color="auto"/>
-        <w:right w:val="single" w:sz="4" w:space="0" w:color="auto"/>
-        <w:insideH w:val="single" w:sz="4" w:space="0" w:color="auto"/>
-        <w:insideV w:val="single" w:sz="4" w:space="0" w:color="auto"/>
+        <w:top w:val="single" w:color="auto" w:sz="4" w:space="0"/>
+        <w:left w:val="single" w:color="auto" w:sz="4" w:space="0"/>
+        <w:bottom w:val="single" w:color="auto" w:sz="4" w:space="0"/>
+        <w:right w:val="single" w:color="auto" w:sz="4" w:space="0"/>
+        <w:insideH w:val="single" w:color="auto" w:sz="4" w:space="0"/>
+        <w:insideV w:val="single" w:color="auto" w:sz="4" w:space="0"/>
       </w:tblBorders>
     </w:tblPr>
   </w:style>
@@ -8060,7 +8102,7 @@
       <w:tblPr/>
       <w:tcPr>
         <w:tcBorders>
-          <w:bottom w:val="single" w:sz="4" w:space="0" w:color="7F7F7F" w:themeColor="text1" w:themeTint="80"/>
+          <w:bottom w:val="single" w:color="7F7F7F" w:themeColor="text1" w:themeTint="80" w:sz="4" w:space="0"/>
         </w:tcBorders>
       </w:tcPr>
     </w:tblStylePr>
@@ -8086,7 +8128,7 @@
       <w:tblPr/>
       <w:tcPr>
         <w:tcBorders>
-          <w:right w:val="single" w:sz="4" w:space="0" w:color="7F7F7F" w:themeColor="text1" w:themeTint="80"/>
+          <w:right w:val="single" w:color="7F7F7F" w:themeColor="text1" w:themeTint="80" w:sz="4" w:space="0"/>
         </w:tcBorders>
       </w:tcPr>
     </w:tblStylePr>
@@ -8159,7 +8201,7 @@
       <w:szCs w:val="20"/>
     </w:rPr>
   </w:style>
-  <w:style w:type="character" w:customStyle="1" w:styleId="CommentTextChar">
+  <w:style w:type="character" w:styleId="CommentTextChar" w:customStyle="1">
     <w:name w:val="Comment Text Char"/>
     <w:basedOn w:val="DefaultParagraphFont"/>
     <w:link w:val="CommentText"/>
@@ -8184,7 +8226,7 @@
       <w:bCs/>
     </w:rPr>
   </w:style>
-  <w:style w:type="character" w:customStyle="1" w:styleId="CommentSubjectChar">
+  <w:style w:type="character" w:styleId="CommentSubjectChar" w:customStyle="1">
     <w:name w:val="Comment Subject Char"/>
     <w:basedOn w:val="CommentTextChar"/>
     <w:link w:val="CommentSubject"/>
@@ -8198,7 +8240,7 @@
       <w:szCs w:val="20"/>
     </w:rPr>
   </w:style>
-  <w:style w:type="character" w:customStyle="1" w:styleId="HeaderChar">
+  <w:style w:type="character" w:styleId="HeaderChar" w:customStyle="1">
     <w:name w:val="Header Char"/>
     <w:basedOn w:val="DefaultParagraphFont"/>
     <w:link w:val="Header"/>
@@ -8218,7 +8260,7 @@
       <w:spacing w:after="0" w:line="240" w:lineRule="auto"/>
     </w:pPr>
   </w:style>
-  <w:style w:type="character" w:customStyle="1" w:styleId="FooterChar">
+  <w:style w:type="character" w:styleId="FooterChar" w:customStyle="1">
     <w:name w:val="Footer Char"/>
     <w:basedOn w:val="DefaultParagraphFont"/>
     <w:link w:val="Footer"/>

</xml_diff>

<commit_message>
feat: CE-1349 location labels made consistent (#903)
Co-authored-by: afwilcox <alecwilcox@gmail.com>
</commit_message>
<xml_diff>
--- a/backend/templates/complaint/CDOGS-CEEB-COMPLAINT-TEMPLATE-v1.docx
+++ b/backend/templates/complaint/CDOGS-CEEB-COMPLAINT-TEMPLATE-v1.docx
@@ -127,17 +127,17 @@
           <w:p>
             <w:pPr>
               <w:rPr>
-                <w:rFonts w:ascii="BC Sans" w:eastAsia="Times New Roman" w:hAnsi="BC Sans" w:cs="Times New Roman"/>
-                <w:b w:val="0"/>
-                <w:bCs w:val="0"/>
-                <w:color w:val="000000" w:themeColor="text1"/>
-                <w:sz w:val="20"/>
-                <w:szCs w:val="20"/>
-              </w:rPr>
-            </w:pPr>
-            <w:r>
-              <w:rPr>
-                <w:rFonts w:ascii="BC Sans" w:eastAsia="Times New Roman" w:hAnsi="BC Sans" w:cs="Times New Roman"/>
+                <w:rFonts w:ascii="BC Sans" w:hAnsi="BC Sans" w:eastAsia="Times New Roman" w:cs="Times New Roman"/>
+                <w:b w:val="0"/>
+                <w:bCs w:val="0"/>
+                <w:color w:val="000000" w:themeColor="text1"/>
+                <w:sz w:val="20"/>
+                <w:szCs w:val="20"/>
+              </w:rPr>
+            </w:pPr>
+            <w:r>
+              <w:rPr>
+                <w:rFonts w:ascii="BC Sans" w:hAnsi="BC Sans" w:eastAsia="Times New Roman" w:cs="Times New Roman"/>
                 <w:b w:val="0"/>
                 <w:bCs w:val="0"/>
                 <w:color w:val="000000" w:themeColor="text1"/>
@@ -148,7 +148,7 @@
             </w:r>
             <w:r>
               <w:rPr>
-                <w:rFonts w:ascii="BC Sans" w:eastAsia="Times New Roman" w:hAnsi="BC Sans" w:cs="Times New Roman"/>
+                <w:rFonts w:ascii="BC Sans" w:hAnsi="BC Sans" w:eastAsia="Times New Roman" w:cs="Times New Roman"/>
                 <w:b w:val="0"/>
                 <w:bCs w:val="0"/>
                 <w:color w:val="000000" w:themeColor="text1"/>
@@ -159,7 +159,7 @@
             </w:r>
             <w:r>
               <w:rPr>
-                <w:rFonts w:ascii="BC Sans" w:eastAsia="Times New Roman" w:hAnsi="BC Sans" w:cs="Times New Roman"/>
+                <w:rFonts w:ascii="BC Sans" w:hAnsi="BC Sans" w:eastAsia="Times New Roman" w:cs="Times New Roman"/>
                 <w:b w:val="0"/>
                 <w:bCs w:val="0"/>
                 <w:color w:val="000000" w:themeColor="text1"/>
@@ -170,7 +170,7 @@
             </w:r>
             <w:r>
               <w:rPr>
-                <w:rFonts w:ascii="BC Sans" w:eastAsia="BC Sans" w:hAnsi="BC Sans" w:cs="BC Sans"/>
+                <w:rFonts w:ascii="BC Sans" w:hAnsi="BC Sans" w:eastAsia="BC Sans" w:cs="BC Sans"/>
                 <w:sz w:val="18"/>
                 <w:szCs w:val="18"/>
               </w:rPr>
@@ -178,7 +178,7 @@
             </w:r>
             <w:r>
               <w:rPr>
-                <w:rFonts w:ascii="BC Sans" w:eastAsia="Times New Roman" w:hAnsi="BC Sans" w:cs="Times New Roman"/>
+                <w:rFonts w:ascii="BC Sans" w:hAnsi="BC Sans" w:eastAsia="Times New Roman" w:cs="Times New Roman"/>
                 <w:b w:val="0"/>
                 <w:bCs w:val="0"/>
                 <w:color w:val="000000" w:themeColor="text1"/>
@@ -189,7 +189,7 @@
             </w:r>
             <w:r>
               <w:rPr>
-                <w:rFonts w:ascii="BC Sans" w:eastAsia="Times New Roman" w:hAnsi="BC Sans" w:cs="Times New Roman"/>
+                <w:rFonts w:ascii="BC Sans" w:hAnsi="BC Sans" w:eastAsia="Times New Roman" w:cs="Times New Roman"/>
                 <w:b w:val="0"/>
                 <w:bCs w:val="0"/>
                 <w:color w:val="000000" w:themeColor="text1"/>
@@ -208,15 +208,15 @@
             <w:pPr>
               <w:cnfStyle w:val="100000000000" w:firstRow="1" w:lastRow="0" w:firstColumn="0" w:lastColumn="0" w:oddVBand="0" w:evenVBand="0" w:oddHBand="0" w:evenHBand="0" w:firstRowFirstColumn="0" w:firstRowLastColumn="0" w:lastRowFirstColumn="0" w:lastRowLastColumn="0"/>
               <w:rPr>
-                <w:rFonts w:ascii="BC Sans" w:eastAsia="Times New Roman" w:hAnsi="BC Sans" w:cs="Times New Roman"/>
-                <w:color w:val="000000" w:themeColor="text1"/>
-                <w:sz w:val="20"/>
-                <w:szCs w:val="20"/>
-              </w:rPr>
-            </w:pPr>
-            <w:r>
-              <w:rPr>
-                <w:rFonts w:ascii="BC Sans" w:eastAsia="Times New Roman" w:hAnsi="BC Sans" w:cs="Times New Roman"/>
+                <w:rFonts w:ascii="BC Sans" w:hAnsi="BC Sans" w:eastAsia="Times New Roman" w:cs="Times New Roman"/>
+                <w:color w:val="000000" w:themeColor="text1"/>
+                <w:sz w:val="20"/>
+                <w:szCs w:val="20"/>
+              </w:rPr>
+            </w:pPr>
+            <w:r>
+              <w:rPr>
+                <w:rFonts w:ascii="BC Sans" w:hAnsi="BC Sans" w:eastAsia="Times New Roman" w:cs="Times New Roman"/>
                 <w:b w:val="0"/>
                 <w:bCs w:val="0"/>
                 <w:color w:val="000000" w:themeColor="text1"/>
@@ -227,7 +227,7 @@
             </w:r>
             <w:r>
               <w:rPr>
-                <w:rFonts w:ascii="BC Sans" w:eastAsia="Times New Roman" w:hAnsi="BC Sans" w:cs="Times New Roman"/>
+                <w:rFonts w:ascii="BC Sans" w:hAnsi="BC Sans" w:eastAsia="Times New Roman" w:cs="Times New Roman"/>
                 <w:b w:val="0"/>
                 <w:bCs w:val="0"/>
                 <w:color w:val="000000" w:themeColor="text1"/>
@@ -238,7 +238,7 @@
             </w:r>
             <w:r>
               <w:rPr>
-                <w:rFonts w:ascii="BC Sans" w:eastAsia="BC Sans" w:hAnsi="BC Sans" w:cs="BC Sans"/>
+                <w:rFonts w:ascii="BC Sans" w:hAnsi="BC Sans" w:eastAsia="BC Sans" w:cs="BC Sans"/>
                 <w:b w:val="0"/>
                 <w:bCs w:val="0"/>
                 <w:sz w:val="18"/>
@@ -248,7 +248,7 @@
             </w:r>
             <w:r>
               <w:rPr>
-                <w:rFonts w:ascii="BC Sans" w:eastAsia="Times New Roman" w:hAnsi="BC Sans" w:cs="Times New Roman"/>
+                <w:rFonts w:ascii="BC Sans" w:hAnsi="BC Sans" w:eastAsia="Times New Roman" w:cs="Times New Roman"/>
                 <w:b w:val="0"/>
                 <w:bCs w:val="0"/>
                 <w:color w:val="000000" w:themeColor="text1"/>
@@ -259,7 +259,7 @@
             </w:r>
             <w:r>
               <w:rPr>
-                <w:rFonts w:ascii="BC Sans" w:eastAsia="Times New Roman" w:hAnsi="BC Sans" w:cs="Times New Roman"/>
+                <w:rFonts w:ascii="BC Sans" w:hAnsi="BC Sans" w:eastAsia="Times New Roman" w:cs="Times New Roman"/>
                 <w:b w:val="0"/>
                 <w:bCs w:val="0"/>
                 <w:color w:val="000000" w:themeColor="text1"/>
@@ -280,7 +280,7 @@
             </w:pPr>
             <w:r>
               <w:rPr>
-                <w:rFonts w:ascii="BC Sans" w:eastAsia="Times New Roman" w:hAnsi="BC Sans" w:cs="Times New Roman"/>
+                <w:rFonts w:ascii="BC Sans" w:hAnsi="BC Sans" w:eastAsia="Times New Roman" w:cs="Times New Roman"/>
                 <w:b w:val="0"/>
                 <w:bCs w:val="0"/>
                 <w:color w:val="000000" w:themeColor="text1"/>
@@ -291,7 +291,7 @@
             </w:r>
             <w:r>
               <w:rPr>
-                <w:rFonts w:ascii="BC Sans" w:eastAsia="Times New Roman" w:hAnsi="BC Sans" w:cs="Times New Roman"/>
+                <w:rFonts w:ascii="BC Sans" w:hAnsi="BC Sans" w:eastAsia="Times New Roman" w:cs="Times New Roman"/>
                 <w:b w:val="0"/>
                 <w:bCs w:val="0"/>
                 <w:color w:val="000000" w:themeColor="text1"/>
@@ -302,7 +302,7 @@
             </w:r>
             <w:r>
               <w:rPr>
-                <w:rFonts w:ascii="BC Sans" w:eastAsia="BC Sans" w:hAnsi="BC Sans" w:cs="BC Sans"/>
+                <w:rFonts w:ascii="BC Sans" w:hAnsi="BC Sans" w:eastAsia="BC Sans" w:cs="BC Sans"/>
                 <w:b w:val="0"/>
                 <w:bCs w:val="0"/>
                 <w:sz w:val="18"/>
@@ -312,7 +312,7 @@
             </w:r>
             <w:r>
               <w:rPr>
-                <w:rFonts w:ascii="BC Sans" w:eastAsia="Times New Roman" w:hAnsi="BC Sans" w:cs="Times New Roman"/>
+                <w:rFonts w:ascii="BC Sans" w:hAnsi="BC Sans" w:eastAsia="Times New Roman" w:cs="Times New Roman"/>
                 <w:b w:val="0"/>
                 <w:bCs w:val="0"/>
                 <w:color w:val="000000" w:themeColor="text1"/>
@@ -323,7 +323,7 @@
             </w:r>
             <w:r>
               <w:rPr>
-                <w:rFonts w:ascii="BC Sans" w:eastAsia="Times New Roman" w:hAnsi="BC Sans" w:cs="Times New Roman"/>
+                <w:rFonts w:ascii="BC Sans" w:hAnsi="BC Sans" w:eastAsia="Times New Roman" w:cs="Times New Roman"/>
                 <w:b w:val="0"/>
                 <w:bCs w:val="0"/>
                 <w:color w:val="000000" w:themeColor="text1"/>
@@ -347,17 +347,17 @@
           <w:p>
             <w:pPr>
               <w:rPr>
-                <w:rFonts w:ascii="BC Sans" w:eastAsia="Times New Roman" w:hAnsi="BC Sans" w:cs="Times New Roman"/>
-                <w:b w:val="0"/>
-                <w:bCs w:val="0"/>
-                <w:color w:val="000000" w:themeColor="text1"/>
-                <w:sz w:val="20"/>
-                <w:szCs w:val="20"/>
-              </w:rPr>
-            </w:pPr>
-            <w:r>
-              <w:rPr>
-                <w:rFonts w:ascii="BC Sans" w:eastAsia="Times New Roman" w:hAnsi="BC Sans" w:cs="Times New Roman"/>
+                <w:rFonts w:ascii="BC Sans" w:hAnsi="BC Sans" w:eastAsia="Times New Roman" w:cs="Times New Roman"/>
+                <w:b w:val="0"/>
+                <w:bCs w:val="0"/>
+                <w:color w:val="000000" w:themeColor="text1"/>
+                <w:sz w:val="20"/>
+                <w:szCs w:val="20"/>
+              </w:rPr>
+            </w:pPr>
+            <w:r>
+              <w:rPr>
+                <w:rFonts w:ascii="BC Sans" w:hAnsi="BC Sans" w:eastAsia="Times New Roman" w:cs="Times New Roman"/>
                 <w:b w:val="0"/>
                 <w:bCs w:val="0"/>
                 <w:color w:val="000000" w:themeColor="text1"/>
@@ -368,7 +368,7 @@
             </w:r>
             <w:r>
               <w:rPr>
-                <w:rFonts w:ascii="BC Sans" w:eastAsia="Times New Roman" w:hAnsi="BC Sans" w:cs="Times New Roman"/>
+                <w:rFonts w:ascii="BC Sans" w:hAnsi="BC Sans" w:eastAsia="Times New Roman" w:cs="Times New Roman"/>
                 <w:b w:val="0"/>
                 <w:bCs w:val="0"/>
                 <w:color w:val="000000" w:themeColor="text1"/>
@@ -379,7 +379,7 @@
             </w:r>
             <w:r>
               <w:rPr>
-                <w:rFonts w:ascii="BC Sans" w:eastAsia="Times New Roman" w:hAnsi="BC Sans" w:cs="Times New Roman"/>
+                <w:rFonts w:ascii="BC Sans" w:hAnsi="BC Sans" w:eastAsia="Times New Roman" w:cs="Times New Roman"/>
                 <w:b w:val="0"/>
                 <w:bCs w:val="0"/>
                 <w:color w:val="000000" w:themeColor="text1"/>
@@ -390,7 +390,7 @@
             </w:r>
             <w:r>
               <w:rPr>
-                <w:rFonts w:ascii="BC Sans" w:eastAsia="Times New Roman" w:hAnsi="BC Sans" w:cs="Times New Roman"/>
+                <w:rFonts w:ascii="BC Sans" w:hAnsi="BC Sans" w:eastAsia="Times New Roman" w:cs="Times New Roman"/>
                 <w:b w:val="0"/>
                 <w:bCs w:val="0"/>
                 <w:color w:val="000000" w:themeColor="text1"/>
@@ -401,7 +401,7 @@
             </w:r>
             <w:r>
               <w:rPr>
-                <w:rFonts w:ascii="BC Sans" w:eastAsia="BC Sans" w:hAnsi="BC Sans" w:cs="BC Sans"/>
+                <w:rFonts w:ascii="BC Sans" w:hAnsi="BC Sans" w:eastAsia="BC Sans" w:cs="BC Sans"/>
                 <w:b w:val="0"/>
                 <w:bCs w:val="0"/>
                 <w:sz w:val="18"/>
@@ -411,7 +411,7 @@
             </w:r>
             <w:r>
               <w:rPr>
-                <w:rFonts w:ascii="BC Sans" w:eastAsia="Times New Roman" w:hAnsi="BC Sans" w:cs="Times New Roman"/>
+                <w:rFonts w:ascii="BC Sans" w:hAnsi="BC Sans" w:eastAsia="Times New Roman" w:cs="Times New Roman"/>
                 <w:b w:val="0"/>
                 <w:bCs w:val="0"/>
                 <w:color w:val="000000" w:themeColor="text1"/>
@@ -422,7 +422,7 @@
             </w:r>
             <w:r>
               <w:rPr>
-                <w:rFonts w:ascii="BC Sans" w:eastAsia="Times New Roman" w:hAnsi="BC Sans" w:cs="Times New Roman"/>
+                <w:rFonts w:ascii="BC Sans" w:hAnsi="BC Sans" w:eastAsia="Times New Roman" w:cs="Times New Roman"/>
                 <w:b w:val="0"/>
                 <w:bCs w:val="0"/>
                 <w:color w:val="000000" w:themeColor="text1"/>
@@ -441,15 +441,15 @@
             <w:pPr>
               <w:cnfStyle w:val="000000000000" w:firstRow="0" w:lastRow="0" w:firstColumn="0" w:lastColumn="0" w:oddVBand="0" w:evenVBand="0" w:oddHBand="0" w:evenHBand="0" w:firstRowFirstColumn="0" w:firstRowLastColumn="0" w:lastRowFirstColumn="0" w:lastRowLastColumn="0"/>
               <w:rPr>
-                <w:rFonts w:ascii="BC Sans" w:eastAsia="Times New Roman" w:hAnsi="BC Sans" w:cs="Times New Roman"/>
-                <w:color w:val="000000" w:themeColor="text1"/>
-                <w:sz w:val="20"/>
-                <w:szCs w:val="20"/>
-              </w:rPr>
-            </w:pPr>
-            <w:r>
-              <w:rPr>
-                <w:rFonts w:ascii="BC Sans" w:eastAsia="Times New Roman" w:hAnsi="BC Sans" w:cs="Times New Roman"/>
+                <w:rFonts w:ascii="BC Sans" w:hAnsi="BC Sans" w:eastAsia="Times New Roman" w:cs="Times New Roman"/>
+                <w:color w:val="000000" w:themeColor="text1"/>
+                <w:sz w:val="20"/>
+                <w:szCs w:val="20"/>
+              </w:rPr>
+            </w:pPr>
+            <w:r>
+              <w:rPr>
+                <w:rFonts w:ascii="BC Sans" w:hAnsi="BC Sans" w:eastAsia="Times New Roman" w:cs="Times New Roman"/>
                 <w:color w:val="000000" w:themeColor="text1"/>
                 <w:sz w:val="20"/>
                 <w:szCs w:val="20"/>
@@ -458,7 +458,7 @@
             </w:r>
             <w:r>
               <w:rPr>
-                <w:rFonts w:ascii="BC Sans" w:eastAsia="Times New Roman" w:hAnsi="BC Sans" w:cs="Times New Roman"/>
+                <w:rFonts w:ascii="BC Sans" w:hAnsi="BC Sans" w:eastAsia="Times New Roman" w:cs="Times New Roman"/>
                 <w:color w:val="000000" w:themeColor="text1"/>
                 <w:sz w:val="20"/>
                 <w:szCs w:val="20"/>
@@ -467,7 +467,7 @@
             </w:r>
             <w:r>
               <w:rPr>
-                <w:rFonts w:ascii="BC Sans" w:eastAsia="BC Sans" w:hAnsi="BC Sans" w:cs="BC Sans"/>
+                <w:rFonts w:ascii="BC Sans" w:hAnsi="BC Sans" w:eastAsia="BC Sans" w:cs="BC Sans"/>
                 <w:b/>
                 <w:bCs/>
                 <w:sz w:val="18"/>
@@ -477,7 +477,7 @@
             </w:r>
             <w:r>
               <w:rPr>
-                <w:rFonts w:ascii="BC Sans" w:eastAsia="Times New Roman" w:hAnsi="BC Sans" w:cs="Times New Roman"/>
+                <w:rFonts w:ascii="BC Sans" w:hAnsi="BC Sans" w:eastAsia="Times New Roman" w:cs="Times New Roman"/>
                 <w:color w:val="000000" w:themeColor="text1"/>
                 <w:sz w:val="20"/>
                 <w:szCs w:val="20"/>
@@ -494,15 +494,15 @@
             <w:pPr>
               <w:cnfStyle w:val="000000000000" w:firstRow="0" w:lastRow="0" w:firstColumn="0" w:lastColumn="0" w:oddVBand="0" w:evenVBand="0" w:oddHBand="0" w:evenHBand="0" w:firstRowFirstColumn="0" w:firstRowLastColumn="0" w:lastRowFirstColumn="0" w:lastRowLastColumn="0"/>
               <w:rPr>
-                <w:rFonts w:ascii="BC Sans" w:eastAsia="Times New Roman" w:hAnsi="BC Sans" w:cs="Times New Roman"/>
-                <w:color w:val="000000" w:themeColor="text1"/>
-                <w:sz w:val="20"/>
-                <w:szCs w:val="20"/>
-              </w:rPr>
-            </w:pPr>
-            <w:r>
-              <w:rPr>
-                <w:rFonts w:ascii="BC Sans" w:eastAsia="Times New Roman" w:hAnsi="BC Sans" w:cs="Times New Roman"/>
+                <w:rFonts w:ascii="BC Sans" w:hAnsi="BC Sans" w:eastAsia="Times New Roman" w:cs="Times New Roman"/>
+                <w:color w:val="000000" w:themeColor="text1"/>
+                <w:sz w:val="20"/>
+                <w:szCs w:val="20"/>
+              </w:rPr>
+            </w:pPr>
+            <w:r>
+              <w:rPr>
+                <w:rFonts w:ascii="BC Sans" w:hAnsi="BC Sans" w:eastAsia="Times New Roman" w:cs="Times New Roman"/>
                 <w:color w:val="000000" w:themeColor="text1"/>
                 <w:sz w:val="20"/>
                 <w:szCs w:val="20"/>
@@ -511,7 +511,7 @@
             </w:r>
             <w:r>
               <w:rPr>
-                <w:rFonts w:ascii="BC Sans" w:eastAsia="BC Sans" w:hAnsi="BC Sans" w:cs="BC Sans"/>
+                <w:rFonts w:ascii="BC Sans" w:hAnsi="BC Sans" w:eastAsia="BC Sans" w:cs="BC Sans"/>
                 <w:sz w:val="18"/>
                 <w:szCs w:val="18"/>
               </w:rPr>
@@ -519,7 +519,7 @@
             </w:r>
             <w:r>
               <w:rPr>
-                <w:rFonts w:ascii="BC Sans" w:eastAsia="BC Sans" w:hAnsi="BC Sans" w:cs="BC Sans"/>
+                <w:rFonts w:ascii="BC Sans" w:hAnsi="BC Sans" w:eastAsia="BC Sans" w:cs="BC Sans"/>
                 <w:sz w:val="18"/>
                 <w:szCs w:val="18"/>
               </w:rPr>
@@ -527,7 +527,7 @@
             </w:r>
             <w:r>
               <w:rPr>
-                <w:rFonts w:ascii="BC Sans" w:eastAsia="Times New Roman" w:hAnsi="BC Sans" w:cs="Times New Roman"/>
+                <w:rFonts w:ascii="BC Sans" w:hAnsi="BC Sans" w:eastAsia="Times New Roman" w:cs="Times New Roman"/>
                 <w:color w:val="000000" w:themeColor="text1"/>
                 <w:sz w:val="20"/>
                 <w:szCs w:val="20"/>
@@ -536,7 +536,7 @@
             </w:r>
             <w:r>
               <w:rPr>
-                <w:rFonts w:ascii="BC Sans" w:eastAsia="Times New Roman" w:hAnsi="BC Sans" w:cs="Times New Roman"/>
+                <w:rFonts w:ascii="BC Sans" w:hAnsi="BC Sans" w:eastAsia="Times New Roman" w:cs="Times New Roman"/>
                 <w:color w:val="000000" w:themeColor="text1"/>
                 <w:sz w:val="20"/>
                 <w:szCs w:val="20"/>
@@ -545,7 +545,7 @@
             </w:r>
             <w:r>
               <w:rPr>
-                <w:rFonts w:ascii="BC Sans" w:eastAsia="Times New Roman" w:hAnsi="BC Sans" w:cs="Times New Roman"/>
+                <w:rFonts w:ascii="BC Sans" w:hAnsi="BC Sans" w:eastAsia="Times New Roman" w:cs="Times New Roman"/>
                 <w:color w:val="000000" w:themeColor="text1"/>
                 <w:sz w:val="20"/>
                 <w:szCs w:val="20"/>
@@ -554,7 +554,7 @@
             </w:r>
             <w:r>
               <w:rPr>
-                <w:rFonts w:ascii="BC Sans" w:eastAsia="Times New Roman" w:hAnsi="BC Sans" w:cs="Times New Roman"/>
+                <w:rFonts w:ascii="BC Sans" w:hAnsi="BC Sans" w:eastAsia="Times New Roman" w:cs="Times New Roman"/>
                 <w:color w:val="000000" w:themeColor="text1"/>
                 <w:sz w:val="20"/>
                 <w:szCs w:val="20"/>
@@ -563,7 +563,7 @@
             </w:r>
             <w:r>
               <w:rPr>
-                <w:rFonts w:ascii="BC Sans" w:eastAsia="Times New Roman" w:hAnsi="BC Sans" w:cs="Times New Roman"/>
+                <w:rFonts w:ascii="BC Sans" w:hAnsi="BC Sans" w:eastAsia="Times New Roman" w:cs="Times New Roman"/>
                 <w:color w:val="000000" w:themeColor="text1"/>
                 <w:sz w:val="20"/>
                 <w:szCs w:val="20"/>
@@ -572,7 +572,7 @@
             </w:r>
             <w:r>
               <w:rPr>
-                <w:rFonts w:ascii="BC Sans" w:eastAsia="Times New Roman" w:hAnsi="BC Sans" w:cs="Times New Roman"/>
+                <w:rFonts w:ascii="BC Sans" w:hAnsi="BC Sans" w:eastAsia="Times New Roman" w:cs="Times New Roman"/>
                 <w:color w:val="000000" w:themeColor="text1"/>
                 <w:sz w:val="20"/>
                 <w:szCs w:val="20"/>
@@ -581,7 +581,7 @@
             </w:r>
             <w:r>
               <w:rPr>
-                <w:rFonts w:ascii="BC Sans" w:eastAsia="Times New Roman" w:hAnsi="BC Sans" w:cs="Times New Roman"/>
+                <w:rFonts w:ascii="BC Sans" w:hAnsi="BC Sans" w:eastAsia="Times New Roman" w:cs="Times New Roman"/>
                 <w:color w:val="000000" w:themeColor="text1"/>
                 <w:sz w:val="20"/>
                 <w:szCs w:val="20"/>
@@ -590,7 +590,7 @@
             </w:r>
             <w:r>
               <w:rPr>
-                <w:rFonts w:ascii="BC Sans" w:eastAsia="Times New Roman" w:hAnsi="BC Sans" w:cs="Times New Roman"/>
+                <w:rFonts w:ascii="BC Sans" w:hAnsi="BC Sans" w:eastAsia="Times New Roman" w:cs="Times New Roman"/>
                 <w:color w:val="000000" w:themeColor="text1"/>
                 <w:sz w:val="20"/>
                 <w:szCs w:val="20"/>
@@ -599,7 +599,7 @@
             </w:r>
             <w:r>
               <w:rPr>
-                <w:rFonts w:ascii="BC Sans" w:eastAsia="BC Sans" w:hAnsi="BC Sans" w:cs="BC Sans"/>
+                <w:rFonts w:ascii="BC Sans" w:hAnsi="BC Sans" w:eastAsia="BC Sans" w:cs="BC Sans"/>
                 <w:sz w:val="18"/>
                 <w:szCs w:val="18"/>
               </w:rPr>
@@ -607,7 +607,7 @@
             </w:r>
             <w:r>
               <w:rPr>
-                <w:rFonts w:ascii="BC Sans" w:eastAsia="BC Sans" w:hAnsi="BC Sans" w:cs="BC Sans"/>
+                <w:rFonts w:ascii="BC Sans" w:hAnsi="BC Sans" w:eastAsia="BC Sans" w:cs="BC Sans"/>
                 <w:sz w:val="18"/>
                 <w:szCs w:val="18"/>
               </w:rPr>
@@ -615,7 +615,7 @@
             </w:r>
             <w:r>
               <w:rPr>
-                <w:rFonts w:ascii="BC Sans" w:eastAsia="Times New Roman" w:hAnsi="BC Sans" w:cs="Times New Roman"/>
+                <w:rFonts w:ascii="BC Sans" w:hAnsi="BC Sans" w:eastAsia="Times New Roman" w:cs="Times New Roman"/>
                 <w:color w:val="000000" w:themeColor="text1"/>
                 <w:sz w:val="20"/>
                 <w:szCs w:val="20"/>
@@ -624,7 +624,7 @@
             </w:r>
             <w:r>
               <w:rPr>
-                <w:rFonts w:ascii="BC Sans" w:eastAsia="Times New Roman" w:hAnsi="BC Sans" w:cs="Times New Roman"/>
+                <w:rFonts w:ascii="BC Sans" w:hAnsi="BC Sans" w:eastAsia="Times New Roman" w:cs="Times New Roman"/>
                 <w:color w:val="000000" w:themeColor="text1"/>
                 <w:sz w:val="20"/>
                 <w:szCs w:val="20"/>
@@ -633,7 +633,7 @@
             </w:r>
             <w:r>
               <w:rPr>
-                <w:rFonts w:ascii="BC Sans" w:eastAsia="Times New Roman" w:hAnsi="BC Sans" w:cs="Times New Roman"/>
+                <w:rFonts w:ascii="BC Sans" w:hAnsi="BC Sans" w:eastAsia="Times New Roman" w:cs="Times New Roman"/>
                 <w:color w:val="000000" w:themeColor="text1"/>
                 <w:sz w:val="20"/>
                 <w:szCs w:val="20"/>
@@ -642,7 +642,7 @@
             </w:r>
             <w:r>
               <w:rPr>
-                <w:rFonts w:ascii="BC Sans" w:eastAsia="Times New Roman" w:hAnsi="BC Sans" w:cs="Times New Roman"/>
+                <w:rFonts w:ascii="BC Sans" w:hAnsi="BC Sans" w:eastAsia="Times New Roman" w:cs="Times New Roman"/>
                 <w:color w:val="000000" w:themeColor="text1"/>
                 <w:sz w:val="20"/>
                 <w:szCs w:val="20"/>
@@ -651,7 +651,7 @@
             </w:r>
             <w:r>
               <w:rPr>
-                <w:rFonts w:ascii="BC Sans" w:eastAsia="BC Sans" w:hAnsi="BC Sans" w:cs="BC Sans"/>
+                <w:rFonts w:ascii="BC Sans" w:hAnsi="BC Sans" w:eastAsia="BC Sans" w:cs="BC Sans"/>
                 <w:sz w:val="18"/>
                 <w:szCs w:val="18"/>
               </w:rPr>
@@ -659,7 +659,7 @@
             </w:r>
             <w:r>
               <w:rPr>
-                <w:rFonts w:ascii="BC Sans" w:eastAsia="BC Sans" w:hAnsi="BC Sans" w:cs="BC Sans"/>
+                <w:rFonts w:ascii="BC Sans" w:hAnsi="BC Sans" w:eastAsia="BC Sans" w:cs="BC Sans"/>
                 <w:sz w:val="18"/>
                 <w:szCs w:val="18"/>
               </w:rPr>
@@ -667,7 +667,7 @@
             </w:r>
             <w:r>
               <w:rPr>
-                <w:rFonts w:ascii="BC Sans" w:eastAsia="Times New Roman" w:hAnsi="BC Sans" w:cs="Times New Roman"/>
+                <w:rFonts w:ascii="BC Sans" w:hAnsi="BC Sans" w:eastAsia="Times New Roman" w:cs="Times New Roman"/>
                 <w:color w:val="000000" w:themeColor="text1"/>
                 <w:sz w:val="20"/>
                 <w:szCs w:val="20"/>
@@ -676,7 +676,7 @@
             </w:r>
             <w:r>
               <w:rPr>
-                <w:rFonts w:ascii="BC Sans" w:eastAsia="Times New Roman" w:hAnsi="BC Sans" w:cs="Times New Roman"/>
+                <w:rFonts w:ascii="BC Sans" w:hAnsi="BC Sans" w:eastAsia="Times New Roman" w:cs="Times New Roman"/>
                 <w:color w:val="000000" w:themeColor="text1"/>
                 <w:sz w:val="20"/>
                 <w:szCs w:val="20"/>
@@ -685,7 +685,7 @@
             </w:r>
             <w:r>
               <w:rPr>
-                <w:rFonts w:ascii="BC Sans" w:eastAsia="Times New Roman" w:hAnsi="BC Sans" w:cs="Times New Roman"/>
+                <w:rFonts w:ascii="BC Sans" w:hAnsi="BC Sans" w:eastAsia="Times New Roman" w:cs="Times New Roman"/>
                 <w:color w:val="000000" w:themeColor="text1"/>
                 <w:sz w:val="20"/>
                 <w:szCs w:val="20"/>
@@ -694,7 +694,7 @@
             </w:r>
             <w:r>
               <w:rPr>
-                <w:rFonts w:ascii="BC Sans" w:eastAsia="Times New Roman" w:hAnsi="BC Sans" w:cs="Times New Roman"/>
+                <w:rFonts w:ascii="BC Sans" w:hAnsi="BC Sans" w:eastAsia="Times New Roman" w:cs="Times New Roman"/>
                 <w:color w:val="000000" w:themeColor="text1"/>
                 <w:sz w:val="20"/>
                 <w:szCs w:val="20"/>
@@ -709,7 +709,7 @@
       <w:pPr>
         <w:spacing w:after="0"/>
         <w:rPr>
-          <w:rFonts w:ascii="BC Sans" w:eastAsia="Times New Roman" w:hAnsi="BC Sans" w:cs="Times New Roman"/>
+          <w:rFonts w:ascii="BC Sans" w:hAnsi="BC Sans" w:eastAsia="Times New Roman" w:cs="Times New Roman"/>
           <w:color w:val="000000" w:themeColor="text1"/>
           <w:sz w:val="20"/>
           <w:szCs w:val="20"/>
@@ -736,12 +736,13 @@
             <w:cnfStyle w:val="001000000100" w:firstRow="0" w:lastRow="0" w:firstColumn="1" w:lastColumn="0" w:oddVBand="0" w:evenVBand="0" w:oddHBand="0" w:evenHBand="0" w:firstRowFirstColumn="1" w:firstRowLastColumn="0" w:lastRowFirstColumn="0" w:lastRowLastColumn="0"/>
             <w:tcW w:w="2552" w:type="dxa"/>
             <w:noWrap/>
+            <w:tcMar/>
             <w:vAlign w:val="center"/>
           </w:tcPr>
           <w:p>
             <w:pPr>
               <w:rPr>
-                <w:rFonts w:ascii="BC Sans" w:eastAsia="Times New Roman" w:hAnsi="BC Sans" w:cs="Times New Roman"/>
+                <w:rFonts w:ascii="BC Sans" w:hAnsi="BC Sans" w:eastAsia="Times New Roman" w:cs="Times New Roman"/>
                 <w:color w:val="000000"/>
                 <w:kern w:val="0"/>
                 <w:sz w:val="20"/>
@@ -751,7 +752,7 @@
             </w:pPr>
             <w:r>
               <w:rPr>
-                <w:rFonts w:ascii="BC Sans" w:eastAsia="Times New Roman" w:hAnsi="BC Sans" w:cs="Times New Roman"/>
+                <w:rFonts w:ascii="BC Sans" w:hAnsi="BC Sans" w:eastAsia="Times New Roman" w:cs="Times New Roman"/>
                 <w:caps w:val="0"/>
                 <w:color w:val="000000"/>
                 <w:kern w:val="0"/>
@@ -765,15 +766,17 @@
         </w:tc>
         <w:tc>
           <w:tcPr>
+            <w:cnfStyle w:val="000000000000" w:firstRow="0" w:lastRow="0" w:firstColumn="0" w:lastColumn="0" w:oddVBand="0" w:evenVBand="0" w:oddHBand="0" w:evenHBand="0" w:firstRowFirstColumn="0" w:firstRowLastColumn="0" w:lastRowFirstColumn="0" w:lastRowLastColumn="0"/>
             <w:tcW w:w="8364" w:type="dxa"/>
             <w:noWrap/>
+            <w:tcMar/>
             <w:vAlign w:val="center"/>
           </w:tcPr>
           <w:p>
             <w:pPr>
               <w:cnfStyle w:val="100000000000" w:firstRow="1" w:lastRow="0" w:firstColumn="0" w:lastColumn="0" w:oddVBand="0" w:evenVBand="0" w:oddHBand="0" w:evenHBand="0" w:firstRowFirstColumn="0" w:firstRowLastColumn="0" w:lastRowFirstColumn="0" w:lastRowLastColumn="0"/>
               <w:rPr>
-                <w:rFonts w:ascii="BC Sans" w:eastAsia="Times New Roman" w:hAnsi="BC Sans" w:cs="Times New Roman"/>
+                <w:rFonts w:ascii="BC Sans" w:hAnsi="BC Sans" w:eastAsia="Times New Roman" w:cs="Times New Roman"/>
                 <w:color w:val="000000"/>
                 <w:kern w:val="0"/>
                 <w:sz w:val="20"/>
@@ -794,6 +797,7 @@
             <w:cnfStyle w:val="001000000000" w:firstRow="0" w:lastRow="0" w:firstColumn="1" w:lastColumn="0" w:oddVBand="0" w:evenVBand="0" w:oddHBand="0" w:evenHBand="0" w:firstRowFirstColumn="0" w:firstRowLastColumn="0" w:lastRowFirstColumn="0" w:lastRowLastColumn="0"/>
             <w:tcW w:w="2552" w:type="dxa"/>
             <w:noWrap/>
+            <w:tcMar/>
             <w:vAlign w:val="center"/>
           </w:tcPr>
           <w:p>
@@ -845,8 +849,10 @@
         </w:tc>
         <w:tc>
           <w:tcPr>
+            <w:cnfStyle w:val="000000000000" w:firstRow="0" w:lastRow="0" w:firstColumn="0" w:lastColumn="0" w:oddVBand="0" w:evenVBand="0" w:oddHBand="0" w:evenHBand="0" w:firstRowFirstColumn="0" w:firstRowLastColumn="0" w:lastRowFirstColumn="0" w:lastRowLastColumn="0"/>
             <w:tcW w:w="8364" w:type="dxa"/>
             <w:noWrap/>
+            <w:tcMar/>
             <w:vAlign w:val="center"/>
           </w:tcPr>
           <w:p>
@@ -854,7 +860,7 @@
               <w:spacing w:line="259" w:lineRule="auto"/>
               <w:cnfStyle w:val="000000100000" w:firstRow="0" w:lastRow="0" w:firstColumn="0" w:lastColumn="0" w:oddVBand="0" w:evenVBand="0" w:oddHBand="1" w:evenHBand="0" w:firstRowFirstColumn="0" w:firstRowLastColumn="0" w:lastRowFirstColumn="0" w:lastRowLastColumn="0"/>
               <w:rPr>
-                <w:rFonts w:ascii="BC Sans" w:eastAsia="Times New Roman" w:hAnsi="BC Sans" w:cs="Times New Roman"/>
+                <w:rFonts w:ascii="BC Sans" w:hAnsi="BC Sans" w:eastAsia="Times New Roman" w:cs="Times New Roman"/>
                 <w:color w:val="000000" w:themeColor="text1"/>
                 <w:sz w:val="18"/>
                 <w:szCs w:val="18"/>
@@ -862,7 +868,7 @@
             </w:pPr>
             <w:r>
               <w:rPr>
-                <w:rFonts w:ascii="BC Sans" w:eastAsia="Times New Roman" w:hAnsi="BC Sans" w:cs="Times New Roman"/>
+                <w:rFonts w:ascii="BC Sans" w:hAnsi="BC Sans" w:eastAsia="Times New Roman" w:cs="Times New Roman"/>
                 <w:color w:val="000000" w:themeColor="text1"/>
                 <w:sz w:val="20"/>
                 <w:szCs w:val="20"/>
@@ -871,7 +877,7 @@
             </w:r>
             <w:r>
               <w:rPr>
-                <w:rFonts w:ascii="BC Sans" w:eastAsia="Times New Roman" w:hAnsi="BC Sans" w:cs="Times New Roman"/>
+                <w:rFonts w:ascii="BC Sans" w:hAnsi="BC Sans" w:eastAsia="Times New Roman" w:cs="Times New Roman"/>
                 <w:color w:val="000000" w:themeColor="text1"/>
                 <w:sz w:val="20"/>
                 <w:szCs w:val="20"/>
@@ -880,7 +886,7 @@
             </w:r>
             <w:r>
               <w:rPr>
-                <w:rFonts w:ascii="BC Sans" w:eastAsia="Times New Roman" w:hAnsi="BC Sans" w:cs="Times New Roman"/>
+                <w:rFonts w:ascii="BC Sans" w:hAnsi="BC Sans" w:eastAsia="Times New Roman" w:cs="Times New Roman"/>
                 <w:color w:val="000000" w:themeColor="text1"/>
                 <w:sz w:val="20"/>
                 <w:szCs w:val="20"/>
@@ -889,7 +895,7 @@
             </w:r>
             <w:r>
               <w:rPr>
-                <w:rFonts w:ascii="BC Sans" w:eastAsia="Times New Roman" w:hAnsi="BC Sans" w:cs="Times New Roman"/>
+                <w:rFonts w:ascii="BC Sans" w:hAnsi="BC Sans" w:eastAsia="Times New Roman" w:cs="Times New Roman"/>
                 <w:color w:val="000000" w:themeColor="text1"/>
                 <w:sz w:val="20"/>
                 <w:szCs w:val="20"/>
@@ -898,7 +904,7 @@
             </w:r>
             <w:r>
               <w:rPr>
-                <w:rFonts w:ascii="BC Sans" w:eastAsia="Times New Roman" w:hAnsi="BC Sans" w:cs="Times New Roman"/>
+                <w:rFonts w:ascii="BC Sans" w:hAnsi="BC Sans" w:eastAsia="Times New Roman" w:cs="Times New Roman"/>
                 <w:color w:val="000000" w:themeColor="text1"/>
                 <w:sz w:val="20"/>
                 <w:szCs w:val="20"/>
@@ -917,6 +923,7 @@
             <w:cnfStyle w:val="001000000000" w:firstRow="0" w:lastRow="0" w:firstColumn="1" w:lastColumn="0" w:oddVBand="0" w:evenVBand="0" w:oddHBand="0" w:evenHBand="0" w:firstRowFirstColumn="0" w:firstRowLastColumn="0" w:lastRowFirstColumn="0" w:lastRowLastColumn="0"/>
             <w:tcW w:w="2552" w:type="dxa"/>
             <w:noWrap/>
+            <w:tcMar/>
             <w:vAlign w:val="center"/>
           </w:tcPr>
           <w:p>
@@ -967,23 +974,25 @@
         </w:tc>
         <w:tc>
           <w:tcPr>
+            <w:cnfStyle w:val="000000000000" w:firstRow="0" w:lastRow="0" w:firstColumn="0" w:lastColumn="0" w:oddVBand="0" w:evenVBand="0" w:oddHBand="0" w:evenHBand="0" w:firstRowFirstColumn="0" w:firstRowLastColumn="0" w:lastRowFirstColumn="0" w:lastRowLastColumn="0"/>
             <w:tcW w:w="8364" w:type="dxa"/>
             <w:noWrap/>
+            <w:tcMar/>
             <w:vAlign w:val="center"/>
           </w:tcPr>
           <w:p>
             <w:pPr>
               <w:cnfStyle w:val="000000000000" w:firstRow="0" w:lastRow="0" w:firstColumn="0" w:lastColumn="0" w:oddVBand="0" w:evenVBand="0" w:oddHBand="0" w:evenHBand="0" w:firstRowFirstColumn="0" w:firstRowLastColumn="0" w:lastRowFirstColumn="0" w:lastRowLastColumn="0"/>
               <w:rPr>
-                <w:rFonts w:ascii="BC Sans" w:eastAsia="Times New Roman" w:hAnsi="BC Sans" w:cs="Times New Roman"/>
-                <w:color w:val="000000" w:themeColor="text1"/>
-                <w:sz w:val="20"/>
-                <w:szCs w:val="20"/>
-              </w:rPr>
-            </w:pPr>
-            <w:r>
-              <w:rPr>
-                <w:rFonts w:ascii="BC Sans" w:eastAsia="Times New Roman" w:hAnsi="BC Sans" w:cs="Times New Roman"/>
+                <w:rFonts w:ascii="BC Sans" w:hAnsi="BC Sans" w:eastAsia="Times New Roman" w:cs="Times New Roman"/>
+                <w:color w:val="000000" w:themeColor="text1"/>
+                <w:sz w:val="20"/>
+                <w:szCs w:val="20"/>
+              </w:rPr>
+            </w:pPr>
+            <w:r>
+              <w:rPr>
+                <w:rFonts w:ascii="BC Sans" w:hAnsi="BC Sans" w:eastAsia="Times New Roman" w:cs="Times New Roman"/>
                 <w:color w:val="000000" w:themeColor="text1"/>
                 <w:sz w:val="20"/>
                 <w:szCs w:val="20"/>
@@ -992,7 +1001,7 @@
             </w:r>
             <w:r>
               <w:rPr>
-                <w:rFonts w:ascii="BC Sans" w:eastAsia="Times New Roman" w:hAnsi="BC Sans" w:cs="Times New Roman"/>
+                <w:rFonts w:ascii="BC Sans" w:hAnsi="BC Sans" w:eastAsia="Times New Roman" w:cs="Times New Roman"/>
                 <w:color w:val="000000" w:themeColor="text1"/>
                 <w:sz w:val="20"/>
                 <w:szCs w:val="20"/>
@@ -1001,7 +1010,7 @@
             </w:r>
             <w:r>
               <w:rPr>
-                <w:rFonts w:ascii="BC Sans" w:eastAsia="Times New Roman" w:hAnsi="BC Sans" w:cs="Times New Roman"/>
+                <w:rFonts w:ascii="BC Sans" w:hAnsi="BC Sans" w:eastAsia="Times New Roman" w:cs="Times New Roman"/>
                 <w:color w:val="000000" w:themeColor="text1"/>
                 <w:sz w:val="20"/>
                 <w:szCs w:val="20"/>
@@ -1010,7 +1019,7 @@
             </w:r>
             <w:r>
               <w:rPr>
-                <w:rFonts w:ascii="BC Sans" w:eastAsia="Times New Roman" w:hAnsi="BC Sans" w:cs="Times New Roman"/>
+                <w:rFonts w:ascii="BC Sans" w:hAnsi="BC Sans" w:eastAsia="Times New Roman" w:cs="Times New Roman"/>
                 <w:color w:val="000000" w:themeColor="text1"/>
                 <w:sz w:val="20"/>
                 <w:szCs w:val="20"/>
@@ -1039,6 +1048,7 @@
             <w:cnfStyle w:val="001000000000" w:firstRow="0" w:lastRow="0" w:firstColumn="1" w:lastColumn="0" w:oddVBand="0" w:evenVBand="0" w:oddHBand="0" w:evenHBand="0" w:firstRowFirstColumn="0" w:firstRowLastColumn="0" w:lastRowFirstColumn="0" w:lastRowLastColumn="0"/>
             <w:tcW w:w="2552" w:type="dxa"/>
             <w:noWrap/>
+            <w:tcMar/>
             <w:vAlign w:val="center"/>
           </w:tcPr>
           <w:p>
@@ -1068,8 +1078,10 @@
         </w:tc>
         <w:tc>
           <w:tcPr>
+            <w:cnfStyle w:val="000000000000" w:firstRow="0" w:lastRow="0" w:firstColumn="0" w:lastColumn="0" w:oddVBand="0" w:evenVBand="0" w:oddHBand="0" w:evenHBand="0" w:firstRowFirstColumn="0" w:firstRowLastColumn="0" w:lastRowFirstColumn="0" w:lastRowLastColumn="0"/>
             <w:tcW w:w="8364" w:type="dxa"/>
             <w:noWrap/>
+            <w:tcMar/>
             <w:vAlign w:val="center"/>
           </w:tcPr>
           <w:p>
@@ -1077,7 +1089,7 @@
               <w:spacing w:line="259" w:lineRule="auto"/>
               <w:cnfStyle w:val="000000100000" w:firstRow="0" w:lastRow="0" w:firstColumn="0" w:lastColumn="0" w:oddVBand="0" w:evenVBand="0" w:oddHBand="1" w:evenHBand="0" w:firstRowFirstColumn="0" w:firstRowLastColumn="0" w:lastRowFirstColumn="0" w:lastRowLastColumn="0"/>
               <w:rPr>
-                <w:rFonts w:ascii="BC Sans" w:eastAsia="Times New Roman" w:hAnsi="BC Sans" w:cs="Times New Roman"/>
+                <w:rFonts w:ascii="BC Sans" w:hAnsi="BC Sans" w:eastAsia="Times New Roman" w:cs="Times New Roman"/>
                 <w:color w:val="000000" w:themeColor="text1"/>
                 <w:sz w:val="18"/>
                 <w:szCs w:val="18"/>
@@ -1085,7 +1097,7 @@
             </w:pPr>
             <w:r>
               <w:rPr>
-                <w:rFonts w:ascii="BC Sans" w:eastAsia="Times New Roman" w:hAnsi="BC Sans" w:cs="Times New Roman"/>
+                <w:rFonts w:ascii="BC Sans" w:hAnsi="BC Sans" w:eastAsia="Times New Roman" w:cs="Times New Roman"/>
                 <w:color w:val="000000" w:themeColor="text1"/>
                 <w:sz w:val="20"/>
                 <w:szCs w:val="20"/>
@@ -1094,7 +1106,7 @@
             </w:r>
             <w:r>
               <w:rPr>
-                <w:rFonts w:ascii="BC Sans" w:eastAsia="Times New Roman" w:hAnsi="BC Sans" w:cs="Times New Roman"/>
+                <w:rFonts w:ascii="BC Sans" w:hAnsi="BC Sans" w:eastAsia="Times New Roman" w:cs="Times New Roman"/>
                 <w:color w:val="000000" w:themeColor="text1"/>
                 <w:sz w:val="20"/>
                 <w:szCs w:val="20"/>
@@ -1103,7 +1115,7 @@
             </w:r>
             <w:r>
               <w:rPr>
-                <w:rFonts w:ascii="BC Sans" w:eastAsia="Times New Roman" w:hAnsi="BC Sans" w:cs="Times New Roman"/>
+                <w:rFonts w:ascii="BC Sans" w:hAnsi="BC Sans" w:eastAsia="Times New Roman" w:cs="Times New Roman"/>
                 <w:color w:val="000000" w:themeColor="text1"/>
                 <w:sz w:val="20"/>
                 <w:szCs w:val="20"/>
@@ -1112,7 +1124,7 @@
             </w:r>
             <w:r>
               <w:rPr>
-                <w:rFonts w:ascii="BC Sans" w:eastAsia="Times New Roman" w:hAnsi="BC Sans" w:cs="Times New Roman"/>
+                <w:rFonts w:ascii="BC Sans" w:hAnsi="BC Sans" w:eastAsia="Times New Roman" w:cs="Times New Roman"/>
                 <w:color w:val="000000" w:themeColor="text1"/>
                 <w:sz w:val="20"/>
                 <w:szCs w:val="20"/>
@@ -1121,7 +1133,7 @@
             </w:r>
             <w:r>
               <w:rPr>
-                <w:rFonts w:ascii="BC Sans" w:eastAsia="Times New Roman" w:hAnsi="BC Sans" w:cs="Times New Roman"/>
+                <w:rFonts w:ascii="BC Sans" w:hAnsi="BC Sans" w:eastAsia="Times New Roman" w:cs="Times New Roman"/>
                 <w:color w:val="000000" w:themeColor="text1"/>
                 <w:sz w:val="20"/>
                 <w:szCs w:val="20"/>
@@ -1140,6 +1152,7 @@
             <w:cnfStyle w:val="001000000000" w:firstRow="0" w:lastRow="0" w:firstColumn="1" w:lastColumn="0" w:oddVBand="0" w:evenVBand="0" w:oddHBand="0" w:evenHBand="0" w:firstRowFirstColumn="0" w:firstRowLastColumn="0" w:lastRowFirstColumn="0" w:lastRowLastColumn="0"/>
             <w:tcW w:w="2552" w:type="dxa"/>
             <w:noWrap/>
+            <w:tcMar/>
             <w:vAlign w:val="center"/>
             <w:hideMark/>
           </w:tcPr>
@@ -1169,8 +1182,10 @@
         </w:tc>
         <w:tc>
           <w:tcPr>
+            <w:cnfStyle w:val="000000000000" w:firstRow="0" w:lastRow="0" w:firstColumn="0" w:lastColumn="0" w:oddVBand="0" w:evenVBand="0" w:oddHBand="0" w:evenHBand="0" w:firstRowFirstColumn="0" w:firstRowLastColumn="0" w:lastRowFirstColumn="0" w:lastRowLastColumn="0"/>
             <w:tcW w:w="8364" w:type="dxa"/>
             <w:noWrap/>
+            <w:tcMar/>
             <w:vAlign w:val="center"/>
             <w:hideMark/>
           </w:tcPr>
@@ -1178,15 +1193,15 @@
             <w:pPr>
               <w:cnfStyle w:val="000000000000" w:firstRow="0" w:lastRow="0" w:firstColumn="0" w:lastColumn="0" w:oddVBand="0" w:evenVBand="0" w:oddHBand="0" w:evenHBand="0" w:firstRowFirstColumn="0" w:firstRowLastColumn="0" w:lastRowFirstColumn="0" w:lastRowLastColumn="0"/>
               <w:rPr>
-                <w:rFonts w:ascii="BC Sans" w:eastAsia="Times New Roman" w:hAnsi="BC Sans" w:cs="Times New Roman"/>
-                <w:color w:val="000000" w:themeColor="text1"/>
-                <w:sz w:val="20"/>
-                <w:szCs w:val="20"/>
-              </w:rPr>
-            </w:pPr>
-            <w:r>
-              <w:rPr>
-                <w:rFonts w:ascii="BC Sans" w:eastAsia="Times New Roman" w:hAnsi="BC Sans" w:cs="Times New Roman"/>
+                <w:rFonts w:ascii="BC Sans" w:hAnsi="BC Sans" w:eastAsia="Times New Roman" w:cs="Times New Roman"/>
+                <w:color w:val="000000" w:themeColor="text1"/>
+                <w:sz w:val="20"/>
+                <w:szCs w:val="20"/>
+              </w:rPr>
+            </w:pPr>
+            <w:r>
+              <w:rPr>
+                <w:rFonts w:ascii="BC Sans" w:hAnsi="BC Sans" w:eastAsia="Times New Roman" w:cs="Times New Roman"/>
                 <w:color w:val="000000" w:themeColor="text1"/>
                 <w:sz w:val="20"/>
                 <w:szCs w:val="20"/>
@@ -1195,7 +1210,7 @@
             </w:r>
             <w:r>
               <w:rPr>
-                <w:rFonts w:ascii="BC Sans" w:eastAsia="Times New Roman" w:hAnsi="BC Sans" w:cs="Times New Roman"/>
+                <w:rFonts w:ascii="BC Sans" w:hAnsi="BC Sans" w:eastAsia="Times New Roman" w:cs="Times New Roman"/>
                 <w:color w:val="000000" w:themeColor="text1"/>
                 <w:sz w:val="20"/>
                 <w:szCs w:val="20"/>
@@ -1204,7 +1219,7 @@
             </w:r>
             <w:r>
               <w:rPr>
-                <w:rFonts w:ascii="BC Sans" w:eastAsia="Times New Roman" w:hAnsi="BC Sans" w:cs="Times New Roman"/>
+                <w:rFonts w:ascii="BC Sans" w:hAnsi="BC Sans" w:eastAsia="Times New Roman" w:cs="Times New Roman"/>
                 <w:color w:val="000000" w:themeColor="text1"/>
                 <w:sz w:val="20"/>
                 <w:szCs w:val="20"/>
@@ -1213,7 +1228,7 @@
             </w:r>
             <w:r>
               <w:rPr>
-                <w:rFonts w:ascii="BC Sans" w:eastAsia="Times New Roman" w:hAnsi="BC Sans" w:cs="Times New Roman"/>
+                <w:rFonts w:ascii="BC Sans" w:hAnsi="BC Sans" w:eastAsia="Times New Roman" w:cs="Times New Roman"/>
                 <w:color w:val="000000" w:themeColor="text1"/>
                 <w:sz w:val="20"/>
                 <w:szCs w:val="20"/>
@@ -1222,7 +1237,7 @@
             </w:r>
             <w:r>
               <w:rPr>
-                <w:rFonts w:ascii="BC Sans" w:eastAsia="Times New Roman" w:hAnsi="BC Sans" w:cs="Times New Roman"/>
+                <w:rFonts w:ascii="BC Sans" w:hAnsi="BC Sans" w:eastAsia="Times New Roman" w:cs="Times New Roman"/>
                 <w:color w:val="000000" w:themeColor="text1"/>
                 <w:sz w:val="20"/>
                 <w:szCs w:val="20"/>
@@ -1242,6 +1257,7 @@
             <w:cnfStyle w:val="001000000000" w:firstRow="0" w:lastRow="0" w:firstColumn="1" w:lastColumn="0" w:oddVBand="0" w:evenVBand="0" w:oddHBand="0" w:evenHBand="0" w:firstRowFirstColumn="0" w:firstRowLastColumn="0" w:lastRowFirstColumn="0" w:lastRowLastColumn="0"/>
             <w:tcW w:w="2552" w:type="dxa"/>
             <w:noWrap/>
+            <w:tcMar/>
             <w:vAlign w:val="center"/>
             <w:hideMark/>
           </w:tcPr>
@@ -1271,8 +1287,10 @@
         </w:tc>
         <w:tc>
           <w:tcPr>
+            <w:cnfStyle w:val="000000000000" w:firstRow="0" w:lastRow="0" w:firstColumn="0" w:lastColumn="0" w:oddVBand="0" w:evenVBand="0" w:oddHBand="0" w:evenHBand="0" w:firstRowFirstColumn="0" w:firstRowLastColumn="0" w:lastRowFirstColumn="0" w:lastRowLastColumn="0"/>
             <w:tcW w:w="8364" w:type="dxa"/>
             <w:noWrap/>
+            <w:tcMar/>
             <w:vAlign w:val="center"/>
             <w:hideMark/>
           </w:tcPr>
@@ -1280,15 +1298,15 @@
             <w:pPr>
               <w:cnfStyle w:val="000000100000" w:firstRow="0" w:lastRow="0" w:firstColumn="0" w:lastColumn="0" w:oddVBand="0" w:evenVBand="0" w:oddHBand="1" w:evenHBand="0" w:firstRowFirstColumn="0" w:firstRowLastColumn="0" w:lastRowFirstColumn="0" w:lastRowLastColumn="0"/>
               <w:rPr>
-                <w:rFonts w:ascii="BC Sans" w:eastAsia="Times New Roman" w:hAnsi="BC Sans" w:cs="Times New Roman"/>
-                <w:color w:val="000000" w:themeColor="text1"/>
-                <w:sz w:val="20"/>
-                <w:szCs w:val="20"/>
-              </w:rPr>
-            </w:pPr>
-            <w:r>
-              <w:rPr>
-                <w:rFonts w:ascii="BC Sans" w:eastAsia="Times New Roman" w:hAnsi="BC Sans" w:cs="Times New Roman"/>
+                <w:rFonts w:ascii="BC Sans" w:hAnsi="BC Sans" w:eastAsia="Times New Roman" w:cs="Times New Roman"/>
+                <w:color w:val="000000" w:themeColor="text1"/>
+                <w:sz w:val="20"/>
+                <w:szCs w:val="20"/>
+              </w:rPr>
+            </w:pPr>
+            <w:r>
+              <w:rPr>
+                <w:rFonts w:ascii="BC Sans" w:hAnsi="BC Sans" w:eastAsia="Times New Roman" w:cs="Times New Roman"/>
                 <w:color w:val="000000" w:themeColor="text1"/>
                 <w:sz w:val="20"/>
                 <w:szCs w:val="20"/>
@@ -1297,7 +1315,7 @@
             </w:r>
             <w:r>
               <w:rPr>
-                <w:rFonts w:ascii="BC Sans" w:eastAsia="Times New Roman" w:hAnsi="BC Sans" w:cs="Times New Roman"/>
+                <w:rFonts w:ascii="BC Sans" w:hAnsi="BC Sans" w:eastAsia="Times New Roman" w:cs="Times New Roman"/>
                 <w:color w:val="000000" w:themeColor="text1"/>
                 <w:sz w:val="20"/>
                 <w:szCs w:val="20"/>
@@ -1306,7 +1324,7 @@
             </w:r>
             <w:r>
               <w:rPr>
-                <w:rFonts w:ascii="BC Sans" w:eastAsia="Times New Roman" w:hAnsi="BC Sans" w:cs="Times New Roman"/>
+                <w:rFonts w:ascii="BC Sans" w:hAnsi="BC Sans" w:eastAsia="Times New Roman" w:cs="Times New Roman"/>
                 <w:color w:val="000000" w:themeColor="text1"/>
                 <w:sz w:val="20"/>
                 <w:szCs w:val="20"/>
@@ -1315,7 +1333,7 @@
             </w:r>
             <w:r>
               <w:rPr>
-                <w:rFonts w:ascii="BC Sans" w:eastAsia="Times New Roman" w:hAnsi="BC Sans" w:cs="Times New Roman"/>
+                <w:rFonts w:ascii="BC Sans" w:hAnsi="BC Sans" w:eastAsia="Times New Roman" w:cs="Times New Roman"/>
                 <w:color w:val="000000" w:themeColor="text1"/>
                 <w:sz w:val="20"/>
                 <w:szCs w:val="20"/>
@@ -1324,7 +1342,7 @@
             </w:r>
             <w:r>
               <w:rPr>
-                <w:rFonts w:ascii="BC Sans" w:eastAsia="Times New Roman" w:hAnsi="BC Sans" w:cs="Times New Roman"/>
+                <w:rFonts w:ascii="BC Sans" w:hAnsi="BC Sans" w:eastAsia="Times New Roman" w:cs="Times New Roman"/>
                 <w:color w:val="000000" w:themeColor="text1"/>
                 <w:sz w:val="20"/>
                 <w:szCs w:val="20"/>
@@ -1343,18 +1361,18 @@
             <w:cnfStyle w:val="001000000000" w:firstRow="0" w:lastRow="0" w:firstColumn="1" w:lastColumn="0" w:oddVBand="0" w:evenVBand="0" w:oddHBand="0" w:evenHBand="0" w:firstRowFirstColumn="0" w:firstRowLastColumn="0" w:lastRowFirstColumn="0" w:lastRowLastColumn="0"/>
             <w:tcW w:w="2552" w:type="dxa"/>
             <w:noWrap/>
+            <w:tcMar/>
             <w:vAlign w:val="center"/>
             <w:hideMark/>
           </w:tcPr>
           <w:p>
             <w:pPr>
-              <w:rPr>
-                <w:rFonts w:ascii="BC Sans" w:hAnsi="BC Sans"/>
-                <w:b w:val="0"/>
-                <w:bCs w:val="0"/>
-                <w:sz w:val="20"/>
-                <w:szCs w:val="20"/>
-              </w:rPr>
+              <w:pStyle w:val="Normal"/>
+              <w:suppressLineNumbers w:val="0"/>
+              <w:bidi w:val="0"/>
+              <w:spacing w:before="0" w:beforeAutospacing="off" w:after="0" w:afterAutospacing="off" w:line="240" w:lineRule="auto"/>
+              <w:ind w:left="0" w:right="0"/>
+              <w:jc w:val="left"/>
             </w:pPr>
             <w:r>
               <w:rPr>
@@ -1362,17 +1380,20 @@
                 <w:b w:val="0"/>
                 <w:bCs w:val="0"/>
                 <w:caps w:val="0"/>
-                <w:sz w:val="20"/>
-                <w:szCs w:val="20"/>
-              </w:rPr>
-              <w:t>Complaint location</w:t>
-            </w:r>
-          </w:p>
-        </w:tc>
-        <w:tc>
-          <w:tcPr>
+                <w:smallCaps w:val="0"/>
+                <w:sz w:val="20"/>
+                <w:szCs w:val="20"/>
+              </w:rPr>
+              <w:t>Location/address</w:t>
+            </w:r>
+          </w:p>
+        </w:tc>
+        <w:tc>
+          <w:tcPr>
+            <w:cnfStyle w:val="000000000000" w:firstRow="0" w:lastRow="0" w:firstColumn="0" w:lastColumn="0" w:oddVBand="0" w:evenVBand="0" w:oddHBand="0" w:evenHBand="0" w:firstRowFirstColumn="0" w:firstRowLastColumn="0" w:lastRowFirstColumn="0" w:lastRowLastColumn="0"/>
             <w:tcW w:w="8364" w:type="dxa"/>
             <w:noWrap/>
+            <w:tcMar/>
             <w:vAlign w:val="center"/>
             <w:hideMark/>
           </w:tcPr>
@@ -1380,7 +1401,7 @@
             <w:pPr>
               <w:cnfStyle w:val="000000000000" w:firstRow="0" w:lastRow="0" w:firstColumn="0" w:lastColumn="0" w:oddVBand="0" w:evenVBand="0" w:oddHBand="0" w:evenHBand="0" w:firstRowFirstColumn="0" w:firstRowLastColumn="0" w:lastRowFirstColumn="0" w:lastRowLastColumn="0"/>
               <w:rPr>
-                <w:rFonts w:ascii="BC Sans" w:eastAsia="Times New Roman" w:hAnsi="BC Sans" w:cs="Times New Roman"/>
+                <w:rFonts w:ascii="BC Sans" w:hAnsi="BC Sans" w:eastAsia="Times New Roman" w:cs="Times New Roman"/>
                 <w:color w:val="000000"/>
                 <w:kern w:val="0"/>
                 <w:sz w:val="20"/>
@@ -1390,7 +1411,7 @@
             </w:pPr>
             <w:r>
               <w:rPr>
-                <w:rFonts w:ascii="BC Sans" w:eastAsia="Times New Roman" w:hAnsi="BC Sans" w:cs="Times New Roman"/>
+                <w:rFonts w:ascii="BC Sans" w:hAnsi="BC Sans" w:eastAsia="Times New Roman" w:cs="Times New Roman"/>
                 <w:color w:val="000000"/>
                 <w:kern w:val="0"/>
                 <w:sz w:val="20"/>
@@ -1401,7 +1422,7 @@
             </w:r>
             <w:r>
               <w:rPr>
-                <w:rFonts w:ascii="BC Sans" w:eastAsia="Times New Roman" w:hAnsi="BC Sans" w:cs="Times New Roman"/>
+                <w:rFonts w:ascii="BC Sans" w:hAnsi="BC Sans" w:eastAsia="Times New Roman" w:cs="Times New Roman"/>
                 <w:color w:val="000000"/>
                 <w:kern w:val="0"/>
                 <w:sz w:val="20"/>
@@ -1412,7 +1433,7 @@
             </w:r>
             <w:r>
               <w:rPr>
-                <w:rFonts w:ascii="BC Sans" w:eastAsia="Times New Roman" w:hAnsi="BC Sans" w:cs="Times New Roman"/>
+                <w:rFonts w:ascii="BC Sans" w:hAnsi="BC Sans" w:eastAsia="Times New Roman" w:cs="Times New Roman"/>
                 <w:color w:val="000000" w:themeColor="text1"/>
                 <w:sz w:val="20"/>
                 <w:szCs w:val="20"/>
@@ -1421,7 +1442,7 @@
             </w:r>
             <w:r>
               <w:rPr>
-                <w:rFonts w:ascii="BC Sans" w:eastAsia="Times New Roman" w:hAnsi="BC Sans" w:cs="Times New Roman"/>
+                <w:rFonts w:ascii="BC Sans" w:hAnsi="BC Sans" w:eastAsia="Times New Roman" w:cs="Times New Roman"/>
                 <w:color w:val="000000"/>
                 <w:kern w:val="0"/>
                 <w:sz w:val="20"/>
@@ -1432,7 +1453,7 @@
             </w:r>
             <w:r>
               <w:rPr>
-                <w:rFonts w:ascii="BC Sans" w:eastAsia="Times New Roman" w:hAnsi="BC Sans" w:cs="Times New Roman"/>
+                <w:rFonts w:ascii="BC Sans" w:hAnsi="BC Sans" w:eastAsia="Times New Roman" w:cs="Times New Roman"/>
                 <w:color w:val="000000"/>
                 <w:kern w:val="0"/>
                 <w:sz w:val="20"/>
@@ -1454,6 +1475,7 @@
             <w:cnfStyle w:val="001000000000" w:firstRow="0" w:lastRow="0" w:firstColumn="1" w:lastColumn="0" w:oddVBand="0" w:evenVBand="0" w:oddHBand="0" w:evenHBand="0" w:firstRowFirstColumn="0" w:firstRowLastColumn="0" w:lastRowFirstColumn="0" w:lastRowLastColumn="0"/>
             <w:tcW w:w="2552" w:type="dxa"/>
             <w:noWrap/>
+            <w:tcMar/>
             <w:vAlign w:val="center"/>
             <w:hideMark/>
           </w:tcPr>
@@ -1484,8 +1506,10 @@
         </w:tc>
         <w:tc>
           <w:tcPr>
+            <w:cnfStyle w:val="000000000000" w:firstRow="0" w:lastRow="0" w:firstColumn="0" w:lastColumn="0" w:oddVBand="0" w:evenVBand="0" w:oddHBand="0" w:evenHBand="0" w:firstRowFirstColumn="0" w:firstRowLastColumn="0" w:lastRowFirstColumn="0" w:lastRowLastColumn="0"/>
             <w:tcW w:w="8364" w:type="dxa"/>
             <w:noWrap/>
+            <w:tcMar/>
             <w:vAlign w:val="center"/>
             <w:hideMark/>
           </w:tcPr>
@@ -1494,7 +1518,7 @@
               <w:spacing w:line="259" w:lineRule="auto"/>
               <w:cnfStyle w:val="000000100000" w:firstRow="0" w:lastRow="0" w:firstColumn="0" w:lastColumn="0" w:oddVBand="0" w:evenVBand="0" w:oddHBand="1" w:evenHBand="0" w:firstRowFirstColumn="0" w:firstRowLastColumn="0" w:lastRowFirstColumn="0" w:lastRowLastColumn="0"/>
               <w:rPr>
-                <w:rFonts w:ascii="BC Sans" w:eastAsia="Times New Roman" w:hAnsi="BC Sans" w:cs="Times New Roman"/>
+                <w:rFonts w:ascii="BC Sans" w:hAnsi="BC Sans" w:eastAsia="Times New Roman" w:cs="Times New Roman"/>
                 <w:color w:val="000000" w:themeColor="text1"/>
                 <w:sz w:val="18"/>
                 <w:szCs w:val="18"/>
@@ -1510,7 +1534,7 @@
             </w:r>
             <w:r>
               <w:rPr>
-                <w:rFonts w:ascii="BC Sans" w:eastAsia="Times New Roman" w:hAnsi="BC Sans" w:cs="Times New Roman"/>
+                <w:rFonts w:ascii="BC Sans" w:hAnsi="BC Sans" w:eastAsia="Times New Roman" w:cs="Times New Roman"/>
                 <w:color w:val="000000" w:themeColor="text1"/>
                 <w:sz w:val="20"/>
                 <w:szCs w:val="20"/>
@@ -1567,7 +1591,7 @@
             </w:r>
             <w:r>
               <w:rPr>
-                <w:rFonts w:ascii="BC Sans" w:eastAsia="Times New Roman" w:hAnsi="BC Sans" w:cs="Times New Roman"/>
+                <w:rFonts w:ascii="BC Sans" w:hAnsi="BC Sans" w:eastAsia="Times New Roman" w:cs="Times New Roman"/>
                 <w:color w:val="000000" w:themeColor="text1"/>
                 <w:sz w:val="20"/>
                 <w:szCs w:val="20"/>
@@ -1576,7 +1600,7 @@
             </w:r>
             <w:r>
               <w:rPr>
-                <w:rFonts w:ascii="BC Sans" w:eastAsia="Times New Roman" w:hAnsi="BC Sans" w:cs="Times New Roman"/>
+                <w:rFonts w:ascii="BC Sans" w:hAnsi="BC Sans" w:eastAsia="Times New Roman" w:cs="Times New Roman"/>
                 <w:color w:val="000000" w:themeColor="text1"/>
                 <w:sz w:val="20"/>
                 <w:szCs w:val="20"/>
@@ -1585,7 +1609,7 @@
             </w:r>
             <w:r>
               <w:rPr>
-                <w:rFonts w:ascii="BC Sans" w:eastAsia="Times New Roman" w:hAnsi="BC Sans" w:cs="Times New Roman"/>
+                <w:rFonts w:ascii="BC Sans" w:hAnsi="BC Sans" w:eastAsia="Times New Roman" w:cs="Times New Roman"/>
                 <w:color w:val="000000" w:themeColor="text1"/>
                 <w:sz w:val="20"/>
                 <w:szCs w:val="20"/>
@@ -1594,7 +1618,7 @@
             </w:r>
             <w:r>
               <w:rPr>
-                <w:rFonts w:ascii="BC Sans" w:eastAsia="Times New Roman" w:hAnsi="BC Sans" w:cs="Times New Roman"/>
+                <w:rFonts w:ascii="BC Sans" w:hAnsi="BC Sans" w:eastAsia="Times New Roman" w:cs="Times New Roman"/>
                 <w:color w:val="000000" w:themeColor="text1"/>
                 <w:sz w:val="20"/>
                 <w:szCs w:val="20"/>
@@ -1603,7 +1627,7 @@
             </w:r>
             <w:r>
               <w:rPr>
-                <w:rFonts w:ascii="BC Sans" w:eastAsia="Times New Roman" w:hAnsi="BC Sans" w:cs="Times New Roman"/>
+                <w:rFonts w:ascii="BC Sans" w:hAnsi="BC Sans" w:eastAsia="Times New Roman" w:cs="Times New Roman"/>
                 <w:color w:val="000000" w:themeColor="text1"/>
                 <w:sz w:val="20"/>
                 <w:szCs w:val="20"/>
@@ -1612,7 +1636,7 @@
             </w:r>
             <w:r>
               <w:rPr>
-                <w:rFonts w:ascii="BC Sans" w:eastAsia="Times New Roman" w:hAnsi="BC Sans" w:cs="Times New Roman"/>
+                <w:rFonts w:ascii="BC Sans" w:hAnsi="BC Sans" w:eastAsia="Times New Roman" w:cs="Times New Roman"/>
                 <w:color w:val="000000" w:themeColor="text1"/>
                 <w:sz w:val="20"/>
                 <w:szCs w:val="20"/>
@@ -1621,7 +1645,7 @@
             </w:r>
             <w:r>
               <w:rPr>
-                <w:rFonts w:ascii="BC Sans" w:eastAsia="Times New Roman" w:hAnsi="BC Sans" w:cs="Times New Roman"/>
+                <w:rFonts w:ascii="BC Sans" w:hAnsi="BC Sans" w:eastAsia="Times New Roman" w:cs="Times New Roman"/>
                 <w:color w:val="000000" w:themeColor="text1"/>
                 <w:sz w:val="20"/>
                 <w:szCs w:val="20"/>
@@ -1630,7 +1654,7 @@
             </w:r>
             <w:r>
               <w:rPr>
-                <w:rFonts w:ascii="BC Sans" w:eastAsia="Times New Roman" w:hAnsi="BC Sans" w:cs="Times New Roman"/>
+                <w:rFonts w:ascii="BC Sans" w:hAnsi="BC Sans" w:eastAsia="Times New Roman" w:cs="Times New Roman"/>
                 <w:color w:val="000000" w:themeColor="text1"/>
                 <w:sz w:val="20"/>
                 <w:szCs w:val="20"/>
@@ -1639,7 +1663,7 @@
             </w:r>
             <w:r>
               <w:rPr>
-                <w:rFonts w:ascii="BC Sans" w:eastAsia="Times New Roman" w:hAnsi="BC Sans" w:cs="Times New Roman"/>
+                <w:rFonts w:ascii="BC Sans" w:hAnsi="BC Sans" w:eastAsia="Times New Roman" w:cs="Times New Roman"/>
                 <w:color w:val="000000" w:themeColor="text1"/>
                 <w:sz w:val="20"/>
                 <w:szCs w:val="20"/>
@@ -1656,7 +1680,7 @@
             </w:r>
             <w:r>
               <w:rPr>
-                <w:rFonts w:ascii="BC Sans" w:eastAsia="Times New Roman" w:hAnsi="BC Sans" w:cs="Times New Roman"/>
+                <w:rFonts w:ascii="BC Sans" w:hAnsi="BC Sans" w:eastAsia="Times New Roman" w:cs="Times New Roman"/>
                 <w:color w:val="000000" w:themeColor="text1"/>
                 <w:sz w:val="20"/>
                 <w:szCs w:val="20"/>
@@ -1739,6 +1763,7 @@
             <w:cnfStyle w:val="001000000000" w:firstRow="0" w:lastRow="0" w:firstColumn="1" w:lastColumn="0" w:oddVBand="0" w:evenVBand="0" w:oddHBand="0" w:evenHBand="0" w:firstRowFirstColumn="0" w:firstRowLastColumn="0" w:lastRowFirstColumn="0" w:lastRowLastColumn="0"/>
             <w:tcW w:w="2552" w:type="dxa"/>
             <w:noWrap/>
+            <w:tcMar/>
             <w:vAlign w:val="center"/>
             <w:hideMark/>
           </w:tcPr>
@@ -1746,7 +1771,7 @@
             <w:pPr>
               <w:spacing w:line="259" w:lineRule="auto"/>
               <w:rPr>
-                <w:rFonts w:ascii="BC Sans" w:eastAsia="BC Sans" w:hAnsi="BC Sans" w:cs="BC Sans"/>
+                <w:rFonts w:ascii="BC Sans" w:hAnsi="BC Sans" w:eastAsia="BC Sans" w:cs="BC Sans"/>
                 <w:b w:val="0"/>
                 <w:bCs w:val="0"/>
                 <w:caps w:val="0"/>
@@ -1757,7 +1782,7 @@
             </w:pPr>
             <w:r>
               <w:rPr>
-                <w:rFonts w:ascii="BC Sans" w:eastAsia="BC Sans" w:hAnsi="BC Sans" w:cs="BC Sans"/>
+                <w:rFonts w:ascii="BC Sans" w:hAnsi="BC Sans" w:eastAsia="BC Sans" w:cs="BC Sans"/>
                 <w:b w:val="0"/>
                 <w:bCs w:val="0"/>
                 <w:caps w:val="0"/>
@@ -1769,7 +1794,7 @@
             </w:r>
             <w:r>
               <w:rPr>
-                <w:rFonts w:ascii="BC Sans" w:eastAsia="BC Sans" w:hAnsi="BC Sans" w:cs="BC Sans"/>
+                <w:rFonts w:ascii="BC Sans" w:hAnsi="BC Sans" w:eastAsia="BC Sans" w:cs="BC Sans"/>
                 <w:b w:val="0"/>
                 <w:bCs w:val="0"/>
                 <w:caps w:val="0"/>
@@ -1781,7 +1806,7 @@
             </w:r>
             <w:r>
               <w:rPr>
-                <w:rFonts w:ascii="BC Sans" w:eastAsia="BC Sans" w:hAnsi="BC Sans" w:cs="BC Sans"/>
+                <w:rFonts w:ascii="BC Sans" w:hAnsi="BC Sans" w:eastAsia="BC Sans" w:cs="BC Sans"/>
                 <w:b w:val="0"/>
                 <w:bCs w:val="0"/>
                 <w:caps w:val="0"/>
@@ -1795,8 +1820,10 @@
         </w:tc>
         <w:tc>
           <w:tcPr>
+            <w:cnfStyle w:val="000000000000" w:firstRow="0" w:lastRow="0" w:firstColumn="0" w:lastColumn="0" w:oddVBand="0" w:evenVBand="0" w:oddHBand="0" w:evenHBand="0" w:firstRowFirstColumn="0" w:firstRowLastColumn="0" w:lastRowFirstColumn="0" w:lastRowLastColumn="0"/>
             <w:tcW w:w="8364" w:type="dxa"/>
             <w:noWrap/>
+            <w:tcMar/>
             <w:vAlign w:val="center"/>
             <w:hideMark/>
           </w:tcPr>
@@ -1805,15 +1832,15 @@
               <w:spacing w:line="259" w:lineRule="auto"/>
               <w:cnfStyle w:val="000000000000" w:firstRow="0" w:lastRow="0" w:firstColumn="0" w:lastColumn="0" w:oddVBand="0" w:evenVBand="0" w:oddHBand="0" w:evenHBand="0" w:firstRowFirstColumn="0" w:firstRowLastColumn="0" w:lastRowFirstColumn="0" w:lastRowLastColumn="0"/>
               <w:rPr>
-                <w:rFonts w:ascii="BC Sans" w:eastAsia="BC Sans" w:hAnsi="BC Sans" w:cs="BC Sans"/>
-                <w:color w:val="000000" w:themeColor="text1"/>
-                <w:sz w:val="20"/>
-                <w:szCs w:val="20"/>
-              </w:rPr>
-            </w:pPr>
-            <w:r>
-              <w:rPr>
-                <w:rFonts w:ascii="BC Sans" w:eastAsia="BC Sans" w:hAnsi="BC Sans" w:cs="BC Sans"/>
+                <w:rFonts w:ascii="BC Sans" w:hAnsi="BC Sans" w:eastAsia="BC Sans" w:cs="BC Sans"/>
+                <w:color w:val="000000" w:themeColor="text1"/>
+                <w:sz w:val="20"/>
+                <w:szCs w:val="20"/>
+              </w:rPr>
+            </w:pPr>
+            <w:r>
+              <w:rPr>
+                <w:rFonts w:ascii="BC Sans" w:hAnsi="BC Sans" w:eastAsia="BC Sans" w:cs="BC Sans"/>
                 <w:color w:val="000000" w:themeColor="text1"/>
                 <w:sz w:val="20"/>
                 <w:szCs w:val="20"/>
@@ -1822,7 +1849,7 @@
             </w:r>
             <w:r>
               <w:rPr>
-                <w:rFonts w:ascii="BC Sans" w:eastAsia="BC Sans" w:hAnsi="BC Sans" w:cs="BC Sans"/>
+                <w:rFonts w:ascii="BC Sans" w:hAnsi="BC Sans" w:eastAsia="BC Sans" w:cs="BC Sans"/>
                 <w:color w:val="000000" w:themeColor="text1"/>
                 <w:sz w:val="20"/>
                 <w:szCs w:val="20"/>
@@ -1831,7 +1858,7 @@
             </w:r>
             <w:r>
               <w:rPr>
-                <w:rFonts w:ascii="BC Sans" w:eastAsia="Times New Roman" w:hAnsi="BC Sans" w:cs="Times New Roman"/>
+                <w:rFonts w:ascii="BC Sans" w:hAnsi="BC Sans" w:eastAsia="Times New Roman" w:cs="Times New Roman"/>
                 <w:color w:val="000000" w:themeColor="text1"/>
                 <w:sz w:val="20"/>
                 <w:szCs w:val="20"/>
@@ -1840,7 +1867,7 @@
             </w:r>
             <w:r>
               <w:rPr>
-                <w:rFonts w:ascii="BC Sans" w:eastAsia="BC Sans" w:hAnsi="BC Sans" w:cs="BC Sans"/>
+                <w:rFonts w:ascii="BC Sans" w:hAnsi="BC Sans" w:eastAsia="BC Sans" w:cs="BC Sans"/>
                 <w:color w:val="000000" w:themeColor="text1"/>
                 <w:sz w:val="20"/>
                 <w:szCs w:val="20"/>
@@ -1849,7 +1876,7 @@
             </w:r>
             <w:r>
               <w:rPr>
-                <w:rFonts w:ascii="BC Sans" w:eastAsia="BC Sans" w:hAnsi="BC Sans" w:cs="BC Sans"/>
+                <w:rFonts w:ascii="BC Sans" w:hAnsi="BC Sans" w:eastAsia="BC Sans" w:cs="BC Sans"/>
                 <w:color w:val="000000" w:themeColor="text1"/>
                 <w:sz w:val="20"/>
                 <w:szCs w:val="20"/>
@@ -1858,7 +1885,7 @@
             </w:r>
             <w:r>
               <w:rPr>
-                <w:rFonts w:ascii="BC Sans" w:eastAsia="BC Sans" w:hAnsi="BC Sans" w:cs="BC Sans"/>
+                <w:rFonts w:ascii="BC Sans" w:hAnsi="BC Sans" w:eastAsia="BC Sans" w:cs="BC Sans"/>
                 <w:color w:val="000000" w:themeColor="text1"/>
                 <w:sz w:val="20"/>
                 <w:szCs w:val="20"/>
@@ -1867,7 +1894,7 @@
             </w:r>
             <w:r>
               <w:rPr>
-                <w:rFonts w:ascii="BC Sans" w:eastAsia="Times New Roman" w:hAnsi="BC Sans" w:cs="Times New Roman"/>
+                <w:rFonts w:ascii="BC Sans" w:hAnsi="BC Sans" w:eastAsia="Times New Roman" w:cs="Times New Roman"/>
                 <w:color w:val="000000" w:themeColor="text1"/>
                 <w:sz w:val="20"/>
                 <w:szCs w:val="20"/>
@@ -1876,7 +1903,7 @@
             </w:r>
             <w:r>
               <w:rPr>
-                <w:rFonts w:ascii="BC Sans" w:eastAsia="BC Sans" w:hAnsi="BC Sans" w:cs="BC Sans"/>
+                <w:rFonts w:ascii="BC Sans" w:hAnsi="BC Sans" w:eastAsia="BC Sans" w:cs="BC Sans"/>
                 <w:color w:val="000000" w:themeColor="text1"/>
                 <w:sz w:val="20"/>
                 <w:szCs w:val="20"/>
@@ -1885,7 +1912,7 @@
             </w:r>
             <w:r>
               <w:rPr>
-                <w:rFonts w:ascii="BC Sans" w:eastAsia="BC Sans" w:hAnsi="BC Sans" w:cs="BC Sans"/>
+                <w:rFonts w:ascii="BC Sans" w:hAnsi="BC Sans" w:eastAsia="BC Sans" w:cs="BC Sans"/>
                 <w:color w:val="000000" w:themeColor="text1"/>
                 <w:sz w:val="20"/>
                 <w:szCs w:val="20"/>
@@ -1894,7 +1921,7 @@
             </w:r>
             <w:r>
               <w:rPr>
-                <w:rFonts w:ascii="BC Sans" w:eastAsia="BC Sans" w:hAnsi="BC Sans" w:cs="BC Sans"/>
+                <w:rFonts w:ascii="BC Sans" w:hAnsi="BC Sans" w:eastAsia="BC Sans" w:cs="BC Sans"/>
                 <w:color w:val="000000" w:themeColor="text1"/>
                 <w:sz w:val="20"/>
                 <w:szCs w:val="20"/>
@@ -1903,7 +1930,7 @@
             </w:r>
             <w:r>
               <w:rPr>
-                <w:rFonts w:ascii="BC Sans" w:eastAsia="Times New Roman" w:hAnsi="BC Sans" w:cs="Times New Roman"/>
+                <w:rFonts w:ascii="BC Sans" w:hAnsi="BC Sans" w:eastAsia="Times New Roman" w:cs="Times New Roman"/>
                 <w:color w:val="000000" w:themeColor="text1"/>
                 <w:sz w:val="20"/>
                 <w:szCs w:val="20"/>
@@ -1912,7 +1939,7 @@
             </w:r>
             <w:r>
               <w:rPr>
-                <w:rFonts w:ascii="BC Sans" w:eastAsia="BC Sans" w:hAnsi="BC Sans" w:cs="BC Sans"/>
+                <w:rFonts w:ascii="BC Sans" w:hAnsi="BC Sans" w:eastAsia="BC Sans" w:cs="BC Sans"/>
                 <w:color w:val="000000" w:themeColor="text1"/>
                 <w:sz w:val="20"/>
                 <w:szCs w:val="20"/>
@@ -1932,6 +1959,7 @@
             <w:cnfStyle w:val="001000000000" w:firstRow="0" w:lastRow="0" w:firstColumn="1" w:lastColumn="0" w:oddVBand="0" w:evenVBand="0" w:oddHBand="0" w:evenHBand="0" w:firstRowFirstColumn="0" w:firstRowLastColumn="0" w:lastRowFirstColumn="0" w:lastRowLastColumn="0"/>
             <w:tcW w:w="2552" w:type="dxa"/>
             <w:noWrap/>
+            <w:tcMar/>
             <w:vAlign w:val="center"/>
             <w:hideMark/>
           </w:tcPr>
@@ -1960,8 +1988,10 @@
         </w:tc>
         <w:tc>
           <w:tcPr>
+            <w:cnfStyle w:val="000000000000" w:firstRow="0" w:lastRow="0" w:firstColumn="0" w:lastColumn="0" w:oddVBand="0" w:evenVBand="0" w:oddHBand="0" w:evenHBand="0" w:firstRowFirstColumn="0" w:firstRowLastColumn="0" w:lastRowFirstColumn="0" w:lastRowLastColumn="0"/>
             <w:tcW w:w="8364" w:type="dxa"/>
             <w:noWrap/>
+            <w:tcMar/>
             <w:vAlign w:val="center"/>
             <w:hideMark/>
           </w:tcPr>
@@ -1969,15 +1999,15 @@
             <w:pPr>
               <w:cnfStyle w:val="000000100000" w:firstRow="0" w:lastRow="0" w:firstColumn="0" w:lastColumn="0" w:oddVBand="0" w:evenVBand="0" w:oddHBand="1" w:evenHBand="0" w:firstRowFirstColumn="0" w:firstRowLastColumn="0" w:lastRowFirstColumn="0" w:lastRowLastColumn="0"/>
               <w:rPr>
-                <w:rFonts w:ascii="BC Sans" w:eastAsia="Times New Roman" w:hAnsi="BC Sans" w:cs="Times New Roman"/>
-                <w:color w:val="000000" w:themeColor="text1"/>
-                <w:sz w:val="20"/>
-                <w:szCs w:val="20"/>
-              </w:rPr>
-            </w:pPr>
-            <w:r>
-              <w:rPr>
-                <w:rFonts w:ascii="BC Sans" w:eastAsia="Times New Roman" w:hAnsi="BC Sans" w:cs="Times New Roman"/>
+                <w:rFonts w:ascii="BC Sans" w:hAnsi="BC Sans" w:eastAsia="Times New Roman" w:cs="Times New Roman"/>
+                <w:color w:val="000000" w:themeColor="text1"/>
+                <w:sz w:val="20"/>
+                <w:szCs w:val="20"/>
+              </w:rPr>
+            </w:pPr>
+            <w:r>
+              <w:rPr>
+                <w:rFonts w:ascii="BC Sans" w:hAnsi="BC Sans" w:eastAsia="Times New Roman" w:cs="Times New Roman"/>
                 <w:color w:val="000000" w:themeColor="text1"/>
                 <w:sz w:val="20"/>
                 <w:szCs w:val="20"/>
@@ -1986,7 +2016,7 @@
             </w:r>
             <w:r>
               <w:rPr>
-                <w:rFonts w:ascii="BC Sans" w:eastAsia="Times New Roman" w:hAnsi="BC Sans" w:cs="Times New Roman"/>
+                <w:rFonts w:ascii="BC Sans" w:hAnsi="BC Sans" w:eastAsia="Times New Roman" w:cs="Times New Roman"/>
                 <w:color w:val="000000" w:themeColor="text1"/>
                 <w:sz w:val="20"/>
                 <w:szCs w:val="20"/>
@@ -1995,7 +2025,7 @@
             </w:r>
             <w:r>
               <w:rPr>
-                <w:rFonts w:ascii="BC Sans" w:eastAsia="Times New Roman" w:hAnsi="BC Sans" w:cs="Times New Roman"/>
+                <w:rFonts w:ascii="BC Sans" w:hAnsi="BC Sans" w:eastAsia="Times New Roman" w:cs="Times New Roman"/>
                 <w:color w:val="000000" w:themeColor="text1"/>
                 <w:sz w:val="20"/>
                 <w:szCs w:val="20"/>
@@ -2004,7 +2034,7 @@
             </w:r>
             <w:r>
               <w:rPr>
-                <w:rFonts w:ascii="BC Sans" w:eastAsia="Times New Roman" w:hAnsi="BC Sans" w:cs="Times New Roman"/>
+                <w:rFonts w:ascii="BC Sans" w:hAnsi="BC Sans" w:eastAsia="Times New Roman" w:cs="Times New Roman"/>
                 <w:color w:val="000000" w:themeColor="text1"/>
                 <w:sz w:val="20"/>
                 <w:szCs w:val="20"/>
@@ -2013,7 +2043,7 @@
             </w:r>
             <w:r>
               <w:rPr>
-                <w:rFonts w:ascii="BC Sans" w:eastAsia="Times New Roman" w:hAnsi="BC Sans" w:cs="Times New Roman"/>
+                <w:rFonts w:ascii="BC Sans" w:hAnsi="BC Sans" w:eastAsia="Times New Roman" w:cs="Times New Roman"/>
                 <w:color w:val="000000" w:themeColor="text1"/>
                 <w:sz w:val="20"/>
                 <w:szCs w:val="20"/>
@@ -2032,6 +2062,7 @@
             <w:cnfStyle w:val="001000000000" w:firstRow="0" w:lastRow="0" w:firstColumn="1" w:lastColumn="0" w:oddVBand="0" w:evenVBand="0" w:oddHBand="0" w:evenHBand="0" w:firstRowFirstColumn="0" w:firstRowLastColumn="0" w:lastRowFirstColumn="0" w:lastRowLastColumn="0"/>
             <w:tcW w:w="2552" w:type="dxa"/>
             <w:noWrap/>
+            <w:tcMar/>
             <w:vAlign w:val="center"/>
             <w:hideMark/>
           </w:tcPr>
@@ -2060,8 +2091,10 @@
         </w:tc>
         <w:tc>
           <w:tcPr>
+            <w:cnfStyle w:val="000000000000" w:firstRow="0" w:lastRow="0" w:firstColumn="0" w:lastColumn="0" w:oddVBand="0" w:evenVBand="0" w:oddHBand="0" w:evenHBand="0" w:firstRowFirstColumn="0" w:firstRowLastColumn="0" w:lastRowFirstColumn="0" w:lastRowLastColumn="0"/>
             <w:tcW w:w="8364" w:type="dxa"/>
             <w:noWrap/>
+            <w:tcMar/>
             <w:vAlign w:val="center"/>
             <w:hideMark/>
           </w:tcPr>
@@ -2069,15 +2102,15 @@
             <w:pPr>
               <w:cnfStyle w:val="000000000000" w:firstRow="0" w:lastRow="0" w:firstColumn="0" w:lastColumn="0" w:oddVBand="0" w:evenVBand="0" w:oddHBand="0" w:evenHBand="0" w:firstRowFirstColumn="0" w:firstRowLastColumn="0" w:lastRowFirstColumn="0" w:lastRowLastColumn="0"/>
               <w:rPr>
-                <w:rFonts w:ascii="BC Sans" w:eastAsia="Times New Roman" w:hAnsi="BC Sans" w:cs="Times New Roman"/>
-                <w:color w:val="000000" w:themeColor="text1"/>
-                <w:sz w:val="20"/>
-                <w:szCs w:val="20"/>
-              </w:rPr>
-            </w:pPr>
-            <w:r>
-              <w:rPr>
-                <w:rFonts w:ascii="BC Sans" w:eastAsia="Times New Roman" w:hAnsi="BC Sans" w:cs="Times New Roman"/>
+                <w:rFonts w:ascii="BC Sans" w:hAnsi="BC Sans" w:eastAsia="Times New Roman" w:cs="Times New Roman"/>
+                <w:color w:val="000000" w:themeColor="text1"/>
+                <w:sz w:val="20"/>
+                <w:szCs w:val="20"/>
+              </w:rPr>
+            </w:pPr>
+            <w:r>
+              <w:rPr>
+                <w:rFonts w:ascii="BC Sans" w:hAnsi="BC Sans" w:eastAsia="Times New Roman" w:cs="Times New Roman"/>
                 <w:color w:val="000000" w:themeColor="text1"/>
                 <w:sz w:val="20"/>
                 <w:szCs w:val="20"/>
@@ -2086,7 +2119,7 @@
             </w:r>
             <w:r>
               <w:rPr>
-                <w:rFonts w:ascii="BC Sans" w:eastAsia="Times New Roman" w:hAnsi="BC Sans" w:cs="Times New Roman"/>
+                <w:rFonts w:ascii="BC Sans" w:hAnsi="BC Sans" w:eastAsia="Times New Roman" w:cs="Times New Roman"/>
                 <w:color w:val="000000" w:themeColor="text1"/>
                 <w:sz w:val="20"/>
                 <w:szCs w:val="20"/>
@@ -2095,7 +2128,7 @@
             </w:r>
             <w:r>
               <w:rPr>
-                <w:rFonts w:ascii="BC Sans" w:eastAsia="Times New Roman" w:hAnsi="BC Sans" w:cs="Times New Roman"/>
+                <w:rFonts w:ascii="BC Sans" w:hAnsi="BC Sans" w:eastAsia="Times New Roman" w:cs="Times New Roman"/>
                 <w:color w:val="000000" w:themeColor="text1"/>
                 <w:sz w:val="20"/>
                 <w:szCs w:val="20"/>
@@ -2104,7 +2137,7 @@
             </w:r>
             <w:r>
               <w:rPr>
-                <w:rFonts w:ascii="BC Sans" w:eastAsia="Times New Roman" w:hAnsi="BC Sans" w:cs="Times New Roman"/>
+                <w:rFonts w:ascii="BC Sans" w:hAnsi="BC Sans" w:eastAsia="Times New Roman" w:cs="Times New Roman"/>
                 <w:color w:val="000000" w:themeColor="text1"/>
                 <w:sz w:val="20"/>
                 <w:szCs w:val="20"/>
@@ -2113,7 +2146,7 @@
             </w:r>
             <w:r>
               <w:rPr>
-                <w:rFonts w:ascii="BC Sans" w:eastAsia="Times New Roman" w:hAnsi="BC Sans" w:cs="Times New Roman"/>
+                <w:rFonts w:ascii="BC Sans" w:hAnsi="BC Sans" w:eastAsia="Times New Roman" w:cs="Times New Roman"/>
                 <w:color w:val="000000" w:themeColor="text1"/>
                 <w:sz w:val="20"/>
                 <w:szCs w:val="20"/>
@@ -2133,6 +2166,7 @@
             <w:cnfStyle w:val="001000000000" w:firstRow="0" w:lastRow="0" w:firstColumn="1" w:lastColumn="0" w:oddVBand="0" w:evenVBand="0" w:oddHBand="0" w:evenHBand="0" w:firstRowFirstColumn="0" w:firstRowLastColumn="0" w:lastRowFirstColumn="0" w:lastRowLastColumn="0"/>
             <w:tcW w:w="2552" w:type="dxa"/>
             <w:noWrap/>
+            <w:tcMar/>
             <w:vAlign w:val="center"/>
             <w:hideMark/>
           </w:tcPr>
@@ -2140,7 +2174,7 @@
             <w:pPr>
               <w:spacing w:line="259" w:lineRule="auto"/>
               <w:rPr>
-                <w:rFonts w:ascii="BC Sans" w:eastAsia="BC Sans" w:hAnsi="BC Sans" w:cs="BC Sans"/>
+                <w:rFonts w:ascii="BC Sans" w:hAnsi="BC Sans" w:eastAsia="BC Sans" w:cs="BC Sans"/>
                 <w:b w:val="0"/>
                 <w:bCs w:val="0"/>
                 <w:caps w:val="0"/>
@@ -2151,7 +2185,7 @@
             </w:pPr>
             <w:r>
               <w:rPr>
-                <w:rFonts w:ascii="BC Sans" w:eastAsia="BC Sans" w:hAnsi="BC Sans" w:cs="BC Sans"/>
+                <w:rFonts w:ascii="BC Sans" w:hAnsi="BC Sans" w:eastAsia="BC Sans" w:cs="BC Sans"/>
                 <w:b w:val="0"/>
                 <w:bCs w:val="0"/>
                 <w:caps w:val="0"/>
@@ -2163,7 +2197,7 @@
             </w:r>
             <w:r>
               <w:rPr>
-                <w:rFonts w:ascii="BC Sans" w:eastAsia="BC Sans" w:hAnsi="BC Sans" w:cs="BC Sans"/>
+                <w:rFonts w:ascii="BC Sans" w:hAnsi="BC Sans" w:eastAsia="BC Sans" w:cs="BC Sans"/>
                 <w:b w:val="0"/>
                 <w:bCs w:val="0"/>
                 <w:caps w:val="0"/>
@@ -2175,7 +2209,7 @@
             </w:r>
             <w:r>
               <w:rPr>
-                <w:rFonts w:ascii="BC Sans" w:eastAsia="BC Sans" w:hAnsi="BC Sans" w:cs="BC Sans"/>
+                <w:rFonts w:ascii="BC Sans" w:hAnsi="BC Sans" w:eastAsia="BC Sans" w:cs="BC Sans"/>
                 <w:b w:val="0"/>
                 <w:bCs w:val="0"/>
                 <w:caps w:val="0"/>
@@ -2189,8 +2223,10 @@
         </w:tc>
         <w:tc>
           <w:tcPr>
+            <w:cnfStyle w:val="000000000000" w:firstRow="0" w:lastRow="0" w:firstColumn="0" w:lastColumn="0" w:oddVBand="0" w:evenVBand="0" w:oddHBand="0" w:evenHBand="0" w:firstRowFirstColumn="0" w:firstRowLastColumn="0" w:lastRowFirstColumn="0" w:lastRowLastColumn="0"/>
             <w:tcW w:w="8364" w:type="dxa"/>
             <w:noWrap/>
+            <w:tcMar/>
             <w:vAlign w:val="center"/>
             <w:hideMark/>
           </w:tcPr>
@@ -2199,15 +2235,15 @@
               <w:spacing w:line="259" w:lineRule="auto"/>
               <w:cnfStyle w:val="000000100000" w:firstRow="0" w:lastRow="0" w:firstColumn="0" w:lastColumn="0" w:oddVBand="0" w:evenVBand="0" w:oddHBand="1" w:evenHBand="0" w:firstRowFirstColumn="0" w:firstRowLastColumn="0" w:lastRowFirstColumn="0" w:lastRowLastColumn="0"/>
               <w:rPr>
-                <w:rFonts w:ascii="BC Sans" w:eastAsia="BC Sans" w:hAnsi="BC Sans" w:cs="BC Sans"/>
-                <w:color w:val="000000" w:themeColor="text1"/>
-                <w:sz w:val="20"/>
-                <w:szCs w:val="20"/>
-              </w:rPr>
-            </w:pPr>
-            <w:r>
-              <w:rPr>
-                <w:rFonts w:ascii="BC Sans" w:eastAsia="BC Sans" w:hAnsi="BC Sans" w:cs="BC Sans"/>
+                <w:rFonts w:ascii="BC Sans" w:hAnsi="BC Sans" w:eastAsia="BC Sans" w:cs="BC Sans"/>
+                <w:color w:val="000000" w:themeColor="text1"/>
+                <w:sz w:val="20"/>
+                <w:szCs w:val="20"/>
+              </w:rPr>
+            </w:pPr>
+            <w:r>
+              <w:rPr>
+                <w:rFonts w:ascii="BC Sans" w:hAnsi="BC Sans" w:eastAsia="BC Sans" w:cs="BC Sans"/>
                 <w:color w:val="000000" w:themeColor="text1"/>
                 <w:sz w:val="20"/>
                 <w:szCs w:val="20"/>
@@ -2216,7 +2252,7 @@
             </w:r>
             <w:r>
               <w:rPr>
-                <w:rFonts w:ascii="BC Sans" w:eastAsia="Times New Roman" w:hAnsi="BC Sans" w:cs="Times New Roman"/>
+                <w:rFonts w:ascii="BC Sans" w:hAnsi="BC Sans" w:eastAsia="Times New Roman" w:cs="Times New Roman"/>
                 <w:color w:val="000000" w:themeColor="text1"/>
                 <w:sz w:val="20"/>
                 <w:szCs w:val="20"/>
@@ -2225,7 +2261,7 @@
             </w:r>
             <w:r>
               <w:rPr>
-                <w:rFonts w:ascii="BC Sans" w:eastAsia="BC Sans" w:hAnsi="BC Sans" w:cs="BC Sans"/>
+                <w:rFonts w:ascii="BC Sans" w:hAnsi="BC Sans" w:eastAsia="BC Sans" w:cs="BC Sans"/>
                 <w:color w:val="000000" w:themeColor="text1"/>
                 <w:sz w:val="20"/>
                 <w:szCs w:val="20"/>
@@ -2272,7 +2308,7 @@
           <w:p>
             <w:pPr>
               <w:rPr>
-                <w:rFonts w:ascii="BC Sans" w:eastAsia="Times New Roman" w:hAnsi="BC Sans" w:cs="Times New Roman"/>
+                <w:rFonts w:ascii="BC Sans" w:hAnsi="BC Sans" w:eastAsia="Times New Roman" w:cs="Times New Roman"/>
                 <w:color w:val="000000"/>
                 <w:kern w:val="0"/>
                 <w:sz w:val="20"/>
@@ -2282,7 +2318,7 @@
             </w:pPr>
             <w:r>
               <w:rPr>
-                <w:rFonts w:ascii="BC Sans" w:eastAsia="Times New Roman" w:hAnsi="BC Sans" w:cs="Times New Roman"/>
+                <w:rFonts w:ascii="BC Sans" w:hAnsi="BC Sans" w:eastAsia="Times New Roman" w:cs="Times New Roman"/>
                 <w:caps w:val="0"/>
                 <w:color w:val="000000"/>
                 <w:kern w:val="0"/>
@@ -2306,7 +2342,7 @@
             <w:cnfStyle w:val="001000000000" w:firstRow="0" w:lastRow="0" w:firstColumn="1" w:lastColumn="0" w:oddVBand="0" w:evenVBand="0" w:oddHBand="0" w:evenHBand="0" w:firstRowFirstColumn="0" w:firstRowLastColumn="0" w:lastRowFirstColumn="0" w:lastRowLastColumn="0"/>
             <w:tcW w:w="2552" w:type="dxa"/>
             <w:tcBorders>
-              <w:top w:val="single" w:sz="4" w:space="0" w:color="7F7F7F" w:themeColor="text1" w:themeTint="80"/>
+              <w:top w:val="single" w:color="7F7F7F" w:themeColor="text1" w:themeTint="80" w:sz="4" w:space="0"/>
             </w:tcBorders>
             <w:shd w:val="clear" w:color="auto" w:fill="F2F2F2"/>
             <w:noWrap/>
@@ -2355,7 +2391,7 @@
             </w:r>
             <w:r>
               <w:rPr>
-                <w:rFonts w:ascii="BC Sans" w:eastAsia="Times New Roman" w:hAnsi="BC Sans" w:cs="Times New Roman"/>
+                <w:rFonts w:ascii="BC Sans" w:hAnsi="BC Sans" w:eastAsia="Times New Roman" w:cs="Times New Roman"/>
                 <w:b w:val="0"/>
                 <w:bCs w:val="0"/>
                 <w:color w:val="000000" w:themeColor="text1"/>
@@ -2403,7 +2439,7 @@
           <w:tcPr>
             <w:tcW w:w="8364" w:type="dxa"/>
             <w:tcBorders>
-              <w:top w:val="single" w:sz="4" w:space="0" w:color="7F7F7F" w:themeColor="text1" w:themeTint="80"/>
+              <w:top w:val="single" w:color="7F7F7F" w:themeColor="text1" w:themeTint="80" w:sz="4" w:space="0"/>
             </w:tcBorders>
             <w:shd w:val="clear" w:color="auto" w:fill="F2F2F2"/>
             <w:noWrap/>
@@ -2428,7 +2464,7 @@
             </w:r>
             <w:r>
               <w:rPr>
-                <w:rFonts w:ascii="BC Sans" w:eastAsia="Times New Roman" w:hAnsi="BC Sans" w:cs="Times New Roman"/>
+                <w:rFonts w:ascii="BC Sans" w:hAnsi="BC Sans" w:eastAsia="Times New Roman" w:cs="Times New Roman"/>
                 <w:color w:val="000000" w:themeColor="text1"/>
                 <w:sz w:val="20"/>
                 <w:szCs w:val="20"/>
@@ -2514,7 +2550,7 @@
             </w:r>
             <w:r>
               <w:rPr>
-                <w:rFonts w:ascii="BC Sans" w:eastAsia="Times New Roman" w:hAnsi="BC Sans" w:cs="Times New Roman"/>
+                <w:rFonts w:ascii="BC Sans" w:hAnsi="BC Sans" w:eastAsia="Times New Roman" w:cs="Times New Roman"/>
                 <w:b w:val="0"/>
                 <w:bCs w:val="0"/>
                 <w:color w:val="000000" w:themeColor="text1"/>
@@ -2595,7 +2631,7 @@
             </w:r>
             <w:r>
               <w:rPr>
-                <w:rFonts w:ascii="BC Sans" w:eastAsia="Times New Roman" w:hAnsi="BC Sans" w:cs="Times New Roman"/>
+                <w:rFonts w:ascii="BC Sans" w:hAnsi="BC Sans" w:eastAsia="Times New Roman" w:cs="Times New Roman"/>
                 <w:color w:val="000000" w:themeColor="text1"/>
                 <w:sz w:val="20"/>
                 <w:szCs w:val="20"/>
@@ -3316,7 +3352,7 @@
           <w:p>
             <w:pPr>
               <w:rPr>
-                <w:rFonts w:ascii="BC Sans" w:eastAsia="Times New Roman" w:hAnsi="BC Sans" w:cs="Times New Roman"/>
+                <w:rFonts w:ascii="BC Sans" w:hAnsi="BC Sans" w:eastAsia="Times New Roman" w:cs="Times New Roman"/>
                 <w:color w:val="000000"/>
                 <w:kern w:val="0"/>
                 <w:sz w:val="20"/>
@@ -3326,7 +3362,7 @@
             </w:pPr>
             <w:r>
               <w:rPr>
-                <w:rFonts w:ascii="BC Sans" w:eastAsia="Times New Roman" w:hAnsi="BC Sans" w:cs="Times New Roman"/>
+                <w:rFonts w:ascii="BC Sans" w:hAnsi="BC Sans" w:eastAsia="Times New Roman" w:cs="Times New Roman"/>
                 <w:caps w:val="0"/>
                 <w:color w:val="000000"/>
                 <w:kern w:val="0"/>
@@ -3338,7 +3374,7 @@
             </w:r>
             <w:r>
               <w:rPr>
-                <w:rFonts w:ascii="BC Sans" w:eastAsia="Times New Roman" w:hAnsi="BC Sans" w:cs="Times New Roman"/>
+                <w:rFonts w:ascii="BC Sans" w:hAnsi="BC Sans" w:eastAsia="Times New Roman" w:cs="Times New Roman"/>
                 <w:caps w:val="0"/>
                 <w:color w:val="000000"/>
                 <w:kern w:val="0"/>
@@ -3350,7 +3386,7 @@
             </w:r>
             <w:r>
               <w:rPr>
-                <w:rFonts w:ascii="BC Sans" w:eastAsia="Times New Roman" w:hAnsi="BC Sans" w:cs="Times New Roman"/>
+                <w:rFonts w:ascii="BC Sans" w:hAnsi="BC Sans" w:eastAsia="Times New Roman" w:cs="Times New Roman"/>
                 <w:caps w:val="0"/>
                 <w:color w:val="000000"/>
                 <w:kern w:val="0"/>
@@ -3362,7 +3398,7 @@
             </w:r>
             <w:r>
               <w:rPr>
-                <w:rFonts w:ascii="BC Sans" w:eastAsia="Times New Roman" w:hAnsi="BC Sans" w:cs="Times New Roman"/>
+                <w:rFonts w:ascii="BC Sans" w:hAnsi="BC Sans" w:eastAsia="Times New Roman" w:cs="Times New Roman"/>
                 <w:b w:val="0"/>
                 <w:bCs w:val="0"/>
                 <w:caps w:val="0"/>
@@ -3386,7 +3422,7 @@
             </w:r>
             <w:r>
               <w:rPr>
-                <w:rFonts w:ascii="BC Sans" w:eastAsia="Times New Roman" w:hAnsi="BC Sans" w:cs="Times New Roman"/>
+                <w:rFonts w:ascii="BC Sans" w:hAnsi="BC Sans" w:eastAsia="Times New Roman" w:cs="Times New Roman"/>
                 <w:b w:val="0"/>
                 <w:bCs w:val="0"/>
                 <w:caps w:val="0"/>
@@ -3400,7 +3436,7 @@
             </w:r>
             <w:r>
               <w:rPr>
-                <w:rFonts w:ascii="BC Sans" w:eastAsia="Times New Roman" w:hAnsi="BC Sans" w:cs="Times New Roman"/>
+                <w:rFonts w:ascii="BC Sans" w:hAnsi="BC Sans" w:eastAsia="Times New Roman" w:cs="Times New Roman"/>
                 <w:caps w:val="0"/>
                 <w:color w:val="000000"/>
                 <w:kern w:val="0"/>
@@ -3445,7 +3481,6 @@
                 <w:sz w:val="20"/>
                 <w:szCs w:val="20"/>
               </w:rPr>
-              <w:lastRenderedPageBreak/>
               <w:t>Description</w:t>
             </w:r>
           </w:p>
@@ -3975,6 +4010,13 @@
           <w:szCs w:val="20"/>
         </w:rPr>
         <w:br/>
+      </w:r>
+      <w:r>
+        <w:rPr>
+          <w:rFonts w:ascii="BC Sans" w:hAnsi="BC Sans"/>
+          <w:sz w:val="20"/>
+          <w:szCs w:val="20"/>
+        </w:rPr>
         <w:t>{d</w:t>
       </w:r>
       <w:r>
@@ -3998,7 +4040,7 @@
       <w:pPr>
         <w:spacing w:after="0"/>
         <w:rPr>
-          <w:rFonts w:ascii="BC Sans" w:eastAsia="Times New Roman" w:hAnsi="BC Sans" w:cs="Segoe UI"/>
+          <w:rFonts w:ascii="BC Sans" w:hAnsi="BC Sans" w:eastAsia="Times New Roman" w:cs="Segoe UI"/>
           <w:color w:val="000000"/>
           <w:kern w:val="0"/>
           <w:sz w:val="20"/>
@@ -4009,7 +4051,7 @@
       </w:pPr>
       <w:r>
         <w:rPr>
-          <w:rFonts w:ascii="BC Sans" w:eastAsia="Times New Roman" w:hAnsi="BC Sans" w:cs="Segoe UI"/>
+          <w:rFonts w:ascii="BC Sans" w:hAnsi="BC Sans" w:eastAsia="Times New Roman" w:cs="Segoe UI"/>
           <w:color w:val="000000"/>
           <w:kern w:val="0"/>
           <w:sz w:val="20"/>
@@ -4021,7 +4063,7 @@
       </w:r>
       <w:r>
         <w:rPr>
-          <w:rFonts w:ascii="BC Sans" w:eastAsia="Times New Roman" w:hAnsi="BC Sans" w:cs="Segoe UI"/>
+          <w:rFonts w:ascii="BC Sans" w:hAnsi="BC Sans" w:eastAsia="Times New Roman" w:cs="Segoe UI"/>
           <w:color w:val="000000"/>
           <w:kern w:val="0"/>
           <w:sz w:val="20"/>
@@ -4033,7 +4075,7 @@
       </w:r>
       <w:r>
         <w:rPr>
-          <w:rFonts w:ascii="BC Sans" w:eastAsia="Times New Roman" w:hAnsi="BC Sans" w:cs="Segoe UI"/>
+          <w:rFonts w:ascii="BC Sans" w:hAnsi="BC Sans" w:eastAsia="Times New Roman" w:cs="Segoe UI"/>
           <w:color w:val="000000"/>
           <w:kern w:val="0"/>
           <w:sz w:val="20"/>
@@ -4070,7 +4112,7 @@
           <w:p>
             <w:pPr>
               <w:rPr>
-                <w:rFonts w:ascii="BC Sans" w:eastAsia="Times New Roman" w:hAnsi="BC Sans" w:cs="Times New Roman"/>
+                <w:rFonts w:ascii="BC Sans" w:hAnsi="BC Sans" w:eastAsia="Times New Roman" w:cs="Times New Roman"/>
                 <w:color w:val="000000"/>
                 <w:kern w:val="0"/>
                 <w:sz w:val="20"/>
@@ -4080,7 +4122,7 @@
             </w:pPr>
             <w:r>
               <w:rPr>
-                <w:rFonts w:ascii="BC Sans" w:eastAsia="Times New Roman" w:hAnsi="BC Sans" w:cs="Times New Roman"/>
+                <w:rFonts w:ascii="BC Sans" w:hAnsi="BC Sans" w:eastAsia="Times New Roman" w:cs="Times New Roman"/>
                 <w:caps w:val="0"/>
                 <w:color w:val="000000"/>
                 <w:kern w:val="0"/>
@@ -4092,7 +4134,7 @@
             </w:r>
             <w:r>
               <w:rPr>
-                <w:rFonts w:ascii="BC Sans" w:eastAsia="Times New Roman" w:hAnsi="BC Sans" w:cs="Times New Roman"/>
+                <w:rFonts w:ascii="BC Sans" w:hAnsi="BC Sans" w:eastAsia="Times New Roman" w:cs="Times New Roman"/>
                 <w:caps w:val="0"/>
                 <w:color w:val="000000"/>
                 <w:kern w:val="0"/>
@@ -4108,7 +4150,7 @@
       <w:tr>
         <w:trPr>
           <w:cnfStyle w:val="000000100000" w:firstRow="0" w:lastRow="0" w:firstColumn="0" w:lastColumn="0" w:oddVBand="0" w:evenVBand="0" w:oddHBand="1" w:evenHBand="0" w:firstRowFirstColumn="0" w:firstRowLastColumn="0" w:lastRowFirstColumn="0" w:lastRowLastColumn="0"/>
-          <w:trHeight w:hRule="exact" w:val="20"/>
+          <w:trHeight w:val="20" w:hRule="exact"/>
         </w:trPr>
         <w:tc>
           <w:tcPr>
@@ -4116,7 +4158,7 @@
             <w:tcW w:w="10916" w:type="dxa"/>
             <w:gridSpan w:val="2"/>
             <w:tcBorders>
-              <w:right w:val="none" w:sz="0" w:space="0" w:color="auto"/>
+              <w:right w:val="none" w:color="auto" w:sz="0" w:space="0"/>
             </w:tcBorders>
             <w:noWrap/>
             <w:vAlign w:val="center"/>
@@ -4125,7 +4167,7 @@
             <w:pPr>
               <w:spacing w:line="259" w:lineRule="auto"/>
               <w:rPr>
-                <w:rFonts w:ascii="BC Sans" w:eastAsia="Times New Roman" w:hAnsi="BC Sans" w:cs="Times New Roman"/>
+                <w:rFonts w:ascii="BC Sans" w:hAnsi="BC Sans" w:eastAsia="Times New Roman" w:cs="Times New Roman"/>
                 <w:color w:val="000000" w:themeColor="text1"/>
                 <w:sz w:val="18"/>
                 <w:szCs w:val="18"/>
@@ -4136,7 +4178,7 @@
       </w:tr>
       <w:tr>
         <w:trPr>
-          <w:trHeight w:hRule="exact" w:val="20"/>
+          <w:trHeight w:val="20" w:hRule="exact"/>
         </w:trPr>
         <w:tc>
           <w:tcPr>
@@ -4144,7 +4186,7 @@
             <w:tcW w:w="10916" w:type="dxa"/>
             <w:gridSpan w:val="2"/>
             <w:tcBorders>
-              <w:right w:val="none" w:sz="0" w:space="0" w:color="auto"/>
+              <w:right w:val="none" w:color="auto" w:sz="0" w:space="0"/>
             </w:tcBorders>
             <w:noWrap/>
             <w:vAlign w:val="center"/>
@@ -4152,7 +4194,7 @@
           <w:p>
             <w:pPr>
               <w:rPr>
-                <w:rFonts w:ascii="BC Sans" w:eastAsia="Times New Roman" w:hAnsi="BC Sans" w:cs="Times New Roman"/>
+                <w:rFonts w:ascii="BC Sans" w:hAnsi="BC Sans" w:eastAsia="Times New Roman" w:cs="Times New Roman"/>
                 <w:color w:val="000000" w:themeColor="text1"/>
                 <w:sz w:val="20"/>
                 <w:szCs w:val="20"/>
@@ -4177,7 +4219,7 @@
           <w:p>
             <w:pPr>
               <w:rPr>
-                <w:rFonts w:ascii="BC Sans" w:eastAsia="Times New Roman" w:hAnsi="BC Sans" w:cs="Times New Roman"/>
+                <w:rFonts w:ascii="BC Sans" w:hAnsi="BC Sans" w:eastAsia="Times New Roman" w:cs="Times New Roman"/>
                 <w:caps w:val="0"/>
                 <w:color w:val="000000" w:themeColor="text1"/>
                 <w:sz w:val="18"/>
@@ -4186,7 +4228,7 @@
             </w:pPr>
             <w:r>
               <w:rPr>
-                <w:rFonts w:ascii="BC Sans" w:eastAsia="Times New Roman" w:hAnsi="BC Sans" w:cs="Times New Roman"/>
+                <w:rFonts w:ascii="BC Sans" w:hAnsi="BC Sans" w:eastAsia="Times New Roman" w:cs="Times New Roman"/>
                 <w:b w:val="0"/>
                 <w:bCs w:val="0"/>
                 <w:caps w:val="0"/>
@@ -4198,7 +4240,7 @@
             </w:r>
             <w:r>
               <w:rPr>
-                <w:rFonts w:ascii="BC Sans" w:eastAsia="Times New Roman" w:hAnsi="BC Sans" w:cs="Times New Roman"/>
+                <w:rFonts w:ascii="BC Sans" w:hAnsi="BC Sans" w:eastAsia="Times New Roman" w:cs="Times New Roman"/>
                 <w:b w:val="0"/>
                 <w:bCs w:val="0"/>
                 <w:caps w:val="0"/>
@@ -4210,7 +4252,7 @@
             </w:r>
             <w:r>
               <w:rPr>
-                <w:rFonts w:ascii="BC Sans" w:eastAsia="Times New Roman" w:hAnsi="BC Sans" w:cs="Times New Roman"/>
+                <w:rFonts w:ascii="BC Sans" w:hAnsi="BC Sans" w:eastAsia="Times New Roman" w:cs="Times New Roman"/>
                 <w:b w:val="0"/>
                 <w:bCs w:val="0"/>
                 <w:caps w:val="0"/>
@@ -4222,7 +4264,7 @@
             </w:r>
             <w:r>
               <w:rPr>
-                <w:rFonts w:ascii="BC Sans" w:eastAsia="Times New Roman" w:hAnsi="BC Sans" w:cs="Times New Roman"/>
+                <w:rFonts w:ascii="BC Sans" w:hAnsi="BC Sans" w:eastAsia="Times New Roman" w:cs="Times New Roman"/>
                 <w:b w:val="0"/>
                 <w:bCs w:val="0"/>
                 <w:caps w:val="0"/>
@@ -4234,7 +4276,7 @@
             </w:r>
             <w:r>
               <w:rPr>
-                <w:rFonts w:ascii="BC Sans" w:eastAsia="Times New Roman" w:hAnsi="BC Sans" w:cs="Times New Roman"/>
+                <w:rFonts w:ascii="BC Sans" w:hAnsi="BC Sans" w:eastAsia="Times New Roman" w:cs="Times New Roman"/>
                 <w:b w:val="0"/>
                 <w:bCs w:val="0"/>
                 <w:caps w:val="0"/>
@@ -4246,7 +4288,7 @@
             </w:r>
             <w:r>
               <w:rPr>
-                <w:rFonts w:ascii="BC Sans" w:eastAsia="Times New Roman" w:hAnsi="BC Sans" w:cs="Times New Roman"/>
+                <w:rFonts w:ascii="BC Sans" w:hAnsi="BC Sans" w:eastAsia="Times New Roman" w:cs="Times New Roman"/>
                 <w:b w:val="0"/>
                 <w:bCs w:val="0"/>
                 <w:caps w:val="0"/>
@@ -4268,7 +4310,7 @@
               <w:spacing w:line="259" w:lineRule="auto"/>
               <w:cnfStyle w:val="000000100000" w:firstRow="0" w:lastRow="0" w:firstColumn="0" w:lastColumn="0" w:oddVBand="0" w:evenVBand="0" w:oddHBand="1" w:evenHBand="0" w:firstRowFirstColumn="0" w:firstRowLastColumn="0" w:lastRowFirstColumn="0" w:lastRowLastColumn="0"/>
               <w:rPr>
-                <w:rFonts w:ascii="BC Sans" w:eastAsia="Times New Roman" w:hAnsi="BC Sans" w:cs="Times New Roman"/>
+                <w:rFonts w:ascii="BC Sans" w:hAnsi="BC Sans" w:eastAsia="Times New Roman" w:cs="Times New Roman"/>
                 <w:b/>
                 <w:bCs/>
                 <w:color w:val="000000" w:themeColor="text1"/>
@@ -4278,7 +4320,7 @@
             </w:pPr>
             <w:r>
               <w:rPr>
-                <w:rFonts w:ascii="BC Sans" w:eastAsia="Times New Roman" w:hAnsi="BC Sans" w:cs="Times New Roman"/>
+                <w:rFonts w:ascii="BC Sans" w:hAnsi="BC Sans" w:eastAsia="Times New Roman" w:cs="Times New Roman"/>
                 <w:color w:val="000000" w:themeColor="text1"/>
                 <w:sz w:val="20"/>
                 <w:szCs w:val="20"/>
@@ -4287,7 +4329,7 @@
             </w:r>
             <w:r>
               <w:rPr>
-                <w:rFonts w:ascii="BC Sans" w:eastAsia="Times New Roman" w:hAnsi="BC Sans" w:cs="Times New Roman"/>
+                <w:rFonts w:ascii="BC Sans" w:hAnsi="BC Sans" w:eastAsia="Times New Roman" w:cs="Times New Roman"/>
                 <w:color w:val="000000" w:themeColor="text1"/>
                 <w:sz w:val="20"/>
                 <w:szCs w:val="20"/>
@@ -4296,7 +4338,7 @@
             </w:r>
             <w:r>
               <w:rPr>
-                <w:rFonts w:ascii="BC Sans" w:eastAsia="Times New Roman" w:hAnsi="BC Sans" w:cs="Times New Roman"/>
+                <w:rFonts w:ascii="BC Sans" w:hAnsi="BC Sans" w:eastAsia="Times New Roman" w:cs="Times New Roman"/>
                 <w:color w:val="000000" w:themeColor="text1"/>
                 <w:sz w:val="20"/>
                 <w:szCs w:val="20"/>
@@ -4305,7 +4347,7 @@
             </w:r>
             <w:r>
               <w:rPr>
-                <w:rFonts w:ascii="BC Sans" w:eastAsia="Times New Roman" w:hAnsi="BC Sans" w:cs="Times New Roman"/>
+                <w:rFonts w:ascii="BC Sans" w:hAnsi="BC Sans" w:eastAsia="Times New Roman" w:cs="Times New Roman"/>
                 <w:color w:val="000000" w:themeColor="text1"/>
                 <w:sz w:val="20"/>
                 <w:szCs w:val="20"/>
@@ -4314,7 +4356,7 @@
             </w:r>
             <w:r>
               <w:rPr>
-                <w:rFonts w:ascii="BC Sans" w:eastAsia="Times New Roman" w:hAnsi="BC Sans" w:cs="Times New Roman"/>
+                <w:rFonts w:ascii="BC Sans" w:hAnsi="BC Sans" w:eastAsia="Times New Roman" w:cs="Times New Roman"/>
                 <w:color w:val="000000" w:themeColor="text1"/>
                 <w:sz w:val="20"/>
                 <w:szCs w:val="20"/>
@@ -4339,7 +4381,7 @@
           <w:p>
             <w:pPr>
               <w:rPr>
-                <w:rFonts w:ascii="BC Sans" w:eastAsia="Times New Roman" w:hAnsi="BC Sans" w:cs="Times New Roman"/>
+                <w:rFonts w:ascii="BC Sans" w:hAnsi="BC Sans" w:eastAsia="Times New Roman" w:cs="Times New Roman"/>
                 <w:b w:val="0"/>
                 <w:bCs w:val="0"/>
                 <w:caps w:val="0"/>
@@ -4350,7 +4392,7 @@
             </w:pPr>
             <w:r>
               <w:rPr>
-                <w:rFonts w:ascii="BC Sans" w:eastAsia="Times New Roman" w:hAnsi="BC Sans" w:cs="Times New Roman"/>
+                <w:rFonts w:ascii="BC Sans" w:hAnsi="BC Sans" w:eastAsia="Times New Roman" w:cs="Times New Roman"/>
                 <w:b w:val="0"/>
                 <w:bCs w:val="0"/>
                 <w:caps w:val="0"/>
@@ -4362,7 +4404,7 @@
             </w:r>
             <w:r>
               <w:rPr>
-                <w:rFonts w:ascii="BC Sans" w:eastAsia="Times New Roman" w:hAnsi="BC Sans" w:cs="Times New Roman"/>
+                <w:rFonts w:ascii="BC Sans" w:hAnsi="BC Sans" w:eastAsia="Times New Roman" w:cs="Times New Roman"/>
                 <w:b w:val="0"/>
                 <w:bCs w:val="0"/>
                 <w:caps w:val="0"/>
@@ -4374,7 +4416,7 @@
             </w:r>
             <w:r>
               <w:rPr>
-                <w:rFonts w:ascii="BC Sans" w:eastAsia="Times New Roman" w:hAnsi="BC Sans" w:cs="Times New Roman"/>
+                <w:rFonts w:ascii="BC Sans" w:hAnsi="BC Sans" w:eastAsia="Times New Roman" w:cs="Times New Roman"/>
                 <w:b w:val="0"/>
                 <w:bCs w:val="0"/>
                 <w:caps w:val="0"/>
@@ -4386,7 +4428,7 @@
             </w:r>
             <w:r>
               <w:rPr>
-                <w:rFonts w:ascii="BC Sans" w:eastAsia="Times New Roman" w:hAnsi="BC Sans" w:cs="Times New Roman"/>
+                <w:rFonts w:ascii="BC Sans" w:hAnsi="BC Sans" w:eastAsia="Times New Roman" w:cs="Times New Roman"/>
                 <w:b w:val="0"/>
                 <w:bCs w:val="0"/>
                 <w:caps w:val="0"/>
@@ -4398,7 +4440,7 @@
             </w:r>
             <w:r>
               <w:rPr>
-                <w:rFonts w:ascii="BC Sans" w:eastAsia="Times New Roman" w:hAnsi="BC Sans" w:cs="Times New Roman"/>
+                <w:rFonts w:ascii="BC Sans" w:hAnsi="BC Sans" w:eastAsia="Times New Roman" w:cs="Times New Roman"/>
                 <w:b w:val="0"/>
                 <w:bCs w:val="0"/>
                 <w:caps w:val="0"/>
@@ -4410,7 +4452,7 @@
             </w:r>
             <w:r>
               <w:rPr>
-                <w:rFonts w:ascii="BC Sans" w:eastAsia="Times New Roman" w:hAnsi="BC Sans" w:cs="Times New Roman"/>
+                <w:rFonts w:ascii="BC Sans" w:hAnsi="BC Sans" w:eastAsia="Times New Roman" w:cs="Times New Roman"/>
                 <w:b w:val="0"/>
                 <w:bCs w:val="0"/>
                 <w:caps w:val="0"/>
@@ -4422,7 +4464,7 @@
             </w:r>
             <w:r>
               <w:rPr>
-                <w:rFonts w:ascii="BC Sans" w:eastAsia="Times New Roman" w:hAnsi="BC Sans" w:cs="Times New Roman"/>
+                <w:rFonts w:ascii="BC Sans" w:hAnsi="BC Sans" w:eastAsia="Times New Roman" w:cs="Times New Roman"/>
                 <w:b w:val="0"/>
                 <w:bCs w:val="0"/>
                 <w:caps w:val="0"/>
@@ -4434,7 +4476,7 @@
             </w:r>
             <w:r>
               <w:rPr>
-                <w:rFonts w:ascii="BC Sans" w:eastAsia="Times New Roman" w:hAnsi="BC Sans" w:cs="Times New Roman"/>
+                <w:rFonts w:ascii="BC Sans" w:hAnsi="BC Sans" w:eastAsia="Times New Roman" w:cs="Times New Roman"/>
                 <w:b w:val="0"/>
                 <w:bCs w:val="0"/>
                 <w:caps w:val="0"/>
@@ -4455,15 +4497,15 @@
             <w:pPr>
               <w:cnfStyle w:val="000000000000" w:firstRow="0" w:lastRow="0" w:firstColumn="0" w:lastColumn="0" w:oddVBand="0" w:evenVBand="0" w:oddHBand="0" w:evenHBand="0" w:firstRowFirstColumn="0" w:firstRowLastColumn="0" w:lastRowFirstColumn="0" w:lastRowLastColumn="0"/>
               <w:rPr>
-                <w:rFonts w:ascii="BC Sans" w:eastAsia="Times New Roman" w:hAnsi="BC Sans" w:cs="Times New Roman"/>
-                <w:color w:val="000000" w:themeColor="text1"/>
-                <w:sz w:val="20"/>
-                <w:szCs w:val="20"/>
-              </w:rPr>
-            </w:pPr>
-            <w:r>
-              <w:rPr>
-                <w:rFonts w:ascii="BC Sans" w:eastAsia="Times New Roman" w:hAnsi="BC Sans" w:cs="Times New Roman"/>
+                <w:rFonts w:ascii="BC Sans" w:hAnsi="BC Sans" w:eastAsia="Times New Roman" w:cs="Times New Roman"/>
+                <w:color w:val="000000" w:themeColor="text1"/>
+                <w:sz w:val="20"/>
+                <w:szCs w:val="20"/>
+              </w:rPr>
+            </w:pPr>
+            <w:r>
+              <w:rPr>
+                <w:rFonts w:ascii="BC Sans" w:hAnsi="BC Sans" w:eastAsia="Times New Roman" w:cs="Times New Roman"/>
                 <w:color w:val="000000" w:themeColor="text1"/>
                 <w:sz w:val="20"/>
                 <w:szCs w:val="20"/>
@@ -4472,7 +4514,7 @@
             </w:r>
             <w:r>
               <w:rPr>
-                <w:rFonts w:ascii="BC Sans" w:eastAsia="Times New Roman" w:hAnsi="BC Sans" w:cs="Times New Roman"/>
+                <w:rFonts w:ascii="BC Sans" w:hAnsi="BC Sans" w:eastAsia="Times New Roman" w:cs="Times New Roman"/>
                 <w:color w:val="000000" w:themeColor="text1"/>
                 <w:sz w:val="20"/>
                 <w:szCs w:val="20"/>
@@ -4481,7 +4523,7 @@
             </w:r>
             <w:r>
               <w:rPr>
-                <w:rFonts w:ascii="BC Sans" w:eastAsia="Times New Roman" w:hAnsi="BC Sans" w:cs="Times New Roman"/>
+                <w:rFonts w:ascii="BC Sans" w:hAnsi="BC Sans" w:eastAsia="Times New Roman" w:cs="Times New Roman"/>
                 <w:color w:val="000000" w:themeColor="text1"/>
                 <w:sz w:val="20"/>
                 <w:szCs w:val="20"/>
@@ -4490,7 +4532,7 @@
             </w:r>
             <w:r>
               <w:rPr>
-                <w:rFonts w:ascii="BC Sans" w:eastAsia="Times New Roman" w:hAnsi="BC Sans" w:cs="Times New Roman"/>
+                <w:rFonts w:ascii="BC Sans" w:hAnsi="BC Sans" w:eastAsia="Times New Roman" w:cs="Times New Roman"/>
                 <w:color w:val="000000" w:themeColor="text1"/>
                 <w:sz w:val="20"/>
                 <w:szCs w:val="20"/>
@@ -4499,7 +4541,7 @@
             </w:r>
             <w:r>
               <w:rPr>
-                <w:rFonts w:ascii="BC Sans" w:eastAsia="Times New Roman" w:hAnsi="BC Sans" w:cs="Times New Roman"/>
+                <w:rFonts w:ascii="BC Sans" w:hAnsi="BC Sans" w:eastAsia="Times New Roman" w:cs="Times New Roman"/>
                 <w:color w:val="000000" w:themeColor="text1"/>
                 <w:sz w:val="20"/>
                 <w:szCs w:val="20"/>
@@ -4508,7 +4550,7 @@
             </w:r>
             <w:r>
               <w:rPr>
-                <w:rFonts w:ascii="BC Sans" w:eastAsia="Times New Roman" w:hAnsi="BC Sans" w:cs="Times New Roman"/>
+                <w:rFonts w:ascii="BC Sans" w:hAnsi="BC Sans" w:eastAsia="Times New Roman" w:cs="Times New Roman"/>
                 <w:color w:val="000000" w:themeColor="text1"/>
                 <w:sz w:val="20"/>
                 <w:szCs w:val="20"/>
@@ -4517,7 +4559,7 @@
             </w:r>
             <w:r>
               <w:rPr>
-                <w:rFonts w:ascii="BC Sans" w:eastAsia="Times New Roman" w:hAnsi="BC Sans" w:cs="Times New Roman"/>
+                <w:rFonts w:ascii="BC Sans" w:hAnsi="BC Sans" w:eastAsia="Times New Roman" w:cs="Times New Roman"/>
                 <w:color w:val="000000" w:themeColor="text1"/>
                 <w:sz w:val="20"/>
                 <w:szCs w:val="20"/>
@@ -4533,7 +4575,7 @@
         <w:spacing w:after="0" w:line="240" w:lineRule="auto"/>
         <w:textAlignment w:val="baseline"/>
         <w:rPr>
-          <w:rFonts w:ascii="BC Sans" w:eastAsia="Times New Roman" w:hAnsi="BC Sans" w:cs="Segoe UI"/>
+          <w:rFonts w:ascii="BC Sans" w:hAnsi="BC Sans" w:eastAsia="Times New Roman" w:cs="Segoe UI"/>
           <w:color w:val="000000"/>
           <w:kern w:val="0"/>
           <w:sz w:val="20"/>
@@ -4544,7 +4586,7 @@
       </w:pPr>
       <w:r>
         <w:rPr>
-          <w:rFonts w:ascii="BC Sans" w:eastAsia="Times New Roman" w:hAnsi="BC Sans" w:cs="Segoe UI"/>
+          <w:rFonts w:ascii="BC Sans" w:hAnsi="BC Sans" w:eastAsia="Times New Roman" w:cs="Segoe UI"/>
           <w:color w:val="000000"/>
           <w:kern w:val="0"/>
           <w:sz w:val="20"/>
@@ -4556,7 +4598,7 @@
       </w:r>
       <w:r>
         <w:rPr>
-          <w:rFonts w:ascii="BC Sans" w:eastAsia="Times New Roman" w:hAnsi="BC Sans" w:cs="Segoe UI"/>
+          <w:rFonts w:ascii="BC Sans" w:hAnsi="BC Sans" w:eastAsia="Times New Roman" w:cs="Segoe UI"/>
           <w:color w:val="000000"/>
           <w:kern w:val="0"/>
           <w:sz w:val="20"/>
@@ -4568,7 +4610,7 @@
       </w:r>
       <w:r>
         <w:rPr>
-          <w:rFonts w:ascii="BC Sans" w:eastAsia="Times New Roman" w:hAnsi="BC Sans" w:cs="Segoe UI"/>
+          <w:rFonts w:ascii="BC Sans" w:hAnsi="BC Sans" w:eastAsia="Times New Roman" w:cs="Segoe UI"/>
           <w:color w:val="000000"/>
           <w:kern w:val="0"/>
           <w:sz w:val="20"/>
@@ -4637,10 +4679,10 @@
       <w:tblPr>
         <w:tblW w:w="10800" w:type="dxa"/>
         <w:tblBorders>
-          <w:top w:val="outset" w:sz="6" w:space="0" w:color="auto"/>
-          <w:left w:val="outset" w:sz="6" w:space="0" w:color="auto"/>
-          <w:bottom w:val="outset" w:sz="6" w:space="0" w:color="auto"/>
-          <w:right w:val="outset" w:sz="6" w:space="0" w:color="auto"/>
+          <w:top w:val="outset" w:color="auto" w:sz="6" w:space="0"/>
+          <w:left w:val="outset" w:color="auto" w:sz="6" w:space="0"/>
+          <w:bottom w:val="outset" w:color="auto" w:sz="6" w:space="0"/>
+          <w:right w:val="outset" w:color="auto" w:sz="6" w:space="0"/>
         </w:tblBorders>
         <w:tblCellMar>
           <w:left w:w="0" w:type="dxa"/>
@@ -4663,7 +4705,7 @@
             <w:tcBorders>
               <w:top w:val="nil"/>
               <w:left w:val="nil"/>
-              <w:bottom w:val="single" w:sz="6" w:space="0" w:color="7F7F7F"/>
+              <w:bottom w:val="single" w:color="7F7F7F" w:sz="6" w:space="0"/>
               <w:right w:val="nil"/>
             </w:tcBorders>
             <w:shd w:val="clear" w:color="auto" w:fill="auto"/>
@@ -4718,7 +4760,7 @@
               <w:top w:val="nil"/>
               <w:left w:val="nil"/>
               <w:bottom w:val="nil"/>
-              <w:right w:val="single" w:sz="6" w:space="0" w:color="7F7F7F"/>
+              <w:right w:val="single" w:color="7F7F7F" w:sz="6" w:space="0"/>
             </w:tcBorders>
             <w:shd w:val="clear" w:color="auto" w:fill="F2F2F2"/>
             <w:vAlign w:val="center"/>
@@ -4800,7 +4842,7 @@
             </w:r>
             <w:r>
               <w:rPr>
-                <w:rFonts w:ascii="BC Sans" w:eastAsia="Times New Roman" w:hAnsi="BC Sans" w:cs="Times New Roman"/>
+                <w:rFonts w:ascii="BC Sans" w:hAnsi="BC Sans" w:eastAsia="Times New Roman" w:cs="Times New Roman"/>
                 <w:color w:val="000000" w:themeColor="text1"/>
                 <w:sz w:val="20"/>
                 <w:szCs w:val="20"/>
@@ -4809,7 +4851,7 @@
             </w:r>
             <w:r>
               <w:rPr>
-                <w:rFonts w:ascii="BC Sans" w:eastAsia="BC Sans" w:hAnsi="BC Sans" w:cs="BC Sans"/>
+                <w:rFonts w:ascii="BC Sans" w:hAnsi="BC Sans" w:eastAsia="BC Sans" w:cs="BC Sans"/>
                 <w:sz w:val="18"/>
                 <w:szCs w:val="18"/>
               </w:rPr>
@@ -4817,7 +4859,7 @@
             </w:r>
             <w:r>
               <w:rPr>
-                <w:rFonts w:ascii="BC Sans" w:eastAsia="BC Sans" w:hAnsi="BC Sans" w:cs="BC Sans"/>
+                <w:rFonts w:ascii="BC Sans" w:hAnsi="BC Sans" w:eastAsia="BC Sans" w:cs="BC Sans"/>
                 <w:sz w:val="18"/>
                 <w:szCs w:val="18"/>
               </w:rPr>
@@ -4825,7 +4867,7 @@
             </w:r>
             <w:r>
               <w:rPr>
-                <w:rFonts w:ascii="BC Sans" w:eastAsia="BC Sans" w:hAnsi="BC Sans" w:cs="BC Sans"/>
+                <w:rFonts w:ascii="BC Sans" w:hAnsi="BC Sans" w:eastAsia="BC Sans" w:cs="BC Sans"/>
                 <w:sz w:val="18"/>
                 <w:szCs w:val="18"/>
               </w:rPr>
@@ -4833,7 +4875,7 @@
             </w:r>
             <w:r>
               <w:rPr>
-                <w:rFonts w:ascii="BC Sans" w:eastAsia="BC Sans" w:hAnsi="BC Sans" w:cs="BC Sans"/>
+                <w:rFonts w:ascii="BC Sans" w:hAnsi="BC Sans" w:eastAsia="BC Sans" w:cs="BC Sans"/>
                 <w:sz w:val="18"/>
                 <w:szCs w:val="18"/>
               </w:rPr>
@@ -4841,7 +4883,7 @@
             </w:r>
             <w:r>
               <w:rPr>
-                <w:rFonts w:ascii="BC Sans" w:eastAsia="BC Sans" w:hAnsi="BC Sans" w:cs="BC Sans"/>
+                <w:rFonts w:ascii="BC Sans" w:hAnsi="BC Sans" w:eastAsia="BC Sans" w:cs="BC Sans"/>
                 <w:sz w:val="18"/>
                 <w:szCs w:val="18"/>
               </w:rPr>
@@ -4861,7 +4903,7 @@
               <w:top w:val="nil"/>
               <w:left w:val="nil"/>
               <w:bottom w:val="nil"/>
-              <w:right w:val="single" w:sz="6" w:space="0" w:color="7F7F7F"/>
+              <w:right w:val="single" w:color="7F7F7F" w:sz="6" w:space="0"/>
             </w:tcBorders>
             <w:shd w:val="clear" w:color="auto" w:fill="auto"/>
             <w:vAlign w:val="center"/>
@@ -4943,7 +4985,7 @@
             </w:r>
             <w:r>
               <w:rPr>
-                <w:rFonts w:ascii="BC Sans" w:eastAsia="Times New Roman" w:hAnsi="BC Sans" w:cs="Times New Roman"/>
+                <w:rFonts w:ascii="BC Sans" w:hAnsi="BC Sans" w:eastAsia="Times New Roman" w:cs="Times New Roman"/>
                 <w:color w:val="000000" w:themeColor="text1"/>
                 <w:sz w:val="20"/>
                 <w:szCs w:val="20"/>
@@ -4952,7 +4994,7 @@
             </w:r>
             <w:r>
               <w:rPr>
-                <w:rFonts w:ascii="BC Sans" w:eastAsia="BC Sans" w:hAnsi="BC Sans" w:cs="BC Sans"/>
+                <w:rFonts w:ascii="BC Sans" w:hAnsi="BC Sans" w:eastAsia="BC Sans" w:cs="BC Sans"/>
                 <w:sz w:val="18"/>
                 <w:szCs w:val="18"/>
               </w:rPr>
@@ -4960,7 +5002,7 @@
             </w:r>
             <w:r>
               <w:rPr>
-                <w:rFonts w:ascii="BC Sans" w:eastAsia="BC Sans" w:hAnsi="BC Sans" w:cs="BC Sans"/>
+                <w:rFonts w:ascii="BC Sans" w:hAnsi="BC Sans" w:eastAsia="BC Sans" w:cs="BC Sans"/>
                 <w:sz w:val="18"/>
                 <w:szCs w:val="18"/>
               </w:rPr>
@@ -4968,7 +5010,7 @@
             </w:r>
             <w:r>
               <w:rPr>
-                <w:rFonts w:ascii="BC Sans" w:eastAsia="BC Sans" w:hAnsi="BC Sans" w:cs="BC Sans"/>
+                <w:rFonts w:ascii="BC Sans" w:hAnsi="BC Sans" w:eastAsia="BC Sans" w:cs="BC Sans"/>
                 <w:sz w:val="18"/>
                 <w:szCs w:val="18"/>
               </w:rPr>
@@ -4976,7 +5018,7 @@
             </w:r>
             <w:r>
               <w:rPr>
-                <w:rFonts w:ascii="BC Sans" w:eastAsia="BC Sans" w:hAnsi="BC Sans" w:cs="BC Sans"/>
+                <w:rFonts w:ascii="BC Sans" w:hAnsi="BC Sans" w:eastAsia="BC Sans" w:cs="BC Sans"/>
                 <w:sz w:val="18"/>
                 <w:szCs w:val="18"/>
               </w:rPr>
@@ -4984,7 +5026,7 @@
             </w:r>
             <w:r>
               <w:rPr>
-                <w:rFonts w:ascii="BC Sans" w:eastAsia="BC Sans" w:hAnsi="BC Sans" w:cs="BC Sans"/>
+                <w:rFonts w:ascii="BC Sans" w:hAnsi="BC Sans" w:eastAsia="BC Sans" w:cs="BC Sans"/>
                 <w:sz w:val="18"/>
                 <w:szCs w:val="18"/>
               </w:rPr>
@@ -5004,7 +5046,7 @@
               <w:top w:val="nil"/>
               <w:left w:val="nil"/>
               <w:bottom w:val="nil"/>
-              <w:right w:val="single" w:sz="6" w:space="0" w:color="7F7F7F"/>
+              <w:right w:val="single" w:color="7F7F7F" w:sz="6" w:space="0"/>
             </w:tcBorders>
             <w:shd w:val="clear" w:color="auto" w:fill="F2F2F2"/>
             <w:vAlign w:val="center"/>
@@ -5086,7 +5128,7 @@
             </w:r>
             <w:r>
               <w:rPr>
-                <w:rFonts w:ascii="BC Sans" w:eastAsia="Times New Roman" w:hAnsi="BC Sans" w:cs="Times New Roman"/>
+                <w:rFonts w:ascii="BC Sans" w:hAnsi="BC Sans" w:eastAsia="Times New Roman" w:cs="Times New Roman"/>
                 <w:color w:val="000000" w:themeColor="text1"/>
                 <w:sz w:val="20"/>
                 <w:szCs w:val="20"/>
@@ -5095,7 +5137,7 @@
             </w:r>
             <w:r>
               <w:rPr>
-                <w:rFonts w:ascii="BC Sans" w:eastAsia="BC Sans" w:hAnsi="BC Sans" w:cs="BC Sans"/>
+                <w:rFonts w:ascii="BC Sans" w:hAnsi="BC Sans" w:eastAsia="BC Sans" w:cs="BC Sans"/>
                 <w:sz w:val="18"/>
                 <w:szCs w:val="18"/>
               </w:rPr>
@@ -5103,7 +5145,7 @@
             </w:r>
             <w:r>
               <w:rPr>
-                <w:rFonts w:ascii="BC Sans" w:eastAsia="BC Sans" w:hAnsi="BC Sans" w:cs="BC Sans"/>
+                <w:rFonts w:ascii="BC Sans" w:hAnsi="BC Sans" w:eastAsia="BC Sans" w:cs="BC Sans"/>
                 <w:sz w:val="18"/>
                 <w:szCs w:val="18"/>
               </w:rPr>
@@ -5111,7 +5153,7 @@
             </w:r>
             <w:r>
               <w:rPr>
-                <w:rFonts w:ascii="BC Sans" w:eastAsia="BC Sans" w:hAnsi="BC Sans" w:cs="BC Sans"/>
+                <w:rFonts w:ascii="BC Sans" w:hAnsi="BC Sans" w:eastAsia="BC Sans" w:cs="BC Sans"/>
                 <w:sz w:val="18"/>
                 <w:szCs w:val="18"/>
               </w:rPr>
@@ -5119,7 +5161,7 @@
             </w:r>
             <w:r>
               <w:rPr>
-                <w:rFonts w:ascii="BC Sans" w:eastAsia="BC Sans" w:hAnsi="BC Sans" w:cs="BC Sans"/>
+                <w:rFonts w:ascii="BC Sans" w:hAnsi="BC Sans" w:eastAsia="BC Sans" w:cs="BC Sans"/>
                 <w:sz w:val="18"/>
                 <w:szCs w:val="18"/>
               </w:rPr>
@@ -5127,7 +5169,7 @@
             </w:r>
             <w:r>
               <w:rPr>
-                <w:rFonts w:ascii="BC Sans" w:eastAsia="BC Sans" w:hAnsi="BC Sans" w:cs="BC Sans"/>
+                <w:rFonts w:ascii="BC Sans" w:hAnsi="BC Sans" w:eastAsia="BC Sans" w:cs="BC Sans"/>
                 <w:sz w:val="18"/>
                 <w:szCs w:val="18"/>
               </w:rPr>
@@ -5147,7 +5189,7 @@
               <w:top w:val="nil"/>
               <w:left w:val="nil"/>
               <w:bottom w:val="nil"/>
-              <w:right w:val="single" w:sz="6" w:space="0" w:color="7F7F7F"/>
+              <w:right w:val="single" w:color="7F7F7F" w:sz="6" w:space="0"/>
             </w:tcBorders>
             <w:shd w:val="clear" w:color="auto" w:fill="auto"/>
             <w:vAlign w:val="center"/>
@@ -5229,7 +5271,7 @@
             </w:r>
             <w:r>
               <w:rPr>
-                <w:rFonts w:ascii="BC Sans" w:eastAsia="Times New Roman" w:hAnsi="BC Sans" w:cs="Times New Roman"/>
+                <w:rFonts w:ascii="BC Sans" w:hAnsi="BC Sans" w:eastAsia="Times New Roman" w:cs="Times New Roman"/>
                 <w:color w:val="000000" w:themeColor="text1"/>
                 <w:sz w:val="20"/>
                 <w:szCs w:val="20"/>
@@ -5238,7 +5280,7 @@
             </w:r>
             <w:r>
               <w:rPr>
-                <w:rFonts w:ascii="BC Sans" w:eastAsia="BC Sans" w:hAnsi="BC Sans" w:cs="BC Sans"/>
+                <w:rFonts w:ascii="BC Sans" w:hAnsi="BC Sans" w:eastAsia="BC Sans" w:cs="BC Sans"/>
                 <w:sz w:val="18"/>
                 <w:szCs w:val="18"/>
               </w:rPr>
@@ -5246,7 +5288,7 @@
             </w:r>
             <w:r>
               <w:rPr>
-                <w:rFonts w:ascii="BC Sans" w:eastAsia="BC Sans" w:hAnsi="BC Sans" w:cs="BC Sans"/>
+                <w:rFonts w:ascii="BC Sans" w:hAnsi="BC Sans" w:eastAsia="BC Sans" w:cs="BC Sans"/>
                 <w:sz w:val="18"/>
                 <w:szCs w:val="18"/>
               </w:rPr>
@@ -5254,7 +5296,7 @@
             </w:r>
             <w:r>
               <w:rPr>
-                <w:rFonts w:ascii="BC Sans" w:eastAsia="BC Sans" w:hAnsi="BC Sans" w:cs="BC Sans"/>
+                <w:rFonts w:ascii="BC Sans" w:hAnsi="BC Sans" w:eastAsia="BC Sans" w:cs="BC Sans"/>
                 <w:sz w:val="18"/>
                 <w:szCs w:val="18"/>
               </w:rPr>
@@ -5262,7 +5304,7 @@
             </w:r>
             <w:r>
               <w:rPr>
-                <w:rFonts w:ascii="BC Sans" w:eastAsia="BC Sans" w:hAnsi="BC Sans" w:cs="BC Sans"/>
+                <w:rFonts w:ascii="BC Sans" w:hAnsi="BC Sans" w:eastAsia="BC Sans" w:cs="BC Sans"/>
                 <w:sz w:val="18"/>
                 <w:szCs w:val="18"/>
               </w:rPr>
@@ -5270,7 +5312,7 @@
             </w:r>
             <w:r>
               <w:rPr>
-                <w:rFonts w:ascii="BC Sans" w:eastAsia="BC Sans" w:hAnsi="BC Sans" w:cs="BC Sans"/>
+                <w:rFonts w:ascii="BC Sans" w:hAnsi="BC Sans" w:eastAsia="BC Sans" w:cs="BC Sans"/>
                 <w:sz w:val="18"/>
                 <w:szCs w:val="18"/>
               </w:rPr>
@@ -5290,7 +5332,7 @@
               <w:top w:val="nil"/>
               <w:left w:val="nil"/>
               <w:bottom w:val="nil"/>
-              <w:right w:val="single" w:sz="6" w:space="0" w:color="7F7F7F"/>
+              <w:right w:val="single" w:color="7F7F7F" w:sz="6" w:space="0"/>
             </w:tcBorders>
             <w:shd w:val="clear" w:color="auto" w:fill="auto"/>
             <w:vAlign w:val="center"/>
@@ -5331,7 +5373,7 @@
             </w:r>
             <w:r>
               <w:rPr>
-                <w:rFonts w:ascii="BC Sans" w:eastAsia="Times New Roman" w:hAnsi="BC Sans" w:cs="Times New Roman"/>
+                <w:rFonts w:ascii="BC Sans" w:hAnsi="BC Sans" w:eastAsia="Times New Roman" w:cs="Times New Roman"/>
                 <w:color w:val="000000" w:themeColor="text1"/>
                 <w:sz w:val="20"/>
                 <w:szCs w:val="20"/>
@@ -5340,7 +5382,7 @@
             </w:r>
             <w:r>
               <w:rPr>
-                <w:rFonts w:ascii="BC Sans" w:eastAsia="BC Sans" w:hAnsi="BC Sans" w:cs="BC Sans"/>
+                <w:rFonts w:ascii="BC Sans" w:hAnsi="BC Sans" w:eastAsia="BC Sans" w:cs="BC Sans"/>
                 <w:sz w:val="18"/>
                 <w:szCs w:val="18"/>
               </w:rPr>
@@ -5404,7 +5446,7 @@
             </w:r>
             <w:r>
               <w:rPr>
-                <w:rFonts w:ascii="BC Sans" w:eastAsia="Times New Roman" w:hAnsi="BC Sans" w:cs="Times New Roman"/>
+                <w:rFonts w:ascii="BC Sans" w:hAnsi="BC Sans" w:eastAsia="Times New Roman" w:cs="Times New Roman"/>
                 <w:color w:val="000000" w:themeColor="text1"/>
                 <w:sz w:val="20"/>
                 <w:szCs w:val="20"/>
@@ -5413,7 +5455,7 @@
             </w:r>
             <w:r>
               <w:rPr>
-                <w:rFonts w:ascii="BC Sans" w:eastAsia="BC Sans" w:hAnsi="BC Sans" w:cs="BC Sans"/>
+                <w:rFonts w:ascii="BC Sans" w:hAnsi="BC Sans" w:eastAsia="BC Sans" w:cs="BC Sans"/>
                 <w:sz w:val="18"/>
                 <w:szCs w:val="18"/>
               </w:rPr>
@@ -5449,7 +5491,7 @@
               <w:top w:val="nil"/>
               <w:left w:val="nil"/>
               <w:bottom w:val="nil"/>
-              <w:right w:val="single" w:sz="6" w:space="0" w:color="7F7F7F"/>
+              <w:right w:val="single" w:color="7F7F7F" w:sz="6" w:space="0"/>
             </w:tcBorders>
             <w:shd w:val="clear" w:color="auto" w:fill="auto"/>
             <w:vAlign w:val="center"/>
@@ -5489,7 +5531,7 @@
             </w:r>
             <w:r>
               <w:rPr>
-                <w:rFonts w:ascii="BC Sans" w:eastAsia="Times New Roman" w:hAnsi="BC Sans" w:cs="Times New Roman"/>
+                <w:rFonts w:ascii="BC Sans" w:hAnsi="BC Sans" w:eastAsia="Times New Roman" w:cs="Times New Roman"/>
                 <w:color w:val="000000" w:themeColor="text1"/>
                 <w:sz w:val="20"/>
                 <w:szCs w:val="20"/>
@@ -5498,7 +5540,7 @@
             </w:r>
             <w:r>
               <w:rPr>
-                <w:rFonts w:ascii="BC Sans" w:eastAsia="BC Sans" w:hAnsi="BC Sans" w:cs="BC Sans"/>
+                <w:rFonts w:ascii="BC Sans" w:hAnsi="BC Sans" w:eastAsia="BC Sans" w:cs="BC Sans"/>
                 <w:sz w:val="18"/>
                 <w:szCs w:val="18"/>
               </w:rPr>
@@ -5560,7 +5602,7 @@
             </w:r>
             <w:r>
               <w:rPr>
-                <w:rFonts w:ascii="BC Sans" w:eastAsia="Times New Roman" w:hAnsi="BC Sans" w:cs="Times New Roman"/>
+                <w:rFonts w:ascii="BC Sans" w:hAnsi="BC Sans" w:eastAsia="Times New Roman" w:cs="Times New Roman"/>
                 <w:color w:val="000000" w:themeColor="text1"/>
                 <w:sz w:val="20"/>
                 <w:szCs w:val="20"/>
@@ -5569,7 +5611,7 @@
             </w:r>
             <w:r>
               <w:rPr>
-                <w:rFonts w:ascii="BC Sans" w:eastAsia="BC Sans" w:hAnsi="BC Sans" w:cs="BC Sans"/>
+                <w:rFonts w:ascii="BC Sans" w:hAnsi="BC Sans" w:eastAsia="BC Sans" w:cs="BC Sans"/>
                 <w:sz w:val="18"/>
                 <w:szCs w:val="18"/>
               </w:rPr>
@@ -5605,7 +5647,7 @@
               <w:top w:val="nil"/>
               <w:left w:val="nil"/>
               <w:bottom w:val="nil"/>
-              <w:right w:val="single" w:sz="6" w:space="0" w:color="7F7F7F"/>
+              <w:right w:val="single" w:color="7F7F7F" w:sz="6" w:space="0"/>
             </w:tcBorders>
             <w:shd w:val="clear" w:color="auto" w:fill="auto"/>
             <w:vAlign w:val="center"/>
@@ -5653,7 +5695,7 @@
             </w:r>
             <w:r>
               <w:rPr>
-                <w:rFonts w:ascii="BC Sans" w:eastAsia="Times New Roman" w:hAnsi="BC Sans" w:cs="Times New Roman"/>
+                <w:rFonts w:ascii="BC Sans" w:hAnsi="BC Sans" w:eastAsia="Times New Roman" w:cs="Times New Roman"/>
                 <w:color w:val="000000" w:themeColor="text1"/>
                 <w:sz w:val="20"/>
                 <w:szCs w:val="20"/>
@@ -5662,7 +5704,7 @@
             </w:r>
             <w:r>
               <w:rPr>
-                <w:rFonts w:ascii="BC Sans" w:eastAsia="BC Sans" w:hAnsi="BC Sans" w:cs="BC Sans"/>
+                <w:rFonts w:ascii="BC Sans" w:hAnsi="BC Sans" w:eastAsia="BC Sans" w:cs="BC Sans"/>
                 <w:sz w:val="18"/>
                 <w:szCs w:val="18"/>
               </w:rPr>
@@ -5670,7 +5712,7 @@
             </w:r>
             <w:r>
               <w:rPr>
-                <w:rFonts w:ascii="BC Sans" w:eastAsia="BC Sans" w:hAnsi="BC Sans" w:cs="BC Sans"/>
+                <w:rFonts w:ascii="BC Sans" w:hAnsi="BC Sans" w:eastAsia="BC Sans" w:cs="BC Sans"/>
                 <w:sz w:val="18"/>
                 <w:szCs w:val="18"/>
               </w:rPr>
@@ -5678,7 +5720,7 @@
             </w:r>
             <w:r>
               <w:rPr>
-                <w:rFonts w:ascii="BC Sans" w:eastAsia="BC Sans" w:hAnsi="BC Sans" w:cs="BC Sans"/>
+                <w:rFonts w:ascii="BC Sans" w:hAnsi="BC Sans" w:eastAsia="BC Sans" w:cs="BC Sans"/>
                 <w:sz w:val="18"/>
                 <w:szCs w:val="18"/>
               </w:rPr>
@@ -5728,7 +5770,7 @@
             </w:r>
             <w:r>
               <w:rPr>
-                <w:rFonts w:ascii="BC Sans" w:eastAsia="Times New Roman" w:hAnsi="BC Sans" w:cs="Times New Roman"/>
+                <w:rFonts w:ascii="BC Sans" w:hAnsi="BC Sans" w:eastAsia="Times New Roman" w:cs="Times New Roman"/>
                 <w:color w:val="000000" w:themeColor="text1"/>
                 <w:sz w:val="20"/>
                 <w:szCs w:val="20"/>
@@ -5737,7 +5779,7 @@
             </w:r>
             <w:r>
               <w:rPr>
-                <w:rFonts w:ascii="BC Sans" w:eastAsia="BC Sans" w:hAnsi="BC Sans" w:cs="BC Sans"/>
+                <w:rFonts w:ascii="BC Sans" w:hAnsi="BC Sans" w:eastAsia="BC Sans" w:cs="BC Sans"/>
                 <w:sz w:val="18"/>
                 <w:szCs w:val="18"/>
               </w:rPr>
@@ -5745,7 +5787,7 @@
             </w:r>
             <w:r>
               <w:rPr>
-                <w:rFonts w:ascii="BC Sans" w:eastAsia="BC Sans" w:hAnsi="BC Sans" w:cs="BC Sans"/>
+                <w:rFonts w:ascii="BC Sans" w:hAnsi="BC Sans" w:eastAsia="BC Sans" w:cs="BC Sans"/>
                 <w:sz w:val="18"/>
                 <w:szCs w:val="18"/>
               </w:rPr>
@@ -5753,7 +5795,7 @@
             </w:r>
             <w:r>
               <w:rPr>
-                <w:rFonts w:ascii="BC Sans" w:eastAsia="BC Sans" w:hAnsi="BC Sans" w:cs="BC Sans"/>
+                <w:rFonts w:ascii="BC Sans" w:hAnsi="BC Sans" w:eastAsia="BC Sans" w:cs="BC Sans"/>
                 <w:sz w:val="18"/>
                 <w:szCs w:val="18"/>
               </w:rPr>
@@ -5773,7 +5815,7 @@
               <w:top w:val="nil"/>
               <w:left w:val="nil"/>
               <w:bottom w:val="nil"/>
-              <w:right w:val="single" w:sz="6" w:space="0" w:color="7F7F7F"/>
+              <w:right w:val="single" w:color="7F7F7F" w:sz="6" w:space="0"/>
             </w:tcBorders>
             <w:shd w:val="clear" w:color="auto" w:fill="auto"/>
             <w:vAlign w:val="center"/>
@@ -5820,7 +5862,7 @@
             </w:r>
             <w:r>
               <w:rPr>
-                <w:rFonts w:ascii="BC Sans" w:eastAsia="Times New Roman" w:hAnsi="BC Sans" w:cs="Times New Roman"/>
+                <w:rFonts w:ascii="BC Sans" w:hAnsi="BC Sans" w:eastAsia="Times New Roman" w:cs="Times New Roman"/>
                 <w:color w:val="000000" w:themeColor="text1"/>
                 <w:sz w:val="20"/>
                 <w:szCs w:val="20"/>
@@ -5829,7 +5871,7 @@
             </w:r>
             <w:r>
               <w:rPr>
-                <w:rFonts w:ascii="BC Sans" w:eastAsia="BC Sans" w:hAnsi="BC Sans" w:cs="BC Sans"/>
+                <w:rFonts w:ascii="BC Sans" w:hAnsi="BC Sans" w:eastAsia="BC Sans" w:cs="BC Sans"/>
                 <w:sz w:val="18"/>
                 <w:szCs w:val="18"/>
               </w:rPr>
@@ -5837,7 +5879,7 @@
             </w:r>
             <w:r>
               <w:rPr>
-                <w:rFonts w:ascii="BC Sans" w:eastAsia="BC Sans" w:hAnsi="BC Sans" w:cs="BC Sans"/>
+                <w:rFonts w:ascii="BC Sans" w:hAnsi="BC Sans" w:eastAsia="BC Sans" w:cs="BC Sans"/>
                 <w:sz w:val="18"/>
                 <w:szCs w:val="18"/>
               </w:rPr>
@@ -5845,7 +5887,7 @@
             </w:r>
             <w:r>
               <w:rPr>
-                <w:rFonts w:ascii="BC Sans" w:eastAsia="BC Sans" w:hAnsi="BC Sans" w:cs="BC Sans"/>
+                <w:rFonts w:ascii="BC Sans" w:hAnsi="BC Sans" w:eastAsia="BC Sans" w:cs="BC Sans"/>
                 <w:sz w:val="18"/>
                 <w:szCs w:val="18"/>
               </w:rPr>
@@ -5894,7 +5936,7 @@
             </w:r>
             <w:r>
               <w:rPr>
-                <w:rFonts w:ascii="BC Sans" w:eastAsia="Times New Roman" w:hAnsi="BC Sans" w:cs="Times New Roman"/>
+                <w:rFonts w:ascii="BC Sans" w:hAnsi="BC Sans" w:eastAsia="Times New Roman" w:cs="Times New Roman"/>
                 <w:color w:val="000000" w:themeColor="text1"/>
                 <w:sz w:val="20"/>
                 <w:szCs w:val="20"/>
@@ -5903,7 +5945,7 @@
             </w:r>
             <w:r>
               <w:rPr>
-                <w:rFonts w:ascii="BC Sans" w:eastAsia="BC Sans" w:hAnsi="BC Sans" w:cs="BC Sans"/>
+                <w:rFonts w:ascii="BC Sans" w:hAnsi="BC Sans" w:eastAsia="BC Sans" w:cs="BC Sans"/>
                 <w:sz w:val="18"/>
                 <w:szCs w:val="18"/>
               </w:rPr>
@@ -5911,7 +5953,7 @@
             </w:r>
             <w:r>
               <w:rPr>
-                <w:rFonts w:ascii="BC Sans" w:eastAsia="BC Sans" w:hAnsi="BC Sans" w:cs="BC Sans"/>
+                <w:rFonts w:ascii="BC Sans" w:hAnsi="BC Sans" w:eastAsia="BC Sans" w:cs="BC Sans"/>
                 <w:sz w:val="18"/>
                 <w:szCs w:val="18"/>
               </w:rPr>
@@ -5919,7 +5961,7 @@
             </w:r>
             <w:r>
               <w:rPr>
-                <w:rFonts w:ascii="BC Sans" w:eastAsia="BC Sans" w:hAnsi="BC Sans" w:cs="BC Sans"/>
+                <w:rFonts w:ascii="BC Sans" w:hAnsi="BC Sans" w:eastAsia="BC Sans" w:cs="BC Sans"/>
                 <w:sz w:val="18"/>
                 <w:szCs w:val="18"/>
               </w:rPr>
@@ -5939,7 +5981,7 @@
               <w:top w:val="nil"/>
               <w:left w:val="nil"/>
               <w:bottom w:val="nil"/>
-              <w:right w:val="single" w:sz="6" w:space="0" w:color="7F7F7F"/>
+              <w:right w:val="single" w:color="7F7F7F" w:sz="6" w:space="0"/>
             </w:tcBorders>
             <w:shd w:val="clear" w:color="auto" w:fill="F2F2F2"/>
             <w:vAlign w:val="center"/>
@@ -6021,7 +6063,7 @@
             </w:r>
             <w:r>
               <w:rPr>
-                <w:rFonts w:ascii="BC Sans" w:eastAsia="Times New Roman" w:hAnsi="BC Sans" w:cs="Times New Roman"/>
+                <w:rFonts w:ascii="BC Sans" w:hAnsi="BC Sans" w:eastAsia="Times New Roman" w:cs="Times New Roman"/>
                 <w:color w:val="000000" w:themeColor="text1"/>
                 <w:sz w:val="20"/>
                 <w:szCs w:val="20"/>
@@ -6030,7 +6072,7 @@
             </w:r>
             <w:r>
               <w:rPr>
-                <w:rFonts w:ascii="BC Sans" w:eastAsia="BC Sans" w:hAnsi="BC Sans" w:cs="BC Sans"/>
+                <w:rFonts w:ascii="BC Sans" w:hAnsi="BC Sans" w:eastAsia="BC Sans" w:cs="BC Sans"/>
                 <w:sz w:val="18"/>
                 <w:szCs w:val="18"/>
               </w:rPr>
@@ -6038,7 +6080,7 @@
             </w:r>
             <w:r>
               <w:rPr>
-                <w:rFonts w:ascii="BC Sans" w:eastAsia="BC Sans" w:hAnsi="BC Sans" w:cs="BC Sans"/>
+                <w:rFonts w:ascii="BC Sans" w:hAnsi="BC Sans" w:eastAsia="BC Sans" w:cs="BC Sans"/>
                 <w:sz w:val="18"/>
                 <w:szCs w:val="18"/>
               </w:rPr>
@@ -6046,7 +6088,7 @@
             </w:r>
             <w:r>
               <w:rPr>
-                <w:rFonts w:ascii="BC Sans" w:eastAsia="BC Sans" w:hAnsi="BC Sans" w:cs="BC Sans"/>
+                <w:rFonts w:ascii="BC Sans" w:hAnsi="BC Sans" w:eastAsia="BC Sans" w:cs="BC Sans"/>
                 <w:sz w:val="18"/>
                 <w:szCs w:val="18"/>
               </w:rPr>
@@ -6054,7 +6096,7 @@
             </w:r>
             <w:r>
               <w:rPr>
-                <w:rFonts w:ascii="BC Sans" w:eastAsia="BC Sans" w:hAnsi="BC Sans" w:cs="BC Sans"/>
+                <w:rFonts w:ascii="BC Sans" w:hAnsi="BC Sans" w:eastAsia="BC Sans" w:cs="BC Sans"/>
                 <w:sz w:val="18"/>
                 <w:szCs w:val="18"/>
               </w:rPr>
@@ -6062,7 +6104,7 @@
             </w:r>
             <w:r>
               <w:rPr>
-                <w:rFonts w:ascii="BC Sans" w:eastAsia="BC Sans" w:hAnsi="BC Sans" w:cs="BC Sans"/>
+                <w:rFonts w:ascii="BC Sans" w:hAnsi="BC Sans" w:eastAsia="BC Sans" w:cs="BC Sans"/>
                 <w:sz w:val="18"/>
                 <w:szCs w:val="18"/>
               </w:rPr>
@@ -6082,7 +6124,7 @@
               <w:top w:val="nil"/>
               <w:left w:val="nil"/>
               <w:bottom w:val="nil"/>
-              <w:right w:val="single" w:sz="6" w:space="0" w:color="7F7F7F"/>
+              <w:right w:val="single" w:color="7F7F7F" w:sz="6" w:space="0"/>
             </w:tcBorders>
             <w:shd w:val="clear" w:color="auto" w:fill="auto"/>
             <w:vAlign w:val="center"/>
@@ -6164,7 +6206,7 @@
             </w:r>
             <w:r>
               <w:rPr>
-                <w:rFonts w:ascii="BC Sans" w:eastAsia="Times New Roman" w:hAnsi="BC Sans" w:cs="Times New Roman"/>
+                <w:rFonts w:ascii="BC Sans" w:hAnsi="BC Sans" w:eastAsia="Times New Roman" w:cs="Times New Roman"/>
                 <w:color w:val="000000" w:themeColor="text1"/>
                 <w:sz w:val="20"/>
                 <w:szCs w:val="20"/>
@@ -6173,7 +6215,7 @@
             </w:r>
             <w:r>
               <w:rPr>
-                <w:rFonts w:ascii="BC Sans" w:eastAsia="BC Sans" w:hAnsi="BC Sans" w:cs="BC Sans"/>
+                <w:rFonts w:ascii="BC Sans" w:hAnsi="BC Sans" w:eastAsia="BC Sans" w:cs="BC Sans"/>
                 <w:sz w:val="18"/>
                 <w:szCs w:val="18"/>
               </w:rPr>
@@ -6181,7 +6223,7 @@
             </w:r>
             <w:r>
               <w:rPr>
-                <w:rFonts w:ascii="BC Sans" w:eastAsia="BC Sans" w:hAnsi="BC Sans" w:cs="BC Sans"/>
+                <w:rFonts w:ascii="BC Sans" w:hAnsi="BC Sans" w:eastAsia="BC Sans" w:cs="BC Sans"/>
                 <w:sz w:val="18"/>
                 <w:szCs w:val="18"/>
               </w:rPr>
@@ -6189,7 +6231,7 @@
             </w:r>
             <w:r>
               <w:rPr>
-                <w:rFonts w:ascii="BC Sans" w:eastAsia="BC Sans" w:hAnsi="BC Sans" w:cs="BC Sans"/>
+                <w:rFonts w:ascii="BC Sans" w:hAnsi="BC Sans" w:eastAsia="BC Sans" w:cs="BC Sans"/>
                 <w:sz w:val="18"/>
                 <w:szCs w:val="18"/>
               </w:rPr>
@@ -6197,7 +6239,7 @@
             </w:r>
             <w:r>
               <w:rPr>
-                <w:rFonts w:ascii="BC Sans" w:eastAsia="BC Sans" w:hAnsi="BC Sans" w:cs="BC Sans"/>
+                <w:rFonts w:ascii="BC Sans" w:hAnsi="BC Sans" w:eastAsia="BC Sans" w:cs="BC Sans"/>
                 <w:sz w:val="18"/>
                 <w:szCs w:val="18"/>
               </w:rPr>
@@ -6205,7 +6247,7 @@
             </w:r>
             <w:r>
               <w:rPr>
-                <w:rFonts w:ascii="BC Sans" w:eastAsia="BC Sans" w:hAnsi="BC Sans" w:cs="BC Sans"/>
+                <w:rFonts w:ascii="BC Sans" w:hAnsi="BC Sans" w:eastAsia="BC Sans" w:cs="BC Sans"/>
                 <w:sz w:val="18"/>
                 <w:szCs w:val="18"/>
               </w:rPr>
@@ -6225,7 +6267,7 @@
               <w:top w:val="nil"/>
               <w:left w:val="nil"/>
               <w:bottom w:val="nil"/>
-              <w:right w:val="single" w:sz="6" w:space="0" w:color="7F7F7F"/>
+              <w:right w:val="single" w:color="7F7F7F" w:sz="6" w:space="0"/>
             </w:tcBorders>
             <w:shd w:val="clear" w:color="auto" w:fill="F2F2F2"/>
             <w:vAlign w:val="center"/>
@@ -6324,10 +6366,10 @@
       <w:tblPr>
         <w:tblW w:w="0" w:type="dxa"/>
         <w:tblBorders>
-          <w:top w:val="outset" w:sz="6" w:space="0" w:color="auto"/>
-          <w:left w:val="outset" w:sz="6" w:space="0" w:color="auto"/>
-          <w:bottom w:val="outset" w:sz="6" w:space="0" w:color="auto"/>
-          <w:right w:val="outset" w:sz="6" w:space="0" w:color="auto"/>
+          <w:top w:val="outset" w:color="auto" w:sz="6" w:space="0"/>
+          <w:left w:val="outset" w:color="auto" w:sz="6" w:space="0"/>
+          <w:bottom w:val="outset" w:color="auto" w:sz="6" w:space="0"/>
+          <w:right w:val="outset" w:color="auto" w:sz="6" w:space="0"/>
         </w:tblBorders>
         <w:tblCellMar>
           <w:left w:w="0" w:type="dxa"/>
@@ -6350,7 +6392,7 @@
             <w:tcBorders>
               <w:top w:val="nil"/>
               <w:left w:val="nil"/>
-              <w:bottom w:val="single" w:sz="6" w:space="0" w:color="7F7F7F"/>
+              <w:bottom w:val="single" w:color="7F7F7F" w:sz="6" w:space="0"/>
               <w:right w:val="nil"/>
             </w:tcBorders>
             <w:shd w:val="clear" w:color="auto" w:fill="auto"/>
@@ -6405,7 +6447,7 @@
               <w:top w:val="nil"/>
               <w:left w:val="nil"/>
               <w:bottom w:val="nil"/>
-              <w:right w:val="single" w:sz="6" w:space="0" w:color="7F7F7F"/>
+              <w:right w:val="single" w:color="7F7F7F" w:sz="6" w:space="0"/>
             </w:tcBorders>
             <w:shd w:val="clear" w:color="auto" w:fill="F2F2F2"/>
             <w:vAlign w:val="center"/>
@@ -6522,7 +6564,7 @@
               <w:top w:val="nil"/>
               <w:left w:val="nil"/>
               <w:bottom w:val="nil"/>
-              <w:right w:val="single" w:sz="6" w:space="0" w:color="7F7F7F"/>
+              <w:right w:val="single" w:color="7F7F7F" w:sz="6" w:space="0"/>
             </w:tcBorders>
             <w:shd w:val="clear" w:color="auto" w:fill="auto"/>
             <w:vAlign w:val="center"/>
@@ -6639,7 +6681,7 @@
               <w:top w:val="nil"/>
               <w:left w:val="nil"/>
               <w:bottom w:val="nil"/>
-              <w:right w:val="single" w:sz="6" w:space="0" w:color="7F7F7F"/>
+              <w:right w:val="single" w:color="7F7F7F" w:sz="6" w:space="0"/>
             </w:tcBorders>
             <w:shd w:val="clear" w:color="auto" w:fill="F2F2F2"/>
             <w:vAlign w:val="center"/>
@@ -6780,7 +6822,7 @@
     <w:sectPr>
       <w:headerReference w:type="default" r:id="rId13"/>
       <w:footerReference w:type="default" r:id="rId14"/>
-      <w:pgSz w:w="12240" w:h="15840"/>
+      <w:pgSz w:w="12240" w:h="15840" w:orient="portrait"/>
       <w:pgMar w:top="720" w:right="720" w:bottom="720" w:left="720" w:header="708" w:footer="708" w:gutter="0"/>
       <w:cols w:space="708"/>
       <w:docGrid w:linePitch="360"/>
@@ -6791,7 +6833,7 @@
 
 <file path=word/comments.xml><?xml version="1.0" encoding="utf-8"?>
 <w:comments xmlns:wpc="http://schemas.microsoft.com/office/word/2010/wordprocessingCanvas" xmlns:cx="http://schemas.microsoft.com/office/drawing/2014/chartex" xmlns:cx1="http://schemas.microsoft.com/office/drawing/2015/9/8/chartex" xmlns:cx2="http://schemas.microsoft.com/office/drawing/2015/10/21/chartex" xmlns:cx3="http://schemas.microsoft.com/office/drawing/2016/5/9/chartex" xmlns:cx4="http://schemas.microsoft.com/office/drawing/2016/5/10/chartex" xmlns:cx5="http://schemas.microsoft.com/office/drawing/2016/5/11/chartex" xmlns:cx6="http://schemas.microsoft.com/office/drawing/2016/5/12/chartex" xmlns:cx7="http://schemas.microsoft.com/office/drawing/2016/5/13/chartex" xmlns:cx8="http://schemas.microsoft.com/office/drawing/2016/5/14/chartex" xmlns:mc="http://schemas.openxmlformats.org/markup-compatibility/2006" xmlns:aink="http://schemas.microsoft.com/office/drawing/2016/ink" xmlns:am3d="http://schemas.microsoft.com/office/drawing/2017/model3d" xmlns:o="urn:schemas-microsoft-com:office:office" xmlns:oel="http://schemas.microsoft.com/office/2019/extlst" xmlns:r="http://schemas.openxmlformats.org/officeDocument/2006/relationships" xmlns:m="http://schemas.openxmlformats.org/officeDocument/2006/math" xmlns:v="urn:schemas-microsoft-com:vml" xmlns:wp14="http://schemas.microsoft.com/office/word/2010/wordprocessingDrawing" xmlns:wp="http://schemas.openxmlformats.org/drawingml/2006/wordprocessingDrawing" xmlns:w10="urn:schemas-microsoft-com:office:word" xmlns:w="http://schemas.openxmlformats.org/wordprocessingml/2006/main" xmlns:w14="http://schemas.microsoft.com/office/word/2010/wordml" xmlns:w15="http://schemas.microsoft.com/office/word/2012/wordml" xmlns:w16cex="http://schemas.microsoft.com/office/word/2018/wordml/cex" xmlns:w16cid="http://schemas.microsoft.com/office/word/2016/wordml/cid" xmlns:w16="http://schemas.microsoft.com/office/word/2018/wordml" xmlns:w16du="http://schemas.microsoft.com/office/word/2023/wordml/word16du" xmlns:w16sdtdh="http://schemas.microsoft.com/office/word/2020/wordml/sdtdatahash" xmlns:w16se="http://schemas.microsoft.com/office/word/2015/wordml/symex" xmlns:wpg="http://schemas.microsoft.com/office/word/2010/wordprocessingGroup" xmlns:wpi="http://schemas.microsoft.com/office/word/2010/wordprocessingInk" xmlns:wne="http://schemas.microsoft.com/office/word/2006/wordml" xmlns:wps="http://schemas.microsoft.com/office/word/2010/wordprocessingShape" mc:Ignorable="w14 w15 w16se w16cid w16 w16cex w16sdtdh w16du wp14">
-  <w:comment w:id="0" w:author="Mike Sears" w:date="2024-09-23T10:33:00Z" w:initials="M">
+  <w:comment w:initials="M" w:author="Mike Sears" w:date="2024-09-23T10:33:00Z" w:id="0">
     <w:p>
       <w:r>
         <w:rPr>
@@ -6942,7 +6984,7 @@
 </file>
 
 <file path=word/header1.xml><?xml version="1.0" encoding="utf-8"?>
-<w:hdr xmlns:wpc="http://schemas.microsoft.com/office/word/2010/wordprocessingCanvas" xmlns:cx="http://schemas.microsoft.com/office/drawing/2014/chartex" xmlns:cx1="http://schemas.microsoft.com/office/drawing/2015/9/8/chartex" xmlns:cx2="http://schemas.microsoft.com/office/drawing/2015/10/21/chartex" xmlns:cx3="http://schemas.microsoft.com/office/drawing/2016/5/9/chartex" xmlns:cx4="http://schemas.microsoft.com/office/drawing/2016/5/10/chartex" xmlns:cx5="http://schemas.microsoft.com/office/drawing/2016/5/11/chartex" xmlns:cx6="http://schemas.microsoft.com/office/drawing/2016/5/12/chartex" xmlns:cx7="http://schemas.microsoft.com/office/drawing/2016/5/13/chartex" xmlns:cx8="http://schemas.microsoft.com/office/drawing/2016/5/14/chartex" xmlns:mc="http://schemas.openxmlformats.org/markup-compatibility/2006" xmlns:aink="http://schemas.microsoft.com/office/drawing/2016/ink" xmlns:am3d="http://schemas.microsoft.com/office/drawing/2017/model3d" xmlns:o="urn:schemas-microsoft-com:office:office" xmlns:oel="http://schemas.microsoft.com/office/2019/extlst" xmlns:r="http://schemas.openxmlformats.org/officeDocument/2006/relationships" xmlns:m="http://schemas.openxmlformats.org/officeDocument/2006/math" xmlns:v="urn:schemas-microsoft-com:vml" xmlns:wp14="http://schemas.microsoft.com/office/word/2010/wordprocessingDrawing" xmlns:wp="http://schemas.openxmlformats.org/drawingml/2006/wordprocessingDrawing" xmlns:w10="urn:schemas-microsoft-com:office:word" xmlns:w="http://schemas.openxmlformats.org/wordprocessingml/2006/main" xmlns:w14="http://schemas.microsoft.com/office/word/2010/wordml" xmlns:w15="http://schemas.microsoft.com/office/word/2012/wordml" xmlns:w16cex="http://schemas.microsoft.com/office/word/2018/wordml/cex" xmlns:w16cid="http://schemas.microsoft.com/office/word/2016/wordml/cid" xmlns:w16="http://schemas.microsoft.com/office/word/2018/wordml" xmlns:w16du="http://schemas.microsoft.com/office/word/2023/wordml/word16du" xmlns:w16sdtdh="http://schemas.microsoft.com/office/word/2020/wordml/sdtdatahash" xmlns:w16se="http://schemas.microsoft.com/office/word/2015/wordml/symex" xmlns:wpg="http://schemas.microsoft.com/office/word/2010/wordprocessingGroup" xmlns:wpi="http://schemas.microsoft.com/office/word/2010/wordprocessingInk" xmlns:wne="http://schemas.microsoft.com/office/word/2006/wordml" xmlns:wps="http://schemas.microsoft.com/office/word/2010/wordprocessingShape" mc:Ignorable="w14 w15 w16se w16cid w16 w16cex w16sdtdh w16du wp14">
+<w:hdr xmlns:wpc="http://schemas.microsoft.com/office/word/2010/wordprocessingCanvas" xmlns:cx="http://schemas.microsoft.com/office/drawing/2014/chartex" xmlns:cx1="http://schemas.microsoft.com/office/drawing/2015/9/8/chartex" xmlns:cx2="http://schemas.microsoft.com/office/drawing/2015/10/21/chartex" xmlns:cx3="http://schemas.microsoft.com/office/drawing/2016/5/9/chartex" xmlns:cx4="http://schemas.microsoft.com/office/drawing/2016/5/10/chartex" xmlns:cx5="http://schemas.microsoft.com/office/drawing/2016/5/11/chartex" xmlns:cx6="http://schemas.microsoft.com/office/drawing/2016/5/12/chartex" xmlns:cx7="http://schemas.microsoft.com/office/drawing/2016/5/13/chartex" xmlns:cx8="http://schemas.microsoft.com/office/drawing/2016/5/14/chartex" xmlns:mc="http://schemas.openxmlformats.org/markup-compatibility/2006" xmlns:aink="http://schemas.microsoft.com/office/drawing/2016/ink" xmlns:am3d="http://schemas.microsoft.com/office/drawing/2017/model3d" xmlns:o="urn:schemas-microsoft-com:office:office" xmlns:oel="http://schemas.microsoft.com/office/2019/extlst" xmlns:r="http://schemas.openxmlformats.org/officeDocument/2006/relationships" xmlns:m="http://schemas.openxmlformats.org/officeDocument/2006/math" xmlns:v="urn:schemas-microsoft-com:vml" xmlns:wp14="http://schemas.microsoft.com/office/word/2010/wordprocessingDrawing" xmlns:wp="http://schemas.openxmlformats.org/drawingml/2006/wordprocessingDrawing" xmlns:w10="urn:schemas-microsoft-com:office:word" xmlns:w="http://schemas.openxmlformats.org/wordprocessingml/2006/main" xmlns:w14="http://schemas.microsoft.com/office/word/2010/wordml" xmlns:w15="http://schemas.microsoft.com/office/word/2012/wordml" xmlns:w16cex="http://schemas.microsoft.com/office/word/2018/wordml/cex" xmlns:w16cid="http://schemas.microsoft.com/office/word/2016/wordml/cid" xmlns:w16="http://schemas.microsoft.com/office/word/2018/wordml" xmlns:w16du="http://schemas.microsoft.com/office/word/2023/wordml/word16du" xmlns:w16sdtdh="http://schemas.microsoft.com/office/word/2020/wordml/sdtdatahash" xmlns:w16se="http://schemas.microsoft.com/office/word/2015/wordml/symex" xmlns:wpg="http://schemas.microsoft.com/office/word/2010/wordprocessingGroup" xmlns:wpi="http://schemas.microsoft.com/office/word/2010/wordprocessingInk" xmlns:wne="http://schemas.microsoft.com/office/word/2006/wordml" xmlns:wps="http://schemas.microsoft.com/office/word/2010/wordprocessingShape" xmlns:a="http://schemas.openxmlformats.org/drawingml/2006/main" xmlns:pic="http://schemas.openxmlformats.org/drawingml/2006/picture" xmlns:a14="http://schemas.microsoft.com/office/drawing/2010/main" mc:Ignorable="w14 w15 w16se w16cid w16 w16cex w16sdtdh w16du wp14">
   <w:tbl>
     <w:tblPr>
       <w:tblW w:w="10802" w:type="dxa"/>
@@ -7037,14 +7079,14 @@
             <w:ind w:right="-115"/>
             <w:jc w:val="right"/>
             <w:rPr>
-              <w:rFonts w:ascii="BC Sans" w:eastAsia="BC Sans" w:hAnsi="BC Sans" w:cs="BC Sans"/>
+              <w:rFonts w:ascii="BC Sans" w:hAnsi="BC Sans" w:eastAsia="BC Sans" w:cs="BC Sans"/>
               <w:sz w:val="18"/>
               <w:szCs w:val="18"/>
             </w:rPr>
           </w:pPr>
           <w:r>
             <w:rPr>
-              <w:rFonts w:ascii="BC Sans" w:eastAsia="BC Sans" w:hAnsi="BC Sans" w:cs="BC Sans"/>
+              <w:rFonts w:ascii="BC Sans" w:hAnsi="BC Sans" w:eastAsia="BC Sans" w:cs="BC Sans"/>
               <w:sz w:val="18"/>
               <w:szCs w:val="18"/>
             </w:rPr>
@@ -7052,7 +7094,7 @@
           </w:r>
           <w:r>
             <w:rPr>
-              <w:rFonts w:ascii="BC Sans" w:eastAsia="BC Sans" w:hAnsi="BC Sans" w:cs="BC Sans"/>
+              <w:rFonts w:ascii="BC Sans" w:hAnsi="BC Sans" w:eastAsia="BC Sans" w:cs="BC Sans"/>
               <w:sz w:val="18"/>
               <w:szCs w:val="18"/>
             </w:rPr>
@@ -7060,7 +7102,7 @@
           </w:r>
           <w:r>
             <w:rPr>
-              <w:rFonts w:ascii="BC Sans" w:eastAsia="BC Sans" w:hAnsi="BC Sans" w:cs="BC Sans"/>
+              <w:rFonts w:ascii="BC Sans" w:hAnsi="BC Sans" w:eastAsia="BC Sans" w:cs="BC Sans"/>
               <w:sz w:val="18"/>
               <w:szCs w:val="18"/>
             </w:rPr>
@@ -7068,7 +7110,7 @@
           </w:r>
           <w:r>
             <w:rPr>
-              <w:rFonts w:ascii="BC Sans" w:eastAsia="BC Sans" w:hAnsi="BC Sans" w:cs="BC Sans"/>
+              <w:rFonts w:ascii="BC Sans" w:hAnsi="BC Sans" w:eastAsia="BC Sans" w:cs="BC Sans"/>
               <w:sz w:val="18"/>
               <w:szCs w:val="18"/>
             </w:rPr>
@@ -7076,7 +7118,7 @@
           </w:r>
           <w:r>
             <w:rPr>
-              <w:rFonts w:ascii="BC Sans" w:eastAsia="BC Sans" w:hAnsi="BC Sans" w:cs="BC Sans"/>
+              <w:rFonts w:ascii="BC Sans" w:hAnsi="BC Sans" w:eastAsia="BC Sans" w:cs="BC Sans"/>
               <w:sz w:val="18"/>
               <w:szCs w:val="18"/>
             </w:rPr>
@@ -7103,11 +7145,11 @@
 </file>
 
 <file path=word/styles.xml><?xml version="1.0" encoding="utf-8"?>
-<w:styles xmlns:mc="http://schemas.openxmlformats.org/markup-compatibility/2006" xmlns:r="http://schemas.openxmlformats.org/officeDocument/2006/relationships" xmlns:w="http://schemas.openxmlformats.org/wordprocessingml/2006/main" xmlns:w14="http://schemas.microsoft.com/office/word/2010/wordml" xmlns:w15="http://schemas.microsoft.com/office/word/2012/wordml" xmlns:w16cex="http://schemas.microsoft.com/office/word/2018/wordml/cex" xmlns:w16cid="http://schemas.microsoft.com/office/word/2016/wordml/cid" xmlns:w16="http://schemas.microsoft.com/office/word/2018/wordml" xmlns:w16du="http://schemas.microsoft.com/office/word/2023/wordml/word16du" xmlns:w16sdtdh="http://schemas.microsoft.com/office/word/2020/wordml/sdtdatahash" xmlns:w16se="http://schemas.microsoft.com/office/word/2015/wordml/symex" mc:Ignorable="w14 w15 w16se w16cid w16 w16cex w16sdtdh w16du">
+<w:styles xmlns:wp14="http://schemas.microsoft.com/office/word/2010/wordprocessingDrawing" xmlns:mc="http://schemas.openxmlformats.org/markup-compatibility/2006" xmlns:r="http://schemas.openxmlformats.org/officeDocument/2006/relationships" xmlns:w="http://schemas.openxmlformats.org/wordprocessingml/2006/main" xmlns:w14="http://schemas.microsoft.com/office/word/2010/wordml" xmlns:w15="http://schemas.microsoft.com/office/word/2012/wordml" xmlns:w16cex="http://schemas.microsoft.com/office/word/2018/wordml/cex" xmlns:w16cid="http://schemas.microsoft.com/office/word/2016/wordml/cid" xmlns:w16="http://schemas.microsoft.com/office/word/2018/wordml" xmlns:w16du="http://schemas.microsoft.com/office/word/2023/wordml/word16du" xmlns:w16sdtdh="http://schemas.microsoft.com/office/word/2020/wordml/sdtdatahash" xmlns:w16se="http://schemas.microsoft.com/office/word/2015/wordml/symex" mc:Ignorable="w14 w15 w16se w16cid w16 w16cex w16sdtdh w16du wp14">
   <w:docDefaults>
     <w:rPrDefault>
       <w:rPr>
-        <w:rFonts w:asciiTheme="minorHAnsi" w:eastAsiaTheme="minorHAnsi" w:hAnsiTheme="minorHAnsi" w:cstheme="minorBidi"/>
+        <w:rFonts w:asciiTheme="minorHAnsi" w:hAnsiTheme="minorHAnsi" w:eastAsiaTheme="minorHAnsi" w:cstheme="minorBidi"/>
         <w:kern w:val="2"/>
         <w:sz w:val="22"/>
         <w:szCs w:val="22"/>
@@ -7124,14 +7166,14 @@
   <w:latentStyles w:defLockedState="0" w:defUIPriority="99" w:defSemiHidden="0" w:defUnhideWhenUsed="0" w:defQFormat="0" w:count="376">
     <w:lsdException w:name="Normal" w:uiPriority="0" w:qFormat="1"/>
     <w:lsdException w:name="heading 1" w:uiPriority="9" w:qFormat="1"/>
-    <w:lsdException w:name="heading 2" w:semiHidden="1" w:uiPriority="9" w:unhideWhenUsed="1" w:qFormat="1"/>
-    <w:lsdException w:name="heading 3" w:semiHidden="1" w:uiPriority="9" w:unhideWhenUsed="1" w:qFormat="1"/>
-    <w:lsdException w:name="heading 4" w:semiHidden="1" w:uiPriority="9" w:unhideWhenUsed="1" w:qFormat="1"/>
-    <w:lsdException w:name="heading 5" w:semiHidden="1" w:uiPriority="9" w:unhideWhenUsed="1" w:qFormat="1"/>
-    <w:lsdException w:name="heading 6" w:semiHidden="1" w:uiPriority="9" w:unhideWhenUsed="1" w:qFormat="1"/>
-    <w:lsdException w:name="heading 7" w:semiHidden="1" w:uiPriority="9" w:unhideWhenUsed="1" w:qFormat="1"/>
-    <w:lsdException w:name="heading 8" w:semiHidden="1" w:uiPriority="9" w:unhideWhenUsed="1" w:qFormat="1"/>
-    <w:lsdException w:name="heading 9" w:semiHidden="1" w:uiPriority="9" w:unhideWhenUsed="1" w:qFormat="1"/>
+    <w:lsdException w:name="heading 2" w:uiPriority="9" w:semiHidden="1" w:unhideWhenUsed="1" w:qFormat="1"/>
+    <w:lsdException w:name="heading 3" w:uiPriority="9" w:semiHidden="1" w:unhideWhenUsed="1" w:qFormat="1"/>
+    <w:lsdException w:name="heading 4" w:uiPriority="9" w:semiHidden="1" w:unhideWhenUsed="1" w:qFormat="1"/>
+    <w:lsdException w:name="heading 5" w:uiPriority="9" w:semiHidden="1" w:unhideWhenUsed="1" w:qFormat="1"/>
+    <w:lsdException w:name="heading 6" w:uiPriority="9" w:semiHidden="1" w:unhideWhenUsed="1" w:qFormat="1"/>
+    <w:lsdException w:name="heading 7" w:uiPriority="9" w:semiHidden="1" w:unhideWhenUsed="1" w:qFormat="1"/>
+    <w:lsdException w:name="heading 8" w:uiPriority="9" w:semiHidden="1" w:unhideWhenUsed="1" w:qFormat="1"/>
+    <w:lsdException w:name="heading 9" w:uiPriority="9" w:semiHidden="1" w:unhideWhenUsed="1" w:qFormat="1"/>
     <w:lsdException w:name="index 1" w:semiHidden="1" w:unhideWhenUsed="1"/>
     <w:lsdException w:name="index 2" w:semiHidden="1" w:unhideWhenUsed="1"/>
     <w:lsdException w:name="index 3" w:semiHidden="1" w:unhideWhenUsed="1"/>
@@ -7141,22 +7183,22 @@
     <w:lsdException w:name="index 7" w:semiHidden="1" w:unhideWhenUsed="1"/>
     <w:lsdException w:name="index 8" w:semiHidden="1" w:unhideWhenUsed="1"/>
     <w:lsdException w:name="index 9" w:semiHidden="1" w:unhideWhenUsed="1"/>
-    <w:lsdException w:name="toc 1" w:semiHidden="1" w:uiPriority="39" w:unhideWhenUsed="1"/>
-    <w:lsdException w:name="toc 2" w:semiHidden="1" w:uiPriority="39" w:unhideWhenUsed="1"/>
-    <w:lsdException w:name="toc 3" w:semiHidden="1" w:uiPriority="39" w:unhideWhenUsed="1"/>
-    <w:lsdException w:name="toc 4" w:semiHidden="1" w:uiPriority="39" w:unhideWhenUsed="1"/>
-    <w:lsdException w:name="toc 5" w:semiHidden="1" w:uiPriority="39" w:unhideWhenUsed="1"/>
-    <w:lsdException w:name="toc 6" w:semiHidden="1" w:uiPriority="39" w:unhideWhenUsed="1"/>
-    <w:lsdException w:name="toc 7" w:semiHidden="1" w:uiPriority="39" w:unhideWhenUsed="1"/>
-    <w:lsdException w:name="toc 8" w:semiHidden="1" w:uiPriority="39" w:unhideWhenUsed="1"/>
-    <w:lsdException w:name="toc 9" w:semiHidden="1" w:uiPriority="39" w:unhideWhenUsed="1"/>
+    <w:lsdException w:name="toc 1" w:uiPriority="39" w:semiHidden="1" w:unhideWhenUsed="1"/>
+    <w:lsdException w:name="toc 2" w:uiPriority="39" w:semiHidden="1" w:unhideWhenUsed="1"/>
+    <w:lsdException w:name="toc 3" w:uiPriority="39" w:semiHidden="1" w:unhideWhenUsed="1"/>
+    <w:lsdException w:name="toc 4" w:uiPriority="39" w:semiHidden="1" w:unhideWhenUsed="1"/>
+    <w:lsdException w:name="toc 5" w:uiPriority="39" w:semiHidden="1" w:unhideWhenUsed="1"/>
+    <w:lsdException w:name="toc 6" w:uiPriority="39" w:semiHidden="1" w:unhideWhenUsed="1"/>
+    <w:lsdException w:name="toc 7" w:uiPriority="39" w:semiHidden="1" w:unhideWhenUsed="1"/>
+    <w:lsdException w:name="toc 8" w:uiPriority="39" w:semiHidden="1" w:unhideWhenUsed="1"/>
+    <w:lsdException w:name="toc 9" w:uiPriority="39" w:semiHidden="1" w:unhideWhenUsed="1"/>
     <w:lsdException w:name="Normal Indent" w:semiHidden="1" w:unhideWhenUsed="1"/>
     <w:lsdException w:name="footnote text" w:semiHidden="1" w:unhideWhenUsed="1"/>
     <w:lsdException w:name="annotation text" w:semiHidden="1" w:unhideWhenUsed="1"/>
     <w:lsdException w:name="header" w:semiHidden="1" w:unhideWhenUsed="1"/>
     <w:lsdException w:name="footer" w:semiHidden="1" w:unhideWhenUsed="1"/>
     <w:lsdException w:name="index heading" w:semiHidden="1" w:unhideWhenUsed="1"/>
-    <w:lsdException w:name="caption" w:semiHidden="1" w:uiPriority="35" w:unhideWhenUsed="1" w:qFormat="1"/>
+    <w:lsdException w:name="caption" w:uiPriority="35" w:semiHidden="1" w:unhideWhenUsed="1" w:qFormat="1"/>
     <w:lsdException w:name="table of figures" w:semiHidden="1" w:unhideWhenUsed="1"/>
     <w:lsdException w:name="envelope address" w:semiHidden="1" w:unhideWhenUsed="1"/>
     <w:lsdException w:name="envelope return" w:semiHidden="1" w:unhideWhenUsed="1"/>
@@ -7187,7 +7229,7 @@
     <w:lsdException w:name="Title" w:uiPriority="10" w:qFormat="1"/>
     <w:lsdException w:name="Closing" w:semiHidden="1" w:unhideWhenUsed="1"/>
     <w:lsdException w:name="Signature" w:semiHidden="1" w:unhideWhenUsed="1"/>
-    <w:lsdException w:name="Default Paragraph Font" w:semiHidden="1" w:uiPriority="1" w:unhideWhenUsed="1"/>
+    <w:lsdException w:name="Default Paragraph Font" w:uiPriority="1" w:semiHidden="1" w:unhideWhenUsed="1"/>
     <w:lsdException w:name="Body Text" w:semiHidden="1" w:unhideWhenUsed="1"/>
     <w:lsdException w:name="Body Text Indent" w:semiHidden="1" w:unhideWhenUsed="1"/>
     <w:lsdException w:name="List Continue" w:semiHidden="1" w:unhideWhenUsed="1"/>
@@ -7387,8 +7429,8 @@
     <w:lsdException w:name="Subtle Reference" w:uiPriority="31" w:qFormat="1"/>
     <w:lsdException w:name="Intense Reference" w:uiPriority="32" w:qFormat="1"/>
     <w:lsdException w:name="Book Title" w:uiPriority="33" w:qFormat="1"/>
-    <w:lsdException w:name="Bibliography" w:semiHidden="1" w:uiPriority="37" w:unhideWhenUsed="1"/>
-    <w:lsdException w:name="TOC Heading" w:semiHidden="1" w:uiPriority="39" w:unhideWhenUsed="1" w:qFormat="1"/>
+    <w:lsdException w:name="Bibliography" w:uiPriority="37" w:semiHidden="1" w:unhideWhenUsed="1"/>
+    <w:lsdException w:name="TOC Heading" w:uiPriority="39" w:semiHidden="1" w:unhideWhenUsed="1" w:qFormat="1"/>
     <w:lsdException w:name="Plain Table 1" w:uiPriority="41"/>
     <w:lsdException w:name="Plain Table 2" w:uiPriority="42"/>
     <w:lsdException w:name="Plain Table 3" w:uiPriority="43"/>
@@ -7499,7 +7541,7 @@
     <w:lsdException w:name="Unresolved Mention" w:semiHidden="1" w:unhideWhenUsed="1"/>
     <w:lsdException w:name="Smart Link" w:semiHidden="1" w:unhideWhenUsed="1"/>
   </w:latentStyles>
-  <w:style w:type="paragraph" w:default="1" w:styleId="Normal">
+  <w:style w:type="paragraph" w:styleId="Normal" w:default="1">
     <w:name w:val="Normal"/>
     <w:qFormat/>
     <w:rsid w:val="00B37B73"/>
@@ -7519,7 +7561,7 @@
       <w:outlineLvl w:val="0"/>
     </w:pPr>
     <w:rPr>
-      <w:rFonts w:asciiTheme="majorHAnsi" w:eastAsiaTheme="majorEastAsia" w:hAnsiTheme="majorHAnsi" w:cstheme="majorBidi"/>
+      <w:rFonts w:asciiTheme="majorHAnsi" w:hAnsiTheme="majorHAnsi" w:eastAsiaTheme="majorEastAsia" w:cstheme="majorBidi"/>
       <w:color w:val="0F4761" w:themeColor="accent1" w:themeShade="BF"/>
       <w:sz w:val="40"/>
       <w:szCs w:val="40"/>
@@ -7542,7 +7584,7 @@
       <w:outlineLvl w:val="1"/>
     </w:pPr>
     <w:rPr>
-      <w:rFonts w:asciiTheme="majorHAnsi" w:eastAsiaTheme="majorEastAsia" w:hAnsiTheme="majorHAnsi" w:cstheme="majorBidi"/>
+      <w:rFonts w:asciiTheme="majorHAnsi" w:hAnsiTheme="majorHAnsi" w:eastAsiaTheme="majorEastAsia" w:cstheme="majorBidi"/>
       <w:color w:val="0F4761" w:themeColor="accent1" w:themeShade="BF"/>
       <w:sz w:val="32"/>
       <w:szCs w:val="32"/>
@@ -7703,13 +7745,13 @@
       <w:color w:val="272727" w:themeColor="text1" w:themeTint="D8"/>
     </w:rPr>
   </w:style>
-  <w:style w:type="character" w:default="1" w:styleId="DefaultParagraphFont">
+  <w:style w:type="character" w:styleId="DefaultParagraphFont" w:default="1">
     <w:name w:val="Default Paragraph Font"/>
     <w:uiPriority w:val="1"/>
     <w:semiHidden/>
     <w:unhideWhenUsed/>
   </w:style>
-  <w:style w:type="table" w:default="1" w:styleId="TableNormal">
+  <w:style w:type="table" w:styleId="TableNormal" w:default="1">
     <w:name w:val="Normal Table"/>
     <w:uiPriority w:val="99"/>
     <w:semiHidden/>
@@ -7724,26 +7766,26 @@
       </w:tblCellMar>
     </w:tblPr>
   </w:style>
-  <w:style w:type="numbering" w:default="1" w:styleId="NoList">
+  <w:style w:type="numbering" w:styleId="NoList" w:default="1">
     <w:name w:val="No List"/>
     <w:uiPriority w:val="99"/>
     <w:semiHidden/>
     <w:unhideWhenUsed/>
   </w:style>
-  <w:style w:type="character" w:customStyle="1" w:styleId="Heading1Char">
+  <w:style w:type="character" w:styleId="Heading1Char" w:customStyle="1">
     <w:name w:val="Heading 1 Char"/>
     <w:basedOn w:val="DefaultParagraphFont"/>
     <w:link w:val="Heading1"/>
     <w:uiPriority w:val="9"/>
     <w:rsid w:val="002E5CD8"/>
     <w:rPr>
-      <w:rFonts w:asciiTheme="majorHAnsi" w:eastAsiaTheme="majorEastAsia" w:hAnsiTheme="majorHAnsi" w:cstheme="majorBidi"/>
+      <w:rFonts w:asciiTheme="majorHAnsi" w:hAnsiTheme="majorHAnsi" w:eastAsiaTheme="majorEastAsia" w:cstheme="majorBidi"/>
       <w:color w:val="0F4761" w:themeColor="accent1" w:themeShade="BF"/>
       <w:sz w:val="40"/>
       <w:szCs w:val="40"/>
     </w:rPr>
   </w:style>
-  <w:style w:type="character" w:customStyle="1" w:styleId="Heading2Char">
+  <w:style w:type="character" w:styleId="Heading2Char" w:customStyle="1">
     <w:name w:val="Heading 2 Char"/>
     <w:basedOn w:val="DefaultParagraphFont"/>
     <w:link w:val="Heading2"/>
@@ -7751,13 +7793,13 @@
     <w:semiHidden/>
     <w:rsid w:val="002E5CD8"/>
     <w:rPr>
-      <w:rFonts w:asciiTheme="majorHAnsi" w:eastAsiaTheme="majorEastAsia" w:hAnsiTheme="majorHAnsi" w:cstheme="majorBidi"/>
+      <w:rFonts w:asciiTheme="majorHAnsi" w:hAnsiTheme="majorHAnsi" w:eastAsiaTheme="majorEastAsia" w:cstheme="majorBidi"/>
       <w:color w:val="0F4761" w:themeColor="accent1" w:themeShade="BF"/>
       <w:sz w:val="32"/>
       <w:szCs w:val="32"/>
     </w:rPr>
   </w:style>
-  <w:style w:type="character" w:customStyle="1" w:styleId="Heading3Char">
+  <w:style w:type="character" w:styleId="Heading3Char" w:customStyle="1">
     <w:name w:val="Heading 3 Char"/>
     <w:basedOn w:val="DefaultParagraphFont"/>
     <w:link w:val="Heading3"/>
@@ -7771,7 +7813,7 @@
       <w:szCs w:val="28"/>
     </w:rPr>
   </w:style>
-  <w:style w:type="character" w:customStyle="1" w:styleId="Heading4Char">
+  <w:style w:type="character" w:styleId="Heading4Char" w:customStyle="1">
     <w:name w:val="Heading 4 Char"/>
     <w:basedOn w:val="DefaultParagraphFont"/>
     <w:link w:val="Heading4"/>
@@ -7785,7 +7827,7 @@
       <w:color w:val="0F4761" w:themeColor="accent1" w:themeShade="BF"/>
     </w:rPr>
   </w:style>
-  <w:style w:type="character" w:customStyle="1" w:styleId="Heading5Char">
+  <w:style w:type="character" w:styleId="Heading5Char" w:customStyle="1">
     <w:name w:val="Heading 5 Char"/>
     <w:basedOn w:val="DefaultParagraphFont"/>
     <w:link w:val="Heading5"/>
@@ -7797,7 +7839,7 @@
       <w:color w:val="0F4761" w:themeColor="accent1" w:themeShade="BF"/>
     </w:rPr>
   </w:style>
-  <w:style w:type="character" w:customStyle="1" w:styleId="Heading6Char">
+  <w:style w:type="character" w:styleId="Heading6Char" w:customStyle="1">
     <w:name w:val="Heading 6 Char"/>
     <w:basedOn w:val="DefaultParagraphFont"/>
     <w:link w:val="Heading6"/>
@@ -7811,7 +7853,7 @@
       <w:color w:val="595959" w:themeColor="text1" w:themeTint="A6"/>
     </w:rPr>
   </w:style>
-  <w:style w:type="character" w:customStyle="1" w:styleId="Heading7Char">
+  <w:style w:type="character" w:styleId="Heading7Char" w:customStyle="1">
     <w:name w:val="Heading 7 Char"/>
     <w:basedOn w:val="DefaultParagraphFont"/>
     <w:link w:val="Heading7"/>
@@ -7823,7 +7865,7 @@
       <w:color w:val="595959" w:themeColor="text1" w:themeTint="A6"/>
     </w:rPr>
   </w:style>
-  <w:style w:type="character" w:customStyle="1" w:styleId="Heading8Char">
+  <w:style w:type="character" w:styleId="Heading8Char" w:customStyle="1">
     <w:name w:val="Heading 8 Char"/>
     <w:basedOn w:val="DefaultParagraphFont"/>
     <w:link w:val="Heading8"/>
@@ -7837,7 +7879,7 @@
       <w:color w:val="272727" w:themeColor="text1" w:themeTint="D8"/>
     </w:rPr>
   </w:style>
-  <w:style w:type="character" w:customStyle="1" w:styleId="Heading9Char">
+  <w:style w:type="character" w:styleId="Heading9Char" w:customStyle="1">
     <w:name w:val="Heading 9 Char"/>
     <w:basedOn w:val="DefaultParagraphFont"/>
     <w:link w:val="Heading9"/>
@@ -7862,21 +7904,21 @@
       <w:contextualSpacing/>
     </w:pPr>
     <w:rPr>
-      <w:rFonts w:asciiTheme="majorHAnsi" w:eastAsiaTheme="majorEastAsia" w:hAnsiTheme="majorHAnsi" w:cstheme="majorBidi"/>
+      <w:rFonts w:asciiTheme="majorHAnsi" w:hAnsiTheme="majorHAnsi" w:eastAsiaTheme="majorEastAsia" w:cstheme="majorBidi"/>
       <w:spacing w:val="-10"/>
       <w:kern w:val="28"/>
       <w:sz w:val="56"/>
       <w:szCs w:val="56"/>
     </w:rPr>
   </w:style>
-  <w:style w:type="character" w:customStyle="1" w:styleId="TitleChar">
+  <w:style w:type="character" w:styleId="TitleChar" w:customStyle="1">
     <w:name w:val="Title Char"/>
     <w:basedOn w:val="DefaultParagraphFont"/>
     <w:link w:val="Title"/>
     <w:uiPriority w:val="10"/>
     <w:rsid w:val="002E5CD8"/>
     <w:rPr>
-      <w:rFonts w:asciiTheme="majorHAnsi" w:eastAsiaTheme="majorEastAsia" w:hAnsiTheme="majorHAnsi" w:cstheme="majorBidi"/>
+      <w:rFonts w:asciiTheme="majorHAnsi" w:hAnsiTheme="majorHAnsi" w:eastAsiaTheme="majorEastAsia" w:cstheme="majorBidi"/>
       <w:spacing w:val="-10"/>
       <w:kern w:val="28"/>
       <w:sz w:val="56"/>
@@ -7904,7 +7946,7 @@
       <w:szCs w:val="28"/>
     </w:rPr>
   </w:style>
-  <w:style w:type="character" w:customStyle="1" w:styleId="SubtitleChar">
+  <w:style w:type="character" w:styleId="SubtitleChar" w:customStyle="1">
     <w:name w:val="Subtitle Char"/>
     <w:basedOn w:val="DefaultParagraphFont"/>
     <w:link w:val="Subtitle"/>
@@ -7936,7 +7978,7 @@
       <w:color w:val="404040" w:themeColor="text1" w:themeTint="BF"/>
     </w:rPr>
   </w:style>
-  <w:style w:type="character" w:customStyle="1" w:styleId="QuoteChar">
+  <w:style w:type="character" w:styleId="QuoteChar" w:customStyle="1">
     <w:name w:val="Quote Char"/>
     <w:basedOn w:val="DefaultParagraphFont"/>
     <w:link w:val="Quote"/>
@@ -7981,8 +8023,8 @@
     <w:rsid w:val="002E5CD8"/>
     <w:pPr>
       <w:pBdr>
-        <w:top w:val="single" w:sz="4" w:space="10" w:color="0F4761" w:themeColor="accent1" w:themeShade="BF"/>
-        <w:bottom w:val="single" w:sz="4" w:space="10" w:color="0F4761" w:themeColor="accent1" w:themeShade="BF"/>
+        <w:top w:val="single" w:color="0F4761" w:themeColor="accent1" w:themeShade="BF" w:sz="4" w:space="10"/>
+        <w:bottom w:val="single" w:color="0F4761" w:themeColor="accent1" w:themeShade="BF" w:sz="4" w:space="10"/>
       </w:pBdr>
       <w:spacing w:before="360" w:after="360"/>
       <w:ind w:left="864" w:right="864"/>
@@ -7994,7 +8036,7 @@
       <w:color w:val="0F4761" w:themeColor="accent1" w:themeShade="BF"/>
     </w:rPr>
   </w:style>
-  <w:style w:type="character" w:customStyle="1" w:styleId="IntenseQuoteChar">
+  <w:style w:type="character" w:styleId="IntenseQuoteChar" w:customStyle="1">
     <w:name w:val="Intense Quote Char"/>
     <w:basedOn w:val="DefaultParagraphFont"/>
     <w:link w:val="IntenseQuote"/>
@@ -8030,12 +8072,12 @@
     </w:pPr>
     <w:tblPr>
       <w:tblBorders>
-        <w:top w:val="single" w:sz="4" w:space="0" w:color="auto"/>
-        <w:left w:val="single" w:sz="4" w:space="0" w:color="auto"/>
-        <w:bottom w:val="single" w:sz="4" w:space="0" w:color="auto"/>
-        <w:right w:val="single" w:sz="4" w:space="0" w:color="auto"/>
-        <w:insideH w:val="single" w:sz="4" w:space="0" w:color="auto"/>
-        <w:insideV w:val="single" w:sz="4" w:space="0" w:color="auto"/>
+        <w:top w:val="single" w:color="auto" w:sz="4" w:space="0"/>
+        <w:left w:val="single" w:color="auto" w:sz="4" w:space="0"/>
+        <w:bottom w:val="single" w:color="auto" w:sz="4" w:space="0"/>
+        <w:right w:val="single" w:color="auto" w:sz="4" w:space="0"/>
+        <w:insideH w:val="single" w:color="auto" w:sz="4" w:space="0"/>
+        <w:insideV w:val="single" w:color="auto" w:sz="4" w:space="0"/>
       </w:tblBorders>
     </w:tblPr>
   </w:style>
@@ -8060,7 +8102,7 @@
       <w:tblPr/>
       <w:tcPr>
         <w:tcBorders>
-          <w:bottom w:val="single" w:sz="4" w:space="0" w:color="7F7F7F" w:themeColor="text1" w:themeTint="80"/>
+          <w:bottom w:val="single" w:color="7F7F7F" w:themeColor="text1" w:themeTint="80" w:sz="4" w:space="0"/>
         </w:tcBorders>
       </w:tcPr>
     </w:tblStylePr>
@@ -8086,7 +8128,7 @@
       <w:tblPr/>
       <w:tcPr>
         <w:tcBorders>
-          <w:right w:val="single" w:sz="4" w:space="0" w:color="7F7F7F" w:themeColor="text1" w:themeTint="80"/>
+          <w:right w:val="single" w:color="7F7F7F" w:themeColor="text1" w:themeTint="80" w:sz="4" w:space="0"/>
         </w:tcBorders>
       </w:tcPr>
     </w:tblStylePr>
@@ -8159,7 +8201,7 @@
       <w:szCs w:val="20"/>
     </w:rPr>
   </w:style>
-  <w:style w:type="character" w:customStyle="1" w:styleId="CommentTextChar">
+  <w:style w:type="character" w:styleId="CommentTextChar" w:customStyle="1">
     <w:name w:val="Comment Text Char"/>
     <w:basedOn w:val="DefaultParagraphFont"/>
     <w:link w:val="CommentText"/>
@@ -8184,7 +8226,7 @@
       <w:bCs/>
     </w:rPr>
   </w:style>
-  <w:style w:type="character" w:customStyle="1" w:styleId="CommentSubjectChar">
+  <w:style w:type="character" w:styleId="CommentSubjectChar" w:customStyle="1">
     <w:name w:val="Comment Subject Char"/>
     <w:basedOn w:val="CommentTextChar"/>
     <w:link w:val="CommentSubject"/>
@@ -8198,7 +8240,7 @@
       <w:szCs w:val="20"/>
     </w:rPr>
   </w:style>
-  <w:style w:type="character" w:customStyle="1" w:styleId="HeaderChar">
+  <w:style w:type="character" w:styleId="HeaderChar" w:customStyle="1">
     <w:name w:val="Header Char"/>
     <w:basedOn w:val="DefaultParagraphFont"/>
     <w:link w:val="Header"/>
@@ -8218,7 +8260,7 @@
       <w:spacing w:after="0" w:line="240" w:lineRule="auto"/>
     </w:pPr>
   </w:style>
-  <w:style w:type="character" w:customStyle="1" w:styleId="FooterChar">
+  <w:style w:type="character" w:styleId="FooterChar" w:customStyle="1">
     <w:name w:val="Footer Char"/>
     <w:basedOn w:val="DefaultParagraphFont"/>
     <w:link w:val="Footer"/>

</xml_diff>

<commit_message>
feat: Template Updates (#906)
</commit_message>
<xml_diff>
--- a/backend/templates/complaint/CDOGS-CEEB-COMPLAINT-TEMPLATE-v1.docx
+++ b/backend/templates/complaint/CDOGS-CEEB-COMPLAINT-TEMPLATE-v1.docx
@@ -1,6 +1,6 @@
 
 <file path=word/document.xml><?xml version="1.0" encoding="utf-8"?>
-<w:document xmlns:wpc="http://schemas.microsoft.com/office/word/2010/wordprocessingCanvas" xmlns:cx="http://schemas.microsoft.com/office/drawing/2014/chartex" xmlns:cx1="http://schemas.microsoft.com/office/drawing/2015/9/8/chartex" xmlns:cx2="http://schemas.microsoft.com/office/drawing/2015/10/21/chartex" xmlns:cx3="http://schemas.microsoft.com/office/drawing/2016/5/9/chartex" xmlns:cx4="http://schemas.microsoft.com/office/drawing/2016/5/10/chartex" xmlns:cx5="http://schemas.microsoft.com/office/drawing/2016/5/11/chartex" xmlns:cx6="http://schemas.microsoft.com/office/drawing/2016/5/12/chartex" xmlns:cx7="http://schemas.microsoft.com/office/drawing/2016/5/13/chartex" xmlns:cx8="http://schemas.microsoft.com/office/drawing/2016/5/14/chartex" xmlns:mc="http://schemas.openxmlformats.org/markup-compatibility/2006" xmlns:aink="http://schemas.microsoft.com/office/drawing/2016/ink" xmlns:am3d="http://schemas.microsoft.com/office/drawing/2017/model3d" xmlns:o="urn:schemas-microsoft-com:office:office" xmlns:oel="http://schemas.microsoft.com/office/2019/extlst" xmlns:r="http://schemas.openxmlformats.org/officeDocument/2006/relationships" xmlns:m="http://schemas.openxmlformats.org/officeDocument/2006/math" xmlns:v="urn:schemas-microsoft-com:vml" xmlns:wp14="http://schemas.microsoft.com/office/word/2010/wordprocessingDrawing" xmlns:wp="http://schemas.openxmlformats.org/drawingml/2006/wordprocessingDrawing" xmlns:w10="urn:schemas-microsoft-com:office:word" xmlns:w="http://schemas.openxmlformats.org/wordprocessingml/2006/main" xmlns:w14="http://schemas.microsoft.com/office/word/2010/wordml" xmlns:w15="http://schemas.microsoft.com/office/word/2012/wordml" xmlns:w16cex="http://schemas.microsoft.com/office/word/2018/wordml/cex" xmlns:w16cid="http://schemas.microsoft.com/office/word/2016/wordml/cid" xmlns:w16="http://schemas.microsoft.com/office/word/2018/wordml" xmlns:w16du="http://schemas.microsoft.com/office/word/2023/wordml/word16du" xmlns:w16sdtdh="http://schemas.microsoft.com/office/word/2020/wordml/sdtdatahash" xmlns:w16se="http://schemas.microsoft.com/office/word/2015/wordml/symex" xmlns:wpg="http://schemas.microsoft.com/office/word/2010/wordprocessingGroup" xmlns:wpi="http://schemas.microsoft.com/office/word/2010/wordprocessingInk" xmlns:wne="http://schemas.microsoft.com/office/word/2006/wordml" xmlns:wps="http://schemas.microsoft.com/office/word/2010/wordprocessingShape" mc:Ignorable="w14 w15 w16se w16cid w16 w16cex w16sdtdh w16du wp14">
+<w:document xmlns:wpc="http://schemas.microsoft.com/office/word/2010/wordprocessingCanvas" xmlns:cx="http://schemas.microsoft.com/office/drawing/2014/chartex" xmlns:cx1="http://schemas.microsoft.com/office/drawing/2015/9/8/chartex" xmlns:cx2="http://schemas.microsoft.com/office/drawing/2015/10/21/chartex" xmlns:cx3="http://schemas.microsoft.com/office/drawing/2016/5/9/chartex" xmlns:cx4="http://schemas.microsoft.com/office/drawing/2016/5/10/chartex" xmlns:cx5="http://schemas.microsoft.com/office/drawing/2016/5/11/chartex" xmlns:cx6="http://schemas.microsoft.com/office/drawing/2016/5/12/chartex" xmlns:cx7="http://schemas.microsoft.com/office/drawing/2016/5/13/chartex" xmlns:cx8="http://schemas.microsoft.com/office/drawing/2016/5/14/chartex" xmlns:mc="http://schemas.openxmlformats.org/markup-compatibility/2006" xmlns:aink="http://schemas.microsoft.com/office/drawing/2016/ink" xmlns:am3d="http://schemas.microsoft.com/office/drawing/2017/model3d" xmlns:o="urn:schemas-microsoft-com:office:office" xmlns:oel="http://schemas.microsoft.com/office/2019/extlst" xmlns:r="http://schemas.openxmlformats.org/officeDocument/2006/relationships" xmlns:m="http://schemas.openxmlformats.org/officeDocument/2006/math" xmlns:v="urn:schemas-microsoft-com:vml" xmlns:wp14="http://schemas.microsoft.com/office/word/2010/wordprocessingDrawing" xmlns:wp="http://schemas.openxmlformats.org/drawingml/2006/wordprocessingDrawing" xmlns:w10="urn:schemas-microsoft-com:office:word" xmlns:w="http://schemas.openxmlformats.org/wordprocessingml/2006/main" xmlns:w14="http://schemas.microsoft.com/office/word/2010/wordml" xmlns:w15="http://schemas.microsoft.com/office/word/2012/wordml" xmlns:w16cex="http://schemas.microsoft.com/office/word/2018/wordml/cex" xmlns:w16cid="http://schemas.microsoft.com/office/word/2016/wordml/cid" xmlns:w16="http://schemas.microsoft.com/office/word/2018/wordml" xmlns:w16du="http://schemas.microsoft.com/office/word/2023/wordml/word16du" xmlns:w16sdtdh="http://schemas.microsoft.com/office/word/2020/wordml/sdtdatahash" xmlns:w16sdtfl="http://schemas.microsoft.com/office/word/2024/wordml/sdtformatlock" xmlns:w16se="http://schemas.microsoft.com/office/word/2015/wordml/symex" xmlns:wpg="http://schemas.microsoft.com/office/word/2010/wordprocessingGroup" xmlns:wpi="http://schemas.microsoft.com/office/word/2010/wordprocessingInk" xmlns:wne="http://schemas.microsoft.com/office/word/2006/wordml" xmlns:wps="http://schemas.microsoft.com/office/word/2010/wordprocessingShape" mc:Ignorable="w14 w15 w16se w16cid w16 w16cex w16sdtdh w16sdtfl w16du wp14">
   <w:body>
     <w:p>
       <w:pPr>
@@ -127,17 +127,17 @@
           <w:p>
             <w:pPr>
               <w:rPr>
-                <w:rFonts w:ascii="BC Sans" w:hAnsi="BC Sans" w:eastAsia="Times New Roman" w:cs="Times New Roman"/>
-                <w:b w:val="0"/>
-                <w:bCs w:val="0"/>
-                <w:color w:val="000000" w:themeColor="text1"/>
-                <w:sz w:val="20"/>
-                <w:szCs w:val="20"/>
-              </w:rPr>
-            </w:pPr>
-            <w:r>
-              <w:rPr>
-                <w:rFonts w:ascii="BC Sans" w:hAnsi="BC Sans" w:eastAsia="Times New Roman" w:cs="Times New Roman"/>
+                <w:rFonts w:ascii="BC Sans" w:eastAsia="Times New Roman" w:hAnsi="BC Sans" w:cs="Times New Roman"/>
+                <w:b w:val="0"/>
+                <w:bCs w:val="0"/>
+                <w:color w:val="000000" w:themeColor="text1"/>
+                <w:sz w:val="20"/>
+                <w:szCs w:val="20"/>
+              </w:rPr>
+            </w:pPr>
+            <w:r>
+              <w:rPr>
+                <w:rFonts w:ascii="BC Sans" w:eastAsia="Times New Roman" w:hAnsi="BC Sans" w:cs="Times New Roman"/>
                 <w:b w:val="0"/>
                 <w:bCs w:val="0"/>
                 <w:color w:val="000000" w:themeColor="text1"/>
@@ -148,7 +148,7 @@
             </w:r>
             <w:r>
               <w:rPr>
-                <w:rFonts w:ascii="BC Sans" w:hAnsi="BC Sans" w:eastAsia="Times New Roman" w:cs="Times New Roman"/>
+                <w:rFonts w:ascii="BC Sans" w:eastAsia="Times New Roman" w:hAnsi="BC Sans" w:cs="Times New Roman"/>
                 <w:b w:val="0"/>
                 <w:bCs w:val="0"/>
                 <w:color w:val="000000" w:themeColor="text1"/>
@@ -159,7 +159,7 @@
             </w:r>
             <w:r>
               <w:rPr>
-                <w:rFonts w:ascii="BC Sans" w:hAnsi="BC Sans" w:eastAsia="Times New Roman" w:cs="Times New Roman"/>
+                <w:rFonts w:ascii="BC Sans" w:eastAsia="Times New Roman" w:hAnsi="BC Sans" w:cs="Times New Roman"/>
                 <w:b w:val="0"/>
                 <w:bCs w:val="0"/>
                 <w:color w:val="000000" w:themeColor="text1"/>
@@ -170,7 +170,7 @@
             </w:r>
             <w:r>
               <w:rPr>
-                <w:rFonts w:ascii="BC Sans" w:hAnsi="BC Sans" w:eastAsia="BC Sans" w:cs="BC Sans"/>
+                <w:rFonts w:ascii="BC Sans" w:eastAsia="BC Sans" w:hAnsi="BC Sans" w:cs="BC Sans"/>
                 <w:sz w:val="18"/>
                 <w:szCs w:val="18"/>
               </w:rPr>
@@ -178,7 +178,7 @@
             </w:r>
             <w:r>
               <w:rPr>
-                <w:rFonts w:ascii="BC Sans" w:hAnsi="BC Sans" w:eastAsia="Times New Roman" w:cs="Times New Roman"/>
+                <w:rFonts w:ascii="BC Sans" w:eastAsia="Times New Roman" w:hAnsi="BC Sans" w:cs="Times New Roman"/>
                 <w:b w:val="0"/>
                 <w:bCs w:val="0"/>
                 <w:color w:val="000000" w:themeColor="text1"/>
@@ -189,7 +189,7 @@
             </w:r>
             <w:r>
               <w:rPr>
-                <w:rFonts w:ascii="BC Sans" w:hAnsi="BC Sans" w:eastAsia="Times New Roman" w:cs="Times New Roman"/>
+                <w:rFonts w:ascii="BC Sans" w:eastAsia="Times New Roman" w:hAnsi="BC Sans" w:cs="Times New Roman"/>
                 <w:b w:val="0"/>
                 <w:bCs w:val="0"/>
                 <w:color w:val="000000" w:themeColor="text1"/>
@@ -208,15 +208,15 @@
             <w:pPr>
               <w:cnfStyle w:val="100000000000" w:firstRow="1" w:lastRow="0" w:firstColumn="0" w:lastColumn="0" w:oddVBand="0" w:evenVBand="0" w:oddHBand="0" w:evenHBand="0" w:firstRowFirstColumn="0" w:firstRowLastColumn="0" w:lastRowFirstColumn="0" w:lastRowLastColumn="0"/>
               <w:rPr>
-                <w:rFonts w:ascii="BC Sans" w:hAnsi="BC Sans" w:eastAsia="Times New Roman" w:cs="Times New Roman"/>
-                <w:color w:val="000000" w:themeColor="text1"/>
-                <w:sz w:val="20"/>
-                <w:szCs w:val="20"/>
-              </w:rPr>
-            </w:pPr>
-            <w:r>
-              <w:rPr>
-                <w:rFonts w:ascii="BC Sans" w:hAnsi="BC Sans" w:eastAsia="Times New Roman" w:cs="Times New Roman"/>
+                <w:rFonts w:ascii="BC Sans" w:eastAsia="Times New Roman" w:hAnsi="BC Sans" w:cs="Times New Roman"/>
+                <w:color w:val="000000" w:themeColor="text1"/>
+                <w:sz w:val="20"/>
+                <w:szCs w:val="20"/>
+              </w:rPr>
+            </w:pPr>
+            <w:r>
+              <w:rPr>
+                <w:rFonts w:ascii="BC Sans" w:eastAsia="Times New Roman" w:hAnsi="BC Sans" w:cs="Times New Roman"/>
                 <w:b w:val="0"/>
                 <w:bCs w:val="0"/>
                 <w:color w:val="000000" w:themeColor="text1"/>
@@ -227,7 +227,7 @@
             </w:r>
             <w:r>
               <w:rPr>
-                <w:rFonts w:ascii="BC Sans" w:hAnsi="BC Sans" w:eastAsia="Times New Roman" w:cs="Times New Roman"/>
+                <w:rFonts w:ascii="BC Sans" w:eastAsia="Times New Roman" w:hAnsi="BC Sans" w:cs="Times New Roman"/>
                 <w:b w:val="0"/>
                 <w:bCs w:val="0"/>
                 <w:color w:val="000000" w:themeColor="text1"/>
@@ -238,7 +238,7 @@
             </w:r>
             <w:r>
               <w:rPr>
-                <w:rFonts w:ascii="BC Sans" w:hAnsi="BC Sans" w:eastAsia="BC Sans" w:cs="BC Sans"/>
+                <w:rFonts w:ascii="BC Sans" w:eastAsia="BC Sans" w:hAnsi="BC Sans" w:cs="BC Sans"/>
                 <w:b w:val="0"/>
                 <w:bCs w:val="0"/>
                 <w:sz w:val="18"/>
@@ -248,7 +248,7 @@
             </w:r>
             <w:r>
               <w:rPr>
-                <w:rFonts w:ascii="BC Sans" w:hAnsi="BC Sans" w:eastAsia="Times New Roman" w:cs="Times New Roman"/>
+                <w:rFonts w:ascii="BC Sans" w:eastAsia="Times New Roman" w:hAnsi="BC Sans" w:cs="Times New Roman"/>
                 <w:b w:val="0"/>
                 <w:bCs w:val="0"/>
                 <w:color w:val="000000" w:themeColor="text1"/>
@@ -259,7 +259,7 @@
             </w:r>
             <w:r>
               <w:rPr>
-                <w:rFonts w:ascii="BC Sans" w:hAnsi="BC Sans" w:eastAsia="Times New Roman" w:cs="Times New Roman"/>
+                <w:rFonts w:ascii="BC Sans" w:eastAsia="Times New Roman" w:hAnsi="BC Sans" w:cs="Times New Roman"/>
                 <w:b w:val="0"/>
                 <w:bCs w:val="0"/>
                 <w:color w:val="000000" w:themeColor="text1"/>
@@ -280,7 +280,7 @@
             </w:pPr>
             <w:r>
               <w:rPr>
-                <w:rFonts w:ascii="BC Sans" w:hAnsi="BC Sans" w:eastAsia="Times New Roman" w:cs="Times New Roman"/>
+                <w:rFonts w:ascii="BC Sans" w:eastAsia="Times New Roman" w:hAnsi="BC Sans" w:cs="Times New Roman"/>
                 <w:b w:val="0"/>
                 <w:bCs w:val="0"/>
                 <w:color w:val="000000" w:themeColor="text1"/>
@@ -291,7 +291,7 @@
             </w:r>
             <w:r>
               <w:rPr>
-                <w:rFonts w:ascii="BC Sans" w:hAnsi="BC Sans" w:eastAsia="Times New Roman" w:cs="Times New Roman"/>
+                <w:rFonts w:ascii="BC Sans" w:eastAsia="Times New Roman" w:hAnsi="BC Sans" w:cs="Times New Roman"/>
                 <w:b w:val="0"/>
                 <w:bCs w:val="0"/>
                 <w:color w:val="000000" w:themeColor="text1"/>
@@ -302,7 +302,7 @@
             </w:r>
             <w:r>
               <w:rPr>
-                <w:rFonts w:ascii="BC Sans" w:hAnsi="BC Sans" w:eastAsia="BC Sans" w:cs="BC Sans"/>
+                <w:rFonts w:ascii="BC Sans" w:eastAsia="BC Sans" w:hAnsi="BC Sans" w:cs="BC Sans"/>
                 <w:b w:val="0"/>
                 <w:bCs w:val="0"/>
                 <w:sz w:val="18"/>
@@ -312,7 +312,7 @@
             </w:r>
             <w:r>
               <w:rPr>
-                <w:rFonts w:ascii="BC Sans" w:hAnsi="BC Sans" w:eastAsia="Times New Roman" w:cs="Times New Roman"/>
+                <w:rFonts w:ascii="BC Sans" w:eastAsia="Times New Roman" w:hAnsi="BC Sans" w:cs="Times New Roman"/>
                 <w:b w:val="0"/>
                 <w:bCs w:val="0"/>
                 <w:color w:val="000000" w:themeColor="text1"/>
@@ -323,7 +323,7 @@
             </w:r>
             <w:r>
               <w:rPr>
-                <w:rFonts w:ascii="BC Sans" w:hAnsi="BC Sans" w:eastAsia="Times New Roman" w:cs="Times New Roman"/>
+                <w:rFonts w:ascii="BC Sans" w:eastAsia="Times New Roman" w:hAnsi="BC Sans" w:cs="Times New Roman"/>
                 <w:b w:val="0"/>
                 <w:bCs w:val="0"/>
                 <w:color w:val="000000" w:themeColor="text1"/>
@@ -347,17 +347,17 @@
           <w:p>
             <w:pPr>
               <w:rPr>
-                <w:rFonts w:ascii="BC Sans" w:hAnsi="BC Sans" w:eastAsia="Times New Roman" w:cs="Times New Roman"/>
-                <w:b w:val="0"/>
-                <w:bCs w:val="0"/>
-                <w:color w:val="000000" w:themeColor="text1"/>
-                <w:sz w:val="20"/>
-                <w:szCs w:val="20"/>
-              </w:rPr>
-            </w:pPr>
-            <w:r>
-              <w:rPr>
-                <w:rFonts w:ascii="BC Sans" w:hAnsi="BC Sans" w:eastAsia="Times New Roman" w:cs="Times New Roman"/>
+                <w:rFonts w:ascii="BC Sans" w:eastAsia="Times New Roman" w:hAnsi="BC Sans" w:cs="Times New Roman"/>
+                <w:b w:val="0"/>
+                <w:bCs w:val="0"/>
+                <w:color w:val="000000" w:themeColor="text1"/>
+                <w:sz w:val="20"/>
+                <w:szCs w:val="20"/>
+              </w:rPr>
+            </w:pPr>
+            <w:r>
+              <w:rPr>
+                <w:rFonts w:ascii="BC Sans" w:eastAsia="Times New Roman" w:hAnsi="BC Sans" w:cs="Times New Roman"/>
                 <w:b w:val="0"/>
                 <w:bCs w:val="0"/>
                 <w:color w:val="000000" w:themeColor="text1"/>
@@ -368,7 +368,7 @@
             </w:r>
             <w:r>
               <w:rPr>
-                <w:rFonts w:ascii="BC Sans" w:hAnsi="BC Sans" w:eastAsia="Times New Roman" w:cs="Times New Roman"/>
+                <w:rFonts w:ascii="BC Sans" w:eastAsia="Times New Roman" w:hAnsi="BC Sans" w:cs="Times New Roman"/>
                 <w:b w:val="0"/>
                 <w:bCs w:val="0"/>
                 <w:color w:val="000000" w:themeColor="text1"/>
@@ -379,7 +379,7 @@
             </w:r>
             <w:r>
               <w:rPr>
-                <w:rFonts w:ascii="BC Sans" w:hAnsi="BC Sans" w:eastAsia="Times New Roman" w:cs="Times New Roman"/>
+                <w:rFonts w:ascii="BC Sans" w:eastAsia="Times New Roman" w:hAnsi="BC Sans" w:cs="Times New Roman"/>
                 <w:b w:val="0"/>
                 <w:bCs w:val="0"/>
                 <w:color w:val="000000" w:themeColor="text1"/>
@@ -390,7 +390,7 @@
             </w:r>
             <w:r>
               <w:rPr>
-                <w:rFonts w:ascii="BC Sans" w:hAnsi="BC Sans" w:eastAsia="Times New Roman" w:cs="Times New Roman"/>
+                <w:rFonts w:ascii="BC Sans" w:eastAsia="Times New Roman" w:hAnsi="BC Sans" w:cs="Times New Roman"/>
                 <w:b w:val="0"/>
                 <w:bCs w:val="0"/>
                 <w:color w:val="000000" w:themeColor="text1"/>
@@ -401,7 +401,7 @@
             </w:r>
             <w:r>
               <w:rPr>
-                <w:rFonts w:ascii="BC Sans" w:hAnsi="BC Sans" w:eastAsia="BC Sans" w:cs="BC Sans"/>
+                <w:rFonts w:ascii="BC Sans" w:eastAsia="BC Sans" w:hAnsi="BC Sans" w:cs="BC Sans"/>
                 <w:b w:val="0"/>
                 <w:bCs w:val="0"/>
                 <w:sz w:val="18"/>
@@ -411,7 +411,7 @@
             </w:r>
             <w:r>
               <w:rPr>
-                <w:rFonts w:ascii="BC Sans" w:hAnsi="BC Sans" w:eastAsia="Times New Roman" w:cs="Times New Roman"/>
+                <w:rFonts w:ascii="BC Sans" w:eastAsia="Times New Roman" w:hAnsi="BC Sans" w:cs="Times New Roman"/>
                 <w:b w:val="0"/>
                 <w:bCs w:val="0"/>
                 <w:color w:val="000000" w:themeColor="text1"/>
@@ -422,7 +422,7 @@
             </w:r>
             <w:r>
               <w:rPr>
-                <w:rFonts w:ascii="BC Sans" w:hAnsi="BC Sans" w:eastAsia="Times New Roman" w:cs="Times New Roman"/>
+                <w:rFonts w:ascii="BC Sans" w:eastAsia="Times New Roman" w:hAnsi="BC Sans" w:cs="Times New Roman"/>
                 <w:b w:val="0"/>
                 <w:bCs w:val="0"/>
                 <w:color w:val="000000" w:themeColor="text1"/>
@@ -441,15 +441,15 @@
             <w:pPr>
               <w:cnfStyle w:val="000000000000" w:firstRow="0" w:lastRow="0" w:firstColumn="0" w:lastColumn="0" w:oddVBand="0" w:evenVBand="0" w:oddHBand="0" w:evenHBand="0" w:firstRowFirstColumn="0" w:firstRowLastColumn="0" w:lastRowFirstColumn="0" w:lastRowLastColumn="0"/>
               <w:rPr>
-                <w:rFonts w:ascii="BC Sans" w:hAnsi="BC Sans" w:eastAsia="Times New Roman" w:cs="Times New Roman"/>
-                <w:color w:val="000000" w:themeColor="text1"/>
-                <w:sz w:val="20"/>
-                <w:szCs w:val="20"/>
-              </w:rPr>
-            </w:pPr>
-            <w:r>
-              <w:rPr>
-                <w:rFonts w:ascii="BC Sans" w:hAnsi="BC Sans" w:eastAsia="Times New Roman" w:cs="Times New Roman"/>
+                <w:rFonts w:ascii="BC Sans" w:eastAsia="Times New Roman" w:hAnsi="BC Sans" w:cs="Times New Roman"/>
+                <w:color w:val="000000" w:themeColor="text1"/>
+                <w:sz w:val="20"/>
+                <w:szCs w:val="20"/>
+              </w:rPr>
+            </w:pPr>
+            <w:r>
+              <w:rPr>
+                <w:rFonts w:ascii="BC Sans" w:eastAsia="Times New Roman" w:hAnsi="BC Sans" w:cs="Times New Roman"/>
                 <w:color w:val="000000" w:themeColor="text1"/>
                 <w:sz w:val="20"/>
                 <w:szCs w:val="20"/>
@@ -458,7 +458,7 @@
             </w:r>
             <w:r>
               <w:rPr>
-                <w:rFonts w:ascii="BC Sans" w:hAnsi="BC Sans" w:eastAsia="Times New Roman" w:cs="Times New Roman"/>
+                <w:rFonts w:ascii="BC Sans" w:eastAsia="Times New Roman" w:hAnsi="BC Sans" w:cs="Times New Roman"/>
                 <w:color w:val="000000" w:themeColor="text1"/>
                 <w:sz w:val="20"/>
                 <w:szCs w:val="20"/>
@@ -467,7 +467,7 @@
             </w:r>
             <w:r>
               <w:rPr>
-                <w:rFonts w:ascii="BC Sans" w:hAnsi="BC Sans" w:eastAsia="BC Sans" w:cs="BC Sans"/>
+                <w:rFonts w:ascii="BC Sans" w:eastAsia="BC Sans" w:hAnsi="BC Sans" w:cs="BC Sans"/>
                 <w:b/>
                 <w:bCs/>
                 <w:sz w:val="18"/>
@@ -477,7 +477,7 @@
             </w:r>
             <w:r>
               <w:rPr>
-                <w:rFonts w:ascii="BC Sans" w:hAnsi="BC Sans" w:eastAsia="Times New Roman" w:cs="Times New Roman"/>
+                <w:rFonts w:ascii="BC Sans" w:eastAsia="Times New Roman" w:hAnsi="BC Sans" w:cs="Times New Roman"/>
                 <w:color w:val="000000" w:themeColor="text1"/>
                 <w:sz w:val="20"/>
                 <w:szCs w:val="20"/>
@@ -494,15 +494,15 @@
             <w:pPr>
               <w:cnfStyle w:val="000000000000" w:firstRow="0" w:lastRow="0" w:firstColumn="0" w:lastColumn="0" w:oddVBand="0" w:evenVBand="0" w:oddHBand="0" w:evenHBand="0" w:firstRowFirstColumn="0" w:firstRowLastColumn="0" w:lastRowFirstColumn="0" w:lastRowLastColumn="0"/>
               <w:rPr>
-                <w:rFonts w:ascii="BC Sans" w:hAnsi="BC Sans" w:eastAsia="Times New Roman" w:cs="Times New Roman"/>
-                <w:color w:val="000000" w:themeColor="text1"/>
-                <w:sz w:val="20"/>
-                <w:szCs w:val="20"/>
-              </w:rPr>
-            </w:pPr>
-            <w:r>
-              <w:rPr>
-                <w:rFonts w:ascii="BC Sans" w:hAnsi="BC Sans" w:eastAsia="Times New Roman" w:cs="Times New Roman"/>
+                <w:rFonts w:ascii="BC Sans" w:eastAsia="Times New Roman" w:hAnsi="BC Sans" w:cs="Times New Roman"/>
+                <w:color w:val="000000" w:themeColor="text1"/>
+                <w:sz w:val="20"/>
+                <w:szCs w:val="20"/>
+              </w:rPr>
+            </w:pPr>
+            <w:r>
+              <w:rPr>
+                <w:rFonts w:ascii="BC Sans" w:eastAsia="Times New Roman" w:hAnsi="BC Sans" w:cs="Times New Roman"/>
                 <w:color w:val="000000" w:themeColor="text1"/>
                 <w:sz w:val="20"/>
                 <w:szCs w:val="20"/>
@@ -511,7 +511,7 @@
             </w:r>
             <w:r>
               <w:rPr>
-                <w:rFonts w:ascii="BC Sans" w:hAnsi="BC Sans" w:eastAsia="BC Sans" w:cs="BC Sans"/>
+                <w:rFonts w:ascii="BC Sans" w:eastAsia="BC Sans" w:hAnsi="BC Sans" w:cs="BC Sans"/>
                 <w:sz w:val="18"/>
                 <w:szCs w:val="18"/>
               </w:rPr>
@@ -519,7 +519,7 @@
             </w:r>
             <w:r>
               <w:rPr>
-                <w:rFonts w:ascii="BC Sans" w:hAnsi="BC Sans" w:eastAsia="BC Sans" w:cs="BC Sans"/>
+                <w:rFonts w:ascii="BC Sans" w:eastAsia="BC Sans" w:hAnsi="BC Sans" w:cs="BC Sans"/>
                 <w:sz w:val="18"/>
                 <w:szCs w:val="18"/>
               </w:rPr>
@@ -527,7 +527,7 @@
             </w:r>
             <w:r>
               <w:rPr>
-                <w:rFonts w:ascii="BC Sans" w:hAnsi="BC Sans" w:eastAsia="Times New Roman" w:cs="Times New Roman"/>
+                <w:rFonts w:ascii="BC Sans" w:eastAsia="Times New Roman" w:hAnsi="BC Sans" w:cs="Times New Roman"/>
                 <w:color w:val="000000" w:themeColor="text1"/>
                 <w:sz w:val="20"/>
                 <w:szCs w:val="20"/>
@@ -536,7 +536,7 @@
             </w:r>
             <w:r>
               <w:rPr>
-                <w:rFonts w:ascii="BC Sans" w:hAnsi="BC Sans" w:eastAsia="Times New Roman" w:cs="Times New Roman"/>
+                <w:rFonts w:ascii="BC Sans" w:eastAsia="Times New Roman" w:hAnsi="BC Sans" w:cs="Times New Roman"/>
                 <w:color w:val="000000" w:themeColor="text1"/>
                 <w:sz w:val="20"/>
                 <w:szCs w:val="20"/>
@@ -545,7 +545,7 @@
             </w:r>
             <w:r>
               <w:rPr>
-                <w:rFonts w:ascii="BC Sans" w:hAnsi="BC Sans" w:eastAsia="Times New Roman" w:cs="Times New Roman"/>
+                <w:rFonts w:ascii="BC Sans" w:eastAsia="Times New Roman" w:hAnsi="BC Sans" w:cs="Times New Roman"/>
                 <w:color w:val="000000" w:themeColor="text1"/>
                 <w:sz w:val="20"/>
                 <w:szCs w:val="20"/>
@@ -554,7 +554,7 @@
             </w:r>
             <w:r>
               <w:rPr>
-                <w:rFonts w:ascii="BC Sans" w:hAnsi="BC Sans" w:eastAsia="Times New Roman" w:cs="Times New Roman"/>
+                <w:rFonts w:ascii="BC Sans" w:eastAsia="Times New Roman" w:hAnsi="BC Sans" w:cs="Times New Roman"/>
                 <w:color w:val="000000" w:themeColor="text1"/>
                 <w:sz w:val="20"/>
                 <w:szCs w:val="20"/>
@@ -563,7 +563,7 @@
             </w:r>
             <w:r>
               <w:rPr>
-                <w:rFonts w:ascii="BC Sans" w:hAnsi="BC Sans" w:eastAsia="Times New Roman" w:cs="Times New Roman"/>
+                <w:rFonts w:ascii="BC Sans" w:eastAsia="Times New Roman" w:hAnsi="BC Sans" w:cs="Times New Roman"/>
                 <w:color w:val="000000" w:themeColor="text1"/>
                 <w:sz w:val="20"/>
                 <w:szCs w:val="20"/>
@@ -572,7 +572,7 @@
             </w:r>
             <w:r>
               <w:rPr>
-                <w:rFonts w:ascii="BC Sans" w:hAnsi="BC Sans" w:eastAsia="Times New Roman" w:cs="Times New Roman"/>
+                <w:rFonts w:ascii="BC Sans" w:eastAsia="Times New Roman" w:hAnsi="BC Sans" w:cs="Times New Roman"/>
                 <w:color w:val="000000" w:themeColor="text1"/>
                 <w:sz w:val="20"/>
                 <w:szCs w:val="20"/>
@@ -581,7 +581,7 @@
             </w:r>
             <w:r>
               <w:rPr>
-                <w:rFonts w:ascii="BC Sans" w:hAnsi="BC Sans" w:eastAsia="Times New Roman" w:cs="Times New Roman"/>
+                <w:rFonts w:ascii="BC Sans" w:eastAsia="Times New Roman" w:hAnsi="BC Sans" w:cs="Times New Roman"/>
                 <w:color w:val="000000" w:themeColor="text1"/>
                 <w:sz w:val="20"/>
                 <w:szCs w:val="20"/>
@@ -590,7 +590,7 @@
             </w:r>
             <w:r>
               <w:rPr>
-                <w:rFonts w:ascii="BC Sans" w:hAnsi="BC Sans" w:eastAsia="Times New Roman" w:cs="Times New Roman"/>
+                <w:rFonts w:ascii="BC Sans" w:eastAsia="Times New Roman" w:hAnsi="BC Sans" w:cs="Times New Roman"/>
                 <w:color w:val="000000" w:themeColor="text1"/>
                 <w:sz w:val="20"/>
                 <w:szCs w:val="20"/>
@@ -599,7 +599,7 @@
             </w:r>
             <w:r>
               <w:rPr>
-                <w:rFonts w:ascii="BC Sans" w:hAnsi="BC Sans" w:eastAsia="BC Sans" w:cs="BC Sans"/>
+                <w:rFonts w:ascii="BC Sans" w:eastAsia="BC Sans" w:hAnsi="BC Sans" w:cs="BC Sans"/>
                 <w:sz w:val="18"/>
                 <w:szCs w:val="18"/>
               </w:rPr>
@@ -607,7 +607,7 @@
             </w:r>
             <w:r>
               <w:rPr>
-                <w:rFonts w:ascii="BC Sans" w:hAnsi="BC Sans" w:eastAsia="BC Sans" w:cs="BC Sans"/>
+                <w:rFonts w:ascii="BC Sans" w:eastAsia="BC Sans" w:hAnsi="BC Sans" w:cs="BC Sans"/>
                 <w:sz w:val="18"/>
                 <w:szCs w:val="18"/>
               </w:rPr>
@@ -615,7 +615,7 @@
             </w:r>
             <w:r>
               <w:rPr>
-                <w:rFonts w:ascii="BC Sans" w:hAnsi="BC Sans" w:eastAsia="Times New Roman" w:cs="Times New Roman"/>
+                <w:rFonts w:ascii="BC Sans" w:eastAsia="Times New Roman" w:hAnsi="BC Sans" w:cs="Times New Roman"/>
                 <w:color w:val="000000" w:themeColor="text1"/>
                 <w:sz w:val="20"/>
                 <w:szCs w:val="20"/>
@@ -624,7 +624,7 @@
             </w:r>
             <w:r>
               <w:rPr>
-                <w:rFonts w:ascii="BC Sans" w:hAnsi="BC Sans" w:eastAsia="Times New Roman" w:cs="Times New Roman"/>
+                <w:rFonts w:ascii="BC Sans" w:eastAsia="Times New Roman" w:hAnsi="BC Sans" w:cs="Times New Roman"/>
                 <w:color w:val="000000" w:themeColor="text1"/>
                 <w:sz w:val="20"/>
                 <w:szCs w:val="20"/>
@@ -633,7 +633,7 @@
             </w:r>
             <w:r>
               <w:rPr>
-                <w:rFonts w:ascii="BC Sans" w:hAnsi="BC Sans" w:eastAsia="Times New Roman" w:cs="Times New Roman"/>
+                <w:rFonts w:ascii="BC Sans" w:eastAsia="Times New Roman" w:hAnsi="BC Sans" w:cs="Times New Roman"/>
                 <w:color w:val="000000" w:themeColor="text1"/>
                 <w:sz w:val="20"/>
                 <w:szCs w:val="20"/>
@@ -642,7 +642,7 @@
             </w:r>
             <w:r>
               <w:rPr>
-                <w:rFonts w:ascii="BC Sans" w:hAnsi="BC Sans" w:eastAsia="Times New Roman" w:cs="Times New Roman"/>
+                <w:rFonts w:ascii="BC Sans" w:eastAsia="Times New Roman" w:hAnsi="BC Sans" w:cs="Times New Roman"/>
                 <w:color w:val="000000" w:themeColor="text1"/>
                 <w:sz w:val="20"/>
                 <w:szCs w:val="20"/>
@@ -651,7 +651,7 @@
             </w:r>
             <w:r>
               <w:rPr>
-                <w:rFonts w:ascii="BC Sans" w:hAnsi="BC Sans" w:eastAsia="BC Sans" w:cs="BC Sans"/>
+                <w:rFonts w:ascii="BC Sans" w:eastAsia="BC Sans" w:hAnsi="BC Sans" w:cs="BC Sans"/>
                 <w:sz w:val="18"/>
                 <w:szCs w:val="18"/>
               </w:rPr>
@@ -659,7 +659,7 @@
             </w:r>
             <w:r>
               <w:rPr>
-                <w:rFonts w:ascii="BC Sans" w:hAnsi="BC Sans" w:eastAsia="BC Sans" w:cs="BC Sans"/>
+                <w:rFonts w:ascii="BC Sans" w:eastAsia="BC Sans" w:hAnsi="BC Sans" w:cs="BC Sans"/>
                 <w:sz w:val="18"/>
                 <w:szCs w:val="18"/>
               </w:rPr>
@@ -667,7 +667,7 @@
             </w:r>
             <w:r>
               <w:rPr>
-                <w:rFonts w:ascii="BC Sans" w:hAnsi="BC Sans" w:eastAsia="Times New Roman" w:cs="Times New Roman"/>
+                <w:rFonts w:ascii="BC Sans" w:eastAsia="Times New Roman" w:hAnsi="BC Sans" w:cs="Times New Roman"/>
                 <w:color w:val="000000" w:themeColor="text1"/>
                 <w:sz w:val="20"/>
                 <w:szCs w:val="20"/>
@@ -676,7 +676,7 @@
             </w:r>
             <w:r>
               <w:rPr>
-                <w:rFonts w:ascii="BC Sans" w:hAnsi="BC Sans" w:eastAsia="Times New Roman" w:cs="Times New Roman"/>
+                <w:rFonts w:ascii="BC Sans" w:eastAsia="Times New Roman" w:hAnsi="BC Sans" w:cs="Times New Roman"/>
                 <w:color w:val="000000" w:themeColor="text1"/>
                 <w:sz w:val="20"/>
                 <w:szCs w:val="20"/>
@@ -685,7 +685,7 @@
             </w:r>
             <w:r>
               <w:rPr>
-                <w:rFonts w:ascii="BC Sans" w:hAnsi="BC Sans" w:eastAsia="Times New Roman" w:cs="Times New Roman"/>
+                <w:rFonts w:ascii="BC Sans" w:eastAsia="Times New Roman" w:hAnsi="BC Sans" w:cs="Times New Roman"/>
                 <w:color w:val="000000" w:themeColor="text1"/>
                 <w:sz w:val="20"/>
                 <w:szCs w:val="20"/>
@@ -694,7 +694,7 @@
             </w:r>
             <w:r>
               <w:rPr>
-                <w:rFonts w:ascii="BC Sans" w:hAnsi="BC Sans" w:eastAsia="Times New Roman" w:cs="Times New Roman"/>
+                <w:rFonts w:ascii="BC Sans" w:eastAsia="Times New Roman" w:hAnsi="BC Sans" w:cs="Times New Roman"/>
                 <w:color w:val="000000" w:themeColor="text1"/>
                 <w:sz w:val="20"/>
                 <w:szCs w:val="20"/>
@@ -709,7 +709,7 @@
       <w:pPr>
         <w:spacing w:after="0"/>
         <w:rPr>
-          <w:rFonts w:ascii="BC Sans" w:hAnsi="BC Sans" w:eastAsia="Times New Roman" w:cs="Times New Roman"/>
+          <w:rFonts w:ascii="BC Sans" w:eastAsia="Times New Roman" w:hAnsi="BC Sans" w:cs="Times New Roman"/>
           <w:color w:val="000000" w:themeColor="text1"/>
           <w:sz w:val="20"/>
           <w:szCs w:val="20"/>
@@ -736,13 +736,12 @@
             <w:cnfStyle w:val="001000000100" w:firstRow="0" w:lastRow="0" w:firstColumn="1" w:lastColumn="0" w:oddVBand="0" w:evenVBand="0" w:oddHBand="0" w:evenHBand="0" w:firstRowFirstColumn="1" w:firstRowLastColumn="0" w:lastRowFirstColumn="0" w:lastRowLastColumn="0"/>
             <w:tcW w:w="2552" w:type="dxa"/>
             <w:noWrap/>
-            <w:tcMar/>
             <w:vAlign w:val="center"/>
           </w:tcPr>
           <w:p>
             <w:pPr>
               <w:rPr>
-                <w:rFonts w:ascii="BC Sans" w:hAnsi="BC Sans" w:eastAsia="Times New Roman" w:cs="Times New Roman"/>
+                <w:rFonts w:ascii="BC Sans" w:eastAsia="Times New Roman" w:hAnsi="BC Sans" w:cs="Times New Roman"/>
                 <w:color w:val="000000"/>
                 <w:kern w:val="0"/>
                 <w:sz w:val="20"/>
@@ -752,7 +751,7 @@
             </w:pPr>
             <w:r>
               <w:rPr>
-                <w:rFonts w:ascii="BC Sans" w:hAnsi="BC Sans" w:eastAsia="Times New Roman" w:cs="Times New Roman"/>
+                <w:rFonts w:ascii="BC Sans" w:eastAsia="Times New Roman" w:hAnsi="BC Sans" w:cs="Times New Roman"/>
                 <w:caps w:val="0"/>
                 <w:color w:val="000000"/>
                 <w:kern w:val="0"/>
@@ -766,17 +765,15 @@
         </w:tc>
         <w:tc>
           <w:tcPr>
-            <w:cnfStyle w:val="000000000000" w:firstRow="0" w:lastRow="0" w:firstColumn="0" w:lastColumn="0" w:oddVBand="0" w:evenVBand="0" w:oddHBand="0" w:evenHBand="0" w:firstRowFirstColumn="0" w:firstRowLastColumn="0" w:lastRowFirstColumn="0" w:lastRowLastColumn="0"/>
             <w:tcW w:w="8364" w:type="dxa"/>
             <w:noWrap/>
-            <w:tcMar/>
             <w:vAlign w:val="center"/>
           </w:tcPr>
           <w:p>
             <w:pPr>
               <w:cnfStyle w:val="100000000000" w:firstRow="1" w:lastRow="0" w:firstColumn="0" w:lastColumn="0" w:oddVBand="0" w:evenVBand="0" w:oddHBand="0" w:evenHBand="0" w:firstRowFirstColumn="0" w:firstRowLastColumn="0" w:lastRowFirstColumn="0" w:lastRowLastColumn="0"/>
               <w:rPr>
-                <w:rFonts w:ascii="BC Sans" w:hAnsi="BC Sans" w:eastAsia="Times New Roman" w:cs="Times New Roman"/>
+                <w:rFonts w:ascii="BC Sans" w:eastAsia="Times New Roman" w:hAnsi="BC Sans" w:cs="Times New Roman"/>
                 <w:color w:val="000000"/>
                 <w:kern w:val="0"/>
                 <w:sz w:val="20"/>
@@ -797,7 +794,6 @@
             <w:cnfStyle w:val="001000000000" w:firstRow="0" w:lastRow="0" w:firstColumn="1" w:lastColumn="0" w:oddVBand="0" w:evenVBand="0" w:oddHBand="0" w:evenHBand="0" w:firstRowFirstColumn="0" w:firstRowLastColumn="0" w:lastRowFirstColumn="0" w:lastRowLastColumn="0"/>
             <w:tcW w:w="2552" w:type="dxa"/>
             <w:noWrap/>
-            <w:tcMar/>
             <w:vAlign w:val="center"/>
           </w:tcPr>
           <w:p>
@@ -849,10 +845,8 @@
         </w:tc>
         <w:tc>
           <w:tcPr>
-            <w:cnfStyle w:val="000000000000" w:firstRow="0" w:lastRow="0" w:firstColumn="0" w:lastColumn="0" w:oddVBand="0" w:evenVBand="0" w:oddHBand="0" w:evenHBand="0" w:firstRowFirstColumn="0" w:firstRowLastColumn="0" w:lastRowFirstColumn="0" w:lastRowLastColumn="0"/>
             <w:tcW w:w="8364" w:type="dxa"/>
             <w:noWrap/>
-            <w:tcMar/>
             <w:vAlign w:val="center"/>
           </w:tcPr>
           <w:p>
@@ -860,7 +854,7 @@
               <w:spacing w:line="259" w:lineRule="auto"/>
               <w:cnfStyle w:val="000000100000" w:firstRow="0" w:lastRow="0" w:firstColumn="0" w:lastColumn="0" w:oddVBand="0" w:evenVBand="0" w:oddHBand="1" w:evenHBand="0" w:firstRowFirstColumn="0" w:firstRowLastColumn="0" w:lastRowFirstColumn="0" w:lastRowLastColumn="0"/>
               <w:rPr>
-                <w:rFonts w:ascii="BC Sans" w:hAnsi="BC Sans" w:eastAsia="Times New Roman" w:cs="Times New Roman"/>
+                <w:rFonts w:ascii="BC Sans" w:eastAsia="Times New Roman" w:hAnsi="BC Sans" w:cs="Times New Roman"/>
                 <w:color w:val="000000" w:themeColor="text1"/>
                 <w:sz w:val="18"/>
                 <w:szCs w:val="18"/>
@@ -868,7 +862,7 @@
             </w:pPr>
             <w:r>
               <w:rPr>
-                <w:rFonts w:ascii="BC Sans" w:hAnsi="BC Sans" w:eastAsia="Times New Roman" w:cs="Times New Roman"/>
+                <w:rFonts w:ascii="BC Sans" w:eastAsia="Times New Roman" w:hAnsi="BC Sans" w:cs="Times New Roman"/>
                 <w:color w:val="000000" w:themeColor="text1"/>
                 <w:sz w:val="20"/>
                 <w:szCs w:val="20"/>
@@ -877,7 +871,7 @@
             </w:r>
             <w:r>
               <w:rPr>
-                <w:rFonts w:ascii="BC Sans" w:hAnsi="BC Sans" w:eastAsia="Times New Roman" w:cs="Times New Roman"/>
+                <w:rFonts w:ascii="BC Sans" w:eastAsia="Times New Roman" w:hAnsi="BC Sans" w:cs="Times New Roman"/>
                 <w:color w:val="000000" w:themeColor="text1"/>
                 <w:sz w:val="20"/>
                 <w:szCs w:val="20"/>
@@ -886,7 +880,7 @@
             </w:r>
             <w:r>
               <w:rPr>
-                <w:rFonts w:ascii="BC Sans" w:hAnsi="BC Sans" w:eastAsia="Times New Roman" w:cs="Times New Roman"/>
+                <w:rFonts w:ascii="BC Sans" w:eastAsia="Times New Roman" w:hAnsi="BC Sans" w:cs="Times New Roman"/>
                 <w:color w:val="000000" w:themeColor="text1"/>
                 <w:sz w:val="20"/>
                 <w:szCs w:val="20"/>
@@ -895,7 +889,7 @@
             </w:r>
             <w:r>
               <w:rPr>
-                <w:rFonts w:ascii="BC Sans" w:hAnsi="BC Sans" w:eastAsia="Times New Roman" w:cs="Times New Roman"/>
+                <w:rFonts w:ascii="BC Sans" w:eastAsia="Times New Roman" w:hAnsi="BC Sans" w:cs="Times New Roman"/>
                 <w:color w:val="000000" w:themeColor="text1"/>
                 <w:sz w:val="20"/>
                 <w:szCs w:val="20"/>
@@ -904,7 +898,7 @@
             </w:r>
             <w:r>
               <w:rPr>
-                <w:rFonts w:ascii="BC Sans" w:hAnsi="BC Sans" w:eastAsia="Times New Roman" w:cs="Times New Roman"/>
+                <w:rFonts w:ascii="BC Sans" w:eastAsia="Times New Roman" w:hAnsi="BC Sans" w:cs="Times New Roman"/>
                 <w:color w:val="000000" w:themeColor="text1"/>
                 <w:sz w:val="20"/>
                 <w:szCs w:val="20"/>
@@ -923,7 +917,6 @@
             <w:cnfStyle w:val="001000000000" w:firstRow="0" w:lastRow="0" w:firstColumn="1" w:lastColumn="0" w:oddVBand="0" w:evenVBand="0" w:oddHBand="0" w:evenHBand="0" w:firstRowFirstColumn="0" w:firstRowLastColumn="0" w:lastRowFirstColumn="0" w:lastRowLastColumn="0"/>
             <w:tcW w:w="2552" w:type="dxa"/>
             <w:noWrap/>
-            <w:tcMar/>
             <w:vAlign w:val="center"/>
           </w:tcPr>
           <w:p>
@@ -974,25 +967,23 @@
         </w:tc>
         <w:tc>
           <w:tcPr>
-            <w:cnfStyle w:val="000000000000" w:firstRow="0" w:lastRow="0" w:firstColumn="0" w:lastColumn="0" w:oddVBand="0" w:evenVBand="0" w:oddHBand="0" w:evenHBand="0" w:firstRowFirstColumn="0" w:firstRowLastColumn="0" w:lastRowFirstColumn="0" w:lastRowLastColumn="0"/>
             <w:tcW w:w="8364" w:type="dxa"/>
             <w:noWrap/>
-            <w:tcMar/>
             <w:vAlign w:val="center"/>
           </w:tcPr>
           <w:p>
             <w:pPr>
               <w:cnfStyle w:val="000000000000" w:firstRow="0" w:lastRow="0" w:firstColumn="0" w:lastColumn="0" w:oddVBand="0" w:evenVBand="0" w:oddHBand="0" w:evenHBand="0" w:firstRowFirstColumn="0" w:firstRowLastColumn="0" w:lastRowFirstColumn="0" w:lastRowLastColumn="0"/>
               <w:rPr>
-                <w:rFonts w:ascii="BC Sans" w:hAnsi="BC Sans" w:eastAsia="Times New Roman" w:cs="Times New Roman"/>
-                <w:color w:val="000000" w:themeColor="text1"/>
-                <w:sz w:val="20"/>
-                <w:szCs w:val="20"/>
-              </w:rPr>
-            </w:pPr>
-            <w:r>
-              <w:rPr>
-                <w:rFonts w:ascii="BC Sans" w:hAnsi="BC Sans" w:eastAsia="Times New Roman" w:cs="Times New Roman"/>
+                <w:rFonts w:ascii="BC Sans" w:eastAsia="Times New Roman" w:hAnsi="BC Sans" w:cs="Times New Roman"/>
+                <w:color w:val="000000" w:themeColor="text1"/>
+                <w:sz w:val="20"/>
+                <w:szCs w:val="20"/>
+              </w:rPr>
+            </w:pPr>
+            <w:r>
+              <w:rPr>
+                <w:rFonts w:ascii="BC Sans" w:eastAsia="Times New Roman" w:hAnsi="BC Sans" w:cs="Times New Roman"/>
                 <w:color w:val="000000" w:themeColor="text1"/>
                 <w:sz w:val="20"/>
                 <w:szCs w:val="20"/>
@@ -1001,7 +992,7 @@
             </w:r>
             <w:r>
               <w:rPr>
-                <w:rFonts w:ascii="BC Sans" w:hAnsi="BC Sans" w:eastAsia="Times New Roman" w:cs="Times New Roman"/>
+                <w:rFonts w:ascii="BC Sans" w:eastAsia="Times New Roman" w:hAnsi="BC Sans" w:cs="Times New Roman"/>
                 <w:color w:val="000000" w:themeColor="text1"/>
                 <w:sz w:val="20"/>
                 <w:szCs w:val="20"/>
@@ -1010,7 +1001,7 @@
             </w:r>
             <w:r>
               <w:rPr>
-                <w:rFonts w:ascii="BC Sans" w:hAnsi="BC Sans" w:eastAsia="Times New Roman" w:cs="Times New Roman"/>
+                <w:rFonts w:ascii="BC Sans" w:eastAsia="Times New Roman" w:hAnsi="BC Sans" w:cs="Times New Roman"/>
                 <w:color w:val="000000" w:themeColor="text1"/>
                 <w:sz w:val="20"/>
                 <w:szCs w:val="20"/>
@@ -1019,7 +1010,7 @@
             </w:r>
             <w:r>
               <w:rPr>
-                <w:rFonts w:ascii="BC Sans" w:hAnsi="BC Sans" w:eastAsia="Times New Roman" w:cs="Times New Roman"/>
+                <w:rFonts w:ascii="BC Sans" w:eastAsia="Times New Roman" w:hAnsi="BC Sans" w:cs="Times New Roman"/>
                 <w:color w:val="000000" w:themeColor="text1"/>
                 <w:sz w:val="20"/>
                 <w:szCs w:val="20"/>
@@ -1048,7 +1039,6 @@
             <w:cnfStyle w:val="001000000000" w:firstRow="0" w:lastRow="0" w:firstColumn="1" w:lastColumn="0" w:oddVBand="0" w:evenVBand="0" w:oddHBand="0" w:evenHBand="0" w:firstRowFirstColumn="0" w:firstRowLastColumn="0" w:lastRowFirstColumn="0" w:lastRowLastColumn="0"/>
             <w:tcW w:w="2552" w:type="dxa"/>
             <w:noWrap/>
-            <w:tcMar/>
             <w:vAlign w:val="center"/>
           </w:tcPr>
           <w:p>
@@ -1078,10 +1068,8 @@
         </w:tc>
         <w:tc>
           <w:tcPr>
-            <w:cnfStyle w:val="000000000000" w:firstRow="0" w:lastRow="0" w:firstColumn="0" w:lastColumn="0" w:oddVBand="0" w:evenVBand="0" w:oddHBand="0" w:evenHBand="0" w:firstRowFirstColumn="0" w:firstRowLastColumn="0" w:lastRowFirstColumn="0" w:lastRowLastColumn="0"/>
             <w:tcW w:w="8364" w:type="dxa"/>
             <w:noWrap/>
-            <w:tcMar/>
             <w:vAlign w:val="center"/>
           </w:tcPr>
           <w:p>
@@ -1089,7 +1077,7 @@
               <w:spacing w:line="259" w:lineRule="auto"/>
               <w:cnfStyle w:val="000000100000" w:firstRow="0" w:lastRow="0" w:firstColumn="0" w:lastColumn="0" w:oddVBand="0" w:evenVBand="0" w:oddHBand="1" w:evenHBand="0" w:firstRowFirstColumn="0" w:firstRowLastColumn="0" w:lastRowFirstColumn="0" w:lastRowLastColumn="0"/>
               <w:rPr>
-                <w:rFonts w:ascii="BC Sans" w:hAnsi="BC Sans" w:eastAsia="Times New Roman" w:cs="Times New Roman"/>
+                <w:rFonts w:ascii="BC Sans" w:eastAsia="Times New Roman" w:hAnsi="BC Sans" w:cs="Times New Roman"/>
                 <w:color w:val="000000" w:themeColor="text1"/>
                 <w:sz w:val="18"/>
                 <w:szCs w:val="18"/>
@@ -1097,7 +1085,7 @@
             </w:pPr>
             <w:r>
               <w:rPr>
-                <w:rFonts w:ascii="BC Sans" w:hAnsi="BC Sans" w:eastAsia="Times New Roman" w:cs="Times New Roman"/>
+                <w:rFonts w:ascii="BC Sans" w:eastAsia="Times New Roman" w:hAnsi="BC Sans" w:cs="Times New Roman"/>
                 <w:color w:val="000000" w:themeColor="text1"/>
                 <w:sz w:val="20"/>
                 <w:szCs w:val="20"/>
@@ -1106,7 +1094,7 @@
             </w:r>
             <w:r>
               <w:rPr>
-                <w:rFonts w:ascii="BC Sans" w:hAnsi="BC Sans" w:eastAsia="Times New Roman" w:cs="Times New Roman"/>
+                <w:rFonts w:ascii="BC Sans" w:eastAsia="Times New Roman" w:hAnsi="BC Sans" w:cs="Times New Roman"/>
                 <w:color w:val="000000" w:themeColor="text1"/>
                 <w:sz w:val="20"/>
                 <w:szCs w:val="20"/>
@@ -1115,7 +1103,7 @@
             </w:r>
             <w:r>
               <w:rPr>
-                <w:rFonts w:ascii="BC Sans" w:hAnsi="BC Sans" w:eastAsia="Times New Roman" w:cs="Times New Roman"/>
+                <w:rFonts w:ascii="BC Sans" w:eastAsia="Times New Roman" w:hAnsi="BC Sans" w:cs="Times New Roman"/>
                 <w:color w:val="000000" w:themeColor="text1"/>
                 <w:sz w:val="20"/>
                 <w:szCs w:val="20"/>
@@ -1124,7 +1112,7 @@
             </w:r>
             <w:r>
               <w:rPr>
-                <w:rFonts w:ascii="BC Sans" w:hAnsi="BC Sans" w:eastAsia="Times New Roman" w:cs="Times New Roman"/>
+                <w:rFonts w:ascii="BC Sans" w:eastAsia="Times New Roman" w:hAnsi="BC Sans" w:cs="Times New Roman"/>
                 <w:color w:val="000000" w:themeColor="text1"/>
                 <w:sz w:val="20"/>
                 <w:szCs w:val="20"/>
@@ -1133,7 +1121,7 @@
             </w:r>
             <w:r>
               <w:rPr>
-                <w:rFonts w:ascii="BC Sans" w:hAnsi="BC Sans" w:eastAsia="Times New Roman" w:cs="Times New Roman"/>
+                <w:rFonts w:ascii="BC Sans" w:eastAsia="Times New Roman" w:hAnsi="BC Sans" w:cs="Times New Roman"/>
                 <w:color w:val="000000" w:themeColor="text1"/>
                 <w:sz w:val="20"/>
                 <w:szCs w:val="20"/>
@@ -1152,7 +1140,6 @@
             <w:cnfStyle w:val="001000000000" w:firstRow="0" w:lastRow="0" w:firstColumn="1" w:lastColumn="0" w:oddVBand="0" w:evenVBand="0" w:oddHBand="0" w:evenHBand="0" w:firstRowFirstColumn="0" w:firstRowLastColumn="0" w:lastRowFirstColumn="0" w:lastRowLastColumn="0"/>
             <w:tcW w:w="2552" w:type="dxa"/>
             <w:noWrap/>
-            <w:tcMar/>
             <w:vAlign w:val="center"/>
             <w:hideMark/>
           </w:tcPr>
@@ -1182,10 +1169,8 @@
         </w:tc>
         <w:tc>
           <w:tcPr>
-            <w:cnfStyle w:val="000000000000" w:firstRow="0" w:lastRow="0" w:firstColumn="0" w:lastColumn="0" w:oddVBand="0" w:evenVBand="0" w:oddHBand="0" w:evenHBand="0" w:firstRowFirstColumn="0" w:firstRowLastColumn="0" w:lastRowFirstColumn="0" w:lastRowLastColumn="0"/>
             <w:tcW w:w="8364" w:type="dxa"/>
             <w:noWrap/>
-            <w:tcMar/>
             <w:vAlign w:val="center"/>
             <w:hideMark/>
           </w:tcPr>
@@ -1193,15 +1178,15 @@
             <w:pPr>
               <w:cnfStyle w:val="000000000000" w:firstRow="0" w:lastRow="0" w:firstColumn="0" w:lastColumn="0" w:oddVBand="0" w:evenVBand="0" w:oddHBand="0" w:evenHBand="0" w:firstRowFirstColumn="0" w:firstRowLastColumn="0" w:lastRowFirstColumn="0" w:lastRowLastColumn="0"/>
               <w:rPr>
-                <w:rFonts w:ascii="BC Sans" w:hAnsi="BC Sans" w:eastAsia="Times New Roman" w:cs="Times New Roman"/>
-                <w:color w:val="000000" w:themeColor="text1"/>
-                <w:sz w:val="20"/>
-                <w:szCs w:val="20"/>
-              </w:rPr>
-            </w:pPr>
-            <w:r>
-              <w:rPr>
-                <w:rFonts w:ascii="BC Sans" w:hAnsi="BC Sans" w:eastAsia="Times New Roman" w:cs="Times New Roman"/>
+                <w:rFonts w:ascii="BC Sans" w:eastAsia="Times New Roman" w:hAnsi="BC Sans" w:cs="Times New Roman"/>
+                <w:color w:val="000000" w:themeColor="text1"/>
+                <w:sz w:val="20"/>
+                <w:szCs w:val="20"/>
+              </w:rPr>
+            </w:pPr>
+            <w:r>
+              <w:rPr>
+                <w:rFonts w:ascii="BC Sans" w:eastAsia="Times New Roman" w:hAnsi="BC Sans" w:cs="Times New Roman"/>
                 <w:color w:val="000000" w:themeColor="text1"/>
                 <w:sz w:val="20"/>
                 <w:szCs w:val="20"/>
@@ -1210,7 +1195,7 @@
             </w:r>
             <w:r>
               <w:rPr>
-                <w:rFonts w:ascii="BC Sans" w:hAnsi="BC Sans" w:eastAsia="Times New Roman" w:cs="Times New Roman"/>
+                <w:rFonts w:ascii="BC Sans" w:eastAsia="Times New Roman" w:hAnsi="BC Sans" w:cs="Times New Roman"/>
                 <w:color w:val="000000" w:themeColor="text1"/>
                 <w:sz w:val="20"/>
                 <w:szCs w:val="20"/>
@@ -1219,7 +1204,7 @@
             </w:r>
             <w:r>
               <w:rPr>
-                <w:rFonts w:ascii="BC Sans" w:hAnsi="BC Sans" w:eastAsia="Times New Roman" w:cs="Times New Roman"/>
+                <w:rFonts w:ascii="BC Sans" w:eastAsia="Times New Roman" w:hAnsi="BC Sans" w:cs="Times New Roman"/>
                 <w:color w:val="000000" w:themeColor="text1"/>
                 <w:sz w:val="20"/>
                 <w:szCs w:val="20"/>
@@ -1228,7 +1213,7 @@
             </w:r>
             <w:r>
               <w:rPr>
-                <w:rFonts w:ascii="BC Sans" w:hAnsi="BC Sans" w:eastAsia="Times New Roman" w:cs="Times New Roman"/>
+                <w:rFonts w:ascii="BC Sans" w:eastAsia="Times New Roman" w:hAnsi="BC Sans" w:cs="Times New Roman"/>
                 <w:color w:val="000000" w:themeColor="text1"/>
                 <w:sz w:val="20"/>
                 <w:szCs w:val="20"/>
@@ -1237,7 +1222,7 @@
             </w:r>
             <w:r>
               <w:rPr>
-                <w:rFonts w:ascii="BC Sans" w:hAnsi="BC Sans" w:eastAsia="Times New Roman" w:cs="Times New Roman"/>
+                <w:rFonts w:ascii="BC Sans" w:eastAsia="Times New Roman" w:hAnsi="BC Sans" w:cs="Times New Roman"/>
                 <w:color w:val="000000" w:themeColor="text1"/>
                 <w:sz w:val="20"/>
                 <w:szCs w:val="20"/>
@@ -1257,7 +1242,6 @@
             <w:cnfStyle w:val="001000000000" w:firstRow="0" w:lastRow="0" w:firstColumn="1" w:lastColumn="0" w:oddVBand="0" w:evenVBand="0" w:oddHBand="0" w:evenHBand="0" w:firstRowFirstColumn="0" w:firstRowLastColumn="0" w:lastRowFirstColumn="0" w:lastRowLastColumn="0"/>
             <w:tcW w:w="2552" w:type="dxa"/>
             <w:noWrap/>
-            <w:tcMar/>
             <w:vAlign w:val="center"/>
             <w:hideMark/>
           </w:tcPr>
@@ -1287,10 +1271,8 @@
         </w:tc>
         <w:tc>
           <w:tcPr>
-            <w:cnfStyle w:val="000000000000" w:firstRow="0" w:lastRow="0" w:firstColumn="0" w:lastColumn="0" w:oddVBand="0" w:evenVBand="0" w:oddHBand="0" w:evenHBand="0" w:firstRowFirstColumn="0" w:firstRowLastColumn="0" w:lastRowFirstColumn="0" w:lastRowLastColumn="0"/>
             <w:tcW w:w="8364" w:type="dxa"/>
             <w:noWrap/>
-            <w:tcMar/>
             <w:vAlign w:val="center"/>
             <w:hideMark/>
           </w:tcPr>
@@ -1298,15 +1280,15 @@
             <w:pPr>
               <w:cnfStyle w:val="000000100000" w:firstRow="0" w:lastRow="0" w:firstColumn="0" w:lastColumn="0" w:oddVBand="0" w:evenVBand="0" w:oddHBand="1" w:evenHBand="0" w:firstRowFirstColumn="0" w:firstRowLastColumn="0" w:lastRowFirstColumn="0" w:lastRowLastColumn="0"/>
               <w:rPr>
-                <w:rFonts w:ascii="BC Sans" w:hAnsi="BC Sans" w:eastAsia="Times New Roman" w:cs="Times New Roman"/>
-                <w:color w:val="000000" w:themeColor="text1"/>
-                <w:sz w:val="20"/>
-                <w:szCs w:val="20"/>
-              </w:rPr>
-            </w:pPr>
-            <w:r>
-              <w:rPr>
-                <w:rFonts w:ascii="BC Sans" w:hAnsi="BC Sans" w:eastAsia="Times New Roman" w:cs="Times New Roman"/>
+                <w:rFonts w:ascii="BC Sans" w:eastAsia="Times New Roman" w:hAnsi="BC Sans" w:cs="Times New Roman"/>
+                <w:color w:val="000000" w:themeColor="text1"/>
+                <w:sz w:val="20"/>
+                <w:szCs w:val="20"/>
+              </w:rPr>
+            </w:pPr>
+            <w:r>
+              <w:rPr>
+                <w:rFonts w:ascii="BC Sans" w:eastAsia="Times New Roman" w:hAnsi="BC Sans" w:cs="Times New Roman"/>
                 <w:color w:val="000000" w:themeColor="text1"/>
                 <w:sz w:val="20"/>
                 <w:szCs w:val="20"/>
@@ -1315,7 +1297,7 @@
             </w:r>
             <w:r>
               <w:rPr>
-                <w:rFonts w:ascii="BC Sans" w:hAnsi="BC Sans" w:eastAsia="Times New Roman" w:cs="Times New Roman"/>
+                <w:rFonts w:ascii="BC Sans" w:eastAsia="Times New Roman" w:hAnsi="BC Sans" w:cs="Times New Roman"/>
                 <w:color w:val="000000" w:themeColor="text1"/>
                 <w:sz w:val="20"/>
                 <w:szCs w:val="20"/>
@@ -1324,7 +1306,7 @@
             </w:r>
             <w:r>
               <w:rPr>
-                <w:rFonts w:ascii="BC Sans" w:hAnsi="BC Sans" w:eastAsia="Times New Roman" w:cs="Times New Roman"/>
+                <w:rFonts w:ascii="BC Sans" w:eastAsia="Times New Roman" w:hAnsi="BC Sans" w:cs="Times New Roman"/>
                 <w:color w:val="000000" w:themeColor="text1"/>
                 <w:sz w:val="20"/>
                 <w:szCs w:val="20"/>
@@ -1333,7 +1315,7 @@
             </w:r>
             <w:r>
               <w:rPr>
-                <w:rFonts w:ascii="BC Sans" w:hAnsi="BC Sans" w:eastAsia="Times New Roman" w:cs="Times New Roman"/>
+                <w:rFonts w:ascii="BC Sans" w:eastAsia="Times New Roman" w:hAnsi="BC Sans" w:cs="Times New Roman"/>
                 <w:color w:val="000000" w:themeColor="text1"/>
                 <w:sz w:val="20"/>
                 <w:szCs w:val="20"/>
@@ -1342,7 +1324,7 @@
             </w:r>
             <w:r>
               <w:rPr>
-                <w:rFonts w:ascii="BC Sans" w:hAnsi="BC Sans" w:eastAsia="Times New Roman" w:cs="Times New Roman"/>
+                <w:rFonts w:ascii="BC Sans" w:eastAsia="Times New Roman" w:hAnsi="BC Sans" w:cs="Times New Roman"/>
                 <w:color w:val="000000" w:themeColor="text1"/>
                 <w:sz w:val="20"/>
                 <w:szCs w:val="20"/>
@@ -1361,26 +1343,16 @@
             <w:cnfStyle w:val="001000000000" w:firstRow="0" w:lastRow="0" w:firstColumn="1" w:lastColumn="0" w:oddVBand="0" w:evenVBand="0" w:oddHBand="0" w:evenHBand="0" w:firstRowFirstColumn="0" w:firstRowLastColumn="0" w:lastRowFirstColumn="0" w:lastRowLastColumn="0"/>
             <w:tcW w:w="2552" w:type="dxa"/>
             <w:noWrap/>
-            <w:tcMar/>
             <w:vAlign w:val="center"/>
             <w:hideMark/>
           </w:tcPr>
           <w:p>
-            <w:pPr>
-              <w:pStyle w:val="Normal"/>
-              <w:suppressLineNumbers w:val="0"/>
-              <w:bidi w:val="0"/>
-              <w:spacing w:before="0" w:beforeAutospacing="off" w:after="0" w:afterAutospacing="off" w:line="240" w:lineRule="auto"/>
-              <w:ind w:left="0" w:right="0"/>
-              <w:jc w:val="left"/>
-            </w:pPr>
             <w:r>
               <w:rPr>
                 <w:rFonts w:ascii="BC Sans" w:hAnsi="BC Sans"/>
                 <w:b w:val="0"/>
                 <w:bCs w:val="0"/>
                 <w:caps w:val="0"/>
-                <w:smallCaps w:val="0"/>
                 <w:sz w:val="20"/>
                 <w:szCs w:val="20"/>
               </w:rPr>
@@ -1390,10 +1362,8 @@
         </w:tc>
         <w:tc>
           <w:tcPr>
-            <w:cnfStyle w:val="000000000000" w:firstRow="0" w:lastRow="0" w:firstColumn="0" w:lastColumn="0" w:oddVBand="0" w:evenVBand="0" w:oddHBand="0" w:evenHBand="0" w:firstRowFirstColumn="0" w:firstRowLastColumn="0" w:lastRowFirstColumn="0" w:lastRowLastColumn="0"/>
             <w:tcW w:w="8364" w:type="dxa"/>
             <w:noWrap/>
-            <w:tcMar/>
             <w:vAlign w:val="center"/>
             <w:hideMark/>
           </w:tcPr>
@@ -1401,7 +1371,7 @@
             <w:pPr>
               <w:cnfStyle w:val="000000000000" w:firstRow="0" w:lastRow="0" w:firstColumn="0" w:lastColumn="0" w:oddVBand="0" w:evenVBand="0" w:oddHBand="0" w:evenHBand="0" w:firstRowFirstColumn="0" w:firstRowLastColumn="0" w:lastRowFirstColumn="0" w:lastRowLastColumn="0"/>
               <w:rPr>
-                <w:rFonts w:ascii="BC Sans" w:hAnsi="BC Sans" w:eastAsia="Times New Roman" w:cs="Times New Roman"/>
+                <w:rFonts w:ascii="BC Sans" w:eastAsia="Times New Roman" w:hAnsi="BC Sans" w:cs="Times New Roman"/>
                 <w:color w:val="000000"/>
                 <w:kern w:val="0"/>
                 <w:sz w:val="20"/>
@@ -1411,7 +1381,7 @@
             </w:pPr>
             <w:r>
               <w:rPr>
-                <w:rFonts w:ascii="BC Sans" w:hAnsi="BC Sans" w:eastAsia="Times New Roman" w:cs="Times New Roman"/>
+                <w:rFonts w:ascii="BC Sans" w:eastAsia="Times New Roman" w:hAnsi="BC Sans" w:cs="Times New Roman"/>
                 <w:color w:val="000000"/>
                 <w:kern w:val="0"/>
                 <w:sz w:val="20"/>
@@ -1422,7 +1392,7 @@
             </w:r>
             <w:r>
               <w:rPr>
-                <w:rFonts w:ascii="BC Sans" w:hAnsi="BC Sans" w:eastAsia="Times New Roman" w:cs="Times New Roman"/>
+                <w:rFonts w:ascii="BC Sans" w:eastAsia="Times New Roman" w:hAnsi="BC Sans" w:cs="Times New Roman"/>
                 <w:color w:val="000000"/>
                 <w:kern w:val="0"/>
                 <w:sz w:val="20"/>
@@ -1433,7 +1403,7 @@
             </w:r>
             <w:r>
               <w:rPr>
-                <w:rFonts w:ascii="BC Sans" w:hAnsi="BC Sans" w:eastAsia="Times New Roman" w:cs="Times New Roman"/>
+                <w:rFonts w:ascii="BC Sans" w:eastAsia="Times New Roman" w:hAnsi="BC Sans" w:cs="Times New Roman"/>
                 <w:color w:val="000000" w:themeColor="text1"/>
                 <w:sz w:val="20"/>
                 <w:szCs w:val="20"/>
@@ -1442,7 +1412,7 @@
             </w:r>
             <w:r>
               <w:rPr>
-                <w:rFonts w:ascii="BC Sans" w:hAnsi="BC Sans" w:eastAsia="Times New Roman" w:cs="Times New Roman"/>
+                <w:rFonts w:ascii="BC Sans" w:eastAsia="Times New Roman" w:hAnsi="BC Sans" w:cs="Times New Roman"/>
                 <w:color w:val="000000"/>
                 <w:kern w:val="0"/>
                 <w:sz w:val="20"/>
@@ -1453,7 +1423,7 @@
             </w:r>
             <w:r>
               <w:rPr>
-                <w:rFonts w:ascii="BC Sans" w:hAnsi="BC Sans" w:eastAsia="Times New Roman" w:cs="Times New Roman"/>
+                <w:rFonts w:ascii="BC Sans" w:eastAsia="Times New Roman" w:hAnsi="BC Sans" w:cs="Times New Roman"/>
                 <w:color w:val="000000"/>
                 <w:kern w:val="0"/>
                 <w:sz w:val="20"/>
@@ -1475,7 +1445,6 @@
             <w:cnfStyle w:val="001000000000" w:firstRow="0" w:lastRow="0" w:firstColumn="1" w:lastColumn="0" w:oddVBand="0" w:evenVBand="0" w:oddHBand="0" w:evenHBand="0" w:firstRowFirstColumn="0" w:firstRowLastColumn="0" w:lastRowFirstColumn="0" w:lastRowLastColumn="0"/>
             <w:tcW w:w="2552" w:type="dxa"/>
             <w:noWrap/>
-            <w:tcMar/>
             <w:vAlign w:val="center"/>
             <w:hideMark/>
           </w:tcPr>
@@ -1500,16 +1469,36 @@
                 <w:sz w:val="20"/>
                 <w:szCs w:val="20"/>
               </w:rPr>
-              <w:t>Latitude/Longitude</w:t>
-            </w:r>
-          </w:p>
-        </w:tc>
-        <w:tc>
-          <w:tcPr>
-            <w:cnfStyle w:val="000000000000" w:firstRow="0" w:lastRow="0" w:firstColumn="0" w:lastColumn="0" w:oddVBand="0" w:evenVBand="0" w:oddHBand="0" w:evenHBand="0" w:firstRowFirstColumn="0" w:firstRowLastColumn="0" w:lastRowFirstColumn="0" w:lastRowLastColumn="0"/>
+              <w:t>Latitude</w:t>
+            </w:r>
+            <w:r>
+              <w:rPr>
+                <w:rFonts w:ascii="BC Sans" w:hAnsi="BC Sans"/>
+                <w:b w:val="0"/>
+                <w:bCs w:val="0"/>
+                <w:caps w:val="0"/>
+                <w:sz w:val="20"/>
+                <w:szCs w:val="20"/>
+              </w:rPr>
+              <w:t>, l</w:t>
+            </w:r>
+            <w:r>
+              <w:rPr>
+                <w:rFonts w:ascii="BC Sans" w:hAnsi="BC Sans"/>
+                <w:b w:val="0"/>
+                <w:bCs w:val="0"/>
+                <w:caps w:val="0"/>
+                <w:sz w:val="20"/>
+                <w:szCs w:val="20"/>
+              </w:rPr>
+              <w:t>ongitude</w:t>
+            </w:r>
+          </w:p>
+        </w:tc>
+        <w:tc>
+          <w:tcPr>
             <w:tcW w:w="8364" w:type="dxa"/>
             <w:noWrap/>
-            <w:tcMar/>
             <w:vAlign w:val="center"/>
             <w:hideMark/>
           </w:tcPr>
@@ -1518,7 +1507,7 @@
               <w:spacing w:line="259" w:lineRule="auto"/>
               <w:cnfStyle w:val="000000100000" w:firstRow="0" w:lastRow="0" w:firstColumn="0" w:lastColumn="0" w:oddVBand="0" w:evenVBand="0" w:oddHBand="1" w:evenHBand="0" w:firstRowFirstColumn="0" w:firstRowLastColumn="0" w:lastRowFirstColumn="0" w:lastRowLastColumn="0"/>
               <w:rPr>
-                <w:rFonts w:ascii="BC Sans" w:hAnsi="BC Sans" w:eastAsia="Times New Roman" w:cs="Times New Roman"/>
+                <w:rFonts w:ascii="BC Sans" w:eastAsia="Times New Roman" w:hAnsi="BC Sans" w:cs="Times New Roman"/>
                 <w:color w:val="000000" w:themeColor="text1"/>
                 <w:sz w:val="18"/>
                 <w:szCs w:val="18"/>
@@ -1534,7 +1523,7 @@
             </w:r>
             <w:r>
               <w:rPr>
-                <w:rFonts w:ascii="BC Sans" w:hAnsi="BC Sans" w:eastAsia="Times New Roman" w:cs="Times New Roman"/>
+                <w:rFonts w:ascii="BC Sans" w:eastAsia="Times New Roman" w:hAnsi="BC Sans" w:cs="Times New Roman"/>
                 <w:color w:val="000000" w:themeColor="text1"/>
                 <w:sz w:val="20"/>
                 <w:szCs w:val="20"/>
@@ -1591,7 +1580,7 @@
             </w:r>
             <w:r>
               <w:rPr>
-                <w:rFonts w:ascii="BC Sans" w:hAnsi="BC Sans" w:eastAsia="Times New Roman" w:cs="Times New Roman"/>
+                <w:rFonts w:ascii="BC Sans" w:eastAsia="Times New Roman" w:hAnsi="BC Sans" w:cs="Times New Roman"/>
                 <w:color w:val="000000" w:themeColor="text1"/>
                 <w:sz w:val="20"/>
                 <w:szCs w:val="20"/>
@@ -1600,7 +1589,7 @@
             </w:r>
             <w:r>
               <w:rPr>
-                <w:rFonts w:ascii="BC Sans" w:hAnsi="BC Sans" w:eastAsia="Times New Roman" w:cs="Times New Roman"/>
+                <w:rFonts w:ascii="BC Sans" w:eastAsia="Times New Roman" w:hAnsi="BC Sans" w:cs="Times New Roman"/>
                 <w:color w:val="000000" w:themeColor="text1"/>
                 <w:sz w:val="20"/>
                 <w:szCs w:val="20"/>
@@ -1609,7 +1598,7 @@
             </w:r>
             <w:r>
               <w:rPr>
-                <w:rFonts w:ascii="BC Sans" w:hAnsi="BC Sans" w:eastAsia="Times New Roman" w:cs="Times New Roman"/>
+                <w:rFonts w:ascii="BC Sans" w:eastAsia="Times New Roman" w:hAnsi="BC Sans" w:cs="Times New Roman"/>
                 <w:color w:val="000000" w:themeColor="text1"/>
                 <w:sz w:val="20"/>
                 <w:szCs w:val="20"/>
@@ -1618,7 +1607,7 @@
             </w:r>
             <w:r>
               <w:rPr>
-                <w:rFonts w:ascii="BC Sans" w:hAnsi="BC Sans" w:eastAsia="Times New Roman" w:cs="Times New Roman"/>
+                <w:rFonts w:ascii="BC Sans" w:eastAsia="Times New Roman" w:hAnsi="BC Sans" w:cs="Times New Roman"/>
                 <w:color w:val="000000" w:themeColor="text1"/>
                 <w:sz w:val="20"/>
                 <w:szCs w:val="20"/>
@@ -1627,7 +1616,7 @@
             </w:r>
             <w:r>
               <w:rPr>
-                <w:rFonts w:ascii="BC Sans" w:hAnsi="BC Sans" w:eastAsia="Times New Roman" w:cs="Times New Roman"/>
+                <w:rFonts w:ascii="BC Sans" w:eastAsia="Times New Roman" w:hAnsi="BC Sans" w:cs="Times New Roman"/>
                 <w:color w:val="000000" w:themeColor="text1"/>
                 <w:sz w:val="20"/>
                 <w:szCs w:val="20"/>
@@ -1636,7 +1625,7 @@
             </w:r>
             <w:r>
               <w:rPr>
-                <w:rFonts w:ascii="BC Sans" w:hAnsi="BC Sans" w:eastAsia="Times New Roman" w:cs="Times New Roman"/>
+                <w:rFonts w:ascii="BC Sans" w:eastAsia="Times New Roman" w:hAnsi="BC Sans" w:cs="Times New Roman"/>
                 <w:color w:val="000000" w:themeColor="text1"/>
                 <w:sz w:val="20"/>
                 <w:szCs w:val="20"/>
@@ -1645,7 +1634,7 @@
             </w:r>
             <w:r>
               <w:rPr>
-                <w:rFonts w:ascii="BC Sans" w:hAnsi="BC Sans" w:eastAsia="Times New Roman" w:cs="Times New Roman"/>
+                <w:rFonts w:ascii="BC Sans" w:eastAsia="Times New Roman" w:hAnsi="BC Sans" w:cs="Times New Roman"/>
                 <w:color w:val="000000" w:themeColor="text1"/>
                 <w:sz w:val="20"/>
                 <w:szCs w:val="20"/>
@@ -1654,7 +1643,7 @@
             </w:r>
             <w:r>
               <w:rPr>
-                <w:rFonts w:ascii="BC Sans" w:hAnsi="BC Sans" w:eastAsia="Times New Roman" w:cs="Times New Roman"/>
+                <w:rFonts w:ascii="BC Sans" w:eastAsia="Times New Roman" w:hAnsi="BC Sans" w:cs="Times New Roman"/>
                 <w:color w:val="000000" w:themeColor="text1"/>
                 <w:sz w:val="20"/>
                 <w:szCs w:val="20"/>
@@ -1663,7 +1652,7 @@
             </w:r>
             <w:r>
               <w:rPr>
-                <w:rFonts w:ascii="BC Sans" w:hAnsi="BC Sans" w:eastAsia="Times New Roman" w:cs="Times New Roman"/>
+                <w:rFonts w:ascii="BC Sans" w:eastAsia="Times New Roman" w:hAnsi="BC Sans" w:cs="Times New Roman"/>
                 <w:color w:val="000000" w:themeColor="text1"/>
                 <w:sz w:val="20"/>
                 <w:szCs w:val="20"/>
@@ -1680,7 +1669,7 @@
             </w:r>
             <w:r>
               <w:rPr>
-                <w:rFonts w:ascii="BC Sans" w:hAnsi="BC Sans" w:eastAsia="Times New Roman" w:cs="Times New Roman"/>
+                <w:rFonts w:ascii="BC Sans" w:eastAsia="Times New Roman" w:hAnsi="BC Sans" w:cs="Times New Roman"/>
                 <w:color w:val="000000" w:themeColor="text1"/>
                 <w:sz w:val="20"/>
                 <w:szCs w:val="20"/>
@@ -1763,7 +1752,6 @@
             <w:cnfStyle w:val="001000000000" w:firstRow="0" w:lastRow="0" w:firstColumn="1" w:lastColumn="0" w:oddVBand="0" w:evenVBand="0" w:oddHBand="0" w:evenHBand="0" w:firstRowFirstColumn="0" w:firstRowLastColumn="0" w:lastRowFirstColumn="0" w:lastRowLastColumn="0"/>
             <w:tcW w:w="2552" w:type="dxa"/>
             <w:noWrap/>
-            <w:tcMar/>
             <w:vAlign w:val="center"/>
             <w:hideMark/>
           </w:tcPr>
@@ -1771,7 +1759,7 @@
             <w:pPr>
               <w:spacing w:line="259" w:lineRule="auto"/>
               <w:rPr>
-                <w:rFonts w:ascii="BC Sans" w:hAnsi="BC Sans" w:eastAsia="BC Sans" w:cs="BC Sans"/>
+                <w:rFonts w:ascii="BC Sans" w:eastAsia="BC Sans" w:hAnsi="BC Sans" w:cs="BC Sans"/>
                 <w:b w:val="0"/>
                 <w:bCs w:val="0"/>
                 <w:caps w:val="0"/>
@@ -1782,7 +1770,7 @@
             </w:pPr>
             <w:r>
               <w:rPr>
-                <w:rFonts w:ascii="BC Sans" w:hAnsi="BC Sans" w:eastAsia="BC Sans" w:cs="BC Sans"/>
+                <w:rFonts w:ascii="BC Sans" w:eastAsia="BC Sans" w:hAnsi="BC Sans" w:cs="BC Sans"/>
                 <w:b w:val="0"/>
                 <w:bCs w:val="0"/>
                 <w:caps w:val="0"/>
@@ -1794,7 +1782,7 @@
             </w:r>
             <w:r>
               <w:rPr>
-                <w:rFonts w:ascii="BC Sans" w:hAnsi="BC Sans" w:eastAsia="BC Sans" w:cs="BC Sans"/>
+                <w:rFonts w:ascii="BC Sans" w:eastAsia="BC Sans" w:hAnsi="BC Sans" w:cs="BC Sans"/>
                 <w:b w:val="0"/>
                 <w:bCs w:val="0"/>
                 <w:caps w:val="0"/>
@@ -1802,11 +1790,11 @@
                 <w:sz w:val="20"/>
                 <w:szCs w:val="20"/>
               </w:rPr>
-              <w:t>Zone</w:t>
-            </w:r>
-            <w:r>
-              <w:rPr>
-                <w:rFonts w:ascii="BC Sans" w:hAnsi="BC Sans" w:eastAsia="BC Sans" w:cs="BC Sans"/>
+              <w:t>z</w:t>
+            </w:r>
+            <w:r>
+              <w:rPr>
+                <w:rFonts w:ascii="BC Sans" w:eastAsia="BC Sans" w:hAnsi="BC Sans" w:cs="BC Sans"/>
                 <w:b w:val="0"/>
                 <w:bCs w:val="0"/>
                 <w:caps w:val="0"/>
@@ -1814,16 +1802,50 @@
                 <w:sz w:val="20"/>
                 <w:szCs w:val="20"/>
               </w:rPr>
-              <w:t>, Region</w:t>
-            </w:r>
-          </w:p>
-        </w:tc>
-        <w:tc>
-          <w:tcPr>
-            <w:cnfStyle w:val="000000000000" w:firstRow="0" w:lastRow="0" w:firstColumn="0" w:lastColumn="0" w:oddVBand="0" w:evenVBand="0" w:oddHBand="0" w:evenHBand="0" w:firstRowFirstColumn="0" w:firstRowLastColumn="0" w:lastRowFirstColumn="0" w:lastRowLastColumn="0"/>
+              <w:t>one</w:t>
+            </w:r>
+            <w:r>
+              <w:rPr>
+                <w:rFonts w:ascii="BC Sans" w:eastAsia="BC Sans" w:hAnsi="BC Sans" w:cs="BC Sans"/>
+                <w:b w:val="0"/>
+                <w:bCs w:val="0"/>
+                <w:caps w:val="0"/>
+                <w:color w:val="000000" w:themeColor="text1"/>
+                <w:sz w:val="20"/>
+                <w:szCs w:val="20"/>
+              </w:rPr>
+              <w:t xml:space="preserve">, </w:t>
+            </w:r>
+            <w:r>
+              <w:rPr>
+                <w:rFonts w:ascii="BC Sans" w:eastAsia="BC Sans" w:hAnsi="BC Sans" w:cs="BC Sans"/>
+                <w:b w:val="0"/>
+                <w:bCs w:val="0"/>
+                <w:caps w:val="0"/>
+                <w:color w:val="000000" w:themeColor="text1"/>
+                <w:sz w:val="20"/>
+                <w:szCs w:val="20"/>
+              </w:rPr>
+              <w:t>r</w:t>
+            </w:r>
+            <w:r>
+              <w:rPr>
+                <w:rFonts w:ascii="BC Sans" w:eastAsia="BC Sans" w:hAnsi="BC Sans" w:cs="BC Sans"/>
+                <w:b w:val="0"/>
+                <w:bCs w:val="0"/>
+                <w:caps w:val="0"/>
+                <w:color w:val="000000" w:themeColor="text1"/>
+                <w:sz w:val="20"/>
+                <w:szCs w:val="20"/>
+              </w:rPr>
+              <w:t>egion</w:t>
+            </w:r>
+          </w:p>
+        </w:tc>
+        <w:tc>
+          <w:tcPr>
             <w:tcW w:w="8364" w:type="dxa"/>
             <w:noWrap/>
-            <w:tcMar/>
             <w:vAlign w:val="center"/>
             <w:hideMark/>
           </w:tcPr>
@@ -1832,15 +1854,15 @@
               <w:spacing w:line="259" w:lineRule="auto"/>
               <w:cnfStyle w:val="000000000000" w:firstRow="0" w:lastRow="0" w:firstColumn="0" w:lastColumn="0" w:oddVBand="0" w:evenVBand="0" w:oddHBand="0" w:evenHBand="0" w:firstRowFirstColumn="0" w:firstRowLastColumn="0" w:lastRowFirstColumn="0" w:lastRowLastColumn="0"/>
               <w:rPr>
-                <w:rFonts w:ascii="BC Sans" w:hAnsi="BC Sans" w:eastAsia="BC Sans" w:cs="BC Sans"/>
-                <w:color w:val="000000" w:themeColor="text1"/>
-                <w:sz w:val="20"/>
-                <w:szCs w:val="20"/>
-              </w:rPr>
-            </w:pPr>
-            <w:r>
-              <w:rPr>
-                <w:rFonts w:ascii="BC Sans" w:hAnsi="BC Sans" w:eastAsia="BC Sans" w:cs="BC Sans"/>
+                <w:rFonts w:ascii="BC Sans" w:eastAsia="BC Sans" w:hAnsi="BC Sans" w:cs="BC Sans"/>
+                <w:color w:val="000000" w:themeColor="text1"/>
+                <w:sz w:val="20"/>
+                <w:szCs w:val="20"/>
+              </w:rPr>
+            </w:pPr>
+            <w:r>
+              <w:rPr>
+                <w:rFonts w:ascii="BC Sans" w:eastAsia="BC Sans" w:hAnsi="BC Sans" w:cs="BC Sans"/>
                 <w:color w:val="000000" w:themeColor="text1"/>
                 <w:sz w:val="20"/>
                 <w:szCs w:val="20"/>
@@ -1849,7 +1871,7 @@
             </w:r>
             <w:r>
               <w:rPr>
-                <w:rFonts w:ascii="BC Sans" w:hAnsi="BC Sans" w:eastAsia="BC Sans" w:cs="BC Sans"/>
+                <w:rFonts w:ascii="BC Sans" w:eastAsia="BC Sans" w:hAnsi="BC Sans" w:cs="BC Sans"/>
                 <w:color w:val="000000" w:themeColor="text1"/>
                 <w:sz w:val="20"/>
                 <w:szCs w:val="20"/>
@@ -1858,7 +1880,7 @@
             </w:r>
             <w:r>
               <w:rPr>
-                <w:rFonts w:ascii="BC Sans" w:hAnsi="BC Sans" w:eastAsia="Times New Roman" w:cs="Times New Roman"/>
+                <w:rFonts w:ascii="BC Sans" w:eastAsia="Times New Roman" w:hAnsi="BC Sans" w:cs="Times New Roman"/>
                 <w:color w:val="000000" w:themeColor="text1"/>
                 <w:sz w:val="20"/>
                 <w:szCs w:val="20"/>
@@ -1867,7 +1889,7 @@
             </w:r>
             <w:r>
               <w:rPr>
-                <w:rFonts w:ascii="BC Sans" w:hAnsi="BC Sans" w:eastAsia="BC Sans" w:cs="BC Sans"/>
+                <w:rFonts w:ascii="BC Sans" w:eastAsia="BC Sans" w:hAnsi="BC Sans" w:cs="BC Sans"/>
                 <w:color w:val="000000" w:themeColor="text1"/>
                 <w:sz w:val="20"/>
                 <w:szCs w:val="20"/>
@@ -1876,7 +1898,7 @@
             </w:r>
             <w:r>
               <w:rPr>
-                <w:rFonts w:ascii="BC Sans" w:hAnsi="BC Sans" w:eastAsia="BC Sans" w:cs="BC Sans"/>
+                <w:rFonts w:ascii="BC Sans" w:eastAsia="BC Sans" w:hAnsi="BC Sans" w:cs="BC Sans"/>
                 <w:color w:val="000000" w:themeColor="text1"/>
                 <w:sz w:val="20"/>
                 <w:szCs w:val="20"/>
@@ -1885,7 +1907,7 @@
             </w:r>
             <w:r>
               <w:rPr>
-                <w:rFonts w:ascii="BC Sans" w:hAnsi="BC Sans" w:eastAsia="BC Sans" w:cs="BC Sans"/>
+                <w:rFonts w:ascii="BC Sans" w:eastAsia="BC Sans" w:hAnsi="BC Sans" w:cs="BC Sans"/>
                 <w:color w:val="000000" w:themeColor="text1"/>
                 <w:sz w:val="20"/>
                 <w:szCs w:val="20"/>
@@ -1894,7 +1916,7 @@
             </w:r>
             <w:r>
               <w:rPr>
-                <w:rFonts w:ascii="BC Sans" w:hAnsi="BC Sans" w:eastAsia="Times New Roman" w:cs="Times New Roman"/>
+                <w:rFonts w:ascii="BC Sans" w:eastAsia="Times New Roman" w:hAnsi="BC Sans" w:cs="Times New Roman"/>
                 <w:color w:val="000000" w:themeColor="text1"/>
                 <w:sz w:val="20"/>
                 <w:szCs w:val="20"/>
@@ -1903,7 +1925,7 @@
             </w:r>
             <w:r>
               <w:rPr>
-                <w:rFonts w:ascii="BC Sans" w:hAnsi="BC Sans" w:eastAsia="BC Sans" w:cs="BC Sans"/>
+                <w:rFonts w:ascii="BC Sans" w:eastAsia="BC Sans" w:hAnsi="BC Sans" w:cs="BC Sans"/>
                 <w:color w:val="000000" w:themeColor="text1"/>
                 <w:sz w:val="20"/>
                 <w:szCs w:val="20"/>
@@ -1912,7 +1934,7 @@
             </w:r>
             <w:r>
               <w:rPr>
-                <w:rFonts w:ascii="BC Sans" w:hAnsi="BC Sans" w:eastAsia="BC Sans" w:cs="BC Sans"/>
+                <w:rFonts w:ascii="BC Sans" w:eastAsia="BC Sans" w:hAnsi="BC Sans" w:cs="BC Sans"/>
                 <w:color w:val="000000" w:themeColor="text1"/>
                 <w:sz w:val="20"/>
                 <w:szCs w:val="20"/>
@@ -1921,7 +1943,7 @@
             </w:r>
             <w:r>
               <w:rPr>
-                <w:rFonts w:ascii="BC Sans" w:hAnsi="BC Sans" w:eastAsia="BC Sans" w:cs="BC Sans"/>
+                <w:rFonts w:ascii="BC Sans" w:eastAsia="BC Sans" w:hAnsi="BC Sans" w:cs="BC Sans"/>
                 <w:color w:val="000000" w:themeColor="text1"/>
                 <w:sz w:val="20"/>
                 <w:szCs w:val="20"/>
@@ -1930,7 +1952,7 @@
             </w:r>
             <w:r>
               <w:rPr>
-                <w:rFonts w:ascii="BC Sans" w:hAnsi="BC Sans" w:eastAsia="Times New Roman" w:cs="Times New Roman"/>
+                <w:rFonts w:ascii="BC Sans" w:eastAsia="Times New Roman" w:hAnsi="BC Sans" w:cs="Times New Roman"/>
                 <w:color w:val="000000" w:themeColor="text1"/>
                 <w:sz w:val="20"/>
                 <w:szCs w:val="20"/>
@@ -1939,7 +1961,7 @@
             </w:r>
             <w:r>
               <w:rPr>
-                <w:rFonts w:ascii="BC Sans" w:hAnsi="BC Sans" w:eastAsia="BC Sans" w:cs="BC Sans"/>
+                <w:rFonts w:ascii="BC Sans" w:eastAsia="BC Sans" w:hAnsi="BC Sans" w:cs="BC Sans"/>
                 <w:color w:val="000000" w:themeColor="text1"/>
                 <w:sz w:val="20"/>
                 <w:szCs w:val="20"/>
@@ -1959,7 +1981,6 @@
             <w:cnfStyle w:val="001000000000" w:firstRow="0" w:lastRow="0" w:firstColumn="1" w:lastColumn="0" w:oddVBand="0" w:evenVBand="0" w:oddHBand="0" w:evenHBand="0" w:firstRowFirstColumn="0" w:firstRowLastColumn="0" w:lastRowFirstColumn="0" w:lastRowLastColumn="0"/>
             <w:tcW w:w="2552" w:type="dxa"/>
             <w:noWrap/>
-            <w:tcMar/>
             <w:vAlign w:val="center"/>
             <w:hideMark/>
           </w:tcPr>
@@ -1988,10 +2009,8 @@
         </w:tc>
         <w:tc>
           <w:tcPr>
-            <w:cnfStyle w:val="000000000000" w:firstRow="0" w:lastRow="0" w:firstColumn="0" w:lastColumn="0" w:oddVBand="0" w:evenVBand="0" w:oddHBand="0" w:evenHBand="0" w:firstRowFirstColumn="0" w:firstRowLastColumn="0" w:lastRowFirstColumn="0" w:lastRowLastColumn="0"/>
             <w:tcW w:w="8364" w:type="dxa"/>
             <w:noWrap/>
-            <w:tcMar/>
             <w:vAlign w:val="center"/>
             <w:hideMark/>
           </w:tcPr>
@@ -1999,15 +2018,15 @@
             <w:pPr>
               <w:cnfStyle w:val="000000100000" w:firstRow="0" w:lastRow="0" w:firstColumn="0" w:lastColumn="0" w:oddVBand="0" w:evenVBand="0" w:oddHBand="1" w:evenHBand="0" w:firstRowFirstColumn="0" w:firstRowLastColumn="0" w:lastRowFirstColumn="0" w:lastRowLastColumn="0"/>
               <w:rPr>
-                <w:rFonts w:ascii="BC Sans" w:hAnsi="BC Sans" w:eastAsia="Times New Roman" w:cs="Times New Roman"/>
-                <w:color w:val="000000" w:themeColor="text1"/>
-                <w:sz w:val="20"/>
-                <w:szCs w:val="20"/>
-              </w:rPr>
-            </w:pPr>
-            <w:r>
-              <w:rPr>
-                <w:rFonts w:ascii="BC Sans" w:hAnsi="BC Sans" w:eastAsia="Times New Roman" w:cs="Times New Roman"/>
+                <w:rFonts w:ascii="BC Sans" w:eastAsia="Times New Roman" w:hAnsi="BC Sans" w:cs="Times New Roman"/>
+                <w:color w:val="000000" w:themeColor="text1"/>
+                <w:sz w:val="20"/>
+                <w:szCs w:val="20"/>
+              </w:rPr>
+            </w:pPr>
+            <w:r>
+              <w:rPr>
+                <w:rFonts w:ascii="BC Sans" w:eastAsia="Times New Roman" w:hAnsi="BC Sans" w:cs="Times New Roman"/>
                 <w:color w:val="000000" w:themeColor="text1"/>
                 <w:sz w:val="20"/>
                 <w:szCs w:val="20"/>
@@ -2016,7 +2035,7 @@
             </w:r>
             <w:r>
               <w:rPr>
-                <w:rFonts w:ascii="BC Sans" w:hAnsi="BC Sans" w:eastAsia="Times New Roman" w:cs="Times New Roman"/>
+                <w:rFonts w:ascii="BC Sans" w:eastAsia="Times New Roman" w:hAnsi="BC Sans" w:cs="Times New Roman"/>
                 <w:color w:val="000000" w:themeColor="text1"/>
                 <w:sz w:val="20"/>
                 <w:szCs w:val="20"/>
@@ -2025,7 +2044,7 @@
             </w:r>
             <w:r>
               <w:rPr>
-                <w:rFonts w:ascii="BC Sans" w:hAnsi="BC Sans" w:eastAsia="Times New Roman" w:cs="Times New Roman"/>
+                <w:rFonts w:ascii="BC Sans" w:eastAsia="Times New Roman" w:hAnsi="BC Sans" w:cs="Times New Roman"/>
                 <w:color w:val="000000" w:themeColor="text1"/>
                 <w:sz w:val="20"/>
                 <w:szCs w:val="20"/>
@@ -2034,7 +2053,7 @@
             </w:r>
             <w:r>
               <w:rPr>
-                <w:rFonts w:ascii="BC Sans" w:hAnsi="BC Sans" w:eastAsia="Times New Roman" w:cs="Times New Roman"/>
+                <w:rFonts w:ascii="BC Sans" w:eastAsia="Times New Roman" w:hAnsi="BC Sans" w:cs="Times New Roman"/>
                 <w:color w:val="000000" w:themeColor="text1"/>
                 <w:sz w:val="20"/>
                 <w:szCs w:val="20"/>
@@ -2043,7 +2062,7 @@
             </w:r>
             <w:r>
               <w:rPr>
-                <w:rFonts w:ascii="BC Sans" w:hAnsi="BC Sans" w:eastAsia="Times New Roman" w:cs="Times New Roman"/>
+                <w:rFonts w:ascii="BC Sans" w:eastAsia="Times New Roman" w:hAnsi="BC Sans" w:cs="Times New Roman"/>
                 <w:color w:val="000000" w:themeColor="text1"/>
                 <w:sz w:val="20"/>
                 <w:szCs w:val="20"/>
@@ -2062,7 +2081,6 @@
             <w:cnfStyle w:val="001000000000" w:firstRow="0" w:lastRow="0" w:firstColumn="1" w:lastColumn="0" w:oddVBand="0" w:evenVBand="0" w:oddHBand="0" w:evenHBand="0" w:firstRowFirstColumn="0" w:firstRowLastColumn="0" w:lastRowFirstColumn="0" w:lastRowLastColumn="0"/>
             <w:tcW w:w="2552" w:type="dxa"/>
             <w:noWrap/>
-            <w:tcMar/>
             <w:vAlign w:val="center"/>
             <w:hideMark/>
           </w:tcPr>
@@ -2091,10 +2109,8 @@
         </w:tc>
         <w:tc>
           <w:tcPr>
-            <w:cnfStyle w:val="000000000000" w:firstRow="0" w:lastRow="0" w:firstColumn="0" w:lastColumn="0" w:oddVBand="0" w:evenVBand="0" w:oddHBand="0" w:evenHBand="0" w:firstRowFirstColumn="0" w:firstRowLastColumn="0" w:lastRowFirstColumn="0" w:lastRowLastColumn="0"/>
             <w:tcW w:w="8364" w:type="dxa"/>
             <w:noWrap/>
-            <w:tcMar/>
             <w:vAlign w:val="center"/>
             <w:hideMark/>
           </w:tcPr>
@@ -2102,15 +2118,15 @@
             <w:pPr>
               <w:cnfStyle w:val="000000000000" w:firstRow="0" w:lastRow="0" w:firstColumn="0" w:lastColumn="0" w:oddVBand="0" w:evenVBand="0" w:oddHBand="0" w:evenHBand="0" w:firstRowFirstColumn="0" w:firstRowLastColumn="0" w:lastRowFirstColumn="0" w:lastRowLastColumn="0"/>
               <w:rPr>
-                <w:rFonts w:ascii="BC Sans" w:hAnsi="BC Sans" w:eastAsia="Times New Roman" w:cs="Times New Roman"/>
-                <w:color w:val="000000" w:themeColor="text1"/>
-                <w:sz w:val="20"/>
-                <w:szCs w:val="20"/>
-              </w:rPr>
-            </w:pPr>
-            <w:r>
-              <w:rPr>
-                <w:rFonts w:ascii="BC Sans" w:hAnsi="BC Sans" w:eastAsia="Times New Roman" w:cs="Times New Roman"/>
+                <w:rFonts w:ascii="BC Sans" w:eastAsia="Times New Roman" w:hAnsi="BC Sans" w:cs="Times New Roman"/>
+                <w:color w:val="000000" w:themeColor="text1"/>
+                <w:sz w:val="20"/>
+                <w:szCs w:val="20"/>
+              </w:rPr>
+            </w:pPr>
+            <w:r>
+              <w:rPr>
+                <w:rFonts w:ascii="BC Sans" w:eastAsia="Times New Roman" w:hAnsi="BC Sans" w:cs="Times New Roman"/>
                 <w:color w:val="000000" w:themeColor="text1"/>
                 <w:sz w:val="20"/>
                 <w:szCs w:val="20"/>
@@ -2119,7 +2135,7 @@
             </w:r>
             <w:r>
               <w:rPr>
-                <w:rFonts w:ascii="BC Sans" w:hAnsi="BC Sans" w:eastAsia="Times New Roman" w:cs="Times New Roman"/>
+                <w:rFonts w:ascii="BC Sans" w:eastAsia="Times New Roman" w:hAnsi="BC Sans" w:cs="Times New Roman"/>
                 <w:color w:val="000000" w:themeColor="text1"/>
                 <w:sz w:val="20"/>
                 <w:szCs w:val="20"/>
@@ -2128,7 +2144,7 @@
             </w:r>
             <w:r>
               <w:rPr>
-                <w:rFonts w:ascii="BC Sans" w:hAnsi="BC Sans" w:eastAsia="Times New Roman" w:cs="Times New Roman"/>
+                <w:rFonts w:ascii="BC Sans" w:eastAsia="Times New Roman" w:hAnsi="BC Sans" w:cs="Times New Roman"/>
                 <w:color w:val="000000" w:themeColor="text1"/>
                 <w:sz w:val="20"/>
                 <w:szCs w:val="20"/>
@@ -2137,7 +2153,7 @@
             </w:r>
             <w:r>
               <w:rPr>
-                <w:rFonts w:ascii="BC Sans" w:hAnsi="BC Sans" w:eastAsia="Times New Roman" w:cs="Times New Roman"/>
+                <w:rFonts w:ascii="BC Sans" w:eastAsia="Times New Roman" w:hAnsi="BC Sans" w:cs="Times New Roman"/>
                 <w:color w:val="000000" w:themeColor="text1"/>
                 <w:sz w:val="20"/>
                 <w:szCs w:val="20"/>
@@ -2146,7 +2162,7 @@
             </w:r>
             <w:r>
               <w:rPr>
-                <w:rFonts w:ascii="BC Sans" w:hAnsi="BC Sans" w:eastAsia="Times New Roman" w:cs="Times New Roman"/>
+                <w:rFonts w:ascii="BC Sans" w:eastAsia="Times New Roman" w:hAnsi="BC Sans" w:cs="Times New Roman"/>
                 <w:color w:val="000000" w:themeColor="text1"/>
                 <w:sz w:val="20"/>
                 <w:szCs w:val="20"/>
@@ -2166,7 +2182,6 @@
             <w:cnfStyle w:val="001000000000" w:firstRow="0" w:lastRow="0" w:firstColumn="1" w:lastColumn="0" w:oddVBand="0" w:evenVBand="0" w:oddHBand="0" w:evenHBand="0" w:firstRowFirstColumn="0" w:firstRowLastColumn="0" w:lastRowFirstColumn="0" w:lastRowLastColumn="0"/>
             <w:tcW w:w="2552" w:type="dxa"/>
             <w:noWrap/>
-            <w:tcMar/>
             <w:vAlign w:val="center"/>
             <w:hideMark/>
           </w:tcPr>
@@ -2174,7 +2189,7 @@
             <w:pPr>
               <w:spacing w:line="259" w:lineRule="auto"/>
               <w:rPr>
-                <w:rFonts w:ascii="BC Sans" w:hAnsi="BC Sans" w:eastAsia="BC Sans" w:cs="BC Sans"/>
+                <w:rFonts w:ascii="BC Sans" w:eastAsia="BC Sans" w:hAnsi="BC Sans" w:cs="BC Sans"/>
                 <w:b w:val="0"/>
                 <w:bCs w:val="0"/>
                 <w:caps w:val="0"/>
@@ -2185,7 +2200,7 @@
             </w:pPr>
             <w:r>
               <w:rPr>
-                <w:rFonts w:ascii="BC Sans" w:hAnsi="BC Sans" w:eastAsia="BC Sans" w:cs="BC Sans"/>
+                <w:rFonts w:ascii="BC Sans" w:eastAsia="BC Sans" w:hAnsi="BC Sans" w:cs="BC Sans"/>
                 <w:b w:val="0"/>
                 <w:bCs w:val="0"/>
                 <w:caps w:val="0"/>
@@ -2197,7 +2212,7 @@
             </w:r>
             <w:r>
               <w:rPr>
-                <w:rFonts w:ascii="BC Sans" w:hAnsi="BC Sans" w:eastAsia="BC Sans" w:cs="BC Sans"/>
+                <w:rFonts w:ascii="BC Sans" w:eastAsia="BC Sans" w:hAnsi="BC Sans" w:cs="BC Sans"/>
                 <w:b w:val="0"/>
                 <w:bCs w:val="0"/>
                 <w:caps w:val="0"/>
@@ -2209,7 +2224,7 @@
             </w:r>
             <w:r>
               <w:rPr>
-                <w:rFonts w:ascii="BC Sans" w:hAnsi="BC Sans" w:eastAsia="BC Sans" w:cs="BC Sans"/>
+                <w:rFonts w:ascii="BC Sans" w:eastAsia="BC Sans" w:hAnsi="BC Sans" w:cs="BC Sans"/>
                 <w:b w:val="0"/>
                 <w:bCs w:val="0"/>
                 <w:caps w:val="0"/>
@@ -2223,10 +2238,8 @@
         </w:tc>
         <w:tc>
           <w:tcPr>
-            <w:cnfStyle w:val="000000000000" w:firstRow="0" w:lastRow="0" w:firstColumn="0" w:lastColumn="0" w:oddVBand="0" w:evenVBand="0" w:oddHBand="0" w:evenHBand="0" w:firstRowFirstColumn="0" w:firstRowLastColumn="0" w:lastRowFirstColumn="0" w:lastRowLastColumn="0"/>
             <w:tcW w:w="8364" w:type="dxa"/>
             <w:noWrap/>
-            <w:tcMar/>
             <w:vAlign w:val="center"/>
             <w:hideMark/>
           </w:tcPr>
@@ -2235,15 +2248,15 @@
               <w:spacing w:line="259" w:lineRule="auto"/>
               <w:cnfStyle w:val="000000100000" w:firstRow="0" w:lastRow="0" w:firstColumn="0" w:lastColumn="0" w:oddVBand="0" w:evenVBand="0" w:oddHBand="1" w:evenHBand="0" w:firstRowFirstColumn="0" w:firstRowLastColumn="0" w:lastRowFirstColumn="0" w:lastRowLastColumn="0"/>
               <w:rPr>
-                <w:rFonts w:ascii="BC Sans" w:hAnsi="BC Sans" w:eastAsia="BC Sans" w:cs="BC Sans"/>
-                <w:color w:val="000000" w:themeColor="text1"/>
-                <w:sz w:val="20"/>
-                <w:szCs w:val="20"/>
-              </w:rPr>
-            </w:pPr>
-            <w:r>
-              <w:rPr>
-                <w:rFonts w:ascii="BC Sans" w:hAnsi="BC Sans" w:eastAsia="BC Sans" w:cs="BC Sans"/>
+                <w:rFonts w:ascii="BC Sans" w:eastAsia="BC Sans" w:hAnsi="BC Sans" w:cs="BC Sans"/>
+                <w:color w:val="000000" w:themeColor="text1"/>
+                <w:sz w:val="20"/>
+                <w:szCs w:val="20"/>
+              </w:rPr>
+            </w:pPr>
+            <w:r>
+              <w:rPr>
+                <w:rFonts w:ascii="BC Sans" w:eastAsia="BC Sans" w:hAnsi="BC Sans" w:cs="BC Sans"/>
                 <w:color w:val="000000" w:themeColor="text1"/>
                 <w:sz w:val="20"/>
                 <w:szCs w:val="20"/>
@@ -2252,7 +2265,7 @@
             </w:r>
             <w:r>
               <w:rPr>
-                <w:rFonts w:ascii="BC Sans" w:hAnsi="BC Sans" w:eastAsia="Times New Roman" w:cs="Times New Roman"/>
+                <w:rFonts w:ascii="BC Sans" w:eastAsia="Times New Roman" w:hAnsi="BC Sans" w:cs="Times New Roman"/>
                 <w:color w:val="000000" w:themeColor="text1"/>
                 <w:sz w:val="20"/>
                 <w:szCs w:val="20"/>
@@ -2261,7 +2274,7 @@
             </w:r>
             <w:r>
               <w:rPr>
-                <w:rFonts w:ascii="BC Sans" w:hAnsi="BC Sans" w:eastAsia="BC Sans" w:cs="BC Sans"/>
+                <w:rFonts w:ascii="BC Sans" w:eastAsia="BC Sans" w:hAnsi="BC Sans" w:cs="BC Sans"/>
                 <w:color w:val="000000" w:themeColor="text1"/>
                 <w:sz w:val="20"/>
                 <w:szCs w:val="20"/>
@@ -2308,7 +2321,7 @@
           <w:p>
             <w:pPr>
               <w:rPr>
-                <w:rFonts w:ascii="BC Sans" w:hAnsi="BC Sans" w:eastAsia="Times New Roman" w:cs="Times New Roman"/>
+                <w:rFonts w:ascii="BC Sans" w:eastAsia="Times New Roman" w:hAnsi="BC Sans" w:cs="Times New Roman"/>
                 <w:color w:val="000000"/>
                 <w:kern w:val="0"/>
                 <w:sz w:val="20"/>
@@ -2318,7 +2331,7 @@
             </w:pPr>
             <w:r>
               <w:rPr>
-                <w:rFonts w:ascii="BC Sans" w:hAnsi="BC Sans" w:eastAsia="Times New Roman" w:cs="Times New Roman"/>
+                <w:rFonts w:ascii="BC Sans" w:eastAsia="Times New Roman" w:hAnsi="BC Sans" w:cs="Times New Roman"/>
                 <w:caps w:val="0"/>
                 <w:color w:val="000000"/>
                 <w:kern w:val="0"/>
@@ -2342,7 +2355,7 @@
             <w:cnfStyle w:val="001000000000" w:firstRow="0" w:lastRow="0" w:firstColumn="1" w:lastColumn="0" w:oddVBand="0" w:evenVBand="0" w:oddHBand="0" w:evenHBand="0" w:firstRowFirstColumn="0" w:firstRowLastColumn="0" w:lastRowFirstColumn="0" w:lastRowLastColumn="0"/>
             <w:tcW w:w="2552" w:type="dxa"/>
             <w:tcBorders>
-              <w:top w:val="single" w:color="7F7F7F" w:themeColor="text1" w:themeTint="80" w:sz="4" w:space="0"/>
+              <w:top w:val="single" w:sz="4" w:space="0" w:color="7F7F7F" w:themeColor="text1" w:themeTint="80"/>
             </w:tcBorders>
             <w:shd w:val="clear" w:color="auto" w:fill="F2F2F2"/>
             <w:noWrap/>
@@ -2391,7 +2404,7 @@
             </w:r>
             <w:r>
               <w:rPr>
-                <w:rFonts w:ascii="BC Sans" w:hAnsi="BC Sans" w:eastAsia="Times New Roman" w:cs="Times New Roman"/>
+                <w:rFonts w:ascii="BC Sans" w:eastAsia="Times New Roman" w:hAnsi="BC Sans" w:cs="Times New Roman"/>
                 <w:b w:val="0"/>
                 <w:bCs w:val="0"/>
                 <w:color w:val="000000" w:themeColor="text1"/>
@@ -2439,7 +2452,7 @@
           <w:tcPr>
             <w:tcW w:w="8364" w:type="dxa"/>
             <w:tcBorders>
-              <w:top w:val="single" w:color="7F7F7F" w:themeColor="text1" w:themeTint="80" w:sz="4" w:space="0"/>
+              <w:top w:val="single" w:sz="4" w:space="0" w:color="7F7F7F" w:themeColor="text1" w:themeTint="80"/>
             </w:tcBorders>
             <w:shd w:val="clear" w:color="auto" w:fill="F2F2F2"/>
             <w:noWrap/>
@@ -2464,7 +2477,7 @@
             </w:r>
             <w:r>
               <w:rPr>
-                <w:rFonts w:ascii="BC Sans" w:hAnsi="BC Sans" w:eastAsia="Times New Roman" w:cs="Times New Roman"/>
+                <w:rFonts w:ascii="BC Sans" w:eastAsia="Times New Roman" w:hAnsi="BC Sans" w:cs="Times New Roman"/>
                 <w:color w:val="000000" w:themeColor="text1"/>
                 <w:sz w:val="20"/>
                 <w:szCs w:val="20"/>
@@ -2550,7 +2563,7 @@
             </w:r>
             <w:r>
               <w:rPr>
-                <w:rFonts w:ascii="BC Sans" w:hAnsi="BC Sans" w:eastAsia="Times New Roman" w:cs="Times New Roman"/>
+                <w:rFonts w:ascii="BC Sans" w:eastAsia="Times New Roman" w:hAnsi="BC Sans" w:cs="Times New Roman"/>
                 <w:b w:val="0"/>
                 <w:bCs w:val="0"/>
                 <w:color w:val="000000" w:themeColor="text1"/>
@@ -2631,7 +2644,7 @@
             </w:r>
             <w:r>
               <w:rPr>
-                <w:rFonts w:ascii="BC Sans" w:hAnsi="BC Sans" w:eastAsia="Times New Roman" w:cs="Times New Roman"/>
+                <w:rFonts w:ascii="BC Sans" w:eastAsia="Times New Roman" w:hAnsi="BC Sans" w:cs="Times New Roman"/>
                 <w:color w:val="000000" w:themeColor="text1"/>
                 <w:sz w:val="20"/>
                 <w:szCs w:val="20"/>
@@ -3352,7 +3365,7 @@
           <w:p>
             <w:pPr>
               <w:rPr>
-                <w:rFonts w:ascii="BC Sans" w:hAnsi="BC Sans" w:eastAsia="Times New Roman" w:cs="Times New Roman"/>
+                <w:rFonts w:ascii="BC Sans" w:eastAsia="Times New Roman" w:hAnsi="BC Sans" w:cs="Times New Roman"/>
                 <w:color w:val="000000"/>
                 <w:kern w:val="0"/>
                 <w:sz w:val="20"/>
@@ -3362,7 +3375,7 @@
             </w:pPr>
             <w:r>
               <w:rPr>
-                <w:rFonts w:ascii="BC Sans" w:hAnsi="BC Sans" w:eastAsia="Times New Roman" w:cs="Times New Roman"/>
+                <w:rFonts w:ascii="BC Sans" w:eastAsia="Times New Roman" w:hAnsi="BC Sans" w:cs="Times New Roman"/>
                 <w:caps w:val="0"/>
                 <w:color w:val="000000"/>
                 <w:kern w:val="0"/>
@@ -3374,7 +3387,7 @@
             </w:r>
             <w:r>
               <w:rPr>
-                <w:rFonts w:ascii="BC Sans" w:hAnsi="BC Sans" w:eastAsia="Times New Roman" w:cs="Times New Roman"/>
+                <w:rFonts w:ascii="BC Sans" w:eastAsia="Times New Roman" w:hAnsi="BC Sans" w:cs="Times New Roman"/>
                 <w:caps w:val="0"/>
                 <w:color w:val="000000"/>
                 <w:kern w:val="0"/>
@@ -3386,7 +3399,7 @@
             </w:r>
             <w:r>
               <w:rPr>
-                <w:rFonts w:ascii="BC Sans" w:hAnsi="BC Sans" w:eastAsia="Times New Roman" w:cs="Times New Roman"/>
+                <w:rFonts w:ascii="BC Sans" w:eastAsia="Times New Roman" w:hAnsi="BC Sans" w:cs="Times New Roman"/>
                 <w:caps w:val="0"/>
                 <w:color w:val="000000"/>
                 <w:kern w:val="0"/>
@@ -3398,7 +3411,7 @@
             </w:r>
             <w:r>
               <w:rPr>
-                <w:rFonts w:ascii="BC Sans" w:hAnsi="BC Sans" w:eastAsia="Times New Roman" w:cs="Times New Roman"/>
+                <w:rFonts w:ascii="BC Sans" w:eastAsia="Times New Roman" w:hAnsi="BC Sans" w:cs="Times New Roman"/>
                 <w:b w:val="0"/>
                 <w:bCs w:val="0"/>
                 <w:caps w:val="0"/>
@@ -3422,7 +3435,7 @@
             </w:r>
             <w:r>
               <w:rPr>
-                <w:rFonts w:ascii="BC Sans" w:hAnsi="BC Sans" w:eastAsia="Times New Roman" w:cs="Times New Roman"/>
+                <w:rFonts w:ascii="BC Sans" w:eastAsia="Times New Roman" w:hAnsi="BC Sans" w:cs="Times New Roman"/>
                 <w:b w:val="0"/>
                 <w:bCs w:val="0"/>
                 <w:caps w:val="0"/>
@@ -3436,7 +3449,7 @@
             </w:r>
             <w:r>
               <w:rPr>
-                <w:rFonts w:ascii="BC Sans" w:hAnsi="BC Sans" w:eastAsia="Times New Roman" w:cs="Times New Roman"/>
+                <w:rFonts w:ascii="BC Sans" w:eastAsia="Times New Roman" w:hAnsi="BC Sans" w:cs="Times New Roman"/>
                 <w:caps w:val="0"/>
                 <w:color w:val="000000"/>
                 <w:kern w:val="0"/>
@@ -3668,6 +3681,7 @@
                 <w:sz w:val="20"/>
                 <w:szCs w:val="20"/>
               </w:rPr>
+              <w:lastRenderedPageBreak/>
               <w:t>Location Details</w:t>
             </w:r>
           </w:p>
@@ -3761,7 +3775,29 @@
                 <w:sz w:val="20"/>
                 <w:szCs w:val="20"/>
               </w:rPr>
-              <w:t>Latitude / Longitude</w:t>
+              <w:t>Latitude</w:t>
+            </w:r>
+            <w:r>
+              <w:rPr>
+                <w:rFonts w:ascii="BC Sans" w:hAnsi="BC Sans" w:cs="BC Sans Light"/>
+                <w:b w:val="0"/>
+                <w:bCs w:val="0"/>
+                <w:caps w:val="0"/>
+                <w:sz w:val="20"/>
+                <w:szCs w:val="20"/>
+              </w:rPr>
+              <w:t>, l</w:t>
+            </w:r>
+            <w:r>
+              <w:rPr>
+                <w:rFonts w:ascii="BC Sans" w:hAnsi="BC Sans" w:cs="BC Sans Light"/>
+                <w:b w:val="0"/>
+                <w:bCs w:val="0"/>
+                <w:caps w:val="0"/>
+                <w:sz w:val="20"/>
+                <w:szCs w:val="20"/>
+              </w:rPr>
+              <w:t>ongitude</w:t>
             </w:r>
           </w:p>
         </w:tc>
@@ -4010,13 +4046,6 @@
           <w:szCs w:val="20"/>
         </w:rPr>
         <w:br/>
-      </w:r>
-      <w:r>
-        <w:rPr>
-          <w:rFonts w:ascii="BC Sans" w:hAnsi="BC Sans"/>
-          <w:sz w:val="20"/>
-          <w:szCs w:val="20"/>
-        </w:rPr>
         <w:t>{d</w:t>
       </w:r>
       <w:r>
@@ -4040,7 +4069,7 @@
       <w:pPr>
         <w:spacing w:after="0"/>
         <w:rPr>
-          <w:rFonts w:ascii="BC Sans" w:hAnsi="BC Sans" w:eastAsia="Times New Roman" w:cs="Segoe UI"/>
+          <w:rFonts w:ascii="BC Sans" w:eastAsia="Times New Roman" w:hAnsi="BC Sans" w:cs="Segoe UI"/>
           <w:color w:val="000000"/>
           <w:kern w:val="0"/>
           <w:sz w:val="20"/>
@@ -4051,7 +4080,7 @@
       </w:pPr>
       <w:r>
         <w:rPr>
-          <w:rFonts w:ascii="BC Sans" w:hAnsi="BC Sans" w:eastAsia="Times New Roman" w:cs="Segoe UI"/>
+          <w:rFonts w:ascii="BC Sans" w:eastAsia="Times New Roman" w:hAnsi="BC Sans" w:cs="Segoe UI"/>
           <w:color w:val="000000"/>
           <w:kern w:val="0"/>
           <w:sz w:val="20"/>
@@ -4063,7 +4092,7 @@
       </w:r>
       <w:r>
         <w:rPr>
-          <w:rFonts w:ascii="BC Sans" w:hAnsi="BC Sans" w:eastAsia="Times New Roman" w:cs="Segoe UI"/>
+          <w:rFonts w:ascii="BC Sans" w:eastAsia="Times New Roman" w:hAnsi="BC Sans" w:cs="Segoe UI"/>
           <w:color w:val="000000"/>
           <w:kern w:val="0"/>
           <w:sz w:val="20"/>
@@ -4075,7 +4104,7 @@
       </w:r>
       <w:r>
         <w:rPr>
-          <w:rFonts w:ascii="BC Sans" w:hAnsi="BC Sans" w:eastAsia="Times New Roman" w:cs="Segoe UI"/>
+          <w:rFonts w:ascii="BC Sans" w:eastAsia="Times New Roman" w:hAnsi="BC Sans" w:cs="Segoe UI"/>
           <w:color w:val="000000"/>
           <w:kern w:val="0"/>
           <w:sz w:val="20"/>
@@ -4112,7 +4141,7 @@
           <w:p>
             <w:pPr>
               <w:rPr>
-                <w:rFonts w:ascii="BC Sans" w:hAnsi="BC Sans" w:eastAsia="Times New Roman" w:cs="Times New Roman"/>
+                <w:rFonts w:ascii="BC Sans" w:eastAsia="Times New Roman" w:hAnsi="BC Sans" w:cs="Times New Roman"/>
                 <w:color w:val="000000"/>
                 <w:kern w:val="0"/>
                 <w:sz w:val="20"/>
@@ -4122,7 +4151,7 @@
             </w:pPr>
             <w:r>
               <w:rPr>
-                <w:rFonts w:ascii="BC Sans" w:hAnsi="BC Sans" w:eastAsia="Times New Roman" w:cs="Times New Roman"/>
+                <w:rFonts w:ascii="BC Sans" w:eastAsia="Times New Roman" w:hAnsi="BC Sans" w:cs="Times New Roman"/>
                 <w:caps w:val="0"/>
                 <w:color w:val="000000"/>
                 <w:kern w:val="0"/>
@@ -4134,7 +4163,7 @@
             </w:r>
             <w:r>
               <w:rPr>
-                <w:rFonts w:ascii="BC Sans" w:hAnsi="BC Sans" w:eastAsia="Times New Roman" w:cs="Times New Roman"/>
+                <w:rFonts w:ascii="BC Sans" w:eastAsia="Times New Roman" w:hAnsi="BC Sans" w:cs="Times New Roman"/>
                 <w:caps w:val="0"/>
                 <w:color w:val="000000"/>
                 <w:kern w:val="0"/>
@@ -4150,7 +4179,7 @@
       <w:tr>
         <w:trPr>
           <w:cnfStyle w:val="000000100000" w:firstRow="0" w:lastRow="0" w:firstColumn="0" w:lastColumn="0" w:oddVBand="0" w:evenVBand="0" w:oddHBand="1" w:evenHBand="0" w:firstRowFirstColumn="0" w:firstRowLastColumn="0" w:lastRowFirstColumn="0" w:lastRowLastColumn="0"/>
-          <w:trHeight w:val="20" w:hRule="exact"/>
+          <w:trHeight w:hRule="exact" w:val="20"/>
         </w:trPr>
         <w:tc>
           <w:tcPr>
@@ -4158,7 +4187,7 @@
             <w:tcW w:w="10916" w:type="dxa"/>
             <w:gridSpan w:val="2"/>
             <w:tcBorders>
-              <w:right w:val="none" w:color="auto" w:sz="0" w:space="0"/>
+              <w:right w:val="none" w:sz="0" w:space="0" w:color="auto"/>
             </w:tcBorders>
             <w:noWrap/>
             <w:vAlign w:val="center"/>
@@ -4167,7 +4196,7 @@
             <w:pPr>
               <w:spacing w:line="259" w:lineRule="auto"/>
               <w:rPr>
-                <w:rFonts w:ascii="BC Sans" w:hAnsi="BC Sans" w:eastAsia="Times New Roman" w:cs="Times New Roman"/>
+                <w:rFonts w:ascii="BC Sans" w:eastAsia="Times New Roman" w:hAnsi="BC Sans" w:cs="Times New Roman"/>
                 <w:color w:val="000000" w:themeColor="text1"/>
                 <w:sz w:val="18"/>
                 <w:szCs w:val="18"/>
@@ -4178,7 +4207,7 @@
       </w:tr>
       <w:tr>
         <w:trPr>
-          <w:trHeight w:val="20" w:hRule="exact"/>
+          <w:trHeight w:hRule="exact" w:val="20"/>
         </w:trPr>
         <w:tc>
           <w:tcPr>
@@ -4186,7 +4215,7 @@
             <w:tcW w:w="10916" w:type="dxa"/>
             <w:gridSpan w:val="2"/>
             <w:tcBorders>
-              <w:right w:val="none" w:color="auto" w:sz="0" w:space="0"/>
+              <w:right w:val="none" w:sz="0" w:space="0" w:color="auto"/>
             </w:tcBorders>
             <w:noWrap/>
             <w:vAlign w:val="center"/>
@@ -4194,7 +4223,7 @@
           <w:p>
             <w:pPr>
               <w:rPr>
-                <w:rFonts w:ascii="BC Sans" w:hAnsi="BC Sans" w:eastAsia="Times New Roman" w:cs="Times New Roman"/>
+                <w:rFonts w:ascii="BC Sans" w:eastAsia="Times New Roman" w:hAnsi="BC Sans" w:cs="Times New Roman"/>
                 <w:color w:val="000000" w:themeColor="text1"/>
                 <w:sz w:val="20"/>
                 <w:szCs w:val="20"/>
@@ -4219,7 +4248,7 @@
           <w:p>
             <w:pPr>
               <w:rPr>
-                <w:rFonts w:ascii="BC Sans" w:hAnsi="BC Sans" w:eastAsia="Times New Roman" w:cs="Times New Roman"/>
+                <w:rFonts w:ascii="BC Sans" w:eastAsia="Times New Roman" w:hAnsi="BC Sans" w:cs="Times New Roman"/>
                 <w:caps w:val="0"/>
                 <w:color w:val="000000" w:themeColor="text1"/>
                 <w:sz w:val="18"/>
@@ -4228,7 +4257,7 @@
             </w:pPr>
             <w:r>
               <w:rPr>
-                <w:rFonts w:ascii="BC Sans" w:hAnsi="BC Sans" w:eastAsia="Times New Roman" w:cs="Times New Roman"/>
+                <w:rFonts w:ascii="BC Sans" w:eastAsia="Times New Roman" w:hAnsi="BC Sans" w:cs="Times New Roman"/>
                 <w:b w:val="0"/>
                 <w:bCs w:val="0"/>
                 <w:caps w:val="0"/>
@@ -4240,7 +4269,7 @@
             </w:r>
             <w:r>
               <w:rPr>
-                <w:rFonts w:ascii="BC Sans" w:hAnsi="BC Sans" w:eastAsia="Times New Roman" w:cs="Times New Roman"/>
+                <w:rFonts w:ascii="BC Sans" w:eastAsia="Times New Roman" w:hAnsi="BC Sans" w:cs="Times New Roman"/>
                 <w:b w:val="0"/>
                 <w:bCs w:val="0"/>
                 <w:caps w:val="0"/>
@@ -4252,7 +4281,7 @@
             </w:r>
             <w:r>
               <w:rPr>
-                <w:rFonts w:ascii="BC Sans" w:hAnsi="BC Sans" w:eastAsia="Times New Roman" w:cs="Times New Roman"/>
+                <w:rFonts w:ascii="BC Sans" w:eastAsia="Times New Roman" w:hAnsi="BC Sans" w:cs="Times New Roman"/>
                 <w:b w:val="0"/>
                 <w:bCs w:val="0"/>
                 <w:caps w:val="0"/>
@@ -4264,7 +4293,7 @@
             </w:r>
             <w:r>
               <w:rPr>
-                <w:rFonts w:ascii="BC Sans" w:hAnsi="BC Sans" w:eastAsia="Times New Roman" w:cs="Times New Roman"/>
+                <w:rFonts w:ascii="BC Sans" w:eastAsia="Times New Roman" w:hAnsi="BC Sans" w:cs="Times New Roman"/>
                 <w:b w:val="0"/>
                 <w:bCs w:val="0"/>
                 <w:caps w:val="0"/>
@@ -4276,7 +4305,7 @@
             </w:r>
             <w:r>
               <w:rPr>
-                <w:rFonts w:ascii="BC Sans" w:hAnsi="BC Sans" w:eastAsia="Times New Roman" w:cs="Times New Roman"/>
+                <w:rFonts w:ascii="BC Sans" w:eastAsia="Times New Roman" w:hAnsi="BC Sans" w:cs="Times New Roman"/>
                 <w:b w:val="0"/>
                 <w:bCs w:val="0"/>
                 <w:caps w:val="0"/>
@@ -4288,7 +4317,7 @@
             </w:r>
             <w:r>
               <w:rPr>
-                <w:rFonts w:ascii="BC Sans" w:hAnsi="BC Sans" w:eastAsia="Times New Roman" w:cs="Times New Roman"/>
+                <w:rFonts w:ascii="BC Sans" w:eastAsia="Times New Roman" w:hAnsi="BC Sans" w:cs="Times New Roman"/>
                 <w:b w:val="0"/>
                 <w:bCs w:val="0"/>
                 <w:caps w:val="0"/>
@@ -4310,7 +4339,7 @@
               <w:spacing w:line="259" w:lineRule="auto"/>
               <w:cnfStyle w:val="000000100000" w:firstRow="0" w:lastRow="0" w:firstColumn="0" w:lastColumn="0" w:oddVBand="0" w:evenVBand="0" w:oddHBand="1" w:evenHBand="0" w:firstRowFirstColumn="0" w:firstRowLastColumn="0" w:lastRowFirstColumn="0" w:lastRowLastColumn="0"/>
               <w:rPr>
-                <w:rFonts w:ascii="BC Sans" w:hAnsi="BC Sans" w:eastAsia="Times New Roman" w:cs="Times New Roman"/>
+                <w:rFonts w:ascii="BC Sans" w:eastAsia="Times New Roman" w:hAnsi="BC Sans" w:cs="Times New Roman"/>
                 <w:b/>
                 <w:bCs/>
                 <w:color w:val="000000" w:themeColor="text1"/>
@@ -4320,7 +4349,7 @@
             </w:pPr>
             <w:r>
               <w:rPr>
-                <w:rFonts w:ascii="BC Sans" w:hAnsi="BC Sans" w:eastAsia="Times New Roman" w:cs="Times New Roman"/>
+                <w:rFonts w:ascii="BC Sans" w:eastAsia="Times New Roman" w:hAnsi="BC Sans" w:cs="Times New Roman"/>
                 <w:color w:val="000000" w:themeColor="text1"/>
                 <w:sz w:val="20"/>
                 <w:szCs w:val="20"/>
@@ -4329,7 +4358,7 @@
             </w:r>
             <w:r>
               <w:rPr>
-                <w:rFonts w:ascii="BC Sans" w:hAnsi="BC Sans" w:eastAsia="Times New Roman" w:cs="Times New Roman"/>
+                <w:rFonts w:ascii="BC Sans" w:eastAsia="Times New Roman" w:hAnsi="BC Sans" w:cs="Times New Roman"/>
                 <w:color w:val="000000" w:themeColor="text1"/>
                 <w:sz w:val="20"/>
                 <w:szCs w:val="20"/>
@@ -4338,7 +4367,7 @@
             </w:r>
             <w:r>
               <w:rPr>
-                <w:rFonts w:ascii="BC Sans" w:hAnsi="BC Sans" w:eastAsia="Times New Roman" w:cs="Times New Roman"/>
+                <w:rFonts w:ascii="BC Sans" w:eastAsia="Times New Roman" w:hAnsi="BC Sans" w:cs="Times New Roman"/>
                 <w:color w:val="000000" w:themeColor="text1"/>
                 <w:sz w:val="20"/>
                 <w:szCs w:val="20"/>
@@ -4347,7 +4376,7 @@
             </w:r>
             <w:r>
               <w:rPr>
-                <w:rFonts w:ascii="BC Sans" w:hAnsi="BC Sans" w:eastAsia="Times New Roman" w:cs="Times New Roman"/>
+                <w:rFonts w:ascii="BC Sans" w:eastAsia="Times New Roman" w:hAnsi="BC Sans" w:cs="Times New Roman"/>
                 <w:color w:val="000000" w:themeColor="text1"/>
                 <w:sz w:val="20"/>
                 <w:szCs w:val="20"/>
@@ -4356,7 +4385,7 @@
             </w:r>
             <w:r>
               <w:rPr>
-                <w:rFonts w:ascii="BC Sans" w:hAnsi="BC Sans" w:eastAsia="Times New Roman" w:cs="Times New Roman"/>
+                <w:rFonts w:ascii="BC Sans" w:eastAsia="Times New Roman" w:hAnsi="BC Sans" w:cs="Times New Roman"/>
                 <w:color w:val="000000" w:themeColor="text1"/>
                 <w:sz w:val="20"/>
                 <w:szCs w:val="20"/>
@@ -4381,7 +4410,7 @@
           <w:p>
             <w:pPr>
               <w:rPr>
-                <w:rFonts w:ascii="BC Sans" w:hAnsi="BC Sans" w:eastAsia="Times New Roman" w:cs="Times New Roman"/>
+                <w:rFonts w:ascii="BC Sans" w:eastAsia="Times New Roman" w:hAnsi="BC Sans" w:cs="Times New Roman"/>
                 <w:b w:val="0"/>
                 <w:bCs w:val="0"/>
                 <w:caps w:val="0"/>
@@ -4392,7 +4421,7 @@
             </w:pPr>
             <w:r>
               <w:rPr>
-                <w:rFonts w:ascii="BC Sans" w:hAnsi="BC Sans" w:eastAsia="Times New Roman" w:cs="Times New Roman"/>
+                <w:rFonts w:ascii="BC Sans" w:eastAsia="Times New Roman" w:hAnsi="BC Sans" w:cs="Times New Roman"/>
                 <w:b w:val="0"/>
                 <w:bCs w:val="0"/>
                 <w:caps w:val="0"/>
@@ -4404,7 +4433,7 @@
             </w:r>
             <w:r>
               <w:rPr>
-                <w:rFonts w:ascii="BC Sans" w:hAnsi="BC Sans" w:eastAsia="Times New Roman" w:cs="Times New Roman"/>
+                <w:rFonts w:ascii="BC Sans" w:eastAsia="Times New Roman" w:hAnsi="BC Sans" w:cs="Times New Roman"/>
                 <w:b w:val="0"/>
                 <w:bCs w:val="0"/>
                 <w:caps w:val="0"/>
@@ -4416,7 +4445,7 @@
             </w:r>
             <w:r>
               <w:rPr>
-                <w:rFonts w:ascii="BC Sans" w:hAnsi="BC Sans" w:eastAsia="Times New Roman" w:cs="Times New Roman"/>
+                <w:rFonts w:ascii="BC Sans" w:eastAsia="Times New Roman" w:hAnsi="BC Sans" w:cs="Times New Roman"/>
                 <w:b w:val="0"/>
                 <w:bCs w:val="0"/>
                 <w:caps w:val="0"/>
@@ -4428,7 +4457,7 @@
             </w:r>
             <w:r>
               <w:rPr>
-                <w:rFonts w:ascii="BC Sans" w:hAnsi="BC Sans" w:eastAsia="Times New Roman" w:cs="Times New Roman"/>
+                <w:rFonts w:ascii="BC Sans" w:eastAsia="Times New Roman" w:hAnsi="BC Sans" w:cs="Times New Roman"/>
                 <w:b w:val="0"/>
                 <w:bCs w:val="0"/>
                 <w:caps w:val="0"/>
@@ -4440,7 +4469,7 @@
             </w:r>
             <w:r>
               <w:rPr>
-                <w:rFonts w:ascii="BC Sans" w:hAnsi="BC Sans" w:eastAsia="Times New Roman" w:cs="Times New Roman"/>
+                <w:rFonts w:ascii="BC Sans" w:eastAsia="Times New Roman" w:hAnsi="BC Sans" w:cs="Times New Roman"/>
                 <w:b w:val="0"/>
                 <w:bCs w:val="0"/>
                 <w:caps w:val="0"/>
@@ -4452,7 +4481,7 @@
             </w:r>
             <w:r>
               <w:rPr>
-                <w:rFonts w:ascii="BC Sans" w:hAnsi="BC Sans" w:eastAsia="Times New Roman" w:cs="Times New Roman"/>
+                <w:rFonts w:ascii="BC Sans" w:eastAsia="Times New Roman" w:hAnsi="BC Sans" w:cs="Times New Roman"/>
                 <w:b w:val="0"/>
                 <w:bCs w:val="0"/>
                 <w:caps w:val="0"/>
@@ -4464,7 +4493,7 @@
             </w:r>
             <w:r>
               <w:rPr>
-                <w:rFonts w:ascii="BC Sans" w:hAnsi="BC Sans" w:eastAsia="Times New Roman" w:cs="Times New Roman"/>
+                <w:rFonts w:ascii="BC Sans" w:eastAsia="Times New Roman" w:hAnsi="BC Sans" w:cs="Times New Roman"/>
                 <w:b w:val="0"/>
                 <w:bCs w:val="0"/>
                 <w:caps w:val="0"/>
@@ -4476,7 +4505,7 @@
             </w:r>
             <w:r>
               <w:rPr>
-                <w:rFonts w:ascii="BC Sans" w:hAnsi="BC Sans" w:eastAsia="Times New Roman" w:cs="Times New Roman"/>
+                <w:rFonts w:ascii="BC Sans" w:eastAsia="Times New Roman" w:hAnsi="BC Sans" w:cs="Times New Roman"/>
                 <w:b w:val="0"/>
                 <w:bCs w:val="0"/>
                 <w:caps w:val="0"/>
@@ -4497,15 +4526,15 @@
             <w:pPr>
               <w:cnfStyle w:val="000000000000" w:firstRow="0" w:lastRow="0" w:firstColumn="0" w:lastColumn="0" w:oddVBand="0" w:evenVBand="0" w:oddHBand="0" w:evenHBand="0" w:firstRowFirstColumn="0" w:firstRowLastColumn="0" w:lastRowFirstColumn="0" w:lastRowLastColumn="0"/>
               <w:rPr>
-                <w:rFonts w:ascii="BC Sans" w:hAnsi="BC Sans" w:eastAsia="Times New Roman" w:cs="Times New Roman"/>
-                <w:color w:val="000000" w:themeColor="text1"/>
-                <w:sz w:val="20"/>
-                <w:szCs w:val="20"/>
-              </w:rPr>
-            </w:pPr>
-            <w:r>
-              <w:rPr>
-                <w:rFonts w:ascii="BC Sans" w:hAnsi="BC Sans" w:eastAsia="Times New Roman" w:cs="Times New Roman"/>
+                <w:rFonts w:ascii="BC Sans" w:eastAsia="Times New Roman" w:hAnsi="BC Sans" w:cs="Times New Roman"/>
+                <w:color w:val="000000" w:themeColor="text1"/>
+                <w:sz w:val="20"/>
+                <w:szCs w:val="20"/>
+              </w:rPr>
+            </w:pPr>
+            <w:r>
+              <w:rPr>
+                <w:rFonts w:ascii="BC Sans" w:eastAsia="Times New Roman" w:hAnsi="BC Sans" w:cs="Times New Roman"/>
                 <w:color w:val="000000" w:themeColor="text1"/>
                 <w:sz w:val="20"/>
                 <w:szCs w:val="20"/>
@@ -4514,7 +4543,7 @@
             </w:r>
             <w:r>
               <w:rPr>
-                <w:rFonts w:ascii="BC Sans" w:hAnsi="BC Sans" w:eastAsia="Times New Roman" w:cs="Times New Roman"/>
+                <w:rFonts w:ascii="BC Sans" w:eastAsia="Times New Roman" w:hAnsi="BC Sans" w:cs="Times New Roman"/>
                 <w:color w:val="000000" w:themeColor="text1"/>
                 <w:sz w:val="20"/>
                 <w:szCs w:val="20"/>
@@ -4523,7 +4552,7 @@
             </w:r>
             <w:r>
               <w:rPr>
-                <w:rFonts w:ascii="BC Sans" w:hAnsi="BC Sans" w:eastAsia="Times New Roman" w:cs="Times New Roman"/>
+                <w:rFonts w:ascii="BC Sans" w:eastAsia="Times New Roman" w:hAnsi="BC Sans" w:cs="Times New Roman"/>
                 <w:color w:val="000000" w:themeColor="text1"/>
                 <w:sz w:val="20"/>
                 <w:szCs w:val="20"/>
@@ -4532,7 +4561,7 @@
             </w:r>
             <w:r>
               <w:rPr>
-                <w:rFonts w:ascii="BC Sans" w:hAnsi="BC Sans" w:eastAsia="Times New Roman" w:cs="Times New Roman"/>
+                <w:rFonts w:ascii="BC Sans" w:eastAsia="Times New Roman" w:hAnsi="BC Sans" w:cs="Times New Roman"/>
                 <w:color w:val="000000" w:themeColor="text1"/>
                 <w:sz w:val="20"/>
                 <w:szCs w:val="20"/>
@@ -4541,7 +4570,7 @@
             </w:r>
             <w:r>
               <w:rPr>
-                <w:rFonts w:ascii="BC Sans" w:hAnsi="BC Sans" w:eastAsia="Times New Roman" w:cs="Times New Roman"/>
+                <w:rFonts w:ascii="BC Sans" w:eastAsia="Times New Roman" w:hAnsi="BC Sans" w:cs="Times New Roman"/>
                 <w:color w:val="000000" w:themeColor="text1"/>
                 <w:sz w:val="20"/>
                 <w:szCs w:val="20"/>
@@ -4550,7 +4579,7 @@
             </w:r>
             <w:r>
               <w:rPr>
-                <w:rFonts w:ascii="BC Sans" w:hAnsi="BC Sans" w:eastAsia="Times New Roman" w:cs="Times New Roman"/>
+                <w:rFonts w:ascii="BC Sans" w:eastAsia="Times New Roman" w:hAnsi="BC Sans" w:cs="Times New Roman"/>
                 <w:color w:val="000000" w:themeColor="text1"/>
                 <w:sz w:val="20"/>
                 <w:szCs w:val="20"/>
@@ -4559,7 +4588,7 @@
             </w:r>
             <w:r>
               <w:rPr>
-                <w:rFonts w:ascii="BC Sans" w:hAnsi="BC Sans" w:eastAsia="Times New Roman" w:cs="Times New Roman"/>
+                <w:rFonts w:ascii="BC Sans" w:eastAsia="Times New Roman" w:hAnsi="BC Sans" w:cs="Times New Roman"/>
                 <w:color w:val="000000" w:themeColor="text1"/>
                 <w:sz w:val="20"/>
                 <w:szCs w:val="20"/>
@@ -4575,7 +4604,7 @@
         <w:spacing w:after="0" w:line="240" w:lineRule="auto"/>
         <w:textAlignment w:val="baseline"/>
         <w:rPr>
-          <w:rFonts w:ascii="BC Sans" w:hAnsi="BC Sans" w:eastAsia="Times New Roman" w:cs="Segoe UI"/>
+          <w:rFonts w:ascii="BC Sans" w:eastAsia="Times New Roman" w:hAnsi="BC Sans" w:cs="Segoe UI"/>
           <w:color w:val="000000"/>
           <w:kern w:val="0"/>
           <w:sz w:val="20"/>
@@ -4586,7 +4615,7 @@
       </w:pPr>
       <w:r>
         <w:rPr>
-          <w:rFonts w:ascii="BC Sans" w:hAnsi="BC Sans" w:eastAsia="Times New Roman" w:cs="Segoe UI"/>
+          <w:rFonts w:ascii="BC Sans" w:eastAsia="Times New Roman" w:hAnsi="BC Sans" w:cs="Segoe UI"/>
           <w:color w:val="000000"/>
           <w:kern w:val="0"/>
           <w:sz w:val="20"/>
@@ -4598,7 +4627,7 @@
       </w:r>
       <w:r>
         <w:rPr>
-          <w:rFonts w:ascii="BC Sans" w:hAnsi="BC Sans" w:eastAsia="Times New Roman" w:cs="Segoe UI"/>
+          <w:rFonts w:ascii="BC Sans" w:eastAsia="Times New Roman" w:hAnsi="BC Sans" w:cs="Segoe UI"/>
           <w:color w:val="000000"/>
           <w:kern w:val="0"/>
           <w:sz w:val="20"/>
@@ -4610,7 +4639,7 @@
       </w:r>
       <w:r>
         <w:rPr>
-          <w:rFonts w:ascii="BC Sans" w:hAnsi="BC Sans" w:eastAsia="Times New Roman" w:cs="Segoe UI"/>
+          <w:rFonts w:ascii="BC Sans" w:eastAsia="Times New Roman" w:hAnsi="BC Sans" w:cs="Segoe UI"/>
           <w:color w:val="000000"/>
           <w:kern w:val="0"/>
           <w:sz w:val="20"/>
@@ -4679,10 +4708,10 @@
       <w:tblPr>
         <w:tblW w:w="10800" w:type="dxa"/>
         <w:tblBorders>
-          <w:top w:val="outset" w:color="auto" w:sz="6" w:space="0"/>
-          <w:left w:val="outset" w:color="auto" w:sz="6" w:space="0"/>
-          <w:bottom w:val="outset" w:color="auto" w:sz="6" w:space="0"/>
-          <w:right w:val="outset" w:color="auto" w:sz="6" w:space="0"/>
+          <w:top w:val="outset" w:sz="6" w:space="0" w:color="auto"/>
+          <w:left w:val="outset" w:sz="6" w:space="0" w:color="auto"/>
+          <w:bottom w:val="outset" w:sz="6" w:space="0" w:color="auto"/>
+          <w:right w:val="outset" w:sz="6" w:space="0" w:color="auto"/>
         </w:tblBorders>
         <w:tblCellMar>
           <w:left w:w="0" w:type="dxa"/>
@@ -4705,7 +4734,7 @@
             <w:tcBorders>
               <w:top w:val="nil"/>
               <w:left w:val="nil"/>
-              <w:bottom w:val="single" w:color="7F7F7F" w:sz="6" w:space="0"/>
+              <w:bottom w:val="single" w:sz="6" w:space="0" w:color="7F7F7F"/>
               <w:right w:val="nil"/>
             </w:tcBorders>
             <w:shd w:val="clear" w:color="auto" w:fill="auto"/>
@@ -4760,7 +4789,7 @@
               <w:top w:val="nil"/>
               <w:left w:val="nil"/>
               <w:bottom w:val="nil"/>
-              <w:right w:val="single" w:color="7F7F7F" w:sz="6" w:space="0"/>
+              <w:right w:val="single" w:sz="6" w:space="0" w:color="7F7F7F"/>
             </w:tcBorders>
             <w:shd w:val="clear" w:color="auto" w:fill="F2F2F2"/>
             <w:vAlign w:val="center"/>
@@ -4842,7 +4871,7 @@
             </w:r>
             <w:r>
               <w:rPr>
-                <w:rFonts w:ascii="BC Sans" w:hAnsi="BC Sans" w:eastAsia="Times New Roman" w:cs="Times New Roman"/>
+                <w:rFonts w:ascii="BC Sans" w:eastAsia="Times New Roman" w:hAnsi="BC Sans" w:cs="Times New Roman"/>
                 <w:color w:val="000000" w:themeColor="text1"/>
                 <w:sz w:val="20"/>
                 <w:szCs w:val="20"/>
@@ -4851,7 +4880,7 @@
             </w:r>
             <w:r>
               <w:rPr>
-                <w:rFonts w:ascii="BC Sans" w:hAnsi="BC Sans" w:eastAsia="BC Sans" w:cs="BC Sans"/>
+                <w:rFonts w:ascii="BC Sans" w:eastAsia="BC Sans" w:hAnsi="BC Sans" w:cs="BC Sans"/>
                 <w:sz w:val="18"/>
                 <w:szCs w:val="18"/>
               </w:rPr>
@@ -4859,7 +4888,7 @@
             </w:r>
             <w:r>
               <w:rPr>
-                <w:rFonts w:ascii="BC Sans" w:hAnsi="BC Sans" w:eastAsia="BC Sans" w:cs="BC Sans"/>
+                <w:rFonts w:ascii="BC Sans" w:eastAsia="BC Sans" w:hAnsi="BC Sans" w:cs="BC Sans"/>
                 <w:sz w:val="18"/>
                 <w:szCs w:val="18"/>
               </w:rPr>
@@ -4867,7 +4896,7 @@
             </w:r>
             <w:r>
               <w:rPr>
-                <w:rFonts w:ascii="BC Sans" w:hAnsi="BC Sans" w:eastAsia="BC Sans" w:cs="BC Sans"/>
+                <w:rFonts w:ascii="BC Sans" w:eastAsia="BC Sans" w:hAnsi="BC Sans" w:cs="BC Sans"/>
                 <w:sz w:val="18"/>
                 <w:szCs w:val="18"/>
               </w:rPr>
@@ -4875,7 +4904,7 @@
             </w:r>
             <w:r>
               <w:rPr>
-                <w:rFonts w:ascii="BC Sans" w:hAnsi="BC Sans" w:eastAsia="BC Sans" w:cs="BC Sans"/>
+                <w:rFonts w:ascii="BC Sans" w:eastAsia="BC Sans" w:hAnsi="BC Sans" w:cs="BC Sans"/>
                 <w:sz w:val="18"/>
                 <w:szCs w:val="18"/>
               </w:rPr>
@@ -4883,7 +4912,7 @@
             </w:r>
             <w:r>
               <w:rPr>
-                <w:rFonts w:ascii="BC Sans" w:hAnsi="BC Sans" w:eastAsia="BC Sans" w:cs="BC Sans"/>
+                <w:rFonts w:ascii="BC Sans" w:eastAsia="BC Sans" w:hAnsi="BC Sans" w:cs="BC Sans"/>
                 <w:sz w:val="18"/>
                 <w:szCs w:val="18"/>
               </w:rPr>
@@ -4903,7 +4932,7 @@
               <w:top w:val="nil"/>
               <w:left w:val="nil"/>
               <w:bottom w:val="nil"/>
-              <w:right w:val="single" w:color="7F7F7F" w:sz="6" w:space="0"/>
+              <w:right w:val="single" w:sz="6" w:space="0" w:color="7F7F7F"/>
             </w:tcBorders>
             <w:shd w:val="clear" w:color="auto" w:fill="auto"/>
             <w:vAlign w:val="center"/>
@@ -4985,7 +5014,7 @@
             </w:r>
             <w:r>
               <w:rPr>
-                <w:rFonts w:ascii="BC Sans" w:hAnsi="BC Sans" w:eastAsia="Times New Roman" w:cs="Times New Roman"/>
+                <w:rFonts w:ascii="BC Sans" w:eastAsia="Times New Roman" w:hAnsi="BC Sans" w:cs="Times New Roman"/>
                 <w:color w:val="000000" w:themeColor="text1"/>
                 <w:sz w:val="20"/>
                 <w:szCs w:val="20"/>
@@ -4994,7 +5023,7 @@
             </w:r>
             <w:r>
               <w:rPr>
-                <w:rFonts w:ascii="BC Sans" w:hAnsi="BC Sans" w:eastAsia="BC Sans" w:cs="BC Sans"/>
+                <w:rFonts w:ascii="BC Sans" w:eastAsia="BC Sans" w:hAnsi="BC Sans" w:cs="BC Sans"/>
                 <w:sz w:val="18"/>
                 <w:szCs w:val="18"/>
               </w:rPr>
@@ -5002,7 +5031,7 @@
             </w:r>
             <w:r>
               <w:rPr>
-                <w:rFonts w:ascii="BC Sans" w:hAnsi="BC Sans" w:eastAsia="BC Sans" w:cs="BC Sans"/>
+                <w:rFonts w:ascii="BC Sans" w:eastAsia="BC Sans" w:hAnsi="BC Sans" w:cs="BC Sans"/>
                 <w:sz w:val="18"/>
                 <w:szCs w:val="18"/>
               </w:rPr>
@@ -5010,7 +5039,7 @@
             </w:r>
             <w:r>
               <w:rPr>
-                <w:rFonts w:ascii="BC Sans" w:hAnsi="BC Sans" w:eastAsia="BC Sans" w:cs="BC Sans"/>
+                <w:rFonts w:ascii="BC Sans" w:eastAsia="BC Sans" w:hAnsi="BC Sans" w:cs="BC Sans"/>
                 <w:sz w:val="18"/>
                 <w:szCs w:val="18"/>
               </w:rPr>
@@ -5018,7 +5047,7 @@
             </w:r>
             <w:r>
               <w:rPr>
-                <w:rFonts w:ascii="BC Sans" w:hAnsi="BC Sans" w:eastAsia="BC Sans" w:cs="BC Sans"/>
+                <w:rFonts w:ascii="BC Sans" w:eastAsia="BC Sans" w:hAnsi="BC Sans" w:cs="BC Sans"/>
                 <w:sz w:val="18"/>
                 <w:szCs w:val="18"/>
               </w:rPr>
@@ -5026,7 +5055,7 @@
             </w:r>
             <w:r>
               <w:rPr>
-                <w:rFonts w:ascii="BC Sans" w:hAnsi="BC Sans" w:eastAsia="BC Sans" w:cs="BC Sans"/>
+                <w:rFonts w:ascii="BC Sans" w:eastAsia="BC Sans" w:hAnsi="BC Sans" w:cs="BC Sans"/>
                 <w:sz w:val="18"/>
                 <w:szCs w:val="18"/>
               </w:rPr>
@@ -5046,7 +5075,7 @@
               <w:top w:val="nil"/>
               <w:left w:val="nil"/>
               <w:bottom w:val="nil"/>
-              <w:right w:val="single" w:color="7F7F7F" w:sz="6" w:space="0"/>
+              <w:right w:val="single" w:sz="6" w:space="0" w:color="7F7F7F"/>
             </w:tcBorders>
             <w:shd w:val="clear" w:color="auto" w:fill="F2F2F2"/>
             <w:vAlign w:val="center"/>
@@ -5128,7 +5157,7 @@
             </w:r>
             <w:r>
               <w:rPr>
-                <w:rFonts w:ascii="BC Sans" w:hAnsi="BC Sans" w:eastAsia="Times New Roman" w:cs="Times New Roman"/>
+                <w:rFonts w:ascii="BC Sans" w:eastAsia="Times New Roman" w:hAnsi="BC Sans" w:cs="Times New Roman"/>
                 <w:color w:val="000000" w:themeColor="text1"/>
                 <w:sz w:val="20"/>
                 <w:szCs w:val="20"/>
@@ -5137,7 +5166,7 @@
             </w:r>
             <w:r>
               <w:rPr>
-                <w:rFonts w:ascii="BC Sans" w:hAnsi="BC Sans" w:eastAsia="BC Sans" w:cs="BC Sans"/>
+                <w:rFonts w:ascii="BC Sans" w:eastAsia="BC Sans" w:hAnsi="BC Sans" w:cs="BC Sans"/>
                 <w:sz w:val="18"/>
                 <w:szCs w:val="18"/>
               </w:rPr>
@@ -5145,7 +5174,7 @@
             </w:r>
             <w:r>
               <w:rPr>
-                <w:rFonts w:ascii="BC Sans" w:hAnsi="BC Sans" w:eastAsia="BC Sans" w:cs="BC Sans"/>
+                <w:rFonts w:ascii="BC Sans" w:eastAsia="BC Sans" w:hAnsi="BC Sans" w:cs="BC Sans"/>
                 <w:sz w:val="18"/>
                 <w:szCs w:val="18"/>
               </w:rPr>
@@ -5153,7 +5182,7 @@
             </w:r>
             <w:r>
               <w:rPr>
-                <w:rFonts w:ascii="BC Sans" w:hAnsi="BC Sans" w:eastAsia="BC Sans" w:cs="BC Sans"/>
+                <w:rFonts w:ascii="BC Sans" w:eastAsia="BC Sans" w:hAnsi="BC Sans" w:cs="BC Sans"/>
                 <w:sz w:val="18"/>
                 <w:szCs w:val="18"/>
               </w:rPr>
@@ -5161,7 +5190,7 @@
             </w:r>
             <w:r>
               <w:rPr>
-                <w:rFonts w:ascii="BC Sans" w:hAnsi="BC Sans" w:eastAsia="BC Sans" w:cs="BC Sans"/>
+                <w:rFonts w:ascii="BC Sans" w:eastAsia="BC Sans" w:hAnsi="BC Sans" w:cs="BC Sans"/>
                 <w:sz w:val="18"/>
                 <w:szCs w:val="18"/>
               </w:rPr>
@@ -5169,7 +5198,7 @@
             </w:r>
             <w:r>
               <w:rPr>
-                <w:rFonts w:ascii="BC Sans" w:hAnsi="BC Sans" w:eastAsia="BC Sans" w:cs="BC Sans"/>
+                <w:rFonts w:ascii="BC Sans" w:eastAsia="BC Sans" w:hAnsi="BC Sans" w:cs="BC Sans"/>
                 <w:sz w:val="18"/>
                 <w:szCs w:val="18"/>
               </w:rPr>
@@ -5189,7 +5218,7 @@
               <w:top w:val="nil"/>
               <w:left w:val="nil"/>
               <w:bottom w:val="nil"/>
-              <w:right w:val="single" w:color="7F7F7F" w:sz="6" w:space="0"/>
+              <w:right w:val="single" w:sz="6" w:space="0" w:color="7F7F7F"/>
             </w:tcBorders>
             <w:shd w:val="clear" w:color="auto" w:fill="auto"/>
             <w:vAlign w:val="center"/>
@@ -5271,7 +5300,7 @@
             </w:r>
             <w:r>
               <w:rPr>
-                <w:rFonts w:ascii="BC Sans" w:hAnsi="BC Sans" w:eastAsia="Times New Roman" w:cs="Times New Roman"/>
+                <w:rFonts w:ascii="BC Sans" w:eastAsia="Times New Roman" w:hAnsi="BC Sans" w:cs="Times New Roman"/>
                 <w:color w:val="000000" w:themeColor="text1"/>
                 <w:sz w:val="20"/>
                 <w:szCs w:val="20"/>
@@ -5280,7 +5309,7 @@
             </w:r>
             <w:r>
               <w:rPr>
-                <w:rFonts w:ascii="BC Sans" w:hAnsi="BC Sans" w:eastAsia="BC Sans" w:cs="BC Sans"/>
+                <w:rFonts w:ascii="BC Sans" w:eastAsia="BC Sans" w:hAnsi="BC Sans" w:cs="BC Sans"/>
                 <w:sz w:val="18"/>
                 <w:szCs w:val="18"/>
               </w:rPr>
@@ -5288,7 +5317,7 @@
             </w:r>
             <w:r>
               <w:rPr>
-                <w:rFonts w:ascii="BC Sans" w:hAnsi="BC Sans" w:eastAsia="BC Sans" w:cs="BC Sans"/>
+                <w:rFonts w:ascii="BC Sans" w:eastAsia="BC Sans" w:hAnsi="BC Sans" w:cs="BC Sans"/>
                 <w:sz w:val="18"/>
                 <w:szCs w:val="18"/>
               </w:rPr>
@@ -5296,7 +5325,7 @@
             </w:r>
             <w:r>
               <w:rPr>
-                <w:rFonts w:ascii="BC Sans" w:hAnsi="BC Sans" w:eastAsia="BC Sans" w:cs="BC Sans"/>
+                <w:rFonts w:ascii="BC Sans" w:eastAsia="BC Sans" w:hAnsi="BC Sans" w:cs="BC Sans"/>
                 <w:sz w:val="18"/>
                 <w:szCs w:val="18"/>
               </w:rPr>
@@ -5304,7 +5333,7 @@
             </w:r>
             <w:r>
               <w:rPr>
-                <w:rFonts w:ascii="BC Sans" w:hAnsi="BC Sans" w:eastAsia="BC Sans" w:cs="BC Sans"/>
+                <w:rFonts w:ascii="BC Sans" w:eastAsia="BC Sans" w:hAnsi="BC Sans" w:cs="BC Sans"/>
                 <w:sz w:val="18"/>
                 <w:szCs w:val="18"/>
               </w:rPr>
@@ -5312,7 +5341,7 @@
             </w:r>
             <w:r>
               <w:rPr>
-                <w:rFonts w:ascii="BC Sans" w:hAnsi="BC Sans" w:eastAsia="BC Sans" w:cs="BC Sans"/>
+                <w:rFonts w:ascii="BC Sans" w:eastAsia="BC Sans" w:hAnsi="BC Sans" w:cs="BC Sans"/>
                 <w:sz w:val="18"/>
                 <w:szCs w:val="18"/>
               </w:rPr>
@@ -5332,7 +5361,7 @@
               <w:top w:val="nil"/>
               <w:left w:val="nil"/>
               <w:bottom w:val="nil"/>
-              <w:right w:val="single" w:color="7F7F7F" w:sz="6" w:space="0"/>
+              <w:right w:val="single" w:sz="6" w:space="0" w:color="7F7F7F"/>
             </w:tcBorders>
             <w:shd w:val="clear" w:color="auto" w:fill="auto"/>
             <w:vAlign w:val="center"/>
@@ -5373,7 +5402,7 @@
             </w:r>
             <w:r>
               <w:rPr>
-                <w:rFonts w:ascii="BC Sans" w:hAnsi="BC Sans" w:eastAsia="Times New Roman" w:cs="Times New Roman"/>
+                <w:rFonts w:ascii="BC Sans" w:eastAsia="Times New Roman" w:hAnsi="BC Sans" w:cs="Times New Roman"/>
                 <w:color w:val="000000" w:themeColor="text1"/>
                 <w:sz w:val="20"/>
                 <w:szCs w:val="20"/>
@@ -5382,7 +5411,7 @@
             </w:r>
             <w:r>
               <w:rPr>
-                <w:rFonts w:ascii="BC Sans" w:hAnsi="BC Sans" w:eastAsia="BC Sans" w:cs="BC Sans"/>
+                <w:rFonts w:ascii="BC Sans" w:eastAsia="BC Sans" w:hAnsi="BC Sans" w:cs="BC Sans"/>
                 <w:sz w:val="18"/>
                 <w:szCs w:val="18"/>
               </w:rPr>
@@ -5446,7 +5475,7 @@
             </w:r>
             <w:r>
               <w:rPr>
-                <w:rFonts w:ascii="BC Sans" w:hAnsi="BC Sans" w:eastAsia="Times New Roman" w:cs="Times New Roman"/>
+                <w:rFonts w:ascii="BC Sans" w:eastAsia="Times New Roman" w:hAnsi="BC Sans" w:cs="Times New Roman"/>
                 <w:color w:val="000000" w:themeColor="text1"/>
                 <w:sz w:val="20"/>
                 <w:szCs w:val="20"/>
@@ -5455,7 +5484,7 @@
             </w:r>
             <w:r>
               <w:rPr>
-                <w:rFonts w:ascii="BC Sans" w:hAnsi="BC Sans" w:eastAsia="BC Sans" w:cs="BC Sans"/>
+                <w:rFonts w:ascii="BC Sans" w:eastAsia="BC Sans" w:hAnsi="BC Sans" w:cs="BC Sans"/>
                 <w:sz w:val="18"/>
                 <w:szCs w:val="18"/>
               </w:rPr>
@@ -5491,7 +5520,7 @@
               <w:top w:val="nil"/>
               <w:left w:val="nil"/>
               <w:bottom w:val="nil"/>
-              <w:right w:val="single" w:color="7F7F7F" w:sz="6" w:space="0"/>
+              <w:right w:val="single" w:sz="6" w:space="0" w:color="7F7F7F"/>
             </w:tcBorders>
             <w:shd w:val="clear" w:color="auto" w:fill="auto"/>
             <w:vAlign w:val="center"/>
@@ -5531,7 +5560,7 @@
             </w:r>
             <w:r>
               <w:rPr>
-                <w:rFonts w:ascii="BC Sans" w:hAnsi="BC Sans" w:eastAsia="Times New Roman" w:cs="Times New Roman"/>
+                <w:rFonts w:ascii="BC Sans" w:eastAsia="Times New Roman" w:hAnsi="BC Sans" w:cs="Times New Roman"/>
                 <w:color w:val="000000" w:themeColor="text1"/>
                 <w:sz w:val="20"/>
                 <w:szCs w:val="20"/>
@@ -5540,7 +5569,7 @@
             </w:r>
             <w:r>
               <w:rPr>
-                <w:rFonts w:ascii="BC Sans" w:hAnsi="BC Sans" w:eastAsia="BC Sans" w:cs="BC Sans"/>
+                <w:rFonts w:ascii="BC Sans" w:eastAsia="BC Sans" w:hAnsi="BC Sans" w:cs="BC Sans"/>
                 <w:sz w:val="18"/>
                 <w:szCs w:val="18"/>
               </w:rPr>
@@ -5602,7 +5631,7 @@
             </w:r>
             <w:r>
               <w:rPr>
-                <w:rFonts w:ascii="BC Sans" w:hAnsi="BC Sans" w:eastAsia="Times New Roman" w:cs="Times New Roman"/>
+                <w:rFonts w:ascii="BC Sans" w:eastAsia="Times New Roman" w:hAnsi="BC Sans" w:cs="Times New Roman"/>
                 <w:color w:val="000000" w:themeColor="text1"/>
                 <w:sz w:val="20"/>
                 <w:szCs w:val="20"/>
@@ -5611,7 +5640,7 @@
             </w:r>
             <w:r>
               <w:rPr>
-                <w:rFonts w:ascii="BC Sans" w:hAnsi="BC Sans" w:eastAsia="BC Sans" w:cs="BC Sans"/>
+                <w:rFonts w:ascii="BC Sans" w:eastAsia="BC Sans" w:hAnsi="BC Sans" w:cs="BC Sans"/>
                 <w:sz w:val="18"/>
                 <w:szCs w:val="18"/>
               </w:rPr>
@@ -5647,7 +5676,7 @@
               <w:top w:val="nil"/>
               <w:left w:val="nil"/>
               <w:bottom w:val="nil"/>
-              <w:right w:val="single" w:color="7F7F7F" w:sz="6" w:space="0"/>
+              <w:right w:val="single" w:sz="6" w:space="0" w:color="7F7F7F"/>
             </w:tcBorders>
             <w:shd w:val="clear" w:color="auto" w:fill="auto"/>
             <w:vAlign w:val="center"/>
@@ -5695,7 +5724,7 @@
             </w:r>
             <w:r>
               <w:rPr>
-                <w:rFonts w:ascii="BC Sans" w:hAnsi="BC Sans" w:eastAsia="Times New Roman" w:cs="Times New Roman"/>
+                <w:rFonts w:ascii="BC Sans" w:eastAsia="Times New Roman" w:hAnsi="BC Sans" w:cs="Times New Roman"/>
                 <w:color w:val="000000" w:themeColor="text1"/>
                 <w:sz w:val="20"/>
                 <w:szCs w:val="20"/>
@@ -5704,7 +5733,7 @@
             </w:r>
             <w:r>
               <w:rPr>
-                <w:rFonts w:ascii="BC Sans" w:hAnsi="BC Sans" w:eastAsia="BC Sans" w:cs="BC Sans"/>
+                <w:rFonts w:ascii="BC Sans" w:eastAsia="BC Sans" w:hAnsi="BC Sans" w:cs="BC Sans"/>
                 <w:sz w:val="18"/>
                 <w:szCs w:val="18"/>
               </w:rPr>
@@ -5712,7 +5741,7 @@
             </w:r>
             <w:r>
               <w:rPr>
-                <w:rFonts w:ascii="BC Sans" w:hAnsi="BC Sans" w:eastAsia="BC Sans" w:cs="BC Sans"/>
+                <w:rFonts w:ascii="BC Sans" w:eastAsia="BC Sans" w:hAnsi="BC Sans" w:cs="BC Sans"/>
                 <w:sz w:val="18"/>
                 <w:szCs w:val="18"/>
               </w:rPr>
@@ -5720,7 +5749,7 @@
             </w:r>
             <w:r>
               <w:rPr>
-                <w:rFonts w:ascii="BC Sans" w:hAnsi="BC Sans" w:eastAsia="BC Sans" w:cs="BC Sans"/>
+                <w:rFonts w:ascii="BC Sans" w:eastAsia="BC Sans" w:hAnsi="BC Sans" w:cs="BC Sans"/>
                 <w:sz w:val="18"/>
                 <w:szCs w:val="18"/>
               </w:rPr>
@@ -5770,7 +5799,7 @@
             </w:r>
             <w:r>
               <w:rPr>
-                <w:rFonts w:ascii="BC Sans" w:hAnsi="BC Sans" w:eastAsia="Times New Roman" w:cs="Times New Roman"/>
+                <w:rFonts w:ascii="BC Sans" w:eastAsia="Times New Roman" w:hAnsi="BC Sans" w:cs="Times New Roman"/>
                 <w:color w:val="000000" w:themeColor="text1"/>
                 <w:sz w:val="20"/>
                 <w:szCs w:val="20"/>
@@ -5779,7 +5808,7 @@
             </w:r>
             <w:r>
               <w:rPr>
-                <w:rFonts w:ascii="BC Sans" w:hAnsi="BC Sans" w:eastAsia="BC Sans" w:cs="BC Sans"/>
+                <w:rFonts w:ascii="BC Sans" w:eastAsia="BC Sans" w:hAnsi="BC Sans" w:cs="BC Sans"/>
                 <w:sz w:val="18"/>
                 <w:szCs w:val="18"/>
               </w:rPr>
@@ -5787,7 +5816,7 @@
             </w:r>
             <w:r>
               <w:rPr>
-                <w:rFonts w:ascii="BC Sans" w:hAnsi="BC Sans" w:eastAsia="BC Sans" w:cs="BC Sans"/>
+                <w:rFonts w:ascii="BC Sans" w:eastAsia="BC Sans" w:hAnsi="BC Sans" w:cs="BC Sans"/>
                 <w:sz w:val="18"/>
                 <w:szCs w:val="18"/>
               </w:rPr>
@@ -5795,7 +5824,7 @@
             </w:r>
             <w:r>
               <w:rPr>
-                <w:rFonts w:ascii="BC Sans" w:hAnsi="BC Sans" w:eastAsia="BC Sans" w:cs="BC Sans"/>
+                <w:rFonts w:ascii="BC Sans" w:eastAsia="BC Sans" w:hAnsi="BC Sans" w:cs="BC Sans"/>
                 <w:sz w:val="18"/>
                 <w:szCs w:val="18"/>
               </w:rPr>
@@ -5815,7 +5844,7 @@
               <w:top w:val="nil"/>
               <w:left w:val="nil"/>
               <w:bottom w:val="nil"/>
-              <w:right w:val="single" w:color="7F7F7F" w:sz="6" w:space="0"/>
+              <w:right w:val="single" w:sz="6" w:space="0" w:color="7F7F7F"/>
             </w:tcBorders>
             <w:shd w:val="clear" w:color="auto" w:fill="auto"/>
             <w:vAlign w:val="center"/>
@@ -5862,7 +5891,7 @@
             </w:r>
             <w:r>
               <w:rPr>
-                <w:rFonts w:ascii="BC Sans" w:hAnsi="BC Sans" w:eastAsia="Times New Roman" w:cs="Times New Roman"/>
+                <w:rFonts w:ascii="BC Sans" w:eastAsia="Times New Roman" w:hAnsi="BC Sans" w:cs="Times New Roman"/>
                 <w:color w:val="000000" w:themeColor="text1"/>
                 <w:sz w:val="20"/>
                 <w:szCs w:val="20"/>
@@ -5871,7 +5900,7 @@
             </w:r>
             <w:r>
               <w:rPr>
-                <w:rFonts w:ascii="BC Sans" w:hAnsi="BC Sans" w:eastAsia="BC Sans" w:cs="BC Sans"/>
+                <w:rFonts w:ascii="BC Sans" w:eastAsia="BC Sans" w:hAnsi="BC Sans" w:cs="BC Sans"/>
                 <w:sz w:val="18"/>
                 <w:szCs w:val="18"/>
               </w:rPr>
@@ -5879,7 +5908,7 @@
             </w:r>
             <w:r>
               <w:rPr>
-                <w:rFonts w:ascii="BC Sans" w:hAnsi="BC Sans" w:eastAsia="BC Sans" w:cs="BC Sans"/>
+                <w:rFonts w:ascii="BC Sans" w:eastAsia="BC Sans" w:hAnsi="BC Sans" w:cs="BC Sans"/>
                 <w:sz w:val="18"/>
                 <w:szCs w:val="18"/>
               </w:rPr>
@@ -5887,7 +5916,7 @@
             </w:r>
             <w:r>
               <w:rPr>
-                <w:rFonts w:ascii="BC Sans" w:hAnsi="BC Sans" w:eastAsia="BC Sans" w:cs="BC Sans"/>
+                <w:rFonts w:ascii="BC Sans" w:eastAsia="BC Sans" w:hAnsi="BC Sans" w:cs="BC Sans"/>
                 <w:sz w:val="18"/>
                 <w:szCs w:val="18"/>
               </w:rPr>
@@ -5936,7 +5965,7 @@
             </w:r>
             <w:r>
               <w:rPr>
-                <w:rFonts w:ascii="BC Sans" w:hAnsi="BC Sans" w:eastAsia="Times New Roman" w:cs="Times New Roman"/>
+                <w:rFonts w:ascii="BC Sans" w:eastAsia="Times New Roman" w:hAnsi="BC Sans" w:cs="Times New Roman"/>
                 <w:color w:val="000000" w:themeColor="text1"/>
                 <w:sz w:val="20"/>
                 <w:szCs w:val="20"/>
@@ -5945,7 +5974,7 @@
             </w:r>
             <w:r>
               <w:rPr>
-                <w:rFonts w:ascii="BC Sans" w:hAnsi="BC Sans" w:eastAsia="BC Sans" w:cs="BC Sans"/>
+                <w:rFonts w:ascii="BC Sans" w:eastAsia="BC Sans" w:hAnsi="BC Sans" w:cs="BC Sans"/>
                 <w:sz w:val="18"/>
                 <w:szCs w:val="18"/>
               </w:rPr>
@@ -5953,7 +5982,7 @@
             </w:r>
             <w:r>
               <w:rPr>
-                <w:rFonts w:ascii="BC Sans" w:hAnsi="BC Sans" w:eastAsia="BC Sans" w:cs="BC Sans"/>
+                <w:rFonts w:ascii="BC Sans" w:eastAsia="BC Sans" w:hAnsi="BC Sans" w:cs="BC Sans"/>
                 <w:sz w:val="18"/>
                 <w:szCs w:val="18"/>
               </w:rPr>
@@ -5961,7 +5990,7 @@
             </w:r>
             <w:r>
               <w:rPr>
-                <w:rFonts w:ascii="BC Sans" w:hAnsi="BC Sans" w:eastAsia="BC Sans" w:cs="BC Sans"/>
+                <w:rFonts w:ascii="BC Sans" w:eastAsia="BC Sans" w:hAnsi="BC Sans" w:cs="BC Sans"/>
                 <w:sz w:val="18"/>
                 <w:szCs w:val="18"/>
               </w:rPr>
@@ -5981,7 +6010,7 @@
               <w:top w:val="nil"/>
               <w:left w:val="nil"/>
               <w:bottom w:val="nil"/>
-              <w:right w:val="single" w:color="7F7F7F" w:sz="6" w:space="0"/>
+              <w:right w:val="single" w:sz="6" w:space="0" w:color="7F7F7F"/>
             </w:tcBorders>
             <w:shd w:val="clear" w:color="auto" w:fill="F2F2F2"/>
             <w:vAlign w:val="center"/>
@@ -6063,7 +6092,7 @@
             </w:r>
             <w:r>
               <w:rPr>
-                <w:rFonts w:ascii="BC Sans" w:hAnsi="BC Sans" w:eastAsia="Times New Roman" w:cs="Times New Roman"/>
+                <w:rFonts w:ascii="BC Sans" w:eastAsia="Times New Roman" w:hAnsi="BC Sans" w:cs="Times New Roman"/>
                 <w:color w:val="000000" w:themeColor="text1"/>
                 <w:sz w:val="20"/>
                 <w:szCs w:val="20"/>
@@ -6072,7 +6101,7 @@
             </w:r>
             <w:r>
               <w:rPr>
-                <w:rFonts w:ascii="BC Sans" w:hAnsi="BC Sans" w:eastAsia="BC Sans" w:cs="BC Sans"/>
+                <w:rFonts w:ascii="BC Sans" w:eastAsia="BC Sans" w:hAnsi="BC Sans" w:cs="BC Sans"/>
                 <w:sz w:val="18"/>
                 <w:szCs w:val="18"/>
               </w:rPr>
@@ -6080,7 +6109,7 @@
             </w:r>
             <w:r>
               <w:rPr>
-                <w:rFonts w:ascii="BC Sans" w:hAnsi="BC Sans" w:eastAsia="BC Sans" w:cs="BC Sans"/>
+                <w:rFonts w:ascii="BC Sans" w:eastAsia="BC Sans" w:hAnsi="BC Sans" w:cs="BC Sans"/>
                 <w:sz w:val="18"/>
                 <w:szCs w:val="18"/>
               </w:rPr>
@@ -6088,7 +6117,7 @@
             </w:r>
             <w:r>
               <w:rPr>
-                <w:rFonts w:ascii="BC Sans" w:hAnsi="BC Sans" w:eastAsia="BC Sans" w:cs="BC Sans"/>
+                <w:rFonts w:ascii="BC Sans" w:eastAsia="BC Sans" w:hAnsi="BC Sans" w:cs="BC Sans"/>
                 <w:sz w:val="18"/>
                 <w:szCs w:val="18"/>
               </w:rPr>
@@ -6096,7 +6125,7 @@
             </w:r>
             <w:r>
               <w:rPr>
-                <w:rFonts w:ascii="BC Sans" w:hAnsi="BC Sans" w:eastAsia="BC Sans" w:cs="BC Sans"/>
+                <w:rFonts w:ascii="BC Sans" w:eastAsia="BC Sans" w:hAnsi="BC Sans" w:cs="BC Sans"/>
                 <w:sz w:val="18"/>
                 <w:szCs w:val="18"/>
               </w:rPr>
@@ -6104,7 +6133,7 @@
             </w:r>
             <w:r>
               <w:rPr>
-                <w:rFonts w:ascii="BC Sans" w:hAnsi="BC Sans" w:eastAsia="BC Sans" w:cs="BC Sans"/>
+                <w:rFonts w:ascii="BC Sans" w:eastAsia="BC Sans" w:hAnsi="BC Sans" w:cs="BC Sans"/>
                 <w:sz w:val="18"/>
                 <w:szCs w:val="18"/>
               </w:rPr>
@@ -6124,7 +6153,7 @@
               <w:top w:val="nil"/>
               <w:left w:val="nil"/>
               <w:bottom w:val="nil"/>
-              <w:right w:val="single" w:color="7F7F7F" w:sz="6" w:space="0"/>
+              <w:right w:val="single" w:sz="6" w:space="0" w:color="7F7F7F"/>
             </w:tcBorders>
             <w:shd w:val="clear" w:color="auto" w:fill="auto"/>
             <w:vAlign w:val="center"/>
@@ -6206,7 +6235,7 @@
             </w:r>
             <w:r>
               <w:rPr>
-                <w:rFonts w:ascii="BC Sans" w:hAnsi="BC Sans" w:eastAsia="Times New Roman" w:cs="Times New Roman"/>
+                <w:rFonts w:ascii="BC Sans" w:eastAsia="Times New Roman" w:hAnsi="BC Sans" w:cs="Times New Roman"/>
                 <w:color w:val="000000" w:themeColor="text1"/>
                 <w:sz w:val="20"/>
                 <w:szCs w:val="20"/>
@@ -6215,7 +6244,7 @@
             </w:r>
             <w:r>
               <w:rPr>
-                <w:rFonts w:ascii="BC Sans" w:hAnsi="BC Sans" w:eastAsia="BC Sans" w:cs="BC Sans"/>
+                <w:rFonts w:ascii="BC Sans" w:eastAsia="BC Sans" w:hAnsi="BC Sans" w:cs="BC Sans"/>
                 <w:sz w:val="18"/>
                 <w:szCs w:val="18"/>
               </w:rPr>
@@ -6223,7 +6252,7 @@
             </w:r>
             <w:r>
               <w:rPr>
-                <w:rFonts w:ascii="BC Sans" w:hAnsi="BC Sans" w:eastAsia="BC Sans" w:cs="BC Sans"/>
+                <w:rFonts w:ascii="BC Sans" w:eastAsia="BC Sans" w:hAnsi="BC Sans" w:cs="BC Sans"/>
                 <w:sz w:val="18"/>
                 <w:szCs w:val="18"/>
               </w:rPr>
@@ -6231,7 +6260,7 @@
             </w:r>
             <w:r>
               <w:rPr>
-                <w:rFonts w:ascii="BC Sans" w:hAnsi="BC Sans" w:eastAsia="BC Sans" w:cs="BC Sans"/>
+                <w:rFonts w:ascii="BC Sans" w:eastAsia="BC Sans" w:hAnsi="BC Sans" w:cs="BC Sans"/>
                 <w:sz w:val="18"/>
                 <w:szCs w:val="18"/>
               </w:rPr>
@@ -6239,7 +6268,7 @@
             </w:r>
             <w:r>
               <w:rPr>
-                <w:rFonts w:ascii="BC Sans" w:hAnsi="BC Sans" w:eastAsia="BC Sans" w:cs="BC Sans"/>
+                <w:rFonts w:ascii="BC Sans" w:eastAsia="BC Sans" w:hAnsi="BC Sans" w:cs="BC Sans"/>
                 <w:sz w:val="18"/>
                 <w:szCs w:val="18"/>
               </w:rPr>
@@ -6247,7 +6276,7 @@
             </w:r>
             <w:r>
               <w:rPr>
-                <w:rFonts w:ascii="BC Sans" w:hAnsi="BC Sans" w:eastAsia="BC Sans" w:cs="BC Sans"/>
+                <w:rFonts w:ascii="BC Sans" w:eastAsia="BC Sans" w:hAnsi="BC Sans" w:cs="BC Sans"/>
                 <w:sz w:val="18"/>
                 <w:szCs w:val="18"/>
               </w:rPr>
@@ -6267,7 +6296,7 @@
               <w:top w:val="nil"/>
               <w:left w:val="nil"/>
               <w:bottom w:val="nil"/>
-              <w:right w:val="single" w:color="7F7F7F" w:sz="6" w:space="0"/>
+              <w:right w:val="single" w:sz="6" w:space="0" w:color="7F7F7F"/>
             </w:tcBorders>
             <w:shd w:val="clear" w:color="auto" w:fill="F2F2F2"/>
             <w:vAlign w:val="center"/>
@@ -6366,10 +6395,10 @@
       <w:tblPr>
         <w:tblW w:w="0" w:type="dxa"/>
         <w:tblBorders>
-          <w:top w:val="outset" w:color="auto" w:sz="6" w:space="0"/>
-          <w:left w:val="outset" w:color="auto" w:sz="6" w:space="0"/>
-          <w:bottom w:val="outset" w:color="auto" w:sz="6" w:space="0"/>
-          <w:right w:val="outset" w:color="auto" w:sz="6" w:space="0"/>
+          <w:top w:val="outset" w:sz="6" w:space="0" w:color="auto"/>
+          <w:left w:val="outset" w:sz="6" w:space="0" w:color="auto"/>
+          <w:bottom w:val="outset" w:sz="6" w:space="0" w:color="auto"/>
+          <w:right w:val="outset" w:sz="6" w:space="0" w:color="auto"/>
         </w:tblBorders>
         <w:tblCellMar>
           <w:left w:w="0" w:type="dxa"/>
@@ -6378,8 +6407,8 @@
         <w:tblLook w:val="04A0" w:firstRow="1" w:lastRow="0" w:firstColumn="1" w:lastColumn="0" w:noHBand="0" w:noVBand="1"/>
       </w:tblPr>
       <w:tblGrid>
-        <w:gridCol w:w="2523"/>
-        <w:gridCol w:w="8277"/>
+        <w:gridCol w:w="2524"/>
+        <w:gridCol w:w="8276"/>
       </w:tblGrid>
       <w:tr>
         <w:trPr>
@@ -6392,7 +6421,7 @@
             <w:tcBorders>
               <w:top w:val="nil"/>
               <w:left w:val="nil"/>
-              <w:bottom w:val="single" w:color="7F7F7F" w:sz="6" w:space="0"/>
+              <w:bottom w:val="single" w:sz="6" w:space="0" w:color="7F7F7F"/>
               <w:right w:val="nil"/>
             </w:tcBorders>
             <w:shd w:val="clear" w:color="auto" w:fill="auto"/>
@@ -6447,7 +6476,7 @@
               <w:top w:val="nil"/>
               <w:left w:val="nil"/>
               <w:bottom w:val="nil"/>
-              <w:right w:val="single" w:color="7F7F7F" w:sz="6" w:space="0"/>
+              <w:right w:val="single" w:sz="6" w:space="0" w:color="7F7F7F"/>
             </w:tcBorders>
             <w:shd w:val="clear" w:color="auto" w:fill="F2F2F2"/>
             <w:vAlign w:val="center"/>
@@ -6564,7 +6593,7 @@
               <w:top w:val="nil"/>
               <w:left w:val="nil"/>
               <w:bottom w:val="nil"/>
-              <w:right w:val="single" w:color="7F7F7F" w:sz="6" w:space="0"/>
+              <w:right w:val="single" w:sz="6" w:space="0" w:color="7F7F7F"/>
             </w:tcBorders>
             <w:shd w:val="clear" w:color="auto" w:fill="auto"/>
             <w:vAlign w:val="center"/>
@@ -6681,7 +6710,7 @@
               <w:top w:val="nil"/>
               <w:left w:val="nil"/>
               <w:bottom w:val="nil"/>
-              <w:right w:val="single" w:color="7F7F7F" w:sz="6" w:space="0"/>
+              <w:right w:val="single" w:sz="6" w:space="0" w:color="7F7F7F"/>
             </w:tcBorders>
             <w:shd w:val="clear" w:color="auto" w:fill="F2F2F2"/>
             <w:vAlign w:val="center"/>
@@ -6822,7 +6851,7 @@
     <w:sectPr>
       <w:headerReference w:type="default" r:id="rId13"/>
       <w:footerReference w:type="default" r:id="rId14"/>
-      <w:pgSz w:w="12240" w:h="15840" w:orient="portrait"/>
+      <w:pgSz w:w="12240" w:h="15840"/>
       <w:pgMar w:top="720" w:right="720" w:bottom="720" w:left="720" w:header="708" w:footer="708" w:gutter="0"/>
       <w:cols w:space="708"/>
       <w:docGrid w:linePitch="360"/>
@@ -6832,8 +6861,8 @@
 </file>
 
 <file path=word/comments.xml><?xml version="1.0" encoding="utf-8"?>
-<w:comments xmlns:wpc="http://schemas.microsoft.com/office/word/2010/wordprocessingCanvas" xmlns:cx="http://schemas.microsoft.com/office/drawing/2014/chartex" xmlns:cx1="http://schemas.microsoft.com/office/drawing/2015/9/8/chartex" xmlns:cx2="http://schemas.microsoft.com/office/drawing/2015/10/21/chartex" xmlns:cx3="http://schemas.microsoft.com/office/drawing/2016/5/9/chartex" xmlns:cx4="http://schemas.microsoft.com/office/drawing/2016/5/10/chartex" xmlns:cx5="http://schemas.microsoft.com/office/drawing/2016/5/11/chartex" xmlns:cx6="http://schemas.microsoft.com/office/drawing/2016/5/12/chartex" xmlns:cx7="http://schemas.microsoft.com/office/drawing/2016/5/13/chartex" xmlns:cx8="http://schemas.microsoft.com/office/drawing/2016/5/14/chartex" xmlns:mc="http://schemas.openxmlformats.org/markup-compatibility/2006" xmlns:aink="http://schemas.microsoft.com/office/drawing/2016/ink" xmlns:am3d="http://schemas.microsoft.com/office/drawing/2017/model3d" xmlns:o="urn:schemas-microsoft-com:office:office" xmlns:oel="http://schemas.microsoft.com/office/2019/extlst" xmlns:r="http://schemas.openxmlformats.org/officeDocument/2006/relationships" xmlns:m="http://schemas.openxmlformats.org/officeDocument/2006/math" xmlns:v="urn:schemas-microsoft-com:vml" xmlns:wp14="http://schemas.microsoft.com/office/word/2010/wordprocessingDrawing" xmlns:wp="http://schemas.openxmlformats.org/drawingml/2006/wordprocessingDrawing" xmlns:w10="urn:schemas-microsoft-com:office:word" xmlns:w="http://schemas.openxmlformats.org/wordprocessingml/2006/main" xmlns:w14="http://schemas.microsoft.com/office/word/2010/wordml" xmlns:w15="http://schemas.microsoft.com/office/word/2012/wordml" xmlns:w16cex="http://schemas.microsoft.com/office/word/2018/wordml/cex" xmlns:w16cid="http://schemas.microsoft.com/office/word/2016/wordml/cid" xmlns:w16="http://schemas.microsoft.com/office/word/2018/wordml" xmlns:w16du="http://schemas.microsoft.com/office/word/2023/wordml/word16du" xmlns:w16sdtdh="http://schemas.microsoft.com/office/word/2020/wordml/sdtdatahash" xmlns:w16se="http://schemas.microsoft.com/office/word/2015/wordml/symex" xmlns:wpg="http://schemas.microsoft.com/office/word/2010/wordprocessingGroup" xmlns:wpi="http://schemas.microsoft.com/office/word/2010/wordprocessingInk" xmlns:wne="http://schemas.microsoft.com/office/word/2006/wordml" xmlns:wps="http://schemas.microsoft.com/office/word/2010/wordprocessingShape" mc:Ignorable="w14 w15 w16se w16cid w16 w16cex w16sdtdh w16du wp14">
-  <w:comment w:initials="M" w:author="Mike Sears" w:date="2024-09-23T10:33:00Z" w:id="0">
+<w:comments xmlns:wpc="http://schemas.microsoft.com/office/word/2010/wordprocessingCanvas" xmlns:cx="http://schemas.microsoft.com/office/drawing/2014/chartex" xmlns:cx1="http://schemas.microsoft.com/office/drawing/2015/9/8/chartex" xmlns:cx2="http://schemas.microsoft.com/office/drawing/2015/10/21/chartex" xmlns:cx3="http://schemas.microsoft.com/office/drawing/2016/5/9/chartex" xmlns:cx4="http://schemas.microsoft.com/office/drawing/2016/5/10/chartex" xmlns:cx5="http://schemas.microsoft.com/office/drawing/2016/5/11/chartex" xmlns:cx6="http://schemas.microsoft.com/office/drawing/2016/5/12/chartex" xmlns:cx7="http://schemas.microsoft.com/office/drawing/2016/5/13/chartex" xmlns:cx8="http://schemas.microsoft.com/office/drawing/2016/5/14/chartex" xmlns:mc="http://schemas.openxmlformats.org/markup-compatibility/2006" xmlns:aink="http://schemas.microsoft.com/office/drawing/2016/ink" xmlns:am3d="http://schemas.microsoft.com/office/drawing/2017/model3d" xmlns:o="urn:schemas-microsoft-com:office:office" xmlns:oel="http://schemas.microsoft.com/office/2019/extlst" xmlns:r="http://schemas.openxmlformats.org/officeDocument/2006/relationships" xmlns:m="http://schemas.openxmlformats.org/officeDocument/2006/math" xmlns:v="urn:schemas-microsoft-com:vml" xmlns:wp14="http://schemas.microsoft.com/office/word/2010/wordprocessingDrawing" xmlns:wp="http://schemas.openxmlformats.org/drawingml/2006/wordprocessingDrawing" xmlns:w10="urn:schemas-microsoft-com:office:word" xmlns:w="http://schemas.openxmlformats.org/wordprocessingml/2006/main" xmlns:w14="http://schemas.microsoft.com/office/word/2010/wordml" xmlns:w15="http://schemas.microsoft.com/office/word/2012/wordml" xmlns:w16cex="http://schemas.microsoft.com/office/word/2018/wordml/cex" xmlns:w16cid="http://schemas.microsoft.com/office/word/2016/wordml/cid" xmlns:w16="http://schemas.microsoft.com/office/word/2018/wordml" xmlns:w16du="http://schemas.microsoft.com/office/word/2023/wordml/word16du" xmlns:w16sdtdh="http://schemas.microsoft.com/office/word/2020/wordml/sdtdatahash" xmlns:w16sdtfl="http://schemas.microsoft.com/office/word/2024/wordml/sdtformatlock" xmlns:w16se="http://schemas.microsoft.com/office/word/2015/wordml/symex" xmlns:wpg="http://schemas.microsoft.com/office/word/2010/wordprocessingGroup" xmlns:wpi="http://schemas.microsoft.com/office/word/2010/wordprocessingInk" xmlns:wne="http://schemas.microsoft.com/office/word/2006/wordml" xmlns:wps="http://schemas.microsoft.com/office/word/2010/wordprocessingShape" mc:Ignorable="w14 w15 w16se w16cid w16 w16cex w16sdtdh w16sdtfl w16du wp14">
+  <w:comment w:id="0" w:author="Mike Sears" w:date="2024-09-23T10:33:00Z" w:initials="M">
     <w:p>
       <w:r>
         <w:rPr>
@@ -6855,25 +6884,25 @@
 </file>
 
 <file path=word/commentsExtended.xml><?xml version="1.0" encoding="utf-8"?>
-<w15:commentsEx xmlns:wpc="http://schemas.microsoft.com/office/word/2010/wordprocessingCanvas" xmlns:cx="http://schemas.microsoft.com/office/drawing/2014/chartex" xmlns:cx1="http://schemas.microsoft.com/office/drawing/2015/9/8/chartex" xmlns:cx2="http://schemas.microsoft.com/office/drawing/2015/10/21/chartex" xmlns:cx3="http://schemas.microsoft.com/office/drawing/2016/5/9/chartex" xmlns:cx4="http://schemas.microsoft.com/office/drawing/2016/5/10/chartex" xmlns:cx5="http://schemas.microsoft.com/office/drawing/2016/5/11/chartex" xmlns:cx6="http://schemas.microsoft.com/office/drawing/2016/5/12/chartex" xmlns:cx7="http://schemas.microsoft.com/office/drawing/2016/5/13/chartex" xmlns:cx8="http://schemas.microsoft.com/office/drawing/2016/5/14/chartex" xmlns:mc="http://schemas.openxmlformats.org/markup-compatibility/2006" xmlns:aink="http://schemas.microsoft.com/office/drawing/2016/ink" xmlns:am3d="http://schemas.microsoft.com/office/drawing/2017/model3d" xmlns:o="urn:schemas-microsoft-com:office:office" xmlns:oel="http://schemas.microsoft.com/office/2019/extlst" xmlns:r="http://schemas.openxmlformats.org/officeDocument/2006/relationships" xmlns:m="http://schemas.openxmlformats.org/officeDocument/2006/math" xmlns:v="urn:schemas-microsoft-com:vml" xmlns:wp14="http://schemas.microsoft.com/office/word/2010/wordprocessingDrawing" xmlns:wp="http://schemas.openxmlformats.org/drawingml/2006/wordprocessingDrawing" xmlns:w10="urn:schemas-microsoft-com:office:word" xmlns:w="http://schemas.openxmlformats.org/wordprocessingml/2006/main" xmlns:w14="http://schemas.microsoft.com/office/word/2010/wordml" xmlns:w15="http://schemas.microsoft.com/office/word/2012/wordml" xmlns:w16cex="http://schemas.microsoft.com/office/word/2018/wordml/cex" xmlns:w16cid="http://schemas.microsoft.com/office/word/2016/wordml/cid" xmlns:w16="http://schemas.microsoft.com/office/word/2018/wordml" xmlns:w16du="http://schemas.microsoft.com/office/word/2023/wordml/word16du" xmlns:w16sdtdh="http://schemas.microsoft.com/office/word/2020/wordml/sdtdatahash" xmlns:w16se="http://schemas.microsoft.com/office/word/2015/wordml/symex" xmlns:wpg="http://schemas.microsoft.com/office/word/2010/wordprocessingGroup" xmlns:wpi="http://schemas.microsoft.com/office/word/2010/wordprocessingInk" xmlns:wne="http://schemas.microsoft.com/office/word/2006/wordml" xmlns:wps="http://schemas.microsoft.com/office/word/2010/wordprocessingShape" mc:Ignorable="w14 w15 w16se w16cid w16 w16cex w16sdtdh w16du wp14">
+<w15:commentsEx xmlns:wpc="http://schemas.microsoft.com/office/word/2010/wordprocessingCanvas" xmlns:cx="http://schemas.microsoft.com/office/drawing/2014/chartex" xmlns:cx1="http://schemas.microsoft.com/office/drawing/2015/9/8/chartex" xmlns:cx2="http://schemas.microsoft.com/office/drawing/2015/10/21/chartex" xmlns:cx3="http://schemas.microsoft.com/office/drawing/2016/5/9/chartex" xmlns:cx4="http://schemas.microsoft.com/office/drawing/2016/5/10/chartex" xmlns:cx5="http://schemas.microsoft.com/office/drawing/2016/5/11/chartex" xmlns:cx6="http://schemas.microsoft.com/office/drawing/2016/5/12/chartex" xmlns:cx7="http://schemas.microsoft.com/office/drawing/2016/5/13/chartex" xmlns:cx8="http://schemas.microsoft.com/office/drawing/2016/5/14/chartex" xmlns:mc="http://schemas.openxmlformats.org/markup-compatibility/2006" xmlns:aink="http://schemas.microsoft.com/office/drawing/2016/ink" xmlns:am3d="http://schemas.microsoft.com/office/drawing/2017/model3d" xmlns:o="urn:schemas-microsoft-com:office:office" xmlns:oel="http://schemas.microsoft.com/office/2019/extlst" xmlns:r="http://schemas.openxmlformats.org/officeDocument/2006/relationships" xmlns:m="http://schemas.openxmlformats.org/officeDocument/2006/math" xmlns:v="urn:schemas-microsoft-com:vml" xmlns:wp14="http://schemas.microsoft.com/office/word/2010/wordprocessingDrawing" xmlns:wp="http://schemas.openxmlformats.org/drawingml/2006/wordprocessingDrawing" xmlns:w10="urn:schemas-microsoft-com:office:word" xmlns:w="http://schemas.openxmlformats.org/wordprocessingml/2006/main" xmlns:w14="http://schemas.microsoft.com/office/word/2010/wordml" xmlns:w15="http://schemas.microsoft.com/office/word/2012/wordml" xmlns:w16cex="http://schemas.microsoft.com/office/word/2018/wordml/cex" xmlns:w16cid="http://schemas.microsoft.com/office/word/2016/wordml/cid" xmlns:w16="http://schemas.microsoft.com/office/word/2018/wordml" xmlns:w16du="http://schemas.microsoft.com/office/word/2023/wordml/word16du" xmlns:w16sdtdh="http://schemas.microsoft.com/office/word/2020/wordml/sdtdatahash" xmlns:w16sdtfl="http://schemas.microsoft.com/office/word/2024/wordml/sdtformatlock" xmlns:w16se="http://schemas.microsoft.com/office/word/2015/wordml/symex" xmlns:wpg="http://schemas.microsoft.com/office/word/2010/wordprocessingGroup" xmlns:wpi="http://schemas.microsoft.com/office/word/2010/wordprocessingInk" xmlns:wne="http://schemas.microsoft.com/office/word/2006/wordml" xmlns:wps="http://schemas.microsoft.com/office/word/2010/wordprocessingShape" mc:Ignorable="w14 w15 w16se w16cid w16 w16cex w16sdtdh w16sdtfl w16du wp14">
   <w15:commentEx w15:paraId="40CF5EC2" w15:done="0"/>
 </w15:commentsEx>
 </file>
 
 <file path=word/commentsExtensible.xml><?xml version="1.0" encoding="utf-8"?>
-<w16cex:commentsExtensible xmlns:wpc="http://schemas.microsoft.com/office/word/2010/wordprocessingCanvas" xmlns:cx="http://schemas.microsoft.com/office/drawing/2014/chartex" xmlns:cx1="http://schemas.microsoft.com/office/drawing/2015/9/8/chartex" xmlns:cx2="http://schemas.microsoft.com/office/drawing/2015/10/21/chartex" xmlns:cx3="http://schemas.microsoft.com/office/drawing/2016/5/9/chartex" xmlns:cx4="http://schemas.microsoft.com/office/drawing/2016/5/10/chartex" xmlns:cx5="http://schemas.microsoft.com/office/drawing/2016/5/11/chartex" xmlns:cx6="http://schemas.microsoft.com/office/drawing/2016/5/12/chartex" xmlns:cx7="http://schemas.microsoft.com/office/drawing/2016/5/13/chartex" xmlns:cx8="http://schemas.microsoft.com/office/drawing/2016/5/14/chartex" xmlns:cr="http://schemas.microsoft.com/office/comments/2020/reactions" xmlns:mc="http://schemas.openxmlformats.org/markup-compatibility/2006" xmlns:aink="http://schemas.microsoft.com/office/drawing/2016/ink" xmlns:am3d="http://schemas.microsoft.com/office/drawing/2017/model3d" xmlns:o="urn:schemas-microsoft-com:office:office" xmlns:oel="http://schemas.microsoft.com/office/2019/extlst" xmlns:r="http://schemas.openxmlformats.org/officeDocument/2006/relationships" xmlns:m="http://schemas.openxmlformats.org/officeDocument/2006/math" xmlns:v="urn:schemas-microsoft-com:vml" xmlns:wp14="http://schemas.microsoft.com/office/word/2010/wordprocessingDrawing" xmlns:wp="http://schemas.openxmlformats.org/drawingml/2006/wordprocessingDrawing" xmlns:w10="urn:schemas-microsoft-com:office:word" xmlns:w="http://schemas.openxmlformats.org/wordprocessingml/2006/main" xmlns:w14="http://schemas.microsoft.com/office/word/2010/wordml" xmlns:w15="http://schemas.microsoft.com/office/word/2012/wordml" xmlns:w16cex="http://schemas.microsoft.com/office/word/2018/wordml/cex" xmlns:w16cid="http://schemas.microsoft.com/office/word/2016/wordml/cid" xmlns:w16="http://schemas.microsoft.com/office/word/2018/wordml" xmlns:w16du="http://schemas.microsoft.com/office/word/2023/wordml/word16du" xmlns:w16sdtdh="http://schemas.microsoft.com/office/word/2020/wordml/sdtdatahash" xmlns:w16se="http://schemas.microsoft.com/office/word/2015/wordml/symex" xmlns:wpg="http://schemas.microsoft.com/office/word/2010/wordprocessingGroup" xmlns:wpi="http://schemas.microsoft.com/office/word/2010/wordprocessingInk" xmlns:wne="http://schemas.microsoft.com/office/word/2006/wordml" xmlns:wps="http://schemas.microsoft.com/office/word/2010/wordprocessingShape" mc:Ignorable="w14 w15 w16se w16cid w16 w16cex w16sdtdh cr w16du wp14">
+<w16cex:commentsExtensible xmlns:wpc="http://schemas.microsoft.com/office/word/2010/wordprocessingCanvas" xmlns:cx="http://schemas.microsoft.com/office/drawing/2014/chartex" xmlns:cx1="http://schemas.microsoft.com/office/drawing/2015/9/8/chartex" xmlns:cx2="http://schemas.microsoft.com/office/drawing/2015/10/21/chartex" xmlns:cx3="http://schemas.microsoft.com/office/drawing/2016/5/9/chartex" xmlns:cx4="http://schemas.microsoft.com/office/drawing/2016/5/10/chartex" xmlns:cx5="http://schemas.microsoft.com/office/drawing/2016/5/11/chartex" xmlns:cx6="http://schemas.microsoft.com/office/drawing/2016/5/12/chartex" xmlns:cx7="http://schemas.microsoft.com/office/drawing/2016/5/13/chartex" xmlns:cx8="http://schemas.microsoft.com/office/drawing/2016/5/14/chartex" xmlns:cr="http://schemas.microsoft.com/office/comments/2020/reactions" xmlns:mc="http://schemas.openxmlformats.org/markup-compatibility/2006" xmlns:aink="http://schemas.microsoft.com/office/drawing/2016/ink" xmlns:am3d="http://schemas.microsoft.com/office/drawing/2017/model3d" xmlns:o="urn:schemas-microsoft-com:office:office" xmlns:oel="http://schemas.microsoft.com/office/2019/extlst" xmlns:r="http://schemas.openxmlformats.org/officeDocument/2006/relationships" xmlns:m="http://schemas.openxmlformats.org/officeDocument/2006/math" xmlns:v="urn:schemas-microsoft-com:vml" xmlns:wp14="http://schemas.microsoft.com/office/word/2010/wordprocessingDrawing" xmlns:wp="http://schemas.openxmlformats.org/drawingml/2006/wordprocessingDrawing" xmlns:w10="urn:schemas-microsoft-com:office:word" xmlns:w="http://schemas.openxmlformats.org/wordprocessingml/2006/main" xmlns:w14="http://schemas.microsoft.com/office/word/2010/wordml" xmlns:w15="http://schemas.microsoft.com/office/word/2012/wordml" xmlns:w16cex="http://schemas.microsoft.com/office/word/2018/wordml/cex" xmlns:w16cid="http://schemas.microsoft.com/office/word/2016/wordml/cid" xmlns:w16="http://schemas.microsoft.com/office/word/2018/wordml" xmlns:w16du="http://schemas.microsoft.com/office/word/2023/wordml/word16du" xmlns:w16sdtdh="http://schemas.microsoft.com/office/word/2020/wordml/sdtdatahash" xmlns:w16sdtfl="http://schemas.microsoft.com/office/word/2024/wordml/sdtformatlock" xmlns:w16se="http://schemas.microsoft.com/office/word/2015/wordml/symex" xmlns:wpg="http://schemas.microsoft.com/office/word/2010/wordprocessingGroup" xmlns:wpi="http://schemas.microsoft.com/office/word/2010/wordprocessingInk" xmlns:wne="http://schemas.microsoft.com/office/word/2006/wordml" xmlns:wps="http://schemas.microsoft.com/office/word/2010/wordprocessingShape" mc:Ignorable="w14 w15 w16se w16cid w16 w16cex w16sdtdh w16sdtfl cr w16du wp14">
   <w16cex:commentExtensible w16cex:durableId="76E1BB1C" w16cex:dateUtc="2024-09-23T17:33:00Z"/>
 </w16cex:commentsExtensible>
 </file>
 
 <file path=word/commentsIds.xml><?xml version="1.0" encoding="utf-8"?>
-<w16cid:commentsIds xmlns:wpc="http://schemas.microsoft.com/office/word/2010/wordprocessingCanvas" xmlns:cx="http://schemas.microsoft.com/office/drawing/2014/chartex" xmlns:cx1="http://schemas.microsoft.com/office/drawing/2015/9/8/chartex" xmlns:cx2="http://schemas.microsoft.com/office/drawing/2015/10/21/chartex" xmlns:cx3="http://schemas.microsoft.com/office/drawing/2016/5/9/chartex" xmlns:cx4="http://schemas.microsoft.com/office/drawing/2016/5/10/chartex" xmlns:cx5="http://schemas.microsoft.com/office/drawing/2016/5/11/chartex" xmlns:cx6="http://schemas.microsoft.com/office/drawing/2016/5/12/chartex" xmlns:cx7="http://schemas.microsoft.com/office/drawing/2016/5/13/chartex" xmlns:cx8="http://schemas.microsoft.com/office/drawing/2016/5/14/chartex" xmlns:mc="http://schemas.openxmlformats.org/markup-compatibility/2006" xmlns:aink="http://schemas.microsoft.com/office/drawing/2016/ink" xmlns:am3d="http://schemas.microsoft.com/office/drawing/2017/model3d" xmlns:o="urn:schemas-microsoft-com:office:office" xmlns:oel="http://schemas.microsoft.com/office/2019/extlst" xmlns:r="http://schemas.openxmlformats.org/officeDocument/2006/relationships" xmlns:m="http://schemas.openxmlformats.org/officeDocument/2006/math" xmlns:v="urn:schemas-microsoft-com:vml" xmlns:wp14="http://schemas.microsoft.com/office/word/2010/wordprocessingDrawing" xmlns:wp="http://schemas.openxmlformats.org/drawingml/2006/wordprocessingDrawing" xmlns:w10="urn:schemas-microsoft-com:office:word" xmlns:w="http://schemas.openxmlformats.org/wordprocessingml/2006/main" xmlns:w14="http://schemas.microsoft.com/office/word/2010/wordml" xmlns:w15="http://schemas.microsoft.com/office/word/2012/wordml" xmlns:w16cex="http://schemas.microsoft.com/office/word/2018/wordml/cex" xmlns:w16cid="http://schemas.microsoft.com/office/word/2016/wordml/cid" xmlns:w16="http://schemas.microsoft.com/office/word/2018/wordml" xmlns:w16du="http://schemas.microsoft.com/office/word/2023/wordml/word16du" xmlns:w16sdtdh="http://schemas.microsoft.com/office/word/2020/wordml/sdtdatahash" xmlns:w16se="http://schemas.microsoft.com/office/word/2015/wordml/symex" xmlns:wpg="http://schemas.microsoft.com/office/word/2010/wordprocessingGroup" xmlns:wpi="http://schemas.microsoft.com/office/word/2010/wordprocessingInk" xmlns:wne="http://schemas.microsoft.com/office/word/2006/wordml" xmlns:wps="http://schemas.microsoft.com/office/word/2010/wordprocessingShape" mc:Ignorable="w14 w15 w16se w16cid w16 w16cex w16sdtdh w16du wp14">
+<w16cid:commentsIds xmlns:wpc="http://schemas.microsoft.com/office/word/2010/wordprocessingCanvas" xmlns:cx="http://schemas.microsoft.com/office/drawing/2014/chartex" xmlns:cx1="http://schemas.microsoft.com/office/drawing/2015/9/8/chartex" xmlns:cx2="http://schemas.microsoft.com/office/drawing/2015/10/21/chartex" xmlns:cx3="http://schemas.microsoft.com/office/drawing/2016/5/9/chartex" xmlns:cx4="http://schemas.microsoft.com/office/drawing/2016/5/10/chartex" xmlns:cx5="http://schemas.microsoft.com/office/drawing/2016/5/11/chartex" xmlns:cx6="http://schemas.microsoft.com/office/drawing/2016/5/12/chartex" xmlns:cx7="http://schemas.microsoft.com/office/drawing/2016/5/13/chartex" xmlns:cx8="http://schemas.microsoft.com/office/drawing/2016/5/14/chartex" xmlns:mc="http://schemas.openxmlformats.org/markup-compatibility/2006" xmlns:aink="http://schemas.microsoft.com/office/drawing/2016/ink" xmlns:am3d="http://schemas.microsoft.com/office/drawing/2017/model3d" xmlns:o="urn:schemas-microsoft-com:office:office" xmlns:oel="http://schemas.microsoft.com/office/2019/extlst" xmlns:r="http://schemas.openxmlformats.org/officeDocument/2006/relationships" xmlns:m="http://schemas.openxmlformats.org/officeDocument/2006/math" xmlns:v="urn:schemas-microsoft-com:vml" xmlns:wp14="http://schemas.microsoft.com/office/word/2010/wordprocessingDrawing" xmlns:wp="http://schemas.openxmlformats.org/drawingml/2006/wordprocessingDrawing" xmlns:w10="urn:schemas-microsoft-com:office:word" xmlns:w="http://schemas.openxmlformats.org/wordprocessingml/2006/main" xmlns:w14="http://schemas.microsoft.com/office/word/2010/wordml" xmlns:w15="http://schemas.microsoft.com/office/word/2012/wordml" xmlns:w16cex="http://schemas.microsoft.com/office/word/2018/wordml/cex" xmlns:w16cid="http://schemas.microsoft.com/office/word/2016/wordml/cid" xmlns:w16="http://schemas.microsoft.com/office/word/2018/wordml" xmlns:w16du="http://schemas.microsoft.com/office/word/2023/wordml/word16du" xmlns:w16sdtdh="http://schemas.microsoft.com/office/word/2020/wordml/sdtdatahash" xmlns:w16sdtfl="http://schemas.microsoft.com/office/word/2024/wordml/sdtformatlock" xmlns:w16se="http://schemas.microsoft.com/office/word/2015/wordml/symex" xmlns:wpg="http://schemas.microsoft.com/office/word/2010/wordprocessingGroup" xmlns:wpi="http://schemas.microsoft.com/office/word/2010/wordprocessingInk" xmlns:wne="http://schemas.microsoft.com/office/word/2006/wordml" xmlns:wps="http://schemas.microsoft.com/office/word/2010/wordprocessingShape" mc:Ignorable="w14 w15 w16se w16cid w16 w16cex w16sdtdh w16sdtfl w16du wp14">
   <w16cid:commentId w16cid:paraId="40CF5EC2" w16cid:durableId="76E1BB1C"/>
 </w16cid:commentsIds>
 </file>
 
 <file path=word/endnotes.xml><?xml version="1.0" encoding="utf-8"?>
-<w:endnotes xmlns:wpc="http://schemas.microsoft.com/office/word/2010/wordprocessingCanvas" xmlns:cx="http://schemas.microsoft.com/office/drawing/2014/chartex" xmlns:cx1="http://schemas.microsoft.com/office/drawing/2015/9/8/chartex" xmlns:cx2="http://schemas.microsoft.com/office/drawing/2015/10/21/chartex" xmlns:cx3="http://schemas.microsoft.com/office/drawing/2016/5/9/chartex" xmlns:cx4="http://schemas.microsoft.com/office/drawing/2016/5/10/chartex" xmlns:cx5="http://schemas.microsoft.com/office/drawing/2016/5/11/chartex" xmlns:cx6="http://schemas.microsoft.com/office/drawing/2016/5/12/chartex" xmlns:cx7="http://schemas.microsoft.com/office/drawing/2016/5/13/chartex" xmlns:cx8="http://schemas.microsoft.com/office/drawing/2016/5/14/chartex" xmlns:mc="http://schemas.openxmlformats.org/markup-compatibility/2006" xmlns:aink="http://schemas.microsoft.com/office/drawing/2016/ink" xmlns:am3d="http://schemas.microsoft.com/office/drawing/2017/model3d" xmlns:o="urn:schemas-microsoft-com:office:office" xmlns:oel="http://schemas.microsoft.com/office/2019/extlst" xmlns:r="http://schemas.openxmlformats.org/officeDocument/2006/relationships" xmlns:m="http://schemas.openxmlformats.org/officeDocument/2006/math" xmlns:v="urn:schemas-microsoft-com:vml" xmlns:wp14="http://schemas.microsoft.com/office/word/2010/wordprocessingDrawing" xmlns:wp="http://schemas.openxmlformats.org/drawingml/2006/wordprocessingDrawing" xmlns:w10="urn:schemas-microsoft-com:office:word" xmlns:w="http://schemas.openxmlformats.org/wordprocessingml/2006/main" xmlns:w14="http://schemas.microsoft.com/office/word/2010/wordml" xmlns:w15="http://schemas.microsoft.com/office/word/2012/wordml" xmlns:w16cex="http://schemas.microsoft.com/office/word/2018/wordml/cex" xmlns:w16cid="http://schemas.microsoft.com/office/word/2016/wordml/cid" xmlns:w16="http://schemas.microsoft.com/office/word/2018/wordml" xmlns:w16du="http://schemas.microsoft.com/office/word/2023/wordml/word16du" xmlns:w16sdtdh="http://schemas.microsoft.com/office/word/2020/wordml/sdtdatahash" xmlns:w16se="http://schemas.microsoft.com/office/word/2015/wordml/symex" xmlns:wpg="http://schemas.microsoft.com/office/word/2010/wordprocessingGroup" xmlns:wpi="http://schemas.microsoft.com/office/word/2010/wordprocessingInk" xmlns:wne="http://schemas.microsoft.com/office/word/2006/wordml" xmlns:wps="http://schemas.microsoft.com/office/word/2010/wordprocessingShape" mc:Ignorable="w14 w15 w16se w16cid w16 w16cex w16sdtdh w16du wp14">
+<w:endnotes xmlns:wpc="http://schemas.microsoft.com/office/word/2010/wordprocessingCanvas" xmlns:cx="http://schemas.microsoft.com/office/drawing/2014/chartex" xmlns:cx1="http://schemas.microsoft.com/office/drawing/2015/9/8/chartex" xmlns:cx2="http://schemas.microsoft.com/office/drawing/2015/10/21/chartex" xmlns:cx3="http://schemas.microsoft.com/office/drawing/2016/5/9/chartex" xmlns:cx4="http://schemas.microsoft.com/office/drawing/2016/5/10/chartex" xmlns:cx5="http://schemas.microsoft.com/office/drawing/2016/5/11/chartex" xmlns:cx6="http://schemas.microsoft.com/office/drawing/2016/5/12/chartex" xmlns:cx7="http://schemas.microsoft.com/office/drawing/2016/5/13/chartex" xmlns:cx8="http://schemas.microsoft.com/office/drawing/2016/5/14/chartex" xmlns:mc="http://schemas.openxmlformats.org/markup-compatibility/2006" xmlns:aink="http://schemas.microsoft.com/office/drawing/2016/ink" xmlns:am3d="http://schemas.microsoft.com/office/drawing/2017/model3d" xmlns:o="urn:schemas-microsoft-com:office:office" xmlns:oel="http://schemas.microsoft.com/office/2019/extlst" xmlns:r="http://schemas.openxmlformats.org/officeDocument/2006/relationships" xmlns:m="http://schemas.openxmlformats.org/officeDocument/2006/math" xmlns:v="urn:schemas-microsoft-com:vml" xmlns:wp14="http://schemas.microsoft.com/office/word/2010/wordprocessingDrawing" xmlns:wp="http://schemas.openxmlformats.org/drawingml/2006/wordprocessingDrawing" xmlns:w10="urn:schemas-microsoft-com:office:word" xmlns:w="http://schemas.openxmlformats.org/wordprocessingml/2006/main" xmlns:w14="http://schemas.microsoft.com/office/word/2010/wordml" xmlns:w15="http://schemas.microsoft.com/office/word/2012/wordml" xmlns:w16cex="http://schemas.microsoft.com/office/word/2018/wordml/cex" xmlns:w16cid="http://schemas.microsoft.com/office/word/2016/wordml/cid" xmlns:w16="http://schemas.microsoft.com/office/word/2018/wordml" xmlns:w16du="http://schemas.microsoft.com/office/word/2023/wordml/word16du" xmlns:w16sdtdh="http://schemas.microsoft.com/office/word/2020/wordml/sdtdatahash" xmlns:w16sdtfl="http://schemas.microsoft.com/office/word/2024/wordml/sdtformatlock" xmlns:w16se="http://schemas.microsoft.com/office/word/2015/wordml/symex" xmlns:wpg="http://schemas.microsoft.com/office/word/2010/wordprocessingGroup" xmlns:wpi="http://schemas.microsoft.com/office/word/2010/wordprocessingInk" xmlns:wne="http://schemas.microsoft.com/office/word/2006/wordml" xmlns:wps="http://schemas.microsoft.com/office/word/2010/wordprocessingShape" mc:Ignorable="w14 w15 w16se w16cid w16 w16cex w16sdtdh w16sdtfl w16du wp14">
   <w:endnote w:type="separator" w:id="-1">
     <w:p>
       <w:pPr>
@@ -6898,7 +6927,7 @@
 </file>
 
 <file path=word/footer1.xml><?xml version="1.0" encoding="utf-8"?>
-<w:ftr xmlns:wpc="http://schemas.microsoft.com/office/word/2010/wordprocessingCanvas" xmlns:cx="http://schemas.microsoft.com/office/drawing/2014/chartex" xmlns:cx1="http://schemas.microsoft.com/office/drawing/2015/9/8/chartex" xmlns:cx2="http://schemas.microsoft.com/office/drawing/2015/10/21/chartex" xmlns:cx3="http://schemas.microsoft.com/office/drawing/2016/5/9/chartex" xmlns:cx4="http://schemas.microsoft.com/office/drawing/2016/5/10/chartex" xmlns:cx5="http://schemas.microsoft.com/office/drawing/2016/5/11/chartex" xmlns:cx6="http://schemas.microsoft.com/office/drawing/2016/5/12/chartex" xmlns:cx7="http://schemas.microsoft.com/office/drawing/2016/5/13/chartex" xmlns:cx8="http://schemas.microsoft.com/office/drawing/2016/5/14/chartex" xmlns:mc="http://schemas.openxmlformats.org/markup-compatibility/2006" xmlns:aink="http://schemas.microsoft.com/office/drawing/2016/ink" xmlns:am3d="http://schemas.microsoft.com/office/drawing/2017/model3d" xmlns:o="urn:schemas-microsoft-com:office:office" xmlns:oel="http://schemas.microsoft.com/office/2019/extlst" xmlns:r="http://schemas.openxmlformats.org/officeDocument/2006/relationships" xmlns:m="http://schemas.openxmlformats.org/officeDocument/2006/math" xmlns:v="urn:schemas-microsoft-com:vml" xmlns:wp14="http://schemas.microsoft.com/office/word/2010/wordprocessingDrawing" xmlns:wp="http://schemas.openxmlformats.org/drawingml/2006/wordprocessingDrawing" xmlns:w10="urn:schemas-microsoft-com:office:word" xmlns:w="http://schemas.openxmlformats.org/wordprocessingml/2006/main" xmlns:w14="http://schemas.microsoft.com/office/word/2010/wordml" xmlns:w15="http://schemas.microsoft.com/office/word/2012/wordml" xmlns:w16cex="http://schemas.microsoft.com/office/word/2018/wordml/cex" xmlns:w16cid="http://schemas.microsoft.com/office/word/2016/wordml/cid" xmlns:w16="http://schemas.microsoft.com/office/word/2018/wordml" xmlns:w16du="http://schemas.microsoft.com/office/word/2023/wordml/word16du" xmlns:w16sdtdh="http://schemas.microsoft.com/office/word/2020/wordml/sdtdatahash" xmlns:w16se="http://schemas.microsoft.com/office/word/2015/wordml/symex" xmlns:wpg="http://schemas.microsoft.com/office/word/2010/wordprocessingGroup" xmlns:wpi="http://schemas.microsoft.com/office/word/2010/wordprocessingInk" xmlns:wne="http://schemas.microsoft.com/office/word/2006/wordml" xmlns:wps="http://schemas.microsoft.com/office/word/2010/wordprocessingShape" mc:Ignorable="w14 w15 w16se w16cid w16 w16cex w16sdtdh w16du wp14">
+<w:ftr xmlns:wpc="http://schemas.microsoft.com/office/word/2010/wordprocessingCanvas" xmlns:cx="http://schemas.microsoft.com/office/drawing/2014/chartex" xmlns:cx1="http://schemas.microsoft.com/office/drawing/2015/9/8/chartex" xmlns:cx2="http://schemas.microsoft.com/office/drawing/2015/10/21/chartex" xmlns:cx3="http://schemas.microsoft.com/office/drawing/2016/5/9/chartex" xmlns:cx4="http://schemas.microsoft.com/office/drawing/2016/5/10/chartex" xmlns:cx5="http://schemas.microsoft.com/office/drawing/2016/5/11/chartex" xmlns:cx6="http://schemas.microsoft.com/office/drawing/2016/5/12/chartex" xmlns:cx7="http://schemas.microsoft.com/office/drawing/2016/5/13/chartex" xmlns:cx8="http://schemas.microsoft.com/office/drawing/2016/5/14/chartex" xmlns:mc="http://schemas.openxmlformats.org/markup-compatibility/2006" xmlns:aink="http://schemas.microsoft.com/office/drawing/2016/ink" xmlns:am3d="http://schemas.microsoft.com/office/drawing/2017/model3d" xmlns:o="urn:schemas-microsoft-com:office:office" xmlns:oel="http://schemas.microsoft.com/office/2019/extlst" xmlns:r="http://schemas.openxmlformats.org/officeDocument/2006/relationships" xmlns:m="http://schemas.openxmlformats.org/officeDocument/2006/math" xmlns:v="urn:schemas-microsoft-com:vml" xmlns:wp14="http://schemas.microsoft.com/office/word/2010/wordprocessingDrawing" xmlns:wp="http://schemas.openxmlformats.org/drawingml/2006/wordprocessingDrawing" xmlns:w10="urn:schemas-microsoft-com:office:word" xmlns:w="http://schemas.openxmlformats.org/wordprocessingml/2006/main" xmlns:w14="http://schemas.microsoft.com/office/word/2010/wordml" xmlns:w15="http://schemas.microsoft.com/office/word/2012/wordml" xmlns:w16cex="http://schemas.microsoft.com/office/word/2018/wordml/cex" xmlns:w16cid="http://schemas.microsoft.com/office/word/2016/wordml/cid" xmlns:w16="http://schemas.microsoft.com/office/word/2018/wordml" xmlns:w16du="http://schemas.microsoft.com/office/word/2023/wordml/word16du" xmlns:w16sdtdh="http://schemas.microsoft.com/office/word/2020/wordml/sdtdatahash" xmlns:w16sdtfl="http://schemas.microsoft.com/office/word/2024/wordml/sdtformatlock" xmlns:w16se="http://schemas.microsoft.com/office/word/2015/wordml/symex" xmlns:wpg="http://schemas.microsoft.com/office/word/2010/wordprocessingGroup" xmlns:wpi="http://schemas.microsoft.com/office/word/2010/wordprocessingInk" xmlns:wne="http://schemas.microsoft.com/office/word/2006/wordml" xmlns:wps="http://schemas.microsoft.com/office/word/2010/wordprocessingShape" mc:Ignorable="w14 w15 w16se w16cid w16 w16cex w16sdtdh w16sdtfl w16du wp14">
   <w:tbl>
     <w:tblPr>
       <w:tblW w:w="0" w:type="auto"/>
@@ -6959,7 +6988,7 @@
 </file>
 
 <file path=word/footnotes.xml><?xml version="1.0" encoding="utf-8"?>
-<w:footnotes xmlns:wpc="http://schemas.microsoft.com/office/word/2010/wordprocessingCanvas" xmlns:cx="http://schemas.microsoft.com/office/drawing/2014/chartex" xmlns:cx1="http://schemas.microsoft.com/office/drawing/2015/9/8/chartex" xmlns:cx2="http://schemas.microsoft.com/office/drawing/2015/10/21/chartex" xmlns:cx3="http://schemas.microsoft.com/office/drawing/2016/5/9/chartex" xmlns:cx4="http://schemas.microsoft.com/office/drawing/2016/5/10/chartex" xmlns:cx5="http://schemas.microsoft.com/office/drawing/2016/5/11/chartex" xmlns:cx6="http://schemas.microsoft.com/office/drawing/2016/5/12/chartex" xmlns:cx7="http://schemas.microsoft.com/office/drawing/2016/5/13/chartex" xmlns:cx8="http://schemas.microsoft.com/office/drawing/2016/5/14/chartex" xmlns:mc="http://schemas.openxmlformats.org/markup-compatibility/2006" xmlns:aink="http://schemas.microsoft.com/office/drawing/2016/ink" xmlns:am3d="http://schemas.microsoft.com/office/drawing/2017/model3d" xmlns:o="urn:schemas-microsoft-com:office:office" xmlns:oel="http://schemas.microsoft.com/office/2019/extlst" xmlns:r="http://schemas.openxmlformats.org/officeDocument/2006/relationships" xmlns:m="http://schemas.openxmlformats.org/officeDocument/2006/math" xmlns:v="urn:schemas-microsoft-com:vml" xmlns:wp14="http://schemas.microsoft.com/office/word/2010/wordprocessingDrawing" xmlns:wp="http://schemas.openxmlformats.org/drawingml/2006/wordprocessingDrawing" xmlns:w10="urn:schemas-microsoft-com:office:word" xmlns:w="http://schemas.openxmlformats.org/wordprocessingml/2006/main" xmlns:w14="http://schemas.microsoft.com/office/word/2010/wordml" xmlns:w15="http://schemas.microsoft.com/office/word/2012/wordml" xmlns:w16cex="http://schemas.microsoft.com/office/word/2018/wordml/cex" xmlns:w16cid="http://schemas.microsoft.com/office/word/2016/wordml/cid" xmlns:w16="http://schemas.microsoft.com/office/word/2018/wordml" xmlns:w16du="http://schemas.microsoft.com/office/word/2023/wordml/word16du" xmlns:w16sdtdh="http://schemas.microsoft.com/office/word/2020/wordml/sdtdatahash" xmlns:w16se="http://schemas.microsoft.com/office/word/2015/wordml/symex" xmlns:wpg="http://schemas.microsoft.com/office/word/2010/wordprocessingGroup" xmlns:wpi="http://schemas.microsoft.com/office/word/2010/wordprocessingInk" xmlns:wne="http://schemas.microsoft.com/office/word/2006/wordml" xmlns:wps="http://schemas.microsoft.com/office/word/2010/wordprocessingShape" mc:Ignorable="w14 w15 w16se w16cid w16 w16cex w16sdtdh w16du wp14">
+<w:footnotes xmlns:wpc="http://schemas.microsoft.com/office/word/2010/wordprocessingCanvas" xmlns:cx="http://schemas.microsoft.com/office/drawing/2014/chartex" xmlns:cx1="http://schemas.microsoft.com/office/drawing/2015/9/8/chartex" xmlns:cx2="http://schemas.microsoft.com/office/drawing/2015/10/21/chartex" xmlns:cx3="http://schemas.microsoft.com/office/drawing/2016/5/9/chartex" xmlns:cx4="http://schemas.microsoft.com/office/drawing/2016/5/10/chartex" xmlns:cx5="http://schemas.microsoft.com/office/drawing/2016/5/11/chartex" xmlns:cx6="http://schemas.microsoft.com/office/drawing/2016/5/12/chartex" xmlns:cx7="http://schemas.microsoft.com/office/drawing/2016/5/13/chartex" xmlns:cx8="http://schemas.microsoft.com/office/drawing/2016/5/14/chartex" xmlns:mc="http://schemas.openxmlformats.org/markup-compatibility/2006" xmlns:aink="http://schemas.microsoft.com/office/drawing/2016/ink" xmlns:am3d="http://schemas.microsoft.com/office/drawing/2017/model3d" xmlns:o="urn:schemas-microsoft-com:office:office" xmlns:oel="http://schemas.microsoft.com/office/2019/extlst" xmlns:r="http://schemas.openxmlformats.org/officeDocument/2006/relationships" xmlns:m="http://schemas.openxmlformats.org/officeDocument/2006/math" xmlns:v="urn:schemas-microsoft-com:vml" xmlns:wp14="http://schemas.microsoft.com/office/word/2010/wordprocessingDrawing" xmlns:wp="http://schemas.openxmlformats.org/drawingml/2006/wordprocessingDrawing" xmlns:w10="urn:schemas-microsoft-com:office:word" xmlns:w="http://schemas.openxmlformats.org/wordprocessingml/2006/main" xmlns:w14="http://schemas.microsoft.com/office/word/2010/wordml" xmlns:w15="http://schemas.microsoft.com/office/word/2012/wordml" xmlns:w16cex="http://schemas.microsoft.com/office/word/2018/wordml/cex" xmlns:w16cid="http://schemas.microsoft.com/office/word/2016/wordml/cid" xmlns:w16="http://schemas.microsoft.com/office/word/2018/wordml" xmlns:w16du="http://schemas.microsoft.com/office/word/2023/wordml/word16du" xmlns:w16sdtdh="http://schemas.microsoft.com/office/word/2020/wordml/sdtdatahash" xmlns:w16sdtfl="http://schemas.microsoft.com/office/word/2024/wordml/sdtformatlock" xmlns:w16se="http://schemas.microsoft.com/office/word/2015/wordml/symex" xmlns:wpg="http://schemas.microsoft.com/office/word/2010/wordprocessingGroup" xmlns:wpi="http://schemas.microsoft.com/office/word/2010/wordprocessingInk" xmlns:wne="http://schemas.microsoft.com/office/word/2006/wordml" xmlns:wps="http://schemas.microsoft.com/office/word/2010/wordprocessingShape" mc:Ignorable="w14 w15 w16se w16cid w16 w16cex w16sdtdh w16sdtfl w16du wp14">
   <w:footnote w:type="separator" w:id="-1">
     <w:p>
       <w:pPr>
@@ -6984,7 +7013,7 @@
 </file>
 
 <file path=word/header1.xml><?xml version="1.0" encoding="utf-8"?>
-<w:hdr xmlns:wpc="http://schemas.microsoft.com/office/word/2010/wordprocessingCanvas" xmlns:cx="http://schemas.microsoft.com/office/drawing/2014/chartex" xmlns:cx1="http://schemas.microsoft.com/office/drawing/2015/9/8/chartex" xmlns:cx2="http://schemas.microsoft.com/office/drawing/2015/10/21/chartex" xmlns:cx3="http://schemas.microsoft.com/office/drawing/2016/5/9/chartex" xmlns:cx4="http://schemas.microsoft.com/office/drawing/2016/5/10/chartex" xmlns:cx5="http://schemas.microsoft.com/office/drawing/2016/5/11/chartex" xmlns:cx6="http://schemas.microsoft.com/office/drawing/2016/5/12/chartex" xmlns:cx7="http://schemas.microsoft.com/office/drawing/2016/5/13/chartex" xmlns:cx8="http://schemas.microsoft.com/office/drawing/2016/5/14/chartex" xmlns:mc="http://schemas.openxmlformats.org/markup-compatibility/2006" xmlns:aink="http://schemas.microsoft.com/office/drawing/2016/ink" xmlns:am3d="http://schemas.microsoft.com/office/drawing/2017/model3d" xmlns:o="urn:schemas-microsoft-com:office:office" xmlns:oel="http://schemas.microsoft.com/office/2019/extlst" xmlns:r="http://schemas.openxmlformats.org/officeDocument/2006/relationships" xmlns:m="http://schemas.openxmlformats.org/officeDocument/2006/math" xmlns:v="urn:schemas-microsoft-com:vml" xmlns:wp14="http://schemas.microsoft.com/office/word/2010/wordprocessingDrawing" xmlns:wp="http://schemas.openxmlformats.org/drawingml/2006/wordprocessingDrawing" xmlns:w10="urn:schemas-microsoft-com:office:word" xmlns:w="http://schemas.openxmlformats.org/wordprocessingml/2006/main" xmlns:w14="http://schemas.microsoft.com/office/word/2010/wordml" xmlns:w15="http://schemas.microsoft.com/office/word/2012/wordml" xmlns:w16cex="http://schemas.microsoft.com/office/word/2018/wordml/cex" xmlns:w16cid="http://schemas.microsoft.com/office/word/2016/wordml/cid" xmlns:w16="http://schemas.microsoft.com/office/word/2018/wordml" xmlns:w16du="http://schemas.microsoft.com/office/word/2023/wordml/word16du" xmlns:w16sdtdh="http://schemas.microsoft.com/office/word/2020/wordml/sdtdatahash" xmlns:w16se="http://schemas.microsoft.com/office/word/2015/wordml/symex" xmlns:wpg="http://schemas.microsoft.com/office/word/2010/wordprocessingGroup" xmlns:wpi="http://schemas.microsoft.com/office/word/2010/wordprocessingInk" xmlns:wne="http://schemas.microsoft.com/office/word/2006/wordml" xmlns:wps="http://schemas.microsoft.com/office/word/2010/wordprocessingShape" xmlns:a="http://schemas.openxmlformats.org/drawingml/2006/main" xmlns:pic="http://schemas.openxmlformats.org/drawingml/2006/picture" xmlns:a14="http://schemas.microsoft.com/office/drawing/2010/main" mc:Ignorable="w14 w15 w16se w16cid w16 w16cex w16sdtdh w16du wp14">
+<w:hdr xmlns:wpc="http://schemas.microsoft.com/office/word/2010/wordprocessingCanvas" xmlns:cx="http://schemas.microsoft.com/office/drawing/2014/chartex" xmlns:cx1="http://schemas.microsoft.com/office/drawing/2015/9/8/chartex" xmlns:cx2="http://schemas.microsoft.com/office/drawing/2015/10/21/chartex" xmlns:cx3="http://schemas.microsoft.com/office/drawing/2016/5/9/chartex" xmlns:cx4="http://schemas.microsoft.com/office/drawing/2016/5/10/chartex" xmlns:cx5="http://schemas.microsoft.com/office/drawing/2016/5/11/chartex" xmlns:cx6="http://schemas.microsoft.com/office/drawing/2016/5/12/chartex" xmlns:cx7="http://schemas.microsoft.com/office/drawing/2016/5/13/chartex" xmlns:cx8="http://schemas.microsoft.com/office/drawing/2016/5/14/chartex" xmlns:mc="http://schemas.openxmlformats.org/markup-compatibility/2006" xmlns:aink="http://schemas.microsoft.com/office/drawing/2016/ink" xmlns:am3d="http://schemas.microsoft.com/office/drawing/2017/model3d" xmlns:o="urn:schemas-microsoft-com:office:office" xmlns:oel="http://schemas.microsoft.com/office/2019/extlst" xmlns:r="http://schemas.openxmlformats.org/officeDocument/2006/relationships" xmlns:m="http://schemas.openxmlformats.org/officeDocument/2006/math" xmlns:v="urn:schemas-microsoft-com:vml" xmlns:wp14="http://schemas.microsoft.com/office/word/2010/wordprocessingDrawing" xmlns:wp="http://schemas.openxmlformats.org/drawingml/2006/wordprocessingDrawing" xmlns:w10="urn:schemas-microsoft-com:office:word" xmlns:w="http://schemas.openxmlformats.org/wordprocessingml/2006/main" xmlns:w14="http://schemas.microsoft.com/office/word/2010/wordml" xmlns:w15="http://schemas.microsoft.com/office/word/2012/wordml" xmlns:w16cex="http://schemas.microsoft.com/office/word/2018/wordml/cex" xmlns:w16cid="http://schemas.microsoft.com/office/word/2016/wordml/cid" xmlns:w16="http://schemas.microsoft.com/office/word/2018/wordml" xmlns:w16du="http://schemas.microsoft.com/office/word/2023/wordml/word16du" xmlns:w16sdtdh="http://schemas.microsoft.com/office/word/2020/wordml/sdtdatahash" xmlns:w16sdtfl="http://schemas.microsoft.com/office/word/2024/wordml/sdtformatlock" xmlns:w16se="http://schemas.microsoft.com/office/word/2015/wordml/symex" xmlns:wpg="http://schemas.microsoft.com/office/word/2010/wordprocessingGroup" xmlns:wpi="http://schemas.microsoft.com/office/word/2010/wordprocessingInk" xmlns:wne="http://schemas.microsoft.com/office/word/2006/wordml" xmlns:wps="http://schemas.microsoft.com/office/word/2010/wordprocessingShape" mc:Ignorable="w14 w15 w16se w16cid w16 w16cex w16sdtdh w16sdtfl w16du wp14">
   <w:tbl>
     <w:tblPr>
       <w:tblW w:w="10802" w:type="dxa"/>
@@ -7014,10 +7043,10 @@
               <w:noProof/>
             </w:rPr>
             <w:drawing>
-              <wp:inline distT="0" distB="0" distL="0" distR="0" wp14:anchorId="04BDFCD3" wp14:editId="01EDFDA8">
-                <wp:extent cx="1612447" cy="575251"/>
+              <wp:inline distT="0" distB="0" distL="0" distR="0" wp14:anchorId="4A2CDD4D" wp14:editId="20C0949C">
+                <wp:extent cx="1009859" cy="479515"/>
                 <wp:effectExtent l="0" t="0" r="0" b="0"/>
-                <wp:docPr id="1820741440" name="Picture 1820741440"/>
+                <wp:docPr id="805052819" name="Graphic 2"/>
                 <wp:cNvGraphicFramePr>
                   <a:graphicFrameLocks xmlns:a="http://schemas.openxmlformats.org/drawingml/2006/main" noChangeAspect="1"/>
                 </wp:cNvGraphicFramePr>
@@ -7025,14 +7054,14 @@
                   <a:graphicData uri="http://schemas.openxmlformats.org/drawingml/2006/picture">
                     <pic:pic xmlns:pic="http://schemas.openxmlformats.org/drawingml/2006/picture">
                       <pic:nvPicPr>
-                        <pic:cNvPr id="0" name=""/>
+                        <pic:cNvPr id="805052819" name="Graphic 805052819"/>
                         <pic:cNvPicPr/>
                       </pic:nvPicPr>
                       <pic:blipFill>
                         <a:blip r:embed="rId1">
                           <a:extLst>
-                            <a:ext uri="{28A0092B-C50C-407E-A947-70E740481C1C}">
-                              <a14:useLocalDpi xmlns:a14="http://schemas.microsoft.com/office/drawing/2010/main" val="0"/>
+                            <a:ext uri="{96DAC541-7B7A-43D3-8B79-37D633B846F1}">
+                              <asvg:svgBlip xmlns:asvg="http://schemas.microsoft.com/office/drawing/2016/SVG/main" r:embed="rId2"/>
                             </a:ext>
                           </a:extLst>
                         </a:blip>
@@ -7043,7 +7072,7 @@
                       <pic:spPr>
                         <a:xfrm>
                           <a:off x="0" y="0"/>
-                          <a:ext cx="1612447" cy="575251"/>
+                          <a:ext cx="1051704" cy="499384"/>
                         </a:xfrm>
                         <a:prstGeom prst="rect">
                           <a:avLst/>
@@ -7079,14 +7108,14 @@
             <w:ind w:right="-115"/>
             <w:jc w:val="right"/>
             <w:rPr>
-              <w:rFonts w:ascii="BC Sans" w:hAnsi="BC Sans" w:eastAsia="BC Sans" w:cs="BC Sans"/>
+              <w:rFonts w:ascii="BC Sans" w:eastAsia="BC Sans" w:hAnsi="BC Sans" w:cs="BC Sans"/>
               <w:sz w:val="18"/>
               <w:szCs w:val="18"/>
             </w:rPr>
           </w:pPr>
           <w:r>
             <w:rPr>
-              <w:rFonts w:ascii="BC Sans" w:hAnsi="BC Sans" w:eastAsia="BC Sans" w:cs="BC Sans"/>
+              <w:rFonts w:ascii="BC Sans" w:eastAsia="BC Sans" w:hAnsi="BC Sans" w:cs="BC Sans"/>
               <w:sz w:val="18"/>
               <w:szCs w:val="18"/>
             </w:rPr>
@@ -7094,7 +7123,7 @@
           </w:r>
           <w:r>
             <w:rPr>
-              <w:rFonts w:ascii="BC Sans" w:hAnsi="BC Sans" w:eastAsia="BC Sans" w:cs="BC Sans"/>
+              <w:rFonts w:ascii="BC Sans" w:eastAsia="BC Sans" w:hAnsi="BC Sans" w:cs="BC Sans"/>
               <w:sz w:val="18"/>
               <w:szCs w:val="18"/>
             </w:rPr>
@@ -7102,7 +7131,7 @@
           </w:r>
           <w:r>
             <w:rPr>
-              <w:rFonts w:ascii="BC Sans" w:hAnsi="BC Sans" w:eastAsia="BC Sans" w:cs="BC Sans"/>
+              <w:rFonts w:ascii="BC Sans" w:eastAsia="BC Sans" w:hAnsi="BC Sans" w:cs="BC Sans"/>
               <w:sz w:val="18"/>
               <w:szCs w:val="18"/>
             </w:rPr>
@@ -7110,7 +7139,7 @@
           </w:r>
           <w:r>
             <w:rPr>
-              <w:rFonts w:ascii="BC Sans" w:hAnsi="BC Sans" w:eastAsia="BC Sans" w:cs="BC Sans"/>
+              <w:rFonts w:ascii="BC Sans" w:eastAsia="BC Sans" w:hAnsi="BC Sans" w:cs="BC Sans"/>
               <w:sz w:val="18"/>
               <w:szCs w:val="18"/>
             </w:rPr>
@@ -7118,7 +7147,7 @@
           </w:r>
           <w:r>
             <w:rPr>
-              <w:rFonts w:ascii="BC Sans" w:hAnsi="BC Sans" w:eastAsia="BC Sans" w:cs="BC Sans"/>
+              <w:rFonts w:ascii="BC Sans" w:eastAsia="BC Sans" w:hAnsi="BC Sans" w:cs="BC Sans"/>
               <w:sz w:val="18"/>
               <w:szCs w:val="18"/>
             </w:rPr>
@@ -7137,7 +7166,7 @@
 </file>
 
 <file path=word/people.xml><?xml version="1.0" encoding="utf-8"?>
-<w15:people xmlns:wpc="http://schemas.microsoft.com/office/word/2010/wordprocessingCanvas" xmlns:cx="http://schemas.microsoft.com/office/drawing/2014/chartex" xmlns:cx1="http://schemas.microsoft.com/office/drawing/2015/9/8/chartex" xmlns:cx2="http://schemas.microsoft.com/office/drawing/2015/10/21/chartex" xmlns:cx3="http://schemas.microsoft.com/office/drawing/2016/5/9/chartex" xmlns:cx4="http://schemas.microsoft.com/office/drawing/2016/5/10/chartex" xmlns:cx5="http://schemas.microsoft.com/office/drawing/2016/5/11/chartex" xmlns:cx6="http://schemas.microsoft.com/office/drawing/2016/5/12/chartex" xmlns:cx7="http://schemas.microsoft.com/office/drawing/2016/5/13/chartex" xmlns:cx8="http://schemas.microsoft.com/office/drawing/2016/5/14/chartex" xmlns:mc="http://schemas.openxmlformats.org/markup-compatibility/2006" xmlns:aink="http://schemas.microsoft.com/office/drawing/2016/ink" xmlns:am3d="http://schemas.microsoft.com/office/drawing/2017/model3d" xmlns:o="urn:schemas-microsoft-com:office:office" xmlns:oel="http://schemas.microsoft.com/office/2019/extlst" xmlns:r="http://schemas.openxmlformats.org/officeDocument/2006/relationships" xmlns:m="http://schemas.openxmlformats.org/officeDocument/2006/math" xmlns:v="urn:schemas-microsoft-com:vml" xmlns:wp14="http://schemas.microsoft.com/office/word/2010/wordprocessingDrawing" xmlns:wp="http://schemas.openxmlformats.org/drawingml/2006/wordprocessingDrawing" xmlns:w10="urn:schemas-microsoft-com:office:word" xmlns:w="http://schemas.openxmlformats.org/wordprocessingml/2006/main" xmlns:w14="http://schemas.microsoft.com/office/word/2010/wordml" xmlns:w15="http://schemas.microsoft.com/office/word/2012/wordml" xmlns:w16cex="http://schemas.microsoft.com/office/word/2018/wordml/cex" xmlns:w16cid="http://schemas.microsoft.com/office/word/2016/wordml/cid" xmlns:w16="http://schemas.microsoft.com/office/word/2018/wordml" xmlns:w16du="http://schemas.microsoft.com/office/word/2023/wordml/word16du" xmlns:w16sdtdh="http://schemas.microsoft.com/office/word/2020/wordml/sdtdatahash" xmlns:w16se="http://schemas.microsoft.com/office/word/2015/wordml/symex" xmlns:wpg="http://schemas.microsoft.com/office/word/2010/wordprocessingGroup" xmlns:wpi="http://schemas.microsoft.com/office/word/2010/wordprocessingInk" xmlns:wne="http://schemas.microsoft.com/office/word/2006/wordml" xmlns:wps="http://schemas.microsoft.com/office/word/2010/wordprocessingShape" mc:Ignorable="w14 w15 w16se w16cid w16 w16cex w16sdtdh w16du wp14">
+<w15:people xmlns:wpc="http://schemas.microsoft.com/office/word/2010/wordprocessingCanvas" xmlns:cx="http://schemas.microsoft.com/office/drawing/2014/chartex" xmlns:cx1="http://schemas.microsoft.com/office/drawing/2015/9/8/chartex" xmlns:cx2="http://schemas.microsoft.com/office/drawing/2015/10/21/chartex" xmlns:cx3="http://schemas.microsoft.com/office/drawing/2016/5/9/chartex" xmlns:cx4="http://schemas.microsoft.com/office/drawing/2016/5/10/chartex" xmlns:cx5="http://schemas.microsoft.com/office/drawing/2016/5/11/chartex" xmlns:cx6="http://schemas.microsoft.com/office/drawing/2016/5/12/chartex" xmlns:cx7="http://schemas.microsoft.com/office/drawing/2016/5/13/chartex" xmlns:cx8="http://schemas.microsoft.com/office/drawing/2016/5/14/chartex" xmlns:mc="http://schemas.openxmlformats.org/markup-compatibility/2006" xmlns:aink="http://schemas.microsoft.com/office/drawing/2016/ink" xmlns:am3d="http://schemas.microsoft.com/office/drawing/2017/model3d" xmlns:o="urn:schemas-microsoft-com:office:office" xmlns:oel="http://schemas.microsoft.com/office/2019/extlst" xmlns:r="http://schemas.openxmlformats.org/officeDocument/2006/relationships" xmlns:m="http://schemas.openxmlformats.org/officeDocument/2006/math" xmlns:v="urn:schemas-microsoft-com:vml" xmlns:wp14="http://schemas.microsoft.com/office/word/2010/wordprocessingDrawing" xmlns:wp="http://schemas.openxmlformats.org/drawingml/2006/wordprocessingDrawing" xmlns:w10="urn:schemas-microsoft-com:office:word" xmlns:w="http://schemas.openxmlformats.org/wordprocessingml/2006/main" xmlns:w14="http://schemas.microsoft.com/office/word/2010/wordml" xmlns:w15="http://schemas.microsoft.com/office/word/2012/wordml" xmlns:w16cex="http://schemas.microsoft.com/office/word/2018/wordml/cex" xmlns:w16cid="http://schemas.microsoft.com/office/word/2016/wordml/cid" xmlns:w16="http://schemas.microsoft.com/office/word/2018/wordml" xmlns:w16du="http://schemas.microsoft.com/office/word/2023/wordml/word16du" xmlns:w16sdtdh="http://schemas.microsoft.com/office/word/2020/wordml/sdtdatahash" xmlns:w16sdtfl="http://schemas.microsoft.com/office/word/2024/wordml/sdtformatlock" xmlns:w16se="http://schemas.microsoft.com/office/word/2015/wordml/symex" xmlns:wpg="http://schemas.microsoft.com/office/word/2010/wordprocessingGroup" xmlns:wpi="http://schemas.microsoft.com/office/word/2010/wordprocessingInk" xmlns:wne="http://schemas.microsoft.com/office/word/2006/wordml" xmlns:wps="http://schemas.microsoft.com/office/word/2010/wordprocessingShape" mc:Ignorable="w14 w15 w16se w16cid w16 w16cex w16sdtdh w16sdtfl w16du wp14">
   <w15:person w15:author="Mike Sears">
     <w15:presenceInfo w15:providerId="AD" w15:userId="S::msears@parcsystems.ca::506795d7-c51c-44a4-9dba-fce4a2ad56d9"/>
   </w15:person>
@@ -7145,11 +7174,11 @@
 </file>
 
 <file path=word/styles.xml><?xml version="1.0" encoding="utf-8"?>
-<w:styles xmlns:wp14="http://schemas.microsoft.com/office/word/2010/wordprocessingDrawing" xmlns:mc="http://schemas.openxmlformats.org/markup-compatibility/2006" xmlns:r="http://schemas.openxmlformats.org/officeDocument/2006/relationships" xmlns:w="http://schemas.openxmlformats.org/wordprocessingml/2006/main" xmlns:w14="http://schemas.microsoft.com/office/word/2010/wordml" xmlns:w15="http://schemas.microsoft.com/office/word/2012/wordml" xmlns:w16cex="http://schemas.microsoft.com/office/word/2018/wordml/cex" xmlns:w16cid="http://schemas.microsoft.com/office/word/2016/wordml/cid" xmlns:w16="http://schemas.microsoft.com/office/word/2018/wordml" xmlns:w16du="http://schemas.microsoft.com/office/word/2023/wordml/word16du" xmlns:w16sdtdh="http://schemas.microsoft.com/office/word/2020/wordml/sdtdatahash" xmlns:w16se="http://schemas.microsoft.com/office/word/2015/wordml/symex" mc:Ignorable="w14 w15 w16se w16cid w16 w16cex w16sdtdh w16du wp14">
+<w:styles xmlns:mc="http://schemas.openxmlformats.org/markup-compatibility/2006" xmlns:r="http://schemas.openxmlformats.org/officeDocument/2006/relationships" xmlns:w="http://schemas.openxmlformats.org/wordprocessingml/2006/main" xmlns:w14="http://schemas.microsoft.com/office/word/2010/wordml" xmlns:w15="http://schemas.microsoft.com/office/word/2012/wordml" xmlns:w16cex="http://schemas.microsoft.com/office/word/2018/wordml/cex" xmlns:w16cid="http://schemas.microsoft.com/office/word/2016/wordml/cid" xmlns:w16="http://schemas.microsoft.com/office/word/2018/wordml" xmlns:w16du="http://schemas.microsoft.com/office/word/2023/wordml/word16du" xmlns:w16sdtdh="http://schemas.microsoft.com/office/word/2020/wordml/sdtdatahash" xmlns:w16sdtfl="http://schemas.microsoft.com/office/word/2024/wordml/sdtformatlock" xmlns:w16se="http://schemas.microsoft.com/office/word/2015/wordml/symex" mc:Ignorable="w14 w15 w16se w16cid w16 w16cex w16sdtdh w16sdtfl w16du">
   <w:docDefaults>
     <w:rPrDefault>
       <w:rPr>
-        <w:rFonts w:asciiTheme="minorHAnsi" w:hAnsiTheme="minorHAnsi" w:eastAsiaTheme="minorHAnsi" w:cstheme="minorBidi"/>
+        <w:rFonts w:asciiTheme="minorHAnsi" w:eastAsiaTheme="minorHAnsi" w:hAnsiTheme="minorHAnsi" w:cstheme="minorBidi"/>
         <w:kern w:val="2"/>
         <w:sz w:val="22"/>
         <w:szCs w:val="22"/>
@@ -7166,14 +7195,14 @@
   <w:latentStyles w:defLockedState="0" w:defUIPriority="99" w:defSemiHidden="0" w:defUnhideWhenUsed="0" w:defQFormat="0" w:count="376">
     <w:lsdException w:name="Normal" w:uiPriority="0" w:qFormat="1"/>
     <w:lsdException w:name="heading 1" w:uiPriority="9" w:qFormat="1"/>
-    <w:lsdException w:name="heading 2" w:uiPriority="9" w:semiHidden="1" w:unhideWhenUsed="1" w:qFormat="1"/>
-    <w:lsdException w:name="heading 3" w:uiPriority="9" w:semiHidden="1" w:unhideWhenUsed="1" w:qFormat="1"/>
-    <w:lsdException w:name="heading 4" w:uiPriority="9" w:semiHidden="1" w:unhideWhenUsed="1" w:qFormat="1"/>
-    <w:lsdException w:name="heading 5" w:uiPriority="9" w:semiHidden="1" w:unhideWhenUsed="1" w:qFormat="1"/>
-    <w:lsdException w:name="heading 6" w:uiPriority="9" w:semiHidden="1" w:unhideWhenUsed="1" w:qFormat="1"/>
-    <w:lsdException w:name="heading 7" w:uiPriority="9" w:semiHidden="1" w:unhideWhenUsed="1" w:qFormat="1"/>
-    <w:lsdException w:name="heading 8" w:uiPriority="9" w:semiHidden="1" w:unhideWhenUsed="1" w:qFormat="1"/>
-    <w:lsdException w:name="heading 9" w:uiPriority="9" w:semiHidden="1" w:unhideWhenUsed="1" w:qFormat="1"/>
+    <w:lsdException w:name="heading 2" w:semiHidden="1" w:uiPriority="9" w:unhideWhenUsed="1" w:qFormat="1"/>
+    <w:lsdException w:name="heading 3" w:semiHidden="1" w:uiPriority="9" w:unhideWhenUsed="1" w:qFormat="1"/>
+    <w:lsdException w:name="heading 4" w:semiHidden="1" w:uiPriority="9" w:unhideWhenUsed="1" w:qFormat="1"/>
+    <w:lsdException w:name="heading 5" w:semiHidden="1" w:uiPriority="9" w:unhideWhenUsed="1" w:qFormat="1"/>
+    <w:lsdException w:name="heading 6" w:semiHidden="1" w:uiPriority="9" w:unhideWhenUsed="1" w:qFormat="1"/>
+    <w:lsdException w:name="heading 7" w:semiHidden="1" w:uiPriority="9" w:unhideWhenUsed="1" w:qFormat="1"/>
+    <w:lsdException w:name="heading 8" w:semiHidden="1" w:uiPriority="9" w:unhideWhenUsed="1" w:qFormat="1"/>
+    <w:lsdException w:name="heading 9" w:semiHidden="1" w:uiPriority="9" w:unhideWhenUsed="1" w:qFormat="1"/>
     <w:lsdException w:name="index 1" w:semiHidden="1" w:unhideWhenUsed="1"/>
     <w:lsdException w:name="index 2" w:semiHidden="1" w:unhideWhenUsed="1"/>
     <w:lsdException w:name="index 3" w:semiHidden="1" w:unhideWhenUsed="1"/>
@@ -7183,22 +7212,22 @@
     <w:lsdException w:name="index 7" w:semiHidden="1" w:unhideWhenUsed="1"/>
     <w:lsdException w:name="index 8" w:semiHidden="1" w:unhideWhenUsed="1"/>
     <w:lsdException w:name="index 9" w:semiHidden="1" w:unhideWhenUsed="1"/>
-    <w:lsdException w:name="toc 1" w:uiPriority="39" w:semiHidden="1" w:unhideWhenUsed="1"/>
-    <w:lsdException w:name="toc 2" w:uiPriority="39" w:semiHidden="1" w:unhideWhenUsed="1"/>
-    <w:lsdException w:name="toc 3" w:uiPriority="39" w:semiHidden="1" w:unhideWhenUsed="1"/>
-    <w:lsdException w:name="toc 4" w:uiPriority="39" w:semiHidden="1" w:unhideWhenUsed="1"/>
-    <w:lsdException w:name="toc 5" w:uiPriority="39" w:semiHidden="1" w:unhideWhenUsed="1"/>
-    <w:lsdException w:name="toc 6" w:uiPriority="39" w:semiHidden="1" w:unhideWhenUsed="1"/>
-    <w:lsdException w:name="toc 7" w:uiPriority="39" w:semiHidden="1" w:unhideWhenUsed="1"/>
-    <w:lsdException w:name="toc 8" w:uiPriority="39" w:semiHidden="1" w:unhideWhenUsed="1"/>
-    <w:lsdException w:name="toc 9" w:uiPriority="39" w:semiHidden="1" w:unhideWhenUsed="1"/>
+    <w:lsdException w:name="toc 1" w:semiHidden="1" w:uiPriority="39" w:unhideWhenUsed="1"/>
+    <w:lsdException w:name="toc 2" w:semiHidden="1" w:uiPriority="39" w:unhideWhenUsed="1"/>
+    <w:lsdException w:name="toc 3" w:semiHidden="1" w:uiPriority="39" w:unhideWhenUsed="1"/>
+    <w:lsdException w:name="toc 4" w:semiHidden="1" w:uiPriority="39" w:unhideWhenUsed="1"/>
+    <w:lsdException w:name="toc 5" w:semiHidden="1" w:uiPriority="39" w:unhideWhenUsed="1"/>
+    <w:lsdException w:name="toc 6" w:semiHidden="1" w:uiPriority="39" w:unhideWhenUsed="1"/>
+    <w:lsdException w:name="toc 7" w:semiHidden="1" w:uiPriority="39" w:unhideWhenUsed="1"/>
+    <w:lsdException w:name="toc 8" w:semiHidden="1" w:uiPriority="39" w:unhideWhenUsed="1"/>
+    <w:lsdException w:name="toc 9" w:semiHidden="1" w:uiPriority="39" w:unhideWhenUsed="1"/>
     <w:lsdException w:name="Normal Indent" w:semiHidden="1" w:unhideWhenUsed="1"/>
     <w:lsdException w:name="footnote text" w:semiHidden="1" w:unhideWhenUsed="1"/>
     <w:lsdException w:name="annotation text" w:semiHidden="1" w:unhideWhenUsed="1"/>
     <w:lsdException w:name="header" w:semiHidden="1" w:unhideWhenUsed="1"/>
     <w:lsdException w:name="footer" w:semiHidden="1" w:unhideWhenUsed="1"/>
     <w:lsdException w:name="index heading" w:semiHidden="1" w:unhideWhenUsed="1"/>
-    <w:lsdException w:name="caption" w:uiPriority="35" w:semiHidden="1" w:unhideWhenUsed="1" w:qFormat="1"/>
+    <w:lsdException w:name="caption" w:semiHidden="1" w:uiPriority="35" w:unhideWhenUsed="1" w:qFormat="1"/>
     <w:lsdException w:name="table of figures" w:semiHidden="1" w:unhideWhenUsed="1"/>
     <w:lsdException w:name="envelope address" w:semiHidden="1" w:unhideWhenUsed="1"/>
     <w:lsdException w:name="envelope return" w:semiHidden="1" w:unhideWhenUsed="1"/>
@@ -7229,7 +7258,7 @@
     <w:lsdException w:name="Title" w:uiPriority="10" w:qFormat="1"/>
     <w:lsdException w:name="Closing" w:semiHidden="1" w:unhideWhenUsed="1"/>
     <w:lsdException w:name="Signature" w:semiHidden="1" w:unhideWhenUsed="1"/>
-    <w:lsdException w:name="Default Paragraph Font" w:uiPriority="1" w:semiHidden="1" w:unhideWhenUsed="1"/>
+    <w:lsdException w:name="Default Paragraph Font" w:semiHidden="1" w:uiPriority="1" w:unhideWhenUsed="1"/>
     <w:lsdException w:name="Body Text" w:semiHidden="1" w:unhideWhenUsed="1"/>
     <w:lsdException w:name="Body Text Indent" w:semiHidden="1" w:unhideWhenUsed="1"/>
     <w:lsdException w:name="List Continue" w:semiHidden="1" w:unhideWhenUsed="1"/>
@@ -7429,8 +7458,8 @@
     <w:lsdException w:name="Subtle Reference" w:uiPriority="31" w:qFormat="1"/>
     <w:lsdException w:name="Intense Reference" w:uiPriority="32" w:qFormat="1"/>
     <w:lsdException w:name="Book Title" w:uiPriority="33" w:qFormat="1"/>
-    <w:lsdException w:name="Bibliography" w:uiPriority="37" w:semiHidden="1" w:unhideWhenUsed="1"/>
-    <w:lsdException w:name="TOC Heading" w:uiPriority="39" w:semiHidden="1" w:unhideWhenUsed="1" w:qFormat="1"/>
+    <w:lsdException w:name="Bibliography" w:semiHidden="1" w:uiPriority="37" w:unhideWhenUsed="1"/>
+    <w:lsdException w:name="TOC Heading" w:semiHidden="1" w:uiPriority="39" w:unhideWhenUsed="1" w:qFormat="1"/>
     <w:lsdException w:name="Plain Table 1" w:uiPriority="41"/>
     <w:lsdException w:name="Plain Table 2" w:uiPriority="42"/>
     <w:lsdException w:name="Plain Table 3" w:uiPriority="43"/>
@@ -7541,7 +7570,7 @@
     <w:lsdException w:name="Unresolved Mention" w:semiHidden="1" w:unhideWhenUsed="1"/>
     <w:lsdException w:name="Smart Link" w:semiHidden="1" w:unhideWhenUsed="1"/>
   </w:latentStyles>
-  <w:style w:type="paragraph" w:styleId="Normal" w:default="1">
+  <w:style w:type="paragraph" w:default="1" w:styleId="Normal">
     <w:name w:val="Normal"/>
     <w:qFormat/>
     <w:rsid w:val="00B37B73"/>
@@ -7561,7 +7590,7 @@
       <w:outlineLvl w:val="0"/>
     </w:pPr>
     <w:rPr>
-      <w:rFonts w:asciiTheme="majorHAnsi" w:hAnsiTheme="majorHAnsi" w:eastAsiaTheme="majorEastAsia" w:cstheme="majorBidi"/>
+      <w:rFonts w:asciiTheme="majorHAnsi" w:eastAsiaTheme="majorEastAsia" w:hAnsiTheme="majorHAnsi" w:cstheme="majorBidi"/>
       <w:color w:val="0F4761" w:themeColor="accent1" w:themeShade="BF"/>
       <w:sz w:val="40"/>
       <w:szCs w:val="40"/>
@@ -7584,7 +7613,7 @@
       <w:outlineLvl w:val="1"/>
     </w:pPr>
     <w:rPr>
-      <w:rFonts w:asciiTheme="majorHAnsi" w:hAnsiTheme="majorHAnsi" w:eastAsiaTheme="majorEastAsia" w:cstheme="majorBidi"/>
+      <w:rFonts w:asciiTheme="majorHAnsi" w:eastAsiaTheme="majorEastAsia" w:hAnsiTheme="majorHAnsi" w:cstheme="majorBidi"/>
       <w:color w:val="0F4761" w:themeColor="accent1" w:themeShade="BF"/>
       <w:sz w:val="32"/>
       <w:szCs w:val="32"/>
@@ -7745,13 +7774,13 @@
       <w:color w:val="272727" w:themeColor="text1" w:themeTint="D8"/>
     </w:rPr>
   </w:style>
-  <w:style w:type="character" w:styleId="DefaultParagraphFont" w:default="1">
+  <w:style w:type="character" w:default="1" w:styleId="DefaultParagraphFont">
     <w:name w:val="Default Paragraph Font"/>
     <w:uiPriority w:val="1"/>
     <w:semiHidden/>
     <w:unhideWhenUsed/>
   </w:style>
-  <w:style w:type="table" w:styleId="TableNormal" w:default="1">
+  <w:style w:type="table" w:default="1" w:styleId="TableNormal">
     <w:name w:val="Normal Table"/>
     <w:uiPriority w:val="99"/>
     <w:semiHidden/>
@@ -7766,26 +7795,26 @@
       </w:tblCellMar>
     </w:tblPr>
   </w:style>
-  <w:style w:type="numbering" w:styleId="NoList" w:default="1">
+  <w:style w:type="numbering" w:default="1" w:styleId="NoList">
     <w:name w:val="No List"/>
     <w:uiPriority w:val="99"/>
     <w:semiHidden/>
     <w:unhideWhenUsed/>
   </w:style>
-  <w:style w:type="character" w:styleId="Heading1Char" w:customStyle="1">
+  <w:style w:type="character" w:customStyle="1" w:styleId="Heading1Char">
     <w:name w:val="Heading 1 Char"/>
     <w:basedOn w:val="DefaultParagraphFont"/>
     <w:link w:val="Heading1"/>
     <w:uiPriority w:val="9"/>
     <w:rsid w:val="002E5CD8"/>
     <w:rPr>
-      <w:rFonts w:asciiTheme="majorHAnsi" w:hAnsiTheme="majorHAnsi" w:eastAsiaTheme="majorEastAsia" w:cstheme="majorBidi"/>
+      <w:rFonts w:asciiTheme="majorHAnsi" w:eastAsiaTheme="majorEastAsia" w:hAnsiTheme="majorHAnsi" w:cstheme="majorBidi"/>
       <w:color w:val="0F4761" w:themeColor="accent1" w:themeShade="BF"/>
       <w:sz w:val="40"/>
       <w:szCs w:val="40"/>
     </w:rPr>
   </w:style>
-  <w:style w:type="character" w:styleId="Heading2Char" w:customStyle="1">
+  <w:style w:type="character" w:customStyle="1" w:styleId="Heading2Char">
     <w:name w:val="Heading 2 Char"/>
     <w:basedOn w:val="DefaultParagraphFont"/>
     <w:link w:val="Heading2"/>
@@ -7793,13 +7822,13 @@
     <w:semiHidden/>
     <w:rsid w:val="002E5CD8"/>
     <w:rPr>
-      <w:rFonts w:asciiTheme="majorHAnsi" w:hAnsiTheme="majorHAnsi" w:eastAsiaTheme="majorEastAsia" w:cstheme="majorBidi"/>
+      <w:rFonts w:asciiTheme="majorHAnsi" w:eastAsiaTheme="majorEastAsia" w:hAnsiTheme="majorHAnsi" w:cstheme="majorBidi"/>
       <w:color w:val="0F4761" w:themeColor="accent1" w:themeShade="BF"/>
       <w:sz w:val="32"/>
       <w:szCs w:val="32"/>
     </w:rPr>
   </w:style>
-  <w:style w:type="character" w:styleId="Heading3Char" w:customStyle="1">
+  <w:style w:type="character" w:customStyle="1" w:styleId="Heading3Char">
     <w:name w:val="Heading 3 Char"/>
     <w:basedOn w:val="DefaultParagraphFont"/>
     <w:link w:val="Heading3"/>
@@ -7813,7 +7842,7 @@
       <w:szCs w:val="28"/>
     </w:rPr>
   </w:style>
-  <w:style w:type="character" w:styleId="Heading4Char" w:customStyle="1">
+  <w:style w:type="character" w:customStyle="1" w:styleId="Heading4Char">
     <w:name w:val="Heading 4 Char"/>
     <w:basedOn w:val="DefaultParagraphFont"/>
     <w:link w:val="Heading4"/>
@@ -7827,7 +7856,7 @@
       <w:color w:val="0F4761" w:themeColor="accent1" w:themeShade="BF"/>
     </w:rPr>
   </w:style>
-  <w:style w:type="character" w:styleId="Heading5Char" w:customStyle="1">
+  <w:style w:type="character" w:customStyle="1" w:styleId="Heading5Char">
     <w:name w:val="Heading 5 Char"/>
     <w:basedOn w:val="DefaultParagraphFont"/>
     <w:link w:val="Heading5"/>
@@ -7839,7 +7868,7 @@
       <w:color w:val="0F4761" w:themeColor="accent1" w:themeShade="BF"/>
     </w:rPr>
   </w:style>
-  <w:style w:type="character" w:styleId="Heading6Char" w:customStyle="1">
+  <w:style w:type="character" w:customStyle="1" w:styleId="Heading6Char">
     <w:name w:val="Heading 6 Char"/>
     <w:basedOn w:val="DefaultParagraphFont"/>
     <w:link w:val="Heading6"/>
@@ -7853,7 +7882,7 @@
       <w:color w:val="595959" w:themeColor="text1" w:themeTint="A6"/>
     </w:rPr>
   </w:style>
-  <w:style w:type="character" w:styleId="Heading7Char" w:customStyle="1">
+  <w:style w:type="character" w:customStyle="1" w:styleId="Heading7Char">
     <w:name w:val="Heading 7 Char"/>
     <w:basedOn w:val="DefaultParagraphFont"/>
     <w:link w:val="Heading7"/>
@@ -7865,7 +7894,7 @@
       <w:color w:val="595959" w:themeColor="text1" w:themeTint="A6"/>
     </w:rPr>
   </w:style>
-  <w:style w:type="character" w:styleId="Heading8Char" w:customStyle="1">
+  <w:style w:type="character" w:customStyle="1" w:styleId="Heading8Char">
     <w:name w:val="Heading 8 Char"/>
     <w:basedOn w:val="DefaultParagraphFont"/>
     <w:link w:val="Heading8"/>
@@ -7879,7 +7908,7 @@
       <w:color w:val="272727" w:themeColor="text1" w:themeTint="D8"/>
     </w:rPr>
   </w:style>
-  <w:style w:type="character" w:styleId="Heading9Char" w:customStyle="1">
+  <w:style w:type="character" w:customStyle="1" w:styleId="Heading9Char">
     <w:name w:val="Heading 9 Char"/>
     <w:basedOn w:val="DefaultParagraphFont"/>
     <w:link w:val="Heading9"/>
@@ -7904,21 +7933,21 @@
       <w:contextualSpacing/>
     </w:pPr>
     <w:rPr>
-      <w:rFonts w:asciiTheme="majorHAnsi" w:hAnsiTheme="majorHAnsi" w:eastAsiaTheme="majorEastAsia" w:cstheme="majorBidi"/>
+      <w:rFonts w:asciiTheme="majorHAnsi" w:eastAsiaTheme="majorEastAsia" w:hAnsiTheme="majorHAnsi" w:cstheme="majorBidi"/>
       <w:spacing w:val="-10"/>
       <w:kern w:val="28"/>
       <w:sz w:val="56"/>
       <w:szCs w:val="56"/>
     </w:rPr>
   </w:style>
-  <w:style w:type="character" w:styleId="TitleChar" w:customStyle="1">
+  <w:style w:type="character" w:customStyle="1" w:styleId="TitleChar">
     <w:name w:val="Title Char"/>
     <w:basedOn w:val="DefaultParagraphFont"/>
     <w:link w:val="Title"/>
     <w:uiPriority w:val="10"/>
     <w:rsid w:val="002E5CD8"/>
     <w:rPr>
-      <w:rFonts w:asciiTheme="majorHAnsi" w:hAnsiTheme="majorHAnsi" w:eastAsiaTheme="majorEastAsia" w:cstheme="majorBidi"/>
+      <w:rFonts w:asciiTheme="majorHAnsi" w:eastAsiaTheme="majorEastAsia" w:hAnsiTheme="majorHAnsi" w:cstheme="majorBidi"/>
       <w:spacing w:val="-10"/>
       <w:kern w:val="28"/>
       <w:sz w:val="56"/>
@@ -7946,7 +7975,7 @@
       <w:szCs w:val="28"/>
     </w:rPr>
   </w:style>
-  <w:style w:type="character" w:styleId="SubtitleChar" w:customStyle="1">
+  <w:style w:type="character" w:customStyle="1" w:styleId="SubtitleChar">
     <w:name w:val="Subtitle Char"/>
     <w:basedOn w:val="DefaultParagraphFont"/>
     <w:link w:val="Subtitle"/>
@@ -7978,7 +8007,7 @@
       <w:color w:val="404040" w:themeColor="text1" w:themeTint="BF"/>
     </w:rPr>
   </w:style>
-  <w:style w:type="character" w:styleId="QuoteChar" w:customStyle="1">
+  <w:style w:type="character" w:customStyle="1" w:styleId="QuoteChar">
     <w:name w:val="Quote Char"/>
     <w:basedOn w:val="DefaultParagraphFont"/>
     <w:link w:val="Quote"/>
@@ -8023,8 +8052,8 @@
     <w:rsid w:val="002E5CD8"/>
     <w:pPr>
       <w:pBdr>
-        <w:top w:val="single" w:color="0F4761" w:themeColor="accent1" w:themeShade="BF" w:sz="4" w:space="10"/>
-        <w:bottom w:val="single" w:color="0F4761" w:themeColor="accent1" w:themeShade="BF" w:sz="4" w:space="10"/>
+        <w:top w:val="single" w:sz="4" w:space="10" w:color="0F4761" w:themeColor="accent1" w:themeShade="BF"/>
+        <w:bottom w:val="single" w:sz="4" w:space="10" w:color="0F4761" w:themeColor="accent1" w:themeShade="BF"/>
       </w:pBdr>
       <w:spacing w:before="360" w:after="360"/>
       <w:ind w:left="864" w:right="864"/>
@@ -8036,7 +8065,7 @@
       <w:color w:val="0F4761" w:themeColor="accent1" w:themeShade="BF"/>
     </w:rPr>
   </w:style>
-  <w:style w:type="character" w:styleId="IntenseQuoteChar" w:customStyle="1">
+  <w:style w:type="character" w:customStyle="1" w:styleId="IntenseQuoteChar">
     <w:name w:val="Intense Quote Char"/>
     <w:basedOn w:val="DefaultParagraphFont"/>
     <w:link w:val="IntenseQuote"/>
@@ -8072,12 +8101,12 @@
     </w:pPr>
     <w:tblPr>
       <w:tblBorders>
-        <w:top w:val="single" w:color="auto" w:sz="4" w:space="0"/>
-        <w:left w:val="single" w:color="auto" w:sz="4" w:space="0"/>
-        <w:bottom w:val="single" w:color="auto" w:sz="4" w:space="0"/>
-        <w:right w:val="single" w:color="auto" w:sz="4" w:space="0"/>
-        <w:insideH w:val="single" w:color="auto" w:sz="4" w:space="0"/>
-        <w:insideV w:val="single" w:color="auto" w:sz="4" w:space="0"/>
+        <w:top w:val="single" w:sz="4" w:space="0" w:color="auto"/>
+        <w:left w:val="single" w:sz="4" w:space="0" w:color="auto"/>
+        <w:bottom w:val="single" w:sz="4" w:space="0" w:color="auto"/>
+        <w:right w:val="single" w:sz="4" w:space="0" w:color="auto"/>
+        <w:insideH w:val="single" w:sz="4" w:space="0" w:color="auto"/>
+        <w:insideV w:val="single" w:sz="4" w:space="0" w:color="auto"/>
       </w:tblBorders>
     </w:tblPr>
   </w:style>
@@ -8102,7 +8131,7 @@
       <w:tblPr/>
       <w:tcPr>
         <w:tcBorders>
-          <w:bottom w:val="single" w:color="7F7F7F" w:themeColor="text1" w:themeTint="80" w:sz="4" w:space="0"/>
+          <w:bottom w:val="single" w:sz="4" w:space="0" w:color="7F7F7F" w:themeColor="text1" w:themeTint="80"/>
         </w:tcBorders>
       </w:tcPr>
     </w:tblStylePr>
@@ -8128,7 +8157,7 @@
       <w:tblPr/>
       <w:tcPr>
         <w:tcBorders>
-          <w:right w:val="single" w:color="7F7F7F" w:themeColor="text1" w:themeTint="80" w:sz="4" w:space="0"/>
+          <w:right w:val="single" w:sz="4" w:space="0" w:color="7F7F7F" w:themeColor="text1" w:themeTint="80"/>
         </w:tcBorders>
       </w:tcPr>
     </w:tblStylePr>
@@ -8201,7 +8230,7 @@
       <w:szCs w:val="20"/>
     </w:rPr>
   </w:style>
-  <w:style w:type="character" w:styleId="CommentTextChar" w:customStyle="1">
+  <w:style w:type="character" w:customStyle="1" w:styleId="CommentTextChar">
     <w:name w:val="Comment Text Char"/>
     <w:basedOn w:val="DefaultParagraphFont"/>
     <w:link w:val="CommentText"/>
@@ -8226,7 +8255,7 @@
       <w:bCs/>
     </w:rPr>
   </w:style>
-  <w:style w:type="character" w:styleId="CommentSubjectChar" w:customStyle="1">
+  <w:style w:type="character" w:customStyle="1" w:styleId="CommentSubjectChar">
     <w:name w:val="Comment Subject Char"/>
     <w:basedOn w:val="CommentTextChar"/>
     <w:link w:val="CommentSubject"/>
@@ -8240,7 +8269,7 @@
       <w:szCs w:val="20"/>
     </w:rPr>
   </w:style>
-  <w:style w:type="character" w:styleId="HeaderChar" w:customStyle="1">
+  <w:style w:type="character" w:customStyle="1" w:styleId="HeaderChar">
     <w:name w:val="Header Char"/>
     <w:basedOn w:val="DefaultParagraphFont"/>
     <w:link w:val="Header"/>
@@ -8260,7 +8289,7 @@
       <w:spacing w:after="0" w:line="240" w:lineRule="auto"/>
     </w:pPr>
   </w:style>
-  <w:style w:type="character" w:styleId="FooterChar" w:customStyle="1">
+  <w:style w:type="character" w:customStyle="1" w:styleId="FooterChar">
     <w:name w:val="Footer Char"/>
     <w:basedOn w:val="DefaultParagraphFont"/>
     <w:link w:val="Footer"/>
@@ -8627,21 +8656,12 @@
 </file>
 
 <file path=customXml/item1.xml><?xml version="1.0" encoding="utf-8"?>
-<p:properties xmlns:p="http://schemas.microsoft.com/office/2006/metadata/properties" xmlns:xsi="http://www.w3.org/2001/XMLSchema-instance" xmlns:pc="http://schemas.microsoft.com/office/infopath/2007/PartnerControls">
-  <documentManagement>
-    <TaxCatchAll xmlns="cbeac988-4fd5-47cf-ad03-89cc7678fa90" xsi:nil="true"/>
-    <lcf76f155ced4ddcb4097134ff3c332f xmlns="aa9c99c1-69c1-4b58-9df5-4d4796c46f8a">
-      <Terms xmlns="http://schemas.microsoft.com/office/infopath/2007/PartnerControls"/>
-    </lcf76f155ced4ddcb4097134ff3c332f>
-    <SharedWithUsers xmlns="cbeac988-4fd5-47cf-ad03-89cc7678fa90">
-      <UserInfo>
-        <DisplayName/>
-        <AccountId xsi:nil="true"/>
-        <AccountType/>
-      </UserInfo>
-    </SharedWithUsers>
-  </documentManagement>
-</p:properties>
+<?mso-contentType ?>
+<FormTemplates xmlns="http://schemas.microsoft.com/sharepoint/v3/contenttype/forms">
+  <Display>DocumentLibraryForm</Display>
+  <Edit>DocumentLibraryForm</Edit>
+  <New>DocumentLibraryForm</New>
+</FormTemplates>
 </file>
 
 <file path=customXml/item2.xml><?xml version="1.0" encoding="utf-8"?>
@@ -8880,21 +8900,27 @@
 </file>
 
 <file path=customXml/item3.xml><?xml version="1.0" encoding="utf-8"?>
-<?mso-contentType ?>
-<FormTemplates xmlns="http://schemas.microsoft.com/sharepoint/v3/contenttype/forms">
-  <Display>DocumentLibraryForm</Display>
-  <Edit>DocumentLibraryForm</Edit>
-  <New>DocumentLibraryForm</New>
-</FormTemplates>
+<p:properties xmlns:p="http://schemas.microsoft.com/office/2006/metadata/properties" xmlns:xsi="http://www.w3.org/2001/XMLSchema-instance" xmlns:pc="http://schemas.microsoft.com/office/infopath/2007/PartnerControls">
+  <documentManagement>
+    <TaxCatchAll xmlns="cbeac988-4fd5-47cf-ad03-89cc7678fa90" xsi:nil="true"/>
+    <lcf76f155ced4ddcb4097134ff3c332f xmlns="aa9c99c1-69c1-4b58-9df5-4d4796c46f8a">
+      <Terms xmlns="http://schemas.microsoft.com/office/infopath/2007/PartnerControls"/>
+    </lcf76f155ced4ddcb4097134ff3c332f>
+    <SharedWithUsers xmlns="cbeac988-4fd5-47cf-ad03-89cc7678fa90">
+      <UserInfo>
+        <DisplayName/>
+        <AccountId xsi:nil="true"/>
+        <AccountType/>
+      </UserInfo>
+    </SharedWithUsers>
+  </documentManagement>
+</p:properties>
 </file>
 
 <file path=customXml/itemProps1.xml><?xml version="1.0" encoding="utf-8"?>
-<ds:datastoreItem xmlns:ds="http://schemas.openxmlformats.org/officeDocument/2006/customXml" ds:itemID="{C6C5DCE0-D69C-4B6E-96D9-C69B23DE6D4A}">
+<ds:datastoreItem xmlns:ds="http://schemas.openxmlformats.org/officeDocument/2006/customXml" ds:itemID="{4BECF9F2-3A10-48CC-8D31-4F6E8664527E}">
   <ds:schemaRefs>
-    <ds:schemaRef ds:uri="http://schemas.microsoft.com/office/2006/metadata/properties"/>
-    <ds:schemaRef ds:uri="http://schemas.microsoft.com/office/infopath/2007/PartnerControls"/>
-    <ds:schemaRef ds:uri="cbeac988-4fd5-47cf-ad03-89cc7678fa90"/>
-    <ds:schemaRef ds:uri="aa9c99c1-69c1-4b58-9df5-4d4796c46f8a"/>
+    <ds:schemaRef ds:uri="http://schemas.microsoft.com/sharepoint/v3/contenttype/forms"/>
   </ds:schemaRefs>
 </ds:datastoreItem>
 </file>
@@ -8919,9 +8945,12 @@
 </file>
 
 <file path=customXml/itemProps3.xml><?xml version="1.0" encoding="utf-8"?>
-<ds:datastoreItem xmlns:ds="http://schemas.openxmlformats.org/officeDocument/2006/customXml" ds:itemID="{4BECF9F2-3A10-48CC-8D31-4F6E8664527E}">
+<ds:datastoreItem xmlns:ds="http://schemas.openxmlformats.org/officeDocument/2006/customXml" ds:itemID="{C6C5DCE0-D69C-4B6E-96D9-C69B23DE6D4A}">
   <ds:schemaRefs>
-    <ds:schemaRef ds:uri="http://schemas.microsoft.com/sharepoint/v3/contenttype/forms"/>
+    <ds:schemaRef ds:uri="http://schemas.microsoft.com/office/2006/metadata/properties"/>
+    <ds:schemaRef ds:uri="http://schemas.microsoft.com/office/infopath/2007/PartnerControls"/>
+    <ds:schemaRef ds:uri="cbeac988-4fd5-47cf-ad03-89cc7678fa90"/>
+    <ds:schemaRef ds:uri="aa9c99c1-69c1-4b58-9df5-4d4796c46f8a"/>
   </ds:schemaRefs>
 </ds:datastoreItem>
 </file>
</xml_diff>

<commit_message>
Add iterations to the templates
</commit_message>
<xml_diff>
--- a/backend/templates/complaint/CDOGS-CEEB-COMPLAINT-TEMPLATE-v1.docx
+++ b/backend/templates/complaint/CDOGS-CEEB-COMPLAINT-TEMPLATE-v1.docx
@@ -127,17 +127,17 @@
           <w:p>
             <w:pPr>
               <w:rPr>
-                <w:rFonts w:ascii="BC Sans" w:eastAsia="Times New Roman" w:hAnsi="BC Sans" w:cs="Times New Roman"/>
-                <w:b w:val="0"/>
-                <w:bCs w:val="0"/>
-                <w:color w:val="000000" w:themeColor="text1"/>
-                <w:sz w:val="20"/>
-                <w:szCs w:val="20"/>
-              </w:rPr>
-            </w:pPr>
-            <w:r>
-              <w:rPr>
-                <w:rFonts w:ascii="BC Sans" w:eastAsia="Times New Roman" w:hAnsi="BC Sans" w:cs="Times New Roman"/>
+                <w:rFonts w:ascii="BC Sans" w:hAnsi="BC Sans" w:eastAsia="Times New Roman" w:cs="Times New Roman"/>
+                <w:b w:val="0"/>
+                <w:bCs w:val="0"/>
+                <w:color w:val="000000" w:themeColor="text1"/>
+                <w:sz w:val="20"/>
+                <w:szCs w:val="20"/>
+              </w:rPr>
+            </w:pPr>
+            <w:r>
+              <w:rPr>
+                <w:rFonts w:ascii="BC Sans" w:hAnsi="BC Sans" w:eastAsia="Times New Roman" w:cs="Times New Roman"/>
                 <w:b w:val="0"/>
                 <w:bCs w:val="0"/>
                 <w:color w:val="000000" w:themeColor="text1"/>
@@ -148,7 +148,7 @@
             </w:r>
             <w:r>
               <w:rPr>
-                <w:rFonts w:ascii="BC Sans" w:eastAsia="Times New Roman" w:hAnsi="BC Sans" w:cs="Times New Roman"/>
+                <w:rFonts w:ascii="BC Sans" w:hAnsi="BC Sans" w:eastAsia="Times New Roman" w:cs="Times New Roman"/>
                 <w:b w:val="0"/>
                 <w:bCs w:val="0"/>
                 <w:color w:val="000000" w:themeColor="text1"/>
@@ -159,7 +159,7 @@
             </w:r>
             <w:r>
               <w:rPr>
-                <w:rFonts w:ascii="BC Sans" w:eastAsia="Times New Roman" w:hAnsi="BC Sans" w:cs="Times New Roman"/>
+                <w:rFonts w:ascii="BC Sans" w:hAnsi="BC Sans" w:eastAsia="Times New Roman" w:cs="Times New Roman"/>
                 <w:b w:val="0"/>
                 <w:bCs w:val="0"/>
                 <w:color w:val="000000" w:themeColor="text1"/>
@@ -170,7 +170,7 @@
             </w:r>
             <w:r>
               <w:rPr>
-                <w:rFonts w:ascii="BC Sans" w:eastAsia="BC Sans" w:hAnsi="BC Sans" w:cs="BC Sans"/>
+                <w:rFonts w:ascii="BC Sans" w:hAnsi="BC Sans" w:eastAsia="BC Sans" w:cs="BC Sans"/>
                 <w:sz w:val="18"/>
                 <w:szCs w:val="18"/>
               </w:rPr>
@@ -178,7 +178,7 @@
             </w:r>
             <w:r>
               <w:rPr>
-                <w:rFonts w:ascii="BC Sans" w:eastAsia="Times New Roman" w:hAnsi="BC Sans" w:cs="Times New Roman"/>
+                <w:rFonts w:ascii="BC Sans" w:hAnsi="BC Sans" w:eastAsia="Times New Roman" w:cs="Times New Roman"/>
                 <w:b w:val="0"/>
                 <w:bCs w:val="0"/>
                 <w:color w:val="000000" w:themeColor="text1"/>
@@ -189,7 +189,7 @@
             </w:r>
             <w:r>
               <w:rPr>
-                <w:rFonts w:ascii="BC Sans" w:eastAsia="Times New Roman" w:hAnsi="BC Sans" w:cs="Times New Roman"/>
+                <w:rFonts w:ascii="BC Sans" w:hAnsi="BC Sans" w:eastAsia="Times New Roman" w:cs="Times New Roman"/>
                 <w:b w:val="0"/>
                 <w:bCs w:val="0"/>
                 <w:color w:val="000000" w:themeColor="text1"/>
@@ -208,15 +208,15 @@
             <w:pPr>
               <w:cnfStyle w:val="100000000000" w:firstRow="1" w:lastRow="0" w:firstColumn="0" w:lastColumn="0" w:oddVBand="0" w:evenVBand="0" w:oddHBand="0" w:evenHBand="0" w:firstRowFirstColumn="0" w:firstRowLastColumn="0" w:lastRowFirstColumn="0" w:lastRowLastColumn="0"/>
               <w:rPr>
-                <w:rFonts w:ascii="BC Sans" w:eastAsia="Times New Roman" w:hAnsi="BC Sans" w:cs="Times New Roman"/>
-                <w:color w:val="000000" w:themeColor="text1"/>
-                <w:sz w:val="20"/>
-                <w:szCs w:val="20"/>
-              </w:rPr>
-            </w:pPr>
-            <w:r>
-              <w:rPr>
-                <w:rFonts w:ascii="BC Sans" w:eastAsia="Times New Roman" w:hAnsi="BC Sans" w:cs="Times New Roman"/>
+                <w:rFonts w:ascii="BC Sans" w:hAnsi="BC Sans" w:eastAsia="Times New Roman" w:cs="Times New Roman"/>
+                <w:color w:val="000000" w:themeColor="text1"/>
+                <w:sz w:val="20"/>
+                <w:szCs w:val="20"/>
+              </w:rPr>
+            </w:pPr>
+            <w:r>
+              <w:rPr>
+                <w:rFonts w:ascii="BC Sans" w:hAnsi="BC Sans" w:eastAsia="Times New Roman" w:cs="Times New Roman"/>
                 <w:b w:val="0"/>
                 <w:bCs w:val="0"/>
                 <w:color w:val="000000" w:themeColor="text1"/>
@@ -227,7 +227,7 @@
             </w:r>
             <w:r>
               <w:rPr>
-                <w:rFonts w:ascii="BC Sans" w:eastAsia="Times New Roman" w:hAnsi="BC Sans" w:cs="Times New Roman"/>
+                <w:rFonts w:ascii="BC Sans" w:hAnsi="BC Sans" w:eastAsia="Times New Roman" w:cs="Times New Roman"/>
                 <w:b w:val="0"/>
                 <w:bCs w:val="0"/>
                 <w:color w:val="000000" w:themeColor="text1"/>
@@ -238,7 +238,7 @@
             </w:r>
             <w:r>
               <w:rPr>
-                <w:rFonts w:ascii="BC Sans" w:eastAsia="BC Sans" w:hAnsi="BC Sans" w:cs="BC Sans"/>
+                <w:rFonts w:ascii="BC Sans" w:hAnsi="BC Sans" w:eastAsia="BC Sans" w:cs="BC Sans"/>
                 <w:b w:val="0"/>
                 <w:bCs w:val="0"/>
                 <w:sz w:val="18"/>
@@ -248,7 +248,7 @@
             </w:r>
             <w:r>
               <w:rPr>
-                <w:rFonts w:ascii="BC Sans" w:eastAsia="Times New Roman" w:hAnsi="BC Sans" w:cs="Times New Roman"/>
+                <w:rFonts w:ascii="BC Sans" w:hAnsi="BC Sans" w:eastAsia="Times New Roman" w:cs="Times New Roman"/>
                 <w:b w:val="0"/>
                 <w:bCs w:val="0"/>
                 <w:color w:val="000000" w:themeColor="text1"/>
@@ -259,7 +259,7 @@
             </w:r>
             <w:r>
               <w:rPr>
-                <w:rFonts w:ascii="BC Sans" w:eastAsia="Times New Roman" w:hAnsi="BC Sans" w:cs="Times New Roman"/>
+                <w:rFonts w:ascii="BC Sans" w:hAnsi="BC Sans" w:eastAsia="Times New Roman" w:cs="Times New Roman"/>
                 <w:b w:val="0"/>
                 <w:bCs w:val="0"/>
                 <w:color w:val="000000" w:themeColor="text1"/>
@@ -280,7 +280,7 @@
             </w:pPr>
             <w:r>
               <w:rPr>
-                <w:rFonts w:ascii="BC Sans" w:eastAsia="Times New Roman" w:hAnsi="BC Sans" w:cs="Times New Roman"/>
+                <w:rFonts w:ascii="BC Sans" w:hAnsi="BC Sans" w:eastAsia="Times New Roman" w:cs="Times New Roman"/>
                 <w:b w:val="0"/>
                 <w:bCs w:val="0"/>
                 <w:color w:val="000000" w:themeColor="text1"/>
@@ -291,7 +291,7 @@
             </w:r>
             <w:r>
               <w:rPr>
-                <w:rFonts w:ascii="BC Sans" w:eastAsia="Times New Roman" w:hAnsi="BC Sans" w:cs="Times New Roman"/>
+                <w:rFonts w:ascii="BC Sans" w:hAnsi="BC Sans" w:eastAsia="Times New Roman" w:cs="Times New Roman"/>
                 <w:b w:val="0"/>
                 <w:bCs w:val="0"/>
                 <w:color w:val="000000" w:themeColor="text1"/>
@@ -302,7 +302,7 @@
             </w:r>
             <w:r>
               <w:rPr>
-                <w:rFonts w:ascii="BC Sans" w:eastAsia="BC Sans" w:hAnsi="BC Sans" w:cs="BC Sans"/>
+                <w:rFonts w:ascii="BC Sans" w:hAnsi="BC Sans" w:eastAsia="BC Sans" w:cs="BC Sans"/>
                 <w:b w:val="0"/>
                 <w:bCs w:val="0"/>
                 <w:sz w:val="18"/>
@@ -312,7 +312,7 @@
             </w:r>
             <w:r>
               <w:rPr>
-                <w:rFonts w:ascii="BC Sans" w:eastAsia="Times New Roman" w:hAnsi="BC Sans" w:cs="Times New Roman"/>
+                <w:rFonts w:ascii="BC Sans" w:hAnsi="BC Sans" w:eastAsia="Times New Roman" w:cs="Times New Roman"/>
                 <w:b w:val="0"/>
                 <w:bCs w:val="0"/>
                 <w:color w:val="000000" w:themeColor="text1"/>
@@ -323,7 +323,7 @@
             </w:r>
             <w:r>
               <w:rPr>
-                <w:rFonts w:ascii="BC Sans" w:eastAsia="Times New Roman" w:hAnsi="BC Sans" w:cs="Times New Roman"/>
+                <w:rFonts w:ascii="BC Sans" w:hAnsi="BC Sans" w:eastAsia="Times New Roman" w:cs="Times New Roman"/>
                 <w:b w:val="0"/>
                 <w:bCs w:val="0"/>
                 <w:color w:val="000000" w:themeColor="text1"/>
@@ -347,17 +347,17 @@
           <w:p>
             <w:pPr>
               <w:rPr>
-                <w:rFonts w:ascii="BC Sans" w:eastAsia="Times New Roman" w:hAnsi="BC Sans" w:cs="Times New Roman"/>
-                <w:b w:val="0"/>
-                <w:bCs w:val="0"/>
-                <w:color w:val="000000" w:themeColor="text1"/>
-                <w:sz w:val="20"/>
-                <w:szCs w:val="20"/>
-              </w:rPr>
-            </w:pPr>
-            <w:r>
-              <w:rPr>
-                <w:rFonts w:ascii="BC Sans" w:eastAsia="Times New Roman" w:hAnsi="BC Sans" w:cs="Times New Roman"/>
+                <w:rFonts w:ascii="BC Sans" w:hAnsi="BC Sans" w:eastAsia="Times New Roman" w:cs="Times New Roman"/>
+                <w:b w:val="0"/>
+                <w:bCs w:val="0"/>
+                <w:color w:val="000000" w:themeColor="text1"/>
+                <w:sz w:val="20"/>
+                <w:szCs w:val="20"/>
+              </w:rPr>
+            </w:pPr>
+            <w:r>
+              <w:rPr>
+                <w:rFonts w:ascii="BC Sans" w:hAnsi="BC Sans" w:eastAsia="Times New Roman" w:cs="Times New Roman"/>
                 <w:b w:val="0"/>
                 <w:bCs w:val="0"/>
                 <w:color w:val="000000" w:themeColor="text1"/>
@@ -368,7 +368,7 @@
             </w:r>
             <w:r>
               <w:rPr>
-                <w:rFonts w:ascii="BC Sans" w:eastAsia="Times New Roman" w:hAnsi="BC Sans" w:cs="Times New Roman"/>
+                <w:rFonts w:ascii="BC Sans" w:hAnsi="BC Sans" w:eastAsia="Times New Roman" w:cs="Times New Roman"/>
                 <w:b w:val="0"/>
                 <w:bCs w:val="0"/>
                 <w:color w:val="000000" w:themeColor="text1"/>
@@ -379,7 +379,7 @@
             </w:r>
             <w:r>
               <w:rPr>
-                <w:rFonts w:ascii="BC Sans" w:eastAsia="Times New Roman" w:hAnsi="BC Sans" w:cs="Times New Roman"/>
+                <w:rFonts w:ascii="BC Sans" w:hAnsi="BC Sans" w:eastAsia="Times New Roman" w:cs="Times New Roman"/>
                 <w:b w:val="0"/>
                 <w:bCs w:val="0"/>
                 <w:color w:val="000000" w:themeColor="text1"/>
@@ -390,7 +390,7 @@
             </w:r>
             <w:r>
               <w:rPr>
-                <w:rFonts w:ascii="BC Sans" w:eastAsia="Times New Roman" w:hAnsi="BC Sans" w:cs="Times New Roman"/>
+                <w:rFonts w:ascii="BC Sans" w:hAnsi="BC Sans" w:eastAsia="Times New Roman" w:cs="Times New Roman"/>
                 <w:b w:val="0"/>
                 <w:bCs w:val="0"/>
                 <w:color w:val="000000" w:themeColor="text1"/>
@@ -401,7 +401,7 @@
             </w:r>
             <w:r>
               <w:rPr>
-                <w:rFonts w:ascii="BC Sans" w:eastAsia="BC Sans" w:hAnsi="BC Sans" w:cs="BC Sans"/>
+                <w:rFonts w:ascii="BC Sans" w:hAnsi="BC Sans" w:eastAsia="BC Sans" w:cs="BC Sans"/>
                 <w:b w:val="0"/>
                 <w:bCs w:val="0"/>
                 <w:sz w:val="18"/>
@@ -411,7 +411,7 @@
             </w:r>
             <w:r>
               <w:rPr>
-                <w:rFonts w:ascii="BC Sans" w:eastAsia="Times New Roman" w:hAnsi="BC Sans" w:cs="Times New Roman"/>
+                <w:rFonts w:ascii="BC Sans" w:hAnsi="BC Sans" w:eastAsia="Times New Roman" w:cs="Times New Roman"/>
                 <w:b w:val="0"/>
                 <w:bCs w:val="0"/>
                 <w:color w:val="000000" w:themeColor="text1"/>
@@ -422,7 +422,7 @@
             </w:r>
             <w:r>
               <w:rPr>
-                <w:rFonts w:ascii="BC Sans" w:eastAsia="Times New Roman" w:hAnsi="BC Sans" w:cs="Times New Roman"/>
+                <w:rFonts w:ascii="BC Sans" w:hAnsi="BC Sans" w:eastAsia="Times New Roman" w:cs="Times New Roman"/>
                 <w:b w:val="0"/>
                 <w:bCs w:val="0"/>
                 <w:color w:val="000000" w:themeColor="text1"/>
@@ -441,15 +441,15 @@
             <w:pPr>
               <w:cnfStyle w:val="000000000000" w:firstRow="0" w:lastRow="0" w:firstColumn="0" w:lastColumn="0" w:oddVBand="0" w:evenVBand="0" w:oddHBand="0" w:evenHBand="0" w:firstRowFirstColumn="0" w:firstRowLastColumn="0" w:lastRowFirstColumn="0" w:lastRowLastColumn="0"/>
               <w:rPr>
-                <w:rFonts w:ascii="BC Sans" w:eastAsia="Times New Roman" w:hAnsi="BC Sans" w:cs="Times New Roman"/>
-                <w:color w:val="000000" w:themeColor="text1"/>
-                <w:sz w:val="20"/>
-                <w:szCs w:val="20"/>
-              </w:rPr>
-            </w:pPr>
-            <w:r>
-              <w:rPr>
-                <w:rFonts w:ascii="BC Sans" w:eastAsia="Times New Roman" w:hAnsi="BC Sans" w:cs="Times New Roman"/>
+                <w:rFonts w:ascii="BC Sans" w:hAnsi="BC Sans" w:eastAsia="Times New Roman" w:cs="Times New Roman"/>
+                <w:color w:val="000000" w:themeColor="text1"/>
+                <w:sz w:val="20"/>
+                <w:szCs w:val="20"/>
+              </w:rPr>
+            </w:pPr>
+            <w:r>
+              <w:rPr>
+                <w:rFonts w:ascii="BC Sans" w:hAnsi="BC Sans" w:eastAsia="Times New Roman" w:cs="Times New Roman"/>
                 <w:color w:val="000000" w:themeColor="text1"/>
                 <w:sz w:val="20"/>
                 <w:szCs w:val="20"/>
@@ -458,7 +458,7 @@
             </w:r>
             <w:r>
               <w:rPr>
-                <w:rFonts w:ascii="BC Sans" w:eastAsia="Times New Roman" w:hAnsi="BC Sans" w:cs="Times New Roman"/>
+                <w:rFonts w:ascii="BC Sans" w:hAnsi="BC Sans" w:eastAsia="Times New Roman" w:cs="Times New Roman"/>
                 <w:color w:val="000000" w:themeColor="text1"/>
                 <w:sz w:val="20"/>
                 <w:szCs w:val="20"/>
@@ -467,7 +467,7 @@
             </w:r>
             <w:r>
               <w:rPr>
-                <w:rFonts w:ascii="BC Sans" w:eastAsia="BC Sans" w:hAnsi="BC Sans" w:cs="BC Sans"/>
+                <w:rFonts w:ascii="BC Sans" w:hAnsi="BC Sans" w:eastAsia="BC Sans" w:cs="BC Sans"/>
                 <w:b/>
                 <w:bCs/>
                 <w:sz w:val="18"/>
@@ -477,7 +477,7 @@
             </w:r>
             <w:r>
               <w:rPr>
-                <w:rFonts w:ascii="BC Sans" w:eastAsia="Times New Roman" w:hAnsi="BC Sans" w:cs="Times New Roman"/>
+                <w:rFonts w:ascii="BC Sans" w:hAnsi="BC Sans" w:eastAsia="Times New Roman" w:cs="Times New Roman"/>
                 <w:color w:val="000000" w:themeColor="text1"/>
                 <w:sz w:val="20"/>
                 <w:szCs w:val="20"/>
@@ -494,15 +494,15 @@
             <w:pPr>
               <w:cnfStyle w:val="000000000000" w:firstRow="0" w:lastRow="0" w:firstColumn="0" w:lastColumn="0" w:oddVBand="0" w:evenVBand="0" w:oddHBand="0" w:evenHBand="0" w:firstRowFirstColumn="0" w:firstRowLastColumn="0" w:lastRowFirstColumn="0" w:lastRowLastColumn="0"/>
               <w:rPr>
-                <w:rFonts w:ascii="BC Sans" w:eastAsia="Times New Roman" w:hAnsi="BC Sans" w:cs="Times New Roman"/>
-                <w:color w:val="000000" w:themeColor="text1"/>
-                <w:sz w:val="20"/>
-                <w:szCs w:val="20"/>
-              </w:rPr>
-            </w:pPr>
-            <w:r>
-              <w:rPr>
-                <w:rFonts w:ascii="BC Sans" w:eastAsia="Times New Roman" w:hAnsi="BC Sans" w:cs="Times New Roman"/>
+                <w:rFonts w:ascii="BC Sans" w:hAnsi="BC Sans" w:eastAsia="Times New Roman" w:cs="Times New Roman"/>
+                <w:color w:val="000000" w:themeColor="text1"/>
+                <w:sz w:val="20"/>
+                <w:szCs w:val="20"/>
+              </w:rPr>
+            </w:pPr>
+            <w:r>
+              <w:rPr>
+                <w:rFonts w:ascii="BC Sans" w:hAnsi="BC Sans" w:eastAsia="Times New Roman" w:cs="Times New Roman"/>
                 <w:color w:val="000000" w:themeColor="text1"/>
                 <w:sz w:val="20"/>
                 <w:szCs w:val="20"/>
@@ -511,7 +511,7 @@
             </w:r>
             <w:r>
               <w:rPr>
-                <w:rFonts w:ascii="BC Sans" w:eastAsia="BC Sans" w:hAnsi="BC Sans" w:cs="BC Sans"/>
+                <w:rFonts w:ascii="BC Sans" w:hAnsi="BC Sans" w:eastAsia="BC Sans" w:cs="BC Sans"/>
                 <w:sz w:val="18"/>
                 <w:szCs w:val="18"/>
               </w:rPr>
@@ -519,7 +519,7 @@
             </w:r>
             <w:r>
               <w:rPr>
-                <w:rFonts w:ascii="BC Sans" w:eastAsia="BC Sans" w:hAnsi="BC Sans" w:cs="BC Sans"/>
+                <w:rFonts w:ascii="BC Sans" w:hAnsi="BC Sans" w:eastAsia="BC Sans" w:cs="BC Sans"/>
                 <w:sz w:val="18"/>
                 <w:szCs w:val="18"/>
               </w:rPr>
@@ -527,7 +527,7 @@
             </w:r>
             <w:r>
               <w:rPr>
-                <w:rFonts w:ascii="BC Sans" w:eastAsia="Times New Roman" w:hAnsi="BC Sans" w:cs="Times New Roman"/>
+                <w:rFonts w:ascii="BC Sans" w:hAnsi="BC Sans" w:eastAsia="Times New Roman" w:cs="Times New Roman"/>
                 <w:color w:val="000000" w:themeColor="text1"/>
                 <w:sz w:val="20"/>
                 <w:szCs w:val="20"/>
@@ -536,7 +536,7 @@
             </w:r>
             <w:r>
               <w:rPr>
-                <w:rFonts w:ascii="BC Sans" w:eastAsia="Times New Roman" w:hAnsi="BC Sans" w:cs="Times New Roman"/>
+                <w:rFonts w:ascii="BC Sans" w:hAnsi="BC Sans" w:eastAsia="Times New Roman" w:cs="Times New Roman"/>
                 <w:color w:val="000000" w:themeColor="text1"/>
                 <w:sz w:val="20"/>
                 <w:szCs w:val="20"/>
@@ -545,7 +545,7 @@
             </w:r>
             <w:r>
               <w:rPr>
-                <w:rFonts w:ascii="BC Sans" w:eastAsia="Times New Roman" w:hAnsi="BC Sans" w:cs="Times New Roman"/>
+                <w:rFonts w:ascii="BC Sans" w:hAnsi="BC Sans" w:eastAsia="Times New Roman" w:cs="Times New Roman"/>
                 <w:color w:val="000000" w:themeColor="text1"/>
                 <w:sz w:val="20"/>
                 <w:szCs w:val="20"/>
@@ -554,7 +554,7 @@
             </w:r>
             <w:r>
               <w:rPr>
-                <w:rFonts w:ascii="BC Sans" w:eastAsia="Times New Roman" w:hAnsi="BC Sans" w:cs="Times New Roman"/>
+                <w:rFonts w:ascii="BC Sans" w:hAnsi="BC Sans" w:eastAsia="Times New Roman" w:cs="Times New Roman"/>
                 <w:color w:val="000000" w:themeColor="text1"/>
                 <w:sz w:val="20"/>
                 <w:szCs w:val="20"/>
@@ -563,7 +563,7 @@
             </w:r>
             <w:r>
               <w:rPr>
-                <w:rFonts w:ascii="BC Sans" w:eastAsia="Times New Roman" w:hAnsi="BC Sans" w:cs="Times New Roman"/>
+                <w:rFonts w:ascii="BC Sans" w:hAnsi="BC Sans" w:eastAsia="Times New Roman" w:cs="Times New Roman"/>
                 <w:color w:val="000000" w:themeColor="text1"/>
                 <w:sz w:val="20"/>
                 <w:szCs w:val="20"/>
@@ -572,7 +572,7 @@
             </w:r>
             <w:r>
               <w:rPr>
-                <w:rFonts w:ascii="BC Sans" w:eastAsia="Times New Roman" w:hAnsi="BC Sans" w:cs="Times New Roman"/>
+                <w:rFonts w:ascii="BC Sans" w:hAnsi="BC Sans" w:eastAsia="Times New Roman" w:cs="Times New Roman"/>
                 <w:color w:val="000000" w:themeColor="text1"/>
                 <w:sz w:val="20"/>
                 <w:szCs w:val="20"/>
@@ -581,7 +581,7 @@
             </w:r>
             <w:r>
               <w:rPr>
-                <w:rFonts w:ascii="BC Sans" w:eastAsia="Times New Roman" w:hAnsi="BC Sans" w:cs="Times New Roman"/>
+                <w:rFonts w:ascii="BC Sans" w:hAnsi="BC Sans" w:eastAsia="Times New Roman" w:cs="Times New Roman"/>
                 <w:color w:val="000000" w:themeColor="text1"/>
                 <w:sz w:val="20"/>
                 <w:szCs w:val="20"/>
@@ -590,7 +590,7 @@
             </w:r>
             <w:r>
               <w:rPr>
-                <w:rFonts w:ascii="BC Sans" w:eastAsia="Times New Roman" w:hAnsi="BC Sans" w:cs="Times New Roman"/>
+                <w:rFonts w:ascii="BC Sans" w:hAnsi="BC Sans" w:eastAsia="Times New Roman" w:cs="Times New Roman"/>
                 <w:color w:val="000000" w:themeColor="text1"/>
                 <w:sz w:val="20"/>
                 <w:szCs w:val="20"/>
@@ -599,7 +599,7 @@
             </w:r>
             <w:r>
               <w:rPr>
-                <w:rFonts w:ascii="BC Sans" w:eastAsia="BC Sans" w:hAnsi="BC Sans" w:cs="BC Sans"/>
+                <w:rFonts w:ascii="BC Sans" w:hAnsi="BC Sans" w:eastAsia="BC Sans" w:cs="BC Sans"/>
                 <w:sz w:val="18"/>
                 <w:szCs w:val="18"/>
               </w:rPr>
@@ -607,7 +607,7 @@
             </w:r>
             <w:r>
               <w:rPr>
-                <w:rFonts w:ascii="BC Sans" w:eastAsia="BC Sans" w:hAnsi="BC Sans" w:cs="BC Sans"/>
+                <w:rFonts w:ascii="BC Sans" w:hAnsi="BC Sans" w:eastAsia="BC Sans" w:cs="BC Sans"/>
                 <w:sz w:val="18"/>
                 <w:szCs w:val="18"/>
               </w:rPr>
@@ -615,7 +615,7 @@
             </w:r>
             <w:r>
               <w:rPr>
-                <w:rFonts w:ascii="BC Sans" w:eastAsia="Times New Roman" w:hAnsi="BC Sans" w:cs="Times New Roman"/>
+                <w:rFonts w:ascii="BC Sans" w:hAnsi="BC Sans" w:eastAsia="Times New Roman" w:cs="Times New Roman"/>
                 <w:color w:val="000000" w:themeColor="text1"/>
                 <w:sz w:val="20"/>
                 <w:szCs w:val="20"/>
@@ -624,7 +624,7 @@
             </w:r>
             <w:r>
               <w:rPr>
-                <w:rFonts w:ascii="BC Sans" w:eastAsia="Times New Roman" w:hAnsi="BC Sans" w:cs="Times New Roman"/>
+                <w:rFonts w:ascii="BC Sans" w:hAnsi="BC Sans" w:eastAsia="Times New Roman" w:cs="Times New Roman"/>
                 <w:color w:val="000000" w:themeColor="text1"/>
                 <w:sz w:val="20"/>
                 <w:szCs w:val="20"/>
@@ -633,7 +633,7 @@
             </w:r>
             <w:r>
               <w:rPr>
-                <w:rFonts w:ascii="BC Sans" w:eastAsia="Times New Roman" w:hAnsi="BC Sans" w:cs="Times New Roman"/>
+                <w:rFonts w:ascii="BC Sans" w:hAnsi="BC Sans" w:eastAsia="Times New Roman" w:cs="Times New Roman"/>
                 <w:color w:val="000000" w:themeColor="text1"/>
                 <w:sz w:val="20"/>
                 <w:szCs w:val="20"/>
@@ -642,7 +642,7 @@
             </w:r>
             <w:r>
               <w:rPr>
-                <w:rFonts w:ascii="BC Sans" w:eastAsia="Times New Roman" w:hAnsi="BC Sans" w:cs="Times New Roman"/>
+                <w:rFonts w:ascii="BC Sans" w:hAnsi="BC Sans" w:eastAsia="Times New Roman" w:cs="Times New Roman"/>
                 <w:color w:val="000000" w:themeColor="text1"/>
                 <w:sz w:val="20"/>
                 <w:szCs w:val="20"/>
@@ -651,7 +651,7 @@
             </w:r>
             <w:r>
               <w:rPr>
-                <w:rFonts w:ascii="BC Sans" w:eastAsia="BC Sans" w:hAnsi="BC Sans" w:cs="BC Sans"/>
+                <w:rFonts w:ascii="BC Sans" w:hAnsi="BC Sans" w:eastAsia="BC Sans" w:cs="BC Sans"/>
                 <w:sz w:val="18"/>
                 <w:szCs w:val="18"/>
               </w:rPr>
@@ -659,7 +659,7 @@
             </w:r>
             <w:r>
               <w:rPr>
-                <w:rFonts w:ascii="BC Sans" w:eastAsia="BC Sans" w:hAnsi="BC Sans" w:cs="BC Sans"/>
+                <w:rFonts w:ascii="BC Sans" w:hAnsi="BC Sans" w:eastAsia="BC Sans" w:cs="BC Sans"/>
                 <w:sz w:val="18"/>
                 <w:szCs w:val="18"/>
               </w:rPr>
@@ -667,7 +667,7 @@
             </w:r>
             <w:r>
               <w:rPr>
-                <w:rFonts w:ascii="BC Sans" w:eastAsia="Times New Roman" w:hAnsi="BC Sans" w:cs="Times New Roman"/>
+                <w:rFonts w:ascii="BC Sans" w:hAnsi="BC Sans" w:eastAsia="Times New Roman" w:cs="Times New Roman"/>
                 <w:color w:val="000000" w:themeColor="text1"/>
                 <w:sz w:val="20"/>
                 <w:szCs w:val="20"/>
@@ -676,7 +676,7 @@
             </w:r>
             <w:r>
               <w:rPr>
-                <w:rFonts w:ascii="BC Sans" w:eastAsia="Times New Roman" w:hAnsi="BC Sans" w:cs="Times New Roman"/>
+                <w:rFonts w:ascii="BC Sans" w:hAnsi="BC Sans" w:eastAsia="Times New Roman" w:cs="Times New Roman"/>
                 <w:color w:val="000000" w:themeColor="text1"/>
                 <w:sz w:val="20"/>
                 <w:szCs w:val="20"/>
@@ -685,7 +685,7 @@
             </w:r>
             <w:r>
               <w:rPr>
-                <w:rFonts w:ascii="BC Sans" w:eastAsia="Times New Roman" w:hAnsi="BC Sans" w:cs="Times New Roman"/>
+                <w:rFonts w:ascii="BC Sans" w:hAnsi="BC Sans" w:eastAsia="Times New Roman" w:cs="Times New Roman"/>
                 <w:color w:val="000000" w:themeColor="text1"/>
                 <w:sz w:val="20"/>
                 <w:szCs w:val="20"/>
@@ -694,7 +694,7 @@
             </w:r>
             <w:r>
               <w:rPr>
-                <w:rFonts w:ascii="BC Sans" w:eastAsia="Times New Roman" w:hAnsi="BC Sans" w:cs="Times New Roman"/>
+                <w:rFonts w:ascii="BC Sans" w:hAnsi="BC Sans" w:eastAsia="Times New Roman" w:cs="Times New Roman"/>
                 <w:color w:val="000000" w:themeColor="text1"/>
                 <w:sz w:val="20"/>
                 <w:szCs w:val="20"/>
@@ -709,7 +709,7 @@
       <w:pPr>
         <w:spacing w:after="0"/>
         <w:rPr>
-          <w:rFonts w:ascii="BC Sans" w:eastAsia="Times New Roman" w:hAnsi="BC Sans" w:cs="Times New Roman"/>
+          <w:rFonts w:ascii="BC Sans" w:hAnsi="BC Sans" w:eastAsia="Times New Roman" w:cs="Times New Roman"/>
           <w:color w:val="000000" w:themeColor="text1"/>
           <w:sz w:val="20"/>
           <w:szCs w:val="20"/>
@@ -741,7 +741,7 @@
           <w:p>
             <w:pPr>
               <w:rPr>
-                <w:rFonts w:ascii="BC Sans" w:eastAsia="Times New Roman" w:hAnsi="BC Sans" w:cs="Times New Roman"/>
+                <w:rFonts w:ascii="BC Sans" w:hAnsi="BC Sans" w:eastAsia="Times New Roman" w:cs="Times New Roman"/>
                 <w:color w:val="000000"/>
                 <w:kern w:val="0"/>
                 <w:sz w:val="20"/>
@@ -751,7 +751,7 @@
             </w:pPr>
             <w:r>
               <w:rPr>
-                <w:rFonts w:ascii="BC Sans" w:eastAsia="Times New Roman" w:hAnsi="BC Sans" w:cs="Times New Roman"/>
+                <w:rFonts w:ascii="BC Sans" w:hAnsi="BC Sans" w:eastAsia="Times New Roman" w:cs="Times New Roman"/>
                 <w:caps w:val="0"/>
                 <w:color w:val="000000"/>
                 <w:kern w:val="0"/>
@@ -773,7 +773,7 @@
             <w:pPr>
               <w:cnfStyle w:val="100000000000" w:firstRow="1" w:lastRow="0" w:firstColumn="0" w:lastColumn="0" w:oddVBand="0" w:evenVBand="0" w:oddHBand="0" w:evenHBand="0" w:firstRowFirstColumn="0" w:firstRowLastColumn="0" w:lastRowFirstColumn="0" w:lastRowLastColumn="0"/>
               <w:rPr>
-                <w:rFonts w:ascii="BC Sans" w:eastAsia="Times New Roman" w:hAnsi="BC Sans" w:cs="Times New Roman"/>
+                <w:rFonts w:ascii="BC Sans" w:hAnsi="BC Sans" w:eastAsia="Times New Roman" w:cs="Times New Roman"/>
                 <w:color w:val="000000"/>
                 <w:kern w:val="0"/>
                 <w:sz w:val="20"/>
@@ -854,7 +854,7 @@
               <w:spacing w:line="259" w:lineRule="auto"/>
               <w:cnfStyle w:val="000000100000" w:firstRow="0" w:lastRow="0" w:firstColumn="0" w:lastColumn="0" w:oddVBand="0" w:evenVBand="0" w:oddHBand="1" w:evenHBand="0" w:firstRowFirstColumn="0" w:firstRowLastColumn="0" w:lastRowFirstColumn="0" w:lastRowLastColumn="0"/>
               <w:rPr>
-                <w:rFonts w:ascii="BC Sans" w:eastAsia="Times New Roman" w:hAnsi="BC Sans" w:cs="Times New Roman"/>
+                <w:rFonts w:ascii="BC Sans" w:hAnsi="BC Sans" w:eastAsia="Times New Roman" w:cs="Times New Roman"/>
                 <w:color w:val="000000" w:themeColor="text1"/>
                 <w:sz w:val="18"/>
                 <w:szCs w:val="18"/>
@@ -862,7 +862,7 @@
             </w:pPr>
             <w:r>
               <w:rPr>
-                <w:rFonts w:ascii="BC Sans" w:eastAsia="Times New Roman" w:hAnsi="BC Sans" w:cs="Times New Roman"/>
+                <w:rFonts w:ascii="BC Sans" w:hAnsi="BC Sans" w:eastAsia="Times New Roman" w:cs="Times New Roman"/>
                 <w:color w:val="000000" w:themeColor="text1"/>
                 <w:sz w:val="20"/>
                 <w:szCs w:val="20"/>
@@ -871,7 +871,7 @@
             </w:r>
             <w:r>
               <w:rPr>
-                <w:rFonts w:ascii="BC Sans" w:eastAsia="Times New Roman" w:hAnsi="BC Sans" w:cs="Times New Roman"/>
+                <w:rFonts w:ascii="BC Sans" w:hAnsi="BC Sans" w:eastAsia="Times New Roman" w:cs="Times New Roman"/>
                 <w:color w:val="000000" w:themeColor="text1"/>
                 <w:sz w:val="20"/>
                 <w:szCs w:val="20"/>
@@ -880,7 +880,7 @@
             </w:r>
             <w:r>
               <w:rPr>
-                <w:rFonts w:ascii="BC Sans" w:eastAsia="Times New Roman" w:hAnsi="BC Sans" w:cs="Times New Roman"/>
+                <w:rFonts w:ascii="BC Sans" w:hAnsi="BC Sans" w:eastAsia="Times New Roman" w:cs="Times New Roman"/>
                 <w:color w:val="000000" w:themeColor="text1"/>
                 <w:sz w:val="20"/>
                 <w:szCs w:val="20"/>
@@ -889,7 +889,7 @@
             </w:r>
             <w:r>
               <w:rPr>
-                <w:rFonts w:ascii="BC Sans" w:eastAsia="Times New Roman" w:hAnsi="BC Sans" w:cs="Times New Roman"/>
+                <w:rFonts w:ascii="BC Sans" w:hAnsi="BC Sans" w:eastAsia="Times New Roman" w:cs="Times New Roman"/>
                 <w:color w:val="000000" w:themeColor="text1"/>
                 <w:sz w:val="20"/>
                 <w:szCs w:val="20"/>
@@ -898,7 +898,7 @@
             </w:r>
             <w:r>
               <w:rPr>
-                <w:rFonts w:ascii="BC Sans" w:eastAsia="Times New Roman" w:hAnsi="BC Sans" w:cs="Times New Roman"/>
+                <w:rFonts w:ascii="BC Sans" w:hAnsi="BC Sans" w:eastAsia="Times New Roman" w:cs="Times New Roman"/>
                 <w:color w:val="000000" w:themeColor="text1"/>
                 <w:sz w:val="20"/>
                 <w:szCs w:val="20"/>
@@ -975,15 +975,15 @@
             <w:pPr>
               <w:cnfStyle w:val="000000000000" w:firstRow="0" w:lastRow="0" w:firstColumn="0" w:lastColumn="0" w:oddVBand="0" w:evenVBand="0" w:oddHBand="0" w:evenHBand="0" w:firstRowFirstColumn="0" w:firstRowLastColumn="0" w:lastRowFirstColumn="0" w:lastRowLastColumn="0"/>
               <w:rPr>
-                <w:rFonts w:ascii="BC Sans" w:eastAsia="Times New Roman" w:hAnsi="BC Sans" w:cs="Times New Roman"/>
-                <w:color w:val="000000" w:themeColor="text1"/>
-                <w:sz w:val="20"/>
-                <w:szCs w:val="20"/>
-              </w:rPr>
-            </w:pPr>
-            <w:r>
-              <w:rPr>
-                <w:rFonts w:ascii="BC Sans" w:eastAsia="Times New Roman" w:hAnsi="BC Sans" w:cs="Times New Roman"/>
+                <w:rFonts w:ascii="BC Sans" w:hAnsi="BC Sans" w:eastAsia="Times New Roman" w:cs="Times New Roman"/>
+                <w:color w:val="000000" w:themeColor="text1"/>
+                <w:sz w:val="20"/>
+                <w:szCs w:val="20"/>
+              </w:rPr>
+            </w:pPr>
+            <w:r>
+              <w:rPr>
+                <w:rFonts w:ascii="BC Sans" w:hAnsi="BC Sans" w:eastAsia="Times New Roman" w:cs="Times New Roman"/>
                 <w:color w:val="000000" w:themeColor="text1"/>
                 <w:sz w:val="20"/>
                 <w:szCs w:val="20"/>
@@ -992,7 +992,7 @@
             </w:r>
             <w:r>
               <w:rPr>
-                <w:rFonts w:ascii="BC Sans" w:eastAsia="Times New Roman" w:hAnsi="BC Sans" w:cs="Times New Roman"/>
+                <w:rFonts w:ascii="BC Sans" w:hAnsi="BC Sans" w:eastAsia="Times New Roman" w:cs="Times New Roman"/>
                 <w:color w:val="000000" w:themeColor="text1"/>
                 <w:sz w:val="20"/>
                 <w:szCs w:val="20"/>
@@ -1001,7 +1001,7 @@
             </w:r>
             <w:r>
               <w:rPr>
-                <w:rFonts w:ascii="BC Sans" w:eastAsia="Times New Roman" w:hAnsi="BC Sans" w:cs="Times New Roman"/>
+                <w:rFonts w:ascii="BC Sans" w:hAnsi="BC Sans" w:eastAsia="Times New Roman" w:cs="Times New Roman"/>
                 <w:color w:val="000000" w:themeColor="text1"/>
                 <w:sz w:val="20"/>
                 <w:szCs w:val="20"/>
@@ -1010,7 +1010,7 @@
             </w:r>
             <w:r>
               <w:rPr>
-                <w:rFonts w:ascii="BC Sans" w:eastAsia="Times New Roman" w:hAnsi="BC Sans" w:cs="Times New Roman"/>
+                <w:rFonts w:ascii="BC Sans" w:hAnsi="BC Sans" w:eastAsia="Times New Roman" w:cs="Times New Roman"/>
                 <w:color w:val="000000" w:themeColor="text1"/>
                 <w:sz w:val="20"/>
                 <w:szCs w:val="20"/>
@@ -1077,7 +1077,7 @@
               <w:spacing w:line="259" w:lineRule="auto"/>
               <w:cnfStyle w:val="000000100000" w:firstRow="0" w:lastRow="0" w:firstColumn="0" w:lastColumn="0" w:oddVBand="0" w:evenVBand="0" w:oddHBand="1" w:evenHBand="0" w:firstRowFirstColumn="0" w:firstRowLastColumn="0" w:lastRowFirstColumn="0" w:lastRowLastColumn="0"/>
               <w:rPr>
-                <w:rFonts w:ascii="BC Sans" w:eastAsia="Times New Roman" w:hAnsi="BC Sans" w:cs="Times New Roman"/>
+                <w:rFonts w:ascii="BC Sans" w:hAnsi="BC Sans" w:eastAsia="Times New Roman" w:cs="Times New Roman"/>
                 <w:color w:val="000000" w:themeColor="text1"/>
                 <w:sz w:val="18"/>
                 <w:szCs w:val="18"/>
@@ -1085,7 +1085,7 @@
             </w:pPr>
             <w:r>
               <w:rPr>
-                <w:rFonts w:ascii="BC Sans" w:eastAsia="Times New Roman" w:hAnsi="BC Sans" w:cs="Times New Roman"/>
+                <w:rFonts w:ascii="BC Sans" w:hAnsi="BC Sans" w:eastAsia="Times New Roman" w:cs="Times New Roman"/>
                 <w:color w:val="000000" w:themeColor="text1"/>
                 <w:sz w:val="20"/>
                 <w:szCs w:val="20"/>
@@ -1094,7 +1094,7 @@
             </w:r>
             <w:r>
               <w:rPr>
-                <w:rFonts w:ascii="BC Sans" w:eastAsia="Times New Roman" w:hAnsi="BC Sans" w:cs="Times New Roman"/>
+                <w:rFonts w:ascii="BC Sans" w:hAnsi="BC Sans" w:eastAsia="Times New Roman" w:cs="Times New Roman"/>
                 <w:color w:val="000000" w:themeColor="text1"/>
                 <w:sz w:val="20"/>
                 <w:szCs w:val="20"/>
@@ -1103,7 +1103,7 @@
             </w:r>
             <w:r>
               <w:rPr>
-                <w:rFonts w:ascii="BC Sans" w:eastAsia="Times New Roman" w:hAnsi="BC Sans" w:cs="Times New Roman"/>
+                <w:rFonts w:ascii="BC Sans" w:hAnsi="BC Sans" w:eastAsia="Times New Roman" w:cs="Times New Roman"/>
                 <w:color w:val="000000" w:themeColor="text1"/>
                 <w:sz w:val="20"/>
                 <w:szCs w:val="20"/>
@@ -1112,7 +1112,7 @@
             </w:r>
             <w:r>
               <w:rPr>
-                <w:rFonts w:ascii="BC Sans" w:eastAsia="Times New Roman" w:hAnsi="BC Sans" w:cs="Times New Roman"/>
+                <w:rFonts w:ascii="BC Sans" w:hAnsi="BC Sans" w:eastAsia="Times New Roman" w:cs="Times New Roman"/>
                 <w:color w:val="000000" w:themeColor="text1"/>
                 <w:sz w:val="20"/>
                 <w:szCs w:val="20"/>
@@ -1121,7 +1121,7 @@
             </w:r>
             <w:r>
               <w:rPr>
-                <w:rFonts w:ascii="BC Sans" w:eastAsia="Times New Roman" w:hAnsi="BC Sans" w:cs="Times New Roman"/>
+                <w:rFonts w:ascii="BC Sans" w:hAnsi="BC Sans" w:eastAsia="Times New Roman" w:cs="Times New Roman"/>
                 <w:color w:val="000000" w:themeColor="text1"/>
                 <w:sz w:val="20"/>
                 <w:szCs w:val="20"/>
@@ -1178,15 +1178,15 @@
             <w:pPr>
               <w:cnfStyle w:val="000000000000" w:firstRow="0" w:lastRow="0" w:firstColumn="0" w:lastColumn="0" w:oddVBand="0" w:evenVBand="0" w:oddHBand="0" w:evenHBand="0" w:firstRowFirstColumn="0" w:firstRowLastColumn="0" w:lastRowFirstColumn="0" w:lastRowLastColumn="0"/>
               <w:rPr>
-                <w:rFonts w:ascii="BC Sans" w:eastAsia="Times New Roman" w:hAnsi="BC Sans" w:cs="Times New Roman"/>
-                <w:color w:val="000000" w:themeColor="text1"/>
-                <w:sz w:val="20"/>
-                <w:szCs w:val="20"/>
-              </w:rPr>
-            </w:pPr>
-            <w:r>
-              <w:rPr>
-                <w:rFonts w:ascii="BC Sans" w:eastAsia="Times New Roman" w:hAnsi="BC Sans" w:cs="Times New Roman"/>
+                <w:rFonts w:ascii="BC Sans" w:hAnsi="BC Sans" w:eastAsia="Times New Roman" w:cs="Times New Roman"/>
+                <w:color w:val="000000" w:themeColor="text1"/>
+                <w:sz w:val="20"/>
+                <w:szCs w:val="20"/>
+              </w:rPr>
+            </w:pPr>
+            <w:r>
+              <w:rPr>
+                <w:rFonts w:ascii="BC Sans" w:hAnsi="BC Sans" w:eastAsia="Times New Roman" w:cs="Times New Roman"/>
                 <w:color w:val="000000" w:themeColor="text1"/>
                 <w:sz w:val="20"/>
                 <w:szCs w:val="20"/>
@@ -1195,7 +1195,7 @@
             </w:r>
             <w:r>
               <w:rPr>
-                <w:rFonts w:ascii="BC Sans" w:eastAsia="Times New Roman" w:hAnsi="BC Sans" w:cs="Times New Roman"/>
+                <w:rFonts w:ascii="BC Sans" w:hAnsi="BC Sans" w:eastAsia="Times New Roman" w:cs="Times New Roman"/>
                 <w:color w:val="000000" w:themeColor="text1"/>
                 <w:sz w:val="20"/>
                 <w:szCs w:val="20"/>
@@ -1204,7 +1204,7 @@
             </w:r>
             <w:r>
               <w:rPr>
-                <w:rFonts w:ascii="BC Sans" w:eastAsia="Times New Roman" w:hAnsi="BC Sans" w:cs="Times New Roman"/>
+                <w:rFonts w:ascii="BC Sans" w:hAnsi="BC Sans" w:eastAsia="Times New Roman" w:cs="Times New Roman"/>
                 <w:color w:val="000000" w:themeColor="text1"/>
                 <w:sz w:val="20"/>
                 <w:szCs w:val="20"/>
@@ -1213,7 +1213,7 @@
             </w:r>
             <w:r>
               <w:rPr>
-                <w:rFonts w:ascii="BC Sans" w:eastAsia="Times New Roman" w:hAnsi="BC Sans" w:cs="Times New Roman"/>
+                <w:rFonts w:ascii="BC Sans" w:hAnsi="BC Sans" w:eastAsia="Times New Roman" w:cs="Times New Roman"/>
                 <w:color w:val="000000" w:themeColor="text1"/>
                 <w:sz w:val="20"/>
                 <w:szCs w:val="20"/>
@@ -1222,7 +1222,7 @@
             </w:r>
             <w:r>
               <w:rPr>
-                <w:rFonts w:ascii="BC Sans" w:eastAsia="Times New Roman" w:hAnsi="BC Sans" w:cs="Times New Roman"/>
+                <w:rFonts w:ascii="BC Sans" w:hAnsi="BC Sans" w:eastAsia="Times New Roman" w:cs="Times New Roman"/>
                 <w:color w:val="000000" w:themeColor="text1"/>
                 <w:sz w:val="20"/>
                 <w:szCs w:val="20"/>
@@ -1280,15 +1280,15 @@
             <w:pPr>
               <w:cnfStyle w:val="000000100000" w:firstRow="0" w:lastRow="0" w:firstColumn="0" w:lastColumn="0" w:oddVBand="0" w:evenVBand="0" w:oddHBand="1" w:evenHBand="0" w:firstRowFirstColumn="0" w:firstRowLastColumn="0" w:lastRowFirstColumn="0" w:lastRowLastColumn="0"/>
               <w:rPr>
-                <w:rFonts w:ascii="BC Sans" w:eastAsia="Times New Roman" w:hAnsi="BC Sans" w:cs="Times New Roman"/>
-                <w:color w:val="000000" w:themeColor="text1"/>
-                <w:sz w:val="20"/>
-                <w:szCs w:val="20"/>
-              </w:rPr>
-            </w:pPr>
-            <w:r>
-              <w:rPr>
-                <w:rFonts w:ascii="BC Sans" w:eastAsia="Times New Roman" w:hAnsi="BC Sans" w:cs="Times New Roman"/>
+                <w:rFonts w:ascii="BC Sans" w:hAnsi="BC Sans" w:eastAsia="Times New Roman" w:cs="Times New Roman"/>
+                <w:color w:val="000000" w:themeColor="text1"/>
+                <w:sz w:val="20"/>
+                <w:szCs w:val="20"/>
+              </w:rPr>
+            </w:pPr>
+            <w:r>
+              <w:rPr>
+                <w:rFonts w:ascii="BC Sans" w:hAnsi="BC Sans" w:eastAsia="Times New Roman" w:cs="Times New Roman"/>
                 <w:color w:val="000000" w:themeColor="text1"/>
                 <w:sz w:val="20"/>
                 <w:szCs w:val="20"/>
@@ -1297,7 +1297,7 @@
             </w:r>
             <w:r>
               <w:rPr>
-                <w:rFonts w:ascii="BC Sans" w:eastAsia="Times New Roman" w:hAnsi="BC Sans" w:cs="Times New Roman"/>
+                <w:rFonts w:ascii="BC Sans" w:hAnsi="BC Sans" w:eastAsia="Times New Roman" w:cs="Times New Roman"/>
                 <w:color w:val="000000" w:themeColor="text1"/>
                 <w:sz w:val="20"/>
                 <w:szCs w:val="20"/>
@@ -1306,7 +1306,7 @@
             </w:r>
             <w:r>
               <w:rPr>
-                <w:rFonts w:ascii="BC Sans" w:eastAsia="Times New Roman" w:hAnsi="BC Sans" w:cs="Times New Roman"/>
+                <w:rFonts w:ascii="BC Sans" w:hAnsi="BC Sans" w:eastAsia="Times New Roman" w:cs="Times New Roman"/>
                 <w:color w:val="000000" w:themeColor="text1"/>
                 <w:sz w:val="20"/>
                 <w:szCs w:val="20"/>
@@ -1315,7 +1315,7 @@
             </w:r>
             <w:r>
               <w:rPr>
-                <w:rFonts w:ascii="BC Sans" w:eastAsia="Times New Roman" w:hAnsi="BC Sans" w:cs="Times New Roman"/>
+                <w:rFonts w:ascii="BC Sans" w:hAnsi="BC Sans" w:eastAsia="Times New Roman" w:cs="Times New Roman"/>
                 <w:color w:val="000000" w:themeColor="text1"/>
                 <w:sz w:val="20"/>
                 <w:szCs w:val="20"/>
@@ -1324,7 +1324,7 @@
             </w:r>
             <w:r>
               <w:rPr>
-                <w:rFonts w:ascii="BC Sans" w:eastAsia="Times New Roman" w:hAnsi="BC Sans" w:cs="Times New Roman"/>
+                <w:rFonts w:ascii="BC Sans" w:hAnsi="BC Sans" w:eastAsia="Times New Roman" w:cs="Times New Roman"/>
                 <w:color w:val="000000" w:themeColor="text1"/>
                 <w:sz w:val="20"/>
                 <w:szCs w:val="20"/>
@@ -1371,7 +1371,7 @@
             <w:pPr>
               <w:cnfStyle w:val="000000000000" w:firstRow="0" w:lastRow="0" w:firstColumn="0" w:lastColumn="0" w:oddVBand="0" w:evenVBand="0" w:oddHBand="0" w:evenHBand="0" w:firstRowFirstColumn="0" w:firstRowLastColumn="0" w:lastRowFirstColumn="0" w:lastRowLastColumn="0"/>
               <w:rPr>
-                <w:rFonts w:ascii="BC Sans" w:eastAsia="Times New Roman" w:hAnsi="BC Sans" w:cs="Times New Roman"/>
+                <w:rFonts w:ascii="BC Sans" w:hAnsi="BC Sans" w:eastAsia="Times New Roman" w:cs="Times New Roman"/>
                 <w:color w:val="000000"/>
                 <w:kern w:val="0"/>
                 <w:sz w:val="20"/>
@@ -1381,7 +1381,7 @@
             </w:pPr>
             <w:r>
               <w:rPr>
-                <w:rFonts w:ascii="BC Sans" w:eastAsia="Times New Roman" w:hAnsi="BC Sans" w:cs="Times New Roman"/>
+                <w:rFonts w:ascii="BC Sans" w:hAnsi="BC Sans" w:eastAsia="Times New Roman" w:cs="Times New Roman"/>
                 <w:color w:val="000000"/>
                 <w:kern w:val="0"/>
                 <w:sz w:val="20"/>
@@ -1392,7 +1392,7 @@
             </w:r>
             <w:r>
               <w:rPr>
-                <w:rFonts w:ascii="BC Sans" w:eastAsia="Times New Roman" w:hAnsi="BC Sans" w:cs="Times New Roman"/>
+                <w:rFonts w:ascii="BC Sans" w:hAnsi="BC Sans" w:eastAsia="Times New Roman" w:cs="Times New Roman"/>
                 <w:color w:val="000000"/>
                 <w:kern w:val="0"/>
                 <w:sz w:val="20"/>
@@ -1403,7 +1403,7 @@
             </w:r>
             <w:r>
               <w:rPr>
-                <w:rFonts w:ascii="BC Sans" w:eastAsia="Times New Roman" w:hAnsi="BC Sans" w:cs="Times New Roman"/>
+                <w:rFonts w:ascii="BC Sans" w:hAnsi="BC Sans" w:eastAsia="Times New Roman" w:cs="Times New Roman"/>
                 <w:color w:val="000000" w:themeColor="text1"/>
                 <w:sz w:val="20"/>
                 <w:szCs w:val="20"/>
@@ -1412,7 +1412,7 @@
             </w:r>
             <w:r>
               <w:rPr>
-                <w:rFonts w:ascii="BC Sans" w:eastAsia="Times New Roman" w:hAnsi="BC Sans" w:cs="Times New Roman"/>
+                <w:rFonts w:ascii="BC Sans" w:hAnsi="BC Sans" w:eastAsia="Times New Roman" w:cs="Times New Roman"/>
                 <w:color w:val="000000"/>
                 <w:kern w:val="0"/>
                 <w:sz w:val="20"/>
@@ -1423,7 +1423,7 @@
             </w:r>
             <w:r>
               <w:rPr>
-                <w:rFonts w:ascii="BC Sans" w:eastAsia="Times New Roman" w:hAnsi="BC Sans" w:cs="Times New Roman"/>
+                <w:rFonts w:ascii="BC Sans" w:hAnsi="BC Sans" w:eastAsia="Times New Roman" w:cs="Times New Roman"/>
                 <w:color w:val="000000"/>
                 <w:kern w:val="0"/>
                 <w:sz w:val="20"/>
@@ -1507,7 +1507,7 @@
               <w:spacing w:line="259" w:lineRule="auto"/>
               <w:cnfStyle w:val="000000100000" w:firstRow="0" w:lastRow="0" w:firstColumn="0" w:lastColumn="0" w:oddVBand="0" w:evenVBand="0" w:oddHBand="1" w:evenHBand="0" w:firstRowFirstColumn="0" w:firstRowLastColumn="0" w:lastRowFirstColumn="0" w:lastRowLastColumn="0"/>
               <w:rPr>
-                <w:rFonts w:ascii="BC Sans" w:eastAsia="Times New Roman" w:hAnsi="BC Sans" w:cs="Times New Roman"/>
+                <w:rFonts w:ascii="BC Sans" w:hAnsi="BC Sans" w:eastAsia="Times New Roman" w:cs="Times New Roman"/>
                 <w:color w:val="000000" w:themeColor="text1"/>
                 <w:sz w:val="18"/>
                 <w:szCs w:val="18"/>
@@ -1523,7 +1523,7 @@
             </w:r>
             <w:r>
               <w:rPr>
-                <w:rFonts w:ascii="BC Sans" w:eastAsia="Times New Roman" w:hAnsi="BC Sans" w:cs="Times New Roman"/>
+                <w:rFonts w:ascii="BC Sans" w:hAnsi="BC Sans" w:eastAsia="Times New Roman" w:cs="Times New Roman"/>
                 <w:color w:val="000000" w:themeColor="text1"/>
                 <w:sz w:val="20"/>
                 <w:szCs w:val="20"/>
@@ -1580,7 +1580,7 @@
             </w:r>
             <w:r>
               <w:rPr>
-                <w:rFonts w:ascii="BC Sans" w:eastAsia="Times New Roman" w:hAnsi="BC Sans" w:cs="Times New Roman"/>
+                <w:rFonts w:ascii="BC Sans" w:hAnsi="BC Sans" w:eastAsia="Times New Roman" w:cs="Times New Roman"/>
                 <w:color w:val="000000" w:themeColor="text1"/>
                 <w:sz w:val="20"/>
                 <w:szCs w:val="20"/>
@@ -1589,7 +1589,7 @@
             </w:r>
             <w:r>
               <w:rPr>
-                <w:rFonts w:ascii="BC Sans" w:eastAsia="Times New Roman" w:hAnsi="BC Sans" w:cs="Times New Roman"/>
+                <w:rFonts w:ascii="BC Sans" w:hAnsi="BC Sans" w:eastAsia="Times New Roman" w:cs="Times New Roman"/>
                 <w:color w:val="000000" w:themeColor="text1"/>
                 <w:sz w:val="20"/>
                 <w:szCs w:val="20"/>
@@ -1598,7 +1598,7 @@
             </w:r>
             <w:r>
               <w:rPr>
-                <w:rFonts w:ascii="BC Sans" w:eastAsia="Times New Roman" w:hAnsi="BC Sans" w:cs="Times New Roman"/>
+                <w:rFonts w:ascii="BC Sans" w:hAnsi="BC Sans" w:eastAsia="Times New Roman" w:cs="Times New Roman"/>
                 <w:color w:val="000000" w:themeColor="text1"/>
                 <w:sz w:val="20"/>
                 <w:szCs w:val="20"/>
@@ -1607,7 +1607,7 @@
             </w:r>
             <w:r>
               <w:rPr>
-                <w:rFonts w:ascii="BC Sans" w:eastAsia="Times New Roman" w:hAnsi="BC Sans" w:cs="Times New Roman"/>
+                <w:rFonts w:ascii="BC Sans" w:hAnsi="BC Sans" w:eastAsia="Times New Roman" w:cs="Times New Roman"/>
                 <w:color w:val="000000" w:themeColor="text1"/>
                 <w:sz w:val="20"/>
                 <w:szCs w:val="20"/>
@@ -1616,7 +1616,7 @@
             </w:r>
             <w:r>
               <w:rPr>
-                <w:rFonts w:ascii="BC Sans" w:eastAsia="Times New Roman" w:hAnsi="BC Sans" w:cs="Times New Roman"/>
+                <w:rFonts w:ascii="BC Sans" w:hAnsi="BC Sans" w:eastAsia="Times New Roman" w:cs="Times New Roman"/>
                 <w:color w:val="000000" w:themeColor="text1"/>
                 <w:sz w:val="20"/>
                 <w:szCs w:val="20"/>
@@ -1625,7 +1625,7 @@
             </w:r>
             <w:r>
               <w:rPr>
-                <w:rFonts w:ascii="BC Sans" w:eastAsia="Times New Roman" w:hAnsi="BC Sans" w:cs="Times New Roman"/>
+                <w:rFonts w:ascii="BC Sans" w:hAnsi="BC Sans" w:eastAsia="Times New Roman" w:cs="Times New Roman"/>
                 <w:color w:val="000000" w:themeColor="text1"/>
                 <w:sz w:val="20"/>
                 <w:szCs w:val="20"/>
@@ -1634,7 +1634,7 @@
             </w:r>
             <w:r>
               <w:rPr>
-                <w:rFonts w:ascii="BC Sans" w:eastAsia="Times New Roman" w:hAnsi="BC Sans" w:cs="Times New Roman"/>
+                <w:rFonts w:ascii="BC Sans" w:hAnsi="BC Sans" w:eastAsia="Times New Roman" w:cs="Times New Roman"/>
                 <w:color w:val="000000" w:themeColor="text1"/>
                 <w:sz w:val="20"/>
                 <w:szCs w:val="20"/>
@@ -1643,7 +1643,7 @@
             </w:r>
             <w:r>
               <w:rPr>
-                <w:rFonts w:ascii="BC Sans" w:eastAsia="Times New Roman" w:hAnsi="BC Sans" w:cs="Times New Roman"/>
+                <w:rFonts w:ascii="BC Sans" w:hAnsi="BC Sans" w:eastAsia="Times New Roman" w:cs="Times New Roman"/>
                 <w:color w:val="000000" w:themeColor="text1"/>
                 <w:sz w:val="20"/>
                 <w:szCs w:val="20"/>
@@ -1652,7 +1652,7 @@
             </w:r>
             <w:r>
               <w:rPr>
-                <w:rFonts w:ascii="BC Sans" w:eastAsia="Times New Roman" w:hAnsi="BC Sans" w:cs="Times New Roman"/>
+                <w:rFonts w:ascii="BC Sans" w:hAnsi="BC Sans" w:eastAsia="Times New Roman" w:cs="Times New Roman"/>
                 <w:color w:val="000000" w:themeColor="text1"/>
                 <w:sz w:val="20"/>
                 <w:szCs w:val="20"/>
@@ -1669,7 +1669,7 @@
             </w:r>
             <w:r>
               <w:rPr>
-                <w:rFonts w:ascii="BC Sans" w:eastAsia="Times New Roman" w:hAnsi="BC Sans" w:cs="Times New Roman"/>
+                <w:rFonts w:ascii="BC Sans" w:hAnsi="BC Sans" w:eastAsia="Times New Roman" w:cs="Times New Roman"/>
                 <w:color w:val="000000" w:themeColor="text1"/>
                 <w:sz w:val="20"/>
                 <w:szCs w:val="20"/>
@@ -1759,18 +1759,18 @@
             <w:pPr>
               <w:spacing w:line="259" w:lineRule="auto"/>
               <w:rPr>
-                <w:rFonts w:ascii="BC Sans" w:eastAsia="BC Sans" w:hAnsi="BC Sans" w:cs="BC Sans"/>
-                <w:b w:val="0"/>
-                <w:bCs w:val="0"/>
-                <w:caps w:val="0"/>
-                <w:color w:val="000000" w:themeColor="text1"/>
-                <w:sz w:val="20"/>
-                <w:szCs w:val="20"/>
-              </w:rPr>
-            </w:pPr>
-            <w:r>
-              <w:rPr>
-                <w:rFonts w:ascii="BC Sans" w:eastAsia="BC Sans" w:hAnsi="BC Sans" w:cs="BC Sans"/>
+                <w:rFonts w:ascii="BC Sans" w:hAnsi="BC Sans" w:eastAsia="BC Sans" w:cs="BC Sans"/>
+                <w:b w:val="0"/>
+                <w:bCs w:val="0"/>
+                <w:caps w:val="0"/>
+                <w:color w:val="000000" w:themeColor="text1"/>
+                <w:sz w:val="20"/>
+                <w:szCs w:val="20"/>
+              </w:rPr>
+            </w:pPr>
+            <w:r>
+              <w:rPr>
+                <w:rFonts w:ascii="BC Sans" w:hAnsi="BC Sans" w:eastAsia="BC Sans" w:cs="BC Sans"/>
                 <w:b w:val="0"/>
                 <w:bCs w:val="0"/>
                 <w:caps w:val="0"/>
@@ -1782,7 +1782,7 @@
             </w:r>
             <w:r>
               <w:rPr>
-                <w:rFonts w:ascii="BC Sans" w:eastAsia="BC Sans" w:hAnsi="BC Sans" w:cs="BC Sans"/>
+                <w:rFonts w:ascii="BC Sans" w:hAnsi="BC Sans" w:eastAsia="BC Sans" w:cs="BC Sans"/>
                 <w:b w:val="0"/>
                 <w:bCs w:val="0"/>
                 <w:caps w:val="0"/>
@@ -1794,7 +1794,7 @@
             </w:r>
             <w:r>
               <w:rPr>
-                <w:rFonts w:ascii="BC Sans" w:eastAsia="BC Sans" w:hAnsi="BC Sans" w:cs="BC Sans"/>
+                <w:rFonts w:ascii="BC Sans" w:hAnsi="BC Sans" w:eastAsia="BC Sans" w:cs="BC Sans"/>
                 <w:b w:val="0"/>
                 <w:bCs w:val="0"/>
                 <w:caps w:val="0"/>
@@ -1806,7 +1806,7 @@
             </w:r>
             <w:r>
               <w:rPr>
-                <w:rFonts w:ascii="BC Sans" w:eastAsia="BC Sans" w:hAnsi="BC Sans" w:cs="BC Sans"/>
+                <w:rFonts w:ascii="BC Sans" w:hAnsi="BC Sans" w:eastAsia="BC Sans" w:cs="BC Sans"/>
                 <w:b w:val="0"/>
                 <w:bCs w:val="0"/>
                 <w:caps w:val="0"/>
@@ -1818,7 +1818,7 @@
             </w:r>
             <w:r>
               <w:rPr>
-                <w:rFonts w:ascii="BC Sans" w:eastAsia="BC Sans" w:hAnsi="BC Sans" w:cs="BC Sans"/>
+                <w:rFonts w:ascii="BC Sans" w:hAnsi="BC Sans" w:eastAsia="BC Sans" w:cs="BC Sans"/>
                 <w:b w:val="0"/>
                 <w:bCs w:val="0"/>
                 <w:caps w:val="0"/>
@@ -1830,7 +1830,7 @@
             </w:r>
             <w:r>
               <w:rPr>
-                <w:rFonts w:ascii="BC Sans" w:eastAsia="BC Sans" w:hAnsi="BC Sans" w:cs="BC Sans"/>
+                <w:rFonts w:ascii="BC Sans" w:hAnsi="BC Sans" w:eastAsia="BC Sans" w:cs="BC Sans"/>
                 <w:b w:val="0"/>
                 <w:bCs w:val="0"/>
                 <w:caps w:val="0"/>
@@ -1854,15 +1854,15 @@
               <w:spacing w:line="259" w:lineRule="auto"/>
               <w:cnfStyle w:val="000000000000" w:firstRow="0" w:lastRow="0" w:firstColumn="0" w:lastColumn="0" w:oddVBand="0" w:evenVBand="0" w:oddHBand="0" w:evenHBand="0" w:firstRowFirstColumn="0" w:firstRowLastColumn="0" w:lastRowFirstColumn="0" w:lastRowLastColumn="0"/>
               <w:rPr>
-                <w:rFonts w:ascii="BC Sans" w:eastAsia="BC Sans" w:hAnsi="BC Sans" w:cs="BC Sans"/>
-                <w:color w:val="000000" w:themeColor="text1"/>
-                <w:sz w:val="20"/>
-                <w:szCs w:val="20"/>
-              </w:rPr>
-            </w:pPr>
-            <w:r>
-              <w:rPr>
-                <w:rFonts w:ascii="BC Sans" w:eastAsia="BC Sans" w:hAnsi="BC Sans" w:cs="BC Sans"/>
+                <w:rFonts w:ascii="BC Sans" w:hAnsi="BC Sans" w:eastAsia="BC Sans" w:cs="BC Sans"/>
+                <w:color w:val="000000" w:themeColor="text1"/>
+                <w:sz w:val="20"/>
+                <w:szCs w:val="20"/>
+              </w:rPr>
+            </w:pPr>
+            <w:r>
+              <w:rPr>
+                <w:rFonts w:ascii="BC Sans" w:hAnsi="BC Sans" w:eastAsia="BC Sans" w:cs="BC Sans"/>
                 <w:color w:val="000000" w:themeColor="text1"/>
                 <w:sz w:val="20"/>
                 <w:szCs w:val="20"/>
@@ -1871,7 +1871,7 @@
             </w:r>
             <w:r>
               <w:rPr>
-                <w:rFonts w:ascii="BC Sans" w:eastAsia="BC Sans" w:hAnsi="BC Sans" w:cs="BC Sans"/>
+                <w:rFonts w:ascii="BC Sans" w:hAnsi="BC Sans" w:eastAsia="BC Sans" w:cs="BC Sans"/>
                 <w:color w:val="000000" w:themeColor="text1"/>
                 <w:sz w:val="20"/>
                 <w:szCs w:val="20"/>
@@ -1880,7 +1880,7 @@
             </w:r>
             <w:r>
               <w:rPr>
-                <w:rFonts w:ascii="BC Sans" w:eastAsia="Times New Roman" w:hAnsi="BC Sans" w:cs="Times New Roman"/>
+                <w:rFonts w:ascii="BC Sans" w:hAnsi="BC Sans" w:eastAsia="Times New Roman" w:cs="Times New Roman"/>
                 <w:color w:val="000000" w:themeColor="text1"/>
                 <w:sz w:val="20"/>
                 <w:szCs w:val="20"/>
@@ -1889,7 +1889,7 @@
             </w:r>
             <w:r>
               <w:rPr>
-                <w:rFonts w:ascii="BC Sans" w:eastAsia="BC Sans" w:hAnsi="BC Sans" w:cs="BC Sans"/>
+                <w:rFonts w:ascii="BC Sans" w:hAnsi="BC Sans" w:eastAsia="BC Sans" w:cs="BC Sans"/>
                 <w:color w:val="000000" w:themeColor="text1"/>
                 <w:sz w:val="20"/>
                 <w:szCs w:val="20"/>
@@ -1898,7 +1898,7 @@
             </w:r>
             <w:r>
               <w:rPr>
-                <w:rFonts w:ascii="BC Sans" w:eastAsia="BC Sans" w:hAnsi="BC Sans" w:cs="BC Sans"/>
+                <w:rFonts w:ascii="BC Sans" w:hAnsi="BC Sans" w:eastAsia="BC Sans" w:cs="BC Sans"/>
                 <w:color w:val="000000" w:themeColor="text1"/>
                 <w:sz w:val="20"/>
                 <w:szCs w:val="20"/>
@@ -1907,7 +1907,7 @@
             </w:r>
             <w:r>
               <w:rPr>
-                <w:rFonts w:ascii="BC Sans" w:eastAsia="BC Sans" w:hAnsi="BC Sans" w:cs="BC Sans"/>
+                <w:rFonts w:ascii="BC Sans" w:hAnsi="BC Sans" w:eastAsia="BC Sans" w:cs="BC Sans"/>
                 <w:color w:val="000000" w:themeColor="text1"/>
                 <w:sz w:val="20"/>
                 <w:szCs w:val="20"/>
@@ -1916,7 +1916,7 @@
             </w:r>
             <w:r>
               <w:rPr>
-                <w:rFonts w:ascii="BC Sans" w:eastAsia="Times New Roman" w:hAnsi="BC Sans" w:cs="Times New Roman"/>
+                <w:rFonts w:ascii="BC Sans" w:hAnsi="BC Sans" w:eastAsia="Times New Roman" w:cs="Times New Roman"/>
                 <w:color w:val="000000" w:themeColor="text1"/>
                 <w:sz w:val="20"/>
                 <w:szCs w:val="20"/>
@@ -1925,7 +1925,7 @@
             </w:r>
             <w:r>
               <w:rPr>
-                <w:rFonts w:ascii="BC Sans" w:eastAsia="BC Sans" w:hAnsi="BC Sans" w:cs="BC Sans"/>
+                <w:rFonts w:ascii="BC Sans" w:hAnsi="BC Sans" w:eastAsia="BC Sans" w:cs="BC Sans"/>
                 <w:color w:val="000000" w:themeColor="text1"/>
                 <w:sz w:val="20"/>
                 <w:szCs w:val="20"/>
@@ -1934,7 +1934,7 @@
             </w:r>
             <w:r>
               <w:rPr>
-                <w:rFonts w:ascii="BC Sans" w:eastAsia="BC Sans" w:hAnsi="BC Sans" w:cs="BC Sans"/>
+                <w:rFonts w:ascii="BC Sans" w:hAnsi="BC Sans" w:eastAsia="BC Sans" w:cs="BC Sans"/>
                 <w:color w:val="000000" w:themeColor="text1"/>
                 <w:sz w:val="20"/>
                 <w:szCs w:val="20"/>
@@ -1943,7 +1943,7 @@
             </w:r>
             <w:r>
               <w:rPr>
-                <w:rFonts w:ascii="BC Sans" w:eastAsia="BC Sans" w:hAnsi="BC Sans" w:cs="BC Sans"/>
+                <w:rFonts w:ascii="BC Sans" w:hAnsi="BC Sans" w:eastAsia="BC Sans" w:cs="BC Sans"/>
                 <w:color w:val="000000" w:themeColor="text1"/>
                 <w:sz w:val="20"/>
                 <w:szCs w:val="20"/>
@@ -1952,7 +1952,7 @@
             </w:r>
             <w:r>
               <w:rPr>
-                <w:rFonts w:ascii="BC Sans" w:eastAsia="Times New Roman" w:hAnsi="BC Sans" w:cs="Times New Roman"/>
+                <w:rFonts w:ascii="BC Sans" w:hAnsi="BC Sans" w:eastAsia="Times New Roman" w:cs="Times New Roman"/>
                 <w:color w:val="000000" w:themeColor="text1"/>
                 <w:sz w:val="20"/>
                 <w:szCs w:val="20"/>
@@ -1961,7 +1961,7 @@
             </w:r>
             <w:r>
               <w:rPr>
-                <w:rFonts w:ascii="BC Sans" w:eastAsia="BC Sans" w:hAnsi="BC Sans" w:cs="BC Sans"/>
+                <w:rFonts w:ascii="BC Sans" w:hAnsi="BC Sans" w:eastAsia="BC Sans" w:cs="BC Sans"/>
                 <w:color w:val="000000" w:themeColor="text1"/>
                 <w:sz w:val="20"/>
                 <w:szCs w:val="20"/>
@@ -2018,15 +2018,15 @@
             <w:pPr>
               <w:cnfStyle w:val="000000100000" w:firstRow="0" w:lastRow="0" w:firstColumn="0" w:lastColumn="0" w:oddVBand="0" w:evenVBand="0" w:oddHBand="1" w:evenHBand="0" w:firstRowFirstColumn="0" w:firstRowLastColumn="0" w:lastRowFirstColumn="0" w:lastRowLastColumn="0"/>
               <w:rPr>
-                <w:rFonts w:ascii="BC Sans" w:eastAsia="Times New Roman" w:hAnsi="BC Sans" w:cs="Times New Roman"/>
-                <w:color w:val="000000" w:themeColor="text1"/>
-                <w:sz w:val="20"/>
-                <w:szCs w:val="20"/>
-              </w:rPr>
-            </w:pPr>
-            <w:r>
-              <w:rPr>
-                <w:rFonts w:ascii="BC Sans" w:eastAsia="Times New Roman" w:hAnsi="BC Sans" w:cs="Times New Roman"/>
+                <w:rFonts w:ascii="BC Sans" w:hAnsi="BC Sans" w:eastAsia="Times New Roman" w:cs="Times New Roman"/>
+                <w:color w:val="000000" w:themeColor="text1"/>
+                <w:sz w:val="20"/>
+                <w:szCs w:val="20"/>
+              </w:rPr>
+            </w:pPr>
+            <w:r>
+              <w:rPr>
+                <w:rFonts w:ascii="BC Sans" w:hAnsi="BC Sans" w:eastAsia="Times New Roman" w:cs="Times New Roman"/>
                 <w:color w:val="000000" w:themeColor="text1"/>
                 <w:sz w:val="20"/>
                 <w:szCs w:val="20"/>
@@ -2035,7 +2035,7 @@
             </w:r>
             <w:r>
               <w:rPr>
-                <w:rFonts w:ascii="BC Sans" w:eastAsia="Times New Roman" w:hAnsi="BC Sans" w:cs="Times New Roman"/>
+                <w:rFonts w:ascii="BC Sans" w:hAnsi="BC Sans" w:eastAsia="Times New Roman" w:cs="Times New Roman"/>
                 <w:color w:val="000000" w:themeColor="text1"/>
                 <w:sz w:val="20"/>
                 <w:szCs w:val="20"/>
@@ -2044,7 +2044,7 @@
             </w:r>
             <w:r>
               <w:rPr>
-                <w:rFonts w:ascii="BC Sans" w:eastAsia="Times New Roman" w:hAnsi="BC Sans" w:cs="Times New Roman"/>
+                <w:rFonts w:ascii="BC Sans" w:hAnsi="BC Sans" w:eastAsia="Times New Roman" w:cs="Times New Roman"/>
                 <w:color w:val="000000" w:themeColor="text1"/>
                 <w:sz w:val="20"/>
                 <w:szCs w:val="20"/>
@@ -2053,7 +2053,7 @@
             </w:r>
             <w:r>
               <w:rPr>
-                <w:rFonts w:ascii="BC Sans" w:eastAsia="Times New Roman" w:hAnsi="BC Sans" w:cs="Times New Roman"/>
+                <w:rFonts w:ascii="BC Sans" w:hAnsi="BC Sans" w:eastAsia="Times New Roman" w:cs="Times New Roman"/>
                 <w:color w:val="000000" w:themeColor="text1"/>
                 <w:sz w:val="20"/>
                 <w:szCs w:val="20"/>
@@ -2062,7 +2062,7 @@
             </w:r>
             <w:r>
               <w:rPr>
-                <w:rFonts w:ascii="BC Sans" w:eastAsia="Times New Roman" w:hAnsi="BC Sans" w:cs="Times New Roman"/>
+                <w:rFonts w:ascii="BC Sans" w:hAnsi="BC Sans" w:eastAsia="Times New Roman" w:cs="Times New Roman"/>
                 <w:color w:val="000000" w:themeColor="text1"/>
                 <w:sz w:val="20"/>
                 <w:szCs w:val="20"/>
@@ -2118,15 +2118,15 @@
             <w:pPr>
               <w:cnfStyle w:val="000000000000" w:firstRow="0" w:lastRow="0" w:firstColumn="0" w:lastColumn="0" w:oddVBand="0" w:evenVBand="0" w:oddHBand="0" w:evenHBand="0" w:firstRowFirstColumn="0" w:firstRowLastColumn="0" w:lastRowFirstColumn="0" w:lastRowLastColumn="0"/>
               <w:rPr>
-                <w:rFonts w:ascii="BC Sans" w:eastAsia="Times New Roman" w:hAnsi="BC Sans" w:cs="Times New Roman"/>
-                <w:color w:val="000000" w:themeColor="text1"/>
-                <w:sz w:val="20"/>
-                <w:szCs w:val="20"/>
-              </w:rPr>
-            </w:pPr>
-            <w:r>
-              <w:rPr>
-                <w:rFonts w:ascii="BC Sans" w:eastAsia="Times New Roman" w:hAnsi="BC Sans" w:cs="Times New Roman"/>
+                <w:rFonts w:ascii="BC Sans" w:hAnsi="BC Sans" w:eastAsia="Times New Roman" w:cs="Times New Roman"/>
+                <w:color w:val="000000" w:themeColor="text1"/>
+                <w:sz w:val="20"/>
+                <w:szCs w:val="20"/>
+              </w:rPr>
+            </w:pPr>
+            <w:r>
+              <w:rPr>
+                <w:rFonts w:ascii="BC Sans" w:hAnsi="BC Sans" w:eastAsia="Times New Roman" w:cs="Times New Roman"/>
                 <w:color w:val="000000" w:themeColor="text1"/>
                 <w:sz w:val="20"/>
                 <w:szCs w:val="20"/>
@@ -2135,7 +2135,7 @@
             </w:r>
             <w:r>
               <w:rPr>
-                <w:rFonts w:ascii="BC Sans" w:eastAsia="Times New Roman" w:hAnsi="BC Sans" w:cs="Times New Roman"/>
+                <w:rFonts w:ascii="BC Sans" w:hAnsi="BC Sans" w:eastAsia="Times New Roman" w:cs="Times New Roman"/>
                 <w:color w:val="000000" w:themeColor="text1"/>
                 <w:sz w:val="20"/>
                 <w:szCs w:val="20"/>
@@ -2144,7 +2144,7 @@
             </w:r>
             <w:r>
               <w:rPr>
-                <w:rFonts w:ascii="BC Sans" w:eastAsia="Times New Roman" w:hAnsi="BC Sans" w:cs="Times New Roman"/>
+                <w:rFonts w:ascii="BC Sans" w:hAnsi="BC Sans" w:eastAsia="Times New Roman" w:cs="Times New Roman"/>
                 <w:color w:val="000000" w:themeColor="text1"/>
                 <w:sz w:val="20"/>
                 <w:szCs w:val="20"/>
@@ -2153,7 +2153,7 @@
             </w:r>
             <w:r>
               <w:rPr>
-                <w:rFonts w:ascii="BC Sans" w:eastAsia="Times New Roman" w:hAnsi="BC Sans" w:cs="Times New Roman"/>
+                <w:rFonts w:ascii="BC Sans" w:hAnsi="BC Sans" w:eastAsia="Times New Roman" w:cs="Times New Roman"/>
                 <w:color w:val="000000" w:themeColor="text1"/>
                 <w:sz w:val="20"/>
                 <w:szCs w:val="20"/>
@@ -2162,7 +2162,7 @@
             </w:r>
             <w:r>
               <w:rPr>
-                <w:rFonts w:ascii="BC Sans" w:eastAsia="Times New Roman" w:hAnsi="BC Sans" w:cs="Times New Roman"/>
+                <w:rFonts w:ascii="BC Sans" w:hAnsi="BC Sans" w:eastAsia="Times New Roman" w:cs="Times New Roman"/>
                 <w:color w:val="000000" w:themeColor="text1"/>
                 <w:sz w:val="20"/>
                 <w:szCs w:val="20"/>
@@ -2189,18 +2189,18 @@
             <w:pPr>
               <w:spacing w:line="259" w:lineRule="auto"/>
               <w:rPr>
-                <w:rFonts w:ascii="BC Sans" w:eastAsia="BC Sans" w:hAnsi="BC Sans" w:cs="BC Sans"/>
-                <w:b w:val="0"/>
-                <w:bCs w:val="0"/>
-                <w:caps w:val="0"/>
-                <w:color w:val="000000" w:themeColor="text1"/>
-                <w:sz w:val="20"/>
-                <w:szCs w:val="20"/>
-              </w:rPr>
-            </w:pPr>
-            <w:r>
-              <w:rPr>
-                <w:rFonts w:ascii="BC Sans" w:eastAsia="BC Sans" w:hAnsi="BC Sans" w:cs="BC Sans"/>
+                <w:rFonts w:ascii="BC Sans" w:hAnsi="BC Sans" w:eastAsia="BC Sans" w:cs="BC Sans"/>
+                <w:b w:val="0"/>
+                <w:bCs w:val="0"/>
+                <w:caps w:val="0"/>
+                <w:color w:val="000000" w:themeColor="text1"/>
+                <w:sz w:val="20"/>
+                <w:szCs w:val="20"/>
+              </w:rPr>
+            </w:pPr>
+            <w:r>
+              <w:rPr>
+                <w:rFonts w:ascii="BC Sans" w:hAnsi="BC Sans" w:eastAsia="BC Sans" w:cs="BC Sans"/>
                 <w:b w:val="0"/>
                 <w:bCs w:val="0"/>
                 <w:caps w:val="0"/>
@@ -2212,7 +2212,7 @@
             </w:r>
             <w:r>
               <w:rPr>
-                <w:rFonts w:ascii="BC Sans" w:eastAsia="BC Sans" w:hAnsi="BC Sans" w:cs="BC Sans"/>
+                <w:rFonts w:ascii="BC Sans" w:hAnsi="BC Sans" w:eastAsia="BC Sans" w:cs="BC Sans"/>
                 <w:b w:val="0"/>
                 <w:bCs w:val="0"/>
                 <w:caps w:val="0"/>
@@ -2224,7 +2224,7 @@
             </w:r>
             <w:r>
               <w:rPr>
-                <w:rFonts w:ascii="BC Sans" w:eastAsia="BC Sans" w:hAnsi="BC Sans" w:cs="BC Sans"/>
+                <w:rFonts w:ascii="BC Sans" w:hAnsi="BC Sans" w:eastAsia="BC Sans" w:cs="BC Sans"/>
                 <w:b w:val="0"/>
                 <w:bCs w:val="0"/>
                 <w:caps w:val="0"/>
@@ -2248,15 +2248,15 @@
               <w:spacing w:line="259" w:lineRule="auto"/>
               <w:cnfStyle w:val="000000100000" w:firstRow="0" w:lastRow="0" w:firstColumn="0" w:lastColumn="0" w:oddVBand="0" w:evenVBand="0" w:oddHBand="1" w:evenHBand="0" w:firstRowFirstColumn="0" w:firstRowLastColumn="0" w:lastRowFirstColumn="0" w:lastRowLastColumn="0"/>
               <w:rPr>
-                <w:rFonts w:ascii="BC Sans" w:eastAsia="BC Sans" w:hAnsi="BC Sans" w:cs="BC Sans"/>
-                <w:color w:val="000000" w:themeColor="text1"/>
-                <w:sz w:val="20"/>
-                <w:szCs w:val="20"/>
-              </w:rPr>
-            </w:pPr>
-            <w:r>
-              <w:rPr>
-                <w:rFonts w:ascii="BC Sans" w:eastAsia="BC Sans" w:hAnsi="BC Sans" w:cs="BC Sans"/>
+                <w:rFonts w:ascii="BC Sans" w:hAnsi="BC Sans" w:eastAsia="BC Sans" w:cs="BC Sans"/>
+                <w:color w:val="000000" w:themeColor="text1"/>
+                <w:sz w:val="20"/>
+                <w:szCs w:val="20"/>
+              </w:rPr>
+            </w:pPr>
+            <w:r>
+              <w:rPr>
+                <w:rFonts w:ascii="BC Sans" w:hAnsi="BC Sans" w:eastAsia="BC Sans" w:cs="BC Sans"/>
                 <w:color w:val="000000" w:themeColor="text1"/>
                 <w:sz w:val="20"/>
                 <w:szCs w:val="20"/>
@@ -2265,7 +2265,7 @@
             </w:r>
             <w:r>
               <w:rPr>
-                <w:rFonts w:ascii="BC Sans" w:eastAsia="Times New Roman" w:hAnsi="BC Sans" w:cs="Times New Roman"/>
+                <w:rFonts w:ascii="BC Sans" w:hAnsi="BC Sans" w:eastAsia="Times New Roman" w:cs="Times New Roman"/>
                 <w:color w:val="000000" w:themeColor="text1"/>
                 <w:sz w:val="20"/>
                 <w:szCs w:val="20"/>
@@ -2274,7 +2274,7 @@
             </w:r>
             <w:r>
               <w:rPr>
-                <w:rFonts w:ascii="BC Sans" w:eastAsia="BC Sans" w:hAnsi="BC Sans" w:cs="BC Sans"/>
+                <w:rFonts w:ascii="BC Sans" w:hAnsi="BC Sans" w:eastAsia="BC Sans" w:cs="BC Sans"/>
                 <w:color w:val="000000" w:themeColor="text1"/>
                 <w:sz w:val="20"/>
                 <w:szCs w:val="20"/>
@@ -2321,7 +2321,7 @@
           <w:p>
             <w:pPr>
               <w:rPr>
-                <w:rFonts w:ascii="BC Sans" w:eastAsia="Times New Roman" w:hAnsi="BC Sans" w:cs="Times New Roman"/>
+                <w:rFonts w:ascii="BC Sans" w:hAnsi="BC Sans" w:eastAsia="Times New Roman" w:cs="Times New Roman"/>
                 <w:color w:val="000000"/>
                 <w:kern w:val="0"/>
                 <w:sz w:val="20"/>
@@ -2331,7 +2331,7 @@
             </w:pPr>
             <w:r>
               <w:rPr>
-                <w:rFonts w:ascii="BC Sans" w:eastAsia="Times New Roman" w:hAnsi="BC Sans" w:cs="Times New Roman"/>
+                <w:rFonts w:ascii="BC Sans" w:hAnsi="BC Sans" w:eastAsia="Times New Roman" w:cs="Times New Roman"/>
                 <w:caps w:val="0"/>
                 <w:color w:val="000000"/>
                 <w:kern w:val="0"/>
@@ -2355,7 +2355,7 @@
             <w:cnfStyle w:val="001000000000" w:firstRow="0" w:lastRow="0" w:firstColumn="1" w:lastColumn="0" w:oddVBand="0" w:evenVBand="0" w:oddHBand="0" w:evenHBand="0" w:firstRowFirstColumn="0" w:firstRowLastColumn="0" w:lastRowFirstColumn="0" w:lastRowLastColumn="0"/>
             <w:tcW w:w="2552" w:type="dxa"/>
             <w:tcBorders>
-              <w:top w:val="single" w:sz="4" w:space="0" w:color="7F7F7F" w:themeColor="text1" w:themeTint="80"/>
+              <w:top w:val="single" w:color="7F7F7F" w:themeColor="text1" w:themeTint="80" w:sz="4" w:space="0"/>
             </w:tcBorders>
             <w:shd w:val="clear" w:color="auto" w:fill="F2F2F2"/>
             <w:noWrap/>
@@ -2404,7 +2404,7 @@
             </w:r>
             <w:r>
               <w:rPr>
-                <w:rFonts w:ascii="BC Sans" w:eastAsia="Times New Roman" w:hAnsi="BC Sans" w:cs="Times New Roman"/>
+                <w:rFonts w:ascii="BC Sans" w:hAnsi="BC Sans" w:eastAsia="Times New Roman" w:cs="Times New Roman"/>
                 <w:b w:val="0"/>
                 <w:bCs w:val="0"/>
                 <w:color w:val="000000" w:themeColor="text1"/>
@@ -2452,7 +2452,7 @@
           <w:tcPr>
             <w:tcW w:w="8364" w:type="dxa"/>
             <w:tcBorders>
-              <w:top w:val="single" w:sz="4" w:space="0" w:color="7F7F7F" w:themeColor="text1" w:themeTint="80"/>
+              <w:top w:val="single" w:color="7F7F7F" w:themeColor="text1" w:themeTint="80" w:sz="4" w:space="0"/>
             </w:tcBorders>
             <w:shd w:val="clear" w:color="auto" w:fill="F2F2F2"/>
             <w:noWrap/>
@@ -2477,7 +2477,7 @@
             </w:r>
             <w:r>
               <w:rPr>
-                <w:rFonts w:ascii="BC Sans" w:eastAsia="Times New Roman" w:hAnsi="BC Sans" w:cs="Times New Roman"/>
+                <w:rFonts w:ascii="BC Sans" w:hAnsi="BC Sans" w:eastAsia="Times New Roman" w:cs="Times New Roman"/>
                 <w:color w:val="000000" w:themeColor="text1"/>
                 <w:sz w:val="20"/>
                 <w:szCs w:val="20"/>
@@ -2563,7 +2563,7 @@
             </w:r>
             <w:r>
               <w:rPr>
-                <w:rFonts w:ascii="BC Sans" w:eastAsia="Times New Roman" w:hAnsi="BC Sans" w:cs="Times New Roman"/>
+                <w:rFonts w:ascii="BC Sans" w:hAnsi="BC Sans" w:eastAsia="Times New Roman" w:cs="Times New Roman"/>
                 <w:b w:val="0"/>
                 <w:bCs w:val="0"/>
                 <w:color w:val="000000" w:themeColor="text1"/>
@@ -2644,7 +2644,7 @@
             </w:r>
             <w:r>
               <w:rPr>
-                <w:rFonts w:ascii="BC Sans" w:eastAsia="Times New Roman" w:hAnsi="BC Sans" w:cs="Times New Roman"/>
+                <w:rFonts w:ascii="BC Sans" w:hAnsi="BC Sans" w:eastAsia="Times New Roman" w:cs="Times New Roman"/>
                 <w:color w:val="000000" w:themeColor="text1"/>
                 <w:sz w:val="20"/>
                 <w:szCs w:val="20"/>
@@ -3338,6 +3338,1163 @@
       <w:pPr>
         <w:spacing w:after="0"/>
       </w:pPr>
+    </w:p>
+    <w:tbl>
+      <w:tblPr>
+        <w:tblStyle w:val="PlainTable3"/>
+        <w:tblW w:w="0" w:type="auto"/>
+        <w:tblLook w:val="04A0" w:firstRow="1" w:lastRow="0" w:firstColumn="1" w:lastColumn="0" w:noHBand="0" w:noVBand="1"/>
+      </w:tblPr>
+      <w:tblGrid>
+        <w:gridCol w:w="2552"/>
+        <w:gridCol w:w="8364"/>
+      </w:tblGrid>
+      <w:tr>
+        <w:trPr>
+          <w:trHeight w:val="300"/>
+        </w:trPr>
+        <w:tc>
+          <w:tcPr>
+            <w:cnfStyle w:val="001000000100" w:firstRow="0" w:lastRow="0" w:firstColumn="1" w:lastColumn="0" w:oddVBand="0" w:evenVBand="0" w:oddHBand="0" w:evenHBand="0" w:firstRowFirstColumn="1" w:firstRowLastColumn="0" w:lastRowFirstColumn="0" w:lastRowLastColumn="0"/>
+            <w:tcW w:w="10916" w:type="dxa"/>
+            <w:gridSpan w:val="2"/>
+            <w:tcMar/>
+            <w:vAlign w:val="center"/>
+          </w:tcPr>
+          <w:p>
+            <w:pPr>
+              <w:rPr>
+                <w:rFonts w:ascii="BC Sans" w:hAnsi="BC Sans" w:eastAsia="Times New Roman" w:cs="Times New Roman"/>
+                <w:color w:val="000000" w:themeColor="text1" w:themeTint="FF" w:themeShade="FF"/>
+                <w:sz w:val="20"/>
+                <w:szCs w:val="20"/>
+              </w:rPr>
+            </w:pPr>
+            <w:r>
+              <w:rPr>
+                <w:rFonts w:ascii="BC Sans" w:hAnsi="BC Sans" w:eastAsia="Times New Roman" w:cs="Times New Roman"/>
+                <w:caps w:val="0"/>
+                <w:smallCaps w:val="0"/>
+                <w:color w:val="000000" w:themeColor="text1" w:themeTint="FF" w:themeShade="FF"/>
+                <w:sz w:val="20"/>
+                <w:szCs w:val="20"/>
+              </w:rPr>
+              <w:t>Call center action</w:t>
+            </w:r>
+            <w:r>
+              <w:rPr>
+                <w:rFonts w:ascii="BC Sans" w:hAnsi="BC Sans" w:eastAsia="Times New Roman" w:cs="Times New Roman"/>
+                <w:caps w:val="0"/>
+                <w:smallCaps w:val="0"/>
+                <w:color w:val="000000" w:themeColor="text1" w:themeTint="FF" w:themeShade="FF"/>
+                <w:sz w:val="20"/>
+                <w:szCs w:val="20"/>
+              </w:rPr>
+              <w:t>, received: {</w:t>
+            </w:r>
+            <w:r>
+              <w:rPr>
+                <w:rFonts w:ascii="BC Sans" w:hAnsi="BC Sans" w:eastAsia="Times New Roman" w:cs="Times New Roman"/>
+                <w:b w:val="0"/>
+                <w:bCs w:val="0"/>
+                <w:caps w:val="0"/>
+                <w:smallCaps w:val="0"/>
+                <w:color w:val="000000" w:themeColor="text1" w:themeTint="FF" w:themeShade="FF"/>
+                <w:sz w:val="20"/>
+                <w:szCs w:val="20"/>
+              </w:rPr>
+              <w:t>d</w:t>
+            </w:r>
+            <w:r>
+              <w:rPr>
+                <w:rFonts w:ascii="BC Sans" w:hAnsi="BC Sans" w:cs="BC Sans Light"/>
+                <w:b w:val="0"/>
+                <w:bCs w:val="0"/>
+                <w:sz w:val="20"/>
+                <w:szCs w:val="20"/>
+              </w:rPr>
+              <w:t>.</w:t>
+            </w:r>
+            <w:r>
+              <w:rPr>
+                <w:rFonts w:ascii="BC Sans" w:hAnsi="BC Sans" w:eastAsia="Times New Roman" w:cs="Times New Roman"/>
+                <w:b w:val="0"/>
+                <w:bCs w:val="0"/>
+                <w:caps w:val="0"/>
+                <w:smallCaps w:val="0"/>
+                <w:color w:val="000000" w:themeColor="text1" w:themeTint="FF" w:themeShade="FF"/>
+                <w:sz w:val="20"/>
+                <w:szCs w:val="20"/>
+              </w:rPr>
+              <w:t>action</w:t>
+            </w:r>
+            <w:r>
+              <w:rPr>
+                <w:rFonts w:ascii="BC Sans" w:hAnsi="BC Sans" w:eastAsia="Times New Roman" w:cs="Times New Roman"/>
+                <w:b w:val="0"/>
+                <w:bCs w:val="0"/>
+                <w:caps w:val="0"/>
+                <w:smallCaps w:val="0"/>
+                <w:color w:val="000000" w:themeColor="text1" w:themeTint="FF" w:themeShade="FF"/>
+                <w:sz w:val="20"/>
+                <w:szCs w:val="20"/>
+              </w:rPr>
+              <w:t>s</w:t>
+            </w:r>
+            <w:r>
+              <w:rPr>
+                <w:rFonts w:ascii="BC Sans" w:hAnsi="BC Sans" w:eastAsia="Times New Roman" w:cs="Times New Roman"/>
+                <w:b w:val="0"/>
+                <w:bCs w:val="0"/>
+                <w:caps w:val="0"/>
+                <w:smallCaps w:val="0"/>
+                <w:color w:val="000000" w:themeColor="text1" w:themeTint="FF" w:themeShade="FF"/>
+                <w:sz w:val="20"/>
+                <w:szCs w:val="20"/>
+              </w:rPr>
+              <w:t>[</w:t>
+            </w:r>
+            <w:r>
+              <w:rPr>
+                <w:rFonts w:ascii="BC Sans" w:hAnsi="BC Sans" w:eastAsia="Times New Roman" w:cs="Times New Roman"/>
+                <w:b w:val="0"/>
+                <w:bCs w:val="0"/>
+                <w:caps w:val="0"/>
+                <w:smallCaps w:val="0"/>
+                <w:color w:val="000000" w:themeColor="text1" w:themeTint="FF" w:themeShade="FF"/>
+                <w:sz w:val="20"/>
+                <w:szCs w:val="20"/>
+              </w:rPr>
+              <w:t>i</w:t>
+            </w:r>
+            <w:r>
+              <w:rPr>
+                <w:rFonts w:ascii="BC Sans" w:hAnsi="BC Sans" w:eastAsia="Times New Roman" w:cs="Times New Roman"/>
+                <w:b w:val="0"/>
+                <w:bCs w:val="0"/>
+                <w:caps w:val="0"/>
+                <w:smallCaps w:val="0"/>
+                <w:color w:val="000000" w:themeColor="text1" w:themeTint="FF" w:themeShade="FF"/>
+                <w:sz w:val="20"/>
+                <w:szCs w:val="20"/>
+              </w:rPr>
+              <w:t>].</w:t>
+            </w:r>
+            <w:r>
+              <w:rPr>
+                <w:rFonts w:ascii="BC Sans" w:hAnsi="BC Sans" w:eastAsia="Times New Roman" w:cs="Times New Roman"/>
+                <w:b w:val="0"/>
+                <w:bCs w:val="0"/>
+                <w:caps w:val="0"/>
+                <w:smallCaps w:val="0"/>
+                <w:color w:val="000000" w:themeColor="text1" w:themeTint="FF" w:themeShade="FF"/>
+                <w:sz w:val="20"/>
+                <w:szCs w:val="20"/>
+              </w:rPr>
+              <w:t>updateOn</w:t>
+            </w:r>
+            <w:r>
+              <w:rPr>
+                <w:rFonts w:ascii="BC Sans" w:hAnsi="BC Sans" w:eastAsia="Times New Roman" w:cs="Times New Roman"/>
+                <w:b w:val="0"/>
+                <w:bCs w:val="0"/>
+                <w:caps w:val="0"/>
+                <w:smallCaps w:val="0"/>
+                <w:color w:val="000000" w:themeColor="text1" w:themeTint="FF" w:themeShade="FF"/>
+                <w:sz w:val="20"/>
+                <w:szCs w:val="20"/>
+              </w:rPr>
+              <w:t>}</w:t>
+            </w:r>
+            <w:r>
+              <w:rPr>
+                <w:rFonts w:ascii="BC Sans" w:hAnsi="BC Sans" w:eastAsia="Times New Roman" w:cs="Times New Roman"/>
+                <w:caps w:val="0"/>
+                <w:smallCaps w:val="0"/>
+                <w:color w:val="000000" w:themeColor="text1" w:themeTint="FF" w:themeShade="FF"/>
+                <w:sz w:val="20"/>
+                <w:szCs w:val="20"/>
+              </w:rPr>
+              <w:t xml:space="preserve"> </w:t>
+            </w:r>
+          </w:p>
+        </w:tc>
+      </w:tr>
+      <w:tr>
+        <w:trPr>
+          <w:trHeight w:val="300"/>
+        </w:trPr>
+        <w:tc>
+          <w:tcPr>
+            <w:cnfStyle w:val="001000000000" w:firstRow="0" w:lastRow="0" w:firstColumn="1" w:lastColumn="0" w:oddVBand="0" w:evenVBand="0" w:oddHBand="0" w:evenHBand="0" w:firstRowFirstColumn="0" w:firstRowLastColumn="0" w:lastRowFirstColumn="0" w:lastRowLastColumn="0"/>
+            <w:tcW w:w="2552" w:type="dxa"/>
+            <w:tcMar/>
+            <w:vAlign w:val="center"/>
+          </w:tcPr>
+          <w:p>
+            <w:pPr>
+              <w:rPr>
+                <w:rFonts w:ascii="BC Sans" w:hAnsi="BC Sans" w:cs="BC Sans Light"/>
+                <w:b w:val="0"/>
+                <w:bCs w:val="0"/>
+                <w:sz w:val="20"/>
+                <w:szCs w:val="20"/>
+              </w:rPr>
+            </w:pPr>
+            <w:r>
+              <w:rPr>
+                <w:rFonts w:ascii="BC Sans" w:hAnsi="BC Sans" w:cs="BC Sans Light"/>
+                <w:b w:val="0"/>
+                <w:bCs w:val="0"/>
+                <w:caps w:val="0"/>
+                <w:smallCaps w:val="0"/>
+                <w:sz w:val="20"/>
+                <w:szCs w:val="20"/>
+              </w:rPr>
+              <w:t>Description</w:t>
+            </w:r>
+          </w:p>
+        </w:tc>
+        <w:tc>
+          <w:tcPr>
+            <w:cnfStyle w:val="000000000000" w:firstRow="0" w:lastRow="0" w:firstColumn="0" w:lastColumn="0" w:oddVBand="0" w:evenVBand="0" w:oddHBand="0" w:evenHBand="0" w:firstRowFirstColumn="0" w:firstRowLastColumn="0" w:lastRowFirstColumn="0" w:lastRowLastColumn="0"/>
+            <w:tcW w:w="8364" w:type="dxa"/>
+            <w:tcMar/>
+            <w:vAlign w:val="center"/>
+          </w:tcPr>
+          <w:p>
+            <w:pPr>
+              <w:rPr>
+                <w:rFonts w:ascii="BC Sans" w:hAnsi="BC Sans" w:cs="BC Sans Light"/>
+                <w:sz w:val="20"/>
+                <w:szCs w:val="20"/>
+              </w:rPr>
+            </w:pPr>
+            <w:r>
+              <w:rPr>
+                <w:rFonts w:ascii="BC Sans" w:hAnsi="BC Sans" w:cs="BC Sans Light"/>
+                <w:sz w:val="20"/>
+                <w:szCs w:val="20"/>
+              </w:rPr>
+              <w:t>{</w:t>
+            </w:r>
+            <w:r>
+              <w:rPr>
+                <w:rFonts w:ascii="BC Sans" w:hAnsi="BC Sans" w:cs="BC Sans Light"/>
+                <w:sz w:val="20"/>
+                <w:szCs w:val="20"/>
+              </w:rPr>
+              <w:t>d</w:t>
+            </w:r>
+            <w:r>
+              <w:rPr>
+                <w:rFonts w:ascii="BC Sans" w:hAnsi="BC Sans" w:cs="BC Sans Light"/>
+                <w:sz w:val="20"/>
+                <w:szCs w:val="20"/>
+              </w:rPr>
+              <w:t>.</w:t>
+            </w:r>
+            <w:r>
+              <w:rPr>
+                <w:rFonts w:ascii="BC Sans" w:hAnsi="BC Sans" w:cs="BC Sans Light"/>
+                <w:sz w:val="20"/>
+                <w:szCs w:val="20"/>
+              </w:rPr>
+              <w:t>updates[i].description</w:t>
+            </w:r>
+            <w:r>
+              <w:rPr>
+                <w:rFonts w:ascii="BC Sans" w:hAnsi="BC Sans" w:cs="BC Sans Light"/>
+                <w:sz w:val="20"/>
+                <w:szCs w:val="20"/>
+              </w:rPr>
+              <w:t>}</w:t>
+            </w:r>
+          </w:p>
+        </w:tc>
+      </w:tr>
+      <w:tr>
+        <w:trPr>
+          <w:trHeight w:val="300"/>
+        </w:trPr>
+        <w:tc>
+          <w:tcPr>
+            <w:cnfStyle w:val="001000000000" w:firstRow="0" w:lastRow="0" w:firstColumn="1" w:lastColumn="0" w:oddVBand="0" w:evenVBand="0" w:oddHBand="0" w:evenHBand="0" w:firstRowFirstColumn="0" w:firstRowLastColumn="0" w:lastRowFirstColumn="0" w:lastRowLastColumn="0"/>
+            <w:tcW w:w="2552" w:type="dxa"/>
+            <w:tcMar/>
+            <w:vAlign w:val="center"/>
+          </w:tcPr>
+          <w:p>
+            <w:pPr>
+              <w:rPr>
+                <w:rFonts w:ascii="BC Sans" w:hAnsi="BC Sans" w:cs="BC Sans Light"/>
+                <w:b w:val="0"/>
+                <w:bCs w:val="0"/>
+                <w:sz w:val="20"/>
+                <w:szCs w:val="20"/>
+              </w:rPr>
+            </w:pPr>
+            <w:r>
+              <w:rPr>
+                <w:rFonts w:ascii="BC Sans" w:hAnsi="BC Sans" w:cs="BC Sans Light"/>
+                <w:b w:val="0"/>
+                <w:bCs w:val="0"/>
+                <w:caps w:val="0"/>
+                <w:smallCaps w:val="0"/>
+                <w:sz w:val="20"/>
+                <w:szCs w:val="20"/>
+              </w:rPr>
+              <w:t>Location summary</w:t>
+            </w:r>
+          </w:p>
+        </w:tc>
+        <w:tc>
+          <w:tcPr>
+            <w:cnfStyle w:val="000000000000" w:firstRow="0" w:lastRow="0" w:firstColumn="0" w:lastColumn="0" w:oddVBand="0" w:evenVBand="0" w:oddHBand="0" w:evenHBand="0" w:firstRowFirstColumn="0" w:firstRowLastColumn="0" w:lastRowFirstColumn="0" w:lastRowLastColumn="0"/>
+            <w:tcW w:w="8364" w:type="dxa"/>
+            <w:tcMar/>
+            <w:vAlign w:val="center"/>
+          </w:tcPr>
+          <w:p>
+            <w:pPr>
+              <w:rPr>
+                <w:rFonts w:ascii="BC Sans" w:hAnsi="BC Sans" w:cs="BC Sans Light"/>
+                <w:sz w:val="20"/>
+                <w:szCs w:val="20"/>
+              </w:rPr>
+            </w:pPr>
+            <w:r>
+              <w:rPr>
+                <w:rFonts w:ascii="BC Sans" w:hAnsi="BC Sans" w:cs="BC Sans Light"/>
+                <w:sz w:val="20"/>
+                <w:szCs w:val="20"/>
+              </w:rPr>
+              <w:t>{</w:t>
+            </w:r>
+            <w:r>
+              <w:rPr>
+                <w:rFonts w:ascii="BC Sans" w:hAnsi="BC Sans" w:cs="BC Sans Light"/>
+                <w:sz w:val="20"/>
+                <w:szCs w:val="20"/>
+              </w:rPr>
+              <w:t>d</w:t>
+            </w:r>
+            <w:r>
+              <w:rPr>
+                <w:rFonts w:ascii="BC Sans" w:hAnsi="BC Sans" w:cs="BC Sans Light"/>
+                <w:sz w:val="20"/>
+                <w:szCs w:val="20"/>
+              </w:rPr>
+              <w:t>.</w:t>
+            </w:r>
+            <w:r>
+              <w:rPr>
+                <w:rFonts w:ascii="BC Sans" w:hAnsi="BC Sans" w:cs="BC Sans Light"/>
+                <w:sz w:val="20"/>
+                <w:szCs w:val="20"/>
+              </w:rPr>
+              <w:t>updates[i].location.summary</w:t>
+            </w:r>
+            <w:r>
+              <w:rPr>
+                <w:rFonts w:ascii="BC Sans" w:hAnsi="BC Sans" w:cs="BC Sans Light"/>
+                <w:sz w:val="20"/>
+                <w:szCs w:val="20"/>
+              </w:rPr>
+              <w:t>}</w:t>
+            </w:r>
+          </w:p>
+        </w:tc>
+      </w:tr>
+      <w:tr>
+        <w:trPr>
+          <w:trHeight w:val="300"/>
+        </w:trPr>
+        <w:tc>
+          <w:tcPr>
+            <w:cnfStyle w:val="001000000000" w:firstRow="0" w:lastRow="0" w:firstColumn="1" w:lastColumn="0" w:oddVBand="0" w:evenVBand="0" w:oddHBand="0" w:evenHBand="0" w:firstRowFirstColumn="0" w:firstRowLastColumn="0" w:lastRowFirstColumn="0" w:lastRowLastColumn="0"/>
+            <w:tcW w:w="2552" w:type="dxa"/>
+            <w:tcMar/>
+            <w:vAlign w:val="center"/>
+          </w:tcPr>
+          <w:p>
+            <w:pPr>
+              <w:rPr>
+                <w:rFonts w:ascii="BC Sans" w:hAnsi="BC Sans" w:cs="BC Sans Light"/>
+                <w:b w:val="0"/>
+                <w:bCs w:val="0"/>
+                <w:sz w:val="20"/>
+                <w:szCs w:val="20"/>
+              </w:rPr>
+            </w:pPr>
+            <w:r>
+              <w:rPr>
+                <w:rFonts w:ascii="BC Sans" w:hAnsi="BC Sans" w:cs="BC Sans Light"/>
+                <w:b w:val="0"/>
+                <w:bCs w:val="0"/>
+                <w:caps w:val="0"/>
+                <w:smallCaps w:val="0"/>
+                <w:sz w:val="20"/>
+                <w:szCs w:val="20"/>
+              </w:rPr>
+              <w:t>Location Details</w:t>
+            </w:r>
+          </w:p>
+        </w:tc>
+        <w:tc>
+          <w:tcPr>
+            <w:cnfStyle w:val="000000000000" w:firstRow="0" w:lastRow="0" w:firstColumn="0" w:lastColumn="0" w:oddVBand="0" w:evenVBand="0" w:oddHBand="0" w:evenHBand="0" w:firstRowFirstColumn="0" w:firstRowLastColumn="0" w:lastRowFirstColumn="0" w:lastRowLastColumn="0"/>
+            <w:tcW w:w="8364" w:type="dxa"/>
+            <w:tcMar/>
+            <w:vAlign w:val="center"/>
+          </w:tcPr>
+          <w:p>
+            <w:pPr>
+              <w:rPr>
+                <w:rFonts w:ascii="BC Sans" w:hAnsi="BC Sans" w:cs="BC Sans Light"/>
+                <w:sz w:val="20"/>
+                <w:szCs w:val="20"/>
+              </w:rPr>
+            </w:pPr>
+            <w:r>
+              <w:rPr>
+                <w:rFonts w:ascii="BC Sans" w:hAnsi="BC Sans" w:cs="BC Sans Light"/>
+                <w:sz w:val="20"/>
+                <w:szCs w:val="20"/>
+              </w:rPr>
+              <w:t>{</w:t>
+            </w:r>
+            <w:r>
+              <w:rPr>
+                <w:rFonts w:ascii="BC Sans" w:hAnsi="BC Sans" w:cs="BC Sans Light"/>
+                <w:sz w:val="20"/>
+                <w:szCs w:val="20"/>
+              </w:rPr>
+              <w:t>d</w:t>
+            </w:r>
+            <w:r>
+              <w:rPr>
+                <w:rFonts w:ascii="BC Sans" w:hAnsi="BC Sans" w:cs="BC Sans Light"/>
+                <w:sz w:val="20"/>
+                <w:szCs w:val="20"/>
+              </w:rPr>
+              <w:t>.</w:t>
+            </w:r>
+            <w:r>
+              <w:rPr>
+                <w:rFonts w:ascii="BC Sans" w:hAnsi="BC Sans" w:cs="BC Sans Light"/>
+                <w:sz w:val="20"/>
+                <w:szCs w:val="20"/>
+              </w:rPr>
+              <w:t>updates[i].location.details</w:t>
+            </w:r>
+            <w:r>
+              <w:rPr>
+                <w:rFonts w:ascii="BC Sans" w:hAnsi="BC Sans" w:cs="BC Sans Light"/>
+                <w:sz w:val="20"/>
+                <w:szCs w:val="20"/>
+              </w:rPr>
+              <w:t>}</w:t>
+            </w:r>
+          </w:p>
+        </w:tc>
+      </w:tr>
+      <w:tr>
+        <w:trPr>
+          <w:trHeight w:val="300"/>
+        </w:trPr>
+        <w:tc>
+          <w:tcPr>
+            <w:cnfStyle w:val="001000000000" w:firstRow="0" w:lastRow="0" w:firstColumn="1" w:lastColumn="0" w:oddVBand="0" w:evenVBand="0" w:oddHBand="0" w:evenHBand="0" w:firstRowFirstColumn="0" w:firstRowLastColumn="0" w:lastRowFirstColumn="0" w:lastRowLastColumn="0"/>
+            <w:tcW w:w="2552" w:type="dxa"/>
+            <w:tcMar/>
+            <w:vAlign w:val="center"/>
+          </w:tcPr>
+          <w:p>
+            <w:pPr>
+              <w:rPr>
+                <w:rFonts w:ascii="BC Sans" w:hAnsi="BC Sans" w:cs="BC Sans Light"/>
+                <w:b w:val="0"/>
+                <w:bCs w:val="0"/>
+                <w:sz w:val="20"/>
+                <w:szCs w:val="20"/>
+              </w:rPr>
+            </w:pPr>
+            <w:r>
+              <w:rPr>
+                <w:rFonts w:ascii="BC Sans" w:hAnsi="BC Sans" w:cs="BC Sans Light"/>
+                <w:b w:val="0"/>
+                <w:bCs w:val="0"/>
+                <w:caps w:val="0"/>
+                <w:smallCaps w:val="0"/>
+                <w:sz w:val="20"/>
+                <w:szCs w:val="20"/>
+              </w:rPr>
+              <w:t>Latitude</w:t>
+            </w:r>
+            <w:r>
+              <w:rPr>
+                <w:rFonts w:ascii="BC Sans" w:hAnsi="BC Sans" w:cs="BC Sans Light"/>
+                <w:b w:val="0"/>
+                <w:bCs w:val="0"/>
+                <w:caps w:val="0"/>
+                <w:smallCaps w:val="0"/>
+                <w:sz w:val="20"/>
+                <w:szCs w:val="20"/>
+              </w:rPr>
+              <w:t>, l</w:t>
+            </w:r>
+            <w:r>
+              <w:rPr>
+                <w:rFonts w:ascii="BC Sans" w:hAnsi="BC Sans" w:cs="BC Sans Light"/>
+                <w:b w:val="0"/>
+                <w:bCs w:val="0"/>
+                <w:caps w:val="0"/>
+                <w:smallCaps w:val="0"/>
+                <w:sz w:val="20"/>
+                <w:szCs w:val="20"/>
+              </w:rPr>
+              <w:t>ongitude</w:t>
+            </w:r>
+          </w:p>
+        </w:tc>
+        <w:tc>
+          <w:tcPr>
+            <w:cnfStyle w:val="000000000000" w:firstRow="0" w:lastRow="0" w:firstColumn="0" w:lastColumn="0" w:oddVBand="0" w:evenVBand="0" w:oddHBand="0" w:evenHBand="0" w:firstRowFirstColumn="0" w:firstRowLastColumn="0" w:lastRowFirstColumn="0" w:lastRowLastColumn="0"/>
+            <w:tcW w:w="8364" w:type="dxa"/>
+            <w:tcMar/>
+            <w:vAlign w:val="center"/>
+          </w:tcPr>
+          <w:p>
+            <w:pPr>
+              <w:rPr>
+                <w:rFonts w:ascii="BC Sans" w:hAnsi="BC Sans" w:cs="BC Sans Light"/>
+                <w:sz w:val="20"/>
+                <w:szCs w:val="20"/>
+              </w:rPr>
+            </w:pPr>
+            <w:r>
+              <w:rPr>
+                <w:rFonts w:ascii="BC Sans" w:hAnsi="BC Sans" w:cs="BC Sans Light"/>
+                <w:sz w:val="20"/>
+                <w:szCs w:val="20"/>
+              </w:rPr>
+              <w:t>{d</w:t>
+            </w:r>
+            <w:r>
+              <w:rPr>
+                <w:rFonts w:ascii="BC Sans" w:hAnsi="BC Sans" w:cs="BC Sans Light"/>
+                <w:sz w:val="20"/>
+                <w:szCs w:val="20"/>
+              </w:rPr>
+              <w:t>.</w:t>
+            </w:r>
+            <w:r>
+              <w:rPr>
+                <w:rFonts w:ascii="BC Sans" w:hAnsi="BC Sans" w:cs="BC Sans Light"/>
+                <w:sz w:val="20"/>
+                <w:szCs w:val="20"/>
+              </w:rPr>
+              <w:t>updates[i].location.latitude</w:t>
+            </w:r>
+            <w:r>
+              <w:rPr>
+                <w:rFonts w:ascii="BC Sans" w:hAnsi="BC Sans" w:cs="BC Sans Light"/>
+                <w:sz w:val="20"/>
+                <w:szCs w:val="20"/>
+              </w:rPr>
+              <w:t>:if</w:t>
+            </w:r>
+            <w:r>
+              <w:rPr>
+                <w:rFonts w:ascii="BC Sans" w:hAnsi="BC Sans" w:cs="BC Sans Light"/>
+                <w:sz w:val="20"/>
+                <w:szCs w:val="20"/>
+              </w:rPr>
+              <w:t>NEM</w:t>
+            </w:r>
+            <w:r>
+              <w:rPr>
+                <w:rFonts w:ascii="BC Sans" w:hAnsi="BC Sans" w:cs="BC Sans Light"/>
+                <w:sz w:val="20"/>
+                <w:szCs w:val="20"/>
+              </w:rPr>
+              <w:t>():showBegin}</w:t>
+            </w:r>
+            <w:r>
+              <w:rPr>
+                <w:rFonts w:ascii="BC Sans" w:hAnsi="BC Sans" w:cs="BC Sans Light"/>
+                <w:sz w:val="20"/>
+                <w:szCs w:val="20"/>
+              </w:rPr>
+              <w:t>{</w:t>
+            </w:r>
+            <w:r>
+              <w:rPr>
+                <w:rFonts w:ascii="BC Sans" w:hAnsi="BC Sans" w:cs="BC Sans Light"/>
+                <w:sz w:val="20"/>
+                <w:szCs w:val="20"/>
+              </w:rPr>
+              <w:t>d</w:t>
+            </w:r>
+            <w:r>
+              <w:rPr>
+                <w:rFonts w:ascii="BC Sans" w:hAnsi="BC Sans" w:cs="BC Sans Light"/>
+                <w:sz w:val="20"/>
+                <w:szCs w:val="20"/>
+              </w:rPr>
+              <w:t>.</w:t>
+            </w:r>
+            <w:r>
+              <w:rPr>
+                <w:rFonts w:ascii="BC Sans" w:hAnsi="BC Sans" w:cs="BC Sans Light"/>
+                <w:sz w:val="20"/>
+                <w:szCs w:val="20"/>
+              </w:rPr>
+              <w:t>updates[i].location.latitude</w:t>
+            </w:r>
+            <w:r>
+              <w:rPr>
+                <w:rFonts w:ascii="BC Sans" w:hAnsi="BC Sans" w:cs="BC Sans Light"/>
+                <w:sz w:val="20"/>
+                <w:szCs w:val="20"/>
+              </w:rPr>
+              <w:t>}</w:t>
+            </w:r>
+            <w:r>
+              <w:rPr>
+                <w:rFonts w:ascii="BC Sans" w:hAnsi="BC Sans" w:cs="BC Sans Light"/>
+                <w:sz w:val="20"/>
+                <w:szCs w:val="20"/>
+              </w:rPr>
+              <w:t xml:space="preserve">,  </w:t>
+            </w:r>
+            <w:r>
+              <w:rPr>
+                <w:rFonts w:ascii="BC Sans" w:hAnsi="BC Sans" w:cs="BC Sans Light"/>
+                <w:sz w:val="20"/>
+                <w:szCs w:val="20"/>
+              </w:rPr>
+              <w:t>{</w:t>
+            </w:r>
+            <w:r>
+              <w:rPr>
+                <w:rFonts w:ascii="BC Sans" w:hAnsi="BC Sans" w:cs="BC Sans Light"/>
+                <w:sz w:val="20"/>
+                <w:szCs w:val="20"/>
+              </w:rPr>
+              <w:t>d</w:t>
+            </w:r>
+            <w:r>
+              <w:rPr>
+                <w:rFonts w:ascii="BC Sans" w:hAnsi="BC Sans" w:cs="BC Sans Light"/>
+                <w:sz w:val="20"/>
+                <w:szCs w:val="20"/>
+              </w:rPr>
+              <w:t>.</w:t>
+            </w:r>
+            <w:r>
+              <w:rPr>
+                <w:rFonts w:ascii="BC Sans" w:hAnsi="BC Sans" w:cs="BC Sans Light"/>
+                <w:sz w:val="20"/>
+                <w:szCs w:val="20"/>
+              </w:rPr>
+              <w:t>updates[i].location.longitude</w:t>
+            </w:r>
+            <w:r>
+              <w:rPr>
+                <w:rFonts w:ascii="BC Sans" w:hAnsi="BC Sans" w:cs="BC Sans Light"/>
+                <w:sz w:val="20"/>
+                <w:szCs w:val="20"/>
+              </w:rPr>
+              <w:t>}</w:t>
+            </w:r>
+            <w:r>
+              <w:rPr>
+                <w:rFonts w:ascii="BC Sans" w:hAnsi="BC Sans" w:cs="BC Sans Light"/>
+                <w:sz w:val="20"/>
+                <w:szCs w:val="20"/>
+              </w:rPr>
+              <w:t>{d</w:t>
+            </w:r>
+            <w:r>
+              <w:rPr>
+                <w:rFonts w:ascii="BC Sans" w:hAnsi="BC Sans" w:cs="BC Sans Light"/>
+                <w:sz w:val="20"/>
+                <w:szCs w:val="20"/>
+              </w:rPr>
+              <w:t>.</w:t>
+            </w:r>
+            <w:r>
+              <w:rPr>
+                <w:rFonts w:ascii="BC Sans" w:hAnsi="BC Sans" w:cs="BC Sans Light"/>
+                <w:sz w:val="20"/>
+                <w:szCs w:val="20"/>
+              </w:rPr>
+              <w:t>updates[i].location.latitude</w:t>
+            </w:r>
+            <w:r>
+              <w:rPr>
+                <w:rFonts w:ascii="BC Sans" w:hAnsi="BC Sans" w:cs="BC Sans Light"/>
+                <w:sz w:val="20"/>
+                <w:szCs w:val="20"/>
+              </w:rPr>
+              <w:t>:if</w:t>
+            </w:r>
+            <w:r>
+              <w:rPr>
+                <w:rFonts w:ascii="BC Sans" w:hAnsi="BC Sans" w:cs="BC Sans Light"/>
+                <w:sz w:val="20"/>
+                <w:szCs w:val="20"/>
+              </w:rPr>
+              <w:t>NEM</w:t>
+            </w:r>
+            <w:r>
+              <w:rPr>
+                <w:rFonts w:ascii="BC Sans" w:hAnsi="BC Sans" w:cs="BC Sans Light"/>
+                <w:sz w:val="20"/>
+                <w:szCs w:val="20"/>
+              </w:rPr>
+              <w:t>():show</w:t>
+            </w:r>
+            <w:r>
+              <w:rPr>
+                <w:rFonts w:ascii="BC Sans" w:hAnsi="BC Sans" w:cs="BC Sans Light"/>
+                <w:sz w:val="20"/>
+                <w:szCs w:val="20"/>
+              </w:rPr>
+              <w:t>End</w:t>
+            </w:r>
+            <w:r>
+              <w:rPr>
+                <w:rFonts w:ascii="BC Sans" w:hAnsi="BC Sans" w:cs="BC Sans Light"/>
+                <w:sz w:val="20"/>
+                <w:szCs w:val="20"/>
+              </w:rPr>
+              <w:t>}</w:t>
+            </w:r>
+          </w:p>
+        </w:tc>
+      </w:tr>
+    </w:tbl>
+    <w:p/>
+    <w:tbl>
+      <w:tblPr>
+        <w:tblStyle w:val="PlainTable3"/>
+        <w:tblW w:w="0" w:type="auto"/>
+        <w:tblLook w:val="04A0" w:firstRow="1" w:lastRow="0" w:firstColumn="1" w:lastColumn="0" w:noHBand="0" w:noVBand="1"/>
+      </w:tblPr>
+      <w:tblGrid>
+        <w:gridCol w:w="2552"/>
+        <w:gridCol w:w="8364"/>
+      </w:tblGrid>
+      <w:tr>
+        <w:trPr>
+          <w:trHeight w:val="300"/>
+        </w:trPr>
+        <w:tc>
+          <w:tcPr>
+            <w:cnfStyle w:val="001000000100" w:firstRow="0" w:lastRow="0" w:firstColumn="1" w:lastColumn="0" w:oddVBand="0" w:evenVBand="0" w:oddHBand="0" w:evenHBand="0" w:firstRowFirstColumn="1" w:firstRowLastColumn="0" w:lastRowFirstColumn="0" w:lastRowLastColumn="0"/>
+            <w:tcW w:w="10916" w:type="dxa"/>
+            <w:gridSpan w:val="2"/>
+            <w:tcMar/>
+            <w:vAlign w:val="center"/>
+          </w:tcPr>
+          <w:p>
+            <w:pPr>
+              <w:rPr>
+                <w:rFonts w:ascii="BC Sans" w:hAnsi="BC Sans" w:eastAsia="Times New Roman" w:cs="Times New Roman"/>
+                <w:color w:val="000000" w:themeColor="text1" w:themeTint="FF" w:themeShade="FF"/>
+                <w:sz w:val="20"/>
+                <w:szCs w:val="20"/>
+              </w:rPr>
+            </w:pPr>
+            <w:r>
+              <w:rPr>
+                <w:rFonts w:ascii="BC Sans" w:hAnsi="BC Sans" w:eastAsia="Times New Roman" w:cs="Times New Roman"/>
+                <w:caps w:val="0"/>
+                <w:smallCaps w:val="0"/>
+                <w:color w:val="000000" w:themeColor="text1" w:themeTint="FF" w:themeShade="FF"/>
+                <w:sz w:val="20"/>
+                <w:szCs w:val="20"/>
+              </w:rPr>
+              <w:t>Call center action</w:t>
+            </w:r>
+            <w:r>
+              <w:rPr>
+                <w:rFonts w:ascii="BC Sans" w:hAnsi="BC Sans" w:eastAsia="Times New Roman" w:cs="Times New Roman"/>
+                <w:b w:val="0"/>
+                <w:bCs w:val="0"/>
+                <w:caps w:val="0"/>
+                <w:smallCaps w:val="0"/>
+                <w:color w:val="000000" w:themeColor="text1" w:themeTint="FF" w:themeShade="FF"/>
+                <w:sz w:val="20"/>
+                <w:szCs w:val="20"/>
+              </w:rPr>
+              <w:t>, received: {</w:t>
+            </w:r>
+            <w:r>
+              <w:rPr>
+                <w:rFonts w:ascii="BC Sans" w:hAnsi="BC Sans" w:eastAsia="Times New Roman" w:cs="Times New Roman"/>
+                <w:b w:val="0"/>
+                <w:bCs w:val="0"/>
+                <w:caps w:val="0"/>
+                <w:smallCaps w:val="0"/>
+                <w:color w:val="000000" w:themeColor="text1" w:themeTint="FF" w:themeShade="FF"/>
+                <w:sz w:val="20"/>
+                <w:szCs w:val="20"/>
+              </w:rPr>
+              <w:t>d</w:t>
+            </w:r>
+            <w:r>
+              <w:rPr>
+                <w:rFonts w:ascii="BC Sans" w:hAnsi="BC Sans" w:cs="BC Sans Light"/>
+                <w:b w:val="0"/>
+                <w:bCs w:val="0"/>
+                <w:sz w:val="20"/>
+                <w:szCs w:val="20"/>
+              </w:rPr>
+              <w:t>.</w:t>
+            </w:r>
+            <w:r>
+              <w:rPr>
+                <w:rFonts w:ascii="BC Sans" w:hAnsi="BC Sans" w:eastAsia="Times New Roman" w:cs="Times New Roman"/>
+                <w:b w:val="0"/>
+                <w:bCs w:val="0"/>
+                <w:caps w:val="0"/>
+                <w:smallCaps w:val="0"/>
+                <w:color w:val="000000" w:themeColor="text1" w:themeTint="FF" w:themeShade="FF"/>
+                <w:sz w:val="20"/>
+                <w:szCs w:val="20"/>
+              </w:rPr>
+              <w:t>actions</w:t>
+            </w:r>
+            <w:r>
+              <w:rPr>
+                <w:rFonts w:ascii="BC Sans" w:hAnsi="BC Sans" w:eastAsia="Times New Roman" w:cs="Times New Roman"/>
+                <w:b w:val="0"/>
+                <w:bCs w:val="0"/>
+                <w:caps w:val="0"/>
+                <w:smallCaps w:val="0"/>
+                <w:color w:val="000000" w:themeColor="text1" w:themeTint="FF" w:themeShade="FF"/>
+                <w:sz w:val="20"/>
+                <w:szCs w:val="20"/>
+              </w:rPr>
+              <w:t>[</w:t>
+            </w:r>
+            <w:r>
+              <w:rPr>
+                <w:rFonts w:ascii="BC Sans" w:hAnsi="BC Sans" w:eastAsia="Times New Roman" w:cs="Times New Roman"/>
+                <w:b w:val="0"/>
+                <w:bCs w:val="0"/>
+                <w:caps w:val="0"/>
+                <w:smallCaps w:val="0"/>
+                <w:color w:val="000000" w:themeColor="text1" w:themeTint="FF" w:themeShade="FF"/>
+                <w:sz w:val="20"/>
+                <w:szCs w:val="20"/>
+              </w:rPr>
+              <w:t>i</w:t>
+            </w:r>
+            <w:r>
+              <w:rPr>
+                <w:rFonts w:ascii="BC Sans" w:hAnsi="BC Sans" w:eastAsia="Times New Roman" w:cs="Times New Roman"/>
+                <w:b w:val="0"/>
+                <w:bCs w:val="0"/>
+                <w:caps w:val="0"/>
+                <w:smallCaps w:val="0"/>
+                <w:color w:val="000000" w:themeColor="text1" w:themeTint="FF" w:themeShade="FF"/>
+                <w:sz w:val="20"/>
+                <w:szCs w:val="20"/>
+              </w:rPr>
+              <w:t>].</w:t>
+            </w:r>
+            <w:r>
+              <w:rPr>
+                <w:rFonts w:ascii="BC Sans" w:hAnsi="BC Sans" w:eastAsia="Times New Roman" w:cs="Times New Roman"/>
+                <w:b w:val="0"/>
+                <w:bCs w:val="0"/>
+                <w:caps w:val="0"/>
+                <w:smallCaps w:val="0"/>
+                <w:color w:val="000000" w:themeColor="text1" w:themeTint="FF" w:themeShade="FF"/>
+                <w:sz w:val="20"/>
+                <w:szCs w:val="20"/>
+              </w:rPr>
+              <w:t>actionLogged</w:t>
+            </w:r>
+            <w:r>
+              <w:rPr>
+                <w:rFonts w:ascii="BC Sans" w:hAnsi="BC Sans" w:eastAsia="Times New Roman" w:cs="Times New Roman"/>
+                <w:b w:val="0"/>
+                <w:bCs w:val="0"/>
+                <w:caps w:val="0"/>
+                <w:smallCaps w:val="0"/>
+                <w:color w:val="000000" w:themeColor="text1" w:themeTint="FF" w:themeShade="FF"/>
+                <w:sz w:val="20"/>
+                <w:szCs w:val="20"/>
+              </w:rPr>
+              <w:t>}</w:t>
+            </w:r>
+            <w:r>
+              <w:rPr>
+                <w:rFonts w:ascii="BC Sans" w:hAnsi="BC Sans" w:eastAsia="Times New Roman" w:cs="Times New Roman"/>
+                <w:caps w:val="0"/>
+                <w:smallCaps w:val="0"/>
+                <w:color w:val="000000" w:themeColor="text1" w:themeTint="FF" w:themeShade="FF"/>
+                <w:sz w:val="20"/>
+                <w:szCs w:val="20"/>
+              </w:rPr>
+              <w:t xml:space="preserve"> </w:t>
+            </w:r>
+          </w:p>
+        </w:tc>
+      </w:tr>
+      <w:tr>
+        <w:trPr>
+          <w:trHeight w:val="300"/>
+        </w:trPr>
+        <w:tc>
+          <w:tcPr>
+            <w:cnfStyle w:val="001000000000" w:firstRow="0" w:lastRow="0" w:firstColumn="1" w:lastColumn="0" w:oddVBand="0" w:evenVBand="0" w:oddHBand="0" w:evenHBand="0" w:firstRowFirstColumn="0" w:firstRowLastColumn="0" w:lastRowFirstColumn="0" w:lastRowLastColumn="0"/>
+            <w:tcW w:w="2552" w:type="dxa"/>
+            <w:tcMar/>
+            <w:vAlign w:val="center"/>
+          </w:tcPr>
+          <w:p>
+            <w:pPr>
+              <w:pStyle w:val="Normal"/>
+              <w:suppressLineNumbers w:val="0"/>
+              <w:bidi w:val="0"/>
+              <w:spacing w:before="0" w:beforeAutospacing="off" w:after="0" w:afterAutospacing="off" w:line="240" w:lineRule="auto"/>
+              <w:ind w:left="0" w:right="0"/>
+              <w:jc w:val="left"/>
+            </w:pPr>
+            <w:r>
+              <w:rPr>
+                <w:rFonts w:ascii="BC Sans" w:hAnsi="BC Sans" w:cs="BC Sans Light"/>
+                <w:b w:val="0"/>
+                <w:bCs w:val="0"/>
+                <w:caps w:val="0"/>
+                <w:smallCaps w:val="0"/>
+                <w:sz w:val="20"/>
+                <w:szCs w:val="20"/>
+              </w:rPr>
+              <w:t>Details</w:t>
+            </w:r>
+          </w:p>
+        </w:tc>
+        <w:tc>
+          <w:tcPr>
+            <w:cnfStyle w:val="000000000000" w:firstRow="0" w:lastRow="0" w:firstColumn="0" w:lastColumn="0" w:oddVBand="0" w:evenVBand="0" w:oddHBand="0" w:evenHBand="0" w:firstRowFirstColumn="0" w:firstRowLastColumn="0" w:lastRowFirstColumn="0" w:lastRowLastColumn="0"/>
+            <w:tcW w:w="8364" w:type="dxa"/>
+            <w:tcMar/>
+            <w:vAlign w:val="center"/>
+          </w:tcPr>
+          <w:p>
+            <w:pPr>
+              <w:rPr>
+                <w:rFonts w:ascii="BC Sans" w:hAnsi="BC Sans" w:cs="BC Sans Light"/>
+                <w:sz w:val="20"/>
+                <w:szCs w:val="20"/>
+              </w:rPr>
+            </w:pPr>
+            <w:r>
+              <w:rPr>
+                <w:rFonts w:ascii="BC Sans" w:hAnsi="BC Sans" w:cs="BC Sans Light"/>
+                <w:sz w:val="20"/>
+                <w:szCs w:val="20"/>
+              </w:rPr>
+              <w:t>{d.</w:t>
+            </w:r>
+            <w:r>
+              <w:rPr>
+                <w:rFonts w:ascii="BC Sans" w:hAnsi="BC Sans" w:cs="BC Sans Light"/>
+                <w:sz w:val="20"/>
+                <w:szCs w:val="20"/>
+              </w:rPr>
+              <w:t>actions</w:t>
+            </w:r>
+            <w:r>
+              <w:rPr>
+                <w:rFonts w:ascii="BC Sans" w:hAnsi="BC Sans" w:cs="BC Sans Light"/>
+                <w:sz w:val="20"/>
+                <w:szCs w:val="20"/>
+              </w:rPr>
+              <w:t>[</w:t>
+            </w:r>
+            <w:r>
+              <w:rPr>
+                <w:rFonts w:ascii="BC Sans" w:hAnsi="BC Sans" w:cs="BC Sans Light"/>
+                <w:sz w:val="20"/>
+                <w:szCs w:val="20"/>
+              </w:rPr>
+              <w:t>i</w:t>
+            </w:r>
+            <w:r>
+              <w:rPr>
+                <w:rFonts w:ascii="BC Sans" w:hAnsi="BC Sans" w:cs="BC Sans Light"/>
+                <w:sz w:val="20"/>
+                <w:szCs w:val="20"/>
+              </w:rPr>
+              <w:t>].</w:t>
+            </w:r>
+            <w:r>
+              <w:rPr>
+                <w:rFonts w:ascii="BC Sans" w:hAnsi="BC Sans" w:cs="BC Sans Light"/>
+                <w:sz w:val="20"/>
+                <w:szCs w:val="20"/>
+              </w:rPr>
+              <w:t>actionDetails</w:t>
+            </w:r>
+            <w:r>
+              <w:rPr>
+                <w:rFonts w:ascii="BC Sans" w:hAnsi="BC Sans" w:cs="BC Sans Light"/>
+                <w:sz w:val="20"/>
+                <w:szCs w:val="20"/>
+              </w:rPr>
+              <w:t>}</w:t>
+            </w:r>
+          </w:p>
+        </w:tc>
+      </w:tr>
+      <w:tr>
+        <w:trPr>
+          <w:trHeight w:val="300"/>
+        </w:trPr>
+        <w:tc>
+          <w:tcPr>
+            <w:cnfStyle w:val="001000000000" w:firstRow="0" w:lastRow="0" w:firstColumn="1" w:lastColumn="0" w:oddVBand="0" w:evenVBand="0" w:oddHBand="0" w:evenHBand="0" w:firstRowFirstColumn="0" w:firstRowLastColumn="0" w:lastRowFirstColumn="0" w:lastRowLastColumn="0"/>
+            <w:tcW w:w="2552" w:type="dxa"/>
+            <w:tcMar/>
+            <w:vAlign w:val="center"/>
+          </w:tcPr>
+          <w:p>
+            <w:pPr>
+              <w:pStyle w:val="Normal"/>
+              <w:suppressLineNumbers w:val="0"/>
+              <w:bidi w:val="0"/>
+              <w:spacing w:before="0" w:beforeAutospacing="off" w:after="0" w:afterAutospacing="off" w:line="240" w:lineRule="auto"/>
+              <w:ind w:left="0" w:right="0"/>
+              <w:jc w:val="left"/>
+            </w:pPr>
+            <w:r>
+              <w:rPr>
+                <w:rFonts w:ascii="BC Sans" w:hAnsi="BC Sans" w:cs="BC Sans Light"/>
+                <w:b w:val="0"/>
+                <w:bCs w:val="0"/>
+                <w:caps w:val="0"/>
+                <w:smallCaps w:val="0"/>
+                <w:sz w:val="20"/>
+                <w:szCs w:val="20"/>
+              </w:rPr>
+              <w:t>Logged by</w:t>
+            </w:r>
+          </w:p>
+        </w:tc>
+        <w:tc>
+          <w:tcPr>
+            <w:cnfStyle w:val="000000000000" w:firstRow="0" w:lastRow="0" w:firstColumn="0" w:lastColumn="0" w:oddVBand="0" w:evenVBand="0" w:oddHBand="0" w:evenHBand="0" w:firstRowFirstColumn="0" w:firstRowLastColumn="0" w:lastRowFirstColumn="0" w:lastRowLastColumn="0"/>
+            <w:tcW w:w="8364" w:type="dxa"/>
+            <w:tcMar/>
+            <w:vAlign w:val="center"/>
+          </w:tcPr>
+          <w:p>
+            <w:pPr>
+              <w:rPr>
+                <w:rFonts w:ascii="BC Sans" w:hAnsi="BC Sans" w:cs="BC Sans Light"/>
+                <w:sz w:val="20"/>
+                <w:szCs w:val="20"/>
+              </w:rPr>
+            </w:pPr>
+            <w:r>
+              <w:rPr>
+                <w:rFonts w:ascii="BC Sans" w:hAnsi="BC Sans" w:cs="BC Sans Light"/>
+                <w:sz w:val="20"/>
+                <w:szCs w:val="20"/>
+              </w:rPr>
+              <w:t>{</w:t>
+            </w:r>
+            <w:r>
+              <w:rPr>
+                <w:rFonts w:ascii="BC Sans" w:hAnsi="BC Sans" w:cs="BC Sans Light"/>
+                <w:sz w:val="20"/>
+                <w:szCs w:val="20"/>
+              </w:rPr>
+              <w:t>d.</w:t>
+            </w:r>
+            <w:r>
+              <w:rPr>
+                <w:rFonts w:ascii="BC Sans" w:hAnsi="BC Sans" w:cs="BC Sans Light"/>
+                <w:sz w:val="20"/>
+                <w:szCs w:val="20"/>
+              </w:rPr>
+              <w:t>actions</w:t>
+            </w:r>
+            <w:r>
+              <w:rPr>
+                <w:rFonts w:ascii="BC Sans" w:hAnsi="BC Sans" w:cs="BC Sans Light"/>
+                <w:sz w:val="20"/>
+                <w:szCs w:val="20"/>
+              </w:rPr>
+              <w:t>[</w:t>
+            </w:r>
+            <w:r>
+              <w:rPr>
+                <w:rFonts w:ascii="BC Sans" w:hAnsi="BC Sans" w:cs="BC Sans Light"/>
+                <w:sz w:val="20"/>
+                <w:szCs w:val="20"/>
+              </w:rPr>
+              <w:t>i</w:t>
+            </w:r>
+            <w:r>
+              <w:rPr>
+                <w:rFonts w:ascii="BC Sans" w:hAnsi="BC Sans" w:cs="BC Sans Light"/>
+                <w:sz w:val="20"/>
+                <w:szCs w:val="20"/>
+              </w:rPr>
+              <w:t>].</w:t>
+            </w:r>
+            <w:r>
+              <w:rPr>
+                <w:rFonts w:ascii="BC Sans" w:hAnsi="BC Sans" w:cs="BC Sans Light"/>
+                <w:sz w:val="20"/>
+                <w:szCs w:val="20"/>
+              </w:rPr>
+              <w:t>loggedByText</w:t>
+            </w:r>
+            <w:r>
+              <w:rPr>
+                <w:rFonts w:ascii="BC Sans" w:hAnsi="BC Sans" w:cs="BC Sans Light"/>
+                <w:sz w:val="20"/>
+                <w:szCs w:val="20"/>
+              </w:rPr>
+              <w:t>}</w:t>
+            </w:r>
+          </w:p>
+        </w:tc>
+      </w:tr>
+    </w:tbl>
+    <w:p/>
+    <w:p>
+      <w:r>
+        <w:rPr/>
+        <w:t>{</w:t>
+      </w:r>
+      <w:r>
+        <w:rPr/>
+        <w:t>d.actions</w:t>
+      </w:r>
+      <w:r>
+        <w:rPr/>
+        <w:t>[i+1].</w:t>
+      </w:r>
+      <w:r>
+        <w:rPr/>
+        <w:t>actionLogged</w:t>
+      </w:r>
+      <w:r>
+        <w:rPr/>
+        <w:t>}</w:t>
+      </w:r>
     </w:p>
     <w:tbl>
       <w:tblPr>
@@ -3365,7 +4522,7 @@
           <w:p>
             <w:pPr>
               <w:rPr>
-                <w:rFonts w:ascii="BC Sans" w:eastAsia="Times New Roman" w:hAnsi="BC Sans" w:cs="Times New Roman"/>
+                <w:rFonts w:ascii="BC Sans" w:hAnsi="BC Sans" w:eastAsia="Times New Roman" w:cs="Times New Roman"/>
                 <w:color w:val="000000"/>
                 <w:kern w:val="0"/>
                 <w:sz w:val="20"/>
@@ -3375,7 +4532,7 @@
             </w:pPr>
             <w:r>
               <w:rPr>
-                <w:rFonts w:ascii="BC Sans" w:eastAsia="Times New Roman" w:hAnsi="BC Sans" w:cs="Times New Roman"/>
+                <w:rFonts w:ascii="BC Sans" w:hAnsi="BC Sans" w:eastAsia="Times New Roman" w:cs="Times New Roman"/>
                 <w:caps w:val="0"/>
                 <w:color w:val="000000"/>
                 <w:kern w:val="0"/>
@@ -3387,7 +4544,7 @@
             </w:r>
             <w:r>
               <w:rPr>
-                <w:rFonts w:ascii="BC Sans" w:eastAsia="Times New Roman" w:hAnsi="BC Sans" w:cs="Times New Roman"/>
+                <w:rFonts w:ascii="BC Sans" w:hAnsi="BC Sans" w:eastAsia="Times New Roman" w:cs="Times New Roman"/>
                 <w:caps w:val="0"/>
                 <w:color w:val="000000"/>
                 <w:kern w:val="0"/>
@@ -3399,7 +4556,7 @@
             </w:r>
             <w:r>
               <w:rPr>
-                <w:rFonts w:ascii="BC Sans" w:eastAsia="Times New Roman" w:hAnsi="BC Sans" w:cs="Times New Roman"/>
+                <w:rFonts w:ascii="BC Sans" w:hAnsi="BC Sans" w:eastAsia="Times New Roman" w:cs="Times New Roman"/>
                 <w:caps w:val="0"/>
                 <w:color w:val="000000"/>
                 <w:kern w:val="0"/>
@@ -3411,7 +4568,7 @@
             </w:r>
             <w:r>
               <w:rPr>
-                <w:rFonts w:ascii="BC Sans" w:eastAsia="Times New Roman" w:hAnsi="BC Sans" w:cs="Times New Roman"/>
+                <w:rFonts w:ascii="BC Sans" w:hAnsi="BC Sans" w:eastAsia="Times New Roman" w:cs="Times New Roman"/>
                 <w:b w:val="0"/>
                 <w:bCs w:val="0"/>
                 <w:caps w:val="0"/>
@@ -3435,7 +4592,7 @@
             </w:r>
             <w:r>
               <w:rPr>
-                <w:rFonts w:ascii="BC Sans" w:eastAsia="Times New Roman" w:hAnsi="BC Sans" w:cs="Times New Roman"/>
+                <w:rFonts w:ascii="BC Sans" w:hAnsi="BC Sans" w:eastAsia="Times New Roman" w:cs="Times New Roman"/>
                 <w:b w:val="0"/>
                 <w:bCs w:val="0"/>
                 <w:caps w:val="0"/>
@@ -3449,7 +4606,7 @@
             </w:r>
             <w:r>
               <w:rPr>
-                <w:rFonts w:ascii="BC Sans" w:eastAsia="Times New Roman" w:hAnsi="BC Sans" w:cs="Times New Roman"/>
+                <w:rFonts w:ascii="BC Sans" w:hAnsi="BC Sans" w:eastAsia="Times New Roman" w:cs="Times New Roman"/>
                 <w:caps w:val="0"/>
                 <w:color w:val="000000"/>
                 <w:kern w:val="0"/>
@@ -3681,7 +4838,6 @@
                 <w:sz w:val="20"/>
                 <w:szCs w:val="20"/>
               </w:rPr>
-              <w:lastRenderedPageBreak/>
               <w:t>Location Details</w:t>
             </w:r>
           </w:p>
@@ -4046,6 +5202,13 @@
           <w:szCs w:val="20"/>
         </w:rPr>
         <w:br/>
+      </w:r>
+      <w:r>
+        <w:rPr>
+          <w:rFonts w:ascii="BC Sans" w:hAnsi="BC Sans"/>
+          <w:sz w:val="20"/>
+          <w:szCs w:val="20"/>
+        </w:rPr>
         <w:t>{d</w:t>
       </w:r>
       <w:r>
@@ -4069,7 +5232,7 @@
       <w:pPr>
         <w:spacing w:after="0"/>
         <w:rPr>
-          <w:rFonts w:ascii="BC Sans" w:eastAsia="Times New Roman" w:hAnsi="BC Sans" w:cs="Segoe UI"/>
+          <w:rFonts w:ascii="BC Sans" w:hAnsi="BC Sans" w:eastAsia="Times New Roman" w:cs="Segoe UI"/>
           <w:color w:val="000000"/>
           <w:kern w:val="0"/>
           <w:sz w:val="20"/>
@@ -4080,7 +5243,7 @@
       </w:pPr>
       <w:r>
         <w:rPr>
-          <w:rFonts w:ascii="BC Sans" w:eastAsia="Times New Roman" w:hAnsi="BC Sans" w:cs="Segoe UI"/>
+          <w:rFonts w:ascii="BC Sans" w:hAnsi="BC Sans" w:eastAsia="Times New Roman" w:cs="Segoe UI"/>
           <w:color w:val="000000"/>
           <w:kern w:val="0"/>
           <w:sz w:val="20"/>
@@ -4092,7 +5255,7 @@
       </w:r>
       <w:r>
         <w:rPr>
-          <w:rFonts w:ascii="BC Sans" w:eastAsia="Times New Roman" w:hAnsi="BC Sans" w:cs="Segoe UI"/>
+          <w:rFonts w:ascii="BC Sans" w:hAnsi="BC Sans" w:eastAsia="Times New Roman" w:cs="Segoe UI"/>
           <w:color w:val="000000"/>
           <w:kern w:val="0"/>
           <w:sz w:val="20"/>
@@ -4104,7 +5267,7 @@
       </w:r>
       <w:r>
         <w:rPr>
-          <w:rFonts w:ascii="BC Sans" w:eastAsia="Times New Roman" w:hAnsi="BC Sans" w:cs="Segoe UI"/>
+          <w:rFonts w:ascii="BC Sans" w:hAnsi="BC Sans" w:eastAsia="Times New Roman" w:cs="Segoe UI"/>
           <w:color w:val="000000"/>
           <w:kern w:val="0"/>
           <w:sz w:val="20"/>
@@ -4141,7 +5304,7 @@
           <w:p>
             <w:pPr>
               <w:rPr>
-                <w:rFonts w:ascii="BC Sans" w:eastAsia="Times New Roman" w:hAnsi="BC Sans" w:cs="Times New Roman"/>
+                <w:rFonts w:ascii="BC Sans" w:hAnsi="BC Sans" w:eastAsia="Times New Roman" w:cs="Times New Roman"/>
                 <w:color w:val="000000"/>
                 <w:kern w:val="0"/>
                 <w:sz w:val="20"/>
@@ -4151,7 +5314,7 @@
             </w:pPr>
             <w:r>
               <w:rPr>
-                <w:rFonts w:ascii="BC Sans" w:eastAsia="Times New Roman" w:hAnsi="BC Sans" w:cs="Times New Roman"/>
+                <w:rFonts w:ascii="BC Sans" w:hAnsi="BC Sans" w:eastAsia="Times New Roman" w:cs="Times New Roman"/>
                 <w:caps w:val="0"/>
                 <w:color w:val="000000"/>
                 <w:kern w:val="0"/>
@@ -4163,7 +5326,7 @@
             </w:r>
             <w:r>
               <w:rPr>
-                <w:rFonts w:ascii="BC Sans" w:eastAsia="Times New Roman" w:hAnsi="BC Sans" w:cs="Times New Roman"/>
+                <w:rFonts w:ascii="BC Sans" w:hAnsi="BC Sans" w:eastAsia="Times New Roman" w:cs="Times New Roman"/>
                 <w:caps w:val="0"/>
                 <w:color w:val="000000"/>
                 <w:kern w:val="0"/>
@@ -4179,7 +5342,7 @@
       <w:tr>
         <w:trPr>
           <w:cnfStyle w:val="000000100000" w:firstRow="0" w:lastRow="0" w:firstColumn="0" w:lastColumn="0" w:oddVBand="0" w:evenVBand="0" w:oddHBand="1" w:evenHBand="0" w:firstRowFirstColumn="0" w:firstRowLastColumn="0" w:lastRowFirstColumn="0" w:lastRowLastColumn="0"/>
-          <w:trHeight w:hRule="exact" w:val="20"/>
+          <w:trHeight w:val="20" w:hRule="exact"/>
         </w:trPr>
         <w:tc>
           <w:tcPr>
@@ -4187,7 +5350,7 @@
             <w:tcW w:w="10916" w:type="dxa"/>
             <w:gridSpan w:val="2"/>
             <w:tcBorders>
-              <w:right w:val="none" w:sz="0" w:space="0" w:color="auto"/>
+              <w:right w:val="none" w:color="auto" w:sz="0" w:space="0"/>
             </w:tcBorders>
             <w:noWrap/>
             <w:vAlign w:val="center"/>
@@ -4196,7 +5359,7 @@
             <w:pPr>
               <w:spacing w:line="259" w:lineRule="auto"/>
               <w:rPr>
-                <w:rFonts w:ascii="BC Sans" w:eastAsia="Times New Roman" w:hAnsi="BC Sans" w:cs="Times New Roman"/>
+                <w:rFonts w:ascii="BC Sans" w:hAnsi="BC Sans" w:eastAsia="Times New Roman" w:cs="Times New Roman"/>
                 <w:color w:val="000000" w:themeColor="text1"/>
                 <w:sz w:val="18"/>
                 <w:szCs w:val="18"/>
@@ -4207,7 +5370,7 @@
       </w:tr>
       <w:tr>
         <w:trPr>
-          <w:trHeight w:hRule="exact" w:val="20"/>
+          <w:trHeight w:val="20" w:hRule="exact"/>
         </w:trPr>
         <w:tc>
           <w:tcPr>
@@ -4215,7 +5378,7 @@
             <w:tcW w:w="10916" w:type="dxa"/>
             <w:gridSpan w:val="2"/>
             <w:tcBorders>
-              <w:right w:val="none" w:sz="0" w:space="0" w:color="auto"/>
+              <w:right w:val="none" w:color="auto" w:sz="0" w:space="0"/>
             </w:tcBorders>
             <w:noWrap/>
             <w:vAlign w:val="center"/>
@@ -4223,7 +5386,7 @@
           <w:p>
             <w:pPr>
               <w:rPr>
-                <w:rFonts w:ascii="BC Sans" w:eastAsia="Times New Roman" w:hAnsi="BC Sans" w:cs="Times New Roman"/>
+                <w:rFonts w:ascii="BC Sans" w:hAnsi="BC Sans" w:eastAsia="Times New Roman" w:cs="Times New Roman"/>
                 <w:color w:val="000000" w:themeColor="text1"/>
                 <w:sz w:val="20"/>
                 <w:szCs w:val="20"/>
@@ -4248,7 +5411,7 @@
           <w:p>
             <w:pPr>
               <w:rPr>
-                <w:rFonts w:ascii="BC Sans" w:eastAsia="Times New Roman" w:hAnsi="BC Sans" w:cs="Times New Roman"/>
+                <w:rFonts w:ascii="BC Sans" w:hAnsi="BC Sans" w:eastAsia="Times New Roman" w:cs="Times New Roman"/>
                 <w:caps w:val="0"/>
                 <w:color w:val="000000" w:themeColor="text1"/>
                 <w:sz w:val="18"/>
@@ -4257,7 +5420,7 @@
             </w:pPr>
             <w:r>
               <w:rPr>
-                <w:rFonts w:ascii="BC Sans" w:eastAsia="Times New Roman" w:hAnsi="BC Sans" w:cs="Times New Roman"/>
+                <w:rFonts w:ascii="BC Sans" w:hAnsi="BC Sans" w:eastAsia="Times New Roman" w:cs="Times New Roman"/>
                 <w:b w:val="0"/>
                 <w:bCs w:val="0"/>
                 <w:caps w:val="0"/>
@@ -4269,7 +5432,7 @@
             </w:r>
             <w:r>
               <w:rPr>
-                <w:rFonts w:ascii="BC Sans" w:eastAsia="Times New Roman" w:hAnsi="BC Sans" w:cs="Times New Roman"/>
+                <w:rFonts w:ascii="BC Sans" w:hAnsi="BC Sans" w:eastAsia="Times New Roman" w:cs="Times New Roman"/>
                 <w:b w:val="0"/>
                 <w:bCs w:val="0"/>
                 <w:caps w:val="0"/>
@@ -4281,7 +5444,7 @@
             </w:r>
             <w:r>
               <w:rPr>
-                <w:rFonts w:ascii="BC Sans" w:eastAsia="Times New Roman" w:hAnsi="BC Sans" w:cs="Times New Roman"/>
+                <w:rFonts w:ascii="BC Sans" w:hAnsi="BC Sans" w:eastAsia="Times New Roman" w:cs="Times New Roman"/>
                 <w:b w:val="0"/>
                 <w:bCs w:val="0"/>
                 <w:caps w:val="0"/>
@@ -4293,7 +5456,7 @@
             </w:r>
             <w:r>
               <w:rPr>
-                <w:rFonts w:ascii="BC Sans" w:eastAsia="Times New Roman" w:hAnsi="BC Sans" w:cs="Times New Roman"/>
+                <w:rFonts w:ascii="BC Sans" w:hAnsi="BC Sans" w:eastAsia="Times New Roman" w:cs="Times New Roman"/>
                 <w:b w:val="0"/>
                 <w:bCs w:val="0"/>
                 <w:caps w:val="0"/>
@@ -4305,7 +5468,7 @@
             </w:r>
             <w:r>
               <w:rPr>
-                <w:rFonts w:ascii="BC Sans" w:eastAsia="Times New Roman" w:hAnsi="BC Sans" w:cs="Times New Roman"/>
+                <w:rFonts w:ascii="BC Sans" w:hAnsi="BC Sans" w:eastAsia="Times New Roman" w:cs="Times New Roman"/>
                 <w:b w:val="0"/>
                 <w:bCs w:val="0"/>
                 <w:caps w:val="0"/>
@@ -4317,7 +5480,7 @@
             </w:r>
             <w:r>
               <w:rPr>
-                <w:rFonts w:ascii="BC Sans" w:eastAsia="Times New Roman" w:hAnsi="BC Sans" w:cs="Times New Roman"/>
+                <w:rFonts w:ascii="BC Sans" w:hAnsi="BC Sans" w:eastAsia="Times New Roman" w:cs="Times New Roman"/>
                 <w:b w:val="0"/>
                 <w:bCs w:val="0"/>
                 <w:caps w:val="0"/>
@@ -4339,7 +5502,7 @@
               <w:spacing w:line="259" w:lineRule="auto"/>
               <w:cnfStyle w:val="000000100000" w:firstRow="0" w:lastRow="0" w:firstColumn="0" w:lastColumn="0" w:oddVBand="0" w:evenVBand="0" w:oddHBand="1" w:evenHBand="0" w:firstRowFirstColumn="0" w:firstRowLastColumn="0" w:lastRowFirstColumn="0" w:lastRowLastColumn="0"/>
               <w:rPr>
-                <w:rFonts w:ascii="BC Sans" w:eastAsia="Times New Roman" w:hAnsi="BC Sans" w:cs="Times New Roman"/>
+                <w:rFonts w:ascii="BC Sans" w:hAnsi="BC Sans" w:eastAsia="Times New Roman" w:cs="Times New Roman"/>
                 <w:b/>
                 <w:bCs/>
                 <w:color w:val="000000" w:themeColor="text1"/>
@@ -4349,7 +5512,7 @@
             </w:pPr>
             <w:r>
               <w:rPr>
-                <w:rFonts w:ascii="BC Sans" w:eastAsia="Times New Roman" w:hAnsi="BC Sans" w:cs="Times New Roman"/>
+                <w:rFonts w:ascii="BC Sans" w:hAnsi="BC Sans" w:eastAsia="Times New Roman" w:cs="Times New Roman"/>
                 <w:color w:val="000000" w:themeColor="text1"/>
                 <w:sz w:val="20"/>
                 <w:szCs w:val="20"/>
@@ -4358,7 +5521,7 @@
             </w:r>
             <w:r>
               <w:rPr>
-                <w:rFonts w:ascii="BC Sans" w:eastAsia="Times New Roman" w:hAnsi="BC Sans" w:cs="Times New Roman"/>
+                <w:rFonts w:ascii="BC Sans" w:hAnsi="BC Sans" w:eastAsia="Times New Roman" w:cs="Times New Roman"/>
                 <w:color w:val="000000" w:themeColor="text1"/>
                 <w:sz w:val="20"/>
                 <w:szCs w:val="20"/>
@@ -4367,7 +5530,7 @@
             </w:r>
             <w:r>
               <w:rPr>
-                <w:rFonts w:ascii="BC Sans" w:eastAsia="Times New Roman" w:hAnsi="BC Sans" w:cs="Times New Roman"/>
+                <w:rFonts w:ascii="BC Sans" w:hAnsi="BC Sans" w:eastAsia="Times New Roman" w:cs="Times New Roman"/>
                 <w:color w:val="000000" w:themeColor="text1"/>
                 <w:sz w:val="20"/>
                 <w:szCs w:val="20"/>
@@ -4376,7 +5539,7 @@
             </w:r>
             <w:r>
               <w:rPr>
-                <w:rFonts w:ascii="BC Sans" w:eastAsia="Times New Roman" w:hAnsi="BC Sans" w:cs="Times New Roman"/>
+                <w:rFonts w:ascii="BC Sans" w:hAnsi="BC Sans" w:eastAsia="Times New Roman" w:cs="Times New Roman"/>
                 <w:color w:val="000000" w:themeColor="text1"/>
                 <w:sz w:val="20"/>
                 <w:szCs w:val="20"/>
@@ -4385,7 +5548,7 @@
             </w:r>
             <w:r>
               <w:rPr>
-                <w:rFonts w:ascii="BC Sans" w:eastAsia="Times New Roman" w:hAnsi="BC Sans" w:cs="Times New Roman"/>
+                <w:rFonts w:ascii="BC Sans" w:hAnsi="BC Sans" w:eastAsia="Times New Roman" w:cs="Times New Roman"/>
                 <w:color w:val="000000" w:themeColor="text1"/>
                 <w:sz w:val="20"/>
                 <w:szCs w:val="20"/>
@@ -4410,18 +5573,18 @@
           <w:p>
             <w:pPr>
               <w:rPr>
-                <w:rFonts w:ascii="BC Sans" w:eastAsia="Times New Roman" w:hAnsi="BC Sans" w:cs="Times New Roman"/>
-                <w:b w:val="0"/>
-                <w:bCs w:val="0"/>
-                <w:caps w:val="0"/>
-                <w:color w:val="000000" w:themeColor="text1"/>
-                <w:sz w:val="20"/>
-                <w:szCs w:val="20"/>
-              </w:rPr>
-            </w:pPr>
-            <w:r>
-              <w:rPr>
-                <w:rFonts w:ascii="BC Sans" w:eastAsia="Times New Roman" w:hAnsi="BC Sans" w:cs="Times New Roman"/>
+                <w:rFonts w:ascii="BC Sans" w:hAnsi="BC Sans" w:eastAsia="Times New Roman" w:cs="Times New Roman"/>
+                <w:b w:val="0"/>
+                <w:bCs w:val="0"/>
+                <w:caps w:val="0"/>
+                <w:color w:val="000000" w:themeColor="text1"/>
+                <w:sz w:val="20"/>
+                <w:szCs w:val="20"/>
+              </w:rPr>
+            </w:pPr>
+            <w:r>
+              <w:rPr>
+                <w:rFonts w:ascii="BC Sans" w:hAnsi="BC Sans" w:eastAsia="Times New Roman" w:cs="Times New Roman"/>
                 <w:b w:val="0"/>
                 <w:bCs w:val="0"/>
                 <w:caps w:val="0"/>
@@ -4433,7 +5596,7 @@
             </w:r>
             <w:r>
               <w:rPr>
-                <w:rFonts w:ascii="BC Sans" w:eastAsia="Times New Roman" w:hAnsi="BC Sans" w:cs="Times New Roman"/>
+                <w:rFonts w:ascii="BC Sans" w:hAnsi="BC Sans" w:eastAsia="Times New Roman" w:cs="Times New Roman"/>
                 <w:b w:val="0"/>
                 <w:bCs w:val="0"/>
                 <w:caps w:val="0"/>
@@ -4445,7 +5608,7 @@
             </w:r>
             <w:r>
               <w:rPr>
-                <w:rFonts w:ascii="BC Sans" w:eastAsia="Times New Roman" w:hAnsi="BC Sans" w:cs="Times New Roman"/>
+                <w:rFonts w:ascii="BC Sans" w:hAnsi="BC Sans" w:eastAsia="Times New Roman" w:cs="Times New Roman"/>
                 <w:b w:val="0"/>
                 <w:bCs w:val="0"/>
                 <w:caps w:val="0"/>
@@ -4457,7 +5620,7 @@
             </w:r>
             <w:r>
               <w:rPr>
-                <w:rFonts w:ascii="BC Sans" w:eastAsia="Times New Roman" w:hAnsi="BC Sans" w:cs="Times New Roman"/>
+                <w:rFonts w:ascii="BC Sans" w:hAnsi="BC Sans" w:eastAsia="Times New Roman" w:cs="Times New Roman"/>
                 <w:b w:val="0"/>
                 <w:bCs w:val="0"/>
                 <w:caps w:val="0"/>
@@ -4469,7 +5632,7 @@
             </w:r>
             <w:r>
               <w:rPr>
-                <w:rFonts w:ascii="BC Sans" w:eastAsia="Times New Roman" w:hAnsi="BC Sans" w:cs="Times New Roman"/>
+                <w:rFonts w:ascii="BC Sans" w:hAnsi="BC Sans" w:eastAsia="Times New Roman" w:cs="Times New Roman"/>
                 <w:b w:val="0"/>
                 <w:bCs w:val="0"/>
                 <w:caps w:val="0"/>
@@ -4481,7 +5644,7 @@
             </w:r>
             <w:r>
               <w:rPr>
-                <w:rFonts w:ascii="BC Sans" w:eastAsia="Times New Roman" w:hAnsi="BC Sans" w:cs="Times New Roman"/>
+                <w:rFonts w:ascii="BC Sans" w:hAnsi="BC Sans" w:eastAsia="Times New Roman" w:cs="Times New Roman"/>
                 <w:b w:val="0"/>
                 <w:bCs w:val="0"/>
                 <w:caps w:val="0"/>
@@ -4493,7 +5656,7 @@
             </w:r>
             <w:r>
               <w:rPr>
-                <w:rFonts w:ascii="BC Sans" w:eastAsia="Times New Roman" w:hAnsi="BC Sans" w:cs="Times New Roman"/>
+                <w:rFonts w:ascii="BC Sans" w:hAnsi="BC Sans" w:eastAsia="Times New Roman" w:cs="Times New Roman"/>
                 <w:b w:val="0"/>
                 <w:bCs w:val="0"/>
                 <w:caps w:val="0"/>
@@ -4505,7 +5668,7 @@
             </w:r>
             <w:r>
               <w:rPr>
-                <w:rFonts w:ascii="BC Sans" w:eastAsia="Times New Roman" w:hAnsi="BC Sans" w:cs="Times New Roman"/>
+                <w:rFonts w:ascii="BC Sans" w:hAnsi="BC Sans" w:eastAsia="Times New Roman" w:cs="Times New Roman"/>
                 <w:b w:val="0"/>
                 <w:bCs w:val="0"/>
                 <w:caps w:val="0"/>
@@ -4526,15 +5689,15 @@
             <w:pPr>
               <w:cnfStyle w:val="000000000000" w:firstRow="0" w:lastRow="0" w:firstColumn="0" w:lastColumn="0" w:oddVBand="0" w:evenVBand="0" w:oddHBand="0" w:evenHBand="0" w:firstRowFirstColumn="0" w:firstRowLastColumn="0" w:lastRowFirstColumn="0" w:lastRowLastColumn="0"/>
               <w:rPr>
-                <w:rFonts w:ascii="BC Sans" w:eastAsia="Times New Roman" w:hAnsi="BC Sans" w:cs="Times New Roman"/>
-                <w:color w:val="000000" w:themeColor="text1"/>
-                <w:sz w:val="20"/>
-                <w:szCs w:val="20"/>
-              </w:rPr>
-            </w:pPr>
-            <w:r>
-              <w:rPr>
-                <w:rFonts w:ascii="BC Sans" w:eastAsia="Times New Roman" w:hAnsi="BC Sans" w:cs="Times New Roman"/>
+                <w:rFonts w:ascii="BC Sans" w:hAnsi="BC Sans" w:eastAsia="Times New Roman" w:cs="Times New Roman"/>
+                <w:color w:val="000000" w:themeColor="text1"/>
+                <w:sz w:val="20"/>
+                <w:szCs w:val="20"/>
+              </w:rPr>
+            </w:pPr>
+            <w:r>
+              <w:rPr>
+                <w:rFonts w:ascii="BC Sans" w:hAnsi="BC Sans" w:eastAsia="Times New Roman" w:cs="Times New Roman"/>
                 <w:color w:val="000000" w:themeColor="text1"/>
                 <w:sz w:val="20"/>
                 <w:szCs w:val="20"/>
@@ -4543,7 +5706,7 @@
             </w:r>
             <w:r>
               <w:rPr>
-                <w:rFonts w:ascii="BC Sans" w:eastAsia="Times New Roman" w:hAnsi="BC Sans" w:cs="Times New Roman"/>
+                <w:rFonts w:ascii="BC Sans" w:hAnsi="BC Sans" w:eastAsia="Times New Roman" w:cs="Times New Roman"/>
                 <w:color w:val="000000" w:themeColor="text1"/>
                 <w:sz w:val="20"/>
                 <w:szCs w:val="20"/>
@@ -4552,7 +5715,7 @@
             </w:r>
             <w:r>
               <w:rPr>
-                <w:rFonts w:ascii="BC Sans" w:eastAsia="Times New Roman" w:hAnsi="BC Sans" w:cs="Times New Roman"/>
+                <w:rFonts w:ascii="BC Sans" w:hAnsi="BC Sans" w:eastAsia="Times New Roman" w:cs="Times New Roman"/>
                 <w:color w:val="000000" w:themeColor="text1"/>
                 <w:sz w:val="20"/>
                 <w:szCs w:val="20"/>
@@ -4561,7 +5724,7 @@
             </w:r>
             <w:r>
               <w:rPr>
-                <w:rFonts w:ascii="BC Sans" w:eastAsia="Times New Roman" w:hAnsi="BC Sans" w:cs="Times New Roman"/>
+                <w:rFonts w:ascii="BC Sans" w:hAnsi="BC Sans" w:eastAsia="Times New Roman" w:cs="Times New Roman"/>
                 <w:color w:val="000000" w:themeColor="text1"/>
                 <w:sz w:val="20"/>
                 <w:szCs w:val="20"/>
@@ -4570,7 +5733,7 @@
             </w:r>
             <w:r>
               <w:rPr>
-                <w:rFonts w:ascii="BC Sans" w:eastAsia="Times New Roman" w:hAnsi="BC Sans" w:cs="Times New Roman"/>
+                <w:rFonts w:ascii="BC Sans" w:hAnsi="BC Sans" w:eastAsia="Times New Roman" w:cs="Times New Roman"/>
                 <w:color w:val="000000" w:themeColor="text1"/>
                 <w:sz w:val="20"/>
                 <w:szCs w:val="20"/>
@@ -4579,7 +5742,7 @@
             </w:r>
             <w:r>
               <w:rPr>
-                <w:rFonts w:ascii="BC Sans" w:eastAsia="Times New Roman" w:hAnsi="BC Sans" w:cs="Times New Roman"/>
+                <w:rFonts w:ascii="BC Sans" w:hAnsi="BC Sans" w:eastAsia="Times New Roman" w:cs="Times New Roman"/>
                 <w:color w:val="000000" w:themeColor="text1"/>
                 <w:sz w:val="20"/>
                 <w:szCs w:val="20"/>
@@ -4588,7 +5751,7 @@
             </w:r>
             <w:r>
               <w:rPr>
-                <w:rFonts w:ascii="BC Sans" w:eastAsia="Times New Roman" w:hAnsi="BC Sans" w:cs="Times New Roman"/>
+                <w:rFonts w:ascii="BC Sans" w:hAnsi="BC Sans" w:eastAsia="Times New Roman" w:cs="Times New Roman"/>
                 <w:color w:val="000000" w:themeColor="text1"/>
                 <w:sz w:val="20"/>
                 <w:szCs w:val="20"/>
@@ -4604,7 +5767,7 @@
         <w:spacing w:after="0" w:line="240" w:lineRule="auto"/>
         <w:textAlignment w:val="baseline"/>
         <w:rPr>
-          <w:rFonts w:ascii="BC Sans" w:eastAsia="Times New Roman" w:hAnsi="BC Sans" w:cs="Segoe UI"/>
+          <w:rFonts w:ascii="BC Sans" w:hAnsi="BC Sans" w:eastAsia="Times New Roman" w:cs="Segoe UI"/>
           <w:color w:val="000000"/>
           <w:kern w:val="0"/>
           <w:sz w:val="20"/>
@@ -4615,7 +5778,7 @@
       </w:pPr>
       <w:r>
         <w:rPr>
-          <w:rFonts w:ascii="BC Sans" w:eastAsia="Times New Roman" w:hAnsi="BC Sans" w:cs="Segoe UI"/>
+          <w:rFonts w:ascii="BC Sans" w:hAnsi="BC Sans" w:eastAsia="Times New Roman" w:cs="Segoe UI"/>
           <w:color w:val="000000"/>
           <w:kern w:val="0"/>
           <w:sz w:val="20"/>
@@ -4627,7 +5790,7 @@
       </w:r>
       <w:r>
         <w:rPr>
-          <w:rFonts w:ascii="BC Sans" w:eastAsia="Times New Roman" w:hAnsi="BC Sans" w:cs="Segoe UI"/>
+          <w:rFonts w:ascii="BC Sans" w:hAnsi="BC Sans" w:eastAsia="Times New Roman" w:cs="Segoe UI"/>
           <w:color w:val="000000"/>
           <w:kern w:val="0"/>
           <w:sz w:val="20"/>
@@ -4639,7 +5802,7 @@
       </w:r>
       <w:r>
         <w:rPr>
-          <w:rFonts w:ascii="BC Sans" w:eastAsia="Times New Roman" w:hAnsi="BC Sans" w:cs="Segoe UI"/>
+          <w:rFonts w:ascii="BC Sans" w:hAnsi="BC Sans" w:eastAsia="Times New Roman" w:cs="Segoe UI"/>
           <w:color w:val="000000"/>
           <w:kern w:val="0"/>
           <w:sz w:val="20"/>
@@ -4708,10 +5871,10 @@
       <w:tblPr>
         <w:tblW w:w="10800" w:type="dxa"/>
         <w:tblBorders>
-          <w:top w:val="outset" w:sz="6" w:space="0" w:color="auto"/>
-          <w:left w:val="outset" w:sz="6" w:space="0" w:color="auto"/>
-          <w:bottom w:val="outset" w:sz="6" w:space="0" w:color="auto"/>
-          <w:right w:val="outset" w:sz="6" w:space="0" w:color="auto"/>
+          <w:top w:val="outset" w:color="auto" w:sz="6" w:space="0"/>
+          <w:left w:val="outset" w:color="auto" w:sz="6" w:space="0"/>
+          <w:bottom w:val="outset" w:color="auto" w:sz="6" w:space="0"/>
+          <w:right w:val="outset" w:color="auto" w:sz="6" w:space="0"/>
         </w:tblBorders>
         <w:tblCellMar>
           <w:left w:w="0" w:type="dxa"/>
@@ -4734,7 +5897,7 @@
             <w:tcBorders>
               <w:top w:val="nil"/>
               <w:left w:val="nil"/>
-              <w:bottom w:val="single" w:sz="6" w:space="0" w:color="7F7F7F"/>
+              <w:bottom w:val="single" w:color="7F7F7F" w:sz="6" w:space="0"/>
               <w:right w:val="nil"/>
             </w:tcBorders>
             <w:shd w:val="clear" w:color="auto" w:fill="auto"/>
@@ -4789,7 +5952,7 @@
               <w:top w:val="nil"/>
               <w:left w:val="nil"/>
               <w:bottom w:val="nil"/>
-              <w:right w:val="single" w:sz="6" w:space="0" w:color="7F7F7F"/>
+              <w:right w:val="single" w:color="7F7F7F" w:sz="6" w:space="0"/>
             </w:tcBorders>
             <w:shd w:val="clear" w:color="auto" w:fill="F2F2F2"/>
             <w:vAlign w:val="center"/>
@@ -4871,7 +6034,7 @@
             </w:r>
             <w:r>
               <w:rPr>
-                <w:rFonts w:ascii="BC Sans" w:eastAsia="Times New Roman" w:hAnsi="BC Sans" w:cs="Times New Roman"/>
+                <w:rFonts w:ascii="BC Sans" w:hAnsi="BC Sans" w:eastAsia="Times New Roman" w:cs="Times New Roman"/>
                 <w:color w:val="000000" w:themeColor="text1"/>
                 <w:sz w:val="20"/>
                 <w:szCs w:val="20"/>
@@ -4880,7 +6043,7 @@
             </w:r>
             <w:r>
               <w:rPr>
-                <w:rFonts w:ascii="BC Sans" w:eastAsia="BC Sans" w:hAnsi="BC Sans" w:cs="BC Sans"/>
+                <w:rFonts w:ascii="BC Sans" w:hAnsi="BC Sans" w:eastAsia="BC Sans" w:cs="BC Sans"/>
                 <w:sz w:val="18"/>
                 <w:szCs w:val="18"/>
               </w:rPr>
@@ -4888,7 +6051,7 @@
             </w:r>
             <w:r>
               <w:rPr>
-                <w:rFonts w:ascii="BC Sans" w:eastAsia="BC Sans" w:hAnsi="BC Sans" w:cs="BC Sans"/>
+                <w:rFonts w:ascii="BC Sans" w:hAnsi="BC Sans" w:eastAsia="BC Sans" w:cs="BC Sans"/>
                 <w:sz w:val="18"/>
                 <w:szCs w:val="18"/>
               </w:rPr>
@@ -4896,7 +6059,7 @@
             </w:r>
             <w:r>
               <w:rPr>
-                <w:rFonts w:ascii="BC Sans" w:eastAsia="BC Sans" w:hAnsi="BC Sans" w:cs="BC Sans"/>
+                <w:rFonts w:ascii="BC Sans" w:hAnsi="BC Sans" w:eastAsia="BC Sans" w:cs="BC Sans"/>
                 <w:sz w:val="18"/>
                 <w:szCs w:val="18"/>
               </w:rPr>
@@ -4904,7 +6067,7 @@
             </w:r>
             <w:r>
               <w:rPr>
-                <w:rFonts w:ascii="BC Sans" w:eastAsia="BC Sans" w:hAnsi="BC Sans" w:cs="BC Sans"/>
+                <w:rFonts w:ascii="BC Sans" w:hAnsi="BC Sans" w:eastAsia="BC Sans" w:cs="BC Sans"/>
                 <w:sz w:val="18"/>
                 <w:szCs w:val="18"/>
               </w:rPr>
@@ -4912,7 +6075,7 @@
             </w:r>
             <w:r>
               <w:rPr>
-                <w:rFonts w:ascii="BC Sans" w:eastAsia="BC Sans" w:hAnsi="BC Sans" w:cs="BC Sans"/>
+                <w:rFonts w:ascii="BC Sans" w:hAnsi="BC Sans" w:eastAsia="BC Sans" w:cs="BC Sans"/>
                 <w:sz w:val="18"/>
                 <w:szCs w:val="18"/>
               </w:rPr>
@@ -4932,7 +6095,7 @@
               <w:top w:val="nil"/>
               <w:left w:val="nil"/>
               <w:bottom w:val="nil"/>
-              <w:right w:val="single" w:sz="6" w:space="0" w:color="7F7F7F"/>
+              <w:right w:val="single" w:color="7F7F7F" w:sz="6" w:space="0"/>
             </w:tcBorders>
             <w:shd w:val="clear" w:color="auto" w:fill="auto"/>
             <w:vAlign w:val="center"/>
@@ -5014,7 +6177,7 @@
             </w:r>
             <w:r>
               <w:rPr>
-                <w:rFonts w:ascii="BC Sans" w:eastAsia="Times New Roman" w:hAnsi="BC Sans" w:cs="Times New Roman"/>
+                <w:rFonts w:ascii="BC Sans" w:hAnsi="BC Sans" w:eastAsia="Times New Roman" w:cs="Times New Roman"/>
                 <w:color w:val="000000" w:themeColor="text1"/>
                 <w:sz w:val="20"/>
                 <w:szCs w:val="20"/>
@@ -5023,7 +6186,7 @@
             </w:r>
             <w:r>
               <w:rPr>
-                <w:rFonts w:ascii="BC Sans" w:eastAsia="BC Sans" w:hAnsi="BC Sans" w:cs="BC Sans"/>
+                <w:rFonts w:ascii="BC Sans" w:hAnsi="BC Sans" w:eastAsia="BC Sans" w:cs="BC Sans"/>
                 <w:sz w:val="18"/>
                 <w:szCs w:val="18"/>
               </w:rPr>
@@ -5031,7 +6194,7 @@
             </w:r>
             <w:r>
               <w:rPr>
-                <w:rFonts w:ascii="BC Sans" w:eastAsia="BC Sans" w:hAnsi="BC Sans" w:cs="BC Sans"/>
+                <w:rFonts w:ascii="BC Sans" w:hAnsi="BC Sans" w:eastAsia="BC Sans" w:cs="BC Sans"/>
                 <w:sz w:val="18"/>
                 <w:szCs w:val="18"/>
               </w:rPr>
@@ -5039,7 +6202,7 @@
             </w:r>
             <w:r>
               <w:rPr>
-                <w:rFonts w:ascii="BC Sans" w:eastAsia="BC Sans" w:hAnsi="BC Sans" w:cs="BC Sans"/>
+                <w:rFonts w:ascii="BC Sans" w:hAnsi="BC Sans" w:eastAsia="BC Sans" w:cs="BC Sans"/>
                 <w:sz w:val="18"/>
                 <w:szCs w:val="18"/>
               </w:rPr>
@@ -5047,7 +6210,7 @@
             </w:r>
             <w:r>
               <w:rPr>
-                <w:rFonts w:ascii="BC Sans" w:eastAsia="BC Sans" w:hAnsi="BC Sans" w:cs="BC Sans"/>
+                <w:rFonts w:ascii="BC Sans" w:hAnsi="BC Sans" w:eastAsia="BC Sans" w:cs="BC Sans"/>
                 <w:sz w:val="18"/>
                 <w:szCs w:val="18"/>
               </w:rPr>
@@ -5055,7 +6218,7 @@
             </w:r>
             <w:r>
               <w:rPr>
-                <w:rFonts w:ascii="BC Sans" w:eastAsia="BC Sans" w:hAnsi="BC Sans" w:cs="BC Sans"/>
+                <w:rFonts w:ascii="BC Sans" w:hAnsi="BC Sans" w:eastAsia="BC Sans" w:cs="BC Sans"/>
                 <w:sz w:val="18"/>
                 <w:szCs w:val="18"/>
               </w:rPr>
@@ -5075,7 +6238,7 @@
               <w:top w:val="nil"/>
               <w:left w:val="nil"/>
               <w:bottom w:val="nil"/>
-              <w:right w:val="single" w:sz="6" w:space="0" w:color="7F7F7F"/>
+              <w:right w:val="single" w:color="7F7F7F" w:sz="6" w:space="0"/>
             </w:tcBorders>
             <w:shd w:val="clear" w:color="auto" w:fill="F2F2F2"/>
             <w:vAlign w:val="center"/>
@@ -5157,7 +6320,7 @@
             </w:r>
             <w:r>
               <w:rPr>
-                <w:rFonts w:ascii="BC Sans" w:eastAsia="Times New Roman" w:hAnsi="BC Sans" w:cs="Times New Roman"/>
+                <w:rFonts w:ascii="BC Sans" w:hAnsi="BC Sans" w:eastAsia="Times New Roman" w:cs="Times New Roman"/>
                 <w:color w:val="000000" w:themeColor="text1"/>
                 <w:sz w:val="20"/>
                 <w:szCs w:val="20"/>
@@ -5166,7 +6329,7 @@
             </w:r>
             <w:r>
               <w:rPr>
-                <w:rFonts w:ascii="BC Sans" w:eastAsia="BC Sans" w:hAnsi="BC Sans" w:cs="BC Sans"/>
+                <w:rFonts w:ascii="BC Sans" w:hAnsi="BC Sans" w:eastAsia="BC Sans" w:cs="BC Sans"/>
                 <w:sz w:val="18"/>
                 <w:szCs w:val="18"/>
               </w:rPr>
@@ -5174,7 +6337,7 @@
             </w:r>
             <w:r>
               <w:rPr>
-                <w:rFonts w:ascii="BC Sans" w:eastAsia="BC Sans" w:hAnsi="BC Sans" w:cs="BC Sans"/>
+                <w:rFonts w:ascii="BC Sans" w:hAnsi="BC Sans" w:eastAsia="BC Sans" w:cs="BC Sans"/>
                 <w:sz w:val="18"/>
                 <w:szCs w:val="18"/>
               </w:rPr>
@@ -5182,7 +6345,7 @@
             </w:r>
             <w:r>
               <w:rPr>
-                <w:rFonts w:ascii="BC Sans" w:eastAsia="BC Sans" w:hAnsi="BC Sans" w:cs="BC Sans"/>
+                <w:rFonts w:ascii="BC Sans" w:hAnsi="BC Sans" w:eastAsia="BC Sans" w:cs="BC Sans"/>
                 <w:sz w:val="18"/>
                 <w:szCs w:val="18"/>
               </w:rPr>
@@ -5190,7 +6353,7 @@
             </w:r>
             <w:r>
               <w:rPr>
-                <w:rFonts w:ascii="BC Sans" w:eastAsia="BC Sans" w:hAnsi="BC Sans" w:cs="BC Sans"/>
+                <w:rFonts w:ascii="BC Sans" w:hAnsi="BC Sans" w:eastAsia="BC Sans" w:cs="BC Sans"/>
                 <w:sz w:val="18"/>
                 <w:szCs w:val="18"/>
               </w:rPr>
@@ -5198,7 +6361,7 @@
             </w:r>
             <w:r>
               <w:rPr>
-                <w:rFonts w:ascii="BC Sans" w:eastAsia="BC Sans" w:hAnsi="BC Sans" w:cs="BC Sans"/>
+                <w:rFonts w:ascii="BC Sans" w:hAnsi="BC Sans" w:eastAsia="BC Sans" w:cs="BC Sans"/>
                 <w:sz w:val="18"/>
                 <w:szCs w:val="18"/>
               </w:rPr>
@@ -5218,7 +6381,7 @@
               <w:top w:val="nil"/>
               <w:left w:val="nil"/>
               <w:bottom w:val="nil"/>
-              <w:right w:val="single" w:sz="6" w:space="0" w:color="7F7F7F"/>
+              <w:right w:val="single" w:color="7F7F7F" w:sz="6" w:space="0"/>
             </w:tcBorders>
             <w:shd w:val="clear" w:color="auto" w:fill="auto"/>
             <w:vAlign w:val="center"/>
@@ -5300,7 +6463,7 @@
             </w:r>
             <w:r>
               <w:rPr>
-                <w:rFonts w:ascii="BC Sans" w:eastAsia="Times New Roman" w:hAnsi="BC Sans" w:cs="Times New Roman"/>
+                <w:rFonts w:ascii="BC Sans" w:hAnsi="BC Sans" w:eastAsia="Times New Roman" w:cs="Times New Roman"/>
                 <w:color w:val="000000" w:themeColor="text1"/>
                 <w:sz w:val="20"/>
                 <w:szCs w:val="20"/>
@@ -5309,7 +6472,7 @@
             </w:r>
             <w:r>
               <w:rPr>
-                <w:rFonts w:ascii="BC Sans" w:eastAsia="BC Sans" w:hAnsi="BC Sans" w:cs="BC Sans"/>
+                <w:rFonts w:ascii="BC Sans" w:hAnsi="BC Sans" w:eastAsia="BC Sans" w:cs="BC Sans"/>
                 <w:sz w:val="18"/>
                 <w:szCs w:val="18"/>
               </w:rPr>
@@ -5317,7 +6480,7 @@
             </w:r>
             <w:r>
               <w:rPr>
-                <w:rFonts w:ascii="BC Sans" w:eastAsia="BC Sans" w:hAnsi="BC Sans" w:cs="BC Sans"/>
+                <w:rFonts w:ascii="BC Sans" w:hAnsi="BC Sans" w:eastAsia="BC Sans" w:cs="BC Sans"/>
                 <w:sz w:val="18"/>
                 <w:szCs w:val="18"/>
               </w:rPr>
@@ -5325,7 +6488,7 @@
             </w:r>
             <w:r>
               <w:rPr>
-                <w:rFonts w:ascii="BC Sans" w:eastAsia="BC Sans" w:hAnsi="BC Sans" w:cs="BC Sans"/>
+                <w:rFonts w:ascii="BC Sans" w:hAnsi="BC Sans" w:eastAsia="BC Sans" w:cs="BC Sans"/>
                 <w:sz w:val="18"/>
                 <w:szCs w:val="18"/>
               </w:rPr>
@@ -5333,7 +6496,7 @@
             </w:r>
             <w:r>
               <w:rPr>
-                <w:rFonts w:ascii="BC Sans" w:eastAsia="BC Sans" w:hAnsi="BC Sans" w:cs="BC Sans"/>
+                <w:rFonts w:ascii="BC Sans" w:hAnsi="BC Sans" w:eastAsia="BC Sans" w:cs="BC Sans"/>
                 <w:sz w:val="18"/>
                 <w:szCs w:val="18"/>
               </w:rPr>
@@ -5341,7 +6504,7 @@
             </w:r>
             <w:r>
               <w:rPr>
-                <w:rFonts w:ascii="BC Sans" w:eastAsia="BC Sans" w:hAnsi="BC Sans" w:cs="BC Sans"/>
+                <w:rFonts w:ascii="BC Sans" w:hAnsi="BC Sans" w:eastAsia="BC Sans" w:cs="BC Sans"/>
                 <w:sz w:val="18"/>
                 <w:szCs w:val="18"/>
               </w:rPr>
@@ -5361,7 +6524,7 @@
               <w:top w:val="nil"/>
               <w:left w:val="nil"/>
               <w:bottom w:val="nil"/>
-              <w:right w:val="single" w:sz="6" w:space="0" w:color="7F7F7F"/>
+              <w:right w:val="single" w:color="7F7F7F" w:sz="6" w:space="0"/>
             </w:tcBorders>
             <w:shd w:val="clear" w:color="auto" w:fill="auto"/>
             <w:vAlign w:val="center"/>
@@ -5402,7 +6565,7 @@
             </w:r>
             <w:r>
               <w:rPr>
-                <w:rFonts w:ascii="BC Sans" w:eastAsia="Times New Roman" w:hAnsi="BC Sans" w:cs="Times New Roman"/>
+                <w:rFonts w:ascii="BC Sans" w:hAnsi="BC Sans" w:eastAsia="Times New Roman" w:cs="Times New Roman"/>
                 <w:color w:val="000000" w:themeColor="text1"/>
                 <w:sz w:val="20"/>
                 <w:szCs w:val="20"/>
@@ -5411,7 +6574,7 @@
             </w:r>
             <w:r>
               <w:rPr>
-                <w:rFonts w:ascii="BC Sans" w:eastAsia="BC Sans" w:hAnsi="BC Sans" w:cs="BC Sans"/>
+                <w:rFonts w:ascii="BC Sans" w:hAnsi="BC Sans" w:eastAsia="BC Sans" w:cs="BC Sans"/>
                 <w:sz w:val="18"/>
                 <w:szCs w:val="18"/>
               </w:rPr>
@@ -5475,7 +6638,7 @@
             </w:r>
             <w:r>
               <w:rPr>
-                <w:rFonts w:ascii="BC Sans" w:eastAsia="Times New Roman" w:hAnsi="BC Sans" w:cs="Times New Roman"/>
+                <w:rFonts w:ascii="BC Sans" w:hAnsi="BC Sans" w:eastAsia="Times New Roman" w:cs="Times New Roman"/>
                 <w:color w:val="000000" w:themeColor="text1"/>
                 <w:sz w:val="20"/>
                 <w:szCs w:val="20"/>
@@ -5484,7 +6647,7 @@
             </w:r>
             <w:r>
               <w:rPr>
-                <w:rFonts w:ascii="BC Sans" w:eastAsia="BC Sans" w:hAnsi="BC Sans" w:cs="BC Sans"/>
+                <w:rFonts w:ascii="BC Sans" w:hAnsi="BC Sans" w:eastAsia="BC Sans" w:cs="BC Sans"/>
                 <w:sz w:val="18"/>
                 <w:szCs w:val="18"/>
               </w:rPr>
@@ -5520,7 +6683,7 @@
               <w:top w:val="nil"/>
               <w:left w:val="nil"/>
               <w:bottom w:val="nil"/>
-              <w:right w:val="single" w:sz="6" w:space="0" w:color="7F7F7F"/>
+              <w:right w:val="single" w:color="7F7F7F" w:sz="6" w:space="0"/>
             </w:tcBorders>
             <w:shd w:val="clear" w:color="auto" w:fill="auto"/>
             <w:vAlign w:val="center"/>
@@ -5560,7 +6723,7 @@
             </w:r>
             <w:r>
               <w:rPr>
-                <w:rFonts w:ascii="BC Sans" w:eastAsia="Times New Roman" w:hAnsi="BC Sans" w:cs="Times New Roman"/>
+                <w:rFonts w:ascii="BC Sans" w:hAnsi="BC Sans" w:eastAsia="Times New Roman" w:cs="Times New Roman"/>
                 <w:color w:val="000000" w:themeColor="text1"/>
                 <w:sz w:val="20"/>
                 <w:szCs w:val="20"/>
@@ -5569,7 +6732,7 @@
             </w:r>
             <w:r>
               <w:rPr>
-                <w:rFonts w:ascii="BC Sans" w:eastAsia="BC Sans" w:hAnsi="BC Sans" w:cs="BC Sans"/>
+                <w:rFonts w:ascii="BC Sans" w:hAnsi="BC Sans" w:eastAsia="BC Sans" w:cs="BC Sans"/>
                 <w:sz w:val="18"/>
                 <w:szCs w:val="18"/>
               </w:rPr>
@@ -5631,7 +6794,7 @@
             </w:r>
             <w:r>
               <w:rPr>
-                <w:rFonts w:ascii="BC Sans" w:eastAsia="Times New Roman" w:hAnsi="BC Sans" w:cs="Times New Roman"/>
+                <w:rFonts w:ascii="BC Sans" w:hAnsi="BC Sans" w:eastAsia="Times New Roman" w:cs="Times New Roman"/>
                 <w:color w:val="000000" w:themeColor="text1"/>
                 <w:sz w:val="20"/>
                 <w:szCs w:val="20"/>
@@ -5640,7 +6803,7 @@
             </w:r>
             <w:r>
               <w:rPr>
-                <w:rFonts w:ascii="BC Sans" w:eastAsia="BC Sans" w:hAnsi="BC Sans" w:cs="BC Sans"/>
+                <w:rFonts w:ascii="BC Sans" w:hAnsi="BC Sans" w:eastAsia="BC Sans" w:cs="BC Sans"/>
                 <w:sz w:val="18"/>
                 <w:szCs w:val="18"/>
               </w:rPr>
@@ -5676,7 +6839,7 @@
               <w:top w:val="nil"/>
               <w:left w:val="nil"/>
               <w:bottom w:val="nil"/>
-              <w:right w:val="single" w:sz="6" w:space="0" w:color="7F7F7F"/>
+              <w:right w:val="single" w:color="7F7F7F" w:sz="6" w:space="0"/>
             </w:tcBorders>
             <w:shd w:val="clear" w:color="auto" w:fill="auto"/>
             <w:vAlign w:val="center"/>
@@ -5724,7 +6887,7 @@
             </w:r>
             <w:r>
               <w:rPr>
-                <w:rFonts w:ascii="BC Sans" w:eastAsia="Times New Roman" w:hAnsi="BC Sans" w:cs="Times New Roman"/>
+                <w:rFonts w:ascii="BC Sans" w:hAnsi="BC Sans" w:eastAsia="Times New Roman" w:cs="Times New Roman"/>
                 <w:color w:val="000000" w:themeColor="text1"/>
                 <w:sz w:val="20"/>
                 <w:szCs w:val="20"/>
@@ -5733,7 +6896,7 @@
             </w:r>
             <w:r>
               <w:rPr>
-                <w:rFonts w:ascii="BC Sans" w:eastAsia="BC Sans" w:hAnsi="BC Sans" w:cs="BC Sans"/>
+                <w:rFonts w:ascii="BC Sans" w:hAnsi="BC Sans" w:eastAsia="BC Sans" w:cs="BC Sans"/>
                 <w:sz w:val="18"/>
                 <w:szCs w:val="18"/>
               </w:rPr>
@@ -5741,7 +6904,7 @@
             </w:r>
             <w:r>
               <w:rPr>
-                <w:rFonts w:ascii="BC Sans" w:eastAsia="BC Sans" w:hAnsi="BC Sans" w:cs="BC Sans"/>
+                <w:rFonts w:ascii="BC Sans" w:hAnsi="BC Sans" w:eastAsia="BC Sans" w:cs="BC Sans"/>
                 <w:sz w:val="18"/>
                 <w:szCs w:val="18"/>
               </w:rPr>
@@ -5749,7 +6912,7 @@
             </w:r>
             <w:r>
               <w:rPr>
-                <w:rFonts w:ascii="BC Sans" w:eastAsia="BC Sans" w:hAnsi="BC Sans" w:cs="BC Sans"/>
+                <w:rFonts w:ascii="BC Sans" w:hAnsi="BC Sans" w:eastAsia="BC Sans" w:cs="BC Sans"/>
                 <w:sz w:val="18"/>
                 <w:szCs w:val="18"/>
               </w:rPr>
@@ -5799,7 +6962,7 @@
             </w:r>
             <w:r>
               <w:rPr>
-                <w:rFonts w:ascii="BC Sans" w:eastAsia="Times New Roman" w:hAnsi="BC Sans" w:cs="Times New Roman"/>
+                <w:rFonts w:ascii="BC Sans" w:hAnsi="BC Sans" w:eastAsia="Times New Roman" w:cs="Times New Roman"/>
                 <w:color w:val="000000" w:themeColor="text1"/>
                 <w:sz w:val="20"/>
                 <w:szCs w:val="20"/>
@@ -5808,7 +6971,7 @@
             </w:r>
             <w:r>
               <w:rPr>
-                <w:rFonts w:ascii="BC Sans" w:eastAsia="BC Sans" w:hAnsi="BC Sans" w:cs="BC Sans"/>
+                <w:rFonts w:ascii="BC Sans" w:hAnsi="BC Sans" w:eastAsia="BC Sans" w:cs="BC Sans"/>
                 <w:sz w:val="18"/>
                 <w:szCs w:val="18"/>
               </w:rPr>
@@ -5816,7 +6979,7 @@
             </w:r>
             <w:r>
               <w:rPr>
-                <w:rFonts w:ascii="BC Sans" w:eastAsia="BC Sans" w:hAnsi="BC Sans" w:cs="BC Sans"/>
+                <w:rFonts w:ascii="BC Sans" w:hAnsi="BC Sans" w:eastAsia="BC Sans" w:cs="BC Sans"/>
                 <w:sz w:val="18"/>
                 <w:szCs w:val="18"/>
               </w:rPr>
@@ -5824,7 +6987,7 @@
             </w:r>
             <w:r>
               <w:rPr>
-                <w:rFonts w:ascii="BC Sans" w:eastAsia="BC Sans" w:hAnsi="BC Sans" w:cs="BC Sans"/>
+                <w:rFonts w:ascii="BC Sans" w:hAnsi="BC Sans" w:eastAsia="BC Sans" w:cs="BC Sans"/>
                 <w:sz w:val="18"/>
                 <w:szCs w:val="18"/>
               </w:rPr>
@@ -5844,7 +7007,7 @@
               <w:top w:val="nil"/>
               <w:left w:val="nil"/>
               <w:bottom w:val="nil"/>
-              <w:right w:val="single" w:sz="6" w:space="0" w:color="7F7F7F"/>
+              <w:right w:val="single" w:color="7F7F7F" w:sz="6" w:space="0"/>
             </w:tcBorders>
             <w:shd w:val="clear" w:color="auto" w:fill="auto"/>
             <w:vAlign w:val="center"/>
@@ -5891,7 +7054,7 @@
             </w:r>
             <w:r>
               <w:rPr>
-                <w:rFonts w:ascii="BC Sans" w:eastAsia="Times New Roman" w:hAnsi="BC Sans" w:cs="Times New Roman"/>
+                <w:rFonts w:ascii="BC Sans" w:hAnsi="BC Sans" w:eastAsia="Times New Roman" w:cs="Times New Roman"/>
                 <w:color w:val="000000" w:themeColor="text1"/>
                 <w:sz w:val="20"/>
                 <w:szCs w:val="20"/>
@@ -5900,7 +7063,7 @@
             </w:r>
             <w:r>
               <w:rPr>
-                <w:rFonts w:ascii="BC Sans" w:eastAsia="BC Sans" w:hAnsi="BC Sans" w:cs="BC Sans"/>
+                <w:rFonts w:ascii="BC Sans" w:hAnsi="BC Sans" w:eastAsia="BC Sans" w:cs="BC Sans"/>
                 <w:sz w:val="18"/>
                 <w:szCs w:val="18"/>
               </w:rPr>
@@ -5908,7 +7071,7 @@
             </w:r>
             <w:r>
               <w:rPr>
-                <w:rFonts w:ascii="BC Sans" w:eastAsia="BC Sans" w:hAnsi="BC Sans" w:cs="BC Sans"/>
+                <w:rFonts w:ascii="BC Sans" w:hAnsi="BC Sans" w:eastAsia="BC Sans" w:cs="BC Sans"/>
                 <w:sz w:val="18"/>
                 <w:szCs w:val="18"/>
               </w:rPr>
@@ -5916,7 +7079,7 @@
             </w:r>
             <w:r>
               <w:rPr>
-                <w:rFonts w:ascii="BC Sans" w:eastAsia="BC Sans" w:hAnsi="BC Sans" w:cs="BC Sans"/>
+                <w:rFonts w:ascii="BC Sans" w:hAnsi="BC Sans" w:eastAsia="BC Sans" w:cs="BC Sans"/>
                 <w:sz w:val="18"/>
                 <w:szCs w:val="18"/>
               </w:rPr>
@@ -5965,7 +7128,7 @@
             </w:r>
             <w:r>
               <w:rPr>
-                <w:rFonts w:ascii="BC Sans" w:eastAsia="Times New Roman" w:hAnsi="BC Sans" w:cs="Times New Roman"/>
+                <w:rFonts w:ascii="BC Sans" w:hAnsi="BC Sans" w:eastAsia="Times New Roman" w:cs="Times New Roman"/>
                 <w:color w:val="000000" w:themeColor="text1"/>
                 <w:sz w:val="20"/>
                 <w:szCs w:val="20"/>
@@ -5974,7 +7137,7 @@
             </w:r>
             <w:r>
               <w:rPr>
-                <w:rFonts w:ascii="BC Sans" w:eastAsia="BC Sans" w:hAnsi="BC Sans" w:cs="BC Sans"/>
+                <w:rFonts w:ascii="BC Sans" w:hAnsi="BC Sans" w:eastAsia="BC Sans" w:cs="BC Sans"/>
                 <w:sz w:val="18"/>
                 <w:szCs w:val="18"/>
               </w:rPr>
@@ -5982,7 +7145,7 @@
             </w:r>
             <w:r>
               <w:rPr>
-                <w:rFonts w:ascii="BC Sans" w:eastAsia="BC Sans" w:hAnsi="BC Sans" w:cs="BC Sans"/>
+                <w:rFonts w:ascii="BC Sans" w:hAnsi="BC Sans" w:eastAsia="BC Sans" w:cs="BC Sans"/>
                 <w:sz w:val="18"/>
                 <w:szCs w:val="18"/>
               </w:rPr>
@@ -5990,7 +7153,7 @@
             </w:r>
             <w:r>
               <w:rPr>
-                <w:rFonts w:ascii="BC Sans" w:eastAsia="BC Sans" w:hAnsi="BC Sans" w:cs="BC Sans"/>
+                <w:rFonts w:ascii="BC Sans" w:hAnsi="BC Sans" w:eastAsia="BC Sans" w:cs="BC Sans"/>
                 <w:sz w:val="18"/>
                 <w:szCs w:val="18"/>
               </w:rPr>
@@ -6010,7 +7173,7 @@
               <w:top w:val="nil"/>
               <w:left w:val="nil"/>
               <w:bottom w:val="nil"/>
-              <w:right w:val="single" w:sz="6" w:space="0" w:color="7F7F7F"/>
+              <w:right w:val="single" w:color="7F7F7F" w:sz="6" w:space="0"/>
             </w:tcBorders>
             <w:shd w:val="clear" w:color="auto" w:fill="F2F2F2"/>
             <w:vAlign w:val="center"/>
@@ -6092,7 +7255,7 @@
             </w:r>
             <w:r>
               <w:rPr>
-                <w:rFonts w:ascii="BC Sans" w:eastAsia="Times New Roman" w:hAnsi="BC Sans" w:cs="Times New Roman"/>
+                <w:rFonts w:ascii="BC Sans" w:hAnsi="BC Sans" w:eastAsia="Times New Roman" w:cs="Times New Roman"/>
                 <w:color w:val="000000" w:themeColor="text1"/>
                 <w:sz w:val="20"/>
                 <w:szCs w:val="20"/>
@@ -6101,7 +7264,7 @@
             </w:r>
             <w:r>
               <w:rPr>
-                <w:rFonts w:ascii="BC Sans" w:eastAsia="BC Sans" w:hAnsi="BC Sans" w:cs="BC Sans"/>
+                <w:rFonts w:ascii="BC Sans" w:hAnsi="BC Sans" w:eastAsia="BC Sans" w:cs="BC Sans"/>
                 <w:sz w:val="18"/>
                 <w:szCs w:val="18"/>
               </w:rPr>
@@ -6109,7 +7272,7 @@
             </w:r>
             <w:r>
               <w:rPr>
-                <w:rFonts w:ascii="BC Sans" w:eastAsia="BC Sans" w:hAnsi="BC Sans" w:cs="BC Sans"/>
+                <w:rFonts w:ascii="BC Sans" w:hAnsi="BC Sans" w:eastAsia="BC Sans" w:cs="BC Sans"/>
                 <w:sz w:val="18"/>
                 <w:szCs w:val="18"/>
               </w:rPr>
@@ -6117,7 +7280,7 @@
             </w:r>
             <w:r>
               <w:rPr>
-                <w:rFonts w:ascii="BC Sans" w:eastAsia="BC Sans" w:hAnsi="BC Sans" w:cs="BC Sans"/>
+                <w:rFonts w:ascii="BC Sans" w:hAnsi="BC Sans" w:eastAsia="BC Sans" w:cs="BC Sans"/>
                 <w:sz w:val="18"/>
                 <w:szCs w:val="18"/>
               </w:rPr>
@@ -6125,7 +7288,7 @@
             </w:r>
             <w:r>
               <w:rPr>
-                <w:rFonts w:ascii="BC Sans" w:eastAsia="BC Sans" w:hAnsi="BC Sans" w:cs="BC Sans"/>
+                <w:rFonts w:ascii="BC Sans" w:hAnsi="BC Sans" w:eastAsia="BC Sans" w:cs="BC Sans"/>
                 <w:sz w:val="18"/>
                 <w:szCs w:val="18"/>
               </w:rPr>
@@ -6133,7 +7296,7 @@
             </w:r>
             <w:r>
               <w:rPr>
-                <w:rFonts w:ascii="BC Sans" w:eastAsia="BC Sans" w:hAnsi="BC Sans" w:cs="BC Sans"/>
+                <w:rFonts w:ascii="BC Sans" w:hAnsi="BC Sans" w:eastAsia="BC Sans" w:cs="BC Sans"/>
                 <w:sz w:val="18"/>
                 <w:szCs w:val="18"/>
               </w:rPr>
@@ -6153,7 +7316,7 @@
               <w:top w:val="nil"/>
               <w:left w:val="nil"/>
               <w:bottom w:val="nil"/>
-              <w:right w:val="single" w:sz="6" w:space="0" w:color="7F7F7F"/>
+              <w:right w:val="single" w:color="7F7F7F" w:sz="6" w:space="0"/>
             </w:tcBorders>
             <w:shd w:val="clear" w:color="auto" w:fill="auto"/>
             <w:vAlign w:val="center"/>
@@ -6235,7 +7398,7 @@
             </w:r>
             <w:r>
               <w:rPr>
-                <w:rFonts w:ascii="BC Sans" w:eastAsia="Times New Roman" w:hAnsi="BC Sans" w:cs="Times New Roman"/>
+                <w:rFonts w:ascii="BC Sans" w:hAnsi="BC Sans" w:eastAsia="Times New Roman" w:cs="Times New Roman"/>
                 <w:color w:val="000000" w:themeColor="text1"/>
                 <w:sz w:val="20"/>
                 <w:szCs w:val="20"/>
@@ -6244,7 +7407,7 @@
             </w:r>
             <w:r>
               <w:rPr>
-                <w:rFonts w:ascii="BC Sans" w:eastAsia="BC Sans" w:hAnsi="BC Sans" w:cs="BC Sans"/>
+                <w:rFonts w:ascii="BC Sans" w:hAnsi="BC Sans" w:eastAsia="BC Sans" w:cs="BC Sans"/>
                 <w:sz w:val="18"/>
                 <w:szCs w:val="18"/>
               </w:rPr>
@@ -6252,7 +7415,7 @@
             </w:r>
             <w:r>
               <w:rPr>
-                <w:rFonts w:ascii="BC Sans" w:eastAsia="BC Sans" w:hAnsi="BC Sans" w:cs="BC Sans"/>
+                <w:rFonts w:ascii="BC Sans" w:hAnsi="BC Sans" w:eastAsia="BC Sans" w:cs="BC Sans"/>
                 <w:sz w:val="18"/>
                 <w:szCs w:val="18"/>
               </w:rPr>
@@ -6260,7 +7423,7 @@
             </w:r>
             <w:r>
               <w:rPr>
-                <w:rFonts w:ascii="BC Sans" w:eastAsia="BC Sans" w:hAnsi="BC Sans" w:cs="BC Sans"/>
+                <w:rFonts w:ascii="BC Sans" w:hAnsi="BC Sans" w:eastAsia="BC Sans" w:cs="BC Sans"/>
                 <w:sz w:val="18"/>
                 <w:szCs w:val="18"/>
               </w:rPr>
@@ -6268,7 +7431,7 @@
             </w:r>
             <w:r>
               <w:rPr>
-                <w:rFonts w:ascii="BC Sans" w:eastAsia="BC Sans" w:hAnsi="BC Sans" w:cs="BC Sans"/>
+                <w:rFonts w:ascii="BC Sans" w:hAnsi="BC Sans" w:eastAsia="BC Sans" w:cs="BC Sans"/>
                 <w:sz w:val="18"/>
                 <w:szCs w:val="18"/>
               </w:rPr>
@@ -6276,7 +7439,7 @@
             </w:r>
             <w:r>
               <w:rPr>
-                <w:rFonts w:ascii="BC Sans" w:eastAsia="BC Sans" w:hAnsi="BC Sans" w:cs="BC Sans"/>
+                <w:rFonts w:ascii="BC Sans" w:hAnsi="BC Sans" w:eastAsia="BC Sans" w:cs="BC Sans"/>
                 <w:sz w:val="18"/>
                 <w:szCs w:val="18"/>
               </w:rPr>
@@ -6296,7 +7459,7 @@
               <w:top w:val="nil"/>
               <w:left w:val="nil"/>
               <w:bottom w:val="nil"/>
-              <w:right w:val="single" w:sz="6" w:space="0" w:color="7F7F7F"/>
+              <w:right w:val="single" w:color="7F7F7F" w:sz="6" w:space="0"/>
             </w:tcBorders>
             <w:shd w:val="clear" w:color="auto" w:fill="F2F2F2"/>
             <w:vAlign w:val="center"/>
@@ -6395,10 +7558,10 @@
       <w:tblPr>
         <w:tblW w:w="0" w:type="dxa"/>
         <w:tblBorders>
-          <w:top w:val="outset" w:sz="6" w:space="0" w:color="auto"/>
-          <w:left w:val="outset" w:sz="6" w:space="0" w:color="auto"/>
-          <w:bottom w:val="outset" w:sz="6" w:space="0" w:color="auto"/>
-          <w:right w:val="outset" w:sz="6" w:space="0" w:color="auto"/>
+          <w:top w:val="outset" w:color="auto" w:sz="6" w:space="0"/>
+          <w:left w:val="outset" w:color="auto" w:sz="6" w:space="0"/>
+          <w:bottom w:val="outset" w:color="auto" w:sz="6" w:space="0"/>
+          <w:right w:val="outset" w:color="auto" w:sz="6" w:space="0"/>
         </w:tblBorders>
         <w:tblCellMar>
           <w:left w:w="0" w:type="dxa"/>
@@ -6421,7 +7584,7 @@
             <w:tcBorders>
               <w:top w:val="nil"/>
               <w:left w:val="nil"/>
-              <w:bottom w:val="single" w:sz="6" w:space="0" w:color="7F7F7F"/>
+              <w:bottom w:val="single" w:color="7F7F7F" w:sz="6" w:space="0"/>
               <w:right w:val="nil"/>
             </w:tcBorders>
             <w:shd w:val="clear" w:color="auto" w:fill="auto"/>
@@ -6476,7 +7639,7 @@
               <w:top w:val="nil"/>
               <w:left w:val="nil"/>
               <w:bottom w:val="nil"/>
-              <w:right w:val="single" w:sz="6" w:space="0" w:color="7F7F7F"/>
+              <w:right w:val="single" w:color="7F7F7F" w:sz="6" w:space="0"/>
             </w:tcBorders>
             <w:shd w:val="clear" w:color="auto" w:fill="F2F2F2"/>
             <w:vAlign w:val="center"/>
@@ -6593,7 +7756,7 @@
               <w:top w:val="nil"/>
               <w:left w:val="nil"/>
               <w:bottom w:val="nil"/>
-              <w:right w:val="single" w:sz="6" w:space="0" w:color="7F7F7F"/>
+              <w:right w:val="single" w:color="7F7F7F" w:sz="6" w:space="0"/>
             </w:tcBorders>
             <w:shd w:val="clear" w:color="auto" w:fill="auto"/>
             <w:vAlign w:val="center"/>
@@ -6710,7 +7873,7 @@
               <w:top w:val="nil"/>
               <w:left w:val="nil"/>
               <w:bottom w:val="nil"/>
-              <w:right w:val="single" w:sz="6" w:space="0" w:color="7F7F7F"/>
+              <w:right w:val="single" w:color="7F7F7F" w:sz="6" w:space="0"/>
             </w:tcBorders>
             <w:shd w:val="clear" w:color="auto" w:fill="F2F2F2"/>
             <w:vAlign w:val="center"/>
@@ -6851,7 +8014,7 @@
     <w:sectPr>
       <w:headerReference w:type="default" r:id="rId13"/>
       <w:footerReference w:type="default" r:id="rId14"/>
-      <w:pgSz w:w="12240" w:h="15840"/>
+      <w:pgSz w:w="12240" w:h="15840" w:orient="portrait"/>
       <w:pgMar w:top="720" w:right="720" w:bottom="720" w:left="720" w:header="708" w:footer="708" w:gutter="0"/>
       <w:cols w:space="708"/>
       <w:docGrid w:linePitch="360"/>
@@ -6862,7 +8025,7 @@
 
 <file path=word/comments.xml><?xml version="1.0" encoding="utf-8"?>
 <w:comments xmlns:wpc="http://schemas.microsoft.com/office/word/2010/wordprocessingCanvas" xmlns:cx="http://schemas.microsoft.com/office/drawing/2014/chartex" xmlns:cx1="http://schemas.microsoft.com/office/drawing/2015/9/8/chartex" xmlns:cx2="http://schemas.microsoft.com/office/drawing/2015/10/21/chartex" xmlns:cx3="http://schemas.microsoft.com/office/drawing/2016/5/9/chartex" xmlns:cx4="http://schemas.microsoft.com/office/drawing/2016/5/10/chartex" xmlns:cx5="http://schemas.microsoft.com/office/drawing/2016/5/11/chartex" xmlns:cx6="http://schemas.microsoft.com/office/drawing/2016/5/12/chartex" xmlns:cx7="http://schemas.microsoft.com/office/drawing/2016/5/13/chartex" xmlns:cx8="http://schemas.microsoft.com/office/drawing/2016/5/14/chartex" xmlns:mc="http://schemas.openxmlformats.org/markup-compatibility/2006" xmlns:aink="http://schemas.microsoft.com/office/drawing/2016/ink" xmlns:am3d="http://schemas.microsoft.com/office/drawing/2017/model3d" xmlns:o="urn:schemas-microsoft-com:office:office" xmlns:oel="http://schemas.microsoft.com/office/2019/extlst" xmlns:r="http://schemas.openxmlformats.org/officeDocument/2006/relationships" xmlns:m="http://schemas.openxmlformats.org/officeDocument/2006/math" xmlns:v="urn:schemas-microsoft-com:vml" xmlns:wp14="http://schemas.microsoft.com/office/word/2010/wordprocessingDrawing" xmlns:wp="http://schemas.openxmlformats.org/drawingml/2006/wordprocessingDrawing" xmlns:w10="urn:schemas-microsoft-com:office:word" xmlns:w="http://schemas.openxmlformats.org/wordprocessingml/2006/main" xmlns:w14="http://schemas.microsoft.com/office/word/2010/wordml" xmlns:w15="http://schemas.microsoft.com/office/word/2012/wordml" xmlns:w16cex="http://schemas.microsoft.com/office/word/2018/wordml/cex" xmlns:w16cid="http://schemas.microsoft.com/office/word/2016/wordml/cid" xmlns:w16="http://schemas.microsoft.com/office/word/2018/wordml" xmlns:w16du="http://schemas.microsoft.com/office/word/2023/wordml/word16du" xmlns:w16sdtdh="http://schemas.microsoft.com/office/word/2020/wordml/sdtdatahash" xmlns:w16sdtfl="http://schemas.microsoft.com/office/word/2024/wordml/sdtformatlock" xmlns:w16se="http://schemas.microsoft.com/office/word/2015/wordml/symex" xmlns:wpg="http://schemas.microsoft.com/office/word/2010/wordprocessingGroup" xmlns:wpi="http://schemas.microsoft.com/office/word/2010/wordprocessingInk" xmlns:wne="http://schemas.microsoft.com/office/word/2006/wordml" xmlns:wps="http://schemas.microsoft.com/office/word/2010/wordprocessingShape" mc:Ignorable="w14 w15 w16se w16cid w16 w16cex w16sdtdh w16sdtfl w16du wp14">
-  <w:comment w:id="0" w:author="Mike Sears" w:date="2024-09-23T10:33:00Z" w:initials="M">
+  <w:comment w:initials="M" w:author="Mike Sears" w:date="2024-09-23T10:33:00Z" w:id="0">
     <w:p>
       <w:r>
         <w:rPr>
@@ -7013,7 +8176,7 @@
 </file>
 
 <file path=word/header1.xml><?xml version="1.0" encoding="utf-8"?>
-<w:hdr xmlns:wpc="http://schemas.microsoft.com/office/word/2010/wordprocessingCanvas" xmlns:cx="http://schemas.microsoft.com/office/drawing/2014/chartex" xmlns:cx1="http://schemas.microsoft.com/office/drawing/2015/9/8/chartex" xmlns:cx2="http://schemas.microsoft.com/office/drawing/2015/10/21/chartex" xmlns:cx3="http://schemas.microsoft.com/office/drawing/2016/5/9/chartex" xmlns:cx4="http://schemas.microsoft.com/office/drawing/2016/5/10/chartex" xmlns:cx5="http://schemas.microsoft.com/office/drawing/2016/5/11/chartex" xmlns:cx6="http://schemas.microsoft.com/office/drawing/2016/5/12/chartex" xmlns:cx7="http://schemas.microsoft.com/office/drawing/2016/5/13/chartex" xmlns:cx8="http://schemas.microsoft.com/office/drawing/2016/5/14/chartex" xmlns:mc="http://schemas.openxmlformats.org/markup-compatibility/2006" xmlns:aink="http://schemas.microsoft.com/office/drawing/2016/ink" xmlns:am3d="http://schemas.microsoft.com/office/drawing/2017/model3d" xmlns:o="urn:schemas-microsoft-com:office:office" xmlns:oel="http://schemas.microsoft.com/office/2019/extlst" xmlns:r="http://schemas.openxmlformats.org/officeDocument/2006/relationships" xmlns:m="http://schemas.openxmlformats.org/officeDocument/2006/math" xmlns:v="urn:schemas-microsoft-com:vml" xmlns:wp14="http://schemas.microsoft.com/office/word/2010/wordprocessingDrawing" xmlns:wp="http://schemas.openxmlformats.org/drawingml/2006/wordprocessingDrawing" xmlns:w10="urn:schemas-microsoft-com:office:word" xmlns:w="http://schemas.openxmlformats.org/wordprocessingml/2006/main" xmlns:w14="http://schemas.microsoft.com/office/word/2010/wordml" xmlns:w15="http://schemas.microsoft.com/office/word/2012/wordml" xmlns:w16cex="http://schemas.microsoft.com/office/word/2018/wordml/cex" xmlns:w16cid="http://schemas.microsoft.com/office/word/2016/wordml/cid" xmlns:w16="http://schemas.microsoft.com/office/word/2018/wordml" xmlns:w16du="http://schemas.microsoft.com/office/word/2023/wordml/word16du" xmlns:w16sdtdh="http://schemas.microsoft.com/office/word/2020/wordml/sdtdatahash" xmlns:w16sdtfl="http://schemas.microsoft.com/office/word/2024/wordml/sdtformatlock" xmlns:w16se="http://schemas.microsoft.com/office/word/2015/wordml/symex" xmlns:wpg="http://schemas.microsoft.com/office/word/2010/wordprocessingGroup" xmlns:wpi="http://schemas.microsoft.com/office/word/2010/wordprocessingInk" xmlns:wne="http://schemas.microsoft.com/office/word/2006/wordml" xmlns:wps="http://schemas.microsoft.com/office/word/2010/wordprocessingShape" mc:Ignorable="w14 w15 w16se w16cid w16 w16cex w16sdtdh w16sdtfl w16du wp14">
+<w:hdr xmlns:wpc="http://schemas.microsoft.com/office/word/2010/wordprocessingCanvas" xmlns:cx="http://schemas.microsoft.com/office/drawing/2014/chartex" xmlns:cx1="http://schemas.microsoft.com/office/drawing/2015/9/8/chartex" xmlns:cx2="http://schemas.microsoft.com/office/drawing/2015/10/21/chartex" xmlns:cx3="http://schemas.microsoft.com/office/drawing/2016/5/9/chartex" xmlns:cx4="http://schemas.microsoft.com/office/drawing/2016/5/10/chartex" xmlns:cx5="http://schemas.microsoft.com/office/drawing/2016/5/11/chartex" xmlns:cx6="http://schemas.microsoft.com/office/drawing/2016/5/12/chartex" xmlns:cx7="http://schemas.microsoft.com/office/drawing/2016/5/13/chartex" xmlns:cx8="http://schemas.microsoft.com/office/drawing/2016/5/14/chartex" xmlns:mc="http://schemas.openxmlformats.org/markup-compatibility/2006" xmlns:aink="http://schemas.microsoft.com/office/drawing/2016/ink" xmlns:am3d="http://schemas.microsoft.com/office/drawing/2017/model3d" xmlns:o="urn:schemas-microsoft-com:office:office" xmlns:oel="http://schemas.microsoft.com/office/2019/extlst" xmlns:r="http://schemas.openxmlformats.org/officeDocument/2006/relationships" xmlns:m="http://schemas.openxmlformats.org/officeDocument/2006/math" xmlns:v="urn:schemas-microsoft-com:vml" xmlns:wp14="http://schemas.microsoft.com/office/word/2010/wordprocessingDrawing" xmlns:wp="http://schemas.openxmlformats.org/drawingml/2006/wordprocessingDrawing" xmlns:w10="urn:schemas-microsoft-com:office:word" xmlns:w="http://schemas.openxmlformats.org/wordprocessingml/2006/main" xmlns:w14="http://schemas.microsoft.com/office/word/2010/wordml" xmlns:w15="http://schemas.microsoft.com/office/word/2012/wordml" xmlns:w16cex="http://schemas.microsoft.com/office/word/2018/wordml/cex" xmlns:w16cid="http://schemas.microsoft.com/office/word/2016/wordml/cid" xmlns:w16="http://schemas.microsoft.com/office/word/2018/wordml" xmlns:w16du="http://schemas.microsoft.com/office/word/2023/wordml/word16du" xmlns:w16sdtdh="http://schemas.microsoft.com/office/word/2020/wordml/sdtdatahash" xmlns:w16sdtfl="http://schemas.microsoft.com/office/word/2024/wordml/sdtformatlock" xmlns:w16se="http://schemas.microsoft.com/office/word/2015/wordml/symex" xmlns:wpg="http://schemas.microsoft.com/office/word/2010/wordprocessingGroup" xmlns:wpi="http://schemas.microsoft.com/office/word/2010/wordprocessingInk" xmlns:wne="http://schemas.microsoft.com/office/word/2006/wordml" xmlns:wps="http://schemas.microsoft.com/office/word/2010/wordprocessingShape" xmlns:a="http://schemas.openxmlformats.org/drawingml/2006/main" xmlns:pic="http://schemas.openxmlformats.org/drawingml/2006/picture" xmlns:asvg="http://schemas.microsoft.com/office/drawing/2016/SVG/main" mc:Ignorable="w14 w15 w16se w16cid w16 w16cex w16sdtdh w16sdtfl w16du wp14">
   <w:tbl>
     <w:tblPr>
       <w:tblW w:w="10802" w:type="dxa"/>
@@ -7108,14 +8271,14 @@
             <w:ind w:right="-115"/>
             <w:jc w:val="right"/>
             <w:rPr>
-              <w:rFonts w:ascii="BC Sans" w:eastAsia="BC Sans" w:hAnsi="BC Sans" w:cs="BC Sans"/>
+              <w:rFonts w:ascii="BC Sans" w:hAnsi="BC Sans" w:eastAsia="BC Sans" w:cs="BC Sans"/>
               <w:sz w:val="18"/>
               <w:szCs w:val="18"/>
             </w:rPr>
           </w:pPr>
           <w:r>
             <w:rPr>
-              <w:rFonts w:ascii="BC Sans" w:eastAsia="BC Sans" w:hAnsi="BC Sans" w:cs="BC Sans"/>
+              <w:rFonts w:ascii="BC Sans" w:hAnsi="BC Sans" w:eastAsia="BC Sans" w:cs="BC Sans"/>
               <w:sz w:val="18"/>
               <w:szCs w:val="18"/>
             </w:rPr>
@@ -7123,7 +8286,7 @@
           </w:r>
           <w:r>
             <w:rPr>
-              <w:rFonts w:ascii="BC Sans" w:eastAsia="BC Sans" w:hAnsi="BC Sans" w:cs="BC Sans"/>
+              <w:rFonts w:ascii="BC Sans" w:hAnsi="BC Sans" w:eastAsia="BC Sans" w:cs="BC Sans"/>
               <w:sz w:val="18"/>
               <w:szCs w:val="18"/>
             </w:rPr>
@@ -7131,7 +8294,7 @@
           </w:r>
           <w:r>
             <w:rPr>
-              <w:rFonts w:ascii="BC Sans" w:eastAsia="BC Sans" w:hAnsi="BC Sans" w:cs="BC Sans"/>
+              <w:rFonts w:ascii="BC Sans" w:hAnsi="BC Sans" w:eastAsia="BC Sans" w:cs="BC Sans"/>
               <w:sz w:val="18"/>
               <w:szCs w:val="18"/>
             </w:rPr>
@@ -7139,7 +8302,7 @@
           </w:r>
           <w:r>
             <w:rPr>
-              <w:rFonts w:ascii="BC Sans" w:eastAsia="BC Sans" w:hAnsi="BC Sans" w:cs="BC Sans"/>
+              <w:rFonts w:ascii="BC Sans" w:hAnsi="BC Sans" w:eastAsia="BC Sans" w:cs="BC Sans"/>
               <w:sz w:val="18"/>
               <w:szCs w:val="18"/>
             </w:rPr>
@@ -7147,7 +8310,7 @@
           </w:r>
           <w:r>
             <w:rPr>
-              <w:rFonts w:ascii="BC Sans" w:eastAsia="BC Sans" w:hAnsi="BC Sans" w:cs="BC Sans"/>
+              <w:rFonts w:ascii="BC Sans" w:hAnsi="BC Sans" w:eastAsia="BC Sans" w:cs="BC Sans"/>
               <w:sz w:val="18"/>
               <w:szCs w:val="18"/>
             </w:rPr>
@@ -7174,11 +8337,11 @@
 </file>
 
 <file path=word/styles.xml><?xml version="1.0" encoding="utf-8"?>
-<w:styles xmlns:mc="http://schemas.openxmlformats.org/markup-compatibility/2006" xmlns:r="http://schemas.openxmlformats.org/officeDocument/2006/relationships" xmlns:w="http://schemas.openxmlformats.org/wordprocessingml/2006/main" xmlns:w14="http://schemas.microsoft.com/office/word/2010/wordml" xmlns:w15="http://schemas.microsoft.com/office/word/2012/wordml" xmlns:w16cex="http://schemas.microsoft.com/office/word/2018/wordml/cex" xmlns:w16cid="http://schemas.microsoft.com/office/word/2016/wordml/cid" xmlns:w16="http://schemas.microsoft.com/office/word/2018/wordml" xmlns:w16du="http://schemas.microsoft.com/office/word/2023/wordml/word16du" xmlns:w16sdtdh="http://schemas.microsoft.com/office/word/2020/wordml/sdtdatahash" xmlns:w16sdtfl="http://schemas.microsoft.com/office/word/2024/wordml/sdtformatlock" xmlns:w16se="http://schemas.microsoft.com/office/word/2015/wordml/symex" mc:Ignorable="w14 w15 w16se w16cid w16 w16cex w16sdtdh w16sdtfl w16du">
+<w:styles xmlns:wp14="http://schemas.microsoft.com/office/word/2010/wordprocessingDrawing" xmlns:mc="http://schemas.openxmlformats.org/markup-compatibility/2006" xmlns:r="http://schemas.openxmlformats.org/officeDocument/2006/relationships" xmlns:w="http://schemas.openxmlformats.org/wordprocessingml/2006/main" xmlns:w14="http://schemas.microsoft.com/office/word/2010/wordml" xmlns:w15="http://schemas.microsoft.com/office/word/2012/wordml" xmlns:w16cex="http://schemas.microsoft.com/office/word/2018/wordml/cex" xmlns:w16cid="http://schemas.microsoft.com/office/word/2016/wordml/cid" xmlns:w16="http://schemas.microsoft.com/office/word/2018/wordml" xmlns:w16du="http://schemas.microsoft.com/office/word/2023/wordml/word16du" xmlns:w16sdtdh="http://schemas.microsoft.com/office/word/2020/wordml/sdtdatahash" xmlns:w16sdtfl="http://schemas.microsoft.com/office/word/2024/wordml/sdtformatlock" xmlns:w16se="http://schemas.microsoft.com/office/word/2015/wordml/symex" mc:Ignorable="w14 w15 w16se w16cid w16 w16cex w16sdtdh w16sdtfl w16du wp14">
   <w:docDefaults>
     <w:rPrDefault>
       <w:rPr>
-        <w:rFonts w:asciiTheme="minorHAnsi" w:eastAsiaTheme="minorHAnsi" w:hAnsiTheme="minorHAnsi" w:cstheme="minorBidi"/>
+        <w:rFonts w:asciiTheme="minorHAnsi" w:hAnsiTheme="minorHAnsi" w:eastAsiaTheme="minorHAnsi" w:cstheme="minorBidi"/>
         <w:kern w:val="2"/>
         <w:sz w:val="22"/>
         <w:szCs w:val="22"/>
@@ -7195,14 +8358,14 @@
   <w:latentStyles w:defLockedState="0" w:defUIPriority="99" w:defSemiHidden="0" w:defUnhideWhenUsed="0" w:defQFormat="0" w:count="376">
     <w:lsdException w:name="Normal" w:uiPriority="0" w:qFormat="1"/>
     <w:lsdException w:name="heading 1" w:uiPriority="9" w:qFormat="1"/>
-    <w:lsdException w:name="heading 2" w:semiHidden="1" w:uiPriority="9" w:unhideWhenUsed="1" w:qFormat="1"/>
-    <w:lsdException w:name="heading 3" w:semiHidden="1" w:uiPriority="9" w:unhideWhenUsed="1" w:qFormat="1"/>
-    <w:lsdException w:name="heading 4" w:semiHidden="1" w:uiPriority="9" w:unhideWhenUsed="1" w:qFormat="1"/>
-    <w:lsdException w:name="heading 5" w:semiHidden="1" w:uiPriority="9" w:unhideWhenUsed="1" w:qFormat="1"/>
-    <w:lsdException w:name="heading 6" w:semiHidden="1" w:uiPriority="9" w:unhideWhenUsed="1" w:qFormat="1"/>
-    <w:lsdException w:name="heading 7" w:semiHidden="1" w:uiPriority="9" w:unhideWhenUsed="1" w:qFormat="1"/>
-    <w:lsdException w:name="heading 8" w:semiHidden="1" w:uiPriority="9" w:unhideWhenUsed="1" w:qFormat="1"/>
-    <w:lsdException w:name="heading 9" w:semiHidden="1" w:uiPriority="9" w:unhideWhenUsed="1" w:qFormat="1"/>
+    <w:lsdException w:name="heading 2" w:uiPriority="9" w:semiHidden="1" w:unhideWhenUsed="1" w:qFormat="1"/>
+    <w:lsdException w:name="heading 3" w:uiPriority="9" w:semiHidden="1" w:unhideWhenUsed="1" w:qFormat="1"/>
+    <w:lsdException w:name="heading 4" w:uiPriority="9" w:semiHidden="1" w:unhideWhenUsed="1" w:qFormat="1"/>
+    <w:lsdException w:name="heading 5" w:uiPriority="9" w:semiHidden="1" w:unhideWhenUsed="1" w:qFormat="1"/>
+    <w:lsdException w:name="heading 6" w:uiPriority="9" w:semiHidden="1" w:unhideWhenUsed="1" w:qFormat="1"/>
+    <w:lsdException w:name="heading 7" w:uiPriority="9" w:semiHidden="1" w:unhideWhenUsed="1" w:qFormat="1"/>
+    <w:lsdException w:name="heading 8" w:uiPriority="9" w:semiHidden="1" w:unhideWhenUsed="1" w:qFormat="1"/>
+    <w:lsdException w:name="heading 9" w:uiPriority="9" w:semiHidden="1" w:unhideWhenUsed="1" w:qFormat="1"/>
     <w:lsdException w:name="index 1" w:semiHidden="1" w:unhideWhenUsed="1"/>
     <w:lsdException w:name="index 2" w:semiHidden="1" w:unhideWhenUsed="1"/>
     <w:lsdException w:name="index 3" w:semiHidden="1" w:unhideWhenUsed="1"/>
@@ -7212,22 +8375,22 @@
     <w:lsdException w:name="index 7" w:semiHidden="1" w:unhideWhenUsed="1"/>
     <w:lsdException w:name="index 8" w:semiHidden="1" w:unhideWhenUsed="1"/>
     <w:lsdException w:name="index 9" w:semiHidden="1" w:unhideWhenUsed="1"/>
-    <w:lsdException w:name="toc 1" w:semiHidden="1" w:uiPriority="39" w:unhideWhenUsed="1"/>
-    <w:lsdException w:name="toc 2" w:semiHidden="1" w:uiPriority="39" w:unhideWhenUsed="1"/>
-    <w:lsdException w:name="toc 3" w:semiHidden="1" w:uiPriority="39" w:unhideWhenUsed="1"/>
-    <w:lsdException w:name="toc 4" w:semiHidden="1" w:uiPriority="39" w:unhideWhenUsed="1"/>
-    <w:lsdException w:name="toc 5" w:semiHidden="1" w:uiPriority="39" w:unhideWhenUsed="1"/>
-    <w:lsdException w:name="toc 6" w:semiHidden="1" w:uiPriority="39" w:unhideWhenUsed="1"/>
-    <w:lsdException w:name="toc 7" w:semiHidden="1" w:uiPriority="39" w:unhideWhenUsed="1"/>
-    <w:lsdException w:name="toc 8" w:semiHidden="1" w:uiPriority="39" w:unhideWhenUsed="1"/>
-    <w:lsdException w:name="toc 9" w:semiHidden="1" w:uiPriority="39" w:unhideWhenUsed="1"/>
+    <w:lsdException w:name="toc 1" w:uiPriority="39" w:semiHidden="1" w:unhideWhenUsed="1"/>
+    <w:lsdException w:name="toc 2" w:uiPriority="39" w:semiHidden="1" w:unhideWhenUsed="1"/>
+    <w:lsdException w:name="toc 3" w:uiPriority="39" w:semiHidden="1" w:unhideWhenUsed="1"/>
+    <w:lsdException w:name="toc 4" w:uiPriority="39" w:semiHidden="1" w:unhideWhenUsed="1"/>
+    <w:lsdException w:name="toc 5" w:uiPriority="39" w:semiHidden="1" w:unhideWhenUsed="1"/>
+    <w:lsdException w:name="toc 6" w:uiPriority="39" w:semiHidden="1" w:unhideWhenUsed="1"/>
+    <w:lsdException w:name="toc 7" w:uiPriority="39" w:semiHidden="1" w:unhideWhenUsed="1"/>
+    <w:lsdException w:name="toc 8" w:uiPriority="39" w:semiHidden="1" w:unhideWhenUsed="1"/>
+    <w:lsdException w:name="toc 9" w:uiPriority="39" w:semiHidden="1" w:unhideWhenUsed="1"/>
     <w:lsdException w:name="Normal Indent" w:semiHidden="1" w:unhideWhenUsed="1"/>
     <w:lsdException w:name="footnote text" w:semiHidden="1" w:unhideWhenUsed="1"/>
     <w:lsdException w:name="annotation text" w:semiHidden="1" w:unhideWhenUsed="1"/>
     <w:lsdException w:name="header" w:semiHidden="1" w:unhideWhenUsed="1"/>
     <w:lsdException w:name="footer" w:semiHidden="1" w:unhideWhenUsed="1"/>
     <w:lsdException w:name="index heading" w:semiHidden="1" w:unhideWhenUsed="1"/>
-    <w:lsdException w:name="caption" w:semiHidden="1" w:uiPriority="35" w:unhideWhenUsed="1" w:qFormat="1"/>
+    <w:lsdException w:name="caption" w:uiPriority="35" w:semiHidden="1" w:unhideWhenUsed="1" w:qFormat="1"/>
     <w:lsdException w:name="table of figures" w:semiHidden="1" w:unhideWhenUsed="1"/>
     <w:lsdException w:name="envelope address" w:semiHidden="1" w:unhideWhenUsed="1"/>
     <w:lsdException w:name="envelope return" w:semiHidden="1" w:unhideWhenUsed="1"/>
@@ -7258,7 +8421,7 @@
     <w:lsdException w:name="Title" w:uiPriority="10" w:qFormat="1"/>
     <w:lsdException w:name="Closing" w:semiHidden="1" w:unhideWhenUsed="1"/>
     <w:lsdException w:name="Signature" w:semiHidden="1" w:unhideWhenUsed="1"/>
-    <w:lsdException w:name="Default Paragraph Font" w:semiHidden="1" w:uiPriority="1" w:unhideWhenUsed="1"/>
+    <w:lsdException w:name="Default Paragraph Font" w:uiPriority="1" w:semiHidden="1" w:unhideWhenUsed="1"/>
     <w:lsdException w:name="Body Text" w:semiHidden="1" w:unhideWhenUsed="1"/>
     <w:lsdException w:name="Body Text Indent" w:semiHidden="1" w:unhideWhenUsed="1"/>
     <w:lsdException w:name="List Continue" w:semiHidden="1" w:unhideWhenUsed="1"/>
@@ -7458,8 +8621,8 @@
     <w:lsdException w:name="Subtle Reference" w:uiPriority="31" w:qFormat="1"/>
     <w:lsdException w:name="Intense Reference" w:uiPriority="32" w:qFormat="1"/>
     <w:lsdException w:name="Book Title" w:uiPriority="33" w:qFormat="1"/>
-    <w:lsdException w:name="Bibliography" w:semiHidden="1" w:uiPriority="37" w:unhideWhenUsed="1"/>
-    <w:lsdException w:name="TOC Heading" w:semiHidden="1" w:uiPriority="39" w:unhideWhenUsed="1" w:qFormat="1"/>
+    <w:lsdException w:name="Bibliography" w:uiPriority="37" w:semiHidden="1" w:unhideWhenUsed="1"/>
+    <w:lsdException w:name="TOC Heading" w:uiPriority="39" w:semiHidden="1" w:unhideWhenUsed="1" w:qFormat="1"/>
     <w:lsdException w:name="Plain Table 1" w:uiPriority="41"/>
     <w:lsdException w:name="Plain Table 2" w:uiPriority="42"/>
     <w:lsdException w:name="Plain Table 3" w:uiPriority="43"/>
@@ -7570,7 +8733,7 @@
     <w:lsdException w:name="Unresolved Mention" w:semiHidden="1" w:unhideWhenUsed="1"/>
     <w:lsdException w:name="Smart Link" w:semiHidden="1" w:unhideWhenUsed="1"/>
   </w:latentStyles>
-  <w:style w:type="paragraph" w:default="1" w:styleId="Normal">
+  <w:style w:type="paragraph" w:styleId="Normal" w:default="1">
     <w:name w:val="Normal"/>
     <w:qFormat/>
     <w:rsid w:val="00B37B73"/>
@@ -7590,7 +8753,7 @@
       <w:outlineLvl w:val="0"/>
     </w:pPr>
     <w:rPr>
-      <w:rFonts w:asciiTheme="majorHAnsi" w:eastAsiaTheme="majorEastAsia" w:hAnsiTheme="majorHAnsi" w:cstheme="majorBidi"/>
+      <w:rFonts w:asciiTheme="majorHAnsi" w:hAnsiTheme="majorHAnsi" w:eastAsiaTheme="majorEastAsia" w:cstheme="majorBidi"/>
       <w:color w:val="0F4761" w:themeColor="accent1" w:themeShade="BF"/>
       <w:sz w:val="40"/>
       <w:szCs w:val="40"/>
@@ -7613,7 +8776,7 @@
       <w:outlineLvl w:val="1"/>
     </w:pPr>
     <w:rPr>
-      <w:rFonts w:asciiTheme="majorHAnsi" w:eastAsiaTheme="majorEastAsia" w:hAnsiTheme="majorHAnsi" w:cstheme="majorBidi"/>
+      <w:rFonts w:asciiTheme="majorHAnsi" w:hAnsiTheme="majorHAnsi" w:eastAsiaTheme="majorEastAsia" w:cstheme="majorBidi"/>
       <w:color w:val="0F4761" w:themeColor="accent1" w:themeShade="BF"/>
       <w:sz w:val="32"/>
       <w:szCs w:val="32"/>
@@ -7774,13 +8937,13 @@
       <w:color w:val="272727" w:themeColor="text1" w:themeTint="D8"/>
     </w:rPr>
   </w:style>
-  <w:style w:type="character" w:default="1" w:styleId="DefaultParagraphFont">
+  <w:style w:type="character" w:styleId="DefaultParagraphFont" w:default="1">
     <w:name w:val="Default Paragraph Font"/>
     <w:uiPriority w:val="1"/>
     <w:semiHidden/>
     <w:unhideWhenUsed/>
   </w:style>
-  <w:style w:type="table" w:default="1" w:styleId="TableNormal">
+  <w:style w:type="table" w:styleId="TableNormal" w:default="1">
     <w:name w:val="Normal Table"/>
     <w:uiPriority w:val="99"/>
     <w:semiHidden/>
@@ -7795,26 +8958,26 @@
       </w:tblCellMar>
     </w:tblPr>
   </w:style>
-  <w:style w:type="numbering" w:default="1" w:styleId="NoList">
+  <w:style w:type="numbering" w:styleId="NoList" w:default="1">
     <w:name w:val="No List"/>
     <w:uiPriority w:val="99"/>
     <w:semiHidden/>
     <w:unhideWhenUsed/>
   </w:style>
-  <w:style w:type="character" w:customStyle="1" w:styleId="Heading1Char">
+  <w:style w:type="character" w:styleId="Heading1Char" w:customStyle="1">
     <w:name w:val="Heading 1 Char"/>
     <w:basedOn w:val="DefaultParagraphFont"/>
     <w:link w:val="Heading1"/>
     <w:uiPriority w:val="9"/>
     <w:rsid w:val="002E5CD8"/>
     <w:rPr>
-      <w:rFonts w:asciiTheme="majorHAnsi" w:eastAsiaTheme="majorEastAsia" w:hAnsiTheme="majorHAnsi" w:cstheme="majorBidi"/>
+      <w:rFonts w:asciiTheme="majorHAnsi" w:hAnsiTheme="majorHAnsi" w:eastAsiaTheme="majorEastAsia" w:cstheme="majorBidi"/>
       <w:color w:val="0F4761" w:themeColor="accent1" w:themeShade="BF"/>
       <w:sz w:val="40"/>
       <w:szCs w:val="40"/>
     </w:rPr>
   </w:style>
-  <w:style w:type="character" w:customStyle="1" w:styleId="Heading2Char">
+  <w:style w:type="character" w:styleId="Heading2Char" w:customStyle="1">
     <w:name w:val="Heading 2 Char"/>
     <w:basedOn w:val="DefaultParagraphFont"/>
     <w:link w:val="Heading2"/>
@@ -7822,13 +8985,13 @@
     <w:semiHidden/>
     <w:rsid w:val="002E5CD8"/>
     <w:rPr>
-      <w:rFonts w:asciiTheme="majorHAnsi" w:eastAsiaTheme="majorEastAsia" w:hAnsiTheme="majorHAnsi" w:cstheme="majorBidi"/>
+      <w:rFonts w:asciiTheme="majorHAnsi" w:hAnsiTheme="majorHAnsi" w:eastAsiaTheme="majorEastAsia" w:cstheme="majorBidi"/>
       <w:color w:val="0F4761" w:themeColor="accent1" w:themeShade="BF"/>
       <w:sz w:val="32"/>
       <w:szCs w:val="32"/>
     </w:rPr>
   </w:style>
-  <w:style w:type="character" w:customStyle="1" w:styleId="Heading3Char">
+  <w:style w:type="character" w:styleId="Heading3Char" w:customStyle="1">
     <w:name w:val="Heading 3 Char"/>
     <w:basedOn w:val="DefaultParagraphFont"/>
     <w:link w:val="Heading3"/>
@@ -7842,7 +9005,7 @@
       <w:szCs w:val="28"/>
     </w:rPr>
   </w:style>
-  <w:style w:type="character" w:customStyle="1" w:styleId="Heading4Char">
+  <w:style w:type="character" w:styleId="Heading4Char" w:customStyle="1">
     <w:name w:val="Heading 4 Char"/>
     <w:basedOn w:val="DefaultParagraphFont"/>
     <w:link w:val="Heading4"/>
@@ -7856,7 +9019,7 @@
       <w:color w:val="0F4761" w:themeColor="accent1" w:themeShade="BF"/>
     </w:rPr>
   </w:style>
-  <w:style w:type="character" w:customStyle="1" w:styleId="Heading5Char">
+  <w:style w:type="character" w:styleId="Heading5Char" w:customStyle="1">
     <w:name w:val="Heading 5 Char"/>
     <w:basedOn w:val="DefaultParagraphFont"/>
     <w:link w:val="Heading5"/>
@@ -7868,7 +9031,7 @@
       <w:color w:val="0F4761" w:themeColor="accent1" w:themeShade="BF"/>
     </w:rPr>
   </w:style>
-  <w:style w:type="character" w:customStyle="1" w:styleId="Heading6Char">
+  <w:style w:type="character" w:styleId="Heading6Char" w:customStyle="1">
     <w:name w:val="Heading 6 Char"/>
     <w:basedOn w:val="DefaultParagraphFont"/>
     <w:link w:val="Heading6"/>
@@ -7882,7 +9045,7 @@
       <w:color w:val="595959" w:themeColor="text1" w:themeTint="A6"/>
     </w:rPr>
   </w:style>
-  <w:style w:type="character" w:customStyle="1" w:styleId="Heading7Char">
+  <w:style w:type="character" w:styleId="Heading7Char" w:customStyle="1">
     <w:name w:val="Heading 7 Char"/>
     <w:basedOn w:val="DefaultParagraphFont"/>
     <w:link w:val="Heading7"/>
@@ -7894,7 +9057,7 @@
       <w:color w:val="595959" w:themeColor="text1" w:themeTint="A6"/>
     </w:rPr>
   </w:style>
-  <w:style w:type="character" w:customStyle="1" w:styleId="Heading8Char">
+  <w:style w:type="character" w:styleId="Heading8Char" w:customStyle="1">
     <w:name w:val="Heading 8 Char"/>
     <w:basedOn w:val="DefaultParagraphFont"/>
     <w:link w:val="Heading8"/>
@@ -7908,7 +9071,7 @@
       <w:color w:val="272727" w:themeColor="text1" w:themeTint="D8"/>
     </w:rPr>
   </w:style>
-  <w:style w:type="character" w:customStyle="1" w:styleId="Heading9Char">
+  <w:style w:type="character" w:styleId="Heading9Char" w:customStyle="1">
     <w:name w:val="Heading 9 Char"/>
     <w:basedOn w:val="DefaultParagraphFont"/>
     <w:link w:val="Heading9"/>
@@ -7933,21 +9096,21 @@
       <w:contextualSpacing/>
     </w:pPr>
     <w:rPr>
-      <w:rFonts w:asciiTheme="majorHAnsi" w:eastAsiaTheme="majorEastAsia" w:hAnsiTheme="majorHAnsi" w:cstheme="majorBidi"/>
+      <w:rFonts w:asciiTheme="majorHAnsi" w:hAnsiTheme="majorHAnsi" w:eastAsiaTheme="majorEastAsia" w:cstheme="majorBidi"/>
       <w:spacing w:val="-10"/>
       <w:kern w:val="28"/>
       <w:sz w:val="56"/>
       <w:szCs w:val="56"/>
     </w:rPr>
   </w:style>
-  <w:style w:type="character" w:customStyle="1" w:styleId="TitleChar">
+  <w:style w:type="character" w:styleId="TitleChar" w:customStyle="1">
     <w:name w:val="Title Char"/>
     <w:basedOn w:val="DefaultParagraphFont"/>
     <w:link w:val="Title"/>
     <w:uiPriority w:val="10"/>
     <w:rsid w:val="002E5CD8"/>
     <w:rPr>
-      <w:rFonts w:asciiTheme="majorHAnsi" w:eastAsiaTheme="majorEastAsia" w:hAnsiTheme="majorHAnsi" w:cstheme="majorBidi"/>
+      <w:rFonts w:asciiTheme="majorHAnsi" w:hAnsiTheme="majorHAnsi" w:eastAsiaTheme="majorEastAsia" w:cstheme="majorBidi"/>
       <w:spacing w:val="-10"/>
       <w:kern w:val="28"/>
       <w:sz w:val="56"/>
@@ -7975,7 +9138,7 @@
       <w:szCs w:val="28"/>
     </w:rPr>
   </w:style>
-  <w:style w:type="character" w:customStyle="1" w:styleId="SubtitleChar">
+  <w:style w:type="character" w:styleId="SubtitleChar" w:customStyle="1">
     <w:name w:val="Subtitle Char"/>
     <w:basedOn w:val="DefaultParagraphFont"/>
     <w:link w:val="Subtitle"/>
@@ -8007,7 +9170,7 @@
       <w:color w:val="404040" w:themeColor="text1" w:themeTint="BF"/>
     </w:rPr>
   </w:style>
-  <w:style w:type="character" w:customStyle="1" w:styleId="QuoteChar">
+  <w:style w:type="character" w:styleId="QuoteChar" w:customStyle="1">
     <w:name w:val="Quote Char"/>
     <w:basedOn w:val="DefaultParagraphFont"/>
     <w:link w:val="Quote"/>
@@ -8052,8 +9215,8 @@
     <w:rsid w:val="002E5CD8"/>
     <w:pPr>
       <w:pBdr>
-        <w:top w:val="single" w:sz="4" w:space="10" w:color="0F4761" w:themeColor="accent1" w:themeShade="BF"/>
-        <w:bottom w:val="single" w:sz="4" w:space="10" w:color="0F4761" w:themeColor="accent1" w:themeShade="BF"/>
+        <w:top w:val="single" w:color="0F4761" w:themeColor="accent1" w:themeShade="BF" w:sz="4" w:space="10"/>
+        <w:bottom w:val="single" w:color="0F4761" w:themeColor="accent1" w:themeShade="BF" w:sz="4" w:space="10"/>
       </w:pBdr>
       <w:spacing w:before="360" w:after="360"/>
       <w:ind w:left="864" w:right="864"/>
@@ -8065,7 +9228,7 @@
       <w:color w:val="0F4761" w:themeColor="accent1" w:themeShade="BF"/>
     </w:rPr>
   </w:style>
-  <w:style w:type="character" w:customStyle="1" w:styleId="IntenseQuoteChar">
+  <w:style w:type="character" w:styleId="IntenseQuoteChar" w:customStyle="1">
     <w:name w:val="Intense Quote Char"/>
     <w:basedOn w:val="DefaultParagraphFont"/>
     <w:link w:val="IntenseQuote"/>
@@ -8101,12 +9264,12 @@
     </w:pPr>
     <w:tblPr>
       <w:tblBorders>
-        <w:top w:val="single" w:sz="4" w:space="0" w:color="auto"/>
-        <w:left w:val="single" w:sz="4" w:space="0" w:color="auto"/>
-        <w:bottom w:val="single" w:sz="4" w:space="0" w:color="auto"/>
-        <w:right w:val="single" w:sz="4" w:space="0" w:color="auto"/>
-        <w:insideH w:val="single" w:sz="4" w:space="0" w:color="auto"/>
-        <w:insideV w:val="single" w:sz="4" w:space="0" w:color="auto"/>
+        <w:top w:val="single" w:color="auto" w:sz="4" w:space="0"/>
+        <w:left w:val="single" w:color="auto" w:sz="4" w:space="0"/>
+        <w:bottom w:val="single" w:color="auto" w:sz="4" w:space="0"/>
+        <w:right w:val="single" w:color="auto" w:sz="4" w:space="0"/>
+        <w:insideH w:val="single" w:color="auto" w:sz="4" w:space="0"/>
+        <w:insideV w:val="single" w:color="auto" w:sz="4" w:space="0"/>
       </w:tblBorders>
     </w:tblPr>
   </w:style>
@@ -8131,7 +9294,7 @@
       <w:tblPr/>
       <w:tcPr>
         <w:tcBorders>
-          <w:bottom w:val="single" w:sz="4" w:space="0" w:color="7F7F7F" w:themeColor="text1" w:themeTint="80"/>
+          <w:bottom w:val="single" w:color="7F7F7F" w:themeColor="text1" w:themeTint="80" w:sz="4" w:space="0"/>
         </w:tcBorders>
       </w:tcPr>
     </w:tblStylePr>
@@ -8157,7 +9320,7 @@
       <w:tblPr/>
       <w:tcPr>
         <w:tcBorders>
-          <w:right w:val="single" w:sz="4" w:space="0" w:color="7F7F7F" w:themeColor="text1" w:themeTint="80"/>
+          <w:right w:val="single" w:color="7F7F7F" w:themeColor="text1" w:themeTint="80" w:sz="4" w:space="0"/>
         </w:tcBorders>
       </w:tcPr>
     </w:tblStylePr>
@@ -8230,7 +9393,7 @@
       <w:szCs w:val="20"/>
     </w:rPr>
   </w:style>
-  <w:style w:type="character" w:customStyle="1" w:styleId="CommentTextChar">
+  <w:style w:type="character" w:styleId="CommentTextChar" w:customStyle="1">
     <w:name w:val="Comment Text Char"/>
     <w:basedOn w:val="DefaultParagraphFont"/>
     <w:link w:val="CommentText"/>
@@ -8255,7 +9418,7 @@
       <w:bCs/>
     </w:rPr>
   </w:style>
-  <w:style w:type="character" w:customStyle="1" w:styleId="CommentSubjectChar">
+  <w:style w:type="character" w:styleId="CommentSubjectChar" w:customStyle="1">
     <w:name w:val="Comment Subject Char"/>
     <w:basedOn w:val="CommentTextChar"/>
     <w:link w:val="CommentSubject"/>
@@ -8269,7 +9432,7 @@
       <w:szCs w:val="20"/>
     </w:rPr>
   </w:style>
-  <w:style w:type="character" w:customStyle="1" w:styleId="HeaderChar">
+  <w:style w:type="character" w:styleId="HeaderChar" w:customStyle="1">
     <w:name w:val="Header Char"/>
     <w:basedOn w:val="DefaultParagraphFont"/>
     <w:link w:val="Header"/>
@@ -8289,7 +9452,7 @@
       <w:spacing w:after="0" w:line="240" w:lineRule="auto"/>
     </w:pPr>
   </w:style>
-  <w:style w:type="character" w:customStyle="1" w:styleId="FooterChar">
+  <w:style w:type="character" w:styleId="FooterChar" w:customStyle="1">
     <w:name w:val="Footer Char"/>
     <w:basedOn w:val="DefaultParagraphFont"/>
     <w:link w:val="Footer"/>

</xml_diff>

<commit_message>
feat: CE-1398 Call cetner actions taken to exports (#919)
</commit_message>
<xml_diff>
--- a/backend/templates/complaint/CDOGS-CEEB-COMPLAINT-TEMPLATE-v1.docx
+++ b/backend/templates/complaint/CDOGS-CEEB-COMPLAINT-TEMPLATE-v1.docx
@@ -127,17 +127,17 @@
           <w:p>
             <w:pPr>
               <w:rPr>
-                <w:rFonts w:ascii="BC Sans" w:eastAsia="Times New Roman" w:hAnsi="BC Sans" w:cs="Times New Roman"/>
-                <w:b w:val="0"/>
-                <w:bCs w:val="0"/>
-                <w:color w:val="000000" w:themeColor="text1"/>
-                <w:sz w:val="20"/>
-                <w:szCs w:val="20"/>
-              </w:rPr>
-            </w:pPr>
-            <w:r>
-              <w:rPr>
-                <w:rFonts w:ascii="BC Sans" w:eastAsia="Times New Roman" w:hAnsi="BC Sans" w:cs="Times New Roman"/>
+                <w:rFonts w:ascii="BC Sans" w:hAnsi="BC Sans" w:eastAsia="Times New Roman" w:cs="Times New Roman"/>
+                <w:b w:val="0"/>
+                <w:bCs w:val="0"/>
+                <w:color w:val="000000" w:themeColor="text1"/>
+                <w:sz w:val="20"/>
+                <w:szCs w:val="20"/>
+              </w:rPr>
+            </w:pPr>
+            <w:r>
+              <w:rPr>
+                <w:rFonts w:ascii="BC Sans" w:hAnsi="BC Sans" w:eastAsia="Times New Roman" w:cs="Times New Roman"/>
                 <w:b w:val="0"/>
                 <w:bCs w:val="0"/>
                 <w:color w:val="000000" w:themeColor="text1"/>
@@ -148,7 +148,7 @@
             </w:r>
             <w:r>
               <w:rPr>
-                <w:rFonts w:ascii="BC Sans" w:eastAsia="Times New Roman" w:hAnsi="BC Sans" w:cs="Times New Roman"/>
+                <w:rFonts w:ascii="BC Sans" w:hAnsi="BC Sans" w:eastAsia="Times New Roman" w:cs="Times New Roman"/>
                 <w:b w:val="0"/>
                 <w:bCs w:val="0"/>
                 <w:color w:val="000000" w:themeColor="text1"/>
@@ -159,7 +159,7 @@
             </w:r>
             <w:r>
               <w:rPr>
-                <w:rFonts w:ascii="BC Sans" w:eastAsia="Times New Roman" w:hAnsi="BC Sans" w:cs="Times New Roman"/>
+                <w:rFonts w:ascii="BC Sans" w:hAnsi="BC Sans" w:eastAsia="Times New Roman" w:cs="Times New Roman"/>
                 <w:b w:val="0"/>
                 <w:bCs w:val="0"/>
                 <w:color w:val="000000" w:themeColor="text1"/>
@@ -170,7 +170,7 @@
             </w:r>
             <w:r>
               <w:rPr>
-                <w:rFonts w:ascii="BC Sans" w:eastAsia="BC Sans" w:hAnsi="BC Sans" w:cs="BC Sans"/>
+                <w:rFonts w:ascii="BC Sans" w:hAnsi="BC Sans" w:eastAsia="BC Sans" w:cs="BC Sans"/>
                 <w:sz w:val="18"/>
                 <w:szCs w:val="18"/>
               </w:rPr>
@@ -178,7 +178,7 @@
             </w:r>
             <w:r>
               <w:rPr>
-                <w:rFonts w:ascii="BC Sans" w:eastAsia="Times New Roman" w:hAnsi="BC Sans" w:cs="Times New Roman"/>
+                <w:rFonts w:ascii="BC Sans" w:hAnsi="BC Sans" w:eastAsia="Times New Roman" w:cs="Times New Roman"/>
                 <w:b w:val="0"/>
                 <w:bCs w:val="0"/>
                 <w:color w:val="000000" w:themeColor="text1"/>
@@ -189,7 +189,7 @@
             </w:r>
             <w:r>
               <w:rPr>
-                <w:rFonts w:ascii="BC Sans" w:eastAsia="Times New Roman" w:hAnsi="BC Sans" w:cs="Times New Roman"/>
+                <w:rFonts w:ascii="BC Sans" w:hAnsi="BC Sans" w:eastAsia="Times New Roman" w:cs="Times New Roman"/>
                 <w:b w:val="0"/>
                 <w:bCs w:val="0"/>
                 <w:color w:val="000000" w:themeColor="text1"/>
@@ -208,15 +208,15 @@
             <w:pPr>
               <w:cnfStyle w:val="100000000000" w:firstRow="1" w:lastRow="0" w:firstColumn="0" w:lastColumn="0" w:oddVBand="0" w:evenVBand="0" w:oddHBand="0" w:evenHBand="0" w:firstRowFirstColumn="0" w:firstRowLastColumn="0" w:lastRowFirstColumn="0" w:lastRowLastColumn="0"/>
               <w:rPr>
-                <w:rFonts w:ascii="BC Sans" w:eastAsia="Times New Roman" w:hAnsi="BC Sans" w:cs="Times New Roman"/>
-                <w:color w:val="000000" w:themeColor="text1"/>
-                <w:sz w:val="20"/>
-                <w:szCs w:val="20"/>
-              </w:rPr>
-            </w:pPr>
-            <w:r>
-              <w:rPr>
-                <w:rFonts w:ascii="BC Sans" w:eastAsia="Times New Roman" w:hAnsi="BC Sans" w:cs="Times New Roman"/>
+                <w:rFonts w:ascii="BC Sans" w:hAnsi="BC Sans" w:eastAsia="Times New Roman" w:cs="Times New Roman"/>
+                <w:color w:val="000000" w:themeColor="text1"/>
+                <w:sz w:val="20"/>
+                <w:szCs w:val="20"/>
+              </w:rPr>
+            </w:pPr>
+            <w:r>
+              <w:rPr>
+                <w:rFonts w:ascii="BC Sans" w:hAnsi="BC Sans" w:eastAsia="Times New Roman" w:cs="Times New Roman"/>
                 <w:b w:val="0"/>
                 <w:bCs w:val="0"/>
                 <w:color w:val="000000" w:themeColor="text1"/>
@@ -227,7 +227,7 @@
             </w:r>
             <w:r>
               <w:rPr>
-                <w:rFonts w:ascii="BC Sans" w:eastAsia="Times New Roman" w:hAnsi="BC Sans" w:cs="Times New Roman"/>
+                <w:rFonts w:ascii="BC Sans" w:hAnsi="BC Sans" w:eastAsia="Times New Roman" w:cs="Times New Roman"/>
                 <w:b w:val="0"/>
                 <w:bCs w:val="0"/>
                 <w:color w:val="000000" w:themeColor="text1"/>
@@ -238,7 +238,7 @@
             </w:r>
             <w:r>
               <w:rPr>
-                <w:rFonts w:ascii="BC Sans" w:eastAsia="BC Sans" w:hAnsi="BC Sans" w:cs="BC Sans"/>
+                <w:rFonts w:ascii="BC Sans" w:hAnsi="BC Sans" w:eastAsia="BC Sans" w:cs="BC Sans"/>
                 <w:b w:val="0"/>
                 <w:bCs w:val="0"/>
                 <w:sz w:val="18"/>
@@ -248,7 +248,7 @@
             </w:r>
             <w:r>
               <w:rPr>
-                <w:rFonts w:ascii="BC Sans" w:eastAsia="Times New Roman" w:hAnsi="BC Sans" w:cs="Times New Roman"/>
+                <w:rFonts w:ascii="BC Sans" w:hAnsi="BC Sans" w:eastAsia="Times New Roman" w:cs="Times New Roman"/>
                 <w:b w:val="0"/>
                 <w:bCs w:val="0"/>
                 <w:color w:val="000000" w:themeColor="text1"/>
@@ -259,7 +259,7 @@
             </w:r>
             <w:r>
               <w:rPr>
-                <w:rFonts w:ascii="BC Sans" w:eastAsia="Times New Roman" w:hAnsi="BC Sans" w:cs="Times New Roman"/>
+                <w:rFonts w:ascii="BC Sans" w:hAnsi="BC Sans" w:eastAsia="Times New Roman" w:cs="Times New Roman"/>
                 <w:b w:val="0"/>
                 <w:bCs w:val="0"/>
                 <w:color w:val="000000" w:themeColor="text1"/>
@@ -280,7 +280,7 @@
             </w:pPr>
             <w:r>
               <w:rPr>
-                <w:rFonts w:ascii="BC Sans" w:eastAsia="Times New Roman" w:hAnsi="BC Sans" w:cs="Times New Roman"/>
+                <w:rFonts w:ascii="BC Sans" w:hAnsi="BC Sans" w:eastAsia="Times New Roman" w:cs="Times New Roman"/>
                 <w:b w:val="0"/>
                 <w:bCs w:val="0"/>
                 <w:color w:val="000000" w:themeColor="text1"/>
@@ -291,7 +291,7 @@
             </w:r>
             <w:r>
               <w:rPr>
-                <w:rFonts w:ascii="BC Sans" w:eastAsia="Times New Roman" w:hAnsi="BC Sans" w:cs="Times New Roman"/>
+                <w:rFonts w:ascii="BC Sans" w:hAnsi="BC Sans" w:eastAsia="Times New Roman" w:cs="Times New Roman"/>
                 <w:b w:val="0"/>
                 <w:bCs w:val="0"/>
                 <w:color w:val="000000" w:themeColor="text1"/>
@@ -302,7 +302,7 @@
             </w:r>
             <w:r>
               <w:rPr>
-                <w:rFonts w:ascii="BC Sans" w:eastAsia="BC Sans" w:hAnsi="BC Sans" w:cs="BC Sans"/>
+                <w:rFonts w:ascii="BC Sans" w:hAnsi="BC Sans" w:eastAsia="BC Sans" w:cs="BC Sans"/>
                 <w:b w:val="0"/>
                 <w:bCs w:val="0"/>
                 <w:sz w:val="18"/>
@@ -312,7 +312,7 @@
             </w:r>
             <w:r>
               <w:rPr>
-                <w:rFonts w:ascii="BC Sans" w:eastAsia="Times New Roman" w:hAnsi="BC Sans" w:cs="Times New Roman"/>
+                <w:rFonts w:ascii="BC Sans" w:hAnsi="BC Sans" w:eastAsia="Times New Roman" w:cs="Times New Roman"/>
                 <w:b w:val="0"/>
                 <w:bCs w:val="0"/>
                 <w:color w:val="000000" w:themeColor="text1"/>
@@ -323,7 +323,7 @@
             </w:r>
             <w:r>
               <w:rPr>
-                <w:rFonts w:ascii="BC Sans" w:eastAsia="Times New Roman" w:hAnsi="BC Sans" w:cs="Times New Roman"/>
+                <w:rFonts w:ascii="BC Sans" w:hAnsi="BC Sans" w:eastAsia="Times New Roman" w:cs="Times New Roman"/>
                 <w:b w:val="0"/>
                 <w:bCs w:val="0"/>
                 <w:color w:val="000000" w:themeColor="text1"/>
@@ -347,17 +347,17 @@
           <w:p>
             <w:pPr>
               <w:rPr>
-                <w:rFonts w:ascii="BC Sans" w:eastAsia="Times New Roman" w:hAnsi="BC Sans" w:cs="Times New Roman"/>
-                <w:b w:val="0"/>
-                <w:bCs w:val="0"/>
-                <w:color w:val="000000" w:themeColor="text1"/>
-                <w:sz w:val="20"/>
-                <w:szCs w:val="20"/>
-              </w:rPr>
-            </w:pPr>
-            <w:r>
-              <w:rPr>
-                <w:rFonts w:ascii="BC Sans" w:eastAsia="Times New Roman" w:hAnsi="BC Sans" w:cs="Times New Roman"/>
+                <w:rFonts w:ascii="BC Sans" w:hAnsi="BC Sans" w:eastAsia="Times New Roman" w:cs="Times New Roman"/>
+                <w:b w:val="0"/>
+                <w:bCs w:val="0"/>
+                <w:color w:val="000000" w:themeColor="text1"/>
+                <w:sz w:val="20"/>
+                <w:szCs w:val="20"/>
+              </w:rPr>
+            </w:pPr>
+            <w:r>
+              <w:rPr>
+                <w:rFonts w:ascii="BC Sans" w:hAnsi="BC Sans" w:eastAsia="Times New Roman" w:cs="Times New Roman"/>
                 <w:b w:val="0"/>
                 <w:bCs w:val="0"/>
                 <w:color w:val="000000" w:themeColor="text1"/>
@@ -368,7 +368,7 @@
             </w:r>
             <w:r>
               <w:rPr>
-                <w:rFonts w:ascii="BC Sans" w:eastAsia="Times New Roman" w:hAnsi="BC Sans" w:cs="Times New Roman"/>
+                <w:rFonts w:ascii="BC Sans" w:hAnsi="BC Sans" w:eastAsia="Times New Roman" w:cs="Times New Roman"/>
                 <w:b w:val="0"/>
                 <w:bCs w:val="0"/>
                 <w:color w:val="000000" w:themeColor="text1"/>
@@ -379,7 +379,7 @@
             </w:r>
             <w:r>
               <w:rPr>
-                <w:rFonts w:ascii="BC Sans" w:eastAsia="Times New Roman" w:hAnsi="BC Sans" w:cs="Times New Roman"/>
+                <w:rFonts w:ascii="BC Sans" w:hAnsi="BC Sans" w:eastAsia="Times New Roman" w:cs="Times New Roman"/>
                 <w:b w:val="0"/>
                 <w:bCs w:val="0"/>
                 <w:color w:val="000000" w:themeColor="text1"/>
@@ -390,7 +390,7 @@
             </w:r>
             <w:r>
               <w:rPr>
-                <w:rFonts w:ascii="BC Sans" w:eastAsia="Times New Roman" w:hAnsi="BC Sans" w:cs="Times New Roman"/>
+                <w:rFonts w:ascii="BC Sans" w:hAnsi="BC Sans" w:eastAsia="Times New Roman" w:cs="Times New Roman"/>
                 <w:b w:val="0"/>
                 <w:bCs w:val="0"/>
                 <w:color w:val="000000" w:themeColor="text1"/>
@@ -401,7 +401,7 @@
             </w:r>
             <w:r>
               <w:rPr>
-                <w:rFonts w:ascii="BC Sans" w:eastAsia="BC Sans" w:hAnsi="BC Sans" w:cs="BC Sans"/>
+                <w:rFonts w:ascii="BC Sans" w:hAnsi="BC Sans" w:eastAsia="BC Sans" w:cs="BC Sans"/>
                 <w:b w:val="0"/>
                 <w:bCs w:val="0"/>
                 <w:sz w:val="18"/>
@@ -411,7 +411,7 @@
             </w:r>
             <w:r>
               <w:rPr>
-                <w:rFonts w:ascii="BC Sans" w:eastAsia="Times New Roman" w:hAnsi="BC Sans" w:cs="Times New Roman"/>
+                <w:rFonts w:ascii="BC Sans" w:hAnsi="BC Sans" w:eastAsia="Times New Roman" w:cs="Times New Roman"/>
                 <w:b w:val="0"/>
                 <w:bCs w:val="0"/>
                 <w:color w:val="000000" w:themeColor="text1"/>
@@ -422,7 +422,7 @@
             </w:r>
             <w:r>
               <w:rPr>
-                <w:rFonts w:ascii="BC Sans" w:eastAsia="Times New Roman" w:hAnsi="BC Sans" w:cs="Times New Roman"/>
+                <w:rFonts w:ascii="BC Sans" w:hAnsi="BC Sans" w:eastAsia="Times New Roman" w:cs="Times New Roman"/>
                 <w:b w:val="0"/>
                 <w:bCs w:val="0"/>
                 <w:color w:val="000000" w:themeColor="text1"/>
@@ -441,15 +441,15 @@
             <w:pPr>
               <w:cnfStyle w:val="000000000000" w:firstRow="0" w:lastRow="0" w:firstColumn="0" w:lastColumn="0" w:oddVBand="0" w:evenVBand="0" w:oddHBand="0" w:evenHBand="0" w:firstRowFirstColumn="0" w:firstRowLastColumn="0" w:lastRowFirstColumn="0" w:lastRowLastColumn="0"/>
               <w:rPr>
-                <w:rFonts w:ascii="BC Sans" w:eastAsia="Times New Roman" w:hAnsi="BC Sans" w:cs="Times New Roman"/>
-                <w:color w:val="000000" w:themeColor="text1"/>
-                <w:sz w:val="20"/>
-                <w:szCs w:val="20"/>
-              </w:rPr>
-            </w:pPr>
-            <w:r>
-              <w:rPr>
-                <w:rFonts w:ascii="BC Sans" w:eastAsia="Times New Roman" w:hAnsi="BC Sans" w:cs="Times New Roman"/>
+                <w:rFonts w:ascii="BC Sans" w:hAnsi="BC Sans" w:eastAsia="Times New Roman" w:cs="Times New Roman"/>
+                <w:color w:val="000000" w:themeColor="text1"/>
+                <w:sz w:val="20"/>
+                <w:szCs w:val="20"/>
+              </w:rPr>
+            </w:pPr>
+            <w:r>
+              <w:rPr>
+                <w:rFonts w:ascii="BC Sans" w:hAnsi="BC Sans" w:eastAsia="Times New Roman" w:cs="Times New Roman"/>
                 <w:color w:val="000000" w:themeColor="text1"/>
                 <w:sz w:val="20"/>
                 <w:szCs w:val="20"/>
@@ -458,7 +458,7 @@
             </w:r>
             <w:r>
               <w:rPr>
-                <w:rFonts w:ascii="BC Sans" w:eastAsia="Times New Roman" w:hAnsi="BC Sans" w:cs="Times New Roman"/>
+                <w:rFonts w:ascii="BC Sans" w:hAnsi="BC Sans" w:eastAsia="Times New Roman" w:cs="Times New Roman"/>
                 <w:color w:val="000000" w:themeColor="text1"/>
                 <w:sz w:val="20"/>
                 <w:szCs w:val="20"/>
@@ -467,7 +467,7 @@
             </w:r>
             <w:r>
               <w:rPr>
-                <w:rFonts w:ascii="BC Sans" w:eastAsia="BC Sans" w:hAnsi="BC Sans" w:cs="BC Sans"/>
+                <w:rFonts w:ascii="BC Sans" w:hAnsi="BC Sans" w:eastAsia="BC Sans" w:cs="BC Sans"/>
                 <w:b/>
                 <w:bCs/>
                 <w:sz w:val="18"/>
@@ -477,7 +477,7 @@
             </w:r>
             <w:r>
               <w:rPr>
-                <w:rFonts w:ascii="BC Sans" w:eastAsia="Times New Roman" w:hAnsi="BC Sans" w:cs="Times New Roman"/>
+                <w:rFonts w:ascii="BC Sans" w:hAnsi="BC Sans" w:eastAsia="Times New Roman" w:cs="Times New Roman"/>
                 <w:color w:val="000000" w:themeColor="text1"/>
                 <w:sz w:val="20"/>
                 <w:szCs w:val="20"/>
@@ -494,15 +494,15 @@
             <w:pPr>
               <w:cnfStyle w:val="000000000000" w:firstRow="0" w:lastRow="0" w:firstColumn="0" w:lastColumn="0" w:oddVBand="0" w:evenVBand="0" w:oddHBand="0" w:evenHBand="0" w:firstRowFirstColumn="0" w:firstRowLastColumn="0" w:lastRowFirstColumn="0" w:lastRowLastColumn="0"/>
               <w:rPr>
-                <w:rFonts w:ascii="BC Sans" w:eastAsia="Times New Roman" w:hAnsi="BC Sans" w:cs="Times New Roman"/>
-                <w:color w:val="000000" w:themeColor="text1"/>
-                <w:sz w:val="20"/>
-                <w:szCs w:val="20"/>
-              </w:rPr>
-            </w:pPr>
-            <w:r>
-              <w:rPr>
-                <w:rFonts w:ascii="BC Sans" w:eastAsia="Times New Roman" w:hAnsi="BC Sans" w:cs="Times New Roman"/>
+                <w:rFonts w:ascii="BC Sans" w:hAnsi="BC Sans" w:eastAsia="Times New Roman" w:cs="Times New Roman"/>
+                <w:color w:val="000000" w:themeColor="text1"/>
+                <w:sz w:val="20"/>
+                <w:szCs w:val="20"/>
+              </w:rPr>
+            </w:pPr>
+            <w:r>
+              <w:rPr>
+                <w:rFonts w:ascii="BC Sans" w:hAnsi="BC Sans" w:eastAsia="Times New Roman" w:cs="Times New Roman"/>
                 <w:color w:val="000000" w:themeColor="text1"/>
                 <w:sz w:val="20"/>
                 <w:szCs w:val="20"/>
@@ -511,7 +511,7 @@
             </w:r>
             <w:r>
               <w:rPr>
-                <w:rFonts w:ascii="BC Sans" w:eastAsia="BC Sans" w:hAnsi="BC Sans" w:cs="BC Sans"/>
+                <w:rFonts w:ascii="BC Sans" w:hAnsi="BC Sans" w:eastAsia="BC Sans" w:cs="BC Sans"/>
                 <w:sz w:val="18"/>
                 <w:szCs w:val="18"/>
               </w:rPr>
@@ -519,7 +519,7 @@
             </w:r>
             <w:r>
               <w:rPr>
-                <w:rFonts w:ascii="BC Sans" w:eastAsia="BC Sans" w:hAnsi="BC Sans" w:cs="BC Sans"/>
+                <w:rFonts w:ascii="BC Sans" w:hAnsi="BC Sans" w:eastAsia="BC Sans" w:cs="BC Sans"/>
                 <w:sz w:val="18"/>
                 <w:szCs w:val="18"/>
               </w:rPr>
@@ -527,7 +527,7 @@
             </w:r>
             <w:r>
               <w:rPr>
-                <w:rFonts w:ascii="BC Sans" w:eastAsia="Times New Roman" w:hAnsi="BC Sans" w:cs="Times New Roman"/>
+                <w:rFonts w:ascii="BC Sans" w:hAnsi="BC Sans" w:eastAsia="Times New Roman" w:cs="Times New Roman"/>
                 <w:color w:val="000000" w:themeColor="text1"/>
                 <w:sz w:val="20"/>
                 <w:szCs w:val="20"/>
@@ -536,7 +536,7 @@
             </w:r>
             <w:r>
               <w:rPr>
-                <w:rFonts w:ascii="BC Sans" w:eastAsia="Times New Roman" w:hAnsi="BC Sans" w:cs="Times New Roman"/>
+                <w:rFonts w:ascii="BC Sans" w:hAnsi="BC Sans" w:eastAsia="Times New Roman" w:cs="Times New Roman"/>
                 <w:color w:val="000000" w:themeColor="text1"/>
                 <w:sz w:val="20"/>
                 <w:szCs w:val="20"/>
@@ -545,7 +545,7 @@
             </w:r>
             <w:r>
               <w:rPr>
-                <w:rFonts w:ascii="BC Sans" w:eastAsia="Times New Roman" w:hAnsi="BC Sans" w:cs="Times New Roman"/>
+                <w:rFonts w:ascii="BC Sans" w:hAnsi="BC Sans" w:eastAsia="Times New Roman" w:cs="Times New Roman"/>
                 <w:color w:val="000000" w:themeColor="text1"/>
                 <w:sz w:val="20"/>
                 <w:szCs w:val="20"/>
@@ -554,7 +554,7 @@
             </w:r>
             <w:r>
               <w:rPr>
-                <w:rFonts w:ascii="BC Sans" w:eastAsia="Times New Roman" w:hAnsi="BC Sans" w:cs="Times New Roman"/>
+                <w:rFonts w:ascii="BC Sans" w:hAnsi="BC Sans" w:eastAsia="Times New Roman" w:cs="Times New Roman"/>
                 <w:color w:val="000000" w:themeColor="text1"/>
                 <w:sz w:val="20"/>
                 <w:szCs w:val="20"/>
@@ -563,7 +563,7 @@
             </w:r>
             <w:r>
               <w:rPr>
-                <w:rFonts w:ascii="BC Sans" w:eastAsia="Times New Roman" w:hAnsi="BC Sans" w:cs="Times New Roman"/>
+                <w:rFonts w:ascii="BC Sans" w:hAnsi="BC Sans" w:eastAsia="Times New Roman" w:cs="Times New Roman"/>
                 <w:color w:val="000000" w:themeColor="text1"/>
                 <w:sz w:val="20"/>
                 <w:szCs w:val="20"/>
@@ -572,7 +572,7 @@
             </w:r>
             <w:r>
               <w:rPr>
-                <w:rFonts w:ascii="BC Sans" w:eastAsia="Times New Roman" w:hAnsi="BC Sans" w:cs="Times New Roman"/>
+                <w:rFonts w:ascii="BC Sans" w:hAnsi="BC Sans" w:eastAsia="Times New Roman" w:cs="Times New Roman"/>
                 <w:color w:val="000000" w:themeColor="text1"/>
                 <w:sz w:val="20"/>
                 <w:szCs w:val="20"/>
@@ -581,7 +581,7 @@
             </w:r>
             <w:r>
               <w:rPr>
-                <w:rFonts w:ascii="BC Sans" w:eastAsia="Times New Roman" w:hAnsi="BC Sans" w:cs="Times New Roman"/>
+                <w:rFonts w:ascii="BC Sans" w:hAnsi="BC Sans" w:eastAsia="Times New Roman" w:cs="Times New Roman"/>
                 <w:color w:val="000000" w:themeColor="text1"/>
                 <w:sz w:val="20"/>
                 <w:szCs w:val="20"/>
@@ -590,7 +590,7 @@
             </w:r>
             <w:r>
               <w:rPr>
-                <w:rFonts w:ascii="BC Sans" w:eastAsia="Times New Roman" w:hAnsi="BC Sans" w:cs="Times New Roman"/>
+                <w:rFonts w:ascii="BC Sans" w:hAnsi="BC Sans" w:eastAsia="Times New Roman" w:cs="Times New Roman"/>
                 <w:color w:val="000000" w:themeColor="text1"/>
                 <w:sz w:val="20"/>
                 <w:szCs w:val="20"/>
@@ -599,7 +599,7 @@
             </w:r>
             <w:r>
               <w:rPr>
-                <w:rFonts w:ascii="BC Sans" w:eastAsia="BC Sans" w:hAnsi="BC Sans" w:cs="BC Sans"/>
+                <w:rFonts w:ascii="BC Sans" w:hAnsi="BC Sans" w:eastAsia="BC Sans" w:cs="BC Sans"/>
                 <w:sz w:val="18"/>
                 <w:szCs w:val="18"/>
               </w:rPr>
@@ -607,7 +607,7 @@
             </w:r>
             <w:r>
               <w:rPr>
-                <w:rFonts w:ascii="BC Sans" w:eastAsia="BC Sans" w:hAnsi="BC Sans" w:cs="BC Sans"/>
+                <w:rFonts w:ascii="BC Sans" w:hAnsi="BC Sans" w:eastAsia="BC Sans" w:cs="BC Sans"/>
                 <w:sz w:val="18"/>
                 <w:szCs w:val="18"/>
               </w:rPr>
@@ -615,7 +615,7 @@
             </w:r>
             <w:r>
               <w:rPr>
-                <w:rFonts w:ascii="BC Sans" w:eastAsia="Times New Roman" w:hAnsi="BC Sans" w:cs="Times New Roman"/>
+                <w:rFonts w:ascii="BC Sans" w:hAnsi="BC Sans" w:eastAsia="Times New Roman" w:cs="Times New Roman"/>
                 <w:color w:val="000000" w:themeColor="text1"/>
                 <w:sz w:val="20"/>
                 <w:szCs w:val="20"/>
@@ -624,7 +624,7 @@
             </w:r>
             <w:r>
               <w:rPr>
-                <w:rFonts w:ascii="BC Sans" w:eastAsia="Times New Roman" w:hAnsi="BC Sans" w:cs="Times New Roman"/>
+                <w:rFonts w:ascii="BC Sans" w:hAnsi="BC Sans" w:eastAsia="Times New Roman" w:cs="Times New Roman"/>
                 <w:color w:val="000000" w:themeColor="text1"/>
                 <w:sz w:val="20"/>
                 <w:szCs w:val="20"/>
@@ -633,7 +633,7 @@
             </w:r>
             <w:r>
               <w:rPr>
-                <w:rFonts w:ascii="BC Sans" w:eastAsia="Times New Roman" w:hAnsi="BC Sans" w:cs="Times New Roman"/>
+                <w:rFonts w:ascii="BC Sans" w:hAnsi="BC Sans" w:eastAsia="Times New Roman" w:cs="Times New Roman"/>
                 <w:color w:val="000000" w:themeColor="text1"/>
                 <w:sz w:val="20"/>
                 <w:szCs w:val="20"/>
@@ -642,7 +642,7 @@
             </w:r>
             <w:r>
               <w:rPr>
-                <w:rFonts w:ascii="BC Sans" w:eastAsia="Times New Roman" w:hAnsi="BC Sans" w:cs="Times New Roman"/>
+                <w:rFonts w:ascii="BC Sans" w:hAnsi="BC Sans" w:eastAsia="Times New Roman" w:cs="Times New Roman"/>
                 <w:color w:val="000000" w:themeColor="text1"/>
                 <w:sz w:val="20"/>
                 <w:szCs w:val="20"/>
@@ -651,7 +651,7 @@
             </w:r>
             <w:r>
               <w:rPr>
-                <w:rFonts w:ascii="BC Sans" w:eastAsia="BC Sans" w:hAnsi="BC Sans" w:cs="BC Sans"/>
+                <w:rFonts w:ascii="BC Sans" w:hAnsi="BC Sans" w:eastAsia="BC Sans" w:cs="BC Sans"/>
                 <w:sz w:val="18"/>
                 <w:szCs w:val="18"/>
               </w:rPr>
@@ -659,7 +659,7 @@
             </w:r>
             <w:r>
               <w:rPr>
-                <w:rFonts w:ascii="BC Sans" w:eastAsia="BC Sans" w:hAnsi="BC Sans" w:cs="BC Sans"/>
+                <w:rFonts w:ascii="BC Sans" w:hAnsi="BC Sans" w:eastAsia="BC Sans" w:cs="BC Sans"/>
                 <w:sz w:val="18"/>
                 <w:szCs w:val="18"/>
               </w:rPr>
@@ -667,7 +667,7 @@
             </w:r>
             <w:r>
               <w:rPr>
-                <w:rFonts w:ascii="BC Sans" w:eastAsia="Times New Roman" w:hAnsi="BC Sans" w:cs="Times New Roman"/>
+                <w:rFonts w:ascii="BC Sans" w:hAnsi="BC Sans" w:eastAsia="Times New Roman" w:cs="Times New Roman"/>
                 <w:color w:val="000000" w:themeColor="text1"/>
                 <w:sz w:val="20"/>
                 <w:szCs w:val="20"/>
@@ -676,7 +676,7 @@
             </w:r>
             <w:r>
               <w:rPr>
-                <w:rFonts w:ascii="BC Sans" w:eastAsia="Times New Roman" w:hAnsi="BC Sans" w:cs="Times New Roman"/>
+                <w:rFonts w:ascii="BC Sans" w:hAnsi="BC Sans" w:eastAsia="Times New Roman" w:cs="Times New Roman"/>
                 <w:color w:val="000000" w:themeColor="text1"/>
                 <w:sz w:val="20"/>
                 <w:szCs w:val="20"/>
@@ -685,7 +685,7 @@
             </w:r>
             <w:r>
               <w:rPr>
-                <w:rFonts w:ascii="BC Sans" w:eastAsia="Times New Roman" w:hAnsi="BC Sans" w:cs="Times New Roman"/>
+                <w:rFonts w:ascii="BC Sans" w:hAnsi="BC Sans" w:eastAsia="Times New Roman" w:cs="Times New Roman"/>
                 <w:color w:val="000000" w:themeColor="text1"/>
                 <w:sz w:val="20"/>
                 <w:szCs w:val="20"/>
@@ -694,7 +694,7 @@
             </w:r>
             <w:r>
               <w:rPr>
-                <w:rFonts w:ascii="BC Sans" w:eastAsia="Times New Roman" w:hAnsi="BC Sans" w:cs="Times New Roman"/>
+                <w:rFonts w:ascii="BC Sans" w:hAnsi="BC Sans" w:eastAsia="Times New Roman" w:cs="Times New Roman"/>
                 <w:color w:val="000000" w:themeColor="text1"/>
                 <w:sz w:val="20"/>
                 <w:szCs w:val="20"/>
@@ -709,7 +709,7 @@
       <w:pPr>
         <w:spacing w:after="0"/>
         <w:rPr>
-          <w:rFonts w:ascii="BC Sans" w:eastAsia="Times New Roman" w:hAnsi="BC Sans" w:cs="Times New Roman"/>
+          <w:rFonts w:ascii="BC Sans" w:hAnsi="BC Sans" w:eastAsia="Times New Roman" w:cs="Times New Roman"/>
           <w:color w:val="000000" w:themeColor="text1"/>
           <w:sz w:val="20"/>
           <w:szCs w:val="20"/>
@@ -741,7 +741,7 @@
           <w:p>
             <w:pPr>
               <w:rPr>
-                <w:rFonts w:ascii="BC Sans" w:eastAsia="Times New Roman" w:hAnsi="BC Sans" w:cs="Times New Roman"/>
+                <w:rFonts w:ascii="BC Sans" w:hAnsi="BC Sans" w:eastAsia="Times New Roman" w:cs="Times New Roman"/>
                 <w:color w:val="000000"/>
                 <w:kern w:val="0"/>
                 <w:sz w:val="20"/>
@@ -751,7 +751,7 @@
             </w:pPr>
             <w:r>
               <w:rPr>
-                <w:rFonts w:ascii="BC Sans" w:eastAsia="Times New Roman" w:hAnsi="BC Sans" w:cs="Times New Roman"/>
+                <w:rFonts w:ascii="BC Sans" w:hAnsi="BC Sans" w:eastAsia="Times New Roman" w:cs="Times New Roman"/>
                 <w:caps w:val="0"/>
                 <w:color w:val="000000"/>
                 <w:kern w:val="0"/>
@@ -773,7 +773,7 @@
             <w:pPr>
               <w:cnfStyle w:val="100000000000" w:firstRow="1" w:lastRow="0" w:firstColumn="0" w:lastColumn="0" w:oddVBand="0" w:evenVBand="0" w:oddHBand="0" w:evenHBand="0" w:firstRowFirstColumn="0" w:firstRowLastColumn="0" w:lastRowFirstColumn="0" w:lastRowLastColumn="0"/>
               <w:rPr>
-                <w:rFonts w:ascii="BC Sans" w:eastAsia="Times New Roman" w:hAnsi="BC Sans" w:cs="Times New Roman"/>
+                <w:rFonts w:ascii="BC Sans" w:hAnsi="BC Sans" w:eastAsia="Times New Roman" w:cs="Times New Roman"/>
                 <w:color w:val="000000"/>
                 <w:kern w:val="0"/>
                 <w:sz w:val="20"/>
@@ -854,7 +854,7 @@
               <w:spacing w:line="259" w:lineRule="auto"/>
               <w:cnfStyle w:val="000000100000" w:firstRow="0" w:lastRow="0" w:firstColumn="0" w:lastColumn="0" w:oddVBand="0" w:evenVBand="0" w:oddHBand="1" w:evenHBand="0" w:firstRowFirstColumn="0" w:firstRowLastColumn="0" w:lastRowFirstColumn="0" w:lastRowLastColumn="0"/>
               <w:rPr>
-                <w:rFonts w:ascii="BC Sans" w:eastAsia="Times New Roman" w:hAnsi="BC Sans" w:cs="Times New Roman"/>
+                <w:rFonts w:ascii="BC Sans" w:hAnsi="BC Sans" w:eastAsia="Times New Roman" w:cs="Times New Roman"/>
                 <w:color w:val="000000" w:themeColor="text1"/>
                 <w:sz w:val="18"/>
                 <w:szCs w:val="18"/>
@@ -862,7 +862,7 @@
             </w:pPr>
             <w:r>
               <w:rPr>
-                <w:rFonts w:ascii="BC Sans" w:eastAsia="Times New Roman" w:hAnsi="BC Sans" w:cs="Times New Roman"/>
+                <w:rFonts w:ascii="BC Sans" w:hAnsi="BC Sans" w:eastAsia="Times New Roman" w:cs="Times New Roman"/>
                 <w:color w:val="000000" w:themeColor="text1"/>
                 <w:sz w:val="20"/>
                 <w:szCs w:val="20"/>
@@ -871,7 +871,7 @@
             </w:r>
             <w:r>
               <w:rPr>
-                <w:rFonts w:ascii="BC Sans" w:eastAsia="Times New Roman" w:hAnsi="BC Sans" w:cs="Times New Roman"/>
+                <w:rFonts w:ascii="BC Sans" w:hAnsi="BC Sans" w:eastAsia="Times New Roman" w:cs="Times New Roman"/>
                 <w:color w:val="000000" w:themeColor="text1"/>
                 <w:sz w:val="20"/>
                 <w:szCs w:val="20"/>
@@ -880,7 +880,7 @@
             </w:r>
             <w:r>
               <w:rPr>
-                <w:rFonts w:ascii="BC Sans" w:eastAsia="Times New Roman" w:hAnsi="BC Sans" w:cs="Times New Roman"/>
+                <w:rFonts w:ascii="BC Sans" w:hAnsi="BC Sans" w:eastAsia="Times New Roman" w:cs="Times New Roman"/>
                 <w:color w:val="000000" w:themeColor="text1"/>
                 <w:sz w:val="20"/>
                 <w:szCs w:val="20"/>
@@ -889,7 +889,7 @@
             </w:r>
             <w:r>
               <w:rPr>
-                <w:rFonts w:ascii="BC Sans" w:eastAsia="Times New Roman" w:hAnsi="BC Sans" w:cs="Times New Roman"/>
+                <w:rFonts w:ascii="BC Sans" w:hAnsi="BC Sans" w:eastAsia="Times New Roman" w:cs="Times New Roman"/>
                 <w:color w:val="000000" w:themeColor="text1"/>
                 <w:sz w:val="20"/>
                 <w:szCs w:val="20"/>
@@ -898,7 +898,7 @@
             </w:r>
             <w:r>
               <w:rPr>
-                <w:rFonts w:ascii="BC Sans" w:eastAsia="Times New Roman" w:hAnsi="BC Sans" w:cs="Times New Roman"/>
+                <w:rFonts w:ascii="BC Sans" w:hAnsi="BC Sans" w:eastAsia="Times New Roman" w:cs="Times New Roman"/>
                 <w:color w:val="000000" w:themeColor="text1"/>
                 <w:sz w:val="20"/>
                 <w:szCs w:val="20"/>
@@ -975,15 +975,15 @@
             <w:pPr>
               <w:cnfStyle w:val="000000000000" w:firstRow="0" w:lastRow="0" w:firstColumn="0" w:lastColumn="0" w:oddVBand="0" w:evenVBand="0" w:oddHBand="0" w:evenHBand="0" w:firstRowFirstColumn="0" w:firstRowLastColumn="0" w:lastRowFirstColumn="0" w:lastRowLastColumn="0"/>
               <w:rPr>
-                <w:rFonts w:ascii="BC Sans" w:eastAsia="Times New Roman" w:hAnsi="BC Sans" w:cs="Times New Roman"/>
-                <w:color w:val="000000" w:themeColor="text1"/>
-                <w:sz w:val="20"/>
-                <w:szCs w:val="20"/>
-              </w:rPr>
-            </w:pPr>
-            <w:r>
-              <w:rPr>
-                <w:rFonts w:ascii="BC Sans" w:eastAsia="Times New Roman" w:hAnsi="BC Sans" w:cs="Times New Roman"/>
+                <w:rFonts w:ascii="BC Sans" w:hAnsi="BC Sans" w:eastAsia="Times New Roman" w:cs="Times New Roman"/>
+                <w:color w:val="000000" w:themeColor="text1"/>
+                <w:sz w:val="20"/>
+                <w:szCs w:val="20"/>
+              </w:rPr>
+            </w:pPr>
+            <w:r>
+              <w:rPr>
+                <w:rFonts w:ascii="BC Sans" w:hAnsi="BC Sans" w:eastAsia="Times New Roman" w:cs="Times New Roman"/>
                 <w:color w:val="000000" w:themeColor="text1"/>
                 <w:sz w:val="20"/>
                 <w:szCs w:val="20"/>
@@ -992,7 +992,7 @@
             </w:r>
             <w:r>
               <w:rPr>
-                <w:rFonts w:ascii="BC Sans" w:eastAsia="Times New Roman" w:hAnsi="BC Sans" w:cs="Times New Roman"/>
+                <w:rFonts w:ascii="BC Sans" w:hAnsi="BC Sans" w:eastAsia="Times New Roman" w:cs="Times New Roman"/>
                 <w:color w:val="000000" w:themeColor="text1"/>
                 <w:sz w:val="20"/>
                 <w:szCs w:val="20"/>
@@ -1001,7 +1001,7 @@
             </w:r>
             <w:r>
               <w:rPr>
-                <w:rFonts w:ascii="BC Sans" w:eastAsia="Times New Roman" w:hAnsi="BC Sans" w:cs="Times New Roman"/>
+                <w:rFonts w:ascii="BC Sans" w:hAnsi="BC Sans" w:eastAsia="Times New Roman" w:cs="Times New Roman"/>
                 <w:color w:val="000000" w:themeColor="text1"/>
                 <w:sz w:val="20"/>
                 <w:szCs w:val="20"/>
@@ -1010,7 +1010,7 @@
             </w:r>
             <w:r>
               <w:rPr>
-                <w:rFonts w:ascii="BC Sans" w:eastAsia="Times New Roman" w:hAnsi="BC Sans" w:cs="Times New Roman"/>
+                <w:rFonts w:ascii="BC Sans" w:hAnsi="BC Sans" w:eastAsia="Times New Roman" w:cs="Times New Roman"/>
                 <w:color w:val="000000" w:themeColor="text1"/>
                 <w:sz w:val="20"/>
                 <w:szCs w:val="20"/>
@@ -1077,7 +1077,7 @@
               <w:spacing w:line="259" w:lineRule="auto"/>
               <w:cnfStyle w:val="000000100000" w:firstRow="0" w:lastRow="0" w:firstColumn="0" w:lastColumn="0" w:oddVBand="0" w:evenVBand="0" w:oddHBand="1" w:evenHBand="0" w:firstRowFirstColumn="0" w:firstRowLastColumn="0" w:lastRowFirstColumn="0" w:lastRowLastColumn="0"/>
               <w:rPr>
-                <w:rFonts w:ascii="BC Sans" w:eastAsia="Times New Roman" w:hAnsi="BC Sans" w:cs="Times New Roman"/>
+                <w:rFonts w:ascii="BC Sans" w:hAnsi="BC Sans" w:eastAsia="Times New Roman" w:cs="Times New Roman"/>
                 <w:color w:val="000000" w:themeColor="text1"/>
                 <w:sz w:val="18"/>
                 <w:szCs w:val="18"/>
@@ -1085,7 +1085,7 @@
             </w:pPr>
             <w:r>
               <w:rPr>
-                <w:rFonts w:ascii="BC Sans" w:eastAsia="Times New Roman" w:hAnsi="BC Sans" w:cs="Times New Roman"/>
+                <w:rFonts w:ascii="BC Sans" w:hAnsi="BC Sans" w:eastAsia="Times New Roman" w:cs="Times New Roman"/>
                 <w:color w:val="000000" w:themeColor="text1"/>
                 <w:sz w:val="20"/>
                 <w:szCs w:val="20"/>
@@ -1094,7 +1094,7 @@
             </w:r>
             <w:r>
               <w:rPr>
-                <w:rFonts w:ascii="BC Sans" w:eastAsia="Times New Roman" w:hAnsi="BC Sans" w:cs="Times New Roman"/>
+                <w:rFonts w:ascii="BC Sans" w:hAnsi="BC Sans" w:eastAsia="Times New Roman" w:cs="Times New Roman"/>
                 <w:color w:val="000000" w:themeColor="text1"/>
                 <w:sz w:val="20"/>
                 <w:szCs w:val="20"/>
@@ -1103,7 +1103,7 @@
             </w:r>
             <w:r>
               <w:rPr>
-                <w:rFonts w:ascii="BC Sans" w:eastAsia="Times New Roman" w:hAnsi="BC Sans" w:cs="Times New Roman"/>
+                <w:rFonts w:ascii="BC Sans" w:hAnsi="BC Sans" w:eastAsia="Times New Roman" w:cs="Times New Roman"/>
                 <w:color w:val="000000" w:themeColor="text1"/>
                 <w:sz w:val="20"/>
                 <w:szCs w:val="20"/>
@@ -1112,7 +1112,7 @@
             </w:r>
             <w:r>
               <w:rPr>
-                <w:rFonts w:ascii="BC Sans" w:eastAsia="Times New Roman" w:hAnsi="BC Sans" w:cs="Times New Roman"/>
+                <w:rFonts w:ascii="BC Sans" w:hAnsi="BC Sans" w:eastAsia="Times New Roman" w:cs="Times New Roman"/>
                 <w:color w:val="000000" w:themeColor="text1"/>
                 <w:sz w:val="20"/>
                 <w:szCs w:val="20"/>
@@ -1121,7 +1121,7 @@
             </w:r>
             <w:r>
               <w:rPr>
-                <w:rFonts w:ascii="BC Sans" w:eastAsia="Times New Roman" w:hAnsi="BC Sans" w:cs="Times New Roman"/>
+                <w:rFonts w:ascii="BC Sans" w:hAnsi="BC Sans" w:eastAsia="Times New Roman" w:cs="Times New Roman"/>
                 <w:color w:val="000000" w:themeColor="text1"/>
                 <w:sz w:val="20"/>
                 <w:szCs w:val="20"/>
@@ -1178,15 +1178,15 @@
             <w:pPr>
               <w:cnfStyle w:val="000000000000" w:firstRow="0" w:lastRow="0" w:firstColumn="0" w:lastColumn="0" w:oddVBand="0" w:evenVBand="0" w:oddHBand="0" w:evenHBand="0" w:firstRowFirstColumn="0" w:firstRowLastColumn="0" w:lastRowFirstColumn="0" w:lastRowLastColumn="0"/>
               <w:rPr>
-                <w:rFonts w:ascii="BC Sans" w:eastAsia="Times New Roman" w:hAnsi="BC Sans" w:cs="Times New Roman"/>
-                <w:color w:val="000000" w:themeColor="text1"/>
-                <w:sz w:val="20"/>
-                <w:szCs w:val="20"/>
-              </w:rPr>
-            </w:pPr>
-            <w:r>
-              <w:rPr>
-                <w:rFonts w:ascii="BC Sans" w:eastAsia="Times New Roman" w:hAnsi="BC Sans" w:cs="Times New Roman"/>
+                <w:rFonts w:ascii="BC Sans" w:hAnsi="BC Sans" w:eastAsia="Times New Roman" w:cs="Times New Roman"/>
+                <w:color w:val="000000" w:themeColor="text1"/>
+                <w:sz w:val="20"/>
+                <w:szCs w:val="20"/>
+              </w:rPr>
+            </w:pPr>
+            <w:r>
+              <w:rPr>
+                <w:rFonts w:ascii="BC Sans" w:hAnsi="BC Sans" w:eastAsia="Times New Roman" w:cs="Times New Roman"/>
                 <w:color w:val="000000" w:themeColor="text1"/>
                 <w:sz w:val="20"/>
                 <w:szCs w:val="20"/>
@@ -1195,7 +1195,7 @@
             </w:r>
             <w:r>
               <w:rPr>
-                <w:rFonts w:ascii="BC Sans" w:eastAsia="Times New Roman" w:hAnsi="BC Sans" w:cs="Times New Roman"/>
+                <w:rFonts w:ascii="BC Sans" w:hAnsi="BC Sans" w:eastAsia="Times New Roman" w:cs="Times New Roman"/>
                 <w:color w:val="000000" w:themeColor="text1"/>
                 <w:sz w:val="20"/>
                 <w:szCs w:val="20"/>
@@ -1204,7 +1204,7 @@
             </w:r>
             <w:r>
               <w:rPr>
-                <w:rFonts w:ascii="BC Sans" w:eastAsia="Times New Roman" w:hAnsi="BC Sans" w:cs="Times New Roman"/>
+                <w:rFonts w:ascii="BC Sans" w:hAnsi="BC Sans" w:eastAsia="Times New Roman" w:cs="Times New Roman"/>
                 <w:color w:val="000000" w:themeColor="text1"/>
                 <w:sz w:val="20"/>
                 <w:szCs w:val="20"/>
@@ -1213,7 +1213,7 @@
             </w:r>
             <w:r>
               <w:rPr>
-                <w:rFonts w:ascii="BC Sans" w:eastAsia="Times New Roman" w:hAnsi="BC Sans" w:cs="Times New Roman"/>
+                <w:rFonts w:ascii="BC Sans" w:hAnsi="BC Sans" w:eastAsia="Times New Roman" w:cs="Times New Roman"/>
                 <w:color w:val="000000" w:themeColor="text1"/>
                 <w:sz w:val="20"/>
                 <w:szCs w:val="20"/>
@@ -1222,7 +1222,7 @@
             </w:r>
             <w:r>
               <w:rPr>
-                <w:rFonts w:ascii="BC Sans" w:eastAsia="Times New Roman" w:hAnsi="BC Sans" w:cs="Times New Roman"/>
+                <w:rFonts w:ascii="BC Sans" w:hAnsi="BC Sans" w:eastAsia="Times New Roman" w:cs="Times New Roman"/>
                 <w:color w:val="000000" w:themeColor="text1"/>
                 <w:sz w:val="20"/>
                 <w:szCs w:val="20"/>
@@ -1280,15 +1280,15 @@
             <w:pPr>
               <w:cnfStyle w:val="000000100000" w:firstRow="0" w:lastRow="0" w:firstColumn="0" w:lastColumn="0" w:oddVBand="0" w:evenVBand="0" w:oddHBand="1" w:evenHBand="0" w:firstRowFirstColumn="0" w:firstRowLastColumn="0" w:lastRowFirstColumn="0" w:lastRowLastColumn="0"/>
               <w:rPr>
-                <w:rFonts w:ascii="BC Sans" w:eastAsia="Times New Roman" w:hAnsi="BC Sans" w:cs="Times New Roman"/>
-                <w:color w:val="000000" w:themeColor="text1"/>
-                <w:sz w:val="20"/>
-                <w:szCs w:val="20"/>
-              </w:rPr>
-            </w:pPr>
-            <w:r>
-              <w:rPr>
-                <w:rFonts w:ascii="BC Sans" w:eastAsia="Times New Roman" w:hAnsi="BC Sans" w:cs="Times New Roman"/>
+                <w:rFonts w:ascii="BC Sans" w:hAnsi="BC Sans" w:eastAsia="Times New Roman" w:cs="Times New Roman"/>
+                <w:color w:val="000000" w:themeColor="text1"/>
+                <w:sz w:val="20"/>
+                <w:szCs w:val="20"/>
+              </w:rPr>
+            </w:pPr>
+            <w:r>
+              <w:rPr>
+                <w:rFonts w:ascii="BC Sans" w:hAnsi="BC Sans" w:eastAsia="Times New Roman" w:cs="Times New Roman"/>
                 <w:color w:val="000000" w:themeColor="text1"/>
                 <w:sz w:val="20"/>
                 <w:szCs w:val="20"/>
@@ -1297,7 +1297,7 @@
             </w:r>
             <w:r>
               <w:rPr>
-                <w:rFonts w:ascii="BC Sans" w:eastAsia="Times New Roman" w:hAnsi="BC Sans" w:cs="Times New Roman"/>
+                <w:rFonts w:ascii="BC Sans" w:hAnsi="BC Sans" w:eastAsia="Times New Roman" w:cs="Times New Roman"/>
                 <w:color w:val="000000" w:themeColor="text1"/>
                 <w:sz w:val="20"/>
                 <w:szCs w:val="20"/>
@@ -1306,7 +1306,7 @@
             </w:r>
             <w:r>
               <w:rPr>
-                <w:rFonts w:ascii="BC Sans" w:eastAsia="Times New Roman" w:hAnsi="BC Sans" w:cs="Times New Roman"/>
+                <w:rFonts w:ascii="BC Sans" w:hAnsi="BC Sans" w:eastAsia="Times New Roman" w:cs="Times New Roman"/>
                 <w:color w:val="000000" w:themeColor="text1"/>
                 <w:sz w:val="20"/>
                 <w:szCs w:val="20"/>
@@ -1315,7 +1315,7 @@
             </w:r>
             <w:r>
               <w:rPr>
-                <w:rFonts w:ascii="BC Sans" w:eastAsia="Times New Roman" w:hAnsi="BC Sans" w:cs="Times New Roman"/>
+                <w:rFonts w:ascii="BC Sans" w:hAnsi="BC Sans" w:eastAsia="Times New Roman" w:cs="Times New Roman"/>
                 <w:color w:val="000000" w:themeColor="text1"/>
                 <w:sz w:val="20"/>
                 <w:szCs w:val="20"/>
@@ -1324,7 +1324,7 @@
             </w:r>
             <w:r>
               <w:rPr>
-                <w:rFonts w:ascii="BC Sans" w:eastAsia="Times New Roman" w:hAnsi="BC Sans" w:cs="Times New Roman"/>
+                <w:rFonts w:ascii="BC Sans" w:hAnsi="BC Sans" w:eastAsia="Times New Roman" w:cs="Times New Roman"/>
                 <w:color w:val="000000" w:themeColor="text1"/>
                 <w:sz w:val="20"/>
                 <w:szCs w:val="20"/>
@@ -1371,7 +1371,7 @@
             <w:pPr>
               <w:cnfStyle w:val="000000000000" w:firstRow="0" w:lastRow="0" w:firstColumn="0" w:lastColumn="0" w:oddVBand="0" w:evenVBand="0" w:oddHBand="0" w:evenHBand="0" w:firstRowFirstColumn="0" w:firstRowLastColumn="0" w:lastRowFirstColumn="0" w:lastRowLastColumn="0"/>
               <w:rPr>
-                <w:rFonts w:ascii="BC Sans" w:eastAsia="Times New Roman" w:hAnsi="BC Sans" w:cs="Times New Roman"/>
+                <w:rFonts w:ascii="BC Sans" w:hAnsi="BC Sans" w:eastAsia="Times New Roman" w:cs="Times New Roman"/>
                 <w:color w:val="000000"/>
                 <w:kern w:val="0"/>
                 <w:sz w:val="20"/>
@@ -1381,7 +1381,7 @@
             </w:pPr>
             <w:r>
               <w:rPr>
-                <w:rFonts w:ascii="BC Sans" w:eastAsia="Times New Roman" w:hAnsi="BC Sans" w:cs="Times New Roman"/>
+                <w:rFonts w:ascii="BC Sans" w:hAnsi="BC Sans" w:eastAsia="Times New Roman" w:cs="Times New Roman"/>
                 <w:color w:val="000000"/>
                 <w:kern w:val="0"/>
                 <w:sz w:val="20"/>
@@ -1392,7 +1392,7 @@
             </w:r>
             <w:r>
               <w:rPr>
-                <w:rFonts w:ascii="BC Sans" w:eastAsia="Times New Roman" w:hAnsi="BC Sans" w:cs="Times New Roman"/>
+                <w:rFonts w:ascii="BC Sans" w:hAnsi="BC Sans" w:eastAsia="Times New Roman" w:cs="Times New Roman"/>
                 <w:color w:val="000000"/>
                 <w:kern w:val="0"/>
                 <w:sz w:val="20"/>
@@ -1403,7 +1403,7 @@
             </w:r>
             <w:r>
               <w:rPr>
-                <w:rFonts w:ascii="BC Sans" w:eastAsia="Times New Roman" w:hAnsi="BC Sans" w:cs="Times New Roman"/>
+                <w:rFonts w:ascii="BC Sans" w:hAnsi="BC Sans" w:eastAsia="Times New Roman" w:cs="Times New Roman"/>
                 <w:color w:val="000000" w:themeColor="text1"/>
                 <w:sz w:val="20"/>
                 <w:szCs w:val="20"/>
@@ -1412,7 +1412,7 @@
             </w:r>
             <w:r>
               <w:rPr>
-                <w:rFonts w:ascii="BC Sans" w:eastAsia="Times New Roman" w:hAnsi="BC Sans" w:cs="Times New Roman"/>
+                <w:rFonts w:ascii="BC Sans" w:hAnsi="BC Sans" w:eastAsia="Times New Roman" w:cs="Times New Roman"/>
                 <w:color w:val="000000"/>
                 <w:kern w:val="0"/>
                 <w:sz w:val="20"/>
@@ -1423,7 +1423,7 @@
             </w:r>
             <w:r>
               <w:rPr>
-                <w:rFonts w:ascii="BC Sans" w:eastAsia="Times New Roman" w:hAnsi="BC Sans" w:cs="Times New Roman"/>
+                <w:rFonts w:ascii="BC Sans" w:hAnsi="BC Sans" w:eastAsia="Times New Roman" w:cs="Times New Roman"/>
                 <w:color w:val="000000"/>
                 <w:kern w:val="0"/>
                 <w:sz w:val="20"/>
@@ -1507,7 +1507,7 @@
               <w:spacing w:line="259" w:lineRule="auto"/>
               <w:cnfStyle w:val="000000100000" w:firstRow="0" w:lastRow="0" w:firstColumn="0" w:lastColumn="0" w:oddVBand="0" w:evenVBand="0" w:oddHBand="1" w:evenHBand="0" w:firstRowFirstColumn="0" w:firstRowLastColumn="0" w:lastRowFirstColumn="0" w:lastRowLastColumn="0"/>
               <w:rPr>
-                <w:rFonts w:ascii="BC Sans" w:eastAsia="Times New Roman" w:hAnsi="BC Sans" w:cs="Times New Roman"/>
+                <w:rFonts w:ascii="BC Sans" w:hAnsi="BC Sans" w:eastAsia="Times New Roman" w:cs="Times New Roman"/>
                 <w:color w:val="000000" w:themeColor="text1"/>
                 <w:sz w:val="18"/>
                 <w:szCs w:val="18"/>
@@ -1523,7 +1523,7 @@
             </w:r>
             <w:r>
               <w:rPr>
-                <w:rFonts w:ascii="BC Sans" w:eastAsia="Times New Roman" w:hAnsi="BC Sans" w:cs="Times New Roman"/>
+                <w:rFonts w:ascii="BC Sans" w:hAnsi="BC Sans" w:eastAsia="Times New Roman" w:cs="Times New Roman"/>
                 <w:color w:val="000000" w:themeColor="text1"/>
                 <w:sz w:val="20"/>
                 <w:szCs w:val="20"/>
@@ -1580,7 +1580,7 @@
             </w:r>
             <w:r>
               <w:rPr>
-                <w:rFonts w:ascii="BC Sans" w:eastAsia="Times New Roman" w:hAnsi="BC Sans" w:cs="Times New Roman"/>
+                <w:rFonts w:ascii="BC Sans" w:hAnsi="BC Sans" w:eastAsia="Times New Roman" w:cs="Times New Roman"/>
                 <w:color w:val="000000" w:themeColor="text1"/>
                 <w:sz w:val="20"/>
                 <w:szCs w:val="20"/>
@@ -1589,7 +1589,7 @@
             </w:r>
             <w:r>
               <w:rPr>
-                <w:rFonts w:ascii="BC Sans" w:eastAsia="Times New Roman" w:hAnsi="BC Sans" w:cs="Times New Roman"/>
+                <w:rFonts w:ascii="BC Sans" w:hAnsi="BC Sans" w:eastAsia="Times New Roman" w:cs="Times New Roman"/>
                 <w:color w:val="000000" w:themeColor="text1"/>
                 <w:sz w:val="20"/>
                 <w:szCs w:val="20"/>
@@ -1598,7 +1598,7 @@
             </w:r>
             <w:r>
               <w:rPr>
-                <w:rFonts w:ascii="BC Sans" w:eastAsia="Times New Roman" w:hAnsi="BC Sans" w:cs="Times New Roman"/>
+                <w:rFonts w:ascii="BC Sans" w:hAnsi="BC Sans" w:eastAsia="Times New Roman" w:cs="Times New Roman"/>
                 <w:color w:val="000000" w:themeColor="text1"/>
                 <w:sz w:val="20"/>
                 <w:szCs w:val="20"/>
@@ -1607,7 +1607,7 @@
             </w:r>
             <w:r>
               <w:rPr>
-                <w:rFonts w:ascii="BC Sans" w:eastAsia="Times New Roman" w:hAnsi="BC Sans" w:cs="Times New Roman"/>
+                <w:rFonts w:ascii="BC Sans" w:hAnsi="BC Sans" w:eastAsia="Times New Roman" w:cs="Times New Roman"/>
                 <w:color w:val="000000" w:themeColor="text1"/>
                 <w:sz w:val="20"/>
                 <w:szCs w:val="20"/>
@@ -1616,7 +1616,7 @@
             </w:r>
             <w:r>
               <w:rPr>
-                <w:rFonts w:ascii="BC Sans" w:eastAsia="Times New Roman" w:hAnsi="BC Sans" w:cs="Times New Roman"/>
+                <w:rFonts w:ascii="BC Sans" w:hAnsi="BC Sans" w:eastAsia="Times New Roman" w:cs="Times New Roman"/>
                 <w:color w:val="000000" w:themeColor="text1"/>
                 <w:sz w:val="20"/>
                 <w:szCs w:val="20"/>
@@ -1625,7 +1625,7 @@
             </w:r>
             <w:r>
               <w:rPr>
-                <w:rFonts w:ascii="BC Sans" w:eastAsia="Times New Roman" w:hAnsi="BC Sans" w:cs="Times New Roman"/>
+                <w:rFonts w:ascii="BC Sans" w:hAnsi="BC Sans" w:eastAsia="Times New Roman" w:cs="Times New Roman"/>
                 <w:color w:val="000000" w:themeColor="text1"/>
                 <w:sz w:val="20"/>
                 <w:szCs w:val="20"/>
@@ -1634,7 +1634,7 @@
             </w:r>
             <w:r>
               <w:rPr>
-                <w:rFonts w:ascii="BC Sans" w:eastAsia="Times New Roman" w:hAnsi="BC Sans" w:cs="Times New Roman"/>
+                <w:rFonts w:ascii="BC Sans" w:hAnsi="BC Sans" w:eastAsia="Times New Roman" w:cs="Times New Roman"/>
                 <w:color w:val="000000" w:themeColor="text1"/>
                 <w:sz w:val="20"/>
                 <w:szCs w:val="20"/>
@@ -1643,7 +1643,7 @@
             </w:r>
             <w:r>
               <w:rPr>
-                <w:rFonts w:ascii="BC Sans" w:eastAsia="Times New Roman" w:hAnsi="BC Sans" w:cs="Times New Roman"/>
+                <w:rFonts w:ascii="BC Sans" w:hAnsi="BC Sans" w:eastAsia="Times New Roman" w:cs="Times New Roman"/>
                 <w:color w:val="000000" w:themeColor="text1"/>
                 <w:sz w:val="20"/>
                 <w:szCs w:val="20"/>
@@ -1652,7 +1652,7 @@
             </w:r>
             <w:r>
               <w:rPr>
-                <w:rFonts w:ascii="BC Sans" w:eastAsia="Times New Roman" w:hAnsi="BC Sans" w:cs="Times New Roman"/>
+                <w:rFonts w:ascii="BC Sans" w:hAnsi="BC Sans" w:eastAsia="Times New Roman" w:cs="Times New Roman"/>
                 <w:color w:val="000000" w:themeColor="text1"/>
                 <w:sz w:val="20"/>
                 <w:szCs w:val="20"/>
@@ -1669,7 +1669,7 @@
             </w:r>
             <w:r>
               <w:rPr>
-                <w:rFonts w:ascii="BC Sans" w:eastAsia="Times New Roman" w:hAnsi="BC Sans" w:cs="Times New Roman"/>
+                <w:rFonts w:ascii="BC Sans" w:hAnsi="BC Sans" w:eastAsia="Times New Roman" w:cs="Times New Roman"/>
                 <w:color w:val="000000" w:themeColor="text1"/>
                 <w:sz w:val="20"/>
                 <w:szCs w:val="20"/>
@@ -1759,7 +1759,7 @@
             <w:pPr>
               <w:spacing w:line="259" w:lineRule="auto"/>
               <w:rPr>
-                <w:rFonts w:ascii="BC Sans" w:eastAsia="BC Sans" w:hAnsi="BC Sans" w:cs="BC Sans"/>
+                <w:rFonts w:ascii="BC Sans" w:hAnsi="BC Sans" w:eastAsia="BC Sans" w:cs="BC Sans"/>
                 <w:b w:val="0"/>
                 <w:bCs w:val="0"/>
                 <w:caps w:val="0"/>
@@ -1770,7 +1770,7 @@
             </w:pPr>
             <w:r>
               <w:rPr>
-                <w:rFonts w:ascii="BC Sans" w:eastAsia="BC Sans" w:hAnsi="BC Sans" w:cs="BC Sans"/>
+                <w:rFonts w:ascii="BC Sans" w:hAnsi="BC Sans" w:eastAsia="BC Sans" w:cs="BC Sans"/>
                 <w:b w:val="0"/>
                 <w:bCs w:val="0"/>
                 <w:caps w:val="0"/>
@@ -1782,7 +1782,7 @@
             </w:r>
             <w:r>
               <w:rPr>
-                <w:rFonts w:ascii="BC Sans" w:eastAsia="BC Sans" w:hAnsi="BC Sans" w:cs="BC Sans"/>
+                <w:rFonts w:ascii="BC Sans" w:hAnsi="BC Sans" w:eastAsia="BC Sans" w:cs="BC Sans"/>
                 <w:b w:val="0"/>
                 <w:bCs w:val="0"/>
                 <w:caps w:val="0"/>
@@ -1794,7 +1794,7 @@
             </w:r>
             <w:r>
               <w:rPr>
-                <w:rFonts w:ascii="BC Sans" w:eastAsia="BC Sans" w:hAnsi="BC Sans" w:cs="BC Sans"/>
+                <w:rFonts w:ascii="BC Sans" w:hAnsi="BC Sans" w:eastAsia="BC Sans" w:cs="BC Sans"/>
                 <w:b w:val="0"/>
                 <w:bCs w:val="0"/>
                 <w:caps w:val="0"/>
@@ -1806,7 +1806,7 @@
             </w:r>
             <w:r>
               <w:rPr>
-                <w:rFonts w:ascii="BC Sans" w:eastAsia="BC Sans" w:hAnsi="BC Sans" w:cs="BC Sans"/>
+                <w:rFonts w:ascii="BC Sans" w:hAnsi="BC Sans" w:eastAsia="BC Sans" w:cs="BC Sans"/>
                 <w:b w:val="0"/>
                 <w:bCs w:val="0"/>
                 <w:caps w:val="0"/>
@@ -1818,7 +1818,7 @@
             </w:r>
             <w:r>
               <w:rPr>
-                <w:rFonts w:ascii="BC Sans" w:eastAsia="BC Sans" w:hAnsi="BC Sans" w:cs="BC Sans"/>
+                <w:rFonts w:ascii="BC Sans" w:hAnsi="BC Sans" w:eastAsia="BC Sans" w:cs="BC Sans"/>
                 <w:b w:val="0"/>
                 <w:bCs w:val="0"/>
                 <w:caps w:val="0"/>
@@ -1830,7 +1830,7 @@
             </w:r>
             <w:r>
               <w:rPr>
-                <w:rFonts w:ascii="BC Sans" w:eastAsia="BC Sans" w:hAnsi="BC Sans" w:cs="BC Sans"/>
+                <w:rFonts w:ascii="BC Sans" w:hAnsi="BC Sans" w:eastAsia="BC Sans" w:cs="BC Sans"/>
                 <w:b w:val="0"/>
                 <w:bCs w:val="0"/>
                 <w:caps w:val="0"/>
@@ -1854,15 +1854,15 @@
               <w:spacing w:line="259" w:lineRule="auto"/>
               <w:cnfStyle w:val="000000000000" w:firstRow="0" w:lastRow="0" w:firstColumn="0" w:lastColumn="0" w:oddVBand="0" w:evenVBand="0" w:oddHBand="0" w:evenHBand="0" w:firstRowFirstColumn="0" w:firstRowLastColumn="0" w:lastRowFirstColumn="0" w:lastRowLastColumn="0"/>
               <w:rPr>
-                <w:rFonts w:ascii="BC Sans" w:eastAsia="BC Sans" w:hAnsi="BC Sans" w:cs="BC Sans"/>
-                <w:color w:val="000000" w:themeColor="text1"/>
-                <w:sz w:val="20"/>
-                <w:szCs w:val="20"/>
-              </w:rPr>
-            </w:pPr>
-            <w:r>
-              <w:rPr>
-                <w:rFonts w:ascii="BC Sans" w:eastAsia="BC Sans" w:hAnsi="BC Sans" w:cs="BC Sans"/>
+                <w:rFonts w:ascii="BC Sans" w:hAnsi="BC Sans" w:eastAsia="BC Sans" w:cs="BC Sans"/>
+                <w:color w:val="000000" w:themeColor="text1"/>
+                <w:sz w:val="20"/>
+                <w:szCs w:val="20"/>
+              </w:rPr>
+            </w:pPr>
+            <w:r>
+              <w:rPr>
+                <w:rFonts w:ascii="BC Sans" w:hAnsi="BC Sans" w:eastAsia="BC Sans" w:cs="BC Sans"/>
                 <w:color w:val="000000" w:themeColor="text1"/>
                 <w:sz w:val="20"/>
                 <w:szCs w:val="20"/>
@@ -1871,7 +1871,7 @@
             </w:r>
             <w:r>
               <w:rPr>
-                <w:rFonts w:ascii="BC Sans" w:eastAsia="BC Sans" w:hAnsi="BC Sans" w:cs="BC Sans"/>
+                <w:rFonts w:ascii="BC Sans" w:hAnsi="BC Sans" w:eastAsia="BC Sans" w:cs="BC Sans"/>
                 <w:color w:val="000000" w:themeColor="text1"/>
                 <w:sz w:val="20"/>
                 <w:szCs w:val="20"/>
@@ -1880,7 +1880,7 @@
             </w:r>
             <w:r>
               <w:rPr>
-                <w:rFonts w:ascii="BC Sans" w:eastAsia="Times New Roman" w:hAnsi="BC Sans" w:cs="Times New Roman"/>
+                <w:rFonts w:ascii="BC Sans" w:hAnsi="BC Sans" w:eastAsia="Times New Roman" w:cs="Times New Roman"/>
                 <w:color w:val="000000" w:themeColor="text1"/>
                 <w:sz w:val="20"/>
                 <w:szCs w:val="20"/>
@@ -1889,7 +1889,7 @@
             </w:r>
             <w:r>
               <w:rPr>
-                <w:rFonts w:ascii="BC Sans" w:eastAsia="BC Sans" w:hAnsi="BC Sans" w:cs="BC Sans"/>
+                <w:rFonts w:ascii="BC Sans" w:hAnsi="BC Sans" w:eastAsia="BC Sans" w:cs="BC Sans"/>
                 <w:color w:val="000000" w:themeColor="text1"/>
                 <w:sz w:val="20"/>
                 <w:szCs w:val="20"/>
@@ -1898,7 +1898,7 @@
             </w:r>
             <w:r>
               <w:rPr>
-                <w:rFonts w:ascii="BC Sans" w:eastAsia="BC Sans" w:hAnsi="BC Sans" w:cs="BC Sans"/>
+                <w:rFonts w:ascii="BC Sans" w:hAnsi="BC Sans" w:eastAsia="BC Sans" w:cs="BC Sans"/>
                 <w:color w:val="000000" w:themeColor="text1"/>
                 <w:sz w:val="20"/>
                 <w:szCs w:val="20"/>
@@ -1907,7 +1907,7 @@
             </w:r>
             <w:r>
               <w:rPr>
-                <w:rFonts w:ascii="BC Sans" w:eastAsia="BC Sans" w:hAnsi="BC Sans" w:cs="BC Sans"/>
+                <w:rFonts w:ascii="BC Sans" w:hAnsi="BC Sans" w:eastAsia="BC Sans" w:cs="BC Sans"/>
                 <w:color w:val="000000" w:themeColor="text1"/>
                 <w:sz w:val="20"/>
                 <w:szCs w:val="20"/>
@@ -1916,7 +1916,7 @@
             </w:r>
             <w:r>
               <w:rPr>
-                <w:rFonts w:ascii="BC Sans" w:eastAsia="Times New Roman" w:hAnsi="BC Sans" w:cs="Times New Roman"/>
+                <w:rFonts w:ascii="BC Sans" w:hAnsi="BC Sans" w:eastAsia="Times New Roman" w:cs="Times New Roman"/>
                 <w:color w:val="000000" w:themeColor="text1"/>
                 <w:sz w:val="20"/>
                 <w:szCs w:val="20"/>
@@ -1925,7 +1925,7 @@
             </w:r>
             <w:r>
               <w:rPr>
-                <w:rFonts w:ascii="BC Sans" w:eastAsia="BC Sans" w:hAnsi="BC Sans" w:cs="BC Sans"/>
+                <w:rFonts w:ascii="BC Sans" w:hAnsi="BC Sans" w:eastAsia="BC Sans" w:cs="BC Sans"/>
                 <w:color w:val="000000" w:themeColor="text1"/>
                 <w:sz w:val="20"/>
                 <w:szCs w:val="20"/>
@@ -1934,7 +1934,7 @@
             </w:r>
             <w:r>
               <w:rPr>
-                <w:rFonts w:ascii="BC Sans" w:eastAsia="BC Sans" w:hAnsi="BC Sans" w:cs="BC Sans"/>
+                <w:rFonts w:ascii="BC Sans" w:hAnsi="BC Sans" w:eastAsia="BC Sans" w:cs="BC Sans"/>
                 <w:color w:val="000000" w:themeColor="text1"/>
                 <w:sz w:val="20"/>
                 <w:szCs w:val="20"/>
@@ -1943,7 +1943,7 @@
             </w:r>
             <w:r>
               <w:rPr>
-                <w:rFonts w:ascii="BC Sans" w:eastAsia="BC Sans" w:hAnsi="BC Sans" w:cs="BC Sans"/>
+                <w:rFonts w:ascii="BC Sans" w:hAnsi="BC Sans" w:eastAsia="BC Sans" w:cs="BC Sans"/>
                 <w:color w:val="000000" w:themeColor="text1"/>
                 <w:sz w:val="20"/>
                 <w:szCs w:val="20"/>
@@ -1952,7 +1952,7 @@
             </w:r>
             <w:r>
               <w:rPr>
-                <w:rFonts w:ascii="BC Sans" w:eastAsia="Times New Roman" w:hAnsi="BC Sans" w:cs="Times New Roman"/>
+                <w:rFonts w:ascii="BC Sans" w:hAnsi="BC Sans" w:eastAsia="Times New Roman" w:cs="Times New Roman"/>
                 <w:color w:val="000000" w:themeColor="text1"/>
                 <w:sz w:val="20"/>
                 <w:szCs w:val="20"/>
@@ -1961,7 +1961,7 @@
             </w:r>
             <w:r>
               <w:rPr>
-                <w:rFonts w:ascii="BC Sans" w:eastAsia="BC Sans" w:hAnsi="BC Sans" w:cs="BC Sans"/>
+                <w:rFonts w:ascii="BC Sans" w:hAnsi="BC Sans" w:eastAsia="BC Sans" w:cs="BC Sans"/>
                 <w:color w:val="000000" w:themeColor="text1"/>
                 <w:sz w:val="20"/>
                 <w:szCs w:val="20"/>
@@ -2018,15 +2018,15 @@
             <w:pPr>
               <w:cnfStyle w:val="000000100000" w:firstRow="0" w:lastRow="0" w:firstColumn="0" w:lastColumn="0" w:oddVBand="0" w:evenVBand="0" w:oddHBand="1" w:evenHBand="0" w:firstRowFirstColumn="0" w:firstRowLastColumn="0" w:lastRowFirstColumn="0" w:lastRowLastColumn="0"/>
               <w:rPr>
-                <w:rFonts w:ascii="BC Sans" w:eastAsia="Times New Roman" w:hAnsi="BC Sans" w:cs="Times New Roman"/>
-                <w:color w:val="000000" w:themeColor="text1"/>
-                <w:sz w:val="20"/>
-                <w:szCs w:val="20"/>
-              </w:rPr>
-            </w:pPr>
-            <w:r>
-              <w:rPr>
-                <w:rFonts w:ascii="BC Sans" w:eastAsia="Times New Roman" w:hAnsi="BC Sans" w:cs="Times New Roman"/>
+                <w:rFonts w:ascii="BC Sans" w:hAnsi="BC Sans" w:eastAsia="Times New Roman" w:cs="Times New Roman"/>
+                <w:color w:val="000000" w:themeColor="text1"/>
+                <w:sz w:val="20"/>
+                <w:szCs w:val="20"/>
+              </w:rPr>
+            </w:pPr>
+            <w:r>
+              <w:rPr>
+                <w:rFonts w:ascii="BC Sans" w:hAnsi="BC Sans" w:eastAsia="Times New Roman" w:cs="Times New Roman"/>
                 <w:color w:val="000000" w:themeColor="text1"/>
                 <w:sz w:val="20"/>
                 <w:szCs w:val="20"/>
@@ -2035,7 +2035,7 @@
             </w:r>
             <w:r>
               <w:rPr>
-                <w:rFonts w:ascii="BC Sans" w:eastAsia="Times New Roman" w:hAnsi="BC Sans" w:cs="Times New Roman"/>
+                <w:rFonts w:ascii="BC Sans" w:hAnsi="BC Sans" w:eastAsia="Times New Roman" w:cs="Times New Roman"/>
                 <w:color w:val="000000" w:themeColor="text1"/>
                 <w:sz w:val="20"/>
                 <w:szCs w:val="20"/>
@@ -2044,7 +2044,7 @@
             </w:r>
             <w:r>
               <w:rPr>
-                <w:rFonts w:ascii="BC Sans" w:eastAsia="Times New Roman" w:hAnsi="BC Sans" w:cs="Times New Roman"/>
+                <w:rFonts w:ascii="BC Sans" w:hAnsi="BC Sans" w:eastAsia="Times New Roman" w:cs="Times New Roman"/>
                 <w:color w:val="000000" w:themeColor="text1"/>
                 <w:sz w:val="20"/>
                 <w:szCs w:val="20"/>
@@ -2053,7 +2053,7 @@
             </w:r>
             <w:r>
               <w:rPr>
-                <w:rFonts w:ascii="BC Sans" w:eastAsia="Times New Roman" w:hAnsi="BC Sans" w:cs="Times New Roman"/>
+                <w:rFonts w:ascii="BC Sans" w:hAnsi="BC Sans" w:eastAsia="Times New Roman" w:cs="Times New Roman"/>
                 <w:color w:val="000000" w:themeColor="text1"/>
                 <w:sz w:val="20"/>
                 <w:szCs w:val="20"/>
@@ -2062,7 +2062,7 @@
             </w:r>
             <w:r>
               <w:rPr>
-                <w:rFonts w:ascii="BC Sans" w:eastAsia="Times New Roman" w:hAnsi="BC Sans" w:cs="Times New Roman"/>
+                <w:rFonts w:ascii="BC Sans" w:hAnsi="BC Sans" w:eastAsia="Times New Roman" w:cs="Times New Roman"/>
                 <w:color w:val="000000" w:themeColor="text1"/>
                 <w:sz w:val="20"/>
                 <w:szCs w:val="20"/>
@@ -2118,15 +2118,15 @@
             <w:pPr>
               <w:cnfStyle w:val="000000000000" w:firstRow="0" w:lastRow="0" w:firstColumn="0" w:lastColumn="0" w:oddVBand="0" w:evenVBand="0" w:oddHBand="0" w:evenHBand="0" w:firstRowFirstColumn="0" w:firstRowLastColumn="0" w:lastRowFirstColumn="0" w:lastRowLastColumn="0"/>
               <w:rPr>
-                <w:rFonts w:ascii="BC Sans" w:eastAsia="Times New Roman" w:hAnsi="BC Sans" w:cs="Times New Roman"/>
-                <w:color w:val="000000" w:themeColor="text1"/>
-                <w:sz w:val="20"/>
-                <w:szCs w:val="20"/>
-              </w:rPr>
-            </w:pPr>
-            <w:r>
-              <w:rPr>
-                <w:rFonts w:ascii="BC Sans" w:eastAsia="Times New Roman" w:hAnsi="BC Sans" w:cs="Times New Roman"/>
+                <w:rFonts w:ascii="BC Sans" w:hAnsi="BC Sans" w:eastAsia="Times New Roman" w:cs="Times New Roman"/>
+                <w:color w:val="000000" w:themeColor="text1"/>
+                <w:sz w:val="20"/>
+                <w:szCs w:val="20"/>
+              </w:rPr>
+            </w:pPr>
+            <w:r>
+              <w:rPr>
+                <w:rFonts w:ascii="BC Sans" w:hAnsi="BC Sans" w:eastAsia="Times New Roman" w:cs="Times New Roman"/>
                 <w:color w:val="000000" w:themeColor="text1"/>
                 <w:sz w:val="20"/>
                 <w:szCs w:val="20"/>
@@ -2135,7 +2135,7 @@
             </w:r>
             <w:r>
               <w:rPr>
-                <w:rFonts w:ascii="BC Sans" w:eastAsia="Times New Roman" w:hAnsi="BC Sans" w:cs="Times New Roman"/>
+                <w:rFonts w:ascii="BC Sans" w:hAnsi="BC Sans" w:eastAsia="Times New Roman" w:cs="Times New Roman"/>
                 <w:color w:val="000000" w:themeColor="text1"/>
                 <w:sz w:val="20"/>
                 <w:szCs w:val="20"/>
@@ -2144,7 +2144,7 @@
             </w:r>
             <w:r>
               <w:rPr>
-                <w:rFonts w:ascii="BC Sans" w:eastAsia="Times New Roman" w:hAnsi="BC Sans" w:cs="Times New Roman"/>
+                <w:rFonts w:ascii="BC Sans" w:hAnsi="BC Sans" w:eastAsia="Times New Roman" w:cs="Times New Roman"/>
                 <w:color w:val="000000" w:themeColor="text1"/>
                 <w:sz w:val="20"/>
                 <w:szCs w:val="20"/>
@@ -2153,7 +2153,7 @@
             </w:r>
             <w:r>
               <w:rPr>
-                <w:rFonts w:ascii="BC Sans" w:eastAsia="Times New Roman" w:hAnsi="BC Sans" w:cs="Times New Roman"/>
+                <w:rFonts w:ascii="BC Sans" w:hAnsi="BC Sans" w:eastAsia="Times New Roman" w:cs="Times New Roman"/>
                 <w:color w:val="000000" w:themeColor="text1"/>
                 <w:sz w:val="20"/>
                 <w:szCs w:val="20"/>
@@ -2162,7 +2162,7 @@
             </w:r>
             <w:r>
               <w:rPr>
-                <w:rFonts w:ascii="BC Sans" w:eastAsia="Times New Roman" w:hAnsi="BC Sans" w:cs="Times New Roman"/>
+                <w:rFonts w:ascii="BC Sans" w:hAnsi="BC Sans" w:eastAsia="Times New Roman" w:cs="Times New Roman"/>
                 <w:color w:val="000000" w:themeColor="text1"/>
                 <w:sz w:val="20"/>
                 <w:szCs w:val="20"/>
@@ -2189,7 +2189,7 @@
             <w:pPr>
               <w:spacing w:line="259" w:lineRule="auto"/>
               <w:rPr>
-                <w:rFonts w:ascii="BC Sans" w:eastAsia="BC Sans" w:hAnsi="BC Sans" w:cs="BC Sans"/>
+                <w:rFonts w:ascii="BC Sans" w:hAnsi="BC Sans" w:eastAsia="BC Sans" w:cs="BC Sans"/>
                 <w:b w:val="0"/>
                 <w:bCs w:val="0"/>
                 <w:caps w:val="0"/>
@@ -2200,7 +2200,7 @@
             </w:pPr>
             <w:r>
               <w:rPr>
-                <w:rFonts w:ascii="BC Sans" w:eastAsia="BC Sans" w:hAnsi="BC Sans" w:cs="BC Sans"/>
+                <w:rFonts w:ascii="BC Sans" w:hAnsi="BC Sans" w:eastAsia="BC Sans" w:cs="BC Sans"/>
                 <w:b w:val="0"/>
                 <w:bCs w:val="0"/>
                 <w:caps w:val="0"/>
@@ -2212,7 +2212,7 @@
             </w:r>
             <w:r>
               <w:rPr>
-                <w:rFonts w:ascii="BC Sans" w:eastAsia="BC Sans" w:hAnsi="BC Sans" w:cs="BC Sans"/>
+                <w:rFonts w:ascii="BC Sans" w:hAnsi="BC Sans" w:eastAsia="BC Sans" w:cs="BC Sans"/>
                 <w:b w:val="0"/>
                 <w:bCs w:val="0"/>
                 <w:caps w:val="0"/>
@@ -2224,7 +2224,7 @@
             </w:r>
             <w:r>
               <w:rPr>
-                <w:rFonts w:ascii="BC Sans" w:eastAsia="BC Sans" w:hAnsi="BC Sans" w:cs="BC Sans"/>
+                <w:rFonts w:ascii="BC Sans" w:hAnsi="BC Sans" w:eastAsia="BC Sans" w:cs="BC Sans"/>
                 <w:b w:val="0"/>
                 <w:bCs w:val="0"/>
                 <w:caps w:val="0"/>
@@ -2248,15 +2248,15 @@
               <w:spacing w:line="259" w:lineRule="auto"/>
               <w:cnfStyle w:val="000000100000" w:firstRow="0" w:lastRow="0" w:firstColumn="0" w:lastColumn="0" w:oddVBand="0" w:evenVBand="0" w:oddHBand="1" w:evenHBand="0" w:firstRowFirstColumn="0" w:firstRowLastColumn="0" w:lastRowFirstColumn="0" w:lastRowLastColumn="0"/>
               <w:rPr>
-                <w:rFonts w:ascii="BC Sans" w:eastAsia="BC Sans" w:hAnsi="BC Sans" w:cs="BC Sans"/>
-                <w:color w:val="000000" w:themeColor="text1"/>
-                <w:sz w:val="20"/>
-                <w:szCs w:val="20"/>
-              </w:rPr>
-            </w:pPr>
-            <w:r>
-              <w:rPr>
-                <w:rFonts w:ascii="BC Sans" w:eastAsia="BC Sans" w:hAnsi="BC Sans" w:cs="BC Sans"/>
+                <w:rFonts w:ascii="BC Sans" w:hAnsi="BC Sans" w:eastAsia="BC Sans" w:cs="BC Sans"/>
+                <w:color w:val="000000" w:themeColor="text1"/>
+                <w:sz w:val="20"/>
+                <w:szCs w:val="20"/>
+              </w:rPr>
+            </w:pPr>
+            <w:r>
+              <w:rPr>
+                <w:rFonts w:ascii="BC Sans" w:hAnsi="BC Sans" w:eastAsia="BC Sans" w:cs="BC Sans"/>
                 <w:color w:val="000000" w:themeColor="text1"/>
                 <w:sz w:val="20"/>
                 <w:szCs w:val="20"/>
@@ -2265,7 +2265,7 @@
             </w:r>
             <w:r>
               <w:rPr>
-                <w:rFonts w:ascii="BC Sans" w:eastAsia="Times New Roman" w:hAnsi="BC Sans" w:cs="Times New Roman"/>
+                <w:rFonts w:ascii="BC Sans" w:hAnsi="BC Sans" w:eastAsia="Times New Roman" w:cs="Times New Roman"/>
                 <w:color w:val="000000" w:themeColor="text1"/>
                 <w:sz w:val="20"/>
                 <w:szCs w:val="20"/>
@@ -2274,7 +2274,7 @@
             </w:r>
             <w:r>
               <w:rPr>
-                <w:rFonts w:ascii="BC Sans" w:eastAsia="BC Sans" w:hAnsi="BC Sans" w:cs="BC Sans"/>
+                <w:rFonts w:ascii="BC Sans" w:hAnsi="BC Sans" w:eastAsia="BC Sans" w:cs="BC Sans"/>
                 <w:color w:val="000000" w:themeColor="text1"/>
                 <w:sz w:val="20"/>
                 <w:szCs w:val="20"/>
@@ -2321,7 +2321,7 @@
           <w:p>
             <w:pPr>
               <w:rPr>
-                <w:rFonts w:ascii="BC Sans" w:eastAsia="Times New Roman" w:hAnsi="BC Sans" w:cs="Times New Roman"/>
+                <w:rFonts w:ascii="BC Sans" w:hAnsi="BC Sans" w:eastAsia="Times New Roman" w:cs="Times New Roman"/>
                 <w:color w:val="000000"/>
                 <w:kern w:val="0"/>
                 <w:sz w:val="20"/>
@@ -2331,7 +2331,7 @@
             </w:pPr>
             <w:r>
               <w:rPr>
-                <w:rFonts w:ascii="BC Sans" w:eastAsia="Times New Roman" w:hAnsi="BC Sans" w:cs="Times New Roman"/>
+                <w:rFonts w:ascii="BC Sans" w:hAnsi="BC Sans" w:eastAsia="Times New Roman" w:cs="Times New Roman"/>
                 <w:caps w:val="0"/>
                 <w:color w:val="000000"/>
                 <w:kern w:val="0"/>
@@ -2355,7 +2355,7 @@
             <w:cnfStyle w:val="001000000000" w:firstRow="0" w:lastRow="0" w:firstColumn="1" w:lastColumn="0" w:oddVBand="0" w:evenVBand="0" w:oddHBand="0" w:evenHBand="0" w:firstRowFirstColumn="0" w:firstRowLastColumn="0" w:lastRowFirstColumn="0" w:lastRowLastColumn="0"/>
             <w:tcW w:w="2552" w:type="dxa"/>
             <w:tcBorders>
-              <w:top w:val="single" w:sz="4" w:space="0" w:color="7F7F7F" w:themeColor="text1" w:themeTint="80"/>
+              <w:top w:val="single" w:color="7F7F7F" w:themeColor="text1" w:themeTint="80" w:sz="4" w:space="0"/>
             </w:tcBorders>
             <w:shd w:val="clear" w:color="auto" w:fill="F2F2F2"/>
             <w:noWrap/>
@@ -2404,7 +2404,7 @@
             </w:r>
             <w:r>
               <w:rPr>
-                <w:rFonts w:ascii="BC Sans" w:eastAsia="Times New Roman" w:hAnsi="BC Sans" w:cs="Times New Roman"/>
+                <w:rFonts w:ascii="BC Sans" w:hAnsi="BC Sans" w:eastAsia="Times New Roman" w:cs="Times New Roman"/>
                 <w:b w:val="0"/>
                 <w:bCs w:val="0"/>
                 <w:color w:val="000000" w:themeColor="text1"/>
@@ -2452,7 +2452,7 @@
           <w:tcPr>
             <w:tcW w:w="8364" w:type="dxa"/>
             <w:tcBorders>
-              <w:top w:val="single" w:sz="4" w:space="0" w:color="7F7F7F" w:themeColor="text1" w:themeTint="80"/>
+              <w:top w:val="single" w:color="7F7F7F" w:themeColor="text1" w:themeTint="80" w:sz="4" w:space="0"/>
             </w:tcBorders>
             <w:shd w:val="clear" w:color="auto" w:fill="F2F2F2"/>
             <w:noWrap/>
@@ -2477,7 +2477,7 @@
             </w:r>
             <w:r>
               <w:rPr>
-                <w:rFonts w:ascii="BC Sans" w:eastAsia="Times New Roman" w:hAnsi="BC Sans" w:cs="Times New Roman"/>
+                <w:rFonts w:ascii="BC Sans" w:hAnsi="BC Sans" w:eastAsia="Times New Roman" w:cs="Times New Roman"/>
                 <w:color w:val="000000" w:themeColor="text1"/>
                 <w:sz w:val="20"/>
                 <w:szCs w:val="20"/>
@@ -2563,7 +2563,7 @@
             </w:r>
             <w:r>
               <w:rPr>
-                <w:rFonts w:ascii="BC Sans" w:eastAsia="Times New Roman" w:hAnsi="BC Sans" w:cs="Times New Roman"/>
+                <w:rFonts w:ascii="BC Sans" w:hAnsi="BC Sans" w:eastAsia="Times New Roman" w:cs="Times New Roman"/>
                 <w:b w:val="0"/>
                 <w:bCs w:val="0"/>
                 <w:color w:val="000000" w:themeColor="text1"/>
@@ -2644,7 +2644,7 @@
             </w:r>
             <w:r>
               <w:rPr>
-                <w:rFonts w:ascii="BC Sans" w:eastAsia="Times New Roman" w:hAnsi="BC Sans" w:cs="Times New Roman"/>
+                <w:rFonts w:ascii="BC Sans" w:hAnsi="BC Sans" w:eastAsia="Times New Roman" w:cs="Times New Roman"/>
                 <w:color w:val="000000" w:themeColor="text1"/>
                 <w:sz w:val="20"/>
                 <w:szCs w:val="20"/>
@@ -3336,8 +3336,443 @@
     </w:tbl>
     <w:p>
       <w:pPr>
+        <w:pStyle w:val="Normal"/>
         <w:spacing w:after="0"/>
       </w:pPr>
+    </w:p>
+    <w:tbl>
+      <w:tblPr>
+        <w:tblStyle w:val="PlainTable3"/>
+        <w:tblW w:w="0" w:type="auto"/>
+        <w:tblLook w:val="04A0" w:firstRow="1" w:lastRow="0" w:firstColumn="1" w:lastColumn="0" w:noHBand="0" w:noVBand="1"/>
+      </w:tblPr>
+      <w:tblGrid>
+        <w:gridCol w:w="2552"/>
+        <w:gridCol w:w="8364"/>
+      </w:tblGrid>
+      <w:tr>
+        <w:trPr>
+          <w:trHeight w:val="300"/>
+        </w:trPr>
+        <w:tc>
+          <w:tcPr>
+            <w:cnfStyle w:val="001000000100" w:firstRow="0" w:lastRow="0" w:firstColumn="1" w:lastColumn="0" w:oddVBand="0" w:evenVBand="0" w:oddHBand="0" w:evenHBand="0" w:firstRowFirstColumn="1" w:firstRowLastColumn="0" w:lastRowFirstColumn="0" w:lastRowLastColumn="0"/>
+            <w:tcW w:w="10916" w:type="dxa"/>
+            <w:gridSpan w:val="2"/>
+            <w:tcMar/>
+            <w:vAlign w:val="center"/>
+          </w:tcPr>
+          <w:p>
+            <w:pPr>
+              <w:rPr>
+                <w:rFonts w:ascii="BC Sans" w:hAnsi="BC Sans" w:eastAsia="Times New Roman" w:cs="Times New Roman"/>
+                <w:color w:val="000000" w:themeColor="text1" w:themeTint="FF" w:themeShade="FF"/>
+                <w:sz w:val="20"/>
+                <w:szCs w:val="20"/>
+              </w:rPr>
+            </w:pPr>
+            <w:r>
+              <w:rPr>
+                <w:rFonts w:ascii="BC Sans" w:hAnsi="BC Sans" w:eastAsia="Times New Roman" w:cs="Times New Roman"/>
+                <w:caps w:val="0"/>
+                <w:smallCaps w:val="0"/>
+                <w:color w:val="000000" w:themeColor="text1" w:themeTint="FF" w:themeShade="FF"/>
+                <w:sz w:val="20"/>
+                <w:szCs w:val="20"/>
+              </w:rPr>
+              <w:t>Call center action</w:t>
+            </w:r>
+            <w:r>
+              <w:rPr>
+                <w:rFonts w:ascii="BC Sans" w:hAnsi="BC Sans" w:eastAsia="Times New Roman" w:cs="Times New Roman"/>
+                <w:b w:val="0"/>
+                <w:bCs w:val="0"/>
+                <w:caps w:val="0"/>
+                <w:smallCaps w:val="0"/>
+                <w:color w:val="000000" w:themeColor="text1" w:themeTint="FF" w:themeShade="FF"/>
+                <w:sz w:val="20"/>
+                <w:szCs w:val="20"/>
+              </w:rPr>
+              <w:t>, received: {</w:t>
+            </w:r>
+            <w:r>
+              <w:rPr>
+                <w:rFonts w:ascii="BC Sans" w:hAnsi="BC Sans" w:eastAsia="Times New Roman" w:cs="Times New Roman"/>
+                <w:b w:val="0"/>
+                <w:bCs w:val="0"/>
+                <w:caps w:val="0"/>
+                <w:smallCaps w:val="0"/>
+                <w:color w:val="000000" w:themeColor="text1" w:themeTint="FF" w:themeShade="FF"/>
+                <w:sz w:val="20"/>
+                <w:szCs w:val="20"/>
+              </w:rPr>
+              <w:t>d</w:t>
+            </w:r>
+            <w:r>
+              <w:rPr>
+                <w:rFonts w:ascii="BC Sans" w:hAnsi="BC Sans" w:cs="BC Sans Light"/>
+                <w:b w:val="0"/>
+                <w:bCs w:val="0"/>
+                <w:sz w:val="20"/>
+                <w:szCs w:val="20"/>
+              </w:rPr>
+              <w:t>.</w:t>
+            </w:r>
+            <w:r>
+              <w:rPr>
+                <w:rFonts w:ascii="BC Sans" w:hAnsi="BC Sans" w:eastAsia="Times New Roman" w:cs="Times New Roman"/>
+                <w:b w:val="0"/>
+                <w:bCs w:val="0"/>
+                <w:caps w:val="0"/>
+                <w:smallCaps w:val="0"/>
+                <w:color w:val="000000" w:themeColor="text1" w:themeTint="FF" w:themeShade="FF"/>
+                <w:sz w:val="20"/>
+                <w:szCs w:val="20"/>
+              </w:rPr>
+              <w:t>actions</w:t>
+            </w:r>
+            <w:r>
+              <w:rPr>
+                <w:rFonts w:ascii="BC Sans" w:hAnsi="BC Sans" w:eastAsia="Times New Roman" w:cs="Times New Roman"/>
+                <w:b w:val="0"/>
+                <w:bCs w:val="0"/>
+                <w:caps w:val="0"/>
+                <w:smallCaps w:val="0"/>
+                <w:color w:val="000000" w:themeColor="text1" w:themeTint="FF" w:themeShade="FF"/>
+                <w:sz w:val="20"/>
+                <w:szCs w:val="20"/>
+              </w:rPr>
+              <w:t>[</w:t>
+            </w:r>
+            <w:r>
+              <w:rPr>
+                <w:rFonts w:ascii="BC Sans" w:hAnsi="BC Sans" w:eastAsia="Times New Roman" w:cs="Times New Roman"/>
+                <w:b w:val="0"/>
+                <w:bCs w:val="0"/>
+                <w:caps w:val="0"/>
+                <w:smallCaps w:val="0"/>
+                <w:color w:val="000000" w:themeColor="text1" w:themeTint="FF" w:themeShade="FF"/>
+                <w:sz w:val="20"/>
+                <w:szCs w:val="20"/>
+              </w:rPr>
+              <w:t>i</w:t>
+            </w:r>
+            <w:r>
+              <w:rPr>
+                <w:rFonts w:ascii="BC Sans" w:hAnsi="BC Sans" w:eastAsia="Times New Roman" w:cs="Times New Roman"/>
+                <w:b w:val="0"/>
+                <w:bCs w:val="0"/>
+                <w:caps w:val="0"/>
+                <w:smallCaps w:val="0"/>
+                <w:color w:val="000000" w:themeColor="text1" w:themeTint="FF" w:themeShade="FF"/>
+                <w:sz w:val="20"/>
+                <w:szCs w:val="20"/>
+              </w:rPr>
+              <w:t>].</w:t>
+            </w:r>
+            <w:r>
+              <w:rPr>
+                <w:rFonts w:ascii="BC Sans" w:hAnsi="BC Sans" w:eastAsia="Times New Roman" w:cs="Times New Roman"/>
+                <w:b w:val="0"/>
+                <w:bCs w:val="0"/>
+                <w:caps w:val="0"/>
+                <w:smallCaps w:val="0"/>
+                <w:color w:val="000000" w:themeColor="text1" w:themeTint="FF" w:themeShade="FF"/>
+                <w:sz w:val="20"/>
+                <w:szCs w:val="20"/>
+              </w:rPr>
+              <w:t>actionLogged</w:t>
+            </w:r>
+            <w:r>
+              <w:rPr>
+                <w:rFonts w:ascii="BC Sans" w:hAnsi="BC Sans" w:eastAsia="Times New Roman" w:cs="Times New Roman"/>
+                <w:b w:val="0"/>
+                <w:bCs w:val="0"/>
+                <w:caps w:val="0"/>
+                <w:smallCaps w:val="0"/>
+                <w:color w:val="000000" w:themeColor="text1" w:themeTint="FF" w:themeShade="FF"/>
+                <w:sz w:val="20"/>
+                <w:szCs w:val="20"/>
+              </w:rPr>
+              <w:t>}</w:t>
+            </w:r>
+            <w:r>
+              <w:rPr>
+                <w:rFonts w:ascii="BC Sans" w:hAnsi="BC Sans" w:eastAsia="Times New Roman" w:cs="Times New Roman"/>
+                <w:caps w:val="0"/>
+                <w:smallCaps w:val="0"/>
+                <w:color w:val="000000" w:themeColor="text1" w:themeTint="FF" w:themeShade="FF"/>
+                <w:sz w:val="20"/>
+                <w:szCs w:val="20"/>
+              </w:rPr>
+              <w:t xml:space="preserve"> </w:t>
+            </w:r>
+          </w:p>
+        </w:tc>
+      </w:tr>
+      <w:tr>
+        <w:trPr>
+          <w:trHeight w:val="300"/>
+        </w:trPr>
+        <w:tc>
+          <w:tcPr>
+            <w:cnfStyle w:val="001000000000" w:firstRow="0" w:lastRow="0" w:firstColumn="1" w:lastColumn="0" w:oddVBand="0" w:evenVBand="0" w:oddHBand="0" w:evenHBand="0" w:firstRowFirstColumn="0" w:firstRowLastColumn="0" w:lastRowFirstColumn="0" w:lastRowLastColumn="0"/>
+            <w:tcW w:w="2552" w:type="dxa"/>
+            <w:tcMar/>
+            <w:vAlign w:val="center"/>
+          </w:tcPr>
+          <w:p>
+            <w:pPr>
+              <w:pStyle w:val="Normal"/>
+              <w:suppressLineNumbers w:val="0"/>
+              <w:bidi w:val="0"/>
+              <w:spacing w:before="0" w:beforeAutospacing="off" w:after="0" w:afterAutospacing="off" w:line="240" w:lineRule="auto"/>
+              <w:ind w:left="0" w:right="0"/>
+              <w:jc w:val="left"/>
+            </w:pPr>
+            <w:r>
+              <w:rPr>
+                <w:rFonts w:ascii="BC Sans" w:hAnsi="BC Sans" w:cs="BC Sans Light"/>
+                <w:b w:val="0"/>
+                <w:bCs w:val="0"/>
+                <w:caps w:val="0"/>
+                <w:smallCaps w:val="0"/>
+                <w:sz w:val="20"/>
+                <w:szCs w:val="20"/>
+              </w:rPr>
+              <w:t>Details</w:t>
+            </w:r>
+          </w:p>
+        </w:tc>
+        <w:tc>
+          <w:tcPr>
+            <w:cnfStyle w:val="000000000000" w:firstRow="0" w:lastRow="0" w:firstColumn="0" w:lastColumn="0" w:oddVBand="0" w:evenVBand="0" w:oddHBand="0" w:evenHBand="0" w:firstRowFirstColumn="0" w:firstRowLastColumn="0" w:lastRowFirstColumn="0" w:lastRowLastColumn="0"/>
+            <w:tcW w:w="8364" w:type="dxa"/>
+            <w:tcMar/>
+            <w:vAlign w:val="center"/>
+          </w:tcPr>
+          <w:p>
+            <w:pPr>
+              <w:rPr>
+                <w:rFonts w:ascii="BC Sans" w:hAnsi="BC Sans" w:cs="BC Sans Light"/>
+                <w:sz w:val="20"/>
+                <w:szCs w:val="20"/>
+              </w:rPr>
+            </w:pPr>
+            <w:r>
+              <w:rPr>
+                <w:rFonts w:ascii="BC Sans" w:hAnsi="BC Sans" w:cs="BC Sans Light"/>
+                <w:sz w:val="20"/>
+                <w:szCs w:val="20"/>
+              </w:rPr>
+              <w:t>{</w:t>
+            </w:r>
+            <w:r>
+              <w:rPr>
+                <w:rFonts w:ascii="BC Sans" w:hAnsi="BC Sans" w:cs="BC Sans Light"/>
+                <w:sz w:val="20"/>
+                <w:szCs w:val="20"/>
+              </w:rPr>
+              <w:t>d.</w:t>
+            </w:r>
+            <w:r>
+              <w:rPr>
+                <w:rFonts w:ascii="BC Sans" w:hAnsi="BC Sans" w:cs="BC Sans Light"/>
+                <w:sz w:val="20"/>
+                <w:szCs w:val="20"/>
+              </w:rPr>
+              <w:t>actions</w:t>
+            </w:r>
+            <w:r>
+              <w:rPr>
+                <w:rFonts w:ascii="BC Sans" w:hAnsi="BC Sans" w:cs="BC Sans Light"/>
+                <w:sz w:val="20"/>
+                <w:szCs w:val="20"/>
+              </w:rPr>
+              <w:t>[</w:t>
+            </w:r>
+            <w:r>
+              <w:rPr>
+                <w:rFonts w:ascii="BC Sans" w:hAnsi="BC Sans" w:cs="BC Sans Light"/>
+                <w:sz w:val="20"/>
+                <w:szCs w:val="20"/>
+              </w:rPr>
+              <w:t>i</w:t>
+            </w:r>
+            <w:r>
+              <w:rPr>
+                <w:rFonts w:ascii="BC Sans" w:hAnsi="BC Sans" w:cs="BC Sans Light"/>
+                <w:sz w:val="20"/>
+                <w:szCs w:val="20"/>
+              </w:rPr>
+              <w:t>].</w:t>
+            </w:r>
+            <w:r>
+              <w:rPr>
+                <w:rFonts w:ascii="BC Sans" w:hAnsi="BC Sans" w:cs="BC Sans Light"/>
+                <w:sz w:val="20"/>
+                <w:szCs w:val="20"/>
+              </w:rPr>
+              <w:t>actionDetails</w:t>
+            </w:r>
+            <w:r>
+              <w:rPr>
+                <w:rFonts w:ascii="BC Sans" w:hAnsi="BC Sans" w:cs="BC Sans Light"/>
+                <w:sz w:val="20"/>
+                <w:szCs w:val="20"/>
+              </w:rPr>
+              <w:t>Txt</w:t>
+            </w:r>
+            <w:r>
+              <w:rPr>
+                <w:rFonts w:ascii="BC Sans" w:hAnsi="BC Sans" w:cs="BC Sans Light"/>
+                <w:sz w:val="20"/>
+                <w:szCs w:val="20"/>
+              </w:rPr>
+              <w:t>}</w:t>
+            </w:r>
+          </w:p>
+        </w:tc>
+      </w:tr>
+      <w:tr>
+        <w:trPr>
+          <w:trHeight w:val="300"/>
+        </w:trPr>
+        <w:tc>
+          <w:tcPr>
+            <w:cnfStyle w:val="001000000000" w:firstRow="0" w:lastRow="0" w:firstColumn="1" w:lastColumn="0" w:oddVBand="0" w:evenVBand="0" w:oddHBand="0" w:evenHBand="0" w:firstRowFirstColumn="0" w:firstRowLastColumn="0" w:lastRowFirstColumn="0" w:lastRowLastColumn="0"/>
+            <w:tcW w:w="2552" w:type="dxa"/>
+            <w:tcMar/>
+            <w:vAlign w:val="center"/>
+          </w:tcPr>
+          <w:p>
+            <w:pPr>
+              <w:pStyle w:val="Normal"/>
+              <w:suppressLineNumbers w:val="0"/>
+              <w:bidi w:val="0"/>
+              <w:spacing w:before="0" w:beforeAutospacing="off" w:after="0" w:afterAutospacing="off" w:line="240" w:lineRule="auto"/>
+              <w:ind w:left="0" w:right="0"/>
+              <w:jc w:val="left"/>
+            </w:pPr>
+            <w:r>
+              <w:rPr>
+                <w:rFonts w:ascii="BC Sans" w:hAnsi="BC Sans" w:cs="BC Sans Light"/>
+                <w:b w:val="0"/>
+                <w:bCs w:val="0"/>
+                <w:caps w:val="0"/>
+                <w:smallCaps w:val="0"/>
+                <w:sz w:val="20"/>
+                <w:szCs w:val="20"/>
+              </w:rPr>
+              <w:t>Logged by</w:t>
+            </w:r>
+          </w:p>
+        </w:tc>
+        <w:tc>
+          <w:tcPr>
+            <w:cnfStyle w:val="000000000000" w:firstRow="0" w:lastRow="0" w:firstColumn="0" w:lastColumn="0" w:oddVBand="0" w:evenVBand="0" w:oddHBand="0" w:evenHBand="0" w:firstRowFirstColumn="0" w:firstRowLastColumn="0" w:lastRowFirstColumn="0" w:lastRowLastColumn="0"/>
+            <w:tcW w:w="8364" w:type="dxa"/>
+            <w:tcMar/>
+            <w:vAlign w:val="center"/>
+          </w:tcPr>
+          <w:p>
+            <w:pPr>
+              <w:rPr>
+                <w:rFonts w:ascii="BC Sans" w:hAnsi="BC Sans" w:cs="BC Sans Light"/>
+                <w:sz w:val="20"/>
+                <w:szCs w:val="20"/>
+              </w:rPr>
+            </w:pPr>
+            <w:r>
+              <w:rPr>
+                <w:rFonts w:ascii="BC Sans" w:hAnsi="BC Sans" w:cs="BC Sans Light"/>
+                <w:sz w:val="20"/>
+                <w:szCs w:val="20"/>
+              </w:rPr>
+              <w:t>{</w:t>
+            </w:r>
+            <w:r>
+              <w:rPr>
+                <w:rFonts w:ascii="BC Sans" w:hAnsi="BC Sans" w:cs="BC Sans Light"/>
+                <w:sz w:val="20"/>
+                <w:szCs w:val="20"/>
+              </w:rPr>
+              <w:t>d.</w:t>
+            </w:r>
+            <w:r>
+              <w:rPr>
+                <w:rFonts w:ascii="BC Sans" w:hAnsi="BC Sans" w:cs="BC Sans Light"/>
+                <w:sz w:val="20"/>
+                <w:szCs w:val="20"/>
+              </w:rPr>
+              <w:t>actions</w:t>
+            </w:r>
+            <w:r>
+              <w:rPr>
+                <w:rFonts w:ascii="BC Sans" w:hAnsi="BC Sans" w:cs="BC Sans Light"/>
+                <w:sz w:val="20"/>
+                <w:szCs w:val="20"/>
+              </w:rPr>
+              <w:t>[</w:t>
+            </w:r>
+            <w:r>
+              <w:rPr>
+                <w:rFonts w:ascii="BC Sans" w:hAnsi="BC Sans" w:cs="BC Sans Light"/>
+                <w:sz w:val="20"/>
+                <w:szCs w:val="20"/>
+              </w:rPr>
+              <w:t>i</w:t>
+            </w:r>
+            <w:r>
+              <w:rPr>
+                <w:rFonts w:ascii="BC Sans" w:hAnsi="BC Sans" w:cs="BC Sans Light"/>
+                <w:sz w:val="20"/>
+                <w:szCs w:val="20"/>
+              </w:rPr>
+              <w:t>].</w:t>
+            </w:r>
+            <w:r>
+              <w:rPr>
+                <w:rFonts w:ascii="BC Sans" w:hAnsi="BC Sans" w:cs="BC Sans Light"/>
+                <w:sz w:val="20"/>
+                <w:szCs w:val="20"/>
+              </w:rPr>
+              <w:t>loggedByTxt</w:t>
+            </w:r>
+            <w:r>
+              <w:rPr>
+                <w:rFonts w:ascii="BC Sans" w:hAnsi="BC Sans" w:cs="BC Sans Light"/>
+                <w:sz w:val="20"/>
+                <w:szCs w:val="20"/>
+              </w:rPr>
+              <w:t>}</w:t>
+            </w:r>
+          </w:p>
+        </w:tc>
+      </w:tr>
+    </w:tbl>
+    <w:p/>
+    <w:p>
+      <w:r>
+        <w:rPr/>
+        <w:t>{</w:t>
+      </w:r>
+      <w:r>
+        <w:rPr/>
+        <w:t>d.actions</w:t>
+      </w:r>
+      <w:r>
+        <w:rPr/>
+        <w:t>[i+1].</w:t>
+      </w:r>
+      <w:r>
+        <w:rPr/>
+        <w:t>actionLogged</w:t>
+      </w:r>
+      <w:r>
+        <w:rPr/>
+        <w:t>}</w:t>
+      </w:r>
     </w:p>
     <w:tbl>
       <w:tblPr>
@@ -3365,7 +3800,7 @@
           <w:p>
             <w:pPr>
               <w:rPr>
-                <w:rFonts w:ascii="BC Sans" w:eastAsia="Times New Roman" w:hAnsi="BC Sans" w:cs="Times New Roman"/>
+                <w:rFonts w:ascii="BC Sans" w:hAnsi="BC Sans" w:eastAsia="Times New Roman" w:cs="Times New Roman"/>
                 <w:color w:val="000000"/>
                 <w:kern w:val="0"/>
                 <w:sz w:val="20"/>
@@ -3375,7 +3810,7 @@
             </w:pPr>
             <w:r>
               <w:rPr>
-                <w:rFonts w:ascii="BC Sans" w:eastAsia="Times New Roman" w:hAnsi="BC Sans" w:cs="Times New Roman"/>
+                <w:rFonts w:ascii="BC Sans" w:hAnsi="BC Sans" w:eastAsia="Times New Roman" w:cs="Times New Roman"/>
                 <w:caps w:val="0"/>
                 <w:color w:val="000000"/>
                 <w:kern w:val="0"/>
@@ -3387,7 +3822,7 @@
             </w:r>
             <w:r>
               <w:rPr>
-                <w:rFonts w:ascii="BC Sans" w:eastAsia="Times New Roman" w:hAnsi="BC Sans" w:cs="Times New Roman"/>
+                <w:rFonts w:ascii="BC Sans" w:hAnsi="BC Sans" w:eastAsia="Times New Roman" w:cs="Times New Roman"/>
                 <w:caps w:val="0"/>
                 <w:color w:val="000000"/>
                 <w:kern w:val="0"/>
@@ -3399,7 +3834,7 @@
             </w:r>
             <w:r>
               <w:rPr>
-                <w:rFonts w:ascii="BC Sans" w:eastAsia="Times New Roman" w:hAnsi="BC Sans" w:cs="Times New Roman"/>
+                <w:rFonts w:ascii="BC Sans" w:hAnsi="BC Sans" w:eastAsia="Times New Roman" w:cs="Times New Roman"/>
                 <w:caps w:val="0"/>
                 <w:color w:val="000000"/>
                 <w:kern w:val="0"/>
@@ -3411,7 +3846,7 @@
             </w:r>
             <w:r>
               <w:rPr>
-                <w:rFonts w:ascii="BC Sans" w:eastAsia="Times New Roman" w:hAnsi="BC Sans" w:cs="Times New Roman"/>
+                <w:rFonts w:ascii="BC Sans" w:hAnsi="BC Sans" w:eastAsia="Times New Roman" w:cs="Times New Roman"/>
                 <w:b w:val="0"/>
                 <w:bCs w:val="0"/>
                 <w:caps w:val="0"/>
@@ -3435,7 +3870,7 @@
             </w:r>
             <w:r>
               <w:rPr>
-                <w:rFonts w:ascii="BC Sans" w:eastAsia="Times New Roman" w:hAnsi="BC Sans" w:cs="Times New Roman"/>
+                <w:rFonts w:ascii="BC Sans" w:hAnsi="BC Sans" w:eastAsia="Times New Roman" w:cs="Times New Roman"/>
                 <w:b w:val="0"/>
                 <w:bCs w:val="0"/>
                 <w:caps w:val="0"/>
@@ -3449,7 +3884,7 @@
             </w:r>
             <w:r>
               <w:rPr>
-                <w:rFonts w:ascii="BC Sans" w:eastAsia="Times New Roman" w:hAnsi="BC Sans" w:cs="Times New Roman"/>
+                <w:rFonts w:ascii="BC Sans" w:hAnsi="BC Sans" w:eastAsia="Times New Roman" w:cs="Times New Roman"/>
                 <w:caps w:val="0"/>
                 <w:color w:val="000000"/>
                 <w:kern w:val="0"/>
@@ -3681,7 +4116,6 @@
                 <w:sz w:val="20"/>
                 <w:szCs w:val="20"/>
               </w:rPr>
-              <w:lastRenderedPageBreak/>
               <w:t>Location Details</w:t>
             </w:r>
           </w:p>
@@ -4046,6 +4480,13 @@
           <w:szCs w:val="20"/>
         </w:rPr>
         <w:br/>
+      </w:r>
+      <w:r>
+        <w:rPr>
+          <w:rFonts w:ascii="BC Sans" w:hAnsi="BC Sans"/>
+          <w:sz w:val="20"/>
+          <w:szCs w:val="20"/>
+        </w:rPr>
         <w:t>{d</w:t>
       </w:r>
       <w:r>
@@ -4069,7 +4510,7 @@
       <w:pPr>
         <w:spacing w:after="0"/>
         <w:rPr>
-          <w:rFonts w:ascii="BC Sans" w:eastAsia="Times New Roman" w:hAnsi="BC Sans" w:cs="Segoe UI"/>
+          <w:rFonts w:ascii="BC Sans" w:hAnsi="BC Sans" w:eastAsia="Times New Roman" w:cs="Segoe UI"/>
           <w:color w:val="000000"/>
           <w:kern w:val="0"/>
           <w:sz w:val="20"/>
@@ -4080,7 +4521,7 @@
       </w:pPr>
       <w:r>
         <w:rPr>
-          <w:rFonts w:ascii="BC Sans" w:eastAsia="Times New Roman" w:hAnsi="BC Sans" w:cs="Segoe UI"/>
+          <w:rFonts w:ascii="BC Sans" w:hAnsi="BC Sans" w:eastAsia="Times New Roman" w:cs="Segoe UI"/>
           <w:color w:val="000000"/>
           <w:kern w:val="0"/>
           <w:sz w:val="20"/>
@@ -4092,7 +4533,7 @@
       </w:r>
       <w:r>
         <w:rPr>
-          <w:rFonts w:ascii="BC Sans" w:eastAsia="Times New Roman" w:hAnsi="BC Sans" w:cs="Segoe UI"/>
+          <w:rFonts w:ascii="BC Sans" w:hAnsi="BC Sans" w:eastAsia="Times New Roman" w:cs="Segoe UI"/>
           <w:color w:val="000000"/>
           <w:kern w:val="0"/>
           <w:sz w:val="20"/>
@@ -4104,7 +4545,7 @@
       </w:r>
       <w:r>
         <w:rPr>
-          <w:rFonts w:ascii="BC Sans" w:eastAsia="Times New Roman" w:hAnsi="BC Sans" w:cs="Segoe UI"/>
+          <w:rFonts w:ascii="BC Sans" w:hAnsi="BC Sans" w:eastAsia="Times New Roman" w:cs="Segoe UI"/>
           <w:color w:val="000000"/>
           <w:kern w:val="0"/>
           <w:sz w:val="20"/>
@@ -4141,7 +4582,7 @@
           <w:p>
             <w:pPr>
               <w:rPr>
-                <w:rFonts w:ascii="BC Sans" w:eastAsia="Times New Roman" w:hAnsi="BC Sans" w:cs="Times New Roman"/>
+                <w:rFonts w:ascii="BC Sans" w:hAnsi="BC Sans" w:eastAsia="Times New Roman" w:cs="Times New Roman"/>
                 <w:color w:val="000000"/>
                 <w:kern w:val="0"/>
                 <w:sz w:val="20"/>
@@ -4151,7 +4592,7 @@
             </w:pPr>
             <w:r>
               <w:rPr>
-                <w:rFonts w:ascii="BC Sans" w:eastAsia="Times New Roman" w:hAnsi="BC Sans" w:cs="Times New Roman"/>
+                <w:rFonts w:ascii="BC Sans" w:hAnsi="BC Sans" w:eastAsia="Times New Roman" w:cs="Times New Roman"/>
                 <w:caps w:val="0"/>
                 <w:color w:val="000000"/>
                 <w:kern w:val="0"/>
@@ -4163,7 +4604,7 @@
             </w:r>
             <w:r>
               <w:rPr>
-                <w:rFonts w:ascii="BC Sans" w:eastAsia="Times New Roman" w:hAnsi="BC Sans" w:cs="Times New Roman"/>
+                <w:rFonts w:ascii="BC Sans" w:hAnsi="BC Sans" w:eastAsia="Times New Roman" w:cs="Times New Roman"/>
                 <w:caps w:val="0"/>
                 <w:color w:val="000000"/>
                 <w:kern w:val="0"/>
@@ -4179,7 +4620,7 @@
       <w:tr>
         <w:trPr>
           <w:cnfStyle w:val="000000100000" w:firstRow="0" w:lastRow="0" w:firstColumn="0" w:lastColumn="0" w:oddVBand="0" w:evenVBand="0" w:oddHBand="1" w:evenHBand="0" w:firstRowFirstColumn="0" w:firstRowLastColumn="0" w:lastRowFirstColumn="0" w:lastRowLastColumn="0"/>
-          <w:trHeight w:hRule="exact" w:val="20"/>
+          <w:trHeight w:val="20" w:hRule="exact"/>
         </w:trPr>
         <w:tc>
           <w:tcPr>
@@ -4187,7 +4628,7 @@
             <w:tcW w:w="10916" w:type="dxa"/>
             <w:gridSpan w:val="2"/>
             <w:tcBorders>
-              <w:right w:val="none" w:sz="0" w:space="0" w:color="auto"/>
+              <w:right w:val="none" w:color="auto" w:sz="0" w:space="0"/>
             </w:tcBorders>
             <w:noWrap/>
             <w:vAlign w:val="center"/>
@@ -4196,7 +4637,7 @@
             <w:pPr>
               <w:spacing w:line="259" w:lineRule="auto"/>
               <w:rPr>
-                <w:rFonts w:ascii="BC Sans" w:eastAsia="Times New Roman" w:hAnsi="BC Sans" w:cs="Times New Roman"/>
+                <w:rFonts w:ascii="BC Sans" w:hAnsi="BC Sans" w:eastAsia="Times New Roman" w:cs="Times New Roman"/>
                 <w:color w:val="000000" w:themeColor="text1"/>
                 <w:sz w:val="18"/>
                 <w:szCs w:val="18"/>
@@ -4207,7 +4648,7 @@
       </w:tr>
       <w:tr>
         <w:trPr>
-          <w:trHeight w:hRule="exact" w:val="20"/>
+          <w:trHeight w:val="20" w:hRule="exact"/>
         </w:trPr>
         <w:tc>
           <w:tcPr>
@@ -4215,7 +4656,7 @@
             <w:tcW w:w="10916" w:type="dxa"/>
             <w:gridSpan w:val="2"/>
             <w:tcBorders>
-              <w:right w:val="none" w:sz="0" w:space="0" w:color="auto"/>
+              <w:right w:val="none" w:color="auto" w:sz="0" w:space="0"/>
             </w:tcBorders>
             <w:noWrap/>
             <w:vAlign w:val="center"/>
@@ -4223,7 +4664,7 @@
           <w:p>
             <w:pPr>
               <w:rPr>
-                <w:rFonts w:ascii="BC Sans" w:eastAsia="Times New Roman" w:hAnsi="BC Sans" w:cs="Times New Roman"/>
+                <w:rFonts w:ascii="BC Sans" w:hAnsi="BC Sans" w:eastAsia="Times New Roman" w:cs="Times New Roman"/>
                 <w:color w:val="000000" w:themeColor="text1"/>
                 <w:sz w:val="20"/>
                 <w:szCs w:val="20"/>
@@ -4248,7 +4689,7 @@
           <w:p>
             <w:pPr>
               <w:rPr>
-                <w:rFonts w:ascii="BC Sans" w:eastAsia="Times New Roman" w:hAnsi="BC Sans" w:cs="Times New Roman"/>
+                <w:rFonts w:ascii="BC Sans" w:hAnsi="BC Sans" w:eastAsia="Times New Roman" w:cs="Times New Roman"/>
                 <w:caps w:val="0"/>
                 <w:color w:val="000000" w:themeColor="text1"/>
                 <w:sz w:val="18"/>
@@ -4257,7 +4698,7 @@
             </w:pPr>
             <w:r>
               <w:rPr>
-                <w:rFonts w:ascii="BC Sans" w:eastAsia="Times New Roman" w:hAnsi="BC Sans" w:cs="Times New Roman"/>
+                <w:rFonts w:ascii="BC Sans" w:hAnsi="BC Sans" w:eastAsia="Times New Roman" w:cs="Times New Roman"/>
                 <w:b w:val="0"/>
                 <w:bCs w:val="0"/>
                 <w:caps w:val="0"/>
@@ -4269,7 +4710,7 @@
             </w:r>
             <w:r>
               <w:rPr>
-                <w:rFonts w:ascii="BC Sans" w:eastAsia="Times New Roman" w:hAnsi="BC Sans" w:cs="Times New Roman"/>
+                <w:rFonts w:ascii="BC Sans" w:hAnsi="BC Sans" w:eastAsia="Times New Roman" w:cs="Times New Roman"/>
                 <w:b w:val="0"/>
                 <w:bCs w:val="0"/>
                 <w:caps w:val="0"/>
@@ -4281,7 +4722,7 @@
             </w:r>
             <w:r>
               <w:rPr>
-                <w:rFonts w:ascii="BC Sans" w:eastAsia="Times New Roman" w:hAnsi="BC Sans" w:cs="Times New Roman"/>
+                <w:rFonts w:ascii="BC Sans" w:hAnsi="BC Sans" w:eastAsia="Times New Roman" w:cs="Times New Roman"/>
                 <w:b w:val="0"/>
                 <w:bCs w:val="0"/>
                 <w:caps w:val="0"/>
@@ -4293,7 +4734,7 @@
             </w:r>
             <w:r>
               <w:rPr>
-                <w:rFonts w:ascii="BC Sans" w:eastAsia="Times New Roman" w:hAnsi="BC Sans" w:cs="Times New Roman"/>
+                <w:rFonts w:ascii="BC Sans" w:hAnsi="BC Sans" w:eastAsia="Times New Roman" w:cs="Times New Roman"/>
                 <w:b w:val="0"/>
                 <w:bCs w:val="0"/>
                 <w:caps w:val="0"/>
@@ -4305,7 +4746,7 @@
             </w:r>
             <w:r>
               <w:rPr>
-                <w:rFonts w:ascii="BC Sans" w:eastAsia="Times New Roman" w:hAnsi="BC Sans" w:cs="Times New Roman"/>
+                <w:rFonts w:ascii="BC Sans" w:hAnsi="BC Sans" w:eastAsia="Times New Roman" w:cs="Times New Roman"/>
                 <w:b w:val="0"/>
                 <w:bCs w:val="0"/>
                 <w:caps w:val="0"/>
@@ -4317,7 +4758,7 @@
             </w:r>
             <w:r>
               <w:rPr>
-                <w:rFonts w:ascii="BC Sans" w:eastAsia="Times New Roman" w:hAnsi="BC Sans" w:cs="Times New Roman"/>
+                <w:rFonts w:ascii="BC Sans" w:hAnsi="BC Sans" w:eastAsia="Times New Roman" w:cs="Times New Roman"/>
                 <w:b w:val="0"/>
                 <w:bCs w:val="0"/>
                 <w:caps w:val="0"/>
@@ -4339,7 +4780,7 @@
               <w:spacing w:line="259" w:lineRule="auto"/>
               <w:cnfStyle w:val="000000100000" w:firstRow="0" w:lastRow="0" w:firstColumn="0" w:lastColumn="0" w:oddVBand="0" w:evenVBand="0" w:oddHBand="1" w:evenHBand="0" w:firstRowFirstColumn="0" w:firstRowLastColumn="0" w:lastRowFirstColumn="0" w:lastRowLastColumn="0"/>
               <w:rPr>
-                <w:rFonts w:ascii="BC Sans" w:eastAsia="Times New Roman" w:hAnsi="BC Sans" w:cs="Times New Roman"/>
+                <w:rFonts w:ascii="BC Sans" w:hAnsi="BC Sans" w:eastAsia="Times New Roman" w:cs="Times New Roman"/>
                 <w:b/>
                 <w:bCs/>
                 <w:color w:val="000000" w:themeColor="text1"/>
@@ -4349,7 +4790,7 @@
             </w:pPr>
             <w:r>
               <w:rPr>
-                <w:rFonts w:ascii="BC Sans" w:eastAsia="Times New Roman" w:hAnsi="BC Sans" w:cs="Times New Roman"/>
+                <w:rFonts w:ascii="BC Sans" w:hAnsi="BC Sans" w:eastAsia="Times New Roman" w:cs="Times New Roman"/>
                 <w:color w:val="000000" w:themeColor="text1"/>
                 <w:sz w:val="20"/>
                 <w:szCs w:val="20"/>
@@ -4358,7 +4799,7 @@
             </w:r>
             <w:r>
               <w:rPr>
-                <w:rFonts w:ascii="BC Sans" w:eastAsia="Times New Roman" w:hAnsi="BC Sans" w:cs="Times New Roman"/>
+                <w:rFonts w:ascii="BC Sans" w:hAnsi="BC Sans" w:eastAsia="Times New Roman" w:cs="Times New Roman"/>
                 <w:color w:val="000000" w:themeColor="text1"/>
                 <w:sz w:val="20"/>
                 <w:szCs w:val="20"/>
@@ -4367,7 +4808,7 @@
             </w:r>
             <w:r>
               <w:rPr>
-                <w:rFonts w:ascii="BC Sans" w:eastAsia="Times New Roman" w:hAnsi="BC Sans" w:cs="Times New Roman"/>
+                <w:rFonts w:ascii="BC Sans" w:hAnsi="BC Sans" w:eastAsia="Times New Roman" w:cs="Times New Roman"/>
                 <w:color w:val="000000" w:themeColor="text1"/>
                 <w:sz w:val="20"/>
                 <w:szCs w:val="20"/>
@@ -4376,7 +4817,7 @@
             </w:r>
             <w:r>
               <w:rPr>
-                <w:rFonts w:ascii="BC Sans" w:eastAsia="Times New Roman" w:hAnsi="BC Sans" w:cs="Times New Roman"/>
+                <w:rFonts w:ascii="BC Sans" w:hAnsi="BC Sans" w:eastAsia="Times New Roman" w:cs="Times New Roman"/>
                 <w:color w:val="000000" w:themeColor="text1"/>
                 <w:sz w:val="20"/>
                 <w:szCs w:val="20"/>
@@ -4385,7 +4826,7 @@
             </w:r>
             <w:r>
               <w:rPr>
-                <w:rFonts w:ascii="BC Sans" w:eastAsia="Times New Roman" w:hAnsi="BC Sans" w:cs="Times New Roman"/>
+                <w:rFonts w:ascii="BC Sans" w:hAnsi="BC Sans" w:eastAsia="Times New Roman" w:cs="Times New Roman"/>
                 <w:color w:val="000000" w:themeColor="text1"/>
                 <w:sz w:val="20"/>
                 <w:szCs w:val="20"/>
@@ -4410,7 +4851,7 @@
           <w:p>
             <w:pPr>
               <w:rPr>
-                <w:rFonts w:ascii="BC Sans" w:eastAsia="Times New Roman" w:hAnsi="BC Sans" w:cs="Times New Roman"/>
+                <w:rFonts w:ascii="BC Sans" w:hAnsi="BC Sans" w:eastAsia="Times New Roman" w:cs="Times New Roman"/>
                 <w:b w:val="0"/>
                 <w:bCs w:val="0"/>
                 <w:caps w:val="0"/>
@@ -4421,7 +4862,7 @@
             </w:pPr>
             <w:r>
               <w:rPr>
-                <w:rFonts w:ascii="BC Sans" w:eastAsia="Times New Roman" w:hAnsi="BC Sans" w:cs="Times New Roman"/>
+                <w:rFonts w:ascii="BC Sans" w:hAnsi="BC Sans" w:eastAsia="Times New Roman" w:cs="Times New Roman"/>
                 <w:b w:val="0"/>
                 <w:bCs w:val="0"/>
                 <w:caps w:val="0"/>
@@ -4433,7 +4874,7 @@
             </w:r>
             <w:r>
               <w:rPr>
-                <w:rFonts w:ascii="BC Sans" w:eastAsia="Times New Roman" w:hAnsi="BC Sans" w:cs="Times New Roman"/>
+                <w:rFonts w:ascii="BC Sans" w:hAnsi="BC Sans" w:eastAsia="Times New Roman" w:cs="Times New Roman"/>
                 <w:b w:val="0"/>
                 <w:bCs w:val="0"/>
                 <w:caps w:val="0"/>
@@ -4445,7 +4886,7 @@
             </w:r>
             <w:r>
               <w:rPr>
-                <w:rFonts w:ascii="BC Sans" w:eastAsia="Times New Roman" w:hAnsi="BC Sans" w:cs="Times New Roman"/>
+                <w:rFonts w:ascii="BC Sans" w:hAnsi="BC Sans" w:eastAsia="Times New Roman" w:cs="Times New Roman"/>
                 <w:b w:val="0"/>
                 <w:bCs w:val="0"/>
                 <w:caps w:val="0"/>
@@ -4457,7 +4898,7 @@
             </w:r>
             <w:r>
               <w:rPr>
-                <w:rFonts w:ascii="BC Sans" w:eastAsia="Times New Roman" w:hAnsi="BC Sans" w:cs="Times New Roman"/>
+                <w:rFonts w:ascii="BC Sans" w:hAnsi="BC Sans" w:eastAsia="Times New Roman" w:cs="Times New Roman"/>
                 <w:b w:val="0"/>
                 <w:bCs w:val="0"/>
                 <w:caps w:val="0"/>
@@ -4469,7 +4910,7 @@
             </w:r>
             <w:r>
               <w:rPr>
-                <w:rFonts w:ascii="BC Sans" w:eastAsia="Times New Roman" w:hAnsi="BC Sans" w:cs="Times New Roman"/>
+                <w:rFonts w:ascii="BC Sans" w:hAnsi="BC Sans" w:eastAsia="Times New Roman" w:cs="Times New Roman"/>
                 <w:b w:val="0"/>
                 <w:bCs w:val="0"/>
                 <w:caps w:val="0"/>
@@ -4481,7 +4922,7 @@
             </w:r>
             <w:r>
               <w:rPr>
-                <w:rFonts w:ascii="BC Sans" w:eastAsia="Times New Roman" w:hAnsi="BC Sans" w:cs="Times New Roman"/>
+                <w:rFonts w:ascii="BC Sans" w:hAnsi="BC Sans" w:eastAsia="Times New Roman" w:cs="Times New Roman"/>
                 <w:b w:val="0"/>
                 <w:bCs w:val="0"/>
                 <w:caps w:val="0"/>
@@ -4493,7 +4934,7 @@
             </w:r>
             <w:r>
               <w:rPr>
-                <w:rFonts w:ascii="BC Sans" w:eastAsia="Times New Roman" w:hAnsi="BC Sans" w:cs="Times New Roman"/>
+                <w:rFonts w:ascii="BC Sans" w:hAnsi="BC Sans" w:eastAsia="Times New Roman" w:cs="Times New Roman"/>
                 <w:b w:val="0"/>
                 <w:bCs w:val="0"/>
                 <w:caps w:val="0"/>
@@ -4505,7 +4946,7 @@
             </w:r>
             <w:r>
               <w:rPr>
-                <w:rFonts w:ascii="BC Sans" w:eastAsia="Times New Roman" w:hAnsi="BC Sans" w:cs="Times New Roman"/>
+                <w:rFonts w:ascii="BC Sans" w:hAnsi="BC Sans" w:eastAsia="Times New Roman" w:cs="Times New Roman"/>
                 <w:b w:val="0"/>
                 <w:bCs w:val="0"/>
                 <w:caps w:val="0"/>
@@ -4526,15 +4967,15 @@
             <w:pPr>
               <w:cnfStyle w:val="000000000000" w:firstRow="0" w:lastRow="0" w:firstColumn="0" w:lastColumn="0" w:oddVBand="0" w:evenVBand="0" w:oddHBand="0" w:evenHBand="0" w:firstRowFirstColumn="0" w:firstRowLastColumn="0" w:lastRowFirstColumn="0" w:lastRowLastColumn="0"/>
               <w:rPr>
-                <w:rFonts w:ascii="BC Sans" w:eastAsia="Times New Roman" w:hAnsi="BC Sans" w:cs="Times New Roman"/>
-                <w:color w:val="000000" w:themeColor="text1"/>
-                <w:sz w:val="20"/>
-                <w:szCs w:val="20"/>
-              </w:rPr>
-            </w:pPr>
-            <w:r>
-              <w:rPr>
-                <w:rFonts w:ascii="BC Sans" w:eastAsia="Times New Roman" w:hAnsi="BC Sans" w:cs="Times New Roman"/>
+                <w:rFonts w:ascii="BC Sans" w:hAnsi="BC Sans" w:eastAsia="Times New Roman" w:cs="Times New Roman"/>
+                <w:color w:val="000000" w:themeColor="text1"/>
+                <w:sz w:val="20"/>
+                <w:szCs w:val="20"/>
+              </w:rPr>
+            </w:pPr>
+            <w:r>
+              <w:rPr>
+                <w:rFonts w:ascii="BC Sans" w:hAnsi="BC Sans" w:eastAsia="Times New Roman" w:cs="Times New Roman"/>
                 <w:color w:val="000000" w:themeColor="text1"/>
                 <w:sz w:val="20"/>
                 <w:szCs w:val="20"/>
@@ -4543,7 +4984,7 @@
             </w:r>
             <w:r>
               <w:rPr>
-                <w:rFonts w:ascii="BC Sans" w:eastAsia="Times New Roman" w:hAnsi="BC Sans" w:cs="Times New Roman"/>
+                <w:rFonts w:ascii="BC Sans" w:hAnsi="BC Sans" w:eastAsia="Times New Roman" w:cs="Times New Roman"/>
                 <w:color w:val="000000" w:themeColor="text1"/>
                 <w:sz w:val="20"/>
                 <w:szCs w:val="20"/>
@@ -4552,7 +4993,7 @@
             </w:r>
             <w:r>
               <w:rPr>
-                <w:rFonts w:ascii="BC Sans" w:eastAsia="Times New Roman" w:hAnsi="BC Sans" w:cs="Times New Roman"/>
+                <w:rFonts w:ascii="BC Sans" w:hAnsi="BC Sans" w:eastAsia="Times New Roman" w:cs="Times New Roman"/>
                 <w:color w:val="000000" w:themeColor="text1"/>
                 <w:sz w:val="20"/>
                 <w:szCs w:val="20"/>
@@ -4561,7 +5002,7 @@
             </w:r>
             <w:r>
               <w:rPr>
-                <w:rFonts w:ascii="BC Sans" w:eastAsia="Times New Roman" w:hAnsi="BC Sans" w:cs="Times New Roman"/>
+                <w:rFonts w:ascii="BC Sans" w:hAnsi="BC Sans" w:eastAsia="Times New Roman" w:cs="Times New Roman"/>
                 <w:color w:val="000000" w:themeColor="text1"/>
                 <w:sz w:val="20"/>
                 <w:szCs w:val="20"/>
@@ -4570,7 +5011,7 @@
             </w:r>
             <w:r>
               <w:rPr>
-                <w:rFonts w:ascii="BC Sans" w:eastAsia="Times New Roman" w:hAnsi="BC Sans" w:cs="Times New Roman"/>
+                <w:rFonts w:ascii="BC Sans" w:hAnsi="BC Sans" w:eastAsia="Times New Roman" w:cs="Times New Roman"/>
                 <w:color w:val="000000" w:themeColor="text1"/>
                 <w:sz w:val="20"/>
                 <w:szCs w:val="20"/>
@@ -4579,7 +5020,7 @@
             </w:r>
             <w:r>
               <w:rPr>
-                <w:rFonts w:ascii="BC Sans" w:eastAsia="Times New Roman" w:hAnsi="BC Sans" w:cs="Times New Roman"/>
+                <w:rFonts w:ascii="BC Sans" w:hAnsi="BC Sans" w:eastAsia="Times New Roman" w:cs="Times New Roman"/>
                 <w:color w:val="000000" w:themeColor="text1"/>
                 <w:sz w:val="20"/>
                 <w:szCs w:val="20"/>
@@ -4588,7 +5029,7 @@
             </w:r>
             <w:r>
               <w:rPr>
-                <w:rFonts w:ascii="BC Sans" w:eastAsia="Times New Roman" w:hAnsi="BC Sans" w:cs="Times New Roman"/>
+                <w:rFonts w:ascii="BC Sans" w:hAnsi="BC Sans" w:eastAsia="Times New Roman" w:cs="Times New Roman"/>
                 <w:color w:val="000000" w:themeColor="text1"/>
                 <w:sz w:val="20"/>
                 <w:szCs w:val="20"/>
@@ -4604,7 +5045,7 @@
         <w:spacing w:after="0" w:line="240" w:lineRule="auto"/>
         <w:textAlignment w:val="baseline"/>
         <w:rPr>
-          <w:rFonts w:ascii="BC Sans" w:eastAsia="Times New Roman" w:hAnsi="BC Sans" w:cs="Segoe UI"/>
+          <w:rFonts w:ascii="BC Sans" w:hAnsi="BC Sans" w:eastAsia="Times New Roman" w:cs="Segoe UI"/>
           <w:color w:val="000000"/>
           <w:kern w:val="0"/>
           <w:sz w:val="20"/>
@@ -4615,7 +5056,7 @@
       </w:pPr>
       <w:r>
         <w:rPr>
-          <w:rFonts w:ascii="BC Sans" w:eastAsia="Times New Roman" w:hAnsi="BC Sans" w:cs="Segoe UI"/>
+          <w:rFonts w:ascii="BC Sans" w:hAnsi="BC Sans" w:eastAsia="Times New Roman" w:cs="Segoe UI"/>
           <w:color w:val="000000"/>
           <w:kern w:val="0"/>
           <w:sz w:val="20"/>
@@ -4627,7 +5068,7 @@
       </w:r>
       <w:r>
         <w:rPr>
-          <w:rFonts w:ascii="BC Sans" w:eastAsia="Times New Roman" w:hAnsi="BC Sans" w:cs="Segoe UI"/>
+          <w:rFonts w:ascii="BC Sans" w:hAnsi="BC Sans" w:eastAsia="Times New Roman" w:cs="Segoe UI"/>
           <w:color w:val="000000"/>
           <w:kern w:val="0"/>
           <w:sz w:val="20"/>
@@ -4639,7 +5080,7 @@
       </w:r>
       <w:r>
         <w:rPr>
-          <w:rFonts w:ascii="BC Sans" w:eastAsia="Times New Roman" w:hAnsi="BC Sans" w:cs="Segoe UI"/>
+          <w:rFonts w:ascii="BC Sans" w:hAnsi="BC Sans" w:eastAsia="Times New Roman" w:cs="Segoe UI"/>
           <w:color w:val="000000"/>
           <w:kern w:val="0"/>
           <w:sz w:val="20"/>
@@ -4708,10 +5149,10 @@
       <w:tblPr>
         <w:tblW w:w="10800" w:type="dxa"/>
         <w:tblBorders>
-          <w:top w:val="outset" w:sz="6" w:space="0" w:color="auto"/>
-          <w:left w:val="outset" w:sz="6" w:space="0" w:color="auto"/>
-          <w:bottom w:val="outset" w:sz="6" w:space="0" w:color="auto"/>
-          <w:right w:val="outset" w:sz="6" w:space="0" w:color="auto"/>
+          <w:top w:val="outset" w:color="auto" w:sz="6" w:space="0"/>
+          <w:left w:val="outset" w:color="auto" w:sz="6" w:space="0"/>
+          <w:bottom w:val="outset" w:color="auto" w:sz="6" w:space="0"/>
+          <w:right w:val="outset" w:color="auto" w:sz="6" w:space="0"/>
         </w:tblBorders>
         <w:tblCellMar>
           <w:left w:w="0" w:type="dxa"/>
@@ -4734,7 +5175,7 @@
             <w:tcBorders>
               <w:top w:val="nil"/>
               <w:left w:val="nil"/>
-              <w:bottom w:val="single" w:sz="6" w:space="0" w:color="7F7F7F"/>
+              <w:bottom w:val="single" w:color="7F7F7F" w:sz="6" w:space="0"/>
               <w:right w:val="nil"/>
             </w:tcBorders>
             <w:shd w:val="clear" w:color="auto" w:fill="auto"/>
@@ -4789,7 +5230,7 @@
               <w:top w:val="nil"/>
               <w:left w:val="nil"/>
               <w:bottom w:val="nil"/>
-              <w:right w:val="single" w:sz="6" w:space="0" w:color="7F7F7F"/>
+              <w:right w:val="single" w:color="7F7F7F" w:sz="6" w:space="0"/>
             </w:tcBorders>
             <w:shd w:val="clear" w:color="auto" w:fill="F2F2F2"/>
             <w:vAlign w:val="center"/>
@@ -4871,7 +5312,7 @@
             </w:r>
             <w:r>
               <w:rPr>
-                <w:rFonts w:ascii="BC Sans" w:eastAsia="Times New Roman" w:hAnsi="BC Sans" w:cs="Times New Roman"/>
+                <w:rFonts w:ascii="BC Sans" w:hAnsi="BC Sans" w:eastAsia="Times New Roman" w:cs="Times New Roman"/>
                 <w:color w:val="000000" w:themeColor="text1"/>
                 <w:sz w:val="20"/>
                 <w:szCs w:val="20"/>
@@ -4880,7 +5321,7 @@
             </w:r>
             <w:r>
               <w:rPr>
-                <w:rFonts w:ascii="BC Sans" w:eastAsia="BC Sans" w:hAnsi="BC Sans" w:cs="BC Sans"/>
+                <w:rFonts w:ascii="BC Sans" w:hAnsi="BC Sans" w:eastAsia="BC Sans" w:cs="BC Sans"/>
                 <w:sz w:val="18"/>
                 <w:szCs w:val="18"/>
               </w:rPr>
@@ -4888,7 +5329,7 @@
             </w:r>
             <w:r>
               <w:rPr>
-                <w:rFonts w:ascii="BC Sans" w:eastAsia="BC Sans" w:hAnsi="BC Sans" w:cs="BC Sans"/>
+                <w:rFonts w:ascii="BC Sans" w:hAnsi="BC Sans" w:eastAsia="BC Sans" w:cs="BC Sans"/>
                 <w:sz w:val="18"/>
                 <w:szCs w:val="18"/>
               </w:rPr>
@@ -4896,7 +5337,7 @@
             </w:r>
             <w:r>
               <w:rPr>
-                <w:rFonts w:ascii="BC Sans" w:eastAsia="BC Sans" w:hAnsi="BC Sans" w:cs="BC Sans"/>
+                <w:rFonts w:ascii="BC Sans" w:hAnsi="BC Sans" w:eastAsia="BC Sans" w:cs="BC Sans"/>
                 <w:sz w:val="18"/>
                 <w:szCs w:val="18"/>
               </w:rPr>
@@ -4904,7 +5345,7 @@
             </w:r>
             <w:r>
               <w:rPr>
-                <w:rFonts w:ascii="BC Sans" w:eastAsia="BC Sans" w:hAnsi="BC Sans" w:cs="BC Sans"/>
+                <w:rFonts w:ascii="BC Sans" w:hAnsi="BC Sans" w:eastAsia="BC Sans" w:cs="BC Sans"/>
                 <w:sz w:val="18"/>
                 <w:szCs w:val="18"/>
               </w:rPr>
@@ -4912,7 +5353,7 @@
             </w:r>
             <w:r>
               <w:rPr>
-                <w:rFonts w:ascii="BC Sans" w:eastAsia="BC Sans" w:hAnsi="BC Sans" w:cs="BC Sans"/>
+                <w:rFonts w:ascii="BC Sans" w:hAnsi="BC Sans" w:eastAsia="BC Sans" w:cs="BC Sans"/>
                 <w:sz w:val="18"/>
                 <w:szCs w:val="18"/>
               </w:rPr>
@@ -4932,7 +5373,7 @@
               <w:top w:val="nil"/>
               <w:left w:val="nil"/>
               <w:bottom w:val="nil"/>
-              <w:right w:val="single" w:sz="6" w:space="0" w:color="7F7F7F"/>
+              <w:right w:val="single" w:color="7F7F7F" w:sz="6" w:space="0"/>
             </w:tcBorders>
             <w:shd w:val="clear" w:color="auto" w:fill="auto"/>
             <w:vAlign w:val="center"/>
@@ -5014,7 +5455,7 @@
             </w:r>
             <w:r>
               <w:rPr>
-                <w:rFonts w:ascii="BC Sans" w:eastAsia="Times New Roman" w:hAnsi="BC Sans" w:cs="Times New Roman"/>
+                <w:rFonts w:ascii="BC Sans" w:hAnsi="BC Sans" w:eastAsia="Times New Roman" w:cs="Times New Roman"/>
                 <w:color w:val="000000" w:themeColor="text1"/>
                 <w:sz w:val="20"/>
                 <w:szCs w:val="20"/>
@@ -5023,7 +5464,7 @@
             </w:r>
             <w:r>
               <w:rPr>
-                <w:rFonts w:ascii="BC Sans" w:eastAsia="BC Sans" w:hAnsi="BC Sans" w:cs="BC Sans"/>
+                <w:rFonts w:ascii="BC Sans" w:hAnsi="BC Sans" w:eastAsia="BC Sans" w:cs="BC Sans"/>
                 <w:sz w:val="18"/>
                 <w:szCs w:val="18"/>
               </w:rPr>
@@ -5031,7 +5472,7 @@
             </w:r>
             <w:r>
               <w:rPr>
-                <w:rFonts w:ascii="BC Sans" w:eastAsia="BC Sans" w:hAnsi="BC Sans" w:cs="BC Sans"/>
+                <w:rFonts w:ascii="BC Sans" w:hAnsi="BC Sans" w:eastAsia="BC Sans" w:cs="BC Sans"/>
                 <w:sz w:val="18"/>
                 <w:szCs w:val="18"/>
               </w:rPr>
@@ -5039,7 +5480,7 @@
             </w:r>
             <w:r>
               <w:rPr>
-                <w:rFonts w:ascii="BC Sans" w:eastAsia="BC Sans" w:hAnsi="BC Sans" w:cs="BC Sans"/>
+                <w:rFonts w:ascii="BC Sans" w:hAnsi="BC Sans" w:eastAsia="BC Sans" w:cs="BC Sans"/>
                 <w:sz w:val="18"/>
                 <w:szCs w:val="18"/>
               </w:rPr>
@@ -5047,7 +5488,7 @@
             </w:r>
             <w:r>
               <w:rPr>
-                <w:rFonts w:ascii="BC Sans" w:eastAsia="BC Sans" w:hAnsi="BC Sans" w:cs="BC Sans"/>
+                <w:rFonts w:ascii="BC Sans" w:hAnsi="BC Sans" w:eastAsia="BC Sans" w:cs="BC Sans"/>
                 <w:sz w:val="18"/>
                 <w:szCs w:val="18"/>
               </w:rPr>
@@ -5055,7 +5496,7 @@
             </w:r>
             <w:r>
               <w:rPr>
-                <w:rFonts w:ascii="BC Sans" w:eastAsia="BC Sans" w:hAnsi="BC Sans" w:cs="BC Sans"/>
+                <w:rFonts w:ascii="BC Sans" w:hAnsi="BC Sans" w:eastAsia="BC Sans" w:cs="BC Sans"/>
                 <w:sz w:val="18"/>
                 <w:szCs w:val="18"/>
               </w:rPr>
@@ -5075,7 +5516,7 @@
               <w:top w:val="nil"/>
               <w:left w:val="nil"/>
               <w:bottom w:val="nil"/>
-              <w:right w:val="single" w:sz="6" w:space="0" w:color="7F7F7F"/>
+              <w:right w:val="single" w:color="7F7F7F" w:sz="6" w:space="0"/>
             </w:tcBorders>
             <w:shd w:val="clear" w:color="auto" w:fill="F2F2F2"/>
             <w:vAlign w:val="center"/>
@@ -5157,7 +5598,7 @@
             </w:r>
             <w:r>
               <w:rPr>
-                <w:rFonts w:ascii="BC Sans" w:eastAsia="Times New Roman" w:hAnsi="BC Sans" w:cs="Times New Roman"/>
+                <w:rFonts w:ascii="BC Sans" w:hAnsi="BC Sans" w:eastAsia="Times New Roman" w:cs="Times New Roman"/>
                 <w:color w:val="000000" w:themeColor="text1"/>
                 <w:sz w:val="20"/>
                 <w:szCs w:val="20"/>
@@ -5166,7 +5607,7 @@
             </w:r>
             <w:r>
               <w:rPr>
-                <w:rFonts w:ascii="BC Sans" w:eastAsia="BC Sans" w:hAnsi="BC Sans" w:cs="BC Sans"/>
+                <w:rFonts w:ascii="BC Sans" w:hAnsi="BC Sans" w:eastAsia="BC Sans" w:cs="BC Sans"/>
                 <w:sz w:val="18"/>
                 <w:szCs w:val="18"/>
               </w:rPr>
@@ -5174,7 +5615,7 @@
             </w:r>
             <w:r>
               <w:rPr>
-                <w:rFonts w:ascii="BC Sans" w:eastAsia="BC Sans" w:hAnsi="BC Sans" w:cs="BC Sans"/>
+                <w:rFonts w:ascii="BC Sans" w:hAnsi="BC Sans" w:eastAsia="BC Sans" w:cs="BC Sans"/>
                 <w:sz w:val="18"/>
                 <w:szCs w:val="18"/>
               </w:rPr>
@@ -5182,7 +5623,7 @@
             </w:r>
             <w:r>
               <w:rPr>
-                <w:rFonts w:ascii="BC Sans" w:eastAsia="BC Sans" w:hAnsi="BC Sans" w:cs="BC Sans"/>
+                <w:rFonts w:ascii="BC Sans" w:hAnsi="BC Sans" w:eastAsia="BC Sans" w:cs="BC Sans"/>
                 <w:sz w:val="18"/>
                 <w:szCs w:val="18"/>
               </w:rPr>
@@ -5190,7 +5631,7 @@
             </w:r>
             <w:r>
               <w:rPr>
-                <w:rFonts w:ascii="BC Sans" w:eastAsia="BC Sans" w:hAnsi="BC Sans" w:cs="BC Sans"/>
+                <w:rFonts w:ascii="BC Sans" w:hAnsi="BC Sans" w:eastAsia="BC Sans" w:cs="BC Sans"/>
                 <w:sz w:val="18"/>
                 <w:szCs w:val="18"/>
               </w:rPr>
@@ -5198,7 +5639,7 @@
             </w:r>
             <w:r>
               <w:rPr>
-                <w:rFonts w:ascii="BC Sans" w:eastAsia="BC Sans" w:hAnsi="BC Sans" w:cs="BC Sans"/>
+                <w:rFonts w:ascii="BC Sans" w:hAnsi="BC Sans" w:eastAsia="BC Sans" w:cs="BC Sans"/>
                 <w:sz w:val="18"/>
                 <w:szCs w:val="18"/>
               </w:rPr>
@@ -5218,7 +5659,7 @@
               <w:top w:val="nil"/>
               <w:left w:val="nil"/>
               <w:bottom w:val="nil"/>
-              <w:right w:val="single" w:sz="6" w:space="0" w:color="7F7F7F"/>
+              <w:right w:val="single" w:color="7F7F7F" w:sz="6" w:space="0"/>
             </w:tcBorders>
             <w:shd w:val="clear" w:color="auto" w:fill="auto"/>
             <w:vAlign w:val="center"/>
@@ -5300,7 +5741,7 @@
             </w:r>
             <w:r>
               <w:rPr>
-                <w:rFonts w:ascii="BC Sans" w:eastAsia="Times New Roman" w:hAnsi="BC Sans" w:cs="Times New Roman"/>
+                <w:rFonts w:ascii="BC Sans" w:hAnsi="BC Sans" w:eastAsia="Times New Roman" w:cs="Times New Roman"/>
                 <w:color w:val="000000" w:themeColor="text1"/>
                 <w:sz w:val="20"/>
                 <w:szCs w:val="20"/>
@@ -5309,7 +5750,7 @@
             </w:r>
             <w:r>
               <w:rPr>
-                <w:rFonts w:ascii="BC Sans" w:eastAsia="BC Sans" w:hAnsi="BC Sans" w:cs="BC Sans"/>
+                <w:rFonts w:ascii="BC Sans" w:hAnsi="BC Sans" w:eastAsia="BC Sans" w:cs="BC Sans"/>
                 <w:sz w:val="18"/>
                 <w:szCs w:val="18"/>
               </w:rPr>
@@ -5317,7 +5758,7 @@
             </w:r>
             <w:r>
               <w:rPr>
-                <w:rFonts w:ascii="BC Sans" w:eastAsia="BC Sans" w:hAnsi="BC Sans" w:cs="BC Sans"/>
+                <w:rFonts w:ascii="BC Sans" w:hAnsi="BC Sans" w:eastAsia="BC Sans" w:cs="BC Sans"/>
                 <w:sz w:val="18"/>
                 <w:szCs w:val="18"/>
               </w:rPr>
@@ -5325,7 +5766,7 @@
             </w:r>
             <w:r>
               <w:rPr>
-                <w:rFonts w:ascii="BC Sans" w:eastAsia="BC Sans" w:hAnsi="BC Sans" w:cs="BC Sans"/>
+                <w:rFonts w:ascii="BC Sans" w:hAnsi="BC Sans" w:eastAsia="BC Sans" w:cs="BC Sans"/>
                 <w:sz w:val="18"/>
                 <w:szCs w:val="18"/>
               </w:rPr>
@@ -5333,7 +5774,7 @@
             </w:r>
             <w:r>
               <w:rPr>
-                <w:rFonts w:ascii="BC Sans" w:eastAsia="BC Sans" w:hAnsi="BC Sans" w:cs="BC Sans"/>
+                <w:rFonts w:ascii="BC Sans" w:hAnsi="BC Sans" w:eastAsia="BC Sans" w:cs="BC Sans"/>
                 <w:sz w:val="18"/>
                 <w:szCs w:val="18"/>
               </w:rPr>
@@ -5341,7 +5782,7 @@
             </w:r>
             <w:r>
               <w:rPr>
-                <w:rFonts w:ascii="BC Sans" w:eastAsia="BC Sans" w:hAnsi="BC Sans" w:cs="BC Sans"/>
+                <w:rFonts w:ascii="BC Sans" w:hAnsi="BC Sans" w:eastAsia="BC Sans" w:cs="BC Sans"/>
                 <w:sz w:val="18"/>
                 <w:szCs w:val="18"/>
               </w:rPr>
@@ -5361,7 +5802,7 @@
               <w:top w:val="nil"/>
               <w:left w:val="nil"/>
               <w:bottom w:val="nil"/>
-              <w:right w:val="single" w:sz="6" w:space="0" w:color="7F7F7F"/>
+              <w:right w:val="single" w:color="7F7F7F" w:sz="6" w:space="0"/>
             </w:tcBorders>
             <w:shd w:val="clear" w:color="auto" w:fill="auto"/>
             <w:vAlign w:val="center"/>
@@ -5402,7 +5843,7 @@
             </w:r>
             <w:r>
               <w:rPr>
-                <w:rFonts w:ascii="BC Sans" w:eastAsia="Times New Roman" w:hAnsi="BC Sans" w:cs="Times New Roman"/>
+                <w:rFonts w:ascii="BC Sans" w:hAnsi="BC Sans" w:eastAsia="Times New Roman" w:cs="Times New Roman"/>
                 <w:color w:val="000000" w:themeColor="text1"/>
                 <w:sz w:val="20"/>
                 <w:szCs w:val="20"/>
@@ -5411,7 +5852,7 @@
             </w:r>
             <w:r>
               <w:rPr>
-                <w:rFonts w:ascii="BC Sans" w:eastAsia="BC Sans" w:hAnsi="BC Sans" w:cs="BC Sans"/>
+                <w:rFonts w:ascii="BC Sans" w:hAnsi="BC Sans" w:eastAsia="BC Sans" w:cs="BC Sans"/>
                 <w:sz w:val="18"/>
                 <w:szCs w:val="18"/>
               </w:rPr>
@@ -5475,7 +5916,7 @@
             </w:r>
             <w:r>
               <w:rPr>
-                <w:rFonts w:ascii="BC Sans" w:eastAsia="Times New Roman" w:hAnsi="BC Sans" w:cs="Times New Roman"/>
+                <w:rFonts w:ascii="BC Sans" w:hAnsi="BC Sans" w:eastAsia="Times New Roman" w:cs="Times New Roman"/>
                 <w:color w:val="000000" w:themeColor="text1"/>
                 <w:sz w:val="20"/>
                 <w:szCs w:val="20"/>
@@ -5484,7 +5925,7 @@
             </w:r>
             <w:r>
               <w:rPr>
-                <w:rFonts w:ascii="BC Sans" w:eastAsia="BC Sans" w:hAnsi="BC Sans" w:cs="BC Sans"/>
+                <w:rFonts w:ascii="BC Sans" w:hAnsi="BC Sans" w:eastAsia="BC Sans" w:cs="BC Sans"/>
                 <w:sz w:val="18"/>
                 <w:szCs w:val="18"/>
               </w:rPr>
@@ -5520,7 +5961,7 @@
               <w:top w:val="nil"/>
               <w:left w:val="nil"/>
               <w:bottom w:val="nil"/>
-              <w:right w:val="single" w:sz="6" w:space="0" w:color="7F7F7F"/>
+              <w:right w:val="single" w:color="7F7F7F" w:sz="6" w:space="0"/>
             </w:tcBorders>
             <w:shd w:val="clear" w:color="auto" w:fill="auto"/>
             <w:vAlign w:val="center"/>
@@ -5560,7 +6001,7 @@
             </w:r>
             <w:r>
               <w:rPr>
-                <w:rFonts w:ascii="BC Sans" w:eastAsia="Times New Roman" w:hAnsi="BC Sans" w:cs="Times New Roman"/>
+                <w:rFonts w:ascii="BC Sans" w:hAnsi="BC Sans" w:eastAsia="Times New Roman" w:cs="Times New Roman"/>
                 <w:color w:val="000000" w:themeColor="text1"/>
                 <w:sz w:val="20"/>
                 <w:szCs w:val="20"/>
@@ -5569,7 +6010,7 @@
             </w:r>
             <w:r>
               <w:rPr>
-                <w:rFonts w:ascii="BC Sans" w:eastAsia="BC Sans" w:hAnsi="BC Sans" w:cs="BC Sans"/>
+                <w:rFonts w:ascii="BC Sans" w:hAnsi="BC Sans" w:eastAsia="BC Sans" w:cs="BC Sans"/>
                 <w:sz w:val="18"/>
                 <w:szCs w:val="18"/>
               </w:rPr>
@@ -5631,7 +6072,7 @@
             </w:r>
             <w:r>
               <w:rPr>
-                <w:rFonts w:ascii="BC Sans" w:eastAsia="Times New Roman" w:hAnsi="BC Sans" w:cs="Times New Roman"/>
+                <w:rFonts w:ascii="BC Sans" w:hAnsi="BC Sans" w:eastAsia="Times New Roman" w:cs="Times New Roman"/>
                 <w:color w:val="000000" w:themeColor="text1"/>
                 <w:sz w:val="20"/>
                 <w:szCs w:val="20"/>
@@ -5640,7 +6081,7 @@
             </w:r>
             <w:r>
               <w:rPr>
-                <w:rFonts w:ascii="BC Sans" w:eastAsia="BC Sans" w:hAnsi="BC Sans" w:cs="BC Sans"/>
+                <w:rFonts w:ascii="BC Sans" w:hAnsi="BC Sans" w:eastAsia="BC Sans" w:cs="BC Sans"/>
                 <w:sz w:val="18"/>
                 <w:szCs w:val="18"/>
               </w:rPr>
@@ -5676,7 +6117,7 @@
               <w:top w:val="nil"/>
               <w:left w:val="nil"/>
               <w:bottom w:val="nil"/>
-              <w:right w:val="single" w:sz="6" w:space="0" w:color="7F7F7F"/>
+              <w:right w:val="single" w:color="7F7F7F" w:sz="6" w:space="0"/>
             </w:tcBorders>
             <w:shd w:val="clear" w:color="auto" w:fill="auto"/>
             <w:vAlign w:val="center"/>
@@ -5724,7 +6165,7 @@
             </w:r>
             <w:r>
               <w:rPr>
-                <w:rFonts w:ascii="BC Sans" w:eastAsia="Times New Roman" w:hAnsi="BC Sans" w:cs="Times New Roman"/>
+                <w:rFonts w:ascii="BC Sans" w:hAnsi="BC Sans" w:eastAsia="Times New Roman" w:cs="Times New Roman"/>
                 <w:color w:val="000000" w:themeColor="text1"/>
                 <w:sz w:val="20"/>
                 <w:szCs w:val="20"/>
@@ -5733,7 +6174,7 @@
             </w:r>
             <w:r>
               <w:rPr>
-                <w:rFonts w:ascii="BC Sans" w:eastAsia="BC Sans" w:hAnsi="BC Sans" w:cs="BC Sans"/>
+                <w:rFonts w:ascii="BC Sans" w:hAnsi="BC Sans" w:eastAsia="BC Sans" w:cs="BC Sans"/>
                 <w:sz w:val="18"/>
                 <w:szCs w:val="18"/>
               </w:rPr>
@@ -5741,7 +6182,7 @@
             </w:r>
             <w:r>
               <w:rPr>
-                <w:rFonts w:ascii="BC Sans" w:eastAsia="BC Sans" w:hAnsi="BC Sans" w:cs="BC Sans"/>
+                <w:rFonts w:ascii="BC Sans" w:hAnsi="BC Sans" w:eastAsia="BC Sans" w:cs="BC Sans"/>
                 <w:sz w:val="18"/>
                 <w:szCs w:val="18"/>
               </w:rPr>
@@ -5749,7 +6190,7 @@
             </w:r>
             <w:r>
               <w:rPr>
-                <w:rFonts w:ascii="BC Sans" w:eastAsia="BC Sans" w:hAnsi="BC Sans" w:cs="BC Sans"/>
+                <w:rFonts w:ascii="BC Sans" w:hAnsi="BC Sans" w:eastAsia="BC Sans" w:cs="BC Sans"/>
                 <w:sz w:val="18"/>
                 <w:szCs w:val="18"/>
               </w:rPr>
@@ -5799,7 +6240,7 @@
             </w:r>
             <w:r>
               <w:rPr>
-                <w:rFonts w:ascii="BC Sans" w:eastAsia="Times New Roman" w:hAnsi="BC Sans" w:cs="Times New Roman"/>
+                <w:rFonts w:ascii="BC Sans" w:hAnsi="BC Sans" w:eastAsia="Times New Roman" w:cs="Times New Roman"/>
                 <w:color w:val="000000" w:themeColor="text1"/>
                 <w:sz w:val="20"/>
                 <w:szCs w:val="20"/>
@@ -5808,7 +6249,7 @@
             </w:r>
             <w:r>
               <w:rPr>
-                <w:rFonts w:ascii="BC Sans" w:eastAsia="BC Sans" w:hAnsi="BC Sans" w:cs="BC Sans"/>
+                <w:rFonts w:ascii="BC Sans" w:hAnsi="BC Sans" w:eastAsia="BC Sans" w:cs="BC Sans"/>
                 <w:sz w:val="18"/>
                 <w:szCs w:val="18"/>
               </w:rPr>
@@ -5816,7 +6257,7 @@
             </w:r>
             <w:r>
               <w:rPr>
-                <w:rFonts w:ascii="BC Sans" w:eastAsia="BC Sans" w:hAnsi="BC Sans" w:cs="BC Sans"/>
+                <w:rFonts w:ascii="BC Sans" w:hAnsi="BC Sans" w:eastAsia="BC Sans" w:cs="BC Sans"/>
                 <w:sz w:val="18"/>
                 <w:szCs w:val="18"/>
               </w:rPr>
@@ -5824,7 +6265,7 @@
             </w:r>
             <w:r>
               <w:rPr>
-                <w:rFonts w:ascii="BC Sans" w:eastAsia="BC Sans" w:hAnsi="BC Sans" w:cs="BC Sans"/>
+                <w:rFonts w:ascii="BC Sans" w:hAnsi="BC Sans" w:eastAsia="BC Sans" w:cs="BC Sans"/>
                 <w:sz w:val="18"/>
                 <w:szCs w:val="18"/>
               </w:rPr>
@@ -5844,7 +6285,7 @@
               <w:top w:val="nil"/>
               <w:left w:val="nil"/>
               <w:bottom w:val="nil"/>
-              <w:right w:val="single" w:sz="6" w:space="0" w:color="7F7F7F"/>
+              <w:right w:val="single" w:color="7F7F7F" w:sz="6" w:space="0"/>
             </w:tcBorders>
             <w:shd w:val="clear" w:color="auto" w:fill="auto"/>
             <w:vAlign w:val="center"/>
@@ -5891,7 +6332,7 @@
             </w:r>
             <w:r>
               <w:rPr>
-                <w:rFonts w:ascii="BC Sans" w:eastAsia="Times New Roman" w:hAnsi="BC Sans" w:cs="Times New Roman"/>
+                <w:rFonts w:ascii="BC Sans" w:hAnsi="BC Sans" w:eastAsia="Times New Roman" w:cs="Times New Roman"/>
                 <w:color w:val="000000" w:themeColor="text1"/>
                 <w:sz w:val="20"/>
                 <w:szCs w:val="20"/>
@@ -5900,7 +6341,7 @@
             </w:r>
             <w:r>
               <w:rPr>
-                <w:rFonts w:ascii="BC Sans" w:eastAsia="BC Sans" w:hAnsi="BC Sans" w:cs="BC Sans"/>
+                <w:rFonts w:ascii="BC Sans" w:hAnsi="BC Sans" w:eastAsia="BC Sans" w:cs="BC Sans"/>
                 <w:sz w:val="18"/>
                 <w:szCs w:val="18"/>
               </w:rPr>
@@ -5908,7 +6349,7 @@
             </w:r>
             <w:r>
               <w:rPr>
-                <w:rFonts w:ascii="BC Sans" w:eastAsia="BC Sans" w:hAnsi="BC Sans" w:cs="BC Sans"/>
+                <w:rFonts w:ascii="BC Sans" w:hAnsi="BC Sans" w:eastAsia="BC Sans" w:cs="BC Sans"/>
                 <w:sz w:val="18"/>
                 <w:szCs w:val="18"/>
               </w:rPr>
@@ -5916,7 +6357,7 @@
             </w:r>
             <w:r>
               <w:rPr>
-                <w:rFonts w:ascii="BC Sans" w:eastAsia="BC Sans" w:hAnsi="BC Sans" w:cs="BC Sans"/>
+                <w:rFonts w:ascii="BC Sans" w:hAnsi="BC Sans" w:eastAsia="BC Sans" w:cs="BC Sans"/>
                 <w:sz w:val="18"/>
                 <w:szCs w:val="18"/>
               </w:rPr>
@@ -5965,7 +6406,7 @@
             </w:r>
             <w:r>
               <w:rPr>
-                <w:rFonts w:ascii="BC Sans" w:eastAsia="Times New Roman" w:hAnsi="BC Sans" w:cs="Times New Roman"/>
+                <w:rFonts w:ascii="BC Sans" w:hAnsi="BC Sans" w:eastAsia="Times New Roman" w:cs="Times New Roman"/>
                 <w:color w:val="000000" w:themeColor="text1"/>
                 <w:sz w:val="20"/>
                 <w:szCs w:val="20"/>
@@ -5974,7 +6415,7 @@
             </w:r>
             <w:r>
               <w:rPr>
-                <w:rFonts w:ascii="BC Sans" w:eastAsia="BC Sans" w:hAnsi="BC Sans" w:cs="BC Sans"/>
+                <w:rFonts w:ascii="BC Sans" w:hAnsi="BC Sans" w:eastAsia="BC Sans" w:cs="BC Sans"/>
                 <w:sz w:val="18"/>
                 <w:szCs w:val="18"/>
               </w:rPr>
@@ -5982,7 +6423,7 @@
             </w:r>
             <w:r>
               <w:rPr>
-                <w:rFonts w:ascii="BC Sans" w:eastAsia="BC Sans" w:hAnsi="BC Sans" w:cs="BC Sans"/>
+                <w:rFonts w:ascii="BC Sans" w:hAnsi="BC Sans" w:eastAsia="BC Sans" w:cs="BC Sans"/>
                 <w:sz w:val="18"/>
                 <w:szCs w:val="18"/>
               </w:rPr>
@@ -5990,7 +6431,7 @@
             </w:r>
             <w:r>
               <w:rPr>
-                <w:rFonts w:ascii="BC Sans" w:eastAsia="BC Sans" w:hAnsi="BC Sans" w:cs="BC Sans"/>
+                <w:rFonts w:ascii="BC Sans" w:hAnsi="BC Sans" w:eastAsia="BC Sans" w:cs="BC Sans"/>
                 <w:sz w:val="18"/>
                 <w:szCs w:val="18"/>
               </w:rPr>
@@ -6010,7 +6451,7 @@
               <w:top w:val="nil"/>
               <w:left w:val="nil"/>
               <w:bottom w:val="nil"/>
-              <w:right w:val="single" w:sz="6" w:space="0" w:color="7F7F7F"/>
+              <w:right w:val="single" w:color="7F7F7F" w:sz="6" w:space="0"/>
             </w:tcBorders>
             <w:shd w:val="clear" w:color="auto" w:fill="F2F2F2"/>
             <w:vAlign w:val="center"/>
@@ -6092,7 +6533,7 @@
             </w:r>
             <w:r>
               <w:rPr>
-                <w:rFonts w:ascii="BC Sans" w:eastAsia="Times New Roman" w:hAnsi="BC Sans" w:cs="Times New Roman"/>
+                <w:rFonts w:ascii="BC Sans" w:hAnsi="BC Sans" w:eastAsia="Times New Roman" w:cs="Times New Roman"/>
                 <w:color w:val="000000" w:themeColor="text1"/>
                 <w:sz w:val="20"/>
                 <w:szCs w:val="20"/>
@@ -6101,7 +6542,7 @@
             </w:r>
             <w:r>
               <w:rPr>
-                <w:rFonts w:ascii="BC Sans" w:eastAsia="BC Sans" w:hAnsi="BC Sans" w:cs="BC Sans"/>
+                <w:rFonts w:ascii="BC Sans" w:hAnsi="BC Sans" w:eastAsia="BC Sans" w:cs="BC Sans"/>
                 <w:sz w:val="18"/>
                 <w:szCs w:val="18"/>
               </w:rPr>
@@ -6109,7 +6550,7 @@
             </w:r>
             <w:r>
               <w:rPr>
-                <w:rFonts w:ascii="BC Sans" w:eastAsia="BC Sans" w:hAnsi="BC Sans" w:cs="BC Sans"/>
+                <w:rFonts w:ascii="BC Sans" w:hAnsi="BC Sans" w:eastAsia="BC Sans" w:cs="BC Sans"/>
                 <w:sz w:val="18"/>
                 <w:szCs w:val="18"/>
               </w:rPr>
@@ -6117,7 +6558,7 @@
             </w:r>
             <w:r>
               <w:rPr>
-                <w:rFonts w:ascii="BC Sans" w:eastAsia="BC Sans" w:hAnsi="BC Sans" w:cs="BC Sans"/>
+                <w:rFonts w:ascii="BC Sans" w:hAnsi="BC Sans" w:eastAsia="BC Sans" w:cs="BC Sans"/>
                 <w:sz w:val="18"/>
                 <w:szCs w:val="18"/>
               </w:rPr>
@@ -6125,7 +6566,7 @@
             </w:r>
             <w:r>
               <w:rPr>
-                <w:rFonts w:ascii="BC Sans" w:eastAsia="BC Sans" w:hAnsi="BC Sans" w:cs="BC Sans"/>
+                <w:rFonts w:ascii="BC Sans" w:hAnsi="BC Sans" w:eastAsia="BC Sans" w:cs="BC Sans"/>
                 <w:sz w:val="18"/>
                 <w:szCs w:val="18"/>
               </w:rPr>
@@ -6133,7 +6574,7 @@
             </w:r>
             <w:r>
               <w:rPr>
-                <w:rFonts w:ascii="BC Sans" w:eastAsia="BC Sans" w:hAnsi="BC Sans" w:cs="BC Sans"/>
+                <w:rFonts w:ascii="BC Sans" w:hAnsi="BC Sans" w:eastAsia="BC Sans" w:cs="BC Sans"/>
                 <w:sz w:val="18"/>
                 <w:szCs w:val="18"/>
               </w:rPr>
@@ -6153,7 +6594,7 @@
               <w:top w:val="nil"/>
               <w:left w:val="nil"/>
               <w:bottom w:val="nil"/>
-              <w:right w:val="single" w:sz="6" w:space="0" w:color="7F7F7F"/>
+              <w:right w:val="single" w:color="7F7F7F" w:sz="6" w:space="0"/>
             </w:tcBorders>
             <w:shd w:val="clear" w:color="auto" w:fill="auto"/>
             <w:vAlign w:val="center"/>
@@ -6235,7 +6676,7 @@
             </w:r>
             <w:r>
               <w:rPr>
-                <w:rFonts w:ascii="BC Sans" w:eastAsia="Times New Roman" w:hAnsi="BC Sans" w:cs="Times New Roman"/>
+                <w:rFonts w:ascii="BC Sans" w:hAnsi="BC Sans" w:eastAsia="Times New Roman" w:cs="Times New Roman"/>
                 <w:color w:val="000000" w:themeColor="text1"/>
                 <w:sz w:val="20"/>
                 <w:szCs w:val="20"/>
@@ -6244,7 +6685,7 @@
             </w:r>
             <w:r>
               <w:rPr>
-                <w:rFonts w:ascii="BC Sans" w:eastAsia="BC Sans" w:hAnsi="BC Sans" w:cs="BC Sans"/>
+                <w:rFonts w:ascii="BC Sans" w:hAnsi="BC Sans" w:eastAsia="BC Sans" w:cs="BC Sans"/>
                 <w:sz w:val="18"/>
                 <w:szCs w:val="18"/>
               </w:rPr>
@@ -6252,7 +6693,7 @@
             </w:r>
             <w:r>
               <w:rPr>
-                <w:rFonts w:ascii="BC Sans" w:eastAsia="BC Sans" w:hAnsi="BC Sans" w:cs="BC Sans"/>
+                <w:rFonts w:ascii="BC Sans" w:hAnsi="BC Sans" w:eastAsia="BC Sans" w:cs="BC Sans"/>
                 <w:sz w:val="18"/>
                 <w:szCs w:val="18"/>
               </w:rPr>
@@ -6260,7 +6701,7 @@
             </w:r>
             <w:r>
               <w:rPr>
-                <w:rFonts w:ascii="BC Sans" w:eastAsia="BC Sans" w:hAnsi="BC Sans" w:cs="BC Sans"/>
+                <w:rFonts w:ascii="BC Sans" w:hAnsi="BC Sans" w:eastAsia="BC Sans" w:cs="BC Sans"/>
                 <w:sz w:val="18"/>
                 <w:szCs w:val="18"/>
               </w:rPr>
@@ -6268,7 +6709,7 @@
             </w:r>
             <w:r>
               <w:rPr>
-                <w:rFonts w:ascii="BC Sans" w:eastAsia="BC Sans" w:hAnsi="BC Sans" w:cs="BC Sans"/>
+                <w:rFonts w:ascii="BC Sans" w:hAnsi="BC Sans" w:eastAsia="BC Sans" w:cs="BC Sans"/>
                 <w:sz w:val="18"/>
                 <w:szCs w:val="18"/>
               </w:rPr>
@@ -6276,7 +6717,7 @@
             </w:r>
             <w:r>
               <w:rPr>
-                <w:rFonts w:ascii="BC Sans" w:eastAsia="BC Sans" w:hAnsi="BC Sans" w:cs="BC Sans"/>
+                <w:rFonts w:ascii="BC Sans" w:hAnsi="BC Sans" w:eastAsia="BC Sans" w:cs="BC Sans"/>
                 <w:sz w:val="18"/>
                 <w:szCs w:val="18"/>
               </w:rPr>
@@ -6296,7 +6737,7 @@
               <w:top w:val="nil"/>
               <w:left w:val="nil"/>
               <w:bottom w:val="nil"/>
-              <w:right w:val="single" w:sz="6" w:space="0" w:color="7F7F7F"/>
+              <w:right w:val="single" w:color="7F7F7F" w:sz="6" w:space="0"/>
             </w:tcBorders>
             <w:shd w:val="clear" w:color="auto" w:fill="F2F2F2"/>
             <w:vAlign w:val="center"/>
@@ -6395,10 +6836,10 @@
       <w:tblPr>
         <w:tblW w:w="0" w:type="dxa"/>
         <w:tblBorders>
-          <w:top w:val="outset" w:sz="6" w:space="0" w:color="auto"/>
-          <w:left w:val="outset" w:sz="6" w:space="0" w:color="auto"/>
-          <w:bottom w:val="outset" w:sz="6" w:space="0" w:color="auto"/>
-          <w:right w:val="outset" w:sz="6" w:space="0" w:color="auto"/>
+          <w:top w:val="outset" w:color="auto" w:sz="6" w:space="0"/>
+          <w:left w:val="outset" w:color="auto" w:sz="6" w:space="0"/>
+          <w:bottom w:val="outset" w:color="auto" w:sz="6" w:space="0"/>
+          <w:right w:val="outset" w:color="auto" w:sz="6" w:space="0"/>
         </w:tblBorders>
         <w:tblCellMar>
           <w:left w:w="0" w:type="dxa"/>
@@ -6421,7 +6862,7 @@
             <w:tcBorders>
               <w:top w:val="nil"/>
               <w:left w:val="nil"/>
-              <w:bottom w:val="single" w:sz="6" w:space="0" w:color="7F7F7F"/>
+              <w:bottom w:val="single" w:color="7F7F7F" w:sz="6" w:space="0"/>
               <w:right w:val="nil"/>
             </w:tcBorders>
             <w:shd w:val="clear" w:color="auto" w:fill="auto"/>
@@ -6476,7 +6917,7 @@
               <w:top w:val="nil"/>
               <w:left w:val="nil"/>
               <w:bottom w:val="nil"/>
-              <w:right w:val="single" w:sz="6" w:space="0" w:color="7F7F7F"/>
+              <w:right w:val="single" w:color="7F7F7F" w:sz="6" w:space="0"/>
             </w:tcBorders>
             <w:shd w:val="clear" w:color="auto" w:fill="F2F2F2"/>
             <w:vAlign w:val="center"/>
@@ -6593,7 +7034,7 @@
               <w:top w:val="nil"/>
               <w:left w:val="nil"/>
               <w:bottom w:val="nil"/>
-              <w:right w:val="single" w:sz="6" w:space="0" w:color="7F7F7F"/>
+              <w:right w:val="single" w:color="7F7F7F" w:sz="6" w:space="0"/>
             </w:tcBorders>
             <w:shd w:val="clear" w:color="auto" w:fill="auto"/>
             <w:vAlign w:val="center"/>
@@ -6710,7 +7151,7 @@
               <w:top w:val="nil"/>
               <w:left w:val="nil"/>
               <w:bottom w:val="nil"/>
-              <w:right w:val="single" w:sz="6" w:space="0" w:color="7F7F7F"/>
+              <w:right w:val="single" w:color="7F7F7F" w:sz="6" w:space="0"/>
             </w:tcBorders>
             <w:shd w:val="clear" w:color="auto" w:fill="F2F2F2"/>
             <w:vAlign w:val="center"/>
@@ -6851,7 +7292,7 @@
     <w:sectPr>
       <w:headerReference w:type="default" r:id="rId13"/>
       <w:footerReference w:type="default" r:id="rId14"/>
-      <w:pgSz w:w="12240" w:h="15840"/>
+      <w:pgSz w:w="12240" w:h="15840" w:orient="portrait"/>
       <w:pgMar w:top="720" w:right="720" w:bottom="720" w:left="720" w:header="708" w:footer="708" w:gutter="0"/>
       <w:cols w:space="708"/>
       <w:docGrid w:linePitch="360"/>
@@ -6862,7 +7303,7 @@
 
 <file path=word/comments.xml><?xml version="1.0" encoding="utf-8"?>
 <w:comments xmlns:wpc="http://schemas.microsoft.com/office/word/2010/wordprocessingCanvas" xmlns:cx="http://schemas.microsoft.com/office/drawing/2014/chartex" xmlns:cx1="http://schemas.microsoft.com/office/drawing/2015/9/8/chartex" xmlns:cx2="http://schemas.microsoft.com/office/drawing/2015/10/21/chartex" xmlns:cx3="http://schemas.microsoft.com/office/drawing/2016/5/9/chartex" xmlns:cx4="http://schemas.microsoft.com/office/drawing/2016/5/10/chartex" xmlns:cx5="http://schemas.microsoft.com/office/drawing/2016/5/11/chartex" xmlns:cx6="http://schemas.microsoft.com/office/drawing/2016/5/12/chartex" xmlns:cx7="http://schemas.microsoft.com/office/drawing/2016/5/13/chartex" xmlns:cx8="http://schemas.microsoft.com/office/drawing/2016/5/14/chartex" xmlns:mc="http://schemas.openxmlformats.org/markup-compatibility/2006" xmlns:aink="http://schemas.microsoft.com/office/drawing/2016/ink" xmlns:am3d="http://schemas.microsoft.com/office/drawing/2017/model3d" xmlns:o="urn:schemas-microsoft-com:office:office" xmlns:oel="http://schemas.microsoft.com/office/2019/extlst" xmlns:r="http://schemas.openxmlformats.org/officeDocument/2006/relationships" xmlns:m="http://schemas.openxmlformats.org/officeDocument/2006/math" xmlns:v="urn:schemas-microsoft-com:vml" xmlns:wp14="http://schemas.microsoft.com/office/word/2010/wordprocessingDrawing" xmlns:wp="http://schemas.openxmlformats.org/drawingml/2006/wordprocessingDrawing" xmlns:w10="urn:schemas-microsoft-com:office:word" xmlns:w="http://schemas.openxmlformats.org/wordprocessingml/2006/main" xmlns:w14="http://schemas.microsoft.com/office/word/2010/wordml" xmlns:w15="http://schemas.microsoft.com/office/word/2012/wordml" xmlns:w16cex="http://schemas.microsoft.com/office/word/2018/wordml/cex" xmlns:w16cid="http://schemas.microsoft.com/office/word/2016/wordml/cid" xmlns:w16="http://schemas.microsoft.com/office/word/2018/wordml" xmlns:w16du="http://schemas.microsoft.com/office/word/2023/wordml/word16du" xmlns:w16sdtdh="http://schemas.microsoft.com/office/word/2020/wordml/sdtdatahash" xmlns:w16sdtfl="http://schemas.microsoft.com/office/word/2024/wordml/sdtformatlock" xmlns:w16se="http://schemas.microsoft.com/office/word/2015/wordml/symex" xmlns:wpg="http://schemas.microsoft.com/office/word/2010/wordprocessingGroup" xmlns:wpi="http://schemas.microsoft.com/office/word/2010/wordprocessingInk" xmlns:wne="http://schemas.microsoft.com/office/word/2006/wordml" xmlns:wps="http://schemas.microsoft.com/office/word/2010/wordprocessingShape" mc:Ignorable="w14 w15 w16se w16cid w16 w16cex w16sdtdh w16sdtfl w16du wp14">
-  <w:comment w:id="0" w:author="Mike Sears" w:date="2024-09-23T10:33:00Z" w:initials="M">
+  <w:comment w:initials="M" w:author="Mike Sears" w:date="2024-09-23T10:33:00Z" w:id="0">
     <w:p>
       <w:r>
         <w:rPr>
@@ -7013,7 +7454,7 @@
 </file>
 
 <file path=word/header1.xml><?xml version="1.0" encoding="utf-8"?>
-<w:hdr xmlns:wpc="http://schemas.microsoft.com/office/word/2010/wordprocessingCanvas" xmlns:cx="http://schemas.microsoft.com/office/drawing/2014/chartex" xmlns:cx1="http://schemas.microsoft.com/office/drawing/2015/9/8/chartex" xmlns:cx2="http://schemas.microsoft.com/office/drawing/2015/10/21/chartex" xmlns:cx3="http://schemas.microsoft.com/office/drawing/2016/5/9/chartex" xmlns:cx4="http://schemas.microsoft.com/office/drawing/2016/5/10/chartex" xmlns:cx5="http://schemas.microsoft.com/office/drawing/2016/5/11/chartex" xmlns:cx6="http://schemas.microsoft.com/office/drawing/2016/5/12/chartex" xmlns:cx7="http://schemas.microsoft.com/office/drawing/2016/5/13/chartex" xmlns:cx8="http://schemas.microsoft.com/office/drawing/2016/5/14/chartex" xmlns:mc="http://schemas.openxmlformats.org/markup-compatibility/2006" xmlns:aink="http://schemas.microsoft.com/office/drawing/2016/ink" xmlns:am3d="http://schemas.microsoft.com/office/drawing/2017/model3d" xmlns:o="urn:schemas-microsoft-com:office:office" xmlns:oel="http://schemas.microsoft.com/office/2019/extlst" xmlns:r="http://schemas.openxmlformats.org/officeDocument/2006/relationships" xmlns:m="http://schemas.openxmlformats.org/officeDocument/2006/math" xmlns:v="urn:schemas-microsoft-com:vml" xmlns:wp14="http://schemas.microsoft.com/office/word/2010/wordprocessingDrawing" xmlns:wp="http://schemas.openxmlformats.org/drawingml/2006/wordprocessingDrawing" xmlns:w10="urn:schemas-microsoft-com:office:word" xmlns:w="http://schemas.openxmlformats.org/wordprocessingml/2006/main" xmlns:w14="http://schemas.microsoft.com/office/word/2010/wordml" xmlns:w15="http://schemas.microsoft.com/office/word/2012/wordml" xmlns:w16cex="http://schemas.microsoft.com/office/word/2018/wordml/cex" xmlns:w16cid="http://schemas.microsoft.com/office/word/2016/wordml/cid" xmlns:w16="http://schemas.microsoft.com/office/word/2018/wordml" xmlns:w16du="http://schemas.microsoft.com/office/word/2023/wordml/word16du" xmlns:w16sdtdh="http://schemas.microsoft.com/office/word/2020/wordml/sdtdatahash" xmlns:w16sdtfl="http://schemas.microsoft.com/office/word/2024/wordml/sdtformatlock" xmlns:w16se="http://schemas.microsoft.com/office/word/2015/wordml/symex" xmlns:wpg="http://schemas.microsoft.com/office/word/2010/wordprocessingGroup" xmlns:wpi="http://schemas.microsoft.com/office/word/2010/wordprocessingInk" xmlns:wne="http://schemas.microsoft.com/office/word/2006/wordml" xmlns:wps="http://schemas.microsoft.com/office/word/2010/wordprocessingShape" mc:Ignorable="w14 w15 w16se w16cid w16 w16cex w16sdtdh w16sdtfl w16du wp14">
+<w:hdr xmlns:wpc="http://schemas.microsoft.com/office/word/2010/wordprocessingCanvas" xmlns:cx="http://schemas.microsoft.com/office/drawing/2014/chartex" xmlns:cx1="http://schemas.microsoft.com/office/drawing/2015/9/8/chartex" xmlns:cx2="http://schemas.microsoft.com/office/drawing/2015/10/21/chartex" xmlns:cx3="http://schemas.microsoft.com/office/drawing/2016/5/9/chartex" xmlns:cx4="http://schemas.microsoft.com/office/drawing/2016/5/10/chartex" xmlns:cx5="http://schemas.microsoft.com/office/drawing/2016/5/11/chartex" xmlns:cx6="http://schemas.microsoft.com/office/drawing/2016/5/12/chartex" xmlns:cx7="http://schemas.microsoft.com/office/drawing/2016/5/13/chartex" xmlns:cx8="http://schemas.microsoft.com/office/drawing/2016/5/14/chartex" xmlns:mc="http://schemas.openxmlformats.org/markup-compatibility/2006" xmlns:aink="http://schemas.microsoft.com/office/drawing/2016/ink" xmlns:am3d="http://schemas.microsoft.com/office/drawing/2017/model3d" xmlns:o="urn:schemas-microsoft-com:office:office" xmlns:oel="http://schemas.microsoft.com/office/2019/extlst" xmlns:r="http://schemas.openxmlformats.org/officeDocument/2006/relationships" xmlns:m="http://schemas.openxmlformats.org/officeDocument/2006/math" xmlns:v="urn:schemas-microsoft-com:vml" xmlns:wp14="http://schemas.microsoft.com/office/word/2010/wordprocessingDrawing" xmlns:wp="http://schemas.openxmlformats.org/drawingml/2006/wordprocessingDrawing" xmlns:w10="urn:schemas-microsoft-com:office:word" xmlns:w="http://schemas.openxmlformats.org/wordprocessingml/2006/main" xmlns:w14="http://schemas.microsoft.com/office/word/2010/wordml" xmlns:w15="http://schemas.microsoft.com/office/word/2012/wordml" xmlns:w16cex="http://schemas.microsoft.com/office/word/2018/wordml/cex" xmlns:w16cid="http://schemas.microsoft.com/office/word/2016/wordml/cid" xmlns:w16="http://schemas.microsoft.com/office/word/2018/wordml" xmlns:w16du="http://schemas.microsoft.com/office/word/2023/wordml/word16du" xmlns:w16sdtdh="http://schemas.microsoft.com/office/word/2020/wordml/sdtdatahash" xmlns:w16sdtfl="http://schemas.microsoft.com/office/word/2024/wordml/sdtformatlock" xmlns:w16se="http://schemas.microsoft.com/office/word/2015/wordml/symex" xmlns:wpg="http://schemas.microsoft.com/office/word/2010/wordprocessingGroup" xmlns:wpi="http://schemas.microsoft.com/office/word/2010/wordprocessingInk" xmlns:wne="http://schemas.microsoft.com/office/word/2006/wordml" xmlns:wps="http://schemas.microsoft.com/office/word/2010/wordprocessingShape" xmlns:a="http://schemas.openxmlformats.org/drawingml/2006/main" xmlns:pic="http://schemas.openxmlformats.org/drawingml/2006/picture" xmlns:asvg="http://schemas.microsoft.com/office/drawing/2016/SVG/main" mc:Ignorable="w14 w15 w16se w16cid w16 w16cex w16sdtdh w16sdtfl w16du wp14">
   <w:tbl>
     <w:tblPr>
       <w:tblW w:w="10802" w:type="dxa"/>
@@ -7108,14 +7549,14 @@
             <w:ind w:right="-115"/>
             <w:jc w:val="right"/>
             <w:rPr>
-              <w:rFonts w:ascii="BC Sans" w:eastAsia="BC Sans" w:hAnsi="BC Sans" w:cs="BC Sans"/>
+              <w:rFonts w:ascii="BC Sans" w:hAnsi="BC Sans" w:eastAsia="BC Sans" w:cs="BC Sans"/>
               <w:sz w:val="18"/>
               <w:szCs w:val="18"/>
             </w:rPr>
           </w:pPr>
           <w:r>
             <w:rPr>
-              <w:rFonts w:ascii="BC Sans" w:eastAsia="BC Sans" w:hAnsi="BC Sans" w:cs="BC Sans"/>
+              <w:rFonts w:ascii="BC Sans" w:hAnsi="BC Sans" w:eastAsia="BC Sans" w:cs="BC Sans"/>
               <w:sz w:val="18"/>
               <w:szCs w:val="18"/>
             </w:rPr>
@@ -7123,7 +7564,7 @@
           </w:r>
           <w:r>
             <w:rPr>
-              <w:rFonts w:ascii="BC Sans" w:eastAsia="BC Sans" w:hAnsi="BC Sans" w:cs="BC Sans"/>
+              <w:rFonts w:ascii="BC Sans" w:hAnsi="BC Sans" w:eastAsia="BC Sans" w:cs="BC Sans"/>
               <w:sz w:val="18"/>
               <w:szCs w:val="18"/>
             </w:rPr>
@@ -7131,7 +7572,7 @@
           </w:r>
           <w:r>
             <w:rPr>
-              <w:rFonts w:ascii="BC Sans" w:eastAsia="BC Sans" w:hAnsi="BC Sans" w:cs="BC Sans"/>
+              <w:rFonts w:ascii="BC Sans" w:hAnsi="BC Sans" w:eastAsia="BC Sans" w:cs="BC Sans"/>
               <w:sz w:val="18"/>
               <w:szCs w:val="18"/>
             </w:rPr>
@@ -7139,7 +7580,7 @@
           </w:r>
           <w:r>
             <w:rPr>
-              <w:rFonts w:ascii="BC Sans" w:eastAsia="BC Sans" w:hAnsi="BC Sans" w:cs="BC Sans"/>
+              <w:rFonts w:ascii="BC Sans" w:hAnsi="BC Sans" w:eastAsia="BC Sans" w:cs="BC Sans"/>
               <w:sz w:val="18"/>
               <w:szCs w:val="18"/>
             </w:rPr>
@@ -7147,7 +7588,7 @@
           </w:r>
           <w:r>
             <w:rPr>
-              <w:rFonts w:ascii="BC Sans" w:eastAsia="BC Sans" w:hAnsi="BC Sans" w:cs="BC Sans"/>
+              <w:rFonts w:ascii="BC Sans" w:hAnsi="BC Sans" w:eastAsia="BC Sans" w:cs="BC Sans"/>
               <w:sz w:val="18"/>
               <w:szCs w:val="18"/>
             </w:rPr>
@@ -7174,11 +7615,11 @@
 </file>
 
 <file path=word/styles.xml><?xml version="1.0" encoding="utf-8"?>
-<w:styles xmlns:mc="http://schemas.openxmlformats.org/markup-compatibility/2006" xmlns:r="http://schemas.openxmlformats.org/officeDocument/2006/relationships" xmlns:w="http://schemas.openxmlformats.org/wordprocessingml/2006/main" xmlns:w14="http://schemas.microsoft.com/office/word/2010/wordml" xmlns:w15="http://schemas.microsoft.com/office/word/2012/wordml" xmlns:w16cex="http://schemas.microsoft.com/office/word/2018/wordml/cex" xmlns:w16cid="http://schemas.microsoft.com/office/word/2016/wordml/cid" xmlns:w16="http://schemas.microsoft.com/office/word/2018/wordml" xmlns:w16du="http://schemas.microsoft.com/office/word/2023/wordml/word16du" xmlns:w16sdtdh="http://schemas.microsoft.com/office/word/2020/wordml/sdtdatahash" xmlns:w16sdtfl="http://schemas.microsoft.com/office/word/2024/wordml/sdtformatlock" xmlns:w16se="http://schemas.microsoft.com/office/word/2015/wordml/symex" mc:Ignorable="w14 w15 w16se w16cid w16 w16cex w16sdtdh w16sdtfl w16du">
+<w:styles xmlns:wp14="http://schemas.microsoft.com/office/word/2010/wordprocessingDrawing" xmlns:mc="http://schemas.openxmlformats.org/markup-compatibility/2006" xmlns:r="http://schemas.openxmlformats.org/officeDocument/2006/relationships" xmlns:w="http://schemas.openxmlformats.org/wordprocessingml/2006/main" xmlns:w14="http://schemas.microsoft.com/office/word/2010/wordml" xmlns:w15="http://schemas.microsoft.com/office/word/2012/wordml" xmlns:w16cex="http://schemas.microsoft.com/office/word/2018/wordml/cex" xmlns:w16cid="http://schemas.microsoft.com/office/word/2016/wordml/cid" xmlns:w16="http://schemas.microsoft.com/office/word/2018/wordml" xmlns:w16du="http://schemas.microsoft.com/office/word/2023/wordml/word16du" xmlns:w16sdtdh="http://schemas.microsoft.com/office/word/2020/wordml/sdtdatahash" xmlns:w16sdtfl="http://schemas.microsoft.com/office/word/2024/wordml/sdtformatlock" xmlns:w16se="http://schemas.microsoft.com/office/word/2015/wordml/symex" mc:Ignorable="w14 w15 w16se w16cid w16 w16cex w16sdtdh w16sdtfl w16du wp14">
   <w:docDefaults>
     <w:rPrDefault>
       <w:rPr>
-        <w:rFonts w:asciiTheme="minorHAnsi" w:eastAsiaTheme="minorHAnsi" w:hAnsiTheme="minorHAnsi" w:cstheme="minorBidi"/>
+        <w:rFonts w:asciiTheme="minorHAnsi" w:hAnsiTheme="minorHAnsi" w:eastAsiaTheme="minorHAnsi" w:cstheme="minorBidi"/>
         <w:kern w:val="2"/>
         <w:sz w:val="22"/>
         <w:szCs w:val="22"/>
@@ -7195,14 +7636,14 @@
   <w:latentStyles w:defLockedState="0" w:defUIPriority="99" w:defSemiHidden="0" w:defUnhideWhenUsed="0" w:defQFormat="0" w:count="376">
     <w:lsdException w:name="Normal" w:uiPriority="0" w:qFormat="1"/>
     <w:lsdException w:name="heading 1" w:uiPriority="9" w:qFormat="1"/>
-    <w:lsdException w:name="heading 2" w:semiHidden="1" w:uiPriority="9" w:unhideWhenUsed="1" w:qFormat="1"/>
-    <w:lsdException w:name="heading 3" w:semiHidden="1" w:uiPriority="9" w:unhideWhenUsed="1" w:qFormat="1"/>
-    <w:lsdException w:name="heading 4" w:semiHidden="1" w:uiPriority="9" w:unhideWhenUsed="1" w:qFormat="1"/>
-    <w:lsdException w:name="heading 5" w:semiHidden="1" w:uiPriority="9" w:unhideWhenUsed="1" w:qFormat="1"/>
-    <w:lsdException w:name="heading 6" w:semiHidden="1" w:uiPriority="9" w:unhideWhenUsed="1" w:qFormat="1"/>
-    <w:lsdException w:name="heading 7" w:semiHidden="1" w:uiPriority="9" w:unhideWhenUsed="1" w:qFormat="1"/>
-    <w:lsdException w:name="heading 8" w:semiHidden="1" w:uiPriority="9" w:unhideWhenUsed="1" w:qFormat="1"/>
-    <w:lsdException w:name="heading 9" w:semiHidden="1" w:uiPriority="9" w:unhideWhenUsed="1" w:qFormat="1"/>
+    <w:lsdException w:name="heading 2" w:uiPriority="9" w:semiHidden="1" w:unhideWhenUsed="1" w:qFormat="1"/>
+    <w:lsdException w:name="heading 3" w:uiPriority="9" w:semiHidden="1" w:unhideWhenUsed="1" w:qFormat="1"/>
+    <w:lsdException w:name="heading 4" w:uiPriority="9" w:semiHidden="1" w:unhideWhenUsed="1" w:qFormat="1"/>
+    <w:lsdException w:name="heading 5" w:uiPriority="9" w:semiHidden="1" w:unhideWhenUsed="1" w:qFormat="1"/>
+    <w:lsdException w:name="heading 6" w:uiPriority="9" w:semiHidden="1" w:unhideWhenUsed="1" w:qFormat="1"/>
+    <w:lsdException w:name="heading 7" w:uiPriority="9" w:semiHidden="1" w:unhideWhenUsed="1" w:qFormat="1"/>
+    <w:lsdException w:name="heading 8" w:uiPriority="9" w:semiHidden="1" w:unhideWhenUsed="1" w:qFormat="1"/>
+    <w:lsdException w:name="heading 9" w:uiPriority="9" w:semiHidden="1" w:unhideWhenUsed="1" w:qFormat="1"/>
     <w:lsdException w:name="index 1" w:semiHidden="1" w:unhideWhenUsed="1"/>
     <w:lsdException w:name="index 2" w:semiHidden="1" w:unhideWhenUsed="1"/>
     <w:lsdException w:name="index 3" w:semiHidden="1" w:unhideWhenUsed="1"/>
@@ -7212,22 +7653,22 @@
     <w:lsdException w:name="index 7" w:semiHidden="1" w:unhideWhenUsed="1"/>
     <w:lsdException w:name="index 8" w:semiHidden="1" w:unhideWhenUsed="1"/>
     <w:lsdException w:name="index 9" w:semiHidden="1" w:unhideWhenUsed="1"/>
-    <w:lsdException w:name="toc 1" w:semiHidden="1" w:uiPriority="39" w:unhideWhenUsed="1"/>
-    <w:lsdException w:name="toc 2" w:semiHidden="1" w:uiPriority="39" w:unhideWhenUsed="1"/>
-    <w:lsdException w:name="toc 3" w:semiHidden="1" w:uiPriority="39" w:unhideWhenUsed="1"/>
-    <w:lsdException w:name="toc 4" w:semiHidden="1" w:uiPriority="39" w:unhideWhenUsed="1"/>
-    <w:lsdException w:name="toc 5" w:semiHidden="1" w:uiPriority="39" w:unhideWhenUsed="1"/>
-    <w:lsdException w:name="toc 6" w:semiHidden="1" w:uiPriority="39" w:unhideWhenUsed="1"/>
-    <w:lsdException w:name="toc 7" w:semiHidden="1" w:uiPriority="39" w:unhideWhenUsed="1"/>
-    <w:lsdException w:name="toc 8" w:semiHidden="1" w:uiPriority="39" w:unhideWhenUsed="1"/>
-    <w:lsdException w:name="toc 9" w:semiHidden="1" w:uiPriority="39" w:unhideWhenUsed="1"/>
+    <w:lsdException w:name="toc 1" w:uiPriority="39" w:semiHidden="1" w:unhideWhenUsed="1"/>
+    <w:lsdException w:name="toc 2" w:uiPriority="39" w:semiHidden="1" w:unhideWhenUsed="1"/>
+    <w:lsdException w:name="toc 3" w:uiPriority="39" w:semiHidden="1" w:unhideWhenUsed="1"/>
+    <w:lsdException w:name="toc 4" w:uiPriority="39" w:semiHidden="1" w:unhideWhenUsed="1"/>
+    <w:lsdException w:name="toc 5" w:uiPriority="39" w:semiHidden="1" w:unhideWhenUsed="1"/>
+    <w:lsdException w:name="toc 6" w:uiPriority="39" w:semiHidden="1" w:unhideWhenUsed="1"/>
+    <w:lsdException w:name="toc 7" w:uiPriority="39" w:semiHidden="1" w:unhideWhenUsed="1"/>
+    <w:lsdException w:name="toc 8" w:uiPriority="39" w:semiHidden="1" w:unhideWhenUsed="1"/>
+    <w:lsdException w:name="toc 9" w:uiPriority="39" w:semiHidden="1" w:unhideWhenUsed="1"/>
     <w:lsdException w:name="Normal Indent" w:semiHidden="1" w:unhideWhenUsed="1"/>
     <w:lsdException w:name="footnote text" w:semiHidden="1" w:unhideWhenUsed="1"/>
     <w:lsdException w:name="annotation text" w:semiHidden="1" w:unhideWhenUsed="1"/>
     <w:lsdException w:name="header" w:semiHidden="1" w:unhideWhenUsed="1"/>
     <w:lsdException w:name="footer" w:semiHidden="1" w:unhideWhenUsed="1"/>
     <w:lsdException w:name="index heading" w:semiHidden="1" w:unhideWhenUsed="1"/>
-    <w:lsdException w:name="caption" w:semiHidden="1" w:uiPriority="35" w:unhideWhenUsed="1" w:qFormat="1"/>
+    <w:lsdException w:name="caption" w:uiPriority="35" w:semiHidden="1" w:unhideWhenUsed="1" w:qFormat="1"/>
     <w:lsdException w:name="table of figures" w:semiHidden="1" w:unhideWhenUsed="1"/>
     <w:lsdException w:name="envelope address" w:semiHidden="1" w:unhideWhenUsed="1"/>
     <w:lsdException w:name="envelope return" w:semiHidden="1" w:unhideWhenUsed="1"/>
@@ -7258,7 +7699,7 @@
     <w:lsdException w:name="Title" w:uiPriority="10" w:qFormat="1"/>
     <w:lsdException w:name="Closing" w:semiHidden="1" w:unhideWhenUsed="1"/>
     <w:lsdException w:name="Signature" w:semiHidden="1" w:unhideWhenUsed="1"/>
-    <w:lsdException w:name="Default Paragraph Font" w:semiHidden="1" w:uiPriority="1" w:unhideWhenUsed="1"/>
+    <w:lsdException w:name="Default Paragraph Font" w:uiPriority="1" w:semiHidden="1" w:unhideWhenUsed="1"/>
     <w:lsdException w:name="Body Text" w:semiHidden="1" w:unhideWhenUsed="1"/>
     <w:lsdException w:name="Body Text Indent" w:semiHidden="1" w:unhideWhenUsed="1"/>
     <w:lsdException w:name="List Continue" w:semiHidden="1" w:unhideWhenUsed="1"/>
@@ -7458,8 +7899,8 @@
     <w:lsdException w:name="Subtle Reference" w:uiPriority="31" w:qFormat="1"/>
     <w:lsdException w:name="Intense Reference" w:uiPriority="32" w:qFormat="1"/>
     <w:lsdException w:name="Book Title" w:uiPriority="33" w:qFormat="1"/>
-    <w:lsdException w:name="Bibliography" w:semiHidden="1" w:uiPriority="37" w:unhideWhenUsed="1"/>
-    <w:lsdException w:name="TOC Heading" w:semiHidden="1" w:uiPriority="39" w:unhideWhenUsed="1" w:qFormat="1"/>
+    <w:lsdException w:name="Bibliography" w:uiPriority="37" w:semiHidden="1" w:unhideWhenUsed="1"/>
+    <w:lsdException w:name="TOC Heading" w:uiPriority="39" w:semiHidden="1" w:unhideWhenUsed="1" w:qFormat="1"/>
     <w:lsdException w:name="Plain Table 1" w:uiPriority="41"/>
     <w:lsdException w:name="Plain Table 2" w:uiPriority="42"/>
     <w:lsdException w:name="Plain Table 3" w:uiPriority="43"/>
@@ -7570,7 +8011,7 @@
     <w:lsdException w:name="Unresolved Mention" w:semiHidden="1" w:unhideWhenUsed="1"/>
     <w:lsdException w:name="Smart Link" w:semiHidden="1" w:unhideWhenUsed="1"/>
   </w:latentStyles>
-  <w:style w:type="paragraph" w:default="1" w:styleId="Normal">
+  <w:style w:type="paragraph" w:styleId="Normal" w:default="1">
     <w:name w:val="Normal"/>
     <w:qFormat/>
     <w:rsid w:val="00B37B73"/>
@@ -7590,7 +8031,7 @@
       <w:outlineLvl w:val="0"/>
     </w:pPr>
     <w:rPr>
-      <w:rFonts w:asciiTheme="majorHAnsi" w:eastAsiaTheme="majorEastAsia" w:hAnsiTheme="majorHAnsi" w:cstheme="majorBidi"/>
+      <w:rFonts w:asciiTheme="majorHAnsi" w:hAnsiTheme="majorHAnsi" w:eastAsiaTheme="majorEastAsia" w:cstheme="majorBidi"/>
       <w:color w:val="0F4761" w:themeColor="accent1" w:themeShade="BF"/>
       <w:sz w:val="40"/>
       <w:szCs w:val="40"/>
@@ -7613,7 +8054,7 @@
       <w:outlineLvl w:val="1"/>
     </w:pPr>
     <w:rPr>
-      <w:rFonts w:asciiTheme="majorHAnsi" w:eastAsiaTheme="majorEastAsia" w:hAnsiTheme="majorHAnsi" w:cstheme="majorBidi"/>
+      <w:rFonts w:asciiTheme="majorHAnsi" w:hAnsiTheme="majorHAnsi" w:eastAsiaTheme="majorEastAsia" w:cstheme="majorBidi"/>
       <w:color w:val="0F4761" w:themeColor="accent1" w:themeShade="BF"/>
       <w:sz w:val="32"/>
       <w:szCs w:val="32"/>
@@ -7774,13 +8215,13 @@
       <w:color w:val="272727" w:themeColor="text1" w:themeTint="D8"/>
     </w:rPr>
   </w:style>
-  <w:style w:type="character" w:default="1" w:styleId="DefaultParagraphFont">
+  <w:style w:type="character" w:styleId="DefaultParagraphFont" w:default="1">
     <w:name w:val="Default Paragraph Font"/>
     <w:uiPriority w:val="1"/>
     <w:semiHidden/>
     <w:unhideWhenUsed/>
   </w:style>
-  <w:style w:type="table" w:default="1" w:styleId="TableNormal">
+  <w:style w:type="table" w:styleId="TableNormal" w:default="1">
     <w:name w:val="Normal Table"/>
     <w:uiPriority w:val="99"/>
     <w:semiHidden/>
@@ -7795,26 +8236,26 @@
       </w:tblCellMar>
     </w:tblPr>
   </w:style>
-  <w:style w:type="numbering" w:default="1" w:styleId="NoList">
+  <w:style w:type="numbering" w:styleId="NoList" w:default="1">
     <w:name w:val="No List"/>
     <w:uiPriority w:val="99"/>
     <w:semiHidden/>
     <w:unhideWhenUsed/>
   </w:style>
-  <w:style w:type="character" w:customStyle="1" w:styleId="Heading1Char">
+  <w:style w:type="character" w:styleId="Heading1Char" w:customStyle="1">
     <w:name w:val="Heading 1 Char"/>
     <w:basedOn w:val="DefaultParagraphFont"/>
     <w:link w:val="Heading1"/>
     <w:uiPriority w:val="9"/>
     <w:rsid w:val="002E5CD8"/>
     <w:rPr>
-      <w:rFonts w:asciiTheme="majorHAnsi" w:eastAsiaTheme="majorEastAsia" w:hAnsiTheme="majorHAnsi" w:cstheme="majorBidi"/>
+      <w:rFonts w:asciiTheme="majorHAnsi" w:hAnsiTheme="majorHAnsi" w:eastAsiaTheme="majorEastAsia" w:cstheme="majorBidi"/>
       <w:color w:val="0F4761" w:themeColor="accent1" w:themeShade="BF"/>
       <w:sz w:val="40"/>
       <w:szCs w:val="40"/>
     </w:rPr>
   </w:style>
-  <w:style w:type="character" w:customStyle="1" w:styleId="Heading2Char">
+  <w:style w:type="character" w:styleId="Heading2Char" w:customStyle="1">
     <w:name w:val="Heading 2 Char"/>
     <w:basedOn w:val="DefaultParagraphFont"/>
     <w:link w:val="Heading2"/>
@@ -7822,13 +8263,13 @@
     <w:semiHidden/>
     <w:rsid w:val="002E5CD8"/>
     <w:rPr>
-      <w:rFonts w:asciiTheme="majorHAnsi" w:eastAsiaTheme="majorEastAsia" w:hAnsiTheme="majorHAnsi" w:cstheme="majorBidi"/>
+      <w:rFonts w:asciiTheme="majorHAnsi" w:hAnsiTheme="majorHAnsi" w:eastAsiaTheme="majorEastAsia" w:cstheme="majorBidi"/>
       <w:color w:val="0F4761" w:themeColor="accent1" w:themeShade="BF"/>
       <w:sz w:val="32"/>
       <w:szCs w:val="32"/>
     </w:rPr>
   </w:style>
-  <w:style w:type="character" w:customStyle="1" w:styleId="Heading3Char">
+  <w:style w:type="character" w:styleId="Heading3Char" w:customStyle="1">
     <w:name w:val="Heading 3 Char"/>
     <w:basedOn w:val="DefaultParagraphFont"/>
     <w:link w:val="Heading3"/>
@@ -7842,7 +8283,7 @@
       <w:szCs w:val="28"/>
     </w:rPr>
   </w:style>
-  <w:style w:type="character" w:customStyle="1" w:styleId="Heading4Char">
+  <w:style w:type="character" w:styleId="Heading4Char" w:customStyle="1">
     <w:name w:val="Heading 4 Char"/>
     <w:basedOn w:val="DefaultParagraphFont"/>
     <w:link w:val="Heading4"/>
@@ -7856,7 +8297,7 @@
       <w:color w:val="0F4761" w:themeColor="accent1" w:themeShade="BF"/>
     </w:rPr>
   </w:style>
-  <w:style w:type="character" w:customStyle="1" w:styleId="Heading5Char">
+  <w:style w:type="character" w:styleId="Heading5Char" w:customStyle="1">
     <w:name w:val="Heading 5 Char"/>
     <w:basedOn w:val="DefaultParagraphFont"/>
     <w:link w:val="Heading5"/>
@@ -7868,7 +8309,7 @@
       <w:color w:val="0F4761" w:themeColor="accent1" w:themeShade="BF"/>
     </w:rPr>
   </w:style>
-  <w:style w:type="character" w:customStyle="1" w:styleId="Heading6Char">
+  <w:style w:type="character" w:styleId="Heading6Char" w:customStyle="1">
     <w:name w:val="Heading 6 Char"/>
     <w:basedOn w:val="DefaultParagraphFont"/>
     <w:link w:val="Heading6"/>
@@ -7882,7 +8323,7 @@
       <w:color w:val="595959" w:themeColor="text1" w:themeTint="A6"/>
     </w:rPr>
   </w:style>
-  <w:style w:type="character" w:customStyle="1" w:styleId="Heading7Char">
+  <w:style w:type="character" w:styleId="Heading7Char" w:customStyle="1">
     <w:name w:val="Heading 7 Char"/>
     <w:basedOn w:val="DefaultParagraphFont"/>
     <w:link w:val="Heading7"/>
@@ -7894,7 +8335,7 @@
       <w:color w:val="595959" w:themeColor="text1" w:themeTint="A6"/>
     </w:rPr>
   </w:style>
-  <w:style w:type="character" w:customStyle="1" w:styleId="Heading8Char">
+  <w:style w:type="character" w:styleId="Heading8Char" w:customStyle="1">
     <w:name w:val="Heading 8 Char"/>
     <w:basedOn w:val="DefaultParagraphFont"/>
     <w:link w:val="Heading8"/>
@@ -7908,7 +8349,7 @@
       <w:color w:val="272727" w:themeColor="text1" w:themeTint="D8"/>
     </w:rPr>
   </w:style>
-  <w:style w:type="character" w:customStyle="1" w:styleId="Heading9Char">
+  <w:style w:type="character" w:styleId="Heading9Char" w:customStyle="1">
     <w:name w:val="Heading 9 Char"/>
     <w:basedOn w:val="DefaultParagraphFont"/>
     <w:link w:val="Heading9"/>
@@ -7933,21 +8374,21 @@
       <w:contextualSpacing/>
     </w:pPr>
     <w:rPr>
-      <w:rFonts w:asciiTheme="majorHAnsi" w:eastAsiaTheme="majorEastAsia" w:hAnsiTheme="majorHAnsi" w:cstheme="majorBidi"/>
+      <w:rFonts w:asciiTheme="majorHAnsi" w:hAnsiTheme="majorHAnsi" w:eastAsiaTheme="majorEastAsia" w:cstheme="majorBidi"/>
       <w:spacing w:val="-10"/>
       <w:kern w:val="28"/>
       <w:sz w:val="56"/>
       <w:szCs w:val="56"/>
     </w:rPr>
   </w:style>
-  <w:style w:type="character" w:customStyle="1" w:styleId="TitleChar">
+  <w:style w:type="character" w:styleId="TitleChar" w:customStyle="1">
     <w:name w:val="Title Char"/>
     <w:basedOn w:val="DefaultParagraphFont"/>
     <w:link w:val="Title"/>
     <w:uiPriority w:val="10"/>
     <w:rsid w:val="002E5CD8"/>
     <w:rPr>
-      <w:rFonts w:asciiTheme="majorHAnsi" w:eastAsiaTheme="majorEastAsia" w:hAnsiTheme="majorHAnsi" w:cstheme="majorBidi"/>
+      <w:rFonts w:asciiTheme="majorHAnsi" w:hAnsiTheme="majorHAnsi" w:eastAsiaTheme="majorEastAsia" w:cstheme="majorBidi"/>
       <w:spacing w:val="-10"/>
       <w:kern w:val="28"/>
       <w:sz w:val="56"/>
@@ -7975,7 +8416,7 @@
       <w:szCs w:val="28"/>
     </w:rPr>
   </w:style>
-  <w:style w:type="character" w:customStyle="1" w:styleId="SubtitleChar">
+  <w:style w:type="character" w:styleId="SubtitleChar" w:customStyle="1">
     <w:name w:val="Subtitle Char"/>
     <w:basedOn w:val="DefaultParagraphFont"/>
     <w:link w:val="Subtitle"/>
@@ -8007,7 +8448,7 @@
       <w:color w:val="404040" w:themeColor="text1" w:themeTint="BF"/>
     </w:rPr>
   </w:style>
-  <w:style w:type="character" w:customStyle="1" w:styleId="QuoteChar">
+  <w:style w:type="character" w:styleId="QuoteChar" w:customStyle="1">
     <w:name w:val="Quote Char"/>
     <w:basedOn w:val="DefaultParagraphFont"/>
     <w:link w:val="Quote"/>
@@ -8052,8 +8493,8 @@
     <w:rsid w:val="002E5CD8"/>
     <w:pPr>
       <w:pBdr>
-        <w:top w:val="single" w:sz="4" w:space="10" w:color="0F4761" w:themeColor="accent1" w:themeShade="BF"/>
-        <w:bottom w:val="single" w:sz="4" w:space="10" w:color="0F4761" w:themeColor="accent1" w:themeShade="BF"/>
+        <w:top w:val="single" w:color="0F4761" w:themeColor="accent1" w:themeShade="BF" w:sz="4" w:space="10"/>
+        <w:bottom w:val="single" w:color="0F4761" w:themeColor="accent1" w:themeShade="BF" w:sz="4" w:space="10"/>
       </w:pBdr>
       <w:spacing w:before="360" w:after="360"/>
       <w:ind w:left="864" w:right="864"/>
@@ -8065,7 +8506,7 @@
       <w:color w:val="0F4761" w:themeColor="accent1" w:themeShade="BF"/>
     </w:rPr>
   </w:style>
-  <w:style w:type="character" w:customStyle="1" w:styleId="IntenseQuoteChar">
+  <w:style w:type="character" w:styleId="IntenseQuoteChar" w:customStyle="1">
     <w:name w:val="Intense Quote Char"/>
     <w:basedOn w:val="DefaultParagraphFont"/>
     <w:link w:val="IntenseQuote"/>
@@ -8101,12 +8542,12 @@
     </w:pPr>
     <w:tblPr>
       <w:tblBorders>
-        <w:top w:val="single" w:sz="4" w:space="0" w:color="auto"/>
-        <w:left w:val="single" w:sz="4" w:space="0" w:color="auto"/>
-        <w:bottom w:val="single" w:sz="4" w:space="0" w:color="auto"/>
-        <w:right w:val="single" w:sz="4" w:space="0" w:color="auto"/>
-        <w:insideH w:val="single" w:sz="4" w:space="0" w:color="auto"/>
-        <w:insideV w:val="single" w:sz="4" w:space="0" w:color="auto"/>
+        <w:top w:val="single" w:color="auto" w:sz="4" w:space="0"/>
+        <w:left w:val="single" w:color="auto" w:sz="4" w:space="0"/>
+        <w:bottom w:val="single" w:color="auto" w:sz="4" w:space="0"/>
+        <w:right w:val="single" w:color="auto" w:sz="4" w:space="0"/>
+        <w:insideH w:val="single" w:color="auto" w:sz="4" w:space="0"/>
+        <w:insideV w:val="single" w:color="auto" w:sz="4" w:space="0"/>
       </w:tblBorders>
     </w:tblPr>
   </w:style>
@@ -8131,7 +8572,7 @@
       <w:tblPr/>
       <w:tcPr>
         <w:tcBorders>
-          <w:bottom w:val="single" w:sz="4" w:space="0" w:color="7F7F7F" w:themeColor="text1" w:themeTint="80"/>
+          <w:bottom w:val="single" w:color="7F7F7F" w:themeColor="text1" w:themeTint="80" w:sz="4" w:space="0"/>
         </w:tcBorders>
       </w:tcPr>
     </w:tblStylePr>
@@ -8157,7 +8598,7 @@
       <w:tblPr/>
       <w:tcPr>
         <w:tcBorders>
-          <w:right w:val="single" w:sz="4" w:space="0" w:color="7F7F7F" w:themeColor="text1" w:themeTint="80"/>
+          <w:right w:val="single" w:color="7F7F7F" w:themeColor="text1" w:themeTint="80" w:sz="4" w:space="0"/>
         </w:tcBorders>
       </w:tcPr>
     </w:tblStylePr>
@@ -8230,7 +8671,7 @@
       <w:szCs w:val="20"/>
     </w:rPr>
   </w:style>
-  <w:style w:type="character" w:customStyle="1" w:styleId="CommentTextChar">
+  <w:style w:type="character" w:styleId="CommentTextChar" w:customStyle="1">
     <w:name w:val="Comment Text Char"/>
     <w:basedOn w:val="DefaultParagraphFont"/>
     <w:link w:val="CommentText"/>
@@ -8255,7 +8696,7 @@
       <w:bCs/>
     </w:rPr>
   </w:style>
-  <w:style w:type="character" w:customStyle="1" w:styleId="CommentSubjectChar">
+  <w:style w:type="character" w:styleId="CommentSubjectChar" w:customStyle="1">
     <w:name w:val="Comment Subject Char"/>
     <w:basedOn w:val="CommentTextChar"/>
     <w:link w:val="CommentSubject"/>
@@ -8269,7 +8710,7 @@
       <w:szCs w:val="20"/>
     </w:rPr>
   </w:style>
-  <w:style w:type="character" w:customStyle="1" w:styleId="HeaderChar">
+  <w:style w:type="character" w:styleId="HeaderChar" w:customStyle="1">
     <w:name w:val="Header Char"/>
     <w:basedOn w:val="DefaultParagraphFont"/>
     <w:link w:val="Header"/>
@@ -8289,7 +8730,7 @@
       <w:spacing w:after="0" w:line="240" w:lineRule="auto"/>
     </w:pPr>
   </w:style>
-  <w:style w:type="character" w:customStyle="1" w:styleId="FooterChar">
+  <w:style w:type="character" w:styleId="FooterChar" w:customStyle="1">
     <w:name w:val="Footer Char"/>
     <w:basedOn w:val="DefaultParagraphFont"/>
     <w:link w:val="Footer"/>

</xml_diff>

<commit_message>
feat: default discharge type for IPM Schedule
</commit_message>
<xml_diff>
--- a/backend/templates/complaint/CDOGS-CEEB-COMPLAINT-TEMPLATE-v1.docx
+++ b/backend/templates/complaint/CDOGS-CEEB-COMPLAINT-TEMPLATE-v1.docx
@@ -5257,18 +5257,7 @@
                 <w:sz w:val="20"/>
                 <w:szCs w:val="20"/>
               </w:rPr>
-              <w:t>Sector/Category</w:t>
-            </w:r>
-            <w:r>
-              <w:rPr>
-                <w:rFonts w:ascii="BC Sans" w:hAnsi="BC Sans"/>
-                <w:b/>
-                <w:bCs/>
-                <w:sz w:val="20"/>
-                <w:szCs w:val="20"/>
-                <w:lang w:val="en-CA"/>
-              </w:rPr>
-              <w:t> </w:t>
+              <w:t>Sector</w:t>
             </w:r>
           </w:p>
         </w:tc>
@@ -8818,12 +8807,21 @@
 </file>
 
 <file path=customXml/item1.xml><?xml version="1.0" encoding="utf-8"?>
-<?mso-contentType ?>
-<FormTemplates xmlns="http://schemas.microsoft.com/sharepoint/v3/contenttype/forms">
-  <Display>DocumentLibraryForm</Display>
-  <Edit>DocumentLibraryForm</Edit>
-  <New>DocumentLibraryForm</New>
-</FormTemplates>
+<p:properties xmlns:p="http://schemas.microsoft.com/office/2006/metadata/properties" xmlns:xsi="http://www.w3.org/2001/XMLSchema-instance" xmlns:pc="http://schemas.microsoft.com/office/infopath/2007/PartnerControls">
+  <documentManagement>
+    <TaxCatchAll xmlns="cbeac988-4fd5-47cf-ad03-89cc7678fa90" xsi:nil="true"/>
+    <lcf76f155ced4ddcb4097134ff3c332f xmlns="aa9c99c1-69c1-4b58-9df5-4d4796c46f8a">
+      <Terms xmlns="http://schemas.microsoft.com/office/infopath/2007/PartnerControls"/>
+    </lcf76f155ced4ddcb4097134ff3c332f>
+    <SharedWithUsers xmlns="cbeac988-4fd5-47cf-ad03-89cc7678fa90">
+      <UserInfo>
+        <DisplayName/>
+        <AccountId xsi:nil="true"/>
+        <AccountType/>
+      </UserInfo>
+    </SharedWithUsers>
+  </documentManagement>
+</p:properties>
 </file>
 
 <file path=customXml/item2.xml><?xml version="1.0" encoding="utf-8"?>
@@ -9062,27 +9060,21 @@
 </file>
 
 <file path=customXml/item3.xml><?xml version="1.0" encoding="utf-8"?>
-<p:properties xmlns:p="http://schemas.microsoft.com/office/2006/metadata/properties" xmlns:xsi="http://www.w3.org/2001/XMLSchema-instance" xmlns:pc="http://schemas.microsoft.com/office/infopath/2007/PartnerControls">
-  <documentManagement>
-    <TaxCatchAll xmlns="cbeac988-4fd5-47cf-ad03-89cc7678fa90" xsi:nil="true"/>
-    <lcf76f155ced4ddcb4097134ff3c332f xmlns="aa9c99c1-69c1-4b58-9df5-4d4796c46f8a">
-      <Terms xmlns="http://schemas.microsoft.com/office/infopath/2007/PartnerControls"/>
-    </lcf76f155ced4ddcb4097134ff3c332f>
-    <SharedWithUsers xmlns="cbeac988-4fd5-47cf-ad03-89cc7678fa90">
-      <UserInfo>
-        <DisplayName/>
-        <AccountId xsi:nil="true"/>
-        <AccountType/>
-      </UserInfo>
-    </SharedWithUsers>
-  </documentManagement>
-</p:properties>
+<?mso-contentType ?>
+<FormTemplates xmlns="http://schemas.microsoft.com/sharepoint/v3/contenttype/forms">
+  <Display>DocumentLibraryForm</Display>
+  <Edit>DocumentLibraryForm</Edit>
+  <New>DocumentLibraryForm</New>
+</FormTemplates>
 </file>
 
 <file path=customXml/itemProps1.xml><?xml version="1.0" encoding="utf-8"?>
-<ds:datastoreItem xmlns:ds="http://schemas.openxmlformats.org/officeDocument/2006/customXml" ds:itemID="{4BECF9F2-3A10-48CC-8D31-4F6E8664527E}">
+<ds:datastoreItem xmlns:ds="http://schemas.openxmlformats.org/officeDocument/2006/customXml" ds:itemID="{C6C5DCE0-D69C-4B6E-96D9-C69B23DE6D4A}">
   <ds:schemaRefs>
-    <ds:schemaRef ds:uri="http://schemas.microsoft.com/sharepoint/v3/contenttype/forms"/>
+    <ds:schemaRef ds:uri="http://schemas.microsoft.com/office/2006/metadata/properties"/>
+    <ds:schemaRef ds:uri="http://schemas.microsoft.com/office/infopath/2007/PartnerControls"/>
+    <ds:schemaRef ds:uri="cbeac988-4fd5-47cf-ad03-89cc7678fa90"/>
+    <ds:schemaRef ds:uri="aa9c99c1-69c1-4b58-9df5-4d4796c46f8a"/>
   </ds:schemaRefs>
 </ds:datastoreItem>
 </file>
@@ -9107,12 +9099,9 @@
 </file>
 
 <file path=customXml/itemProps3.xml><?xml version="1.0" encoding="utf-8"?>
-<ds:datastoreItem xmlns:ds="http://schemas.openxmlformats.org/officeDocument/2006/customXml" ds:itemID="{C6C5DCE0-D69C-4B6E-96D9-C69B23DE6D4A}">
+<ds:datastoreItem xmlns:ds="http://schemas.openxmlformats.org/officeDocument/2006/customXml" ds:itemID="{4BECF9F2-3A10-48CC-8D31-4F6E8664527E}">
   <ds:schemaRefs>
-    <ds:schemaRef ds:uri="http://schemas.microsoft.com/office/2006/metadata/properties"/>
-    <ds:schemaRef ds:uri="http://schemas.microsoft.com/office/infopath/2007/PartnerControls"/>
-    <ds:schemaRef ds:uri="cbeac988-4fd5-47cf-ad03-89cc7678fa90"/>
-    <ds:schemaRef ds:uri="aa9c99c1-69c1-4b58-9df5-4d4796c46f8a"/>
+    <ds:schemaRef ds:uri="http://schemas.microsoft.com/sharepoint/v3/contenttype/forms"/>
   </ds:schemaRefs>
 </ds:datastoreItem>
 </file>
</xml_diff>

<commit_message>
feat: enable authorization category dropdown
</commit_message>
<xml_diff>
--- a/backend/templates/complaint/CDOGS-CEEB-COMPLAINT-TEMPLATE-v1.docx
+++ b/backend/templates/complaint/CDOGS-CEEB-COMPLAINT-TEMPLATE-v1.docx
@@ -5235,6 +5235,162 @@
               <w:bottom w:val="nil"/>
               <w:right w:val="single" w:sz="6" w:space="0" w:color="7F7F7F"/>
             </w:tcBorders>
+            <w:shd w:val="clear" w:color="auto" w:fill="F2F2F2"/>
+            <w:vAlign w:val="center"/>
+          </w:tcPr>
+          <w:p>
+            <w:pPr>
+              <w:spacing w:after="0"/>
+              <w:rPr>
+                <w:rFonts w:ascii="BC Sans" w:hAnsi="BC Sans"/>
+                <w:sz w:val="20"/>
+                <w:szCs w:val="20"/>
+              </w:rPr>
+            </w:pPr>
+            <w:r>
+              <w:rPr>
+                <w:rFonts w:ascii="BC Sans" w:hAnsi="BC Sans"/>
+                <w:sz w:val="20"/>
+                <w:szCs w:val="20"/>
+              </w:rPr>
+              <w:t>Authorization category {d.authCat[i]}</w:t>
+            </w:r>
+          </w:p>
+        </w:tc>
+        <w:tc>
+          <w:tcPr>
+            <w:tcW w:w="8248" w:type="dxa"/>
+            <w:tcBorders>
+              <w:top w:val="nil"/>
+              <w:left w:val="nil"/>
+              <w:bottom w:val="nil"/>
+              <w:right w:val="nil"/>
+            </w:tcBorders>
+            <w:shd w:val="clear" w:color="auto" w:fill="F2F2F2"/>
+            <w:vAlign w:val="center"/>
+          </w:tcPr>
+          <w:p>
+            <w:pPr>
+              <w:spacing w:after="0"/>
+              <w:rPr>
+                <w:rFonts w:ascii="BC Sans" w:hAnsi="BC Sans"/>
+                <w:sz w:val="20"/>
+                <w:szCs w:val="20"/>
+                <w:lang w:val="en-CA"/>
+              </w:rPr>
+            </w:pPr>
+            <w:r>
+              <w:rPr>
+                <w:rFonts w:ascii="BC Sans" w:hAnsi="BC Sans"/>
+                <w:sz w:val="20"/>
+                <w:szCs w:val="20"/>
+                <w:lang w:val="en-CA"/>
+              </w:rPr>
+              <w:t>{d.authCat[i].value}</w:t>
+            </w:r>
+          </w:p>
+        </w:tc>
+      </w:tr>
+      <w:tr>
+        <w:trPr>
+          <w:trHeight w:val="300"/>
+        </w:trPr>
+        <w:tc>
+          <w:tcPr>
+            <w:tcW w:w="2552" w:type="dxa"/>
+            <w:tcBorders>
+              <w:top w:val="nil"/>
+              <w:left w:val="nil"/>
+              <w:bottom w:val="nil"/>
+              <w:right w:val="single" w:sz="6" w:space="0" w:color="7F7F7F"/>
+            </w:tcBorders>
+            <w:shd w:val="clear" w:color="auto" w:fill="F2F2F2"/>
+            <w:vAlign w:val="center"/>
+          </w:tcPr>
+          <w:p>
+            <w:pPr>
+              <w:spacing w:after="0"/>
+              <w:rPr>
+                <w:rFonts w:ascii="BC Sans" w:hAnsi="BC Sans"/>
+                <w:sz w:val="20"/>
+                <w:szCs w:val="20"/>
+              </w:rPr>
+            </w:pPr>
+            <w:r>
+              <w:rPr>
+                <w:rFonts w:ascii="BC Sans" w:hAnsi="BC Sans"/>
+                <w:sz w:val="20"/>
+                <w:szCs w:val="20"/>
+              </w:rPr>
+              <w:t>Authorization category {d.authCat[i]+1}</w:t>
+            </w:r>
+          </w:p>
+        </w:tc>
+        <w:tc>
+          <w:tcPr>
+            <w:tcW w:w="8248" w:type="dxa"/>
+            <w:tcBorders>
+              <w:top w:val="nil"/>
+              <w:left w:val="nil"/>
+              <w:bottom w:val="nil"/>
+              <w:right w:val="nil"/>
+            </w:tcBorders>
+            <w:shd w:val="clear" w:color="auto" w:fill="F2F2F2"/>
+            <w:vAlign w:val="center"/>
+          </w:tcPr>
+          <w:p>
+            <w:pPr>
+              <w:spacing w:after="0"/>
+              <w:rPr>
+                <w:rFonts w:ascii="BC Sans" w:hAnsi="BC Sans"/>
+                <w:sz w:val="20"/>
+                <w:szCs w:val="20"/>
+                <w:lang w:val="en-CA"/>
+              </w:rPr>
+            </w:pPr>
+            <w:r>
+              <w:rPr>
+                <w:rFonts w:ascii="BC Sans" w:hAnsi="BC Sans"/>
+                <w:sz w:val="20"/>
+                <w:szCs w:val="20"/>
+                <w:lang w:val="en-CA"/>
+              </w:rPr>
+              <w:t>{d.authCat[i</w:t>
+            </w:r>
+            <w:r>
+              <w:rPr>
+                <w:rFonts w:ascii="BC Sans" w:hAnsi="BC Sans"/>
+                <w:sz w:val="20"/>
+                <w:szCs w:val="20"/>
+                <w:lang w:val="en-CA"/>
+              </w:rPr>
+              <w:t>+1</w:t>
+            </w:r>
+            <w:r>
+              <w:rPr>
+                <w:rFonts w:ascii="BC Sans" w:hAnsi="BC Sans"/>
+                <w:sz w:val="20"/>
+                <w:szCs w:val="20"/>
+                <w:lang w:val="en-CA"/>
+              </w:rPr>
+              <w:t>].value}</w:t>
+            </w:r>
+          </w:p>
+        </w:tc>
+      </w:tr>
+      <w:tr>
+        <w:trPr>
+          <w:trHeight w:val="300"/>
+        </w:trPr>
+        <w:tc>
+          <w:tcPr>
+            <w:tcW w:w="2552" w:type="dxa"/>
+            <w:tcBorders>
+              <w:top w:val="nil"/>
+              <w:left w:val="nil"/>
+              <w:bottom w:val="nil"/>
+              <w:right w:val="single" w:sz="6" w:space="0" w:color="7F7F7F"/>
+            </w:tcBorders>
             <w:shd w:val="clear" w:color="auto" w:fill="auto"/>
             <w:vAlign w:val="center"/>
             <w:hideMark/>
@@ -6771,6 +6927,7 @@
                 <w:sz w:val="20"/>
                 <w:szCs w:val="20"/>
               </w:rPr>
+              <w:lastRenderedPageBreak/>
               <w:t>Created by</w:t>
             </w:r>
           </w:p>
@@ -6984,7 +7141,6 @@
           <w:sz w:val="20"/>
           <w:szCs w:val="20"/>
         </w:rPr>
-        <w:lastRenderedPageBreak/>
         <w:t>{d.outcome.notes[i+1].order}</w:t>
       </w:r>
     </w:p>
@@ -8807,21 +8963,12 @@
 </file>
 
 <file path=customXml/item1.xml><?xml version="1.0" encoding="utf-8"?>
-<p:properties xmlns:p="http://schemas.microsoft.com/office/2006/metadata/properties" xmlns:xsi="http://www.w3.org/2001/XMLSchema-instance" xmlns:pc="http://schemas.microsoft.com/office/infopath/2007/PartnerControls">
-  <documentManagement>
-    <TaxCatchAll xmlns="cbeac988-4fd5-47cf-ad03-89cc7678fa90" xsi:nil="true"/>
-    <lcf76f155ced4ddcb4097134ff3c332f xmlns="aa9c99c1-69c1-4b58-9df5-4d4796c46f8a">
-      <Terms xmlns="http://schemas.microsoft.com/office/infopath/2007/PartnerControls"/>
-    </lcf76f155ced4ddcb4097134ff3c332f>
-    <SharedWithUsers xmlns="cbeac988-4fd5-47cf-ad03-89cc7678fa90">
-      <UserInfo>
-        <DisplayName/>
-        <AccountId xsi:nil="true"/>
-        <AccountType/>
-      </UserInfo>
-    </SharedWithUsers>
-  </documentManagement>
-</p:properties>
+<?mso-contentType ?>
+<FormTemplates xmlns="http://schemas.microsoft.com/sharepoint/v3/contenttype/forms">
+  <Display>DocumentLibraryForm</Display>
+  <Edit>DocumentLibraryForm</Edit>
+  <New>DocumentLibraryForm</New>
+</FormTemplates>
 </file>
 
 <file path=customXml/item2.xml><?xml version="1.0" encoding="utf-8"?>
@@ -9060,21 +9207,27 @@
 </file>
 
 <file path=customXml/item3.xml><?xml version="1.0" encoding="utf-8"?>
-<?mso-contentType ?>
-<FormTemplates xmlns="http://schemas.microsoft.com/sharepoint/v3/contenttype/forms">
-  <Display>DocumentLibraryForm</Display>
-  <Edit>DocumentLibraryForm</Edit>
-  <New>DocumentLibraryForm</New>
-</FormTemplates>
+<p:properties xmlns:p="http://schemas.microsoft.com/office/2006/metadata/properties" xmlns:xsi="http://www.w3.org/2001/XMLSchema-instance" xmlns:pc="http://schemas.microsoft.com/office/infopath/2007/PartnerControls">
+  <documentManagement>
+    <TaxCatchAll xmlns="cbeac988-4fd5-47cf-ad03-89cc7678fa90" xsi:nil="true"/>
+    <lcf76f155ced4ddcb4097134ff3c332f xmlns="aa9c99c1-69c1-4b58-9df5-4d4796c46f8a">
+      <Terms xmlns="http://schemas.microsoft.com/office/infopath/2007/PartnerControls"/>
+    </lcf76f155ced4ddcb4097134ff3c332f>
+    <SharedWithUsers xmlns="cbeac988-4fd5-47cf-ad03-89cc7678fa90">
+      <UserInfo>
+        <DisplayName/>
+        <AccountId xsi:nil="true"/>
+        <AccountType/>
+      </UserInfo>
+    </SharedWithUsers>
+  </documentManagement>
+</p:properties>
 </file>
 
 <file path=customXml/itemProps1.xml><?xml version="1.0" encoding="utf-8"?>
-<ds:datastoreItem xmlns:ds="http://schemas.openxmlformats.org/officeDocument/2006/customXml" ds:itemID="{C6C5DCE0-D69C-4B6E-96D9-C69B23DE6D4A}">
+<ds:datastoreItem xmlns:ds="http://schemas.openxmlformats.org/officeDocument/2006/customXml" ds:itemID="{4BECF9F2-3A10-48CC-8D31-4F6E8664527E}">
   <ds:schemaRefs>
-    <ds:schemaRef ds:uri="http://schemas.microsoft.com/office/2006/metadata/properties"/>
-    <ds:schemaRef ds:uri="http://schemas.microsoft.com/office/infopath/2007/PartnerControls"/>
-    <ds:schemaRef ds:uri="cbeac988-4fd5-47cf-ad03-89cc7678fa90"/>
-    <ds:schemaRef ds:uri="aa9c99c1-69c1-4b58-9df5-4d4796c46f8a"/>
+    <ds:schemaRef ds:uri="http://schemas.microsoft.com/sharepoint/v3/contenttype/forms"/>
   </ds:schemaRefs>
 </ds:datastoreItem>
 </file>
@@ -9099,9 +9252,12 @@
 </file>
 
 <file path=customXml/itemProps3.xml><?xml version="1.0" encoding="utf-8"?>
-<ds:datastoreItem xmlns:ds="http://schemas.openxmlformats.org/officeDocument/2006/customXml" ds:itemID="{4BECF9F2-3A10-48CC-8D31-4F6E8664527E}">
+<ds:datastoreItem xmlns:ds="http://schemas.openxmlformats.org/officeDocument/2006/customXml" ds:itemID="{C6C5DCE0-D69C-4B6E-96D9-C69B23DE6D4A}">
   <ds:schemaRefs>
-    <ds:schemaRef ds:uri="http://schemas.microsoft.com/sharepoint/v3/contenttype/forms"/>
+    <ds:schemaRef ds:uri="http://schemas.microsoft.com/office/2006/metadata/properties"/>
+    <ds:schemaRef ds:uri="http://schemas.microsoft.com/office/infopath/2007/PartnerControls"/>
+    <ds:schemaRef ds:uri="cbeac988-4fd5-47cf-ad03-89cc7678fa90"/>
+    <ds:schemaRef ds:uri="aa9c99c1-69c1-4b58-9df5-4d4796c46f8a"/>
   </ds:schemaRefs>
 </ds:datastoreItem>
 </file>
</xml_diff>

<commit_message>
feat: Add IPM Auth Category and other IPM related changes (#949)
</commit_message>
<xml_diff>
--- a/backend/templates/complaint/CDOGS-CEEB-COMPLAINT-TEMPLATE-v1.docx
+++ b/backend/templates/complaint/CDOGS-CEEB-COMPLAINT-TEMPLATE-v1.docx
@@ -5235,6 +5235,162 @@
               <w:bottom w:val="nil"/>
               <w:right w:val="single" w:sz="6" w:space="0" w:color="7F7F7F"/>
             </w:tcBorders>
+            <w:shd w:val="clear" w:color="auto" w:fill="F2F2F2"/>
+            <w:vAlign w:val="center"/>
+          </w:tcPr>
+          <w:p>
+            <w:pPr>
+              <w:spacing w:after="0"/>
+              <w:rPr>
+                <w:rFonts w:ascii="BC Sans" w:hAnsi="BC Sans"/>
+                <w:sz w:val="20"/>
+                <w:szCs w:val="20"/>
+              </w:rPr>
+            </w:pPr>
+            <w:r>
+              <w:rPr>
+                <w:rFonts w:ascii="BC Sans" w:hAnsi="BC Sans"/>
+                <w:sz w:val="20"/>
+                <w:szCs w:val="20"/>
+              </w:rPr>
+              <w:t>Authorization category {d.authCat[i]}</w:t>
+            </w:r>
+          </w:p>
+        </w:tc>
+        <w:tc>
+          <w:tcPr>
+            <w:tcW w:w="8248" w:type="dxa"/>
+            <w:tcBorders>
+              <w:top w:val="nil"/>
+              <w:left w:val="nil"/>
+              <w:bottom w:val="nil"/>
+              <w:right w:val="nil"/>
+            </w:tcBorders>
+            <w:shd w:val="clear" w:color="auto" w:fill="F2F2F2"/>
+            <w:vAlign w:val="center"/>
+          </w:tcPr>
+          <w:p>
+            <w:pPr>
+              <w:spacing w:after="0"/>
+              <w:rPr>
+                <w:rFonts w:ascii="BC Sans" w:hAnsi="BC Sans"/>
+                <w:sz w:val="20"/>
+                <w:szCs w:val="20"/>
+                <w:lang w:val="en-CA"/>
+              </w:rPr>
+            </w:pPr>
+            <w:r>
+              <w:rPr>
+                <w:rFonts w:ascii="BC Sans" w:hAnsi="BC Sans"/>
+                <w:sz w:val="20"/>
+                <w:szCs w:val="20"/>
+                <w:lang w:val="en-CA"/>
+              </w:rPr>
+              <w:t>{d.authCat[i].value}</w:t>
+            </w:r>
+          </w:p>
+        </w:tc>
+      </w:tr>
+      <w:tr>
+        <w:trPr>
+          <w:trHeight w:val="300"/>
+        </w:trPr>
+        <w:tc>
+          <w:tcPr>
+            <w:tcW w:w="2552" w:type="dxa"/>
+            <w:tcBorders>
+              <w:top w:val="nil"/>
+              <w:left w:val="nil"/>
+              <w:bottom w:val="nil"/>
+              <w:right w:val="single" w:sz="6" w:space="0" w:color="7F7F7F"/>
+            </w:tcBorders>
+            <w:shd w:val="clear" w:color="auto" w:fill="F2F2F2"/>
+            <w:vAlign w:val="center"/>
+          </w:tcPr>
+          <w:p>
+            <w:pPr>
+              <w:spacing w:after="0"/>
+              <w:rPr>
+                <w:rFonts w:ascii="BC Sans" w:hAnsi="BC Sans"/>
+                <w:sz w:val="20"/>
+                <w:szCs w:val="20"/>
+              </w:rPr>
+            </w:pPr>
+            <w:r>
+              <w:rPr>
+                <w:rFonts w:ascii="BC Sans" w:hAnsi="BC Sans"/>
+                <w:sz w:val="20"/>
+                <w:szCs w:val="20"/>
+              </w:rPr>
+              <w:t>Authorization category {d.authCat[i]+1}</w:t>
+            </w:r>
+          </w:p>
+        </w:tc>
+        <w:tc>
+          <w:tcPr>
+            <w:tcW w:w="8248" w:type="dxa"/>
+            <w:tcBorders>
+              <w:top w:val="nil"/>
+              <w:left w:val="nil"/>
+              <w:bottom w:val="nil"/>
+              <w:right w:val="nil"/>
+            </w:tcBorders>
+            <w:shd w:val="clear" w:color="auto" w:fill="F2F2F2"/>
+            <w:vAlign w:val="center"/>
+          </w:tcPr>
+          <w:p>
+            <w:pPr>
+              <w:spacing w:after="0"/>
+              <w:rPr>
+                <w:rFonts w:ascii="BC Sans" w:hAnsi="BC Sans"/>
+                <w:sz w:val="20"/>
+                <w:szCs w:val="20"/>
+                <w:lang w:val="en-CA"/>
+              </w:rPr>
+            </w:pPr>
+            <w:r>
+              <w:rPr>
+                <w:rFonts w:ascii="BC Sans" w:hAnsi="BC Sans"/>
+                <w:sz w:val="20"/>
+                <w:szCs w:val="20"/>
+                <w:lang w:val="en-CA"/>
+              </w:rPr>
+              <w:t>{d.authCat[i</w:t>
+            </w:r>
+            <w:r>
+              <w:rPr>
+                <w:rFonts w:ascii="BC Sans" w:hAnsi="BC Sans"/>
+                <w:sz w:val="20"/>
+                <w:szCs w:val="20"/>
+                <w:lang w:val="en-CA"/>
+              </w:rPr>
+              <w:t>+1</w:t>
+            </w:r>
+            <w:r>
+              <w:rPr>
+                <w:rFonts w:ascii="BC Sans" w:hAnsi="BC Sans"/>
+                <w:sz w:val="20"/>
+                <w:szCs w:val="20"/>
+                <w:lang w:val="en-CA"/>
+              </w:rPr>
+              <w:t>].value}</w:t>
+            </w:r>
+          </w:p>
+        </w:tc>
+      </w:tr>
+      <w:tr>
+        <w:trPr>
+          <w:trHeight w:val="300"/>
+        </w:trPr>
+        <w:tc>
+          <w:tcPr>
+            <w:tcW w:w="2552" w:type="dxa"/>
+            <w:tcBorders>
+              <w:top w:val="nil"/>
+              <w:left w:val="nil"/>
+              <w:bottom w:val="nil"/>
+              <w:right w:val="single" w:sz="6" w:space="0" w:color="7F7F7F"/>
+            </w:tcBorders>
             <w:shd w:val="clear" w:color="auto" w:fill="auto"/>
             <w:vAlign w:val="center"/>
             <w:hideMark/>
@@ -5257,18 +5413,7 @@
                 <w:sz w:val="20"/>
                 <w:szCs w:val="20"/>
               </w:rPr>
-              <w:t>Sector/Category</w:t>
-            </w:r>
-            <w:r>
-              <w:rPr>
-                <w:rFonts w:ascii="BC Sans" w:hAnsi="BC Sans"/>
-                <w:b/>
-                <w:bCs/>
-                <w:sz w:val="20"/>
-                <w:szCs w:val="20"/>
-                <w:lang w:val="en-CA"/>
-              </w:rPr>
-              <w:t> </w:t>
+              <w:t>Sector</w:t>
             </w:r>
           </w:p>
         </w:tc>
@@ -6782,6 +6927,7 @@
                 <w:sz w:val="20"/>
                 <w:szCs w:val="20"/>
               </w:rPr>
+              <w:lastRenderedPageBreak/>
               <w:t>Created by</w:t>
             </w:r>
           </w:p>
@@ -6995,7 +7141,6 @@
           <w:sz w:val="20"/>
           <w:szCs w:val="20"/>
         </w:rPr>
-        <w:lastRenderedPageBreak/>
         <w:t>{d.outcome.notes[i+1].order}</w:t>
       </w:r>
     </w:p>

</xml_diff>

<commit_message>
fix: add space to template
</commit_message>
<xml_diff>
--- a/backend/templates/complaint/CDOGS-CEEB-COMPLAINT-TEMPLATE-v1.docx
+++ b/backend/templates/complaint/CDOGS-CEEB-COMPLAINT-TEMPLATE-v1.docx
@@ -5286,6 +5286,15 @@
                 <w:szCs w:val="20"/>
                 <w:lang w:val="en-CA"/>
               </w:rPr>
+              <w:t xml:space="preserve"> </w:t>
+            </w:r>
+            <w:r>
+              <w:rPr>
+                <w:rFonts w:ascii="BC Sans" w:hAnsi="BC Sans"/>
+                <w:sz w:val="20"/>
+                <w:szCs w:val="20"/>
+                <w:lang w:val="en-CA"/>
+              </w:rPr>
               <w:t>{d.authCat[i].value}</w:t>
             </w:r>
           </w:p>
@@ -5355,7 +5364,7 @@
                 <w:szCs w:val="20"/>
                 <w:lang w:val="en-CA"/>
               </w:rPr>
-              <w:t>{d.authCat[i</w:t>
+              <w:t xml:space="preserve"> </w:t>
             </w:r>
             <w:r>
               <w:rPr>
@@ -5364,16 +5373,7 @@
                 <w:szCs w:val="20"/>
                 <w:lang w:val="en-CA"/>
               </w:rPr>
-              <w:t>+1</w:t>
-            </w:r>
-            <w:r>
-              <w:rPr>
-                <w:rFonts w:ascii="BC Sans" w:hAnsi="BC Sans"/>
-                <w:sz w:val="20"/>
-                <w:szCs w:val="20"/>
-                <w:lang w:val="en-CA"/>
-              </w:rPr>
-              <w:t>].value}</w:t>
+              <w:t>{d.authCat[i+1].value}</w:t>
             </w:r>
           </w:p>
         </w:tc>
@@ -8963,12 +8963,21 @@
 </file>
 
 <file path=customXml/item1.xml><?xml version="1.0" encoding="utf-8"?>
-<?mso-contentType ?>
-<FormTemplates xmlns="http://schemas.microsoft.com/sharepoint/v3/contenttype/forms">
-  <Display>DocumentLibraryForm</Display>
-  <Edit>DocumentLibraryForm</Edit>
-  <New>DocumentLibraryForm</New>
-</FormTemplates>
+<p:properties xmlns:p="http://schemas.microsoft.com/office/2006/metadata/properties" xmlns:xsi="http://www.w3.org/2001/XMLSchema-instance" xmlns:pc="http://schemas.microsoft.com/office/infopath/2007/PartnerControls">
+  <documentManagement>
+    <TaxCatchAll xmlns="cbeac988-4fd5-47cf-ad03-89cc7678fa90" xsi:nil="true"/>
+    <lcf76f155ced4ddcb4097134ff3c332f xmlns="aa9c99c1-69c1-4b58-9df5-4d4796c46f8a">
+      <Terms xmlns="http://schemas.microsoft.com/office/infopath/2007/PartnerControls"/>
+    </lcf76f155ced4ddcb4097134ff3c332f>
+    <SharedWithUsers xmlns="cbeac988-4fd5-47cf-ad03-89cc7678fa90">
+      <UserInfo>
+        <DisplayName/>
+        <AccountId xsi:nil="true"/>
+        <AccountType/>
+      </UserInfo>
+    </SharedWithUsers>
+  </documentManagement>
+</p:properties>
 </file>
 
 <file path=customXml/item2.xml><?xml version="1.0" encoding="utf-8"?>
@@ -9207,27 +9216,21 @@
 </file>
 
 <file path=customXml/item3.xml><?xml version="1.0" encoding="utf-8"?>
-<p:properties xmlns:p="http://schemas.microsoft.com/office/2006/metadata/properties" xmlns:xsi="http://www.w3.org/2001/XMLSchema-instance" xmlns:pc="http://schemas.microsoft.com/office/infopath/2007/PartnerControls">
-  <documentManagement>
-    <TaxCatchAll xmlns="cbeac988-4fd5-47cf-ad03-89cc7678fa90" xsi:nil="true"/>
-    <lcf76f155ced4ddcb4097134ff3c332f xmlns="aa9c99c1-69c1-4b58-9df5-4d4796c46f8a">
-      <Terms xmlns="http://schemas.microsoft.com/office/infopath/2007/PartnerControls"/>
-    </lcf76f155ced4ddcb4097134ff3c332f>
-    <SharedWithUsers xmlns="cbeac988-4fd5-47cf-ad03-89cc7678fa90">
-      <UserInfo>
-        <DisplayName/>
-        <AccountId xsi:nil="true"/>
-        <AccountType/>
-      </UserInfo>
-    </SharedWithUsers>
-  </documentManagement>
-</p:properties>
+<?mso-contentType ?>
+<FormTemplates xmlns="http://schemas.microsoft.com/sharepoint/v3/contenttype/forms">
+  <Display>DocumentLibraryForm</Display>
+  <Edit>DocumentLibraryForm</Edit>
+  <New>DocumentLibraryForm</New>
+</FormTemplates>
 </file>
 
 <file path=customXml/itemProps1.xml><?xml version="1.0" encoding="utf-8"?>
-<ds:datastoreItem xmlns:ds="http://schemas.openxmlformats.org/officeDocument/2006/customXml" ds:itemID="{4BECF9F2-3A10-48CC-8D31-4F6E8664527E}">
+<ds:datastoreItem xmlns:ds="http://schemas.openxmlformats.org/officeDocument/2006/customXml" ds:itemID="{C6C5DCE0-D69C-4B6E-96D9-C69B23DE6D4A}">
   <ds:schemaRefs>
-    <ds:schemaRef ds:uri="http://schemas.microsoft.com/sharepoint/v3/contenttype/forms"/>
+    <ds:schemaRef ds:uri="http://schemas.microsoft.com/office/2006/metadata/properties"/>
+    <ds:schemaRef ds:uri="http://schemas.microsoft.com/office/infopath/2007/PartnerControls"/>
+    <ds:schemaRef ds:uri="cbeac988-4fd5-47cf-ad03-89cc7678fa90"/>
+    <ds:schemaRef ds:uri="aa9c99c1-69c1-4b58-9df5-4d4796c46f8a"/>
   </ds:schemaRefs>
 </ds:datastoreItem>
 </file>
@@ -9252,12 +9255,9 @@
 </file>
 
 <file path=customXml/itemProps3.xml><?xml version="1.0" encoding="utf-8"?>
-<ds:datastoreItem xmlns:ds="http://schemas.openxmlformats.org/officeDocument/2006/customXml" ds:itemID="{C6C5DCE0-D69C-4B6E-96D9-C69B23DE6D4A}">
+<ds:datastoreItem xmlns:ds="http://schemas.openxmlformats.org/officeDocument/2006/customXml" ds:itemID="{4BECF9F2-3A10-48CC-8D31-4F6E8664527E}">
   <ds:schemaRefs>
-    <ds:schemaRef ds:uri="http://schemas.microsoft.com/office/2006/metadata/properties"/>
-    <ds:schemaRef ds:uri="http://schemas.microsoft.com/office/infopath/2007/PartnerControls"/>
-    <ds:schemaRef ds:uri="cbeac988-4fd5-47cf-ad03-89cc7678fa90"/>
-    <ds:schemaRef ds:uri="aa9c99c1-69c1-4b58-9df5-4d4796c46f8a"/>
+    <ds:schemaRef ds:uri="http://schemas.microsoft.com/sharepoint/v3/contenttype/forms"/>
   </ds:schemaRefs>
 </ds:datastoreItem>
 </file>
</xml_diff>

<commit_message>
fix: add space to template (#954)
</commit_message>
<xml_diff>
--- a/backend/templates/complaint/CDOGS-CEEB-COMPLAINT-TEMPLATE-v1.docx
+++ b/backend/templates/complaint/CDOGS-CEEB-COMPLAINT-TEMPLATE-v1.docx
@@ -5286,6 +5286,15 @@
                 <w:szCs w:val="20"/>
                 <w:lang w:val="en-CA"/>
               </w:rPr>
+              <w:t xml:space="preserve"> </w:t>
+            </w:r>
+            <w:r>
+              <w:rPr>
+                <w:rFonts w:ascii="BC Sans" w:hAnsi="BC Sans"/>
+                <w:sz w:val="20"/>
+                <w:szCs w:val="20"/>
+                <w:lang w:val="en-CA"/>
+              </w:rPr>
               <w:t>{d.authCat[i].value}</w:t>
             </w:r>
           </w:p>
@@ -5355,7 +5364,7 @@
                 <w:szCs w:val="20"/>
                 <w:lang w:val="en-CA"/>
               </w:rPr>
-              <w:t>{d.authCat[i</w:t>
+              <w:t xml:space="preserve"> </w:t>
             </w:r>
             <w:r>
               <w:rPr>
@@ -5364,16 +5373,7 @@
                 <w:szCs w:val="20"/>
                 <w:lang w:val="en-CA"/>
               </w:rPr>
-              <w:t>+1</w:t>
-            </w:r>
-            <w:r>
-              <w:rPr>
-                <w:rFonts w:ascii="BC Sans" w:hAnsi="BC Sans"/>
-                <w:sz w:val="20"/>
-                <w:szCs w:val="20"/>
-                <w:lang w:val="en-CA"/>
-              </w:rPr>
-              <w:t>].value}</w:t>
+              <w:t>{d.authCat[i+1].value}</w:t>
             </w:r>
           </w:p>
         </w:tc>
@@ -8963,12 +8963,21 @@
 </file>
 
 <file path=customXml/item1.xml><?xml version="1.0" encoding="utf-8"?>
-<?mso-contentType ?>
-<FormTemplates xmlns="http://schemas.microsoft.com/sharepoint/v3/contenttype/forms">
-  <Display>DocumentLibraryForm</Display>
-  <Edit>DocumentLibraryForm</Edit>
-  <New>DocumentLibraryForm</New>
-</FormTemplates>
+<p:properties xmlns:p="http://schemas.microsoft.com/office/2006/metadata/properties" xmlns:xsi="http://www.w3.org/2001/XMLSchema-instance" xmlns:pc="http://schemas.microsoft.com/office/infopath/2007/PartnerControls">
+  <documentManagement>
+    <TaxCatchAll xmlns="cbeac988-4fd5-47cf-ad03-89cc7678fa90" xsi:nil="true"/>
+    <lcf76f155ced4ddcb4097134ff3c332f xmlns="aa9c99c1-69c1-4b58-9df5-4d4796c46f8a">
+      <Terms xmlns="http://schemas.microsoft.com/office/infopath/2007/PartnerControls"/>
+    </lcf76f155ced4ddcb4097134ff3c332f>
+    <SharedWithUsers xmlns="cbeac988-4fd5-47cf-ad03-89cc7678fa90">
+      <UserInfo>
+        <DisplayName/>
+        <AccountId xsi:nil="true"/>
+        <AccountType/>
+      </UserInfo>
+    </SharedWithUsers>
+  </documentManagement>
+</p:properties>
 </file>
 
 <file path=customXml/item2.xml><?xml version="1.0" encoding="utf-8"?>
@@ -9207,27 +9216,21 @@
 </file>
 
 <file path=customXml/item3.xml><?xml version="1.0" encoding="utf-8"?>
-<p:properties xmlns:p="http://schemas.microsoft.com/office/2006/metadata/properties" xmlns:xsi="http://www.w3.org/2001/XMLSchema-instance" xmlns:pc="http://schemas.microsoft.com/office/infopath/2007/PartnerControls">
-  <documentManagement>
-    <TaxCatchAll xmlns="cbeac988-4fd5-47cf-ad03-89cc7678fa90" xsi:nil="true"/>
-    <lcf76f155ced4ddcb4097134ff3c332f xmlns="aa9c99c1-69c1-4b58-9df5-4d4796c46f8a">
-      <Terms xmlns="http://schemas.microsoft.com/office/infopath/2007/PartnerControls"/>
-    </lcf76f155ced4ddcb4097134ff3c332f>
-    <SharedWithUsers xmlns="cbeac988-4fd5-47cf-ad03-89cc7678fa90">
-      <UserInfo>
-        <DisplayName/>
-        <AccountId xsi:nil="true"/>
-        <AccountType/>
-      </UserInfo>
-    </SharedWithUsers>
-  </documentManagement>
-</p:properties>
+<?mso-contentType ?>
+<FormTemplates xmlns="http://schemas.microsoft.com/sharepoint/v3/contenttype/forms">
+  <Display>DocumentLibraryForm</Display>
+  <Edit>DocumentLibraryForm</Edit>
+  <New>DocumentLibraryForm</New>
+</FormTemplates>
 </file>
 
 <file path=customXml/itemProps1.xml><?xml version="1.0" encoding="utf-8"?>
-<ds:datastoreItem xmlns:ds="http://schemas.openxmlformats.org/officeDocument/2006/customXml" ds:itemID="{4BECF9F2-3A10-48CC-8D31-4F6E8664527E}">
+<ds:datastoreItem xmlns:ds="http://schemas.openxmlformats.org/officeDocument/2006/customXml" ds:itemID="{C6C5DCE0-D69C-4B6E-96D9-C69B23DE6D4A}">
   <ds:schemaRefs>
-    <ds:schemaRef ds:uri="http://schemas.microsoft.com/sharepoint/v3/contenttype/forms"/>
+    <ds:schemaRef ds:uri="http://schemas.microsoft.com/office/2006/metadata/properties"/>
+    <ds:schemaRef ds:uri="http://schemas.microsoft.com/office/infopath/2007/PartnerControls"/>
+    <ds:schemaRef ds:uri="cbeac988-4fd5-47cf-ad03-89cc7678fa90"/>
+    <ds:schemaRef ds:uri="aa9c99c1-69c1-4b58-9df5-4d4796c46f8a"/>
   </ds:schemaRefs>
 </ds:datastoreItem>
 </file>
@@ -9252,12 +9255,9 @@
 </file>
 
 <file path=customXml/itemProps3.xml><?xml version="1.0" encoding="utf-8"?>
-<ds:datastoreItem xmlns:ds="http://schemas.openxmlformats.org/officeDocument/2006/customXml" ds:itemID="{C6C5DCE0-D69C-4B6E-96D9-C69B23DE6D4A}">
+<ds:datastoreItem xmlns:ds="http://schemas.openxmlformats.org/officeDocument/2006/customXml" ds:itemID="{4BECF9F2-3A10-48CC-8D31-4F6E8664527E}">
   <ds:schemaRefs>
-    <ds:schemaRef ds:uri="http://schemas.microsoft.com/office/2006/metadata/properties"/>
-    <ds:schemaRef ds:uri="http://schemas.microsoft.com/office/infopath/2007/PartnerControls"/>
-    <ds:schemaRef ds:uri="cbeac988-4fd5-47cf-ad03-89cc7678fa90"/>
-    <ds:schemaRef ds:uri="aa9c99c1-69c1-4b58-9df5-4d4796c46f8a"/>
+    <ds:schemaRef ds:uri="http://schemas.microsoft.com/sharepoint/v3/contenttype/forms"/>
   </ds:schemaRefs>
 </ds:datastoreItem>
 </file>
</xml_diff>

<commit_message>
feat: Release Mountain Beaver (#963)
Co-authored-by: Ryan Rondeau <nayr974@users.noreply.github.com>
Co-authored-by: Mike Vesprini <11034827+mikevespi@users.noreply.github.com>
Co-authored-by: Dmitri <108112696+dk-bcps@users.noreply.github.com>
Co-authored-by: Scarlett <35635257+Scarlett-Truong@users.noreply.github.com>
Co-authored-by: Derek Roberts <derek.roberts@gmail.com>
Co-authored-by: dmitri-korin-bcps <108112696+dmitri-korin-bcps@users.noreply.github.com>
Co-authored-by: jon-funk <johnthomasfunk@gmail.com>
Co-authored-by: Om Mishra <32200996+mishraomp@users.noreply.github.com>
Co-authored-by: Scarlett <scarlett.truong307@gmail.com>
</commit_message>
<xml_diff>
--- a/backend/templates/complaint/CDOGS-CEEB-COMPLAINT-TEMPLATE-v1.docx
+++ b/backend/templates/complaint/CDOGS-CEEB-COMPLAINT-TEMPLATE-v1.docx
@@ -5235,6 +5235,162 @@
               <w:bottom w:val="nil"/>
               <w:right w:val="single" w:sz="6" w:space="0" w:color="7F7F7F"/>
             </w:tcBorders>
+            <w:shd w:val="clear" w:color="auto" w:fill="F2F2F2"/>
+            <w:vAlign w:val="center"/>
+          </w:tcPr>
+          <w:p>
+            <w:pPr>
+              <w:spacing w:after="0"/>
+              <w:rPr>
+                <w:rFonts w:ascii="BC Sans" w:hAnsi="BC Sans"/>
+                <w:sz w:val="20"/>
+                <w:szCs w:val="20"/>
+              </w:rPr>
+            </w:pPr>
+            <w:r>
+              <w:rPr>
+                <w:rFonts w:ascii="BC Sans" w:hAnsi="BC Sans"/>
+                <w:sz w:val="20"/>
+                <w:szCs w:val="20"/>
+              </w:rPr>
+              <w:t>Authorization category {d.authCat[i]}</w:t>
+            </w:r>
+          </w:p>
+        </w:tc>
+        <w:tc>
+          <w:tcPr>
+            <w:tcW w:w="8248" w:type="dxa"/>
+            <w:tcBorders>
+              <w:top w:val="nil"/>
+              <w:left w:val="nil"/>
+              <w:bottom w:val="nil"/>
+              <w:right w:val="nil"/>
+            </w:tcBorders>
+            <w:shd w:val="clear" w:color="auto" w:fill="F2F2F2"/>
+            <w:vAlign w:val="center"/>
+          </w:tcPr>
+          <w:p>
+            <w:pPr>
+              <w:spacing w:after="0"/>
+              <w:rPr>
+                <w:rFonts w:ascii="BC Sans" w:hAnsi="BC Sans"/>
+                <w:sz w:val="20"/>
+                <w:szCs w:val="20"/>
+                <w:lang w:val="en-CA"/>
+              </w:rPr>
+            </w:pPr>
+            <w:r>
+              <w:rPr>
+                <w:rFonts w:ascii="BC Sans" w:hAnsi="BC Sans"/>
+                <w:sz w:val="20"/>
+                <w:szCs w:val="20"/>
+                <w:lang w:val="en-CA"/>
+              </w:rPr>
+              <w:t xml:space="preserve"> </w:t>
+            </w:r>
+            <w:r>
+              <w:rPr>
+                <w:rFonts w:ascii="BC Sans" w:hAnsi="BC Sans"/>
+                <w:sz w:val="20"/>
+                <w:szCs w:val="20"/>
+                <w:lang w:val="en-CA"/>
+              </w:rPr>
+              <w:t>{d.authCat[i].value}</w:t>
+            </w:r>
+          </w:p>
+        </w:tc>
+      </w:tr>
+      <w:tr>
+        <w:trPr>
+          <w:trHeight w:val="300"/>
+        </w:trPr>
+        <w:tc>
+          <w:tcPr>
+            <w:tcW w:w="2552" w:type="dxa"/>
+            <w:tcBorders>
+              <w:top w:val="nil"/>
+              <w:left w:val="nil"/>
+              <w:bottom w:val="nil"/>
+              <w:right w:val="single" w:sz="6" w:space="0" w:color="7F7F7F"/>
+            </w:tcBorders>
+            <w:shd w:val="clear" w:color="auto" w:fill="F2F2F2"/>
+            <w:vAlign w:val="center"/>
+          </w:tcPr>
+          <w:p>
+            <w:pPr>
+              <w:spacing w:after="0"/>
+              <w:rPr>
+                <w:rFonts w:ascii="BC Sans" w:hAnsi="BC Sans"/>
+                <w:sz w:val="20"/>
+                <w:szCs w:val="20"/>
+              </w:rPr>
+            </w:pPr>
+            <w:r>
+              <w:rPr>
+                <w:rFonts w:ascii="BC Sans" w:hAnsi="BC Sans"/>
+                <w:sz w:val="20"/>
+                <w:szCs w:val="20"/>
+              </w:rPr>
+              <w:t>Authorization category {d.authCat[i]+1}</w:t>
+            </w:r>
+          </w:p>
+        </w:tc>
+        <w:tc>
+          <w:tcPr>
+            <w:tcW w:w="8248" w:type="dxa"/>
+            <w:tcBorders>
+              <w:top w:val="nil"/>
+              <w:left w:val="nil"/>
+              <w:bottom w:val="nil"/>
+              <w:right w:val="nil"/>
+            </w:tcBorders>
+            <w:shd w:val="clear" w:color="auto" w:fill="F2F2F2"/>
+            <w:vAlign w:val="center"/>
+          </w:tcPr>
+          <w:p>
+            <w:pPr>
+              <w:spacing w:after="0"/>
+              <w:rPr>
+                <w:rFonts w:ascii="BC Sans" w:hAnsi="BC Sans"/>
+                <w:sz w:val="20"/>
+                <w:szCs w:val="20"/>
+                <w:lang w:val="en-CA"/>
+              </w:rPr>
+            </w:pPr>
+            <w:r>
+              <w:rPr>
+                <w:rFonts w:ascii="BC Sans" w:hAnsi="BC Sans"/>
+                <w:sz w:val="20"/>
+                <w:szCs w:val="20"/>
+                <w:lang w:val="en-CA"/>
+              </w:rPr>
+              <w:t xml:space="preserve"> </w:t>
+            </w:r>
+            <w:r>
+              <w:rPr>
+                <w:rFonts w:ascii="BC Sans" w:hAnsi="BC Sans"/>
+                <w:sz w:val="20"/>
+                <w:szCs w:val="20"/>
+                <w:lang w:val="en-CA"/>
+              </w:rPr>
+              <w:t>{d.authCat[i+1].value}</w:t>
+            </w:r>
+          </w:p>
+        </w:tc>
+      </w:tr>
+      <w:tr>
+        <w:trPr>
+          <w:trHeight w:val="300"/>
+        </w:trPr>
+        <w:tc>
+          <w:tcPr>
+            <w:tcW w:w="2552" w:type="dxa"/>
+            <w:tcBorders>
+              <w:top w:val="nil"/>
+              <w:left w:val="nil"/>
+              <w:bottom w:val="nil"/>
+              <w:right w:val="single" w:sz="6" w:space="0" w:color="7F7F7F"/>
+            </w:tcBorders>
             <w:shd w:val="clear" w:color="auto" w:fill="auto"/>
             <w:vAlign w:val="center"/>
             <w:hideMark/>
@@ -5257,18 +5413,7 @@
                 <w:sz w:val="20"/>
                 <w:szCs w:val="20"/>
               </w:rPr>
-              <w:t>Sector/Category</w:t>
-            </w:r>
-            <w:r>
-              <w:rPr>
-                <w:rFonts w:ascii="BC Sans" w:hAnsi="BC Sans"/>
-                <w:b/>
-                <w:bCs/>
-                <w:sz w:val="20"/>
-                <w:szCs w:val="20"/>
-                <w:lang w:val="en-CA"/>
-              </w:rPr>
-              <w:t> </w:t>
+              <w:t>Sector</w:t>
             </w:r>
           </w:p>
         </w:tc>
@@ -6782,6 +6927,7 @@
                 <w:sz w:val="20"/>
                 <w:szCs w:val="20"/>
               </w:rPr>
+              <w:lastRenderedPageBreak/>
               <w:t>Created by</w:t>
             </w:r>
           </w:p>
@@ -6995,7 +7141,6 @@
           <w:sz w:val="20"/>
           <w:szCs w:val="20"/>
         </w:rPr>
-        <w:lastRenderedPageBreak/>
         <w:t>{d.outcome.notes[i+1].order}</w:t>
       </w:r>
     </w:p>
@@ -8818,12 +8963,21 @@
 </file>
 
 <file path=customXml/item1.xml><?xml version="1.0" encoding="utf-8"?>
-<?mso-contentType ?>
-<FormTemplates xmlns="http://schemas.microsoft.com/sharepoint/v3/contenttype/forms">
-  <Display>DocumentLibraryForm</Display>
-  <Edit>DocumentLibraryForm</Edit>
-  <New>DocumentLibraryForm</New>
-</FormTemplates>
+<p:properties xmlns:p="http://schemas.microsoft.com/office/2006/metadata/properties" xmlns:xsi="http://www.w3.org/2001/XMLSchema-instance" xmlns:pc="http://schemas.microsoft.com/office/infopath/2007/PartnerControls">
+  <documentManagement>
+    <TaxCatchAll xmlns="cbeac988-4fd5-47cf-ad03-89cc7678fa90" xsi:nil="true"/>
+    <lcf76f155ced4ddcb4097134ff3c332f xmlns="aa9c99c1-69c1-4b58-9df5-4d4796c46f8a">
+      <Terms xmlns="http://schemas.microsoft.com/office/infopath/2007/PartnerControls"/>
+    </lcf76f155ced4ddcb4097134ff3c332f>
+    <SharedWithUsers xmlns="cbeac988-4fd5-47cf-ad03-89cc7678fa90">
+      <UserInfo>
+        <DisplayName/>
+        <AccountId xsi:nil="true"/>
+        <AccountType/>
+      </UserInfo>
+    </SharedWithUsers>
+  </documentManagement>
+</p:properties>
 </file>
 
 <file path=customXml/item2.xml><?xml version="1.0" encoding="utf-8"?>
@@ -9062,27 +9216,21 @@
 </file>
 
 <file path=customXml/item3.xml><?xml version="1.0" encoding="utf-8"?>
-<p:properties xmlns:p="http://schemas.microsoft.com/office/2006/metadata/properties" xmlns:xsi="http://www.w3.org/2001/XMLSchema-instance" xmlns:pc="http://schemas.microsoft.com/office/infopath/2007/PartnerControls">
-  <documentManagement>
-    <TaxCatchAll xmlns="cbeac988-4fd5-47cf-ad03-89cc7678fa90" xsi:nil="true"/>
-    <lcf76f155ced4ddcb4097134ff3c332f xmlns="aa9c99c1-69c1-4b58-9df5-4d4796c46f8a">
-      <Terms xmlns="http://schemas.microsoft.com/office/infopath/2007/PartnerControls"/>
-    </lcf76f155ced4ddcb4097134ff3c332f>
-    <SharedWithUsers xmlns="cbeac988-4fd5-47cf-ad03-89cc7678fa90">
-      <UserInfo>
-        <DisplayName/>
-        <AccountId xsi:nil="true"/>
-        <AccountType/>
-      </UserInfo>
-    </SharedWithUsers>
-  </documentManagement>
-</p:properties>
+<?mso-contentType ?>
+<FormTemplates xmlns="http://schemas.microsoft.com/sharepoint/v3/contenttype/forms">
+  <Display>DocumentLibraryForm</Display>
+  <Edit>DocumentLibraryForm</Edit>
+  <New>DocumentLibraryForm</New>
+</FormTemplates>
 </file>
 
 <file path=customXml/itemProps1.xml><?xml version="1.0" encoding="utf-8"?>
-<ds:datastoreItem xmlns:ds="http://schemas.openxmlformats.org/officeDocument/2006/customXml" ds:itemID="{4BECF9F2-3A10-48CC-8D31-4F6E8664527E}">
+<ds:datastoreItem xmlns:ds="http://schemas.openxmlformats.org/officeDocument/2006/customXml" ds:itemID="{C6C5DCE0-D69C-4B6E-96D9-C69B23DE6D4A}">
   <ds:schemaRefs>
-    <ds:schemaRef ds:uri="http://schemas.microsoft.com/sharepoint/v3/contenttype/forms"/>
+    <ds:schemaRef ds:uri="http://schemas.microsoft.com/office/2006/metadata/properties"/>
+    <ds:schemaRef ds:uri="http://schemas.microsoft.com/office/infopath/2007/PartnerControls"/>
+    <ds:schemaRef ds:uri="cbeac988-4fd5-47cf-ad03-89cc7678fa90"/>
+    <ds:schemaRef ds:uri="aa9c99c1-69c1-4b58-9df5-4d4796c46f8a"/>
   </ds:schemaRefs>
 </ds:datastoreItem>
 </file>
@@ -9107,12 +9255,9 @@
 </file>
 
 <file path=customXml/itemProps3.xml><?xml version="1.0" encoding="utf-8"?>
-<ds:datastoreItem xmlns:ds="http://schemas.openxmlformats.org/officeDocument/2006/customXml" ds:itemID="{C6C5DCE0-D69C-4B6E-96D9-C69B23DE6D4A}">
+<ds:datastoreItem xmlns:ds="http://schemas.openxmlformats.org/officeDocument/2006/customXml" ds:itemID="{4BECF9F2-3A10-48CC-8D31-4F6E8664527E}">
   <ds:schemaRefs>
-    <ds:schemaRef ds:uri="http://schemas.microsoft.com/office/2006/metadata/properties"/>
-    <ds:schemaRef ds:uri="http://schemas.microsoft.com/office/infopath/2007/PartnerControls"/>
-    <ds:schemaRef ds:uri="cbeac988-4fd5-47cf-ad03-89cc7678fa90"/>
-    <ds:schemaRef ds:uri="aa9c99c1-69c1-4b58-9df5-4d4796c46f8a"/>
+    <ds:schemaRef ds:uri="http://schemas.microsoft.com/sharepoint/v3/contenttype/forms"/>
   </ds:schemaRefs>
 </ds:datastoreItem>
 </file>
</xml_diff>

<commit_message>
feat: Export updates and code table display fix
</commit_message>
<xml_diff>
--- a/backend/templates/complaint/CDOGS-CEEB-COMPLAINT-TEMPLATE-v1.docx
+++ b/backend/templates/complaint/CDOGS-CEEB-COMPLAINT-TEMPLATE-v1.docx
@@ -4316,6 +4316,552 @@
                 <w:szCs w:val="20"/>
               </w:rPr>
               <w:t>}</w:t>
+            </w:r>
+          </w:p>
+        </w:tc>
+      </w:tr>
+      <w:tr>
+        <w:trPr>
+          <w:cnfStyle w:val="000000100000" w:firstRow="0" w:lastRow="0" w:firstColumn="0" w:lastColumn="0" w:oddVBand="0" w:evenVBand="0" w:oddHBand="1" w:evenHBand="0" w:firstRowFirstColumn="0" w:firstRowLastColumn="0" w:lastRowFirstColumn="0" w:lastRowLastColumn="0"/>
+          <w:cantSplit/>
+          <w:trHeight w:val="360"/>
+        </w:trPr>
+        <w:tc>
+          <w:tcPr>
+            <w:cnfStyle w:val="001000000000" w:firstRow="0" w:lastRow="0" w:firstColumn="1" w:lastColumn="0" w:oddVBand="0" w:evenVBand="0" w:oddHBand="0" w:evenHBand="0" w:firstRowFirstColumn="0" w:firstRowLastColumn="0" w:lastRowFirstColumn="0" w:lastRowLastColumn="0"/>
+            <w:tcW w:w="2552" w:type="dxa"/>
+            <w:noWrap/>
+            <w:vAlign w:val="center"/>
+          </w:tcPr>
+          <w:p>
+            <w:pPr>
+              <w:rPr>
+                <w:rFonts w:ascii="BC Sans" w:hAnsi="BC Sans" w:cs="BC Sans Light"/>
+                <w:sz w:val="20"/>
+                <w:szCs w:val="20"/>
+              </w:rPr>
+            </w:pPr>
+            <w:r>
+              <w:rPr>
+                <w:rFonts w:ascii="BC Sans" w:hAnsi="BC Sans" w:cs="BC Sans Light"/>
+                <w:b w:val="0"/>
+                <w:bCs w:val="0"/>
+                <w:sz w:val="20"/>
+                <w:szCs w:val="20"/>
+              </w:rPr>
+              <w:t>N</w:t>
+            </w:r>
+            <w:r>
+              <w:rPr>
+                <w:rFonts w:ascii="BC Sans" w:hAnsi="BC Sans" w:cs="BC Sans Light"/>
+                <w:b w:val="0"/>
+                <w:bCs w:val="0"/>
+                <w:caps w:val="0"/>
+                <w:sz w:val="20"/>
+                <w:szCs w:val="20"/>
+              </w:rPr>
+              <w:t>ame</w:t>
+            </w:r>
+          </w:p>
+        </w:tc>
+        <w:tc>
+          <w:tcPr>
+            <w:tcW w:w="8364" w:type="dxa"/>
+            <w:noWrap/>
+            <w:vAlign w:val="center"/>
+          </w:tcPr>
+          <w:p>
+            <w:pPr>
+              <w:cnfStyle w:val="000000100000" w:firstRow="0" w:lastRow="0" w:firstColumn="0" w:lastColumn="0" w:oddVBand="0" w:evenVBand="0" w:oddHBand="1" w:evenHBand="0" w:firstRowFirstColumn="0" w:firstRowLastColumn="0" w:lastRowFirstColumn="0" w:lastRowLastColumn="0"/>
+              <w:rPr>
+                <w:rFonts w:ascii="BC Sans" w:hAnsi="BC Sans" w:cs="BC Sans Light"/>
+                <w:sz w:val="20"/>
+                <w:szCs w:val="20"/>
+              </w:rPr>
+            </w:pPr>
+            <w:r>
+              <w:rPr>
+                <w:rFonts w:ascii="BC Sans" w:hAnsi="BC Sans" w:cs="BC Sans Light"/>
+                <w:sz w:val="20"/>
+                <w:szCs w:val="20"/>
+              </w:rPr>
+              <w:t>{d</w:t>
+            </w:r>
+            <w:r>
+              <w:rPr>
+                <w:rFonts w:ascii="BC Sans" w:eastAsia="Times New Roman" w:hAnsi="BC Sans" w:cs="Times New Roman"/>
+                <w:color w:val="000000" w:themeColor="text1"/>
+                <w:sz w:val="20"/>
+                <w:szCs w:val="20"/>
+              </w:rPr>
+              <w:t>.</w:t>
+            </w:r>
+            <w:r>
+              <w:rPr>
+                <w:rFonts w:ascii="BC Sans" w:hAnsi="BC Sans" w:cs="BC Sans Light"/>
+                <w:sz w:val="20"/>
+                <w:szCs w:val="20"/>
+              </w:rPr>
+              <w:t>updates[i].caller.name}</w:t>
+            </w:r>
+          </w:p>
+        </w:tc>
+      </w:tr>
+      <w:tr>
+        <w:trPr>
+          <w:cantSplit/>
+          <w:trHeight w:val="360"/>
+        </w:trPr>
+        <w:tc>
+          <w:tcPr>
+            <w:cnfStyle w:val="001000000000" w:firstRow="0" w:lastRow="0" w:firstColumn="1" w:lastColumn="0" w:oddVBand="0" w:evenVBand="0" w:oddHBand="0" w:evenHBand="0" w:firstRowFirstColumn="0" w:firstRowLastColumn="0" w:lastRowFirstColumn="0" w:lastRowLastColumn="0"/>
+            <w:tcW w:w="2552" w:type="dxa"/>
+            <w:noWrap/>
+            <w:vAlign w:val="center"/>
+          </w:tcPr>
+          <w:p>
+            <w:pPr>
+              <w:rPr>
+                <w:rFonts w:ascii="BC Sans" w:hAnsi="BC Sans" w:cs="BC Sans Light"/>
+                <w:sz w:val="20"/>
+                <w:szCs w:val="20"/>
+              </w:rPr>
+            </w:pPr>
+            <w:r>
+              <w:rPr>
+                <w:rFonts w:ascii="BC Sans" w:hAnsi="BC Sans" w:cs="BC Sans Light"/>
+                <w:b w:val="0"/>
+                <w:bCs w:val="0"/>
+                <w:caps w:val="0"/>
+                <w:sz w:val="20"/>
+                <w:szCs w:val="20"/>
+              </w:rPr>
+              <w:t>Primary phone</w:t>
+            </w:r>
+          </w:p>
+        </w:tc>
+        <w:tc>
+          <w:tcPr>
+            <w:tcW w:w="8364" w:type="dxa"/>
+            <w:noWrap/>
+            <w:vAlign w:val="center"/>
+          </w:tcPr>
+          <w:p>
+            <w:pPr>
+              <w:cnfStyle w:val="000000000000" w:firstRow="0" w:lastRow="0" w:firstColumn="0" w:lastColumn="0" w:oddVBand="0" w:evenVBand="0" w:oddHBand="0" w:evenHBand="0" w:firstRowFirstColumn="0" w:firstRowLastColumn="0" w:lastRowFirstColumn="0" w:lastRowLastColumn="0"/>
+              <w:rPr>
+                <w:rFonts w:ascii="BC Sans" w:hAnsi="BC Sans" w:cs="BC Sans Light"/>
+                <w:sz w:val="20"/>
+                <w:szCs w:val="20"/>
+              </w:rPr>
+            </w:pPr>
+            <w:r>
+              <w:rPr>
+                <w:rFonts w:ascii="BC Sans" w:hAnsi="BC Sans" w:cs="BC Sans Light"/>
+                <w:sz w:val="20"/>
+                <w:szCs w:val="20"/>
+              </w:rPr>
+              <w:t>{d</w:t>
+            </w:r>
+            <w:r>
+              <w:rPr>
+                <w:rFonts w:ascii="BC Sans" w:eastAsia="Times New Roman" w:hAnsi="BC Sans" w:cs="Times New Roman"/>
+                <w:color w:val="000000" w:themeColor="text1"/>
+                <w:sz w:val="20"/>
+                <w:szCs w:val="20"/>
+              </w:rPr>
+              <w:t>.</w:t>
+            </w:r>
+            <w:r>
+              <w:rPr>
+                <w:rFonts w:ascii="BC Sans" w:hAnsi="BC Sans" w:cs="BC Sans Light"/>
+                <w:sz w:val="20"/>
+                <w:szCs w:val="20"/>
+              </w:rPr>
+              <w:t>updates[i].caller.primaryPhone}</w:t>
+            </w:r>
+          </w:p>
+        </w:tc>
+      </w:tr>
+      <w:tr>
+        <w:trPr>
+          <w:cnfStyle w:val="000000100000" w:firstRow="0" w:lastRow="0" w:firstColumn="0" w:lastColumn="0" w:oddVBand="0" w:evenVBand="0" w:oddHBand="1" w:evenHBand="0" w:firstRowFirstColumn="0" w:firstRowLastColumn="0" w:lastRowFirstColumn="0" w:lastRowLastColumn="0"/>
+          <w:cantSplit/>
+          <w:trHeight w:val="360"/>
+        </w:trPr>
+        <w:tc>
+          <w:tcPr>
+            <w:cnfStyle w:val="001000000000" w:firstRow="0" w:lastRow="0" w:firstColumn="1" w:lastColumn="0" w:oddVBand="0" w:evenVBand="0" w:oddHBand="0" w:evenHBand="0" w:firstRowFirstColumn="0" w:firstRowLastColumn="0" w:lastRowFirstColumn="0" w:lastRowLastColumn="0"/>
+            <w:tcW w:w="2552" w:type="dxa"/>
+            <w:noWrap/>
+            <w:vAlign w:val="center"/>
+          </w:tcPr>
+          <w:p>
+            <w:pPr>
+              <w:rPr>
+                <w:rFonts w:ascii="BC Sans" w:hAnsi="BC Sans" w:cs="BC Sans Light"/>
+                <w:sz w:val="20"/>
+                <w:szCs w:val="20"/>
+              </w:rPr>
+            </w:pPr>
+            <w:r>
+              <w:rPr>
+                <w:rFonts w:ascii="BC Sans" w:hAnsi="BC Sans" w:cs="BC Sans Light"/>
+                <w:b w:val="0"/>
+                <w:bCs w:val="0"/>
+                <w:caps w:val="0"/>
+                <w:sz w:val="20"/>
+                <w:szCs w:val="20"/>
+              </w:rPr>
+              <w:t>Alternative phone 1</w:t>
+            </w:r>
+          </w:p>
+        </w:tc>
+        <w:tc>
+          <w:tcPr>
+            <w:tcW w:w="8364" w:type="dxa"/>
+            <w:noWrap/>
+            <w:vAlign w:val="center"/>
+          </w:tcPr>
+          <w:p>
+            <w:pPr>
+              <w:cnfStyle w:val="000000100000" w:firstRow="0" w:lastRow="0" w:firstColumn="0" w:lastColumn="0" w:oddVBand="0" w:evenVBand="0" w:oddHBand="1" w:evenHBand="0" w:firstRowFirstColumn="0" w:firstRowLastColumn="0" w:lastRowFirstColumn="0" w:lastRowLastColumn="0"/>
+              <w:rPr>
+                <w:rFonts w:ascii="BC Sans" w:hAnsi="BC Sans" w:cs="BC Sans Light"/>
+                <w:sz w:val="20"/>
+                <w:szCs w:val="20"/>
+              </w:rPr>
+            </w:pPr>
+            <w:r>
+              <w:rPr>
+                <w:rFonts w:ascii="BC Sans" w:hAnsi="BC Sans" w:cs="BC Sans Light"/>
+                <w:sz w:val="20"/>
+                <w:szCs w:val="20"/>
+              </w:rPr>
+              <w:t>{d</w:t>
+            </w:r>
+            <w:r>
+              <w:rPr>
+                <w:rFonts w:ascii="BC Sans" w:eastAsia="Times New Roman" w:hAnsi="BC Sans" w:cs="Times New Roman"/>
+                <w:color w:val="000000" w:themeColor="text1"/>
+                <w:sz w:val="20"/>
+                <w:szCs w:val="20"/>
+              </w:rPr>
+              <w:t>.</w:t>
+            </w:r>
+            <w:r>
+              <w:rPr>
+                <w:rFonts w:ascii="BC Sans" w:hAnsi="BC Sans" w:cs="BC Sans Light"/>
+                <w:sz w:val="20"/>
+                <w:szCs w:val="20"/>
+              </w:rPr>
+              <w:t>updates[i].caller.alternativePhone1}</w:t>
+            </w:r>
+          </w:p>
+        </w:tc>
+      </w:tr>
+      <w:tr>
+        <w:trPr>
+          <w:cantSplit/>
+          <w:trHeight w:val="360"/>
+        </w:trPr>
+        <w:tc>
+          <w:tcPr>
+            <w:cnfStyle w:val="001000000000" w:firstRow="0" w:lastRow="0" w:firstColumn="1" w:lastColumn="0" w:oddVBand="0" w:evenVBand="0" w:oddHBand="0" w:evenHBand="0" w:firstRowFirstColumn="0" w:firstRowLastColumn="0" w:lastRowFirstColumn="0" w:lastRowLastColumn="0"/>
+            <w:tcW w:w="2552" w:type="dxa"/>
+            <w:noWrap/>
+            <w:vAlign w:val="center"/>
+          </w:tcPr>
+          <w:p>
+            <w:pPr>
+              <w:rPr>
+                <w:rFonts w:ascii="BC Sans" w:hAnsi="BC Sans" w:cs="BC Sans Light"/>
+                <w:sz w:val="20"/>
+                <w:szCs w:val="20"/>
+              </w:rPr>
+            </w:pPr>
+            <w:r>
+              <w:rPr>
+                <w:rFonts w:ascii="BC Sans" w:hAnsi="BC Sans" w:cs="BC Sans Light"/>
+                <w:b w:val="0"/>
+                <w:bCs w:val="0"/>
+                <w:caps w:val="0"/>
+                <w:sz w:val="20"/>
+                <w:szCs w:val="20"/>
+              </w:rPr>
+              <w:t>Alternative phone 2</w:t>
+            </w:r>
+          </w:p>
+        </w:tc>
+        <w:tc>
+          <w:tcPr>
+            <w:tcW w:w="8364" w:type="dxa"/>
+            <w:noWrap/>
+            <w:vAlign w:val="center"/>
+          </w:tcPr>
+          <w:p>
+            <w:pPr>
+              <w:cnfStyle w:val="000000000000" w:firstRow="0" w:lastRow="0" w:firstColumn="0" w:lastColumn="0" w:oddVBand="0" w:evenVBand="0" w:oddHBand="0" w:evenHBand="0" w:firstRowFirstColumn="0" w:firstRowLastColumn="0" w:lastRowFirstColumn="0" w:lastRowLastColumn="0"/>
+              <w:rPr>
+                <w:rFonts w:ascii="BC Sans" w:hAnsi="BC Sans" w:cs="BC Sans Light"/>
+                <w:sz w:val="20"/>
+                <w:szCs w:val="20"/>
+              </w:rPr>
+            </w:pPr>
+            <w:r>
+              <w:rPr>
+                <w:rFonts w:ascii="BC Sans" w:hAnsi="BC Sans" w:cs="BC Sans Light"/>
+                <w:sz w:val="20"/>
+                <w:szCs w:val="20"/>
+              </w:rPr>
+              <w:t>{d</w:t>
+            </w:r>
+            <w:r>
+              <w:rPr>
+                <w:rFonts w:ascii="BC Sans" w:eastAsia="Times New Roman" w:hAnsi="BC Sans" w:cs="Times New Roman"/>
+                <w:color w:val="000000" w:themeColor="text1"/>
+                <w:sz w:val="20"/>
+                <w:szCs w:val="20"/>
+              </w:rPr>
+              <w:t>.</w:t>
+            </w:r>
+            <w:r>
+              <w:rPr>
+                <w:rFonts w:ascii="BC Sans" w:hAnsi="BC Sans" w:cs="BC Sans Light"/>
+                <w:sz w:val="20"/>
+                <w:szCs w:val="20"/>
+              </w:rPr>
+              <w:t>updates[i].caller.alternativePhone2}</w:t>
+            </w:r>
+          </w:p>
+        </w:tc>
+      </w:tr>
+      <w:tr>
+        <w:trPr>
+          <w:cnfStyle w:val="000000100000" w:firstRow="0" w:lastRow="0" w:firstColumn="0" w:lastColumn="0" w:oddVBand="0" w:evenVBand="0" w:oddHBand="1" w:evenHBand="0" w:firstRowFirstColumn="0" w:firstRowLastColumn="0" w:lastRowFirstColumn="0" w:lastRowLastColumn="0"/>
+          <w:cantSplit/>
+          <w:trHeight w:val="360"/>
+        </w:trPr>
+        <w:tc>
+          <w:tcPr>
+            <w:cnfStyle w:val="001000000000" w:firstRow="0" w:lastRow="0" w:firstColumn="1" w:lastColumn="0" w:oddVBand="0" w:evenVBand="0" w:oddHBand="0" w:evenHBand="0" w:firstRowFirstColumn="0" w:firstRowLastColumn="0" w:lastRowFirstColumn="0" w:lastRowLastColumn="0"/>
+            <w:tcW w:w="2552" w:type="dxa"/>
+            <w:noWrap/>
+            <w:vAlign w:val="center"/>
+          </w:tcPr>
+          <w:p>
+            <w:pPr>
+              <w:rPr>
+                <w:rFonts w:ascii="BC Sans" w:hAnsi="BC Sans" w:cs="BC Sans Light"/>
+                <w:sz w:val="20"/>
+                <w:szCs w:val="20"/>
+              </w:rPr>
+            </w:pPr>
+            <w:r>
+              <w:rPr>
+                <w:rFonts w:ascii="BC Sans" w:hAnsi="BC Sans" w:cs="BC Sans Light"/>
+                <w:b w:val="0"/>
+                <w:bCs w:val="0"/>
+                <w:caps w:val="0"/>
+                <w:sz w:val="20"/>
+                <w:szCs w:val="20"/>
+              </w:rPr>
+              <w:t>Address</w:t>
+            </w:r>
+          </w:p>
+        </w:tc>
+        <w:tc>
+          <w:tcPr>
+            <w:tcW w:w="8364" w:type="dxa"/>
+            <w:noWrap/>
+            <w:vAlign w:val="center"/>
+          </w:tcPr>
+          <w:p>
+            <w:pPr>
+              <w:cnfStyle w:val="000000100000" w:firstRow="0" w:lastRow="0" w:firstColumn="0" w:lastColumn="0" w:oddVBand="0" w:evenVBand="0" w:oddHBand="1" w:evenHBand="0" w:firstRowFirstColumn="0" w:firstRowLastColumn="0" w:lastRowFirstColumn="0" w:lastRowLastColumn="0"/>
+              <w:rPr>
+                <w:rFonts w:ascii="BC Sans" w:hAnsi="BC Sans" w:cs="BC Sans Light"/>
+                <w:sz w:val="20"/>
+                <w:szCs w:val="20"/>
+              </w:rPr>
+            </w:pPr>
+            <w:r>
+              <w:rPr>
+                <w:rFonts w:ascii="BC Sans" w:hAnsi="BC Sans" w:cs="BC Sans Light"/>
+                <w:sz w:val="20"/>
+                <w:szCs w:val="20"/>
+              </w:rPr>
+              <w:t>{d</w:t>
+            </w:r>
+            <w:r>
+              <w:rPr>
+                <w:rFonts w:ascii="BC Sans" w:eastAsia="Times New Roman" w:hAnsi="BC Sans" w:cs="Times New Roman"/>
+                <w:color w:val="000000" w:themeColor="text1"/>
+                <w:sz w:val="20"/>
+                <w:szCs w:val="20"/>
+              </w:rPr>
+              <w:t>.</w:t>
+            </w:r>
+            <w:r>
+              <w:rPr>
+                <w:rFonts w:ascii="BC Sans" w:hAnsi="BC Sans" w:cs="BC Sans Light"/>
+                <w:sz w:val="20"/>
+                <w:szCs w:val="20"/>
+              </w:rPr>
+              <w:t>updates[i].caller.address}</w:t>
+            </w:r>
+          </w:p>
+        </w:tc>
+      </w:tr>
+      <w:tr>
+        <w:trPr>
+          <w:cantSplit/>
+          <w:trHeight w:val="360"/>
+        </w:trPr>
+        <w:tc>
+          <w:tcPr>
+            <w:cnfStyle w:val="001000000000" w:firstRow="0" w:lastRow="0" w:firstColumn="1" w:lastColumn="0" w:oddVBand="0" w:evenVBand="0" w:oddHBand="0" w:evenHBand="0" w:firstRowFirstColumn="0" w:firstRowLastColumn="0" w:lastRowFirstColumn="0" w:lastRowLastColumn="0"/>
+            <w:tcW w:w="2552" w:type="dxa"/>
+            <w:noWrap/>
+            <w:vAlign w:val="center"/>
+          </w:tcPr>
+          <w:p>
+            <w:pPr>
+              <w:rPr>
+                <w:rFonts w:ascii="BC Sans" w:hAnsi="BC Sans" w:cs="BC Sans Light"/>
+                <w:sz w:val="20"/>
+                <w:szCs w:val="20"/>
+              </w:rPr>
+            </w:pPr>
+            <w:r>
+              <w:rPr>
+                <w:rFonts w:ascii="BC Sans" w:hAnsi="BC Sans" w:cs="BC Sans Light"/>
+                <w:b w:val="0"/>
+                <w:bCs w:val="0"/>
+                <w:caps w:val="0"/>
+                <w:sz w:val="20"/>
+                <w:szCs w:val="20"/>
+              </w:rPr>
+              <w:t>Email</w:t>
+            </w:r>
+          </w:p>
+        </w:tc>
+        <w:tc>
+          <w:tcPr>
+            <w:tcW w:w="8364" w:type="dxa"/>
+            <w:noWrap/>
+            <w:vAlign w:val="center"/>
+          </w:tcPr>
+          <w:p>
+            <w:pPr>
+              <w:cnfStyle w:val="000000000000" w:firstRow="0" w:lastRow="0" w:firstColumn="0" w:lastColumn="0" w:oddVBand="0" w:evenVBand="0" w:oddHBand="0" w:evenHBand="0" w:firstRowFirstColumn="0" w:firstRowLastColumn="0" w:lastRowFirstColumn="0" w:lastRowLastColumn="0"/>
+              <w:rPr>
+                <w:rFonts w:ascii="BC Sans" w:hAnsi="BC Sans" w:cs="BC Sans Light"/>
+                <w:sz w:val="20"/>
+                <w:szCs w:val="20"/>
+              </w:rPr>
+            </w:pPr>
+            <w:r>
+              <w:rPr>
+                <w:rFonts w:ascii="BC Sans" w:hAnsi="BC Sans" w:cs="BC Sans Light"/>
+                <w:sz w:val="20"/>
+                <w:szCs w:val="20"/>
+              </w:rPr>
+              <w:t>{d</w:t>
+            </w:r>
+            <w:r>
+              <w:rPr>
+                <w:rFonts w:ascii="BC Sans" w:eastAsia="Times New Roman" w:hAnsi="BC Sans" w:cs="Times New Roman"/>
+                <w:color w:val="000000" w:themeColor="text1"/>
+                <w:sz w:val="20"/>
+                <w:szCs w:val="20"/>
+              </w:rPr>
+              <w:t>.</w:t>
+            </w:r>
+            <w:r>
+              <w:rPr>
+                <w:rFonts w:ascii="BC Sans" w:hAnsi="BC Sans" w:cs="BC Sans Light"/>
+                <w:sz w:val="20"/>
+                <w:szCs w:val="20"/>
+              </w:rPr>
+              <w:t>updates[i].caller.email}</w:t>
+            </w:r>
+          </w:p>
+        </w:tc>
+      </w:tr>
+      <w:tr>
+        <w:trPr>
+          <w:cnfStyle w:val="000000100000" w:firstRow="0" w:lastRow="0" w:firstColumn="0" w:lastColumn="0" w:oddVBand="0" w:evenVBand="0" w:oddHBand="1" w:evenHBand="0" w:firstRowFirstColumn="0" w:firstRowLastColumn="0" w:lastRowFirstColumn="0" w:lastRowLastColumn="0"/>
+          <w:cantSplit/>
+          <w:trHeight w:val="360"/>
+        </w:trPr>
+        <w:tc>
+          <w:tcPr>
+            <w:cnfStyle w:val="001000000000" w:firstRow="0" w:lastRow="0" w:firstColumn="1" w:lastColumn="0" w:oddVBand="0" w:evenVBand="0" w:oddHBand="0" w:evenHBand="0" w:firstRowFirstColumn="0" w:firstRowLastColumn="0" w:lastRowFirstColumn="0" w:lastRowLastColumn="0"/>
+            <w:tcW w:w="2552" w:type="dxa"/>
+            <w:noWrap/>
+            <w:vAlign w:val="center"/>
+          </w:tcPr>
+          <w:p>
+            <w:pPr>
+              <w:rPr>
+                <w:rFonts w:ascii="BC Sans" w:hAnsi="BC Sans" w:cs="BC Sans Light"/>
+                <w:sz w:val="20"/>
+                <w:szCs w:val="20"/>
+              </w:rPr>
+            </w:pPr>
+            <w:r>
+              <w:rPr>
+                <w:rFonts w:ascii="BC Sans" w:hAnsi="BC Sans" w:cs="BC Sans Light"/>
+                <w:b w:val="0"/>
+                <w:bCs w:val="0"/>
+                <w:caps w:val="0"/>
+                <w:sz w:val="20"/>
+                <w:szCs w:val="20"/>
+              </w:rPr>
+              <w:t>Organization reporting the complaint</w:t>
+            </w:r>
+          </w:p>
+        </w:tc>
+        <w:tc>
+          <w:tcPr>
+            <w:tcW w:w="8364" w:type="dxa"/>
+            <w:noWrap/>
+            <w:vAlign w:val="center"/>
+          </w:tcPr>
+          <w:p>
+            <w:pPr>
+              <w:cnfStyle w:val="000000100000" w:firstRow="0" w:lastRow="0" w:firstColumn="0" w:lastColumn="0" w:oddVBand="0" w:evenVBand="0" w:oddHBand="1" w:evenHBand="0" w:firstRowFirstColumn="0" w:firstRowLastColumn="0" w:lastRowFirstColumn="0" w:lastRowLastColumn="0"/>
+              <w:rPr>
+                <w:rFonts w:ascii="BC Sans" w:hAnsi="BC Sans" w:cs="BC Sans Light"/>
+                <w:sz w:val="20"/>
+                <w:szCs w:val="20"/>
+              </w:rPr>
+            </w:pPr>
+            <w:r>
+              <w:rPr>
+                <w:rFonts w:ascii="BC Sans" w:hAnsi="BC Sans" w:cs="BC Sans Light"/>
+                <w:sz w:val="20"/>
+                <w:szCs w:val="20"/>
+              </w:rPr>
+              <w:t>{d</w:t>
+            </w:r>
+            <w:r>
+              <w:rPr>
+                <w:rFonts w:ascii="BC Sans" w:eastAsia="Times New Roman" w:hAnsi="BC Sans" w:cs="Times New Roman"/>
+                <w:color w:val="000000" w:themeColor="text1"/>
+                <w:sz w:val="20"/>
+                <w:szCs w:val="20"/>
+              </w:rPr>
+              <w:t>.</w:t>
+            </w:r>
+            <w:r>
+              <w:rPr>
+                <w:rFonts w:ascii="BC Sans" w:hAnsi="BC Sans" w:cs="BC Sans Light"/>
+                <w:sz w:val="20"/>
+                <w:szCs w:val="20"/>
+              </w:rPr>
+              <w:t>updates[i].caller.organizationReportingComplaint}</w:t>
             </w:r>
           </w:p>
         </w:tc>
@@ -6146,6 +6692,7 @@
                 <w:sz w:val="20"/>
                 <w:szCs w:val="20"/>
               </w:rPr>
+              <w:lastRenderedPageBreak/>
               <w:t>NRIS Inspection number</w:t>
             </w:r>
             <w:r>
@@ -6927,7 +7474,6 @@
                 <w:sz w:val="20"/>
                 <w:szCs w:val="20"/>
               </w:rPr>
-              <w:lastRenderedPageBreak/>
               <w:t>Created by</w:t>
             </w:r>
           </w:p>
@@ -8963,21 +9509,12 @@
 </file>
 
 <file path=customXml/item1.xml><?xml version="1.0" encoding="utf-8"?>
-<p:properties xmlns:p="http://schemas.microsoft.com/office/2006/metadata/properties" xmlns:xsi="http://www.w3.org/2001/XMLSchema-instance" xmlns:pc="http://schemas.microsoft.com/office/infopath/2007/PartnerControls">
-  <documentManagement>
-    <TaxCatchAll xmlns="cbeac988-4fd5-47cf-ad03-89cc7678fa90" xsi:nil="true"/>
-    <lcf76f155ced4ddcb4097134ff3c332f xmlns="aa9c99c1-69c1-4b58-9df5-4d4796c46f8a">
-      <Terms xmlns="http://schemas.microsoft.com/office/infopath/2007/PartnerControls"/>
-    </lcf76f155ced4ddcb4097134ff3c332f>
-    <SharedWithUsers xmlns="cbeac988-4fd5-47cf-ad03-89cc7678fa90">
-      <UserInfo>
-        <DisplayName/>
-        <AccountId xsi:nil="true"/>
-        <AccountType/>
-      </UserInfo>
-    </SharedWithUsers>
-  </documentManagement>
-</p:properties>
+<?mso-contentType ?>
+<FormTemplates xmlns="http://schemas.microsoft.com/sharepoint/v3/contenttype/forms">
+  <Display>DocumentLibraryForm</Display>
+  <Edit>DocumentLibraryForm</Edit>
+  <New>DocumentLibraryForm</New>
+</FormTemplates>
 </file>
 
 <file path=customXml/item2.xml><?xml version="1.0" encoding="utf-8"?>
@@ -9216,21 +9753,27 @@
 </file>
 
 <file path=customXml/item3.xml><?xml version="1.0" encoding="utf-8"?>
-<?mso-contentType ?>
-<FormTemplates xmlns="http://schemas.microsoft.com/sharepoint/v3/contenttype/forms">
-  <Display>DocumentLibraryForm</Display>
-  <Edit>DocumentLibraryForm</Edit>
-  <New>DocumentLibraryForm</New>
-</FormTemplates>
+<p:properties xmlns:p="http://schemas.microsoft.com/office/2006/metadata/properties" xmlns:xsi="http://www.w3.org/2001/XMLSchema-instance" xmlns:pc="http://schemas.microsoft.com/office/infopath/2007/PartnerControls">
+  <documentManagement>
+    <TaxCatchAll xmlns="cbeac988-4fd5-47cf-ad03-89cc7678fa90" xsi:nil="true"/>
+    <lcf76f155ced4ddcb4097134ff3c332f xmlns="aa9c99c1-69c1-4b58-9df5-4d4796c46f8a">
+      <Terms xmlns="http://schemas.microsoft.com/office/infopath/2007/PartnerControls"/>
+    </lcf76f155ced4ddcb4097134ff3c332f>
+    <SharedWithUsers xmlns="cbeac988-4fd5-47cf-ad03-89cc7678fa90">
+      <UserInfo>
+        <DisplayName/>
+        <AccountId xsi:nil="true"/>
+        <AccountType/>
+      </UserInfo>
+    </SharedWithUsers>
+  </documentManagement>
+</p:properties>
 </file>
 
 <file path=customXml/itemProps1.xml><?xml version="1.0" encoding="utf-8"?>
-<ds:datastoreItem xmlns:ds="http://schemas.openxmlformats.org/officeDocument/2006/customXml" ds:itemID="{C6C5DCE0-D69C-4B6E-96D9-C69B23DE6D4A}">
+<ds:datastoreItem xmlns:ds="http://schemas.openxmlformats.org/officeDocument/2006/customXml" ds:itemID="{4BECF9F2-3A10-48CC-8D31-4F6E8664527E}">
   <ds:schemaRefs>
-    <ds:schemaRef ds:uri="http://schemas.microsoft.com/office/2006/metadata/properties"/>
-    <ds:schemaRef ds:uri="http://schemas.microsoft.com/office/infopath/2007/PartnerControls"/>
-    <ds:schemaRef ds:uri="cbeac988-4fd5-47cf-ad03-89cc7678fa90"/>
-    <ds:schemaRef ds:uri="aa9c99c1-69c1-4b58-9df5-4d4796c46f8a"/>
+    <ds:schemaRef ds:uri="http://schemas.microsoft.com/sharepoint/v3/contenttype/forms"/>
   </ds:schemaRefs>
 </ds:datastoreItem>
 </file>
@@ -9255,9 +9798,12 @@
 </file>
 
 <file path=customXml/itemProps3.xml><?xml version="1.0" encoding="utf-8"?>
-<ds:datastoreItem xmlns:ds="http://schemas.openxmlformats.org/officeDocument/2006/customXml" ds:itemID="{4BECF9F2-3A10-48CC-8D31-4F6E8664527E}">
+<ds:datastoreItem xmlns:ds="http://schemas.openxmlformats.org/officeDocument/2006/customXml" ds:itemID="{C6C5DCE0-D69C-4B6E-96D9-C69B23DE6D4A}">
   <ds:schemaRefs>
-    <ds:schemaRef ds:uri="http://schemas.microsoft.com/sharepoint/v3/contenttype/forms"/>
+    <ds:schemaRef ds:uri="http://schemas.microsoft.com/office/2006/metadata/properties"/>
+    <ds:schemaRef ds:uri="http://schemas.microsoft.com/office/infopath/2007/PartnerControls"/>
+    <ds:schemaRef ds:uri="cbeac988-4fd5-47cf-ad03-89cc7678fa90"/>
+    <ds:schemaRef ds:uri="aa9c99c1-69c1-4b58-9df5-4d4796c46f8a"/>
   </ds:schemaRefs>
 </ds:datastoreItem>
 </file>
</xml_diff>

<commit_message>
feat: retain original call details (#966)
</commit_message>
<xml_diff>
--- a/backend/templates/complaint/CDOGS-CEEB-COMPLAINT-TEMPLATE-v1.docx
+++ b/backend/templates/complaint/CDOGS-CEEB-COMPLAINT-TEMPLATE-v1.docx
@@ -4316,6 +4316,552 @@
                 <w:szCs w:val="20"/>
               </w:rPr>
               <w:t>}</w:t>
+            </w:r>
+          </w:p>
+        </w:tc>
+      </w:tr>
+      <w:tr>
+        <w:trPr>
+          <w:cnfStyle w:val="000000100000" w:firstRow="0" w:lastRow="0" w:firstColumn="0" w:lastColumn="0" w:oddVBand="0" w:evenVBand="0" w:oddHBand="1" w:evenHBand="0" w:firstRowFirstColumn="0" w:firstRowLastColumn="0" w:lastRowFirstColumn="0" w:lastRowLastColumn="0"/>
+          <w:cantSplit/>
+          <w:trHeight w:val="360"/>
+        </w:trPr>
+        <w:tc>
+          <w:tcPr>
+            <w:cnfStyle w:val="001000000000" w:firstRow="0" w:lastRow="0" w:firstColumn="1" w:lastColumn="0" w:oddVBand="0" w:evenVBand="0" w:oddHBand="0" w:evenHBand="0" w:firstRowFirstColumn="0" w:firstRowLastColumn="0" w:lastRowFirstColumn="0" w:lastRowLastColumn="0"/>
+            <w:tcW w:w="2552" w:type="dxa"/>
+            <w:noWrap/>
+            <w:vAlign w:val="center"/>
+          </w:tcPr>
+          <w:p>
+            <w:pPr>
+              <w:rPr>
+                <w:rFonts w:ascii="BC Sans" w:hAnsi="BC Sans" w:cs="BC Sans Light"/>
+                <w:sz w:val="20"/>
+                <w:szCs w:val="20"/>
+              </w:rPr>
+            </w:pPr>
+            <w:r>
+              <w:rPr>
+                <w:rFonts w:ascii="BC Sans" w:hAnsi="BC Sans" w:cs="BC Sans Light"/>
+                <w:b w:val="0"/>
+                <w:bCs w:val="0"/>
+                <w:sz w:val="20"/>
+                <w:szCs w:val="20"/>
+              </w:rPr>
+              <w:t>N</w:t>
+            </w:r>
+            <w:r>
+              <w:rPr>
+                <w:rFonts w:ascii="BC Sans" w:hAnsi="BC Sans" w:cs="BC Sans Light"/>
+                <w:b w:val="0"/>
+                <w:bCs w:val="0"/>
+                <w:caps w:val="0"/>
+                <w:sz w:val="20"/>
+                <w:szCs w:val="20"/>
+              </w:rPr>
+              <w:t>ame</w:t>
+            </w:r>
+          </w:p>
+        </w:tc>
+        <w:tc>
+          <w:tcPr>
+            <w:tcW w:w="8364" w:type="dxa"/>
+            <w:noWrap/>
+            <w:vAlign w:val="center"/>
+          </w:tcPr>
+          <w:p>
+            <w:pPr>
+              <w:cnfStyle w:val="000000100000" w:firstRow="0" w:lastRow="0" w:firstColumn="0" w:lastColumn="0" w:oddVBand="0" w:evenVBand="0" w:oddHBand="1" w:evenHBand="0" w:firstRowFirstColumn="0" w:firstRowLastColumn="0" w:lastRowFirstColumn="0" w:lastRowLastColumn="0"/>
+              <w:rPr>
+                <w:rFonts w:ascii="BC Sans" w:hAnsi="BC Sans" w:cs="BC Sans Light"/>
+                <w:sz w:val="20"/>
+                <w:szCs w:val="20"/>
+              </w:rPr>
+            </w:pPr>
+            <w:r>
+              <w:rPr>
+                <w:rFonts w:ascii="BC Sans" w:hAnsi="BC Sans" w:cs="BC Sans Light"/>
+                <w:sz w:val="20"/>
+                <w:szCs w:val="20"/>
+              </w:rPr>
+              <w:t>{d</w:t>
+            </w:r>
+            <w:r>
+              <w:rPr>
+                <w:rFonts w:ascii="BC Sans" w:eastAsia="Times New Roman" w:hAnsi="BC Sans" w:cs="Times New Roman"/>
+                <w:color w:val="000000" w:themeColor="text1"/>
+                <w:sz w:val="20"/>
+                <w:szCs w:val="20"/>
+              </w:rPr>
+              <w:t>.</w:t>
+            </w:r>
+            <w:r>
+              <w:rPr>
+                <w:rFonts w:ascii="BC Sans" w:hAnsi="BC Sans" w:cs="BC Sans Light"/>
+                <w:sz w:val="20"/>
+                <w:szCs w:val="20"/>
+              </w:rPr>
+              <w:t>updates[i].caller.name}</w:t>
+            </w:r>
+          </w:p>
+        </w:tc>
+      </w:tr>
+      <w:tr>
+        <w:trPr>
+          <w:cantSplit/>
+          <w:trHeight w:val="360"/>
+        </w:trPr>
+        <w:tc>
+          <w:tcPr>
+            <w:cnfStyle w:val="001000000000" w:firstRow="0" w:lastRow="0" w:firstColumn="1" w:lastColumn="0" w:oddVBand="0" w:evenVBand="0" w:oddHBand="0" w:evenHBand="0" w:firstRowFirstColumn="0" w:firstRowLastColumn="0" w:lastRowFirstColumn="0" w:lastRowLastColumn="0"/>
+            <w:tcW w:w="2552" w:type="dxa"/>
+            <w:noWrap/>
+            <w:vAlign w:val="center"/>
+          </w:tcPr>
+          <w:p>
+            <w:pPr>
+              <w:rPr>
+                <w:rFonts w:ascii="BC Sans" w:hAnsi="BC Sans" w:cs="BC Sans Light"/>
+                <w:sz w:val="20"/>
+                <w:szCs w:val="20"/>
+              </w:rPr>
+            </w:pPr>
+            <w:r>
+              <w:rPr>
+                <w:rFonts w:ascii="BC Sans" w:hAnsi="BC Sans" w:cs="BC Sans Light"/>
+                <w:b w:val="0"/>
+                <w:bCs w:val="0"/>
+                <w:caps w:val="0"/>
+                <w:sz w:val="20"/>
+                <w:szCs w:val="20"/>
+              </w:rPr>
+              <w:t>Primary phone</w:t>
+            </w:r>
+          </w:p>
+        </w:tc>
+        <w:tc>
+          <w:tcPr>
+            <w:tcW w:w="8364" w:type="dxa"/>
+            <w:noWrap/>
+            <w:vAlign w:val="center"/>
+          </w:tcPr>
+          <w:p>
+            <w:pPr>
+              <w:cnfStyle w:val="000000000000" w:firstRow="0" w:lastRow="0" w:firstColumn="0" w:lastColumn="0" w:oddVBand="0" w:evenVBand="0" w:oddHBand="0" w:evenHBand="0" w:firstRowFirstColumn="0" w:firstRowLastColumn="0" w:lastRowFirstColumn="0" w:lastRowLastColumn="0"/>
+              <w:rPr>
+                <w:rFonts w:ascii="BC Sans" w:hAnsi="BC Sans" w:cs="BC Sans Light"/>
+                <w:sz w:val="20"/>
+                <w:szCs w:val="20"/>
+              </w:rPr>
+            </w:pPr>
+            <w:r>
+              <w:rPr>
+                <w:rFonts w:ascii="BC Sans" w:hAnsi="BC Sans" w:cs="BC Sans Light"/>
+                <w:sz w:val="20"/>
+                <w:szCs w:val="20"/>
+              </w:rPr>
+              <w:t>{d</w:t>
+            </w:r>
+            <w:r>
+              <w:rPr>
+                <w:rFonts w:ascii="BC Sans" w:eastAsia="Times New Roman" w:hAnsi="BC Sans" w:cs="Times New Roman"/>
+                <w:color w:val="000000" w:themeColor="text1"/>
+                <w:sz w:val="20"/>
+                <w:szCs w:val="20"/>
+              </w:rPr>
+              <w:t>.</w:t>
+            </w:r>
+            <w:r>
+              <w:rPr>
+                <w:rFonts w:ascii="BC Sans" w:hAnsi="BC Sans" w:cs="BC Sans Light"/>
+                <w:sz w:val="20"/>
+                <w:szCs w:val="20"/>
+              </w:rPr>
+              <w:t>updates[i].caller.primaryPhone}</w:t>
+            </w:r>
+          </w:p>
+        </w:tc>
+      </w:tr>
+      <w:tr>
+        <w:trPr>
+          <w:cnfStyle w:val="000000100000" w:firstRow="0" w:lastRow="0" w:firstColumn="0" w:lastColumn="0" w:oddVBand="0" w:evenVBand="0" w:oddHBand="1" w:evenHBand="0" w:firstRowFirstColumn="0" w:firstRowLastColumn="0" w:lastRowFirstColumn="0" w:lastRowLastColumn="0"/>
+          <w:cantSplit/>
+          <w:trHeight w:val="360"/>
+        </w:trPr>
+        <w:tc>
+          <w:tcPr>
+            <w:cnfStyle w:val="001000000000" w:firstRow="0" w:lastRow="0" w:firstColumn="1" w:lastColumn="0" w:oddVBand="0" w:evenVBand="0" w:oddHBand="0" w:evenHBand="0" w:firstRowFirstColumn="0" w:firstRowLastColumn="0" w:lastRowFirstColumn="0" w:lastRowLastColumn="0"/>
+            <w:tcW w:w="2552" w:type="dxa"/>
+            <w:noWrap/>
+            <w:vAlign w:val="center"/>
+          </w:tcPr>
+          <w:p>
+            <w:pPr>
+              <w:rPr>
+                <w:rFonts w:ascii="BC Sans" w:hAnsi="BC Sans" w:cs="BC Sans Light"/>
+                <w:sz w:val="20"/>
+                <w:szCs w:val="20"/>
+              </w:rPr>
+            </w:pPr>
+            <w:r>
+              <w:rPr>
+                <w:rFonts w:ascii="BC Sans" w:hAnsi="BC Sans" w:cs="BC Sans Light"/>
+                <w:b w:val="0"/>
+                <w:bCs w:val="0"/>
+                <w:caps w:val="0"/>
+                <w:sz w:val="20"/>
+                <w:szCs w:val="20"/>
+              </w:rPr>
+              <w:t>Alternative phone 1</w:t>
+            </w:r>
+          </w:p>
+        </w:tc>
+        <w:tc>
+          <w:tcPr>
+            <w:tcW w:w="8364" w:type="dxa"/>
+            <w:noWrap/>
+            <w:vAlign w:val="center"/>
+          </w:tcPr>
+          <w:p>
+            <w:pPr>
+              <w:cnfStyle w:val="000000100000" w:firstRow="0" w:lastRow="0" w:firstColumn="0" w:lastColumn="0" w:oddVBand="0" w:evenVBand="0" w:oddHBand="1" w:evenHBand="0" w:firstRowFirstColumn="0" w:firstRowLastColumn="0" w:lastRowFirstColumn="0" w:lastRowLastColumn="0"/>
+              <w:rPr>
+                <w:rFonts w:ascii="BC Sans" w:hAnsi="BC Sans" w:cs="BC Sans Light"/>
+                <w:sz w:val="20"/>
+                <w:szCs w:val="20"/>
+              </w:rPr>
+            </w:pPr>
+            <w:r>
+              <w:rPr>
+                <w:rFonts w:ascii="BC Sans" w:hAnsi="BC Sans" w:cs="BC Sans Light"/>
+                <w:sz w:val="20"/>
+                <w:szCs w:val="20"/>
+              </w:rPr>
+              <w:t>{d</w:t>
+            </w:r>
+            <w:r>
+              <w:rPr>
+                <w:rFonts w:ascii="BC Sans" w:eastAsia="Times New Roman" w:hAnsi="BC Sans" w:cs="Times New Roman"/>
+                <w:color w:val="000000" w:themeColor="text1"/>
+                <w:sz w:val="20"/>
+                <w:szCs w:val="20"/>
+              </w:rPr>
+              <w:t>.</w:t>
+            </w:r>
+            <w:r>
+              <w:rPr>
+                <w:rFonts w:ascii="BC Sans" w:hAnsi="BC Sans" w:cs="BC Sans Light"/>
+                <w:sz w:val="20"/>
+                <w:szCs w:val="20"/>
+              </w:rPr>
+              <w:t>updates[i].caller.alternativePhone1}</w:t>
+            </w:r>
+          </w:p>
+        </w:tc>
+      </w:tr>
+      <w:tr>
+        <w:trPr>
+          <w:cantSplit/>
+          <w:trHeight w:val="360"/>
+        </w:trPr>
+        <w:tc>
+          <w:tcPr>
+            <w:cnfStyle w:val="001000000000" w:firstRow="0" w:lastRow="0" w:firstColumn="1" w:lastColumn="0" w:oddVBand="0" w:evenVBand="0" w:oddHBand="0" w:evenHBand="0" w:firstRowFirstColumn="0" w:firstRowLastColumn="0" w:lastRowFirstColumn="0" w:lastRowLastColumn="0"/>
+            <w:tcW w:w="2552" w:type="dxa"/>
+            <w:noWrap/>
+            <w:vAlign w:val="center"/>
+          </w:tcPr>
+          <w:p>
+            <w:pPr>
+              <w:rPr>
+                <w:rFonts w:ascii="BC Sans" w:hAnsi="BC Sans" w:cs="BC Sans Light"/>
+                <w:sz w:val="20"/>
+                <w:szCs w:val="20"/>
+              </w:rPr>
+            </w:pPr>
+            <w:r>
+              <w:rPr>
+                <w:rFonts w:ascii="BC Sans" w:hAnsi="BC Sans" w:cs="BC Sans Light"/>
+                <w:b w:val="0"/>
+                <w:bCs w:val="0"/>
+                <w:caps w:val="0"/>
+                <w:sz w:val="20"/>
+                <w:szCs w:val="20"/>
+              </w:rPr>
+              <w:t>Alternative phone 2</w:t>
+            </w:r>
+          </w:p>
+        </w:tc>
+        <w:tc>
+          <w:tcPr>
+            <w:tcW w:w="8364" w:type="dxa"/>
+            <w:noWrap/>
+            <w:vAlign w:val="center"/>
+          </w:tcPr>
+          <w:p>
+            <w:pPr>
+              <w:cnfStyle w:val="000000000000" w:firstRow="0" w:lastRow="0" w:firstColumn="0" w:lastColumn="0" w:oddVBand="0" w:evenVBand="0" w:oddHBand="0" w:evenHBand="0" w:firstRowFirstColumn="0" w:firstRowLastColumn="0" w:lastRowFirstColumn="0" w:lastRowLastColumn="0"/>
+              <w:rPr>
+                <w:rFonts w:ascii="BC Sans" w:hAnsi="BC Sans" w:cs="BC Sans Light"/>
+                <w:sz w:val="20"/>
+                <w:szCs w:val="20"/>
+              </w:rPr>
+            </w:pPr>
+            <w:r>
+              <w:rPr>
+                <w:rFonts w:ascii="BC Sans" w:hAnsi="BC Sans" w:cs="BC Sans Light"/>
+                <w:sz w:val="20"/>
+                <w:szCs w:val="20"/>
+              </w:rPr>
+              <w:t>{d</w:t>
+            </w:r>
+            <w:r>
+              <w:rPr>
+                <w:rFonts w:ascii="BC Sans" w:eastAsia="Times New Roman" w:hAnsi="BC Sans" w:cs="Times New Roman"/>
+                <w:color w:val="000000" w:themeColor="text1"/>
+                <w:sz w:val="20"/>
+                <w:szCs w:val="20"/>
+              </w:rPr>
+              <w:t>.</w:t>
+            </w:r>
+            <w:r>
+              <w:rPr>
+                <w:rFonts w:ascii="BC Sans" w:hAnsi="BC Sans" w:cs="BC Sans Light"/>
+                <w:sz w:val="20"/>
+                <w:szCs w:val="20"/>
+              </w:rPr>
+              <w:t>updates[i].caller.alternativePhone2}</w:t>
+            </w:r>
+          </w:p>
+        </w:tc>
+      </w:tr>
+      <w:tr>
+        <w:trPr>
+          <w:cnfStyle w:val="000000100000" w:firstRow="0" w:lastRow="0" w:firstColumn="0" w:lastColumn="0" w:oddVBand="0" w:evenVBand="0" w:oddHBand="1" w:evenHBand="0" w:firstRowFirstColumn="0" w:firstRowLastColumn="0" w:lastRowFirstColumn="0" w:lastRowLastColumn="0"/>
+          <w:cantSplit/>
+          <w:trHeight w:val="360"/>
+        </w:trPr>
+        <w:tc>
+          <w:tcPr>
+            <w:cnfStyle w:val="001000000000" w:firstRow="0" w:lastRow="0" w:firstColumn="1" w:lastColumn="0" w:oddVBand="0" w:evenVBand="0" w:oddHBand="0" w:evenHBand="0" w:firstRowFirstColumn="0" w:firstRowLastColumn="0" w:lastRowFirstColumn="0" w:lastRowLastColumn="0"/>
+            <w:tcW w:w="2552" w:type="dxa"/>
+            <w:noWrap/>
+            <w:vAlign w:val="center"/>
+          </w:tcPr>
+          <w:p>
+            <w:pPr>
+              <w:rPr>
+                <w:rFonts w:ascii="BC Sans" w:hAnsi="BC Sans" w:cs="BC Sans Light"/>
+                <w:sz w:val="20"/>
+                <w:szCs w:val="20"/>
+              </w:rPr>
+            </w:pPr>
+            <w:r>
+              <w:rPr>
+                <w:rFonts w:ascii="BC Sans" w:hAnsi="BC Sans" w:cs="BC Sans Light"/>
+                <w:b w:val="0"/>
+                <w:bCs w:val="0"/>
+                <w:caps w:val="0"/>
+                <w:sz w:val="20"/>
+                <w:szCs w:val="20"/>
+              </w:rPr>
+              <w:t>Address</w:t>
+            </w:r>
+          </w:p>
+        </w:tc>
+        <w:tc>
+          <w:tcPr>
+            <w:tcW w:w="8364" w:type="dxa"/>
+            <w:noWrap/>
+            <w:vAlign w:val="center"/>
+          </w:tcPr>
+          <w:p>
+            <w:pPr>
+              <w:cnfStyle w:val="000000100000" w:firstRow="0" w:lastRow="0" w:firstColumn="0" w:lastColumn="0" w:oddVBand="0" w:evenVBand="0" w:oddHBand="1" w:evenHBand="0" w:firstRowFirstColumn="0" w:firstRowLastColumn="0" w:lastRowFirstColumn="0" w:lastRowLastColumn="0"/>
+              <w:rPr>
+                <w:rFonts w:ascii="BC Sans" w:hAnsi="BC Sans" w:cs="BC Sans Light"/>
+                <w:sz w:val="20"/>
+                <w:szCs w:val="20"/>
+              </w:rPr>
+            </w:pPr>
+            <w:r>
+              <w:rPr>
+                <w:rFonts w:ascii="BC Sans" w:hAnsi="BC Sans" w:cs="BC Sans Light"/>
+                <w:sz w:val="20"/>
+                <w:szCs w:val="20"/>
+              </w:rPr>
+              <w:t>{d</w:t>
+            </w:r>
+            <w:r>
+              <w:rPr>
+                <w:rFonts w:ascii="BC Sans" w:eastAsia="Times New Roman" w:hAnsi="BC Sans" w:cs="Times New Roman"/>
+                <w:color w:val="000000" w:themeColor="text1"/>
+                <w:sz w:val="20"/>
+                <w:szCs w:val="20"/>
+              </w:rPr>
+              <w:t>.</w:t>
+            </w:r>
+            <w:r>
+              <w:rPr>
+                <w:rFonts w:ascii="BC Sans" w:hAnsi="BC Sans" w:cs="BC Sans Light"/>
+                <w:sz w:val="20"/>
+                <w:szCs w:val="20"/>
+              </w:rPr>
+              <w:t>updates[i].caller.address}</w:t>
+            </w:r>
+          </w:p>
+        </w:tc>
+      </w:tr>
+      <w:tr>
+        <w:trPr>
+          <w:cantSplit/>
+          <w:trHeight w:val="360"/>
+        </w:trPr>
+        <w:tc>
+          <w:tcPr>
+            <w:cnfStyle w:val="001000000000" w:firstRow="0" w:lastRow="0" w:firstColumn="1" w:lastColumn="0" w:oddVBand="0" w:evenVBand="0" w:oddHBand="0" w:evenHBand="0" w:firstRowFirstColumn="0" w:firstRowLastColumn="0" w:lastRowFirstColumn="0" w:lastRowLastColumn="0"/>
+            <w:tcW w:w="2552" w:type="dxa"/>
+            <w:noWrap/>
+            <w:vAlign w:val="center"/>
+          </w:tcPr>
+          <w:p>
+            <w:pPr>
+              <w:rPr>
+                <w:rFonts w:ascii="BC Sans" w:hAnsi="BC Sans" w:cs="BC Sans Light"/>
+                <w:sz w:val="20"/>
+                <w:szCs w:val="20"/>
+              </w:rPr>
+            </w:pPr>
+            <w:r>
+              <w:rPr>
+                <w:rFonts w:ascii="BC Sans" w:hAnsi="BC Sans" w:cs="BC Sans Light"/>
+                <w:b w:val="0"/>
+                <w:bCs w:val="0"/>
+                <w:caps w:val="0"/>
+                <w:sz w:val="20"/>
+                <w:szCs w:val="20"/>
+              </w:rPr>
+              <w:t>Email</w:t>
+            </w:r>
+          </w:p>
+        </w:tc>
+        <w:tc>
+          <w:tcPr>
+            <w:tcW w:w="8364" w:type="dxa"/>
+            <w:noWrap/>
+            <w:vAlign w:val="center"/>
+          </w:tcPr>
+          <w:p>
+            <w:pPr>
+              <w:cnfStyle w:val="000000000000" w:firstRow="0" w:lastRow="0" w:firstColumn="0" w:lastColumn="0" w:oddVBand="0" w:evenVBand="0" w:oddHBand="0" w:evenHBand="0" w:firstRowFirstColumn="0" w:firstRowLastColumn="0" w:lastRowFirstColumn="0" w:lastRowLastColumn="0"/>
+              <w:rPr>
+                <w:rFonts w:ascii="BC Sans" w:hAnsi="BC Sans" w:cs="BC Sans Light"/>
+                <w:sz w:val="20"/>
+                <w:szCs w:val="20"/>
+              </w:rPr>
+            </w:pPr>
+            <w:r>
+              <w:rPr>
+                <w:rFonts w:ascii="BC Sans" w:hAnsi="BC Sans" w:cs="BC Sans Light"/>
+                <w:sz w:val="20"/>
+                <w:szCs w:val="20"/>
+              </w:rPr>
+              <w:t>{d</w:t>
+            </w:r>
+            <w:r>
+              <w:rPr>
+                <w:rFonts w:ascii="BC Sans" w:eastAsia="Times New Roman" w:hAnsi="BC Sans" w:cs="Times New Roman"/>
+                <w:color w:val="000000" w:themeColor="text1"/>
+                <w:sz w:val="20"/>
+                <w:szCs w:val="20"/>
+              </w:rPr>
+              <w:t>.</w:t>
+            </w:r>
+            <w:r>
+              <w:rPr>
+                <w:rFonts w:ascii="BC Sans" w:hAnsi="BC Sans" w:cs="BC Sans Light"/>
+                <w:sz w:val="20"/>
+                <w:szCs w:val="20"/>
+              </w:rPr>
+              <w:t>updates[i].caller.email}</w:t>
+            </w:r>
+          </w:p>
+        </w:tc>
+      </w:tr>
+      <w:tr>
+        <w:trPr>
+          <w:cnfStyle w:val="000000100000" w:firstRow="0" w:lastRow="0" w:firstColumn="0" w:lastColumn="0" w:oddVBand="0" w:evenVBand="0" w:oddHBand="1" w:evenHBand="0" w:firstRowFirstColumn="0" w:firstRowLastColumn="0" w:lastRowFirstColumn="0" w:lastRowLastColumn="0"/>
+          <w:cantSplit/>
+          <w:trHeight w:val="360"/>
+        </w:trPr>
+        <w:tc>
+          <w:tcPr>
+            <w:cnfStyle w:val="001000000000" w:firstRow="0" w:lastRow="0" w:firstColumn="1" w:lastColumn="0" w:oddVBand="0" w:evenVBand="0" w:oddHBand="0" w:evenHBand="0" w:firstRowFirstColumn="0" w:firstRowLastColumn="0" w:lastRowFirstColumn="0" w:lastRowLastColumn="0"/>
+            <w:tcW w:w="2552" w:type="dxa"/>
+            <w:noWrap/>
+            <w:vAlign w:val="center"/>
+          </w:tcPr>
+          <w:p>
+            <w:pPr>
+              <w:rPr>
+                <w:rFonts w:ascii="BC Sans" w:hAnsi="BC Sans" w:cs="BC Sans Light"/>
+                <w:sz w:val="20"/>
+                <w:szCs w:val="20"/>
+              </w:rPr>
+            </w:pPr>
+            <w:r>
+              <w:rPr>
+                <w:rFonts w:ascii="BC Sans" w:hAnsi="BC Sans" w:cs="BC Sans Light"/>
+                <w:b w:val="0"/>
+                <w:bCs w:val="0"/>
+                <w:caps w:val="0"/>
+                <w:sz w:val="20"/>
+                <w:szCs w:val="20"/>
+              </w:rPr>
+              <w:t>Organization reporting the complaint</w:t>
+            </w:r>
+          </w:p>
+        </w:tc>
+        <w:tc>
+          <w:tcPr>
+            <w:tcW w:w="8364" w:type="dxa"/>
+            <w:noWrap/>
+            <w:vAlign w:val="center"/>
+          </w:tcPr>
+          <w:p>
+            <w:pPr>
+              <w:cnfStyle w:val="000000100000" w:firstRow="0" w:lastRow="0" w:firstColumn="0" w:lastColumn="0" w:oddVBand="0" w:evenVBand="0" w:oddHBand="1" w:evenHBand="0" w:firstRowFirstColumn="0" w:firstRowLastColumn="0" w:lastRowFirstColumn="0" w:lastRowLastColumn="0"/>
+              <w:rPr>
+                <w:rFonts w:ascii="BC Sans" w:hAnsi="BC Sans" w:cs="BC Sans Light"/>
+                <w:sz w:val="20"/>
+                <w:szCs w:val="20"/>
+              </w:rPr>
+            </w:pPr>
+            <w:r>
+              <w:rPr>
+                <w:rFonts w:ascii="BC Sans" w:hAnsi="BC Sans" w:cs="BC Sans Light"/>
+                <w:sz w:val="20"/>
+                <w:szCs w:val="20"/>
+              </w:rPr>
+              <w:t>{d</w:t>
+            </w:r>
+            <w:r>
+              <w:rPr>
+                <w:rFonts w:ascii="BC Sans" w:eastAsia="Times New Roman" w:hAnsi="BC Sans" w:cs="Times New Roman"/>
+                <w:color w:val="000000" w:themeColor="text1"/>
+                <w:sz w:val="20"/>
+                <w:szCs w:val="20"/>
+              </w:rPr>
+              <w:t>.</w:t>
+            </w:r>
+            <w:r>
+              <w:rPr>
+                <w:rFonts w:ascii="BC Sans" w:hAnsi="BC Sans" w:cs="BC Sans Light"/>
+                <w:sz w:val="20"/>
+                <w:szCs w:val="20"/>
+              </w:rPr>
+              <w:t>updates[i].caller.organizationReportingComplaint}</w:t>
             </w:r>
           </w:p>
         </w:tc>
@@ -6146,6 +6692,7 @@
                 <w:sz w:val="20"/>
                 <w:szCs w:val="20"/>
               </w:rPr>
+              <w:lastRenderedPageBreak/>
               <w:t>NRIS Inspection number</w:t>
             </w:r>
             <w:r>
@@ -6927,7 +7474,6 @@
                 <w:sz w:val="20"/>
                 <w:szCs w:val="20"/>
               </w:rPr>
-              <w:lastRenderedPageBreak/>
               <w:t>Created by</w:t>
             </w:r>
           </w:p>
@@ -8963,21 +9509,12 @@
 </file>
 
 <file path=customXml/item1.xml><?xml version="1.0" encoding="utf-8"?>
-<p:properties xmlns:p="http://schemas.microsoft.com/office/2006/metadata/properties" xmlns:xsi="http://www.w3.org/2001/XMLSchema-instance" xmlns:pc="http://schemas.microsoft.com/office/infopath/2007/PartnerControls">
-  <documentManagement>
-    <TaxCatchAll xmlns="cbeac988-4fd5-47cf-ad03-89cc7678fa90" xsi:nil="true"/>
-    <lcf76f155ced4ddcb4097134ff3c332f xmlns="aa9c99c1-69c1-4b58-9df5-4d4796c46f8a">
-      <Terms xmlns="http://schemas.microsoft.com/office/infopath/2007/PartnerControls"/>
-    </lcf76f155ced4ddcb4097134ff3c332f>
-    <SharedWithUsers xmlns="cbeac988-4fd5-47cf-ad03-89cc7678fa90">
-      <UserInfo>
-        <DisplayName/>
-        <AccountId xsi:nil="true"/>
-        <AccountType/>
-      </UserInfo>
-    </SharedWithUsers>
-  </documentManagement>
-</p:properties>
+<?mso-contentType ?>
+<FormTemplates xmlns="http://schemas.microsoft.com/sharepoint/v3/contenttype/forms">
+  <Display>DocumentLibraryForm</Display>
+  <Edit>DocumentLibraryForm</Edit>
+  <New>DocumentLibraryForm</New>
+</FormTemplates>
 </file>
 
 <file path=customXml/item2.xml><?xml version="1.0" encoding="utf-8"?>
@@ -9216,21 +9753,27 @@
 </file>
 
 <file path=customXml/item3.xml><?xml version="1.0" encoding="utf-8"?>
-<?mso-contentType ?>
-<FormTemplates xmlns="http://schemas.microsoft.com/sharepoint/v3/contenttype/forms">
-  <Display>DocumentLibraryForm</Display>
-  <Edit>DocumentLibraryForm</Edit>
-  <New>DocumentLibraryForm</New>
-</FormTemplates>
+<p:properties xmlns:p="http://schemas.microsoft.com/office/2006/metadata/properties" xmlns:xsi="http://www.w3.org/2001/XMLSchema-instance" xmlns:pc="http://schemas.microsoft.com/office/infopath/2007/PartnerControls">
+  <documentManagement>
+    <TaxCatchAll xmlns="cbeac988-4fd5-47cf-ad03-89cc7678fa90" xsi:nil="true"/>
+    <lcf76f155ced4ddcb4097134ff3c332f xmlns="aa9c99c1-69c1-4b58-9df5-4d4796c46f8a">
+      <Terms xmlns="http://schemas.microsoft.com/office/infopath/2007/PartnerControls"/>
+    </lcf76f155ced4ddcb4097134ff3c332f>
+    <SharedWithUsers xmlns="cbeac988-4fd5-47cf-ad03-89cc7678fa90">
+      <UserInfo>
+        <DisplayName/>
+        <AccountId xsi:nil="true"/>
+        <AccountType/>
+      </UserInfo>
+    </SharedWithUsers>
+  </documentManagement>
+</p:properties>
 </file>
 
 <file path=customXml/itemProps1.xml><?xml version="1.0" encoding="utf-8"?>
-<ds:datastoreItem xmlns:ds="http://schemas.openxmlformats.org/officeDocument/2006/customXml" ds:itemID="{C6C5DCE0-D69C-4B6E-96D9-C69B23DE6D4A}">
+<ds:datastoreItem xmlns:ds="http://schemas.openxmlformats.org/officeDocument/2006/customXml" ds:itemID="{4BECF9F2-3A10-48CC-8D31-4F6E8664527E}">
   <ds:schemaRefs>
-    <ds:schemaRef ds:uri="http://schemas.microsoft.com/office/2006/metadata/properties"/>
-    <ds:schemaRef ds:uri="http://schemas.microsoft.com/office/infopath/2007/PartnerControls"/>
-    <ds:schemaRef ds:uri="cbeac988-4fd5-47cf-ad03-89cc7678fa90"/>
-    <ds:schemaRef ds:uri="aa9c99c1-69c1-4b58-9df5-4d4796c46f8a"/>
+    <ds:schemaRef ds:uri="http://schemas.microsoft.com/sharepoint/v3/contenttype/forms"/>
   </ds:schemaRefs>
 </ds:datastoreItem>
 </file>
@@ -9255,9 +9798,12 @@
 </file>
 
 <file path=customXml/itemProps3.xml><?xml version="1.0" encoding="utf-8"?>
-<ds:datastoreItem xmlns:ds="http://schemas.openxmlformats.org/officeDocument/2006/customXml" ds:itemID="{4BECF9F2-3A10-48CC-8D31-4F6E8664527E}">
+<ds:datastoreItem xmlns:ds="http://schemas.openxmlformats.org/officeDocument/2006/customXml" ds:itemID="{C6C5DCE0-D69C-4B6E-96D9-C69B23DE6D4A}">
   <ds:schemaRefs>
-    <ds:schemaRef ds:uri="http://schemas.microsoft.com/sharepoint/v3/contenttype/forms"/>
+    <ds:schemaRef ds:uri="http://schemas.microsoft.com/office/2006/metadata/properties"/>
+    <ds:schemaRef ds:uri="http://schemas.microsoft.com/office/infopath/2007/PartnerControls"/>
+    <ds:schemaRef ds:uri="cbeac988-4fd5-47cf-ad03-89cc7678fa90"/>
+    <ds:schemaRef ds:uri="aa9c99c1-69c1-4b58-9df5-4d4796c46f8a"/>
   </ds:schemaRefs>
 </ds:datastoreItem>
 </file>
</xml_diff>

<commit_message>
feat: Sassy Bighorn Sheep Release (#982)
Co-authored-by: Ryan Rondeau <nayr974@users.noreply.github.com>
Co-authored-by: Scarlett <35635257+Scarlett-Truong@users.noreply.github.com>
Co-authored-by: Mike Vesprini <11034827+mikevespi@users.noreply.github.com>
Co-authored-by: Dmitri <108112696+dk-bcps@users.noreply.github.com>
Co-authored-by: Derek Roberts <derek.roberts@gmail.com>
Co-authored-by: dmitri-korin-bcps <108112696+dmitri-korin-bcps@users.noreply.github.com>
Co-authored-by: jon-funk <johnthomasfunk@gmail.com>
Co-authored-by: Om Mishra <32200996+mishraomp@users.noreply.github.com>
Co-authored-by: team-wolverine-nrm-repo-updater[bot] <203337993+team-wolverine-nrm-repo-updater[bot]@users.noreply.github.com>
</commit_message>
<xml_diff>
--- a/backend/templates/complaint/CDOGS-CEEB-COMPLAINT-TEMPLATE-v1.docx
+++ b/backend/templates/complaint/CDOGS-CEEB-COMPLAINT-TEMPLATE-v1.docx
@@ -4316,6 +4316,552 @@
                 <w:szCs w:val="20"/>
               </w:rPr>
               <w:t>}</w:t>
+            </w:r>
+          </w:p>
+        </w:tc>
+      </w:tr>
+      <w:tr>
+        <w:trPr>
+          <w:cnfStyle w:val="000000100000" w:firstRow="0" w:lastRow="0" w:firstColumn="0" w:lastColumn="0" w:oddVBand="0" w:evenVBand="0" w:oddHBand="1" w:evenHBand="0" w:firstRowFirstColumn="0" w:firstRowLastColumn="0" w:lastRowFirstColumn="0" w:lastRowLastColumn="0"/>
+          <w:cantSplit/>
+          <w:trHeight w:val="360"/>
+        </w:trPr>
+        <w:tc>
+          <w:tcPr>
+            <w:cnfStyle w:val="001000000000" w:firstRow="0" w:lastRow="0" w:firstColumn="1" w:lastColumn="0" w:oddVBand="0" w:evenVBand="0" w:oddHBand="0" w:evenHBand="0" w:firstRowFirstColumn="0" w:firstRowLastColumn="0" w:lastRowFirstColumn="0" w:lastRowLastColumn="0"/>
+            <w:tcW w:w="2552" w:type="dxa"/>
+            <w:noWrap/>
+            <w:vAlign w:val="center"/>
+          </w:tcPr>
+          <w:p>
+            <w:pPr>
+              <w:rPr>
+                <w:rFonts w:ascii="BC Sans" w:hAnsi="BC Sans" w:cs="BC Sans Light"/>
+                <w:sz w:val="20"/>
+                <w:szCs w:val="20"/>
+              </w:rPr>
+            </w:pPr>
+            <w:r>
+              <w:rPr>
+                <w:rFonts w:ascii="BC Sans" w:hAnsi="BC Sans" w:cs="BC Sans Light"/>
+                <w:b w:val="0"/>
+                <w:bCs w:val="0"/>
+                <w:sz w:val="20"/>
+                <w:szCs w:val="20"/>
+              </w:rPr>
+              <w:t>N</w:t>
+            </w:r>
+            <w:r>
+              <w:rPr>
+                <w:rFonts w:ascii="BC Sans" w:hAnsi="BC Sans" w:cs="BC Sans Light"/>
+                <w:b w:val="0"/>
+                <w:bCs w:val="0"/>
+                <w:caps w:val="0"/>
+                <w:sz w:val="20"/>
+                <w:szCs w:val="20"/>
+              </w:rPr>
+              <w:t>ame</w:t>
+            </w:r>
+          </w:p>
+        </w:tc>
+        <w:tc>
+          <w:tcPr>
+            <w:tcW w:w="8364" w:type="dxa"/>
+            <w:noWrap/>
+            <w:vAlign w:val="center"/>
+          </w:tcPr>
+          <w:p>
+            <w:pPr>
+              <w:cnfStyle w:val="000000100000" w:firstRow="0" w:lastRow="0" w:firstColumn="0" w:lastColumn="0" w:oddVBand="0" w:evenVBand="0" w:oddHBand="1" w:evenHBand="0" w:firstRowFirstColumn="0" w:firstRowLastColumn="0" w:lastRowFirstColumn="0" w:lastRowLastColumn="0"/>
+              <w:rPr>
+                <w:rFonts w:ascii="BC Sans" w:hAnsi="BC Sans" w:cs="BC Sans Light"/>
+                <w:sz w:val="20"/>
+                <w:szCs w:val="20"/>
+              </w:rPr>
+            </w:pPr>
+            <w:r>
+              <w:rPr>
+                <w:rFonts w:ascii="BC Sans" w:hAnsi="BC Sans" w:cs="BC Sans Light"/>
+                <w:sz w:val="20"/>
+                <w:szCs w:val="20"/>
+              </w:rPr>
+              <w:t>{d</w:t>
+            </w:r>
+            <w:r>
+              <w:rPr>
+                <w:rFonts w:ascii="BC Sans" w:eastAsia="Times New Roman" w:hAnsi="BC Sans" w:cs="Times New Roman"/>
+                <w:color w:val="000000" w:themeColor="text1"/>
+                <w:sz w:val="20"/>
+                <w:szCs w:val="20"/>
+              </w:rPr>
+              <w:t>.</w:t>
+            </w:r>
+            <w:r>
+              <w:rPr>
+                <w:rFonts w:ascii="BC Sans" w:hAnsi="BC Sans" w:cs="BC Sans Light"/>
+                <w:sz w:val="20"/>
+                <w:szCs w:val="20"/>
+              </w:rPr>
+              <w:t>updates[i].caller.name}</w:t>
+            </w:r>
+          </w:p>
+        </w:tc>
+      </w:tr>
+      <w:tr>
+        <w:trPr>
+          <w:cantSplit/>
+          <w:trHeight w:val="360"/>
+        </w:trPr>
+        <w:tc>
+          <w:tcPr>
+            <w:cnfStyle w:val="001000000000" w:firstRow="0" w:lastRow="0" w:firstColumn="1" w:lastColumn="0" w:oddVBand="0" w:evenVBand="0" w:oddHBand="0" w:evenHBand="0" w:firstRowFirstColumn="0" w:firstRowLastColumn="0" w:lastRowFirstColumn="0" w:lastRowLastColumn="0"/>
+            <w:tcW w:w="2552" w:type="dxa"/>
+            <w:noWrap/>
+            <w:vAlign w:val="center"/>
+          </w:tcPr>
+          <w:p>
+            <w:pPr>
+              <w:rPr>
+                <w:rFonts w:ascii="BC Sans" w:hAnsi="BC Sans" w:cs="BC Sans Light"/>
+                <w:sz w:val="20"/>
+                <w:szCs w:val="20"/>
+              </w:rPr>
+            </w:pPr>
+            <w:r>
+              <w:rPr>
+                <w:rFonts w:ascii="BC Sans" w:hAnsi="BC Sans" w:cs="BC Sans Light"/>
+                <w:b w:val="0"/>
+                <w:bCs w:val="0"/>
+                <w:caps w:val="0"/>
+                <w:sz w:val="20"/>
+                <w:szCs w:val="20"/>
+              </w:rPr>
+              <w:t>Primary phone</w:t>
+            </w:r>
+          </w:p>
+        </w:tc>
+        <w:tc>
+          <w:tcPr>
+            <w:tcW w:w="8364" w:type="dxa"/>
+            <w:noWrap/>
+            <w:vAlign w:val="center"/>
+          </w:tcPr>
+          <w:p>
+            <w:pPr>
+              <w:cnfStyle w:val="000000000000" w:firstRow="0" w:lastRow="0" w:firstColumn="0" w:lastColumn="0" w:oddVBand="0" w:evenVBand="0" w:oddHBand="0" w:evenHBand="0" w:firstRowFirstColumn="0" w:firstRowLastColumn="0" w:lastRowFirstColumn="0" w:lastRowLastColumn="0"/>
+              <w:rPr>
+                <w:rFonts w:ascii="BC Sans" w:hAnsi="BC Sans" w:cs="BC Sans Light"/>
+                <w:sz w:val="20"/>
+                <w:szCs w:val="20"/>
+              </w:rPr>
+            </w:pPr>
+            <w:r>
+              <w:rPr>
+                <w:rFonts w:ascii="BC Sans" w:hAnsi="BC Sans" w:cs="BC Sans Light"/>
+                <w:sz w:val="20"/>
+                <w:szCs w:val="20"/>
+              </w:rPr>
+              <w:t>{d</w:t>
+            </w:r>
+            <w:r>
+              <w:rPr>
+                <w:rFonts w:ascii="BC Sans" w:eastAsia="Times New Roman" w:hAnsi="BC Sans" w:cs="Times New Roman"/>
+                <w:color w:val="000000" w:themeColor="text1"/>
+                <w:sz w:val="20"/>
+                <w:szCs w:val="20"/>
+              </w:rPr>
+              <w:t>.</w:t>
+            </w:r>
+            <w:r>
+              <w:rPr>
+                <w:rFonts w:ascii="BC Sans" w:hAnsi="BC Sans" w:cs="BC Sans Light"/>
+                <w:sz w:val="20"/>
+                <w:szCs w:val="20"/>
+              </w:rPr>
+              <w:t>updates[i].caller.primaryPhone}</w:t>
+            </w:r>
+          </w:p>
+        </w:tc>
+      </w:tr>
+      <w:tr>
+        <w:trPr>
+          <w:cnfStyle w:val="000000100000" w:firstRow="0" w:lastRow="0" w:firstColumn="0" w:lastColumn="0" w:oddVBand="0" w:evenVBand="0" w:oddHBand="1" w:evenHBand="0" w:firstRowFirstColumn="0" w:firstRowLastColumn="0" w:lastRowFirstColumn="0" w:lastRowLastColumn="0"/>
+          <w:cantSplit/>
+          <w:trHeight w:val="360"/>
+        </w:trPr>
+        <w:tc>
+          <w:tcPr>
+            <w:cnfStyle w:val="001000000000" w:firstRow="0" w:lastRow="0" w:firstColumn="1" w:lastColumn="0" w:oddVBand="0" w:evenVBand="0" w:oddHBand="0" w:evenHBand="0" w:firstRowFirstColumn="0" w:firstRowLastColumn="0" w:lastRowFirstColumn="0" w:lastRowLastColumn="0"/>
+            <w:tcW w:w="2552" w:type="dxa"/>
+            <w:noWrap/>
+            <w:vAlign w:val="center"/>
+          </w:tcPr>
+          <w:p>
+            <w:pPr>
+              <w:rPr>
+                <w:rFonts w:ascii="BC Sans" w:hAnsi="BC Sans" w:cs="BC Sans Light"/>
+                <w:sz w:val="20"/>
+                <w:szCs w:val="20"/>
+              </w:rPr>
+            </w:pPr>
+            <w:r>
+              <w:rPr>
+                <w:rFonts w:ascii="BC Sans" w:hAnsi="BC Sans" w:cs="BC Sans Light"/>
+                <w:b w:val="0"/>
+                <w:bCs w:val="0"/>
+                <w:caps w:val="0"/>
+                <w:sz w:val="20"/>
+                <w:szCs w:val="20"/>
+              </w:rPr>
+              <w:t>Alternative phone 1</w:t>
+            </w:r>
+          </w:p>
+        </w:tc>
+        <w:tc>
+          <w:tcPr>
+            <w:tcW w:w="8364" w:type="dxa"/>
+            <w:noWrap/>
+            <w:vAlign w:val="center"/>
+          </w:tcPr>
+          <w:p>
+            <w:pPr>
+              <w:cnfStyle w:val="000000100000" w:firstRow="0" w:lastRow="0" w:firstColumn="0" w:lastColumn="0" w:oddVBand="0" w:evenVBand="0" w:oddHBand="1" w:evenHBand="0" w:firstRowFirstColumn="0" w:firstRowLastColumn="0" w:lastRowFirstColumn="0" w:lastRowLastColumn="0"/>
+              <w:rPr>
+                <w:rFonts w:ascii="BC Sans" w:hAnsi="BC Sans" w:cs="BC Sans Light"/>
+                <w:sz w:val="20"/>
+                <w:szCs w:val="20"/>
+              </w:rPr>
+            </w:pPr>
+            <w:r>
+              <w:rPr>
+                <w:rFonts w:ascii="BC Sans" w:hAnsi="BC Sans" w:cs="BC Sans Light"/>
+                <w:sz w:val="20"/>
+                <w:szCs w:val="20"/>
+              </w:rPr>
+              <w:t>{d</w:t>
+            </w:r>
+            <w:r>
+              <w:rPr>
+                <w:rFonts w:ascii="BC Sans" w:eastAsia="Times New Roman" w:hAnsi="BC Sans" w:cs="Times New Roman"/>
+                <w:color w:val="000000" w:themeColor="text1"/>
+                <w:sz w:val="20"/>
+                <w:szCs w:val="20"/>
+              </w:rPr>
+              <w:t>.</w:t>
+            </w:r>
+            <w:r>
+              <w:rPr>
+                <w:rFonts w:ascii="BC Sans" w:hAnsi="BC Sans" w:cs="BC Sans Light"/>
+                <w:sz w:val="20"/>
+                <w:szCs w:val="20"/>
+              </w:rPr>
+              <w:t>updates[i].caller.alternativePhone1}</w:t>
+            </w:r>
+          </w:p>
+        </w:tc>
+      </w:tr>
+      <w:tr>
+        <w:trPr>
+          <w:cantSplit/>
+          <w:trHeight w:val="360"/>
+        </w:trPr>
+        <w:tc>
+          <w:tcPr>
+            <w:cnfStyle w:val="001000000000" w:firstRow="0" w:lastRow="0" w:firstColumn="1" w:lastColumn="0" w:oddVBand="0" w:evenVBand="0" w:oddHBand="0" w:evenHBand="0" w:firstRowFirstColumn="0" w:firstRowLastColumn="0" w:lastRowFirstColumn="0" w:lastRowLastColumn="0"/>
+            <w:tcW w:w="2552" w:type="dxa"/>
+            <w:noWrap/>
+            <w:vAlign w:val="center"/>
+          </w:tcPr>
+          <w:p>
+            <w:pPr>
+              <w:rPr>
+                <w:rFonts w:ascii="BC Sans" w:hAnsi="BC Sans" w:cs="BC Sans Light"/>
+                <w:sz w:val="20"/>
+                <w:szCs w:val="20"/>
+              </w:rPr>
+            </w:pPr>
+            <w:r>
+              <w:rPr>
+                <w:rFonts w:ascii="BC Sans" w:hAnsi="BC Sans" w:cs="BC Sans Light"/>
+                <w:b w:val="0"/>
+                <w:bCs w:val="0"/>
+                <w:caps w:val="0"/>
+                <w:sz w:val="20"/>
+                <w:szCs w:val="20"/>
+              </w:rPr>
+              <w:t>Alternative phone 2</w:t>
+            </w:r>
+          </w:p>
+        </w:tc>
+        <w:tc>
+          <w:tcPr>
+            <w:tcW w:w="8364" w:type="dxa"/>
+            <w:noWrap/>
+            <w:vAlign w:val="center"/>
+          </w:tcPr>
+          <w:p>
+            <w:pPr>
+              <w:cnfStyle w:val="000000000000" w:firstRow="0" w:lastRow="0" w:firstColumn="0" w:lastColumn="0" w:oddVBand="0" w:evenVBand="0" w:oddHBand="0" w:evenHBand="0" w:firstRowFirstColumn="0" w:firstRowLastColumn="0" w:lastRowFirstColumn="0" w:lastRowLastColumn="0"/>
+              <w:rPr>
+                <w:rFonts w:ascii="BC Sans" w:hAnsi="BC Sans" w:cs="BC Sans Light"/>
+                <w:sz w:val="20"/>
+                <w:szCs w:val="20"/>
+              </w:rPr>
+            </w:pPr>
+            <w:r>
+              <w:rPr>
+                <w:rFonts w:ascii="BC Sans" w:hAnsi="BC Sans" w:cs="BC Sans Light"/>
+                <w:sz w:val="20"/>
+                <w:szCs w:val="20"/>
+              </w:rPr>
+              <w:t>{d</w:t>
+            </w:r>
+            <w:r>
+              <w:rPr>
+                <w:rFonts w:ascii="BC Sans" w:eastAsia="Times New Roman" w:hAnsi="BC Sans" w:cs="Times New Roman"/>
+                <w:color w:val="000000" w:themeColor="text1"/>
+                <w:sz w:val="20"/>
+                <w:szCs w:val="20"/>
+              </w:rPr>
+              <w:t>.</w:t>
+            </w:r>
+            <w:r>
+              <w:rPr>
+                <w:rFonts w:ascii="BC Sans" w:hAnsi="BC Sans" w:cs="BC Sans Light"/>
+                <w:sz w:val="20"/>
+                <w:szCs w:val="20"/>
+              </w:rPr>
+              <w:t>updates[i].caller.alternativePhone2}</w:t>
+            </w:r>
+          </w:p>
+        </w:tc>
+      </w:tr>
+      <w:tr>
+        <w:trPr>
+          <w:cnfStyle w:val="000000100000" w:firstRow="0" w:lastRow="0" w:firstColumn="0" w:lastColumn="0" w:oddVBand="0" w:evenVBand="0" w:oddHBand="1" w:evenHBand="0" w:firstRowFirstColumn="0" w:firstRowLastColumn="0" w:lastRowFirstColumn="0" w:lastRowLastColumn="0"/>
+          <w:cantSplit/>
+          <w:trHeight w:val="360"/>
+        </w:trPr>
+        <w:tc>
+          <w:tcPr>
+            <w:cnfStyle w:val="001000000000" w:firstRow="0" w:lastRow="0" w:firstColumn="1" w:lastColumn="0" w:oddVBand="0" w:evenVBand="0" w:oddHBand="0" w:evenHBand="0" w:firstRowFirstColumn="0" w:firstRowLastColumn="0" w:lastRowFirstColumn="0" w:lastRowLastColumn="0"/>
+            <w:tcW w:w="2552" w:type="dxa"/>
+            <w:noWrap/>
+            <w:vAlign w:val="center"/>
+          </w:tcPr>
+          <w:p>
+            <w:pPr>
+              <w:rPr>
+                <w:rFonts w:ascii="BC Sans" w:hAnsi="BC Sans" w:cs="BC Sans Light"/>
+                <w:sz w:val="20"/>
+                <w:szCs w:val="20"/>
+              </w:rPr>
+            </w:pPr>
+            <w:r>
+              <w:rPr>
+                <w:rFonts w:ascii="BC Sans" w:hAnsi="BC Sans" w:cs="BC Sans Light"/>
+                <w:b w:val="0"/>
+                <w:bCs w:val="0"/>
+                <w:caps w:val="0"/>
+                <w:sz w:val="20"/>
+                <w:szCs w:val="20"/>
+              </w:rPr>
+              <w:t>Address</w:t>
+            </w:r>
+          </w:p>
+        </w:tc>
+        <w:tc>
+          <w:tcPr>
+            <w:tcW w:w="8364" w:type="dxa"/>
+            <w:noWrap/>
+            <w:vAlign w:val="center"/>
+          </w:tcPr>
+          <w:p>
+            <w:pPr>
+              <w:cnfStyle w:val="000000100000" w:firstRow="0" w:lastRow="0" w:firstColumn="0" w:lastColumn="0" w:oddVBand="0" w:evenVBand="0" w:oddHBand="1" w:evenHBand="0" w:firstRowFirstColumn="0" w:firstRowLastColumn="0" w:lastRowFirstColumn="0" w:lastRowLastColumn="0"/>
+              <w:rPr>
+                <w:rFonts w:ascii="BC Sans" w:hAnsi="BC Sans" w:cs="BC Sans Light"/>
+                <w:sz w:val="20"/>
+                <w:szCs w:val="20"/>
+              </w:rPr>
+            </w:pPr>
+            <w:r>
+              <w:rPr>
+                <w:rFonts w:ascii="BC Sans" w:hAnsi="BC Sans" w:cs="BC Sans Light"/>
+                <w:sz w:val="20"/>
+                <w:szCs w:val="20"/>
+              </w:rPr>
+              <w:t>{d</w:t>
+            </w:r>
+            <w:r>
+              <w:rPr>
+                <w:rFonts w:ascii="BC Sans" w:eastAsia="Times New Roman" w:hAnsi="BC Sans" w:cs="Times New Roman"/>
+                <w:color w:val="000000" w:themeColor="text1"/>
+                <w:sz w:val="20"/>
+                <w:szCs w:val="20"/>
+              </w:rPr>
+              <w:t>.</w:t>
+            </w:r>
+            <w:r>
+              <w:rPr>
+                <w:rFonts w:ascii="BC Sans" w:hAnsi="BC Sans" w:cs="BC Sans Light"/>
+                <w:sz w:val="20"/>
+                <w:szCs w:val="20"/>
+              </w:rPr>
+              <w:t>updates[i].caller.address}</w:t>
+            </w:r>
+          </w:p>
+        </w:tc>
+      </w:tr>
+      <w:tr>
+        <w:trPr>
+          <w:cantSplit/>
+          <w:trHeight w:val="360"/>
+        </w:trPr>
+        <w:tc>
+          <w:tcPr>
+            <w:cnfStyle w:val="001000000000" w:firstRow="0" w:lastRow="0" w:firstColumn="1" w:lastColumn="0" w:oddVBand="0" w:evenVBand="0" w:oddHBand="0" w:evenHBand="0" w:firstRowFirstColumn="0" w:firstRowLastColumn="0" w:lastRowFirstColumn="0" w:lastRowLastColumn="0"/>
+            <w:tcW w:w="2552" w:type="dxa"/>
+            <w:noWrap/>
+            <w:vAlign w:val="center"/>
+          </w:tcPr>
+          <w:p>
+            <w:pPr>
+              <w:rPr>
+                <w:rFonts w:ascii="BC Sans" w:hAnsi="BC Sans" w:cs="BC Sans Light"/>
+                <w:sz w:val="20"/>
+                <w:szCs w:val="20"/>
+              </w:rPr>
+            </w:pPr>
+            <w:r>
+              <w:rPr>
+                <w:rFonts w:ascii="BC Sans" w:hAnsi="BC Sans" w:cs="BC Sans Light"/>
+                <w:b w:val="0"/>
+                <w:bCs w:val="0"/>
+                <w:caps w:val="0"/>
+                <w:sz w:val="20"/>
+                <w:szCs w:val="20"/>
+              </w:rPr>
+              <w:t>Email</w:t>
+            </w:r>
+          </w:p>
+        </w:tc>
+        <w:tc>
+          <w:tcPr>
+            <w:tcW w:w="8364" w:type="dxa"/>
+            <w:noWrap/>
+            <w:vAlign w:val="center"/>
+          </w:tcPr>
+          <w:p>
+            <w:pPr>
+              <w:cnfStyle w:val="000000000000" w:firstRow="0" w:lastRow="0" w:firstColumn="0" w:lastColumn="0" w:oddVBand="0" w:evenVBand="0" w:oddHBand="0" w:evenHBand="0" w:firstRowFirstColumn="0" w:firstRowLastColumn="0" w:lastRowFirstColumn="0" w:lastRowLastColumn="0"/>
+              <w:rPr>
+                <w:rFonts w:ascii="BC Sans" w:hAnsi="BC Sans" w:cs="BC Sans Light"/>
+                <w:sz w:val="20"/>
+                <w:szCs w:val="20"/>
+              </w:rPr>
+            </w:pPr>
+            <w:r>
+              <w:rPr>
+                <w:rFonts w:ascii="BC Sans" w:hAnsi="BC Sans" w:cs="BC Sans Light"/>
+                <w:sz w:val="20"/>
+                <w:szCs w:val="20"/>
+              </w:rPr>
+              <w:t>{d</w:t>
+            </w:r>
+            <w:r>
+              <w:rPr>
+                <w:rFonts w:ascii="BC Sans" w:eastAsia="Times New Roman" w:hAnsi="BC Sans" w:cs="Times New Roman"/>
+                <w:color w:val="000000" w:themeColor="text1"/>
+                <w:sz w:val="20"/>
+                <w:szCs w:val="20"/>
+              </w:rPr>
+              <w:t>.</w:t>
+            </w:r>
+            <w:r>
+              <w:rPr>
+                <w:rFonts w:ascii="BC Sans" w:hAnsi="BC Sans" w:cs="BC Sans Light"/>
+                <w:sz w:val="20"/>
+                <w:szCs w:val="20"/>
+              </w:rPr>
+              <w:t>updates[i].caller.email}</w:t>
+            </w:r>
+          </w:p>
+        </w:tc>
+      </w:tr>
+      <w:tr>
+        <w:trPr>
+          <w:cnfStyle w:val="000000100000" w:firstRow="0" w:lastRow="0" w:firstColumn="0" w:lastColumn="0" w:oddVBand="0" w:evenVBand="0" w:oddHBand="1" w:evenHBand="0" w:firstRowFirstColumn="0" w:firstRowLastColumn="0" w:lastRowFirstColumn="0" w:lastRowLastColumn="0"/>
+          <w:cantSplit/>
+          <w:trHeight w:val="360"/>
+        </w:trPr>
+        <w:tc>
+          <w:tcPr>
+            <w:cnfStyle w:val="001000000000" w:firstRow="0" w:lastRow="0" w:firstColumn="1" w:lastColumn="0" w:oddVBand="0" w:evenVBand="0" w:oddHBand="0" w:evenHBand="0" w:firstRowFirstColumn="0" w:firstRowLastColumn="0" w:lastRowFirstColumn="0" w:lastRowLastColumn="0"/>
+            <w:tcW w:w="2552" w:type="dxa"/>
+            <w:noWrap/>
+            <w:vAlign w:val="center"/>
+          </w:tcPr>
+          <w:p>
+            <w:pPr>
+              <w:rPr>
+                <w:rFonts w:ascii="BC Sans" w:hAnsi="BC Sans" w:cs="BC Sans Light"/>
+                <w:sz w:val="20"/>
+                <w:szCs w:val="20"/>
+              </w:rPr>
+            </w:pPr>
+            <w:r>
+              <w:rPr>
+                <w:rFonts w:ascii="BC Sans" w:hAnsi="BC Sans" w:cs="BC Sans Light"/>
+                <w:b w:val="0"/>
+                <w:bCs w:val="0"/>
+                <w:caps w:val="0"/>
+                <w:sz w:val="20"/>
+                <w:szCs w:val="20"/>
+              </w:rPr>
+              <w:t>Organization reporting the complaint</w:t>
+            </w:r>
+          </w:p>
+        </w:tc>
+        <w:tc>
+          <w:tcPr>
+            <w:tcW w:w="8364" w:type="dxa"/>
+            <w:noWrap/>
+            <w:vAlign w:val="center"/>
+          </w:tcPr>
+          <w:p>
+            <w:pPr>
+              <w:cnfStyle w:val="000000100000" w:firstRow="0" w:lastRow="0" w:firstColumn="0" w:lastColumn="0" w:oddVBand="0" w:evenVBand="0" w:oddHBand="1" w:evenHBand="0" w:firstRowFirstColumn="0" w:firstRowLastColumn="0" w:lastRowFirstColumn="0" w:lastRowLastColumn="0"/>
+              <w:rPr>
+                <w:rFonts w:ascii="BC Sans" w:hAnsi="BC Sans" w:cs="BC Sans Light"/>
+                <w:sz w:val="20"/>
+                <w:szCs w:val="20"/>
+              </w:rPr>
+            </w:pPr>
+            <w:r>
+              <w:rPr>
+                <w:rFonts w:ascii="BC Sans" w:hAnsi="BC Sans" w:cs="BC Sans Light"/>
+                <w:sz w:val="20"/>
+                <w:szCs w:val="20"/>
+              </w:rPr>
+              <w:t>{d</w:t>
+            </w:r>
+            <w:r>
+              <w:rPr>
+                <w:rFonts w:ascii="BC Sans" w:eastAsia="Times New Roman" w:hAnsi="BC Sans" w:cs="Times New Roman"/>
+                <w:color w:val="000000" w:themeColor="text1"/>
+                <w:sz w:val="20"/>
+                <w:szCs w:val="20"/>
+              </w:rPr>
+              <w:t>.</w:t>
+            </w:r>
+            <w:r>
+              <w:rPr>
+                <w:rFonts w:ascii="BC Sans" w:hAnsi="BC Sans" w:cs="BC Sans Light"/>
+                <w:sz w:val="20"/>
+                <w:szCs w:val="20"/>
+              </w:rPr>
+              <w:t>updates[i].caller.organizationReportingComplaint}</w:t>
             </w:r>
           </w:p>
         </w:tc>
@@ -6146,6 +6692,7 @@
                 <w:sz w:val="20"/>
                 <w:szCs w:val="20"/>
               </w:rPr>
+              <w:lastRenderedPageBreak/>
               <w:t>NRIS Inspection number</w:t>
             </w:r>
             <w:r>
@@ -6927,7 +7474,6 @@
                 <w:sz w:val="20"/>
                 <w:szCs w:val="20"/>
               </w:rPr>
-              <w:lastRenderedPageBreak/>
               <w:t>Created by</w:t>
             </w:r>
           </w:p>
@@ -8963,21 +9509,12 @@
 </file>
 
 <file path=customXml/item1.xml><?xml version="1.0" encoding="utf-8"?>
-<p:properties xmlns:p="http://schemas.microsoft.com/office/2006/metadata/properties" xmlns:xsi="http://www.w3.org/2001/XMLSchema-instance" xmlns:pc="http://schemas.microsoft.com/office/infopath/2007/PartnerControls">
-  <documentManagement>
-    <TaxCatchAll xmlns="cbeac988-4fd5-47cf-ad03-89cc7678fa90" xsi:nil="true"/>
-    <lcf76f155ced4ddcb4097134ff3c332f xmlns="aa9c99c1-69c1-4b58-9df5-4d4796c46f8a">
-      <Terms xmlns="http://schemas.microsoft.com/office/infopath/2007/PartnerControls"/>
-    </lcf76f155ced4ddcb4097134ff3c332f>
-    <SharedWithUsers xmlns="cbeac988-4fd5-47cf-ad03-89cc7678fa90">
-      <UserInfo>
-        <DisplayName/>
-        <AccountId xsi:nil="true"/>
-        <AccountType/>
-      </UserInfo>
-    </SharedWithUsers>
-  </documentManagement>
-</p:properties>
+<?mso-contentType ?>
+<FormTemplates xmlns="http://schemas.microsoft.com/sharepoint/v3/contenttype/forms">
+  <Display>DocumentLibraryForm</Display>
+  <Edit>DocumentLibraryForm</Edit>
+  <New>DocumentLibraryForm</New>
+</FormTemplates>
 </file>
 
 <file path=customXml/item2.xml><?xml version="1.0" encoding="utf-8"?>
@@ -9216,21 +9753,27 @@
 </file>
 
 <file path=customXml/item3.xml><?xml version="1.0" encoding="utf-8"?>
-<?mso-contentType ?>
-<FormTemplates xmlns="http://schemas.microsoft.com/sharepoint/v3/contenttype/forms">
-  <Display>DocumentLibraryForm</Display>
-  <Edit>DocumentLibraryForm</Edit>
-  <New>DocumentLibraryForm</New>
-</FormTemplates>
+<p:properties xmlns:p="http://schemas.microsoft.com/office/2006/metadata/properties" xmlns:xsi="http://www.w3.org/2001/XMLSchema-instance" xmlns:pc="http://schemas.microsoft.com/office/infopath/2007/PartnerControls">
+  <documentManagement>
+    <TaxCatchAll xmlns="cbeac988-4fd5-47cf-ad03-89cc7678fa90" xsi:nil="true"/>
+    <lcf76f155ced4ddcb4097134ff3c332f xmlns="aa9c99c1-69c1-4b58-9df5-4d4796c46f8a">
+      <Terms xmlns="http://schemas.microsoft.com/office/infopath/2007/PartnerControls"/>
+    </lcf76f155ced4ddcb4097134ff3c332f>
+    <SharedWithUsers xmlns="cbeac988-4fd5-47cf-ad03-89cc7678fa90">
+      <UserInfo>
+        <DisplayName/>
+        <AccountId xsi:nil="true"/>
+        <AccountType/>
+      </UserInfo>
+    </SharedWithUsers>
+  </documentManagement>
+</p:properties>
 </file>
 
 <file path=customXml/itemProps1.xml><?xml version="1.0" encoding="utf-8"?>
-<ds:datastoreItem xmlns:ds="http://schemas.openxmlformats.org/officeDocument/2006/customXml" ds:itemID="{C6C5DCE0-D69C-4B6E-96D9-C69B23DE6D4A}">
+<ds:datastoreItem xmlns:ds="http://schemas.openxmlformats.org/officeDocument/2006/customXml" ds:itemID="{4BECF9F2-3A10-48CC-8D31-4F6E8664527E}">
   <ds:schemaRefs>
-    <ds:schemaRef ds:uri="http://schemas.microsoft.com/office/2006/metadata/properties"/>
-    <ds:schemaRef ds:uri="http://schemas.microsoft.com/office/infopath/2007/PartnerControls"/>
-    <ds:schemaRef ds:uri="cbeac988-4fd5-47cf-ad03-89cc7678fa90"/>
-    <ds:schemaRef ds:uri="aa9c99c1-69c1-4b58-9df5-4d4796c46f8a"/>
+    <ds:schemaRef ds:uri="http://schemas.microsoft.com/sharepoint/v3/contenttype/forms"/>
   </ds:schemaRefs>
 </ds:datastoreItem>
 </file>
@@ -9255,9 +9798,12 @@
 </file>
 
 <file path=customXml/itemProps3.xml><?xml version="1.0" encoding="utf-8"?>
-<ds:datastoreItem xmlns:ds="http://schemas.openxmlformats.org/officeDocument/2006/customXml" ds:itemID="{4BECF9F2-3A10-48CC-8D31-4F6E8664527E}">
+<ds:datastoreItem xmlns:ds="http://schemas.openxmlformats.org/officeDocument/2006/customXml" ds:itemID="{C6C5DCE0-D69C-4B6E-96D9-C69B23DE6D4A}">
   <ds:schemaRefs>
-    <ds:schemaRef ds:uri="http://schemas.microsoft.com/sharepoint/v3/contenttype/forms"/>
+    <ds:schemaRef ds:uri="http://schemas.microsoft.com/office/2006/metadata/properties"/>
+    <ds:schemaRef ds:uri="http://schemas.microsoft.com/office/infopath/2007/PartnerControls"/>
+    <ds:schemaRef ds:uri="cbeac988-4fd5-47cf-ad03-89cc7678fa90"/>
+    <ds:schemaRef ds:uri="aa9c99c1-69c1-4b58-9df5-4d4796c46f8a"/>
   </ds:schemaRefs>
 </ds:datastoreItem>
 </file>
</xml_diff>

<commit_message>
feat: add outcome attachments to CEEB export
</commit_message>
<xml_diff>
--- a/backend/templates/complaint/CDOGS-CEEB-COMPLAINT-TEMPLATE-v1.docx
+++ b/backend/templates/complaint/CDOGS-CEEB-COMPLAINT-TEMPLATE-v1.docx
@@ -157,6 +157,7 @@
               </w:rPr>
               <w:t>{</w:t>
             </w:r>
+            <w:proofErr w:type="spellStart"/>
             <w:r>
               <w:rPr>
                 <w:rFonts w:ascii="BC Sans" w:eastAsia="Times New Roman" w:hAnsi="BC Sans" w:cs="Times New Roman"/>
@@ -187,6 +188,7 @@
               </w:rPr>
               <w:t>reportedOn</w:t>
             </w:r>
+            <w:proofErr w:type="spellEnd"/>
             <w:r>
               <w:rPr>
                 <w:rFonts w:ascii="BC Sans" w:eastAsia="Times New Roman" w:hAnsi="BC Sans" w:cs="Times New Roman"/>
@@ -225,6 +227,7 @@
               </w:rPr>
               <w:t>Created by: {</w:t>
             </w:r>
+            <w:proofErr w:type="spellStart"/>
             <w:r>
               <w:rPr>
                 <w:rFonts w:ascii="BC Sans" w:eastAsia="Times New Roman" w:hAnsi="BC Sans" w:cs="Times New Roman"/>
@@ -257,6 +260,7 @@
               </w:rPr>
               <w:t>createdBy</w:t>
             </w:r>
+            <w:proofErr w:type="spellEnd"/>
             <w:r>
               <w:rPr>
                 <w:rFonts w:ascii="BC Sans" w:eastAsia="Times New Roman" w:hAnsi="BC Sans" w:cs="Times New Roman"/>
@@ -289,6 +293,7 @@
               </w:rPr>
               <w:t>Status: {</w:t>
             </w:r>
+            <w:proofErr w:type="spellStart"/>
             <w:r>
               <w:rPr>
                 <w:rFonts w:ascii="BC Sans" w:eastAsia="Times New Roman" w:hAnsi="BC Sans" w:cs="Times New Roman"/>
@@ -321,6 +326,7 @@
               </w:rPr>
               <w:t>status</w:t>
             </w:r>
+            <w:proofErr w:type="spellEnd"/>
             <w:r>
               <w:rPr>
                 <w:rFonts w:ascii="BC Sans" w:eastAsia="Times New Roman" w:hAnsi="BC Sans" w:cs="Times New Roman"/>
@@ -388,6 +394,7 @@
               </w:rPr>
               <w:t>{</w:t>
             </w:r>
+            <w:proofErr w:type="spellStart"/>
             <w:r>
               <w:rPr>
                 <w:rFonts w:ascii="BC Sans" w:eastAsia="Times New Roman" w:hAnsi="BC Sans" w:cs="Times New Roman"/>
@@ -420,6 +427,7 @@
               </w:rPr>
               <w:t>updatedOn</w:t>
             </w:r>
+            <w:proofErr w:type="spellEnd"/>
             <w:r>
               <w:rPr>
                 <w:rFonts w:ascii="BC Sans" w:eastAsia="Times New Roman" w:hAnsi="BC Sans" w:cs="Times New Roman"/>
@@ -463,7 +471,17 @@
                 <w:sz w:val="20"/>
                 <w:szCs w:val="20"/>
               </w:rPr>
-              <w:t xml:space="preserve"> {d</w:t>
+              <w:t xml:space="preserve"> {</w:t>
+            </w:r>
+            <w:proofErr w:type="spellStart"/>
+            <w:r>
+              <w:rPr>
+                <w:rFonts w:ascii="BC Sans" w:eastAsia="Times New Roman" w:hAnsi="BC Sans" w:cs="Times New Roman"/>
+                <w:color w:val="000000" w:themeColor="text1"/>
+                <w:sz w:val="20"/>
+                <w:szCs w:val="20"/>
+              </w:rPr>
+              <w:t>d</w:t>
             </w:r>
             <w:r>
               <w:rPr>
@@ -482,7 +500,17 @@
                 <w:sz w:val="20"/>
                 <w:szCs w:val="20"/>
               </w:rPr>
-              <w:t>officerAssigned}</w:t>
+              <w:t>officerAssigned</w:t>
+            </w:r>
+            <w:proofErr w:type="spellEnd"/>
+            <w:r>
+              <w:rPr>
+                <w:rFonts w:ascii="BC Sans" w:eastAsia="Times New Roman" w:hAnsi="BC Sans" w:cs="Times New Roman"/>
+                <w:color w:val="000000" w:themeColor="text1"/>
+                <w:sz w:val="20"/>
+                <w:szCs w:val="20"/>
+              </w:rPr>
+              <w:t>}</w:t>
             </w:r>
           </w:p>
         </w:tc>
@@ -507,7 +535,17 @@
                 <w:sz w:val="20"/>
                 <w:szCs w:val="20"/>
               </w:rPr>
-              <w:t>{d</w:t>
+              <w:t>{</w:t>
+            </w:r>
+            <w:proofErr w:type="spellStart"/>
+            <w:r>
+              <w:rPr>
+                <w:rFonts w:ascii="BC Sans" w:eastAsia="Times New Roman" w:hAnsi="BC Sans" w:cs="Times New Roman"/>
+                <w:color w:val="000000" w:themeColor="text1"/>
+                <w:sz w:val="20"/>
+                <w:szCs w:val="20"/>
+              </w:rPr>
+              <w:t>d</w:t>
             </w:r>
             <w:r>
               <w:rPr>
@@ -559,7 +597,17 @@
                 <w:sz w:val="20"/>
                 <w:szCs w:val="20"/>
               </w:rPr>
-              <w:t>:ifEM:hideBegin}</w:t>
+              <w:t>:ifEM:hideBegin</w:t>
+            </w:r>
+            <w:proofErr w:type="spellEnd"/>
+            <w:r>
+              <w:rPr>
+                <w:rFonts w:ascii="BC Sans" w:eastAsia="Times New Roman" w:hAnsi="BC Sans" w:cs="Times New Roman"/>
+                <w:color w:val="000000" w:themeColor="text1"/>
+                <w:sz w:val="20"/>
+                <w:szCs w:val="20"/>
+              </w:rPr>
+              <w:t>}</w:t>
             </w:r>
             <w:r>
               <w:rPr>
@@ -869,6 +917,7 @@
               </w:rPr>
               <w:t>{</w:t>
             </w:r>
+            <w:proofErr w:type="spellStart"/>
             <w:r>
               <w:rPr>
                 <w:rFonts w:ascii="BC Sans" w:eastAsia="Times New Roman" w:hAnsi="BC Sans" w:cs="Times New Roman"/>
@@ -896,6 +945,7 @@
               </w:rPr>
               <w:t>incidentDateTime</w:t>
             </w:r>
+            <w:proofErr w:type="spellEnd"/>
             <w:r>
               <w:rPr>
                 <w:rFonts w:ascii="BC Sans" w:eastAsia="Times New Roman" w:hAnsi="BC Sans" w:cs="Times New Roman"/>
@@ -1008,6 +1058,7 @@
               </w:rPr>
               <w:t>.</w:t>
             </w:r>
+            <w:proofErr w:type="spellStart"/>
             <w:r>
               <w:rPr>
                 <w:rFonts w:ascii="BC Sans" w:eastAsia="Times New Roman" w:hAnsi="BC Sans" w:cs="Times New Roman"/>
@@ -1018,6 +1069,7 @@
               </w:rPr>
               <w:t>complaintMethodReceivedCode</w:t>
             </w:r>
+            <w:proofErr w:type="spellEnd"/>
             <w:r>
               <w:rPr>
                 <w:rFonts w:ascii="BC Sans" w:hAnsi="BC Sans"/>
@@ -1092,6 +1144,7 @@
               </w:rPr>
               <w:t>{</w:t>
             </w:r>
+            <w:proofErr w:type="spellStart"/>
             <w:r>
               <w:rPr>
                 <w:rFonts w:ascii="BC Sans" w:eastAsia="Times New Roman" w:hAnsi="BC Sans" w:cs="Times New Roman"/>
@@ -1119,6 +1172,7 @@
               </w:rPr>
               <w:t>violationType</w:t>
             </w:r>
+            <w:proofErr w:type="spellEnd"/>
             <w:r>
               <w:rPr>
                 <w:rFonts w:ascii="BC Sans" w:eastAsia="Times New Roman" w:hAnsi="BC Sans" w:cs="Times New Roman"/>
@@ -1193,6 +1247,7 @@
               </w:rPr>
               <w:t>{</w:t>
             </w:r>
+            <w:proofErr w:type="spellStart"/>
             <w:r>
               <w:rPr>
                 <w:rFonts w:ascii="BC Sans" w:eastAsia="Times New Roman" w:hAnsi="BC Sans" w:cs="Times New Roman"/>
@@ -1220,6 +1275,7 @@
               </w:rPr>
               <w:t>inProgress</w:t>
             </w:r>
+            <w:proofErr w:type="spellEnd"/>
             <w:r>
               <w:rPr>
                 <w:rFonts w:ascii="BC Sans" w:eastAsia="Times New Roman" w:hAnsi="BC Sans" w:cs="Times New Roman"/>
@@ -1295,6 +1351,7 @@
               </w:rPr>
               <w:t>{</w:t>
             </w:r>
+            <w:proofErr w:type="spellStart"/>
             <w:r>
               <w:rPr>
                 <w:rFonts w:ascii="BC Sans" w:eastAsia="Times New Roman" w:hAnsi="BC Sans" w:cs="Times New Roman"/>
@@ -1322,6 +1379,7 @@
               </w:rPr>
               <w:t>wasObserved</w:t>
             </w:r>
+            <w:proofErr w:type="spellEnd"/>
             <w:r>
               <w:rPr>
                 <w:rFonts w:ascii="BC Sans" w:eastAsia="Times New Roman" w:hAnsi="BC Sans" w:cs="Times New Roman"/>
@@ -1390,6 +1448,7 @@
               </w:rPr>
               <w:t>{</w:t>
             </w:r>
+            <w:proofErr w:type="spellStart"/>
             <w:r>
               <w:rPr>
                 <w:rFonts w:ascii="BC Sans" w:eastAsia="Times New Roman" w:hAnsi="BC Sans" w:cs="Times New Roman"/>
@@ -1421,6 +1480,7 @@
               </w:rPr>
               <w:t>location</w:t>
             </w:r>
+            <w:proofErr w:type="spellEnd"/>
             <w:r>
               <w:rPr>
                 <w:rFonts w:ascii="BC Sans" w:eastAsia="Times New Roman" w:hAnsi="BC Sans" w:cs="Times New Roman"/>
@@ -1519,7 +1579,16 @@
                 <w:sz w:val="20"/>
                 <w:szCs w:val="20"/>
               </w:rPr>
-              <w:t>{d</w:t>
+              <w:t>{</w:t>
+            </w:r>
+            <w:proofErr w:type="spellStart"/>
+            <w:r>
+              <w:rPr>
+                <w:rFonts w:ascii="BC Sans" w:hAnsi="BC Sans" w:cs="BC Sans Light"/>
+                <w:sz w:val="20"/>
+                <w:szCs w:val="20"/>
+              </w:rPr>
+              <w:t>d</w:t>
             </w:r>
             <w:r>
               <w:rPr>
@@ -1554,6 +1623,7 @@
               </w:rPr>
               <w:t>NE</w:t>
             </w:r>
+            <w:proofErr w:type="spellEnd"/>
             <w:r>
               <w:rPr>
                 <w:rFonts w:ascii="BC Sans" w:hAnsi="BC Sans" w:cs="BC Sans Light"/>
@@ -1576,7 +1646,25 @@
                 <w:sz w:val="20"/>
                 <w:szCs w:val="20"/>
               </w:rPr>
-              <w:t>):showBegin}</w:t>
+              <w:t>):</w:t>
+            </w:r>
+            <w:proofErr w:type="spellStart"/>
+            <w:r>
+              <w:rPr>
+                <w:rFonts w:ascii="BC Sans" w:hAnsi="BC Sans" w:cs="BC Sans Light"/>
+                <w:sz w:val="20"/>
+                <w:szCs w:val="20"/>
+              </w:rPr>
+              <w:t>showBegin</w:t>
+            </w:r>
+            <w:proofErr w:type="spellEnd"/>
+            <w:r>
+              <w:rPr>
+                <w:rFonts w:ascii="BC Sans" w:hAnsi="BC Sans" w:cs="BC Sans Light"/>
+                <w:sz w:val="20"/>
+                <w:szCs w:val="20"/>
+              </w:rPr>
+              <w:t>}</w:t>
             </w:r>
             <w:r>
               <w:rPr>
@@ -1587,6 +1675,7 @@
               </w:rPr>
               <w:t>{</w:t>
             </w:r>
+            <w:proofErr w:type="spellStart"/>
             <w:r>
               <w:rPr>
                 <w:rFonts w:ascii="BC Sans" w:eastAsia="Times New Roman" w:hAnsi="BC Sans" w:cs="Times New Roman"/>
@@ -1614,6 +1703,7 @@
               </w:rPr>
               <w:t>latitude</w:t>
             </w:r>
+            <w:proofErr w:type="spellEnd"/>
             <w:r>
               <w:rPr>
                 <w:rFonts w:ascii="BC Sans" w:eastAsia="Times New Roman" w:hAnsi="BC Sans" w:cs="Times New Roman"/>
@@ -1623,6 +1713,7 @@
               </w:rPr>
               <w:t>}, {</w:t>
             </w:r>
+            <w:proofErr w:type="spellStart"/>
             <w:r>
               <w:rPr>
                 <w:rFonts w:ascii="BC Sans" w:eastAsia="Times New Roman" w:hAnsi="BC Sans" w:cs="Times New Roman"/>
@@ -1650,6 +1741,7 @@
               </w:rPr>
               <w:t>longitude</w:t>
             </w:r>
+            <w:proofErr w:type="spellEnd"/>
             <w:r>
               <w:rPr>
                 <w:rFonts w:ascii="BC Sans" w:eastAsia="Times New Roman" w:hAnsi="BC Sans" w:cs="Times New Roman"/>
@@ -1665,7 +1757,16 @@
                 <w:sz w:val="20"/>
                 <w:szCs w:val="20"/>
               </w:rPr>
-              <w:t>{d</w:t>
+              <w:t>{</w:t>
+            </w:r>
+            <w:proofErr w:type="spellStart"/>
+            <w:r>
+              <w:rPr>
+                <w:rFonts w:ascii="BC Sans" w:hAnsi="BC Sans" w:cs="BC Sans Light"/>
+                <w:sz w:val="20"/>
+                <w:szCs w:val="20"/>
+              </w:rPr>
+              <w:t>d</w:t>
             </w:r>
             <w:r>
               <w:rPr>
@@ -1700,6 +1801,7 @@
               </w:rPr>
               <w:t>NE</w:t>
             </w:r>
+            <w:proofErr w:type="spellEnd"/>
             <w:r>
               <w:rPr>
                 <w:rFonts w:ascii="BC Sans" w:hAnsi="BC Sans" w:cs="BC Sans Light"/>
@@ -1722,7 +1824,16 @@
                 <w:sz w:val="20"/>
                 <w:szCs w:val="20"/>
               </w:rPr>
-              <w:t>):show</w:t>
+              <w:t>):</w:t>
+            </w:r>
+            <w:proofErr w:type="spellStart"/>
+            <w:r>
+              <w:rPr>
+                <w:rFonts w:ascii="BC Sans" w:hAnsi="BC Sans" w:cs="BC Sans Light"/>
+                <w:sz w:val="20"/>
+                <w:szCs w:val="20"/>
+              </w:rPr>
+              <w:t>show</w:t>
             </w:r>
             <w:r>
               <w:rPr>
@@ -1732,6 +1843,7 @@
               </w:rPr>
               <w:t>End</w:t>
             </w:r>
+            <w:proofErr w:type="spellEnd"/>
             <w:r>
               <w:rPr>
                 <w:rFonts w:ascii="BC Sans" w:hAnsi="BC Sans" w:cs="BC Sans Light"/>
@@ -1869,6 +1981,7 @@
               </w:rPr>
               <w:t>{</w:t>
             </w:r>
+            <w:proofErr w:type="spellStart"/>
             <w:r>
               <w:rPr>
                 <w:rFonts w:ascii="BC Sans" w:eastAsia="BC Sans" w:hAnsi="BC Sans" w:cs="BC Sans"/>
@@ -1896,6 +2009,7 @@
               </w:rPr>
               <w:t>community</w:t>
             </w:r>
+            <w:proofErr w:type="spellEnd"/>
             <w:r>
               <w:rPr>
                 <w:rFonts w:ascii="BC Sans" w:eastAsia="BC Sans" w:hAnsi="BC Sans" w:cs="BC Sans"/>
@@ -1905,6 +2019,7 @@
               </w:rPr>
               <w:t>}, {</w:t>
             </w:r>
+            <w:proofErr w:type="spellStart"/>
             <w:r>
               <w:rPr>
                 <w:rFonts w:ascii="BC Sans" w:eastAsia="BC Sans" w:hAnsi="BC Sans" w:cs="BC Sans"/>
@@ -1932,6 +2047,7 @@
               </w:rPr>
               <w:t>zone</w:t>
             </w:r>
+            <w:proofErr w:type="spellEnd"/>
             <w:r>
               <w:rPr>
                 <w:rFonts w:ascii="BC Sans" w:eastAsia="BC Sans" w:hAnsi="BC Sans" w:cs="BC Sans"/>
@@ -1941,6 +2057,7 @@
               </w:rPr>
               <w:t>}, {</w:t>
             </w:r>
+            <w:proofErr w:type="spellStart"/>
             <w:r>
               <w:rPr>
                 <w:rFonts w:ascii="BC Sans" w:eastAsia="BC Sans" w:hAnsi="BC Sans" w:cs="BC Sans"/>
@@ -1966,7 +2083,17 @@
                 <w:sz w:val="20"/>
                 <w:szCs w:val="20"/>
               </w:rPr>
-              <w:t>region}</w:t>
+              <w:t>region</w:t>
+            </w:r>
+            <w:proofErr w:type="spellEnd"/>
+            <w:r>
+              <w:rPr>
+                <w:rFonts w:ascii="BC Sans" w:eastAsia="BC Sans" w:hAnsi="BC Sans" w:cs="BC Sans"/>
+                <w:color w:val="000000" w:themeColor="text1"/>
+                <w:sz w:val="20"/>
+                <w:szCs w:val="20"/>
+              </w:rPr>
+              <w:t>}</w:t>
             </w:r>
           </w:p>
         </w:tc>
@@ -2033,6 +2160,7 @@
               </w:rPr>
               <w:t>{</w:t>
             </w:r>
+            <w:proofErr w:type="spellStart"/>
             <w:r>
               <w:rPr>
                 <w:rFonts w:ascii="BC Sans" w:eastAsia="Times New Roman" w:hAnsi="BC Sans" w:cs="Times New Roman"/>
@@ -2060,6 +2188,7 @@
               </w:rPr>
               <w:t>locationDescription</w:t>
             </w:r>
+            <w:proofErr w:type="spellEnd"/>
             <w:r>
               <w:rPr>
                 <w:rFonts w:ascii="BC Sans" w:eastAsia="Times New Roman" w:hAnsi="BC Sans" w:cs="Times New Roman"/>
@@ -2133,6 +2262,7 @@
               </w:rPr>
               <w:t>{</w:t>
             </w:r>
+            <w:proofErr w:type="spellStart"/>
             <w:r>
               <w:rPr>
                 <w:rFonts w:ascii="BC Sans" w:eastAsia="Times New Roman" w:hAnsi="BC Sans" w:cs="Times New Roman"/>
@@ -2160,6 +2290,7 @@
               </w:rPr>
               <w:t>description</w:t>
             </w:r>
+            <w:proofErr w:type="spellEnd"/>
             <w:r>
               <w:rPr>
                 <w:rFonts w:ascii="BC Sans" w:eastAsia="Times New Roman" w:hAnsi="BC Sans" w:cs="Times New Roman"/>
@@ -2261,7 +2392,17 @@
                 <w:sz w:val="20"/>
                 <w:szCs w:val="20"/>
               </w:rPr>
-              <w:t>{d</w:t>
+              <w:t>{</w:t>
+            </w:r>
+            <w:proofErr w:type="spellStart"/>
+            <w:r>
+              <w:rPr>
+                <w:rFonts w:ascii="BC Sans" w:eastAsia="BC Sans" w:hAnsi="BC Sans" w:cs="BC Sans"/>
+                <w:color w:val="000000" w:themeColor="text1"/>
+                <w:sz w:val="20"/>
+                <w:szCs w:val="20"/>
+              </w:rPr>
+              <w:t>d</w:t>
             </w:r>
             <w:r>
               <w:rPr>
@@ -2279,7 +2420,17 @@
                 <w:sz w:val="20"/>
                 <w:szCs w:val="20"/>
               </w:rPr>
-              <w:t>details}</w:t>
+              <w:t>details</w:t>
+            </w:r>
+            <w:proofErr w:type="spellEnd"/>
+            <w:r>
+              <w:rPr>
+                <w:rFonts w:ascii="BC Sans" w:eastAsia="BC Sans" w:hAnsi="BC Sans" w:cs="BC Sans"/>
+                <w:color w:val="000000" w:themeColor="text1"/>
+                <w:sz w:val="20"/>
+                <w:szCs w:val="20"/>
+              </w:rPr>
+              <w:t>}</w:t>
             </w:r>
           </w:p>
         </w:tc>
@@ -2400,7 +2551,19 @@
                 <w:sz w:val="20"/>
                 <w:szCs w:val="20"/>
               </w:rPr>
-              <w:t>{d</w:t>
+              <w:t>{</w:t>
+            </w:r>
+            <w:proofErr w:type="spellStart"/>
+            <w:r>
+              <w:rPr>
+                <w:rFonts w:ascii="BC Sans" w:hAnsi="BC Sans" w:cs="BC Sans Light"/>
+                <w:b w:val="0"/>
+                <w:bCs w:val="0"/>
+                <w:caps w:val="0"/>
+                <w:sz w:val="20"/>
+                <w:szCs w:val="20"/>
+              </w:rPr>
+              <w:t>d</w:t>
             </w:r>
             <w:r>
               <w:rPr>
@@ -2424,16 +2587,41 @@
               </w:rPr>
               <w:t>privacy</w:t>
             </w:r>
-            <w:r>
-              <w:rPr>
-                <w:rFonts w:ascii="BC Sans" w:hAnsi="BC Sans" w:cs="BC Sans Light"/>
-                <w:b w:val="0"/>
-                <w:bCs w:val="0"/>
-                <w:caps w:val="0"/>
-                <w:sz w:val="20"/>
-                <w:szCs w:val="20"/>
-              </w:rPr>
-              <w:t>[i]</w:t>
+            <w:proofErr w:type="spellEnd"/>
+            <w:r>
+              <w:rPr>
+                <w:rFonts w:ascii="BC Sans" w:hAnsi="BC Sans" w:cs="BC Sans Light"/>
+                <w:b w:val="0"/>
+                <w:bCs w:val="0"/>
+                <w:caps w:val="0"/>
+                <w:sz w:val="20"/>
+                <w:szCs w:val="20"/>
+              </w:rPr>
+              <w:t>[</w:t>
+            </w:r>
+            <w:proofErr w:type="spellStart"/>
+            <w:r>
+              <w:rPr>
+                <w:rFonts w:ascii="BC Sans" w:hAnsi="BC Sans" w:cs="BC Sans Light"/>
+                <w:b w:val="0"/>
+                <w:bCs w:val="0"/>
+                <w:caps w:val="0"/>
+                <w:sz w:val="20"/>
+                <w:szCs w:val="20"/>
+              </w:rPr>
+              <w:t>i</w:t>
+            </w:r>
+            <w:proofErr w:type="spellEnd"/>
+            <w:r>
+              <w:rPr>
+                <w:rFonts w:ascii="BC Sans" w:hAnsi="BC Sans" w:cs="BC Sans Light"/>
+                <w:b w:val="0"/>
+                <w:bCs w:val="0"/>
+                <w:caps w:val="0"/>
+                <w:sz w:val="20"/>
+                <w:szCs w:val="20"/>
+              </w:rPr>
+              <w:t>]</w:t>
             </w:r>
             <w:r>
               <w:rPr>
@@ -2473,7 +2661,16 @@
                 <w:sz w:val="20"/>
                 <w:szCs w:val="20"/>
               </w:rPr>
-              <w:t>{d</w:t>
+              <w:t>{</w:t>
+            </w:r>
+            <w:proofErr w:type="spellStart"/>
+            <w:r>
+              <w:rPr>
+                <w:rFonts w:ascii="BC Sans" w:hAnsi="BC Sans" w:cs="BC Sans Light"/>
+                <w:sz w:val="20"/>
+                <w:szCs w:val="20"/>
+              </w:rPr>
+              <w:t>d</w:t>
             </w:r>
             <w:r>
               <w:rPr>
@@ -2492,13 +2689,32 @@
               </w:rPr>
               <w:t>privacy</w:t>
             </w:r>
-            <w:r>
-              <w:rPr>
-                <w:rFonts w:ascii="BC Sans" w:hAnsi="BC Sans" w:cs="BC Sans Light"/>
-                <w:sz w:val="20"/>
-                <w:szCs w:val="20"/>
-              </w:rPr>
-              <w:t>[i].</w:t>
+            <w:proofErr w:type="spellEnd"/>
+            <w:r>
+              <w:rPr>
+                <w:rFonts w:ascii="BC Sans" w:hAnsi="BC Sans" w:cs="BC Sans Light"/>
+                <w:sz w:val="20"/>
+                <w:szCs w:val="20"/>
+              </w:rPr>
+              <w:t>[</w:t>
+            </w:r>
+            <w:proofErr w:type="spellStart"/>
+            <w:r>
+              <w:rPr>
+                <w:rFonts w:ascii="BC Sans" w:hAnsi="BC Sans" w:cs="BC Sans Light"/>
+                <w:sz w:val="20"/>
+                <w:szCs w:val="20"/>
+              </w:rPr>
+              <w:t>i</w:t>
+            </w:r>
+            <w:proofErr w:type="spellEnd"/>
+            <w:r>
+              <w:rPr>
+                <w:rFonts w:ascii="BC Sans" w:hAnsi="BC Sans" w:cs="BC Sans Light"/>
+                <w:sz w:val="20"/>
+                <w:szCs w:val="20"/>
+              </w:rPr>
+              <w:t>].</w:t>
             </w:r>
             <w:commentRangeStart w:id="0"/>
             <w:r>
@@ -2559,7 +2775,19 @@
                 <w:sz w:val="20"/>
                 <w:szCs w:val="20"/>
               </w:rPr>
-              <w:t>Privacy requested {d</w:t>
+              <w:t>Privacy requested {</w:t>
+            </w:r>
+            <w:proofErr w:type="spellStart"/>
+            <w:r>
+              <w:rPr>
+                <w:rFonts w:ascii="BC Sans" w:hAnsi="BC Sans" w:cs="BC Sans Light"/>
+                <w:b w:val="0"/>
+                <w:bCs w:val="0"/>
+                <w:caps w:val="0"/>
+                <w:sz w:val="20"/>
+                <w:szCs w:val="20"/>
+              </w:rPr>
+              <w:t>d</w:t>
             </w:r>
             <w:r>
               <w:rPr>
@@ -2583,6 +2811,7 @@
               </w:rPr>
               <w:t>privacy</w:t>
             </w:r>
+            <w:proofErr w:type="spellEnd"/>
             <w:r>
               <w:rPr>
                 <w:rFonts w:ascii="BC Sans" w:hAnsi="BC Sans" w:cs="BC Sans Light"/>
@@ -2640,7 +2869,16 @@
                 <w:sz w:val="20"/>
                 <w:szCs w:val="20"/>
               </w:rPr>
-              <w:t>{d</w:t>
+              <w:t>{</w:t>
+            </w:r>
+            <w:proofErr w:type="spellStart"/>
+            <w:r>
+              <w:rPr>
+                <w:rFonts w:ascii="BC Sans" w:hAnsi="BC Sans" w:cs="BC Sans Light"/>
+                <w:sz w:val="20"/>
+                <w:szCs w:val="20"/>
+              </w:rPr>
+              <w:t>d</w:t>
             </w:r>
             <w:r>
               <w:rPr>
@@ -2657,7 +2895,16 @@
                 <w:sz w:val="20"/>
                 <w:szCs w:val="20"/>
               </w:rPr>
-              <w:t>privacy[i</w:t>
+              <w:t>privacy</w:t>
+            </w:r>
+            <w:proofErr w:type="spellEnd"/>
+            <w:r>
+              <w:rPr>
+                <w:rFonts w:ascii="BC Sans" w:hAnsi="BC Sans" w:cs="BC Sans Light"/>
+                <w:sz w:val="20"/>
+                <w:szCs w:val="20"/>
+              </w:rPr>
+              <w:t>[i</w:t>
             </w:r>
             <w:r>
               <w:rPr>
@@ -3127,6 +3374,7 @@
               </w:rPr>
               <w:t>{</w:t>
             </w:r>
+            <w:proofErr w:type="spellStart"/>
             <w:r>
               <w:rPr>
                 <w:rFonts w:ascii="BC Sans" w:hAnsi="BC Sans" w:cs="BC Sans Light"/>
@@ -3149,7 +3397,16 @@
                 <w:sz w:val="20"/>
                 <w:szCs w:val="20"/>
               </w:rPr>
-              <w:t>address}</w:t>
+              <w:t>address</w:t>
+            </w:r>
+            <w:proofErr w:type="spellEnd"/>
+            <w:r>
+              <w:rPr>
+                <w:rFonts w:ascii="BC Sans" w:hAnsi="BC Sans" w:cs="BC Sans Light"/>
+                <w:sz w:val="20"/>
+                <w:szCs w:val="20"/>
+              </w:rPr>
+              <w:t>}</w:t>
             </w:r>
           </w:p>
         </w:tc>
@@ -3212,6 +3469,7 @@
               </w:rPr>
               <w:t>{</w:t>
             </w:r>
+            <w:proofErr w:type="spellStart"/>
             <w:r>
               <w:rPr>
                 <w:rFonts w:ascii="BC Sans" w:hAnsi="BC Sans" w:cs="BC Sans Light"/>
@@ -3234,7 +3492,16 @@
                 <w:sz w:val="20"/>
                 <w:szCs w:val="20"/>
               </w:rPr>
-              <w:t>email}</w:t>
+              <w:t>email</w:t>
+            </w:r>
+            <w:proofErr w:type="spellEnd"/>
+            <w:r>
+              <w:rPr>
+                <w:rFonts w:ascii="BC Sans" w:hAnsi="BC Sans" w:cs="BC Sans Light"/>
+                <w:sz w:val="20"/>
+                <w:szCs w:val="20"/>
+              </w:rPr>
+              <w:t>}</w:t>
             </w:r>
           </w:p>
         </w:tc>
@@ -3298,6 +3565,7 @@
               </w:rPr>
               <w:t>{</w:t>
             </w:r>
+            <w:proofErr w:type="spellStart"/>
             <w:r>
               <w:rPr>
                 <w:rFonts w:ascii="BC Sans" w:hAnsi="BC Sans" w:cs="BC Sans Light"/>
@@ -3322,6 +3590,7 @@
               </w:rPr>
               <w:t>reportedBy</w:t>
             </w:r>
+            <w:proofErr w:type="spellEnd"/>
             <w:r>
               <w:rPr>
                 <w:rFonts w:ascii="BC Sans" w:hAnsi="BC Sans" w:cs="BC Sans Light"/>
@@ -3390,7 +3659,20 @@
                 <w:sz w:val="20"/>
                 <w:szCs w:val="20"/>
               </w:rPr>
-              <w:t>, received: {d</w:t>
+              <w:t>, received: {</w:t>
+            </w:r>
+            <w:proofErr w:type="spellStart"/>
+            <w:r>
+              <w:rPr>
+                <w:rFonts w:ascii="BC Sans" w:eastAsia="Times New Roman" w:hAnsi="BC Sans" w:cs="Times New Roman"/>
+                <w:b w:val="0"/>
+                <w:bCs w:val="0"/>
+                <w:caps w:val="0"/>
+                <w:color w:val="000000" w:themeColor="text1"/>
+                <w:sz w:val="20"/>
+                <w:szCs w:val="20"/>
+              </w:rPr>
+              <w:t>d</w:t>
             </w:r>
             <w:r>
               <w:rPr>
@@ -3414,18 +3696,46 @@
               </w:rPr>
               <w:t>actions</w:t>
             </w:r>
-            <w:r>
-              <w:rPr>
-                <w:rFonts w:ascii="BC Sans" w:eastAsia="Times New Roman" w:hAnsi="BC Sans" w:cs="Times New Roman"/>
-                <w:b w:val="0"/>
-                <w:bCs w:val="0"/>
-                <w:caps w:val="0"/>
-                <w:color w:val="000000" w:themeColor="text1"/>
-                <w:sz w:val="20"/>
-                <w:szCs w:val="20"/>
-              </w:rPr>
-              <w:t>[i].</w:t>
-            </w:r>
+            <w:proofErr w:type="spellEnd"/>
+            <w:r>
+              <w:rPr>
+                <w:rFonts w:ascii="BC Sans" w:eastAsia="Times New Roman" w:hAnsi="BC Sans" w:cs="Times New Roman"/>
+                <w:b w:val="0"/>
+                <w:bCs w:val="0"/>
+                <w:caps w:val="0"/>
+                <w:color w:val="000000" w:themeColor="text1"/>
+                <w:sz w:val="20"/>
+                <w:szCs w:val="20"/>
+              </w:rPr>
+              <w:t>[</w:t>
+            </w:r>
+            <w:proofErr w:type="spellStart"/>
+            <w:r>
+              <w:rPr>
+                <w:rFonts w:ascii="BC Sans" w:eastAsia="Times New Roman" w:hAnsi="BC Sans" w:cs="Times New Roman"/>
+                <w:b w:val="0"/>
+                <w:bCs w:val="0"/>
+                <w:caps w:val="0"/>
+                <w:color w:val="000000" w:themeColor="text1"/>
+                <w:sz w:val="20"/>
+                <w:szCs w:val="20"/>
+              </w:rPr>
+              <w:t>i</w:t>
+            </w:r>
+            <w:proofErr w:type="spellEnd"/>
+            <w:r>
+              <w:rPr>
+                <w:rFonts w:ascii="BC Sans" w:eastAsia="Times New Roman" w:hAnsi="BC Sans" w:cs="Times New Roman"/>
+                <w:b w:val="0"/>
+                <w:bCs w:val="0"/>
+                <w:caps w:val="0"/>
+                <w:color w:val="000000" w:themeColor="text1"/>
+                <w:sz w:val="20"/>
+                <w:szCs w:val="20"/>
+              </w:rPr>
+              <w:t>].</w:t>
+            </w:r>
+            <w:proofErr w:type="spellStart"/>
             <w:r>
               <w:rPr>
                 <w:rFonts w:ascii="BC Sans" w:eastAsia="Times New Roman" w:hAnsi="BC Sans" w:cs="Times New Roman"/>
@@ -3438,6 +3748,7 @@
               </w:rPr>
               <w:t>actionLogged</w:t>
             </w:r>
+            <w:proofErr w:type="spellEnd"/>
             <w:r>
               <w:rPr>
                 <w:rFonts w:ascii="BC Sans" w:eastAsia="Times New Roman" w:hAnsi="BC Sans" w:cs="Times New Roman"/>
@@ -3508,7 +3819,16 @@
                 <w:sz w:val="20"/>
                 <w:szCs w:val="20"/>
               </w:rPr>
-              <w:t>{d.</w:t>
+              <w:t>{</w:t>
+            </w:r>
+            <w:proofErr w:type="spellStart"/>
+            <w:r>
+              <w:rPr>
+                <w:rFonts w:ascii="BC Sans" w:hAnsi="BC Sans" w:cs="BC Sans Light"/>
+                <w:sz w:val="20"/>
+                <w:szCs w:val="20"/>
+              </w:rPr>
+              <w:t>d.</w:t>
             </w:r>
             <w:r>
               <w:rPr>
@@ -3518,14 +3838,34 @@
               </w:rPr>
               <w:t>actions</w:t>
             </w:r>
-            <w:r>
-              <w:rPr>
-                <w:rFonts w:ascii="BC Sans" w:hAnsi="BC Sans" w:cs="BC Sans Light"/>
-                <w:sz w:val="20"/>
-                <w:szCs w:val="20"/>
-              </w:rPr>
-              <w:t>[i].</w:t>
-            </w:r>
+            <w:proofErr w:type="spellEnd"/>
+            <w:r>
+              <w:rPr>
+                <w:rFonts w:ascii="BC Sans" w:hAnsi="BC Sans" w:cs="BC Sans Light"/>
+                <w:sz w:val="20"/>
+                <w:szCs w:val="20"/>
+              </w:rPr>
+              <w:t>[</w:t>
+            </w:r>
+            <w:proofErr w:type="spellStart"/>
+            <w:r>
+              <w:rPr>
+                <w:rFonts w:ascii="BC Sans" w:hAnsi="BC Sans" w:cs="BC Sans Light"/>
+                <w:sz w:val="20"/>
+                <w:szCs w:val="20"/>
+              </w:rPr>
+              <w:t>i</w:t>
+            </w:r>
+            <w:proofErr w:type="spellEnd"/>
+            <w:r>
+              <w:rPr>
+                <w:rFonts w:ascii="BC Sans" w:hAnsi="BC Sans" w:cs="BC Sans Light"/>
+                <w:sz w:val="20"/>
+                <w:szCs w:val="20"/>
+              </w:rPr>
+              <w:t>].</w:t>
+            </w:r>
+            <w:proofErr w:type="spellStart"/>
             <w:r>
               <w:rPr>
                 <w:rFonts w:ascii="BC Sans" w:hAnsi="BC Sans" w:cs="BC Sans Light"/>
@@ -3542,6 +3882,7 @@
               </w:rPr>
               <w:t>Txt</w:t>
             </w:r>
+            <w:proofErr w:type="spellEnd"/>
             <w:r>
               <w:rPr>
                 <w:rFonts w:ascii="BC Sans" w:hAnsi="BC Sans" w:cs="BC Sans Light"/>
@@ -3597,7 +3938,16 @@
                 <w:sz w:val="20"/>
                 <w:szCs w:val="20"/>
               </w:rPr>
-              <w:t>{d.</w:t>
+              <w:t>{</w:t>
+            </w:r>
+            <w:proofErr w:type="spellStart"/>
+            <w:r>
+              <w:rPr>
+                <w:rFonts w:ascii="BC Sans" w:hAnsi="BC Sans" w:cs="BC Sans Light"/>
+                <w:sz w:val="20"/>
+                <w:szCs w:val="20"/>
+              </w:rPr>
+              <w:t>d.</w:t>
             </w:r>
             <w:r>
               <w:rPr>
@@ -3607,14 +3957,34 @@
               </w:rPr>
               <w:t>actions</w:t>
             </w:r>
-            <w:r>
-              <w:rPr>
-                <w:rFonts w:ascii="BC Sans" w:hAnsi="BC Sans" w:cs="BC Sans Light"/>
-                <w:sz w:val="20"/>
-                <w:szCs w:val="20"/>
-              </w:rPr>
-              <w:t>[i].</w:t>
-            </w:r>
+            <w:proofErr w:type="spellEnd"/>
+            <w:r>
+              <w:rPr>
+                <w:rFonts w:ascii="BC Sans" w:hAnsi="BC Sans" w:cs="BC Sans Light"/>
+                <w:sz w:val="20"/>
+                <w:szCs w:val="20"/>
+              </w:rPr>
+              <w:t>[</w:t>
+            </w:r>
+            <w:proofErr w:type="spellStart"/>
+            <w:r>
+              <w:rPr>
+                <w:rFonts w:ascii="BC Sans" w:hAnsi="BC Sans" w:cs="BC Sans Light"/>
+                <w:sz w:val="20"/>
+                <w:szCs w:val="20"/>
+              </w:rPr>
+              <w:t>i</w:t>
+            </w:r>
+            <w:proofErr w:type="spellEnd"/>
+            <w:r>
+              <w:rPr>
+                <w:rFonts w:ascii="BC Sans" w:hAnsi="BC Sans" w:cs="BC Sans Light"/>
+                <w:sz w:val="20"/>
+                <w:szCs w:val="20"/>
+              </w:rPr>
+              <w:t>].</w:t>
+            </w:r>
+            <w:proofErr w:type="spellStart"/>
             <w:r>
               <w:rPr>
                 <w:rFonts w:ascii="BC Sans" w:hAnsi="BC Sans" w:cs="BC Sans Light"/>
@@ -3623,6 +3993,7 @@
               </w:rPr>
               <w:t>loggedByTxt</w:t>
             </w:r>
+            <w:proofErr w:type="spellEnd"/>
             <w:r>
               <w:rPr>
                 <w:rFonts w:ascii="BC Sans" w:hAnsi="BC Sans" w:cs="BC Sans Light"/>
@@ -3638,7 +4009,23 @@
     <w:p/>
     <w:p>
       <w:r>
-        <w:t>{d.actions[i+1].actionLogged}</w:t>
+        <w:t>{</w:t>
+      </w:r>
+      <w:proofErr w:type="spellStart"/>
+      <w:r>
+        <w:t>d.actions</w:t>
+      </w:r>
+      <w:proofErr w:type="spellEnd"/>
+      <w:r>
+        <w:t>[i+1].</w:t>
+      </w:r>
+      <w:proofErr w:type="spellStart"/>
+      <w:r>
+        <w:t>actionLogged</w:t>
+      </w:r>
+      <w:proofErr w:type="spellEnd"/>
+      <w:r>
+        <w:t>}</w:t>
       </w:r>
     </w:p>
     <w:tbl>
@@ -3723,18 +4110,9 @@
                 <w:szCs w:val="20"/>
                 <w14:ligatures w14:val="none"/>
               </w:rPr>
-              <w:t>, received: {d</w:t>
-            </w:r>
-            <w:r>
-              <w:rPr>
-                <w:rFonts w:ascii="BC Sans" w:hAnsi="BC Sans" w:cs="BC Sans Light"/>
-                <w:b w:val="0"/>
-                <w:bCs w:val="0"/>
-                <w:sz w:val="20"/>
-                <w:szCs w:val="20"/>
-              </w:rPr>
-              <w:t>.</w:t>
-            </w:r>
+              <w:t>, received: {</w:t>
+            </w:r>
+            <w:proofErr w:type="spellStart"/>
             <w:r>
               <w:rPr>
                 <w:rFonts w:ascii="BC Sans" w:eastAsia="Times New Roman" w:hAnsi="BC Sans" w:cs="Times New Roman"/>
@@ -3747,7 +4125,106 @@
                 <w:szCs w:val="20"/>
                 <w14:ligatures w14:val="none"/>
               </w:rPr>
-              <w:t>updates[i].updateOn}</w:t>
+              <w:t>d</w:t>
+            </w:r>
+            <w:r>
+              <w:rPr>
+                <w:rFonts w:ascii="BC Sans" w:hAnsi="BC Sans" w:cs="BC Sans Light"/>
+                <w:b w:val="0"/>
+                <w:bCs w:val="0"/>
+                <w:sz w:val="20"/>
+                <w:szCs w:val="20"/>
+              </w:rPr>
+              <w:t>.</w:t>
+            </w:r>
+            <w:r>
+              <w:rPr>
+                <w:rFonts w:ascii="BC Sans" w:eastAsia="Times New Roman" w:hAnsi="BC Sans" w:cs="Times New Roman"/>
+                <w:b w:val="0"/>
+                <w:bCs w:val="0"/>
+                <w:caps w:val="0"/>
+                <w:color w:val="000000"/>
+                <w:kern w:val="0"/>
+                <w:sz w:val="20"/>
+                <w:szCs w:val="20"/>
+                <w14:ligatures w14:val="none"/>
+              </w:rPr>
+              <w:t>updates</w:t>
+            </w:r>
+            <w:proofErr w:type="spellEnd"/>
+            <w:r>
+              <w:rPr>
+                <w:rFonts w:ascii="BC Sans" w:eastAsia="Times New Roman" w:hAnsi="BC Sans" w:cs="Times New Roman"/>
+                <w:b w:val="0"/>
+                <w:bCs w:val="0"/>
+                <w:caps w:val="0"/>
+                <w:color w:val="000000"/>
+                <w:kern w:val="0"/>
+                <w:sz w:val="20"/>
+                <w:szCs w:val="20"/>
+                <w14:ligatures w14:val="none"/>
+              </w:rPr>
+              <w:t>[</w:t>
+            </w:r>
+            <w:proofErr w:type="spellStart"/>
+            <w:r>
+              <w:rPr>
+                <w:rFonts w:ascii="BC Sans" w:eastAsia="Times New Roman" w:hAnsi="BC Sans" w:cs="Times New Roman"/>
+                <w:b w:val="0"/>
+                <w:bCs w:val="0"/>
+                <w:caps w:val="0"/>
+                <w:color w:val="000000"/>
+                <w:kern w:val="0"/>
+                <w:sz w:val="20"/>
+                <w:szCs w:val="20"/>
+                <w14:ligatures w14:val="none"/>
+              </w:rPr>
+              <w:t>i</w:t>
+            </w:r>
+            <w:proofErr w:type="spellEnd"/>
+            <w:r>
+              <w:rPr>
+                <w:rFonts w:ascii="BC Sans" w:eastAsia="Times New Roman" w:hAnsi="BC Sans" w:cs="Times New Roman"/>
+                <w:b w:val="0"/>
+                <w:bCs w:val="0"/>
+                <w:caps w:val="0"/>
+                <w:color w:val="000000"/>
+                <w:kern w:val="0"/>
+                <w:sz w:val="20"/>
+                <w:szCs w:val="20"/>
+                <w14:ligatures w14:val="none"/>
+              </w:rPr>
+              <w:t>].</w:t>
+            </w:r>
+            <w:proofErr w:type="spellStart"/>
+            <w:r>
+              <w:rPr>
+                <w:rFonts w:ascii="BC Sans" w:eastAsia="Times New Roman" w:hAnsi="BC Sans" w:cs="Times New Roman"/>
+                <w:b w:val="0"/>
+                <w:bCs w:val="0"/>
+                <w:caps w:val="0"/>
+                <w:color w:val="000000"/>
+                <w:kern w:val="0"/>
+                <w:sz w:val="20"/>
+                <w:szCs w:val="20"/>
+                <w14:ligatures w14:val="none"/>
+              </w:rPr>
+              <w:t>updateOn</w:t>
+            </w:r>
+            <w:proofErr w:type="spellEnd"/>
+            <w:r>
+              <w:rPr>
+                <w:rFonts w:ascii="BC Sans" w:eastAsia="Times New Roman" w:hAnsi="BC Sans" w:cs="Times New Roman"/>
+                <w:b w:val="0"/>
+                <w:bCs w:val="0"/>
+                <w:caps w:val="0"/>
+                <w:color w:val="000000"/>
+                <w:kern w:val="0"/>
+                <w:sz w:val="20"/>
+                <w:szCs w:val="20"/>
+                <w14:ligatures w14:val="none"/>
+              </w:rPr>
+              <w:t>}</w:t>
             </w:r>
             <w:r>
               <w:rPr>
@@ -3823,6 +4300,7 @@
               </w:rPr>
               <w:t>{</w:t>
             </w:r>
+            <w:proofErr w:type="spellStart"/>
             <w:r>
               <w:rPr>
                 <w:rFonts w:ascii="BC Sans" w:hAnsi="BC Sans" w:cs="BC Sans Light"/>
@@ -3845,7 +4323,34 @@
                 <w:sz w:val="20"/>
                 <w:szCs w:val="20"/>
               </w:rPr>
-              <w:t>updates[i].description</w:t>
+              <w:t>updates</w:t>
+            </w:r>
+            <w:proofErr w:type="spellEnd"/>
+            <w:r>
+              <w:rPr>
+                <w:rFonts w:ascii="BC Sans" w:hAnsi="BC Sans" w:cs="BC Sans Light"/>
+                <w:sz w:val="20"/>
+                <w:szCs w:val="20"/>
+              </w:rPr>
+              <w:t>[</w:t>
+            </w:r>
+            <w:proofErr w:type="spellStart"/>
+            <w:r>
+              <w:rPr>
+                <w:rFonts w:ascii="BC Sans" w:hAnsi="BC Sans" w:cs="BC Sans Light"/>
+                <w:sz w:val="20"/>
+                <w:szCs w:val="20"/>
+              </w:rPr>
+              <w:t>i</w:t>
+            </w:r>
+            <w:proofErr w:type="spellEnd"/>
+            <w:r>
+              <w:rPr>
+                <w:rFonts w:ascii="BC Sans" w:hAnsi="BC Sans" w:cs="BC Sans Light"/>
+                <w:sz w:val="20"/>
+                <w:szCs w:val="20"/>
+              </w:rPr>
+              <w:t>].description</w:t>
             </w:r>
             <w:r>
               <w:rPr>
@@ -3916,6 +4421,7 @@
               </w:rPr>
               <w:t>{</w:t>
             </w:r>
+            <w:proofErr w:type="spellStart"/>
             <w:r>
               <w:rPr>
                 <w:rFonts w:ascii="BC Sans" w:hAnsi="BC Sans" w:cs="BC Sans Light"/>
@@ -3938,8 +4444,45 @@
                 <w:sz w:val="20"/>
                 <w:szCs w:val="20"/>
               </w:rPr>
-              <w:t>updates[i].location.summary</w:t>
-            </w:r>
+              <w:t>updates</w:t>
+            </w:r>
+            <w:proofErr w:type="spellEnd"/>
+            <w:r>
+              <w:rPr>
+                <w:rFonts w:ascii="BC Sans" w:hAnsi="BC Sans" w:cs="BC Sans Light"/>
+                <w:sz w:val="20"/>
+                <w:szCs w:val="20"/>
+              </w:rPr>
+              <w:t>[</w:t>
+            </w:r>
+            <w:proofErr w:type="spellStart"/>
+            <w:r>
+              <w:rPr>
+                <w:rFonts w:ascii="BC Sans" w:hAnsi="BC Sans" w:cs="BC Sans Light"/>
+                <w:sz w:val="20"/>
+                <w:szCs w:val="20"/>
+              </w:rPr>
+              <w:t>i</w:t>
+            </w:r>
+            <w:proofErr w:type="spellEnd"/>
+            <w:r>
+              <w:rPr>
+                <w:rFonts w:ascii="BC Sans" w:hAnsi="BC Sans" w:cs="BC Sans Light"/>
+                <w:sz w:val="20"/>
+                <w:szCs w:val="20"/>
+              </w:rPr>
+              <w:t>].</w:t>
+            </w:r>
+            <w:proofErr w:type="spellStart"/>
+            <w:r>
+              <w:rPr>
+                <w:rFonts w:ascii="BC Sans" w:hAnsi="BC Sans" w:cs="BC Sans Light"/>
+                <w:sz w:val="20"/>
+                <w:szCs w:val="20"/>
+              </w:rPr>
+              <w:t>location.summary</w:t>
+            </w:r>
+            <w:proofErr w:type="spellEnd"/>
             <w:r>
               <w:rPr>
                 <w:rFonts w:ascii="BC Sans" w:hAnsi="BC Sans" w:cs="BC Sans Light"/>
@@ -4010,6 +4553,7 @@
               </w:rPr>
               <w:t>{</w:t>
             </w:r>
+            <w:proofErr w:type="spellStart"/>
             <w:r>
               <w:rPr>
                 <w:rFonts w:ascii="BC Sans" w:hAnsi="BC Sans" w:cs="BC Sans Light"/>
@@ -4032,8 +4576,45 @@
                 <w:sz w:val="20"/>
                 <w:szCs w:val="20"/>
               </w:rPr>
-              <w:t>updates[i].location.details</w:t>
-            </w:r>
+              <w:t>updates</w:t>
+            </w:r>
+            <w:proofErr w:type="spellEnd"/>
+            <w:r>
+              <w:rPr>
+                <w:rFonts w:ascii="BC Sans" w:hAnsi="BC Sans" w:cs="BC Sans Light"/>
+                <w:sz w:val="20"/>
+                <w:szCs w:val="20"/>
+              </w:rPr>
+              <w:t>[</w:t>
+            </w:r>
+            <w:proofErr w:type="spellStart"/>
+            <w:r>
+              <w:rPr>
+                <w:rFonts w:ascii="BC Sans" w:hAnsi="BC Sans" w:cs="BC Sans Light"/>
+                <w:sz w:val="20"/>
+                <w:szCs w:val="20"/>
+              </w:rPr>
+              <w:t>i</w:t>
+            </w:r>
+            <w:proofErr w:type="spellEnd"/>
+            <w:r>
+              <w:rPr>
+                <w:rFonts w:ascii="BC Sans" w:hAnsi="BC Sans" w:cs="BC Sans Light"/>
+                <w:sz w:val="20"/>
+                <w:szCs w:val="20"/>
+              </w:rPr>
+              <w:t>].</w:t>
+            </w:r>
+            <w:proofErr w:type="spellStart"/>
+            <w:r>
+              <w:rPr>
+                <w:rFonts w:ascii="BC Sans" w:hAnsi="BC Sans" w:cs="BC Sans Light"/>
+                <w:sz w:val="20"/>
+                <w:szCs w:val="20"/>
+              </w:rPr>
+              <w:t>location.details</w:t>
+            </w:r>
+            <w:proofErr w:type="spellEnd"/>
             <w:r>
               <w:rPr>
                 <w:rFonts w:ascii="BC Sans" w:hAnsi="BC Sans" w:cs="BC Sans Light"/>
@@ -4385,7 +4966,16 @@
                 <w:sz w:val="20"/>
                 <w:szCs w:val="20"/>
               </w:rPr>
-              <w:t>{d</w:t>
+              <w:t>{</w:t>
+            </w:r>
+            <w:proofErr w:type="spellStart"/>
+            <w:r>
+              <w:rPr>
+                <w:rFonts w:ascii="BC Sans" w:hAnsi="BC Sans" w:cs="BC Sans Light"/>
+                <w:sz w:val="20"/>
+                <w:szCs w:val="20"/>
+              </w:rPr>
+              <w:t>d</w:t>
             </w:r>
             <w:r>
               <w:rPr>
@@ -4402,7 +4992,34 @@
                 <w:sz w:val="20"/>
                 <w:szCs w:val="20"/>
               </w:rPr>
-              <w:t>updates[i].caller.name}</w:t>
+              <w:t>updates</w:t>
+            </w:r>
+            <w:proofErr w:type="spellEnd"/>
+            <w:r>
+              <w:rPr>
+                <w:rFonts w:ascii="BC Sans" w:hAnsi="BC Sans" w:cs="BC Sans Light"/>
+                <w:sz w:val="20"/>
+                <w:szCs w:val="20"/>
+              </w:rPr>
+              <w:t>[</w:t>
+            </w:r>
+            <w:proofErr w:type="spellStart"/>
+            <w:r>
+              <w:rPr>
+                <w:rFonts w:ascii="BC Sans" w:hAnsi="BC Sans" w:cs="BC Sans Light"/>
+                <w:sz w:val="20"/>
+                <w:szCs w:val="20"/>
+              </w:rPr>
+              <w:t>i</w:t>
+            </w:r>
+            <w:proofErr w:type="spellEnd"/>
+            <w:r>
+              <w:rPr>
+                <w:rFonts w:ascii="BC Sans" w:hAnsi="BC Sans" w:cs="BC Sans Light"/>
+                <w:sz w:val="20"/>
+                <w:szCs w:val="20"/>
+              </w:rPr>
+              <w:t>].caller.name}</w:t>
             </w:r>
           </w:p>
         </w:tc>
@@ -4461,7 +5078,16 @@
                 <w:sz w:val="20"/>
                 <w:szCs w:val="20"/>
               </w:rPr>
-              <w:t>{d</w:t>
+              <w:t>{</w:t>
+            </w:r>
+            <w:proofErr w:type="spellStart"/>
+            <w:r>
+              <w:rPr>
+                <w:rFonts w:ascii="BC Sans" w:hAnsi="BC Sans" w:cs="BC Sans Light"/>
+                <w:sz w:val="20"/>
+                <w:szCs w:val="20"/>
+              </w:rPr>
+              <w:t>d</w:t>
             </w:r>
             <w:r>
               <w:rPr>
@@ -4478,7 +5104,52 @@
                 <w:sz w:val="20"/>
                 <w:szCs w:val="20"/>
               </w:rPr>
-              <w:t>updates[i].caller.primaryPhone}</w:t>
+              <w:t>updates</w:t>
+            </w:r>
+            <w:proofErr w:type="spellEnd"/>
+            <w:r>
+              <w:rPr>
+                <w:rFonts w:ascii="BC Sans" w:hAnsi="BC Sans" w:cs="BC Sans Light"/>
+                <w:sz w:val="20"/>
+                <w:szCs w:val="20"/>
+              </w:rPr>
+              <w:t>[</w:t>
+            </w:r>
+            <w:proofErr w:type="spellStart"/>
+            <w:r>
+              <w:rPr>
+                <w:rFonts w:ascii="BC Sans" w:hAnsi="BC Sans" w:cs="BC Sans Light"/>
+                <w:sz w:val="20"/>
+                <w:szCs w:val="20"/>
+              </w:rPr>
+              <w:t>i</w:t>
+            </w:r>
+            <w:proofErr w:type="spellEnd"/>
+            <w:r>
+              <w:rPr>
+                <w:rFonts w:ascii="BC Sans" w:hAnsi="BC Sans" w:cs="BC Sans Light"/>
+                <w:sz w:val="20"/>
+                <w:szCs w:val="20"/>
+              </w:rPr>
+              <w:t>].</w:t>
+            </w:r>
+            <w:proofErr w:type="spellStart"/>
+            <w:r>
+              <w:rPr>
+                <w:rFonts w:ascii="BC Sans" w:hAnsi="BC Sans" w:cs="BC Sans Light"/>
+                <w:sz w:val="20"/>
+                <w:szCs w:val="20"/>
+              </w:rPr>
+              <w:t>caller.primaryPhone</w:t>
+            </w:r>
+            <w:proofErr w:type="spellEnd"/>
+            <w:r>
+              <w:rPr>
+                <w:rFonts w:ascii="BC Sans" w:hAnsi="BC Sans" w:cs="BC Sans Light"/>
+                <w:sz w:val="20"/>
+                <w:szCs w:val="20"/>
+              </w:rPr>
+              <w:t>}</w:t>
             </w:r>
           </w:p>
         </w:tc>
@@ -4538,7 +5209,16 @@
                 <w:sz w:val="20"/>
                 <w:szCs w:val="20"/>
               </w:rPr>
-              <w:t>{d</w:t>
+              <w:t>{</w:t>
+            </w:r>
+            <w:proofErr w:type="spellStart"/>
+            <w:r>
+              <w:rPr>
+                <w:rFonts w:ascii="BC Sans" w:hAnsi="BC Sans" w:cs="BC Sans Light"/>
+                <w:sz w:val="20"/>
+                <w:szCs w:val="20"/>
+              </w:rPr>
+              <w:t>d</w:t>
             </w:r>
             <w:r>
               <w:rPr>
@@ -4555,7 +5235,34 @@
                 <w:sz w:val="20"/>
                 <w:szCs w:val="20"/>
               </w:rPr>
-              <w:t>updates[i].caller.alternativePhone1}</w:t>
+              <w:t>updates</w:t>
+            </w:r>
+            <w:proofErr w:type="spellEnd"/>
+            <w:r>
+              <w:rPr>
+                <w:rFonts w:ascii="BC Sans" w:hAnsi="BC Sans" w:cs="BC Sans Light"/>
+                <w:sz w:val="20"/>
+                <w:szCs w:val="20"/>
+              </w:rPr>
+              <w:t>[</w:t>
+            </w:r>
+            <w:proofErr w:type="spellStart"/>
+            <w:r>
+              <w:rPr>
+                <w:rFonts w:ascii="BC Sans" w:hAnsi="BC Sans" w:cs="BC Sans Light"/>
+                <w:sz w:val="20"/>
+                <w:szCs w:val="20"/>
+              </w:rPr>
+              <w:t>i</w:t>
+            </w:r>
+            <w:proofErr w:type="spellEnd"/>
+            <w:r>
+              <w:rPr>
+                <w:rFonts w:ascii="BC Sans" w:hAnsi="BC Sans" w:cs="BC Sans Light"/>
+                <w:sz w:val="20"/>
+                <w:szCs w:val="20"/>
+              </w:rPr>
+              <w:t>].caller.alternativePhone1}</w:t>
             </w:r>
           </w:p>
         </w:tc>
@@ -4614,7 +5321,16 @@
                 <w:sz w:val="20"/>
                 <w:szCs w:val="20"/>
               </w:rPr>
-              <w:t>{d</w:t>
+              <w:t>{</w:t>
+            </w:r>
+            <w:proofErr w:type="spellStart"/>
+            <w:r>
+              <w:rPr>
+                <w:rFonts w:ascii="BC Sans" w:hAnsi="BC Sans" w:cs="BC Sans Light"/>
+                <w:sz w:val="20"/>
+                <w:szCs w:val="20"/>
+              </w:rPr>
+              <w:t>d</w:t>
             </w:r>
             <w:r>
               <w:rPr>
@@ -4631,7 +5347,34 @@
                 <w:sz w:val="20"/>
                 <w:szCs w:val="20"/>
               </w:rPr>
-              <w:t>updates[i].caller.alternativePhone2}</w:t>
+              <w:t>updates</w:t>
+            </w:r>
+            <w:proofErr w:type="spellEnd"/>
+            <w:r>
+              <w:rPr>
+                <w:rFonts w:ascii="BC Sans" w:hAnsi="BC Sans" w:cs="BC Sans Light"/>
+                <w:sz w:val="20"/>
+                <w:szCs w:val="20"/>
+              </w:rPr>
+              <w:t>[</w:t>
+            </w:r>
+            <w:proofErr w:type="spellStart"/>
+            <w:r>
+              <w:rPr>
+                <w:rFonts w:ascii="BC Sans" w:hAnsi="BC Sans" w:cs="BC Sans Light"/>
+                <w:sz w:val="20"/>
+                <w:szCs w:val="20"/>
+              </w:rPr>
+              <w:t>i</w:t>
+            </w:r>
+            <w:proofErr w:type="spellEnd"/>
+            <w:r>
+              <w:rPr>
+                <w:rFonts w:ascii="BC Sans" w:hAnsi="BC Sans" w:cs="BC Sans Light"/>
+                <w:sz w:val="20"/>
+                <w:szCs w:val="20"/>
+              </w:rPr>
+              <w:t>].caller.alternativePhone2}</w:t>
             </w:r>
           </w:p>
         </w:tc>
@@ -4691,7 +5434,16 @@
                 <w:sz w:val="20"/>
                 <w:szCs w:val="20"/>
               </w:rPr>
-              <w:t>{d</w:t>
+              <w:t>{</w:t>
+            </w:r>
+            <w:proofErr w:type="spellStart"/>
+            <w:r>
+              <w:rPr>
+                <w:rFonts w:ascii="BC Sans" w:hAnsi="BC Sans" w:cs="BC Sans Light"/>
+                <w:sz w:val="20"/>
+                <w:szCs w:val="20"/>
+              </w:rPr>
+              <w:t>d</w:t>
             </w:r>
             <w:r>
               <w:rPr>
@@ -4708,7 +5460,52 @@
                 <w:sz w:val="20"/>
                 <w:szCs w:val="20"/>
               </w:rPr>
-              <w:t>updates[i].caller.address}</w:t>
+              <w:t>updates</w:t>
+            </w:r>
+            <w:proofErr w:type="spellEnd"/>
+            <w:r>
+              <w:rPr>
+                <w:rFonts w:ascii="BC Sans" w:hAnsi="BC Sans" w:cs="BC Sans Light"/>
+                <w:sz w:val="20"/>
+                <w:szCs w:val="20"/>
+              </w:rPr>
+              <w:t>[</w:t>
+            </w:r>
+            <w:proofErr w:type="spellStart"/>
+            <w:r>
+              <w:rPr>
+                <w:rFonts w:ascii="BC Sans" w:hAnsi="BC Sans" w:cs="BC Sans Light"/>
+                <w:sz w:val="20"/>
+                <w:szCs w:val="20"/>
+              </w:rPr>
+              <w:t>i</w:t>
+            </w:r>
+            <w:proofErr w:type="spellEnd"/>
+            <w:r>
+              <w:rPr>
+                <w:rFonts w:ascii="BC Sans" w:hAnsi="BC Sans" w:cs="BC Sans Light"/>
+                <w:sz w:val="20"/>
+                <w:szCs w:val="20"/>
+              </w:rPr>
+              <w:t>].</w:t>
+            </w:r>
+            <w:proofErr w:type="spellStart"/>
+            <w:r>
+              <w:rPr>
+                <w:rFonts w:ascii="BC Sans" w:hAnsi="BC Sans" w:cs="BC Sans Light"/>
+                <w:sz w:val="20"/>
+                <w:szCs w:val="20"/>
+              </w:rPr>
+              <w:t>caller.address</w:t>
+            </w:r>
+            <w:proofErr w:type="spellEnd"/>
+            <w:r>
+              <w:rPr>
+                <w:rFonts w:ascii="BC Sans" w:hAnsi="BC Sans" w:cs="BC Sans Light"/>
+                <w:sz w:val="20"/>
+                <w:szCs w:val="20"/>
+              </w:rPr>
+              <w:t>}</w:t>
             </w:r>
           </w:p>
         </w:tc>
@@ -4767,7 +5564,16 @@
                 <w:sz w:val="20"/>
                 <w:szCs w:val="20"/>
               </w:rPr>
-              <w:t>{d</w:t>
+              <w:t>{</w:t>
+            </w:r>
+            <w:proofErr w:type="spellStart"/>
+            <w:r>
+              <w:rPr>
+                <w:rFonts w:ascii="BC Sans" w:hAnsi="BC Sans" w:cs="BC Sans Light"/>
+                <w:sz w:val="20"/>
+                <w:szCs w:val="20"/>
+              </w:rPr>
+              <w:t>d</w:t>
             </w:r>
             <w:r>
               <w:rPr>
@@ -4784,7 +5590,52 @@
                 <w:sz w:val="20"/>
                 <w:szCs w:val="20"/>
               </w:rPr>
-              <w:t>updates[i].caller.email}</w:t>
+              <w:t>updates</w:t>
+            </w:r>
+            <w:proofErr w:type="spellEnd"/>
+            <w:r>
+              <w:rPr>
+                <w:rFonts w:ascii="BC Sans" w:hAnsi="BC Sans" w:cs="BC Sans Light"/>
+                <w:sz w:val="20"/>
+                <w:szCs w:val="20"/>
+              </w:rPr>
+              <w:t>[</w:t>
+            </w:r>
+            <w:proofErr w:type="spellStart"/>
+            <w:r>
+              <w:rPr>
+                <w:rFonts w:ascii="BC Sans" w:hAnsi="BC Sans" w:cs="BC Sans Light"/>
+                <w:sz w:val="20"/>
+                <w:szCs w:val="20"/>
+              </w:rPr>
+              <w:t>i</w:t>
+            </w:r>
+            <w:proofErr w:type="spellEnd"/>
+            <w:r>
+              <w:rPr>
+                <w:rFonts w:ascii="BC Sans" w:hAnsi="BC Sans" w:cs="BC Sans Light"/>
+                <w:sz w:val="20"/>
+                <w:szCs w:val="20"/>
+              </w:rPr>
+              <w:t>].</w:t>
+            </w:r>
+            <w:proofErr w:type="spellStart"/>
+            <w:r>
+              <w:rPr>
+                <w:rFonts w:ascii="BC Sans" w:hAnsi="BC Sans" w:cs="BC Sans Light"/>
+                <w:sz w:val="20"/>
+                <w:szCs w:val="20"/>
+              </w:rPr>
+              <w:t>caller.email</w:t>
+            </w:r>
+            <w:proofErr w:type="spellEnd"/>
+            <w:r>
+              <w:rPr>
+                <w:rFonts w:ascii="BC Sans" w:hAnsi="BC Sans" w:cs="BC Sans Light"/>
+                <w:sz w:val="20"/>
+                <w:szCs w:val="20"/>
+              </w:rPr>
+              <w:t>}</w:t>
             </w:r>
           </w:p>
         </w:tc>
@@ -4844,7 +5695,16 @@
                 <w:sz w:val="20"/>
                 <w:szCs w:val="20"/>
               </w:rPr>
-              <w:t>{d</w:t>
+              <w:t>{</w:t>
+            </w:r>
+            <w:proofErr w:type="spellStart"/>
+            <w:r>
+              <w:rPr>
+                <w:rFonts w:ascii="BC Sans" w:hAnsi="BC Sans" w:cs="BC Sans Light"/>
+                <w:sz w:val="20"/>
+                <w:szCs w:val="20"/>
+              </w:rPr>
+              <w:t>d</w:t>
             </w:r>
             <w:r>
               <w:rPr>
@@ -4861,7 +5721,52 @@
                 <w:sz w:val="20"/>
                 <w:szCs w:val="20"/>
               </w:rPr>
-              <w:t>updates[i].caller.organizationReportingComplaint}</w:t>
+              <w:t>updates</w:t>
+            </w:r>
+            <w:proofErr w:type="spellEnd"/>
+            <w:r>
+              <w:rPr>
+                <w:rFonts w:ascii="BC Sans" w:hAnsi="BC Sans" w:cs="BC Sans Light"/>
+                <w:sz w:val="20"/>
+                <w:szCs w:val="20"/>
+              </w:rPr>
+              <w:t>[</w:t>
+            </w:r>
+            <w:proofErr w:type="spellStart"/>
+            <w:r>
+              <w:rPr>
+                <w:rFonts w:ascii="BC Sans" w:hAnsi="BC Sans" w:cs="BC Sans Light"/>
+                <w:sz w:val="20"/>
+                <w:szCs w:val="20"/>
+              </w:rPr>
+              <w:t>i</w:t>
+            </w:r>
+            <w:proofErr w:type="spellEnd"/>
+            <w:r>
+              <w:rPr>
+                <w:rFonts w:ascii="BC Sans" w:hAnsi="BC Sans" w:cs="BC Sans Light"/>
+                <w:sz w:val="20"/>
+                <w:szCs w:val="20"/>
+              </w:rPr>
+              <w:t>].</w:t>
+            </w:r>
+            <w:proofErr w:type="spellStart"/>
+            <w:r>
+              <w:rPr>
+                <w:rFonts w:ascii="BC Sans" w:hAnsi="BC Sans" w:cs="BC Sans Light"/>
+                <w:sz w:val="20"/>
+                <w:szCs w:val="20"/>
+              </w:rPr>
+              <w:t>caller.organizationReportingComplaint</w:t>
+            </w:r>
+            <w:proofErr w:type="spellEnd"/>
+            <w:r>
+              <w:rPr>
+                <w:rFonts w:ascii="BC Sans" w:hAnsi="BC Sans" w:cs="BC Sans Light"/>
+                <w:sz w:val="20"/>
+                <w:szCs w:val="20"/>
+              </w:rPr>
+              <w:t>}</w:t>
             </w:r>
           </w:p>
         </w:tc>
@@ -4893,7 +5798,16 @@
           <w:szCs w:val="20"/>
         </w:rPr>
         <w:br/>
-        <w:t>{d</w:t>
+        <w:t>{</w:t>
+      </w:r>
+      <w:proofErr w:type="spellStart"/>
+      <w:r>
+        <w:rPr>
+          <w:rFonts w:ascii="BC Sans" w:hAnsi="BC Sans"/>
+          <w:sz w:val="20"/>
+          <w:szCs w:val="20"/>
+        </w:rPr>
+        <w:t>d</w:t>
       </w:r>
       <w:r>
         <w:rPr>
@@ -4909,7 +5823,34 @@
           <w:sz w:val="20"/>
           <w:szCs w:val="20"/>
         </w:rPr>
-        <w:t>updates[i+1].sequenceId}</w:t>
+        <w:t>updates</w:t>
+      </w:r>
+      <w:proofErr w:type="spellEnd"/>
+      <w:r>
+        <w:rPr>
+          <w:rFonts w:ascii="BC Sans" w:hAnsi="BC Sans"/>
+          <w:sz w:val="20"/>
+          <w:szCs w:val="20"/>
+        </w:rPr>
+        <w:t>[i+1].</w:t>
+      </w:r>
+      <w:proofErr w:type="spellStart"/>
+      <w:r>
+        <w:rPr>
+          <w:rFonts w:ascii="BC Sans" w:hAnsi="BC Sans"/>
+          <w:sz w:val="20"/>
+          <w:szCs w:val="20"/>
+        </w:rPr>
+        <w:t>sequenceId</w:t>
+      </w:r>
+      <w:proofErr w:type="spellEnd"/>
+      <w:r>
+        <w:rPr>
+          <w:rFonts w:ascii="BC Sans" w:hAnsi="BC Sans"/>
+          <w:sz w:val="20"/>
+          <w:szCs w:val="20"/>
+        </w:rPr>
+        <w:t>}</w:t>
       </w:r>
     </w:p>
     <w:p>
@@ -4935,7 +5876,20 @@
           <w:lang w:eastAsia="en-CA"/>
           <w14:ligatures w14:val="none"/>
         </w:rPr>
-        <w:t>{d.</w:t>
+        <w:t>{</w:t>
+      </w:r>
+      <w:proofErr w:type="spellStart"/>
+      <w:r>
+        <w:rPr>
+          <w:rFonts w:ascii="BC Sans" w:eastAsia="Times New Roman" w:hAnsi="BC Sans" w:cs="Segoe UI"/>
+          <w:color w:val="000000"/>
+          <w:kern w:val="0"/>
+          <w:sz w:val="20"/>
+          <w:szCs w:val="20"/>
+          <w:lang w:eastAsia="en-CA"/>
+          <w14:ligatures w14:val="none"/>
+        </w:rPr>
+        <w:t>d.</w:t>
       </w:r>
       <w:r>
         <w:rPr>
@@ -4959,7 +5913,46 @@
           <w:lang w:eastAsia="en-CA"/>
           <w14:ligatures w14:val="none"/>
         </w:rPr>
-        <w:t>ComplaintAttachments:ifEQ(true):showBegin}</w:t>
+        <w:t>ComplaintAttachments:ifEQ</w:t>
+      </w:r>
+      <w:proofErr w:type="spellEnd"/>
+      <w:r>
+        <w:rPr>
+          <w:rFonts w:ascii="BC Sans" w:eastAsia="Times New Roman" w:hAnsi="BC Sans" w:cs="Segoe UI"/>
+          <w:color w:val="000000"/>
+          <w:kern w:val="0"/>
+          <w:sz w:val="20"/>
+          <w:szCs w:val="20"/>
+          <w:lang w:eastAsia="en-CA"/>
+          <w14:ligatures w14:val="none"/>
+        </w:rPr>
+        <w:t>(true):</w:t>
+      </w:r>
+      <w:proofErr w:type="spellStart"/>
+      <w:r>
+        <w:rPr>
+          <w:rFonts w:ascii="BC Sans" w:eastAsia="Times New Roman" w:hAnsi="BC Sans" w:cs="Segoe UI"/>
+          <w:color w:val="000000"/>
+          <w:kern w:val="0"/>
+          <w:sz w:val="20"/>
+          <w:szCs w:val="20"/>
+          <w:lang w:eastAsia="en-CA"/>
+          <w14:ligatures w14:val="none"/>
+        </w:rPr>
+        <w:t>showBegin</w:t>
+      </w:r>
+      <w:proofErr w:type="spellEnd"/>
+      <w:r>
+        <w:rPr>
+          <w:rFonts w:ascii="BC Sans" w:eastAsia="Times New Roman" w:hAnsi="BC Sans" w:cs="Segoe UI"/>
+          <w:color w:val="000000"/>
+          <w:kern w:val="0"/>
+          <w:sz w:val="20"/>
+          <w:szCs w:val="20"/>
+          <w:lang w:eastAsia="en-CA"/>
+          <w14:ligatures w14:val="none"/>
+        </w:rPr>
+        <w:t>}</w:t>
       </w:r>
     </w:p>
     <w:tbl>
@@ -5114,6 +6107,7 @@
               </w:rPr>
               <w:t>{</w:t>
             </w:r>
+            <w:proofErr w:type="spellStart"/>
             <w:r>
               <w:rPr>
                 <w:rFonts w:ascii="BC Sans" w:eastAsia="Times New Roman" w:hAnsi="BC Sans" w:cs="Times New Roman"/>
@@ -5138,18 +6132,46 @@
               </w:rPr>
               <w:t>cAtts</w:t>
             </w:r>
-            <w:r>
-              <w:rPr>
-                <w:rFonts w:ascii="BC Sans" w:eastAsia="Times New Roman" w:hAnsi="BC Sans" w:cs="Times New Roman"/>
-                <w:b w:val="0"/>
-                <w:bCs w:val="0"/>
-                <w:caps w:val="0"/>
-                <w:color w:val="000000" w:themeColor="text1"/>
-                <w:sz w:val="20"/>
-                <w:szCs w:val="20"/>
-              </w:rPr>
-              <w:t>[i].</w:t>
-            </w:r>
+            <w:proofErr w:type="spellEnd"/>
+            <w:r>
+              <w:rPr>
+                <w:rFonts w:ascii="BC Sans" w:eastAsia="Times New Roman" w:hAnsi="BC Sans" w:cs="Times New Roman"/>
+                <w:b w:val="0"/>
+                <w:bCs w:val="0"/>
+                <w:caps w:val="0"/>
+                <w:color w:val="000000" w:themeColor="text1"/>
+                <w:sz w:val="20"/>
+                <w:szCs w:val="20"/>
+              </w:rPr>
+              <w:t>[</w:t>
+            </w:r>
+            <w:proofErr w:type="spellStart"/>
+            <w:r>
+              <w:rPr>
+                <w:rFonts w:ascii="BC Sans" w:eastAsia="Times New Roman" w:hAnsi="BC Sans" w:cs="Times New Roman"/>
+                <w:b w:val="0"/>
+                <w:bCs w:val="0"/>
+                <w:caps w:val="0"/>
+                <w:color w:val="000000" w:themeColor="text1"/>
+                <w:sz w:val="20"/>
+                <w:szCs w:val="20"/>
+              </w:rPr>
+              <w:t>i</w:t>
+            </w:r>
+            <w:proofErr w:type="spellEnd"/>
+            <w:r>
+              <w:rPr>
+                <w:rFonts w:ascii="BC Sans" w:eastAsia="Times New Roman" w:hAnsi="BC Sans" w:cs="Times New Roman"/>
+                <w:b w:val="0"/>
+                <w:bCs w:val="0"/>
+                <w:caps w:val="0"/>
+                <w:color w:val="000000" w:themeColor="text1"/>
+                <w:sz w:val="20"/>
+                <w:szCs w:val="20"/>
+              </w:rPr>
+              <w:t>].</w:t>
+            </w:r>
+            <w:proofErr w:type="spellStart"/>
             <w:r>
               <w:rPr>
                 <w:rFonts w:ascii="BC Sans" w:eastAsia="Times New Roman" w:hAnsi="BC Sans" w:cs="Times New Roman"/>
@@ -5162,6 +6184,7 @@
               </w:rPr>
               <w:t>fileType</w:t>
             </w:r>
+            <w:proofErr w:type="spellEnd"/>
             <w:r>
               <w:rPr>
                 <w:rFonts w:ascii="BC Sans" w:eastAsia="Times New Roman" w:hAnsi="BC Sans" w:cs="Times New Roman"/>
@@ -5201,7 +6224,17 @@
                 <w:sz w:val="20"/>
                 <w:szCs w:val="20"/>
               </w:rPr>
-              <w:t>{d.</w:t>
+              <w:t>{</w:t>
+            </w:r>
+            <w:proofErr w:type="spellStart"/>
+            <w:r>
+              <w:rPr>
+                <w:rFonts w:ascii="BC Sans" w:eastAsia="Times New Roman" w:hAnsi="BC Sans" w:cs="Times New Roman"/>
+                <w:color w:val="000000" w:themeColor="text1"/>
+                <w:sz w:val="20"/>
+                <w:szCs w:val="20"/>
+              </w:rPr>
+              <w:t>d.</w:t>
             </w:r>
             <w:r>
               <w:rPr>
@@ -5212,14 +6245,35 @@
               </w:rPr>
               <w:t>cAtts</w:t>
             </w:r>
-            <w:r>
-              <w:rPr>
-                <w:rFonts w:ascii="BC Sans" w:eastAsia="Times New Roman" w:hAnsi="BC Sans" w:cs="Times New Roman"/>
-                <w:color w:val="000000" w:themeColor="text1"/>
-                <w:sz w:val="20"/>
-                <w:szCs w:val="20"/>
-              </w:rPr>
-              <w:t>[i].</w:t>
+            <w:proofErr w:type="spellEnd"/>
+            <w:r>
+              <w:rPr>
+                <w:rFonts w:ascii="BC Sans" w:eastAsia="Times New Roman" w:hAnsi="BC Sans" w:cs="Times New Roman"/>
+                <w:color w:val="000000" w:themeColor="text1"/>
+                <w:sz w:val="20"/>
+                <w:szCs w:val="20"/>
+              </w:rPr>
+              <w:t>[</w:t>
+            </w:r>
+            <w:proofErr w:type="spellStart"/>
+            <w:r>
+              <w:rPr>
+                <w:rFonts w:ascii="BC Sans" w:eastAsia="Times New Roman" w:hAnsi="BC Sans" w:cs="Times New Roman"/>
+                <w:color w:val="000000" w:themeColor="text1"/>
+                <w:sz w:val="20"/>
+                <w:szCs w:val="20"/>
+              </w:rPr>
+              <w:t>i</w:t>
+            </w:r>
+            <w:proofErr w:type="spellEnd"/>
+            <w:r>
+              <w:rPr>
+                <w:rFonts w:ascii="BC Sans" w:eastAsia="Times New Roman" w:hAnsi="BC Sans" w:cs="Times New Roman"/>
+                <w:color w:val="000000" w:themeColor="text1"/>
+                <w:sz w:val="20"/>
+                <w:szCs w:val="20"/>
+              </w:rPr>
+              <w:t>].</w:t>
             </w:r>
             <w:r>
               <w:rPr>
@@ -5278,6 +6332,7 @@
               </w:rPr>
               <w:t>{</w:t>
             </w:r>
+            <w:proofErr w:type="spellStart"/>
             <w:r>
               <w:rPr>
                 <w:rFonts w:ascii="BC Sans" w:eastAsia="Times New Roman" w:hAnsi="BC Sans" w:cs="Times New Roman"/>
@@ -5302,6 +6357,7 @@
               </w:rPr>
               <w:t>cAtts</w:t>
             </w:r>
+            <w:proofErr w:type="spellEnd"/>
             <w:r>
               <w:rPr>
                 <w:rFonts w:ascii="BC Sans" w:eastAsia="Times New Roman" w:hAnsi="BC Sans" w:cs="Times New Roman"/>
@@ -5338,6 +6394,7 @@
               </w:rPr>
               <w:t>].</w:t>
             </w:r>
+            <w:proofErr w:type="spellStart"/>
             <w:r>
               <w:rPr>
                 <w:rFonts w:ascii="BC Sans" w:eastAsia="Times New Roman" w:hAnsi="BC Sans" w:cs="Times New Roman"/>
@@ -5350,6 +6407,7 @@
               </w:rPr>
               <w:t>fileType</w:t>
             </w:r>
+            <w:proofErr w:type="spellEnd"/>
             <w:r>
               <w:rPr>
                 <w:rFonts w:ascii="BC Sans" w:eastAsia="Times New Roman" w:hAnsi="BC Sans" w:cs="Times New Roman"/>
@@ -5386,7 +6444,17 @@
                 <w:sz w:val="20"/>
                 <w:szCs w:val="20"/>
               </w:rPr>
-              <w:t>{d.</w:t>
+              <w:t>{</w:t>
+            </w:r>
+            <w:proofErr w:type="spellStart"/>
+            <w:r>
+              <w:rPr>
+                <w:rFonts w:ascii="BC Sans" w:eastAsia="Times New Roman" w:hAnsi="BC Sans" w:cs="Times New Roman"/>
+                <w:color w:val="000000" w:themeColor="text1"/>
+                <w:sz w:val="20"/>
+                <w:szCs w:val="20"/>
+              </w:rPr>
+              <w:t>d.</w:t>
             </w:r>
             <w:r>
               <w:rPr>
@@ -5397,6 +6465,7 @@
               </w:rPr>
               <w:t>cAtts</w:t>
             </w:r>
+            <w:proofErr w:type="spellEnd"/>
             <w:r>
               <w:rPr>
                 <w:rFonts w:ascii="BC Sans" w:eastAsia="Times New Roman" w:hAnsi="BC Sans" w:cs="Times New Roman"/>
@@ -5470,7 +6539,20 @@
           <w:lang w:eastAsia="en-CA"/>
           <w14:ligatures w14:val="none"/>
         </w:rPr>
-        <w:t>{d.</w:t>
+        <w:t>{</w:t>
+      </w:r>
+      <w:proofErr w:type="spellStart"/>
+      <w:r>
+        <w:rPr>
+          <w:rFonts w:ascii="BC Sans" w:eastAsia="Times New Roman" w:hAnsi="BC Sans" w:cs="Segoe UI"/>
+          <w:color w:val="000000"/>
+          <w:kern w:val="0"/>
+          <w:sz w:val="20"/>
+          <w:szCs w:val="20"/>
+          <w:lang w:eastAsia="en-CA"/>
+          <w14:ligatures w14:val="none"/>
+        </w:rPr>
+        <w:t>d.</w:t>
       </w:r>
       <w:r>
         <w:rPr>
@@ -5494,7 +6576,20 @@
           <w:lang w:eastAsia="en-CA"/>
           <w14:ligatures w14:val="none"/>
         </w:rPr>
-        <w:t>ComplaintAttachments:showEnd}</w:t>
+        <w:t>ComplaintAttachments:showEnd</w:t>
+      </w:r>
+      <w:proofErr w:type="spellEnd"/>
+      <w:r>
+        <w:rPr>
+          <w:rFonts w:ascii="BC Sans" w:eastAsia="Times New Roman" w:hAnsi="BC Sans" w:cs="Segoe UI"/>
+          <w:color w:val="000000"/>
+          <w:kern w:val="0"/>
+          <w:sz w:val="20"/>
+          <w:szCs w:val="20"/>
+          <w:lang w:eastAsia="en-CA"/>
+          <w14:ligatures w14:val="none"/>
+        </w:rPr>
+        <w:t>}</w:t>
       </w:r>
     </w:p>
     <w:p>
@@ -5716,6 +6811,7 @@
               </w:rPr>
               <w:t>{</w:t>
             </w:r>
+            <w:proofErr w:type="spellStart"/>
             <w:r>
               <w:rPr>
                 <w:rFonts w:ascii="BC Sans" w:eastAsia="Times New Roman" w:hAnsi="BC Sans" w:cs="Times New Roman"/>
@@ -5757,6 +6853,7 @@
               </w:rPr>
               <w:t>LongDescription</w:t>
             </w:r>
+            <w:proofErr w:type="spellEnd"/>
             <w:r>
               <w:rPr>
                 <w:rFonts w:ascii="BC Sans" w:eastAsia="BC Sans" w:hAnsi="BC Sans" w:cs="BC Sans"/>
@@ -5799,7 +6896,43 @@
                 <w:sz w:val="20"/>
                 <w:szCs w:val="20"/>
               </w:rPr>
-              <w:t>Authorization category {d.authCat[i]}</w:t>
+              <w:t>Authorization category {</w:t>
+            </w:r>
+            <w:proofErr w:type="spellStart"/>
+            <w:r>
+              <w:rPr>
+                <w:rFonts w:ascii="BC Sans" w:hAnsi="BC Sans"/>
+                <w:sz w:val="20"/>
+                <w:szCs w:val="20"/>
+              </w:rPr>
+              <w:t>d.authCat</w:t>
+            </w:r>
+            <w:proofErr w:type="spellEnd"/>
+            <w:r>
+              <w:rPr>
+                <w:rFonts w:ascii="BC Sans" w:hAnsi="BC Sans"/>
+                <w:sz w:val="20"/>
+                <w:szCs w:val="20"/>
+              </w:rPr>
+              <w:t>[</w:t>
+            </w:r>
+            <w:proofErr w:type="spellStart"/>
+            <w:r>
+              <w:rPr>
+                <w:rFonts w:ascii="BC Sans" w:hAnsi="BC Sans"/>
+                <w:sz w:val="20"/>
+                <w:szCs w:val="20"/>
+              </w:rPr>
+              <w:t>i</w:t>
+            </w:r>
+            <w:proofErr w:type="spellEnd"/>
+            <w:r>
+              <w:rPr>
+                <w:rFonts w:ascii="BC Sans" w:hAnsi="BC Sans"/>
+                <w:sz w:val="20"/>
+                <w:szCs w:val="20"/>
+              </w:rPr>
+              <w:t>]}</w:t>
             </w:r>
           </w:p>
         </w:tc>
@@ -5841,7 +6974,47 @@
                 <w:szCs w:val="20"/>
                 <w:lang w:val="en-CA"/>
               </w:rPr>
-              <w:t>{d.authCat[i].value}</w:t>
+              <w:t>{</w:t>
+            </w:r>
+            <w:proofErr w:type="spellStart"/>
+            <w:r>
+              <w:rPr>
+                <w:rFonts w:ascii="BC Sans" w:hAnsi="BC Sans"/>
+                <w:sz w:val="20"/>
+                <w:szCs w:val="20"/>
+                <w:lang w:val="en-CA"/>
+              </w:rPr>
+              <w:t>d.authCat</w:t>
+            </w:r>
+            <w:proofErr w:type="spellEnd"/>
+            <w:r>
+              <w:rPr>
+                <w:rFonts w:ascii="BC Sans" w:hAnsi="BC Sans"/>
+                <w:sz w:val="20"/>
+                <w:szCs w:val="20"/>
+                <w:lang w:val="en-CA"/>
+              </w:rPr>
+              <w:t>[</w:t>
+            </w:r>
+            <w:proofErr w:type="spellStart"/>
+            <w:r>
+              <w:rPr>
+                <w:rFonts w:ascii="BC Sans" w:hAnsi="BC Sans"/>
+                <w:sz w:val="20"/>
+                <w:szCs w:val="20"/>
+                <w:lang w:val="en-CA"/>
+              </w:rPr>
+              <w:t>i</w:t>
+            </w:r>
+            <w:proofErr w:type="spellEnd"/>
+            <w:r>
+              <w:rPr>
+                <w:rFonts w:ascii="BC Sans" w:hAnsi="BC Sans"/>
+                <w:sz w:val="20"/>
+                <w:szCs w:val="20"/>
+                <w:lang w:val="en-CA"/>
+              </w:rPr>
+              <w:t>].value}</w:t>
             </w:r>
           </w:p>
         </w:tc>
@@ -5877,7 +7050,43 @@
                 <w:sz w:val="20"/>
                 <w:szCs w:val="20"/>
               </w:rPr>
-              <w:t>Authorization category {d.authCat[i]+1}</w:t>
+              <w:t>Authorization category {</w:t>
+            </w:r>
+            <w:proofErr w:type="spellStart"/>
+            <w:r>
+              <w:rPr>
+                <w:rFonts w:ascii="BC Sans" w:hAnsi="BC Sans"/>
+                <w:sz w:val="20"/>
+                <w:szCs w:val="20"/>
+              </w:rPr>
+              <w:t>d.authCat</w:t>
+            </w:r>
+            <w:proofErr w:type="spellEnd"/>
+            <w:r>
+              <w:rPr>
+                <w:rFonts w:ascii="BC Sans" w:hAnsi="BC Sans"/>
+                <w:sz w:val="20"/>
+                <w:szCs w:val="20"/>
+              </w:rPr>
+              <w:t>[</w:t>
+            </w:r>
+            <w:proofErr w:type="spellStart"/>
+            <w:r>
+              <w:rPr>
+                <w:rFonts w:ascii="BC Sans" w:hAnsi="BC Sans"/>
+                <w:sz w:val="20"/>
+                <w:szCs w:val="20"/>
+              </w:rPr>
+              <w:t>i</w:t>
+            </w:r>
+            <w:proofErr w:type="spellEnd"/>
+            <w:r>
+              <w:rPr>
+                <w:rFonts w:ascii="BC Sans" w:hAnsi="BC Sans"/>
+                <w:sz w:val="20"/>
+                <w:szCs w:val="20"/>
+              </w:rPr>
+              <w:t>]+1}</w:t>
             </w:r>
           </w:p>
         </w:tc>
@@ -5919,7 +7128,27 @@
                 <w:szCs w:val="20"/>
                 <w:lang w:val="en-CA"/>
               </w:rPr>
-              <w:t>{d.authCat[i+1].value}</w:t>
+              <w:t>{</w:t>
+            </w:r>
+            <w:proofErr w:type="spellStart"/>
+            <w:r>
+              <w:rPr>
+                <w:rFonts w:ascii="BC Sans" w:hAnsi="BC Sans"/>
+                <w:sz w:val="20"/>
+                <w:szCs w:val="20"/>
+                <w:lang w:val="en-CA"/>
+              </w:rPr>
+              <w:t>d.authCat</w:t>
+            </w:r>
+            <w:proofErr w:type="spellEnd"/>
+            <w:r>
+              <w:rPr>
+                <w:rFonts w:ascii="BC Sans" w:hAnsi="BC Sans"/>
+                <w:sz w:val="20"/>
+                <w:szCs w:val="20"/>
+                <w:lang w:val="en-CA"/>
+              </w:rPr>
+              <w:t>[i+1].value}</w:t>
             </w:r>
           </w:p>
         </w:tc>
@@ -6004,6 +7233,7 @@
               </w:rPr>
               <w:t>{</w:t>
             </w:r>
+            <w:proofErr w:type="spellStart"/>
             <w:r>
               <w:rPr>
                 <w:rFonts w:ascii="BC Sans" w:eastAsia="Times New Roman" w:hAnsi="BC Sans" w:cs="Times New Roman"/>
@@ -6045,6 +7275,7 @@
               </w:rPr>
               <w:t>LongDescription</w:t>
             </w:r>
+            <w:proofErr w:type="spellEnd"/>
             <w:r>
               <w:rPr>
                 <w:rFonts w:ascii="BC Sans" w:eastAsia="BC Sans" w:hAnsi="BC Sans" w:cs="BC Sans"/>
@@ -6147,6 +7378,7 @@
               </w:rPr>
               <w:t>{</w:t>
             </w:r>
+            <w:proofErr w:type="spellStart"/>
             <w:r>
               <w:rPr>
                 <w:rFonts w:ascii="BC Sans" w:eastAsia="Times New Roman" w:hAnsi="BC Sans" w:cs="Times New Roman"/>
@@ -6188,6 +7420,7 @@
               </w:rPr>
               <w:t>LongDescription</w:t>
             </w:r>
+            <w:proofErr w:type="spellEnd"/>
             <w:r>
               <w:rPr>
                 <w:rFonts w:ascii="BC Sans" w:eastAsia="BC Sans" w:hAnsi="BC Sans" w:cs="BC Sans"/>
@@ -6290,6 +7523,7 @@
               </w:rPr>
               <w:t>{</w:t>
             </w:r>
+            <w:proofErr w:type="spellStart"/>
             <w:r>
               <w:rPr>
                 <w:rFonts w:ascii="BC Sans" w:eastAsia="Times New Roman" w:hAnsi="BC Sans" w:cs="Times New Roman"/>
@@ -6331,6 +7565,7 @@
               </w:rPr>
               <w:t>LongDescription</w:t>
             </w:r>
+            <w:proofErr w:type="spellEnd"/>
             <w:r>
               <w:rPr>
                 <w:rFonts w:ascii="BC Sans" w:eastAsia="BC Sans" w:hAnsi="BC Sans" w:cs="BC Sans"/>
@@ -6390,7 +7625,16 @@
                 <w:sz w:val="20"/>
                 <w:szCs w:val="20"/>
               </w:rPr>
-              <w:t>{d</w:t>
+              <w:t>{</w:t>
+            </w:r>
+            <w:proofErr w:type="spellStart"/>
+            <w:r>
+              <w:rPr>
+                <w:rFonts w:ascii="BC Sans" w:hAnsi="BC Sans" w:cs="BC Sans Light"/>
+                <w:sz w:val="20"/>
+                <w:szCs w:val="20"/>
+              </w:rPr>
+              <w:t>d</w:t>
             </w:r>
             <w:r>
               <w:rPr>
@@ -6409,13 +7653,32 @@
               </w:rPr>
               <w:t>agency</w:t>
             </w:r>
-            <w:r>
-              <w:rPr>
-                <w:rFonts w:ascii="BC Sans" w:hAnsi="BC Sans" w:cs="BC Sans Light"/>
-                <w:sz w:val="20"/>
-                <w:szCs w:val="20"/>
-              </w:rPr>
-              <w:t>[i]</w:t>
+            <w:proofErr w:type="spellEnd"/>
+            <w:r>
+              <w:rPr>
+                <w:rFonts w:ascii="BC Sans" w:hAnsi="BC Sans" w:cs="BC Sans Light"/>
+                <w:sz w:val="20"/>
+                <w:szCs w:val="20"/>
+              </w:rPr>
+              <w:t>[</w:t>
+            </w:r>
+            <w:proofErr w:type="spellStart"/>
+            <w:r>
+              <w:rPr>
+                <w:rFonts w:ascii="BC Sans" w:hAnsi="BC Sans" w:cs="BC Sans Light"/>
+                <w:sz w:val="20"/>
+                <w:szCs w:val="20"/>
+              </w:rPr>
+              <w:t>i</w:t>
+            </w:r>
+            <w:proofErr w:type="spellEnd"/>
+            <w:r>
+              <w:rPr>
+                <w:rFonts w:ascii="BC Sans" w:hAnsi="BC Sans" w:cs="BC Sans Light"/>
+                <w:sz w:val="20"/>
+                <w:szCs w:val="20"/>
+              </w:rPr>
+              <w:t>]</w:t>
             </w:r>
             <w:r>
               <w:rPr>
@@ -6463,7 +7726,16 @@
                 <w:sz w:val="20"/>
                 <w:szCs w:val="20"/>
               </w:rPr>
-              <w:t>{d</w:t>
+              <w:t>{</w:t>
+            </w:r>
+            <w:proofErr w:type="spellStart"/>
+            <w:r>
+              <w:rPr>
+                <w:rFonts w:ascii="BC Sans" w:hAnsi="BC Sans" w:cs="BC Sans Light"/>
+                <w:sz w:val="20"/>
+                <w:szCs w:val="20"/>
+              </w:rPr>
+              <w:t>d</w:t>
             </w:r>
             <w:r>
               <w:rPr>
@@ -6482,13 +7754,32 @@
               </w:rPr>
               <w:t>agency</w:t>
             </w:r>
-            <w:r>
-              <w:rPr>
-                <w:rFonts w:ascii="BC Sans" w:hAnsi="BC Sans" w:cs="BC Sans Light"/>
-                <w:sz w:val="20"/>
-                <w:szCs w:val="20"/>
-              </w:rPr>
-              <w:t>[i].value</w:t>
+            <w:proofErr w:type="spellEnd"/>
+            <w:r>
+              <w:rPr>
+                <w:rFonts w:ascii="BC Sans" w:hAnsi="BC Sans" w:cs="BC Sans Light"/>
+                <w:sz w:val="20"/>
+                <w:szCs w:val="20"/>
+              </w:rPr>
+              <w:t>[</w:t>
+            </w:r>
+            <w:proofErr w:type="spellStart"/>
+            <w:r>
+              <w:rPr>
+                <w:rFonts w:ascii="BC Sans" w:hAnsi="BC Sans" w:cs="BC Sans Light"/>
+                <w:sz w:val="20"/>
+                <w:szCs w:val="20"/>
+              </w:rPr>
+              <w:t>i</w:t>
+            </w:r>
+            <w:proofErr w:type="spellEnd"/>
+            <w:r>
+              <w:rPr>
+                <w:rFonts w:ascii="BC Sans" w:hAnsi="BC Sans" w:cs="BC Sans Light"/>
+                <w:sz w:val="20"/>
+                <w:szCs w:val="20"/>
+              </w:rPr>
+              <w:t>].value</w:t>
             </w:r>
             <w:r>
               <w:rPr>
@@ -6548,7 +7839,16 @@
                 <w:sz w:val="20"/>
                 <w:szCs w:val="20"/>
               </w:rPr>
-              <w:t>{d</w:t>
+              <w:t>{</w:t>
+            </w:r>
+            <w:proofErr w:type="spellStart"/>
+            <w:r>
+              <w:rPr>
+                <w:rFonts w:ascii="BC Sans" w:hAnsi="BC Sans" w:cs="BC Sans Light"/>
+                <w:sz w:val="20"/>
+                <w:szCs w:val="20"/>
+              </w:rPr>
+              <w:t>d</w:t>
             </w:r>
             <w:r>
               <w:rPr>
@@ -6567,6 +7867,7 @@
               </w:rPr>
               <w:t>agency</w:t>
             </w:r>
+            <w:proofErr w:type="spellEnd"/>
             <w:r>
               <w:rPr>
                 <w:rFonts w:ascii="BC Sans" w:hAnsi="BC Sans" w:cs="BC Sans Light"/>
@@ -6619,7 +7920,16 @@
                 <w:sz w:val="20"/>
                 <w:szCs w:val="20"/>
               </w:rPr>
-              <w:t>{d</w:t>
+              <w:t>{</w:t>
+            </w:r>
+            <w:proofErr w:type="spellStart"/>
+            <w:r>
+              <w:rPr>
+                <w:rFonts w:ascii="BC Sans" w:hAnsi="BC Sans" w:cs="BC Sans Light"/>
+                <w:sz w:val="20"/>
+                <w:szCs w:val="20"/>
+              </w:rPr>
+              <w:t>d</w:t>
             </w:r>
             <w:r>
               <w:rPr>
@@ -6638,6 +7948,7 @@
               </w:rPr>
               <w:t>agency</w:t>
             </w:r>
+            <w:proofErr w:type="spellEnd"/>
             <w:r>
               <w:rPr>
                 <w:rFonts w:ascii="BC Sans" w:hAnsi="BC Sans" w:cs="BC Sans Light"/>
@@ -6715,6 +8026,7 @@
               </w:rPr>
               <w:t>{</w:t>
             </w:r>
+            <w:proofErr w:type="spellStart"/>
             <w:r>
               <w:rPr>
                 <w:rFonts w:ascii="BC Sans" w:eastAsia="Times New Roman" w:hAnsi="BC Sans" w:cs="Times New Roman"/>
@@ -6740,13 +8052,32 @@
               </w:rPr>
               <w:t>inspection</w:t>
             </w:r>
+            <w:proofErr w:type="spellEnd"/>
             <w:r>
               <w:rPr>
                 <w:rFonts w:ascii="BC Sans" w:eastAsia="BC Sans" w:hAnsi="BC Sans" w:cs="BC Sans"/>
                 <w:sz w:val="18"/>
                 <w:szCs w:val="18"/>
               </w:rPr>
-              <w:t>[i]}</w:t>
+              <w:t>[</w:t>
+            </w:r>
+            <w:proofErr w:type="spellStart"/>
+            <w:r>
+              <w:rPr>
+                <w:rFonts w:ascii="BC Sans" w:eastAsia="BC Sans" w:hAnsi="BC Sans" w:cs="BC Sans"/>
+                <w:sz w:val="18"/>
+                <w:szCs w:val="18"/>
+              </w:rPr>
+              <w:t>i</w:t>
+            </w:r>
+            <w:proofErr w:type="spellEnd"/>
+            <w:r>
+              <w:rPr>
+                <w:rFonts w:ascii="BC Sans" w:eastAsia="BC Sans" w:hAnsi="BC Sans" w:cs="BC Sans"/>
+                <w:sz w:val="18"/>
+                <w:szCs w:val="18"/>
+              </w:rPr>
+              <w:t>]}</w:t>
             </w:r>
           </w:p>
         </w:tc>
@@ -6790,6 +8121,7 @@
               </w:rPr>
               <w:t>{</w:t>
             </w:r>
+            <w:proofErr w:type="spellStart"/>
             <w:r>
               <w:rPr>
                 <w:rFonts w:ascii="BC Sans" w:eastAsia="Times New Roman" w:hAnsi="BC Sans" w:cs="Times New Roman"/>
@@ -6815,13 +8147,32 @@
               </w:rPr>
               <w:t>inspection</w:t>
             </w:r>
+            <w:proofErr w:type="spellEnd"/>
             <w:r>
               <w:rPr>
                 <w:rFonts w:ascii="BC Sans" w:eastAsia="BC Sans" w:hAnsi="BC Sans" w:cs="BC Sans"/>
                 <w:sz w:val="18"/>
                 <w:szCs w:val="18"/>
               </w:rPr>
-              <w:t>[i].value}</w:t>
+              <w:t>[</w:t>
+            </w:r>
+            <w:proofErr w:type="spellStart"/>
+            <w:r>
+              <w:rPr>
+                <w:rFonts w:ascii="BC Sans" w:eastAsia="BC Sans" w:hAnsi="BC Sans" w:cs="BC Sans"/>
+                <w:sz w:val="18"/>
+                <w:szCs w:val="18"/>
+              </w:rPr>
+              <w:t>i</w:t>
+            </w:r>
+            <w:proofErr w:type="spellEnd"/>
+            <w:r>
+              <w:rPr>
+                <w:rFonts w:ascii="BC Sans" w:eastAsia="BC Sans" w:hAnsi="BC Sans" w:cs="BC Sans"/>
+                <w:sz w:val="18"/>
+                <w:szCs w:val="18"/>
+              </w:rPr>
+              <w:t>].value}</w:t>
             </w:r>
           </w:p>
         </w:tc>
@@ -6882,6 +8233,7 @@
               </w:rPr>
               <w:t>{</w:t>
             </w:r>
+            <w:proofErr w:type="spellStart"/>
             <w:r>
               <w:rPr>
                 <w:rFonts w:ascii="BC Sans" w:eastAsia="Times New Roman" w:hAnsi="BC Sans" w:cs="Times New Roman"/>
@@ -6907,6 +8259,7 @@
               </w:rPr>
               <w:t>inspection</w:t>
             </w:r>
+            <w:proofErr w:type="spellEnd"/>
             <w:r>
               <w:rPr>
                 <w:rFonts w:ascii="BC Sans" w:eastAsia="BC Sans" w:hAnsi="BC Sans" w:cs="BC Sans"/>
@@ -6956,6 +8309,7 @@
               </w:rPr>
               <w:t>{</w:t>
             </w:r>
+            <w:proofErr w:type="spellStart"/>
             <w:r>
               <w:rPr>
                 <w:rFonts w:ascii="BC Sans" w:eastAsia="Times New Roman" w:hAnsi="BC Sans" w:cs="Times New Roman"/>
@@ -6981,6 +8335,7 @@
               </w:rPr>
               <w:t>inspection</w:t>
             </w:r>
+            <w:proofErr w:type="spellEnd"/>
             <w:r>
               <w:rPr>
                 <w:rFonts w:ascii="BC Sans" w:eastAsia="BC Sans" w:hAnsi="BC Sans" w:cs="BC Sans"/>
@@ -7083,6 +8438,7 @@
               </w:rPr>
               <w:t>{</w:t>
             </w:r>
+            <w:proofErr w:type="spellStart"/>
             <w:r>
               <w:rPr>
                 <w:rFonts w:ascii="BC Sans" w:eastAsia="Times New Roman" w:hAnsi="BC Sans" w:cs="Times New Roman"/>
@@ -7124,6 +8480,7 @@
               </w:rPr>
               <w:t>LongDescription</w:t>
             </w:r>
+            <w:proofErr w:type="spellEnd"/>
             <w:r>
               <w:rPr>
                 <w:rFonts w:ascii="BC Sans" w:eastAsia="BC Sans" w:hAnsi="BC Sans" w:cs="BC Sans"/>
@@ -7226,6 +8583,7 @@
               </w:rPr>
               <w:t>{</w:t>
             </w:r>
+            <w:proofErr w:type="spellStart"/>
             <w:r>
               <w:rPr>
                 <w:rFonts w:ascii="BC Sans" w:eastAsia="Times New Roman" w:hAnsi="BC Sans" w:cs="Times New Roman"/>
@@ -7267,6 +8625,7 @@
               </w:rPr>
               <w:t>rationale</w:t>
             </w:r>
+            <w:proofErr w:type="spellEnd"/>
             <w:r>
               <w:rPr>
                 <w:rFonts w:ascii="BC Sans" w:eastAsia="BC Sans" w:hAnsi="BC Sans" w:cs="BC Sans"/>
@@ -7358,7 +8717,25 @@
                 <w:sz w:val="20"/>
                 <w:szCs w:val="20"/>
               </w:rPr>
-              <w:t>{d.outcome.decision.actionTakenDate}</w:t>
+              <w:t>{</w:t>
+            </w:r>
+            <w:proofErr w:type="spellStart"/>
+            <w:r>
+              <w:rPr>
+                <w:rFonts w:ascii="BC Sans" w:hAnsi="BC Sans"/>
+                <w:sz w:val="20"/>
+                <w:szCs w:val="20"/>
+              </w:rPr>
+              <w:t>d.outcome.decision.actionTakenDate</w:t>
+            </w:r>
+            <w:proofErr w:type="spellEnd"/>
+            <w:r>
+              <w:rPr>
+                <w:rFonts w:ascii="BC Sans" w:hAnsi="BC Sans"/>
+                <w:sz w:val="20"/>
+                <w:szCs w:val="20"/>
+              </w:rPr>
+              <w:t>}</w:t>
             </w:r>
           </w:p>
         </w:tc>
@@ -7435,7 +8812,51 @@
                 <w:sz w:val="20"/>
                 <w:szCs w:val="20"/>
               </w:rPr>
-              <w:t>Additional note {d.outcome.notes[i].order}</w:t>
+              <w:t>Additional note {</w:t>
+            </w:r>
+            <w:proofErr w:type="spellStart"/>
+            <w:r>
+              <w:rPr>
+                <w:rFonts w:ascii="BC Sans" w:hAnsi="BC Sans"/>
+                <w:b/>
+                <w:bCs/>
+                <w:sz w:val="20"/>
+                <w:szCs w:val="20"/>
+              </w:rPr>
+              <w:t>d.outcome.notes</w:t>
+            </w:r>
+            <w:proofErr w:type="spellEnd"/>
+            <w:r>
+              <w:rPr>
+                <w:rFonts w:ascii="BC Sans" w:hAnsi="BC Sans"/>
+                <w:b/>
+                <w:bCs/>
+                <w:sz w:val="20"/>
+                <w:szCs w:val="20"/>
+              </w:rPr>
+              <w:t>[</w:t>
+            </w:r>
+            <w:proofErr w:type="spellStart"/>
+            <w:r>
+              <w:rPr>
+                <w:rFonts w:ascii="BC Sans" w:hAnsi="BC Sans"/>
+                <w:b/>
+                <w:bCs/>
+                <w:sz w:val="20"/>
+                <w:szCs w:val="20"/>
+              </w:rPr>
+              <w:t>i</w:t>
+            </w:r>
+            <w:proofErr w:type="spellEnd"/>
+            <w:r>
+              <w:rPr>
+                <w:rFonts w:ascii="BC Sans" w:hAnsi="BC Sans"/>
+                <w:b/>
+                <w:bCs/>
+                <w:sz w:val="20"/>
+                <w:szCs w:val="20"/>
+              </w:rPr>
+              <w:t>].order}</w:t>
             </w:r>
           </w:p>
         </w:tc>
@@ -7506,7 +8927,43 @@
                 <w:sz w:val="20"/>
                 <w:szCs w:val="20"/>
               </w:rPr>
-              <w:t>{d.outcome.notes[i].actions[0].actor}</w:t>
+              <w:t>{</w:t>
+            </w:r>
+            <w:proofErr w:type="spellStart"/>
+            <w:r>
+              <w:rPr>
+                <w:rFonts w:ascii="BC Sans" w:hAnsi="BC Sans"/>
+                <w:sz w:val="20"/>
+                <w:szCs w:val="20"/>
+              </w:rPr>
+              <w:t>d.outcome.notes</w:t>
+            </w:r>
+            <w:proofErr w:type="spellEnd"/>
+            <w:r>
+              <w:rPr>
+                <w:rFonts w:ascii="BC Sans" w:hAnsi="BC Sans"/>
+                <w:sz w:val="20"/>
+                <w:szCs w:val="20"/>
+              </w:rPr>
+              <w:t>[</w:t>
+            </w:r>
+            <w:proofErr w:type="spellStart"/>
+            <w:r>
+              <w:rPr>
+                <w:rFonts w:ascii="BC Sans" w:hAnsi="BC Sans"/>
+                <w:sz w:val="20"/>
+                <w:szCs w:val="20"/>
+              </w:rPr>
+              <w:t>i</w:t>
+            </w:r>
+            <w:proofErr w:type="spellEnd"/>
+            <w:r>
+              <w:rPr>
+                <w:rFonts w:ascii="BC Sans" w:hAnsi="BC Sans"/>
+                <w:sz w:val="20"/>
+                <w:szCs w:val="20"/>
+              </w:rPr>
+              <w:t>].actions[0].actor}</w:t>
             </w:r>
             <w:r>
               <w:rPr>
@@ -7584,7 +9041,43 @@
                 <w:sz w:val="20"/>
                 <w:szCs w:val="20"/>
               </w:rPr>
-              <w:t>{d.outcome.notes[i].actions[0].date}</w:t>
+              <w:t>{</w:t>
+            </w:r>
+            <w:proofErr w:type="spellStart"/>
+            <w:r>
+              <w:rPr>
+                <w:rFonts w:ascii="BC Sans" w:hAnsi="BC Sans"/>
+                <w:sz w:val="20"/>
+                <w:szCs w:val="20"/>
+              </w:rPr>
+              <w:t>d.outcome.notes</w:t>
+            </w:r>
+            <w:proofErr w:type="spellEnd"/>
+            <w:r>
+              <w:rPr>
+                <w:rFonts w:ascii="BC Sans" w:hAnsi="BC Sans"/>
+                <w:sz w:val="20"/>
+                <w:szCs w:val="20"/>
+              </w:rPr>
+              <w:t>[</w:t>
+            </w:r>
+            <w:proofErr w:type="spellStart"/>
+            <w:r>
+              <w:rPr>
+                <w:rFonts w:ascii="BC Sans" w:hAnsi="BC Sans"/>
+                <w:sz w:val="20"/>
+                <w:szCs w:val="20"/>
+              </w:rPr>
+              <w:t>i</w:t>
+            </w:r>
+            <w:proofErr w:type="spellEnd"/>
+            <w:r>
+              <w:rPr>
+                <w:rFonts w:ascii="BC Sans" w:hAnsi="BC Sans"/>
+                <w:sz w:val="20"/>
+                <w:szCs w:val="20"/>
+              </w:rPr>
+              <w:t>].actions[0].date}</w:t>
             </w:r>
           </w:p>
         </w:tc>
@@ -7655,7 +9148,43 @@
                 <w:sz w:val="20"/>
                 <w:szCs w:val="20"/>
               </w:rPr>
-              <w:t>{d.outcome.notes[i].note}</w:t>
+              <w:t>{</w:t>
+            </w:r>
+            <w:proofErr w:type="spellStart"/>
+            <w:r>
+              <w:rPr>
+                <w:rFonts w:ascii="BC Sans" w:hAnsi="BC Sans"/>
+                <w:sz w:val="20"/>
+                <w:szCs w:val="20"/>
+              </w:rPr>
+              <w:t>d.outcome.notes</w:t>
+            </w:r>
+            <w:proofErr w:type="spellEnd"/>
+            <w:r>
+              <w:rPr>
+                <w:rFonts w:ascii="BC Sans" w:hAnsi="BC Sans"/>
+                <w:sz w:val="20"/>
+                <w:szCs w:val="20"/>
+              </w:rPr>
+              <w:t>[</w:t>
+            </w:r>
+            <w:proofErr w:type="spellStart"/>
+            <w:r>
+              <w:rPr>
+                <w:rFonts w:ascii="BC Sans" w:hAnsi="BC Sans"/>
+                <w:sz w:val="20"/>
+                <w:szCs w:val="20"/>
+              </w:rPr>
+              <w:t>i</w:t>
+            </w:r>
+            <w:proofErr w:type="spellEnd"/>
+            <w:r>
+              <w:rPr>
+                <w:rFonts w:ascii="BC Sans" w:hAnsi="BC Sans"/>
+                <w:sz w:val="20"/>
+                <w:szCs w:val="20"/>
+              </w:rPr>
+              <w:t>].note}</w:t>
             </w:r>
           </w:p>
         </w:tc>
@@ -7675,10 +9204,13 @@
       <w:pPr>
         <w:spacing w:after="0"/>
         <w:rPr>
-          <w:rFonts w:ascii="BC Sans" w:hAnsi="BC Sans"/>
+          <w:rFonts w:ascii="BC Sans" w:eastAsia="Times New Roman" w:hAnsi="BC Sans" w:cs="Segoe UI"/>
+          <w:color w:val="000000"/>
+          <w:kern w:val="0"/>
           <w:sz w:val="20"/>
           <w:szCs w:val="20"/>
-          <w:lang w:val="en-CA"/>
+          <w:lang w:eastAsia="en-CA"/>
+          <w14:ligatures w14:val="none"/>
         </w:rPr>
       </w:pPr>
       <w:r>
@@ -7689,6 +9221,690 @@
         </w:rPr>
         <w:t>{d.outcome.notes[i+1].order}</w:t>
       </w:r>
+      <w:r>
+        <w:rPr>
+          <w:rFonts w:ascii="BC Sans" w:eastAsia="Times New Roman" w:hAnsi="BC Sans" w:cs="Segoe UI"/>
+          <w:color w:val="000000"/>
+          <w:kern w:val="0"/>
+          <w:sz w:val="20"/>
+          <w:szCs w:val="20"/>
+          <w:lang w:eastAsia="en-CA"/>
+          <w14:ligatures w14:val="none"/>
+        </w:rPr>
+        <w:t>{d.</w:t>
+      </w:r>
+      <w:r>
+        <w:rPr>
+          <w:rFonts w:ascii="BC Sans" w:eastAsia="Times New Roman" w:hAnsi="BC Sans" w:cs="Segoe UI"/>
+          <w:color w:val="000000"/>
+          <w:kern w:val="0"/>
+          <w:sz w:val="20"/>
+          <w:szCs w:val="20"/>
+          <w:lang w:eastAsia="en-CA"/>
+          <w14:ligatures w14:val="none"/>
+        </w:rPr>
+        <w:t>has</w:t>
+      </w:r>
+      <w:r>
+        <w:rPr>
+          <w:rFonts w:ascii="BC Sans" w:eastAsia="Times New Roman" w:hAnsi="BC Sans" w:cs="Segoe UI"/>
+          <w:color w:val="000000"/>
+          <w:kern w:val="0"/>
+          <w:sz w:val="20"/>
+          <w:szCs w:val="20"/>
+          <w:lang w:eastAsia="en-CA"/>
+          <w14:ligatures w14:val="none"/>
+        </w:rPr>
+        <w:t>OutcomeAttachments:ifEQ(true):showBegin}</w:t>
+      </w:r>
+    </w:p>
+    <w:tbl>
+      <w:tblPr>
+        <w:tblStyle w:val="PlainTable3"/>
+        <w:tblW w:w="10916" w:type="dxa"/>
+        <w:tblLook w:val="04A0" w:firstRow="1" w:lastRow="0" w:firstColumn="1" w:lastColumn="0" w:noHBand="0" w:noVBand="1"/>
+      </w:tblPr>
+      <w:tblGrid>
+        <w:gridCol w:w="2552"/>
+        <w:gridCol w:w="8364"/>
+      </w:tblGrid>
+      <w:tr>
+        <w:trPr>
+          <w:cnfStyle w:val="100000000000" w:firstRow="1" w:lastRow="0" w:firstColumn="0" w:lastColumn="0" w:oddVBand="0" w:evenVBand="0" w:oddHBand="0" w:evenHBand="0" w:firstRowFirstColumn="0" w:firstRowLastColumn="0" w:lastRowFirstColumn="0" w:lastRowLastColumn="0"/>
+          <w:trHeight w:val="360"/>
+        </w:trPr>
+        <w:tc>
+          <w:tcPr>
+            <w:cnfStyle w:val="001000000100" w:firstRow="0" w:lastRow="0" w:firstColumn="1" w:lastColumn="0" w:oddVBand="0" w:evenVBand="0" w:oddHBand="0" w:evenHBand="0" w:firstRowFirstColumn="1" w:firstRowLastColumn="0" w:lastRowFirstColumn="0" w:lastRowLastColumn="0"/>
+            <w:tcW w:w="10916" w:type="dxa"/>
+            <w:gridSpan w:val="2"/>
+            <w:noWrap/>
+            <w:vAlign w:val="center"/>
+          </w:tcPr>
+          <w:p>
+            <w:pPr>
+              <w:rPr>
+                <w:rFonts w:ascii="BC Sans" w:eastAsia="Times New Roman" w:hAnsi="BC Sans" w:cs="Times New Roman"/>
+                <w:color w:val="000000"/>
+                <w:kern w:val="0"/>
+                <w:sz w:val="20"/>
+                <w:szCs w:val="20"/>
+                <w14:ligatures w14:val="none"/>
+              </w:rPr>
+            </w:pPr>
+            <w:r>
+              <w:rPr>
+                <w:rFonts w:ascii="BC Sans" w:eastAsia="Times New Roman" w:hAnsi="BC Sans" w:cs="Times New Roman"/>
+                <w:caps w:val="0"/>
+                <w:color w:val="000000"/>
+                <w:kern w:val="0"/>
+                <w:sz w:val="20"/>
+                <w:szCs w:val="20"/>
+                <w14:ligatures w14:val="none"/>
+              </w:rPr>
+              <w:t>Outcome attachment</w:t>
+            </w:r>
+            <w:r>
+              <w:rPr>
+                <w:rFonts w:ascii="BC Sans" w:eastAsia="Times New Roman" w:hAnsi="BC Sans" w:cs="Times New Roman"/>
+                <w:caps w:val="0"/>
+                <w:color w:val="000000"/>
+                <w:kern w:val="0"/>
+                <w:sz w:val="20"/>
+                <w:szCs w:val="20"/>
+                <w14:ligatures w14:val="none"/>
+              </w:rPr>
+              <w:t>(s)</w:t>
+            </w:r>
+          </w:p>
+        </w:tc>
+      </w:tr>
+      <w:tr>
+        <w:trPr>
+          <w:cnfStyle w:val="000000100000" w:firstRow="0" w:lastRow="0" w:firstColumn="0" w:lastColumn="0" w:oddVBand="0" w:evenVBand="0" w:oddHBand="1" w:evenHBand="0" w:firstRowFirstColumn="0" w:firstRowLastColumn="0" w:lastRowFirstColumn="0" w:lastRowLastColumn="0"/>
+          <w:trHeight w:hRule="exact" w:val="20"/>
+        </w:trPr>
+        <w:tc>
+          <w:tcPr>
+            <w:cnfStyle w:val="001000000000" w:firstRow="0" w:lastRow="0" w:firstColumn="1" w:lastColumn="0" w:oddVBand="0" w:evenVBand="0" w:oddHBand="0" w:evenHBand="0" w:firstRowFirstColumn="0" w:firstRowLastColumn="0" w:lastRowFirstColumn="0" w:lastRowLastColumn="0"/>
+            <w:tcW w:w="10916" w:type="dxa"/>
+            <w:gridSpan w:val="2"/>
+            <w:tcBorders>
+              <w:right w:val="none" w:sz="0" w:space="0" w:color="auto"/>
+            </w:tcBorders>
+            <w:noWrap/>
+            <w:vAlign w:val="center"/>
+          </w:tcPr>
+          <w:p>
+            <w:pPr>
+              <w:spacing w:line="259" w:lineRule="auto"/>
+              <w:rPr>
+                <w:rFonts w:ascii="BC Sans" w:eastAsia="Times New Roman" w:hAnsi="BC Sans" w:cs="Times New Roman"/>
+                <w:color w:val="000000" w:themeColor="text1"/>
+                <w:sz w:val="18"/>
+                <w:szCs w:val="18"/>
+              </w:rPr>
+            </w:pPr>
+          </w:p>
+        </w:tc>
+      </w:tr>
+      <w:tr>
+        <w:trPr>
+          <w:trHeight w:hRule="exact" w:val="20"/>
+        </w:trPr>
+        <w:tc>
+          <w:tcPr>
+            <w:cnfStyle w:val="001000000000" w:firstRow="0" w:lastRow="0" w:firstColumn="1" w:lastColumn="0" w:oddVBand="0" w:evenVBand="0" w:oddHBand="0" w:evenHBand="0" w:firstRowFirstColumn="0" w:firstRowLastColumn="0" w:lastRowFirstColumn="0" w:lastRowLastColumn="0"/>
+            <w:tcW w:w="10916" w:type="dxa"/>
+            <w:gridSpan w:val="2"/>
+            <w:tcBorders>
+              <w:right w:val="none" w:sz="0" w:space="0" w:color="auto"/>
+            </w:tcBorders>
+            <w:noWrap/>
+            <w:vAlign w:val="center"/>
+          </w:tcPr>
+          <w:p>
+            <w:pPr>
+              <w:rPr>
+                <w:rFonts w:ascii="BC Sans" w:eastAsia="Times New Roman" w:hAnsi="BC Sans" w:cs="Times New Roman"/>
+                <w:color w:val="000000" w:themeColor="text1"/>
+                <w:sz w:val="20"/>
+                <w:szCs w:val="20"/>
+                <w:lang w:val="en-CA"/>
+              </w:rPr>
+            </w:pPr>
+          </w:p>
+        </w:tc>
+      </w:tr>
+      <w:tr>
+        <w:trPr>
+          <w:cnfStyle w:val="000000100000" w:firstRow="0" w:lastRow="0" w:firstColumn="0" w:lastColumn="0" w:oddVBand="0" w:evenVBand="0" w:oddHBand="1" w:evenHBand="0" w:firstRowFirstColumn="0" w:firstRowLastColumn="0" w:lastRowFirstColumn="0" w:lastRowLastColumn="0"/>
+          <w:trHeight w:val="360"/>
+        </w:trPr>
+        <w:tc>
+          <w:tcPr>
+            <w:cnfStyle w:val="001000000000" w:firstRow="0" w:lastRow="0" w:firstColumn="1" w:lastColumn="0" w:oddVBand="0" w:evenVBand="0" w:oddHBand="0" w:evenHBand="0" w:firstRowFirstColumn="0" w:firstRowLastColumn="0" w:lastRowFirstColumn="0" w:lastRowLastColumn="0"/>
+            <w:tcW w:w="2552" w:type="dxa"/>
+            <w:noWrap/>
+            <w:vAlign w:val="center"/>
+          </w:tcPr>
+          <w:p>
+            <w:pPr>
+              <w:rPr>
+                <w:rFonts w:ascii="BC Sans" w:eastAsia="Times New Roman" w:hAnsi="BC Sans" w:cs="Times New Roman"/>
+                <w:caps w:val="0"/>
+                <w:color w:val="000000" w:themeColor="text1"/>
+                <w:sz w:val="18"/>
+                <w:szCs w:val="18"/>
+              </w:rPr>
+            </w:pPr>
+            <w:r>
+              <w:rPr>
+                <w:rFonts w:ascii="BC Sans" w:eastAsia="Times New Roman" w:hAnsi="BC Sans" w:cs="Times New Roman"/>
+                <w:b w:val="0"/>
+                <w:bCs w:val="0"/>
+                <w:caps w:val="0"/>
+                <w:color w:val="000000" w:themeColor="text1"/>
+                <w:sz w:val="20"/>
+                <w:szCs w:val="20"/>
+              </w:rPr>
+              <w:t>{</w:t>
+            </w:r>
+            <w:proofErr w:type="spellStart"/>
+            <w:r>
+              <w:rPr>
+                <w:rFonts w:ascii="BC Sans" w:eastAsia="Times New Roman" w:hAnsi="BC Sans" w:cs="Times New Roman"/>
+                <w:b w:val="0"/>
+                <w:bCs w:val="0"/>
+                <w:caps w:val="0"/>
+                <w:color w:val="000000" w:themeColor="text1"/>
+                <w:sz w:val="20"/>
+                <w:szCs w:val="20"/>
+              </w:rPr>
+              <w:t>d.</w:t>
+            </w:r>
+            <w:r>
+              <w:rPr>
+                <w:rFonts w:ascii="BC Sans" w:eastAsia="Times New Roman" w:hAnsi="BC Sans" w:cs="Times New Roman"/>
+                <w:b w:val="0"/>
+                <w:bCs w:val="0"/>
+                <w:caps w:val="0"/>
+                <w:color w:val="000000" w:themeColor="text1"/>
+                <w:sz w:val="20"/>
+                <w:szCs w:val="20"/>
+              </w:rPr>
+              <w:t>oAtts</w:t>
+            </w:r>
+            <w:proofErr w:type="spellEnd"/>
+            <w:r>
+              <w:rPr>
+                <w:rFonts w:ascii="BC Sans" w:eastAsia="Times New Roman" w:hAnsi="BC Sans" w:cs="Times New Roman"/>
+                <w:b w:val="0"/>
+                <w:bCs w:val="0"/>
+                <w:caps w:val="0"/>
+                <w:color w:val="000000" w:themeColor="text1"/>
+                <w:sz w:val="20"/>
+                <w:szCs w:val="20"/>
+              </w:rPr>
+              <w:t>[</w:t>
+            </w:r>
+            <w:proofErr w:type="spellStart"/>
+            <w:r>
+              <w:rPr>
+                <w:rFonts w:ascii="BC Sans" w:eastAsia="Times New Roman" w:hAnsi="BC Sans" w:cs="Times New Roman"/>
+                <w:b w:val="0"/>
+                <w:bCs w:val="0"/>
+                <w:caps w:val="0"/>
+                <w:color w:val="000000" w:themeColor="text1"/>
+                <w:sz w:val="20"/>
+                <w:szCs w:val="20"/>
+              </w:rPr>
+              <w:t>i</w:t>
+            </w:r>
+            <w:proofErr w:type="spellEnd"/>
+            <w:r>
+              <w:rPr>
+                <w:rFonts w:ascii="BC Sans" w:eastAsia="Times New Roman" w:hAnsi="BC Sans" w:cs="Times New Roman"/>
+                <w:b w:val="0"/>
+                <w:bCs w:val="0"/>
+                <w:caps w:val="0"/>
+                <w:color w:val="000000" w:themeColor="text1"/>
+                <w:sz w:val="20"/>
+                <w:szCs w:val="20"/>
+              </w:rPr>
+              <w:t>].</w:t>
+            </w:r>
+            <w:proofErr w:type="spellStart"/>
+            <w:r>
+              <w:rPr>
+                <w:rFonts w:ascii="BC Sans" w:eastAsia="Times New Roman" w:hAnsi="BC Sans" w:cs="Times New Roman"/>
+                <w:b w:val="0"/>
+                <w:bCs w:val="0"/>
+                <w:caps w:val="0"/>
+                <w:color w:val="000000" w:themeColor="text1"/>
+                <w:sz w:val="20"/>
+                <w:szCs w:val="20"/>
+              </w:rPr>
+              <w:t>fileType</w:t>
+            </w:r>
+            <w:proofErr w:type="spellEnd"/>
+            <w:r>
+              <w:rPr>
+                <w:rFonts w:ascii="BC Sans" w:eastAsia="Times New Roman" w:hAnsi="BC Sans" w:cs="Times New Roman"/>
+                <w:b w:val="0"/>
+                <w:bCs w:val="0"/>
+                <w:caps w:val="0"/>
+                <w:color w:val="000000" w:themeColor="text1"/>
+                <w:sz w:val="20"/>
+                <w:szCs w:val="20"/>
+              </w:rPr>
+              <w:t>}</w:t>
+            </w:r>
+          </w:p>
+        </w:tc>
+        <w:tc>
+          <w:tcPr>
+            <w:tcW w:w="8364" w:type="dxa"/>
+            <w:vAlign w:val="center"/>
+          </w:tcPr>
+          <w:p>
+            <w:pPr>
+              <w:spacing w:line="259" w:lineRule="auto"/>
+              <w:cnfStyle w:val="000000100000" w:firstRow="0" w:lastRow="0" w:firstColumn="0" w:lastColumn="0" w:oddVBand="0" w:evenVBand="0" w:oddHBand="1" w:evenHBand="0" w:firstRowFirstColumn="0" w:firstRowLastColumn="0" w:lastRowFirstColumn="0" w:lastRowLastColumn="0"/>
+              <w:rPr>
+                <w:rFonts w:ascii="BC Sans" w:eastAsia="Times New Roman" w:hAnsi="BC Sans" w:cs="Times New Roman"/>
+                <w:b/>
+                <w:bCs/>
+                <w:color w:val="000000" w:themeColor="text1"/>
+                <w:sz w:val="18"/>
+                <w:szCs w:val="18"/>
+              </w:rPr>
+            </w:pPr>
+            <w:r>
+              <w:rPr>
+                <w:rFonts w:ascii="BC Sans" w:eastAsia="Times New Roman" w:hAnsi="BC Sans" w:cs="Times New Roman"/>
+                <w:color w:val="000000" w:themeColor="text1"/>
+                <w:sz w:val="20"/>
+                <w:szCs w:val="20"/>
+              </w:rPr>
+              <w:t>{</w:t>
+            </w:r>
+            <w:proofErr w:type="spellStart"/>
+            <w:r>
+              <w:rPr>
+                <w:rFonts w:ascii="BC Sans" w:eastAsia="Times New Roman" w:hAnsi="BC Sans" w:cs="Times New Roman"/>
+                <w:color w:val="000000" w:themeColor="text1"/>
+                <w:sz w:val="20"/>
+                <w:szCs w:val="20"/>
+              </w:rPr>
+              <w:t>d.</w:t>
+            </w:r>
+            <w:r>
+              <w:rPr>
+                <w:rFonts w:ascii="BC Sans" w:eastAsia="Times New Roman" w:hAnsi="BC Sans" w:cs="Times New Roman"/>
+                <w:color w:val="000000" w:themeColor="text1"/>
+                <w:sz w:val="20"/>
+                <w:szCs w:val="20"/>
+              </w:rPr>
+              <w:t>oAtts</w:t>
+            </w:r>
+            <w:proofErr w:type="spellEnd"/>
+            <w:r>
+              <w:rPr>
+                <w:rFonts w:ascii="BC Sans" w:eastAsia="Times New Roman" w:hAnsi="BC Sans" w:cs="Times New Roman"/>
+                <w:color w:val="000000" w:themeColor="text1"/>
+                <w:sz w:val="20"/>
+                <w:szCs w:val="20"/>
+              </w:rPr>
+              <w:t>[</w:t>
+            </w:r>
+            <w:proofErr w:type="spellStart"/>
+            <w:r>
+              <w:rPr>
+                <w:rFonts w:ascii="BC Sans" w:eastAsia="Times New Roman" w:hAnsi="BC Sans" w:cs="Times New Roman"/>
+                <w:color w:val="000000" w:themeColor="text1"/>
+                <w:sz w:val="20"/>
+                <w:szCs w:val="20"/>
+              </w:rPr>
+              <w:t>i</w:t>
+            </w:r>
+            <w:proofErr w:type="spellEnd"/>
+            <w:r>
+              <w:rPr>
+                <w:rFonts w:ascii="BC Sans" w:eastAsia="Times New Roman" w:hAnsi="BC Sans" w:cs="Times New Roman"/>
+                <w:color w:val="000000" w:themeColor="text1"/>
+                <w:sz w:val="20"/>
+                <w:szCs w:val="20"/>
+              </w:rPr>
+              <w:t>].</w:t>
+            </w:r>
+            <w:r>
+              <w:rPr>
+                <w:rFonts w:ascii="BC Sans" w:eastAsia="Times New Roman" w:hAnsi="BC Sans" w:cs="Times New Roman"/>
+                <w:color w:val="000000" w:themeColor="text1"/>
+                <w:sz w:val="20"/>
+                <w:szCs w:val="20"/>
+              </w:rPr>
+              <w:t>name</w:t>
+            </w:r>
+            <w:r>
+              <w:rPr>
+                <w:rFonts w:ascii="BC Sans" w:eastAsia="Times New Roman" w:hAnsi="BC Sans" w:cs="Times New Roman"/>
+                <w:color w:val="000000" w:themeColor="text1"/>
+                <w:sz w:val="20"/>
+                <w:szCs w:val="20"/>
+              </w:rPr>
+              <w:t>}</w:t>
+            </w:r>
+          </w:p>
+        </w:tc>
+      </w:tr>
+      <w:tr>
+        <w:trPr>
+          <w:trHeight w:val="360"/>
+        </w:trPr>
+        <w:tc>
+          <w:tcPr>
+            <w:cnfStyle w:val="001000000000" w:firstRow="0" w:lastRow="0" w:firstColumn="1" w:lastColumn="0" w:oddVBand="0" w:evenVBand="0" w:oddHBand="0" w:evenHBand="0" w:firstRowFirstColumn="0" w:firstRowLastColumn="0" w:lastRowFirstColumn="0" w:lastRowLastColumn="0"/>
+            <w:tcW w:w="2552" w:type="dxa"/>
+            <w:noWrap/>
+            <w:vAlign w:val="center"/>
+            <w:hideMark/>
+          </w:tcPr>
+          <w:p>
+            <w:pPr>
+              <w:rPr>
+                <w:rFonts w:ascii="BC Sans" w:eastAsia="Times New Roman" w:hAnsi="BC Sans" w:cs="Times New Roman"/>
+                <w:b w:val="0"/>
+                <w:bCs w:val="0"/>
+                <w:caps w:val="0"/>
+                <w:color w:val="000000" w:themeColor="text1"/>
+                <w:sz w:val="20"/>
+                <w:szCs w:val="20"/>
+              </w:rPr>
+            </w:pPr>
+            <w:r>
+              <w:rPr>
+                <w:rFonts w:ascii="BC Sans" w:eastAsia="Times New Roman" w:hAnsi="BC Sans" w:cs="Times New Roman"/>
+                <w:b w:val="0"/>
+                <w:bCs w:val="0"/>
+                <w:caps w:val="0"/>
+                <w:color w:val="000000" w:themeColor="text1"/>
+                <w:sz w:val="20"/>
+                <w:szCs w:val="20"/>
+              </w:rPr>
+              <w:t>{</w:t>
+            </w:r>
+            <w:proofErr w:type="spellStart"/>
+            <w:r>
+              <w:rPr>
+                <w:rFonts w:ascii="BC Sans" w:eastAsia="Times New Roman" w:hAnsi="BC Sans" w:cs="Times New Roman"/>
+                <w:b w:val="0"/>
+                <w:bCs w:val="0"/>
+                <w:caps w:val="0"/>
+                <w:color w:val="000000" w:themeColor="text1"/>
+                <w:sz w:val="20"/>
+                <w:szCs w:val="20"/>
+              </w:rPr>
+              <w:t>d.</w:t>
+            </w:r>
+            <w:r>
+              <w:rPr>
+                <w:rFonts w:ascii="BC Sans" w:eastAsia="Times New Roman" w:hAnsi="BC Sans" w:cs="Times New Roman"/>
+                <w:b w:val="0"/>
+                <w:bCs w:val="0"/>
+                <w:caps w:val="0"/>
+                <w:color w:val="000000" w:themeColor="text1"/>
+                <w:sz w:val="20"/>
+                <w:szCs w:val="20"/>
+              </w:rPr>
+              <w:t>oAtts</w:t>
+            </w:r>
+            <w:proofErr w:type="spellEnd"/>
+            <w:r>
+              <w:rPr>
+                <w:rFonts w:ascii="BC Sans" w:eastAsia="Times New Roman" w:hAnsi="BC Sans" w:cs="Times New Roman"/>
+                <w:b w:val="0"/>
+                <w:bCs w:val="0"/>
+                <w:caps w:val="0"/>
+                <w:color w:val="000000" w:themeColor="text1"/>
+                <w:sz w:val="20"/>
+                <w:szCs w:val="20"/>
+              </w:rPr>
+              <w:t>[i</w:t>
+            </w:r>
+            <w:r>
+              <w:rPr>
+                <w:rFonts w:ascii="BC Sans" w:eastAsia="Times New Roman" w:hAnsi="BC Sans" w:cs="Times New Roman"/>
+                <w:b w:val="0"/>
+                <w:bCs w:val="0"/>
+                <w:caps w:val="0"/>
+                <w:color w:val="000000" w:themeColor="text1"/>
+                <w:sz w:val="20"/>
+                <w:szCs w:val="20"/>
+              </w:rPr>
+              <w:t>+1</w:t>
+            </w:r>
+            <w:r>
+              <w:rPr>
+                <w:rFonts w:ascii="BC Sans" w:eastAsia="Times New Roman" w:hAnsi="BC Sans" w:cs="Times New Roman"/>
+                <w:b w:val="0"/>
+                <w:bCs w:val="0"/>
+                <w:caps w:val="0"/>
+                <w:color w:val="000000" w:themeColor="text1"/>
+                <w:sz w:val="20"/>
+                <w:szCs w:val="20"/>
+              </w:rPr>
+              <w:t>].</w:t>
+            </w:r>
+            <w:proofErr w:type="spellStart"/>
+            <w:r>
+              <w:rPr>
+                <w:rFonts w:ascii="BC Sans" w:eastAsia="Times New Roman" w:hAnsi="BC Sans" w:cs="Times New Roman"/>
+                <w:b w:val="0"/>
+                <w:bCs w:val="0"/>
+                <w:caps w:val="0"/>
+                <w:color w:val="000000" w:themeColor="text1"/>
+                <w:sz w:val="20"/>
+                <w:szCs w:val="20"/>
+              </w:rPr>
+              <w:t>fileType</w:t>
+            </w:r>
+            <w:proofErr w:type="spellEnd"/>
+            <w:r>
+              <w:rPr>
+                <w:rFonts w:ascii="BC Sans" w:eastAsia="Times New Roman" w:hAnsi="BC Sans" w:cs="Times New Roman"/>
+                <w:b w:val="0"/>
+                <w:bCs w:val="0"/>
+                <w:caps w:val="0"/>
+                <w:color w:val="000000" w:themeColor="text1"/>
+                <w:sz w:val="20"/>
+                <w:szCs w:val="20"/>
+              </w:rPr>
+              <w:t>}</w:t>
+            </w:r>
+          </w:p>
+        </w:tc>
+        <w:tc>
+          <w:tcPr>
+            <w:tcW w:w="8364" w:type="dxa"/>
+            <w:vAlign w:val="center"/>
+          </w:tcPr>
+          <w:p>
+            <w:pPr>
+              <w:cnfStyle w:val="000000000000" w:firstRow="0" w:lastRow="0" w:firstColumn="0" w:lastColumn="0" w:oddVBand="0" w:evenVBand="0" w:oddHBand="0" w:evenHBand="0" w:firstRowFirstColumn="0" w:firstRowLastColumn="0" w:lastRowFirstColumn="0" w:lastRowLastColumn="0"/>
+              <w:rPr>
+                <w:rFonts w:ascii="BC Sans" w:eastAsia="Times New Roman" w:hAnsi="BC Sans" w:cs="Times New Roman"/>
+                <w:color w:val="000000" w:themeColor="text1"/>
+                <w:sz w:val="20"/>
+                <w:szCs w:val="20"/>
+              </w:rPr>
+            </w:pPr>
+            <w:r>
+              <w:rPr>
+                <w:rFonts w:ascii="BC Sans" w:eastAsia="Times New Roman" w:hAnsi="BC Sans" w:cs="Times New Roman"/>
+                <w:color w:val="000000" w:themeColor="text1"/>
+                <w:sz w:val="20"/>
+                <w:szCs w:val="20"/>
+              </w:rPr>
+              <w:t>{</w:t>
+            </w:r>
+            <w:proofErr w:type="spellStart"/>
+            <w:r>
+              <w:rPr>
+                <w:rFonts w:ascii="BC Sans" w:eastAsia="Times New Roman" w:hAnsi="BC Sans" w:cs="Times New Roman"/>
+                <w:color w:val="000000" w:themeColor="text1"/>
+                <w:sz w:val="20"/>
+                <w:szCs w:val="20"/>
+              </w:rPr>
+              <w:t>d.</w:t>
+            </w:r>
+            <w:r>
+              <w:rPr>
+                <w:rFonts w:ascii="BC Sans" w:eastAsia="Times New Roman" w:hAnsi="BC Sans" w:cs="Times New Roman"/>
+                <w:color w:val="000000" w:themeColor="text1"/>
+                <w:sz w:val="20"/>
+                <w:szCs w:val="20"/>
+              </w:rPr>
+              <w:t>oAtts</w:t>
+            </w:r>
+            <w:proofErr w:type="spellEnd"/>
+            <w:r>
+              <w:rPr>
+                <w:rFonts w:ascii="BC Sans" w:eastAsia="Times New Roman" w:hAnsi="BC Sans" w:cs="Times New Roman"/>
+                <w:color w:val="000000" w:themeColor="text1"/>
+                <w:sz w:val="20"/>
+                <w:szCs w:val="20"/>
+              </w:rPr>
+              <w:t>[i</w:t>
+            </w:r>
+            <w:r>
+              <w:rPr>
+                <w:rFonts w:ascii="BC Sans" w:eastAsia="Times New Roman" w:hAnsi="BC Sans" w:cs="Times New Roman"/>
+                <w:color w:val="000000" w:themeColor="text1"/>
+                <w:sz w:val="20"/>
+                <w:szCs w:val="20"/>
+              </w:rPr>
+              <w:t>+1</w:t>
+            </w:r>
+            <w:r>
+              <w:rPr>
+                <w:rFonts w:ascii="BC Sans" w:eastAsia="Times New Roman" w:hAnsi="BC Sans" w:cs="Times New Roman"/>
+                <w:color w:val="000000" w:themeColor="text1"/>
+                <w:sz w:val="20"/>
+                <w:szCs w:val="20"/>
+              </w:rPr>
+              <w:t>].</w:t>
+            </w:r>
+            <w:r>
+              <w:rPr>
+                <w:rFonts w:ascii="BC Sans" w:eastAsia="Times New Roman" w:hAnsi="BC Sans" w:cs="Times New Roman"/>
+                <w:color w:val="000000" w:themeColor="text1"/>
+                <w:sz w:val="20"/>
+                <w:szCs w:val="20"/>
+              </w:rPr>
+              <w:t>name</w:t>
+            </w:r>
+            <w:r>
+              <w:rPr>
+                <w:rFonts w:ascii="BC Sans" w:eastAsia="Times New Roman" w:hAnsi="BC Sans" w:cs="Times New Roman"/>
+                <w:color w:val="000000" w:themeColor="text1"/>
+                <w:sz w:val="20"/>
+                <w:szCs w:val="20"/>
+              </w:rPr>
+              <w:t>}</w:t>
+            </w:r>
+          </w:p>
+        </w:tc>
+      </w:tr>
+    </w:tbl>
+    <w:p>
+      <w:pPr>
+        <w:spacing w:after="0" w:line="240" w:lineRule="auto"/>
+        <w:textAlignment w:val="baseline"/>
+        <w:rPr>
+          <w:rFonts w:ascii="BC Sans" w:eastAsia="Times New Roman" w:hAnsi="BC Sans" w:cs="Segoe UI"/>
+          <w:color w:val="000000"/>
+          <w:kern w:val="0"/>
+          <w:sz w:val="20"/>
+          <w:szCs w:val="20"/>
+          <w:lang w:eastAsia="en-CA"/>
+          <w14:ligatures w14:val="none"/>
+        </w:rPr>
+      </w:pPr>
+      <w:r>
+        <w:rPr>
+          <w:rFonts w:ascii="BC Sans" w:eastAsia="Times New Roman" w:hAnsi="BC Sans" w:cs="Segoe UI"/>
+          <w:color w:val="000000"/>
+          <w:kern w:val="0"/>
+          <w:sz w:val="20"/>
+          <w:szCs w:val="20"/>
+          <w:lang w:eastAsia="en-CA"/>
+          <w14:ligatures w14:val="none"/>
+        </w:rPr>
+        <w:t>{</w:t>
+      </w:r>
+      <w:proofErr w:type="spellStart"/>
+      <w:r>
+        <w:rPr>
+          <w:rFonts w:ascii="BC Sans" w:eastAsia="Times New Roman" w:hAnsi="BC Sans" w:cs="Segoe UI"/>
+          <w:color w:val="000000"/>
+          <w:kern w:val="0"/>
+          <w:sz w:val="20"/>
+          <w:szCs w:val="20"/>
+          <w:lang w:eastAsia="en-CA"/>
+          <w14:ligatures w14:val="none"/>
+        </w:rPr>
+        <w:t>d.</w:t>
+      </w:r>
+      <w:r>
+        <w:rPr>
+          <w:rFonts w:ascii="BC Sans" w:eastAsia="Times New Roman" w:hAnsi="BC Sans" w:cs="Segoe UI"/>
+          <w:color w:val="000000"/>
+          <w:kern w:val="0"/>
+          <w:sz w:val="20"/>
+          <w:szCs w:val="20"/>
+          <w:lang w:eastAsia="en-CA"/>
+          <w14:ligatures w14:val="none"/>
+        </w:rPr>
+        <w:t>has</w:t>
+      </w:r>
+      <w:r>
+        <w:rPr>
+          <w:rFonts w:ascii="BC Sans" w:eastAsia="Times New Roman" w:hAnsi="BC Sans" w:cs="Segoe UI"/>
+          <w:color w:val="000000"/>
+          <w:kern w:val="0"/>
+          <w:sz w:val="20"/>
+          <w:szCs w:val="20"/>
+          <w:lang w:eastAsia="en-CA"/>
+          <w14:ligatures w14:val="none"/>
+        </w:rPr>
+        <w:t>OutcomeAttachments:showEnd</w:t>
+      </w:r>
+      <w:proofErr w:type="spellEnd"/>
+      <w:r>
+        <w:rPr>
+          <w:rFonts w:ascii="BC Sans" w:eastAsia="Times New Roman" w:hAnsi="BC Sans" w:cs="Segoe UI"/>
+          <w:color w:val="000000"/>
+          <w:kern w:val="0"/>
+          <w:sz w:val="20"/>
+          <w:szCs w:val="20"/>
+          <w:lang w:eastAsia="en-CA"/>
+          <w14:ligatures w14:val="none"/>
+        </w:rPr>
+        <w:t>}</w:t>
+      </w:r>
+    </w:p>
+    <w:p>
+      <w:pPr>
+        <w:spacing w:after="0"/>
+        <w:rPr>
+          <w:rFonts w:ascii="BC Sans" w:hAnsi="BC Sans"/>
+          <w:sz w:val="20"/>
+          <w:szCs w:val="20"/>
+          <w:lang w:val="en-CA"/>
+        </w:rPr>
+      </w:pPr>
     </w:p>
     <w:p>
       <w:pPr>
@@ -7974,6 +10190,7 @@
             </w:rPr>
             <w:t>Report printed on {</w:t>
           </w:r>
+          <w:proofErr w:type="spellStart"/>
           <w:r>
             <w:rPr>
               <w:rFonts w:ascii="BC Sans" w:eastAsia="BC Sans" w:hAnsi="BC Sans" w:cs="BC Sans"/>
@@ -7998,6 +10215,7 @@
             </w:rPr>
             <w:t>generatedOn</w:t>
           </w:r>
+          <w:proofErr w:type="spellEnd"/>
           <w:r>
             <w:rPr>
               <w:rFonts w:ascii="BC Sans" w:eastAsia="BC Sans" w:hAnsi="BC Sans" w:cs="BC Sans"/>
@@ -9509,12 +11727,21 @@
 </file>
 
 <file path=customXml/item1.xml><?xml version="1.0" encoding="utf-8"?>
-<?mso-contentType ?>
-<FormTemplates xmlns="http://schemas.microsoft.com/sharepoint/v3/contenttype/forms">
-  <Display>DocumentLibraryForm</Display>
-  <Edit>DocumentLibraryForm</Edit>
-  <New>DocumentLibraryForm</New>
-</FormTemplates>
+<p:properties xmlns:p="http://schemas.microsoft.com/office/2006/metadata/properties" xmlns:xsi="http://www.w3.org/2001/XMLSchema-instance" xmlns:pc="http://schemas.microsoft.com/office/infopath/2007/PartnerControls">
+  <documentManagement>
+    <TaxCatchAll xmlns="cbeac988-4fd5-47cf-ad03-89cc7678fa90" xsi:nil="true"/>
+    <lcf76f155ced4ddcb4097134ff3c332f xmlns="aa9c99c1-69c1-4b58-9df5-4d4796c46f8a">
+      <Terms xmlns="http://schemas.microsoft.com/office/infopath/2007/PartnerControls"/>
+    </lcf76f155ced4ddcb4097134ff3c332f>
+    <SharedWithUsers xmlns="cbeac988-4fd5-47cf-ad03-89cc7678fa90">
+      <UserInfo>
+        <DisplayName/>
+        <AccountId xsi:nil="true"/>
+        <AccountType/>
+      </UserInfo>
+    </SharedWithUsers>
+  </documentManagement>
+</p:properties>
 </file>
 
 <file path=customXml/item2.xml><?xml version="1.0" encoding="utf-8"?>
@@ -9753,27 +11980,21 @@
 </file>
 
 <file path=customXml/item3.xml><?xml version="1.0" encoding="utf-8"?>
-<p:properties xmlns:p="http://schemas.microsoft.com/office/2006/metadata/properties" xmlns:xsi="http://www.w3.org/2001/XMLSchema-instance" xmlns:pc="http://schemas.microsoft.com/office/infopath/2007/PartnerControls">
-  <documentManagement>
-    <TaxCatchAll xmlns="cbeac988-4fd5-47cf-ad03-89cc7678fa90" xsi:nil="true"/>
-    <lcf76f155ced4ddcb4097134ff3c332f xmlns="aa9c99c1-69c1-4b58-9df5-4d4796c46f8a">
-      <Terms xmlns="http://schemas.microsoft.com/office/infopath/2007/PartnerControls"/>
-    </lcf76f155ced4ddcb4097134ff3c332f>
-    <SharedWithUsers xmlns="cbeac988-4fd5-47cf-ad03-89cc7678fa90">
-      <UserInfo>
-        <DisplayName/>
-        <AccountId xsi:nil="true"/>
-        <AccountType/>
-      </UserInfo>
-    </SharedWithUsers>
-  </documentManagement>
-</p:properties>
+<?mso-contentType ?>
+<FormTemplates xmlns="http://schemas.microsoft.com/sharepoint/v3/contenttype/forms">
+  <Display>DocumentLibraryForm</Display>
+  <Edit>DocumentLibraryForm</Edit>
+  <New>DocumentLibraryForm</New>
+</FormTemplates>
 </file>
 
 <file path=customXml/itemProps1.xml><?xml version="1.0" encoding="utf-8"?>
-<ds:datastoreItem xmlns:ds="http://schemas.openxmlformats.org/officeDocument/2006/customXml" ds:itemID="{4BECF9F2-3A10-48CC-8D31-4F6E8664527E}">
+<ds:datastoreItem xmlns:ds="http://schemas.openxmlformats.org/officeDocument/2006/customXml" ds:itemID="{C6C5DCE0-D69C-4B6E-96D9-C69B23DE6D4A}">
   <ds:schemaRefs>
-    <ds:schemaRef ds:uri="http://schemas.microsoft.com/sharepoint/v3/contenttype/forms"/>
+    <ds:schemaRef ds:uri="http://schemas.microsoft.com/office/2006/metadata/properties"/>
+    <ds:schemaRef ds:uri="http://schemas.microsoft.com/office/infopath/2007/PartnerControls"/>
+    <ds:schemaRef ds:uri="cbeac988-4fd5-47cf-ad03-89cc7678fa90"/>
+    <ds:schemaRef ds:uri="aa9c99c1-69c1-4b58-9df5-4d4796c46f8a"/>
   </ds:schemaRefs>
 </ds:datastoreItem>
 </file>
@@ -9798,12 +12019,9 @@
 </file>
 
 <file path=customXml/itemProps3.xml><?xml version="1.0" encoding="utf-8"?>
-<ds:datastoreItem xmlns:ds="http://schemas.openxmlformats.org/officeDocument/2006/customXml" ds:itemID="{C6C5DCE0-D69C-4B6E-96D9-C69B23DE6D4A}">
+<ds:datastoreItem xmlns:ds="http://schemas.openxmlformats.org/officeDocument/2006/customXml" ds:itemID="{4BECF9F2-3A10-48CC-8D31-4F6E8664527E}">
   <ds:schemaRefs>
-    <ds:schemaRef ds:uri="http://schemas.microsoft.com/office/2006/metadata/properties"/>
-    <ds:schemaRef ds:uri="http://schemas.microsoft.com/office/infopath/2007/PartnerControls"/>
-    <ds:schemaRef ds:uri="cbeac988-4fd5-47cf-ad03-89cc7678fa90"/>
-    <ds:schemaRef ds:uri="aa9c99c1-69c1-4b58-9df5-4d4796c46f8a"/>
+    <ds:schemaRef ds:uri="http://schemas.microsoft.com/sharepoint/v3/contenttype/forms"/>
   </ds:schemaRefs>
 </ds:datastoreItem>
 </file>
</xml_diff>

<commit_message>
feat: Add outcome attachments to CEEB export (#989)
</commit_message>
<xml_diff>
--- a/backend/templates/complaint/CDOGS-CEEB-COMPLAINT-TEMPLATE-v1.docx
+++ b/backend/templates/complaint/CDOGS-CEEB-COMPLAINT-TEMPLATE-v1.docx
@@ -157,6 +157,7 @@
               </w:rPr>
               <w:t>{</w:t>
             </w:r>
+            <w:proofErr w:type="spellStart"/>
             <w:r>
               <w:rPr>
                 <w:rFonts w:ascii="BC Sans" w:eastAsia="Times New Roman" w:hAnsi="BC Sans" w:cs="Times New Roman"/>
@@ -187,6 +188,7 @@
               </w:rPr>
               <w:t>reportedOn</w:t>
             </w:r>
+            <w:proofErr w:type="spellEnd"/>
             <w:r>
               <w:rPr>
                 <w:rFonts w:ascii="BC Sans" w:eastAsia="Times New Roman" w:hAnsi="BC Sans" w:cs="Times New Roman"/>
@@ -225,6 +227,7 @@
               </w:rPr>
               <w:t>Created by: {</w:t>
             </w:r>
+            <w:proofErr w:type="spellStart"/>
             <w:r>
               <w:rPr>
                 <w:rFonts w:ascii="BC Sans" w:eastAsia="Times New Roman" w:hAnsi="BC Sans" w:cs="Times New Roman"/>
@@ -257,6 +260,7 @@
               </w:rPr>
               <w:t>createdBy</w:t>
             </w:r>
+            <w:proofErr w:type="spellEnd"/>
             <w:r>
               <w:rPr>
                 <w:rFonts w:ascii="BC Sans" w:eastAsia="Times New Roman" w:hAnsi="BC Sans" w:cs="Times New Roman"/>
@@ -289,6 +293,7 @@
               </w:rPr>
               <w:t>Status: {</w:t>
             </w:r>
+            <w:proofErr w:type="spellStart"/>
             <w:r>
               <w:rPr>
                 <w:rFonts w:ascii="BC Sans" w:eastAsia="Times New Roman" w:hAnsi="BC Sans" w:cs="Times New Roman"/>
@@ -321,6 +326,7 @@
               </w:rPr>
               <w:t>status</w:t>
             </w:r>
+            <w:proofErr w:type="spellEnd"/>
             <w:r>
               <w:rPr>
                 <w:rFonts w:ascii="BC Sans" w:eastAsia="Times New Roman" w:hAnsi="BC Sans" w:cs="Times New Roman"/>
@@ -388,6 +394,7 @@
               </w:rPr>
               <w:t>{</w:t>
             </w:r>
+            <w:proofErr w:type="spellStart"/>
             <w:r>
               <w:rPr>
                 <w:rFonts w:ascii="BC Sans" w:eastAsia="Times New Roman" w:hAnsi="BC Sans" w:cs="Times New Roman"/>
@@ -420,6 +427,7 @@
               </w:rPr>
               <w:t>updatedOn</w:t>
             </w:r>
+            <w:proofErr w:type="spellEnd"/>
             <w:r>
               <w:rPr>
                 <w:rFonts w:ascii="BC Sans" w:eastAsia="Times New Roman" w:hAnsi="BC Sans" w:cs="Times New Roman"/>
@@ -463,7 +471,17 @@
                 <w:sz w:val="20"/>
                 <w:szCs w:val="20"/>
               </w:rPr>
-              <w:t xml:space="preserve"> {d</w:t>
+              <w:t xml:space="preserve"> {</w:t>
+            </w:r>
+            <w:proofErr w:type="spellStart"/>
+            <w:r>
+              <w:rPr>
+                <w:rFonts w:ascii="BC Sans" w:eastAsia="Times New Roman" w:hAnsi="BC Sans" w:cs="Times New Roman"/>
+                <w:color w:val="000000" w:themeColor="text1"/>
+                <w:sz w:val="20"/>
+                <w:szCs w:val="20"/>
+              </w:rPr>
+              <w:t>d</w:t>
             </w:r>
             <w:r>
               <w:rPr>
@@ -482,7 +500,17 @@
                 <w:sz w:val="20"/>
                 <w:szCs w:val="20"/>
               </w:rPr>
-              <w:t>officerAssigned}</w:t>
+              <w:t>officerAssigned</w:t>
+            </w:r>
+            <w:proofErr w:type="spellEnd"/>
+            <w:r>
+              <w:rPr>
+                <w:rFonts w:ascii="BC Sans" w:eastAsia="Times New Roman" w:hAnsi="BC Sans" w:cs="Times New Roman"/>
+                <w:color w:val="000000" w:themeColor="text1"/>
+                <w:sz w:val="20"/>
+                <w:szCs w:val="20"/>
+              </w:rPr>
+              <w:t>}</w:t>
             </w:r>
           </w:p>
         </w:tc>
@@ -507,7 +535,17 @@
                 <w:sz w:val="20"/>
                 <w:szCs w:val="20"/>
               </w:rPr>
-              <w:t>{d</w:t>
+              <w:t>{</w:t>
+            </w:r>
+            <w:proofErr w:type="spellStart"/>
+            <w:r>
+              <w:rPr>
+                <w:rFonts w:ascii="BC Sans" w:eastAsia="Times New Roman" w:hAnsi="BC Sans" w:cs="Times New Roman"/>
+                <w:color w:val="000000" w:themeColor="text1"/>
+                <w:sz w:val="20"/>
+                <w:szCs w:val="20"/>
+              </w:rPr>
+              <w:t>d</w:t>
             </w:r>
             <w:r>
               <w:rPr>
@@ -559,7 +597,17 @@
                 <w:sz w:val="20"/>
                 <w:szCs w:val="20"/>
               </w:rPr>
-              <w:t>:ifEM:hideBegin}</w:t>
+              <w:t>:ifEM:hideBegin</w:t>
+            </w:r>
+            <w:proofErr w:type="spellEnd"/>
+            <w:r>
+              <w:rPr>
+                <w:rFonts w:ascii="BC Sans" w:eastAsia="Times New Roman" w:hAnsi="BC Sans" w:cs="Times New Roman"/>
+                <w:color w:val="000000" w:themeColor="text1"/>
+                <w:sz w:val="20"/>
+                <w:szCs w:val="20"/>
+              </w:rPr>
+              <w:t>}</w:t>
             </w:r>
             <w:r>
               <w:rPr>
@@ -869,6 +917,7 @@
               </w:rPr>
               <w:t>{</w:t>
             </w:r>
+            <w:proofErr w:type="spellStart"/>
             <w:r>
               <w:rPr>
                 <w:rFonts w:ascii="BC Sans" w:eastAsia="Times New Roman" w:hAnsi="BC Sans" w:cs="Times New Roman"/>
@@ -896,6 +945,7 @@
               </w:rPr>
               <w:t>incidentDateTime</w:t>
             </w:r>
+            <w:proofErr w:type="spellEnd"/>
             <w:r>
               <w:rPr>
                 <w:rFonts w:ascii="BC Sans" w:eastAsia="Times New Roman" w:hAnsi="BC Sans" w:cs="Times New Roman"/>
@@ -1008,6 +1058,7 @@
               </w:rPr>
               <w:t>.</w:t>
             </w:r>
+            <w:proofErr w:type="spellStart"/>
             <w:r>
               <w:rPr>
                 <w:rFonts w:ascii="BC Sans" w:eastAsia="Times New Roman" w:hAnsi="BC Sans" w:cs="Times New Roman"/>
@@ -1018,6 +1069,7 @@
               </w:rPr>
               <w:t>complaintMethodReceivedCode</w:t>
             </w:r>
+            <w:proofErr w:type="spellEnd"/>
             <w:r>
               <w:rPr>
                 <w:rFonts w:ascii="BC Sans" w:hAnsi="BC Sans"/>
@@ -1092,6 +1144,7 @@
               </w:rPr>
               <w:t>{</w:t>
             </w:r>
+            <w:proofErr w:type="spellStart"/>
             <w:r>
               <w:rPr>
                 <w:rFonts w:ascii="BC Sans" w:eastAsia="Times New Roman" w:hAnsi="BC Sans" w:cs="Times New Roman"/>
@@ -1119,6 +1172,7 @@
               </w:rPr>
               <w:t>violationType</w:t>
             </w:r>
+            <w:proofErr w:type="spellEnd"/>
             <w:r>
               <w:rPr>
                 <w:rFonts w:ascii="BC Sans" w:eastAsia="Times New Roman" w:hAnsi="BC Sans" w:cs="Times New Roman"/>
@@ -1193,6 +1247,7 @@
               </w:rPr>
               <w:t>{</w:t>
             </w:r>
+            <w:proofErr w:type="spellStart"/>
             <w:r>
               <w:rPr>
                 <w:rFonts w:ascii="BC Sans" w:eastAsia="Times New Roman" w:hAnsi="BC Sans" w:cs="Times New Roman"/>
@@ -1220,6 +1275,7 @@
               </w:rPr>
               <w:t>inProgress</w:t>
             </w:r>
+            <w:proofErr w:type="spellEnd"/>
             <w:r>
               <w:rPr>
                 <w:rFonts w:ascii="BC Sans" w:eastAsia="Times New Roman" w:hAnsi="BC Sans" w:cs="Times New Roman"/>
@@ -1295,6 +1351,7 @@
               </w:rPr>
               <w:t>{</w:t>
             </w:r>
+            <w:proofErr w:type="spellStart"/>
             <w:r>
               <w:rPr>
                 <w:rFonts w:ascii="BC Sans" w:eastAsia="Times New Roman" w:hAnsi="BC Sans" w:cs="Times New Roman"/>
@@ -1322,6 +1379,7 @@
               </w:rPr>
               <w:t>wasObserved</w:t>
             </w:r>
+            <w:proofErr w:type="spellEnd"/>
             <w:r>
               <w:rPr>
                 <w:rFonts w:ascii="BC Sans" w:eastAsia="Times New Roman" w:hAnsi="BC Sans" w:cs="Times New Roman"/>
@@ -1390,6 +1448,7 @@
               </w:rPr>
               <w:t>{</w:t>
             </w:r>
+            <w:proofErr w:type="spellStart"/>
             <w:r>
               <w:rPr>
                 <w:rFonts w:ascii="BC Sans" w:eastAsia="Times New Roman" w:hAnsi="BC Sans" w:cs="Times New Roman"/>
@@ -1421,6 +1480,7 @@
               </w:rPr>
               <w:t>location</w:t>
             </w:r>
+            <w:proofErr w:type="spellEnd"/>
             <w:r>
               <w:rPr>
                 <w:rFonts w:ascii="BC Sans" w:eastAsia="Times New Roman" w:hAnsi="BC Sans" w:cs="Times New Roman"/>
@@ -1519,7 +1579,16 @@
                 <w:sz w:val="20"/>
                 <w:szCs w:val="20"/>
               </w:rPr>
-              <w:t>{d</w:t>
+              <w:t>{</w:t>
+            </w:r>
+            <w:proofErr w:type="spellStart"/>
+            <w:r>
+              <w:rPr>
+                <w:rFonts w:ascii="BC Sans" w:hAnsi="BC Sans" w:cs="BC Sans Light"/>
+                <w:sz w:val="20"/>
+                <w:szCs w:val="20"/>
+              </w:rPr>
+              <w:t>d</w:t>
             </w:r>
             <w:r>
               <w:rPr>
@@ -1554,6 +1623,7 @@
               </w:rPr>
               <w:t>NE</w:t>
             </w:r>
+            <w:proofErr w:type="spellEnd"/>
             <w:r>
               <w:rPr>
                 <w:rFonts w:ascii="BC Sans" w:hAnsi="BC Sans" w:cs="BC Sans Light"/>
@@ -1576,7 +1646,25 @@
                 <w:sz w:val="20"/>
                 <w:szCs w:val="20"/>
               </w:rPr>
-              <w:t>):showBegin}</w:t>
+              <w:t>):</w:t>
+            </w:r>
+            <w:proofErr w:type="spellStart"/>
+            <w:r>
+              <w:rPr>
+                <w:rFonts w:ascii="BC Sans" w:hAnsi="BC Sans" w:cs="BC Sans Light"/>
+                <w:sz w:val="20"/>
+                <w:szCs w:val="20"/>
+              </w:rPr>
+              <w:t>showBegin</w:t>
+            </w:r>
+            <w:proofErr w:type="spellEnd"/>
+            <w:r>
+              <w:rPr>
+                <w:rFonts w:ascii="BC Sans" w:hAnsi="BC Sans" w:cs="BC Sans Light"/>
+                <w:sz w:val="20"/>
+                <w:szCs w:val="20"/>
+              </w:rPr>
+              <w:t>}</w:t>
             </w:r>
             <w:r>
               <w:rPr>
@@ -1587,6 +1675,7 @@
               </w:rPr>
               <w:t>{</w:t>
             </w:r>
+            <w:proofErr w:type="spellStart"/>
             <w:r>
               <w:rPr>
                 <w:rFonts w:ascii="BC Sans" w:eastAsia="Times New Roman" w:hAnsi="BC Sans" w:cs="Times New Roman"/>
@@ -1614,6 +1703,7 @@
               </w:rPr>
               <w:t>latitude</w:t>
             </w:r>
+            <w:proofErr w:type="spellEnd"/>
             <w:r>
               <w:rPr>
                 <w:rFonts w:ascii="BC Sans" w:eastAsia="Times New Roman" w:hAnsi="BC Sans" w:cs="Times New Roman"/>
@@ -1623,6 +1713,7 @@
               </w:rPr>
               <w:t>}, {</w:t>
             </w:r>
+            <w:proofErr w:type="spellStart"/>
             <w:r>
               <w:rPr>
                 <w:rFonts w:ascii="BC Sans" w:eastAsia="Times New Roman" w:hAnsi="BC Sans" w:cs="Times New Roman"/>
@@ -1650,6 +1741,7 @@
               </w:rPr>
               <w:t>longitude</w:t>
             </w:r>
+            <w:proofErr w:type="spellEnd"/>
             <w:r>
               <w:rPr>
                 <w:rFonts w:ascii="BC Sans" w:eastAsia="Times New Roman" w:hAnsi="BC Sans" w:cs="Times New Roman"/>
@@ -1665,7 +1757,16 @@
                 <w:sz w:val="20"/>
                 <w:szCs w:val="20"/>
               </w:rPr>
-              <w:t>{d</w:t>
+              <w:t>{</w:t>
+            </w:r>
+            <w:proofErr w:type="spellStart"/>
+            <w:r>
+              <w:rPr>
+                <w:rFonts w:ascii="BC Sans" w:hAnsi="BC Sans" w:cs="BC Sans Light"/>
+                <w:sz w:val="20"/>
+                <w:szCs w:val="20"/>
+              </w:rPr>
+              <w:t>d</w:t>
             </w:r>
             <w:r>
               <w:rPr>
@@ -1700,6 +1801,7 @@
               </w:rPr>
               <w:t>NE</w:t>
             </w:r>
+            <w:proofErr w:type="spellEnd"/>
             <w:r>
               <w:rPr>
                 <w:rFonts w:ascii="BC Sans" w:hAnsi="BC Sans" w:cs="BC Sans Light"/>
@@ -1722,7 +1824,16 @@
                 <w:sz w:val="20"/>
                 <w:szCs w:val="20"/>
               </w:rPr>
-              <w:t>):show</w:t>
+              <w:t>):</w:t>
+            </w:r>
+            <w:proofErr w:type="spellStart"/>
+            <w:r>
+              <w:rPr>
+                <w:rFonts w:ascii="BC Sans" w:hAnsi="BC Sans" w:cs="BC Sans Light"/>
+                <w:sz w:val="20"/>
+                <w:szCs w:val="20"/>
+              </w:rPr>
+              <w:t>show</w:t>
             </w:r>
             <w:r>
               <w:rPr>
@@ -1732,6 +1843,7 @@
               </w:rPr>
               <w:t>End</w:t>
             </w:r>
+            <w:proofErr w:type="spellEnd"/>
             <w:r>
               <w:rPr>
                 <w:rFonts w:ascii="BC Sans" w:hAnsi="BC Sans" w:cs="BC Sans Light"/>
@@ -1869,6 +1981,7 @@
               </w:rPr>
               <w:t>{</w:t>
             </w:r>
+            <w:proofErr w:type="spellStart"/>
             <w:r>
               <w:rPr>
                 <w:rFonts w:ascii="BC Sans" w:eastAsia="BC Sans" w:hAnsi="BC Sans" w:cs="BC Sans"/>
@@ -1896,6 +2009,7 @@
               </w:rPr>
               <w:t>community</w:t>
             </w:r>
+            <w:proofErr w:type="spellEnd"/>
             <w:r>
               <w:rPr>
                 <w:rFonts w:ascii="BC Sans" w:eastAsia="BC Sans" w:hAnsi="BC Sans" w:cs="BC Sans"/>
@@ -1905,6 +2019,7 @@
               </w:rPr>
               <w:t>}, {</w:t>
             </w:r>
+            <w:proofErr w:type="spellStart"/>
             <w:r>
               <w:rPr>
                 <w:rFonts w:ascii="BC Sans" w:eastAsia="BC Sans" w:hAnsi="BC Sans" w:cs="BC Sans"/>
@@ -1932,6 +2047,7 @@
               </w:rPr>
               <w:t>zone</w:t>
             </w:r>
+            <w:proofErr w:type="spellEnd"/>
             <w:r>
               <w:rPr>
                 <w:rFonts w:ascii="BC Sans" w:eastAsia="BC Sans" w:hAnsi="BC Sans" w:cs="BC Sans"/>
@@ -1941,6 +2057,7 @@
               </w:rPr>
               <w:t>}, {</w:t>
             </w:r>
+            <w:proofErr w:type="spellStart"/>
             <w:r>
               <w:rPr>
                 <w:rFonts w:ascii="BC Sans" w:eastAsia="BC Sans" w:hAnsi="BC Sans" w:cs="BC Sans"/>
@@ -1966,7 +2083,17 @@
                 <w:sz w:val="20"/>
                 <w:szCs w:val="20"/>
               </w:rPr>
-              <w:t>region}</w:t>
+              <w:t>region</w:t>
+            </w:r>
+            <w:proofErr w:type="spellEnd"/>
+            <w:r>
+              <w:rPr>
+                <w:rFonts w:ascii="BC Sans" w:eastAsia="BC Sans" w:hAnsi="BC Sans" w:cs="BC Sans"/>
+                <w:color w:val="000000" w:themeColor="text1"/>
+                <w:sz w:val="20"/>
+                <w:szCs w:val="20"/>
+              </w:rPr>
+              <w:t>}</w:t>
             </w:r>
           </w:p>
         </w:tc>
@@ -2033,6 +2160,7 @@
               </w:rPr>
               <w:t>{</w:t>
             </w:r>
+            <w:proofErr w:type="spellStart"/>
             <w:r>
               <w:rPr>
                 <w:rFonts w:ascii="BC Sans" w:eastAsia="Times New Roman" w:hAnsi="BC Sans" w:cs="Times New Roman"/>
@@ -2060,6 +2188,7 @@
               </w:rPr>
               <w:t>locationDescription</w:t>
             </w:r>
+            <w:proofErr w:type="spellEnd"/>
             <w:r>
               <w:rPr>
                 <w:rFonts w:ascii="BC Sans" w:eastAsia="Times New Roman" w:hAnsi="BC Sans" w:cs="Times New Roman"/>
@@ -2133,6 +2262,7 @@
               </w:rPr>
               <w:t>{</w:t>
             </w:r>
+            <w:proofErr w:type="spellStart"/>
             <w:r>
               <w:rPr>
                 <w:rFonts w:ascii="BC Sans" w:eastAsia="Times New Roman" w:hAnsi="BC Sans" w:cs="Times New Roman"/>
@@ -2160,6 +2290,7 @@
               </w:rPr>
               <w:t>description</w:t>
             </w:r>
+            <w:proofErr w:type="spellEnd"/>
             <w:r>
               <w:rPr>
                 <w:rFonts w:ascii="BC Sans" w:eastAsia="Times New Roman" w:hAnsi="BC Sans" w:cs="Times New Roman"/>
@@ -2261,7 +2392,17 @@
                 <w:sz w:val="20"/>
                 <w:szCs w:val="20"/>
               </w:rPr>
-              <w:t>{d</w:t>
+              <w:t>{</w:t>
+            </w:r>
+            <w:proofErr w:type="spellStart"/>
+            <w:r>
+              <w:rPr>
+                <w:rFonts w:ascii="BC Sans" w:eastAsia="BC Sans" w:hAnsi="BC Sans" w:cs="BC Sans"/>
+                <w:color w:val="000000" w:themeColor="text1"/>
+                <w:sz w:val="20"/>
+                <w:szCs w:val="20"/>
+              </w:rPr>
+              <w:t>d</w:t>
             </w:r>
             <w:r>
               <w:rPr>
@@ -2279,7 +2420,17 @@
                 <w:sz w:val="20"/>
                 <w:szCs w:val="20"/>
               </w:rPr>
-              <w:t>details}</w:t>
+              <w:t>details</w:t>
+            </w:r>
+            <w:proofErr w:type="spellEnd"/>
+            <w:r>
+              <w:rPr>
+                <w:rFonts w:ascii="BC Sans" w:eastAsia="BC Sans" w:hAnsi="BC Sans" w:cs="BC Sans"/>
+                <w:color w:val="000000" w:themeColor="text1"/>
+                <w:sz w:val="20"/>
+                <w:szCs w:val="20"/>
+              </w:rPr>
+              <w:t>}</w:t>
             </w:r>
           </w:p>
         </w:tc>
@@ -2400,7 +2551,19 @@
                 <w:sz w:val="20"/>
                 <w:szCs w:val="20"/>
               </w:rPr>
-              <w:t>{d</w:t>
+              <w:t>{</w:t>
+            </w:r>
+            <w:proofErr w:type="spellStart"/>
+            <w:r>
+              <w:rPr>
+                <w:rFonts w:ascii="BC Sans" w:hAnsi="BC Sans" w:cs="BC Sans Light"/>
+                <w:b w:val="0"/>
+                <w:bCs w:val="0"/>
+                <w:caps w:val="0"/>
+                <w:sz w:val="20"/>
+                <w:szCs w:val="20"/>
+              </w:rPr>
+              <w:t>d</w:t>
             </w:r>
             <w:r>
               <w:rPr>
@@ -2424,16 +2587,41 @@
               </w:rPr>
               <w:t>privacy</w:t>
             </w:r>
-            <w:r>
-              <w:rPr>
-                <w:rFonts w:ascii="BC Sans" w:hAnsi="BC Sans" w:cs="BC Sans Light"/>
-                <w:b w:val="0"/>
-                <w:bCs w:val="0"/>
-                <w:caps w:val="0"/>
-                <w:sz w:val="20"/>
-                <w:szCs w:val="20"/>
-              </w:rPr>
-              <w:t>[i]</w:t>
+            <w:proofErr w:type="spellEnd"/>
+            <w:r>
+              <w:rPr>
+                <w:rFonts w:ascii="BC Sans" w:hAnsi="BC Sans" w:cs="BC Sans Light"/>
+                <w:b w:val="0"/>
+                <w:bCs w:val="0"/>
+                <w:caps w:val="0"/>
+                <w:sz w:val="20"/>
+                <w:szCs w:val="20"/>
+              </w:rPr>
+              <w:t>[</w:t>
+            </w:r>
+            <w:proofErr w:type="spellStart"/>
+            <w:r>
+              <w:rPr>
+                <w:rFonts w:ascii="BC Sans" w:hAnsi="BC Sans" w:cs="BC Sans Light"/>
+                <w:b w:val="0"/>
+                <w:bCs w:val="0"/>
+                <w:caps w:val="0"/>
+                <w:sz w:val="20"/>
+                <w:szCs w:val="20"/>
+              </w:rPr>
+              <w:t>i</w:t>
+            </w:r>
+            <w:proofErr w:type="spellEnd"/>
+            <w:r>
+              <w:rPr>
+                <w:rFonts w:ascii="BC Sans" w:hAnsi="BC Sans" w:cs="BC Sans Light"/>
+                <w:b w:val="0"/>
+                <w:bCs w:val="0"/>
+                <w:caps w:val="0"/>
+                <w:sz w:val="20"/>
+                <w:szCs w:val="20"/>
+              </w:rPr>
+              <w:t>]</w:t>
             </w:r>
             <w:r>
               <w:rPr>
@@ -2473,7 +2661,16 @@
                 <w:sz w:val="20"/>
                 <w:szCs w:val="20"/>
               </w:rPr>
-              <w:t>{d</w:t>
+              <w:t>{</w:t>
+            </w:r>
+            <w:proofErr w:type="spellStart"/>
+            <w:r>
+              <w:rPr>
+                <w:rFonts w:ascii="BC Sans" w:hAnsi="BC Sans" w:cs="BC Sans Light"/>
+                <w:sz w:val="20"/>
+                <w:szCs w:val="20"/>
+              </w:rPr>
+              <w:t>d</w:t>
             </w:r>
             <w:r>
               <w:rPr>
@@ -2492,13 +2689,32 @@
               </w:rPr>
               <w:t>privacy</w:t>
             </w:r>
-            <w:r>
-              <w:rPr>
-                <w:rFonts w:ascii="BC Sans" w:hAnsi="BC Sans" w:cs="BC Sans Light"/>
-                <w:sz w:val="20"/>
-                <w:szCs w:val="20"/>
-              </w:rPr>
-              <w:t>[i].</w:t>
+            <w:proofErr w:type="spellEnd"/>
+            <w:r>
+              <w:rPr>
+                <w:rFonts w:ascii="BC Sans" w:hAnsi="BC Sans" w:cs="BC Sans Light"/>
+                <w:sz w:val="20"/>
+                <w:szCs w:val="20"/>
+              </w:rPr>
+              <w:t>[</w:t>
+            </w:r>
+            <w:proofErr w:type="spellStart"/>
+            <w:r>
+              <w:rPr>
+                <w:rFonts w:ascii="BC Sans" w:hAnsi="BC Sans" w:cs="BC Sans Light"/>
+                <w:sz w:val="20"/>
+                <w:szCs w:val="20"/>
+              </w:rPr>
+              <w:t>i</w:t>
+            </w:r>
+            <w:proofErr w:type="spellEnd"/>
+            <w:r>
+              <w:rPr>
+                <w:rFonts w:ascii="BC Sans" w:hAnsi="BC Sans" w:cs="BC Sans Light"/>
+                <w:sz w:val="20"/>
+                <w:szCs w:val="20"/>
+              </w:rPr>
+              <w:t>].</w:t>
             </w:r>
             <w:commentRangeStart w:id="0"/>
             <w:r>
@@ -2559,7 +2775,19 @@
                 <w:sz w:val="20"/>
                 <w:szCs w:val="20"/>
               </w:rPr>
-              <w:t>Privacy requested {d</w:t>
+              <w:t>Privacy requested {</w:t>
+            </w:r>
+            <w:proofErr w:type="spellStart"/>
+            <w:r>
+              <w:rPr>
+                <w:rFonts w:ascii="BC Sans" w:hAnsi="BC Sans" w:cs="BC Sans Light"/>
+                <w:b w:val="0"/>
+                <w:bCs w:val="0"/>
+                <w:caps w:val="0"/>
+                <w:sz w:val="20"/>
+                <w:szCs w:val="20"/>
+              </w:rPr>
+              <w:t>d</w:t>
             </w:r>
             <w:r>
               <w:rPr>
@@ -2583,6 +2811,7 @@
               </w:rPr>
               <w:t>privacy</w:t>
             </w:r>
+            <w:proofErr w:type="spellEnd"/>
             <w:r>
               <w:rPr>
                 <w:rFonts w:ascii="BC Sans" w:hAnsi="BC Sans" w:cs="BC Sans Light"/>
@@ -2640,7 +2869,16 @@
                 <w:sz w:val="20"/>
                 <w:szCs w:val="20"/>
               </w:rPr>
-              <w:t>{d</w:t>
+              <w:t>{</w:t>
+            </w:r>
+            <w:proofErr w:type="spellStart"/>
+            <w:r>
+              <w:rPr>
+                <w:rFonts w:ascii="BC Sans" w:hAnsi="BC Sans" w:cs="BC Sans Light"/>
+                <w:sz w:val="20"/>
+                <w:szCs w:val="20"/>
+              </w:rPr>
+              <w:t>d</w:t>
             </w:r>
             <w:r>
               <w:rPr>
@@ -2657,7 +2895,16 @@
                 <w:sz w:val="20"/>
                 <w:szCs w:val="20"/>
               </w:rPr>
-              <w:t>privacy[i</w:t>
+              <w:t>privacy</w:t>
+            </w:r>
+            <w:proofErr w:type="spellEnd"/>
+            <w:r>
+              <w:rPr>
+                <w:rFonts w:ascii="BC Sans" w:hAnsi="BC Sans" w:cs="BC Sans Light"/>
+                <w:sz w:val="20"/>
+                <w:szCs w:val="20"/>
+              </w:rPr>
+              <w:t>[i</w:t>
             </w:r>
             <w:r>
               <w:rPr>
@@ -3127,6 +3374,7 @@
               </w:rPr>
               <w:t>{</w:t>
             </w:r>
+            <w:proofErr w:type="spellStart"/>
             <w:r>
               <w:rPr>
                 <w:rFonts w:ascii="BC Sans" w:hAnsi="BC Sans" w:cs="BC Sans Light"/>
@@ -3149,7 +3397,16 @@
                 <w:sz w:val="20"/>
                 <w:szCs w:val="20"/>
               </w:rPr>
-              <w:t>address}</w:t>
+              <w:t>address</w:t>
+            </w:r>
+            <w:proofErr w:type="spellEnd"/>
+            <w:r>
+              <w:rPr>
+                <w:rFonts w:ascii="BC Sans" w:hAnsi="BC Sans" w:cs="BC Sans Light"/>
+                <w:sz w:val="20"/>
+                <w:szCs w:val="20"/>
+              </w:rPr>
+              <w:t>}</w:t>
             </w:r>
           </w:p>
         </w:tc>
@@ -3212,6 +3469,7 @@
               </w:rPr>
               <w:t>{</w:t>
             </w:r>
+            <w:proofErr w:type="spellStart"/>
             <w:r>
               <w:rPr>
                 <w:rFonts w:ascii="BC Sans" w:hAnsi="BC Sans" w:cs="BC Sans Light"/>
@@ -3234,7 +3492,16 @@
                 <w:sz w:val="20"/>
                 <w:szCs w:val="20"/>
               </w:rPr>
-              <w:t>email}</w:t>
+              <w:t>email</w:t>
+            </w:r>
+            <w:proofErr w:type="spellEnd"/>
+            <w:r>
+              <w:rPr>
+                <w:rFonts w:ascii="BC Sans" w:hAnsi="BC Sans" w:cs="BC Sans Light"/>
+                <w:sz w:val="20"/>
+                <w:szCs w:val="20"/>
+              </w:rPr>
+              <w:t>}</w:t>
             </w:r>
           </w:p>
         </w:tc>
@@ -3298,6 +3565,7 @@
               </w:rPr>
               <w:t>{</w:t>
             </w:r>
+            <w:proofErr w:type="spellStart"/>
             <w:r>
               <w:rPr>
                 <w:rFonts w:ascii="BC Sans" w:hAnsi="BC Sans" w:cs="BC Sans Light"/>
@@ -3322,6 +3590,7 @@
               </w:rPr>
               <w:t>reportedBy</w:t>
             </w:r>
+            <w:proofErr w:type="spellEnd"/>
             <w:r>
               <w:rPr>
                 <w:rFonts w:ascii="BC Sans" w:hAnsi="BC Sans" w:cs="BC Sans Light"/>
@@ -3390,7 +3659,20 @@
                 <w:sz w:val="20"/>
                 <w:szCs w:val="20"/>
               </w:rPr>
-              <w:t>, received: {d</w:t>
+              <w:t>, received: {</w:t>
+            </w:r>
+            <w:proofErr w:type="spellStart"/>
+            <w:r>
+              <w:rPr>
+                <w:rFonts w:ascii="BC Sans" w:eastAsia="Times New Roman" w:hAnsi="BC Sans" w:cs="Times New Roman"/>
+                <w:b w:val="0"/>
+                <w:bCs w:val="0"/>
+                <w:caps w:val="0"/>
+                <w:color w:val="000000" w:themeColor="text1"/>
+                <w:sz w:val="20"/>
+                <w:szCs w:val="20"/>
+              </w:rPr>
+              <w:t>d</w:t>
             </w:r>
             <w:r>
               <w:rPr>
@@ -3414,18 +3696,46 @@
               </w:rPr>
               <w:t>actions</w:t>
             </w:r>
-            <w:r>
-              <w:rPr>
-                <w:rFonts w:ascii="BC Sans" w:eastAsia="Times New Roman" w:hAnsi="BC Sans" w:cs="Times New Roman"/>
-                <w:b w:val="0"/>
-                <w:bCs w:val="0"/>
-                <w:caps w:val="0"/>
-                <w:color w:val="000000" w:themeColor="text1"/>
-                <w:sz w:val="20"/>
-                <w:szCs w:val="20"/>
-              </w:rPr>
-              <w:t>[i].</w:t>
-            </w:r>
+            <w:proofErr w:type="spellEnd"/>
+            <w:r>
+              <w:rPr>
+                <w:rFonts w:ascii="BC Sans" w:eastAsia="Times New Roman" w:hAnsi="BC Sans" w:cs="Times New Roman"/>
+                <w:b w:val="0"/>
+                <w:bCs w:val="0"/>
+                <w:caps w:val="0"/>
+                <w:color w:val="000000" w:themeColor="text1"/>
+                <w:sz w:val="20"/>
+                <w:szCs w:val="20"/>
+              </w:rPr>
+              <w:t>[</w:t>
+            </w:r>
+            <w:proofErr w:type="spellStart"/>
+            <w:r>
+              <w:rPr>
+                <w:rFonts w:ascii="BC Sans" w:eastAsia="Times New Roman" w:hAnsi="BC Sans" w:cs="Times New Roman"/>
+                <w:b w:val="0"/>
+                <w:bCs w:val="0"/>
+                <w:caps w:val="0"/>
+                <w:color w:val="000000" w:themeColor="text1"/>
+                <w:sz w:val="20"/>
+                <w:szCs w:val="20"/>
+              </w:rPr>
+              <w:t>i</w:t>
+            </w:r>
+            <w:proofErr w:type="spellEnd"/>
+            <w:r>
+              <w:rPr>
+                <w:rFonts w:ascii="BC Sans" w:eastAsia="Times New Roman" w:hAnsi="BC Sans" w:cs="Times New Roman"/>
+                <w:b w:val="0"/>
+                <w:bCs w:val="0"/>
+                <w:caps w:val="0"/>
+                <w:color w:val="000000" w:themeColor="text1"/>
+                <w:sz w:val="20"/>
+                <w:szCs w:val="20"/>
+              </w:rPr>
+              <w:t>].</w:t>
+            </w:r>
+            <w:proofErr w:type="spellStart"/>
             <w:r>
               <w:rPr>
                 <w:rFonts w:ascii="BC Sans" w:eastAsia="Times New Roman" w:hAnsi="BC Sans" w:cs="Times New Roman"/>
@@ -3438,6 +3748,7 @@
               </w:rPr>
               <w:t>actionLogged</w:t>
             </w:r>
+            <w:proofErr w:type="spellEnd"/>
             <w:r>
               <w:rPr>
                 <w:rFonts w:ascii="BC Sans" w:eastAsia="Times New Roman" w:hAnsi="BC Sans" w:cs="Times New Roman"/>
@@ -3508,7 +3819,16 @@
                 <w:sz w:val="20"/>
                 <w:szCs w:val="20"/>
               </w:rPr>
-              <w:t>{d.</w:t>
+              <w:t>{</w:t>
+            </w:r>
+            <w:proofErr w:type="spellStart"/>
+            <w:r>
+              <w:rPr>
+                <w:rFonts w:ascii="BC Sans" w:hAnsi="BC Sans" w:cs="BC Sans Light"/>
+                <w:sz w:val="20"/>
+                <w:szCs w:val="20"/>
+              </w:rPr>
+              <w:t>d.</w:t>
             </w:r>
             <w:r>
               <w:rPr>
@@ -3518,14 +3838,34 @@
               </w:rPr>
               <w:t>actions</w:t>
             </w:r>
-            <w:r>
-              <w:rPr>
-                <w:rFonts w:ascii="BC Sans" w:hAnsi="BC Sans" w:cs="BC Sans Light"/>
-                <w:sz w:val="20"/>
-                <w:szCs w:val="20"/>
-              </w:rPr>
-              <w:t>[i].</w:t>
-            </w:r>
+            <w:proofErr w:type="spellEnd"/>
+            <w:r>
+              <w:rPr>
+                <w:rFonts w:ascii="BC Sans" w:hAnsi="BC Sans" w:cs="BC Sans Light"/>
+                <w:sz w:val="20"/>
+                <w:szCs w:val="20"/>
+              </w:rPr>
+              <w:t>[</w:t>
+            </w:r>
+            <w:proofErr w:type="spellStart"/>
+            <w:r>
+              <w:rPr>
+                <w:rFonts w:ascii="BC Sans" w:hAnsi="BC Sans" w:cs="BC Sans Light"/>
+                <w:sz w:val="20"/>
+                <w:szCs w:val="20"/>
+              </w:rPr>
+              <w:t>i</w:t>
+            </w:r>
+            <w:proofErr w:type="spellEnd"/>
+            <w:r>
+              <w:rPr>
+                <w:rFonts w:ascii="BC Sans" w:hAnsi="BC Sans" w:cs="BC Sans Light"/>
+                <w:sz w:val="20"/>
+                <w:szCs w:val="20"/>
+              </w:rPr>
+              <w:t>].</w:t>
+            </w:r>
+            <w:proofErr w:type="spellStart"/>
             <w:r>
               <w:rPr>
                 <w:rFonts w:ascii="BC Sans" w:hAnsi="BC Sans" w:cs="BC Sans Light"/>
@@ -3542,6 +3882,7 @@
               </w:rPr>
               <w:t>Txt</w:t>
             </w:r>
+            <w:proofErr w:type="spellEnd"/>
             <w:r>
               <w:rPr>
                 <w:rFonts w:ascii="BC Sans" w:hAnsi="BC Sans" w:cs="BC Sans Light"/>
@@ -3597,7 +3938,16 @@
                 <w:sz w:val="20"/>
                 <w:szCs w:val="20"/>
               </w:rPr>
-              <w:t>{d.</w:t>
+              <w:t>{</w:t>
+            </w:r>
+            <w:proofErr w:type="spellStart"/>
+            <w:r>
+              <w:rPr>
+                <w:rFonts w:ascii="BC Sans" w:hAnsi="BC Sans" w:cs="BC Sans Light"/>
+                <w:sz w:val="20"/>
+                <w:szCs w:val="20"/>
+              </w:rPr>
+              <w:t>d.</w:t>
             </w:r>
             <w:r>
               <w:rPr>
@@ -3607,14 +3957,34 @@
               </w:rPr>
               <w:t>actions</w:t>
             </w:r>
-            <w:r>
-              <w:rPr>
-                <w:rFonts w:ascii="BC Sans" w:hAnsi="BC Sans" w:cs="BC Sans Light"/>
-                <w:sz w:val="20"/>
-                <w:szCs w:val="20"/>
-              </w:rPr>
-              <w:t>[i].</w:t>
-            </w:r>
+            <w:proofErr w:type="spellEnd"/>
+            <w:r>
+              <w:rPr>
+                <w:rFonts w:ascii="BC Sans" w:hAnsi="BC Sans" w:cs="BC Sans Light"/>
+                <w:sz w:val="20"/>
+                <w:szCs w:val="20"/>
+              </w:rPr>
+              <w:t>[</w:t>
+            </w:r>
+            <w:proofErr w:type="spellStart"/>
+            <w:r>
+              <w:rPr>
+                <w:rFonts w:ascii="BC Sans" w:hAnsi="BC Sans" w:cs="BC Sans Light"/>
+                <w:sz w:val="20"/>
+                <w:szCs w:val="20"/>
+              </w:rPr>
+              <w:t>i</w:t>
+            </w:r>
+            <w:proofErr w:type="spellEnd"/>
+            <w:r>
+              <w:rPr>
+                <w:rFonts w:ascii="BC Sans" w:hAnsi="BC Sans" w:cs="BC Sans Light"/>
+                <w:sz w:val="20"/>
+                <w:szCs w:val="20"/>
+              </w:rPr>
+              <w:t>].</w:t>
+            </w:r>
+            <w:proofErr w:type="spellStart"/>
             <w:r>
               <w:rPr>
                 <w:rFonts w:ascii="BC Sans" w:hAnsi="BC Sans" w:cs="BC Sans Light"/>
@@ -3623,6 +3993,7 @@
               </w:rPr>
               <w:t>loggedByTxt</w:t>
             </w:r>
+            <w:proofErr w:type="spellEnd"/>
             <w:r>
               <w:rPr>
                 <w:rFonts w:ascii="BC Sans" w:hAnsi="BC Sans" w:cs="BC Sans Light"/>
@@ -3638,7 +4009,23 @@
     <w:p/>
     <w:p>
       <w:r>
-        <w:t>{d.actions[i+1].actionLogged}</w:t>
+        <w:t>{</w:t>
+      </w:r>
+      <w:proofErr w:type="spellStart"/>
+      <w:r>
+        <w:t>d.actions</w:t>
+      </w:r>
+      <w:proofErr w:type="spellEnd"/>
+      <w:r>
+        <w:t>[i+1].</w:t>
+      </w:r>
+      <w:proofErr w:type="spellStart"/>
+      <w:r>
+        <w:t>actionLogged</w:t>
+      </w:r>
+      <w:proofErr w:type="spellEnd"/>
+      <w:r>
+        <w:t>}</w:t>
       </w:r>
     </w:p>
     <w:tbl>
@@ -3723,18 +4110,9 @@
                 <w:szCs w:val="20"/>
                 <w14:ligatures w14:val="none"/>
               </w:rPr>
-              <w:t>, received: {d</w:t>
-            </w:r>
-            <w:r>
-              <w:rPr>
-                <w:rFonts w:ascii="BC Sans" w:hAnsi="BC Sans" w:cs="BC Sans Light"/>
-                <w:b w:val="0"/>
-                <w:bCs w:val="0"/>
-                <w:sz w:val="20"/>
-                <w:szCs w:val="20"/>
-              </w:rPr>
-              <w:t>.</w:t>
-            </w:r>
+              <w:t>, received: {</w:t>
+            </w:r>
+            <w:proofErr w:type="spellStart"/>
             <w:r>
               <w:rPr>
                 <w:rFonts w:ascii="BC Sans" w:eastAsia="Times New Roman" w:hAnsi="BC Sans" w:cs="Times New Roman"/>
@@ -3747,7 +4125,106 @@
                 <w:szCs w:val="20"/>
                 <w14:ligatures w14:val="none"/>
               </w:rPr>
-              <w:t>updates[i].updateOn}</w:t>
+              <w:t>d</w:t>
+            </w:r>
+            <w:r>
+              <w:rPr>
+                <w:rFonts w:ascii="BC Sans" w:hAnsi="BC Sans" w:cs="BC Sans Light"/>
+                <w:b w:val="0"/>
+                <w:bCs w:val="0"/>
+                <w:sz w:val="20"/>
+                <w:szCs w:val="20"/>
+              </w:rPr>
+              <w:t>.</w:t>
+            </w:r>
+            <w:r>
+              <w:rPr>
+                <w:rFonts w:ascii="BC Sans" w:eastAsia="Times New Roman" w:hAnsi="BC Sans" w:cs="Times New Roman"/>
+                <w:b w:val="0"/>
+                <w:bCs w:val="0"/>
+                <w:caps w:val="0"/>
+                <w:color w:val="000000"/>
+                <w:kern w:val="0"/>
+                <w:sz w:val="20"/>
+                <w:szCs w:val="20"/>
+                <w14:ligatures w14:val="none"/>
+              </w:rPr>
+              <w:t>updates</w:t>
+            </w:r>
+            <w:proofErr w:type="spellEnd"/>
+            <w:r>
+              <w:rPr>
+                <w:rFonts w:ascii="BC Sans" w:eastAsia="Times New Roman" w:hAnsi="BC Sans" w:cs="Times New Roman"/>
+                <w:b w:val="0"/>
+                <w:bCs w:val="0"/>
+                <w:caps w:val="0"/>
+                <w:color w:val="000000"/>
+                <w:kern w:val="0"/>
+                <w:sz w:val="20"/>
+                <w:szCs w:val="20"/>
+                <w14:ligatures w14:val="none"/>
+              </w:rPr>
+              <w:t>[</w:t>
+            </w:r>
+            <w:proofErr w:type="spellStart"/>
+            <w:r>
+              <w:rPr>
+                <w:rFonts w:ascii="BC Sans" w:eastAsia="Times New Roman" w:hAnsi="BC Sans" w:cs="Times New Roman"/>
+                <w:b w:val="0"/>
+                <w:bCs w:val="0"/>
+                <w:caps w:val="0"/>
+                <w:color w:val="000000"/>
+                <w:kern w:val="0"/>
+                <w:sz w:val="20"/>
+                <w:szCs w:val="20"/>
+                <w14:ligatures w14:val="none"/>
+              </w:rPr>
+              <w:t>i</w:t>
+            </w:r>
+            <w:proofErr w:type="spellEnd"/>
+            <w:r>
+              <w:rPr>
+                <w:rFonts w:ascii="BC Sans" w:eastAsia="Times New Roman" w:hAnsi="BC Sans" w:cs="Times New Roman"/>
+                <w:b w:val="0"/>
+                <w:bCs w:val="0"/>
+                <w:caps w:val="0"/>
+                <w:color w:val="000000"/>
+                <w:kern w:val="0"/>
+                <w:sz w:val="20"/>
+                <w:szCs w:val="20"/>
+                <w14:ligatures w14:val="none"/>
+              </w:rPr>
+              <w:t>].</w:t>
+            </w:r>
+            <w:proofErr w:type="spellStart"/>
+            <w:r>
+              <w:rPr>
+                <w:rFonts w:ascii="BC Sans" w:eastAsia="Times New Roman" w:hAnsi="BC Sans" w:cs="Times New Roman"/>
+                <w:b w:val="0"/>
+                <w:bCs w:val="0"/>
+                <w:caps w:val="0"/>
+                <w:color w:val="000000"/>
+                <w:kern w:val="0"/>
+                <w:sz w:val="20"/>
+                <w:szCs w:val="20"/>
+                <w14:ligatures w14:val="none"/>
+              </w:rPr>
+              <w:t>updateOn</w:t>
+            </w:r>
+            <w:proofErr w:type="spellEnd"/>
+            <w:r>
+              <w:rPr>
+                <w:rFonts w:ascii="BC Sans" w:eastAsia="Times New Roman" w:hAnsi="BC Sans" w:cs="Times New Roman"/>
+                <w:b w:val="0"/>
+                <w:bCs w:val="0"/>
+                <w:caps w:val="0"/>
+                <w:color w:val="000000"/>
+                <w:kern w:val="0"/>
+                <w:sz w:val="20"/>
+                <w:szCs w:val="20"/>
+                <w14:ligatures w14:val="none"/>
+              </w:rPr>
+              <w:t>}</w:t>
             </w:r>
             <w:r>
               <w:rPr>
@@ -3823,6 +4300,7 @@
               </w:rPr>
               <w:t>{</w:t>
             </w:r>
+            <w:proofErr w:type="spellStart"/>
             <w:r>
               <w:rPr>
                 <w:rFonts w:ascii="BC Sans" w:hAnsi="BC Sans" w:cs="BC Sans Light"/>
@@ -3845,7 +4323,34 @@
                 <w:sz w:val="20"/>
                 <w:szCs w:val="20"/>
               </w:rPr>
-              <w:t>updates[i].description</w:t>
+              <w:t>updates</w:t>
+            </w:r>
+            <w:proofErr w:type="spellEnd"/>
+            <w:r>
+              <w:rPr>
+                <w:rFonts w:ascii="BC Sans" w:hAnsi="BC Sans" w:cs="BC Sans Light"/>
+                <w:sz w:val="20"/>
+                <w:szCs w:val="20"/>
+              </w:rPr>
+              <w:t>[</w:t>
+            </w:r>
+            <w:proofErr w:type="spellStart"/>
+            <w:r>
+              <w:rPr>
+                <w:rFonts w:ascii="BC Sans" w:hAnsi="BC Sans" w:cs="BC Sans Light"/>
+                <w:sz w:val="20"/>
+                <w:szCs w:val="20"/>
+              </w:rPr>
+              <w:t>i</w:t>
+            </w:r>
+            <w:proofErr w:type="spellEnd"/>
+            <w:r>
+              <w:rPr>
+                <w:rFonts w:ascii="BC Sans" w:hAnsi="BC Sans" w:cs="BC Sans Light"/>
+                <w:sz w:val="20"/>
+                <w:szCs w:val="20"/>
+              </w:rPr>
+              <w:t>].description</w:t>
             </w:r>
             <w:r>
               <w:rPr>
@@ -3916,6 +4421,7 @@
               </w:rPr>
               <w:t>{</w:t>
             </w:r>
+            <w:proofErr w:type="spellStart"/>
             <w:r>
               <w:rPr>
                 <w:rFonts w:ascii="BC Sans" w:hAnsi="BC Sans" w:cs="BC Sans Light"/>
@@ -3938,8 +4444,45 @@
                 <w:sz w:val="20"/>
                 <w:szCs w:val="20"/>
               </w:rPr>
-              <w:t>updates[i].location.summary</w:t>
-            </w:r>
+              <w:t>updates</w:t>
+            </w:r>
+            <w:proofErr w:type="spellEnd"/>
+            <w:r>
+              <w:rPr>
+                <w:rFonts w:ascii="BC Sans" w:hAnsi="BC Sans" w:cs="BC Sans Light"/>
+                <w:sz w:val="20"/>
+                <w:szCs w:val="20"/>
+              </w:rPr>
+              <w:t>[</w:t>
+            </w:r>
+            <w:proofErr w:type="spellStart"/>
+            <w:r>
+              <w:rPr>
+                <w:rFonts w:ascii="BC Sans" w:hAnsi="BC Sans" w:cs="BC Sans Light"/>
+                <w:sz w:val="20"/>
+                <w:szCs w:val="20"/>
+              </w:rPr>
+              <w:t>i</w:t>
+            </w:r>
+            <w:proofErr w:type="spellEnd"/>
+            <w:r>
+              <w:rPr>
+                <w:rFonts w:ascii="BC Sans" w:hAnsi="BC Sans" w:cs="BC Sans Light"/>
+                <w:sz w:val="20"/>
+                <w:szCs w:val="20"/>
+              </w:rPr>
+              <w:t>].</w:t>
+            </w:r>
+            <w:proofErr w:type="spellStart"/>
+            <w:r>
+              <w:rPr>
+                <w:rFonts w:ascii="BC Sans" w:hAnsi="BC Sans" w:cs="BC Sans Light"/>
+                <w:sz w:val="20"/>
+                <w:szCs w:val="20"/>
+              </w:rPr>
+              <w:t>location.summary</w:t>
+            </w:r>
+            <w:proofErr w:type="spellEnd"/>
             <w:r>
               <w:rPr>
                 <w:rFonts w:ascii="BC Sans" w:hAnsi="BC Sans" w:cs="BC Sans Light"/>
@@ -4010,6 +4553,7 @@
               </w:rPr>
               <w:t>{</w:t>
             </w:r>
+            <w:proofErr w:type="spellStart"/>
             <w:r>
               <w:rPr>
                 <w:rFonts w:ascii="BC Sans" w:hAnsi="BC Sans" w:cs="BC Sans Light"/>
@@ -4032,8 +4576,45 @@
                 <w:sz w:val="20"/>
                 <w:szCs w:val="20"/>
               </w:rPr>
-              <w:t>updates[i].location.details</w:t>
-            </w:r>
+              <w:t>updates</w:t>
+            </w:r>
+            <w:proofErr w:type="spellEnd"/>
+            <w:r>
+              <w:rPr>
+                <w:rFonts w:ascii="BC Sans" w:hAnsi="BC Sans" w:cs="BC Sans Light"/>
+                <w:sz w:val="20"/>
+                <w:szCs w:val="20"/>
+              </w:rPr>
+              <w:t>[</w:t>
+            </w:r>
+            <w:proofErr w:type="spellStart"/>
+            <w:r>
+              <w:rPr>
+                <w:rFonts w:ascii="BC Sans" w:hAnsi="BC Sans" w:cs="BC Sans Light"/>
+                <w:sz w:val="20"/>
+                <w:szCs w:val="20"/>
+              </w:rPr>
+              <w:t>i</w:t>
+            </w:r>
+            <w:proofErr w:type="spellEnd"/>
+            <w:r>
+              <w:rPr>
+                <w:rFonts w:ascii="BC Sans" w:hAnsi="BC Sans" w:cs="BC Sans Light"/>
+                <w:sz w:val="20"/>
+                <w:szCs w:val="20"/>
+              </w:rPr>
+              <w:t>].</w:t>
+            </w:r>
+            <w:proofErr w:type="spellStart"/>
+            <w:r>
+              <w:rPr>
+                <w:rFonts w:ascii="BC Sans" w:hAnsi="BC Sans" w:cs="BC Sans Light"/>
+                <w:sz w:val="20"/>
+                <w:szCs w:val="20"/>
+              </w:rPr>
+              <w:t>location.details</w:t>
+            </w:r>
+            <w:proofErr w:type="spellEnd"/>
             <w:r>
               <w:rPr>
                 <w:rFonts w:ascii="BC Sans" w:hAnsi="BC Sans" w:cs="BC Sans Light"/>
@@ -4385,7 +4966,16 @@
                 <w:sz w:val="20"/>
                 <w:szCs w:val="20"/>
               </w:rPr>
-              <w:t>{d</w:t>
+              <w:t>{</w:t>
+            </w:r>
+            <w:proofErr w:type="spellStart"/>
+            <w:r>
+              <w:rPr>
+                <w:rFonts w:ascii="BC Sans" w:hAnsi="BC Sans" w:cs="BC Sans Light"/>
+                <w:sz w:val="20"/>
+                <w:szCs w:val="20"/>
+              </w:rPr>
+              <w:t>d</w:t>
             </w:r>
             <w:r>
               <w:rPr>
@@ -4402,7 +4992,34 @@
                 <w:sz w:val="20"/>
                 <w:szCs w:val="20"/>
               </w:rPr>
-              <w:t>updates[i].caller.name}</w:t>
+              <w:t>updates</w:t>
+            </w:r>
+            <w:proofErr w:type="spellEnd"/>
+            <w:r>
+              <w:rPr>
+                <w:rFonts w:ascii="BC Sans" w:hAnsi="BC Sans" w:cs="BC Sans Light"/>
+                <w:sz w:val="20"/>
+                <w:szCs w:val="20"/>
+              </w:rPr>
+              <w:t>[</w:t>
+            </w:r>
+            <w:proofErr w:type="spellStart"/>
+            <w:r>
+              <w:rPr>
+                <w:rFonts w:ascii="BC Sans" w:hAnsi="BC Sans" w:cs="BC Sans Light"/>
+                <w:sz w:val="20"/>
+                <w:szCs w:val="20"/>
+              </w:rPr>
+              <w:t>i</w:t>
+            </w:r>
+            <w:proofErr w:type="spellEnd"/>
+            <w:r>
+              <w:rPr>
+                <w:rFonts w:ascii="BC Sans" w:hAnsi="BC Sans" w:cs="BC Sans Light"/>
+                <w:sz w:val="20"/>
+                <w:szCs w:val="20"/>
+              </w:rPr>
+              <w:t>].caller.name}</w:t>
             </w:r>
           </w:p>
         </w:tc>
@@ -4461,7 +5078,16 @@
                 <w:sz w:val="20"/>
                 <w:szCs w:val="20"/>
               </w:rPr>
-              <w:t>{d</w:t>
+              <w:t>{</w:t>
+            </w:r>
+            <w:proofErr w:type="spellStart"/>
+            <w:r>
+              <w:rPr>
+                <w:rFonts w:ascii="BC Sans" w:hAnsi="BC Sans" w:cs="BC Sans Light"/>
+                <w:sz w:val="20"/>
+                <w:szCs w:val="20"/>
+              </w:rPr>
+              <w:t>d</w:t>
             </w:r>
             <w:r>
               <w:rPr>
@@ -4478,7 +5104,52 @@
                 <w:sz w:val="20"/>
                 <w:szCs w:val="20"/>
               </w:rPr>
-              <w:t>updates[i].caller.primaryPhone}</w:t>
+              <w:t>updates</w:t>
+            </w:r>
+            <w:proofErr w:type="spellEnd"/>
+            <w:r>
+              <w:rPr>
+                <w:rFonts w:ascii="BC Sans" w:hAnsi="BC Sans" w:cs="BC Sans Light"/>
+                <w:sz w:val="20"/>
+                <w:szCs w:val="20"/>
+              </w:rPr>
+              <w:t>[</w:t>
+            </w:r>
+            <w:proofErr w:type="spellStart"/>
+            <w:r>
+              <w:rPr>
+                <w:rFonts w:ascii="BC Sans" w:hAnsi="BC Sans" w:cs="BC Sans Light"/>
+                <w:sz w:val="20"/>
+                <w:szCs w:val="20"/>
+              </w:rPr>
+              <w:t>i</w:t>
+            </w:r>
+            <w:proofErr w:type="spellEnd"/>
+            <w:r>
+              <w:rPr>
+                <w:rFonts w:ascii="BC Sans" w:hAnsi="BC Sans" w:cs="BC Sans Light"/>
+                <w:sz w:val="20"/>
+                <w:szCs w:val="20"/>
+              </w:rPr>
+              <w:t>].</w:t>
+            </w:r>
+            <w:proofErr w:type="spellStart"/>
+            <w:r>
+              <w:rPr>
+                <w:rFonts w:ascii="BC Sans" w:hAnsi="BC Sans" w:cs="BC Sans Light"/>
+                <w:sz w:val="20"/>
+                <w:szCs w:val="20"/>
+              </w:rPr>
+              <w:t>caller.primaryPhone</w:t>
+            </w:r>
+            <w:proofErr w:type="spellEnd"/>
+            <w:r>
+              <w:rPr>
+                <w:rFonts w:ascii="BC Sans" w:hAnsi="BC Sans" w:cs="BC Sans Light"/>
+                <w:sz w:val="20"/>
+                <w:szCs w:val="20"/>
+              </w:rPr>
+              <w:t>}</w:t>
             </w:r>
           </w:p>
         </w:tc>
@@ -4538,7 +5209,16 @@
                 <w:sz w:val="20"/>
                 <w:szCs w:val="20"/>
               </w:rPr>
-              <w:t>{d</w:t>
+              <w:t>{</w:t>
+            </w:r>
+            <w:proofErr w:type="spellStart"/>
+            <w:r>
+              <w:rPr>
+                <w:rFonts w:ascii="BC Sans" w:hAnsi="BC Sans" w:cs="BC Sans Light"/>
+                <w:sz w:val="20"/>
+                <w:szCs w:val="20"/>
+              </w:rPr>
+              <w:t>d</w:t>
             </w:r>
             <w:r>
               <w:rPr>
@@ -4555,7 +5235,34 @@
                 <w:sz w:val="20"/>
                 <w:szCs w:val="20"/>
               </w:rPr>
-              <w:t>updates[i].caller.alternativePhone1}</w:t>
+              <w:t>updates</w:t>
+            </w:r>
+            <w:proofErr w:type="spellEnd"/>
+            <w:r>
+              <w:rPr>
+                <w:rFonts w:ascii="BC Sans" w:hAnsi="BC Sans" w:cs="BC Sans Light"/>
+                <w:sz w:val="20"/>
+                <w:szCs w:val="20"/>
+              </w:rPr>
+              <w:t>[</w:t>
+            </w:r>
+            <w:proofErr w:type="spellStart"/>
+            <w:r>
+              <w:rPr>
+                <w:rFonts w:ascii="BC Sans" w:hAnsi="BC Sans" w:cs="BC Sans Light"/>
+                <w:sz w:val="20"/>
+                <w:szCs w:val="20"/>
+              </w:rPr>
+              <w:t>i</w:t>
+            </w:r>
+            <w:proofErr w:type="spellEnd"/>
+            <w:r>
+              <w:rPr>
+                <w:rFonts w:ascii="BC Sans" w:hAnsi="BC Sans" w:cs="BC Sans Light"/>
+                <w:sz w:val="20"/>
+                <w:szCs w:val="20"/>
+              </w:rPr>
+              <w:t>].caller.alternativePhone1}</w:t>
             </w:r>
           </w:p>
         </w:tc>
@@ -4614,7 +5321,16 @@
                 <w:sz w:val="20"/>
                 <w:szCs w:val="20"/>
               </w:rPr>
-              <w:t>{d</w:t>
+              <w:t>{</w:t>
+            </w:r>
+            <w:proofErr w:type="spellStart"/>
+            <w:r>
+              <w:rPr>
+                <w:rFonts w:ascii="BC Sans" w:hAnsi="BC Sans" w:cs="BC Sans Light"/>
+                <w:sz w:val="20"/>
+                <w:szCs w:val="20"/>
+              </w:rPr>
+              <w:t>d</w:t>
             </w:r>
             <w:r>
               <w:rPr>
@@ -4631,7 +5347,34 @@
                 <w:sz w:val="20"/>
                 <w:szCs w:val="20"/>
               </w:rPr>
-              <w:t>updates[i].caller.alternativePhone2}</w:t>
+              <w:t>updates</w:t>
+            </w:r>
+            <w:proofErr w:type="spellEnd"/>
+            <w:r>
+              <w:rPr>
+                <w:rFonts w:ascii="BC Sans" w:hAnsi="BC Sans" w:cs="BC Sans Light"/>
+                <w:sz w:val="20"/>
+                <w:szCs w:val="20"/>
+              </w:rPr>
+              <w:t>[</w:t>
+            </w:r>
+            <w:proofErr w:type="spellStart"/>
+            <w:r>
+              <w:rPr>
+                <w:rFonts w:ascii="BC Sans" w:hAnsi="BC Sans" w:cs="BC Sans Light"/>
+                <w:sz w:val="20"/>
+                <w:szCs w:val="20"/>
+              </w:rPr>
+              <w:t>i</w:t>
+            </w:r>
+            <w:proofErr w:type="spellEnd"/>
+            <w:r>
+              <w:rPr>
+                <w:rFonts w:ascii="BC Sans" w:hAnsi="BC Sans" w:cs="BC Sans Light"/>
+                <w:sz w:val="20"/>
+                <w:szCs w:val="20"/>
+              </w:rPr>
+              <w:t>].caller.alternativePhone2}</w:t>
             </w:r>
           </w:p>
         </w:tc>
@@ -4691,7 +5434,16 @@
                 <w:sz w:val="20"/>
                 <w:szCs w:val="20"/>
               </w:rPr>
-              <w:t>{d</w:t>
+              <w:t>{</w:t>
+            </w:r>
+            <w:proofErr w:type="spellStart"/>
+            <w:r>
+              <w:rPr>
+                <w:rFonts w:ascii="BC Sans" w:hAnsi="BC Sans" w:cs="BC Sans Light"/>
+                <w:sz w:val="20"/>
+                <w:szCs w:val="20"/>
+              </w:rPr>
+              <w:t>d</w:t>
             </w:r>
             <w:r>
               <w:rPr>
@@ -4708,7 +5460,52 @@
                 <w:sz w:val="20"/>
                 <w:szCs w:val="20"/>
               </w:rPr>
-              <w:t>updates[i].caller.address}</w:t>
+              <w:t>updates</w:t>
+            </w:r>
+            <w:proofErr w:type="spellEnd"/>
+            <w:r>
+              <w:rPr>
+                <w:rFonts w:ascii="BC Sans" w:hAnsi="BC Sans" w:cs="BC Sans Light"/>
+                <w:sz w:val="20"/>
+                <w:szCs w:val="20"/>
+              </w:rPr>
+              <w:t>[</w:t>
+            </w:r>
+            <w:proofErr w:type="spellStart"/>
+            <w:r>
+              <w:rPr>
+                <w:rFonts w:ascii="BC Sans" w:hAnsi="BC Sans" w:cs="BC Sans Light"/>
+                <w:sz w:val="20"/>
+                <w:szCs w:val="20"/>
+              </w:rPr>
+              <w:t>i</w:t>
+            </w:r>
+            <w:proofErr w:type="spellEnd"/>
+            <w:r>
+              <w:rPr>
+                <w:rFonts w:ascii="BC Sans" w:hAnsi="BC Sans" w:cs="BC Sans Light"/>
+                <w:sz w:val="20"/>
+                <w:szCs w:val="20"/>
+              </w:rPr>
+              <w:t>].</w:t>
+            </w:r>
+            <w:proofErr w:type="spellStart"/>
+            <w:r>
+              <w:rPr>
+                <w:rFonts w:ascii="BC Sans" w:hAnsi="BC Sans" w:cs="BC Sans Light"/>
+                <w:sz w:val="20"/>
+                <w:szCs w:val="20"/>
+              </w:rPr>
+              <w:t>caller.address</w:t>
+            </w:r>
+            <w:proofErr w:type="spellEnd"/>
+            <w:r>
+              <w:rPr>
+                <w:rFonts w:ascii="BC Sans" w:hAnsi="BC Sans" w:cs="BC Sans Light"/>
+                <w:sz w:val="20"/>
+                <w:szCs w:val="20"/>
+              </w:rPr>
+              <w:t>}</w:t>
             </w:r>
           </w:p>
         </w:tc>
@@ -4767,7 +5564,16 @@
                 <w:sz w:val="20"/>
                 <w:szCs w:val="20"/>
               </w:rPr>
-              <w:t>{d</w:t>
+              <w:t>{</w:t>
+            </w:r>
+            <w:proofErr w:type="spellStart"/>
+            <w:r>
+              <w:rPr>
+                <w:rFonts w:ascii="BC Sans" w:hAnsi="BC Sans" w:cs="BC Sans Light"/>
+                <w:sz w:val="20"/>
+                <w:szCs w:val="20"/>
+              </w:rPr>
+              <w:t>d</w:t>
             </w:r>
             <w:r>
               <w:rPr>
@@ -4784,7 +5590,52 @@
                 <w:sz w:val="20"/>
                 <w:szCs w:val="20"/>
               </w:rPr>
-              <w:t>updates[i].caller.email}</w:t>
+              <w:t>updates</w:t>
+            </w:r>
+            <w:proofErr w:type="spellEnd"/>
+            <w:r>
+              <w:rPr>
+                <w:rFonts w:ascii="BC Sans" w:hAnsi="BC Sans" w:cs="BC Sans Light"/>
+                <w:sz w:val="20"/>
+                <w:szCs w:val="20"/>
+              </w:rPr>
+              <w:t>[</w:t>
+            </w:r>
+            <w:proofErr w:type="spellStart"/>
+            <w:r>
+              <w:rPr>
+                <w:rFonts w:ascii="BC Sans" w:hAnsi="BC Sans" w:cs="BC Sans Light"/>
+                <w:sz w:val="20"/>
+                <w:szCs w:val="20"/>
+              </w:rPr>
+              <w:t>i</w:t>
+            </w:r>
+            <w:proofErr w:type="spellEnd"/>
+            <w:r>
+              <w:rPr>
+                <w:rFonts w:ascii="BC Sans" w:hAnsi="BC Sans" w:cs="BC Sans Light"/>
+                <w:sz w:val="20"/>
+                <w:szCs w:val="20"/>
+              </w:rPr>
+              <w:t>].</w:t>
+            </w:r>
+            <w:proofErr w:type="spellStart"/>
+            <w:r>
+              <w:rPr>
+                <w:rFonts w:ascii="BC Sans" w:hAnsi="BC Sans" w:cs="BC Sans Light"/>
+                <w:sz w:val="20"/>
+                <w:szCs w:val="20"/>
+              </w:rPr>
+              <w:t>caller.email</w:t>
+            </w:r>
+            <w:proofErr w:type="spellEnd"/>
+            <w:r>
+              <w:rPr>
+                <w:rFonts w:ascii="BC Sans" w:hAnsi="BC Sans" w:cs="BC Sans Light"/>
+                <w:sz w:val="20"/>
+                <w:szCs w:val="20"/>
+              </w:rPr>
+              <w:t>}</w:t>
             </w:r>
           </w:p>
         </w:tc>
@@ -4844,7 +5695,16 @@
                 <w:sz w:val="20"/>
                 <w:szCs w:val="20"/>
               </w:rPr>
-              <w:t>{d</w:t>
+              <w:t>{</w:t>
+            </w:r>
+            <w:proofErr w:type="spellStart"/>
+            <w:r>
+              <w:rPr>
+                <w:rFonts w:ascii="BC Sans" w:hAnsi="BC Sans" w:cs="BC Sans Light"/>
+                <w:sz w:val="20"/>
+                <w:szCs w:val="20"/>
+              </w:rPr>
+              <w:t>d</w:t>
             </w:r>
             <w:r>
               <w:rPr>
@@ -4861,7 +5721,52 @@
                 <w:sz w:val="20"/>
                 <w:szCs w:val="20"/>
               </w:rPr>
-              <w:t>updates[i].caller.organizationReportingComplaint}</w:t>
+              <w:t>updates</w:t>
+            </w:r>
+            <w:proofErr w:type="spellEnd"/>
+            <w:r>
+              <w:rPr>
+                <w:rFonts w:ascii="BC Sans" w:hAnsi="BC Sans" w:cs="BC Sans Light"/>
+                <w:sz w:val="20"/>
+                <w:szCs w:val="20"/>
+              </w:rPr>
+              <w:t>[</w:t>
+            </w:r>
+            <w:proofErr w:type="spellStart"/>
+            <w:r>
+              <w:rPr>
+                <w:rFonts w:ascii="BC Sans" w:hAnsi="BC Sans" w:cs="BC Sans Light"/>
+                <w:sz w:val="20"/>
+                <w:szCs w:val="20"/>
+              </w:rPr>
+              <w:t>i</w:t>
+            </w:r>
+            <w:proofErr w:type="spellEnd"/>
+            <w:r>
+              <w:rPr>
+                <w:rFonts w:ascii="BC Sans" w:hAnsi="BC Sans" w:cs="BC Sans Light"/>
+                <w:sz w:val="20"/>
+                <w:szCs w:val="20"/>
+              </w:rPr>
+              <w:t>].</w:t>
+            </w:r>
+            <w:proofErr w:type="spellStart"/>
+            <w:r>
+              <w:rPr>
+                <w:rFonts w:ascii="BC Sans" w:hAnsi="BC Sans" w:cs="BC Sans Light"/>
+                <w:sz w:val="20"/>
+                <w:szCs w:val="20"/>
+              </w:rPr>
+              <w:t>caller.organizationReportingComplaint</w:t>
+            </w:r>
+            <w:proofErr w:type="spellEnd"/>
+            <w:r>
+              <w:rPr>
+                <w:rFonts w:ascii="BC Sans" w:hAnsi="BC Sans" w:cs="BC Sans Light"/>
+                <w:sz w:val="20"/>
+                <w:szCs w:val="20"/>
+              </w:rPr>
+              <w:t>}</w:t>
             </w:r>
           </w:p>
         </w:tc>
@@ -4893,7 +5798,16 @@
           <w:szCs w:val="20"/>
         </w:rPr>
         <w:br/>
-        <w:t>{d</w:t>
+        <w:t>{</w:t>
+      </w:r>
+      <w:proofErr w:type="spellStart"/>
+      <w:r>
+        <w:rPr>
+          <w:rFonts w:ascii="BC Sans" w:hAnsi="BC Sans"/>
+          <w:sz w:val="20"/>
+          <w:szCs w:val="20"/>
+        </w:rPr>
+        <w:t>d</w:t>
       </w:r>
       <w:r>
         <w:rPr>
@@ -4909,7 +5823,34 @@
           <w:sz w:val="20"/>
           <w:szCs w:val="20"/>
         </w:rPr>
-        <w:t>updates[i+1].sequenceId}</w:t>
+        <w:t>updates</w:t>
+      </w:r>
+      <w:proofErr w:type="spellEnd"/>
+      <w:r>
+        <w:rPr>
+          <w:rFonts w:ascii="BC Sans" w:hAnsi="BC Sans"/>
+          <w:sz w:val="20"/>
+          <w:szCs w:val="20"/>
+        </w:rPr>
+        <w:t>[i+1].</w:t>
+      </w:r>
+      <w:proofErr w:type="spellStart"/>
+      <w:r>
+        <w:rPr>
+          <w:rFonts w:ascii="BC Sans" w:hAnsi="BC Sans"/>
+          <w:sz w:val="20"/>
+          <w:szCs w:val="20"/>
+        </w:rPr>
+        <w:t>sequenceId</w:t>
+      </w:r>
+      <w:proofErr w:type="spellEnd"/>
+      <w:r>
+        <w:rPr>
+          <w:rFonts w:ascii="BC Sans" w:hAnsi="BC Sans"/>
+          <w:sz w:val="20"/>
+          <w:szCs w:val="20"/>
+        </w:rPr>
+        <w:t>}</w:t>
       </w:r>
     </w:p>
     <w:p>
@@ -4935,7 +5876,20 @@
           <w:lang w:eastAsia="en-CA"/>
           <w14:ligatures w14:val="none"/>
         </w:rPr>
-        <w:t>{d.</w:t>
+        <w:t>{</w:t>
+      </w:r>
+      <w:proofErr w:type="spellStart"/>
+      <w:r>
+        <w:rPr>
+          <w:rFonts w:ascii="BC Sans" w:eastAsia="Times New Roman" w:hAnsi="BC Sans" w:cs="Segoe UI"/>
+          <w:color w:val="000000"/>
+          <w:kern w:val="0"/>
+          <w:sz w:val="20"/>
+          <w:szCs w:val="20"/>
+          <w:lang w:eastAsia="en-CA"/>
+          <w14:ligatures w14:val="none"/>
+        </w:rPr>
+        <w:t>d.</w:t>
       </w:r>
       <w:r>
         <w:rPr>
@@ -4959,7 +5913,46 @@
           <w:lang w:eastAsia="en-CA"/>
           <w14:ligatures w14:val="none"/>
         </w:rPr>
-        <w:t>ComplaintAttachments:ifEQ(true):showBegin}</w:t>
+        <w:t>ComplaintAttachments:ifEQ</w:t>
+      </w:r>
+      <w:proofErr w:type="spellEnd"/>
+      <w:r>
+        <w:rPr>
+          <w:rFonts w:ascii="BC Sans" w:eastAsia="Times New Roman" w:hAnsi="BC Sans" w:cs="Segoe UI"/>
+          <w:color w:val="000000"/>
+          <w:kern w:val="0"/>
+          <w:sz w:val="20"/>
+          <w:szCs w:val="20"/>
+          <w:lang w:eastAsia="en-CA"/>
+          <w14:ligatures w14:val="none"/>
+        </w:rPr>
+        <w:t>(true):</w:t>
+      </w:r>
+      <w:proofErr w:type="spellStart"/>
+      <w:r>
+        <w:rPr>
+          <w:rFonts w:ascii="BC Sans" w:eastAsia="Times New Roman" w:hAnsi="BC Sans" w:cs="Segoe UI"/>
+          <w:color w:val="000000"/>
+          <w:kern w:val="0"/>
+          <w:sz w:val="20"/>
+          <w:szCs w:val="20"/>
+          <w:lang w:eastAsia="en-CA"/>
+          <w14:ligatures w14:val="none"/>
+        </w:rPr>
+        <w:t>showBegin</w:t>
+      </w:r>
+      <w:proofErr w:type="spellEnd"/>
+      <w:r>
+        <w:rPr>
+          <w:rFonts w:ascii="BC Sans" w:eastAsia="Times New Roman" w:hAnsi="BC Sans" w:cs="Segoe UI"/>
+          <w:color w:val="000000"/>
+          <w:kern w:val="0"/>
+          <w:sz w:val="20"/>
+          <w:szCs w:val="20"/>
+          <w:lang w:eastAsia="en-CA"/>
+          <w14:ligatures w14:val="none"/>
+        </w:rPr>
+        <w:t>}</w:t>
       </w:r>
     </w:p>
     <w:tbl>
@@ -5114,6 +6107,7 @@
               </w:rPr>
               <w:t>{</w:t>
             </w:r>
+            <w:proofErr w:type="spellStart"/>
             <w:r>
               <w:rPr>
                 <w:rFonts w:ascii="BC Sans" w:eastAsia="Times New Roman" w:hAnsi="BC Sans" w:cs="Times New Roman"/>
@@ -5138,18 +6132,46 @@
               </w:rPr>
               <w:t>cAtts</w:t>
             </w:r>
-            <w:r>
-              <w:rPr>
-                <w:rFonts w:ascii="BC Sans" w:eastAsia="Times New Roman" w:hAnsi="BC Sans" w:cs="Times New Roman"/>
-                <w:b w:val="0"/>
-                <w:bCs w:val="0"/>
-                <w:caps w:val="0"/>
-                <w:color w:val="000000" w:themeColor="text1"/>
-                <w:sz w:val="20"/>
-                <w:szCs w:val="20"/>
-              </w:rPr>
-              <w:t>[i].</w:t>
-            </w:r>
+            <w:proofErr w:type="spellEnd"/>
+            <w:r>
+              <w:rPr>
+                <w:rFonts w:ascii="BC Sans" w:eastAsia="Times New Roman" w:hAnsi="BC Sans" w:cs="Times New Roman"/>
+                <w:b w:val="0"/>
+                <w:bCs w:val="0"/>
+                <w:caps w:val="0"/>
+                <w:color w:val="000000" w:themeColor="text1"/>
+                <w:sz w:val="20"/>
+                <w:szCs w:val="20"/>
+              </w:rPr>
+              <w:t>[</w:t>
+            </w:r>
+            <w:proofErr w:type="spellStart"/>
+            <w:r>
+              <w:rPr>
+                <w:rFonts w:ascii="BC Sans" w:eastAsia="Times New Roman" w:hAnsi="BC Sans" w:cs="Times New Roman"/>
+                <w:b w:val="0"/>
+                <w:bCs w:val="0"/>
+                <w:caps w:val="0"/>
+                <w:color w:val="000000" w:themeColor="text1"/>
+                <w:sz w:val="20"/>
+                <w:szCs w:val="20"/>
+              </w:rPr>
+              <w:t>i</w:t>
+            </w:r>
+            <w:proofErr w:type="spellEnd"/>
+            <w:r>
+              <w:rPr>
+                <w:rFonts w:ascii="BC Sans" w:eastAsia="Times New Roman" w:hAnsi="BC Sans" w:cs="Times New Roman"/>
+                <w:b w:val="0"/>
+                <w:bCs w:val="0"/>
+                <w:caps w:val="0"/>
+                <w:color w:val="000000" w:themeColor="text1"/>
+                <w:sz w:val="20"/>
+                <w:szCs w:val="20"/>
+              </w:rPr>
+              <w:t>].</w:t>
+            </w:r>
+            <w:proofErr w:type="spellStart"/>
             <w:r>
               <w:rPr>
                 <w:rFonts w:ascii="BC Sans" w:eastAsia="Times New Roman" w:hAnsi="BC Sans" w:cs="Times New Roman"/>
@@ -5162,6 +6184,7 @@
               </w:rPr>
               <w:t>fileType</w:t>
             </w:r>
+            <w:proofErr w:type="spellEnd"/>
             <w:r>
               <w:rPr>
                 <w:rFonts w:ascii="BC Sans" w:eastAsia="Times New Roman" w:hAnsi="BC Sans" w:cs="Times New Roman"/>
@@ -5201,7 +6224,17 @@
                 <w:sz w:val="20"/>
                 <w:szCs w:val="20"/>
               </w:rPr>
-              <w:t>{d.</w:t>
+              <w:t>{</w:t>
+            </w:r>
+            <w:proofErr w:type="spellStart"/>
+            <w:r>
+              <w:rPr>
+                <w:rFonts w:ascii="BC Sans" w:eastAsia="Times New Roman" w:hAnsi="BC Sans" w:cs="Times New Roman"/>
+                <w:color w:val="000000" w:themeColor="text1"/>
+                <w:sz w:val="20"/>
+                <w:szCs w:val="20"/>
+              </w:rPr>
+              <w:t>d.</w:t>
             </w:r>
             <w:r>
               <w:rPr>
@@ -5212,14 +6245,35 @@
               </w:rPr>
               <w:t>cAtts</w:t>
             </w:r>
-            <w:r>
-              <w:rPr>
-                <w:rFonts w:ascii="BC Sans" w:eastAsia="Times New Roman" w:hAnsi="BC Sans" w:cs="Times New Roman"/>
-                <w:color w:val="000000" w:themeColor="text1"/>
-                <w:sz w:val="20"/>
-                <w:szCs w:val="20"/>
-              </w:rPr>
-              <w:t>[i].</w:t>
+            <w:proofErr w:type="spellEnd"/>
+            <w:r>
+              <w:rPr>
+                <w:rFonts w:ascii="BC Sans" w:eastAsia="Times New Roman" w:hAnsi="BC Sans" w:cs="Times New Roman"/>
+                <w:color w:val="000000" w:themeColor="text1"/>
+                <w:sz w:val="20"/>
+                <w:szCs w:val="20"/>
+              </w:rPr>
+              <w:t>[</w:t>
+            </w:r>
+            <w:proofErr w:type="spellStart"/>
+            <w:r>
+              <w:rPr>
+                <w:rFonts w:ascii="BC Sans" w:eastAsia="Times New Roman" w:hAnsi="BC Sans" w:cs="Times New Roman"/>
+                <w:color w:val="000000" w:themeColor="text1"/>
+                <w:sz w:val="20"/>
+                <w:szCs w:val="20"/>
+              </w:rPr>
+              <w:t>i</w:t>
+            </w:r>
+            <w:proofErr w:type="spellEnd"/>
+            <w:r>
+              <w:rPr>
+                <w:rFonts w:ascii="BC Sans" w:eastAsia="Times New Roman" w:hAnsi="BC Sans" w:cs="Times New Roman"/>
+                <w:color w:val="000000" w:themeColor="text1"/>
+                <w:sz w:val="20"/>
+                <w:szCs w:val="20"/>
+              </w:rPr>
+              <w:t>].</w:t>
             </w:r>
             <w:r>
               <w:rPr>
@@ -5278,6 +6332,7 @@
               </w:rPr>
               <w:t>{</w:t>
             </w:r>
+            <w:proofErr w:type="spellStart"/>
             <w:r>
               <w:rPr>
                 <w:rFonts w:ascii="BC Sans" w:eastAsia="Times New Roman" w:hAnsi="BC Sans" w:cs="Times New Roman"/>
@@ -5302,6 +6357,7 @@
               </w:rPr>
               <w:t>cAtts</w:t>
             </w:r>
+            <w:proofErr w:type="spellEnd"/>
             <w:r>
               <w:rPr>
                 <w:rFonts w:ascii="BC Sans" w:eastAsia="Times New Roman" w:hAnsi="BC Sans" w:cs="Times New Roman"/>
@@ -5338,6 +6394,7 @@
               </w:rPr>
               <w:t>].</w:t>
             </w:r>
+            <w:proofErr w:type="spellStart"/>
             <w:r>
               <w:rPr>
                 <w:rFonts w:ascii="BC Sans" w:eastAsia="Times New Roman" w:hAnsi="BC Sans" w:cs="Times New Roman"/>
@@ -5350,6 +6407,7 @@
               </w:rPr>
               <w:t>fileType</w:t>
             </w:r>
+            <w:proofErr w:type="spellEnd"/>
             <w:r>
               <w:rPr>
                 <w:rFonts w:ascii="BC Sans" w:eastAsia="Times New Roman" w:hAnsi="BC Sans" w:cs="Times New Roman"/>
@@ -5386,7 +6444,17 @@
                 <w:sz w:val="20"/>
                 <w:szCs w:val="20"/>
               </w:rPr>
-              <w:t>{d.</w:t>
+              <w:t>{</w:t>
+            </w:r>
+            <w:proofErr w:type="spellStart"/>
+            <w:r>
+              <w:rPr>
+                <w:rFonts w:ascii="BC Sans" w:eastAsia="Times New Roman" w:hAnsi="BC Sans" w:cs="Times New Roman"/>
+                <w:color w:val="000000" w:themeColor="text1"/>
+                <w:sz w:val="20"/>
+                <w:szCs w:val="20"/>
+              </w:rPr>
+              <w:t>d.</w:t>
             </w:r>
             <w:r>
               <w:rPr>
@@ -5397,6 +6465,7 @@
               </w:rPr>
               <w:t>cAtts</w:t>
             </w:r>
+            <w:proofErr w:type="spellEnd"/>
             <w:r>
               <w:rPr>
                 <w:rFonts w:ascii="BC Sans" w:eastAsia="Times New Roman" w:hAnsi="BC Sans" w:cs="Times New Roman"/>
@@ -5470,7 +6539,20 @@
           <w:lang w:eastAsia="en-CA"/>
           <w14:ligatures w14:val="none"/>
         </w:rPr>
-        <w:t>{d.</w:t>
+        <w:t>{</w:t>
+      </w:r>
+      <w:proofErr w:type="spellStart"/>
+      <w:r>
+        <w:rPr>
+          <w:rFonts w:ascii="BC Sans" w:eastAsia="Times New Roman" w:hAnsi="BC Sans" w:cs="Segoe UI"/>
+          <w:color w:val="000000"/>
+          <w:kern w:val="0"/>
+          <w:sz w:val="20"/>
+          <w:szCs w:val="20"/>
+          <w:lang w:eastAsia="en-CA"/>
+          <w14:ligatures w14:val="none"/>
+        </w:rPr>
+        <w:t>d.</w:t>
       </w:r>
       <w:r>
         <w:rPr>
@@ -5494,7 +6576,20 @@
           <w:lang w:eastAsia="en-CA"/>
           <w14:ligatures w14:val="none"/>
         </w:rPr>
-        <w:t>ComplaintAttachments:showEnd}</w:t>
+        <w:t>ComplaintAttachments:showEnd</w:t>
+      </w:r>
+      <w:proofErr w:type="spellEnd"/>
+      <w:r>
+        <w:rPr>
+          <w:rFonts w:ascii="BC Sans" w:eastAsia="Times New Roman" w:hAnsi="BC Sans" w:cs="Segoe UI"/>
+          <w:color w:val="000000"/>
+          <w:kern w:val="0"/>
+          <w:sz w:val="20"/>
+          <w:szCs w:val="20"/>
+          <w:lang w:eastAsia="en-CA"/>
+          <w14:ligatures w14:val="none"/>
+        </w:rPr>
+        <w:t>}</w:t>
       </w:r>
     </w:p>
     <w:p>
@@ -5716,6 +6811,7 @@
               </w:rPr>
               <w:t>{</w:t>
             </w:r>
+            <w:proofErr w:type="spellStart"/>
             <w:r>
               <w:rPr>
                 <w:rFonts w:ascii="BC Sans" w:eastAsia="Times New Roman" w:hAnsi="BC Sans" w:cs="Times New Roman"/>
@@ -5757,6 +6853,7 @@
               </w:rPr>
               <w:t>LongDescription</w:t>
             </w:r>
+            <w:proofErr w:type="spellEnd"/>
             <w:r>
               <w:rPr>
                 <w:rFonts w:ascii="BC Sans" w:eastAsia="BC Sans" w:hAnsi="BC Sans" w:cs="BC Sans"/>
@@ -5799,7 +6896,43 @@
                 <w:sz w:val="20"/>
                 <w:szCs w:val="20"/>
               </w:rPr>
-              <w:t>Authorization category {d.authCat[i]}</w:t>
+              <w:t>Authorization category {</w:t>
+            </w:r>
+            <w:proofErr w:type="spellStart"/>
+            <w:r>
+              <w:rPr>
+                <w:rFonts w:ascii="BC Sans" w:hAnsi="BC Sans"/>
+                <w:sz w:val="20"/>
+                <w:szCs w:val="20"/>
+              </w:rPr>
+              <w:t>d.authCat</w:t>
+            </w:r>
+            <w:proofErr w:type="spellEnd"/>
+            <w:r>
+              <w:rPr>
+                <w:rFonts w:ascii="BC Sans" w:hAnsi="BC Sans"/>
+                <w:sz w:val="20"/>
+                <w:szCs w:val="20"/>
+              </w:rPr>
+              <w:t>[</w:t>
+            </w:r>
+            <w:proofErr w:type="spellStart"/>
+            <w:r>
+              <w:rPr>
+                <w:rFonts w:ascii="BC Sans" w:hAnsi="BC Sans"/>
+                <w:sz w:val="20"/>
+                <w:szCs w:val="20"/>
+              </w:rPr>
+              <w:t>i</w:t>
+            </w:r>
+            <w:proofErr w:type="spellEnd"/>
+            <w:r>
+              <w:rPr>
+                <w:rFonts w:ascii="BC Sans" w:hAnsi="BC Sans"/>
+                <w:sz w:val="20"/>
+                <w:szCs w:val="20"/>
+              </w:rPr>
+              <w:t>]}</w:t>
             </w:r>
           </w:p>
         </w:tc>
@@ -5841,7 +6974,47 @@
                 <w:szCs w:val="20"/>
                 <w:lang w:val="en-CA"/>
               </w:rPr>
-              <w:t>{d.authCat[i].value}</w:t>
+              <w:t>{</w:t>
+            </w:r>
+            <w:proofErr w:type="spellStart"/>
+            <w:r>
+              <w:rPr>
+                <w:rFonts w:ascii="BC Sans" w:hAnsi="BC Sans"/>
+                <w:sz w:val="20"/>
+                <w:szCs w:val="20"/>
+                <w:lang w:val="en-CA"/>
+              </w:rPr>
+              <w:t>d.authCat</w:t>
+            </w:r>
+            <w:proofErr w:type="spellEnd"/>
+            <w:r>
+              <w:rPr>
+                <w:rFonts w:ascii="BC Sans" w:hAnsi="BC Sans"/>
+                <w:sz w:val="20"/>
+                <w:szCs w:val="20"/>
+                <w:lang w:val="en-CA"/>
+              </w:rPr>
+              <w:t>[</w:t>
+            </w:r>
+            <w:proofErr w:type="spellStart"/>
+            <w:r>
+              <w:rPr>
+                <w:rFonts w:ascii="BC Sans" w:hAnsi="BC Sans"/>
+                <w:sz w:val="20"/>
+                <w:szCs w:val="20"/>
+                <w:lang w:val="en-CA"/>
+              </w:rPr>
+              <w:t>i</w:t>
+            </w:r>
+            <w:proofErr w:type="spellEnd"/>
+            <w:r>
+              <w:rPr>
+                <w:rFonts w:ascii="BC Sans" w:hAnsi="BC Sans"/>
+                <w:sz w:val="20"/>
+                <w:szCs w:val="20"/>
+                <w:lang w:val="en-CA"/>
+              </w:rPr>
+              <w:t>].value}</w:t>
             </w:r>
           </w:p>
         </w:tc>
@@ -5877,7 +7050,43 @@
                 <w:sz w:val="20"/>
                 <w:szCs w:val="20"/>
               </w:rPr>
-              <w:t>Authorization category {d.authCat[i]+1}</w:t>
+              <w:t>Authorization category {</w:t>
+            </w:r>
+            <w:proofErr w:type="spellStart"/>
+            <w:r>
+              <w:rPr>
+                <w:rFonts w:ascii="BC Sans" w:hAnsi="BC Sans"/>
+                <w:sz w:val="20"/>
+                <w:szCs w:val="20"/>
+              </w:rPr>
+              <w:t>d.authCat</w:t>
+            </w:r>
+            <w:proofErr w:type="spellEnd"/>
+            <w:r>
+              <w:rPr>
+                <w:rFonts w:ascii="BC Sans" w:hAnsi="BC Sans"/>
+                <w:sz w:val="20"/>
+                <w:szCs w:val="20"/>
+              </w:rPr>
+              <w:t>[</w:t>
+            </w:r>
+            <w:proofErr w:type="spellStart"/>
+            <w:r>
+              <w:rPr>
+                <w:rFonts w:ascii="BC Sans" w:hAnsi="BC Sans"/>
+                <w:sz w:val="20"/>
+                <w:szCs w:val="20"/>
+              </w:rPr>
+              <w:t>i</w:t>
+            </w:r>
+            <w:proofErr w:type="spellEnd"/>
+            <w:r>
+              <w:rPr>
+                <w:rFonts w:ascii="BC Sans" w:hAnsi="BC Sans"/>
+                <w:sz w:val="20"/>
+                <w:szCs w:val="20"/>
+              </w:rPr>
+              <w:t>]+1}</w:t>
             </w:r>
           </w:p>
         </w:tc>
@@ -5919,7 +7128,27 @@
                 <w:szCs w:val="20"/>
                 <w:lang w:val="en-CA"/>
               </w:rPr>
-              <w:t>{d.authCat[i+1].value}</w:t>
+              <w:t>{</w:t>
+            </w:r>
+            <w:proofErr w:type="spellStart"/>
+            <w:r>
+              <w:rPr>
+                <w:rFonts w:ascii="BC Sans" w:hAnsi="BC Sans"/>
+                <w:sz w:val="20"/>
+                <w:szCs w:val="20"/>
+                <w:lang w:val="en-CA"/>
+              </w:rPr>
+              <w:t>d.authCat</w:t>
+            </w:r>
+            <w:proofErr w:type="spellEnd"/>
+            <w:r>
+              <w:rPr>
+                <w:rFonts w:ascii="BC Sans" w:hAnsi="BC Sans"/>
+                <w:sz w:val="20"/>
+                <w:szCs w:val="20"/>
+                <w:lang w:val="en-CA"/>
+              </w:rPr>
+              <w:t>[i+1].value}</w:t>
             </w:r>
           </w:p>
         </w:tc>
@@ -6004,6 +7233,7 @@
               </w:rPr>
               <w:t>{</w:t>
             </w:r>
+            <w:proofErr w:type="spellStart"/>
             <w:r>
               <w:rPr>
                 <w:rFonts w:ascii="BC Sans" w:eastAsia="Times New Roman" w:hAnsi="BC Sans" w:cs="Times New Roman"/>
@@ -6045,6 +7275,7 @@
               </w:rPr>
               <w:t>LongDescription</w:t>
             </w:r>
+            <w:proofErr w:type="spellEnd"/>
             <w:r>
               <w:rPr>
                 <w:rFonts w:ascii="BC Sans" w:eastAsia="BC Sans" w:hAnsi="BC Sans" w:cs="BC Sans"/>
@@ -6147,6 +7378,7 @@
               </w:rPr>
               <w:t>{</w:t>
             </w:r>
+            <w:proofErr w:type="spellStart"/>
             <w:r>
               <w:rPr>
                 <w:rFonts w:ascii="BC Sans" w:eastAsia="Times New Roman" w:hAnsi="BC Sans" w:cs="Times New Roman"/>
@@ -6188,6 +7420,7 @@
               </w:rPr>
               <w:t>LongDescription</w:t>
             </w:r>
+            <w:proofErr w:type="spellEnd"/>
             <w:r>
               <w:rPr>
                 <w:rFonts w:ascii="BC Sans" w:eastAsia="BC Sans" w:hAnsi="BC Sans" w:cs="BC Sans"/>
@@ -6290,6 +7523,7 @@
               </w:rPr>
               <w:t>{</w:t>
             </w:r>
+            <w:proofErr w:type="spellStart"/>
             <w:r>
               <w:rPr>
                 <w:rFonts w:ascii="BC Sans" w:eastAsia="Times New Roman" w:hAnsi="BC Sans" w:cs="Times New Roman"/>
@@ -6331,6 +7565,7 @@
               </w:rPr>
               <w:t>LongDescription</w:t>
             </w:r>
+            <w:proofErr w:type="spellEnd"/>
             <w:r>
               <w:rPr>
                 <w:rFonts w:ascii="BC Sans" w:eastAsia="BC Sans" w:hAnsi="BC Sans" w:cs="BC Sans"/>
@@ -6390,7 +7625,16 @@
                 <w:sz w:val="20"/>
                 <w:szCs w:val="20"/>
               </w:rPr>
-              <w:t>{d</w:t>
+              <w:t>{</w:t>
+            </w:r>
+            <w:proofErr w:type="spellStart"/>
+            <w:r>
+              <w:rPr>
+                <w:rFonts w:ascii="BC Sans" w:hAnsi="BC Sans" w:cs="BC Sans Light"/>
+                <w:sz w:val="20"/>
+                <w:szCs w:val="20"/>
+              </w:rPr>
+              <w:t>d</w:t>
             </w:r>
             <w:r>
               <w:rPr>
@@ -6409,13 +7653,32 @@
               </w:rPr>
               <w:t>agency</w:t>
             </w:r>
-            <w:r>
-              <w:rPr>
-                <w:rFonts w:ascii="BC Sans" w:hAnsi="BC Sans" w:cs="BC Sans Light"/>
-                <w:sz w:val="20"/>
-                <w:szCs w:val="20"/>
-              </w:rPr>
-              <w:t>[i]</w:t>
+            <w:proofErr w:type="spellEnd"/>
+            <w:r>
+              <w:rPr>
+                <w:rFonts w:ascii="BC Sans" w:hAnsi="BC Sans" w:cs="BC Sans Light"/>
+                <w:sz w:val="20"/>
+                <w:szCs w:val="20"/>
+              </w:rPr>
+              <w:t>[</w:t>
+            </w:r>
+            <w:proofErr w:type="spellStart"/>
+            <w:r>
+              <w:rPr>
+                <w:rFonts w:ascii="BC Sans" w:hAnsi="BC Sans" w:cs="BC Sans Light"/>
+                <w:sz w:val="20"/>
+                <w:szCs w:val="20"/>
+              </w:rPr>
+              <w:t>i</w:t>
+            </w:r>
+            <w:proofErr w:type="spellEnd"/>
+            <w:r>
+              <w:rPr>
+                <w:rFonts w:ascii="BC Sans" w:hAnsi="BC Sans" w:cs="BC Sans Light"/>
+                <w:sz w:val="20"/>
+                <w:szCs w:val="20"/>
+              </w:rPr>
+              <w:t>]</w:t>
             </w:r>
             <w:r>
               <w:rPr>
@@ -6463,7 +7726,16 @@
                 <w:sz w:val="20"/>
                 <w:szCs w:val="20"/>
               </w:rPr>
-              <w:t>{d</w:t>
+              <w:t>{</w:t>
+            </w:r>
+            <w:proofErr w:type="spellStart"/>
+            <w:r>
+              <w:rPr>
+                <w:rFonts w:ascii="BC Sans" w:hAnsi="BC Sans" w:cs="BC Sans Light"/>
+                <w:sz w:val="20"/>
+                <w:szCs w:val="20"/>
+              </w:rPr>
+              <w:t>d</w:t>
             </w:r>
             <w:r>
               <w:rPr>
@@ -6482,13 +7754,32 @@
               </w:rPr>
               <w:t>agency</w:t>
             </w:r>
-            <w:r>
-              <w:rPr>
-                <w:rFonts w:ascii="BC Sans" w:hAnsi="BC Sans" w:cs="BC Sans Light"/>
-                <w:sz w:val="20"/>
-                <w:szCs w:val="20"/>
-              </w:rPr>
-              <w:t>[i].value</w:t>
+            <w:proofErr w:type="spellEnd"/>
+            <w:r>
+              <w:rPr>
+                <w:rFonts w:ascii="BC Sans" w:hAnsi="BC Sans" w:cs="BC Sans Light"/>
+                <w:sz w:val="20"/>
+                <w:szCs w:val="20"/>
+              </w:rPr>
+              <w:t>[</w:t>
+            </w:r>
+            <w:proofErr w:type="spellStart"/>
+            <w:r>
+              <w:rPr>
+                <w:rFonts w:ascii="BC Sans" w:hAnsi="BC Sans" w:cs="BC Sans Light"/>
+                <w:sz w:val="20"/>
+                <w:szCs w:val="20"/>
+              </w:rPr>
+              <w:t>i</w:t>
+            </w:r>
+            <w:proofErr w:type="spellEnd"/>
+            <w:r>
+              <w:rPr>
+                <w:rFonts w:ascii="BC Sans" w:hAnsi="BC Sans" w:cs="BC Sans Light"/>
+                <w:sz w:val="20"/>
+                <w:szCs w:val="20"/>
+              </w:rPr>
+              <w:t>].value</w:t>
             </w:r>
             <w:r>
               <w:rPr>
@@ -6548,7 +7839,16 @@
                 <w:sz w:val="20"/>
                 <w:szCs w:val="20"/>
               </w:rPr>
-              <w:t>{d</w:t>
+              <w:t>{</w:t>
+            </w:r>
+            <w:proofErr w:type="spellStart"/>
+            <w:r>
+              <w:rPr>
+                <w:rFonts w:ascii="BC Sans" w:hAnsi="BC Sans" w:cs="BC Sans Light"/>
+                <w:sz w:val="20"/>
+                <w:szCs w:val="20"/>
+              </w:rPr>
+              <w:t>d</w:t>
             </w:r>
             <w:r>
               <w:rPr>
@@ -6567,6 +7867,7 @@
               </w:rPr>
               <w:t>agency</w:t>
             </w:r>
+            <w:proofErr w:type="spellEnd"/>
             <w:r>
               <w:rPr>
                 <w:rFonts w:ascii="BC Sans" w:hAnsi="BC Sans" w:cs="BC Sans Light"/>
@@ -6619,7 +7920,16 @@
                 <w:sz w:val="20"/>
                 <w:szCs w:val="20"/>
               </w:rPr>
-              <w:t>{d</w:t>
+              <w:t>{</w:t>
+            </w:r>
+            <w:proofErr w:type="spellStart"/>
+            <w:r>
+              <w:rPr>
+                <w:rFonts w:ascii="BC Sans" w:hAnsi="BC Sans" w:cs="BC Sans Light"/>
+                <w:sz w:val="20"/>
+                <w:szCs w:val="20"/>
+              </w:rPr>
+              <w:t>d</w:t>
             </w:r>
             <w:r>
               <w:rPr>
@@ -6638,6 +7948,7 @@
               </w:rPr>
               <w:t>agency</w:t>
             </w:r>
+            <w:proofErr w:type="spellEnd"/>
             <w:r>
               <w:rPr>
                 <w:rFonts w:ascii="BC Sans" w:hAnsi="BC Sans" w:cs="BC Sans Light"/>
@@ -6715,6 +8026,7 @@
               </w:rPr>
               <w:t>{</w:t>
             </w:r>
+            <w:proofErr w:type="spellStart"/>
             <w:r>
               <w:rPr>
                 <w:rFonts w:ascii="BC Sans" w:eastAsia="Times New Roman" w:hAnsi="BC Sans" w:cs="Times New Roman"/>
@@ -6740,13 +8052,32 @@
               </w:rPr>
               <w:t>inspection</w:t>
             </w:r>
+            <w:proofErr w:type="spellEnd"/>
             <w:r>
               <w:rPr>
                 <w:rFonts w:ascii="BC Sans" w:eastAsia="BC Sans" w:hAnsi="BC Sans" w:cs="BC Sans"/>
                 <w:sz w:val="18"/>
                 <w:szCs w:val="18"/>
               </w:rPr>
-              <w:t>[i]}</w:t>
+              <w:t>[</w:t>
+            </w:r>
+            <w:proofErr w:type="spellStart"/>
+            <w:r>
+              <w:rPr>
+                <w:rFonts w:ascii="BC Sans" w:eastAsia="BC Sans" w:hAnsi="BC Sans" w:cs="BC Sans"/>
+                <w:sz w:val="18"/>
+                <w:szCs w:val="18"/>
+              </w:rPr>
+              <w:t>i</w:t>
+            </w:r>
+            <w:proofErr w:type="spellEnd"/>
+            <w:r>
+              <w:rPr>
+                <w:rFonts w:ascii="BC Sans" w:eastAsia="BC Sans" w:hAnsi="BC Sans" w:cs="BC Sans"/>
+                <w:sz w:val="18"/>
+                <w:szCs w:val="18"/>
+              </w:rPr>
+              <w:t>]}</w:t>
             </w:r>
           </w:p>
         </w:tc>
@@ -6790,6 +8121,7 @@
               </w:rPr>
               <w:t>{</w:t>
             </w:r>
+            <w:proofErr w:type="spellStart"/>
             <w:r>
               <w:rPr>
                 <w:rFonts w:ascii="BC Sans" w:eastAsia="Times New Roman" w:hAnsi="BC Sans" w:cs="Times New Roman"/>
@@ -6815,13 +8147,32 @@
               </w:rPr>
               <w:t>inspection</w:t>
             </w:r>
+            <w:proofErr w:type="spellEnd"/>
             <w:r>
               <w:rPr>
                 <w:rFonts w:ascii="BC Sans" w:eastAsia="BC Sans" w:hAnsi="BC Sans" w:cs="BC Sans"/>
                 <w:sz w:val="18"/>
                 <w:szCs w:val="18"/>
               </w:rPr>
-              <w:t>[i].value}</w:t>
+              <w:t>[</w:t>
+            </w:r>
+            <w:proofErr w:type="spellStart"/>
+            <w:r>
+              <w:rPr>
+                <w:rFonts w:ascii="BC Sans" w:eastAsia="BC Sans" w:hAnsi="BC Sans" w:cs="BC Sans"/>
+                <w:sz w:val="18"/>
+                <w:szCs w:val="18"/>
+              </w:rPr>
+              <w:t>i</w:t>
+            </w:r>
+            <w:proofErr w:type="spellEnd"/>
+            <w:r>
+              <w:rPr>
+                <w:rFonts w:ascii="BC Sans" w:eastAsia="BC Sans" w:hAnsi="BC Sans" w:cs="BC Sans"/>
+                <w:sz w:val="18"/>
+                <w:szCs w:val="18"/>
+              </w:rPr>
+              <w:t>].value}</w:t>
             </w:r>
           </w:p>
         </w:tc>
@@ -6882,6 +8233,7 @@
               </w:rPr>
               <w:t>{</w:t>
             </w:r>
+            <w:proofErr w:type="spellStart"/>
             <w:r>
               <w:rPr>
                 <w:rFonts w:ascii="BC Sans" w:eastAsia="Times New Roman" w:hAnsi="BC Sans" w:cs="Times New Roman"/>
@@ -6907,6 +8259,7 @@
               </w:rPr>
               <w:t>inspection</w:t>
             </w:r>
+            <w:proofErr w:type="spellEnd"/>
             <w:r>
               <w:rPr>
                 <w:rFonts w:ascii="BC Sans" w:eastAsia="BC Sans" w:hAnsi="BC Sans" w:cs="BC Sans"/>
@@ -6956,6 +8309,7 @@
               </w:rPr>
               <w:t>{</w:t>
             </w:r>
+            <w:proofErr w:type="spellStart"/>
             <w:r>
               <w:rPr>
                 <w:rFonts w:ascii="BC Sans" w:eastAsia="Times New Roman" w:hAnsi="BC Sans" w:cs="Times New Roman"/>
@@ -6981,6 +8335,7 @@
               </w:rPr>
               <w:t>inspection</w:t>
             </w:r>
+            <w:proofErr w:type="spellEnd"/>
             <w:r>
               <w:rPr>
                 <w:rFonts w:ascii="BC Sans" w:eastAsia="BC Sans" w:hAnsi="BC Sans" w:cs="BC Sans"/>
@@ -7083,6 +8438,7 @@
               </w:rPr>
               <w:t>{</w:t>
             </w:r>
+            <w:proofErr w:type="spellStart"/>
             <w:r>
               <w:rPr>
                 <w:rFonts w:ascii="BC Sans" w:eastAsia="Times New Roman" w:hAnsi="BC Sans" w:cs="Times New Roman"/>
@@ -7124,6 +8480,7 @@
               </w:rPr>
               <w:t>LongDescription</w:t>
             </w:r>
+            <w:proofErr w:type="spellEnd"/>
             <w:r>
               <w:rPr>
                 <w:rFonts w:ascii="BC Sans" w:eastAsia="BC Sans" w:hAnsi="BC Sans" w:cs="BC Sans"/>
@@ -7226,6 +8583,7 @@
               </w:rPr>
               <w:t>{</w:t>
             </w:r>
+            <w:proofErr w:type="spellStart"/>
             <w:r>
               <w:rPr>
                 <w:rFonts w:ascii="BC Sans" w:eastAsia="Times New Roman" w:hAnsi="BC Sans" w:cs="Times New Roman"/>
@@ -7267,6 +8625,7 @@
               </w:rPr>
               <w:t>rationale</w:t>
             </w:r>
+            <w:proofErr w:type="spellEnd"/>
             <w:r>
               <w:rPr>
                 <w:rFonts w:ascii="BC Sans" w:eastAsia="BC Sans" w:hAnsi="BC Sans" w:cs="BC Sans"/>
@@ -7358,7 +8717,25 @@
                 <w:sz w:val="20"/>
                 <w:szCs w:val="20"/>
               </w:rPr>
-              <w:t>{d.outcome.decision.actionTakenDate}</w:t>
+              <w:t>{</w:t>
+            </w:r>
+            <w:proofErr w:type="spellStart"/>
+            <w:r>
+              <w:rPr>
+                <w:rFonts w:ascii="BC Sans" w:hAnsi="BC Sans"/>
+                <w:sz w:val="20"/>
+                <w:szCs w:val="20"/>
+              </w:rPr>
+              <w:t>d.outcome.decision.actionTakenDate</w:t>
+            </w:r>
+            <w:proofErr w:type="spellEnd"/>
+            <w:r>
+              <w:rPr>
+                <w:rFonts w:ascii="BC Sans" w:hAnsi="BC Sans"/>
+                <w:sz w:val="20"/>
+                <w:szCs w:val="20"/>
+              </w:rPr>
+              <w:t>}</w:t>
             </w:r>
           </w:p>
         </w:tc>
@@ -7435,7 +8812,51 @@
                 <w:sz w:val="20"/>
                 <w:szCs w:val="20"/>
               </w:rPr>
-              <w:t>Additional note {d.outcome.notes[i].order}</w:t>
+              <w:t>Additional note {</w:t>
+            </w:r>
+            <w:proofErr w:type="spellStart"/>
+            <w:r>
+              <w:rPr>
+                <w:rFonts w:ascii="BC Sans" w:hAnsi="BC Sans"/>
+                <w:b/>
+                <w:bCs/>
+                <w:sz w:val="20"/>
+                <w:szCs w:val="20"/>
+              </w:rPr>
+              <w:t>d.outcome.notes</w:t>
+            </w:r>
+            <w:proofErr w:type="spellEnd"/>
+            <w:r>
+              <w:rPr>
+                <w:rFonts w:ascii="BC Sans" w:hAnsi="BC Sans"/>
+                <w:b/>
+                <w:bCs/>
+                <w:sz w:val="20"/>
+                <w:szCs w:val="20"/>
+              </w:rPr>
+              <w:t>[</w:t>
+            </w:r>
+            <w:proofErr w:type="spellStart"/>
+            <w:r>
+              <w:rPr>
+                <w:rFonts w:ascii="BC Sans" w:hAnsi="BC Sans"/>
+                <w:b/>
+                <w:bCs/>
+                <w:sz w:val="20"/>
+                <w:szCs w:val="20"/>
+              </w:rPr>
+              <w:t>i</w:t>
+            </w:r>
+            <w:proofErr w:type="spellEnd"/>
+            <w:r>
+              <w:rPr>
+                <w:rFonts w:ascii="BC Sans" w:hAnsi="BC Sans"/>
+                <w:b/>
+                <w:bCs/>
+                <w:sz w:val="20"/>
+                <w:szCs w:val="20"/>
+              </w:rPr>
+              <w:t>].order}</w:t>
             </w:r>
           </w:p>
         </w:tc>
@@ -7506,7 +8927,43 @@
                 <w:sz w:val="20"/>
                 <w:szCs w:val="20"/>
               </w:rPr>
-              <w:t>{d.outcome.notes[i].actions[0].actor}</w:t>
+              <w:t>{</w:t>
+            </w:r>
+            <w:proofErr w:type="spellStart"/>
+            <w:r>
+              <w:rPr>
+                <w:rFonts w:ascii="BC Sans" w:hAnsi="BC Sans"/>
+                <w:sz w:val="20"/>
+                <w:szCs w:val="20"/>
+              </w:rPr>
+              <w:t>d.outcome.notes</w:t>
+            </w:r>
+            <w:proofErr w:type="spellEnd"/>
+            <w:r>
+              <w:rPr>
+                <w:rFonts w:ascii="BC Sans" w:hAnsi="BC Sans"/>
+                <w:sz w:val="20"/>
+                <w:szCs w:val="20"/>
+              </w:rPr>
+              <w:t>[</w:t>
+            </w:r>
+            <w:proofErr w:type="spellStart"/>
+            <w:r>
+              <w:rPr>
+                <w:rFonts w:ascii="BC Sans" w:hAnsi="BC Sans"/>
+                <w:sz w:val="20"/>
+                <w:szCs w:val="20"/>
+              </w:rPr>
+              <w:t>i</w:t>
+            </w:r>
+            <w:proofErr w:type="spellEnd"/>
+            <w:r>
+              <w:rPr>
+                <w:rFonts w:ascii="BC Sans" w:hAnsi="BC Sans"/>
+                <w:sz w:val="20"/>
+                <w:szCs w:val="20"/>
+              </w:rPr>
+              <w:t>].actions[0].actor}</w:t>
             </w:r>
             <w:r>
               <w:rPr>
@@ -7584,7 +9041,43 @@
                 <w:sz w:val="20"/>
                 <w:szCs w:val="20"/>
               </w:rPr>
-              <w:t>{d.outcome.notes[i].actions[0].date}</w:t>
+              <w:t>{</w:t>
+            </w:r>
+            <w:proofErr w:type="spellStart"/>
+            <w:r>
+              <w:rPr>
+                <w:rFonts w:ascii="BC Sans" w:hAnsi="BC Sans"/>
+                <w:sz w:val="20"/>
+                <w:szCs w:val="20"/>
+              </w:rPr>
+              <w:t>d.outcome.notes</w:t>
+            </w:r>
+            <w:proofErr w:type="spellEnd"/>
+            <w:r>
+              <w:rPr>
+                <w:rFonts w:ascii="BC Sans" w:hAnsi="BC Sans"/>
+                <w:sz w:val="20"/>
+                <w:szCs w:val="20"/>
+              </w:rPr>
+              <w:t>[</w:t>
+            </w:r>
+            <w:proofErr w:type="spellStart"/>
+            <w:r>
+              <w:rPr>
+                <w:rFonts w:ascii="BC Sans" w:hAnsi="BC Sans"/>
+                <w:sz w:val="20"/>
+                <w:szCs w:val="20"/>
+              </w:rPr>
+              <w:t>i</w:t>
+            </w:r>
+            <w:proofErr w:type="spellEnd"/>
+            <w:r>
+              <w:rPr>
+                <w:rFonts w:ascii="BC Sans" w:hAnsi="BC Sans"/>
+                <w:sz w:val="20"/>
+                <w:szCs w:val="20"/>
+              </w:rPr>
+              <w:t>].actions[0].date}</w:t>
             </w:r>
           </w:p>
         </w:tc>
@@ -7655,7 +9148,43 @@
                 <w:sz w:val="20"/>
                 <w:szCs w:val="20"/>
               </w:rPr>
-              <w:t>{d.outcome.notes[i].note}</w:t>
+              <w:t>{</w:t>
+            </w:r>
+            <w:proofErr w:type="spellStart"/>
+            <w:r>
+              <w:rPr>
+                <w:rFonts w:ascii="BC Sans" w:hAnsi="BC Sans"/>
+                <w:sz w:val="20"/>
+                <w:szCs w:val="20"/>
+              </w:rPr>
+              <w:t>d.outcome.notes</w:t>
+            </w:r>
+            <w:proofErr w:type="spellEnd"/>
+            <w:r>
+              <w:rPr>
+                <w:rFonts w:ascii="BC Sans" w:hAnsi="BC Sans"/>
+                <w:sz w:val="20"/>
+                <w:szCs w:val="20"/>
+              </w:rPr>
+              <w:t>[</w:t>
+            </w:r>
+            <w:proofErr w:type="spellStart"/>
+            <w:r>
+              <w:rPr>
+                <w:rFonts w:ascii="BC Sans" w:hAnsi="BC Sans"/>
+                <w:sz w:val="20"/>
+                <w:szCs w:val="20"/>
+              </w:rPr>
+              <w:t>i</w:t>
+            </w:r>
+            <w:proofErr w:type="spellEnd"/>
+            <w:r>
+              <w:rPr>
+                <w:rFonts w:ascii="BC Sans" w:hAnsi="BC Sans"/>
+                <w:sz w:val="20"/>
+                <w:szCs w:val="20"/>
+              </w:rPr>
+              <w:t>].note}</w:t>
             </w:r>
           </w:p>
         </w:tc>
@@ -7675,10 +9204,13 @@
       <w:pPr>
         <w:spacing w:after="0"/>
         <w:rPr>
-          <w:rFonts w:ascii="BC Sans" w:hAnsi="BC Sans"/>
+          <w:rFonts w:ascii="BC Sans" w:eastAsia="Times New Roman" w:hAnsi="BC Sans" w:cs="Segoe UI"/>
+          <w:color w:val="000000"/>
+          <w:kern w:val="0"/>
           <w:sz w:val="20"/>
           <w:szCs w:val="20"/>
-          <w:lang w:val="en-CA"/>
+          <w:lang w:eastAsia="en-CA"/>
+          <w14:ligatures w14:val="none"/>
         </w:rPr>
       </w:pPr>
       <w:r>
@@ -7689,6 +9221,690 @@
         </w:rPr>
         <w:t>{d.outcome.notes[i+1].order}</w:t>
       </w:r>
+      <w:r>
+        <w:rPr>
+          <w:rFonts w:ascii="BC Sans" w:eastAsia="Times New Roman" w:hAnsi="BC Sans" w:cs="Segoe UI"/>
+          <w:color w:val="000000"/>
+          <w:kern w:val="0"/>
+          <w:sz w:val="20"/>
+          <w:szCs w:val="20"/>
+          <w:lang w:eastAsia="en-CA"/>
+          <w14:ligatures w14:val="none"/>
+        </w:rPr>
+        <w:t>{d.</w:t>
+      </w:r>
+      <w:r>
+        <w:rPr>
+          <w:rFonts w:ascii="BC Sans" w:eastAsia="Times New Roman" w:hAnsi="BC Sans" w:cs="Segoe UI"/>
+          <w:color w:val="000000"/>
+          <w:kern w:val="0"/>
+          <w:sz w:val="20"/>
+          <w:szCs w:val="20"/>
+          <w:lang w:eastAsia="en-CA"/>
+          <w14:ligatures w14:val="none"/>
+        </w:rPr>
+        <w:t>has</w:t>
+      </w:r>
+      <w:r>
+        <w:rPr>
+          <w:rFonts w:ascii="BC Sans" w:eastAsia="Times New Roman" w:hAnsi="BC Sans" w:cs="Segoe UI"/>
+          <w:color w:val="000000"/>
+          <w:kern w:val="0"/>
+          <w:sz w:val="20"/>
+          <w:szCs w:val="20"/>
+          <w:lang w:eastAsia="en-CA"/>
+          <w14:ligatures w14:val="none"/>
+        </w:rPr>
+        <w:t>OutcomeAttachments:ifEQ(true):showBegin}</w:t>
+      </w:r>
+    </w:p>
+    <w:tbl>
+      <w:tblPr>
+        <w:tblStyle w:val="PlainTable3"/>
+        <w:tblW w:w="10916" w:type="dxa"/>
+        <w:tblLook w:val="04A0" w:firstRow="1" w:lastRow="0" w:firstColumn="1" w:lastColumn="0" w:noHBand="0" w:noVBand="1"/>
+      </w:tblPr>
+      <w:tblGrid>
+        <w:gridCol w:w="2552"/>
+        <w:gridCol w:w="8364"/>
+      </w:tblGrid>
+      <w:tr>
+        <w:trPr>
+          <w:cnfStyle w:val="100000000000" w:firstRow="1" w:lastRow="0" w:firstColumn="0" w:lastColumn="0" w:oddVBand="0" w:evenVBand="0" w:oddHBand="0" w:evenHBand="0" w:firstRowFirstColumn="0" w:firstRowLastColumn="0" w:lastRowFirstColumn="0" w:lastRowLastColumn="0"/>
+          <w:trHeight w:val="360"/>
+        </w:trPr>
+        <w:tc>
+          <w:tcPr>
+            <w:cnfStyle w:val="001000000100" w:firstRow="0" w:lastRow="0" w:firstColumn="1" w:lastColumn="0" w:oddVBand="0" w:evenVBand="0" w:oddHBand="0" w:evenHBand="0" w:firstRowFirstColumn="1" w:firstRowLastColumn="0" w:lastRowFirstColumn="0" w:lastRowLastColumn="0"/>
+            <w:tcW w:w="10916" w:type="dxa"/>
+            <w:gridSpan w:val="2"/>
+            <w:noWrap/>
+            <w:vAlign w:val="center"/>
+          </w:tcPr>
+          <w:p>
+            <w:pPr>
+              <w:rPr>
+                <w:rFonts w:ascii="BC Sans" w:eastAsia="Times New Roman" w:hAnsi="BC Sans" w:cs="Times New Roman"/>
+                <w:color w:val="000000"/>
+                <w:kern w:val="0"/>
+                <w:sz w:val="20"/>
+                <w:szCs w:val="20"/>
+                <w14:ligatures w14:val="none"/>
+              </w:rPr>
+            </w:pPr>
+            <w:r>
+              <w:rPr>
+                <w:rFonts w:ascii="BC Sans" w:eastAsia="Times New Roman" w:hAnsi="BC Sans" w:cs="Times New Roman"/>
+                <w:caps w:val="0"/>
+                <w:color w:val="000000"/>
+                <w:kern w:val="0"/>
+                <w:sz w:val="20"/>
+                <w:szCs w:val="20"/>
+                <w14:ligatures w14:val="none"/>
+              </w:rPr>
+              <w:t>Outcome attachment</w:t>
+            </w:r>
+            <w:r>
+              <w:rPr>
+                <w:rFonts w:ascii="BC Sans" w:eastAsia="Times New Roman" w:hAnsi="BC Sans" w:cs="Times New Roman"/>
+                <w:caps w:val="0"/>
+                <w:color w:val="000000"/>
+                <w:kern w:val="0"/>
+                <w:sz w:val="20"/>
+                <w:szCs w:val="20"/>
+                <w14:ligatures w14:val="none"/>
+              </w:rPr>
+              <w:t>(s)</w:t>
+            </w:r>
+          </w:p>
+        </w:tc>
+      </w:tr>
+      <w:tr>
+        <w:trPr>
+          <w:cnfStyle w:val="000000100000" w:firstRow="0" w:lastRow="0" w:firstColumn="0" w:lastColumn="0" w:oddVBand="0" w:evenVBand="0" w:oddHBand="1" w:evenHBand="0" w:firstRowFirstColumn="0" w:firstRowLastColumn="0" w:lastRowFirstColumn="0" w:lastRowLastColumn="0"/>
+          <w:trHeight w:hRule="exact" w:val="20"/>
+        </w:trPr>
+        <w:tc>
+          <w:tcPr>
+            <w:cnfStyle w:val="001000000000" w:firstRow="0" w:lastRow="0" w:firstColumn="1" w:lastColumn="0" w:oddVBand="0" w:evenVBand="0" w:oddHBand="0" w:evenHBand="0" w:firstRowFirstColumn="0" w:firstRowLastColumn="0" w:lastRowFirstColumn="0" w:lastRowLastColumn="0"/>
+            <w:tcW w:w="10916" w:type="dxa"/>
+            <w:gridSpan w:val="2"/>
+            <w:tcBorders>
+              <w:right w:val="none" w:sz="0" w:space="0" w:color="auto"/>
+            </w:tcBorders>
+            <w:noWrap/>
+            <w:vAlign w:val="center"/>
+          </w:tcPr>
+          <w:p>
+            <w:pPr>
+              <w:spacing w:line="259" w:lineRule="auto"/>
+              <w:rPr>
+                <w:rFonts w:ascii="BC Sans" w:eastAsia="Times New Roman" w:hAnsi="BC Sans" w:cs="Times New Roman"/>
+                <w:color w:val="000000" w:themeColor="text1"/>
+                <w:sz w:val="18"/>
+                <w:szCs w:val="18"/>
+              </w:rPr>
+            </w:pPr>
+          </w:p>
+        </w:tc>
+      </w:tr>
+      <w:tr>
+        <w:trPr>
+          <w:trHeight w:hRule="exact" w:val="20"/>
+        </w:trPr>
+        <w:tc>
+          <w:tcPr>
+            <w:cnfStyle w:val="001000000000" w:firstRow="0" w:lastRow="0" w:firstColumn="1" w:lastColumn="0" w:oddVBand="0" w:evenVBand="0" w:oddHBand="0" w:evenHBand="0" w:firstRowFirstColumn="0" w:firstRowLastColumn="0" w:lastRowFirstColumn="0" w:lastRowLastColumn="0"/>
+            <w:tcW w:w="10916" w:type="dxa"/>
+            <w:gridSpan w:val="2"/>
+            <w:tcBorders>
+              <w:right w:val="none" w:sz="0" w:space="0" w:color="auto"/>
+            </w:tcBorders>
+            <w:noWrap/>
+            <w:vAlign w:val="center"/>
+          </w:tcPr>
+          <w:p>
+            <w:pPr>
+              <w:rPr>
+                <w:rFonts w:ascii="BC Sans" w:eastAsia="Times New Roman" w:hAnsi="BC Sans" w:cs="Times New Roman"/>
+                <w:color w:val="000000" w:themeColor="text1"/>
+                <w:sz w:val="20"/>
+                <w:szCs w:val="20"/>
+                <w:lang w:val="en-CA"/>
+              </w:rPr>
+            </w:pPr>
+          </w:p>
+        </w:tc>
+      </w:tr>
+      <w:tr>
+        <w:trPr>
+          <w:cnfStyle w:val="000000100000" w:firstRow="0" w:lastRow="0" w:firstColumn="0" w:lastColumn="0" w:oddVBand="0" w:evenVBand="0" w:oddHBand="1" w:evenHBand="0" w:firstRowFirstColumn="0" w:firstRowLastColumn="0" w:lastRowFirstColumn="0" w:lastRowLastColumn="0"/>
+          <w:trHeight w:val="360"/>
+        </w:trPr>
+        <w:tc>
+          <w:tcPr>
+            <w:cnfStyle w:val="001000000000" w:firstRow="0" w:lastRow="0" w:firstColumn="1" w:lastColumn="0" w:oddVBand="0" w:evenVBand="0" w:oddHBand="0" w:evenHBand="0" w:firstRowFirstColumn="0" w:firstRowLastColumn="0" w:lastRowFirstColumn="0" w:lastRowLastColumn="0"/>
+            <w:tcW w:w="2552" w:type="dxa"/>
+            <w:noWrap/>
+            <w:vAlign w:val="center"/>
+          </w:tcPr>
+          <w:p>
+            <w:pPr>
+              <w:rPr>
+                <w:rFonts w:ascii="BC Sans" w:eastAsia="Times New Roman" w:hAnsi="BC Sans" w:cs="Times New Roman"/>
+                <w:caps w:val="0"/>
+                <w:color w:val="000000" w:themeColor="text1"/>
+                <w:sz w:val="18"/>
+                <w:szCs w:val="18"/>
+              </w:rPr>
+            </w:pPr>
+            <w:r>
+              <w:rPr>
+                <w:rFonts w:ascii="BC Sans" w:eastAsia="Times New Roman" w:hAnsi="BC Sans" w:cs="Times New Roman"/>
+                <w:b w:val="0"/>
+                <w:bCs w:val="0"/>
+                <w:caps w:val="0"/>
+                <w:color w:val="000000" w:themeColor="text1"/>
+                <w:sz w:val="20"/>
+                <w:szCs w:val="20"/>
+              </w:rPr>
+              <w:t>{</w:t>
+            </w:r>
+            <w:proofErr w:type="spellStart"/>
+            <w:r>
+              <w:rPr>
+                <w:rFonts w:ascii="BC Sans" w:eastAsia="Times New Roman" w:hAnsi="BC Sans" w:cs="Times New Roman"/>
+                <w:b w:val="0"/>
+                <w:bCs w:val="0"/>
+                <w:caps w:val="0"/>
+                <w:color w:val="000000" w:themeColor="text1"/>
+                <w:sz w:val="20"/>
+                <w:szCs w:val="20"/>
+              </w:rPr>
+              <w:t>d.</w:t>
+            </w:r>
+            <w:r>
+              <w:rPr>
+                <w:rFonts w:ascii="BC Sans" w:eastAsia="Times New Roman" w:hAnsi="BC Sans" w:cs="Times New Roman"/>
+                <w:b w:val="0"/>
+                <w:bCs w:val="0"/>
+                <w:caps w:val="0"/>
+                <w:color w:val="000000" w:themeColor="text1"/>
+                <w:sz w:val="20"/>
+                <w:szCs w:val="20"/>
+              </w:rPr>
+              <w:t>oAtts</w:t>
+            </w:r>
+            <w:proofErr w:type="spellEnd"/>
+            <w:r>
+              <w:rPr>
+                <w:rFonts w:ascii="BC Sans" w:eastAsia="Times New Roman" w:hAnsi="BC Sans" w:cs="Times New Roman"/>
+                <w:b w:val="0"/>
+                <w:bCs w:val="0"/>
+                <w:caps w:val="0"/>
+                <w:color w:val="000000" w:themeColor="text1"/>
+                <w:sz w:val="20"/>
+                <w:szCs w:val="20"/>
+              </w:rPr>
+              <w:t>[</w:t>
+            </w:r>
+            <w:proofErr w:type="spellStart"/>
+            <w:r>
+              <w:rPr>
+                <w:rFonts w:ascii="BC Sans" w:eastAsia="Times New Roman" w:hAnsi="BC Sans" w:cs="Times New Roman"/>
+                <w:b w:val="0"/>
+                <w:bCs w:val="0"/>
+                <w:caps w:val="0"/>
+                <w:color w:val="000000" w:themeColor="text1"/>
+                <w:sz w:val="20"/>
+                <w:szCs w:val="20"/>
+              </w:rPr>
+              <w:t>i</w:t>
+            </w:r>
+            <w:proofErr w:type="spellEnd"/>
+            <w:r>
+              <w:rPr>
+                <w:rFonts w:ascii="BC Sans" w:eastAsia="Times New Roman" w:hAnsi="BC Sans" w:cs="Times New Roman"/>
+                <w:b w:val="0"/>
+                <w:bCs w:val="0"/>
+                <w:caps w:val="0"/>
+                <w:color w:val="000000" w:themeColor="text1"/>
+                <w:sz w:val="20"/>
+                <w:szCs w:val="20"/>
+              </w:rPr>
+              <w:t>].</w:t>
+            </w:r>
+            <w:proofErr w:type="spellStart"/>
+            <w:r>
+              <w:rPr>
+                <w:rFonts w:ascii="BC Sans" w:eastAsia="Times New Roman" w:hAnsi="BC Sans" w:cs="Times New Roman"/>
+                <w:b w:val="0"/>
+                <w:bCs w:val="0"/>
+                <w:caps w:val="0"/>
+                <w:color w:val="000000" w:themeColor="text1"/>
+                <w:sz w:val="20"/>
+                <w:szCs w:val="20"/>
+              </w:rPr>
+              <w:t>fileType</w:t>
+            </w:r>
+            <w:proofErr w:type="spellEnd"/>
+            <w:r>
+              <w:rPr>
+                <w:rFonts w:ascii="BC Sans" w:eastAsia="Times New Roman" w:hAnsi="BC Sans" w:cs="Times New Roman"/>
+                <w:b w:val="0"/>
+                <w:bCs w:val="0"/>
+                <w:caps w:val="0"/>
+                <w:color w:val="000000" w:themeColor="text1"/>
+                <w:sz w:val="20"/>
+                <w:szCs w:val="20"/>
+              </w:rPr>
+              <w:t>}</w:t>
+            </w:r>
+          </w:p>
+        </w:tc>
+        <w:tc>
+          <w:tcPr>
+            <w:tcW w:w="8364" w:type="dxa"/>
+            <w:vAlign w:val="center"/>
+          </w:tcPr>
+          <w:p>
+            <w:pPr>
+              <w:spacing w:line="259" w:lineRule="auto"/>
+              <w:cnfStyle w:val="000000100000" w:firstRow="0" w:lastRow="0" w:firstColumn="0" w:lastColumn="0" w:oddVBand="0" w:evenVBand="0" w:oddHBand="1" w:evenHBand="0" w:firstRowFirstColumn="0" w:firstRowLastColumn="0" w:lastRowFirstColumn="0" w:lastRowLastColumn="0"/>
+              <w:rPr>
+                <w:rFonts w:ascii="BC Sans" w:eastAsia="Times New Roman" w:hAnsi="BC Sans" w:cs="Times New Roman"/>
+                <w:b/>
+                <w:bCs/>
+                <w:color w:val="000000" w:themeColor="text1"/>
+                <w:sz w:val="18"/>
+                <w:szCs w:val="18"/>
+              </w:rPr>
+            </w:pPr>
+            <w:r>
+              <w:rPr>
+                <w:rFonts w:ascii="BC Sans" w:eastAsia="Times New Roman" w:hAnsi="BC Sans" w:cs="Times New Roman"/>
+                <w:color w:val="000000" w:themeColor="text1"/>
+                <w:sz w:val="20"/>
+                <w:szCs w:val="20"/>
+              </w:rPr>
+              <w:t>{</w:t>
+            </w:r>
+            <w:proofErr w:type="spellStart"/>
+            <w:r>
+              <w:rPr>
+                <w:rFonts w:ascii="BC Sans" w:eastAsia="Times New Roman" w:hAnsi="BC Sans" w:cs="Times New Roman"/>
+                <w:color w:val="000000" w:themeColor="text1"/>
+                <w:sz w:val="20"/>
+                <w:szCs w:val="20"/>
+              </w:rPr>
+              <w:t>d.</w:t>
+            </w:r>
+            <w:r>
+              <w:rPr>
+                <w:rFonts w:ascii="BC Sans" w:eastAsia="Times New Roman" w:hAnsi="BC Sans" w:cs="Times New Roman"/>
+                <w:color w:val="000000" w:themeColor="text1"/>
+                <w:sz w:val="20"/>
+                <w:szCs w:val="20"/>
+              </w:rPr>
+              <w:t>oAtts</w:t>
+            </w:r>
+            <w:proofErr w:type="spellEnd"/>
+            <w:r>
+              <w:rPr>
+                <w:rFonts w:ascii="BC Sans" w:eastAsia="Times New Roman" w:hAnsi="BC Sans" w:cs="Times New Roman"/>
+                <w:color w:val="000000" w:themeColor="text1"/>
+                <w:sz w:val="20"/>
+                <w:szCs w:val="20"/>
+              </w:rPr>
+              <w:t>[</w:t>
+            </w:r>
+            <w:proofErr w:type="spellStart"/>
+            <w:r>
+              <w:rPr>
+                <w:rFonts w:ascii="BC Sans" w:eastAsia="Times New Roman" w:hAnsi="BC Sans" w:cs="Times New Roman"/>
+                <w:color w:val="000000" w:themeColor="text1"/>
+                <w:sz w:val="20"/>
+                <w:szCs w:val="20"/>
+              </w:rPr>
+              <w:t>i</w:t>
+            </w:r>
+            <w:proofErr w:type="spellEnd"/>
+            <w:r>
+              <w:rPr>
+                <w:rFonts w:ascii="BC Sans" w:eastAsia="Times New Roman" w:hAnsi="BC Sans" w:cs="Times New Roman"/>
+                <w:color w:val="000000" w:themeColor="text1"/>
+                <w:sz w:val="20"/>
+                <w:szCs w:val="20"/>
+              </w:rPr>
+              <w:t>].</w:t>
+            </w:r>
+            <w:r>
+              <w:rPr>
+                <w:rFonts w:ascii="BC Sans" w:eastAsia="Times New Roman" w:hAnsi="BC Sans" w:cs="Times New Roman"/>
+                <w:color w:val="000000" w:themeColor="text1"/>
+                <w:sz w:val="20"/>
+                <w:szCs w:val="20"/>
+              </w:rPr>
+              <w:t>name</w:t>
+            </w:r>
+            <w:r>
+              <w:rPr>
+                <w:rFonts w:ascii="BC Sans" w:eastAsia="Times New Roman" w:hAnsi="BC Sans" w:cs="Times New Roman"/>
+                <w:color w:val="000000" w:themeColor="text1"/>
+                <w:sz w:val="20"/>
+                <w:szCs w:val="20"/>
+              </w:rPr>
+              <w:t>}</w:t>
+            </w:r>
+          </w:p>
+        </w:tc>
+      </w:tr>
+      <w:tr>
+        <w:trPr>
+          <w:trHeight w:val="360"/>
+        </w:trPr>
+        <w:tc>
+          <w:tcPr>
+            <w:cnfStyle w:val="001000000000" w:firstRow="0" w:lastRow="0" w:firstColumn="1" w:lastColumn="0" w:oddVBand="0" w:evenVBand="0" w:oddHBand="0" w:evenHBand="0" w:firstRowFirstColumn="0" w:firstRowLastColumn="0" w:lastRowFirstColumn="0" w:lastRowLastColumn="0"/>
+            <w:tcW w:w="2552" w:type="dxa"/>
+            <w:noWrap/>
+            <w:vAlign w:val="center"/>
+            <w:hideMark/>
+          </w:tcPr>
+          <w:p>
+            <w:pPr>
+              <w:rPr>
+                <w:rFonts w:ascii="BC Sans" w:eastAsia="Times New Roman" w:hAnsi="BC Sans" w:cs="Times New Roman"/>
+                <w:b w:val="0"/>
+                <w:bCs w:val="0"/>
+                <w:caps w:val="0"/>
+                <w:color w:val="000000" w:themeColor="text1"/>
+                <w:sz w:val="20"/>
+                <w:szCs w:val="20"/>
+              </w:rPr>
+            </w:pPr>
+            <w:r>
+              <w:rPr>
+                <w:rFonts w:ascii="BC Sans" w:eastAsia="Times New Roman" w:hAnsi="BC Sans" w:cs="Times New Roman"/>
+                <w:b w:val="0"/>
+                <w:bCs w:val="0"/>
+                <w:caps w:val="0"/>
+                <w:color w:val="000000" w:themeColor="text1"/>
+                <w:sz w:val="20"/>
+                <w:szCs w:val="20"/>
+              </w:rPr>
+              <w:t>{</w:t>
+            </w:r>
+            <w:proofErr w:type="spellStart"/>
+            <w:r>
+              <w:rPr>
+                <w:rFonts w:ascii="BC Sans" w:eastAsia="Times New Roman" w:hAnsi="BC Sans" w:cs="Times New Roman"/>
+                <w:b w:val="0"/>
+                <w:bCs w:val="0"/>
+                <w:caps w:val="0"/>
+                <w:color w:val="000000" w:themeColor="text1"/>
+                <w:sz w:val="20"/>
+                <w:szCs w:val="20"/>
+              </w:rPr>
+              <w:t>d.</w:t>
+            </w:r>
+            <w:r>
+              <w:rPr>
+                <w:rFonts w:ascii="BC Sans" w:eastAsia="Times New Roman" w:hAnsi="BC Sans" w:cs="Times New Roman"/>
+                <w:b w:val="0"/>
+                <w:bCs w:val="0"/>
+                <w:caps w:val="0"/>
+                <w:color w:val="000000" w:themeColor="text1"/>
+                <w:sz w:val="20"/>
+                <w:szCs w:val="20"/>
+              </w:rPr>
+              <w:t>oAtts</w:t>
+            </w:r>
+            <w:proofErr w:type="spellEnd"/>
+            <w:r>
+              <w:rPr>
+                <w:rFonts w:ascii="BC Sans" w:eastAsia="Times New Roman" w:hAnsi="BC Sans" w:cs="Times New Roman"/>
+                <w:b w:val="0"/>
+                <w:bCs w:val="0"/>
+                <w:caps w:val="0"/>
+                <w:color w:val="000000" w:themeColor="text1"/>
+                <w:sz w:val="20"/>
+                <w:szCs w:val="20"/>
+              </w:rPr>
+              <w:t>[i</w:t>
+            </w:r>
+            <w:r>
+              <w:rPr>
+                <w:rFonts w:ascii="BC Sans" w:eastAsia="Times New Roman" w:hAnsi="BC Sans" w:cs="Times New Roman"/>
+                <w:b w:val="0"/>
+                <w:bCs w:val="0"/>
+                <w:caps w:val="0"/>
+                <w:color w:val="000000" w:themeColor="text1"/>
+                <w:sz w:val="20"/>
+                <w:szCs w:val="20"/>
+              </w:rPr>
+              <w:t>+1</w:t>
+            </w:r>
+            <w:r>
+              <w:rPr>
+                <w:rFonts w:ascii="BC Sans" w:eastAsia="Times New Roman" w:hAnsi="BC Sans" w:cs="Times New Roman"/>
+                <w:b w:val="0"/>
+                <w:bCs w:val="0"/>
+                <w:caps w:val="0"/>
+                <w:color w:val="000000" w:themeColor="text1"/>
+                <w:sz w:val="20"/>
+                <w:szCs w:val="20"/>
+              </w:rPr>
+              <w:t>].</w:t>
+            </w:r>
+            <w:proofErr w:type="spellStart"/>
+            <w:r>
+              <w:rPr>
+                <w:rFonts w:ascii="BC Sans" w:eastAsia="Times New Roman" w:hAnsi="BC Sans" w:cs="Times New Roman"/>
+                <w:b w:val="0"/>
+                <w:bCs w:val="0"/>
+                <w:caps w:val="0"/>
+                <w:color w:val="000000" w:themeColor="text1"/>
+                <w:sz w:val="20"/>
+                <w:szCs w:val="20"/>
+              </w:rPr>
+              <w:t>fileType</w:t>
+            </w:r>
+            <w:proofErr w:type="spellEnd"/>
+            <w:r>
+              <w:rPr>
+                <w:rFonts w:ascii="BC Sans" w:eastAsia="Times New Roman" w:hAnsi="BC Sans" w:cs="Times New Roman"/>
+                <w:b w:val="0"/>
+                <w:bCs w:val="0"/>
+                <w:caps w:val="0"/>
+                <w:color w:val="000000" w:themeColor="text1"/>
+                <w:sz w:val="20"/>
+                <w:szCs w:val="20"/>
+              </w:rPr>
+              <w:t>}</w:t>
+            </w:r>
+          </w:p>
+        </w:tc>
+        <w:tc>
+          <w:tcPr>
+            <w:tcW w:w="8364" w:type="dxa"/>
+            <w:vAlign w:val="center"/>
+          </w:tcPr>
+          <w:p>
+            <w:pPr>
+              <w:cnfStyle w:val="000000000000" w:firstRow="0" w:lastRow="0" w:firstColumn="0" w:lastColumn="0" w:oddVBand="0" w:evenVBand="0" w:oddHBand="0" w:evenHBand="0" w:firstRowFirstColumn="0" w:firstRowLastColumn="0" w:lastRowFirstColumn="0" w:lastRowLastColumn="0"/>
+              <w:rPr>
+                <w:rFonts w:ascii="BC Sans" w:eastAsia="Times New Roman" w:hAnsi="BC Sans" w:cs="Times New Roman"/>
+                <w:color w:val="000000" w:themeColor="text1"/>
+                <w:sz w:val="20"/>
+                <w:szCs w:val="20"/>
+              </w:rPr>
+            </w:pPr>
+            <w:r>
+              <w:rPr>
+                <w:rFonts w:ascii="BC Sans" w:eastAsia="Times New Roman" w:hAnsi="BC Sans" w:cs="Times New Roman"/>
+                <w:color w:val="000000" w:themeColor="text1"/>
+                <w:sz w:val="20"/>
+                <w:szCs w:val="20"/>
+              </w:rPr>
+              <w:t>{</w:t>
+            </w:r>
+            <w:proofErr w:type="spellStart"/>
+            <w:r>
+              <w:rPr>
+                <w:rFonts w:ascii="BC Sans" w:eastAsia="Times New Roman" w:hAnsi="BC Sans" w:cs="Times New Roman"/>
+                <w:color w:val="000000" w:themeColor="text1"/>
+                <w:sz w:val="20"/>
+                <w:szCs w:val="20"/>
+              </w:rPr>
+              <w:t>d.</w:t>
+            </w:r>
+            <w:r>
+              <w:rPr>
+                <w:rFonts w:ascii="BC Sans" w:eastAsia="Times New Roman" w:hAnsi="BC Sans" w:cs="Times New Roman"/>
+                <w:color w:val="000000" w:themeColor="text1"/>
+                <w:sz w:val="20"/>
+                <w:szCs w:val="20"/>
+              </w:rPr>
+              <w:t>oAtts</w:t>
+            </w:r>
+            <w:proofErr w:type="spellEnd"/>
+            <w:r>
+              <w:rPr>
+                <w:rFonts w:ascii="BC Sans" w:eastAsia="Times New Roman" w:hAnsi="BC Sans" w:cs="Times New Roman"/>
+                <w:color w:val="000000" w:themeColor="text1"/>
+                <w:sz w:val="20"/>
+                <w:szCs w:val="20"/>
+              </w:rPr>
+              <w:t>[i</w:t>
+            </w:r>
+            <w:r>
+              <w:rPr>
+                <w:rFonts w:ascii="BC Sans" w:eastAsia="Times New Roman" w:hAnsi="BC Sans" w:cs="Times New Roman"/>
+                <w:color w:val="000000" w:themeColor="text1"/>
+                <w:sz w:val="20"/>
+                <w:szCs w:val="20"/>
+              </w:rPr>
+              <w:t>+1</w:t>
+            </w:r>
+            <w:r>
+              <w:rPr>
+                <w:rFonts w:ascii="BC Sans" w:eastAsia="Times New Roman" w:hAnsi="BC Sans" w:cs="Times New Roman"/>
+                <w:color w:val="000000" w:themeColor="text1"/>
+                <w:sz w:val="20"/>
+                <w:szCs w:val="20"/>
+              </w:rPr>
+              <w:t>].</w:t>
+            </w:r>
+            <w:r>
+              <w:rPr>
+                <w:rFonts w:ascii="BC Sans" w:eastAsia="Times New Roman" w:hAnsi="BC Sans" w:cs="Times New Roman"/>
+                <w:color w:val="000000" w:themeColor="text1"/>
+                <w:sz w:val="20"/>
+                <w:szCs w:val="20"/>
+              </w:rPr>
+              <w:t>name</w:t>
+            </w:r>
+            <w:r>
+              <w:rPr>
+                <w:rFonts w:ascii="BC Sans" w:eastAsia="Times New Roman" w:hAnsi="BC Sans" w:cs="Times New Roman"/>
+                <w:color w:val="000000" w:themeColor="text1"/>
+                <w:sz w:val="20"/>
+                <w:szCs w:val="20"/>
+              </w:rPr>
+              <w:t>}</w:t>
+            </w:r>
+          </w:p>
+        </w:tc>
+      </w:tr>
+    </w:tbl>
+    <w:p>
+      <w:pPr>
+        <w:spacing w:after="0" w:line="240" w:lineRule="auto"/>
+        <w:textAlignment w:val="baseline"/>
+        <w:rPr>
+          <w:rFonts w:ascii="BC Sans" w:eastAsia="Times New Roman" w:hAnsi="BC Sans" w:cs="Segoe UI"/>
+          <w:color w:val="000000"/>
+          <w:kern w:val="0"/>
+          <w:sz w:val="20"/>
+          <w:szCs w:val="20"/>
+          <w:lang w:eastAsia="en-CA"/>
+          <w14:ligatures w14:val="none"/>
+        </w:rPr>
+      </w:pPr>
+      <w:r>
+        <w:rPr>
+          <w:rFonts w:ascii="BC Sans" w:eastAsia="Times New Roman" w:hAnsi="BC Sans" w:cs="Segoe UI"/>
+          <w:color w:val="000000"/>
+          <w:kern w:val="0"/>
+          <w:sz w:val="20"/>
+          <w:szCs w:val="20"/>
+          <w:lang w:eastAsia="en-CA"/>
+          <w14:ligatures w14:val="none"/>
+        </w:rPr>
+        <w:t>{</w:t>
+      </w:r>
+      <w:proofErr w:type="spellStart"/>
+      <w:r>
+        <w:rPr>
+          <w:rFonts w:ascii="BC Sans" w:eastAsia="Times New Roman" w:hAnsi="BC Sans" w:cs="Segoe UI"/>
+          <w:color w:val="000000"/>
+          <w:kern w:val="0"/>
+          <w:sz w:val="20"/>
+          <w:szCs w:val="20"/>
+          <w:lang w:eastAsia="en-CA"/>
+          <w14:ligatures w14:val="none"/>
+        </w:rPr>
+        <w:t>d.</w:t>
+      </w:r>
+      <w:r>
+        <w:rPr>
+          <w:rFonts w:ascii="BC Sans" w:eastAsia="Times New Roman" w:hAnsi="BC Sans" w:cs="Segoe UI"/>
+          <w:color w:val="000000"/>
+          <w:kern w:val="0"/>
+          <w:sz w:val="20"/>
+          <w:szCs w:val="20"/>
+          <w:lang w:eastAsia="en-CA"/>
+          <w14:ligatures w14:val="none"/>
+        </w:rPr>
+        <w:t>has</w:t>
+      </w:r>
+      <w:r>
+        <w:rPr>
+          <w:rFonts w:ascii="BC Sans" w:eastAsia="Times New Roman" w:hAnsi="BC Sans" w:cs="Segoe UI"/>
+          <w:color w:val="000000"/>
+          <w:kern w:val="0"/>
+          <w:sz w:val="20"/>
+          <w:szCs w:val="20"/>
+          <w:lang w:eastAsia="en-CA"/>
+          <w14:ligatures w14:val="none"/>
+        </w:rPr>
+        <w:t>OutcomeAttachments:showEnd</w:t>
+      </w:r>
+      <w:proofErr w:type="spellEnd"/>
+      <w:r>
+        <w:rPr>
+          <w:rFonts w:ascii="BC Sans" w:eastAsia="Times New Roman" w:hAnsi="BC Sans" w:cs="Segoe UI"/>
+          <w:color w:val="000000"/>
+          <w:kern w:val="0"/>
+          <w:sz w:val="20"/>
+          <w:szCs w:val="20"/>
+          <w:lang w:eastAsia="en-CA"/>
+          <w14:ligatures w14:val="none"/>
+        </w:rPr>
+        <w:t>}</w:t>
+      </w:r>
+    </w:p>
+    <w:p>
+      <w:pPr>
+        <w:spacing w:after="0"/>
+        <w:rPr>
+          <w:rFonts w:ascii="BC Sans" w:hAnsi="BC Sans"/>
+          <w:sz w:val="20"/>
+          <w:szCs w:val="20"/>
+          <w:lang w:val="en-CA"/>
+        </w:rPr>
+      </w:pPr>
     </w:p>
     <w:p>
       <w:pPr>
@@ -7974,6 +10190,7 @@
             </w:rPr>
             <w:t>Report printed on {</w:t>
           </w:r>
+          <w:proofErr w:type="spellStart"/>
           <w:r>
             <w:rPr>
               <w:rFonts w:ascii="BC Sans" w:eastAsia="BC Sans" w:hAnsi="BC Sans" w:cs="BC Sans"/>
@@ -7998,6 +10215,7 @@
             </w:rPr>
             <w:t>generatedOn</w:t>
           </w:r>
+          <w:proofErr w:type="spellEnd"/>
           <w:r>
             <w:rPr>
               <w:rFonts w:ascii="BC Sans" w:eastAsia="BC Sans" w:hAnsi="BC Sans" w:cs="BC Sans"/>
@@ -9509,12 +11727,21 @@
 </file>
 
 <file path=customXml/item1.xml><?xml version="1.0" encoding="utf-8"?>
-<?mso-contentType ?>
-<FormTemplates xmlns="http://schemas.microsoft.com/sharepoint/v3/contenttype/forms">
-  <Display>DocumentLibraryForm</Display>
-  <Edit>DocumentLibraryForm</Edit>
-  <New>DocumentLibraryForm</New>
-</FormTemplates>
+<p:properties xmlns:p="http://schemas.microsoft.com/office/2006/metadata/properties" xmlns:xsi="http://www.w3.org/2001/XMLSchema-instance" xmlns:pc="http://schemas.microsoft.com/office/infopath/2007/PartnerControls">
+  <documentManagement>
+    <TaxCatchAll xmlns="cbeac988-4fd5-47cf-ad03-89cc7678fa90" xsi:nil="true"/>
+    <lcf76f155ced4ddcb4097134ff3c332f xmlns="aa9c99c1-69c1-4b58-9df5-4d4796c46f8a">
+      <Terms xmlns="http://schemas.microsoft.com/office/infopath/2007/PartnerControls"/>
+    </lcf76f155ced4ddcb4097134ff3c332f>
+    <SharedWithUsers xmlns="cbeac988-4fd5-47cf-ad03-89cc7678fa90">
+      <UserInfo>
+        <DisplayName/>
+        <AccountId xsi:nil="true"/>
+        <AccountType/>
+      </UserInfo>
+    </SharedWithUsers>
+  </documentManagement>
+</p:properties>
 </file>
 
 <file path=customXml/item2.xml><?xml version="1.0" encoding="utf-8"?>
@@ -9753,27 +11980,21 @@
 </file>
 
 <file path=customXml/item3.xml><?xml version="1.0" encoding="utf-8"?>
-<p:properties xmlns:p="http://schemas.microsoft.com/office/2006/metadata/properties" xmlns:xsi="http://www.w3.org/2001/XMLSchema-instance" xmlns:pc="http://schemas.microsoft.com/office/infopath/2007/PartnerControls">
-  <documentManagement>
-    <TaxCatchAll xmlns="cbeac988-4fd5-47cf-ad03-89cc7678fa90" xsi:nil="true"/>
-    <lcf76f155ced4ddcb4097134ff3c332f xmlns="aa9c99c1-69c1-4b58-9df5-4d4796c46f8a">
-      <Terms xmlns="http://schemas.microsoft.com/office/infopath/2007/PartnerControls"/>
-    </lcf76f155ced4ddcb4097134ff3c332f>
-    <SharedWithUsers xmlns="cbeac988-4fd5-47cf-ad03-89cc7678fa90">
-      <UserInfo>
-        <DisplayName/>
-        <AccountId xsi:nil="true"/>
-        <AccountType/>
-      </UserInfo>
-    </SharedWithUsers>
-  </documentManagement>
-</p:properties>
+<?mso-contentType ?>
+<FormTemplates xmlns="http://schemas.microsoft.com/sharepoint/v3/contenttype/forms">
+  <Display>DocumentLibraryForm</Display>
+  <Edit>DocumentLibraryForm</Edit>
+  <New>DocumentLibraryForm</New>
+</FormTemplates>
 </file>
 
 <file path=customXml/itemProps1.xml><?xml version="1.0" encoding="utf-8"?>
-<ds:datastoreItem xmlns:ds="http://schemas.openxmlformats.org/officeDocument/2006/customXml" ds:itemID="{4BECF9F2-3A10-48CC-8D31-4F6E8664527E}">
+<ds:datastoreItem xmlns:ds="http://schemas.openxmlformats.org/officeDocument/2006/customXml" ds:itemID="{C6C5DCE0-D69C-4B6E-96D9-C69B23DE6D4A}">
   <ds:schemaRefs>
-    <ds:schemaRef ds:uri="http://schemas.microsoft.com/sharepoint/v3/contenttype/forms"/>
+    <ds:schemaRef ds:uri="http://schemas.microsoft.com/office/2006/metadata/properties"/>
+    <ds:schemaRef ds:uri="http://schemas.microsoft.com/office/infopath/2007/PartnerControls"/>
+    <ds:schemaRef ds:uri="cbeac988-4fd5-47cf-ad03-89cc7678fa90"/>
+    <ds:schemaRef ds:uri="aa9c99c1-69c1-4b58-9df5-4d4796c46f8a"/>
   </ds:schemaRefs>
 </ds:datastoreItem>
 </file>
@@ -9798,12 +12019,9 @@
 </file>
 
 <file path=customXml/itemProps3.xml><?xml version="1.0" encoding="utf-8"?>
-<ds:datastoreItem xmlns:ds="http://schemas.openxmlformats.org/officeDocument/2006/customXml" ds:itemID="{C6C5DCE0-D69C-4B6E-96D9-C69B23DE6D4A}">
+<ds:datastoreItem xmlns:ds="http://schemas.openxmlformats.org/officeDocument/2006/customXml" ds:itemID="{4BECF9F2-3A10-48CC-8D31-4F6E8664527E}">
   <ds:schemaRefs>
-    <ds:schemaRef ds:uri="http://schemas.microsoft.com/office/2006/metadata/properties"/>
-    <ds:schemaRef ds:uri="http://schemas.microsoft.com/office/infopath/2007/PartnerControls"/>
-    <ds:schemaRef ds:uri="cbeac988-4fd5-47cf-ad03-89cc7678fa90"/>
-    <ds:schemaRef ds:uri="aa9c99c1-69c1-4b58-9df5-4d4796c46f8a"/>
+    <ds:schemaRef ds:uri="http://schemas.microsoft.com/sharepoint/v3/contenttype/forms"/>
   </ds:schemaRefs>
 </ds:datastoreItem>
 </file>
</xml_diff>

<commit_message>
feat: Release 1.6 Obstreperous Ogopogo (#1011)
Co-authored-by: team-wolverine-nrm-repo-updater[bot] <203337993+team-wolverine-nrm-repo-updater[bot]@users.noreply.github.com>
Co-authored-by: renovate[bot] <29139614+renovate[bot]@users.noreply.github.com>
Co-authored-by: Ryan Rondeau <nayr974@users.noreply.github.com>
Co-authored-by: Scarlett <35635257+Scarlett-Truong@users.noreply.github.com>
Co-authored-by: Mike Vesprini <11034827+mikevespi@users.noreply.github.com>
Co-authored-by: Mike Vesprini <mike@button.is>
</commit_message>
<xml_diff>
--- a/backend/templates/complaint/CDOGS-CEEB-COMPLAINT-TEMPLATE-v1.docx
+++ b/backend/templates/complaint/CDOGS-CEEB-COMPLAINT-TEMPLATE-v1.docx
@@ -157,6 +157,7 @@
               </w:rPr>
               <w:t>{</w:t>
             </w:r>
+            <w:proofErr w:type="spellStart"/>
             <w:r>
               <w:rPr>
                 <w:rFonts w:ascii="BC Sans" w:eastAsia="Times New Roman" w:hAnsi="BC Sans" w:cs="Times New Roman"/>
@@ -187,6 +188,7 @@
               </w:rPr>
               <w:t>reportedOn</w:t>
             </w:r>
+            <w:proofErr w:type="spellEnd"/>
             <w:r>
               <w:rPr>
                 <w:rFonts w:ascii="BC Sans" w:eastAsia="Times New Roman" w:hAnsi="BC Sans" w:cs="Times New Roman"/>
@@ -225,6 +227,7 @@
               </w:rPr>
               <w:t>Created by: {</w:t>
             </w:r>
+            <w:proofErr w:type="spellStart"/>
             <w:r>
               <w:rPr>
                 <w:rFonts w:ascii="BC Sans" w:eastAsia="Times New Roman" w:hAnsi="BC Sans" w:cs="Times New Roman"/>
@@ -257,6 +260,7 @@
               </w:rPr>
               <w:t>createdBy</w:t>
             </w:r>
+            <w:proofErr w:type="spellEnd"/>
             <w:r>
               <w:rPr>
                 <w:rFonts w:ascii="BC Sans" w:eastAsia="Times New Roman" w:hAnsi="BC Sans" w:cs="Times New Roman"/>
@@ -289,6 +293,7 @@
               </w:rPr>
               <w:t>Status: {</w:t>
             </w:r>
+            <w:proofErr w:type="spellStart"/>
             <w:r>
               <w:rPr>
                 <w:rFonts w:ascii="BC Sans" w:eastAsia="Times New Roman" w:hAnsi="BC Sans" w:cs="Times New Roman"/>
@@ -321,6 +326,7 @@
               </w:rPr>
               <w:t>status</w:t>
             </w:r>
+            <w:proofErr w:type="spellEnd"/>
             <w:r>
               <w:rPr>
                 <w:rFonts w:ascii="BC Sans" w:eastAsia="Times New Roman" w:hAnsi="BC Sans" w:cs="Times New Roman"/>
@@ -388,6 +394,7 @@
               </w:rPr>
               <w:t>{</w:t>
             </w:r>
+            <w:proofErr w:type="spellStart"/>
             <w:r>
               <w:rPr>
                 <w:rFonts w:ascii="BC Sans" w:eastAsia="Times New Roman" w:hAnsi="BC Sans" w:cs="Times New Roman"/>
@@ -420,6 +427,7 @@
               </w:rPr>
               <w:t>updatedOn</w:t>
             </w:r>
+            <w:proofErr w:type="spellEnd"/>
             <w:r>
               <w:rPr>
                 <w:rFonts w:ascii="BC Sans" w:eastAsia="Times New Roman" w:hAnsi="BC Sans" w:cs="Times New Roman"/>
@@ -463,7 +471,17 @@
                 <w:sz w:val="20"/>
                 <w:szCs w:val="20"/>
               </w:rPr>
-              <w:t xml:space="preserve"> {d</w:t>
+              <w:t xml:space="preserve"> {</w:t>
+            </w:r>
+            <w:proofErr w:type="spellStart"/>
+            <w:r>
+              <w:rPr>
+                <w:rFonts w:ascii="BC Sans" w:eastAsia="Times New Roman" w:hAnsi="BC Sans" w:cs="Times New Roman"/>
+                <w:color w:val="000000" w:themeColor="text1"/>
+                <w:sz w:val="20"/>
+                <w:szCs w:val="20"/>
+              </w:rPr>
+              <w:t>d</w:t>
             </w:r>
             <w:r>
               <w:rPr>
@@ -482,7 +500,17 @@
                 <w:sz w:val="20"/>
                 <w:szCs w:val="20"/>
               </w:rPr>
-              <w:t>officerAssigned}</w:t>
+              <w:t>officerAssigned</w:t>
+            </w:r>
+            <w:proofErr w:type="spellEnd"/>
+            <w:r>
+              <w:rPr>
+                <w:rFonts w:ascii="BC Sans" w:eastAsia="Times New Roman" w:hAnsi="BC Sans" w:cs="Times New Roman"/>
+                <w:color w:val="000000" w:themeColor="text1"/>
+                <w:sz w:val="20"/>
+                <w:szCs w:val="20"/>
+              </w:rPr>
+              <w:t>}</w:t>
             </w:r>
           </w:p>
         </w:tc>
@@ -507,7 +535,17 @@
                 <w:sz w:val="20"/>
                 <w:szCs w:val="20"/>
               </w:rPr>
-              <w:t>{d</w:t>
+              <w:t>{</w:t>
+            </w:r>
+            <w:proofErr w:type="spellStart"/>
+            <w:r>
+              <w:rPr>
+                <w:rFonts w:ascii="BC Sans" w:eastAsia="Times New Roman" w:hAnsi="BC Sans" w:cs="Times New Roman"/>
+                <w:color w:val="000000" w:themeColor="text1"/>
+                <w:sz w:val="20"/>
+                <w:szCs w:val="20"/>
+              </w:rPr>
+              <w:t>d</w:t>
             </w:r>
             <w:r>
               <w:rPr>
@@ -559,7 +597,17 @@
                 <w:sz w:val="20"/>
                 <w:szCs w:val="20"/>
               </w:rPr>
-              <w:t>:ifEM:hideBegin}</w:t>
+              <w:t>:ifEM:hideBegin</w:t>
+            </w:r>
+            <w:proofErr w:type="spellEnd"/>
+            <w:r>
+              <w:rPr>
+                <w:rFonts w:ascii="BC Sans" w:eastAsia="Times New Roman" w:hAnsi="BC Sans" w:cs="Times New Roman"/>
+                <w:color w:val="000000" w:themeColor="text1"/>
+                <w:sz w:val="20"/>
+                <w:szCs w:val="20"/>
+              </w:rPr>
+              <w:t>}</w:t>
             </w:r>
             <w:r>
               <w:rPr>
@@ -869,6 +917,7 @@
               </w:rPr>
               <w:t>{</w:t>
             </w:r>
+            <w:proofErr w:type="spellStart"/>
             <w:r>
               <w:rPr>
                 <w:rFonts w:ascii="BC Sans" w:eastAsia="Times New Roman" w:hAnsi="BC Sans" w:cs="Times New Roman"/>
@@ -896,6 +945,7 @@
               </w:rPr>
               <w:t>incidentDateTime</w:t>
             </w:r>
+            <w:proofErr w:type="spellEnd"/>
             <w:r>
               <w:rPr>
                 <w:rFonts w:ascii="BC Sans" w:eastAsia="Times New Roman" w:hAnsi="BC Sans" w:cs="Times New Roman"/>
@@ -1008,6 +1058,7 @@
               </w:rPr>
               <w:t>.</w:t>
             </w:r>
+            <w:proofErr w:type="spellStart"/>
             <w:r>
               <w:rPr>
                 <w:rFonts w:ascii="BC Sans" w:eastAsia="Times New Roman" w:hAnsi="BC Sans" w:cs="Times New Roman"/>
@@ -1018,6 +1069,7 @@
               </w:rPr>
               <w:t>complaintMethodReceivedCode</w:t>
             </w:r>
+            <w:proofErr w:type="spellEnd"/>
             <w:r>
               <w:rPr>
                 <w:rFonts w:ascii="BC Sans" w:hAnsi="BC Sans"/>
@@ -1092,6 +1144,7 @@
               </w:rPr>
               <w:t>{</w:t>
             </w:r>
+            <w:proofErr w:type="spellStart"/>
             <w:r>
               <w:rPr>
                 <w:rFonts w:ascii="BC Sans" w:eastAsia="Times New Roman" w:hAnsi="BC Sans" w:cs="Times New Roman"/>
@@ -1119,6 +1172,7 @@
               </w:rPr>
               <w:t>violationType</w:t>
             </w:r>
+            <w:proofErr w:type="spellEnd"/>
             <w:r>
               <w:rPr>
                 <w:rFonts w:ascii="BC Sans" w:eastAsia="Times New Roman" w:hAnsi="BC Sans" w:cs="Times New Roman"/>
@@ -1193,6 +1247,7 @@
               </w:rPr>
               <w:t>{</w:t>
             </w:r>
+            <w:proofErr w:type="spellStart"/>
             <w:r>
               <w:rPr>
                 <w:rFonts w:ascii="BC Sans" w:eastAsia="Times New Roman" w:hAnsi="BC Sans" w:cs="Times New Roman"/>
@@ -1220,6 +1275,7 @@
               </w:rPr>
               <w:t>inProgress</w:t>
             </w:r>
+            <w:proofErr w:type="spellEnd"/>
             <w:r>
               <w:rPr>
                 <w:rFonts w:ascii="BC Sans" w:eastAsia="Times New Roman" w:hAnsi="BC Sans" w:cs="Times New Roman"/>
@@ -1295,6 +1351,7 @@
               </w:rPr>
               <w:t>{</w:t>
             </w:r>
+            <w:proofErr w:type="spellStart"/>
             <w:r>
               <w:rPr>
                 <w:rFonts w:ascii="BC Sans" w:eastAsia="Times New Roman" w:hAnsi="BC Sans" w:cs="Times New Roman"/>
@@ -1322,6 +1379,7 @@
               </w:rPr>
               <w:t>wasObserved</w:t>
             </w:r>
+            <w:proofErr w:type="spellEnd"/>
             <w:r>
               <w:rPr>
                 <w:rFonts w:ascii="BC Sans" w:eastAsia="Times New Roman" w:hAnsi="BC Sans" w:cs="Times New Roman"/>
@@ -1390,6 +1448,7 @@
               </w:rPr>
               <w:t>{</w:t>
             </w:r>
+            <w:proofErr w:type="spellStart"/>
             <w:r>
               <w:rPr>
                 <w:rFonts w:ascii="BC Sans" w:eastAsia="Times New Roman" w:hAnsi="BC Sans" w:cs="Times New Roman"/>
@@ -1421,6 +1480,7 @@
               </w:rPr>
               <w:t>location</w:t>
             </w:r>
+            <w:proofErr w:type="spellEnd"/>
             <w:r>
               <w:rPr>
                 <w:rFonts w:ascii="BC Sans" w:eastAsia="Times New Roman" w:hAnsi="BC Sans" w:cs="Times New Roman"/>
@@ -1519,7 +1579,16 @@
                 <w:sz w:val="20"/>
                 <w:szCs w:val="20"/>
               </w:rPr>
-              <w:t>{d</w:t>
+              <w:t>{</w:t>
+            </w:r>
+            <w:proofErr w:type="spellStart"/>
+            <w:r>
+              <w:rPr>
+                <w:rFonts w:ascii="BC Sans" w:hAnsi="BC Sans" w:cs="BC Sans Light"/>
+                <w:sz w:val="20"/>
+                <w:szCs w:val="20"/>
+              </w:rPr>
+              <w:t>d</w:t>
             </w:r>
             <w:r>
               <w:rPr>
@@ -1554,6 +1623,7 @@
               </w:rPr>
               <w:t>NE</w:t>
             </w:r>
+            <w:proofErr w:type="spellEnd"/>
             <w:r>
               <w:rPr>
                 <w:rFonts w:ascii="BC Sans" w:hAnsi="BC Sans" w:cs="BC Sans Light"/>
@@ -1576,7 +1646,25 @@
                 <w:sz w:val="20"/>
                 <w:szCs w:val="20"/>
               </w:rPr>
-              <w:t>):showBegin}</w:t>
+              <w:t>):</w:t>
+            </w:r>
+            <w:proofErr w:type="spellStart"/>
+            <w:r>
+              <w:rPr>
+                <w:rFonts w:ascii="BC Sans" w:hAnsi="BC Sans" w:cs="BC Sans Light"/>
+                <w:sz w:val="20"/>
+                <w:szCs w:val="20"/>
+              </w:rPr>
+              <w:t>showBegin</w:t>
+            </w:r>
+            <w:proofErr w:type="spellEnd"/>
+            <w:r>
+              <w:rPr>
+                <w:rFonts w:ascii="BC Sans" w:hAnsi="BC Sans" w:cs="BC Sans Light"/>
+                <w:sz w:val="20"/>
+                <w:szCs w:val="20"/>
+              </w:rPr>
+              <w:t>}</w:t>
             </w:r>
             <w:r>
               <w:rPr>
@@ -1587,6 +1675,7 @@
               </w:rPr>
               <w:t>{</w:t>
             </w:r>
+            <w:proofErr w:type="spellStart"/>
             <w:r>
               <w:rPr>
                 <w:rFonts w:ascii="BC Sans" w:eastAsia="Times New Roman" w:hAnsi="BC Sans" w:cs="Times New Roman"/>
@@ -1614,6 +1703,7 @@
               </w:rPr>
               <w:t>latitude</w:t>
             </w:r>
+            <w:proofErr w:type="spellEnd"/>
             <w:r>
               <w:rPr>
                 <w:rFonts w:ascii="BC Sans" w:eastAsia="Times New Roman" w:hAnsi="BC Sans" w:cs="Times New Roman"/>
@@ -1623,6 +1713,7 @@
               </w:rPr>
               <w:t>}, {</w:t>
             </w:r>
+            <w:proofErr w:type="spellStart"/>
             <w:r>
               <w:rPr>
                 <w:rFonts w:ascii="BC Sans" w:eastAsia="Times New Roman" w:hAnsi="BC Sans" w:cs="Times New Roman"/>
@@ -1650,6 +1741,7 @@
               </w:rPr>
               <w:t>longitude</w:t>
             </w:r>
+            <w:proofErr w:type="spellEnd"/>
             <w:r>
               <w:rPr>
                 <w:rFonts w:ascii="BC Sans" w:eastAsia="Times New Roman" w:hAnsi="BC Sans" w:cs="Times New Roman"/>
@@ -1665,7 +1757,16 @@
                 <w:sz w:val="20"/>
                 <w:szCs w:val="20"/>
               </w:rPr>
-              <w:t>{d</w:t>
+              <w:t>{</w:t>
+            </w:r>
+            <w:proofErr w:type="spellStart"/>
+            <w:r>
+              <w:rPr>
+                <w:rFonts w:ascii="BC Sans" w:hAnsi="BC Sans" w:cs="BC Sans Light"/>
+                <w:sz w:val="20"/>
+                <w:szCs w:val="20"/>
+              </w:rPr>
+              <w:t>d</w:t>
             </w:r>
             <w:r>
               <w:rPr>
@@ -1700,6 +1801,7 @@
               </w:rPr>
               <w:t>NE</w:t>
             </w:r>
+            <w:proofErr w:type="spellEnd"/>
             <w:r>
               <w:rPr>
                 <w:rFonts w:ascii="BC Sans" w:hAnsi="BC Sans" w:cs="BC Sans Light"/>
@@ -1722,7 +1824,16 @@
                 <w:sz w:val="20"/>
                 <w:szCs w:val="20"/>
               </w:rPr>
-              <w:t>):show</w:t>
+              <w:t>):</w:t>
+            </w:r>
+            <w:proofErr w:type="spellStart"/>
+            <w:r>
+              <w:rPr>
+                <w:rFonts w:ascii="BC Sans" w:hAnsi="BC Sans" w:cs="BC Sans Light"/>
+                <w:sz w:val="20"/>
+                <w:szCs w:val="20"/>
+              </w:rPr>
+              <w:t>show</w:t>
             </w:r>
             <w:r>
               <w:rPr>
@@ -1732,6 +1843,7 @@
               </w:rPr>
               <w:t>End</w:t>
             </w:r>
+            <w:proofErr w:type="spellEnd"/>
             <w:r>
               <w:rPr>
                 <w:rFonts w:ascii="BC Sans" w:hAnsi="BC Sans" w:cs="BC Sans Light"/>
@@ -1869,6 +1981,7 @@
               </w:rPr>
               <w:t>{</w:t>
             </w:r>
+            <w:proofErr w:type="spellStart"/>
             <w:r>
               <w:rPr>
                 <w:rFonts w:ascii="BC Sans" w:eastAsia="BC Sans" w:hAnsi="BC Sans" w:cs="BC Sans"/>
@@ -1896,6 +2009,7 @@
               </w:rPr>
               <w:t>community</w:t>
             </w:r>
+            <w:proofErr w:type="spellEnd"/>
             <w:r>
               <w:rPr>
                 <w:rFonts w:ascii="BC Sans" w:eastAsia="BC Sans" w:hAnsi="BC Sans" w:cs="BC Sans"/>
@@ -1905,6 +2019,7 @@
               </w:rPr>
               <w:t>}, {</w:t>
             </w:r>
+            <w:proofErr w:type="spellStart"/>
             <w:r>
               <w:rPr>
                 <w:rFonts w:ascii="BC Sans" w:eastAsia="BC Sans" w:hAnsi="BC Sans" w:cs="BC Sans"/>
@@ -1932,6 +2047,7 @@
               </w:rPr>
               <w:t>zone</w:t>
             </w:r>
+            <w:proofErr w:type="spellEnd"/>
             <w:r>
               <w:rPr>
                 <w:rFonts w:ascii="BC Sans" w:eastAsia="BC Sans" w:hAnsi="BC Sans" w:cs="BC Sans"/>
@@ -1941,6 +2057,7 @@
               </w:rPr>
               <w:t>}, {</w:t>
             </w:r>
+            <w:proofErr w:type="spellStart"/>
             <w:r>
               <w:rPr>
                 <w:rFonts w:ascii="BC Sans" w:eastAsia="BC Sans" w:hAnsi="BC Sans" w:cs="BC Sans"/>
@@ -1966,7 +2083,17 @@
                 <w:sz w:val="20"/>
                 <w:szCs w:val="20"/>
               </w:rPr>
-              <w:t>region}</w:t>
+              <w:t>region</w:t>
+            </w:r>
+            <w:proofErr w:type="spellEnd"/>
+            <w:r>
+              <w:rPr>
+                <w:rFonts w:ascii="BC Sans" w:eastAsia="BC Sans" w:hAnsi="BC Sans" w:cs="BC Sans"/>
+                <w:color w:val="000000" w:themeColor="text1"/>
+                <w:sz w:val="20"/>
+                <w:szCs w:val="20"/>
+              </w:rPr>
+              <w:t>}</w:t>
             </w:r>
           </w:p>
         </w:tc>
@@ -2033,6 +2160,7 @@
               </w:rPr>
               <w:t>{</w:t>
             </w:r>
+            <w:proofErr w:type="spellStart"/>
             <w:r>
               <w:rPr>
                 <w:rFonts w:ascii="BC Sans" w:eastAsia="Times New Roman" w:hAnsi="BC Sans" w:cs="Times New Roman"/>
@@ -2060,6 +2188,7 @@
               </w:rPr>
               <w:t>locationDescription</w:t>
             </w:r>
+            <w:proofErr w:type="spellEnd"/>
             <w:r>
               <w:rPr>
                 <w:rFonts w:ascii="BC Sans" w:eastAsia="Times New Roman" w:hAnsi="BC Sans" w:cs="Times New Roman"/>
@@ -2133,6 +2262,7 @@
               </w:rPr>
               <w:t>{</w:t>
             </w:r>
+            <w:proofErr w:type="spellStart"/>
             <w:r>
               <w:rPr>
                 <w:rFonts w:ascii="BC Sans" w:eastAsia="Times New Roman" w:hAnsi="BC Sans" w:cs="Times New Roman"/>
@@ -2160,6 +2290,7 @@
               </w:rPr>
               <w:t>description</w:t>
             </w:r>
+            <w:proofErr w:type="spellEnd"/>
             <w:r>
               <w:rPr>
                 <w:rFonts w:ascii="BC Sans" w:eastAsia="Times New Roman" w:hAnsi="BC Sans" w:cs="Times New Roman"/>
@@ -2261,7 +2392,17 @@
                 <w:sz w:val="20"/>
                 <w:szCs w:val="20"/>
               </w:rPr>
-              <w:t>{d</w:t>
+              <w:t>{</w:t>
+            </w:r>
+            <w:proofErr w:type="spellStart"/>
+            <w:r>
+              <w:rPr>
+                <w:rFonts w:ascii="BC Sans" w:eastAsia="BC Sans" w:hAnsi="BC Sans" w:cs="BC Sans"/>
+                <w:color w:val="000000" w:themeColor="text1"/>
+                <w:sz w:val="20"/>
+                <w:szCs w:val="20"/>
+              </w:rPr>
+              <w:t>d</w:t>
             </w:r>
             <w:r>
               <w:rPr>
@@ -2279,7 +2420,17 @@
                 <w:sz w:val="20"/>
                 <w:szCs w:val="20"/>
               </w:rPr>
-              <w:t>details}</w:t>
+              <w:t>details</w:t>
+            </w:r>
+            <w:proofErr w:type="spellEnd"/>
+            <w:r>
+              <w:rPr>
+                <w:rFonts w:ascii="BC Sans" w:eastAsia="BC Sans" w:hAnsi="BC Sans" w:cs="BC Sans"/>
+                <w:color w:val="000000" w:themeColor="text1"/>
+                <w:sz w:val="20"/>
+                <w:szCs w:val="20"/>
+              </w:rPr>
+              <w:t>}</w:t>
             </w:r>
           </w:p>
         </w:tc>
@@ -2400,7 +2551,19 @@
                 <w:sz w:val="20"/>
                 <w:szCs w:val="20"/>
               </w:rPr>
-              <w:t>{d</w:t>
+              <w:t>{</w:t>
+            </w:r>
+            <w:proofErr w:type="spellStart"/>
+            <w:r>
+              <w:rPr>
+                <w:rFonts w:ascii="BC Sans" w:hAnsi="BC Sans" w:cs="BC Sans Light"/>
+                <w:b w:val="0"/>
+                <w:bCs w:val="0"/>
+                <w:caps w:val="0"/>
+                <w:sz w:val="20"/>
+                <w:szCs w:val="20"/>
+              </w:rPr>
+              <w:t>d</w:t>
             </w:r>
             <w:r>
               <w:rPr>
@@ -2424,16 +2587,41 @@
               </w:rPr>
               <w:t>privacy</w:t>
             </w:r>
-            <w:r>
-              <w:rPr>
-                <w:rFonts w:ascii="BC Sans" w:hAnsi="BC Sans" w:cs="BC Sans Light"/>
-                <w:b w:val="0"/>
-                <w:bCs w:val="0"/>
-                <w:caps w:val="0"/>
-                <w:sz w:val="20"/>
-                <w:szCs w:val="20"/>
-              </w:rPr>
-              <w:t>[i]</w:t>
+            <w:proofErr w:type="spellEnd"/>
+            <w:r>
+              <w:rPr>
+                <w:rFonts w:ascii="BC Sans" w:hAnsi="BC Sans" w:cs="BC Sans Light"/>
+                <w:b w:val="0"/>
+                <w:bCs w:val="0"/>
+                <w:caps w:val="0"/>
+                <w:sz w:val="20"/>
+                <w:szCs w:val="20"/>
+              </w:rPr>
+              <w:t>[</w:t>
+            </w:r>
+            <w:proofErr w:type="spellStart"/>
+            <w:r>
+              <w:rPr>
+                <w:rFonts w:ascii="BC Sans" w:hAnsi="BC Sans" w:cs="BC Sans Light"/>
+                <w:b w:val="0"/>
+                <w:bCs w:val="0"/>
+                <w:caps w:val="0"/>
+                <w:sz w:val="20"/>
+                <w:szCs w:val="20"/>
+              </w:rPr>
+              <w:t>i</w:t>
+            </w:r>
+            <w:proofErr w:type="spellEnd"/>
+            <w:r>
+              <w:rPr>
+                <w:rFonts w:ascii="BC Sans" w:hAnsi="BC Sans" w:cs="BC Sans Light"/>
+                <w:b w:val="0"/>
+                <w:bCs w:val="0"/>
+                <w:caps w:val="0"/>
+                <w:sz w:val="20"/>
+                <w:szCs w:val="20"/>
+              </w:rPr>
+              <w:t>]</w:t>
             </w:r>
             <w:r>
               <w:rPr>
@@ -2473,7 +2661,16 @@
                 <w:sz w:val="20"/>
                 <w:szCs w:val="20"/>
               </w:rPr>
-              <w:t>{d</w:t>
+              <w:t>{</w:t>
+            </w:r>
+            <w:proofErr w:type="spellStart"/>
+            <w:r>
+              <w:rPr>
+                <w:rFonts w:ascii="BC Sans" w:hAnsi="BC Sans" w:cs="BC Sans Light"/>
+                <w:sz w:val="20"/>
+                <w:szCs w:val="20"/>
+              </w:rPr>
+              <w:t>d</w:t>
             </w:r>
             <w:r>
               <w:rPr>
@@ -2492,13 +2689,32 @@
               </w:rPr>
               <w:t>privacy</w:t>
             </w:r>
-            <w:r>
-              <w:rPr>
-                <w:rFonts w:ascii="BC Sans" w:hAnsi="BC Sans" w:cs="BC Sans Light"/>
-                <w:sz w:val="20"/>
-                <w:szCs w:val="20"/>
-              </w:rPr>
-              <w:t>[i].</w:t>
+            <w:proofErr w:type="spellEnd"/>
+            <w:r>
+              <w:rPr>
+                <w:rFonts w:ascii="BC Sans" w:hAnsi="BC Sans" w:cs="BC Sans Light"/>
+                <w:sz w:val="20"/>
+                <w:szCs w:val="20"/>
+              </w:rPr>
+              <w:t>[</w:t>
+            </w:r>
+            <w:proofErr w:type="spellStart"/>
+            <w:r>
+              <w:rPr>
+                <w:rFonts w:ascii="BC Sans" w:hAnsi="BC Sans" w:cs="BC Sans Light"/>
+                <w:sz w:val="20"/>
+                <w:szCs w:val="20"/>
+              </w:rPr>
+              <w:t>i</w:t>
+            </w:r>
+            <w:proofErr w:type="spellEnd"/>
+            <w:r>
+              <w:rPr>
+                <w:rFonts w:ascii="BC Sans" w:hAnsi="BC Sans" w:cs="BC Sans Light"/>
+                <w:sz w:val="20"/>
+                <w:szCs w:val="20"/>
+              </w:rPr>
+              <w:t>].</w:t>
             </w:r>
             <w:commentRangeStart w:id="0"/>
             <w:r>
@@ -2559,7 +2775,19 @@
                 <w:sz w:val="20"/>
                 <w:szCs w:val="20"/>
               </w:rPr>
-              <w:t>Privacy requested {d</w:t>
+              <w:t>Privacy requested {</w:t>
+            </w:r>
+            <w:proofErr w:type="spellStart"/>
+            <w:r>
+              <w:rPr>
+                <w:rFonts w:ascii="BC Sans" w:hAnsi="BC Sans" w:cs="BC Sans Light"/>
+                <w:b w:val="0"/>
+                <w:bCs w:val="0"/>
+                <w:caps w:val="0"/>
+                <w:sz w:val="20"/>
+                <w:szCs w:val="20"/>
+              </w:rPr>
+              <w:t>d</w:t>
             </w:r>
             <w:r>
               <w:rPr>
@@ -2583,6 +2811,7 @@
               </w:rPr>
               <w:t>privacy</w:t>
             </w:r>
+            <w:proofErr w:type="spellEnd"/>
             <w:r>
               <w:rPr>
                 <w:rFonts w:ascii="BC Sans" w:hAnsi="BC Sans" w:cs="BC Sans Light"/>
@@ -2640,7 +2869,16 @@
                 <w:sz w:val="20"/>
                 <w:szCs w:val="20"/>
               </w:rPr>
-              <w:t>{d</w:t>
+              <w:t>{</w:t>
+            </w:r>
+            <w:proofErr w:type="spellStart"/>
+            <w:r>
+              <w:rPr>
+                <w:rFonts w:ascii="BC Sans" w:hAnsi="BC Sans" w:cs="BC Sans Light"/>
+                <w:sz w:val="20"/>
+                <w:szCs w:val="20"/>
+              </w:rPr>
+              <w:t>d</w:t>
             </w:r>
             <w:r>
               <w:rPr>
@@ -2657,7 +2895,16 @@
                 <w:sz w:val="20"/>
                 <w:szCs w:val="20"/>
               </w:rPr>
-              <w:t>privacy[i</w:t>
+              <w:t>privacy</w:t>
+            </w:r>
+            <w:proofErr w:type="spellEnd"/>
+            <w:r>
+              <w:rPr>
+                <w:rFonts w:ascii="BC Sans" w:hAnsi="BC Sans" w:cs="BC Sans Light"/>
+                <w:sz w:val="20"/>
+                <w:szCs w:val="20"/>
+              </w:rPr>
+              <w:t>[i</w:t>
             </w:r>
             <w:r>
               <w:rPr>
@@ -3127,6 +3374,7 @@
               </w:rPr>
               <w:t>{</w:t>
             </w:r>
+            <w:proofErr w:type="spellStart"/>
             <w:r>
               <w:rPr>
                 <w:rFonts w:ascii="BC Sans" w:hAnsi="BC Sans" w:cs="BC Sans Light"/>
@@ -3149,7 +3397,16 @@
                 <w:sz w:val="20"/>
                 <w:szCs w:val="20"/>
               </w:rPr>
-              <w:t>address}</w:t>
+              <w:t>address</w:t>
+            </w:r>
+            <w:proofErr w:type="spellEnd"/>
+            <w:r>
+              <w:rPr>
+                <w:rFonts w:ascii="BC Sans" w:hAnsi="BC Sans" w:cs="BC Sans Light"/>
+                <w:sz w:val="20"/>
+                <w:szCs w:val="20"/>
+              </w:rPr>
+              <w:t>}</w:t>
             </w:r>
           </w:p>
         </w:tc>
@@ -3212,6 +3469,7 @@
               </w:rPr>
               <w:t>{</w:t>
             </w:r>
+            <w:proofErr w:type="spellStart"/>
             <w:r>
               <w:rPr>
                 <w:rFonts w:ascii="BC Sans" w:hAnsi="BC Sans" w:cs="BC Sans Light"/>
@@ -3234,7 +3492,16 @@
                 <w:sz w:val="20"/>
                 <w:szCs w:val="20"/>
               </w:rPr>
-              <w:t>email}</w:t>
+              <w:t>email</w:t>
+            </w:r>
+            <w:proofErr w:type="spellEnd"/>
+            <w:r>
+              <w:rPr>
+                <w:rFonts w:ascii="BC Sans" w:hAnsi="BC Sans" w:cs="BC Sans Light"/>
+                <w:sz w:val="20"/>
+                <w:szCs w:val="20"/>
+              </w:rPr>
+              <w:t>}</w:t>
             </w:r>
           </w:p>
         </w:tc>
@@ -3298,6 +3565,7 @@
               </w:rPr>
               <w:t>{</w:t>
             </w:r>
+            <w:proofErr w:type="spellStart"/>
             <w:r>
               <w:rPr>
                 <w:rFonts w:ascii="BC Sans" w:hAnsi="BC Sans" w:cs="BC Sans Light"/>
@@ -3322,6 +3590,7 @@
               </w:rPr>
               <w:t>reportedBy</w:t>
             </w:r>
+            <w:proofErr w:type="spellEnd"/>
             <w:r>
               <w:rPr>
                 <w:rFonts w:ascii="BC Sans" w:hAnsi="BC Sans" w:cs="BC Sans Light"/>
@@ -3390,7 +3659,20 @@
                 <w:sz w:val="20"/>
                 <w:szCs w:val="20"/>
               </w:rPr>
-              <w:t>, received: {d</w:t>
+              <w:t>, received: {</w:t>
+            </w:r>
+            <w:proofErr w:type="spellStart"/>
+            <w:r>
+              <w:rPr>
+                <w:rFonts w:ascii="BC Sans" w:eastAsia="Times New Roman" w:hAnsi="BC Sans" w:cs="Times New Roman"/>
+                <w:b w:val="0"/>
+                <w:bCs w:val="0"/>
+                <w:caps w:val="0"/>
+                <w:color w:val="000000" w:themeColor="text1"/>
+                <w:sz w:val="20"/>
+                <w:szCs w:val="20"/>
+              </w:rPr>
+              <w:t>d</w:t>
             </w:r>
             <w:r>
               <w:rPr>
@@ -3414,18 +3696,46 @@
               </w:rPr>
               <w:t>actions</w:t>
             </w:r>
-            <w:r>
-              <w:rPr>
-                <w:rFonts w:ascii="BC Sans" w:eastAsia="Times New Roman" w:hAnsi="BC Sans" w:cs="Times New Roman"/>
-                <w:b w:val="0"/>
-                <w:bCs w:val="0"/>
-                <w:caps w:val="0"/>
-                <w:color w:val="000000" w:themeColor="text1"/>
-                <w:sz w:val="20"/>
-                <w:szCs w:val="20"/>
-              </w:rPr>
-              <w:t>[i].</w:t>
-            </w:r>
+            <w:proofErr w:type="spellEnd"/>
+            <w:r>
+              <w:rPr>
+                <w:rFonts w:ascii="BC Sans" w:eastAsia="Times New Roman" w:hAnsi="BC Sans" w:cs="Times New Roman"/>
+                <w:b w:val="0"/>
+                <w:bCs w:val="0"/>
+                <w:caps w:val="0"/>
+                <w:color w:val="000000" w:themeColor="text1"/>
+                <w:sz w:val="20"/>
+                <w:szCs w:val="20"/>
+              </w:rPr>
+              <w:t>[</w:t>
+            </w:r>
+            <w:proofErr w:type="spellStart"/>
+            <w:r>
+              <w:rPr>
+                <w:rFonts w:ascii="BC Sans" w:eastAsia="Times New Roman" w:hAnsi="BC Sans" w:cs="Times New Roman"/>
+                <w:b w:val="0"/>
+                <w:bCs w:val="0"/>
+                <w:caps w:val="0"/>
+                <w:color w:val="000000" w:themeColor="text1"/>
+                <w:sz w:val="20"/>
+                <w:szCs w:val="20"/>
+              </w:rPr>
+              <w:t>i</w:t>
+            </w:r>
+            <w:proofErr w:type="spellEnd"/>
+            <w:r>
+              <w:rPr>
+                <w:rFonts w:ascii="BC Sans" w:eastAsia="Times New Roman" w:hAnsi="BC Sans" w:cs="Times New Roman"/>
+                <w:b w:val="0"/>
+                <w:bCs w:val="0"/>
+                <w:caps w:val="0"/>
+                <w:color w:val="000000" w:themeColor="text1"/>
+                <w:sz w:val="20"/>
+                <w:szCs w:val="20"/>
+              </w:rPr>
+              <w:t>].</w:t>
+            </w:r>
+            <w:proofErr w:type="spellStart"/>
             <w:r>
               <w:rPr>
                 <w:rFonts w:ascii="BC Sans" w:eastAsia="Times New Roman" w:hAnsi="BC Sans" w:cs="Times New Roman"/>
@@ -3438,6 +3748,7 @@
               </w:rPr>
               <w:t>actionLogged</w:t>
             </w:r>
+            <w:proofErr w:type="spellEnd"/>
             <w:r>
               <w:rPr>
                 <w:rFonts w:ascii="BC Sans" w:eastAsia="Times New Roman" w:hAnsi="BC Sans" w:cs="Times New Roman"/>
@@ -3508,7 +3819,16 @@
                 <w:sz w:val="20"/>
                 <w:szCs w:val="20"/>
               </w:rPr>
-              <w:t>{d.</w:t>
+              <w:t>{</w:t>
+            </w:r>
+            <w:proofErr w:type="spellStart"/>
+            <w:r>
+              <w:rPr>
+                <w:rFonts w:ascii="BC Sans" w:hAnsi="BC Sans" w:cs="BC Sans Light"/>
+                <w:sz w:val="20"/>
+                <w:szCs w:val="20"/>
+              </w:rPr>
+              <w:t>d.</w:t>
             </w:r>
             <w:r>
               <w:rPr>
@@ -3518,14 +3838,34 @@
               </w:rPr>
               <w:t>actions</w:t>
             </w:r>
-            <w:r>
-              <w:rPr>
-                <w:rFonts w:ascii="BC Sans" w:hAnsi="BC Sans" w:cs="BC Sans Light"/>
-                <w:sz w:val="20"/>
-                <w:szCs w:val="20"/>
-              </w:rPr>
-              <w:t>[i].</w:t>
-            </w:r>
+            <w:proofErr w:type="spellEnd"/>
+            <w:r>
+              <w:rPr>
+                <w:rFonts w:ascii="BC Sans" w:hAnsi="BC Sans" w:cs="BC Sans Light"/>
+                <w:sz w:val="20"/>
+                <w:szCs w:val="20"/>
+              </w:rPr>
+              <w:t>[</w:t>
+            </w:r>
+            <w:proofErr w:type="spellStart"/>
+            <w:r>
+              <w:rPr>
+                <w:rFonts w:ascii="BC Sans" w:hAnsi="BC Sans" w:cs="BC Sans Light"/>
+                <w:sz w:val="20"/>
+                <w:szCs w:val="20"/>
+              </w:rPr>
+              <w:t>i</w:t>
+            </w:r>
+            <w:proofErr w:type="spellEnd"/>
+            <w:r>
+              <w:rPr>
+                <w:rFonts w:ascii="BC Sans" w:hAnsi="BC Sans" w:cs="BC Sans Light"/>
+                <w:sz w:val="20"/>
+                <w:szCs w:val="20"/>
+              </w:rPr>
+              <w:t>].</w:t>
+            </w:r>
+            <w:proofErr w:type="spellStart"/>
             <w:r>
               <w:rPr>
                 <w:rFonts w:ascii="BC Sans" w:hAnsi="BC Sans" w:cs="BC Sans Light"/>
@@ -3542,6 +3882,7 @@
               </w:rPr>
               <w:t>Txt</w:t>
             </w:r>
+            <w:proofErr w:type="spellEnd"/>
             <w:r>
               <w:rPr>
                 <w:rFonts w:ascii="BC Sans" w:hAnsi="BC Sans" w:cs="BC Sans Light"/>
@@ -3597,7 +3938,16 @@
                 <w:sz w:val="20"/>
                 <w:szCs w:val="20"/>
               </w:rPr>
-              <w:t>{d.</w:t>
+              <w:t>{</w:t>
+            </w:r>
+            <w:proofErr w:type="spellStart"/>
+            <w:r>
+              <w:rPr>
+                <w:rFonts w:ascii="BC Sans" w:hAnsi="BC Sans" w:cs="BC Sans Light"/>
+                <w:sz w:val="20"/>
+                <w:szCs w:val="20"/>
+              </w:rPr>
+              <w:t>d.</w:t>
             </w:r>
             <w:r>
               <w:rPr>
@@ -3607,14 +3957,34 @@
               </w:rPr>
               <w:t>actions</w:t>
             </w:r>
-            <w:r>
-              <w:rPr>
-                <w:rFonts w:ascii="BC Sans" w:hAnsi="BC Sans" w:cs="BC Sans Light"/>
-                <w:sz w:val="20"/>
-                <w:szCs w:val="20"/>
-              </w:rPr>
-              <w:t>[i].</w:t>
-            </w:r>
+            <w:proofErr w:type="spellEnd"/>
+            <w:r>
+              <w:rPr>
+                <w:rFonts w:ascii="BC Sans" w:hAnsi="BC Sans" w:cs="BC Sans Light"/>
+                <w:sz w:val="20"/>
+                <w:szCs w:val="20"/>
+              </w:rPr>
+              <w:t>[</w:t>
+            </w:r>
+            <w:proofErr w:type="spellStart"/>
+            <w:r>
+              <w:rPr>
+                <w:rFonts w:ascii="BC Sans" w:hAnsi="BC Sans" w:cs="BC Sans Light"/>
+                <w:sz w:val="20"/>
+                <w:szCs w:val="20"/>
+              </w:rPr>
+              <w:t>i</w:t>
+            </w:r>
+            <w:proofErr w:type="spellEnd"/>
+            <w:r>
+              <w:rPr>
+                <w:rFonts w:ascii="BC Sans" w:hAnsi="BC Sans" w:cs="BC Sans Light"/>
+                <w:sz w:val="20"/>
+                <w:szCs w:val="20"/>
+              </w:rPr>
+              <w:t>].</w:t>
+            </w:r>
+            <w:proofErr w:type="spellStart"/>
             <w:r>
               <w:rPr>
                 <w:rFonts w:ascii="BC Sans" w:hAnsi="BC Sans" w:cs="BC Sans Light"/>
@@ -3623,6 +3993,7 @@
               </w:rPr>
               <w:t>loggedByTxt</w:t>
             </w:r>
+            <w:proofErr w:type="spellEnd"/>
             <w:r>
               <w:rPr>
                 <w:rFonts w:ascii="BC Sans" w:hAnsi="BC Sans" w:cs="BC Sans Light"/>
@@ -3638,7 +4009,23 @@
     <w:p/>
     <w:p>
       <w:r>
-        <w:t>{d.actions[i+1].actionLogged}</w:t>
+        <w:t>{</w:t>
+      </w:r>
+      <w:proofErr w:type="spellStart"/>
+      <w:r>
+        <w:t>d.actions</w:t>
+      </w:r>
+      <w:proofErr w:type="spellEnd"/>
+      <w:r>
+        <w:t>[i+1].</w:t>
+      </w:r>
+      <w:proofErr w:type="spellStart"/>
+      <w:r>
+        <w:t>actionLogged</w:t>
+      </w:r>
+      <w:proofErr w:type="spellEnd"/>
+      <w:r>
+        <w:t>}</w:t>
       </w:r>
     </w:p>
     <w:tbl>
@@ -3723,18 +4110,9 @@
                 <w:szCs w:val="20"/>
                 <w14:ligatures w14:val="none"/>
               </w:rPr>
-              <w:t>, received: {d</w:t>
-            </w:r>
-            <w:r>
-              <w:rPr>
-                <w:rFonts w:ascii="BC Sans" w:hAnsi="BC Sans" w:cs="BC Sans Light"/>
-                <w:b w:val="0"/>
-                <w:bCs w:val="0"/>
-                <w:sz w:val="20"/>
-                <w:szCs w:val="20"/>
-              </w:rPr>
-              <w:t>.</w:t>
-            </w:r>
+              <w:t>, received: {</w:t>
+            </w:r>
+            <w:proofErr w:type="spellStart"/>
             <w:r>
               <w:rPr>
                 <w:rFonts w:ascii="BC Sans" w:eastAsia="Times New Roman" w:hAnsi="BC Sans" w:cs="Times New Roman"/>
@@ -3747,7 +4125,106 @@
                 <w:szCs w:val="20"/>
                 <w14:ligatures w14:val="none"/>
               </w:rPr>
-              <w:t>updates[i].updateOn}</w:t>
+              <w:t>d</w:t>
+            </w:r>
+            <w:r>
+              <w:rPr>
+                <w:rFonts w:ascii="BC Sans" w:hAnsi="BC Sans" w:cs="BC Sans Light"/>
+                <w:b w:val="0"/>
+                <w:bCs w:val="0"/>
+                <w:sz w:val="20"/>
+                <w:szCs w:val="20"/>
+              </w:rPr>
+              <w:t>.</w:t>
+            </w:r>
+            <w:r>
+              <w:rPr>
+                <w:rFonts w:ascii="BC Sans" w:eastAsia="Times New Roman" w:hAnsi="BC Sans" w:cs="Times New Roman"/>
+                <w:b w:val="0"/>
+                <w:bCs w:val="0"/>
+                <w:caps w:val="0"/>
+                <w:color w:val="000000"/>
+                <w:kern w:val="0"/>
+                <w:sz w:val="20"/>
+                <w:szCs w:val="20"/>
+                <w14:ligatures w14:val="none"/>
+              </w:rPr>
+              <w:t>updates</w:t>
+            </w:r>
+            <w:proofErr w:type="spellEnd"/>
+            <w:r>
+              <w:rPr>
+                <w:rFonts w:ascii="BC Sans" w:eastAsia="Times New Roman" w:hAnsi="BC Sans" w:cs="Times New Roman"/>
+                <w:b w:val="0"/>
+                <w:bCs w:val="0"/>
+                <w:caps w:val="0"/>
+                <w:color w:val="000000"/>
+                <w:kern w:val="0"/>
+                <w:sz w:val="20"/>
+                <w:szCs w:val="20"/>
+                <w14:ligatures w14:val="none"/>
+              </w:rPr>
+              <w:t>[</w:t>
+            </w:r>
+            <w:proofErr w:type="spellStart"/>
+            <w:r>
+              <w:rPr>
+                <w:rFonts w:ascii="BC Sans" w:eastAsia="Times New Roman" w:hAnsi="BC Sans" w:cs="Times New Roman"/>
+                <w:b w:val="0"/>
+                <w:bCs w:val="0"/>
+                <w:caps w:val="0"/>
+                <w:color w:val="000000"/>
+                <w:kern w:val="0"/>
+                <w:sz w:val="20"/>
+                <w:szCs w:val="20"/>
+                <w14:ligatures w14:val="none"/>
+              </w:rPr>
+              <w:t>i</w:t>
+            </w:r>
+            <w:proofErr w:type="spellEnd"/>
+            <w:r>
+              <w:rPr>
+                <w:rFonts w:ascii="BC Sans" w:eastAsia="Times New Roman" w:hAnsi="BC Sans" w:cs="Times New Roman"/>
+                <w:b w:val="0"/>
+                <w:bCs w:val="0"/>
+                <w:caps w:val="0"/>
+                <w:color w:val="000000"/>
+                <w:kern w:val="0"/>
+                <w:sz w:val="20"/>
+                <w:szCs w:val="20"/>
+                <w14:ligatures w14:val="none"/>
+              </w:rPr>
+              <w:t>].</w:t>
+            </w:r>
+            <w:proofErr w:type="spellStart"/>
+            <w:r>
+              <w:rPr>
+                <w:rFonts w:ascii="BC Sans" w:eastAsia="Times New Roman" w:hAnsi="BC Sans" w:cs="Times New Roman"/>
+                <w:b w:val="0"/>
+                <w:bCs w:val="0"/>
+                <w:caps w:val="0"/>
+                <w:color w:val="000000"/>
+                <w:kern w:val="0"/>
+                <w:sz w:val="20"/>
+                <w:szCs w:val="20"/>
+                <w14:ligatures w14:val="none"/>
+              </w:rPr>
+              <w:t>updateOn</w:t>
+            </w:r>
+            <w:proofErr w:type="spellEnd"/>
+            <w:r>
+              <w:rPr>
+                <w:rFonts w:ascii="BC Sans" w:eastAsia="Times New Roman" w:hAnsi="BC Sans" w:cs="Times New Roman"/>
+                <w:b w:val="0"/>
+                <w:bCs w:val="0"/>
+                <w:caps w:val="0"/>
+                <w:color w:val="000000"/>
+                <w:kern w:val="0"/>
+                <w:sz w:val="20"/>
+                <w:szCs w:val="20"/>
+                <w14:ligatures w14:val="none"/>
+              </w:rPr>
+              <w:t>}</w:t>
             </w:r>
             <w:r>
               <w:rPr>
@@ -3823,6 +4300,7 @@
               </w:rPr>
               <w:t>{</w:t>
             </w:r>
+            <w:proofErr w:type="spellStart"/>
             <w:r>
               <w:rPr>
                 <w:rFonts w:ascii="BC Sans" w:hAnsi="BC Sans" w:cs="BC Sans Light"/>
@@ -3845,7 +4323,34 @@
                 <w:sz w:val="20"/>
                 <w:szCs w:val="20"/>
               </w:rPr>
-              <w:t>updates[i].description</w:t>
+              <w:t>updates</w:t>
+            </w:r>
+            <w:proofErr w:type="spellEnd"/>
+            <w:r>
+              <w:rPr>
+                <w:rFonts w:ascii="BC Sans" w:hAnsi="BC Sans" w:cs="BC Sans Light"/>
+                <w:sz w:val="20"/>
+                <w:szCs w:val="20"/>
+              </w:rPr>
+              <w:t>[</w:t>
+            </w:r>
+            <w:proofErr w:type="spellStart"/>
+            <w:r>
+              <w:rPr>
+                <w:rFonts w:ascii="BC Sans" w:hAnsi="BC Sans" w:cs="BC Sans Light"/>
+                <w:sz w:val="20"/>
+                <w:szCs w:val="20"/>
+              </w:rPr>
+              <w:t>i</w:t>
+            </w:r>
+            <w:proofErr w:type="spellEnd"/>
+            <w:r>
+              <w:rPr>
+                <w:rFonts w:ascii="BC Sans" w:hAnsi="BC Sans" w:cs="BC Sans Light"/>
+                <w:sz w:val="20"/>
+                <w:szCs w:val="20"/>
+              </w:rPr>
+              <w:t>].description</w:t>
             </w:r>
             <w:r>
               <w:rPr>
@@ -3916,6 +4421,7 @@
               </w:rPr>
               <w:t>{</w:t>
             </w:r>
+            <w:proofErr w:type="spellStart"/>
             <w:r>
               <w:rPr>
                 <w:rFonts w:ascii="BC Sans" w:hAnsi="BC Sans" w:cs="BC Sans Light"/>
@@ -3938,8 +4444,45 @@
                 <w:sz w:val="20"/>
                 <w:szCs w:val="20"/>
               </w:rPr>
-              <w:t>updates[i].location.summary</w:t>
-            </w:r>
+              <w:t>updates</w:t>
+            </w:r>
+            <w:proofErr w:type="spellEnd"/>
+            <w:r>
+              <w:rPr>
+                <w:rFonts w:ascii="BC Sans" w:hAnsi="BC Sans" w:cs="BC Sans Light"/>
+                <w:sz w:val="20"/>
+                <w:szCs w:val="20"/>
+              </w:rPr>
+              <w:t>[</w:t>
+            </w:r>
+            <w:proofErr w:type="spellStart"/>
+            <w:r>
+              <w:rPr>
+                <w:rFonts w:ascii="BC Sans" w:hAnsi="BC Sans" w:cs="BC Sans Light"/>
+                <w:sz w:val="20"/>
+                <w:szCs w:val="20"/>
+              </w:rPr>
+              <w:t>i</w:t>
+            </w:r>
+            <w:proofErr w:type="spellEnd"/>
+            <w:r>
+              <w:rPr>
+                <w:rFonts w:ascii="BC Sans" w:hAnsi="BC Sans" w:cs="BC Sans Light"/>
+                <w:sz w:val="20"/>
+                <w:szCs w:val="20"/>
+              </w:rPr>
+              <w:t>].</w:t>
+            </w:r>
+            <w:proofErr w:type="spellStart"/>
+            <w:r>
+              <w:rPr>
+                <w:rFonts w:ascii="BC Sans" w:hAnsi="BC Sans" w:cs="BC Sans Light"/>
+                <w:sz w:val="20"/>
+                <w:szCs w:val="20"/>
+              </w:rPr>
+              <w:t>location.summary</w:t>
+            </w:r>
+            <w:proofErr w:type="spellEnd"/>
             <w:r>
               <w:rPr>
                 <w:rFonts w:ascii="BC Sans" w:hAnsi="BC Sans" w:cs="BC Sans Light"/>
@@ -4010,6 +4553,7 @@
               </w:rPr>
               <w:t>{</w:t>
             </w:r>
+            <w:proofErr w:type="spellStart"/>
             <w:r>
               <w:rPr>
                 <w:rFonts w:ascii="BC Sans" w:hAnsi="BC Sans" w:cs="BC Sans Light"/>
@@ -4032,8 +4576,45 @@
                 <w:sz w:val="20"/>
                 <w:szCs w:val="20"/>
               </w:rPr>
-              <w:t>updates[i].location.details</w:t>
-            </w:r>
+              <w:t>updates</w:t>
+            </w:r>
+            <w:proofErr w:type="spellEnd"/>
+            <w:r>
+              <w:rPr>
+                <w:rFonts w:ascii="BC Sans" w:hAnsi="BC Sans" w:cs="BC Sans Light"/>
+                <w:sz w:val="20"/>
+                <w:szCs w:val="20"/>
+              </w:rPr>
+              <w:t>[</w:t>
+            </w:r>
+            <w:proofErr w:type="spellStart"/>
+            <w:r>
+              <w:rPr>
+                <w:rFonts w:ascii="BC Sans" w:hAnsi="BC Sans" w:cs="BC Sans Light"/>
+                <w:sz w:val="20"/>
+                <w:szCs w:val="20"/>
+              </w:rPr>
+              <w:t>i</w:t>
+            </w:r>
+            <w:proofErr w:type="spellEnd"/>
+            <w:r>
+              <w:rPr>
+                <w:rFonts w:ascii="BC Sans" w:hAnsi="BC Sans" w:cs="BC Sans Light"/>
+                <w:sz w:val="20"/>
+                <w:szCs w:val="20"/>
+              </w:rPr>
+              <w:t>].</w:t>
+            </w:r>
+            <w:proofErr w:type="spellStart"/>
+            <w:r>
+              <w:rPr>
+                <w:rFonts w:ascii="BC Sans" w:hAnsi="BC Sans" w:cs="BC Sans Light"/>
+                <w:sz w:val="20"/>
+                <w:szCs w:val="20"/>
+              </w:rPr>
+              <w:t>location.details</w:t>
+            </w:r>
+            <w:proofErr w:type="spellEnd"/>
             <w:r>
               <w:rPr>
                 <w:rFonts w:ascii="BC Sans" w:hAnsi="BC Sans" w:cs="BC Sans Light"/>
@@ -4385,7 +4966,16 @@
                 <w:sz w:val="20"/>
                 <w:szCs w:val="20"/>
               </w:rPr>
-              <w:t>{d</w:t>
+              <w:t>{</w:t>
+            </w:r>
+            <w:proofErr w:type="spellStart"/>
+            <w:r>
+              <w:rPr>
+                <w:rFonts w:ascii="BC Sans" w:hAnsi="BC Sans" w:cs="BC Sans Light"/>
+                <w:sz w:val="20"/>
+                <w:szCs w:val="20"/>
+              </w:rPr>
+              <w:t>d</w:t>
             </w:r>
             <w:r>
               <w:rPr>
@@ -4402,7 +4992,34 @@
                 <w:sz w:val="20"/>
                 <w:szCs w:val="20"/>
               </w:rPr>
-              <w:t>updates[i].caller.name}</w:t>
+              <w:t>updates</w:t>
+            </w:r>
+            <w:proofErr w:type="spellEnd"/>
+            <w:r>
+              <w:rPr>
+                <w:rFonts w:ascii="BC Sans" w:hAnsi="BC Sans" w:cs="BC Sans Light"/>
+                <w:sz w:val="20"/>
+                <w:szCs w:val="20"/>
+              </w:rPr>
+              <w:t>[</w:t>
+            </w:r>
+            <w:proofErr w:type="spellStart"/>
+            <w:r>
+              <w:rPr>
+                <w:rFonts w:ascii="BC Sans" w:hAnsi="BC Sans" w:cs="BC Sans Light"/>
+                <w:sz w:val="20"/>
+                <w:szCs w:val="20"/>
+              </w:rPr>
+              <w:t>i</w:t>
+            </w:r>
+            <w:proofErr w:type="spellEnd"/>
+            <w:r>
+              <w:rPr>
+                <w:rFonts w:ascii="BC Sans" w:hAnsi="BC Sans" w:cs="BC Sans Light"/>
+                <w:sz w:val="20"/>
+                <w:szCs w:val="20"/>
+              </w:rPr>
+              <w:t>].caller.name}</w:t>
             </w:r>
           </w:p>
         </w:tc>
@@ -4461,7 +5078,16 @@
                 <w:sz w:val="20"/>
                 <w:szCs w:val="20"/>
               </w:rPr>
-              <w:t>{d</w:t>
+              <w:t>{</w:t>
+            </w:r>
+            <w:proofErr w:type="spellStart"/>
+            <w:r>
+              <w:rPr>
+                <w:rFonts w:ascii="BC Sans" w:hAnsi="BC Sans" w:cs="BC Sans Light"/>
+                <w:sz w:val="20"/>
+                <w:szCs w:val="20"/>
+              </w:rPr>
+              <w:t>d</w:t>
             </w:r>
             <w:r>
               <w:rPr>
@@ -4478,7 +5104,52 @@
                 <w:sz w:val="20"/>
                 <w:szCs w:val="20"/>
               </w:rPr>
-              <w:t>updates[i].caller.primaryPhone}</w:t>
+              <w:t>updates</w:t>
+            </w:r>
+            <w:proofErr w:type="spellEnd"/>
+            <w:r>
+              <w:rPr>
+                <w:rFonts w:ascii="BC Sans" w:hAnsi="BC Sans" w:cs="BC Sans Light"/>
+                <w:sz w:val="20"/>
+                <w:szCs w:val="20"/>
+              </w:rPr>
+              <w:t>[</w:t>
+            </w:r>
+            <w:proofErr w:type="spellStart"/>
+            <w:r>
+              <w:rPr>
+                <w:rFonts w:ascii="BC Sans" w:hAnsi="BC Sans" w:cs="BC Sans Light"/>
+                <w:sz w:val="20"/>
+                <w:szCs w:val="20"/>
+              </w:rPr>
+              <w:t>i</w:t>
+            </w:r>
+            <w:proofErr w:type="spellEnd"/>
+            <w:r>
+              <w:rPr>
+                <w:rFonts w:ascii="BC Sans" w:hAnsi="BC Sans" w:cs="BC Sans Light"/>
+                <w:sz w:val="20"/>
+                <w:szCs w:val="20"/>
+              </w:rPr>
+              <w:t>].</w:t>
+            </w:r>
+            <w:proofErr w:type="spellStart"/>
+            <w:r>
+              <w:rPr>
+                <w:rFonts w:ascii="BC Sans" w:hAnsi="BC Sans" w:cs="BC Sans Light"/>
+                <w:sz w:val="20"/>
+                <w:szCs w:val="20"/>
+              </w:rPr>
+              <w:t>caller.primaryPhone</w:t>
+            </w:r>
+            <w:proofErr w:type="spellEnd"/>
+            <w:r>
+              <w:rPr>
+                <w:rFonts w:ascii="BC Sans" w:hAnsi="BC Sans" w:cs="BC Sans Light"/>
+                <w:sz w:val="20"/>
+                <w:szCs w:val="20"/>
+              </w:rPr>
+              <w:t>}</w:t>
             </w:r>
           </w:p>
         </w:tc>
@@ -4538,7 +5209,16 @@
                 <w:sz w:val="20"/>
                 <w:szCs w:val="20"/>
               </w:rPr>
-              <w:t>{d</w:t>
+              <w:t>{</w:t>
+            </w:r>
+            <w:proofErr w:type="spellStart"/>
+            <w:r>
+              <w:rPr>
+                <w:rFonts w:ascii="BC Sans" w:hAnsi="BC Sans" w:cs="BC Sans Light"/>
+                <w:sz w:val="20"/>
+                <w:szCs w:val="20"/>
+              </w:rPr>
+              <w:t>d</w:t>
             </w:r>
             <w:r>
               <w:rPr>
@@ -4555,7 +5235,34 @@
                 <w:sz w:val="20"/>
                 <w:szCs w:val="20"/>
               </w:rPr>
-              <w:t>updates[i].caller.alternativePhone1}</w:t>
+              <w:t>updates</w:t>
+            </w:r>
+            <w:proofErr w:type="spellEnd"/>
+            <w:r>
+              <w:rPr>
+                <w:rFonts w:ascii="BC Sans" w:hAnsi="BC Sans" w:cs="BC Sans Light"/>
+                <w:sz w:val="20"/>
+                <w:szCs w:val="20"/>
+              </w:rPr>
+              <w:t>[</w:t>
+            </w:r>
+            <w:proofErr w:type="spellStart"/>
+            <w:r>
+              <w:rPr>
+                <w:rFonts w:ascii="BC Sans" w:hAnsi="BC Sans" w:cs="BC Sans Light"/>
+                <w:sz w:val="20"/>
+                <w:szCs w:val="20"/>
+              </w:rPr>
+              <w:t>i</w:t>
+            </w:r>
+            <w:proofErr w:type="spellEnd"/>
+            <w:r>
+              <w:rPr>
+                <w:rFonts w:ascii="BC Sans" w:hAnsi="BC Sans" w:cs="BC Sans Light"/>
+                <w:sz w:val="20"/>
+                <w:szCs w:val="20"/>
+              </w:rPr>
+              <w:t>].caller.alternativePhone1}</w:t>
             </w:r>
           </w:p>
         </w:tc>
@@ -4614,7 +5321,16 @@
                 <w:sz w:val="20"/>
                 <w:szCs w:val="20"/>
               </w:rPr>
-              <w:t>{d</w:t>
+              <w:t>{</w:t>
+            </w:r>
+            <w:proofErr w:type="spellStart"/>
+            <w:r>
+              <w:rPr>
+                <w:rFonts w:ascii="BC Sans" w:hAnsi="BC Sans" w:cs="BC Sans Light"/>
+                <w:sz w:val="20"/>
+                <w:szCs w:val="20"/>
+              </w:rPr>
+              <w:t>d</w:t>
             </w:r>
             <w:r>
               <w:rPr>
@@ -4631,7 +5347,34 @@
                 <w:sz w:val="20"/>
                 <w:szCs w:val="20"/>
               </w:rPr>
-              <w:t>updates[i].caller.alternativePhone2}</w:t>
+              <w:t>updates</w:t>
+            </w:r>
+            <w:proofErr w:type="spellEnd"/>
+            <w:r>
+              <w:rPr>
+                <w:rFonts w:ascii="BC Sans" w:hAnsi="BC Sans" w:cs="BC Sans Light"/>
+                <w:sz w:val="20"/>
+                <w:szCs w:val="20"/>
+              </w:rPr>
+              <w:t>[</w:t>
+            </w:r>
+            <w:proofErr w:type="spellStart"/>
+            <w:r>
+              <w:rPr>
+                <w:rFonts w:ascii="BC Sans" w:hAnsi="BC Sans" w:cs="BC Sans Light"/>
+                <w:sz w:val="20"/>
+                <w:szCs w:val="20"/>
+              </w:rPr>
+              <w:t>i</w:t>
+            </w:r>
+            <w:proofErr w:type="spellEnd"/>
+            <w:r>
+              <w:rPr>
+                <w:rFonts w:ascii="BC Sans" w:hAnsi="BC Sans" w:cs="BC Sans Light"/>
+                <w:sz w:val="20"/>
+                <w:szCs w:val="20"/>
+              </w:rPr>
+              <w:t>].caller.alternativePhone2}</w:t>
             </w:r>
           </w:p>
         </w:tc>
@@ -4691,7 +5434,16 @@
                 <w:sz w:val="20"/>
                 <w:szCs w:val="20"/>
               </w:rPr>
-              <w:t>{d</w:t>
+              <w:t>{</w:t>
+            </w:r>
+            <w:proofErr w:type="spellStart"/>
+            <w:r>
+              <w:rPr>
+                <w:rFonts w:ascii="BC Sans" w:hAnsi="BC Sans" w:cs="BC Sans Light"/>
+                <w:sz w:val="20"/>
+                <w:szCs w:val="20"/>
+              </w:rPr>
+              <w:t>d</w:t>
             </w:r>
             <w:r>
               <w:rPr>
@@ -4708,7 +5460,52 @@
                 <w:sz w:val="20"/>
                 <w:szCs w:val="20"/>
               </w:rPr>
-              <w:t>updates[i].caller.address}</w:t>
+              <w:t>updates</w:t>
+            </w:r>
+            <w:proofErr w:type="spellEnd"/>
+            <w:r>
+              <w:rPr>
+                <w:rFonts w:ascii="BC Sans" w:hAnsi="BC Sans" w:cs="BC Sans Light"/>
+                <w:sz w:val="20"/>
+                <w:szCs w:val="20"/>
+              </w:rPr>
+              <w:t>[</w:t>
+            </w:r>
+            <w:proofErr w:type="spellStart"/>
+            <w:r>
+              <w:rPr>
+                <w:rFonts w:ascii="BC Sans" w:hAnsi="BC Sans" w:cs="BC Sans Light"/>
+                <w:sz w:val="20"/>
+                <w:szCs w:val="20"/>
+              </w:rPr>
+              <w:t>i</w:t>
+            </w:r>
+            <w:proofErr w:type="spellEnd"/>
+            <w:r>
+              <w:rPr>
+                <w:rFonts w:ascii="BC Sans" w:hAnsi="BC Sans" w:cs="BC Sans Light"/>
+                <w:sz w:val="20"/>
+                <w:szCs w:val="20"/>
+              </w:rPr>
+              <w:t>].</w:t>
+            </w:r>
+            <w:proofErr w:type="spellStart"/>
+            <w:r>
+              <w:rPr>
+                <w:rFonts w:ascii="BC Sans" w:hAnsi="BC Sans" w:cs="BC Sans Light"/>
+                <w:sz w:val="20"/>
+                <w:szCs w:val="20"/>
+              </w:rPr>
+              <w:t>caller.address</w:t>
+            </w:r>
+            <w:proofErr w:type="spellEnd"/>
+            <w:r>
+              <w:rPr>
+                <w:rFonts w:ascii="BC Sans" w:hAnsi="BC Sans" w:cs="BC Sans Light"/>
+                <w:sz w:val="20"/>
+                <w:szCs w:val="20"/>
+              </w:rPr>
+              <w:t>}</w:t>
             </w:r>
           </w:p>
         </w:tc>
@@ -4767,7 +5564,16 @@
                 <w:sz w:val="20"/>
                 <w:szCs w:val="20"/>
               </w:rPr>
-              <w:t>{d</w:t>
+              <w:t>{</w:t>
+            </w:r>
+            <w:proofErr w:type="spellStart"/>
+            <w:r>
+              <w:rPr>
+                <w:rFonts w:ascii="BC Sans" w:hAnsi="BC Sans" w:cs="BC Sans Light"/>
+                <w:sz w:val="20"/>
+                <w:szCs w:val="20"/>
+              </w:rPr>
+              <w:t>d</w:t>
             </w:r>
             <w:r>
               <w:rPr>
@@ -4784,7 +5590,52 @@
                 <w:sz w:val="20"/>
                 <w:szCs w:val="20"/>
               </w:rPr>
-              <w:t>updates[i].caller.email}</w:t>
+              <w:t>updates</w:t>
+            </w:r>
+            <w:proofErr w:type="spellEnd"/>
+            <w:r>
+              <w:rPr>
+                <w:rFonts w:ascii="BC Sans" w:hAnsi="BC Sans" w:cs="BC Sans Light"/>
+                <w:sz w:val="20"/>
+                <w:szCs w:val="20"/>
+              </w:rPr>
+              <w:t>[</w:t>
+            </w:r>
+            <w:proofErr w:type="spellStart"/>
+            <w:r>
+              <w:rPr>
+                <w:rFonts w:ascii="BC Sans" w:hAnsi="BC Sans" w:cs="BC Sans Light"/>
+                <w:sz w:val="20"/>
+                <w:szCs w:val="20"/>
+              </w:rPr>
+              <w:t>i</w:t>
+            </w:r>
+            <w:proofErr w:type="spellEnd"/>
+            <w:r>
+              <w:rPr>
+                <w:rFonts w:ascii="BC Sans" w:hAnsi="BC Sans" w:cs="BC Sans Light"/>
+                <w:sz w:val="20"/>
+                <w:szCs w:val="20"/>
+              </w:rPr>
+              <w:t>].</w:t>
+            </w:r>
+            <w:proofErr w:type="spellStart"/>
+            <w:r>
+              <w:rPr>
+                <w:rFonts w:ascii="BC Sans" w:hAnsi="BC Sans" w:cs="BC Sans Light"/>
+                <w:sz w:val="20"/>
+                <w:szCs w:val="20"/>
+              </w:rPr>
+              <w:t>caller.email</w:t>
+            </w:r>
+            <w:proofErr w:type="spellEnd"/>
+            <w:r>
+              <w:rPr>
+                <w:rFonts w:ascii="BC Sans" w:hAnsi="BC Sans" w:cs="BC Sans Light"/>
+                <w:sz w:val="20"/>
+                <w:szCs w:val="20"/>
+              </w:rPr>
+              <w:t>}</w:t>
             </w:r>
           </w:p>
         </w:tc>
@@ -4844,7 +5695,16 @@
                 <w:sz w:val="20"/>
                 <w:szCs w:val="20"/>
               </w:rPr>
-              <w:t>{d</w:t>
+              <w:t>{</w:t>
+            </w:r>
+            <w:proofErr w:type="spellStart"/>
+            <w:r>
+              <w:rPr>
+                <w:rFonts w:ascii="BC Sans" w:hAnsi="BC Sans" w:cs="BC Sans Light"/>
+                <w:sz w:val="20"/>
+                <w:szCs w:val="20"/>
+              </w:rPr>
+              <w:t>d</w:t>
             </w:r>
             <w:r>
               <w:rPr>
@@ -4861,7 +5721,52 @@
                 <w:sz w:val="20"/>
                 <w:szCs w:val="20"/>
               </w:rPr>
-              <w:t>updates[i].caller.organizationReportingComplaint}</w:t>
+              <w:t>updates</w:t>
+            </w:r>
+            <w:proofErr w:type="spellEnd"/>
+            <w:r>
+              <w:rPr>
+                <w:rFonts w:ascii="BC Sans" w:hAnsi="BC Sans" w:cs="BC Sans Light"/>
+                <w:sz w:val="20"/>
+                <w:szCs w:val="20"/>
+              </w:rPr>
+              <w:t>[</w:t>
+            </w:r>
+            <w:proofErr w:type="spellStart"/>
+            <w:r>
+              <w:rPr>
+                <w:rFonts w:ascii="BC Sans" w:hAnsi="BC Sans" w:cs="BC Sans Light"/>
+                <w:sz w:val="20"/>
+                <w:szCs w:val="20"/>
+              </w:rPr>
+              <w:t>i</w:t>
+            </w:r>
+            <w:proofErr w:type="spellEnd"/>
+            <w:r>
+              <w:rPr>
+                <w:rFonts w:ascii="BC Sans" w:hAnsi="BC Sans" w:cs="BC Sans Light"/>
+                <w:sz w:val="20"/>
+                <w:szCs w:val="20"/>
+              </w:rPr>
+              <w:t>].</w:t>
+            </w:r>
+            <w:proofErr w:type="spellStart"/>
+            <w:r>
+              <w:rPr>
+                <w:rFonts w:ascii="BC Sans" w:hAnsi="BC Sans" w:cs="BC Sans Light"/>
+                <w:sz w:val="20"/>
+                <w:szCs w:val="20"/>
+              </w:rPr>
+              <w:t>caller.organizationReportingComplaint</w:t>
+            </w:r>
+            <w:proofErr w:type="spellEnd"/>
+            <w:r>
+              <w:rPr>
+                <w:rFonts w:ascii="BC Sans" w:hAnsi="BC Sans" w:cs="BC Sans Light"/>
+                <w:sz w:val="20"/>
+                <w:szCs w:val="20"/>
+              </w:rPr>
+              <w:t>}</w:t>
             </w:r>
           </w:p>
         </w:tc>
@@ -4893,7 +5798,16 @@
           <w:szCs w:val="20"/>
         </w:rPr>
         <w:br/>
-        <w:t>{d</w:t>
+        <w:t>{</w:t>
+      </w:r>
+      <w:proofErr w:type="spellStart"/>
+      <w:r>
+        <w:rPr>
+          <w:rFonts w:ascii="BC Sans" w:hAnsi="BC Sans"/>
+          <w:sz w:val="20"/>
+          <w:szCs w:val="20"/>
+        </w:rPr>
+        <w:t>d</w:t>
       </w:r>
       <w:r>
         <w:rPr>
@@ -4909,7 +5823,34 @@
           <w:sz w:val="20"/>
           <w:szCs w:val="20"/>
         </w:rPr>
-        <w:t>updates[i+1].sequenceId}</w:t>
+        <w:t>updates</w:t>
+      </w:r>
+      <w:proofErr w:type="spellEnd"/>
+      <w:r>
+        <w:rPr>
+          <w:rFonts w:ascii="BC Sans" w:hAnsi="BC Sans"/>
+          <w:sz w:val="20"/>
+          <w:szCs w:val="20"/>
+        </w:rPr>
+        <w:t>[i+1].</w:t>
+      </w:r>
+      <w:proofErr w:type="spellStart"/>
+      <w:r>
+        <w:rPr>
+          <w:rFonts w:ascii="BC Sans" w:hAnsi="BC Sans"/>
+          <w:sz w:val="20"/>
+          <w:szCs w:val="20"/>
+        </w:rPr>
+        <w:t>sequenceId</w:t>
+      </w:r>
+      <w:proofErr w:type="spellEnd"/>
+      <w:r>
+        <w:rPr>
+          <w:rFonts w:ascii="BC Sans" w:hAnsi="BC Sans"/>
+          <w:sz w:val="20"/>
+          <w:szCs w:val="20"/>
+        </w:rPr>
+        <w:t>}</w:t>
       </w:r>
     </w:p>
     <w:p>
@@ -4935,7 +5876,20 @@
           <w:lang w:eastAsia="en-CA"/>
           <w14:ligatures w14:val="none"/>
         </w:rPr>
-        <w:t>{d.</w:t>
+        <w:t>{</w:t>
+      </w:r>
+      <w:proofErr w:type="spellStart"/>
+      <w:r>
+        <w:rPr>
+          <w:rFonts w:ascii="BC Sans" w:eastAsia="Times New Roman" w:hAnsi="BC Sans" w:cs="Segoe UI"/>
+          <w:color w:val="000000"/>
+          <w:kern w:val="0"/>
+          <w:sz w:val="20"/>
+          <w:szCs w:val="20"/>
+          <w:lang w:eastAsia="en-CA"/>
+          <w14:ligatures w14:val="none"/>
+        </w:rPr>
+        <w:t>d.</w:t>
       </w:r>
       <w:r>
         <w:rPr>
@@ -4959,7 +5913,46 @@
           <w:lang w:eastAsia="en-CA"/>
           <w14:ligatures w14:val="none"/>
         </w:rPr>
-        <w:t>ComplaintAttachments:ifEQ(true):showBegin}</w:t>
+        <w:t>ComplaintAttachments:ifEQ</w:t>
+      </w:r>
+      <w:proofErr w:type="spellEnd"/>
+      <w:r>
+        <w:rPr>
+          <w:rFonts w:ascii="BC Sans" w:eastAsia="Times New Roman" w:hAnsi="BC Sans" w:cs="Segoe UI"/>
+          <w:color w:val="000000"/>
+          <w:kern w:val="0"/>
+          <w:sz w:val="20"/>
+          <w:szCs w:val="20"/>
+          <w:lang w:eastAsia="en-CA"/>
+          <w14:ligatures w14:val="none"/>
+        </w:rPr>
+        <w:t>(true):</w:t>
+      </w:r>
+      <w:proofErr w:type="spellStart"/>
+      <w:r>
+        <w:rPr>
+          <w:rFonts w:ascii="BC Sans" w:eastAsia="Times New Roman" w:hAnsi="BC Sans" w:cs="Segoe UI"/>
+          <w:color w:val="000000"/>
+          <w:kern w:val="0"/>
+          <w:sz w:val="20"/>
+          <w:szCs w:val="20"/>
+          <w:lang w:eastAsia="en-CA"/>
+          <w14:ligatures w14:val="none"/>
+        </w:rPr>
+        <w:t>showBegin</w:t>
+      </w:r>
+      <w:proofErr w:type="spellEnd"/>
+      <w:r>
+        <w:rPr>
+          <w:rFonts w:ascii="BC Sans" w:eastAsia="Times New Roman" w:hAnsi="BC Sans" w:cs="Segoe UI"/>
+          <w:color w:val="000000"/>
+          <w:kern w:val="0"/>
+          <w:sz w:val="20"/>
+          <w:szCs w:val="20"/>
+          <w:lang w:eastAsia="en-CA"/>
+          <w14:ligatures w14:val="none"/>
+        </w:rPr>
+        <w:t>}</w:t>
       </w:r>
     </w:p>
     <w:tbl>
@@ -5114,6 +6107,7 @@
               </w:rPr>
               <w:t>{</w:t>
             </w:r>
+            <w:proofErr w:type="spellStart"/>
             <w:r>
               <w:rPr>
                 <w:rFonts w:ascii="BC Sans" w:eastAsia="Times New Roman" w:hAnsi="BC Sans" w:cs="Times New Roman"/>
@@ -5138,18 +6132,46 @@
               </w:rPr>
               <w:t>cAtts</w:t>
             </w:r>
-            <w:r>
-              <w:rPr>
-                <w:rFonts w:ascii="BC Sans" w:eastAsia="Times New Roman" w:hAnsi="BC Sans" w:cs="Times New Roman"/>
-                <w:b w:val="0"/>
-                <w:bCs w:val="0"/>
-                <w:caps w:val="0"/>
-                <w:color w:val="000000" w:themeColor="text1"/>
-                <w:sz w:val="20"/>
-                <w:szCs w:val="20"/>
-              </w:rPr>
-              <w:t>[i].</w:t>
-            </w:r>
+            <w:proofErr w:type="spellEnd"/>
+            <w:r>
+              <w:rPr>
+                <w:rFonts w:ascii="BC Sans" w:eastAsia="Times New Roman" w:hAnsi="BC Sans" w:cs="Times New Roman"/>
+                <w:b w:val="0"/>
+                <w:bCs w:val="0"/>
+                <w:caps w:val="0"/>
+                <w:color w:val="000000" w:themeColor="text1"/>
+                <w:sz w:val="20"/>
+                <w:szCs w:val="20"/>
+              </w:rPr>
+              <w:t>[</w:t>
+            </w:r>
+            <w:proofErr w:type="spellStart"/>
+            <w:r>
+              <w:rPr>
+                <w:rFonts w:ascii="BC Sans" w:eastAsia="Times New Roman" w:hAnsi="BC Sans" w:cs="Times New Roman"/>
+                <w:b w:val="0"/>
+                <w:bCs w:val="0"/>
+                <w:caps w:val="0"/>
+                <w:color w:val="000000" w:themeColor="text1"/>
+                <w:sz w:val="20"/>
+                <w:szCs w:val="20"/>
+              </w:rPr>
+              <w:t>i</w:t>
+            </w:r>
+            <w:proofErr w:type="spellEnd"/>
+            <w:r>
+              <w:rPr>
+                <w:rFonts w:ascii="BC Sans" w:eastAsia="Times New Roman" w:hAnsi="BC Sans" w:cs="Times New Roman"/>
+                <w:b w:val="0"/>
+                <w:bCs w:val="0"/>
+                <w:caps w:val="0"/>
+                <w:color w:val="000000" w:themeColor="text1"/>
+                <w:sz w:val="20"/>
+                <w:szCs w:val="20"/>
+              </w:rPr>
+              <w:t>].</w:t>
+            </w:r>
+            <w:proofErr w:type="spellStart"/>
             <w:r>
               <w:rPr>
                 <w:rFonts w:ascii="BC Sans" w:eastAsia="Times New Roman" w:hAnsi="BC Sans" w:cs="Times New Roman"/>
@@ -5162,6 +6184,7 @@
               </w:rPr>
               <w:t>fileType</w:t>
             </w:r>
+            <w:proofErr w:type="spellEnd"/>
             <w:r>
               <w:rPr>
                 <w:rFonts w:ascii="BC Sans" w:eastAsia="Times New Roman" w:hAnsi="BC Sans" w:cs="Times New Roman"/>
@@ -5201,7 +6224,17 @@
                 <w:sz w:val="20"/>
                 <w:szCs w:val="20"/>
               </w:rPr>
-              <w:t>{d.</w:t>
+              <w:t>{</w:t>
+            </w:r>
+            <w:proofErr w:type="spellStart"/>
+            <w:r>
+              <w:rPr>
+                <w:rFonts w:ascii="BC Sans" w:eastAsia="Times New Roman" w:hAnsi="BC Sans" w:cs="Times New Roman"/>
+                <w:color w:val="000000" w:themeColor="text1"/>
+                <w:sz w:val="20"/>
+                <w:szCs w:val="20"/>
+              </w:rPr>
+              <w:t>d.</w:t>
             </w:r>
             <w:r>
               <w:rPr>
@@ -5212,14 +6245,35 @@
               </w:rPr>
               <w:t>cAtts</w:t>
             </w:r>
-            <w:r>
-              <w:rPr>
-                <w:rFonts w:ascii="BC Sans" w:eastAsia="Times New Roman" w:hAnsi="BC Sans" w:cs="Times New Roman"/>
-                <w:color w:val="000000" w:themeColor="text1"/>
-                <w:sz w:val="20"/>
-                <w:szCs w:val="20"/>
-              </w:rPr>
-              <w:t>[i].</w:t>
+            <w:proofErr w:type="spellEnd"/>
+            <w:r>
+              <w:rPr>
+                <w:rFonts w:ascii="BC Sans" w:eastAsia="Times New Roman" w:hAnsi="BC Sans" w:cs="Times New Roman"/>
+                <w:color w:val="000000" w:themeColor="text1"/>
+                <w:sz w:val="20"/>
+                <w:szCs w:val="20"/>
+              </w:rPr>
+              <w:t>[</w:t>
+            </w:r>
+            <w:proofErr w:type="spellStart"/>
+            <w:r>
+              <w:rPr>
+                <w:rFonts w:ascii="BC Sans" w:eastAsia="Times New Roman" w:hAnsi="BC Sans" w:cs="Times New Roman"/>
+                <w:color w:val="000000" w:themeColor="text1"/>
+                <w:sz w:val="20"/>
+                <w:szCs w:val="20"/>
+              </w:rPr>
+              <w:t>i</w:t>
+            </w:r>
+            <w:proofErr w:type="spellEnd"/>
+            <w:r>
+              <w:rPr>
+                <w:rFonts w:ascii="BC Sans" w:eastAsia="Times New Roman" w:hAnsi="BC Sans" w:cs="Times New Roman"/>
+                <w:color w:val="000000" w:themeColor="text1"/>
+                <w:sz w:val="20"/>
+                <w:szCs w:val="20"/>
+              </w:rPr>
+              <w:t>].</w:t>
             </w:r>
             <w:r>
               <w:rPr>
@@ -5278,6 +6332,7 @@
               </w:rPr>
               <w:t>{</w:t>
             </w:r>
+            <w:proofErr w:type="spellStart"/>
             <w:r>
               <w:rPr>
                 <w:rFonts w:ascii="BC Sans" w:eastAsia="Times New Roman" w:hAnsi="BC Sans" w:cs="Times New Roman"/>
@@ -5302,6 +6357,7 @@
               </w:rPr>
               <w:t>cAtts</w:t>
             </w:r>
+            <w:proofErr w:type="spellEnd"/>
             <w:r>
               <w:rPr>
                 <w:rFonts w:ascii="BC Sans" w:eastAsia="Times New Roman" w:hAnsi="BC Sans" w:cs="Times New Roman"/>
@@ -5338,6 +6394,7 @@
               </w:rPr>
               <w:t>].</w:t>
             </w:r>
+            <w:proofErr w:type="spellStart"/>
             <w:r>
               <w:rPr>
                 <w:rFonts w:ascii="BC Sans" w:eastAsia="Times New Roman" w:hAnsi="BC Sans" w:cs="Times New Roman"/>
@@ -5350,6 +6407,7 @@
               </w:rPr>
               <w:t>fileType</w:t>
             </w:r>
+            <w:proofErr w:type="spellEnd"/>
             <w:r>
               <w:rPr>
                 <w:rFonts w:ascii="BC Sans" w:eastAsia="Times New Roman" w:hAnsi="BC Sans" w:cs="Times New Roman"/>
@@ -5386,7 +6444,17 @@
                 <w:sz w:val="20"/>
                 <w:szCs w:val="20"/>
               </w:rPr>
-              <w:t>{d.</w:t>
+              <w:t>{</w:t>
+            </w:r>
+            <w:proofErr w:type="spellStart"/>
+            <w:r>
+              <w:rPr>
+                <w:rFonts w:ascii="BC Sans" w:eastAsia="Times New Roman" w:hAnsi="BC Sans" w:cs="Times New Roman"/>
+                <w:color w:val="000000" w:themeColor="text1"/>
+                <w:sz w:val="20"/>
+                <w:szCs w:val="20"/>
+              </w:rPr>
+              <w:t>d.</w:t>
             </w:r>
             <w:r>
               <w:rPr>
@@ -5397,6 +6465,7 @@
               </w:rPr>
               <w:t>cAtts</w:t>
             </w:r>
+            <w:proofErr w:type="spellEnd"/>
             <w:r>
               <w:rPr>
                 <w:rFonts w:ascii="BC Sans" w:eastAsia="Times New Roman" w:hAnsi="BC Sans" w:cs="Times New Roman"/>
@@ -5470,7 +6539,20 @@
           <w:lang w:eastAsia="en-CA"/>
           <w14:ligatures w14:val="none"/>
         </w:rPr>
-        <w:t>{d.</w:t>
+        <w:t>{</w:t>
+      </w:r>
+      <w:proofErr w:type="spellStart"/>
+      <w:r>
+        <w:rPr>
+          <w:rFonts w:ascii="BC Sans" w:eastAsia="Times New Roman" w:hAnsi="BC Sans" w:cs="Segoe UI"/>
+          <w:color w:val="000000"/>
+          <w:kern w:val="0"/>
+          <w:sz w:val="20"/>
+          <w:szCs w:val="20"/>
+          <w:lang w:eastAsia="en-CA"/>
+          <w14:ligatures w14:val="none"/>
+        </w:rPr>
+        <w:t>d.</w:t>
       </w:r>
       <w:r>
         <w:rPr>
@@ -5494,7 +6576,20 @@
           <w:lang w:eastAsia="en-CA"/>
           <w14:ligatures w14:val="none"/>
         </w:rPr>
-        <w:t>ComplaintAttachments:showEnd}</w:t>
+        <w:t>ComplaintAttachments:showEnd</w:t>
+      </w:r>
+      <w:proofErr w:type="spellEnd"/>
+      <w:r>
+        <w:rPr>
+          <w:rFonts w:ascii="BC Sans" w:eastAsia="Times New Roman" w:hAnsi="BC Sans" w:cs="Segoe UI"/>
+          <w:color w:val="000000"/>
+          <w:kern w:val="0"/>
+          <w:sz w:val="20"/>
+          <w:szCs w:val="20"/>
+          <w:lang w:eastAsia="en-CA"/>
+          <w14:ligatures w14:val="none"/>
+        </w:rPr>
+        <w:t>}</w:t>
       </w:r>
     </w:p>
     <w:p>
@@ -5716,6 +6811,7 @@
               </w:rPr>
               <w:t>{</w:t>
             </w:r>
+            <w:proofErr w:type="spellStart"/>
             <w:r>
               <w:rPr>
                 <w:rFonts w:ascii="BC Sans" w:eastAsia="Times New Roman" w:hAnsi="BC Sans" w:cs="Times New Roman"/>
@@ -5757,6 +6853,7 @@
               </w:rPr>
               <w:t>LongDescription</w:t>
             </w:r>
+            <w:proofErr w:type="spellEnd"/>
             <w:r>
               <w:rPr>
                 <w:rFonts w:ascii="BC Sans" w:eastAsia="BC Sans" w:hAnsi="BC Sans" w:cs="BC Sans"/>
@@ -5799,7 +6896,43 @@
                 <w:sz w:val="20"/>
                 <w:szCs w:val="20"/>
               </w:rPr>
-              <w:t>Authorization category {d.authCat[i]}</w:t>
+              <w:t>Authorization category {</w:t>
+            </w:r>
+            <w:proofErr w:type="spellStart"/>
+            <w:r>
+              <w:rPr>
+                <w:rFonts w:ascii="BC Sans" w:hAnsi="BC Sans"/>
+                <w:sz w:val="20"/>
+                <w:szCs w:val="20"/>
+              </w:rPr>
+              <w:t>d.authCat</w:t>
+            </w:r>
+            <w:proofErr w:type="spellEnd"/>
+            <w:r>
+              <w:rPr>
+                <w:rFonts w:ascii="BC Sans" w:hAnsi="BC Sans"/>
+                <w:sz w:val="20"/>
+                <w:szCs w:val="20"/>
+              </w:rPr>
+              <w:t>[</w:t>
+            </w:r>
+            <w:proofErr w:type="spellStart"/>
+            <w:r>
+              <w:rPr>
+                <w:rFonts w:ascii="BC Sans" w:hAnsi="BC Sans"/>
+                <w:sz w:val="20"/>
+                <w:szCs w:val="20"/>
+              </w:rPr>
+              <w:t>i</w:t>
+            </w:r>
+            <w:proofErr w:type="spellEnd"/>
+            <w:r>
+              <w:rPr>
+                <w:rFonts w:ascii="BC Sans" w:hAnsi="BC Sans"/>
+                <w:sz w:val="20"/>
+                <w:szCs w:val="20"/>
+              </w:rPr>
+              <w:t>]}</w:t>
             </w:r>
           </w:p>
         </w:tc>
@@ -5841,7 +6974,47 @@
                 <w:szCs w:val="20"/>
                 <w:lang w:val="en-CA"/>
               </w:rPr>
-              <w:t>{d.authCat[i].value}</w:t>
+              <w:t>{</w:t>
+            </w:r>
+            <w:proofErr w:type="spellStart"/>
+            <w:r>
+              <w:rPr>
+                <w:rFonts w:ascii="BC Sans" w:hAnsi="BC Sans"/>
+                <w:sz w:val="20"/>
+                <w:szCs w:val="20"/>
+                <w:lang w:val="en-CA"/>
+              </w:rPr>
+              <w:t>d.authCat</w:t>
+            </w:r>
+            <w:proofErr w:type="spellEnd"/>
+            <w:r>
+              <w:rPr>
+                <w:rFonts w:ascii="BC Sans" w:hAnsi="BC Sans"/>
+                <w:sz w:val="20"/>
+                <w:szCs w:val="20"/>
+                <w:lang w:val="en-CA"/>
+              </w:rPr>
+              <w:t>[</w:t>
+            </w:r>
+            <w:proofErr w:type="spellStart"/>
+            <w:r>
+              <w:rPr>
+                <w:rFonts w:ascii="BC Sans" w:hAnsi="BC Sans"/>
+                <w:sz w:val="20"/>
+                <w:szCs w:val="20"/>
+                <w:lang w:val="en-CA"/>
+              </w:rPr>
+              <w:t>i</w:t>
+            </w:r>
+            <w:proofErr w:type="spellEnd"/>
+            <w:r>
+              <w:rPr>
+                <w:rFonts w:ascii="BC Sans" w:hAnsi="BC Sans"/>
+                <w:sz w:val="20"/>
+                <w:szCs w:val="20"/>
+                <w:lang w:val="en-CA"/>
+              </w:rPr>
+              <w:t>].value}</w:t>
             </w:r>
           </w:p>
         </w:tc>
@@ -5877,7 +7050,43 @@
                 <w:sz w:val="20"/>
                 <w:szCs w:val="20"/>
               </w:rPr>
-              <w:t>Authorization category {d.authCat[i]+1}</w:t>
+              <w:t>Authorization category {</w:t>
+            </w:r>
+            <w:proofErr w:type="spellStart"/>
+            <w:r>
+              <w:rPr>
+                <w:rFonts w:ascii="BC Sans" w:hAnsi="BC Sans"/>
+                <w:sz w:val="20"/>
+                <w:szCs w:val="20"/>
+              </w:rPr>
+              <w:t>d.authCat</w:t>
+            </w:r>
+            <w:proofErr w:type="spellEnd"/>
+            <w:r>
+              <w:rPr>
+                <w:rFonts w:ascii="BC Sans" w:hAnsi="BC Sans"/>
+                <w:sz w:val="20"/>
+                <w:szCs w:val="20"/>
+              </w:rPr>
+              <w:t>[</w:t>
+            </w:r>
+            <w:proofErr w:type="spellStart"/>
+            <w:r>
+              <w:rPr>
+                <w:rFonts w:ascii="BC Sans" w:hAnsi="BC Sans"/>
+                <w:sz w:val="20"/>
+                <w:szCs w:val="20"/>
+              </w:rPr>
+              <w:t>i</w:t>
+            </w:r>
+            <w:proofErr w:type="spellEnd"/>
+            <w:r>
+              <w:rPr>
+                <w:rFonts w:ascii="BC Sans" w:hAnsi="BC Sans"/>
+                <w:sz w:val="20"/>
+                <w:szCs w:val="20"/>
+              </w:rPr>
+              <w:t>]+1}</w:t>
             </w:r>
           </w:p>
         </w:tc>
@@ -5919,7 +7128,27 @@
                 <w:szCs w:val="20"/>
                 <w:lang w:val="en-CA"/>
               </w:rPr>
-              <w:t>{d.authCat[i+1].value}</w:t>
+              <w:t>{</w:t>
+            </w:r>
+            <w:proofErr w:type="spellStart"/>
+            <w:r>
+              <w:rPr>
+                <w:rFonts w:ascii="BC Sans" w:hAnsi="BC Sans"/>
+                <w:sz w:val="20"/>
+                <w:szCs w:val="20"/>
+                <w:lang w:val="en-CA"/>
+              </w:rPr>
+              <w:t>d.authCat</w:t>
+            </w:r>
+            <w:proofErr w:type="spellEnd"/>
+            <w:r>
+              <w:rPr>
+                <w:rFonts w:ascii="BC Sans" w:hAnsi="BC Sans"/>
+                <w:sz w:val="20"/>
+                <w:szCs w:val="20"/>
+                <w:lang w:val="en-CA"/>
+              </w:rPr>
+              <w:t>[i+1].value}</w:t>
             </w:r>
           </w:p>
         </w:tc>
@@ -6004,6 +7233,7 @@
               </w:rPr>
               <w:t>{</w:t>
             </w:r>
+            <w:proofErr w:type="spellStart"/>
             <w:r>
               <w:rPr>
                 <w:rFonts w:ascii="BC Sans" w:eastAsia="Times New Roman" w:hAnsi="BC Sans" w:cs="Times New Roman"/>
@@ -6045,6 +7275,7 @@
               </w:rPr>
               <w:t>LongDescription</w:t>
             </w:r>
+            <w:proofErr w:type="spellEnd"/>
             <w:r>
               <w:rPr>
                 <w:rFonts w:ascii="BC Sans" w:eastAsia="BC Sans" w:hAnsi="BC Sans" w:cs="BC Sans"/>
@@ -6147,6 +7378,7 @@
               </w:rPr>
               <w:t>{</w:t>
             </w:r>
+            <w:proofErr w:type="spellStart"/>
             <w:r>
               <w:rPr>
                 <w:rFonts w:ascii="BC Sans" w:eastAsia="Times New Roman" w:hAnsi="BC Sans" w:cs="Times New Roman"/>
@@ -6188,6 +7420,7 @@
               </w:rPr>
               <w:t>LongDescription</w:t>
             </w:r>
+            <w:proofErr w:type="spellEnd"/>
             <w:r>
               <w:rPr>
                 <w:rFonts w:ascii="BC Sans" w:eastAsia="BC Sans" w:hAnsi="BC Sans" w:cs="BC Sans"/>
@@ -6290,6 +7523,7 @@
               </w:rPr>
               <w:t>{</w:t>
             </w:r>
+            <w:proofErr w:type="spellStart"/>
             <w:r>
               <w:rPr>
                 <w:rFonts w:ascii="BC Sans" w:eastAsia="Times New Roman" w:hAnsi="BC Sans" w:cs="Times New Roman"/>
@@ -6331,6 +7565,7 @@
               </w:rPr>
               <w:t>LongDescription</w:t>
             </w:r>
+            <w:proofErr w:type="spellEnd"/>
             <w:r>
               <w:rPr>
                 <w:rFonts w:ascii="BC Sans" w:eastAsia="BC Sans" w:hAnsi="BC Sans" w:cs="BC Sans"/>
@@ -6390,7 +7625,16 @@
                 <w:sz w:val="20"/>
                 <w:szCs w:val="20"/>
               </w:rPr>
-              <w:t>{d</w:t>
+              <w:t>{</w:t>
+            </w:r>
+            <w:proofErr w:type="spellStart"/>
+            <w:r>
+              <w:rPr>
+                <w:rFonts w:ascii="BC Sans" w:hAnsi="BC Sans" w:cs="BC Sans Light"/>
+                <w:sz w:val="20"/>
+                <w:szCs w:val="20"/>
+              </w:rPr>
+              <w:t>d</w:t>
             </w:r>
             <w:r>
               <w:rPr>
@@ -6409,13 +7653,32 @@
               </w:rPr>
               <w:t>agency</w:t>
             </w:r>
-            <w:r>
-              <w:rPr>
-                <w:rFonts w:ascii="BC Sans" w:hAnsi="BC Sans" w:cs="BC Sans Light"/>
-                <w:sz w:val="20"/>
-                <w:szCs w:val="20"/>
-              </w:rPr>
-              <w:t>[i]</w:t>
+            <w:proofErr w:type="spellEnd"/>
+            <w:r>
+              <w:rPr>
+                <w:rFonts w:ascii="BC Sans" w:hAnsi="BC Sans" w:cs="BC Sans Light"/>
+                <w:sz w:val="20"/>
+                <w:szCs w:val="20"/>
+              </w:rPr>
+              <w:t>[</w:t>
+            </w:r>
+            <w:proofErr w:type="spellStart"/>
+            <w:r>
+              <w:rPr>
+                <w:rFonts w:ascii="BC Sans" w:hAnsi="BC Sans" w:cs="BC Sans Light"/>
+                <w:sz w:val="20"/>
+                <w:szCs w:val="20"/>
+              </w:rPr>
+              <w:t>i</w:t>
+            </w:r>
+            <w:proofErr w:type="spellEnd"/>
+            <w:r>
+              <w:rPr>
+                <w:rFonts w:ascii="BC Sans" w:hAnsi="BC Sans" w:cs="BC Sans Light"/>
+                <w:sz w:val="20"/>
+                <w:szCs w:val="20"/>
+              </w:rPr>
+              <w:t>]</w:t>
             </w:r>
             <w:r>
               <w:rPr>
@@ -6463,7 +7726,16 @@
                 <w:sz w:val="20"/>
                 <w:szCs w:val="20"/>
               </w:rPr>
-              <w:t>{d</w:t>
+              <w:t>{</w:t>
+            </w:r>
+            <w:proofErr w:type="spellStart"/>
+            <w:r>
+              <w:rPr>
+                <w:rFonts w:ascii="BC Sans" w:hAnsi="BC Sans" w:cs="BC Sans Light"/>
+                <w:sz w:val="20"/>
+                <w:szCs w:val="20"/>
+              </w:rPr>
+              <w:t>d</w:t>
             </w:r>
             <w:r>
               <w:rPr>
@@ -6482,13 +7754,32 @@
               </w:rPr>
               <w:t>agency</w:t>
             </w:r>
-            <w:r>
-              <w:rPr>
-                <w:rFonts w:ascii="BC Sans" w:hAnsi="BC Sans" w:cs="BC Sans Light"/>
-                <w:sz w:val="20"/>
-                <w:szCs w:val="20"/>
-              </w:rPr>
-              <w:t>[i].value</w:t>
+            <w:proofErr w:type="spellEnd"/>
+            <w:r>
+              <w:rPr>
+                <w:rFonts w:ascii="BC Sans" w:hAnsi="BC Sans" w:cs="BC Sans Light"/>
+                <w:sz w:val="20"/>
+                <w:szCs w:val="20"/>
+              </w:rPr>
+              <w:t>[</w:t>
+            </w:r>
+            <w:proofErr w:type="spellStart"/>
+            <w:r>
+              <w:rPr>
+                <w:rFonts w:ascii="BC Sans" w:hAnsi="BC Sans" w:cs="BC Sans Light"/>
+                <w:sz w:val="20"/>
+                <w:szCs w:val="20"/>
+              </w:rPr>
+              <w:t>i</w:t>
+            </w:r>
+            <w:proofErr w:type="spellEnd"/>
+            <w:r>
+              <w:rPr>
+                <w:rFonts w:ascii="BC Sans" w:hAnsi="BC Sans" w:cs="BC Sans Light"/>
+                <w:sz w:val="20"/>
+                <w:szCs w:val="20"/>
+              </w:rPr>
+              <w:t>].value</w:t>
             </w:r>
             <w:r>
               <w:rPr>
@@ -6548,7 +7839,16 @@
                 <w:sz w:val="20"/>
                 <w:szCs w:val="20"/>
               </w:rPr>
-              <w:t>{d</w:t>
+              <w:t>{</w:t>
+            </w:r>
+            <w:proofErr w:type="spellStart"/>
+            <w:r>
+              <w:rPr>
+                <w:rFonts w:ascii="BC Sans" w:hAnsi="BC Sans" w:cs="BC Sans Light"/>
+                <w:sz w:val="20"/>
+                <w:szCs w:val="20"/>
+              </w:rPr>
+              <w:t>d</w:t>
             </w:r>
             <w:r>
               <w:rPr>
@@ -6567,6 +7867,7 @@
               </w:rPr>
               <w:t>agency</w:t>
             </w:r>
+            <w:proofErr w:type="spellEnd"/>
             <w:r>
               <w:rPr>
                 <w:rFonts w:ascii="BC Sans" w:hAnsi="BC Sans" w:cs="BC Sans Light"/>
@@ -6619,7 +7920,16 @@
                 <w:sz w:val="20"/>
                 <w:szCs w:val="20"/>
               </w:rPr>
-              <w:t>{d</w:t>
+              <w:t>{</w:t>
+            </w:r>
+            <w:proofErr w:type="spellStart"/>
+            <w:r>
+              <w:rPr>
+                <w:rFonts w:ascii="BC Sans" w:hAnsi="BC Sans" w:cs="BC Sans Light"/>
+                <w:sz w:val="20"/>
+                <w:szCs w:val="20"/>
+              </w:rPr>
+              <w:t>d</w:t>
             </w:r>
             <w:r>
               <w:rPr>
@@ -6638,6 +7948,7 @@
               </w:rPr>
               <w:t>agency</w:t>
             </w:r>
+            <w:proofErr w:type="spellEnd"/>
             <w:r>
               <w:rPr>
                 <w:rFonts w:ascii="BC Sans" w:hAnsi="BC Sans" w:cs="BC Sans Light"/>
@@ -6715,6 +8026,7 @@
               </w:rPr>
               <w:t>{</w:t>
             </w:r>
+            <w:proofErr w:type="spellStart"/>
             <w:r>
               <w:rPr>
                 <w:rFonts w:ascii="BC Sans" w:eastAsia="Times New Roman" w:hAnsi="BC Sans" w:cs="Times New Roman"/>
@@ -6740,13 +8052,32 @@
               </w:rPr>
               <w:t>inspection</w:t>
             </w:r>
+            <w:proofErr w:type="spellEnd"/>
             <w:r>
               <w:rPr>
                 <w:rFonts w:ascii="BC Sans" w:eastAsia="BC Sans" w:hAnsi="BC Sans" w:cs="BC Sans"/>
                 <w:sz w:val="18"/>
                 <w:szCs w:val="18"/>
               </w:rPr>
-              <w:t>[i]}</w:t>
+              <w:t>[</w:t>
+            </w:r>
+            <w:proofErr w:type="spellStart"/>
+            <w:r>
+              <w:rPr>
+                <w:rFonts w:ascii="BC Sans" w:eastAsia="BC Sans" w:hAnsi="BC Sans" w:cs="BC Sans"/>
+                <w:sz w:val="18"/>
+                <w:szCs w:val="18"/>
+              </w:rPr>
+              <w:t>i</w:t>
+            </w:r>
+            <w:proofErr w:type="spellEnd"/>
+            <w:r>
+              <w:rPr>
+                <w:rFonts w:ascii="BC Sans" w:eastAsia="BC Sans" w:hAnsi="BC Sans" w:cs="BC Sans"/>
+                <w:sz w:val="18"/>
+                <w:szCs w:val="18"/>
+              </w:rPr>
+              <w:t>]}</w:t>
             </w:r>
           </w:p>
         </w:tc>
@@ -6790,6 +8121,7 @@
               </w:rPr>
               <w:t>{</w:t>
             </w:r>
+            <w:proofErr w:type="spellStart"/>
             <w:r>
               <w:rPr>
                 <w:rFonts w:ascii="BC Sans" w:eastAsia="Times New Roman" w:hAnsi="BC Sans" w:cs="Times New Roman"/>
@@ -6815,13 +8147,32 @@
               </w:rPr>
               <w:t>inspection</w:t>
             </w:r>
+            <w:proofErr w:type="spellEnd"/>
             <w:r>
               <w:rPr>
                 <w:rFonts w:ascii="BC Sans" w:eastAsia="BC Sans" w:hAnsi="BC Sans" w:cs="BC Sans"/>
                 <w:sz w:val="18"/>
                 <w:szCs w:val="18"/>
               </w:rPr>
-              <w:t>[i].value}</w:t>
+              <w:t>[</w:t>
+            </w:r>
+            <w:proofErr w:type="spellStart"/>
+            <w:r>
+              <w:rPr>
+                <w:rFonts w:ascii="BC Sans" w:eastAsia="BC Sans" w:hAnsi="BC Sans" w:cs="BC Sans"/>
+                <w:sz w:val="18"/>
+                <w:szCs w:val="18"/>
+              </w:rPr>
+              <w:t>i</w:t>
+            </w:r>
+            <w:proofErr w:type="spellEnd"/>
+            <w:r>
+              <w:rPr>
+                <w:rFonts w:ascii="BC Sans" w:eastAsia="BC Sans" w:hAnsi="BC Sans" w:cs="BC Sans"/>
+                <w:sz w:val="18"/>
+                <w:szCs w:val="18"/>
+              </w:rPr>
+              <w:t>].value}</w:t>
             </w:r>
           </w:p>
         </w:tc>
@@ -6882,6 +8233,7 @@
               </w:rPr>
               <w:t>{</w:t>
             </w:r>
+            <w:proofErr w:type="spellStart"/>
             <w:r>
               <w:rPr>
                 <w:rFonts w:ascii="BC Sans" w:eastAsia="Times New Roman" w:hAnsi="BC Sans" w:cs="Times New Roman"/>
@@ -6907,6 +8259,7 @@
               </w:rPr>
               <w:t>inspection</w:t>
             </w:r>
+            <w:proofErr w:type="spellEnd"/>
             <w:r>
               <w:rPr>
                 <w:rFonts w:ascii="BC Sans" w:eastAsia="BC Sans" w:hAnsi="BC Sans" w:cs="BC Sans"/>
@@ -6956,6 +8309,7 @@
               </w:rPr>
               <w:t>{</w:t>
             </w:r>
+            <w:proofErr w:type="spellStart"/>
             <w:r>
               <w:rPr>
                 <w:rFonts w:ascii="BC Sans" w:eastAsia="Times New Roman" w:hAnsi="BC Sans" w:cs="Times New Roman"/>
@@ -6981,6 +8335,7 @@
               </w:rPr>
               <w:t>inspection</w:t>
             </w:r>
+            <w:proofErr w:type="spellEnd"/>
             <w:r>
               <w:rPr>
                 <w:rFonts w:ascii="BC Sans" w:eastAsia="BC Sans" w:hAnsi="BC Sans" w:cs="BC Sans"/>
@@ -7083,6 +8438,7 @@
               </w:rPr>
               <w:t>{</w:t>
             </w:r>
+            <w:proofErr w:type="spellStart"/>
             <w:r>
               <w:rPr>
                 <w:rFonts w:ascii="BC Sans" w:eastAsia="Times New Roman" w:hAnsi="BC Sans" w:cs="Times New Roman"/>
@@ -7124,6 +8480,7 @@
               </w:rPr>
               <w:t>LongDescription</w:t>
             </w:r>
+            <w:proofErr w:type="spellEnd"/>
             <w:r>
               <w:rPr>
                 <w:rFonts w:ascii="BC Sans" w:eastAsia="BC Sans" w:hAnsi="BC Sans" w:cs="BC Sans"/>
@@ -7226,6 +8583,7 @@
               </w:rPr>
               <w:t>{</w:t>
             </w:r>
+            <w:proofErr w:type="spellStart"/>
             <w:r>
               <w:rPr>
                 <w:rFonts w:ascii="BC Sans" w:eastAsia="Times New Roman" w:hAnsi="BC Sans" w:cs="Times New Roman"/>
@@ -7267,6 +8625,7 @@
               </w:rPr>
               <w:t>rationale</w:t>
             </w:r>
+            <w:proofErr w:type="spellEnd"/>
             <w:r>
               <w:rPr>
                 <w:rFonts w:ascii="BC Sans" w:eastAsia="BC Sans" w:hAnsi="BC Sans" w:cs="BC Sans"/>
@@ -7358,7 +8717,25 @@
                 <w:sz w:val="20"/>
                 <w:szCs w:val="20"/>
               </w:rPr>
-              <w:t>{d.outcome.decision.actionTakenDate}</w:t>
+              <w:t>{</w:t>
+            </w:r>
+            <w:proofErr w:type="spellStart"/>
+            <w:r>
+              <w:rPr>
+                <w:rFonts w:ascii="BC Sans" w:hAnsi="BC Sans"/>
+                <w:sz w:val="20"/>
+                <w:szCs w:val="20"/>
+              </w:rPr>
+              <w:t>d.outcome.decision.actionTakenDate</w:t>
+            </w:r>
+            <w:proofErr w:type="spellEnd"/>
+            <w:r>
+              <w:rPr>
+                <w:rFonts w:ascii="BC Sans" w:hAnsi="BC Sans"/>
+                <w:sz w:val="20"/>
+                <w:szCs w:val="20"/>
+              </w:rPr>
+              <w:t>}</w:t>
             </w:r>
           </w:p>
         </w:tc>
@@ -7435,7 +8812,51 @@
                 <w:sz w:val="20"/>
                 <w:szCs w:val="20"/>
               </w:rPr>
-              <w:t>Additional note {d.outcome.notes[i].order}</w:t>
+              <w:t>Additional note {</w:t>
+            </w:r>
+            <w:proofErr w:type="spellStart"/>
+            <w:r>
+              <w:rPr>
+                <w:rFonts w:ascii="BC Sans" w:hAnsi="BC Sans"/>
+                <w:b/>
+                <w:bCs/>
+                <w:sz w:val="20"/>
+                <w:szCs w:val="20"/>
+              </w:rPr>
+              <w:t>d.outcome.notes</w:t>
+            </w:r>
+            <w:proofErr w:type="spellEnd"/>
+            <w:r>
+              <w:rPr>
+                <w:rFonts w:ascii="BC Sans" w:hAnsi="BC Sans"/>
+                <w:b/>
+                <w:bCs/>
+                <w:sz w:val="20"/>
+                <w:szCs w:val="20"/>
+              </w:rPr>
+              <w:t>[</w:t>
+            </w:r>
+            <w:proofErr w:type="spellStart"/>
+            <w:r>
+              <w:rPr>
+                <w:rFonts w:ascii="BC Sans" w:hAnsi="BC Sans"/>
+                <w:b/>
+                <w:bCs/>
+                <w:sz w:val="20"/>
+                <w:szCs w:val="20"/>
+              </w:rPr>
+              <w:t>i</w:t>
+            </w:r>
+            <w:proofErr w:type="spellEnd"/>
+            <w:r>
+              <w:rPr>
+                <w:rFonts w:ascii="BC Sans" w:hAnsi="BC Sans"/>
+                <w:b/>
+                <w:bCs/>
+                <w:sz w:val="20"/>
+                <w:szCs w:val="20"/>
+              </w:rPr>
+              <w:t>].order}</w:t>
             </w:r>
           </w:p>
         </w:tc>
@@ -7506,7 +8927,43 @@
                 <w:sz w:val="20"/>
                 <w:szCs w:val="20"/>
               </w:rPr>
-              <w:t>{d.outcome.notes[i].actions[0].actor}</w:t>
+              <w:t>{</w:t>
+            </w:r>
+            <w:proofErr w:type="spellStart"/>
+            <w:r>
+              <w:rPr>
+                <w:rFonts w:ascii="BC Sans" w:hAnsi="BC Sans"/>
+                <w:sz w:val="20"/>
+                <w:szCs w:val="20"/>
+              </w:rPr>
+              <w:t>d.outcome.notes</w:t>
+            </w:r>
+            <w:proofErr w:type="spellEnd"/>
+            <w:r>
+              <w:rPr>
+                <w:rFonts w:ascii="BC Sans" w:hAnsi="BC Sans"/>
+                <w:sz w:val="20"/>
+                <w:szCs w:val="20"/>
+              </w:rPr>
+              <w:t>[</w:t>
+            </w:r>
+            <w:proofErr w:type="spellStart"/>
+            <w:r>
+              <w:rPr>
+                <w:rFonts w:ascii="BC Sans" w:hAnsi="BC Sans"/>
+                <w:sz w:val="20"/>
+                <w:szCs w:val="20"/>
+              </w:rPr>
+              <w:t>i</w:t>
+            </w:r>
+            <w:proofErr w:type="spellEnd"/>
+            <w:r>
+              <w:rPr>
+                <w:rFonts w:ascii="BC Sans" w:hAnsi="BC Sans"/>
+                <w:sz w:val="20"/>
+                <w:szCs w:val="20"/>
+              </w:rPr>
+              <w:t>].actions[0].actor}</w:t>
             </w:r>
             <w:r>
               <w:rPr>
@@ -7584,7 +9041,43 @@
                 <w:sz w:val="20"/>
                 <w:szCs w:val="20"/>
               </w:rPr>
-              <w:t>{d.outcome.notes[i].actions[0].date}</w:t>
+              <w:t>{</w:t>
+            </w:r>
+            <w:proofErr w:type="spellStart"/>
+            <w:r>
+              <w:rPr>
+                <w:rFonts w:ascii="BC Sans" w:hAnsi="BC Sans"/>
+                <w:sz w:val="20"/>
+                <w:szCs w:val="20"/>
+              </w:rPr>
+              <w:t>d.outcome.notes</w:t>
+            </w:r>
+            <w:proofErr w:type="spellEnd"/>
+            <w:r>
+              <w:rPr>
+                <w:rFonts w:ascii="BC Sans" w:hAnsi="BC Sans"/>
+                <w:sz w:val="20"/>
+                <w:szCs w:val="20"/>
+              </w:rPr>
+              <w:t>[</w:t>
+            </w:r>
+            <w:proofErr w:type="spellStart"/>
+            <w:r>
+              <w:rPr>
+                <w:rFonts w:ascii="BC Sans" w:hAnsi="BC Sans"/>
+                <w:sz w:val="20"/>
+                <w:szCs w:val="20"/>
+              </w:rPr>
+              <w:t>i</w:t>
+            </w:r>
+            <w:proofErr w:type="spellEnd"/>
+            <w:r>
+              <w:rPr>
+                <w:rFonts w:ascii="BC Sans" w:hAnsi="BC Sans"/>
+                <w:sz w:val="20"/>
+                <w:szCs w:val="20"/>
+              </w:rPr>
+              <w:t>].actions[0].date}</w:t>
             </w:r>
           </w:p>
         </w:tc>
@@ -7655,7 +9148,43 @@
                 <w:sz w:val="20"/>
                 <w:szCs w:val="20"/>
               </w:rPr>
-              <w:t>{d.outcome.notes[i].note}</w:t>
+              <w:t>{</w:t>
+            </w:r>
+            <w:proofErr w:type="spellStart"/>
+            <w:r>
+              <w:rPr>
+                <w:rFonts w:ascii="BC Sans" w:hAnsi="BC Sans"/>
+                <w:sz w:val="20"/>
+                <w:szCs w:val="20"/>
+              </w:rPr>
+              <w:t>d.outcome.notes</w:t>
+            </w:r>
+            <w:proofErr w:type="spellEnd"/>
+            <w:r>
+              <w:rPr>
+                <w:rFonts w:ascii="BC Sans" w:hAnsi="BC Sans"/>
+                <w:sz w:val="20"/>
+                <w:szCs w:val="20"/>
+              </w:rPr>
+              <w:t>[</w:t>
+            </w:r>
+            <w:proofErr w:type="spellStart"/>
+            <w:r>
+              <w:rPr>
+                <w:rFonts w:ascii="BC Sans" w:hAnsi="BC Sans"/>
+                <w:sz w:val="20"/>
+                <w:szCs w:val="20"/>
+              </w:rPr>
+              <w:t>i</w:t>
+            </w:r>
+            <w:proofErr w:type="spellEnd"/>
+            <w:r>
+              <w:rPr>
+                <w:rFonts w:ascii="BC Sans" w:hAnsi="BC Sans"/>
+                <w:sz w:val="20"/>
+                <w:szCs w:val="20"/>
+              </w:rPr>
+              <w:t>].note}</w:t>
             </w:r>
           </w:p>
         </w:tc>
@@ -7675,10 +9204,13 @@
       <w:pPr>
         <w:spacing w:after="0"/>
         <w:rPr>
-          <w:rFonts w:ascii="BC Sans" w:hAnsi="BC Sans"/>
+          <w:rFonts w:ascii="BC Sans" w:eastAsia="Times New Roman" w:hAnsi="BC Sans" w:cs="Segoe UI"/>
+          <w:color w:val="000000"/>
+          <w:kern w:val="0"/>
           <w:sz w:val="20"/>
           <w:szCs w:val="20"/>
-          <w:lang w:val="en-CA"/>
+          <w:lang w:ea